<commit_message>
add demo real mode -> protected mode
Signed-off-by: wujian <wujian@smartisan.com>
</commit_message>
<xml_diff>
--- a/自己动手写操作系统笔记.docx
+++ b/自己动手写操作系统笔记.docx
@@ -99,22 +99,16 @@
     </w:p>
     <w:p>
       <w:pPr>
-        <w:pStyle w:val="Normal"/>
-        <w:rPr/>
-      </w:pPr>
-      <w:r>
-        <w:rPr/>
-        <w:t>第一章</w:t>
-      </w:r>
-    </w:p>
-    <w:p>
-      <w:pPr>
-        <w:pStyle w:val="Normal"/>
-        <w:rPr/>
-      </w:pPr>
-      <w:r>
-        <w:rPr/>
-        <w:t>软盘模拟启动</w:t>
+        <w:pStyle w:val="1"/>
+        <w:numPr>
+          <w:ilvl w:val="0"/>
+          <w:numId w:val="1"/>
+        </w:numPr>
+        <w:rPr/>
+      </w:pPr>
+      <w:r>
+        <w:rPr/>
+        <w:t>第一章 软盘模拟启动</w:t>
       </w:r>
     </w:p>
     <w:p>
@@ -332,10 +326,16 @@
     <w:p>
       <w:pPr>
         <w:pStyle w:val="Normal"/>
-        <w:rPr/>
-      </w:pPr>
-      <w:r>
-        <w:rPr/>
+        <w:rPr>
+          <w:b/>
+          <w:bCs/>
+        </w:rPr>
+      </w:pPr>
+      <w:r>
+        <w:rPr>
+          <w:b/>
+          <w:bCs/>
+        </w:rPr>
         <w:t>代码</w:t>
       </w:r>
     </w:p>
@@ -1016,16 +1016,23 @@
     <w:p>
       <w:pPr>
         <w:pStyle w:val="Normal"/>
-        <w:rPr/>
-      </w:pPr>
-      <w:r>
-        <w:rPr/>
+        <w:rPr>
+          <w:b/>
+          <w:bCs/>
+        </w:rPr>
+      </w:pPr>
+      <w:r>
+        <w:rPr>
+          <w:b/>
+          <w:bCs/>
+        </w:rPr>
         <w:t>配置文件</w:t>
       </w:r>
     </w:p>
     <w:p>
       <w:pPr>
         <w:pStyle w:val="Normal"/>
+        <w:shd w:fill="CCCCCC" w:val="clear"/>
         <w:rPr/>
       </w:pPr>
       <w:r>
@@ -1036,16 +1043,46 @@
     <w:p>
       <w:pPr>
         <w:pStyle w:val="Normal"/>
-        <w:rPr/>
-      </w:pPr>
-      <w:r>
-        <w:rPr/>
+        <w:rPr>
+          <w:b/>
+          <w:bCs/>
+        </w:rPr>
+      </w:pPr>
+      <w:r>
+        <w:rPr>
+          <w:b/>
+          <w:bCs/>
+        </w:rPr>
         <w:t>命令</w:t>
       </w:r>
     </w:p>
     <w:p>
       <w:pPr>
         <w:pStyle w:val="Normal"/>
+        <w:shd w:fill="CCCCCC" w:val="clear"/>
+        <w:rPr/>
+      </w:pPr>
+      <w:r>
+        <w:rPr/>
+        <w:t>bximage</w:t>
+      </w:r>
+      <w:r>
+        <w:rPr/>
+        <w:t>，选</w:t>
+      </w:r>
+      <w:r>
+        <w:rPr/>
+        <w:t>fd</w:t>
+      </w:r>
+      <w:r>
+        <w:rPr/>
+        <w:t>，然后一路回车</w:t>
+      </w:r>
+    </w:p>
+    <w:p>
+      <w:pPr>
+        <w:pStyle w:val="Normal"/>
+        <w:shd w:fill="CCCCCC" w:val="clear"/>
         <w:rPr/>
       </w:pPr>
       <w:r>
@@ -1056,11 +1093,27 @@
     <w:p>
       <w:pPr>
         <w:pStyle w:val="Normal"/>
+        <w:shd w:fill="CCCCCC" w:val="clear"/>
         <w:rPr/>
       </w:pPr>
       <w:r>
         <w:rPr/>
         <w:t>dd if=boot.bin of=a.img bs=512 count=1 conv=notrunc</w:t>
+      </w:r>
+    </w:p>
+    <w:p>
+      <w:pPr>
+        <w:pStyle w:val="Normal"/>
+        <w:shd w:fill="CCCCCC" w:val="clear"/>
+        <w:rPr/>
+      </w:pPr>
+      <w:r>
+        <w:rPr/>
+        <w:t>bochs</w:t>
+      </w:r>
+      <w:r>
+        <w:rPr/>
+        <w:t>，即可出现如下截图</w:t>
       </w:r>
     </w:p>
     <w:p>
@@ -1205,6 +1258,366 @@
         <w:rPr/>
       </w:r>
     </w:p>
+    <w:p>
+      <w:pPr>
+        <w:pStyle w:val="Normal"/>
+        <w:rPr/>
+      </w:pPr>
+      <w:r>
+        <w:rPr/>
+      </w:r>
+    </w:p>
+    <w:p>
+      <w:pPr>
+        <w:pStyle w:val="Normal"/>
+        <w:rPr/>
+      </w:pPr>
+      <w:r>
+        <w:rPr/>
+      </w:r>
+    </w:p>
+    <w:p>
+      <w:pPr>
+        <w:pStyle w:val="Normal"/>
+        <w:rPr/>
+      </w:pPr>
+      <w:r>
+        <w:rPr/>
+      </w:r>
+    </w:p>
+    <w:p>
+      <w:pPr>
+        <w:pStyle w:val="Normal"/>
+        <w:rPr/>
+      </w:pPr>
+      <w:r>
+        <w:rPr/>
+      </w:r>
+    </w:p>
+    <w:p>
+      <w:pPr>
+        <w:pStyle w:val="Normal"/>
+        <w:rPr/>
+      </w:pPr>
+      <w:r>
+        <w:rPr/>
+      </w:r>
+    </w:p>
+    <w:p>
+      <w:pPr>
+        <w:pStyle w:val="Normal"/>
+        <w:rPr/>
+      </w:pPr>
+      <w:r>
+        <w:rPr/>
+      </w:r>
+    </w:p>
+    <w:p>
+      <w:pPr>
+        <w:pStyle w:val="Normal"/>
+        <w:rPr/>
+      </w:pPr>
+      <w:r>
+        <w:rPr/>
+      </w:r>
+    </w:p>
+    <w:p>
+      <w:pPr>
+        <w:pStyle w:val="Normal"/>
+        <w:rPr/>
+      </w:pPr>
+      <w:r>
+        <w:rPr/>
+      </w:r>
+    </w:p>
+    <w:p>
+      <w:pPr>
+        <w:pStyle w:val="Normal"/>
+        <w:rPr/>
+      </w:pPr>
+      <w:r>
+        <w:rPr/>
+      </w:r>
+    </w:p>
+    <w:p>
+      <w:pPr>
+        <w:pStyle w:val="Normal"/>
+        <w:rPr/>
+      </w:pPr>
+      <w:r>
+        <w:rPr/>
+      </w:r>
+    </w:p>
+    <w:p>
+      <w:pPr>
+        <w:pStyle w:val="Normal"/>
+        <w:rPr/>
+      </w:pPr>
+      <w:r>
+        <w:rPr/>
+      </w:r>
+    </w:p>
+    <w:p>
+      <w:pPr>
+        <w:pStyle w:val="Normal"/>
+        <w:rPr/>
+      </w:pPr>
+      <w:r>
+        <w:rPr/>
+      </w:r>
+    </w:p>
+    <w:p>
+      <w:pPr>
+        <w:pStyle w:val="Normal"/>
+        <w:rPr/>
+      </w:pPr>
+      <w:r>
+        <w:rPr/>
+      </w:r>
+    </w:p>
+    <w:p>
+      <w:pPr>
+        <w:pStyle w:val="Normal"/>
+        <w:rPr/>
+      </w:pPr>
+      <w:r>
+        <w:rPr/>
+      </w:r>
+    </w:p>
+    <w:p>
+      <w:pPr>
+        <w:pStyle w:val="Normal"/>
+        <w:rPr/>
+      </w:pPr>
+      <w:r>
+        <w:rPr/>
+      </w:r>
+    </w:p>
+    <w:p>
+      <w:pPr>
+        <w:pStyle w:val="1"/>
+        <w:numPr>
+          <w:ilvl w:val="0"/>
+          <w:numId w:val="1"/>
+        </w:numPr>
+        <w:rPr/>
+      </w:pPr>
+      <w:r>
+        <w:rPr/>
+        <w:t>第三章 保护模式</w:t>
+      </w:r>
+      <w:r>
+        <w:rPr/>
+        <w:t>(Protect Mode)</w:t>
+      </w:r>
+    </w:p>
+    <w:p>
+      <w:pPr>
+        <w:pStyle w:val="Normal"/>
+        <w:rPr/>
+      </w:pPr>
+      <w:r>
+        <w:rPr/>
+      </w:r>
+    </w:p>
+    <w:p>
+      <w:pPr>
+        <w:pStyle w:val="Normal"/>
+        <w:rPr/>
+      </w:pPr>
+      <w:r>
+        <w:rPr/>
+      </w:r>
+    </w:p>
+    <w:p>
+      <w:pPr>
+        <w:pStyle w:val="Normal"/>
+        <w:rPr/>
+      </w:pPr>
+      <w:r>
+        <w:rPr/>
+      </w:r>
+    </w:p>
+    <w:p>
+      <w:pPr>
+        <w:pStyle w:val="Normal"/>
+        <w:rPr/>
+      </w:pPr>
+      <w:r>
+        <w:rPr/>
+      </w:r>
+    </w:p>
+    <w:p>
+      <w:pPr>
+        <w:pStyle w:val="Normal"/>
+        <w:rPr/>
+      </w:pPr>
+      <w:r>
+        <w:rPr/>
+      </w:r>
+    </w:p>
+    <w:p>
+      <w:pPr>
+        <w:pStyle w:val="Normal"/>
+        <w:rPr/>
+      </w:pPr>
+      <w:r>
+        <w:rPr/>
+      </w:r>
+    </w:p>
+    <w:p>
+      <w:pPr>
+        <w:pStyle w:val="Normal"/>
+        <w:rPr/>
+      </w:pPr>
+      <w:r>
+        <w:rPr/>
+      </w:r>
+    </w:p>
+    <w:p>
+      <w:pPr>
+        <w:pStyle w:val="Normal"/>
+        <w:rPr/>
+      </w:pPr>
+      <w:r>
+        <w:rPr/>
+      </w:r>
+    </w:p>
+    <w:p>
+      <w:pPr>
+        <w:pStyle w:val="Normal"/>
+        <w:rPr/>
+      </w:pPr>
+      <w:r>
+        <w:rPr/>
+      </w:r>
+    </w:p>
+    <w:p>
+      <w:pPr>
+        <w:pStyle w:val="Normal"/>
+        <w:rPr/>
+      </w:pPr>
+      <w:r>
+        <w:rPr/>
+      </w:r>
+    </w:p>
+    <w:p>
+      <w:pPr>
+        <w:pStyle w:val="Normal"/>
+        <w:rPr/>
+      </w:pPr>
+      <w:r>
+        <w:rPr/>
+      </w:r>
+    </w:p>
+    <w:p>
+      <w:pPr>
+        <w:pStyle w:val="Normal"/>
+        <w:rPr/>
+      </w:pPr>
+      <w:r>
+        <w:rPr/>
+      </w:r>
+    </w:p>
+    <w:p>
+      <w:pPr>
+        <w:pStyle w:val="Normal"/>
+        <w:rPr/>
+      </w:pPr>
+      <w:r>
+        <w:rPr/>
+      </w:r>
+    </w:p>
+    <w:p>
+      <w:pPr>
+        <w:pStyle w:val="Normal"/>
+        <w:rPr/>
+      </w:pPr>
+      <w:r>
+        <w:rPr/>
+      </w:r>
+    </w:p>
+    <w:p>
+      <w:pPr>
+        <w:pStyle w:val="Normal"/>
+        <w:rPr/>
+      </w:pPr>
+      <w:r>
+        <w:rPr/>
+      </w:r>
+    </w:p>
+    <w:p>
+      <w:pPr>
+        <w:pStyle w:val="Normal"/>
+        <w:rPr/>
+      </w:pPr>
+      <w:r>
+        <w:rPr/>
+      </w:r>
+    </w:p>
+    <w:p>
+      <w:pPr>
+        <w:pStyle w:val="Normal"/>
+        <w:rPr/>
+      </w:pPr>
+      <w:r>
+        <w:rPr/>
+      </w:r>
+    </w:p>
+    <w:p>
+      <w:pPr>
+        <w:pStyle w:val="Normal"/>
+        <w:rPr/>
+      </w:pPr>
+      <w:r>
+        <w:rPr/>
+      </w:r>
+    </w:p>
+    <w:p>
+      <w:pPr>
+        <w:pStyle w:val="Normal"/>
+        <w:rPr/>
+      </w:pPr>
+      <w:r>
+        <w:rPr/>
+      </w:r>
+    </w:p>
+    <w:p>
+      <w:pPr>
+        <w:pStyle w:val="Normal"/>
+        <w:rPr/>
+      </w:pPr>
+      <w:r>
+        <w:rPr/>
+      </w:r>
+    </w:p>
+    <w:p>
+      <w:pPr>
+        <w:pStyle w:val="Normal"/>
+        <w:rPr/>
+      </w:pPr>
+      <w:r>
+        <w:rPr/>
+      </w:r>
+    </w:p>
+    <w:p>
+      <w:pPr>
+        <w:pStyle w:val="Normal"/>
+        <w:rPr/>
+      </w:pPr>
+      <w:r>
+        <w:rPr/>
+      </w:r>
+    </w:p>
+    <w:p>
+      <w:pPr>
+        <w:pStyle w:val="Normal"/>
+        <w:rPr/>
+      </w:pPr>
+      <w:r>
+        <w:rPr/>
+      </w:r>
+    </w:p>
     <w:sectPr>
       <w:type w:val="nextPage"/>
       <w:pgSz w:w="11906" w:h="16838"/>
@@ -1215,6 +1628,133 @@
     </w:sectPr>
   </w:body>
 </w:document>
+</file>
+
+<file path=word/numbering.xml><?xml version="1.0" encoding="utf-8"?>
+<w:numbering xmlns:w="http://schemas.openxmlformats.org/wordprocessingml/2006/main" xmlns:o="urn:schemas-microsoft-com:office:office" xmlns:r="http://schemas.openxmlformats.org/officeDocument/2006/relationships" xmlns:v="urn:schemas-microsoft-com:vml">
+  <w:abstractNum w:abstractNumId="1">
+    <w:lvl w:ilvl="0">
+      <w:start w:val="1"/>
+      <w:numFmt w:val="none"/>
+      <w:suff w:val="nothing"/>
+      <w:lvlText w:val=""/>
+      <w:lvlJc w:val="left"/>
+      <w:pPr>
+        <w:tabs>
+          <w:tab w:val="num" w:pos="432"/>
+        </w:tabs>
+        <w:ind w:left="432" w:hanging="432"/>
+      </w:pPr>
+    </w:lvl>
+    <w:lvl w:ilvl="1">
+      <w:start w:val="1"/>
+      <w:numFmt w:val="none"/>
+      <w:suff w:val="nothing"/>
+      <w:lvlText w:val=""/>
+      <w:lvlJc w:val="left"/>
+      <w:pPr>
+        <w:tabs>
+          <w:tab w:val="num" w:pos="576"/>
+        </w:tabs>
+        <w:ind w:left="576" w:hanging="576"/>
+      </w:pPr>
+    </w:lvl>
+    <w:lvl w:ilvl="2">
+      <w:start w:val="1"/>
+      <w:numFmt w:val="none"/>
+      <w:suff w:val="nothing"/>
+      <w:lvlText w:val=""/>
+      <w:lvlJc w:val="left"/>
+      <w:pPr>
+        <w:tabs>
+          <w:tab w:val="num" w:pos="720"/>
+        </w:tabs>
+        <w:ind w:left="720" w:hanging="720"/>
+      </w:pPr>
+    </w:lvl>
+    <w:lvl w:ilvl="3">
+      <w:start w:val="1"/>
+      <w:numFmt w:val="none"/>
+      <w:suff w:val="nothing"/>
+      <w:lvlText w:val=""/>
+      <w:lvlJc w:val="left"/>
+      <w:pPr>
+        <w:tabs>
+          <w:tab w:val="num" w:pos="864"/>
+        </w:tabs>
+        <w:ind w:left="864" w:hanging="864"/>
+      </w:pPr>
+    </w:lvl>
+    <w:lvl w:ilvl="4">
+      <w:start w:val="1"/>
+      <w:numFmt w:val="none"/>
+      <w:suff w:val="nothing"/>
+      <w:lvlText w:val=""/>
+      <w:lvlJc w:val="left"/>
+      <w:pPr>
+        <w:tabs>
+          <w:tab w:val="num" w:pos="1008"/>
+        </w:tabs>
+        <w:ind w:left="1008" w:hanging="1008"/>
+      </w:pPr>
+    </w:lvl>
+    <w:lvl w:ilvl="5">
+      <w:start w:val="1"/>
+      <w:numFmt w:val="none"/>
+      <w:suff w:val="nothing"/>
+      <w:lvlText w:val=""/>
+      <w:lvlJc w:val="left"/>
+      <w:pPr>
+        <w:tabs>
+          <w:tab w:val="num" w:pos="1152"/>
+        </w:tabs>
+        <w:ind w:left="1152" w:hanging="1152"/>
+      </w:pPr>
+    </w:lvl>
+    <w:lvl w:ilvl="6">
+      <w:start w:val="1"/>
+      <w:numFmt w:val="none"/>
+      <w:suff w:val="nothing"/>
+      <w:lvlText w:val=""/>
+      <w:lvlJc w:val="left"/>
+      <w:pPr>
+        <w:tabs>
+          <w:tab w:val="num" w:pos="1296"/>
+        </w:tabs>
+        <w:ind w:left="1296" w:hanging="1296"/>
+      </w:pPr>
+    </w:lvl>
+    <w:lvl w:ilvl="7">
+      <w:start w:val="1"/>
+      <w:numFmt w:val="none"/>
+      <w:suff w:val="nothing"/>
+      <w:lvlText w:val=""/>
+      <w:lvlJc w:val="left"/>
+      <w:pPr>
+        <w:tabs>
+          <w:tab w:val="num" w:pos="1440"/>
+        </w:tabs>
+        <w:ind w:left="1440" w:hanging="1440"/>
+      </w:pPr>
+    </w:lvl>
+    <w:lvl w:ilvl="8">
+      <w:start w:val="1"/>
+      <w:numFmt w:val="none"/>
+      <w:suff w:val="nothing"/>
+      <w:lvlText w:val=""/>
+      <w:lvlJc w:val="left"/>
+      <w:pPr>
+        <w:tabs>
+          <w:tab w:val="num" w:pos="1584"/>
+        </w:tabs>
+        <w:ind w:left="1584" w:hanging="1584"/>
+      </w:pPr>
+    </w:lvl>
+  </w:abstractNum>
+  <w:num w:numId="1">
+    <w:abstractNumId w:val="1"/>
+  </w:num>
+</w:numbering>
 </file>
 
 <file path=word/styles.xml><?xml version="1.0" encoding="utf-8"?>
@@ -1246,6 +1786,67 @@
       <w:lang w:val="en-US" w:eastAsia="zh-CN" w:bidi="hi-IN"/>
     </w:rPr>
   </w:style>
+  <w:style w:type="paragraph" w:styleId="1">
+    <w:name w:val="标题 1"/>
+    <w:basedOn w:val="Style12"/>
+    <w:next w:val="Style13"/>
+    <w:pPr>
+      <w:numPr>
+        <w:ilvl w:val="0"/>
+        <w:numId w:val="1"/>
+      </w:numPr>
+      <w:spacing w:before="240" w:after="120"/>
+      <w:outlineLvl w:val="0"/>
+      <w:outlineLvl w:val="0"/>
+    </w:pPr>
+    <w:rPr>
+      <w:b/>
+      <w:bCs/>
+      <w:sz w:val="36"/>
+      <w:szCs w:val="36"/>
+    </w:rPr>
+  </w:style>
+  <w:style w:type="paragraph" w:styleId="2">
+    <w:name w:val="标题 2"/>
+    <w:basedOn w:val="Style12"/>
+    <w:next w:val="Style13"/>
+    <w:pPr>
+      <w:numPr>
+        <w:ilvl w:val="1"/>
+        <w:numId w:val="1"/>
+      </w:numPr>
+      <w:spacing w:before="200" w:after="120"/>
+      <w:outlineLvl w:val="1"/>
+      <w:outlineLvl w:val="1"/>
+    </w:pPr>
+    <w:rPr>
+      <w:b/>
+      <w:bCs/>
+      <w:sz w:val="32"/>
+      <w:szCs w:val="32"/>
+    </w:rPr>
+  </w:style>
+  <w:style w:type="paragraph" w:styleId="3">
+    <w:name w:val="标题 3"/>
+    <w:basedOn w:val="Style12"/>
+    <w:next w:val="Style13"/>
+    <w:pPr>
+      <w:numPr>
+        <w:ilvl w:val="2"/>
+        <w:numId w:val="1"/>
+      </w:numPr>
+      <w:spacing w:before="140" w:after="120"/>
+      <w:outlineLvl w:val="2"/>
+      <w:outlineLvl w:val="2"/>
+    </w:pPr>
+    <w:rPr>
+      <w:b/>
+      <w:bCs/>
+      <w:color w:val="808080"/>
+      <w:sz w:val="28"/>
+      <w:szCs w:val="28"/>
+    </w:rPr>
+  </w:style>
   <w:style w:type="character" w:styleId="Internet">
     <w:name w:val="Internet 链接"/>
     <w:rPr>
@@ -1254,10 +1855,16 @@
       <w:lang w:val="zxx" w:eastAsia="zxx" w:bidi="zxx"/>
     </w:rPr>
   </w:style>
-  <w:style w:type="paragraph" w:styleId="Style14">
+  <w:style w:type="character" w:styleId="Style11">
+    <w:name w:val="源文本"/>
+    <w:rPr>
+      <w:rFonts w:ascii="Liberation Mono" w:hAnsi="Liberation Mono" w:eastAsia="Droid Sans Fallback" w:cs="Liberation Mono"/>
+    </w:rPr>
+  </w:style>
+  <w:style w:type="paragraph" w:styleId="Style12">
     <w:name w:val="标题"/>
     <w:basedOn w:val="Normal"/>
-    <w:next w:val="Style15"/>
+    <w:next w:val="Style13"/>
     <w:pPr>
       <w:keepNext/>
       <w:spacing w:before="240" w:after="120"/>
@@ -1268,7 +1875,7 @@
       <w:szCs w:val="28"/>
     </w:rPr>
   </w:style>
-  <w:style w:type="paragraph" w:styleId="Style15">
+  <w:style w:type="paragraph" w:styleId="Style13">
     <w:name w:val="正文"/>
     <w:basedOn w:val="Normal"/>
     <w:pPr>
@@ -1276,13 +1883,13 @@
     </w:pPr>
     <w:rPr/>
   </w:style>
-  <w:style w:type="paragraph" w:styleId="Style16">
+  <w:style w:type="paragraph" w:styleId="Style14">
     <w:name w:val="列表"/>
-    <w:basedOn w:val="Style15"/>
+    <w:basedOn w:val="Style13"/>
     <w:pPr/>
     <w:rPr/>
   </w:style>
-  <w:style w:type="paragraph" w:styleId="Style17">
+  <w:style w:type="paragraph" w:styleId="Style15">
     <w:name w:val="题注"/>
     <w:basedOn w:val="Normal"/>
     <w:pPr>
@@ -1296,7 +1903,7 @@
       <w:szCs w:val="24"/>
     </w:rPr>
   </w:style>
-  <w:style w:type="paragraph" w:styleId="Style18">
+  <w:style w:type="paragraph" w:styleId="Style16">
     <w:name w:val="索引"/>
     <w:basedOn w:val="Normal"/>
     <w:pPr>
@@ -1304,5 +1911,41 @@
     </w:pPr>
     <w:rPr/>
   </w:style>
+  <w:style w:type="paragraph" w:styleId="Style17">
+    <w:name w:val="引文"/>
+    <w:basedOn w:val="Normal"/>
+    <w:pPr>
+      <w:spacing w:before="0" w:after="283"/>
+      <w:ind w:left="567" w:right="567" w:hanging="0"/>
+    </w:pPr>
+    <w:rPr/>
+  </w:style>
+  <w:style w:type="paragraph" w:styleId="Style18">
+    <w:name w:val="大标题"/>
+    <w:basedOn w:val="Style12"/>
+    <w:next w:val="Style13"/>
+    <w:pPr>
+      <w:jc w:val="center"/>
+    </w:pPr>
+    <w:rPr>
+      <w:b/>
+      <w:bCs/>
+      <w:sz w:val="56"/>
+      <w:szCs w:val="56"/>
+    </w:rPr>
+  </w:style>
+  <w:style w:type="paragraph" w:styleId="Style19">
+    <w:name w:val="分标题"/>
+    <w:basedOn w:val="Style12"/>
+    <w:next w:val="Style13"/>
+    <w:pPr>
+      <w:spacing w:before="60" w:after="120"/>
+      <w:jc w:val="center"/>
+    </w:pPr>
+    <w:rPr>
+      <w:sz w:val="36"/>
+      <w:szCs w:val="36"/>
+    </w:rPr>
+  </w:style>
 </w:styles>
 </file>
</xml_diff>

<commit_message>
Gate call base test
Signed-off-by: wujian <wujian@smartisan.com>
</commit_message>
<xml_diff>
--- a/自己动手写操作系统笔记.docx
+++ b/自己动手写操作系统笔记.docx
@@ -1934,7 +1934,7 @@
     </w:p>
     <w:p>
       <w:pPr>
-        <w:pStyle w:val="3"/>
+        <w:pStyle w:val="Normal"/>
         <w:rPr>
           <w:b/>
           <w:bCs/>
@@ -3076,7 +3076,7 @@
     </w:p>
     <w:p>
       <w:pPr>
-        <w:pStyle w:val="3"/>
+        <w:pStyle w:val="Normal"/>
         <w:rPr>
           <w:b/>
           <w:bCs/>
@@ -4209,7 +4209,7 @@
     </w:p>
     <w:p>
       <w:pPr>
-        <w:pStyle w:val="3"/>
+        <w:pStyle w:val="Normal"/>
         <w:rPr>
           <w:b/>
           <w:bCs/>
@@ -4313,7 +4313,7 @@
     </w:p>
     <w:p>
       <w:pPr>
-        <w:pStyle w:val="3"/>
+        <w:pStyle w:val="Normal"/>
         <w:rPr>
           <w:b/>
           <w:bCs/>
@@ -5934,7 +5934,7 @@
     </w:p>
     <w:p>
       <w:pPr>
-        <w:pStyle w:val="3"/>
+        <w:pStyle w:val="Normal"/>
         <w:rPr>
           <w:b/>
           <w:bCs/>
@@ -6195,37 +6195,42 @@
       </w:pPr>
       <w:r>
         <w:rPr/>
-      </w:r>
-    </w:p>
-    <w:p>
-      <w:pPr>
-        <w:pStyle w:val="Normal"/>
-        <w:rPr/>
-      </w:pPr>
-      <w:r>
-        <w:rPr/>
-      </w:r>
-    </w:p>
-    <w:p>
-      <w:pPr>
-        <w:pStyle w:val="Normal"/>
-        <w:rPr/>
-      </w:pPr>
-      <w:r>
-        <w:rPr/>
         <w:tab/>
       </w:r>
       <w:r>
         <w:rPr/>
         <w:t>我们已经看到，在描述符中段基址和段界限定义了一个段的范围，对超越段界限之外的地址的访问是被禁止的，这无疑是对段的一种保护。另外，有点复杂的段属性作为对于一个段各个方面的定义规定和限制了段的行为和性质，从功能上来讲，这仍然是一种保护。下面就介绍涉及到保护的进阶知识，特权级。</w:t>
+      </w:r>
+    </w:p>
+    <w:p>
+      <w:pPr>
+        <w:pStyle w:val="Normal"/>
+        <w:rPr>
+          <w:b/>
+          <w:bCs/>
+        </w:rPr>
+      </w:pPr>
+      <w:r>
+        <w:rPr>
+          <w:b/>
+          <w:bCs/>
+        </w:rPr>
+        <w:t>3.2.3</w:t>
+      </w:r>
+      <w:r>
+        <w:rPr>
+          <w:b/>
+          <w:bCs/>
+        </w:rPr>
+        <w:t>特</w:t>
         <w:drawing>
-          <wp:anchor behindDoc="0" distT="0" distB="0" distL="0" distR="0" simplePos="0" locked="0" layoutInCell="1" allowOverlap="1" relativeHeight="8">
+          <wp:anchor behindDoc="0" distT="0" distB="0" distL="0" distR="0" simplePos="0" locked="0" layoutInCell="1" allowOverlap="1" relativeHeight="10">
             <wp:simplePos x="0" y="0"/>
             <wp:positionH relativeFrom="column">
-              <wp:align>center</wp:align>
+              <wp:posOffset>833755</wp:posOffset>
             </wp:positionH>
             <wp:positionV relativeFrom="paragraph">
-              <wp:align>top</wp:align>
+              <wp:posOffset>29845</wp:posOffset>
             </wp:positionV>
             <wp:extent cx="4867275" cy="3238500"/>
             <wp:effectExtent l="0" t="0" r="0" b="0"/>
@@ -6271,34 +6276,18 @@
           </wp:anchor>
         </w:drawing>
       </w:r>
-    </w:p>
-    <w:p>
-      <w:pPr>
-        <w:pStyle w:val="3"/>
+      <w:r>
         <w:rPr>
           <w:b/>
           <w:bCs/>
         </w:rPr>
-      </w:pPr>
+        <w:t xml:space="preserve">权级 </w:t>
+      </w:r>
       <w:r>
         <w:rPr>
           <w:b/>
           <w:bCs/>
         </w:rPr>
-        <w:t>3.2.3</w:t>
-      </w:r>
-      <w:r>
-        <w:rPr>
-          <w:b/>
-          <w:bCs/>
-        </w:rPr>
-        <w:t xml:space="preserve">特权级 </w:t>
-      </w:r>
-      <w:r>
-        <w:rPr>
-          <w:b/>
-          <w:bCs/>
-        </w:rPr>
         <w:t>P82</w:t>
       </w:r>
     </w:p>
@@ -6310,11 +6299,7 @@
       <w:r>
         <w:rPr/>
         <w:tab/>
-        <w:t xml:space="preserve">DPL Descriptor </w:t>
-      </w:r>
-      <w:r>
-        <w:rPr/>
-        <w:t>Privilege Level</w:t>
+        <w:t>DPL Descriptor Privilege Level</w:t>
       </w:r>
       <w:r>
         <w:rPr/>
@@ -6376,11 +6361,7 @@
       </w:r>
       <w:r>
         <w:rPr/>
-        <w:t>IA</w:t>
-      </w:r>
-      <w:r>
-        <w:rPr/>
-        <w:t>32</w:t>
+        <w:t>IA32</w:t>
       </w:r>
       <w:r>
         <w:rPr/>
@@ -6443,7 +6424,7 @@
       <w:r>
         <w:rPr/>
         <w:drawing>
-          <wp:anchor behindDoc="0" distT="0" distB="0" distL="0" distR="0" simplePos="0" locked="0" layoutInCell="1" allowOverlap="1" relativeHeight="10">
+          <wp:anchor behindDoc="0" distT="0" distB="0" distL="0" distR="0" simplePos="0" locked="0" layoutInCell="1" allowOverlap="1" relativeHeight="8">
             <wp:simplePos x="0" y="0"/>
             <wp:positionH relativeFrom="column">
               <wp:align>center</wp:align>
@@ -6451,7 +6432,7 @@
             <wp:positionV relativeFrom="paragraph">
               <wp:align>top</wp:align>
             </wp:positionV>
-            <wp:extent cx="3517900" cy="3118485"/>
+            <wp:extent cx="3517265" cy="3118485"/>
             <wp:effectExtent l="0" t="0" r="0" b="0"/>
             <wp:wrapSquare wrapText="largest"/>
             <wp:docPr id="10" name="Picture" descr=""/>
@@ -6476,7 +6457,7 @@
                   <pic:spPr bwMode="auto">
                     <a:xfrm>
                       <a:off x="0" y="0"/>
-                      <a:ext cx="3517900" cy="3118485"/>
+                      <a:ext cx="3517265" cy="3118485"/>
                     </a:xfrm>
                     <a:prstGeom prst="rect">
                       <a:avLst/>
@@ -6685,65 +6666,160 @@
           <w:b/>
           <w:bCs/>
         </w:rPr>
-        <w:t xml:space="preserve">3.2.3.1 </w:t>
+        <w:t>3.2.3.1 CPL</w:t>
       </w:r>
       <w:r>
         <w:rPr>
           <w:b/>
           <w:bCs/>
         </w:rPr>
-        <w:t>CPL</w:t>
+        <w:t>、</w:t>
       </w:r>
       <w:r>
         <w:rPr>
           <w:b/>
           <w:bCs/>
         </w:rPr>
-        <w:t>、</w:t>
+        <w:t>DPL</w:t>
       </w:r>
       <w:r>
         <w:rPr>
           <w:b/>
           <w:bCs/>
         </w:rPr>
-        <w:t>DPL</w:t>
+        <w:t>、</w:t>
       </w:r>
       <w:r>
         <w:rPr>
           <w:b/>
           <w:bCs/>
         </w:rPr>
-        <w:t>、</w:t>
-      </w:r>
-      <w:r>
+        <w:t>RPL</w:t>
+      </w:r>
+    </w:p>
+    <w:p>
+      <w:pPr>
+        <w:pStyle w:val="Normal"/>
         <w:rPr>
           <w:b/>
           <w:bCs/>
         </w:rPr>
-        <w:t>RPL</w:t>
-      </w:r>
-    </w:p>
-    <w:p>
-      <w:pPr>
-        <w:pStyle w:val="Normal"/>
+      </w:pPr>
+      <w:r>
         <w:rPr>
           <w:b/>
           <w:bCs/>
         </w:rPr>
-      </w:pPr>
-      <w:r>
+        <w:t>1. CPL(Current Privilege Level)</w:t>
+      </w:r>
+    </w:p>
+    <w:p>
+      <w:pPr>
+        <w:pStyle w:val="Normal"/>
+        <w:rPr/>
+      </w:pPr>
+      <w:r>
+        <w:rPr/>
+        <w:tab/>
+        <w:t>CPL</w:t>
+      </w:r>
+      <w:r>
+        <w:rPr/>
+        <w:t>是当前执行的程序或任务的特权级。它被存储在</w:t>
+      </w:r>
+      <w:r>
+        <w:rPr/>
+        <w:t>CS</w:t>
+      </w:r>
+      <w:r>
+        <w:rPr/>
+        <w:t>和</w:t>
+      </w:r>
+      <w:r>
+        <w:rPr/>
+        <w:t>SS</w:t>
+      </w:r>
+      <w:r>
+        <w:rPr/>
+        <w:t>的第</w:t>
+      </w:r>
+      <w:r>
+        <w:rPr/>
+        <w:t>0</w:t>
+      </w:r>
+      <w:r>
+        <w:rPr/>
+        <w:t>位和第</w:t>
+      </w:r>
+      <w:r>
+        <w:rPr/>
+        <w:t>1</w:t>
+      </w:r>
+      <w:r>
+        <w:rPr/>
+        <w:t>位上。通常情况下，</w:t>
+      </w:r>
+      <w:r>
+        <w:rPr/>
+        <w:t>CPL</w:t>
+      </w:r>
+      <w:r>
+        <w:rPr/>
+        <w:t>等于代码所在的段的特权级。当程序转移到不同特权级的代码段时，处理器将改变</w:t>
+      </w:r>
+      <w:r>
+        <w:rPr/>
+        <w:t>CPL</w:t>
+      </w:r>
+      <w:r>
+        <w:rPr/>
+        <w:t>。</w:t>
+      </w:r>
+    </w:p>
+    <w:p>
+      <w:pPr>
+        <w:pStyle w:val="Normal"/>
+        <w:rPr/>
+      </w:pPr>
+      <w:r>
+        <w:rPr/>
+        <w:tab/>
+      </w:r>
+      <w:r>
+        <w:rPr/>
+        <w:t>在遇到一致代码段时，情况稍稍有点特殊，一直代码段可以被相同或者更低特权级的代码访问。当处理器访问一个与</w:t>
+      </w:r>
+      <w:r>
+        <w:rPr/>
+        <w:t>CPL</w:t>
+      </w:r>
+      <w:r>
+        <w:rPr/>
+        <w:t>特权级不同的一致代码段时，</w:t>
+      </w:r>
+      <w:r>
+        <w:rPr/>
+        <w:t>CPL</w:t>
+      </w:r>
+      <w:r>
+        <w:rPr/>
+        <w:t>不会被改变。</w:t>
+      </w:r>
+    </w:p>
+    <w:p>
+      <w:pPr>
+        <w:pStyle w:val="Normal"/>
         <w:rPr>
           <w:b/>
           <w:bCs/>
         </w:rPr>
-        <w:t>1. CPL</w:t>
-      </w:r>
+      </w:pPr>
       <w:r>
         <w:rPr>
           <w:b/>
           <w:bCs/>
         </w:rPr>
-        <w:t>(Current Privilege Level)</w:t>
+        <w:t>2. DPL(Descriptor Privilege Level)</w:t>
       </w:r>
     </w:p>
     <w:p>
@@ -6754,6 +6830,27 @@
       <w:r>
         <w:rPr/>
         <w:tab/>
+        <w:t>DPL</w:t>
+      </w:r>
+      <w:r>
+        <w:rPr/>
+        <w:t>表示段或者门的特权级。它被存储在段描述符或者门描述符的</w:t>
+      </w:r>
+      <w:r>
+        <w:rPr/>
+        <w:t>DPL</w:t>
+      </w:r>
+      <w:r>
+        <w:rPr/>
+        <w:t>字段中，当当前代码段试图访问一个段或者门时，</w:t>
+      </w:r>
+      <w:r>
+        <w:rPr/>
+        <w:t>DPL</w:t>
+      </w:r>
+      <w:r>
+        <w:rPr/>
+        <w:t>将会和</w:t>
       </w:r>
       <w:r>
         <w:rPr/>
@@ -6761,203 +6858,55 @@
       </w:r>
       <w:r>
         <w:rPr/>
-        <w:t>是当前执行的程序或任务的特权级。它被存储在</w:t>
-      </w:r>
-      <w:r>
-        <w:rPr/>
-        <w:t>CS</w:t>
-      </w:r>
-      <w:r>
-        <w:rPr/>
-        <w:t>和</w:t>
-      </w:r>
-      <w:r>
-        <w:rPr/>
-        <w:t>SS</w:t>
-      </w:r>
-      <w:r>
-        <w:rPr/>
-        <w:t>的第</w:t>
-      </w:r>
-      <w:r>
-        <w:rPr/>
-        <w:t>0</w:t>
-      </w:r>
-      <w:r>
-        <w:rPr/>
-        <w:t>位和第</w:t>
-      </w:r>
-      <w:r>
-        <w:rPr/>
-        <w:t>1</w:t>
-      </w:r>
-      <w:r>
-        <w:rPr/>
-        <w:t>位上。通常情况下，</w:t>
-      </w:r>
-      <w:r>
-        <w:rPr/>
-        <w:t>CPL</w:t>
-      </w:r>
-      <w:r>
-        <w:rPr/>
-        <w:t>等于代码所在的段的特权级。当程序转移到不同特权级的代码段时，处理器将改变</w:t>
-      </w:r>
-      <w:r>
-        <w:rPr/>
-        <w:t>CPL</w:t>
-      </w:r>
-      <w:r>
-        <w:rPr/>
-        <w:t>。</w:t>
-      </w:r>
-    </w:p>
-    <w:p>
-      <w:pPr>
-        <w:pStyle w:val="Normal"/>
-        <w:rPr/>
-      </w:pPr>
-      <w:r>
-        <w:rPr/>
-        <w:tab/>
-      </w:r>
-      <w:r>
-        <w:rPr/>
-        <w:t>在遇到一致代码段时</w:t>
-      </w:r>
-      <w:r>
-        <w:rPr/>
-        <w:t>，情况稍稍有点特殊，一直代码段可以被相同或者更低特权级的代码访问。当处理器访问一个与</w:t>
-      </w:r>
-      <w:r>
-        <w:rPr/>
-        <w:t>CPL</w:t>
-      </w:r>
-      <w:r>
-        <w:rPr/>
-        <w:t>特权级不同的一致代码段时，</w:t>
-      </w:r>
-      <w:r>
-        <w:rPr/>
-        <w:t>CPL</w:t>
-      </w:r>
-      <w:r>
-        <w:rPr/>
-        <w:t>不会被改变。</w:t>
-      </w:r>
-    </w:p>
-    <w:p>
-      <w:pPr>
-        <w:pStyle w:val="Normal"/>
-        <w:rPr>
+        <w:t>以及段或门选择子的</w:t>
+      </w:r>
+      <w:r>
+        <w:rPr/>
+        <w:t>RPL</w:t>
+      </w:r>
+      <w:r>
+        <w:rPr/>
+        <w:t>相比较，根据段或者门类型的不同，</w:t>
+      </w:r>
+      <w:r>
+        <w:rPr/>
+        <w:t>DPL</w:t>
+      </w:r>
+      <w:r>
+        <w:rPr/>
+        <w:t>将会被区别对待，根据段或者门类型的不同，</w:t>
+      </w:r>
+      <w:r>
+        <w:rPr/>
+        <w:t>DPL</w:t>
+      </w:r>
+      <w:r>
+        <w:rPr/>
+        <w:t>将会被区别对待，下面介绍一个各种类型的段或者门的情况</w:t>
+      </w:r>
+    </w:p>
+    <w:p>
+      <w:pPr>
+        <w:pStyle w:val="Normal"/>
+        <w:rPr>
+          <w:rFonts w:ascii="Droid Sans Fallback" w:hAnsi="Droid Sans Fallback" w:cs="Droid Sans Fallback"/>
+        </w:rPr>
+      </w:pPr>
+      <w:r>
+        <w:rPr>
+          <w:rFonts w:ascii="Droid Sans Fallback" w:hAnsi="Droid Sans Fallback" w:cs="Droid Sans Fallback"/>
+          <w:b w:val="false"/>
+          <w:bCs w:val="false"/>
+        </w:rPr>
+        <w:t>●</w:t>
+      </w:r>
+      <w:r>
+        <w:rPr>
+          <w:rFonts w:ascii="Droid Sans Fallback" w:hAnsi="Droid Sans Fallback" w:cs="Droid Sans Fallback"/>
           <w:b/>
           <w:bCs/>
         </w:rPr>
-      </w:pPr>
-      <w:r>
-        <w:rPr>
-          <w:b/>
-          <w:bCs/>
-        </w:rPr>
-        <w:t>2. DPL(Descriptor Privilege Level)</w:t>
-      </w:r>
-    </w:p>
-    <w:p>
-      <w:pPr>
-        <w:pStyle w:val="Normal"/>
-        <w:rPr/>
-      </w:pPr>
-      <w:r>
-        <w:rPr/>
-        <w:tab/>
-      </w:r>
-      <w:r>
-        <w:rPr/>
-        <w:t>DPL</w:t>
-      </w:r>
-      <w:r>
-        <w:rPr/>
-        <w:t>表示段或者门的特权级。它被存储在段描述符或者门描述符的</w:t>
-      </w:r>
-      <w:r>
-        <w:rPr/>
-        <w:t>DPL</w:t>
-      </w:r>
-      <w:r>
-        <w:rPr/>
-        <w:t>字段中，当当前代码段试图访问一个段或者门时，</w:t>
-      </w:r>
-      <w:r>
-        <w:rPr/>
-        <w:t>DPL</w:t>
-      </w:r>
-      <w:r>
-        <w:rPr/>
-        <w:t>将会和</w:t>
-      </w:r>
-      <w:r>
-        <w:rPr/>
-        <w:t>CPL</w:t>
-      </w:r>
-      <w:r>
-        <w:rPr/>
-        <w:t>以及段或门选择子的</w:t>
-      </w:r>
-      <w:r>
-        <w:rPr/>
-        <w:t>RPL</w:t>
-      </w:r>
-      <w:r>
-        <w:rPr/>
-        <w:t>相比较，根据段或者门类型的不同，</w:t>
-      </w:r>
-      <w:r>
-        <w:rPr/>
-        <w:t>DPL</w:t>
-      </w:r>
-      <w:r>
-        <w:rPr/>
-        <w:t>将会被区别对待，根据段或者门类型的不同，</w:t>
-      </w:r>
-      <w:r>
-        <w:rPr/>
-        <w:t>DPL</w:t>
-      </w:r>
-      <w:r>
-        <w:rPr/>
-        <w:t>将会被区别对待，下面介绍一个各种类型的段或者门的情况</w:t>
-      </w:r>
-    </w:p>
-    <w:p>
-      <w:pPr>
-        <w:pStyle w:val="Normal"/>
-        <w:rPr>
-          <w:rFonts w:ascii="Droid Sans Fallback" w:hAnsi="Droid Sans Fallback" w:cs="Droid Sans Fallback"/>
-        </w:rPr>
-      </w:pPr>
-      <w:r>
-        <w:rPr>
-          <w:rFonts w:ascii="Droid Sans Fallback" w:hAnsi="Droid Sans Fallback" w:cs="Droid Sans Fallback"/>
-          <w:b w:val="false"/>
-          <w:bCs w:val="false"/>
-        </w:rPr>
-        <w:t>●</w:t>
-      </w:r>
-      <w:r>
-        <w:rPr>
-          <w:rFonts w:ascii="Droid Sans Fallback" w:hAnsi="Droid Sans Fallback" w:cs="Droid Sans Fallback"/>
-          <w:b/>
-          <w:bCs/>
-        </w:rPr>
-        <w:t>数据段</w:t>
-      </w:r>
-      <w:r>
-        <w:rPr>
-          <w:rFonts w:ascii="Droid Sans Fallback" w:hAnsi="Droid Sans Fallback" w:cs="Droid Sans Fallback"/>
-          <w:b/>
-          <w:bCs/>
-        </w:rPr>
-        <w:t>：</w:t>
+        <w:t>数据段：</w:t>
       </w:r>
       <w:r>
         <w:rPr>
@@ -7195,15 +7144,7 @@
           <w:b/>
           <w:bCs/>
         </w:rPr>
-        <w:t>一致代码段和通过调用门访问的非一致代码段</w:t>
-      </w:r>
-      <w:r>
-        <w:rPr>
-          <w:rFonts w:ascii="Droid Sans Fallback" w:hAnsi="Droid Sans Fallback" w:cs="Droid Sans Fallback"/>
-          <w:b/>
-          <w:bCs/>
-        </w:rPr>
-        <w:t>：</w:t>
+        <w:t>一致代码段和通过调用门访问的非一致代码段：</w:t>
       </w:r>
       <w:r>
         <w:rPr>
@@ -7229,11 +7170,7 @@
       </w:pPr>
       <w:r>
         <w:rPr/>
-        <w:t>比如</w:t>
-      </w:r>
-      <w:r>
-        <w:rPr/>
-        <w:t>，一个一致代码段的</w:t>
+        <w:t>比如，一个一致代码段的</w:t>
       </w:r>
       <w:r>
         <w:rPr/>
@@ -7364,9 +7301,6 @@
       <w:r>
         <w:rPr/>
         <w:tab/>
-      </w:r>
-      <w:r>
-        <w:rPr/>
         <w:t>RPL</w:t>
       </w:r>
       <w:r>
@@ -7643,11 +7577,7 @@
       </w:r>
       <w:r>
         <w:rPr/>
-        <w:t>继续修改</w:t>
-      </w:r>
-      <w:r>
-        <w:rPr/>
-        <w:t>，把对刚才修改过的数据段的选择子的</w:t>
+        <w:t>继续修改，把对刚才修改过的数据段的选择子的</w:t>
       </w:r>
       <w:r>
         <w:rPr/>
@@ -7753,11 +7683,7 @@
       </w:r>
       <w:r>
         <w:rPr/>
-        <w:t>程序从一个代码段转移到另一个代码段之前</w:t>
-      </w:r>
-      <w:r>
-        <w:rPr/>
-        <w:t>，目标代码段的选择子会被加载到</w:t>
+        <w:t>程序从一个代码段转移到另一个代码段之前，目标代码段的选择子会被加载到</w:t>
       </w:r>
       <w:r>
         <w:rPr/>
@@ -7795,11 +7721,7 @@
       </w:r>
       <w:r>
         <w:rPr/>
-        <w:t>程序控制转移的发生</w:t>
-      </w:r>
-      <w:r>
-        <w:rPr/>
-        <w:t>，可以是由指令</w:t>
+        <w:t>程序控制转移的发生，可以是由指令</w:t>
       </w:r>
       <w:r>
         <w:rPr/>
@@ -7981,13 +7903,7 @@
         <w:rPr>
           <w:rFonts w:ascii="Droid Sans Fallback" w:hAnsi="Droid Sans Fallback" w:cs="Droid Sans Fallback"/>
         </w:rPr>
-        <w:t>目标操作数指向一个任务门</w:t>
-      </w:r>
-      <w:r>
-        <w:rPr>
-          <w:rFonts w:ascii="Droid Sans Fallback" w:hAnsi="Droid Sans Fallback" w:cs="Droid Sans Fallback"/>
-        </w:rPr>
-        <w:t>，这个任务门指向一个包含目标代码段选择子的</w:t>
+        <w:t>目标操作数指向一个任务门，这个任务门指向一个包含目标代码段选择子的</w:t>
       </w:r>
       <w:r>
         <w:rPr>
@@ -8321,128 +8237,2629 @@
       </w:pPr>
       <w:r>
         <w:rPr/>
-      </w:r>
-    </w:p>
-    <w:p>
-      <w:pPr>
-        <w:pStyle w:val="Normal"/>
-        <w:rPr/>
-      </w:pPr>
-      <w:r>
-        <w:rPr/>
-      </w:r>
-    </w:p>
-    <w:p>
-      <w:pPr>
-        <w:pStyle w:val="Normal"/>
-        <w:rPr/>
-      </w:pPr>
-      <w:r>
-        <w:rPr/>
-      </w:r>
-    </w:p>
-    <w:p>
-      <w:pPr>
-        <w:pStyle w:val="Normal"/>
-        <w:rPr/>
-      </w:pPr>
-      <w:r>
-        <w:rPr/>
-      </w:r>
-    </w:p>
-    <w:p>
-      <w:pPr>
-        <w:pStyle w:val="Normal"/>
-        <w:rPr/>
-      </w:pPr>
-      <w:r>
-        <w:rPr/>
-      </w:r>
-    </w:p>
-    <w:p>
-      <w:pPr>
-        <w:pStyle w:val="Normal"/>
-        <w:rPr/>
-      </w:pPr>
-      <w:r>
-        <w:rPr/>
-      </w:r>
-    </w:p>
-    <w:p>
-      <w:pPr>
-        <w:pStyle w:val="Normal"/>
-        <w:rPr/>
-      </w:pPr>
-      <w:r>
-        <w:rPr/>
-      </w:r>
-    </w:p>
-    <w:p>
-      <w:pPr>
-        <w:pStyle w:val="Normal"/>
-        <w:rPr/>
-      </w:pPr>
-      <w:r>
-        <w:rPr/>
-      </w:r>
-    </w:p>
-    <w:p>
-      <w:pPr>
-        <w:pStyle w:val="Normal"/>
-        <w:rPr/>
-      </w:pPr>
-      <w:r>
-        <w:rPr/>
-      </w:r>
-    </w:p>
-    <w:p>
-      <w:pPr>
-        <w:pStyle w:val="Normal"/>
-        <w:rPr/>
-      </w:pPr>
-      <w:r>
-        <w:rPr/>
-      </w:r>
-    </w:p>
-    <w:p>
-      <w:pPr>
-        <w:pStyle w:val="Normal"/>
-        <w:rPr/>
-      </w:pPr>
-      <w:r>
-        <w:rPr/>
-      </w:r>
-    </w:p>
-    <w:p>
-      <w:pPr>
-        <w:pStyle w:val="Normal"/>
-        <w:rPr/>
-      </w:pPr>
-      <w:r>
-        <w:rPr/>
-      </w:r>
-    </w:p>
-    <w:p>
-      <w:pPr>
-        <w:pStyle w:val="Normal"/>
-        <w:rPr/>
-      </w:pPr>
-      <w:r>
-        <w:rPr/>
-      </w:r>
-    </w:p>
-    <w:p>
-      <w:pPr>
-        <w:pStyle w:val="Normal"/>
-        <w:rPr/>
-      </w:pPr>
-      <w:r>
-        <w:rPr/>
-      </w:r>
-    </w:p>
-    <w:p>
-      <w:pPr>
-        <w:pStyle w:val="Normal"/>
+        <w:drawing>
+          <wp:anchor behindDoc="0" distT="0" distB="0" distL="0" distR="0" simplePos="0" locked="0" layoutInCell="1" allowOverlap="1" relativeHeight="11">
+            <wp:simplePos x="0" y="0"/>
+            <wp:positionH relativeFrom="column">
+              <wp:align>center</wp:align>
+            </wp:positionH>
+            <wp:positionV relativeFrom="paragraph">
+              <wp:align>top</wp:align>
+            </wp:positionV>
+            <wp:extent cx="6480810" cy="3081020"/>
+            <wp:effectExtent l="0" t="0" r="0" b="0"/>
+            <wp:wrapSquare wrapText="largest"/>
+            <wp:docPr id="11" name="Picture" descr=""/>
+            <wp:cNvGraphicFramePr>
+              <a:graphicFrameLocks xmlns:a="http://schemas.openxmlformats.org/drawingml/2006/main" noChangeAspect="1"/>
+            </wp:cNvGraphicFramePr>
+            <a:graphic xmlns:a="http://schemas.openxmlformats.org/drawingml/2006/main">
+              <a:graphicData uri="http://schemas.openxmlformats.org/drawingml/2006/picture">
+                <pic:pic xmlns:pic="http://schemas.openxmlformats.org/drawingml/2006/picture">
+                  <pic:nvPicPr>
+                    <pic:cNvPr id="11" name="Picture" descr=""/>
+                    <pic:cNvPicPr>
+                      <a:picLocks noChangeAspect="1" noChangeArrowheads="1"/>
+                    </pic:cNvPicPr>
+                  </pic:nvPicPr>
+                  <pic:blipFill>
+                    <a:blip r:embed="rId13"/>
+                    <a:stretch>
+                      <a:fillRect/>
+                    </a:stretch>
+                  </pic:blipFill>
+                  <pic:spPr bwMode="auto">
+                    <a:xfrm>
+                      <a:off x="0" y="0"/>
+                      <a:ext cx="6480810" cy="3081020"/>
+                    </a:xfrm>
+                    <a:prstGeom prst="rect">
+                      <a:avLst/>
+                    </a:prstGeom>
+                    <a:noFill/>
+                    <a:ln w="9525">
+                      <a:noFill/>
+                      <a:miter lim="800000"/>
+                      <a:headEnd/>
+                      <a:tailEnd/>
+                    </a:ln>
+                  </pic:spPr>
+                </pic:pic>
+              </a:graphicData>
+            </a:graphic>
+          </wp:anchor>
+        </w:drawing>
+      </w:r>
+    </w:p>
+    <w:p>
+      <w:pPr>
+        <w:pStyle w:val="Normal"/>
+        <w:rPr/>
+      </w:pPr>
+      <w:r>
+        <w:rPr/>
+      </w:r>
+    </w:p>
+    <w:p>
+      <w:pPr>
+        <w:pStyle w:val="Normal"/>
+        <w:rPr/>
+      </w:pPr>
+      <w:r>
+        <w:rPr/>
+      </w:r>
+    </w:p>
+    <w:p>
+      <w:pPr>
+        <w:pStyle w:val="Normal"/>
+        <w:rPr/>
+      </w:pPr>
+      <w:r>
+        <w:rPr/>
+      </w:r>
+    </w:p>
+    <w:p>
+      <w:pPr>
+        <w:pStyle w:val="Normal"/>
+        <w:rPr/>
+      </w:pPr>
+      <w:r>
+        <w:rPr/>
+      </w:r>
+    </w:p>
+    <w:p>
+      <w:pPr>
+        <w:pStyle w:val="Normal"/>
+        <w:rPr/>
+      </w:pPr>
+      <w:r>
+        <w:rPr/>
+      </w:r>
+    </w:p>
+    <w:p>
+      <w:pPr>
+        <w:pStyle w:val="Normal"/>
+        <w:rPr/>
+      </w:pPr>
+      <w:r>
+        <w:rPr/>
+      </w:r>
+    </w:p>
+    <w:p>
+      <w:pPr>
+        <w:pStyle w:val="Normal"/>
+        <w:rPr/>
+      </w:pPr>
+      <w:r>
+        <w:rPr/>
+      </w:r>
+    </w:p>
+    <w:p>
+      <w:pPr>
+        <w:pStyle w:val="Normal"/>
+        <w:rPr/>
+      </w:pPr>
+      <w:r>
+        <w:rPr/>
+      </w:r>
+    </w:p>
+    <w:p>
+      <w:pPr>
+        <w:pStyle w:val="Normal"/>
+        <w:rPr/>
+      </w:pPr>
+      <w:r>
+        <w:rPr/>
+      </w:r>
+    </w:p>
+    <w:p>
+      <w:pPr>
+        <w:pStyle w:val="Normal"/>
+        <w:rPr/>
+      </w:pPr>
+      <w:r>
+        <w:rPr/>
+      </w:r>
+    </w:p>
+    <w:p>
+      <w:pPr>
+        <w:pStyle w:val="Normal"/>
+        <w:rPr/>
+      </w:pPr>
+      <w:r>
+        <w:rPr/>
+      </w:r>
+    </w:p>
+    <w:p>
+      <w:pPr>
+        <w:pStyle w:val="Normal"/>
+        <w:rPr/>
+      </w:pPr>
+      <w:r>
+        <w:rPr/>
+      </w:r>
+    </w:p>
+    <w:p>
+      <w:pPr>
+        <w:pStyle w:val="Normal"/>
+        <w:rPr/>
+      </w:pPr>
+      <w:r>
+        <w:rPr/>
+      </w:r>
+    </w:p>
+    <w:p>
+      <w:pPr>
+        <w:pStyle w:val="Normal"/>
+        <w:rPr/>
+      </w:pPr>
+      <w:r>
+        <w:rPr/>
+      </w:r>
+    </w:p>
+    <w:p>
+      <w:pPr>
+        <w:pStyle w:val="Normal"/>
+        <w:rPr/>
+      </w:pPr>
+      <w:r>
+        <w:rPr/>
+      </w:r>
+    </w:p>
+    <w:p>
+      <w:pPr>
+        <w:pStyle w:val="Normal"/>
+        <w:rPr/>
+      </w:pPr>
+      <w:r>
+        <w:rPr/>
+      </w:r>
+    </w:p>
+    <w:p>
+      <w:pPr>
+        <w:pStyle w:val="Normal"/>
+        <w:rPr/>
+      </w:pPr>
+      <w:r>
+        <w:rPr/>
+      </w:r>
+    </w:p>
+    <w:p>
+      <w:pPr>
+        <w:pStyle w:val="Normal"/>
+        <w:rPr/>
+      </w:pPr>
+      <w:r>
+        <w:rPr/>
+        <w:tab/>
+      </w:r>
+      <w:r>
+        <w:rPr/>
+        <w:t>门描述符的结构，直观来看，一个门描述了由一个选择子和一个偏移所指定的线性地址，程序正是通过这个地址进行转移的。门描述符分为</w:t>
+      </w:r>
+      <w:r>
+        <w:rPr/>
+        <w:t>4</w:t>
+      </w:r>
+      <w:r>
+        <w:rPr/>
+        <w:t>种：</w:t>
+      </w:r>
+    </w:p>
+    <w:p>
+      <w:pPr>
+        <w:pStyle w:val="Normal"/>
+        <w:rPr>
+          <w:rFonts w:cs="Droid Sans Fallback" w:ascii="Droid Sans Fallback" w:hAnsi="Droid Sans Fallback"/>
+        </w:rPr>
+      </w:pPr>
+      <w:r>
+        <w:rPr>
+          <w:rFonts w:ascii="Droid Sans Fallback" w:hAnsi="Droid Sans Fallback" w:cs="Droid Sans Fallback"/>
+        </w:rPr>
+        <w:t xml:space="preserve">● </w:t>
+      </w:r>
+      <w:r>
+        <w:rPr>
+          <w:rFonts w:ascii="Droid Sans Fallback" w:hAnsi="Droid Sans Fallback" w:cs="Droid Sans Fallback"/>
+        </w:rPr>
+        <w:t>调用门</w:t>
+      </w:r>
+      <w:r>
+        <w:rPr>
+          <w:rFonts w:cs="Droid Sans Fallback" w:ascii="Droid Sans Fallback" w:hAnsi="Droid Sans Fallback"/>
+        </w:rPr>
+        <w:t>(Call gates)</w:t>
+      </w:r>
+    </w:p>
+    <w:p>
+      <w:pPr>
+        <w:pStyle w:val="Normal"/>
+        <w:rPr>
+          <w:rFonts w:cs="Droid Sans Fallback" w:ascii="Droid Sans Fallback" w:hAnsi="Droid Sans Fallback"/>
+        </w:rPr>
+      </w:pPr>
+      <w:r>
+        <w:rPr>
+          <w:rFonts w:ascii="Droid Sans Fallback" w:hAnsi="Droid Sans Fallback" w:cs="Droid Sans Fallback"/>
+        </w:rPr>
+        <w:t xml:space="preserve">● </w:t>
+      </w:r>
+      <w:r>
+        <w:rPr>
+          <w:rFonts w:ascii="Droid Sans Fallback" w:hAnsi="Droid Sans Fallback" w:cs="Droid Sans Fallback"/>
+        </w:rPr>
+        <w:t>中断门</w:t>
+      </w:r>
+      <w:r>
+        <w:rPr>
+          <w:rFonts w:cs="Droid Sans Fallback" w:ascii="Droid Sans Fallback" w:hAnsi="Droid Sans Fallback"/>
+        </w:rPr>
+        <w:t>(Interrupt gates)</w:t>
+      </w:r>
+    </w:p>
+    <w:p>
+      <w:pPr>
+        <w:pStyle w:val="Normal"/>
+        <w:rPr>
+          <w:rFonts w:cs="Droid Sans Fallback" w:ascii="Droid Sans Fallback" w:hAnsi="Droid Sans Fallback"/>
+        </w:rPr>
+      </w:pPr>
+      <w:r>
+        <w:rPr>
+          <w:rFonts w:ascii="Droid Sans Fallback" w:hAnsi="Droid Sans Fallback" w:cs="Droid Sans Fallback"/>
+        </w:rPr>
+        <w:t xml:space="preserve">● </w:t>
+      </w:r>
+      <w:r>
+        <w:rPr>
+          <w:rFonts w:ascii="Droid Sans Fallback" w:hAnsi="Droid Sans Fallback" w:cs="Droid Sans Fallback"/>
+        </w:rPr>
+        <w:t>陷阱门</w:t>
+      </w:r>
+      <w:r>
+        <w:rPr>
+          <w:rFonts w:cs="Droid Sans Fallback" w:ascii="Droid Sans Fallback" w:hAnsi="Droid Sans Fallback"/>
+        </w:rPr>
+        <w:t>(Trap gates)</w:t>
+      </w:r>
+    </w:p>
+    <w:p>
+      <w:pPr>
+        <w:pStyle w:val="Normal"/>
+        <w:rPr>
+          <w:rFonts w:cs="Droid Sans Fallback" w:ascii="Droid Sans Fallback" w:hAnsi="Droid Sans Fallback"/>
+        </w:rPr>
+      </w:pPr>
+      <w:r>
+        <w:rPr>
+          <w:rFonts w:ascii="Droid Sans Fallback" w:hAnsi="Droid Sans Fallback" w:cs="Droid Sans Fallback"/>
+        </w:rPr>
+        <w:t xml:space="preserve">● </w:t>
+      </w:r>
+      <w:r>
+        <w:rPr>
+          <w:rFonts w:ascii="Droid Sans Fallback" w:hAnsi="Droid Sans Fallback" w:cs="Droid Sans Fallback"/>
+        </w:rPr>
+        <w:t>任务门</w:t>
+      </w:r>
+      <w:r>
+        <w:rPr>
+          <w:rFonts w:cs="Droid Sans Fallback" w:ascii="Droid Sans Fallback" w:hAnsi="Droid Sans Fallback"/>
+        </w:rPr>
+        <w:t>(Task gates)</w:t>
+      </w:r>
+    </w:p>
+    <w:p>
+      <w:pPr>
+        <w:pStyle w:val="Normal"/>
+        <w:rPr/>
+      </w:pPr>
+      <w:r>
+        <w:rPr/>
+        <w:tab/>
+      </w:r>
+      <w:r>
+        <w:rPr/>
+        <w:t>其中，中断门和陷阱门是特殊的调用门，将会在后面的章节中提到，我们先来介绍调用门。来看一个例子，在这个例子中，我们用到调用门。为简单起见，先不涉及任何特权级变换，而是先来关注它的工作方法。</w:t>
+      </w:r>
+    </w:p>
+    <w:p>
+      <w:pPr>
+        <w:pStyle w:val="Normal"/>
+        <w:rPr>
+          <w:rFonts w:cs="Droid Sans Fallback" w:ascii="Droid Sans Fallback" w:hAnsi="Droid Sans Fallback"/>
+        </w:rPr>
+      </w:pPr>
+      <w:r>
+        <w:rPr>
+          <w:rFonts w:cs="Droid Sans Fallback" w:ascii="Droid Sans Fallback" w:hAnsi="Droid Sans Fallback"/>
+        </w:rPr>
+        <w:tab/>
+      </w:r>
+      <w:r>
+        <w:rPr>
+          <w:rFonts w:ascii="Droid Sans Fallback" w:hAnsi="Droid Sans Fallback" w:cs="Droid Sans Fallback"/>
+        </w:rPr>
+        <w:t>在</w:t>
+      </w:r>
+      <w:r>
+        <w:rPr>
+          <w:rFonts w:cs="Droid Sans Fallback" w:ascii="Droid Sans Fallback" w:hAnsi="Droid Sans Fallback"/>
+        </w:rPr>
+        <w:t>pmtest3.asm</w:t>
+      </w:r>
+      <w:r>
+        <w:rPr>
+          <w:rFonts w:ascii="Droid Sans Fallback" w:hAnsi="Droid Sans Fallback" w:cs="Droid Sans Fallback"/>
+        </w:rPr>
+        <w:t>的基础上增加一个代码段作为通过调用门转移的目标段，见</w:t>
+      </w:r>
+      <w:r>
+        <w:rPr>
+          <w:rFonts w:cs="Droid Sans Fallback" w:ascii="Droid Sans Fallback" w:hAnsi="Droid Sans Fallback"/>
+        </w:rPr>
+        <w:t>d/pmtest4.asm</w:t>
+      </w:r>
+    </w:p>
+    <w:p>
+      <w:pPr>
+        <w:pStyle w:val="Normal"/>
+        <w:shd w:fill="DDDDDD" w:val="clear"/>
+        <w:rPr>
+          <w:rFonts w:cs="Droid Sans Fallback" w:ascii="Droid Sans Fallback" w:hAnsi="Droid Sans Fallback"/>
+        </w:rPr>
+      </w:pPr>
+      <w:r>
+        <w:rPr>
+          <w:rFonts w:cs="Droid Sans Fallback" w:ascii="Droid Sans Fallback" w:hAnsi="Droid Sans Fallback"/>
+        </w:rPr>
+        <w:t xml:space="preserve">[SECTION .sdest]; </w:t>
+      </w:r>
+      <w:r>
+        <w:rPr>
+          <w:rFonts w:ascii="Droid Sans Fallback" w:hAnsi="Droid Sans Fallback" w:cs="Droid Sans Fallback"/>
+        </w:rPr>
+        <w:t>调用门目标段</w:t>
+      </w:r>
+      <w:r>
+        <w:rPr>
+          <w:rFonts w:cs="Droid Sans Fallback" w:ascii="Droid Sans Fallback" w:hAnsi="Droid Sans Fallback"/>
+        </w:rPr>
+      </w:r>
+    </w:p>
+    <w:p>
+      <w:pPr>
+        <w:pStyle w:val="Normal"/>
+        <w:shd w:fill="DDDDDD" w:val="clear"/>
+        <w:rPr>
+          <w:rFonts w:cs="Droid Sans Fallback" w:ascii="Droid Sans Fallback" w:hAnsi="Droid Sans Fallback"/>
+        </w:rPr>
+      </w:pPr>
+      <w:r>
+        <w:rPr>
+          <w:rFonts w:cs="Droid Sans Fallback" w:ascii="Droid Sans Fallback" w:hAnsi="Droid Sans Fallback"/>
+        </w:rPr>
+        <w:t>[BITS   32]</w:t>
+      </w:r>
+    </w:p>
+    <w:p>
+      <w:pPr>
+        <w:pStyle w:val="Normal"/>
+        <w:shd w:fill="DDDDDD" w:val="clear"/>
+        <w:rPr>
+          <w:rFonts w:cs="Droid Sans Fallback" w:ascii="Droid Sans Fallback" w:hAnsi="Droid Sans Fallback"/>
+        </w:rPr>
+      </w:pPr>
+      <w:r>
+        <w:rPr>
+          <w:rFonts w:cs="Droid Sans Fallback" w:ascii="Droid Sans Fallback" w:hAnsi="Droid Sans Fallback"/>
+        </w:rPr>
+      </w:r>
+    </w:p>
+    <w:p>
+      <w:pPr>
+        <w:pStyle w:val="Normal"/>
+        <w:shd w:fill="DDDDDD" w:val="clear"/>
+        <w:rPr>
+          <w:rFonts w:cs="Droid Sans Fallback" w:ascii="Droid Sans Fallback" w:hAnsi="Droid Sans Fallback"/>
+        </w:rPr>
+      </w:pPr>
+      <w:r>
+        <w:rPr>
+          <w:rFonts w:cs="Droid Sans Fallback" w:ascii="Droid Sans Fallback" w:hAnsi="Droid Sans Fallback"/>
+        </w:rPr>
+        <w:t>LABEL_SEG_CODE_DEST:</w:t>
+      </w:r>
+    </w:p>
+    <w:p>
+      <w:pPr>
+        <w:pStyle w:val="Normal"/>
+        <w:shd w:fill="DDDDDD" w:val="clear"/>
+        <w:rPr>
+          <w:rFonts w:cs="Droid Sans Fallback" w:ascii="Droid Sans Fallback" w:hAnsi="Droid Sans Fallback"/>
+        </w:rPr>
+      </w:pPr>
+      <w:r>
+        <w:rPr>
+          <w:rFonts w:ascii="Droid Sans Fallback" w:hAnsi="Droid Sans Fallback" w:cs="Droid Sans Fallback"/>
+        </w:rPr>
+        <w:t xml:space="preserve">    </w:t>
+      </w:r>
+      <w:r>
+        <w:rPr>
+          <w:rFonts w:cs="Droid Sans Fallback" w:ascii="Droid Sans Fallback" w:hAnsi="Droid Sans Fallback"/>
+        </w:rPr>
+        <w:t>;jmp    $</w:t>
+      </w:r>
+    </w:p>
+    <w:p>
+      <w:pPr>
+        <w:pStyle w:val="Normal"/>
+        <w:shd w:fill="DDDDDD" w:val="clear"/>
+        <w:rPr>
+          <w:rFonts w:cs="Droid Sans Fallback" w:ascii="Droid Sans Fallback" w:hAnsi="Droid Sans Fallback"/>
+        </w:rPr>
+      </w:pPr>
+      <w:r>
+        <w:rPr>
+          <w:rFonts w:ascii="Droid Sans Fallback" w:hAnsi="Droid Sans Fallback" w:cs="Droid Sans Fallback"/>
+        </w:rPr>
+        <w:t xml:space="preserve">    </w:t>
+      </w:r>
+      <w:r>
+        <w:rPr>
+          <w:rFonts w:cs="Droid Sans Fallback" w:ascii="Droid Sans Fallback" w:hAnsi="Droid Sans Fallback"/>
+        </w:rPr>
+        <w:t>mov ax, SelectorVideo</w:t>
+      </w:r>
+    </w:p>
+    <w:p>
+      <w:pPr>
+        <w:pStyle w:val="Normal"/>
+        <w:shd w:fill="DDDDDD" w:val="clear"/>
+        <w:rPr>
+          <w:rFonts w:cs="Droid Sans Fallback" w:ascii="Droid Sans Fallback" w:hAnsi="Droid Sans Fallback"/>
+        </w:rPr>
+      </w:pPr>
+      <w:r>
+        <w:rPr>
+          <w:rFonts w:ascii="Droid Sans Fallback" w:hAnsi="Droid Sans Fallback" w:cs="Droid Sans Fallback"/>
+        </w:rPr>
+        <w:t xml:space="preserve">    </w:t>
+      </w:r>
+      <w:r>
+        <w:rPr>
+          <w:rFonts w:cs="Droid Sans Fallback" w:ascii="Droid Sans Fallback" w:hAnsi="Droid Sans Fallback"/>
+        </w:rPr>
+        <w:t xml:space="preserve">mov gs, ax          ; </w:t>
+      </w:r>
+      <w:r>
+        <w:rPr>
+          <w:rFonts w:ascii="Droid Sans Fallback" w:hAnsi="Droid Sans Fallback" w:cs="Droid Sans Fallback"/>
+        </w:rPr>
+        <w:t>视频段选择子</w:t>
+      </w:r>
+      <w:r>
+        <w:rPr>
+          <w:rFonts w:cs="Droid Sans Fallback" w:ascii="Droid Sans Fallback" w:hAnsi="Droid Sans Fallback"/>
+        </w:rPr>
+        <w:t>(</w:t>
+      </w:r>
+      <w:r>
+        <w:rPr>
+          <w:rFonts w:ascii="Droid Sans Fallback" w:hAnsi="Droid Sans Fallback" w:cs="Droid Sans Fallback"/>
+        </w:rPr>
+        <w:t>目的</w:t>
+      </w:r>
+      <w:r>
+        <w:rPr>
+          <w:rFonts w:cs="Droid Sans Fallback" w:ascii="Droid Sans Fallback" w:hAnsi="Droid Sans Fallback"/>
+        </w:rPr>
+        <w:t>)</w:t>
+      </w:r>
+    </w:p>
+    <w:p>
+      <w:pPr>
+        <w:pStyle w:val="Normal"/>
+        <w:shd w:fill="DDDDDD" w:val="clear"/>
+        <w:rPr>
+          <w:rFonts w:cs="Droid Sans Fallback" w:ascii="Droid Sans Fallback" w:hAnsi="Droid Sans Fallback"/>
+        </w:rPr>
+      </w:pPr>
+      <w:r>
+        <w:rPr>
+          <w:rFonts w:cs="Droid Sans Fallback" w:ascii="Droid Sans Fallback" w:hAnsi="Droid Sans Fallback"/>
+        </w:rPr>
+      </w:r>
+    </w:p>
+    <w:p>
+      <w:pPr>
+        <w:pStyle w:val="Normal"/>
+        <w:shd w:fill="DDDDDD" w:val="clear"/>
+        <w:rPr>
+          <w:rFonts w:cs="Droid Sans Fallback" w:ascii="Droid Sans Fallback" w:hAnsi="Droid Sans Fallback"/>
+        </w:rPr>
+      </w:pPr>
+      <w:r>
+        <w:rPr>
+          <w:rFonts w:ascii="Droid Sans Fallback" w:hAnsi="Droid Sans Fallback" w:cs="Droid Sans Fallback"/>
+        </w:rPr>
+        <w:t xml:space="preserve">    </w:t>
+      </w:r>
+      <w:r>
+        <w:rPr>
+          <w:rFonts w:cs="Droid Sans Fallback" w:ascii="Droid Sans Fallback" w:hAnsi="Droid Sans Fallback"/>
+        </w:rPr>
+        <w:t xml:space="preserve">mov edi, (80 * 12 + 0) * 2  ; </w:t>
+      </w:r>
+      <w:r>
+        <w:rPr>
+          <w:rFonts w:ascii="Droid Sans Fallback" w:hAnsi="Droid Sans Fallback" w:cs="Droid Sans Fallback"/>
+        </w:rPr>
+        <w:t xml:space="preserve">屏幕第 </w:t>
+      </w:r>
+      <w:r>
+        <w:rPr>
+          <w:rFonts w:cs="Droid Sans Fallback" w:ascii="Droid Sans Fallback" w:hAnsi="Droid Sans Fallback"/>
+        </w:rPr>
+        <w:t xml:space="preserve">12 </w:t>
+      </w:r>
+      <w:r>
+        <w:rPr>
+          <w:rFonts w:ascii="Droid Sans Fallback" w:hAnsi="Droid Sans Fallback" w:cs="Droid Sans Fallback"/>
+        </w:rPr>
+        <w:t>行</w:t>
+      </w:r>
+      <w:r>
+        <w:rPr>
+          <w:rFonts w:cs="Droid Sans Fallback" w:ascii="Droid Sans Fallback" w:hAnsi="Droid Sans Fallback"/>
+        </w:rPr>
+        <w:t xml:space="preserve">, </w:t>
+      </w:r>
+      <w:r>
+        <w:rPr>
+          <w:rFonts w:ascii="Droid Sans Fallback" w:hAnsi="Droid Sans Fallback" w:cs="Droid Sans Fallback"/>
+        </w:rPr>
+        <w:t xml:space="preserve">第 </w:t>
+      </w:r>
+      <w:r>
+        <w:rPr>
+          <w:rFonts w:cs="Droid Sans Fallback" w:ascii="Droid Sans Fallback" w:hAnsi="Droid Sans Fallback"/>
+        </w:rPr>
+        <w:t xml:space="preserve">0 </w:t>
+      </w:r>
+      <w:r>
+        <w:rPr>
+          <w:rFonts w:ascii="Droid Sans Fallback" w:hAnsi="Droid Sans Fallback" w:cs="Droid Sans Fallback"/>
+        </w:rPr>
+        <w:t>列。</w:t>
+      </w:r>
+      <w:r>
+        <w:rPr>
+          <w:rFonts w:cs="Droid Sans Fallback" w:ascii="Droid Sans Fallback" w:hAnsi="Droid Sans Fallback"/>
+        </w:rPr>
+      </w:r>
+    </w:p>
+    <w:p>
+      <w:pPr>
+        <w:pStyle w:val="Normal"/>
+        <w:shd w:fill="DDDDDD" w:val="clear"/>
+        <w:rPr>
+          <w:rFonts w:cs="Droid Sans Fallback" w:ascii="Droid Sans Fallback" w:hAnsi="Droid Sans Fallback"/>
+        </w:rPr>
+      </w:pPr>
+      <w:r>
+        <w:rPr>
+          <w:rFonts w:ascii="Droid Sans Fallback" w:hAnsi="Droid Sans Fallback" w:cs="Droid Sans Fallback"/>
+        </w:rPr>
+        <w:t xml:space="preserve">    </w:t>
+      </w:r>
+      <w:r>
+        <w:rPr>
+          <w:rFonts w:cs="Droid Sans Fallback" w:ascii="Droid Sans Fallback" w:hAnsi="Droid Sans Fallback"/>
+        </w:rPr>
+        <w:t xml:space="preserve">mov ah, 0Ch         ; 0000: </w:t>
+      </w:r>
+      <w:r>
+        <w:rPr>
+          <w:rFonts w:ascii="Droid Sans Fallback" w:hAnsi="Droid Sans Fallback" w:cs="Droid Sans Fallback"/>
+        </w:rPr>
+        <w:t xml:space="preserve">黑底    </w:t>
+      </w:r>
+      <w:r>
+        <w:rPr>
+          <w:rFonts w:cs="Droid Sans Fallback" w:ascii="Droid Sans Fallback" w:hAnsi="Droid Sans Fallback"/>
+        </w:rPr>
+        <w:t xml:space="preserve">1100: </w:t>
+      </w:r>
+      <w:r>
+        <w:rPr>
+          <w:rFonts w:ascii="Droid Sans Fallback" w:hAnsi="Droid Sans Fallback" w:cs="Droid Sans Fallback"/>
+        </w:rPr>
+        <w:t>红字</w:t>
+      </w:r>
+      <w:r>
+        <w:rPr>
+          <w:rFonts w:cs="Droid Sans Fallback" w:ascii="Droid Sans Fallback" w:hAnsi="Droid Sans Fallback"/>
+        </w:rPr>
+      </w:r>
+    </w:p>
+    <w:p>
+      <w:pPr>
+        <w:pStyle w:val="Normal"/>
+        <w:shd w:fill="DDDDDD" w:val="clear"/>
+        <w:rPr>
+          <w:rFonts w:cs="Droid Sans Fallback" w:ascii="Droid Sans Fallback" w:hAnsi="Droid Sans Fallback"/>
+        </w:rPr>
+      </w:pPr>
+      <w:r>
+        <w:rPr>
+          <w:rFonts w:ascii="Droid Sans Fallback" w:hAnsi="Droid Sans Fallback" w:cs="Droid Sans Fallback"/>
+        </w:rPr>
+        <w:t xml:space="preserve">    </w:t>
+      </w:r>
+      <w:r>
+        <w:rPr>
+          <w:rFonts w:cs="Droid Sans Fallback" w:ascii="Droid Sans Fallback" w:hAnsi="Droid Sans Fallback"/>
+        </w:rPr>
+        <w:t>mov al, 'C'</w:t>
+      </w:r>
+    </w:p>
+    <w:p>
+      <w:pPr>
+        <w:pStyle w:val="Normal"/>
+        <w:shd w:fill="DDDDDD" w:val="clear"/>
+        <w:rPr>
+          <w:rFonts w:cs="Droid Sans Fallback" w:ascii="Droid Sans Fallback" w:hAnsi="Droid Sans Fallback"/>
+        </w:rPr>
+      </w:pPr>
+      <w:r>
+        <w:rPr>
+          <w:rFonts w:ascii="Droid Sans Fallback" w:hAnsi="Droid Sans Fallback" w:cs="Droid Sans Fallback"/>
+        </w:rPr>
+        <w:t xml:space="preserve">    </w:t>
+      </w:r>
+      <w:r>
+        <w:rPr>
+          <w:rFonts w:cs="Droid Sans Fallback" w:ascii="Droid Sans Fallback" w:hAnsi="Droid Sans Fallback"/>
+        </w:rPr>
+        <w:t>mov [gs:edi], ax</w:t>
+      </w:r>
+    </w:p>
+    <w:p>
+      <w:pPr>
+        <w:pStyle w:val="Normal"/>
+        <w:shd w:fill="DDDDDD" w:val="clear"/>
+        <w:rPr>
+          <w:rFonts w:cs="Droid Sans Fallback" w:ascii="Droid Sans Fallback" w:hAnsi="Droid Sans Fallback"/>
+        </w:rPr>
+      </w:pPr>
+      <w:r>
+        <w:rPr>
+          <w:rFonts w:cs="Droid Sans Fallback" w:ascii="Droid Sans Fallback" w:hAnsi="Droid Sans Fallback"/>
+        </w:rPr>
+      </w:r>
+    </w:p>
+    <w:p>
+      <w:pPr>
+        <w:pStyle w:val="Normal"/>
+        <w:shd w:fill="DDDDDD" w:val="clear"/>
+        <w:rPr>
+          <w:rFonts w:cs="Droid Sans Fallback" w:ascii="Droid Sans Fallback" w:hAnsi="Droid Sans Fallback"/>
+        </w:rPr>
+      </w:pPr>
+      <w:r>
+        <w:rPr>
+          <w:rFonts w:ascii="Droid Sans Fallback" w:hAnsi="Droid Sans Fallback" w:cs="Droid Sans Fallback"/>
+        </w:rPr>
+        <w:t xml:space="preserve">    </w:t>
+      </w:r>
+      <w:r>
+        <w:rPr>
+          <w:rFonts w:cs="Droid Sans Fallback" w:ascii="Droid Sans Fallback" w:hAnsi="Droid Sans Fallback"/>
+        </w:rPr>
+        <w:t>retf</w:t>
+      </w:r>
+    </w:p>
+    <w:p>
+      <w:pPr>
+        <w:pStyle w:val="Normal"/>
+        <w:shd w:fill="DDDDDD" w:val="clear"/>
+        <w:rPr>
+          <w:rFonts w:cs="Droid Sans Fallback" w:ascii="Droid Sans Fallback" w:hAnsi="Droid Sans Fallback"/>
+        </w:rPr>
+      </w:pPr>
+      <w:r>
+        <w:rPr>
+          <w:rFonts w:cs="Droid Sans Fallback" w:ascii="Droid Sans Fallback" w:hAnsi="Droid Sans Fallback"/>
+        </w:rPr>
+      </w:r>
+    </w:p>
+    <w:p>
+      <w:pPr>
+        <w:pStyle w:val="Normal"/>
+        <w:shd w:fill="DDDDDD" w:val="clear"/>
+        <w:rPr>
+          <w:rFonts w:cs="Droid Sans Fallback" w:ascii="Droid Sans Fallback" w:hAnsi="Droid Sans Fallback"/>
+        </w:rPr>
+      </w:pPr>
+      <w:r>
+        <w:rPr>
+          <w:rFonts w:cs="Droid Sans Fallback" w:ascii="Droid Sans Fallback" w:hAnsi="Droid Sans Fallback"/>
+        </w:rPr>
+        <w:t>SegCodeDestLen  equ $ - LABEL_SEG_CODE_DEST</w:t>
+      </w:r>
+    </w:p>
+    <w:p>
+      <w:pPr>
+        <w:pStyle w:val="Normal"/>
+        <w:shd w:fill="DDDDDD" w:val="clear"/>
+        <w:rPr>
+          <w:rFonts w:cs="Droid Sans Fallback" w:ascii="Droid Sans Fallback" w:hAnsi="Droid Sans Fallback"/>
+        </w:rPr>
+      </w:pPr>
+      <w:r>
+        <w:rPr>
+          <w:rFonts w:cs="Droid Sans Fallback" w:ascii="Droid Sans Fallback" w:hAnsi="Droid Sans Fallback"/>
+        </w:rPr>
+        <w:t>; END of [SECTION .sdest]</w:t>
+      </w:r>
+    </w:p>
+    <w:p>
+      <w:pPr>
+        <w:pStyle w:val="Normal"/>
+        <w:shd w:fill="auto" w:val="clear"/>
+        <w:rPr/>
+      </w:pPr>
+      <w:r>
+        <w:rPr/>
+      </w:r>
+    </w:p>
+    <w:p>
+      <w:pPr>
+        <w:pStyle w:val="Normal"/>
+        <w:shd w:fill="auto" w:val="clear"/>
+        <w:rPr/>
+      </w:pPr>
+      <w:r>
+        <w:rPr/>
+        <w:tab/>
+      </w:r>
+      <w:r>
+        <w:rPr/>
+        <w:t>这个段的代码沿用我们以前的方法打印一个字符。我们打算用</w:t>
+      </w:r>
+      <w:r>
+        <w:rPr/>
+        <w:t>call</w:t>
+      </w:r>
+      <w:r>
+        <w:rPr/>
+        <w:t>指令调用将要建立的调用门，所以，在这段代码的结尾处调用了一个</w:t>
+      </w:r>
+      <w:r>
+        <w:rPr/>
+        <w:t>retf</w:t>
+      </w:r>
+      <w:r>
+        <w:rPr/>
+        <w:t>指令。</w:t>
+      </w:r>
+    </w:p>
+    <w:p>
+      <w:pPr>
+        <w:pStyle w:val="Normal"/>
+        <w:shd w:fill="auto" w:val="clear"/>
+        <w:rPr/>
+      </w:pPr>
+      <w:r>
+        <w:rPr/>
+        <w:tab/>
+      </w:r>
+      <w:r>
+        <w:rPr/>
+        <w:t>现在来加入这个代码段的描述符：</w:t>
+      </w:r>
+    </w:p>
+    <w:p>
+      <w:pPr>
+        <w:pStyle w:val="Normal"/>
+        <w:shd w:fill="DDDDDD" w:val="clear"/>
+        <w:rPr/>
+      </w:pPr>
+      <w:r>
+        <w:rPr/>
+        <w:t>LABEL_DESC_CODE_DEST:   Descriptor         0,SegCodeDestLen - 1, DA_C + DA_32</w:t>
+      </w:r>
+    </w:p>
+    <w:p>
+      <w:pPr>
+        <w:pStyle w:val="Normal"/>
+        <w:shd w:fill="auto" w:val="clear"/>
+        <w:rPr/>
+      </w:pPr>
+      <w:r>
+        <w:rPr/>
+        <w:tab/>
+      </w:r>
+      <w:r>
+        <w:rPr/>
+        <w:t>同时加入初始化这个描述符的代码：</w:t>
+      </w:r>
+    </w:p>
+    <w:p>
+      <w:pPr>
+        <w:pStyle w:val="Normal"/>
+        <w:shd w:fill="DDDDDD" w:val="clear"/>
+        <w:rPr/>
+      </w:pPr>
+      <w:r>
+        <w:rPr/>
+        <w:t>xor eax, eax</w:t>
+      </w:r>
+    </w:p>
+    <w:p>
+      <w:pPr>
+        <w:pStyle w:val="Normal"/>
+        <w:shd w:fill="DDDDDD" w:val="clear"/>
+        <w:rPr/>
+      </w:pPr>
+      <w:r>
+        <w:rPr/>
+        <w:t>mov ax, cs</w:t>
+      </w:r>
+    </w:p>
+    <w:p>
+      <w:pPr>
+        <w:pStyle w:val="Normal"/>
+        <w:shd w:fill="DDDDDD" w:val="clear"/>
+        <w:rPr/>
+      </w:pPr>
+      <w:r>
+        <w:rPr/>
+        <w:t>shl eax, 4</w:t>
+      </w:r>
+    </w:p>
+    <w:p>
+      <w:pPr>
+        <w:pStyle w:val="Normal"/>
+        <w:shd w:fill="DDDDDD" w:val="clear"/>
+        <w:rPr/>
+      </w:pPr>
+      <w:r>
+        <w:rPr/>
+        <w:t>add eax, LABEL_SEG_CODE_DEST</w:t>
+      </w:r>
+    </w:p>
+    <w:p>
+      <w:pPr>
+        <w:pStyle w:val="Normal"/>
+        <w:shd w:fill="DDDDDD" w:val="clear"/>
+        <w:rPr/>
+      </w:pPr>
+      <w:r>
+        <w:rPr/>
+        <w:t>mov word [LABEL_DESC_CODE_DEST + 2], ax</w:t>
+      </w:r>
+    </w:p>
+    <w:p>
+      <w:pPr>
+        <w:pStyle w:val="Normal"/>
+        <w:shd w:fill="DDDDDD" w:val="clear"/>
+        <w:rPr/>
+      </w:pPr>
+      <w:r>
+        <w:rPr/>
+        <w:t>shr eax, 16</w:t>
+      </w:r>
+    </w:p>
+    <w:p>
+      <w:pPr>
+        <w:pStyle w:val="Normal"/>
+        <w:shd w:fill="DDDDDD" w:val="clear"/>
+        <w:rPr/>
+      </w:pPr>
+      <w:r>
+        <w:rPr/>
+        <w:t>mov byte [LABEL_DESC_CODE_DEST + 4], al</w:t>
+      </w:r>
+    </w:p>
+    <w:p>
+      <w:pPr>
+        <w:pStyle w:val="Normal"/>
+        <w:shd w:fill="DDDDDD" w:val="clear"/>
+        <w:rPr/>
+      </w:pPr>
+      <w:r>
+        <w:rPr/>
+        <w:t>mov byte [LABEL_DESC_CODE_DEST + 7], ah</w:t>
+      </w:r>
+    </w:p>
+    <w:p>
+      <w:pPr>
+        <w:pStyle w:val="Normal"/>
+        <w:shd w:fill="auto" w:val="clear"/>
+        <w:rPr/>
+      </w:pPr>
+      <w:r>
+        <w:rPr/>
+        <w:tab/>
+      </w:r>
+      <w:r>
+        <w:rPr/>
+        <w:t>这段代码想必你已经非常熟悉了，我们每初始化一个描述符都会进行这项操作，以后再添加一个描述符时也是这样，到时为节省篇幅，类似代码将略过不提。</w:t>
+      </w:r>
+    </w:p>
+    <w:p>
+      <w:pPr>
+        <w:pStyle w:val="Normal"/>
+        <w:shd w:fill="auto" w:val="clear"/>
+        <w:rPr/>
+      </w:pPr>
+      <w:r>
+        <w:rPr/>
+        <w:t>目标代码段的描述符如下：</w:t>
+      </w:r>
+    </w:p>
+    <w:p>
+      <w:pPr>
+        <w:pStyle w:val="Normal"/>
+        <w:shd w:fill="DDDDDD" w:val="clear"/>
+        <w:rPr/>
+      </w:pPr>
+      <w:r>
+        <w:rPr/>
+        <w:t>SelectorCodeDest    equ LABEL_DESC_CODE_DEST    - LABEL_GDT</w:t>
+      </w:r>
+    </w:p>
+    <w:p>
+      <w:pPr>
+        <w:pStyle w:val="Normal"/>
+        <w:shd w:fill="auto" w:val="clear"/>
+        <w:rPr/>
+      </w:pPr>
+      <w:r>
+        <w:rPr/>
+        <w:tab/>
+      </w:r>
+      <w:r>
+        <w:rPr/>
+        <w:t>好了，现在添加调用门：</w:t>
+      </w:r>
+    </w:p>
+    <w:p>
+      <w:pPr>
+        <w:pStyle w:val="Normal"/>
+        <w:shd w:fill="DDDDDD" w:val="clear"/>
+        <w:rPr/>
+      </w:pPr>
+      <w:r>
+        <w:rPr/>
+        <w:t>LABEL_CALL_GATE_TEST:   Gate          SelectorCodeDest,          0,      0, DA_386CGate + DA_DPL0</w:t>
+      </w:r>
+    </w:p>
+    <w:p>
+      <w:pPr>
+        <w:pStyle w:val="Normal"/>
+        <w:shd w:fill="auto" w:val="clear"/>
+        <w:rPr/>
+      </w:pPr>
+      <w:r>
+        <w:rPr/>
+        <w:tab/>
+      </w:r>
+      <w:r>
+        <w:rPr/>
+        <w:t>这里，我们用了一个宏</w:t>
+      </w:r>
+      <w:r>
+        <w:rPr/>
+        <w:t>Gate</w:t>
+      </w:r>
+      <w:r>
+        <w:rPr/>
+        <w:t>来初始化这个门描述符，</w:t>
+      </w:r>
+      <w:r>
+        <w:rPr/>
+        <w:t>Gate</w:t>
+      </w:r>
+      <w:r>
+        <w:rPr/>
+        <w:t>的定义在</w:t>
+      </w:r>
+      <w:r>
+        <w:rPr/>
+        <w:t>pm.inc</w:t>
+      </w:r>
+      <w:r>
+        <w:rPr/>
+        <w:t>中可以找到：</w:t>
+      </w:r>
+    </w:p>
+    <w:p>
+      <w:pPr>
+        <w:pStyle w:val="Normal"/>
+        <w:shd w:fill="DDDDDD" w:val="clear"/>
+        <w:rPr/>
+      </w:pPr>
+      <w:r>
+        <w:rPr/>
+        <w:t>%macro Gate 4</w:t>
+      </w:r>
+    </w:p>
+    <w:p>
+      <w:pPr>
+        <w:pStyle w:val="Normal"/>
+        <w:shd w:fill="DDDDDD" w:val="clear"/>
+        <w:rPr/>
+      </w:pPr>
+      <w:r>
+        <w:rPr/>
+        <w:t xml:space="preserve">    </w:t>
+      </w:r>
+      <w:r>
+        <w:rPr/>
+        <w:t xml:space="preserve">dw  (%2 &amp; 0FFFFh)               ; </w:t>
+      </w:r>
+      <w:r>
+        <w:rPr/>
+        <w:t xml:space="preserve">偏移 </w:t>
+      </w:r>
+      <w:r>
+        <w:rPr/>
+        <w:t xml:space="preserve">1                (2 </w:t>
+      </w:r>
+      <w:r>
+        <w:rPr/>
+        <w:t>字节</w:t>
+      </w:r>
+      <w:r>
+        <w:rPr/>
+        <w:t>)</w:t>
+      </w:r>
+    </w:p>
+    <w:p>
+      <w:pPr>
+        <w:pStyle w:val="Normal"/>
+        <w:shd w:fill="DDDDDD" w:val="clear"/>
+        <w:rPr/>
+      </w:pPr>
+      <w:r>
+        <w:rPr/>
+        <w:t xml:space="preserve">    </w:t>
+      </w:r>
+      <w:r>
+        <w:rPr/>
+        <w:t xml:space="preserve">dw  %1                  ; </w:t>
+      </w:r>
+      <w:r>
+        <w:rPr/>
+        <w:t xml:space="preserve">选择子                </w:t>
+      </w:r>
+      <w:r>
+        <w:rPr/>
+        <w:t xml:space="preserve">(2 </w:t>
+      </w:r>
+      <w:r>
+        <w:rPr/>
+        <w:t>字节</w:t>
+      </w:r>
+      <w:r>
+        <w:rPr/>
+        <w:t>)</w:t>
+      </w:r>
+    </w:p>
+    <w:p>
+      <w:pPr>
+        <w:pStyle w:val="Normal"/>
+        <w:shd w:fill="DDDDDD" w:val="clear"/>
+        <w:rPr/>
+      </w:pPr>
+      <w:r>
+        <w:rPr/>
+        <w:t xml:space="preserve">    </w:t>
+      </w:r>
+      <w:r>
+        <w:rPr/>
+        <w:t xml:space="preserve">dw  (%3 &amp; 1Fh) | ((%4 &lt;&lt; 8) &amp; 0FF00h)   ; </w:t>
+      </w:r>
+      <w:r>
+        <w:rPr/>
+        <w:t xml:space="preserve">属性                  </w:t>
+      </w:r>
+      <w:r>
+        <w:rPr/>
+        <w:t xml:space="preserve">(2 </w:t>
+      </w:r>
+      <w:r>
+        <w:rPr/>
+        <w:t>字节</w:t>
+      </w:r>
+      <w:r>
+        <w:rPr/>
+        <w:t>)</w:t>
+      </w:r>
+    </w:p>
+    <w:p>
+      <w:pPr>
+        <w:pStyle w:val="Normal"/>
+        <w:shd w:fill="DDDDDD" w:val="clear"/>
+        <w:rPr/>
+      </w:pPr>
+      <w:r>
+        <w:rPr/>
+        <w:t xml:space="preserve">    </w:t>
+      </w:r>
+      <w:r>
+        <w:rPr/>
+        <w:t xml:space="preserve">dw  ((%2 &gt;&gt; 16) &amp; 0FFFFh)           ; </w:t>
+      </w:r>
+      <w:r>
+        <w:rPr/>
+        <w:t xml:space="preserve">偏移 </w:t>
+      </w:r>
+      <w:r>
+        <w:rPr/>
+        <w:t xml:space="preserve">2                (2 </w:t>
+      </w:r>
+      <w:r>
+        <w:rPr/>
+        <w:t>字节</w:t>
+      </w:r>
+      <w:r>
+        <w:rPr/>
+        <w:t>)</w:t>
+      </w:r>
+    </w:p>
+    <w:p>
+      <w:pPr>
+        <w:pStyle w:val="Normal"/>
+        <w:shd w:fill="DDDDDD" w:val="clear"/>
+        <w:rPr/>
+      </w:pPr>
+      <w:r>
+        <w:rPr/>
+        <w:t xml:space="preserve">%endmacro ; </w:t>
+      </w:r>
+      <w:r>
+        <w:rPr/>
+        <w:t xml:space="preserve">共 </w:t>
+      </w:r>
+      <w:r>
+        <w:rPr/>
+        <w:t xml:space="preserve">8 </w:t>
+      </w:r>
+      <w:r>
+        <w:rPr/>
+        <w:t>字节</w:t>
+      </w:r>
+    </w:p>
+    <w:p>
+      <w:pPr>
+        <w:pStyle w:val="Normal"/>
+        <w:shd w:fill="auto" w:val="clear"/>
+        <w:rPr/>
+      </w:pPr>
+      <w:r>
+        <w:rPr/>
+        <w:tab/>
+      </w:r>
+      <w:r>
+        <w:rPr/>
+        <w:t>这个宏和</w:t>
+      </w:r>
+      <w:r>
+        <w:rPr/>
+        <w:t>Descriptor</w:t>
+      </w:r>
+      <w:r>
+        <w:rPr/>
+        <w:t>宏有点类似，也是将描述符的构成要素分别安置在相应的位置，使代码看起来非常清晰。</w:t>
+      </w:r>
+    </w:p>
+    <w:p>
+      <w:pPr>
+        <w:pStyle w:val="Normal"/>
+        <w:shd w:fill="auto" w:val="clear"/>
+        <w:rPr/>
+      </w:pPr>
+      <w:r>
+        <w:rPr/>
+        <w:tab/>
+      </w:r>
+      <w:r>
+        <w:rPr/>
+        <w:t>我们的门描述符的属性是</w:t>
+      </w:r>
+      <w:r>
+        <w:rPr/>
+        <w:t>DA_386CGate</w:t>
+      </w:r>
+      <w:r>
+        <w:rPr/>
+        <w:t>，表明它是一个调用门。里面指定的选择子是</w:t>
+      </w:r>
+      <w:r>
+        <w:rPr/>
+        <w:t>SelectorCodeDest</w:t>
+      </w:r>
+      <w:r>
+        <w:rPr/>
+        <w:t>，表明目标代码段是刚刚添加的代码段。偏移地址是</w:t>
+      </w:r>
+      <w:r>
+        <w:rPr/>
+        <w:t>0,</w:t>
+      </w:r>
+      <w:r>
+        <w:rPr/>
+        <w:t>表示将跳转到目标代码段的开头处。另外，我们把</w:t>
+      </w:r>
+      <w:r>
+        <w:rPr/>
+        <w:t>DPL</w:t>
+      </w:r>
+      <w:r>
+        <w:rPr/>
+        <w:t>指定为</w:t>
+      </w:r>
+      <w:r>
+        <w:rPr/>
+        <w:t>0</w:t>
+      </w:r>
+      <w:r>
+        <w:rPr/>
+        <w:t>。</w:t>
+      </w:r>
+    </w:p>
+    <w:p>
+      <w:pPr>
+        <w:pStyle w:val="Normal"/>
+        <w:shd w:fill="auto" w:val="clear"/>
+        <w:rPr/>
+      </w:pPr>
+      <w:r>
+        <w:rPr/>
+        <w:tab/>
+      </w:r>
+      <w:r>
+        <w:rPr/>
+        <w:t>调用门对应的选择子的定义如下：</w:t>
+      </w:r>
+    </w:p>
+    <w:p>
+      <w:pPr>
+        <w:pStyle w:val="Normal"/>
+        <w:shd w:fill="DDDDDD" w:val="clear"/>
+        <w:rPr/>
+      </w:pPr>
+      <w:r>
+        <w:rPr/>
+        <w:t>SelectorCallGateTest    equ LABEL_CALL_GATE_TEST    - LABEL_GDT</w:t>
+      </w:r>
+    </w:p>
+    <w:p>
+      <w:pPr>
+        <w:pStyle w:val="Normal"/>
+        <w:shd w:fill="auto" w:val="clear"/>
+        <w:rPr/>
+      </w:pPr>
+      <w:r>
+        <w:rPr/>
+        <w:tab/>
+      </w:r>
+      <w:r>
+        <w:rPr/>
+        <w:t>好了，现在我们的调用门准备就绪了，它指向的位置是</w:t>
+      </w:r>
+      <w:r>
+        <w:rPr/>
+        <w:t>SelectorCodeDest:0</w:t>
+      </w:r>
+      <w:r>
+        <w:rPr/>
+        <w:t>，即标号</w:t>
+      </w:r>
+      <w:r>
+        <w:rPr/>
+        <w:t>LABEL_SEG_CODE_DEST</w:t>
+      </w:r>
+      <w:r>
+        <w:rPr/>
+        <w:t>处的代码。</w:t>
+      </w:r>
+    </w:p>
+    <w:p>
+      <w:pPr>
+        <w:pStyle w:val="Normal"/>
+        <w:shd w:fill="auto" w:val="clear"/>
+        <w:rPr/>
+      </w:pPr>
+      <w:r>
+        <w:rPr/>
+        <w:tab/>
+      </w:r>
+      <w:r>
+        <w:rPr/>
+        <w:t>我们刚刚说过，用一个</w:t>
+      </w:r>
+      <w:r>
+        <w:rPr/>
+        <w:t>call</w:t>
+      </w:r>
+      <w:r>
+        <w:rPr/>
+        <w:t>指令来使用这个调用门是个好主意：</w:t>
+      </w:r>
+    </w:p>
+    <w:p>
+      <w:pPr>
+        <w:pStyle w:val="Normal"/>
+        <w:shd w:fill="DDDDDD" w:val="clear"/>
+        <w:rPr/>
+      </w:pPr>
+      <w:r>
+        <w:rPr/>
+        <w:t xml:space="preserve">call    SelectorCallGateTest:0  ; </w:t>
+      </w:r>
+      <w:r>
+        <w:rPr/>
+        <w:t xml:space="preserve">测试调用门（无特权级变换），将打印字母 </w:t>
+      </w:r>
+      <w:r>
+        <w:rPr/>
+        <w:t>'C'</w:t>
+      </w:r>
+      <w:r>
+        <w:rPr/>
+        <w:t>。</w:t>
+      </w:r>
+    </w:p>
+    <w:p>
+      <w:pPr>
+        <w:pStyle w:val="Normal"/>
+        <w:shd w:fill="auto" w:val="clear"/>
+        <w:rPr/>
+      </w:pPr>
+      <w:r>
+        <w:rPr/>
+        <w:tab/>
+      </w:r>
+      <w:r>
+        <w:rPr/>
+        <w:t>它被放在进入局部任务之前，由于我们新加的代码以指令</w:t>
+      </w:r>
+      <w:r>
+        <w:rPr/>
+        <w:t>retf</w:t>
+      </w:r>
+      <w:r>
+        <w:rPr/>
+        <w:t>结尾，所以最终代码将会跳回到</w:t>
+      </w:r>
+      <w:r>
+        <w:rPr/>
+        <w:t>call</w:t>
+      </w:r>
+      <w:r>
+        <w:rPr/>
+        <w:t>指令的下面继续执行。所以，我们最终看到的结果应该是在</w:t>
+      </w:r>
+      <w:r>
+        <w:rPr/>
+        <w:t>pmtest3.exe</w:t>
+      </w:r>
+      <w:r>
+        <w:rPr/>
+        <w:t>执行结果的基础上多出一个红色的字母</w:t>
+      </w:r>
+      <w:r>
+        <w:rPr/>
+        <w:t>C</w:t>
+      </w:r>
+      <w:r>
+        <w:rPr/>
+        <w:t>。</w:t>
+      </w:r>
+    </w:p>
+    <w:p>
+      <w:pPr>
+        <w:pStyle w:val="Normal"/>
+        <w:shd w:fill="auto" w:val="clear"/>
+        <w:rPr/>
+      </w:pPr>
+      <w:r>
+        <w:rPr/>
+        <w:drawing>
+          <wp:anchor behindDoc="0" distT="0" distB="0" distL="0" distR="0" simplePos="0" locked="0" layoutInCell="1" allowOverlap="1" relativeHeight="12">
+            <wp:simplePos x="0" y="0"/>
+            <wp:positionH relativeFrom="column">
+              <wp:align>center</wp:align>
+            </wp:positionH>
+            <wp:positionV relativeFrom="paragraph">
+              <wp:align>top</wp:align>
+            </wp:positionV>
+            <wp:extent cx="4857750" cy="2076450"/>
+            <wp:effectExtent l="0" t="0" r="0" b="0"/>
+            <wp:wrapSquare wrapText="largest"/>
+            <wp:docPr id="12" name="Picture" descr=""/>
+            <wp:cNvGraphicFramePr>
+              <a:graphicFrameLocks xmlns:a="http://schemas.openxmlformats.org/drawingml/2006/main" noChangeAspect="1"/>
+            </wp:cNvGraphicFramePr>
+            <a:graphic xmlns:a="http://schemas.openxmlformats.org/drawingml/2006/main">
+              <a:graphicData uri="http://schemas.openxmlformats.org/drawingml/2006/picture">
+                <pic:pic xmlns:pic="http://schemas.openxmlformats.org/drawingml/2006/picture">
+                  <pic:nvPicPr>
+                    <pic:cNvPr id="12" name="Picture" descr=""/>
+                    <pic:cNvPicPr>
+                      <a:picLocks noChangeAspect="1" noChangeArrowheads="1"/>
+                    </pic:cNvPicPr>
+                  </pic:nvPicPr>
+                  <pic:blipFill>
+                    <a:blip r:embed="rId14"/>
+                    <a:stretch>
+                      <a:fillRect/>
+                    </a:stretch>
+                  </pic:blipFill>
+                  <pic:spPr bwMode="auto">
+                    <a:xfrm>
+                      <a:off x="0" y="0"/>
+                      <a:ext cx="4857750" cy="2076450"/>
+                    </a:xfrm>
+                    <a:prstGeom prst="rect">
+                      <a:avLst/>
+                    </a:prstGeom>
+                    <a:noFill/>
+                    <a:ln w="9525">
+                      <a:noFill/>
+                      <a:miter lim="800000"/>
+                      <a:headEnd/>
+                      <a:tailEnd/>
+                    </a:ln>
+                  </pic:spPr>
+                </pic:pic>
+              </a:graphicData>
+            </a:graphic>
+          </wp:anchor>
+        </w:drawing>
+      </w:r>
+    </w:p>
+    <w:p>
+      <w:pPr>
+        <w:pStyle w:val="Normal"/>
+        <w:shd w:fill="auto" w:val="clear"/>
+        <w:rPr/>
+      </w:pPr>
+      <w:r>
+        <w:rPr/>
+      </w:r>
+    </w:p>
+    <w:p>
+      <w:pPr>
+        <w:pStyle w:val="Normal"/>
+        <w:shd w:fill="auto" w:val="clear"/>
+        <w:rPr/>
+      </w:pPr>
+      <w:r>
+        <w:rPr/>
+      </w:r>
+    </w:p>
+    <w:p>
+      <w:pPr>
+        <w:pStyle w:val="Normal"/>
+        <w:shd w:fill="auto" w:val="clear"/>
+        <w:rPr/>
+      </w:pPr>
+      <w:r>
+        <w:rPr/>
+      </w:r>
+    </w:p>
+    <w:p>
+      <w:pPr>
+        <w:pStyle w:val="Normal"/>
+        <w:shd w:fill="auto" w:val="clear"/>
+        <w:rPr/>
+      </w:pPr>
+      <w:r>
+        <w:rPr/>
+      </w:r>
+    </w:p>
+    <w:p>
+      <w:pPr>
+        <w:pStyle w:val="Normal"/>
+        <w:shd w:fill="auto" w:val="clear"/>
+        <w:rPr/>
+      </w:pPr>
+      <w:r>
+        <w:rPr/>
+      </w:r>
+    </w:p>
+    <w:p>
+      <w:pPr>
+        <w:pStyle w:val="Normal"/>
+        <w:shd w:fill="auto" w:val="clear"/>
+        <w:rPr/>
+      </w:pPr>
+      <w:r>
+        <w:rPr/>
+      </w:r>
+    </w:p>
+    <w:p>
+      <w:pPr>
+        <w:pStyle w:val="Normal"/>
+        <w:shd w:fill="auto" w:val="clear"/>
+        <w:rPr/>
+      </w:pPr>
+      <w:r>
+        <w:rPr/>
+      </w:r>
+    </w:p>
+    <w:p>
+      <w:pPr>
+        <w:pStyle w:val="Normal"/>
+        <w:shd w:fill="auto" w:val="clear"/>
+        <w:rPr/>
+      </w:pPr>
+      <w:r>
+        <w:rPr/>
+      </w:r>
+    </w:p>
+    <w:p>
+      <w:pPr>
+        <w:pStyle w:val="Normal"/>
+        <w:shd w:fill="auto" w:val="clear"/>
+        <w:rPr/>
+      </w:pPr>
+      <w:r>
+        <w:rPr/>
+      </w:r>
+    </w:p>
+    <w:p>
+      <w:pPr>
+        <w:pStyle w:val="Normal"/>
+        <w:shd w:fill="auto" w:val="clear"/>
+        <w:rPr/>
+      </w:pPr>
+      <w:r>
+        <w:rPr/>
+      </w:r>
+    </w:p>
+    <w:p>
+      <w:pPr>
+        <w:pStyle w:val="Normal"/>
+        <w:shd w:fill="auto" w:val="clear"/>
+        <w:rPr/>
+      </w:pPr>
+      <w:r>
+        <w:rPr/>
+        <w:tab/>
+      </w:r>
+      <w:r>
+        <w:rPr/>
+        <w:t>调用门这种听起来很可怕的东西本质上只不过是个入口地址，只是增加了若干的属性而已。其实，在我们的例子中所用到的调用门完全等同一个地址，我们甚至可以把使用调用门进行跳转的指令修改到调用门内指定的地址的指令：</w:t>
+      </w:r>
+    </w:p>
+    <w:p>
+      <w:pPr>
+        <w:pStyle w:val="Normal"/>
+        <w:shd w:fill="DDDDDD" w:val="clear"/>
+        <w:rPr/>
+      </w:pPr>
+      <w:r>
+        <w:rPr/>
+        <w:t>call   SelectorCodeDest:0</w:t>
+      </w:r>
+    </w:p>
+    <w:p>
+      <w:pPr>
+        <w:pStyle w:val="Normal"/>
+        <w:shd w:fill="auto" w:val="clear"/>
+        <w:rPr>
+          <w:rFonts w:ascii="Droid Sans Fallback" w:hAnsi="Droid Sans Fallback" w:cs="Droid Sans Fallback"/>
+        </w:rPr>
+      </w:pPr>
+      <w:r>
+        <w:rPr>
+          <w:rFonts w:cs="Droid Sans Fallback" w:ascii="Droid Sans Fallback" w:hAnsi="Droid Sans Fallback"/>
+        </w:rPr>
+        <w:tab/>
+      </w:r>
+      <w:r>
+        <w:rPr>
+          <w:rFonts w:ascii="Droid Sans Fallback" w:hAnsi="Droid Sans Fallback" w:cs="Droid Sans Fallback"/>
+        </w:rPr>
+        <w:t>运行一下，效果完全相同的。</w:t>
+      </w:r>
+    </w:p>
+    <w:p>
+      <w:pPr>
+        <w:pStyle w:val="Normal"/>
+        <w:shd w:fill="auto" w:val="clear"/>
+        <w:rPr>
+          <w:rFonts w:ascii="Droid Sans Fallback" w:hAnsi="Droid Sans Fallback" w:cs="Droid Sans Fallback"/>
+        </w:rPr>
+      </w:pPr>
+      <w:r>
+        <w:rPr>
+          <w:rFonts w:cs="Droid Sans Fallback" w:ascii="Droid Sans Fallback" w:hAnsi="Droid Sans Fallback"/>
+        </w:rPr>
+        <w:tab/>
+      </w:r>
+      <w:r>
+        <w:rPr>
+          <w:rFonts w:ascii="Droid Sans Fallback" w:hAnsi="Droid Sans Fallback" w:cs="Droid Sans Fallback"/>
+        </w:rPr>
+        <w:t>可是，调用门显然不是多此一举的东西，因为我们将要用它来实现不同特权级的代码之间的转移。下面我们就来介绍一下使用调用门进行转移时特权级检验的规则。</w:t>
+      </w:r>
+    </w:p>
+    <w:p>
+      <w:pPr>
+        <w:pStyle w:val="Normal"/>
+        <w:shd w:fill="auto" w:val="clear"/>
+        <w:rPr>
+          <w:rFonts w:ascii="Droid Sans Fallback" w:hAnsi="Droid Sans Fallback" w:cs="Droid Sans Fallback"/>
+        </w:rPr>
+      </w:pPr>
+      <w:r>
+        <w:rPr>
+          <w:rFonts w:cs="Droid Sans Fallback" w:ascii="Droid Sans Fallback" w:hAnsi="Droid Sans Fallback"/>
+        </w:rPr>
+        <w:tab/>
+      </w:r>
+      <w:r>
+        <w:rPr>
+          <w:rFonts w:ascii="Droid Sans Fallback" w:hAnsi="Droid Sans Fallback" w:cs="Droid Sans Fallback"/>
+        </w:rPr>
+        <w:t>假设我们想由代码</w:t>
+      </w:r>
+      <w:r>
+        <w:rPr>
+          <w:rFonts w:cs="Droid Sans Fallback" w:ascii="Droid Sans Fallback" w:hAnsi="Droid Sans Fallback"/>
+        </w:rPr>
+        <w:t>A</w:t>
+      </w:r>
+      <w:r>
+        <w:rPr>
+          <w:rFonts w:ascii="Droid Sans Fallback" w:hAnsi="Droid Sans Fallback" w:cs="Droid Sans Fallback"/>
+        </w:rPr>
+        <w:t>转移到代码</w:t>
+      </w:r>
+      <w:r>
+        <w:rPr>
+          <w:rFonts w:cs="Droid Sans Fallback" w:ascii="Droid Sans Fallback" w:hAnsi="Droid Sans Fallback"/>
+        </w:rPr>
+        <w:t>B</w:t>
+      </w:r>
+      <w:r>
+        <w:rPr>
+          <w:rFonts w:ascii="Droid Sans Fallback" w:hAnsi="Droid Sans Fallback" w:cs="Droid Sans Fallback"/>
+        </w:rPr>
+        <w:t>，运用一个调用门</w:t>
+      </w:r>
+      <w:r>
+        <w:rPr>
+          <w:rFonts w:cs="Droid Sans Fallback" w:ascii="Droid Sans Fallback" w:hAnsi="Droid Sans Fallback"/>
+        </w:rPr>
+        <w:t>G</w:t>
+      </w:r>
+      <w:r>
+        <w:rPr>
+          <w:rFonts w:ascii="Droid Sans Fallback" w:hAnsi="Droid Sans Fallback" w:cs="Droid Sans Fallback"/>
+        </w:rPr>
+        <w:t>，即调用门</w:t>
+      </w:r>
+      <w:r>
+        <w:rPr>
+          <w:rFonts w:cs="Droid Sans Fallback" w:ascii="Droid Sans Fallback" w:hAnsi="Droid Sans Fallback"/>
+        </w:rPr>
+        <w:t>G</w:t>
+      </w:r>
+      <w:r>
+        <w:rPr>
+          <w:rFonts w:ascii="Droid Sans Fallback" w:hAnsi="Droid Sans Fallback" w:cs="Droid Sans Fallback"/>
+        </w:rPr>
+        <w:t>中的目标选择子指向代码</w:t>
+      </w:r>
+      <w:r>
+        <w:rPr>
+          <w:rFonts w:cs="Droid Sans Fallback" w:ascii="Droid Sans Fallback" w:hAnsi="Droid Sans Fallback"/>
+        </w:rPr>
+        <w:t>B</w:t>
+      </w:r>
+      <w:r>
+        <w:rPr>
+          <w:rFonts w:ascii="Droid Sans Fallback" w:hAnsi="Droid Sans Fallback" w:cs="Droid Sans Fallback"/>
+        </w:rPr>
+        <w:t>的段。实际上，我们涉及了这么几个要素：</w:t>
+      </w:r>
+      <w:r>
+        <w:rPr>
+          <w:rFonts w:cs="Droid Sans Fallback" w:ascii="Droid Sans Fallback" w:hAnsi="Droid Sans Fallback"/>
+        </w:rPr>
+        <w:t>CPL</w:t>
+      </w:r>
+      <w:r>
+        <w:rPr/>
+        <w:t>、</w:t>
+      </w:r>
+      <w:r>
+        <w:rPr>
+          <w:rFonts w:cs="Droid Sans Fallback" w:ascii="Droid Sans Fallback" w:hAnsi="Droid Sans Fallback"/>
+        </w:rPr>
+        <w:t>RPL</w:t>
+      </w:r>
+      <w:r>
+        <w:rPr/>
+        <w:t>、</w:t>
+      </w:r>
+      <w:r>
+        <w:rPr>
+          <w:rFonts w:ascii="Droid Sans Fallback" w:hAnsi="Droid Sans Fallback" w:cs="Droid Sans Fallback"/>
+        </w:rPr>
+        <w:t>代码</w:t>
+      </w:r>
+      <w:r>
+        <w:rPr>
+          <w:rFonts w:cs="Droid Sans Fallback" w:ascii="Droid Sans Fallback" w:hAnsi="Droid Sans Fallback"/>
+        </w:rPr>
+        <w:t>B</w:t>
+      </w:r>
+      <w:r>
+        <w:rPr>
+          <w:rFonts w:ascii="Droid Sans Fallback" w:hAnsi="Droid Sans Fallback" w:cs="Droid Sans Fallback"/>
+        </w:rPr>
+        <w:t>的</w:t>
+      </w:r>
+      <w:r>
+        <w:rPr>
+          <w:rFonts w:cs="Droid Sans Fallback" w:ascii="Droid Sans Fallback" w:hAnsi="Droid Sans Fallback"/>
+        </w:rPr>
+        <w:t>DPL(</w:t>
+      </w:r>
+      <w:r>
+        <w:rPr>
+          <w:rFonts w:ascii="Droid Sans Fallback" w:hAnsi="Droid Sans Fallback" w:cs="Droid Sans Fallback"/>
+        </w:rPr>
+        <w:t>记做</w:t>
+      </w:r>
+      <w:r>
+        <w:rPr>
+          <w:rFonts w:cs="Droid Sans Fallback" w:ascii="Droid Sans Fallback" w:hAnsi="Droid Sans Fallback"/>
+        </w:rPr>
+        <w:t>DPL_B)</w:t>
+      </w:r>
+      <w:r>
+        <w:rPr/>
+        <w:t>、</w:t>
+      </w:r>
+      <w:r>
+        <w:rPr>
+          <w:rFonts w:ascii="Droid Sans Fallback" w:hAnsi="Droid Sans Fallback" w:cs="Droid Sans Fallback"/>
+        </w:rPr>
+        <w:t>调用门</w:t>
+      </w:r>
+      <w:r>
+        <w:rPr>
+          <w:rFonts w:cs="Droid Sans Fallback" w:ascii="Droid Sans Fallback" w:hAnsi="Droid Sans Fallback"/>
+        </w:rPr>
+        <w:t>G</w:t>
+      </w:r>
+      <w:r>
+        <w:rPr>
+          <w:rFonts w:ascii="Droid Sans Fallback" w:hAnsi="Droid Sans Fallback" w:cs="Droid Sans Fallback"/>
+        </w:rPr>
+        <w:t>的</w:t>
+      </w:r>
+      <w:r>
+        <w:rPr>
+          <w:rFonts w:cs="Droid Sans Fallback" w:ascii="Droid Sans Fallback" w:hAnsi="Droid Sans Fallback"/>
+        </w:rPr>
+        <w:t>DPL(</w:t>
+      </w:r>
+      <w:r>
+        <w:rPr>
+          <w:rFonts w:ascii="Droid Sans Fallback" w:hAnsi="Droid Sans Fallback" w:cs="Droid Sans Fallback"/>
+        </w:rPr>
+        <w:t>记做</w:t>
+      </w:r>
+      <w:r>
+        <w:rPr>
+          <w:rFonts w:cs="Droid Sans Fallback" w:ascii="Droid Sans Fallback" w:hAnsi="Droid Sans Fallback"/>
+        </w:rPr>
+        <w:t>DPL_G)</w:t>
+      </w:r>
+      <w:r>
+        <w:rPr>
+          <w:rFonts w:ascii="Droid Sans Fallback" w:hAnsi="Droid Sans Fallback" w:cs="Droid Sans Fallback"/>
+        </w:rPr>
+        <w:t>。根据</w:t>
+      </w:r>
+      <w:r>
+        <w:rPr>
+          <w:rFonts w:cs="Droid Sans Fallback" w:ascii="Droid Sans Fallback" w:hAnsi="Droid Sans Fallback"/>
+        </w:rPr>
+        <w:t>3.2.3.1</w:t>
+      </w:r>
+      <w:r>
+        <w:rPr>
+          <w:rFonts w:ascii="Droid Sans Fallback" w:hAnsi="Droid Sans Fallback" w:cs="Droid Sans Fallback"/>
+        </w:rPr>
+        <w:t>中提到的，</w:t>
+      </w:r>
+      <w:r>
+        <w:rPr>
+          <w:rFonts w:cs="Droid Sans Fallback" w:ascii="Droid Sans Fallback" w:hAnsi="Droid Sans Fallback"/>
+        </w:rPr>
+        <w:t>A</w:t>
+      </w:r>
+      <w:r>
+        <w:rPr>
+          <w:rFonts w:ascii="Droid Sans Fallback" w:hAnsi="Droid Sans Fallback" w:cs="Droid Sans Fallback"/>
+        </w:rPr>
+        <w:t>访问</w:t>
+      </w:r>
+      <w:r>
+        <w:rPr>
+          <w:rFonts w:cs="Droid Sans Fallback" w:ascii="Droid Sans Fallback" w:hAnsi="Droid Sans Fallback"/>
+        </w:rPr>
+        <w:t>G</w:t>
+      </w:r>
+      <w:r>
+        <w:rPr>
+          <w:rFonts w:ascii="Droid Sans Fallback" w:hAnsi="Droid Sans Fallback" w:cs="Droid Sans Fallback"/>
+        </w:rPr>
+        <w:t>这个调用门时，规则相当于访问一个数据段，要求</w:t>
+      </w:r>
+      <w:r>
+        <w:rPr>
+          <w:rFonts w:cs="Droid Sans Fallback" w:ascii="Droid Sans Fallback" w:hAnsi="Droid Sans Fallback"/>
+        </w:rPr>
+        <w:t>CPL</w:t>
+      </w:r>
+      <w:r>
+        <w:rPr>
+          <w:rFonts w:ascii="Droid Sans Fallback" w:hAnsi="Droid Sans Fallback" w:cs="Droid Sans Fallback"/>
+        </w:rPr>
+        <w:t>和</w:t>
+      </w:r>
+      <w:r>
+        <w:rPr>
+          <w:rFonts w:cs="Droid Sans Fallback" w:ascii="Droid Sans Fallback" w:hAnsi="Droid Sans Fallback"/>
+        </w:rPr>
+        <w:t>RPL</w:t>
+      </w:r>
+      <w:r>
+        <w:rPr>
+          <w:rFonts w:ascii="Droid Sans Fallback" w:hAnsi="Droid Sans Fallback" w:cs="Droid Sans Fallback"/>
+        </w:rPr>
+        <w:t>都小于或者等于</w:t>
+      </w:r>
+      <w:r>
+        <w:rPr>
+          <w:rFonts w:cs="Droid Sans Fallback" w:ascii="Droid Sans Fallback" w:hAnsi="Droid Sans Fallback"/>
+        </w:rPr>
+        <w:t>DPL_G</w:t>
+      </w:r>
+      <w:r>
+        <w:rPr>
+          <w:rFonts w:ascii="Droid Sans Fallback" w:hAnsi="Droid Sans Fallback" w:cs="Droid Sans Fallback"/>
+        </w:rPr>
+        <w:t>。换句话说，</w:t>
+      </w:r>
+      <w:r>
+        <w:rPr>
+          <w:rFonts w:cs="Droid Sans Fallback" w:ascii="Droid Sans Fallback" w:hAnsi="Droid Sans Fallback"/>
+        </w:rPr>
+        <w:t>CPL</w:t>
+      </w:r>
+      <w:r>
+        <w:rPr>
+          <w:rFonts w:ascii="Droid Sans Fallback" w:hAnsi="Droid Sans Fallback" w:cs="Droid Sans Fallback"/>
+        </w:rPr>
+        <w:t>和</w:t>
+      </w:r>
+      <w:r>
+        <w:rPr>
+          <w:rFonts w:cs="Droid Sans Fallback" w:ascii="Droid Sans Fallback" w:hAnsi="Droid Sans Fallback"/>
+        </w:rPr>
+        <w:t>RPL</w:t>
+      </w:r>
+      <w:r>
+        <w:rPr>
+          <w:rFonts w:ascii="Droid Sans Fallback" w:hAnsi="Droid Sans Fallback" w:cs="Droid Sans Fallback"/>
+        </w:rPr>
+        <w:t>需在更高的特权级上。</w:t>
+      </w:r>
+    </w:p>
+    <w:p>
+      <w:pPr>
+        <w:pStyle w:val="Normal"/>
+        <w:shd w:fill="auto" w:val="clear"/>
+        <w:rPr>
+          <w:rFonts w:ascii="Droid Sans Fallback" w:hAnsi="Droid Sans Fallback" w:cs="Droid Sans Fallback"/>
+        </w:rPr>
+      </w:pPr>
+      <w:r>
+        <w:rPr>
+          <w:rFonts w:cs="Droid Sans Fallback" w:ascii="Droid Sans Fallback" w:hAnsi="Droid Sans Fallback"/>
+        </w:rPr>
+        <w:tab/>
+      </w:r>
+      <w:r>
+        <w:rPr>
+          <w:rFonts w:ascii="Droid Sans Fallback" w:hAnsi="Droid Sans Fallback" w:cs="Droid Sans Fallback"/>
+        </w:rPr>
+        <w:t>除了这一步符合要求之外。系统还将比较</w:t>
+      </w:r>
+      <w:r>
+        <w:rPr>
+          <w:rFonts w:cs="Droid Sans Fallback" w:ascii="Droid Sans Fallback" w:hAnsi="Droid Sans Fallback"/>
+        </w:rPr>
+        <w:t>CPL</w:t>
+      </w:r>
+      <w:r>
+        <w:rPr>
+          <w:rFonts w:ascii="Droid Sans Fallback" w:hAnsi="Droid Sans Fallback" w:cs="Droid Sans Fallback"/>
+        </w:rPr>
+        <w:t>和</w:t>
+      </w:r>
+      <w:r>
+        <w:rPr>
+          <w:rFonts w:cs="Droid Sans Fallback" w:ascii="Droid Sans Fallback" w:hAnsi="Droid Sans Fallback"/>
+        </w:rPr>
+        <w:t>DP_B</w:t>
+      </w:r>
+      <w:r>
+        <w:rPr>
+          <w:rFonts w:ascii="Droid Sans Fallback" w:hAnsi="Droid Sans Fallback" w:cs="Droid Sans Fallback"/>
+        </w:rPr>
+        <w:t>。如果一致代码段，需</w:t>
+      </w:r>
+      <w:r>
+        <w:rPr>
+          <w:rFonts w:cs="Droid Sans Fallback" w:ascii="Droid Sans Fallback" w:hAnsi="Droid Sans Fallback"/>
+        </w:rPr>
+        <w:t>DPL_B</w:t>
+      </w:r>
+      <w:r>
+        <w:rPr>
+          <w:rFonts w:eastAsia="Droid Sans Fallback" w:cs="Droid Sans Fallback" w:ascii="Droid Sans Fallback" w:hAnsi="Droid Sans Fallback"/>
+        </w:rPr>
+        <w:t>≦</w:t>
+      </w:r>
+      <w:r>
+        <w:rPr>
+          <w:rFonts w:eastAsia="Droid Sans Fallback" w:cs="Droid Sans Fallback" w:ascii="Droid Sans Fallback" w:hAnsi="Droid Sans Fallback"/>
+        </w:rPr>
+        <w:t>CPL</w:t>
+      </w:r>
+      <w:r>
+        <w:rPr>
+          <w:rFonts w:ascii="Droid Sans Fallback" w:hAnsi="Droid Sans Fallback" w:cs="Droid Sans Fallback"/>
+        </w:rPr>
+        <w:t>；如果是非一致代码段的话，</w:t>
+      </w:r>
+      <w:r>
+        <w:rPr>
+          <w:rFonts w:eastAsia="Droid Sans Fallback" w:cs="Droid Sans Fallback" w:ascii="Droid Sans Fallback" w:hAnsi="Droid Sans Fallback"/>
+        </w:rPr>
+        <w:t>call</w:t>
+      </w:r>
+      <w:r>
+        <w:rPr>
+          <w:rFonts w:ascii="Droid Sans Fallback" w:hAnsi="Droid Sans Fallback" w:cs="Droid Sans Fallback"/>
+        </w:rPr>
+        <w:t>指令和</w:t>
+      </w:r>
+      <w:r>
+        <w:rPr>
+          <w:rFonts w:eastAsia="Droid Sans Fallback" w:cs="Droid Sans Fallback" w:ascii="Droid Sans Fallback" w:hAnsi="Droid Sans Fallback"/>
+        </w:rPr>
+        <w:t>jmp</w:t>
+      </w:r>
+      <w:r>
+        <w:rPr>
+          <w:rFonts w:ascii="Droid Sans Fallback" w:hAnsi="Droid Sans Fallback" w:cs="Droid Sans Fallback"/>
+        </w:rPr>
+        <w:t>指令又有所不同。在用</w:t>
+      </w:r>
+      <w:r>
+        <w:rPr>
+          <w:rFonts w:eastAsia="Droid Sans Fallback" w:cs="Droid Sans Fallback" w:ascii="Droid Sans Fallback" w:hAnsi="Droid Sans Fallback"/>
+        </w:rPr>
+        <w:t>call</w:t>
+      </w:r>
+      <w:r>
+        <w:rPr>
+          <w:rFonts w:ascii="Droid Sans Fallback" w:hAnsi="Droid Sans Fallback" w:cs="Droid Sans Fallback"/>
+        </w:rPr>
+        <w:t>指令时，需</w:t>
+      </w:r>
+      <w:r>
+        <w:rPr>
+          <w:rFonts w:eastAsia="Droid Sans Fallback" w:cs="Droid Sans Fallback" w:ascii="Droid Sans Fallback" w:hAnsi="Droid Sans Fallback"/>
+        </w:rPr>
+        <w:t>DPL_B</w:t>
+      </w:r>
+      <w:bookmarkStart w:id="4" w:name="__DdeLink__1250_526525524"/>
+      <w:r>
+        <w:rPr>
+          <w:rFonts w:eastAsia="Droid Sans Fallback" w:cs="Droid Sans Fallback" w:ascii="Droid Sans Fallback" w:hAnsi="Droid Sans Fallback"/>
+        </w:rPr>
+        <w:t>≦</w:t>
+      </w:r>
+      <w:bookmarkEnd w:id="4"/>
+      <w:r>
+        <w:rPr>
+          <w:rFonts w:eastAsia="Droid Sans Fallback" w:cs="Droid Sans Fallback" w:ascii="Droid Sans Fallback" w:hAnsi="Droid Sans Fallback"/>
+        </w:rPr>
+        <w:t>CPL</w:t>
+      </w:r>
+      <w:r>
+        <w:rPr>
+          <w:rFonts w:ascii="Droid Sans Fallback" w:hAnsi="Droid Sans Fallback" w:cs="Droid Sans Fallback"/>
+        </w:rPr>
+        <w:t>，在用</w:t>
+      </w:r>
+      <w:r>
+        <w:rPr>
+          <w:rFonts w:eastAsia="Droid Sans Fallback" w:cs="Droid Sans Fallback" w:ascii="Droid Sans Fallback" w:hAnsi="Droid Sans Fallback"/>
+        </w:rPr>
+        <w:t>jmp</w:t>
+      </w:r>
+      <w:r>
+        <w:rPr>
+          <w:rFonts w:ascii="Droid Sans Fallback" w:hAnsi="Droid Sans Fallback" w:cs="Droid Sans Fallback"/>
+        </w:rPr>
+        <w:t>指令，只能是</w:t>
+      </w:r>
+      <w:r>
+        <w:rPr>
+          <w:rFonts w:eastAsia="Droid Sans Fallback" w:cs="Droid Sans Fallback" w:ascii="Droid Sans Fallback" w:hAnsi="Droid Sans Fallback"/>
+        </w:rPr>
+        <w:t>DPL_B</w:t>
+      </w:r>
+      <w:r>
+        <w:rPr>
+          <w:rFonts w:eastAsia="Droid Sans Fallback" w:cs="Droid Sans Fallback" w:ascii="Droid Sans Fallback" w:hAnsi="Droid Sans Fallback"/>
+        </w:rPr>
+        <w:t>=</w:t>
+      </w:r>
+      <w:r>
+        <w:rPr>
+          <w:rFonts w:eastAsia="Droid Sans Fallback" w:cs="Droid Sans Fallback" w:ascii="Droid Sans Fallback" w:hAnsi="Droid Sans Fallback"/>
+        </w:rPr>
+        <w:t>CPL</w:t>
+      </w:r>
+      <w:r>
+        <w:rPr>
+          <w:rFonts w:ascii="Droid Sans Fallback" w:hAnsi="Droid Sans Fallback" w:cs="Droid Sans Fallback"/>
+        </w:rPr>
+        <w:t>。</w:t>
+      </w:r>
+    </w:p>
+    <w:p>
+      <w:pPr>
+        <w:pStyle w:val="Normal"/>
+        <w:shd w:fill="auto" w:val="clear"/>
+        <w:rPr>
+          <w:rFonts w:ascii="Droid Sans Fallback" w:hAnsi="Droid Sans Fallback" w:cs="Droid Sans Fallback"/>
+        </w:rPr>
+      </w:pPr>
+      <w:r>
+        <w:rPr>
+          <w:rFonts w:eastAsia="Droid Sans Fallback" w:cs="Droid Sans Fallback" w:ascii="Droid Sans Fallback" w:hAnsi="Droid Sans Fallback"/>
+        </w:rPr>
+        <w:tab/>
+      </w:r>
+      <w:r>
+        <w:rPr>
+          <w:rFonts w:ascii="Droid Sans Fallback" w:hAnsi="Droid Sans Fallback" w:cs="Droid Sans Fallback"/>
+        </w:rPr>
+        <w:t>综上所述，调用门使用时特权检验的规则如表</w:t>
+      </w:r>
+      <w:r>
+        <w:rPr>
+          <w:rFonts w:eastAsia="Droid Sans Fallback" w:cs="Droid Sans Fallback" w:ascii="Droid Sans Fallback" w:hAnsi="Droid Sans Fallback"/>
+        </w:rPr>
+        <w:t>3-4</w:t>
+      </w:r>
+      <w:r>
+        <w:rPr>
+          <w:rFonts w:ascii="Droid Sans Fallback" w:hAnsi="Droid Sans Fallback" w:cs="Droid Sans Fallback"/>
+        </w:rPr>
+        <w:t>所示。</w:t>
+      </w:r>
+    </w:p>
+    <w:p>
+      <w:pPr>
+        <w:pStyle w:val="Normal"/>
+        <w:shd w:fill="auto" w:val="clear"/>
+        <w:jc w:val="center"/>
+        <w:rPr>
+          <w:rFonts w:ascii="Droid Sans Fallback" w:hAnsi="Droid Sans Fallback" w:cs="Droid Sans Fallback"/>
+        </w:rPr>
+      </w:pPr>
+      <w:r>
+        <w:rPr>
+          <w:rFonts w:ascii="Droid Sans Fallback" w:hAnsi="Droid Sans Fallback" w:cs="Droid Sans Fallback"/>
+        </w:rPr>
+        <w:t>表</w:t>
+      </w:r>
+      <w:r>
+        <w:rPr>
+          <w:rFonts w:eastAsia="Droid Sans Fallback" w:cs="Droid Sans Fallback" w:ascii="Droid Sans Fallback" w:hAnsi="Droid Sans Fallback"/>
+        </w:rPr>
+        <w:t xml:space="preserve">3-4 </w:t>
+      </w:r>
+      <w:r>
+        <w:rPr>
+          <w:rFonts w:ascii="Droid Sans Fallback" w:hAnsi="Droid Sans Fallback" w:cs="Droid Sans Fallback"/>
+        </w:rPr>
+        <w:t>调用门特权级规则</w:t>
+      </w:r>
+    </w:p>
+    <w:tbl>
+      <w:tblPr>
+        <w:tblW w:w="10206" w:type="dxa"/>
+        <w:jc w:val="left"/>
+        <w:tblInd w:w="55" w:type="dxa"/>
+        <w:tblBorders>
+          <w:top w:val="single" w:sz="2" w:space="0" w:color="000000"/>
+          <w:left w:val="single" w:sz="2" w:space="0" w:color="000000"/>
+          <w:bottom w:val="single" w:sz="2" w:space="0" w:color="000000"/>
+          <w:insideH w:val="single" w:sz="2" w:space="0" w:color="000000"/>
+          <w:right w:val="nil"/>
+          <w:insideV w:val="nil"/>
+        </w:tblBorders>
+        <w:tblCellMar>
+          <w:top w:w="55" w:type="dxa"/>
+          <w:left w:w="54" w:type="dxa"/>
+          <w:bottom w:w="55" w:type="dxa"/>
+          <w:right w:w="55" w:type="dxa"/>
+        </w:tblCellMar>
+      </w:tblPr>
+      <w:tblGrid>
+        <w:gridCol w:w="3402"/>
+        <w:gridCol w:w="3402"/>
+        <w:gridCol w:w="3402"/>
+      </w:tblGrid>
+      <w:tr>
+        <w:trPr>
+          <w:cantSplit w:val="false"/>
+        </w:trPr>
+        <w:tc>
+          <w:tcPr>
+            <w:tcW w:w="3402" w:type="dxa"/>
+            <w:tcBorders>
+              <w:top w:val="single" w:sz="2" w:space="0" w:color="000000"/>
+              <w:left w:val="single" w:sz="2" w:space="0" w:color="000000"/>
+              <w:bottom w:val="single" w:sz="2" w:space="0" w:color="000000"/>
+              <w:insideH w:val="single" w:sz="2" w:space="0" w:color="000000"/>
+              <w:right w:val="nil"/>
+              <w:insideV w:val="nil"/>
+            </w:tcBorders>
+            <w:shd w:fill="auto" w:val="clear"/>
+            <w:tcMar>
+              <w:left w:w="54" w:type="dxa"/>
+            </w:tcMar>
+          </w:tcPr>
+          <w:p>
+            <w:pPr>
+              <w:pStyle w:val="Style24"/>
+              <w:rPr/>
+            </w:pPr>
+            <w:r>
+              <w:rPr/>
+            </w:r>
+          </w:p>
+        </w:tc>
+        <w:tc>
+          <w:tcPr>
+            <w:tcW w:w="3402" w:type="dxa"/>
+            <w:tcBorders>
+              <w:top w:val="single" w:sz="2" w:space="0" w:color="000000"/>
+              <w:left w:val="single" w:sz="2" w:space="0" w:color="000000"/>
+              <w:bottom w:val="single" w:sz="2" w:space="0" w:color="000000"/>
+              <w:insideH w:val="single" w:sz="2" w:space="0" w:color="000000"/>
+              <w:right w:val="nil"/>
+              <w:insideV w:val="nil"/>
+            </w:tcBorders>
+            <w:shd w:fill="auto" w:val="clear"/>
+            <w:tcMar>
+              <w:left w:w="54" w:type="dxa"/>
+            </w:tcMar>
+          </w:tcPr>
+          <w:p>
+            <w:pPr>
+              <w:pStyle w:val="Style24"/>
+              <w:jc w:val="center"/>
+              <w:rPr/>
+            </w:pPr>
+            <w:r>
+              <w:rPr/>
+              <w:t>call</w:t>
+            </w:r>
+          </w:p>
+        </w:tc>
+        <w:tc>
+          <w:tcPr>
+            <w:tcW w:w="3402" w:type="dxa"/>
+            <w:tcBorders>
+              <w:top w:val="single" w:sz="2" w:space="0" w:color="000000"/>
+              <w:left w:val="single" w:sz="2" w:space="0" w:color="000000"/>
+              <w:bottom w:val="single" w:sz="2" w:space="0" w:color="000000"/>
+              <w:insideH w:val="single" w:sz="2" w:space="0" w:color="000000"/>
+              <w:right w:val="single" w:sz="2" w:space="0" w:color="000000"/>
+              <w:insideV w:val="single" w:sz="2" w:space="0" w:color="000000"/>
+            </w:tcBorders>
+            <w:shd w:fill="auto" w:val="clear"/>
+            <w:tcMar>
+              <w:left w:w="54" w:type="dxa"/>
+            </w:tcMar>
+          </w:tcPr>
+          <w:p>
+            <w:pPr>
+              <w:pStyle w:val="Style24"/>
+              <w:jc w:val="center"/>
+              <w:rPr/>
+            </w:pPr>
+            <w:r>
+              <w:rPr/>
+              <w:t>jmp</w:t>
+            </w:r>
+          </w:p>
+        </w:tc>
+      </w:tr>
+      <w:tr>
+        <w:trPr>
+          <w:cantSplit w:val="false"/>
+        </w:trPr>
+        <w:tc>
+          <w:tcPr>
+            <w:tcW w:w="3402" w:type="dxa"/>
+            <w:tcBorders>
+              <w:top w:val="nil"/>
+              <w:left w:val="single" w:sz="2" w:space="0" w:color="000000"/>
+              <w:bottom w:val="single" w:sz="2" w:space="0" w:color="000000"/>
+              <w:insideH w:val="single" w:sz="2" w:space="0" w:color="000000"/>
+              <w:right w:val="nil"/>
+              <w:insideV w:val="nil"/>
+            </w:tcBorders>
+            <w:shd w:fill="auto" w:val="clear"/>
+            <w:tcMar>
+              <w:left w:w="54" w:type="dxa"/>
+            </w:tcMar>
+          </w:tcPr>
+          <w:p>
+            <w:pPr>
+              <w:pStyle w:val="Style24"/>
+              <w:rPr/>
+            </w:pPr>
+            <w:r>
+              <w:rPr/>
+              <w:t>目标是一致代码段</w:t>
+            </w:r>
+          </w:p>
+        </w:tc>
+        <w:tc>
+          <w:tcPr>
+            <w:tcW w:w="6804" w:type="dxa"/>
+            <w:gridSpan w:val="2"/>
+            <w:tcBorders>
+              <w:top w:val="nil"/>
+              <w:left w:val="single" w:sz="2" w:space="0" w:color="000000"/>
+              <w:bottom w:val="single" w:sz="2" w:space="0" w:color="000000"/>
+              <w:insideH w:val="single" w:sz="2" w:space="0" w:color="000000"/>
+              <w:right w:val="single" w:sz="2" w:space="0" w:color="000000"/>
+              <w:insideV w:val="single" w:sz="2" w:space="0" w:color="000000"/>
+            </w:tcBorders>
+            <w:shd w:fill="auto" w:val="clear"/>
+            <w:tcMar>
+              <w:left w:w="54" w:type="dxa"/>
+            </w:tcMar>
+          </w:tcPr>
+          <w:p>
+            <w:pPr>
+              <w:pStyle w:val="Style24"/>
+              <w:rPr>
+                <w:rFonts w:eastAsia="Droid Sans Fallback" w:cs="Droid Sans Fallback" w:ascii="Droid Sans Fallback" w:hAnsi="Droid Sans Fallback"/>
+              </w:rPr>
+            </w:pPr>
+            <w:r>
+              <w:rPr/>
+              <w:t>CPL</w:t>
+            </w:r>
+            <w:r>
+              <w:rPr>
+                <w:rFonts w:eastAsia="Droid Sans Fallback" w:cs="Droid Sans Fallback" w:ascii="Droid Sans Fallback" w:hAnsi="Droid Sans Fallback"/>
+              </w:rPr>
+              <w:t>≦DPL_G, RPL≦DPL_G, DPL_B≦CPL</w:t>
+            </w:r>
+          </w:p>
+        </w:tc>
+      </w:tr>
+      <w:tr>
+        <w:trPr>
+          <w:cantSplit w:val="false"/>
+        </w:trPr>
+        <w:tc>
+          <w:tcPr>
+            <w:tcW w:w="3402" w:type="dxa"/>
+            <w:tcBorders>
+              <w:top w:val="nil"/>
+              <w:left w:val="single" w:sz="2" w:space="0" w:color="000000"/>
+              <w:bottom w:val="single" w:sz="2" w:space="0" w:color="000000"/>
+              <w:insideH w:val="single" w:sz="2" w:space="0" w:color="000000"/>
+              <w:right w:val="nil"/>
+              <w:insideV w:val="nil"/>
+            </w:tcBorders>
+            <w:shd w:fill="auto" w:val="clear"/>
+            <w:tcMar>
+              <w:left w:w="54" w:type="dxa"/>
+            </w:tcMar>
+          </w:tcPr>
+          <w:p>
+            <w:pPr>
+              <w:pStyle w:val="Style24"/>
+              <w:rPr/>
+            </w:pPr>
+            <w:r>
+              <w:rPr/>
+              <w:t>目标是非一致代码段</w:t>
+            </w:r>
+          </w:p>
+        </w:tc>
+        <w:tc>
+          <w:tcPr>
+            <w:tcW w:w="3402" w:type="dxa"/>
+            <w:tcBorders>
+              <w:top w:val="nil"/>
+              <w:left w:val="single" w:sz="2" w:space="0" w:color="000000"/>
+              <w:bottom w:val="single" w:sz="2" w:space="0" w:color="000000"/>
+              <w:insideH w:val="single" w:sz="2" w:space="0" w:color="000000"/>
+              <w:right w:val="nil"/>
+              <w:insideV w:val="nil"/>
+            </w:tcBorders>
+            <w:shd w:fill="auto" w:val="clear"/>
+            <w:tcMar>
+              <w:left w:w="54" w:type="dxa"/>
+            </w:tcMar>
+          </w:tcPr>
+          <w:p>
+            <w:pPr>
+              <w:pStyle w:val="Style24"/>
+              <w:rPr>
+                <w:rFonts w:eastAsia="Droid Sans Fallback" w:cs="Droid Sans Fallback" w:ascii="Droid Sans Fallback" w:hAnsi="Droid Sans Fallback"/>
+              </w:rPr>
+            </w:pPr>
+            <w:r>
+              <w:rPr/>
+              <w:t>CPL</w:t>
+            </w:r>
+            <w:r>
+              <w:rPr>
+                <w:rFonts w:eastAsia="Droid Sans Fallback" w:cs="Droid Sans Fallback" w:ascii="Droid Sans Fallback" w:hAnsi="Droid Sans Fallback"/>
+              </w:rPr>
+              <w:t>≦DPL_G, RPL≦DPL_G,</w:t>
+            </w:r>
+          </w:p>
+          <w:p>
+            <w:pPr>
+              <w:pStyle w:val="Style24"/>
+              <w:rPr>
+                <w:rFonts w:eastAsia="Droid Sans Fallback" w:cs="Droid Sans Fallback" w:ascii="Droid Sans Fallback" w:hAnsi="Droid Sans Fallback"/>
+              </w:rPr>
+            </w:pPr>
+            <w:r>
+              <w:rPr>
+                <w:rFonts w:eastAsia="Droid Sans Fallback" w:cs="Droid Sans Fallback" w:ascii="Droid Sans Fallback" w:hAnsi="Droid Sans Fallback"/>
+              </w:rPr>
+              <w:t>DPL_B≦CPL</w:t>
+            </w:r>
+          </w:p>
+        </w:tc>
+        <w:tc>
+          <w:tcPr>
+            <w:tcW w:w="3402" w:type="dxa"/>
+            <w:tcBorders>
+              <w:top w:val="nil"/>
+              <w:left w:val="single" w:sz="2" w:space="0" w:color="000000"/>
+              <w:bottom w:val="single" w:sz="2" w:space="0" w:color="000000"/>
+              <w:insideH w:val="single" w:sz="2" w:space="0" w:color="000000"/>
+              <w:right w:val="single" w:sz="2" w:space="0" w:color="000000"/>
+              <w:insideV w:val="single" w:sz="2" w:space="0" w:color="000000"/>
+            </w:tcBorders>
+            <w:shd w:fill="auto" w:val="clear"/>
+            <w:tcMar>
+              <w:left w:w="54" w:type="dxa"/>
+            </w:tcMar>
+          </w:tcPr>
+          <w:p>
+            <w:pPr>
+              <w:pStyle w:val="Style24"/>
+              <w:rPr>
+                <w:rFonts w:eastAsia="Droid Sans Fallback" w:cs="Droid Sans Fallback" w:ascii="Droid Sans Fallback" w:hAnsi="Droid Sans Fallback"/>
+              </w:rPr>
+            </w:pPr>
+            <w:r>
+              <w:rPr/>
+              <w:t>CPL</w:t>
+            </w:r>
+            <w:r>
+              <w:rPr>
+                <w:rFonts w:eastAsia="Droid Sans Fallback" w:cs="Droid Sans Fallback" w:ascii="Droid Sans Fallback" w:hAnsi="Droid Sans Fallback"/>
+              </w:rPr>
+              <w:t>≦DPL_G, RPL≦DPL_G</w:t>
+            </w:r>
+          </w:p>
+          <w:p>
+            <w:pPr>
+              <w:pStyle w:val="Style24"/>
+              <w:rPr>
+                <w:rFonts w:eastAsia="Droid Sans Fallback" w:cs="Droid Sans Fallback" w:ascii="Droid Sans Fallback" w:hAnsi="Droid Sans Fallback"/>
+              </w:rPr>
+            </w:pPr>
+            <w:r>
+              <w:rPr>
+                <w:rFonts w:eastAsia="Droid Sans Fallback" w:cs="Droid Sans Fallback" w:ascii="Droid Sans Fallback" w:hAnsi="Droid Sans Fallback"/>
+              </w:rPr>
+              <w:t>DPL_B=CPL</w:t>
+            </w:r>
+          </w:p>
+        </w:tc>
+      </w:tr>
+    </w:tbl>
+    <w:p>
+      <w:pPr>
+        <w:pStyle w:val="Normal"/>
+        <w:shd w:fill="auto" w:val="clear"/>
+        <w:rPr>
+          <w:rFonts w:ascii="Droid Sans Fallback" w:hAnsi="Droid Sans Fallback" w:cs="Droid Sans Fallback"/>
+        </w:rPr>
+      </w:pPr>
+      <w:r>
+        <w:rPr>
+          <w:rFonts w:eastAsia="Droid Sans Fallback" w:cs="Droid Sans Fallback" w:ascii="Droid Sans Fallback" w:hAnsi="Droid Sans Fallback"/>
+        </w:rPr>
+        <w:tab/>
+      </w:r>
+      <w:r>
+        <w:rPr>
+          <w:rFonts w:ascii="Droid Sans Fallback" w:hAnsi="Droid Sans Fallback" w:cs="Droid Sans Fallback"/>
+        </w:rPr>
+        <w:t>也就是说，通过调用门和</w:t>
+      </w:r>
+      <w:r>
+        <w:rPr>
+          <w:rFonts w:eastAsia="Droid Sans Fallback" w:cs="Droid Sans Fallback" w:ascii="Droid Sans Fallback" w:hAnsi="Droid Sans Fallback"/>
+        </w:rPr>
+        <w:t>call</w:t>
+      </w:r>
+      <w:r>
+        <w:rPr>
+          <w:rFonts w:ascii="Droid Sans Fallback" w:hAnsi="Droid Sans Fallback" w:cs="Droid Sans Fallback"/>
+        </w:rPr>
+        <w:t>指令，可以实现从低特权级到高特权级的转移，无论目标代码段是一致的还是非一致的。</w:t>
+      </w:r>
+    </w:p>
+    <w:p>
+      <w:pPr>
+        <w:pStyle w:val="Normal"/>
+        <w:shd w:fill="auto" w:val="clear"/>
+        <w:rPr/>
+      </w:pPr>
+      <w:r>
+        <w:rPr/>
+        <w:tab/>
+      </w:r>
+      <w:r>
+        <w:rPr/>
+        <w:t>在</w:t>
+      </w:r>
+      <w:r>
+        <w:rPr/>
+        <w:t>coding</w:t>
+      </w:r>
+      <w:r>
+        <w:rPr/>
+        <w:t>实现一个特权级变化之前</w:t>
+      </w:r>
+      <w:r>
+        <w:rPr/>
+        <w:t>，还需要学习的一件事情是堆栈，因为特权级发生变化的时候，堆栈也要发生变化。处理器的这种机制避免了高特权级的过程由于栈空间不足而崩溃。而且，如果不同特权级共享同一个堆栈的话，高特权级的程序可能因此受到有意或无意的干扰。</w:t>
+      </w:r>
+    </w:p>
+    <w:p>
+      <w:pPr>
+        <w:pStyle w:val="Normal"/>
+        <w:shd w:fill="auto" w:val="clear"/>
+        <w:rPr>
+          <w:b/>
+          <w:bCs/>
+        </w:rPr>
+      </w:pPr>
+      <w:r>
+        <w:rPr>
+          <w:b/>
+          <w:bCs/>
+        </w:rPr>
+        <w:t>3.</w:t>
+      </w:r>
+      <w:r>
+        <w:rPr>
+          <w:b/>
+          <w:bCs/>
+        </w:rPr>
+        <w:t>回忆——关于堆栈</w:t>
+      </w:r>
+    </w:p>
+    <w:p>
+      <w:pPr>
+        <w:pStyle w:val="Normal"/>
+        <w:shd w:fill="auto" w:val="clear"/>
+        <w:rPr/>
+      </w:pPr>
+      <w:r>
+        <w:rPr/>
+      </w:r>
+    </w:p>
+    <w:p>
+      <w:pPr>
+        <w:pStyle w:val="Normal"/>
+        <w:shd w:fill="auto" w:val="clear"/>
+        <w:rPr/>
+      </w:pPr>
+      <w:r>
+        <w:rPr/>
+      </w:r>
+    </w:p>
+    <w:p>
+      <w:pPr>
+        <w:pStyle w:val="Normal"/>
+        <w:shd w:fill="auto" w:val="clear"/>
+        <w:rPr/>
+      </w:pPr>
+      <w:r>
+        <w:rPr/>
+      </w:r>
+    </w:p>
+    <w:p>
+      <w:pPr>
+        <w:pStyle w:val="Normal"/>
+        <w:shd w:fill="auto" w:val="clear"/>
+        <w:rPr/>
+      </w:pPr>
+      <w:r>
+        <w:rPr/>
+      </w:r>
+    </w:p>
+    <w:p>
+      <w:pPr>
+        <w:pStyle w:val="Normal"/>
+        <w:shd w:fill="auto" w:val="clear"/>
         <w:rPr/>
       </w:pPr>
       <w:r>
@@ -8998,6 +11415,12 @@
     <w:pPr/>
     <w:rPr/>
   </w:style>
+  <w:style w:type="paragraph" w:styleId="Style24">
+    <w:name w:val="表格内容"/>
+    <w:basedOn w:val="Normal"/>
+    <w:pPr/>
+    <w:rPr/>
+  </w:style>
   <w:style w:type="table" w:default="1" w:styleId="3">
     <w:name w:val="Normal Table"/>
     <w:uiPriority w:val="0"/>

</xml_diff>

<commit_message>
near/far jmp/call stack changed process
Signed-off-by: wujian <wujian@smartisan.com>
</commit_message>
<xml_diff>
--- a/自己动手写操作系统笔记.docx
+++ b/自己动手写操作系统笔记.docx
@@ -6222,15 +6222,22 @@
           <w:b/>
           <w:bCs/>
         </w:rPr>
-        <w:t>特</w:t>
+        <w:t xml:space="preserve">特权级 </w:t>
+      </w:r>
+      <w:r>
+        <w:rPr>
+          <w:b/>
+          <w:bCs/>
+        </w:rPr>
+        <w:t>P82</w:t>
         <w:drawing>
-          <wp:anchor behindDoc="0" distT="0" distB="0" distL="0" distR="0" simplePos="0" locked="0" layoutInCell="1" allowOverlap="1" relativeHeight="10">
+          <wp:anchor behindDoc="0" distT="0" distB="0" distL="0" distR="0" simplePos="0" locked="0" layoutInCell="1" allowOverlap="1" relativeHeight="9">
             <wp:simplePos x="0" y="0"/>
             <wp:positionH relativeFrom="column">
-              <wp:posOffset>833755</wp:posOffset>
+              <wp:posOffset>833120</wp:posOffset>
             </wp:positionH>
             <wp:positionV relativeFrom="paragraph">
-              <wp:posOffset>29845</wp:posOffset>
+              <wp:posOffset>29210</wp:posOffset>
             </wp:positionV>
             <wp:extent cx="4867275" cy="3238500"/>
             <wp:effectExtent l="0" t="0" r="0" b="0"/>
@@ -6275,20 +6282,6 @@
             </a:graphic>
           </wp:anchor>
         </w:drawing>
-      </w:r>
-      <w:r>
-        <w:rPr>
-          <w:b/>
-          <w:bCs/>
-        </w:rPr>
-        <w:t xml:space="preserve">权级 </w:t>
-      </w:r>
-      <w:r>
-        <w:rPr>
-          <w:b/>
-          <w:bCs/>
-        </w:rPr>
-        <w:t>P82</w:t>
       </w:r>
     </w:p>
     <w:p>
@@ -8228,17 +8221,8 @@
           <w:bCs/>
         </w:rPr>
         <w:t>调用门初体验</w:t>
-      </w:r>
-    </w:p>
-    <w:p>
-      <w:pPr>
-        <w:pStyle w:val="Normal"/>
-        <w:rPr/>
-      </w:pPr>
-      <w:r>
-        <w:rPr/>
         <w:drawing>
-          <wp:anchor behindDoc="0" distT="0" distB="0" distL="0" distR="0" simplePos="0" locked="0" layoutInCell="1" allowOverlap="1" relativeHeight="11">
+          <wp:anchor behindDoc="0" distT="0" distB="0" distL="0" distR="0" simplePos="0" locked="0" layoutInCell="1" allowOverlap="1" relativeHeight="12">
             <wp:simplePos x="0" y="0"/>
             <wp:positionH relativeFrom="column">
               <wp:align>center</wp:align>
@@ -8298,150 +8282,119 @@
       </w:pPr>
       <w:r>
         <w:rPr/>
-      </w:r>
-    </w:p>
-    <w:p>
-      <w:pPr>
-        <w:pStyle w:val="Normal"/>
-        <w:rPr/>
-      </w:pPr>
-      <w:r>
-        <w:rPr/>
-      </w:r>
-    </w:p>
-    <w:p>
-      <w:pPr>
-        <w:pStyle w:val="Normal"/>
-        <w:rPr/>
-      </w:pPr>
-      <w:r>
-        <w:rPr/>
-      </w:r>
-    </w:p>
-    <w:p>
-      <w:pPr>
-        <w:pStyle w:val="Normal"/>
-        <w:rPr/>
-      </w:pPr>
-      <w:r>
-        <w:rPr/>
-      </w:r>
-    </w:p>
-    <w:p>
-      <w:pPr>
-        <w:pStyle w:val="Normal"/>
-        <w:rPr/>
-      </w:pPr>
-      <w:r>
-        <w:rPr/>
-      </w:r>
-    </w:p>
-    <w:p>
-      <w:pPr>
-        <w:pStyle w:val="Normal"/>
-        <w:rPr/>
-      </w:pPr>
-      <w:r>
-        <w:rPr/>
-      </w:r>
-    </w:p>
-    <w:p>
-      <w:pPr>
-        <w:pStyle w:val="Normal"/>
-        <w:rPr/>
-      </w:pPr>
-      <w:r>
-        <w:rPr/>
-      </w:r>
-    </w:p>
-    <w:p>
-      <w:pPr>
-        <w:pStyle w:val="Normal"/>
-        <w:rPr/>
-      </w:pPr>
-      <w:r>
-        <w:rPr/>
-      </w:r>
-    </w:p>
-    <w:p>
-      <w:pPr>
-        <w:pStyle w:val="Normal"/>
-        <w:rPr/>
-      </w:pPr>
-      <w:r>
-        <w:rPr/>
-      </w:r>
-    </w:p>
-    <w:p>
-      <w:pPr>
-        <w:pStyle w:val="Normal"/>
-        <w:rPr/>
-      </w:pPr>
-      <w:r>
-        <w:rPr/>
-      </w:r>
-    </w:p>
-    <w:p>
-      <w:pPr>
-        <w:pStyle w:val="Normal"/>
-        <w:rPr/>
-      </w:pPr>
-      <w:r>
-        <w:rPr/>
-      </w:r>
-    </w:p>
-    <w:p>
-      <w:pPr>
-        <w:pStyle w:val="Normal"/>
-        <w:rPr/>
-      </w:pPr>
-      <w:r>
-        <w:rPr/>
-      </w:r>
-    </w:p>
-    <w:p>
-      <w:pPr>
-        <w:pStyle w:val="Normal"/>
-        <w:rPr/>
-      </w:pPr>
-      <w:r>
-        <w:rPr/>
-      </w:r>
-    </w:p>
-    <w:p>
-      <w:pPr>
-        <w:pStyle w:val="Normal"/>
-        <w:rPr/>
-      </w:pPr>
-      <w:r>
-        <w:rPr/>
-      </w:r>
-    </w:p>
-    <w:p>
-      <w:pPr>
-        <w:pStyle w:val="Normal"/>
-        <w:rPr/>
-      </w:pPr>
-      <w:r>
-        <w:rPr/>
-      </w:r>
-    </w:p>
-    <w:p>
-      <w:pPr>
-        <w:pStyle w:val="Normal"/>
-        <w:rPr/>
-      </w:pPr>
-      <w:r>
-        <w:rPr/>
-      </w:r>
-    </w:p>
-    <w:p>
-      <w:pPr>
-        <w:pStyle w:val="Normal"/>
-        <w:rPr/>
-      </w:pPr>
-      <w:r>
-        <w:rPr/>
+        <w:t>门描述符的结构，直观来看，一个门描述了由一个选择子和一个偏移所指定的线性地址，程序正是通过这个地址进行转移的。门描述符分为</w:t>
+      </w:r>
+      <w:r>
+        <w:rPr/>
+        <w:t>4</w:t>
+      </w:r>
+      <w:r>
+        <w:rPr/>
+        <w:t>种：</w:t>
+      </w:r>
+    </w:p>
+    <w:p>
+      <w:pPr>
+        <w:pStyle w:val="Normal"/>
+        <w:rPr>
+          <w:rFonts w:cs="Droid Sans Fallback" w:ascii="Droid Sans Fallback" w:hAnsi="Droid Sans Fallback"/>
+        </w:rPr>
+      </w:pPr>
+      <w:r>
+        <w:rPr>
+          <w:rFonts w:ascii="Droid Sans Fallback" w:hAnsi="Droid Sans Fallback" w:cs="Droid Sans Fallback"/>
+        </w:rPr>
+        <w:t xml:space="preserve">● </w:t>
+      </w:r>
+      <w:r>
+        <w:rPr>
+          <w:rFonts w:ascii="Droid Sans Fallback" w:hAnsi="Droid Sans Fallback" w:cs="Droid Sans Fallback"/>
+        </w:rPr>
+        <w:t>调用门</w:t>
+      </w:r>
+      <w:r>
+        <w:rPr>
+          <w:rFonts w:cs="Droid Sans Fallback" w:ascii="Droid Sans Fallback" w:hAnsi="Droid Sans Fallback"/>
+        </w:rPr>
+        <w:t>(Call gates)</w:t>
+      </w:r>
+    </w:p>
+    <w:p>
+      <w:pPr>
+        <w:pStyle w:val="Normal"/>
+        <w:rPr>
+          <w:rFonts w:cs="Droid Sans Fallback" w:ascii="Droid Sans Fallback" w:hAnsi="Droid Sans Fallback"/>
+        </w:rPr>
+      </w:pPr>
+      <w:r>
+        <w:rPr>
+          <w:rFonts w:ascii="Droid Sans Fallback" w:hAnsi="Droid Sans Fallback" w:cs="Droid Sans Fallback"/>
+        </w:rPr>
+        <w:t xml:space="preserve">● </w:t>
+      </w:r>
+      <w:r>
+        <w:rPr>
+          <w:rFonts w:ascii="Droid Sans Fallback" w:hAnsi="Droid Sans Fallback" w:cs="Droid Sans Fallback"/>
+        </w:rPr>
+        <w:t>中断门</w:t>
+      </w:r>
+      <w:r>
+        <w:rPr>
+          <w:rFonts w:cs="Droid Sans Fallback" w:ascii="Droid Sans Fallback" w:hAnsi="Droid Sans Fallback"/>
+        </w:rPr>
+        <w:t>(Interrupt gates)</w:t>
+      </w:r>
+    </w:p>
+    <w:p>
+      <w:pPr>
+        <w:pStyle w:val="Normal"/>
+        <w:rPr>
+          <w:rFonts w:cs="Droid Sans Fallback" w:ascii="Droid Sans Fallback" w:hAnsi="Droid Sans Fallback"/>
+        </w:rPr>
+      </w:pPr>
+      <w:r>
+        <w:rPr>
+          <w:rFonts w:ascii="Droid Sans Fallback" w:hAnsi="Droid Sans Fallback" w:cs="Droid Sans Fallback"/>
+        </w:rPr>
+        <w:t xml:space="preserve">● </w:t>
+      </w:r>
+      <w:r>
+        <w:rPr>
+          <w:rFonts w:ascii="Droid Sans Fallback" w:hAnsi="Droid Sans Fallback" w:cs="Droid Sans Fallback"/>
+        </w:rPr>
+        <w:t>陷阱门</w:t>
+      </w:r>
+      <w:r>
+        <w:rPr>
+          <w:rFonts w:cs="Droid Sans Fallback" w:ascii="Droid Sans Fallback" w:hAnsi="Droid Sans Fallback"/>
+        </w:rPr>
+        <w:t>(Trap gates)</w:t>
+      </w:r>
+    </w:p>
+    <w:p>
+      <w:pPr>
+        <w:pStyle w:val="Normal"/>
+        <w:rPr>
+          <w:rFonts w:cs="Droid Sans Fallback" w:ascii="Droid Sans Fallback" w:hAnsi="Droid Sans Fallback"/>
+        </w:rPr>
+      </w:pPr>
+      <w:r>
+        <w:rPr>
+          <w:rFonts w:ascii="Droid Sans Fallback" w:hAnsi="Droid Sans Fallback" w:cs="Droid Sans Fallback"/>
+        </w:rPr>
+        <w:t xml:space="preserve">● </w:t>
+      </w:r>
+      <w:r>
+        <w:rPr>
+          <w:rFonts w:ascii="Droid Sans Fallback" w:hAnsi="Droid Sans Fallback" w:cs="Droid Sans Fallback"/>
+        </w:rPr>
+        <w:t>任务门</w:t>
+      </w:r>
+      <w:r>
+        <w:rPr>
+          <w:rFonts w:cs="Droid Sans Fallback" w:ascii="Droid Sans Fallback" w:hAnsi="Droid Sans Fallback"/>
+        </w:rPr>
+        <w:t>(Task gates)</w:t>
       </w:r>
     </w:p>
     <w:p>
@@ -8455,15 +8408,7 @@
       </w:r>
       <w:r>
         <w:rPr/>
-        <w:t>门描述符的结构，直观来看，一个门描述了由一个选择子和一个偏移所指定的线性地址，程序正是通过这个地址进行转移的。门描述符分为</w:t>
-      </w:r>
-      <w:r>
-        <w:rPr/>
-        <w:t>4</w:t>
-      </w:r>
-      <w:r>
-        <w:rPr/>
-        <w:t>种：</w:t>
+        <w:t>其中，中断门和陷阱门是特殊的调用门，将会在后面的章节中提到，我们先来介绍调用门。来看一个例子，在这个例子中，我们用到调用门。为简单起见，先不涉及任何特权级变换，而是先来关注它的工作方法。</w:t>
       </w:r>
     </w:p>
     <w:p>
@@ -8475,104 +8420,428 @@
       </w:pPr>
       <w:r>
         <w:rPr>
-          <w:rFonts w:ascii="Droid Sans Fallback" w:hAnsi="Droid Sans Fallback" w:cs="Droid Sans Fallback"/>
-        </w:rPr>
-        <w:t xml:space="preserve">● </w:t>
-      </w:r>
-      <w:r>
-        <w:rPr>
-          <w:rFonts w:ascii="Droid Sans Fallback" w:hAnsi="Droid Sans Fallback" w:cs="Droid Sans Fallback"/>
-        </w:rPr>
-        <w:t>调用门</w:t>
-      </w:r>
-      <w:r>
-        <w:rPr>
           <w:rFonts w:cs="Droid Sans Fallback" w:ascii="Droid Sans Fallback" w:hAnsi="Droid Sans Fallback"/>
         </w:rPr>
-        <w:t>(Call gates)</w:t>
-      </w:r>
-    </w:p>
-    <w:p>
-      <w:pPr>
-        <w:pStyle w:val="Normal"/>
+        <w:tab/>
+      </w:r>
+      <w:r>
+        <w:rPr>
+          <w:rFonts w:ascii="Droid Sans Fallback" w:hAnsi="Droid Sans Fallback" w:cs="Droid Sans Fallback"/>
+        </w:rPr>
+        <w:t>在</w:t>
+      </w:r>
+      <w:r>
         <w:rPr>
           <w:rFonts w:cs="Droid Sans Fallback" w:ascii="Droid Sans Fallback" w:hAnsi="Droid Sans Fallback"/>
         </w:rPr>
-      </w:pPr>
-      <w:r>
-        <w:rPr>
-          <w:rFonts w:ascii="Droid Sans Fallback" w:hAnsi="Droid Sans Fallback" w:cs="Droid Sans Fallback"/>
-        </w:rPr>
-        <w:t xml:space="preserve">● </w:t>
-      </w:r>
-      <w:r>
-        <w:rPr>
-          <w:rFonts w:ascii="Droid Sans Fallback" w:hAnsi="Droid Sans Fallback" w:cs="Droid Sans Fallback"/>
-        </w:rPr>
-        <w:t>中断门</w:t>
+        <w:t>pmtest3.asm</w:t>
+      </w:r>
+      <w:r>
+        <w:rPr>
+          <w:rFonts w:ascii="Droid Sans Fallback" w:hAnsi="Droid Sans Fallback" w:cs="Droid Sans Fallback"/>
+        </w:rPr>
+        <w:t>的基础上增加一个代码段作为通过调用门转移的目标段，见</w:t>
       </w:r>
       <w:r>
         <w:rPr>
           <w:rFonts w:cs="Droid Sans Fallback" w:ascii="Droid Sans Fallback" w:hAnsi="Droid Sans Fallback"/>
         </w:rPr>
-        <w:t>(Interrupt gates)</w:t>
-      </w:r>
-    </w:p>
-    <w:p>
-      <w:pPr>
-        <w:pStyle w:val="Normal"/>
+        <w:t>d/pmtest4.asm</w:t>
+      </w:r>
+    </w:p>
+    <w:p>
+      <w:pPr>
+        <w:pStyle w:val="Normal"/>
+        <w:shd w:fill="DDDDDD" w:val="clear"/>
+        <w:rPr>
+          <w:rFonts w:ascii="Droid Sans Fallback" w:hAnsi="Droid Sans Fallback" w:cs="Droid Sans Fallback"/>
+        </w:rPr>
+      </w:pPr>
+      <w:r>
         <w:rPr>
           <w:rFonts w:cs="Droid Sans Fallback" w:ascii="Droid Sans Fallback" w:hAnsi="Droid Sans Fallback"/>
         </w:rPr>
-      </w:pPr>
-      <w:r>
-        <w:rPr>
-          <w:rFonts w:ascii="Droid Sans Fallback" w:hAnsi="Droid Sans Fallback" w:cs="Droid Sans Fallback"/>
-        </w:rPr>
-        <w:t xml:space="preserve">● </w:t>
-      </w:r>
-      <w:r>
-        <w:rPr>
-          <w:rFonts w:ascii="Droid Sans Fallback" w:hAnsi="Droid Sans Fallback" w:cs="Droid Sans Fallback"/>
-        </w:rPr>
-        <w:t>陷阱门</w:t>
-      </w:r>
-      <w:r>
+        <w:t xml:space="preserve">[SECTION .sdest]; </w:t>
+      </w:r>
+      <w:r>
+        <w:rPr>
+          <w:rFonts w:ascii="Droid Sans Fallback" w:hAnsi="Droid Sans Fallback" w:cs="Droid Sans Fallback"/>
+        </w:rPr>
+        <w:t>调用门目标段</w:t>
+      </w:r>
+    </w:p>
+    <w:p>
+      <w:pPr>
+        <w:pStyle w:val="Normal"/>
+        <w:shd w:fill="DDDDDD" w:val="clear"/>
         <w:rPr>
           <w:rFonts w:cs="Droid Sans Fallback" w:ascii="Droid Sans Fallback" w:hAnsi="Droid Sans Fallback"/>
         </w:rPr>
-        <w:t>(Trap gates)</w:t>
-      </w:r>
-    </w:p>
-    <w:p>
-      <w:pPr>
-        <w:pStyle w:val="Normal"/>
+      </w:pPr>
+      <w:r>
         <w:rPr>
           <w:rFonts w:cs="Droid Sans Fallback" w:ascii="Droid Sans Fallback" w:hAnsi="Droid Sans Fallback"/>
         </w:rPr>
-      </w:pPr>
-      <w:r>
-        <w:rPr>
-          <w:rFonts w:ascii="Droid Sans Fallback" w:hAnsi="Droid Sans Fallback" w:cs="Droid Sans Fallback"/>
-        </w:rPr>
-        <w:t xml:space="preserve">● </w:t>
-      </w:r>
-      <w:r>
-        <w:rPr>
-          <w:rFonts w:ascii="Droid Sans Fallback" w:hAnsi="Droid Sans Fallback" w:cs="Droid Sans Fallback"/>
-        </w:rPr>
-        <w:t>任务门</w:t>
-      </w:r>
-      <w:r>
+        <w:t>[BITS   32]</w:t>
+      </w:r>
+    </w:p>
+    <w:p>
+      <w:pPr>
+        <w:pStyle w:val="Normal"/>
+        <w:shd w:fill="DDDDDD" w:val="clear"/>
         <w:rPr>
           <w:rFonts w:cs="Droid Sans Fallback" w:ascii="Droid Sans Fallback" w:hAnsi="Droid Sans Fallback"/>
         </w:rPr>
-        <w:t>(Task gates)</w:t>
-      </w:r>
-    </w:p>
-    <w:p>
-      <w:pPr>
-        <w:pStyle w:val="Normal"/>
+      </w:pPr>
+      <w:r>
+        <w:rPr>
+          <w:rFonts w:cs="Droid Sans Fallback" w:ascii="Droid Sans Fallback" w:hAnsi="Droid Sans Fallback"/>
+        </w:rPr>
+      </w:r>
+    </w:p>
+    <w:p>
+      <w:pPr>
+        <w:pStyle w:val="Normal"/>
+        <w:shd w:fill="DDDDDD" w:val="clear"/>
+        <w:rPr>
+          <w:rFonts w:cs="Droid Sans Fallback" w:ascii="Droid Sans Fallback" w:hAnsi="Droid Sans Fallback"/>
+        </w:rPr>
+      </w:pPr>
+      <w:r>
+        <w:rPr>
+          <w:rFonts w:cs="Droid Sans Fallback" w:ascii="Droid Sans Fallback" w:hAnsi="Droid Sans Fallback"/>
+        </w:rPr>
+        <w:t>LABEL_SEG_CODE_DEST:</w:t>
+      </w:r>
+    </w:p>
+    <w:p>
+      <w:pPr>
+        <w:pStyle w:val="Normal"/>
+        <w:shd w:fill="DDDDDD" w:val="clear"/>
+        <w:rPr>
+          <w:rFonts w:cs="Droid Sans Fallback" w:ascii="Droid Sans Fallback" w:hAnsi="Droid Sans Fallback"/>
+        </w:rPr>
+      </w:pPr>
+      <w:r>
+        <w:rPr>
+          <w:rFonts w:ascii="Droid Sans Fallback" w:hAnsi="Droid Sans Fallback" w:cs="Droid Sans Fallback"/>
+        </w:rPr>
+        <w:t xml:space="preserve">    </w:t>
+      </w:r>
+      <w:r>
+        <w:rPr>
+          <w:rFonts w:cs="Droid Sans Fallback" w:ascii="Droid Sans Fallback" w:hAnsi="Droid Sans Fallback"/>
+        </w:rPr>
+        <w:t>;jmp    $</w:t>
+      </w:r>
+    </w:p>
+    <w:p>
+      <w:pPr>
+        <w:pStyle w:val="Normal"/>
+        <w:shd w:fill="DDDDDD" w:val="clear"/>
+        <w:rPr>
+          <w:rFonts w:cs="Droid Sans Fallback" w:ascii="Droid Sans Fallback" w:hAnsi="Droid Sans Fallback"/>
+        </w:rPr>
+      </w:pPr>
+      <w:r>
+        <w:rPr>
+          <w:rFonts w:ascii="Droid Sans Fallback" w:hAnsi="Droid Sans Fallback" w:cs="Droid Sans Fallback"/>
+        </w:rPr>
+        <w:t xml:space="preserve">    </w:t>
+      </w:r>
+      <w:r>
+        <w:rPr>
+          <w:rFonts w:cs="Droid Sans Fallback" w:ascii="Droid Sans Fallback" w:hAnsi="Droid Sans Fallback"/>
+        </w:rPr>
+        <w:t>mov ax, SelectorVideo</w:t>
+      </w:r>
+    </w:p>
+    <w:p>
+      <w:pPr>
+        <w:pStyle w:val="Normal"/>
+        <w:shd w:fill="DDDDDD" w:val="clear"/>
+        <w:rPr>
+          <w:rFonts w:cs="Droid Sans Fallback" w:ascii="Droid Sans Fallback" w:hAnsi="Droid Sans Fallback"/>
+        </w:rPr>
+      </w:pPr>
+      <w:r>
+        <w:rPr>
+          <w:rFonts w:ascii="Droid Sans Fallback" w:hAnsi="Droid Sans Fallback" w:cs="Droid Sans Fallback"/>
+        </w:rPr>
+        <w:t xml:space="preserve">    </w:t>
+      </w:r>
+      <w:r>
+        <w:rPr>
+          <w:rFonts w:cs="Droid Sans Fallback" w:ascii="Droid Sans Fallback" w:hAnsi="Droid Sans Fallback"/>
+        </w:rPr>
+        <w:t xml:space="preserve">mov gs, ax          ; </w:t>
+      </w:r>
+      <w:r>
+        <w:rPr>
+          <w:rFonts w:ascii="Droid Sans Fallback" w:hAnsi="Droid Sans Fallback" w:cs="Droid Sans Fallback"/>
+        </w:rPr>
+        <w:t>视频段选择子</w:t>
+      </w:r>
+      <w:r>
+        <w:rPr>
+          <w:rFonts w:cs="Droid Sans Fallback" w:ascii="Droid Sans Fallback" w:hAnsi="Droid Sans Fallback"/>
+        </w:rPr>
+        <w:t>(</w:t>
+      </w:r>
+      <w:r>
+        <w:rPr>
+          <w:rFonts w:ascii="Droid Sans Fallback" w:hAnsi="Droid Sans Fallback" w:cs="Droid Sans Fallback"/>
+        </w:rPr>
+        <w:t>目的</w:t>
+      </w:r>
+      <w:r>
+        <w:rPr>
+          <w:rFonts w:cs="Droid Sans Fallback" w:ascii="Droid Sans Fallback" w:hAnsi="Droid Sans Fallback"/>
+        </w:rPr>
+        <w:t>)</w:t>
+      </w:r>
+    </w:p>
+    <w:p>
+      <w:pPr>
+        <w:pStyle w:val="Normal"/>
+        <w:shd w:fill="DDDDDD" w:val="clear"/>
+        <w:rPr>
+          <w:rFonts w:cs="Droid Sans Fallback" w:ascii="Droid Sans Fallback" w:hAnsi="Droid Sans Fallback"/>
+        </w:rPr>
+      </w:pPr>
+      <w:r>
+        <w:rPr>
+          <w:rFonts w:cs="Droid Sans Fallback" w:ascii="Droid Sans Fallback" w:hAnsi="Droid Sans Fallback"/>
+        </w:rPr>
+      </w:r>
+    </w:p>
+    <w:p>
+      <w:pPr>
+        <w:pStyle w:val="Normal"/>
+        <w:shd w:fill="DDDDDD" w:val="clear"/>
+        <w:rPr>
+          <w:rFonts w:ascii="Droid Sans Fallback" w:hAnsi="Droid Sans Fallback" w:cs="Droid Sans Fallback"/>
+        </w:rPr>
+      </w:pPr>
+      <w:r>
+        <w:rPr>
+          <w:rFonts w:ascii="Droid Sans Fallback" w:hAnsi="Droid Sans Fallback" w:cs="Droid Sans Fallback"/>
+        </w:rPr>
+        <w:t xml:space="preserve">    </w:t>
+      </w:r>
+      <w:r>
+        <w:rPr>
+          <w:rFonts w:cs="Droid Sans Fallback" w:ascii="Droid Sans Fallback" w:hAnsi="Droid Sans Fallback"/>
+        </w:rPr>
+        <w:t xml:space="preserve">mov edi, (80 * 12 + 0) * 2  ; </w:t>
+      </w:r>
+      <w:r>
+        <w:rPr>
+          <w:rFonts w:ascii="Droid Sans Fallback" w:hAnsi="Droid Sans Fallback" w:cs="Droid Sans Fallback"/>
+        </w:rPr>
+        <w:t xml:space="preserve">屏幕第 </w:t>
+      </w:r>
+      <w:r>
+        <w:rPr>
+          <w:rFonts w:cs="Droid Sans Fallback" w:ascii="Droid Sans Fallback" w:hAnsi="Droid Sans Fallback"/>
+        </w:rPr>
+        <w:t xml:space="preserve">12 </w:t>
+      </w:r>
+      <w:r>
+        <w:rPr>
+          <w:rFonts w:ascii="Droid Sans Fallback" w:hAnsi="Droid Sans Fallback" w:cs="Droid Sans Fallback"/>
+        </w:rPr>
+        <w:t>行</w:t>
+      </w:r>
+      <w:r>
+        <w:rPr>
+          <w:rFonts w:cs="Droid Sans Fallback" w:ascii="Droid Sans Fallback" w:hAnsi="Droid Sans Fallback"/>
+        </w:rPr>
+        <w:t xml:space="preserve">, </w:t>
+      </w:r>
+      <w:r>
+        <w:rPr>
+          <w:rFonts w:ascii="Droid Sans Fallback" w:hAnsi="Droid Sans Fallback" w:cs="Droid Sans Fallback"/>
+        </w:rPr>
+        <w:t xml:space="preserve">第 </w:t>
+      </w:r>
+      <w:r>
+        <w:rPr>
+          <w:rFonts w:cs="Droid Sans Fallback" w:ascii="Droid Sans Fallback" w:hAnsi="Droid Sans Fallback"/>
+        </w:rPr>
+        <w:t xml:space="preserve">0 </w:t>
+      </w:r>
+      <w:r>
+        <w:rPr>
+          <w:rFonts w:ascii="Droid Sans Fallback" w:hAnsi="Droid Sans Fallback" w:cs="Droid Sans Fallback"/>
+        </w:rPr>
+        <w:t>列。</w:t>
+      </w:r>
+    </w:p>
+    <w:p>
+      <w:pPr>
+        <w:pStyle w:val="Normal"/>
+        <w:shd w:fill="DDDDDD" w:val="clear"/>
+        <w:rPr>
+          <w:rFonts w:ascii="Droid Sans Fallback" w:hAnsi="Droid Sans Fallback" w:cs="Droid Sans Fallback"/>
+        </w:rPr>
+      </w:pPr>
+      <w:r>
+        <w:rPr>
+          <w:rFonts w:ascii="Droid Sans Fallback" w:hAnsi="Droid Sans Fallback" w:cs="Droid Sans Fallback"/>
+        </w:rPr>
+        <w:t xml:space="preserve">    </w:t>
+      </w:r>
+      <w:r>
+        <w:rPr>
+          <w:rFonts w:cs="Droid Sans Fallback" w:ascii="Droid Sans Fallback" w:hAnsi="Droid Sans Fallback"/>
+        </w:rPr>
+        <w:t xml:space="preserve">mov ah, 0Ch         ; 0000: </w:t>
+      </w:r>
+      <w:r>
+        <w:rPr>
+          <w:rFonts w:ascii="Droid Sans Fallback" w:hAnsi="Droid Sans Fallback" w:cs="Droid Sans Fallback"/>
+        </w:rPr>
+        <w:t xml:space="preserve">黑底    </w:t>
+      </w:r>
+      <w:r>
+        <w:rPr>
+          <w:rFonts w:cs="Droid Sans Fallback" w:ascii="Droid Sans Fallback" w:hAnsi="Droid Sans Fallback"/>
+        </w:rPr>
+        <w:t xml:space="preserve">1100: </w:t>
+      </w:r>
+      <w:r>
+        <w:rPr>
+          <w:rFonts w:ascii="Droid Sans Fallback" w:hAnsi="Droid Sans Fallback" w:cs="Droid Sans Fallback"/>
+        </w:rPr>
+        <w:t>红字</w:t>
+      </w:r>
+    </w:p>
+    <w:p>
+      <w:pPr>
+        <w:pStyle w:val="Normal"/>
+        <w:shd w:fill="DDDDDD" w:val="clear"/>
+        <w:rPr>
+          <w:rFonts w:cs="Droid Sans Fallback" w:ascii="Droid Sans Fallback" w:hAnsi="Droid Sans Fallback"/>
+        </w:rPr>
+      </w:pPr>
+      <w:r>
+        <w:rPr>
+          <w:rFonts w:ascii="Droid Sans Fallback" w:hAnsi="Droid Sans Fallback" w:cs="Droid Sans Fallback"/>
+        </w:rPr>
+        <w:t xml:space="preserve">    </w:t>
+      </w:r>
+      <w:r>
+        <w:rPr>
+          <w:rFonts w:cs="Droid Sans Fallback" w:ascii="Droid Sans Fallback" w:hAnsi="Droid Sans Fallback"/>
+        </w:rPr>
+        <w:t>mov al, 'C'</w:t>
+      </w:r>
+    </w:p>
+    <w:p>
+      <w:pPr>
+        <w:pStyle w:val="Normal"/>
+        <w:shd w:fill="DDDDDD" w:val="clear"/>
+        <w:rPr>
+          <w:rFonts w:cs="Droid Sans Fallback" w:ascii="Droid Sans Fallback" w:hAnsi="Droid Sans Fallback"/>
+        </w:rPr>
+      </w:pPr>
+      <w:r>
+        <w:rPr>
+          <w:rFonts w:ascii="Droid Sans Fallback" w:hAnsi="Droid Sans Fallback" w:cs="Droid Sans Fallback"/>
+        </w:rPr>
+        <w:t xml:space="preserve">    </w:t>
+      </w:r>
+      <w:r>
+        <w:rPr>
+          <w:rFonts w:cs="Droid Sans Fallback" w:ascii="Droid Sans Fallback" w:hAnsi="Droid Sans Fallback"/>
+        </w:rPr>
+        <w:t>mov [gs:edi], ax</w:t>
+      </w:r>
+    </w:p>
+    <w:p>
+      <w:pPr>
+        <w:pStyle w:val="Normal"/>
+        <w:shd w:fill="DDDDDD" w:val="clear"/>
+        <w:rPr>
+          <w:rFonts w:cs="Droid Sans Fallback" w:ascii="Droid Sans Fallback" w:hAnsi="Droid Sans Fallback"/>
+        </w:rPr>
+      </w:pPr>
+      <w:r>
+        <w:rPr>
+          <w:rFonts w:cs="Droid Sans Fallback" w:ascii="Droid Sans Fallback" w:hAnsi="Droid Sans Fallback"/>
+        </w:rPr>
+      </w:r>
+    </w:p>
+    <w:p>
+      <w:pPr>
+        <w:pStyle w:val="Normal"/>
+        <w:shd w:fill="DDDDDD" w:val="clear"/>
+        <w:rPr>
+          <w:rFonts w:cs="Droid Sans Fallback" w:ascii="Droid Sans Fallback" w:hAnsi="Droid Sans Fallback"/>
+        </w:rPr>
+      </w:pPr>
+      <w:r>
+        <w:rPr>
+          <w:rFonts w:ascii="Droid Sans Fallback" w:hAnsi="Droid Sans Fallback" w:cs="Droid Sans Fallback"/>
+        </w:rPr>
+        <w:t xml:space="preserve">    </w:t>
+      </w:r>
+      <w:r>
+        <w:rPr>
+          <w:rFonts w:cs="Droid Sans Fallback" w:ascii="Droid Sans Fallback" w:hAnsi="Droid Sans Fallback"/>
+        </w:rPr>
+        <w:t>retf</w:t>
+      </w:r>
+    </w:p>
+    <w:p>
+      <w:pPr>
+        <w:pStyle w:val="Normal"/>
+        <w:shd w:fill="DDDDDD" w:val="clear"/>
+        <w:rPr>
+          <w:rFonts w:cs="Droid Sans Fallback" w:ascii="Droid Sans Fallback" w:hAnsi="Droid Sans Fallback"/>
+        </w:rPr>
+      </w:pPr>
+      <w:r>
+        <w:rPr>
+          <w:rFonts w:cs="Droid Sans Fallback" w:ascii="Droid Sans Fallback" w:hAnsi="Droid Sans Fallback"/>
+        </w:rPr>
+      </w:r>
+    </w:p>
+    <w:p>
+      <w:pPr>
+        <w:pStyle w:val="Normal"/>
+        <w:shd w:fill="DDDDDD" w:val="clear"/>
+        <w:rPr>
+          <w:rFonts w:cs="Droid Sans Fallback" w:ascii="Droid Sans Fallback" w:hAnsi="Droid Sans Fallback"/>
+        </w:rPr>
+      </w:pPr>
+      <w:r>
+        <w:rPr>
+          <w:rFonts w:cs="Droid Sans Fallback" w:ascii="Droid Sans Fallback" w:hAnsi="Droid Sans Fallback"/>
+        </w:rPr>
+        <w:t>SegCodeDestLen  equ $ - LABEL_SEG_CODE_DEST</w:t>
+      </w:r>
+    </w:p>
+    <w:p>
+      <w:pPr>
+        <w:pStyle w:val="Normal"/>
+        <w:shd w:fill="DDDDDD" w:val="clear"/>
+        <w:rPr>
+          <w:rFonts w:cs="Droid Sans Fallback" w:ascii="Droid Sans Fallback" w:hAnsi="Droid Sans Fallback"/>
+        </w:rPr>
+      </w:pPr>
+      <w:r>
+        <w:rPr>
+          <w:rFonts w:cs="Droid Sans Fallback" w:ascii="Droid Sans Fallback" w:hAnsi="Droid Sans Fallback"/>
+        </w:rPr>
+        <w:t>; END of [SECTION .sdest]</w:t>
+      </w:r>
+    </w:p>
+    <w:p>
+      <w:pPr>
+        <w:pStyle w:val="Normal"/>
+        <w:shd w:fill="FFFFFF" w:val="clear"/>
         <w:rPr/>
       </w:pPr>
       <w:r>
@@ -8581,201 +8850,357 @@
       </w:r>
       <w:r>
         <w:rPr/>
-        <w:t>其中，中断门和陷阱门是特殊的调用门，将会在后面的章节中提到，我们先来介绍调用门。来看一个例子，在这个例子中，我们用到调用门。为简单起见，先不涉及任何特权级变换，而是先来关注它的工作方法。</w:t>
-      </w:r>
-    </w:p>
-    <w:p>
-      <w:pPr>
-        <w:pStyle w:val="Normal"/>
-        <w:rPr>
-          <w:rFonts w:cs="Droid Sans Fallback" w:ascii="Droid Sans Fallback" w:hAnsi="Droid Sans Fallback"/>
-        </w:rPr>
-      </w:pPr>
-      <w:r>
-        <w:rPr>
-          <w:rFonts w:cs="Droid Sans Fallback" w:ascii="Droid Sans Fallback" w:hAnsi="Droid Sans Fallback"/>
-        </w:rPr>
+        <w:t>这个段的代码沿用我们以前的方法打印一个字符。我们打算用</w:t>
+      </w:r>
+      <w:r>
+        <w:rPr/>
+        <w:t>call</w:t>
+      </w:r>
+      <w:r>
+        <w:rPr/>
+        <w:t>指令调用将要建立的调用门，所以，在这段代码的结尾处调用了一个</w:t>
+      </w:r>
+      <w:r>
+        <w:rPr/>
+        <w:t>retf</w:t>
+      </w:r>
+      <w:r>
+        <w:rPr/>
+        <w:t>指令。</w:t>
+      </w:r>
+    </w:p>
+    <w:p>
+      <w:pPr>
+        <w:pStyle w:val="Normal"/>
+        <w:shd w:fill="FFFFFF" w:val="clear"/>
+        <w:rPr/>
+      </w:pPr>
+      <w:r>
+        <w:rPr/>
         <w:tab/>
       </w:r>
       <w:r>
-        <w:rPr>
-          <w:rFonts w:ascii="Droid Sans Fallback" w:hAnsi="Droid Sans Fallback" w:cs="Droid Sans Fallback"/>
-        </w:rPr>
-        <w:t>在</w:t>
-      </w:r>
-      <w:r>
-        <w:rPr>
-          <w:rFonts w:cs="Droid Sans Fallback" w:ascii="Droid Sans Fallback" w:hAnsi="Droid Sans Fallback"/>
-        </w:rPr>
-        <w:t>pmtest3.asm</w:t>
-      </w:r>
-      <w:r>
-        <w:rPr>
-          <w:rFonts w:ascii="Droid Sans Fallback" w:hAnsi="Droid Sans Fallback" w:cs="Droid Sans Fallback"/>
-        </w:rPr>
-        <w:t>的基础上增加一个代码段作为通过调用门转移的目标段，见</w:t>
-      </w:r>
-      <w:r>
-        <w:rPr>
-          <w:rFonts w:cs="Droid Sans Fallback" w:ascii="Droid Sans Fallback" w:hAnsi="Droid Sans Fallback"/>
-        </w:rPr>
-        <w:t>d/pmtest4.asm</w:t>
+        <w:rPr/>
+        <w:t>现在来加入这个代码段的描述符：</w:t>
       </w:r>
     </w:p>
     <w:p>
       <w:pPr>
         <w:pStyle w:val="Normal"/>
         <w:shd w:fill="DDDDDD" w:val="clear"/>
-        <w:rPr>
-          <w:rFonts w:cs="Droid Sans Fallback" w:ascii="Droid Sans Fallback" w:hAnsi="Droid Sans Fallback"/>
-        </w:rPr>
-      </w:pPr>
-      <w:r>
-        <w:rPr>
-          <w:rFonts w:cs="Droid Sans Fallback" w:ascii="Droid Sans Fallback" w:hAnsi="Droid Sans Fallback"/>
-        </w:rPr>
-        <w:t xml:space="preserve">[SECTION .sdest]; </w:t>
-      </w:r>
-      <w:r>
-        <w:rPr>
-          <w:rFonts w:ascii="Droid Sans Fallback" w:hAnsi="Droid Sans Fallback" w:cs="Droid Sans Fallback"/>
-        </w:rPr>
-        <w:t>调用门目标段</w:t>
-      </w:r>
-      <w:r>
-        <w:rPr>
-          <w:rFonts w:cs="Droid Sans Fallback" w:ascii="Droid Sans Fallback" w:hAnsi="Droid Sans Fallback"/>
-        </w:rPr>
+        <w:rPr/>
+      </w:pPr>
+      <w:r>
+        <w:rPr/>
+        <w:t>LABEL_DESC_CODE_DEST:   Descriptor         0,SegCodeDestLen - 1, DA_C + DA_32</w:t>
+      </w:r>
+    </w:p>
+    <w:p>
+      <w:pPr>
+        <w:pStyle w:val="Normal"/>
+        <w:shd w:fill="FFFFFF" w:val="clear"/>
+        <w:rPr/>
+      </w:pPr>
+      <w:r>
+        <w:rPr/>
+        <w:tab/>
+      </w:r>
+      <w:r>
+        <w:rPr/>
+        <w:t>同时加入初始化这个描述符的代码：</w:t>
       </w:r>
     </w:p>
     <w:p>
       <w:pPr>
         <w:pStyle w:val="Normal"/>
         <w:shd w:fill="DDDDDD" w:val="clear"/>
-        <w:rPr>
-          <w:rFonts w:cs="Droid Sans Fallback" w:ascii="Droid Sans Fallback" w:hAnsi="Droid Sans Fallback"/>
-        </w:rPr>
-      </w:pPr>
-      <w:r>
-        <w:rPr>
-          <w:rFonts w:cs="Droid Sans Fallback" w:ascii="Droid Sans Fallback" w:hAnsi="Droid Sans Fallback"/>
-        </w:rPr>
-        <w:t>[BITS   32]</w:t>
+        <w:rPr/>
+      </w:pPr>
+      <w:r>
+        <w:rPr/>
+        <w:t>xor eax, eax</w:t>
       </w:r>
     </w:p>
     <w:p>
       <w:pPr>
         <w:pStyle w:val="Normal"/>
         <w:shd w:fill="DDDDDD" w:val="clear"/>
-        <w:rPr>
-          <w:rFonts w:cs="Droid Sans Fallback" w:ascii="Droid Sans Fallback" w:hAnsi="Droid Sans Fallback"/>
-        </w:rPr>
-      </w:pPr>
-      <w:r>
-        <w:rPr>
-          <w:rFonts w:cs="Droid Sans Fallback" w:ascii="Droid Sans Fallback" w:hAnsi="Droid Sans Fallback"/>
-        </w:rPr>
+        <w:rPr/>
+      </w:pPr>
+      <w:r>
+        <w:rPr/>
+        <w:t>mov ax, cs</w:t>
       </w:r>
     </w:p>
     <w:p>
       <w:pPr>
         <w:pStyle w:val="Normal"/>
         <w:shd w:fill="DDDDDD" w:val="clear"/>
-        <w:rPr>
-          <w:rFonts w:cs="Droid Sans Fallback" w:ascii="Droid Sans Fallback" w:hAnsi="Droid Sans Fallback"/>
-        </w:rPr>
-      </w:pPr>
-      <w:r>
-        <w:rPr>
-          <w:rFonts w:cs="Droid Sans Fallback" w:ascii="Droid Sans Fallback" w:hAnsi="Droid Sans Fallback"/>
-        </w:rPr>
-        <w:t>LABEL_SEG_CODE_DEST:</w:t>
+        <w:rPr/>
+      </w:pPr>
+      <w:r>
+        <w:rPr/>
+        <w:t>shl eax, 4</w:t>
       </w:r>
     </w:p>
     <w:p>
       <w:pPr>
         <w:pStyle w:val="Normal"/>
         <w:shd w:fill="DDDDDD" w:val="clear"/>
-        <w:rPr>
-          <w:rFonts w:cs="Droid Sans Fallback" w:ascii="Droid Sans Fallback" w:hAnsi="Droid Sans Fallback"/>
-        </w:rPr>
-      </w:pPr>
-      <w:r>
-        <w:rPr>
-          <w:rFonts w:ascii="Droid Sans Fallback" w:hAnsi="Droid Sans Fallback" w:cs="Droid Sans Fallback"/>
-        </w:rPr>
+        <w:rPr/>
+      </w:pPr>
+      <w:r>
+        <w:rPr/>
+        <w:t>add eax, LABEL_SEG_CODE_DEST</w:t>
+      </w:r>
+    </w:p>
+    <w:p>
+      <w:pPr>
+        <w:pStyle w:val="Normal"/>
+        <w:shd w:fill="DDDDDD" w:val="clear"/>
+        <w:rPr/>
+      </w:pPr>
+      <w:r>
+        <w:rPr/>
+        <w:t>mov word [LABEL_DESC_CODE_DEST + 2], ax</w:t>
+      </w:r>
+    </w:p>
+    <w:p>
+      <w:pPr>
+        <w:pStyle w:val="Normal"/>
+        <w:shd w:fill="DDDDDD" w:val="clear"/>
+        <w:rPr/>
+      </w:pPr>
+      <w:r>
+        <w:rPr/>
+        <w:t>shr eax, 16</w:t>
+      </w:r>
+    </w:p>
+    <w:p>
+      <w:pPr>
+        <w:pStyle w:val="Normal"/>
+        <w:shd w:fill="DDDDDD" w:val="clear"/>
+        <w:rPr/>
+      </w:pPr>
+      <w:r>
+        <w:rPr/>
+        <w:t>mov byte [LABEL_DESC_CODE_DEST + 4], al</w:t>
+      </w:r>
+    </w:p>
+    <w:p>
+      <w:pPr>
+        <w:pStyle w:val="Normal"/>
+        <w:shd w:fill="DDDDDD" w:val="clear"/>
+        <w:rPr/>
+      </w:pPr>
+      <w:r>
+        <w:rPr/>
+        <w:t>mov byte [LABEL_DESC_CODE_DEST + 7], ah</w:t>
+      </w:r>
+    </w:p>
+    <w:p>
+      <w:pPr>
+        <w:pStyle w:val="Normal"/>
+        <w:shd w:fill="FFFFFF" w:val="clear"/>
+        <w:rPr/>
+      </w:pPr>
+      <w:r>
+        <w:rPr/>
+        <w:tab/>
+      </w:r>
+      <w:r>
+        <w:rPr/>
+        <w:t>这段代码想必你已经非常熟悉了，我们每初始化一个描述符都会进行这项操作，以后再添加一个描述符时也是这样，到时为节省篇幅，类似代码将略过不提。</w:t>
+      </w:r>
+    </w:p>
+    <w:p>
+      <w:pPr>
+        <w:pStyle w:val="Normal"/>
+        <w:shd w:fill="FFFFFF" w:val="clear"/>
+        <w:rPr/>
+      </w:pPr>
+      <w:r>
+        <w:rPr/>
+        <w:t>目标代码段的描述符如下：</w:t>
+      </w:r>
+    </w:p>
+    <w:p>
+      <w:pPr>
+        <w:pStyle w:val="Normal"/>
+        <w:shd w:fill="DDDDDD" w:val="clear"/>
+        <w:rPr/>
+      </w:pPr>
+      <w:r>
+        <w:rPr/>
+        <w:t>SelectorCodeDest    equ LABEL_DESC_CODE_DEST    - LABEL_GDT</w:t>
+      </w:r>
+    </w:p>
+    <w:p>
+      <w:pPr>
+        <w:pStyle w:val="Normal"/>
+        <w:shd w:fill="FFFFFF" w:val="clear"/>
+        <w:rPr/>
+      </w:pPr>
+      <w:r>
+        <w:rPr/>
+        <w:tab/>
+      </w:r>
+      <w:r>
+        <w:rPr/>
+        <w:t>好了，现在添加调用门：</w:t>
+      </w:r>
+    </w:p>
+    <w:p>
+      <w:pPr>
+        <w:pStyle w:val="Normal"/>
+        <w:shd w:fill="DDDDDD" w:val="clear"/>
+        <w:rPr/>
+      </w:pPr>
+      <w:r>
+        <w:rPr/>
+        <w:t>LABEL_CALL_GATE_TEST:   Gate          SelectorCodeDest,          0,      0, DA_386CGate + DA_DPL0</w:t>
+      </w:r>
+    </w:p>
+    <w:p>
+      <w:pPr>
+        <w:pStyle w:val="Normal"/>
+        <w:shd w:fill="FFFFFF" w:val="clear"/>
+        <w:rPr/>
+      </w:pPr>
+      <w:r>
+        <w:rPr/>
+        <w:tab/>
+      </w:r>
+      <w:r>
+        <w:rPr/>
+        <w:t>这里，我们用了一个宏</w:t>
+      </w:r>
+      <w:r>
+        <w:rPr/>
+        <w:t>Gate</w:t>
+      </w:r>
+      <w:r>
+        <w:rPr/>
+        <w:t>来初始化这个门描述符，</w:t>
+      </w:r>
+      <w:r>
+        <w:rPr/>
+        <w:t>Gate</w:t>
+      </w:r>
+      <w:r>
+        <w:rPr/>
+        <w:t>的定义在</w:t>
+      </w:r>
+      <w:r>
+        <w:rPr/>
+        <w:t>pm.inc</w:t>
+      </w:r>
+      <w:r>
+        <w:rPr/>
+        <w:t>中可以找到：</w:t>
+      </w:r>
+    </w:p>
+    <w:p>
+      <w:pPr>
+        <w:pStyle w:val="Normal"/>
+        <w:shd w:fill="DDDDDD" w:val="clear"/>
+        <w:rPr/>
+      </w:pPr>
+      <w:r>
+        <w:rPr/>
+        <w:t>%macro Gate 4</w:t>
+      </w:r>
+    </w:p>
+    <w:p>
+      <w:pPr>
+        <w:pStyle w:val="Normal"/>
+        <w:shd w:fill="DDDDDD" w:val="clear"/>
+        <w:rPr/>
+      </w:pPr>
+      <w:r>
+        <w:rPr/>
         <w:t xml:space="preserve">    </w:t>
       </w:r>
       <w:r>
-        <w:rPr>
-          <w:rFonts w:cs="Droid Sans Fallback" w:ascii="Droid Sans Fallback" w:hAnsi="Droid Sans Fallback"/>
-        </w:rPr>
-        <w:t>;jmp    $</w:t>
+        <w:rPr/>
+        <w:t xml:space="preserve">dw  (%2 &amp; 0FFFFh)               ; </w:t>
+      </w:r>
+      <w:r>
+        <w:rPr/>
+        <w:t xml:space="preserve">偏移 </w:t>
+      </w:r>
+      <w:r>
+        <w:rPr/>
+        <w:t xml:space="preserve">1                (2 </w:t>
+      </w:r>
+      <w:r>
+        <w:rPr/>
+        <w:t>字节</w:t>
+      </w:r>
+      <w:r>
+        <w:rPr/>
+        <w:t>)</w:t>
       </w:r>
     </w:p>
     <w:p>
       <w:pPr>
         <w:pStyle w:val="Normal"/>
         <w:shd w:fill="DDDDDD" w:val="clear"/>
-        <w:rPr>
-          <w:rFonts w:cs="Droid Sans Fallback" w:ascii="Droid Sans Fallback" w:hAnsi="Droid Sans Fallback"/>
-        </w:rPr>
-      </w:pPr>
-      <w:r>
-        <w:rPr>
-          <w:rFonts w:ascii="Droid Sans Fallback" w:hAnsi="Droid Sans Fallback" w:cs="Droid Sans Fallback"/>
-        </w:rPr>
+        <w:rPr/>
+      </w:pPr>
+      <w:r>
+        <w:rPr/>
         <w:t xml:space="preserve">    </w:t>
       </w:r>
       <w:r>
-        <w:rPr>
-          <w:rFonts w:cs="Droid Sans Fallback" w:ascii="Droid Sans Fallback" w:hAnsi="Droid Sans Fallback"/>
-        </w:rPr>
-        <w:t>mov ax, SelectorVideo</w:t>
+        <w:rPr/>
+        <w:t xml:space="preserve">dw  %1                  ; </w:t>
+      </w:r>
+      <w:r>
+        <w:rPr/>
+        <w:t xml:space="preserve">选择子                </w:t>
+      </w:r>
+      <w:r>
+        <w:rPr/>
+        <w:t xml:space="preserve">(2 </w:t>
+      </w:r>
+      <w:r>
+        <w:rPr/>
+        <w:t>字节</w:t>
+      </w:r>
+      <w:r>
+        <w:rPr/>
+        <w:t>)</w:t>
       </w:r>
     </w:p>
     <w:p>
       <w:pPr>
         <w:pStyle w:val="Normal"/>
         <w:shd w:fill="DDDDDD" w:val="clear"/>
-        <w:rPr>
-          <w:rFonts w:cs="Droid Sans Fallback" w:ascii="Droid Sans Fallback" w:hAnsi="Droid Sans Fallback"/>
-        </w:rPr>
-      </w:pPr>
-      <w:r>
-        <w:rPr>
-          <w:rFonts w:ascii="Droid Sans Fallback" w:hAnsi="Droid Sans Fallback" w:cs="Droid Sans Fallback"/>
-        </w:rPr>
+        <w:rPr/>
+      </w:pPr>
+      <w:r>
+        <w:rPr/>
         <w:t xml:space="preserve">    </w:t>
       </w:r>
       <w:r>
-        <w:rPr>
-          <w:rFonts w:cs="Droid Sans Fallback" w:ascii="Droid Sans Fallback" w:hAnsi="Droid Sans Fallback"/>
-        </w:rPr>
-        <w:t xml:space="preserve">mov gs, ax          ; </w:t>
-      </w:r>
-      <w:r>
-        <w:rPr>
-          <w:rFonts w:ascii="Droid Sans Fallback" w:hAnsi="Droid Sans Fallback" w:cs="Droid Sans Fallback"/>
-        </w:rPr>
-        <w:t>视频段选择子</w:t>
-      </w:r>
-      <w:r>
-        <w:rPr>
-          <w:rFonts w:cs="Droid Sans Fallback" w:ascii="Droid Sans Fallback" w:hAnsi="Droid Sans Fallback"/>
-        </w:rPr>
-        <w:t>(</w:t>
-      </w:r>
-      <w:r>
-        <w:rPr>
-          <w:rFonts w:ascii="Droid Sans Fallback" w:hAnsi="Droid Sans Fallback" w:cs="Droid Sans Fallback"/>
-        </w:rPr>
-        <w:t>目的</w:t>
-      </w:r>
-      <w:r>
-        <w:rPr>
-          <w:rFonts w:cs="Droid Sans Fallback" w:ascii="Droid Sans Fallback" w:hAnsi="Droid Sans Fallback"/>
-        </w:rPr>
+        <w:rPr/>
+        <w:t xml:space="preserve">dw  (%3 &amp; 1Fh) | ((%4 &lt;&lt; 8) &amp; 0FF00h)   ; </w:t>
+      </w:r>
+      <w:r>
+        <w:rPr/>
+        <w:t xml:space="preserve">属性                  </w:t>
+      </w:r>
+      <w:r>
+        <w:rPr/>
+        <w:t xml:space="preserve">(2 </w:t>
+      </w:r>
+      <w:r>
+        <w:rPr/>
+        <w:t>字节</w:t>
+      </w:r>
+      <w:r>
+        <w:rPr/>
         <w:t>)</w:t>
       </w:r>
     </w:p>
@@ -8783,272 +9208,258 @@
       <w:pPr>
         <w:pStyle w:val="Normal"/>
         <w:shd w:fill="DDDDDD" w:val="clear"/>
-        <w:rPr>
-          <w:rFonts w:cs="Droid Sans Fallback" w:ascii="Droid Sans Fallback" w:hAnsi="Droid Sans Fallback"/>
-        </w:rPr>
-      </w:pPr>
-      <w:r>
-        <w:rPr>
-          <w:rFonts w:cs="Droid Sans Fallback" w:ascii="Droid Sans Fallback" w:hAnsi="Droid Sans Fallback"/>
-        </w:rPr>
+        <w:rPr/>
+      </w:pPr>
+      <w:r>
+        <w:rPr/>
+        <w:t xml:space="preserve">    </w:t>
+      </w:r>
+      <w:r>
+        <w:rPr/>
+        <w:t xml:space="preserve">dw  ((%2 &gt;&gt; 16) &amp; 0FFFFh)           ; </w:t>
+      </w:r>
+      <w:r>
+        <w:rPr/>
+        <w:t xml:space="preserve">偏移 </w:t>
+      </w:r>
+      <w:r>
+        <w:rPr/>
+        <w:t xml:space="preserve">2                (2 </w:t>
+      </w:r>
+      <w:r>
+        <w:rPr/>
+        <w:t>字节</w:t>
+      </w:r>
+      <w:r>
+        <w:rPr/>
+        <w:t>)</w:t>
       </w:r>
     </w:p>
     <w:p>
       <w:pPr>
         <w:pStyle w:val="Normal"/>
         <w:shd w:fill="DDDDDD" w:val="clear"/>
-        <w:rPr>
-          <w:rFonts w:cs="Droid Sans Fallback" w:ascii="Droid Sans Fallback" w:hAnsi="Droid Sans Fallback"/>
-        </w:rPr>
-      </w:pPr>
-      <w:r>
-        <w:rPr>
-          <w:rFonts w:ascii="Droid Sans Fallback" w:hAnsi="Droid Sans Fallback" w:cs="Droid Sans Fallback"/>
-        </w:rPr>
-        <w:t xml:space="preserve">    </w:t>
-      </w:r>
-      <w:r>
-        <w:rPr>
-          <w:rFonts w:cs="Droid Sans Fallback" w:ascii="Droid Sans Fallback" w:hAnsi="Droid Sans Fallback"/>
-        </w:rPr>
-        <w:t xml:space="preserve">mov edi, (80 * 12 + 0) * 2  ; </w:t>
-      </w:r>
-      <w:r>
-        <w:rPr>
-          <w:rFonts w:ascii="Droid Sans Fallback" w:hAnsi="Droid Sans Fallback" w:cs="Droid Sans Fallback"/>
-        </w:rPr>
-        <w:t xml:space="preserve">屏幕第 </w:t>
-      </w:r>
-      <w:r>
-        <w:rPr>
-          <w:rFonts w:cs="Droid Sans Fallback" w:ascii="Droid Sans Fallback" w:hAnsi="Droid Sans Fallback"/>
-        </w:rPr>
-        <w:t xml:space="preserve">12 </w:t>
-      </w:r>
-      <w:r>
-        <w:rPr>
-          <w:rFonts w:ascii="Droid Sans Fallback" w:hAnsi="Droid Sans Fallback" w:cs="Droid Sans Fallback"/>
-        </w:rPr>
-        <w:t>行</w:t>
-      </w:r>
-      <w:r>
-        <w:rPr>
-          <w:rFonts w:cs="Droid Sans Fallback" w:ascii="Droid Sans Fallback" w:hAnsi="Droid Sans Fallback"/>
-        </w:rPr>
-        <w:t xml:space="preserve">, </w:t>
-      </w:r>
-      <w:r>
-        <w:rPr>
-          <w:rFonts w:ascii="Droid Sans Fallback" w:hAnsi="Droid Sans Fallback" w:cs="Droid Sans Fallback"/>
-        </w:rPr>
-        <w:t xml:space="preserve">第 </w:t>
-      </w:r>
-      <w:r>
-        <w:rPr>
-          <w:rFonts w:cs="Droid Sans Fallback" w:ascii="Droid Sans Fallback" w:hAnsi="Droid Sans Fallback"/>
-        </w:rPr>
-        <w:t xml:space="preserve">0 </w:t>
-      </w:r>
-      <w:r>
-        <w:rPr>
-          <w:rFonts w:ascii="Droid Sans Fallback" w:hAnsi="Droid Sans Fallback" w:cs="Droid Sans Fallback"/>
-        </w:rPr>
-        <w:t>列。</w:t>
-      </w:r>
-      <w:r>
-        <w:rPr>
-          <w:rFonts w:cs="Droid Sans Fallback" w:ascii="Droid Sans Fallback" w:hAnsi="Droid Sans Fallback"/>
-        </w:rPr>
+        <w:rPr/>
+      </w:pPr>
+      <w:r>
+        <w:rPr/>
+        <w:t xml:space="preserve">%endmacro ; </w:t>
+      </w:r>
+      <w:r>
+        <w:rPr/>
+        <w:t xml:space="preserve">共 </w:t>
+      </w:r>
+      <w:r>
+        <w:rPr/>
+        <w:t xml:space="preserve">8 </w:t>
+      </w:r>
+      <w:r>
+        <w:rPr/>
+        <w:t>字节</w:t>
+      </w:r>
+    </w:p>
+    <w:p>
+      <w:pPr>
+        <w:pStyle w:val="Normal"/>
+        <w:shd w:fill="FFFFFF" w:val="clear"/>
+        <w:rPr/>
+      </w:pPr>
+      <w:r>
+        <w:rPr/>
+        <w:tab/>
+      </w:r>
+      <w:r>
+        <w:rPr/>
+        <w:t>这个宏和</w:t>
+      </w:r>
+      <w:r>
+        <w:rPr/>
+        <w:t>Descriptor</w:t>
+      </w:r>
+      <w:r>
+        <w:rPr/>
+        <w:t>宏有点类似，也是将描述符的构成要素分别安置在相应的位置，使代码看起来非常清晰。</w:t>
+      </w:r>
+    </w:p>
+    <w:p>
+      <w:pPr>
+        <w:pStyle w:val="Normal"/>
+        <w:shd w:fill="FFFFFF" w:val="clear"/>
+        <w:rPr/>
+      </w:pPr>
+      <w:r>
+        <w:rPr/>
+        <w:tab/>
+      </w:r>
+      <w:r>
+        <w:rPr/>
+        <w:t>我们的门描述符的属性是</w:t>
+      </w:r>
+      <w:r>
+        <w:rPr/>
+        <w:t>DA_386CGate</w:t>
+      </w:r>
+      <w:r>
+        <w:rPr/>
+        <w:t>，表明它是一个调用门。里面指定的选择子是</w:t>
+      </w:r>
+      <w:r>
+        <w:rPr/>
+        <w:t>SelectorCodeDest</w:t>
+      </w:r>
+      <w:r>
+        <w:rPr/>
+        <w:t>，表明目标代码段是刚刚添加的代码段。偏移地址是</w:t>
+      </w:r>
+      <w:r>
+        <w:rPr/>
+        <w:t>0,</w:t>
+      </w:r>
+      <w:r>
+        <w:rPr/>
+        <w:t>表示将跳转到目标代码段的开头处。另外，我们把</w:t>
+      </w:r>
+      <w:r>
+        <w:rPr/>
+        <w:t>DPL</w:t>
+      </w:r>
+      <w:r>
+        <w:rPr/>
+        <w:t>指定为</w:t>
+      </w:r>
+      <w:r>
+        <w:rPr/>
+        <w:t>0</w:t>
+      </w:r>
+      <w:r>
+        <w:rPr/>
+        <w:t>。</w:t>
+      </w:r>
+    </w:p>
+    <w:p>
+      <w:pPr>
+        <w:pStyle w:val="Normal"/>
+        <w:shd w:fill="FFFFFF" w:val="clear"/>
+        <w:rPr/>
+      </w:pPr>
+      <w:r>
+        <w:rPr/>
+        <w:tab/>
+      </w:r>
+      <w:r>
+        <w:rPr/>
+        <w:t>调用门对应的选择子的定义如下：</w:t>
       </w:r>
     </w:p>
     <w:p>
       <w:pPr>
         <w:pStyle w:val="Normal"/>
         <w:shd w:fill="DDDDDD" w:val="clear"/>
-        <w:rPr>
-          <w:rFonts w:cs="Droid Sans Fallback" w:ascii="Droid Sans Fallback" w:hAnsi="Droid Sans Fallback"/>
-        </w:rPr>
-      </w:pPr>
-      <w:r>
-        <w:rPr>
-          <w:rFonts w:ascii="Droid Sans Fallback" w:hAnsi="Droid Sans Fallback" w:cs="Droid Sans Fallback"/>
-        </w:rPr>
-        <w:t xml:space="preserve">    </w:t>
-      </w:r>
-      <w:r>
-        <w:rPr>
-          <w:rFonts w:cs="Droid Sans Fallback" w:ascii="Droid Sans Fallback" w:hAnsi="Droid Sans Fallback"/>
-        </w:rPr>
-        <w:t xml:space="preserve">mov ah, 0Ch         ; 0000: </w:t>
-      </w:r>
-      <w:r>
-        <w:rPr>
-          <w:rFonts w:ascii="Droid Sans Fallback" w:hAnsi="Droid Sans Fallback" w:cs="Droid Sans Fallback"/>
-        </w:rPr>
-        <w:t xml:space="preserve">黑底    </w:t>
-      </w:r>
-      <w:r>
-        <w:rPr>
-          <w:rFonts w:cs="Droid Sans Fallback" w:ascii="Droid Sans Fallback" w:hAnsi="Droid Sans Fallback"/>
-        </w:rPr>
-        <w:t xml:space="preserve">1100: </w:t>
-      </w:r>
-      <w:r>
-        <w:rPr>
-          <w:rFonts w:ascii="Droid Sans Fallback" w:hAnsi="Droid Sans Fallback" w:cs="Droid Sans Fallback"/>
-        </w:rPr>
-        <w:t>红字</w:t>
-      </w:r>
-      <w:r>
-        <w:rPr>
-          <w:rFonts w:cs="Droid Sans Fallback" w:ascii="Droid Sans Fallback" w:hAnsi="Droid Sans Fallback"/>
-        </w:rPr>
+        <w:rPr/>
+      </w:pPr>
+      <w:r>
+        <w:rPr/>
+        <w:t>SelectorCallGateTest    equ LABEL_CALL_GATE_TEST    - LABEL_GDT</w:t>
+      </w:r>
+    </w:p>
+    <w:p>
+      <w:pPr>
+        <w:pStyle w:val="Normal"/>
+        <w:shd w:fill="FFFFFF" w:val="clear"/>
+        <w:rPr/>
+      </w:pPr>
+      <w:r>
+        <w:rPr/>
+        <w:tab/>
+      </w:r>
+      <w:r>
+        <w:rPr/>
+        <w:t>好了，现在我们的调用门准备就绪了，它指向的位置是</w:t>
+      </w:r>
+      <w:r>
+        <w:rPr/>
+        <w:t>SelectorCodeDest:0</w:t>
+      </w:r>
+      <w:r>
+        <w:rPr/>
+        <w:t>，即标号</w:t>
+      </w:r>
+      <w:r>
+        <w:rPr/>
+        <w:t>LABEL_SEG_CODE_DEST</w:t>
+      </w:r>
+      <w:r>
+        <w:rPr/>
+        <w:t>处的代码。</w:t>
+      </w:r>
+    </w:p>
+    <w:p>
+      <w:pPr>
+        <w:pStyle w:val="Normal"/>
+        <w:shd w:fill="FFFFFF" w:val="clear"/>
+        <w:rPr/>
+      </w:pPr>
+      <w:r>
+        <w:rPr/>
+        <w:tab/>
+      </w:r>
+      <w:r>
+        <w:rPr/>
+        <w:t>我们刚刚说过，用一个</w:t>
+      </w:r>
+      <w:r>
+        <w:rPr/>
+        <w:t>call</w:t>
+      </w:r>
+      <w:r>
+        <w:rPr/>
+        <w:t>指令来使用这个调用门是个好主意：</w:t>
       </w:r>
     </w:p>
     <w:p>
       <w:pPr>
         <w:pStyle w:val="Normal"/>
         <w:shd w:fill="DDDDDD" w:val="clear"/>
-        <w:rPr>
-          <w:rFonts w:cs="Droid Sans Fallback" w:ascii="Droid Sans Fallback" w:hAnsi="Droid Sans Fallback"/>
-        </w:rPr>
-      </w:pPr>
-      <w:r>
-        <w:rPr>
-          <w:rFonts w:ascii="Droid Sans Fallback" w:hAnsi="Droid Sans Fallback" w:cs="Droid Sans Fallback"/>
-        </w:rPr>
-        <w:t xml:space="preserve">    </w:t>
-      </w:r>
-      <w:r>
-        <w:rPr>
-          <w:rFonts w:cs="Droid Sans Fallback" w:ascii="Droid Sans Fallback" w:hAnsi="Droid Sans Fallback"/>
-        </w:rPr>
-        <w:t>mov al, 'C'</w:t>
-      </w:r>
-    </w:p>
-    <w:p>
-      <w:pPr>
-        <w:pStyle w:val="Normal"/>
-        <w:shd w:fill="DDDDDD" w:val="clear"/>
-        <w:rPr>
-          <w:rFonts w:cs="Droid Sans Fallback" w:ascii="Droid Sans Fallback" w:hAnsi="Droid Sans Fallback"/>
-        </w:rPr>
-      </w:pPr>
-      <w:r>
-        <w:rPr>
-          <w:rFonts w:ascii="Droid Sans Fallback" w:hAnsi="Droid Sans Fallback" w:cs="Droid Sans Fallback"/>
-        </w:rPr>
-        <w:t xml:space="preserve">    </w:t>
-      </w:r>
-      <w:r>
-        <w:rPr>
-          <w:rFonts w:cs="Droid Sans Fallback" w:ascii="Droid Sans Fallback" w:hAnsi="Droid Sans Fallback"/>
-        </w:rPr>
-        <w:t>mov [gs:edi], ax</w:t>
-      </w:r>
-    </w:p>
-    <w:p>
-      <w:pPr>
-        <w:pStyle w:val="Normal"/>
-        <w:shd w:fill="DDDDDD" w:val="clear"/>
-        <w:rPr>
-          <w:rFonts w:cs="Droid Sans Fallback" w:ascii="Droid Sans Fallback" w:hAnsi="Droid Sans Fallback"/>
-        </w:rPr>
-      </w:pPr>
-      <w:r>
-        <w:rPr>
-          <w:rFonts w:cs="Droid Sans Fallback" w:ascii="Droid Sans Fallback" w:hAnsi="Droid Sans Fallback"/>
-        </w:rPr>
-      </w:r>
-    </w:p>
-    <w:p>
-      <w:pPr>
-        <w:pStyle w:val="Normal"/>
-        <w:shd w:fill="DDDDDD" w:val="clear"/>
-        <w:rPr>
-          <w:rFonts w:cs="Droid Sans Fallback" w:ascii="Droid Sans Fallback" w:hAnsi="Droid Sans Fallback"/>
-        </w:rPr>
-      </w:pPr>
-      <w:r>
-        <w:rPr>
-          <w:rFonts w:ascii="Droid Sans Fallback" w:hAnsi="Droid Sans Fallback" w:cs="Droid Sans Fallback"/>
-        </w:rPr>
-        <w:t xml:space="preserve">    </w:t>
-      </w:r>
-      <w:r>
-        <w:rPr>
-          <w:rFonts w:cs="Droid Sans Fallback" w:ascii="Droid Sans Fallback" w:hAnsi="Droid Sans Fallback"/>
-        </w:rPr>
+        <w:rPr/>
+      </w:pPr>
+      <w:r>
+        <w:rPr/>
+        <w:t xml:space="preserve">call    SelectorCallGateTest:0  ; </w:t>
+      </w:r>
+      <w:r>
+        <w:rPr/>
+        <w:t xml:space="preserve">测试调用门（无特权级变换），将打印字母 </w:t>
+      </w:r>
+      <w:r>
+        <w:rPr/>
+        <w:t>'C'</w:t>
+      </w:r>
+      <w:r>
+        <w:rPr/>
+        <w:t>。</w:t>
+      </w:r>
+    </w:p>
+    <w:p>
+      <w:pPr>
+        <w:pStyle w:val="Normal"/>
+        <w:shd w:fill="FFFFFF" w:val="clear"/>
+        <w:rPr/>
+      </w:pPr>
+      <w:r>
+        <w:rPr/>
+        <w:tab/>
+      </w:r>
+      <w:r>
+        <w:rPr/>
+        <w:t>它被放在进入局部任务之前，由于我们新加的代码以指令</w:t>
+      </w:r>
+      <w:r>
+        <w:rPr/>
         <w:t>retf</w:t>
       </w:r>
-    </w:p>
-    <w:p>
-      <w:pPr>
-        <w:pStyle w:val="Normal"/>
-        <w:shd w:fill="DDDDDD" w:val="clear"/>
-        <w:rPr>
-          <w:rFonts w:cs="Droid Sans Fallback" w:ascii="Droid Sans Fallback" w:hAnsi="Droid Sans Fallback"/>
-        </w:rPr>
-      </w:pPr>
-      <w:r>
-        <w:rPr>
-          <w:rFonts w:cs="Droid Sans Fallback" w:ascii="Droid Sans Fallback" w:hAnsi="Droid Sans Fallback"/>
-        </w:rPr>
-      </w:r>
-    </w:p>
-    <w:p>
-      <w:pPr>
-        <w:pStyle w:val="Normal"/>
-        <w:shd w:fill="DDDDDD" w:val="clear"/>
-        <w:rPr>
-          <w:rFonts w:cs="Droid Sans Fallback" w:ascii="Droid Sans Fallback" w:hAnsi="Droid Sans Fallback"/>
-        </w:rPr>
-      </w:pPr>
-      <w:r>
-        <w:rPr>
-          <w:rFonts w:cs="Droid Sans Fallback" w:ascii="Droid Sans Fallback" w:hAnsi="Droid Sans Fallback"/>
-        </w:rPr>
-        <w:t>SegCodeDestLen  equ $ - LABEL_SEG_CODE_DEST</w:t>
-      </w:r>
-    </w:p>
-    <w:p>
-      <w:pPr>
-        <w:pStyle w:val="Normal"/>
-        <w:shd w:fill="DDDDDD" w:val="clear"/>
-        <w:rPr>
-          <w:rFonts w:cs="Droid Sans Fallback" w:ascii="Droid Sans Fallback" w:hAnsi="Droid Sans Fallback"/>
-        </w:rPr>
-      </w:pPr>
-      <w:r>
-        <w:rPr>
-          <w:rFonts w:cs="Droid Sans Fallback" w:ascii="Droid Sans Fallback" w:hAnsi="Droid Sans Fallback"/>
-        </w:rPr>
-        <w:t>; END of [SECTION .sdest]</w:t>
-      </w:r>
-    </w:p>
-    <w:p>
-      <w:pPr>
-        <w:pStyle w:val="Normal"/>
-        <w:shd w:fill="auto" w:val="clear"/>
-        <w:rPr/>
-      </w:pPr>
-      <w:r>
-        <w:rPr/>
-      </w:r>
-    </w:p>
-    <w:p>
-      <w:pPr>
-        <w:pStyle w:val="Normal"/>
-        <w:shd w:fill="auto" w:val="clear"/>
-        <w:rPr/>
-      </w:pPr>
-      <w:r>
-        <w:rPr/>
-        <w:tab/>
-      </w:r>
-      <w:r>
-        <w:rPr/>
-        <w:t>这个段的代码沿用我们以前的方法打印一个字符。我们打算用</w:t>
+      <w:r>
+        <w:rPr/>
+        <w:t>结尾，所以最终代码将会跳回到</w:t>
       </w:r>
       <w:r>
         <w:rPr/>
@@ -9056,478 +9467,19 @@
       </w:r>
       <w:r>
         <w:rPr/>
-        <w:t>指令调用将要建立的调用门，所以，在这段代码的结尾处调用了一个</w:t>
-      </w:r>
-      <w:r>
-        <w:rPr/>
-        <w:t>retf</w:t>
-      </w:r>
-      <w:r>
-        <w:rPr/>
-        <w:t>指令。</w:t>
-      </w:r>
-    </w:p>
-    <w:p>
-      <w:pPr>
-        <w:pStyle w:val="Normal"/>
-        <w:shd w:fill="auto" w:val="clear"/>
-        <w:rPr/>
-      </w:pPr>
-      <w:r>
-        <w:rPr/>
-        <w:tab/>
-      </w:r>
-      <w:r>
-        <w:rPr/>
-        <w:t>现在来加入这个代码段的描述符：</w:t>
-      </w:r>
-    </w:p>
-    <w:p>
-      <w:pPr>
-        <w:pStyle w:val="Normal"/>
-        <w:shd w:fill="DDDDDD" w:val="clear"/>
-        <w:rPr/>
-      </w:pPr>
-      <w:r>
-        <w:rPr/>
-        <w:t>LABEL_DESC_CODE_DEST:   Descriptor         0,SegCodeDestLen - 1, DA_C + DA_32</w:t>
-      </w:r>
-    </w:p>
-    <w:p>
-      <w:pPr>
-        <w:pStyle w:val="Normal"/>
-        <w:shd w:fill="auto" w:val="clear"/>
-        <w:rPr/>
-      </w:pPr>
-      <w:r>
-        <w:rPr/>
-        <w:tab/>
-      </w:r>
-      <w:r>
-        <w:rPr/>
-        <w:t>同时加入初始化这个描述符的代码：</w:t>
-      </w:r>
-    </w:p>
-    <w:p>
-      <w:pPr>
-        <w:pStyle w:val="Normal"/>
-        <w:shd w:fill="DDDDDD" w:val="clear"/>
-        <w:rPr/>
-      </w:pPr>
-      <w:r>
-        <w:rPr/>
-        <w:t>xor eax, eax</w:t>
-      </w:r>
-    </w:p>
-    <w:p>
-      <w:pPr>
-        <w:pStyle w:val="Normal"/>
-        <w:shd w:fill="DDDDDD" w:val="clear"/>
-        <w:rPr/>
-      </w:pPr>
-      <w:r>
-        <w:rPr/>
-        <w:t>mov ax, cs</w:t>
-      </w:r>
-    </w:p>
-    <w:p>
-      <w:pPr>
-        <w:pStyle w:val="Normal"/>
-        <w:shd w:fill="DDDDDD" w:val="clear"/>
-        <w:rPr/>
-      </w:pPr>
-      <w:r>
-        <w:rPr/>
-        <w:t>shl eax, 4</w:t>
-      </w:r>
-    </w:p>
-    <w:p>
-      <w:pPr>
-        <w:pStyle w:val="Normal"/>
-        <w:shd w:fill="DDDDDD" w:val="clear"/>
-        <w:rPr/>
-      </w:pPr>
-      <w:r>
-        <w:rPr/>
-        <w:t>add eax, LABEL_SEG_CODE_DEST</w:t>
-      </w:r>
-    </w:p>
-    <w:p>
-      <w:pPr>
-        <w:pStyle w:val="Normal"/>
-        <w:shd w:fill="DDDDDD" w:val="clear"/>
-        <w:rPr/>
-      </w:pPr>
-      <w:r>
-        <w:rPr/>
-        <w:t>mov word [LABEL_DESC_CODE_DEST + 2], ax</w:t>
-      </w:r>
-    </w:p>
-    <w:p>
-      <w:pPr>
-        <w:pStyle w:val="Normal"/>
-        <w:shd w:fill="DDDDDD" w:val="clear"/>
-        <w:rPr/>
-      </w:pPr>
-      <w:r>
-        <w:rPr/>
-        <w:t>shr eax, 16</w:t>
-      </w:r>
-    </w:p>
-    <w:p>
-      <w:pPr>
-        <w:pStyle w:val="Normal"/>
-        <w:shd w:fill="DDDDDD" w:val="clear"/>
-        <w:rPr/>
-      </w:pPr>
-      <w:r>
-        <w:rPr/>
-        <w:t>mov byte [LABEL_DESC_CODE_DEST + 4], al</w:t>
-      </w:r>
-    </w:p>
-    <w:p>
-      <w:pPr>
-        <w:pStyle w:val="Normal"/>
-        <w:shd w:fill="DDDDDD" w:val="clear"/>
-        <w:rPr/>
-      </w:pPr>
-      <w:r>
-        <w:rPr/>
-        <w:t>mov byte [LABEL_DESC_CODE_DEST + 7], ah</w:t>
-      </w:r>
-    </w:p>
-    <w:p>
-      <w:pPr>
-        <w:pStyle w:val="Normal"/>
-        <w:shd w:fill="auto" w:val="clear"/>
-        <w:rPr/>
-      </w:pPr>
-      <w:r>
-        <w:rPr/>
-        <w:tab/>
-      </w:r>
-      <w:r>
-        <w:rPr/>
-        <w:t>这段代码想必你已经非常熟悉了，我们每初始化一个描述符都会进行这项操作，以后再添加一个描述符时也是这样，到时为节省篇幅，类似代码将略过不提。</w:t>
-      </w:r>
-    </w:p>
-    <w:p>
-      <w:pPr>
-        <w:pStyle w:val="Normal"/>
-        <w:shd w:fill="auto" w:val="clear"/>
-        <w:rPr/>
-      </w:pPr>
-      <w:r>
-        <w:rPr/>
-        <w:t>目标代码段的描述符如下：</w:t>
-      </w:r>
-    </w:p>
-    <w:p>
-      <w:pPr>
-        <w:pStyle w:val="Normal"/>
-        <w:shd w:fill="DDDDDD" w:val="clear"/>
-        <w:rPr/>
-      </w:pPr>
-      <w:r>
-        <w:rPr/>
-        <w:t>SelectorCodeDest    equ LABEL_DESC_CODE_DEST    - LABEL_GDT</w:t>
-      </w:r>
-    </w:p>
-    <w:p>
-      <w:pPr>
-        <w:pStyle w:val="Normal"/>
-        <w:shd w:fill="auto" w:val="clear"/>
-        <w:rPr/>
-      </w:pPr>
-      <w:r>
-        <w:rPr/>
-        <w:tab/>
-      </w:r>
-      <w:r>
-        <w:rPr/>
-        <w:t>好了，现在添加调用门：</w:t>
-      </w:r>
-    </w:p>
-    <w:p>
-      <w:pPr>
-        <w:pStyle w:val="Normal"/>
-        <w:shd w:fill="DDDDDD" w:val="clear"/>
-        <w:rPr/>
-      </w:pPr>
-      <w:r>
-        <w:rPr/>
-        <w:t>LABEL_CALL_GATE_TEST:   Gate          SelectorCodeDest,          0,      0, DA_386CGate + DA_DPL0</w:t>
-      </w:r>
-    </w:p>
-    <w:p>
-      <w:pPr>
-        <w:pStyle w:val="Normal"/>
-        <w:shd w:fill="auto" w:val="clear"/>
-        <w:rPr/>
-      </w:pPr>
-      <w:r>
-        <w:rPr/>
-        <w:tab/>
-      </w:r>
-      <w:r>
-        <w:rPr/>
-        <w:t>这里，我们用了一个宏</w:t>
-      </w:r>
-      <w:r>
-        <w:rPr/>
-        <w:t>Gate</w:t>
-      </w:r>
-      <w:r>
-        <w:rPr/>
-        <w:t>来初始化这个门描述符，</w:t>
-      </w:r>
-      <w:r>
-        <w:rPr/>
-        <w:t>Gate</w:t>
-      </w:r>
-      <w:r>
-        <w:rPr/>
-        <w:t>的定义在</w:t>
-      </w:r>
-      <w:r>
-        <w:rPr/>
-        <w:t>pm.inc</w:t>
-      </w:r>
-      <w:r>
-        <w:rPr/>
-        <w:t>中可以找到：</w:t>
-      </w:r>
-    </w:p>
-    <w:p>
-      <w:pPr>
-        <w:pStyle w:val="Normal"/>
-        <w:shd w:fill="DDDDDD" w:val="clear"/>
-        <w:rPr/>
-      </w:pPr>
-      <w:r>
-        <w:rPr/>
-        <w:t>%macro Gate 4</w:t>
-      </w:r>
-    </w:p>
-    <w:p>
-      <w:pPr>
-        <w:pStyle w:val="Normal"/>
-        <w:shd w:fill="DDDDDD" w:val="clear"/>
-        <w:rPr/>
-      </w:pPr>
-      <w:r>
-        <w:rPr/>
-        <w:t xml:space="preserve">    </w:t>
-      </w:r>
-      <w:r>
-        <w:rPr/>
-        <w:t xml:space="preserve">dw  (%2 &amp; 0FFFFh)               ; </w:t>
-      </w:r>
-      <w:r>
-        <w:rPr/>
-        <w:t xml:space="preserve">偏移 </w:t>
-      </w:r>
-      <w:r>
-        <w:rPr/>
-        <w:t xml:space="preserve">1                (2 </w:t>
-      </w:r>
-      <w:r>
-        <w:rPr/>
-        <w:t>字节</w:t>
-      </w:r>
-      <w:r>
-        <w:rPr/>
-        <w:t>)</w:t>
-      </w:r>
-    </w:p>
-    <w:p>
-      <w:pPr>
-        <w:pStyle w:val="Normal"/>
-        <w:shd w:fill="DDDDDD" w:val="clear"/>
-        <w:rPr/>
-      </w:pPr>
-      <w:r>
-        <w:rPr/>
-        <w:t xml:space="preserve">    </w:t>
-      </w:r>
-      <w:r>
-        <w:rPr/>
-        <w:t xml:space="preserve">dw  %1                  ; </w:t>
-      </w:r>
-      <w:r>
-        <w:rPr/>
-        <w:t xml:space="preserve">选择子                </w:t>
-      </w:r>
-      <w:r>
-        <w:rPr/>
-        <w:t xml:space="preserve">(2 </w:t>
-      </w:r>
-      <w:r>
-        <w:rPr/>
-        <w:t>字节</w:t>
-      </w:r>
-      <w:r>
-        <w:rPr/>
-        <w:t>)</w:t>
-      </w:r>
-    </w:p>
-    <w:p>
-      <w:pPr>
-        <w:pStyle w:val="Normal"/>
-        <w:shd w:fill="DDDDDD" w:val="clear"/>
-        <w:rPr/>
-      </w:pPr>
-      <w:r>
-        <w:rPr/>
-        <w:t xml:space="preserve">    </w:t>
-      </w:r>
-      <w:r>
-        <w:rPr/>
-        <w:t xml:space="preserve">dw  (%3 &amp; 1Fh) | ((%4 &lt;&lt; 8) &amp; 0FF00h)   ; </w:t>
-      </w:r>
-      <w:r>
-        <w:rPr/>
-        <w:t xml:space="preserve">属性                  </w:t>
-      </w:r>
-      <w:r>
-        <w:rPr/>
-        <w:t xml:space="preserve">(2 </w:t>
-      </w:r>
-      <w:r>
-        <w:rPr/>
-        <w:t>字节</w:t>
-      </w:r>
-      <w:r>
-        <w:rPr/>
-        <w:t>)</w:t>
-      </w:r>
-    </w:p>
-    <w:p>
-      <w:pPr>
-        <w:pStyle w:val="Normal"/>
-        <w:shd w:fill="DDDDDD" w:val="clear"/>
-        <w:rPr/>
-      </w:pPr>
-      <w:r>
-        <w:rPr/>
-        <w:t xml:space="preserve">    </w:t>
-      </w:r>
-      <w:r>
-        <w:rPr/>
-        <w:t xml:space="preserve">dw  ((%2 &gt;&gt; 16) &amp; 0FFFFh)           ; </w:t>
-      </w:r>
-      <w:r>
-        <w:rPr/>
-        <w:t xml:space="preserve">偏移 </w:t>
-      </w:r>
-      <w:r>
-        <w:rPr/>
-        <w:t xml:space="preserve">2                (2 </w:t>
-      </w:r>
-      <w:r>
-        <w:rPr/>
-        <w:t>字节</w:t>
-      </w:r>
-      <w:r>
-        <w:rPr/>
-        <w:t>)</w:t>
-      </w:r>
-    </w:p>
-    <w:p>
-      <w:pPr>
-        <w:pStyle w:val="Normal"/>
-        <w:shd w:fill="DDDDDD" w:val="clear"/>
-        <w:rPr/>
-      </w:pPr>
-      <w:r>
-        <w:rPr/>
-        <w:t xml:space="preserve">%endmacro ; </w:t>
-      </w:r>
-      <w:r>
-        <w:rPr/>
-        <w:t xml:space="preserve">共 </w:t>
-      </w:r>
-      <w:r>
-        <w:rPr/>
-        <w:t xml:space="preserve">8 </w:t>
-      </w:r>
-      <w:r>
-        <w:rPr/>
-        <w:t>字节</w:t>
-      </w:r>
-    </w:p>
-    <w:p>
-      <w:pPr>
-        <w:pStyle w:val="Normal"/>
-        <w:shd w:fill="auto" w:val="clear"/>
-        <w:rPr/>
-      </w:pPr>
-      <w:r>
-        <w:rPr/>
-        <w:tab/>
-      </w:r>
-      <w:r>
-        <w:rPr/>
-        <w:t>这个宏和</w:t>
-      </w:r>
-      <w:r>
-        <w:rPr/>
-        <w:t>Descriptor</w:t>
-      </w:r>
-      <w:r>
-        <w:rPr/>
-        <w:t>宏有点类似，也是将描述符的构成要素分别安置在相应的位置，使代码看起来非常清晰。</w:t>
-      </w:r>
-    </w:p>
-    <w:p>
-      <w:pPr>
-        <w:pStyle w:val="Normal"/>
-        <w:shd w:fill="auto" w:val="clear"/>
-        <w:rPr/>
-      </w:pPr>
-      <w:r>
-        <w:rPr/>
-        <w:tab/>
-      </w:r>
-      <w:r>
-        <w:rPr/>
-        <w:t>我们的门描述符的属性是</w:t>
-      </w:r>
-      <w:r>
-        <w:rPr/>
-        <w:t>DA_386CGate</w:t>
-      </w:r>
-      <w:r>
-        <w:rPr/>
-        <w:t>，表明它是一个调用门。里面指定的选择子是</w:t>
-      </w:r>
-      <w:r>
-        <w:rPr/>
-        <w:t>SelectorCodeDest</w:t>
-      </w:r>
-      <w:r>
-        <w:rPr/>
-        <w:t>，表明目标代码段是刚刚添加的代码段。偏移地址是</w:t>
-      </w:r>
-      <w:r>
-        <w:rPr/>
-        <w:t>0,</w:t>
-      </w:r>
-      <w:r>
-        <w:rPr/>
-        <w:t>表示将跳转到目标代码段的开头处。另外，我们把</w:t>
-      </w:r>
-      <w:r>
-        <w:rPr/>
-        <w:t>DPL</w:t>
-      </w:r>
-      <w:r>
-        <w:rPr/>
-        <w:t>指定为</w:t>
-      </w:r>
-      <w:r>
-        <w:rPr/>
-        <w:t>0</w:t>
+        <w:t>指令的下面继续执行。所以，我们最终看到的结果应该是在</w:t>
+      </w:r>
+      <w:r>
+        <w:rPr/>
+        <w:t>pmtest3.exe</w:t>
+      </w:r>
+      <w:r>
+        <w:rPr/>
+        <w:t>执行结果的基础上多出一个红色的字母</w:t>
+      </w:r>
+      <w:r>
+        <w:rPr/>
+        <w:t>C</w:t>
       </w:r>
       <w:r>
         <w:rPr/>
@@ -9537,163 +9489,13 @@
     <w:p>
       <w:pPr>
         <w:pStyle w:val="Normal"/>
-        <w:shd w:fill="auto" w:val="clear"/>
-        <w:rPr/>
-      </w:pPr>
-      <w:r>
-        <w:rPr/>
-        <w:tab/>
-      </w:r>
-      <w:r>
-        <w:rPr/>
-        <w:t>调用门对应的选择子的定义如下：</w:t>
-      </w:r>
-    </w:p>
-    <w:p>
-      <w:pPr>
-        <w:pStyle w:val="Normal"/>
-        <w:shd w:fill="DDDDDD" w:val="clear"/>
-        <w:rPr/>
-      </w:pPr>
-      <w:r>
-        <w:rPr/>
-        <w:t>SelectorCallGateTest    equ LABEL_CALL_GATE_TEST    - LABEL_GDT</w:t>
-      </w:r>
-    </w:p>
-    <w:p>
-      <w:pPr>
-        <w:pStyle w:val="Normal"/>
-        <w:shd w:fill="auto" w:val="clear"/>
-        <w:rPr/>
-      </w:pPr>
-      <w:r>
-        <w:rPr/>
-        <w:tab/>
-      </w:r>
-      <w:r>
-        <w:rPr/>
-        <w:t>好了，现在我们的调用门准备就绪了，它指向的位置是</w:t>
-      </w:r>
-      <w:r>
-        <w:rPr/>
-        <w:t>SelectorCodeDest:0</w:t>
-      </w:r>
-      <w:r>
-        <w:rPr/>
-        <w:t>，即标号</w:t>
-      </w:r>
-      <w:r>
-        <w:rPr/>
-        <w:t>LABEL_SEG_CODE_DEST</w:t>
-      </w:r>
-      <w:r>
-        <w:rPr/>
-        <w:t>处的代码。</w:t>
-      </w:r>
-    </w:p>
-    <w:p>
-      <w:pPr>
-        <w:pStyle w:val="Normal"/>
-        <w:shd w:fill="auto" w:val="clear"/>
-        <w:rPr/>
-      </w:pPr>
-      <w:r>
-        <w:rPr/>
-        <w:tab/>
-      </w:r>
-      <w:r>
-        <w:rPr/>
-        <w:t>我们刚刚说过，用一个</w:t>
-      </w:r>
-      <w:r>
-        <w:rPr/>
-        <w:t>call</w:t>
-      </w:r>
-      <w:r>
-        <w:rPr/>
-        <w:t>指令来使用这个调用门是个好主意：</w:t>
-      </w:r>
-    </w:p>
-    <w:p>
-      <w:pPr>
-        <w:pStyle w:val="Normal"/>
-        <w:shd w:fill="DDDDDD" w:val="clear"/>
-        <w:rPr/>
-      </w:pPr>
-      <w:r>
-        <w:rPr/>
-        <w:t xml:space="preserve">call    SelectorCallGateTest:0  ; </w:t>
-      </w:r>
-      <w:r>
-        <w:rPr/>
-        <w:t xml:space="preserve">测试调用门（无特权级变换），将打印字母 </w:t>
-      </w:r>
-      <w:r>
-        <w:rPr/>
-        <w:t>'C'</w:t>
-      </w:r>
-      <w:r>
-        <w:rPr/>
-        <w:t>。</w:t>
-      </w:r>
-    </w:p>
-    <w:p>
-      <w:pPr>
-        <w:pStyle w:val="Normal"/>
-        <w:shd w:fill="auto" w:val="clear"/>
-        <w:rPr/>
-      </w:pPr>
-      <w:r>
-        <w:rPr/>
-        <w:tab/>
-      </w:r>
-      <w:r>
-        <w:rPr/>
-        <w:t>它被放在进入局部任务之前，由于我们新加的代码以指令</w:t>
-      </w:r>
-      <w:r>
-        <w:rPr/>
-        <w:t>retf</w:t>
-      </w:r>
-      <w:r>
-        <w:rPr/>
-        <w:t>结尾，所以最终代码将会跳回到</w:t>
-      </w:r>
-      <w:r>
-        <w:rPr/>
-        <w:t>call</w:t>
-      </w:r>
-      <w:r>
-        <w:rPr/>
-        <w:t>指令的下面继续执行。所以，我们最终看到的结果应该是在</w:t>
-      </w:r>
-      <w:r>
-        <w:rPr/>
-        <w:t>pmtest3.exe</w:t>
-      </w:r>
-      <w:r>
-        <w:rPr/>
-        <w:t>执行结果的基础上多出一个红色的字母</w:t>
-      </w:r>
-      <w:r>
-        <w:rPr/>
-        <w:t>C</w:t>
-      </w:r>
-      <w:r>
-        <w:rPr/>
-        <w:t>。</w:t>
-      </w:r>
-    </w:p>
-    <w:p>
-      <w:pPr>
-        <w:pStyle w:val="Normal"/>
-        <w:shd w:fill="auto" w:val="clear"/>
+        <w:shd w:fill="FFFFFF" w:val="clear"/>
         <w:rPr/>
       </w:pPr>
       <w:r>
         <w:rPr/>
         <w:drawing>
-          <wp:anchor behindDoc="0" distT="0" distB="0" distL="0" distR="0" simplePos="0" locked="0" layoutInCell="1" allowOverlap="1" relativeHeight="12">
+          <wp:anchor behindDoc="0" distT="0" distB="0" distL="0" distR="0" simplePos="0" locked="0" layoutInCell="1" allowOverlap="1" relativeHeight="10">
             <wp:simplePos x="0" y="0"/>
             <wp:positionH relativeFrom="column">
               <wp:align>center</wp:align>
@@ -9701,9 +9503,9 @@
             <wp:positionV relativeFrom="paragraph">
               <wp:align>top</wp:align>
             </wp:positionV>
-            <wp:extent cx="4857750" cy="2076450"/>
+            <wp:extent cx="4857750" cy="2075815"/>
             <wp:effectExtent l="0" t="0" r="0" b="0"/>
-            <wp:wrapSquare wrapText="largest"/>
+            <wp:wrapTopAndBottom/>
             <wp:docPr id="12" name="Picture" descr=""/>
             <wp:cNvGraphicFramePr>
               <a:graphicFrameLocks xmlns:a="http://schemas.openxmlformats.org/drawingml/2006/main" noChangeAspect="1"/>
@@ -9726,7 +9528,7 @@
                   <pic:spPr bwMode="auto">
                     <a:xfrm>
                       <a:off x="0" y="0"/>
-                      <a:ext cx="4857750" cy="2076450"/>
+                      <a:ext cx="4857750" cy="2075815"/>
                     </a:xfrm>
                     <a:prstGeom prst="rect">
                       <a:avLst/>
@@ -9749,107 +9551,17 @@
     <w:p>
       <w:pPr>
         <w:pStyle w:val="Normal"/>
-        <w:shd w:fill="auto" w:val="clear"/>
-        <w:rPr/>
-      </w:pPr>
-      <w:r>
-        <w:rPr/>
-      </w:r>
-    </w:p>
-    <w:p>
-      <w:pPr>
-        <w:pStyle w:val="Normal"/>
-        <w:shd w:fill="auto" w:val="clear"/>
-        <w:rPr/>
-      </w:pPr>
-      <w:r>
-        <w:rPr/>
-      </w:r>
-    </w:p>
-    <w:p>
-      <w:pPr>
-        <w:pStyle w:val="Normal"/>
-        <w:shd w:fill="auto" w:val="clear"/>
-        <w:rPr/>
-      </w:pPr>
-      <w:r>
-        <w:rPr/>
-      </w:r>
-    </w:p>
-    <w:p>
-      <w:pPr>
-        <w:pStyle w:val="Normal"/>
-        <w:shd w:fill="auto" w:val="clear"/>
-        <w:rPr/>
-      </w:pPr>
-      <w:r>
-        <w:rPr/>
-      </w:r>
-    </w:p>
-    <w:p>
-      <w:pPr>
-        <w:pStyle w:val="Normal"/>
-        <w:shd w:fill="auto" w:val="clear"/>
-        <w:rPr/>
-      </w:pPr>
-      <w:r>
-        <w:rPr/>
-      </w:r>
-    </w:p>
-    <w:p>
-      <w:pPr>
-        <w:pStyle w:val="Normal"/>
-        <w:shd w:fill="auto" w:val="clear"/>
-        <w:rPr/>
-      </w:pPr>
-      <w:r>
-        <w:rPr/>
-      </w:r>
-    </w:p>
-    <w:p>
-      <w:pPr>
-        <w:pStyle w:val="Normal"/>
-        <w:shd w:fill="auto" w:val="clear"/>
-        <w:rPr/>
-      </w:pPr>
-      <w:r>
-        <w:rPr/>
-      </w:r>
-    </w:p>
-    <w:p>
-      <w:pPr>
-        <w:pStyle w:val="Normal"/>
-        <w:shd w:fill="auto" w:val="clear"/>
-        <w:rPr/>
-      </w:pPr>
-      <w:r>
-        <w:rPr/>
-      </w:r>
-    </w:p>
-    <w:p>
-      <w:pPr>
-        <w:pStyle w:val="Normal"/>
-        <w:shd w:fill="auto" w:val="clear"/>
-        <w:rPr/>
-      </w:pPr>
-      <w:r>
-        <w:rPr/>
-      </w:r>
-    </w:p>
-    <w:p>
-      <w:pPr>
-        <w:pStyle w:val="Normal"/>
-        <w:shd w:fill="auto" w:val="clear"/>
-        <w:rPr/>
-      </w:pPr>
-      <w:r>
-        <w:rPr/>
-      </w:r>
-    </w:p>
-    <w:p>
-      <w:pPr>
-        <w:pStyle w:val="Normal"/>
-        <w:shd w:fill="auto" w:val="clear"/>
+        <w:shd w:fill="FFFFFF" w:val="clear"/>
+        <w:rPr/>
+      </w:pPr>
+      <w:r>
+        <w:rPr/>
+      </w:r>
+    </w:p>
+    <w:p>
+      <w:pPr>
+        <w:pStyle w:val="Normal"/>
+        <w:shd w:fill="FFFFFF" w:val="clear"/>
         <w:rPr/>
       </w:pPr>
       <w:r>
@@ -9875,7 +9587,7 @@
     <w:p>
       <w:pPr>
         <w:pStyle w:val="Normal"/>
-        <w:shd w:fill="auto" w:val="clear"/>
+        <w:shd w:fill="FFFFFF" w:val="clear"/>
         <w:rPr>
           <w:rFonts w:ascii="Droid Sans Fallback" w:hAnsi="Droid Sans Fallback" w:cs="Droid Sans Fallback"/>
         </w:rPr>
@@ -9896,7 +9608,7 @@
     <w:p>
       <w:pPr>
         <w:pStyle w:val="Normal"/>
-        <w:shd w:fill="auto" w:val="clear"/>
+        <w:shd w:fill="FFFFFF" w:val="clear"/>
         <w:rPr>
           <w:rFonts w:ascii="Droid Sans Fallback" w:hAnsi="Droid Sans Fallback" w:cs="Droid Sans Fallback"/>
         </w:rPr>
@@ -9917,7 +9629,7 @@
     <w:p>
       <w:pPr>
         <w:pStyle w:val="Normal"/>
-        <w:shd w:fill="auto" w:val="clear"/>
+        <w:shd w:fill="FFFFFF" w:val="clear"/>
         <w:rPr>
           <w:rFonts w:ascii="Droid Sans Fallback" w:hAnsi="Droid Sans Fallback" w:cs="Droid Sans Fallback"/>
         </w:rPr>
@@ -10196,7 +9908,7 @@
     <w:p>
       <w:pPr>
         <w:pStyle w:val="Normal"/>
-        <w:shd w:fill="auto" w:val="clear"/>
+        <w:shd w:fill="FFFFFF" w:val="clear"/>
         <w:rPr>
           <w:rFonts w:ascii="Droid Sans Fallback" w:hAnsi="Droid Sans Fallback" w:cs="Droid Sans Fallback"/>
         </w:rPr>
@@ -10247,8 +9959,64 @@
         <w:rPr>
           <w:rFonts w:eastAsia="Droid Sans Fallback" w:cs="Droid Sans Fallback" w:ascii="Droid Sans Fallback" w:hAnsi="Droid Sans Fallback"/>
         </w:rPr>
+        <w:t>≦CPL</w:t>
+      </w:r>
+      <w:r>
+        <w:rPr>
+          <w:rFonts w:ascii="Droid Sans Fallback" w:hAnsi="Droid Sans Fallback" w:cs="Droid Sans Fallback"/>
+        </w:rPr>
+        <w:t>；如果是非一致代码段的话，</w:t>
+      </w:r>
+      <w:r>
+        <w:rPr>
+          <w:rFonts w:eastAsia="Droid Sans Fallback" w:cs="Droid Sans Fallback" w:ascii="Droid Sans Fallback" w:hAnsi="Droid Sans Fallback"/>
+        </w:rPr>
+        <w:t>call</w:t>
+      </w:r>
+      <w:r>
+        <w:rPr>
+          <w:rFonts w:ascii="Droid Sans Fallback" w:hAnsi="Droid Sans Fallback" w:cs="Droid Sans Fallback"/>
+        </w:rPr>
+        <w:t>指令和</w:t>
+      </w:r>
+      <w:r>
+        <w:rPr>
+          <w:rFonts w:eastAsia="Droid Sans Fallback" w:cs="Droid Sans Fallback" w:ascii="Droid Sans Fallback" w:hAnsi="Droid Sans Fallback"/>
+        </w:rPr>
+        <w:t>jmp</w:t>
+      </w:r>
+      <w:r>
+        <w:rPr>
+          <w:rFonts w:ascii="Droid Sans Fallback" w:hAnsi="Droid Sans Fallback" w:cs="Droid Sans Fallback"/>
+        </w:rPr>
+        <w:t>指令又有所不同。在用</w:t>
+      </w:r>
+      <w:r>
+        <w:rPr>
+          <w:rFonts w:eastAsia="Droid Sans Fallback" w:cs="Droid Sans Fallback" w:ascii="Droid Sans Fallback" w:hAnsi="Droid Sans Fallback"/>
+        </w:rPr>
+        <w:t>call</w:t>
+      </w:r>
+      <w:r>
+        <w:rPr>
+          <w:rFonts w:ascii="Droid Sans Fallback" w:hAnsi="Droid Sans Fallback" w:cs="Droid Sans Fallback"/>
+        </w:rPr>
+        <w:t>指令时，需</w:t>
+      </w:r>
+      <w:r>
+        <w:rPr>
+          <w:rFonts w:eastAsia="Droid Sans Fallback" w:cs="Droid Sans Fallback" w:ascii="Droid Sans Fallback" w:hAnsi="Droid Sans Fallback"/>
+        </w:rPr>
+        <w:t>DPL_B</w:t>
+      </w:r>
+      <w:bookmarkStart w:id="4" w:name="__DdeLink__1250_526525524"/>
+      <w:r>
+        <w:rPr>
+          <w:rFonts w:eastAsia="Droid Sans Fallback" w:cs="Droid Sans Fallback" w:ascii="Droid Sans Fallback" w:hAnsi="Droid Sans Fallback"/>
+        </w:rPr>
         <w:t>≦</w:t>
       </w:r>
+      <w:bookmarkEnd w:id="4"/>
       <w:r>
         <w:rPr>
           <w:rFonts w:eastAsia="Droid Sans Fallback" w:cs="Droid Sans Fallback" w:ascii="Droid Sans Fallback" w:hAnsi="Droid Sans Fallback"/>
@@ -10259,131 +10027,57 @@
         <w:rPr>
           <w:rFonts w:ascii="Droid Sans Fallback" w:hAnsi="Droid Sans Fallback" w:cs="Droid Sans Fallback"/>
         </w:rPr>
-        <w:t>；如果是非一致代码段的话，</w:t>
+        <w:t>，在用</w:t>
       </w:r>
       <w:r>
         <w:rPr>
           <w:rFonts w:eastAsia="Droid Sans Fallback" w:cs="Droid Sans Fallback" w:ascii="Droid Sans Fallback" w:hAnsi="Droid Sans Fallback"/>
         </w:rPr>
-        <w:t>call</w:t>
-      </w:r>
-      <w:r>
-        <w:rPr>
-          <w:rFonts w:ascii="Droid Sans Fallback" w:hAnsi="Droid Sans Fallback" w:cs="Droid Sans Fallback"/>
-        </w:rPr>
-        <w:t>指令和</w:t>
+        <w:t>jmp</w:t>
+      </w:r>
+      <w:r>
+        <w:rPr>
+          <w:rFonts w:ascii="Droid Sans Fallback" w:hAnsi="Droid Sans Fallback" w:cs="Droid Sans Fallback"/>
+        </w:rPr>
+        <w:t>指令，只能是</w:t>
       </w:r>
       <w:r>
         <w:rPr>
           <w:rFonts w:eastAsia="Droid Sans Fallback" w:cs="Droid Sans Fallback" w:ascii="Droid Sans Fallback" w:hAnsi="Droid Sans Fallback"/>
         </w:rPr>
-        <w:t>jmp</w:t>
-      </w:r>
-      <w:r>
-        <w:rPr>
-          <w:rFonts w:ascii="Droid Sans Fallback" w:hAnsi="Droid Sans Fallback" w:cs="Droid Sans Fallback"/>
-        </w:rPr>
-        <w:t>指令又有所不同。在用</w:t>
-      </w:r>
+        <w:t>DPL_B=CPL</w:t>
+      </w:r>
+      <w:r>
+        <w:rPr>
+          <w:rFonts w:ascii="Droid Sans Fallback" w:hAnsi="Droid Sans Fallback" w:cs="Droid Sans Fallback"/>
+        </w:rPr>
+        <w:t>。</w:t>
+      </w:r>
+    </w:p>
+    <w:p>
+      <w:pPr>
+        <w:pStyle w:val="Normal"/>
+        <w:shd w:fill="FFFFFF" w:val="clear"/>
+        <w:rPr>
+          <w:rFonts w:ascii="Droid Sans Fallback" w:hAnsi="Droid Sans Fallback" w:cs="Droid Sans Fallback"/>
+        </w:rPr>
+      </w:pPr>
       <w:r>
         <w:rPr>
           <w:rFonts w:eastAsia="Droid Sans Fallback" w:cs="Droid Sans Fallback" w:ascii="Droid Sans Fallback" w:hAnsi="Droid Sans Fallback"/>
         </w:rPr>
-        <w:t>call</w:t>
-      </w:r>
-      <w:r>
-        <w:rPr>
-          <w:rFonts w:ascii="Droid Sans Fallback" w:hAnsi="Droid Sans Fallback" w:cs="Droid Sans Fallback"/>
-        </w:rPr>
-        <w:t>指令时，需</w:t>
+        <w:tab/>
+      </w:r>
+      <w:r>
+        <w:rPr>
+          <w:rFonts w:ascii="Droid Sans Fallback" w:hAnsi="Droid Sans Fallback" w:cs="Droid Sans Fallback"/>
+        </w:rPr>
+        <w:t>综上所述，调用门使用时特权检验的规则如表</w:t>
       </w:r>
       <w:r>
         <w:rPr>
           <w:rFonts w:eastAsia="Droid Sans Fallback" w:cs="Droid Sans Fallback" w:ascii="Droid Sans Fallback" w:hAnsi="Droid Sans Fallback"/>
         </w:rPr>
-        <w:t>DPL_B</w:t>
-      </w:r>
-      <w:bookmarkStart w:id="4" w:name="__DdeLink__1250_526525524"/>
-      <w:r>
-        <w:rPr>
-          <w:rFonts w:eastAsia="Droid Sans Fallback" w:cs="Droid Sans Fallback" w:ascii="Droid Sans Fallback" w:hAnsi="Droid Sans Fallback"/>
-        </w:rPr>
-        <w:t>≦</w:t>
-      </w:r>
-      <w:bookmarkEnd w:id="4"/>
-      <w:r>
-        <w:rPr>
-          <w:rFonts w:eastAsia="Droid Sans Fallback" w:cs="Droid Sans Fallback" w:ascii="Droid Sans Fallback" w:hAnsi="Droid Sans Fallback"/>
-        </w:rPr>
-        <w:t>CPL</w:t>
-      </w:r>
-      <w:r>
-        <w:rPr>
-          <w:rFonts w:ascii="Droid Sans Fallback" w:hAnsi="Droid Sans Fallback" w:cs="Droid Sans Fallback"/>
-        </w:rPr>
-        <w:t>，在用</w:t>
-      </w:r>
-      <w:r>
-        <w:rPr>
-          <w:rFonts w:eastAsia="Droid Sans Fallback" w:cs="Droid Sans Fallback" w:ascii="Droid Sans Fallback" w:hAnsi="Droid Sans Fallback"/>
-        </w:rPr>
-        <w:t>jmp</w:t>
-      </w:r>
-      <w:r>
-        <w:rPr>
-          <w:rFonts w:ascii="Droid Sans Fallback" w:hAnsi="Droid Sans Fallback" w:cs="Droid Sans Fallback"/>
-        </w:rPr>
-        <w:t>指令，只能是</w:t>
-      </w:r>
-      <w:r>
-        <w:rPr>
-          <w:rFonts w:eastAsia="Droid Sans Fallback" w:cs="Droid Sans Fallback" w:ascii="Droid Sans Fallback" w:hAnsi="Droid Sans Fallback"/>
-        </w:rPr>
-        <w:t>DPL_B</w:t>
-      </w:r>
-      <w:r>
-        <w:rPr>
-          <w:rFonts w:eastAsia="Droid Sans Fallback" w:cs="Droid Sans Fallback" w:ascii="Droid Sans Fallback" w:hAnsi="Droid Sans Fallback"/>
-        </w:rPr>
-        <w:t>=</w:t>
-      </w:r>
-      <w:r>
-        <w:rPr>
-          <w:rFonts w:eastAsia="Droid Sans Fallback" w:cs="Droid Sans Fallback" w:ascii="Droid Sans Fallback" w:hAnsi="Droid Sans Fallback"/>
-        </w:rPr>
-        <w:t>CPL</w:t>
-      </w:r>
-      <w:r>
-        <w:rPr>
-          <w:rFonts w:ascii="Droid Sans Fallback" w:hAnsi="Droid Sans Fallback" w:cs="Droid Sans Fallback"/>
-        </w:rPr>
-        <w:t>。</w:t>
-      </w:r>
-    </w:p>
-    <w:p>
-      <w:pPr>
-        <w:pStyle w:val="Normal"/>
-        <w:shd w:fill="auto" w:val="clear"/>
-        <w:rPr>
-          <w:rFonts w:ascii="Droid Sans Fallback" w:hAnsi="Droid Sans Fallback" w:cs="Droid Sans Fallback"/>
-        </w:rPr>
-      </w:pPr>
-      <w:r>
-        <w:rPr>
-          <w:rFonts w:eastAsia="Droid Sans Fallback" w:cs="Droid Sans Fallback" w:ascii="Droid Sans Fallback" w:hAnsi="Droid Sans Fallback"/>
-        </w:rPr>
-        <w:tab/>
-      </w:r>
-      <w:r>
-        <w:rPr>
-          <w:rFonts w:ascii="Droid Sans Fallback" w:hAnsi="Droid Sans Fallback" w:cs="Droid Sans Fallback"/>
-        </w:rPr>
-        <w:t>综上所述，调用门使用时特权检验的规则如表</w:t>
-      </w:r>
-      <w:r>
-        <w:rPr>
-          <w:rFonts w:eastAsia="Droid Sans Fallback" w:cs="Droid Sans Fallback" w:ascii="Droid Sans Fallback" w:hAnsi="Droid Sans Fallback"/>
-        </w:rPr>
         <w:t>3-4</w:t>
       </w:r>
       <w:r>
@@ -10396,7 +10090,7 @@
     <w:p>
       <w:pPr>
         <w:pStyle w:val="Normal"/>
-        <w:shd w:fill="auto" w:val="clear"/>
+        <w:shd w:fill="FFFFFF" w:val="clear"/>
         <w:jc w:val="center"/>
         <w:rPr>
           <w:rFonts w:ascii="Droid Sans Fallback" w:hAnsi="Droid Sans Fallback" w:cs="Droid Sans Fallback"/>
@@ -10423,20 +10117,19 @@
     </w:p>
     <w:tbl>
       <w:tblPr>
-        <w:tblW w:w="10206" w:type="dxa"/>
         <w:jc w:val="left"/>
-        <w:tblInd w:w="55" w:type="dxa"/>
+        <w:tblInd w:w="53" w:type="dxa"/>
         <w:tblBorders>
-          <w:top w:val="single" w:sz="2" w:space="0" w:color="000000"/>
-          <w:left w:val="single" w:sz="2" w:space="0" w:color="000000"/>
-          <w:bottom w:val="single" w:sz="2" w:space="0" w:color="000000"/>
-          <w:insideH w:val="single" w:sz="2" w:space="0" w:color="000000"/>
+          <w:top w:val="single" w:sz="2" w:space="0" w:color="000001"/>
+          <w:left w:val="single" w:sz="2" w:space="0" w:color="000001"/>
+          <w:bottom w:val="single" w:sz="2" w:space="0" w:color="000001"/>
+          <w:insideH w:val="single" w:sz="2" w:space="0" w:color="000001"/>
           <w:right w:val="nil"/>
           <w:insideV w:val="nil"/>
         </w:tblBorders>
         <w:tblCellMar>
           <w:top w:w="55" w:type="dxa"/>
-          <w:left w:w="54" w:type="dxa"/>
+          <w:left w:w="51" w:type="dxa"/>
           <w:bottom w:w="55" w:type="dxa"/>
           <w:right w:w="55" w:type="dxa"/>
         </w:tblCellMar>
@@ -10454,16 +10147,16 @@
           <w:tcPr>
             <w:tcW w:w="3402" w:type="dxa"/>
             <w:tcBorders>
-              <w:top w:val="single" w:sz="2" w:space="0" w:color="000000"/>
-              <w:left w:val="single" w:sz="2" w:space="0" w:color="000000"/>
-              <w:bottom w:val="single" w:sz="2" w:space="0" w:color="000000"/>
-              <w:insideH w:val="single" w:sz="2" w:space="0" w:color="000000"/>
+              <w:top w:val="single" w:sz="2" w:space="0" w:color="000001"/>
+              <w:left w:val="single" w:sz="2" w:space="0" w:color="000001"/>
+              <w:bottom w:val="single" w:sz="2" w:space="0" w:color="000001"/>
+              <w:insideH w:val="single" w:sz="2" w:space="0" w:color="000001"/>
               <w:right w:val="nil"/>
               <w:insideV w:val="nil"/>
             </w:tcBorders>
-            <w:shd w:fill="auto" w:val="clear"/>
+            <w:shd w:fill="FFFFFF" w:val="clear"/>
             <w:tcMar>
-              <w:left w:w="54" w:type="dxa"/>
+              <w:left w:w="51" w:type="dxa"/>
             </w:tcMar>
           </w:tcPr>
           <w:p>
@@ -10480,16 +10173,16 @@
           <w:tcPr>
             <w:tcW w:w="3402" w:type="dxa"/>
             <w:tcBorders>
-              <w:top w:val="single" w:sz="2" w:space="0" w:color="000000"/>
-              <w:left w:val="single" w:sz="2" w:space="0" w:color="000000"/>
-              <w:bottom w:val="single" w:sz="2" w:space="0" w:color="000000"/>
-              <w:insideH w:val="single" w:sz="2" w:space="0" w:color="000000"/>
+              <w:top w:val="single" w:sz="2" w:space="0" w:color="000001"/>
+              <w:left w:val="single" w:sz="2" w:space="0" w:color="000001"/>
+              <w:bottom w:val="single" w:sz="2" w:space="0" w:color="000001"/>
+              <w:insideH w:val="single" w:sz="2" w:space="0" w:color="000001"/>
               <w:right w:val="nil"/>
               <w:insideV w:val="nil"/>
             </w:tcBorders>
-            <w:shd w:fill="auto" w:val="clear"/>
+            <w:shd w:fill="FFFFFF" w:val="clear"/>
             <w:tcMar>
-              <w:left w:w="54" w:type="dxa"/>
+              <w:left w:w="51" w:type="dxa"/>
             </w:tcMar>
           </w:tcPr>
           <w:p>
@@ -10508,16 +10201,16 @@
           <w:tcPr>
             <w:tcW w:w="3402" w:type="dxa"/>
             <w:tcBorders>
-              <w:top w:val="single" w:sz="2" w:space="0" w:color="000000"/>
-              <w:left w:val="single" w:sz="2" w:space="0" w:color="000000"/>
-              <w:bottom w:val="single" w:sz="2" w:space="0" w:color="000000"/>
-              <w:insideH w:val="single" w:sz="2" w:space="0" w:color="000000"/>
-              <w:right w:val="single" w:sz="2" w:space="0" w:color="000000"/>
-              <w:insideV w:val="single" w:sz="2" w:space="0" w:color="000000"/>
+              <w:top w:val="single" w:sz="2" w:space="0" w:color="000001"/>
+              <w:left w:val="single" w:sz="2" w:space="0" w:color="000001"/>
+              <w:bottom w:val="single" w:sz="2" w:space="0" w:color="000001"/>
+              <w:insideH w:val="single" w:sz="2" w:space="0" w:color="000001"/>
+              <w:right w:val="single" w:sz="2" w:space="0" w:color="000001"/>
+              <w:insideV w:val="single" w:sz="2" w:space="0" w:color="000001"/>
             </w:tcBorders>
-            <w:shd w:fill="auto" w:val="clear"/>
+            <w:shd w:fill="FFFFFF" w:val="clear"/>
             <w:tcMar>
-              <w:left w:w="54" w:type="dxa"/>
+              <w:left w:w="51" w:type="dxa"/>
             </w:tcMar>
           </w:tcPr>
           <w:p>
@@ -10542,15 +10235,15 @@
             <w:tcW w:w="3402" w:type="dxa"/>
             <w:tcBorders>
               <w:top w:val="nil"/>
-              <w:left w:val="single" w:sz="2" w:space="0" w:color="000000"/>
-              <w:bottom w:val="single" w:sz="2" w:space="0" w:color="000000"/>
-              <w:insideH w:val="single" w:sz="2" w:space="0" w:color="000000"/>
+              <w:left w:val="single" w:sz="2" w:space="0" w:color="000001"/>
+              <w:bottom w:val="single" w:sz="2" w:space="0" w:color="000001"/>
+              <w:insideH w:val="single" w:sz="2" w:space="0" w:color="000001"/>
               <w:right w:val="nil"/>
               <w:insideV w:val="nil"/>
             </w:tcBorders>
-            <w:shd w:fill="auto" w:val="clear"/>
+            <w:shd w:fill="FFFFFF" w:val="clear"/>
             <w:tcMar>
-              <w:left w:w="54" w:type="dxa"/>
+              <w:left w:w="51" w:type="dxa"/>
             </w:tcMar>
           </w:tcPr>
           <w:p>
@@ -10570,15 +10263,15 @@
             <w:gridSpan w:val="2"/>
             <w:tcBorders>
               <w:top w:val="nil"/>
-              <w:left w:val="single" w:sz="2" w:space="0" w:color="000000"/>
-              <w:bottom w:val="single" w:sz="2" w:space="0" w:color="000000"/>
-              <w:insideH w:val="single" w:sz="2" w:space="0" w:color="000000"/>
-              <w:right w:val="single" w:sz="2" w:space="0" w:color="000000"/>
-              <w:insideV w:val="single" w:sz="2" w:space="0" w:color="000000"/>
+              <w:left w:val="single" w:sz="2" w:space="0" w:color="000001"/>
+              <w:bottom w:val="single" w:sz="2" w:space="0" w:color="000001"/>
+              <w:insideH w:val="single" w:sz="2" w:space="0" w:color="000001"/>
+              <w:right w:val="single" w:sz="2" w:space="0" w:color="000001"/>
+              <w:insideV w:val="single" w:sz="2" w:space="0" w:color="000001"/>
             </w:tcBorders>
-            <w:shd w:fill="auto" w:val="clear"/>
+            <w:shd w:fill="FFFFFF" w:val="clear"/>
             <w:tcMar>
-              <w:left w:w="54" w:type="dxa"/>
+              <w:left w:w="51" w:type="dxa"/>
             </w:tcMar>
           </w:tcPr>
           <w:p>
@@ -10610,15 +10303,15 @@
             <w:tcW w:w="3402" w:type="dxa"/>
             <w:tcBorders>
               <w:top w:val="nil"/>
-              <w:left w:val="single" w:sz="2" w:space="0" w:color="000000"/>
-              <w:bottom w:val="single" w:sz="2" w:space="0" w:color="000000"/>
-              <w:insideH w:val="single" w:sz="2" w:space="0" w:color="000000"/>
+              <w:left w:val="single" w:sz="2" w:space="0" w:color="000001"/>
+              <w:bottom w:val="single" w:sz="2" w:space="0" w:color="000001"/>
+              <w:insideH w:val="single" w:sz="2" w:space="0" w:color="000001"/>
               <w:right w:val="nil"/>
               <w:insideV w:val="nil"/>
             </w:tcBorders>
-            <w:shd w:fill="auto" w:val="clear"/>
+            <w:shd w:fill="FFFFFF" w:val="clear"/>
             <w:tcMar>
-              <w:left w:w="54" w:type="dxa"/>
+              <w:left w:w="51" w:type="dxa"/>
             </w:tcMar>
           </w:tcPr>
           <w:p>
@@ -10637,15 +10330,15 @@
             <w:tcW w:w="3402" w:type="dxa"/>
             <w:tcBorders>
               <w:top w:val="nil"/>
-              <w:left w:val="single" w:sz="2" w:space="0" w:color="000000"/>
-              <w:bottom w:val="single" w:sz="2" w:space="0" w:color="000000"/>
-              <w:insideH w:val="single" w:sz="2" w:space="0" w:color="000000"/>
+              <w:left w:val="single" w:sz="2" w:space="0" w:color="000001"/>
+              <w:bottom w:val="single" w:sz="2" w:space="0" w:color="000001"/>
+              <w:insideH w:val="single" w:sz="2" w:space="0" w:color="000001"/>
               <w:right w:val="nil"/>
               <w:insideV w:val="nil"/>
             </w:tcBorders>
-            <w:shd w:fill="auto" w:val="clear"/>
+            <w:shd w:fill="FFFFFF" w:val="clear"/>
             <w:tcMar>
-              <w:left w:w="54" w:type="dxa"/>
+              <w:left w:w="51" w:type="dxa"/>
             </w:tcMar>
           </w:tcPr>
           <w:p>
@@ -10686,15 +10379,15 @@
             <w:tcW w:w="3402" w:type="dxa"/>
             <w:tcBorders>
               <w:top w:val="nil"/>
-              <w:left w:val="single" w:sz="2" w:space="0" w:color="000000"/>
-              <w:bottom w:val="single" w:sz="2" w:space="0" w:color="000000"/>
-              <w:insideH w:val="single" w:sz="2" w:space="0" w:color="000000"/>
-              <w:right w:val="single" w:sz="2" w:space="0" w:color="000000"/>
-              <w:insideV w:val="single" w:sz="2" w:space="0" w:color="000000"/>
+              <w:left w:val="single" w:sz="2" w:space="0" w:color="000001"/>
+              <w:bottom w:val="single" w:sz="2" w:space="0" w:color="000001"/>
+              <w:insideH w:val="single" w:sz="2" w:space="0" w:color="000001"/>
+              <w:right w:val="single" w:sz="2" w:space="0" w:color="000001"/>
+              <w:insideV w:val="single" w:sz="2" w:space="0" w:color="000001"/>
             </w:tcBorders>
-            <w:shd w:fill="auto" w:val="clear"/>
+            <w:shd w:fill="FFFFFF" w:val="clear"/>
             <w:tcMar>
-              <w:left w:w="54" w:type="dxa"/>
+              <w:left w:w="51" w:type="dxa"/>
             </w:tcMar>
           </w:tcPr>
           <w:p>
@@ -10735,7 +10428,7 @@
     <w:p>
       <w:pPr>
         <w:pStyle w:val="Normal"/>
-        <w:shd w:fill="auto" w:val="clear"/>
+        <w:shd w:fill="FFFFFF" w:val="clear"/>
         <w:rPr>
           <w:rFonts w:ascii="Droid Sans Fallback" w:hAnsi="Droid Sans Fallback" w:cs="Droid Sans Fallback"/>
         </w:rPr>
@@ -10768,7 +10461,7 @@
     <w:p>
       <w:pPr>
         <w:pStyle w:val="Normal"/>
-        <w:shd w:fill="auto" w:val="clear"/>
+        <w:shd w:fill="FFFFFF" w:val="clear"/>
         <w:rPr/>
       </w:pPr>
       <w:r>
@@ -10785,17 +10478,13 @@
       </w:r>
       <w:r>
         <w:rPr/>
-        <w:t>实现一个特权级变化之前</w:t>
-      </w:r>
-      <w:r>
-        <w:rPr/>
-        <w:t>，还需要学习的一件事情是堆栈，因为特权级发生变化的时候，堆栈也要发生变化。处理器的这种机制避免了高特权级的过程由于栈空间不足而崩溃。而且，如果不同特权级共享同一个堆栈的话，高特权级的程序可能因此受到有意或无意的干扰。</w:t>
-      </w:r>
-    </w:p>
-    <w:p>
-      <w:pPr>
-        <w:pStyle w:val="Normal"/>
-        <w:shd w:fill="auto" w:val="clear"/>
+        <w:t>实现一个特权级变化之前，还需要学习的一件事情是堆栈，因为特权级发生变化的时候，堆栈也要发生变化。处理器的这种机制避免了高特权级的过程由于栈空间不足而崩溃。而且，如果不同特权级共享同一个堆栈的话，高特权级的程序可能因此受到有意或无意的干扰。</w:t>
+      </w:r>
+    </w:p>
+    <w:p>
+      <w:pPr>
+        <w:pStyle w:val="Normal"/>
+        <w:shd w:fill="FFFFFF" w:val="clear"/>
         <w:rPr>
           <w:b/>
           <w:bCs/>
@@ -10819,47 +10508,1102 @@
     <w:p>
       <w:pPr>
         <w:pStyle w:val="Normal"/>
-        <w:shd w:fill="auto" w:val="clear"/>
-        <w:rPr/>
-      </w:pPr>
-      <w:r>
-        <w:rPr/>
-      </w:r>
-    </w:p>
-    <w:p>
-      <w:pPr>
-        <w:pStyle w:val="Normal"/>
-        <w:shd w:fill="auto" w:val="clear"/>
-        <w:rPr/>
-      </w:pPr>
-      <w:r>
-        <w:rPr/>
-      </w:r>
-    </w:p>
-    <w:p>
-      <w:pPr>
-        <w:pStyle w:val="Normal"/>
-        <w:shd w:fill="auto" w:val="clear"/>
-        <w:rPr/>
-      </w:pPr>
-      <w:r>
-        <w:rPr/>
-      </w:r>
-    </w:p>
-    <w:p>
-      <w:pPr>
-        <w:pStyle w:val="Normal"/>
-        <w:shd w:fill="auto" w:val="clear"/>
-        <w:rPr/>
-      </w:pPr>
-      <w:r>
-        <w:rPr/>
-      </w:r>
-    </w:p>
-    <w:p>
-      <w:pPr>
-        <w:pStyle w:val="Normal"/>
-        <w:shd w:fill="auto" w:val="clear"/>
+        <w:shd w:fill="FFFFFF" w:val="clear"/>
+        <w:rPr/>
+      </w:pPr>
+      <w:r>
+        <w:rPr/>
+        <w:tab/>
+      </w:r>
+      <w:r>
+        <w:rPr/>
+        <w:t>在我们程序中，指令</w:t>
+      </w:r>
+      <w:r>
+        <w:rPr/>
+        <w:t>call DispReturn</w:t>
+      </w:r>
+      <w:r>
+        <w:rPr/>
+        <w:t>和</w:t>
+      </w:r>
+      <w:r>
+        <w:rPr/>
+        <w:t>call SelectorCodeDest:</w:t>
+      </w:r>
+      <w:r>
+        <w:rPr/>
+        <w:t>0</w:t>
+      </w:r>
+      <w:r>
+        <w:rPr/>
+        <w:t>显然不同。与在实模式下类似，如果一个调用或跳转指令是在段间而不是段内进行的，那么我们称之为“长”的</w:t>
+      </w:r>
+      <w:r>
+        <w:rPr/>
+        <w:t>(Far jmp/call)</w:t>
+      </w:r>
+      <w:r>
+        <w:rPr/>
+        <w:t>，反之，如果在段内则是“短”的</w:t>
+      </w:r>
+      <w:r>
+        <w:rPr/>
+        <w:t>(Near jmp/call)</w:t>
+      </w:r>
+      <w:r>
+        <w:rPr/>
+        <w:t>。</w:t>
+      </w:r>
+    </w:p>
+    <w:p>
+      <w:pPr>
+        <w:pStyle w:val="Normal"/>
+        <w:shd w:fill="FFFFFF" w:val="clear"/>
+        <w:rPr/>
+      </w:pPr>
+      <w:r>
+        <w:rPr/>
+        <w:tab/>
+      </w:r>
+      <w:r>
+        <w:rPr/>
+        <w:t>那么长的和短的</w:t>
+      </w:r>
+      <w:r>
+        <w:rPr/>
+        <w:t>jmp</w:t>
+      </w:r>
+      <w:r>
+        <w:rPr/>
+        <w:t>或</w:t>
+      </w:r>
+      <w:r>
+        <w:rPr/>
+        <w:t>call</w:t>
+      </w:r>
+      <w:r>
+        <w:rPr/>
+        <w:t>有什么分别呢</w:t>
+      </w:r>
+      <w:r>
+        <w:rPr/>
+        <w:t>？对于</w:t>
+      </w:r>
+      <w:r>
+        <w:rPr/>
+        <w:t>jmp</w:t>
+      </w:r>
+      <w:r>
+        <w:rPr/>
+        <w:t>而言，仅仅是结果不同罢了，短跳转对应段内，而长跳转对应段间；而</w:t>
+      </w:r>
+      <w:r>
+        <w:rPr/>
+        <w:t>call</w:t>
+      </w:r>
+      <w:r>
+        <w:rPr/>
+        <w:t>则稍微复杂一些，因为</w:t>
+      </w:r>
+      <w:r>
+        <w:rPr/>
+        <w:t>call</w:t>
+      </w:r>
+      <w:r>
+        <w:rPr/>
+        <w:t>指令是会影响堆栈的，长调用和短调用对堆栈的影响是不同的。我们下面的讨论只考虑</w:t>
+      </w:r>
+      <w:r>
+        <w:rPr/>
+        <w:t>32</w:t>
+      </w:r>
+      <w:r>
+        <w:rPr/>
+        <w:t>位的情况，对于短调用来说，</w:t>
+      </w:r>
+      <w:r>
+        <w:rPr/>
+        <w:t>call</w:t>
+      </w:r>
+      <w:r>
+        <w:rPr/>
+        <w:t>指令执行时下一条指令的</w:t>
+      </w:r>
+      <w:r>
+        <w:rPr/>
+        <w:t>eip</w:t>
+      </w:r>
+      <w:r>
+        <w:rPr/>
+        <w:t>压栈，到</w:t>
+      </w:r>
+      <w:r>
+        <w:rPr/>
+        <w:t>ret</w:t>
+      </w:r>
+      <w:r>
+        <w:rPr/>
+        <w:t>指令执行时，这个</w:t>
+      </w:r>
+      <w:r>
+        <w:rPr/>
+        <w:t>eip</w:t>
+      </w:r>
+      <w:r>
+        <w:rPr/>
+        <w:t>会被从堆栈中弹出，如图</w:t>
+      </w:r>
+      <w:r>
+        <w:rPr/>
+        <w:t>3-14</w:t>
+      </w:r>
+      <w:r>
+        <w:rPr/>
+        <w:t>所示。</w:t>
+      </w:r>
+    </w:p>
+    <w:p>
+      <w:pPr>
+        <w:pStyle w:val="Normal"/>
+        <w:shd w:fill="FFFFFF" w:val="clear"/>
+        <w:rPr/>
+      </w:pPr>
+      <w:r>
+        <w:rPr/>
+        <w:drawing>
+          <wp:anchor behindDoc="0" distT="0" distB="0" distL="0" distR="0" simplePos="0" locked="0" layoutInCell="1" allowOverlap="1" relativeHeight="13">
+            <wp:simplePos x="0" y="0"/>
+            <wp:positionH relativeFrom="column">
+              <wp:align>center</wp:align>
+            </wp:positionH>
+            <wp:positionV relativeFrom="paragraph">
+              <wp:align>top</wp:align>
+            </wp:positionV>
+            <wp:extent cx="3216910" cy="2510155"/>
+            <wp:effectExtent l="0" t="0" r="0" b="0"/>
+            <wp:wrapTopAndBottom/>
+            <wp:docPr id="13" name="Picture" descr=""/>
+            <wp:cNvGraphicFramePr>
+              <a:graphicFrameLocks xmlns:a="http://schemas.openxmlformats.org/drawingml/2006/main" noChangeAspect="1"/>
+            </wp:cNvGraphicFramePr>
+            <a:graphic xmlns:a="http://schemas.openxmlformats.org/drawingml/2006/main">
+              <a:graphicData uri="http://schemas.openxmlformats.org/drawingml/2006/picture">
+                <pic:pic xmlns:pic="http://schemas.openxmlformats.org/drawingml/2006/picture">
+                  <pic:nvPicPr>
+                    <pic:cNvPr id="13" name="Picture" descr=""/>
+                    <pic:cNvPicPr>
+                      <a:picLocks noChangeAspect="1" noChangeArrowheads="1"/>
+                    </pic:cNvPicPr>
+                  </pic:nvPicPr>
+                  <pic:blipFill>
+                    <a:blip r:embed="rId15"/>
+                    <a:stretch>
+                      <a:fillRect/>
+                    </a:stretch>
+                  </pic:blipFill>
+                  <pic:spPr bwMode="auto">
+                    <a:xfrm>
+                      <a:off x="0" y="0"/>
+                      <a:ext cx="3216910" cy="2510155"/>
+                    </a:xfrm>
+                    <a:prstGeom prst="rect">
+                      <a:avLst/>
+                    </a:prstGeom>
+                    <a:noFill/>
+                    <a:ln w="9525">
+                      <a:noFill/>
+                      <a:miter lim="800000"/>
+                      <a:headEnd/>
+                      <a:tailEnd/>
+                    </a:ln>
+                  </pic:spPr>
+                </pic:pic>
+              </a:graphicData>
+            </a:graphic>
+          </wp:anchor>
+        </w:drawing>
+      </w:r>
+    </w:p>
+    <w:p>
+      <w:pPr>
+        <w:pStyle w:val="Normal"/>
+        <w:shd w:fill="DDDDDD" w:val="clear"/>
+        <w:rPr/>
+      </w:pPr>
+      <w:r>
+        <w:rPr/>
+        <w:tab/>
+        <w:t>push</w:t>
+        <w:tab/>
+        <w:t>param</w:t>
+      </w:r>
+      <w:r>
+        <w:rPr/>
+        <w:t>1</w:t>
+      </w:r>
+    </w:p>
+    <w:p>
+      <w:pPr>
+        <w:pStyle w:val="Normal"/>
+        <w:shd w:fill="DDDDDD" w:val="clear"/>
+        <w:rPr/>
+      </w:pPr>
+      <w:r>
+        <w:rPr/>
+        <w:tab/>
+        <w:t>push</w:t>
+        <w:tab/>
+        <w:t>param</w:t>
+      </w:r>
+      <w:r>
+        <w:rPr/>
+        <w:t>2</w:t>
+      </w:r>
+    </w:p>
+    <w:p>
+      <w:pPr>
+        <w:pStyle w:val="Normal"/>
+        <w:shd w:fill="DDDDDD" w:val="clear"/>
+        <w:rPr/>
+      </w:pPr>
+      <w:r>
+        <w:rPr/>
+        <w:tab/>
+        <w:t>push</w:t>
+        <w:tab/>
+        <w:t>param</w:t>
+      </w:r>
+      <w:r>
+        <w:rPr/>
+        <w:t>3</w:t>
+      </w:r>
+    </w:p>
+    <w:p>
+      <w:pPr>
+        <w:pStyle w:val="Normal"/>
+        <w:shd w:fill="DDDDDD" w:val="clear"/>
+        <w:rPr/>
+      </w:pPr>
+      <w:r>
+        <w:rPr/>
+        <w:tab/>
+        <w:t>call</w:t>
+        <w:tab/>
+        <w:tab/>
+        <w:t>foo</w:t>
+      </w:r>
+    </w:p>
+    <w:p>
+      <w:pPr>
+        <w:pStyle w:val="Normal"/>
+        <w:shd w:fill="DDDDDD" w:val="clear"/>
+        <w:rPr/>
+      </w:pPr>
+      <w:r>
+        <w:rPr/>
+        <w:tab/>
+        <w:t>nop</w:t>
+      </w:r>
+    </w:p>
+    <w:p>
+      <w:pPr>
+        <w:pStyle w:val="Normal"/>
+        <w:shd w:fill="DDDDDD" w:val="clear"/>
+        <w:rPr/>
+      </w:pPr>
+      <w:r>
+        <w:rPr/>
+        <w:tab/>
+        <w:t>…...</w:t>
+      </w:r>
+    </w:p>
+    <w:p>
+      <w:pPr>
+        <w:pStyle w:val="Normal"/>
+        <w:shd w:fill="DDDDDD" w:val="clear"/>
+        <w:rPr/>
+      </w:pPr>
+      <w:r>
+        <w:rPr/>
+        <w:t>foo:</w:t>
+      </w:r>
+    </w:p>
+    <w:p>
+      <w:pPr>
+        <w:pStyle w:val="Normal"/>
+        <w:shd w:fill="DDDDDD" w:val="clear"/>
+        <w:rPr/>
+      </w:pPr>
+      <w:r>
+        <w:rPr/>
+        <w:tab/>
+        <w:t>…...</w:t>
+      </w:r>
+    </w:p>
+    <w:p>
+      <w:pPr>
+        <w:pStyle w:val="Normal"/>
+        <w:shd w:fill="DDDDDD" w:val="clear"/>
+        <w:rPr/>
+      </w:pPr>
+      <w:r>
+        <w:rPr/>
+        <w:tab/>
+        <w:t>ret</w:t>
+        <w:tab/>
+        <w:t>3</w:t>
+      </w:r>
+    </w:p>
+    <w:p>
+      <w:pPr>
+        <w:pStyle w:val="Normal"/>
+        <w:shd w:fill="FFFFFF" w:val="clear"/>
+        <w:rPr/>
+      </w:pPr>
+      <w:r>
+        <w:rPr/>
+        <w:tab/>
+      </w:r>
+      <w:r>
+        <w:rPr/>
+        <w:t>图</w:t>
+      </w:r>
+      <w:r>
+        <w:rPr/>
+        <w:t>3-14</w:t>
+      </w:r>
+      <w:r>
+        <w:rPr/>
+        <w:t>中的调用者</w:t>
+      </w:r>
+      <w:r>
+        <w:rPr/>
+        <w:t>eip</w:t>
+      </w:r>
+      <w:r>
+        <w:rPr/>
+        <w:t>对应这里的</w:t>
+      </w:r>
+      <w:r>
+        <w:rPr/>
+        <w:t>nop</w:t>
+      </w:r>
+      <w:r>
+        <w:rPr/>
+        <w:t>指令地址。而在函数</w:t>
+      </w:r>
+      <w:r>
+        <w:rPr/>
+        <w:t>foo</w:t>
+      </w:r>
+      <w:r>
+        <w:rPr/>
+        <w:t>调用最后一条指令</w:t>
+      </w:r>
+      <w:r>
+        <w:rPr/>
+        <w:t>ret(</w:t>
+      </w:r>
+      <w:r>
+        <w:rPr/>
+        <w:t>带有参数</w:t>
+      </w:r>
+      <w:r>
+        <w:rPr/>
+        <w:t>)</w:t>
+      </w:r>
+      <w:r>
+        <w:rPr/>
+        <w:t>返回之前和之后，堆栈的变化如图</w:t>
+      </w:r>
+      <w:r>
+        <w:rPr/>
+        <w:t>3-15</w:t>
+      </w:r>
+      <w:r>
+        <w:rPr/>
+        <w:t>所示。</w:t>
+      </w:r>
+    </w:p>
+    <w:p>
+      <w:pPr>
+        <w:pStyle w:val="Normal"/>
+        <w:shd w:fill="FFFFFF" w:val="clear"/>
+        <w:rPr/>
+      </w:pPr>
+      <w:r>
+        <w:rPr/>
+        <w:tab/>
+        <w:drawing>
+          <wp:anchor behindDoc="0" distT="0" distB="0" distL="0" distR="0" simplePos="0" locked="0" layoutInCell="1" allowOverlap="1" relativeHeight="14">
+            <wp:simplePos x="0" y="0"/>
+            <wp:positionH relativeFrom="column">
+              <wp:align>center</wp:align>
+            </wp:positionH>
+            <wp:positionV relativeFrom="paragraph">
+              <wp:align>top</wp:align>
+            </wp:positionV>
+            <wp:extent cx="4265295" cy="2783840"/>
+            <wp:effectExtent l="0" t="0" r="0" b="0"/>
+            <wp:wrapTopAndBottom/>
+            <wp:docPr id="14" name="Picture" descr=""/>
+            <wp:cNvGraphicFramePr>
+              <a:graphicFrameLocks xmlns:a="http://schemas.openxmlformats.org/drawingml/2006/main" noChangeAspect="1"/>
+            </wp:cNvGraphicFramePr>
+            <a:graphic xmlns:a="http://schemas.openxmlformats.org/drawingml/2006/main">
+              <a:graphicData uri="http://schemas.openxmlformats.org/drawingml/2006/picture">
+                <pic:pic xmlns:pic="http://schemas.openxmlformats.org/drawingml/2006/picture">
+                  <pic:nvPicPr>
+                    <pic:cNvPr id="14" name="Picture" descr=""/>
+                    <pic:cNvPicPr>
+                      <a:picLocks noChangeAspect="1" noChangeArrowheads="1"/>
+                    </pic:cNvPicPr>
+                  </pic:nvPicPr>
+                  <pic:blipFill>
+                    <a:blip r:embed="rId16"/>
+                    <a:stretch>
+                      <a:fillRect/>
+                    </a:stretch>
+                  </pic:blipFill>
+                  <pic:spPr bwMode="auto">
+                    <a:xfrm>
+                      <a:off x="0" y="0"/>
+                      <a:ext cx="4265295" cy="2783840"/>
+                    </a:xfrm>
+                    <a:prstGeom prst="rect">
+                      <a:avLst/>
+                    </a:prstGeom>
+                    <a:noFill/>
+                    <a:ln w="9525">
+                      <a:noFill/>
+                      <a:miter lim="800000"/>
+                      <a:headEnd/>
+                      <a:tailEnd/>
+                    </a:ln>
+                  </pic:spPr>
+                </pic:pic>
+              </a:graphicData>
+            </a:graphic>
+          </wp:anchor>
+        </w:drawing>
+      </w:r>
+      <w:r>
+        <w:rPr/>
+        <w:t>这是短调用的情况</w:t>
+      </w:r>
+      <w:r>
+        <w:rPr/>
+        <w:t>，长调用的情况也与此类似，容易想到，返回的时候跟调用的时候一样也是“长”转移，所以返回的时候也需要调用者的</w:t>
+      </w:r>
+      <w:r>
+        <w:rPr/>
+        <w:t>cs</w:t>
+      </w:r>
+      <w:r>
+        <w:rPr/>
+        <w:t>，于是</w:t>
+      </w:r>
+      <w:r>
+        <w:rPr/>
+        <w:t>call</w:t>
+      </w:r>
+      <w:r>
+        <w:rPr/>
+        <w:t>指令执行时，被压栈的就不仅有</w:t>
+      </w:r>
+      <w:r>
+        <w:rPr/>
+        <w:t>eip</w:t>
+      </w:r>
+      <w:r>
+        <w:rPr/>
+        <w:t>，还应该有</w:t>
+      </w:r>
+      <w:r>
+        <w:rPr/>
+        <w:t>cs</w:t>
+      </w:r>
+      <w:r>
+        <w:rPr/>
+        <w:t>，如图</w:t>
+      </w:r>
+      <w:r>
+        <w:rPr/>
+        <w:t>3-16</w:t>
+      </w:r>
+      <w:r>
+        <w:rPr/>
+        <w:t>所示。</w:t>
+      </w:r>
+    </w:p>
+    <w:p>
+      <w:pPr>
+        <w:pStyle w:val="Normal"/>
+        <w:shd w:fill="FFFFFF" w:val="clear"/>
+        <w:rPr/>
+      </w:pPr>
+      <w:r>
+        <w:rPr/>
+        <w:tab/>
+        <w:drawing>
+          <wp:anchor behindDoc="0" distT="0" distB="0" distL="0" distR="0" simplePos="0" locked="0" layoutInCell="1" allowOverlap="1" relativeHeight="15">
+            <wp:simplePos x="0" y="0"/>
+            <wp:positionH relativeFrom="column">
+              <wp:align>center</wp:align>
+            </wp:positionH>
+            <wp:positionV relativeFrom="paragraph">
+              <wp:align>top</wp:align>
+            </wp:positionV>
+            <wp:extent cx="3485515" cy="3251835"/>
+            <wp:effectExtent l="0" t="0" r="0" b="0"/>
+            <wp:wrapTopAndBottom/>
+            <wp:docPr id="15" name="Picture" descr=""/>
+            <wp:cNvGraphicFramePr>
+              <a:graphicFrameLocks xmlns:a="http://schemas.openxmlformats.org/drawingml/2006/main" noChangeAspect="1"/>
+            </wp:cNvGraphicFramePr>
+            <a:graphic xmlns:a="http://schemas.openxmlformats.org/drawingml/2006/main">
+              <a:graphicData uri="http://schemas.openxmlformats.org/drawingml/2006/picture">
+                <pic:pic xmlns:pic="http://schemas.openxmlformats.org/drawingml/2006/picture">
+                  <pic:nvPicPr>
+                    <pic:cNvPr id="15" name="Picture" descr=""/>
+                    <pic:cNvPicPr>
+                      <a:picLocks noChangeAspect="1" noChangeArrowheads="1"/>
+                    </pic:cNvPicPr>
+                  </pic:nvPicPr>
+                  <pic:blipFill>
+                    <a:blip r:embed="rId17"/>
+                    <a:stretch>
+                      <a:fillRect/>
+                    </a:stretch>
+                  </pic:blipFill>
+                  <pic:spPr bwMode="auto">
+                    <a:xfrm>
+                      <a:off x="0" y="0"/>
+                      <a:ext cx="3485515" cy="3251835"/>
+                    </a:xfrm>
+                    <a:prstGeom prst="rect">
+                      <a:avLst/>
+                    </a:prstGeom>
+                    <a:noFill/>
+                    <a:ln w="9525">
+                      <a:noFill/>
+                      <a:miter lim="800000"/>
+                      <a:headEnd/>
+                      <a:tailEnd/>
+                    </a:ln>
+                  </pic:spPr>
+                </pic:pic>
+              </a:graphicData>
+            </a:graphic>
+          </wp:anchor>
+        </w:drawing>
+      </w:r>
+      <w:r>
+        <w:rPr/>
+        <w:t>相应地</w:t>
+      </w:r>
+      <w:r>
+        <w:rPr/>
+        <w:t>，带参数的</w:t>
+      </w:r>
+      <w:r>
+        <w:rPr/>
+        <w:t>ret</w:t>
+      </w:r>
+      <w:r>
+        <w:rPr/>
+        <w:t>指令执行前后的情形如图</w:t>
+      </w:r>
+      <w:r>
+        <w:rPr/>
+        <w:t>3-17</w:t>
+      </w:r>
+      <w:r>
+        <w:rPr/>
+        <w:t>所示。</w:t>
+      </w:r>
+    </w:p>
+    <w:p>
+      <w:pPr>
+        <w:pStyle w:val="Normal"/>
+        <w:shd w:fill="FFFFFF" w:val="clear"/>
+        <w:rPr/>
+      </w:pPr>
+      <w:r>
+        <w:rPr/>
+      </w:r>
+    </w:p>
+    <w:p>
+      <w:pPr>
+        <w:pStyle w:val="Normal"/>
+        <w:shd w:fill="FFFFFF" w:val="clear"/>
+        <w:rPr/>
+      </w:pPr>
+      <w:r>
+        <w:rPr/>
+      </w:r>
+    </w:p>
+    <w:p>
+      <w:pPr>
+        <w:pStyle w:val="Normal"/>
+        <w:shd w:fill="FFFFFF" w:val="clear"/>
+        <w:rPr/>
+      </w:pPr>
+      <w:r>
+        <w:rPr/>
+      </w:r>
+    </w:p>
+    <w:p>
+      <w:pPr>
+        <w:pStyle w:val="Normal"/>
+        <w:shd w:fill="FFFFFF" w:val="clear"/>
+        <w:rPr/>
+      </w:pPr>
+      <w:r>
+        <w:rPr/>
+      </w:r>
+    </w:p>
+    <w:p>
+      <w:pPr>
+        <w:pStyle w:val="Normal"/>
+        <w:shd w:fill="FFFFFF" w:val="clear"/>
+        <w:rPr/>
+      </w:pPr>
+      <w:r>
+        <w:rPr/>
+        <w:drawing>
+          <wp:anchor behindDoc="0" distT="0" distB="0" distL="0" distR="0" simplePos="0" locked="0" layoutInCell="1" allowOverlap="1" relativeHeight="16">
+            <wp:simplePos x="0" y="0"/>
+            <wp:positionH relativeFrom="column">
+              <wp:align>center</wp:align>
+            </wp:positionH>
+            <wp:positionV relativeFrom="paragraph">
+              <wp:align>top</wp:align>
+            </wp:positionV>
+            <wp:extent cx="3995420" cy="3328035"/>
+            <wp:effectExtent l="0" t="0" r="0" b="0"/>
+            <wp:wrapSquare wrapText="largest"/>
+            <wp:docPr id="16" name="Picture" descr=""/>
+            <wp:cNvGraphicFramePr>
+              <a:graphicFrameLocks xmlns:a="http://schemas.openxmlformats.org/drawingml/2006/main" noChangeAspect="1"/>
+            </wp:cNvGraphicFramePr>
+            <a:graphic xmlns:a="http://schemas.openxmlformats.org/drawingml/2006/main">
+              <a:graphicData uri="http://schemas.openxmlformats.org/drawingml/2006/picture">
+                <pic:pic xmlns:pic="http://schemas.openxmlformats.org/drawingml/2006/picture">
+                  <pic:nvPicPr>
+                    <pic:cNvPr id="16" name="Picture" descr=""/>
+                    <pic:cNvPicPr>
+                      <a:picLocks noChangeAspect="1" noChangeArrowheads="1"/>
+                    </pic:cNvPicPr>
+                  </pic:nvPicPr>
+                  <pic:blipFill>
+                    <a:blip r:embed="rId18"/>
+                    <a:stretch>
+                      <a:fillRect/>
+                    </a:stretch>
+                  </pic:blipFill>
+                  <pic:spPr bwMode="auto">
+                    <a:xfrm>
+                      <a:off x="0" y="0"/>
+                      <a:ext cx="3995420" cy="3328035"/>
+                    </a:xfrm>
+                    <a:prstGeom prst="rect">
+                      <a:avLst/>
+                    </a:prstGeom>
+                    <a:noFill/>
+                    <a:ln w="9525">
+                      <a:noFill/>
+                      <a:miter lim="800000"/>
+                      <a:headEnd/>
+                      <a:tailEnd/>
+                    </a:ln>
+                  </pic:spPr>
+                </pic:pic>
+              </a:graphicData>
+            </a:graphic>
+          </wp:anchor>
+        </w:drawing>
+      </w:r>
+    </w:p>
+    <w:p>
+      <w:pPr>
+        <w:pStyle w:val="Normal"/>
+        <w:shd w:fill="FFFFFF" w:val="clear"/>
+        <w:rPr/>
+      </w:pPr>
+      <w:r>
+        <w:rPr/>
+      </w:r>
+    </w:p>
+    <w:p>
+      <w:pPr>
+        <w:pStyle w:val="Normal"/>
+        <w:shd w:fill="FFFFFF" w:val="clear"/>
+        <w:rPr/>
+      </w:pPr>
+      <w:r>
+        <w:rPr/>
+      </w:r>
+    </w:p>
+    <w:p>
+      <w:pPr>
+        <w:pStyle w:val="Normal"/>
+        <w:shd w:fill="FFFFFF" w:val="clear"/>
+        <w:rPr/>
+      </w:pPr>
+      <w:r>
+        <w:rPr/>
+      </w:r>
+    </w:p>
+    <w:p>
+      <w:pPr>
+        <w:pStyle w:val="Normal"/>
+        <w:shd w:fill="FFFFFF" w:val="clear"/>
+        <w:rPr/>
+      </w:pPr>
+      <w:r>
+        <w:rPr/>
+      </w:r>
+    </w:p>
+    <w:p>
+      <w:pPr>
+        <w:pStyle w:val="Normal"/>
+        <w:shd w:fill="FFFFFF" w:val="clear"/>
+        <w:rPr/>
+      </w:pPr>
+      <w:r>
+        <w:rPr/>
+      </w:r>
+    </w:p>
+    <w:p>
+      <w:pPr>
+        <w:pStyle w:val="Normal"/>
+        <w:shd w:fill="FFFFFF" w:val="clear"/>
+        <w:rPr/>
+      </w:pPr>
+      <w:r>
+        <w:rPr/>
+      </w:r>
+    </w:p>
+    <w:p>
+      <w:pPr>
+        <w:pStyle w:val="Normal"/>
+        <w:shd w:fill="FFFFFF" w:val="clear"/>
+        <w:rPr/>
+      </w:pPr>
+      <w:r>
+        <w:rPr/>
+      </w:r>
+    </w:p>
+    <w:p>
+      <w:pPr>
+        <w:pStyle w:val="Normal"/>
+        <w:shd w:fill="FFFFFF" w:val="clear"/>
+        <w:rPr/>
+      </w:pPr>
+      <w:r>
+        <w:rPr/>
+      </w:r>
+    </w:p>
+    <w:p>
+      <w:pPr>
+        <w:pStyle w:val="Normal"/>
+        <w:shd w:fill="FFFFFF" w:val="clear"/>
+        <w:rPr/>
+      </w:pPr>
+      <w:r>
+        <w:rPr/>
+      </w:r>
+    </w:p>
+    <w:p>
+      <w:pPr>
+        <w:pStyle w:val="Normal"/>
+        <w:shd w:fill="FFFFFF" w:val="clear"/>
+        <w:rPr/>
+      </w:pPr>
+      <w:r>
+        <w:rPr/>
+      </w:r>
+    </w:p>
+    <w:p>
+      <w:pPr>
+        <w:pStyle w:val="Normal"/>
+        <w:shd w:fill="FFFFFF" w:val="clear"/>
+        <w:rPr/>
+      </w:pPr>
+      <w:r>
+        <w:rPr/>
+      </w:r>
+    </w:p>
+    <w:p>
+      <w:pPr>
+        <w:pStyle w:val="Normal"/>
+        <w:shd w:fill="FFFFFF" w:val="clear"/>
+        <w:rPr/>
+      </w:pPr>
+      <w:r>
+        <w:rPr/>
+      </w:r>
+    </w:p>
+    <w:p>
+      <w:pPr>
+        <w:pStyle w:val="Normal"/>
+        <w:shd w:fill="FFFFFF" w:val="clear"/>
+        <w:rPr/>
+      </w:pPr>
+      <w:r>
+        <w:rPr/>
+      </w:r>
+    </w:p>
+    <w:p>
+      <w:pPr>
+        <w:pStyle w:val="Normal"/>
+        <w:shd w:fill="FFFFFF" w:val="clear"/>
+        <w:rPr/>
+      </w:pPr>
+      <w:r>
+        <w:rPr/>
+      </w:r>
+    </w:p>
+    <w:p>
+      <w:pPr>
+        <w:pStyle w:val="Normal"/>
+        <w:shd w:fill="FFFFFF" w:val="clear"/>
+        <w:rPr/>
+      </w:pPr>
+      <w:r>
+        <w:rPr/>
+      </w:r>
+    </w:p>
+    <w:p>
+      <w:pPr>
+        <w:pStyle w:val="Normal"/>
+        <w:shd w:fill="FFFFFF" w:val="clear"/>
+        <w:rPr/>
+      </w:pPr>
+      <w:r>
+        <w:rPr/>
+      </w:r>
+    </w:p>
+    <w:p>
+      <w:pPr>
+        <w:pStyle w:val="Normal"/>
+        <w:shd w:fill="FFFFFF" w:val="clear"/>
+        <w:rPr/>
+      </w:pPr>
+      <w:r>
+        <w:rPr/>
+      </w:r>
+    </w:p>
+    <w:p>
+      <w:pPr>
+        <w:pStyle w:val="Normal"/>
+        <w:shd w:fill="FFFFFF" w:val="clear"/>
+        <w:rPr/>
+      </w:pPr>
+      <w:r>
+        <w:rPr/>
+      </w:r>
+    </w:p>
+    <w:p>
+      <w:pPr>
+        <w:pStyle w:val="Normal"/>
+        <w:shd w:fill="FFFFFF" w:val="clear"/>
+        <w:rPr>
+          <w:b/>
+          <w:bCs/>
+        </w:rPr>
+      </w:pPr>
+      <w:r>
+        <w:rPr>
+          <w:b/>
+          <w:bCs/>
+        </w:rPr>
+        <w:t>4.</w:t>
+      </w:r>
+      <w:r>
+        <w:rPr>
+          <w:b/>
+          <w:bCs/>
+        </w:rPr>
+        <w:t>通过调用门进行有特权级变换的转移——理论篇</w:t>
+      </w:r>
+    </w:p>
+    <w:p>
+      <w:pPr>
+        <w:pStyle w:val="Normal"/>
+        <w:shd w:fill="FFFFFF" w:val="clear"/>
+        <w:rPr/>
+      </w:pPr>
+      <w:r>
+        <w:rPr/>
+      </w:r>
+    </w:p>
+    <w:p>
+      <w:pPr>
+        <w:pStyle w:val="Normal"/>
+        <w:shd w:fill="FFFFFF" w:val="clear"/>
+        <w:rPr/>
+      </w:pPr>
+      <w:r>
+        <w:rPr/>
+      </w:r>
+    </w:p>
+    <w:p>
+      <w:pPr>
+        <w:pStyle w:val="Normal"/>
+        <w:shd w:fill="FFFFFF" w:val="clear"/>
+        <w:rPr/>
+      </w:pPr>
+      <w:r>
+        <w:rPr/>
+      </w:r>
+    </w:p>
+    <w:p>
+      <w:pPr>
+        <w:pStyle w:val="Normal"/>
+        <w:shd w:fill="FFFFFF" w:val="clear"/>
+        <w:rPr/>
+      </w:pPr>
+      <w:r>
+        <w:rPr/>
+      </w:r>
+    </w:p>
+    <w:p>
+      <w:pPr>
+        <w:pStyle w:val="Normal"/>
+        <w:shd w:fill="FFFFFF" w:val="clear"/>
+        <w:rPr/>
+      </w:pPr>
+      <w:r>
+        <w:rPr/>
+      </w:r>
+    </w:p>
+    <w:p>
+      <w:pPr>
+        <w:pStyle w:val="Normal"/>
+        <w:shd w:fill="FFFFFF" w:val="clear"/>
+        <w:rPr/>
+      </w:pPr>
+      <w:r>
+        <w:rPr/>
+      </w:r>
+    </w:p>
+    <w:p>
+      <w:pPr>
+        <w:pStyle w:val="Normal"/>
+        <w:shd w:fill="FFFFFF" w:val="clear"/>
+        <w:rPr/>
+      </w:pPr>
+      <w:r>
+        <w:rPr/>
+      </w:r>
+    </w:p>
+    <w:p>
+      <w:pPr>
+        <w:pStyle w:val="Normal"/>
+        <w:shd w:fill="FFFFFF" w:val="clear"/>
+        <w:rPr/>
+      </w:pPr>
+      <w:r>
+        <w:rPr/>
+      </w:r>
+    </w:p>
+    <w:p>
+      <w:pPr>
+        <w:pStyle w:val="Normal"/>
+        <w:shd w:fill="FFFFFF" w:val="clear"/>
+        <w:rPr/>
+      </w:pPr>
+      <w:r>
+        <w:rPr/>
+      </w:r>
+    </w:p>
+    <w:p>
+      <w:pPr>
+        <w:pStyle w:val="Normal"/>
+        <w:shd w:fill="FFFFFF" w:val="clear"/>
+        <w:rPr/>
+      </w:pPr>
+      <w:r>
+        <w:rPr/>
+      </w:r>
+    </w:p>
+    <w:p>
+      <w:pPr>
+        <w:pStyle w:val="Normal"/>
+        <w:shd w:fill="FFFFFF" w:val="clear"/>
+        <w:rPr/>
+      </w:pPr>
+      <w:r>
+        <w:rPr/>
+      </w:r>
+    </w:p>
+    <w:p>
+      <w:pPr>
+        <w:pStyle w:val="Normal"/>
+        <w:shd w:fill="FFFFFF" w:val="clear"/>
+        <w:rPr/>
+      </w:pPr>
+      <w:r>
+        <w:rPr/>
+      </w:r>
+    </w:p>
+    <w:p>
+      <w:pPr>
+        <w:pStyle w:val="Normal"/>
+        <w:shd w:fill="FFFFFF" w:val="clear"/>
+        <w:rPr/>
+      </w:pPr>
+      <w:r>
+        <w:rPr/>
+      </w:r>
+    </w:p>
+    <w:p>
+      <w:pPr>
+        <w:pStyle w:val="Normal"/>
+        <w:shd w:fill="FFFFFF" w:val="clear"/>
+        <w:rPr/>
+      </w:pPr>
+      <w:r>
+        <w:rPr/>
+      </w:r>
+    </w:p>
+    <w:p>
+      <w:pPr>
+        <w:pStyle w:val="Normal"/>
+        <w:shd w:fill="FFFFFF" w:val="clear"/>
+        <w:rPr/>
+      </w:pPr>
+      <w:r>
+        <w:rPr/>
+      </w:r>
+    </w:p>
+    <w:p>
+      <w:pPr>
+        <w:pStyle w:val="Normal"/>
+        <w:shd w:fill="FFFFFF" w:val="clear"/>
+        <w:rPr/>
+      </w:pPr>
+      <w:r>
+        <w:rPr/>
+      </w:r>
+    </w:p>
+    <w:p>
+      <w:pPr>
+        <w:pStyle w:val="Normal"/>
+        <w:shd w:fill="FFFFFF" w:val="clear"/>
+        <w:rPr/>
+      </w:pPr>
+      <w:r>
+        <w:rPr/>
+      </w:r>
+    </w:p>
+    <w:p>
+      <w:pPr>
+        <w:pStyle w:val="Normal"/>
+        <w:shd w:fill="FFFFFF" w:val="clear"/>
         <w:rPr/>
       </w:pPr>
       <w:r>

</xml_diff>

<commit_message>
the coding practice of privilege mode conversion
Signed-off-by: wujian <wujian@smartisan.com>
</commit_message>
<xml_diff>
--- a/自己动手写操作系统笔记.docx
+++ b/自己动手写操作系统笔记.docx
@@ -5999,7 +5999,7 @@
       </w:r>
       <w:r>
         <w:rPr/>
-        <w:t>。在运用它时，需要先用</w:t>
+        <w:t>，多任务处理的雏形。在运用它时，需要先用</w:t>
       </w:r>
       <w:r>
         <w:rPr/>
@@ -10118,7 +10118,7 @@
     <w:tbl>
       <w:tblPr>
         <w:jc w:val="left"/>
-        <w:tblInd w:w="50" w:type="dxa"/>
+        <w:tblInd w:w="45" w:type="dxa"/>
         <w:tblBorders>
           <w:top w:val="single" w:sz="2" w:space="0" w:color="000001"/>
           <w:left w:val="single" w:sz="2" w:space="0" w:color="000001"/>
@@ -10129,7 +10129,7 @@
         </w:tblBorders>
         <w:tblCellMar>
           <w:top w:w="55" w:type="dxa"/>
-          <w:left w:w="48" w:type="dxa"/>
+          <w:left w:w="42" w:type="dxa"/>
           <w:bottom w:w="55" w:type="dxa"/>
           <w:right w:w="55" w:type="dxa"/>
         </w:tblCellMar>
@@ -10156,7 +10156,7 @@
             </w:tcBorders>
             <w:shd w:fill="FFFFFF" w:val="clear"/>
             <w:tcMar>
-              <w:left w:w="48" w:type="dxa"/>
+              <w:left w:w="42" w:type="dxa"/>
             </w:tcMar>
           </w:tcPr>
           <w:p>
@@ -10182,7 +10182,7 @@
             </w:tcBorders>
             <w:shd w:fill="FFFFFF" w:val="clear"/>
             <w:tcMar>
-              <w:left w:w="48" w:type="dxa"/>
+              <w:left w:w="42" w:type="dxa"/>
             </w:tcMar>
           </w:tcPr>
           <w:p>
@@ -10210,7 +10210,7 @@
             </w:tcBorders>
             <w:shd w:fill="FFFFFF" w:val="clear"/>
             <w:tcMar>
-              <w:left w:w="48" w:type="dxa"/>
+              <w:left w:w="42" w:type="dxa"/>
             </w:tcMar>
           </w:tcPr>
           <w:p>
@@ -10243,7 +10243,7 @@
             </w:tcBorders>
             <w:shd w:fill="FFFFFF" w:val="clear"/>
             <w:tcMar>
-              <w:left w:w="48" w:type="dxa"/>
+              <w:left w:w="42" w:type="dxa"/>
             </w:tcMar>
           </w:tcPr>
           <w:p>
@@ -10271,7 +10271,7 @@
             </w:tcBorders>
             <w:shd w:fill="FFFFFF" w:val="clear"/>
             <w:tcMar>
-              <w:left w:w="48" w:type="dxa"/>
+              <w:left w:w="42" w:type="dxa"/>
             </w:tcMar>
           </w:tcPr>
           <w:p>
@@ -10311,7 +10311,7 @@
             </w:tcBorders>
             <w:shd w:fill="FFFFFF" w:val="clear"/>
             <w:tcMar>
-              <w:left w:w="48" w:type="dxa"/>
+              <w:left w:w="42" w:type="dxa"/>
             </w:tcMar>
           </w:tcPr>
           <w:p>
@@ -10338,7 +10338,7 @@
             </w:tcBorders>
             <w:shd w:fill="FFFFFF" w:val="clear"/>
             <w:tcMar>
-              <w:left w:w="48" w:type="dxa"/>
+              <w:left w:w="42" w:type="dxa"/>
             </w:tcMar>
           </w:tcPr>
           <w:p>
@@ -10387,7 +10387,7 @@
             </w:tcBorders>
             <w:shd w:fill="FFFFFF" w:val="clear"/>
             <w:tcMar>
-              <w:left w:w="48" w:type="dxa"/>
+              <w:left w:w="42" w:type="dxa"/>
             </w:tcMar>
           </w:tcPr>
           <w:p>
@@ -11500,7 +11500,7 @@
       <w:r>
         <w:rPr/>
         <w:drawing>
-          <wp:anchor behindDoc="0" distT="0" distB="0" distL="0" distR="0" simplePos="0" locked="0" layoutInCell="1" allowOverlap="1" relativeHeight="17">
+          <wp:anchor behindDoc="0" distT="0" distB="0" distL="0" distR="0" simplePos="0" locked="0" layoutInCell="1" allowOverlap="1" relativeHeight="16">
             <wp:simplePos x="0" y="0"/>
             <wp:positionH relativeFrom="column">
               <wp:align>center</wp:align>
@@ -11697,7 +11697,7 @@
       <w:r>
         <w:rPr/>
         <w:drawing>
-          <wp:anchor behindDoc="0" distT="0" distB="0" distL="0" distR="0" simplePos="0" locked="0" layoutInCell="1" allowOverlap="1" relativeHeight="18">
+          <wp:anchor behindDoc="0" distT="0" distB="0" distL="0" distR="0" simplePos="0" locked="0" layoutInCell="1" allowOverlap="1" relativeHeight="17">
             <wp:simplePos x="0" y="0"/>
             <wp:positionH relativeFrom="column">
               <wp:align>center</wp:align>
@@ -11705,7 +11705,7 @@
             <wp:positionV relativeFrom="paragraph">
               <wp:align>top</wp:align>
             </wp:positionV>
-            <wp:extent cx="2897505" cy="6683375"/>
+            <wp:extent cx="2897505" cy="6682740"/>
             <wp:effectExtent l="0" t="0" r="0" b="0"/>
             <wp:wrapTopAndBottom/>
             <wp:docPr id="18" name="Picture" descr=""/>
@@ -11730,7 +11730,7 @@
                   <pic:spPr bwMode="auto">
                     <a:xfrm>
                       <a:off x="0" y="0"/>
-                      <a:ext cx="2897505" cy="6683375"/>
+                      <a:ext cx="2897505" cy="6682740"/>
                     </a:xfrm>
                     <a:prstGeom prst="rect">
                       <a:avLst/>
@@ -11853,11 +11853,7 @@
       </w:r>
       <w:r>
         <w:rPr/>
-        <w:t>ring</w:t>
-      </w:r>
-      <w:r>
-        <w:rPr/>
-        <w:t>3</w:t>
+        <w:t>ring3</w:t>
       </w:r>
       <w:r>
         <w:rPr/>
@@ -11940,11 +11936,7 @@
       </w:r>
       <w:r>
         <w:rPr/>
-        <w:t>好了</w:t>
-      </w:r>
-      <w:r>
-        <w:rPr/>
-        <w:t>，新堆栈的问题已经解决，就让我们看一下整个的转移过程是怎样的。下面就是</w:t>
+        <w:t>好了，新堆栈的问题已经解决，就让我们看一下整个的转移过程是怎样的。下面就是</w:t>
       </w:r>
       <w:r>
         <w:rPr/>
@@ -12100,9 +12092,6 @@
       <w:r>
         <w:rPr/>
         <w:tab/>
-      </w:r>
-      <w:r>
-        <w:rPr/>
         <w:t>(3)</w:t>
       </w:r>
       <w:r>
@@ -12167,9 +12156,6 @@
       <w:r>
         <w:rPr/>
         <w:tab/>
-      </w:r>
-      <w:r>
-        <w:rPr/>
         <w:t>(5)</w:t>
       </w:r>
       <w:r>
@@ -12202,9 +12188,6 @@
       <w:r>
         <w:rPr/>
         <w:tab/>
-      </w:r>
-      <w:r>
-        <w:rPr/>
         <w:t>(6)</w:t>
       </w:r>
       <w:r>
@@ -12237,9 +12220,6 @@
       <w:r>
         <w:rPr/>
         <w:tab/>
-      </w:r>
-      <w:r>
-        <w:rPr/>
         <w:t>(7)</w:t>
       </w:r>
       <w:r>
@@ -12288,9 +12268,6 @@
       <w:r>
         <w:rPr/>
         <w:tab/>
-      </w:r>
-      <w:r>
-        <w:rPr/>
         <w:t>(8)</w:t>
       </w:r>
       <w:r>
@@ -12323,9 +12300,6 @@
       <w:r>
         <w:rPr/>
         <w:tab/>
-      </w:r>
-      <w:r>
-        <w:rPr/>
         <w:t>(9)</w:t>
       </w:r>
       <w:r>
@@ -12440,11 +12414,7 @@
       </w:r>
       <w:r>
         <w:rPr/>
-        <w:t>好了</w:t>
-      </w:r>
-      <w:r>
-        <w:rPr/>
-        <w:t>，此刻如果你结合图</w:t>
+        <w:t>好了，此刻如果你结合图</w:t>
       </w:r>
       <w:r>
         <w:rPr/>
@@ -12539,11 +12509,7 @@
       </w:r>
       <w:r>
         <w:rPr/>
-        <w:t>实际上</w:t>
-      </w:r>
-      <w:r>
-        <w:rPr/>
-        <w:t>，</w:t>
+        <w:t>实际上，</w:t>
       </w:r>
       <w:r>
         <w:rPr/>
@@ -12751,11 +12717,7 @@
       </w:r>
       <w:r>
         <w:rPr/>
-        <w:t>描述符</w:t>
-      </w:r>
-      <w:r>
-        <w:rPr/>
-        <w:t>、</w:t>
+        <w:t>描述符、</w:t>
       </w:r>
       <w:r>
         <w:rPr/>
@@ -12771,11 +12733,7 @@
       </w:r>
       <w:r>
         <w:rPr/>
-        <w:t>段描述符的检验</w:t>
-      </w:r>
-      <w:r>
-        <w:rPr/>
-        <w:t>。</w:t>
+        <w:t>段描述符的检验。</w:t>
       </w:r>
     </w:p>
     <w:p>
@@ -12871,11 +12829,7 @@
       </w:r>
       <w:r>
         <w:rPr/>
-        <w:t>的值</w:t>
-      </w:r>
-      <w:r>
-        <w:rPr/>
-        <w:t>，如果其中哪一个寄存器指向的段的</w:t>
+        <w:t>的值，如果其中哪一个寄存器指向的段的</w:t>
       </w:r>
       <w:r>
         <w:rPr/>
@@ -12921,8 +12875,20 @@
       <w:r>
         <w:rPr/>
         <w:tab/>
+      </w:r>
+      <w:r>
+        <w:rPr/>
+        <w:t>图</w:t>
+      </w:r>
+      <w:r>
+        <w:rPr/>
+        <w:t>3-20</w:t>
+      </w:r>
+      <w:r>
+        <w:rPr/>
+        <w:t>可以比较形象地表示出这个过程。</w:t>
         <w:drawing>
-          <wp:anchor behindDoc="0" distT="0" distB="0" distL="0" distR="0" simplePos="0" locked="0" layoutInCell="1" allowOverlap="1" relativeHeight="19">
+          <wp:anchor behindDoc="0" distT="0" distB="0" distL="0" distR="0" simplePos="0" locked="0" layoutInCell="1" allowOverlap="1" relativeHeight="18">
             <wp:simplePos x="0" y="0"/>
             <wp:positionH relativeFrom="column">
               <wp:align>center</wp:align>
@@ -12974,18 +12940,6 @@
           </wp:anchor>
         </w:drawing>
       </w:r>
-      <w:r>
-        <w:rPr/>
-        <w:t>图</w:t>
-      </w:r>
-      <w:r>
-        <w:rPr/>
-        <w:t>3-20</w:t>
-      </w:r>
-      <w:r>
-        <w:rPr/>
-        <w:t>可以比较形象地表示出这个过程。</w:t>
-      </w:r>
     </w:p>
     <w:p>
       <w:pPr>
@@ -12999,11 +12953,7 @@
       </w:r>
       <w:r>
         <w:rPr/>
-        <w:t>综上所述</w:t>
-      </w:r>
-      <w:r>
-        <w:rPr/>
-        <w:t>，使用调用门的过程实际上分为两个部分，一部分是从低特权级到高特权级，通过调用门和</w:t>
+        <w:t>综上所述，使用调用门的过程实际上分为两个部分，一部分是从低特权级到高特权级，通过调用门和</w:t>
       </w:r>
       <w:r>
         <w:rPr/>
@@ -13099,6 +13049,67 @@
       </w:pPr>
       <w:r>
         <w:rPr/>
+        <w:tab/>
+      </w:r>
+      <w:r>
+        <w:rPr/>
+        <w:t>我们已经知道，在</w:t>
+      </w:r>
+      <w:r>
+        <w:rPr/>
+        <w:t>ret</w:t>
+      </w:r>
+      <w:r>
+        <w:rPr/>
+        <w:t>指令执行前，堆栈中应该已经准备好了目标代码段的</w:t>
+      </w:r>
+      <w:r>
+        <w:rPr/>
+        <w:t>cs</w:t>
+      </w:r>
+      <w:r>
+        <w:rPr/>
+        <w:t>、</w:t>
+      </w:r>
+      <w:r>
+        <w:rPr/>
+        <w:t>eip</w:t>
+      </w:r>
+      <w:r>
+        <w:rPr/>
+        <w:t>，以及</w:t>
+      </w:r>
+      <w:r>
+        <w:rPr/>
+        <w:t>ss</w:t>
+      </w:r>
+      <w:r>
+        <w:rPr/>
+        <w:t>和</w:t>
+      </w:r>
+      <w:r>
+        <w:rPr/>
+        <w:t>esp</w:t>
+      </w:r>
+      <w:r>
+        <w:rPr/>
+        <w:t>，另外，还可能有参数。这些可以是处理器压入栈的，当然，也可以由我们自己压栈。在我们的例子中，在</w:t>
+      </w:r>
+      <w:r>
+        <w:rPr/>
+        <w:t>ret</w:t>
+      </w:r>
+      <w:r>
+        <w:rPr/>
+        <w:t>前的堆栈如图</w:t>
+      </w:r>
+      <w:r>
+        <w:rPr/>
+        <w:t>3-21</w:t>
+      </w:r>
+      <w:r>
+        <w:rPr/>
+        <w:t>所示。</w:t>
       </w:r>
     </w:p>
     <w:p>
@@ -13109,6 +13120,361 @@
       </w:pPr>
       <w:r>
         <w:rPr/>
+        <w:tab/>
+      </w:r>
+      <w:r>
+        <w:rPr/>
+        <w:t>这样，执行</w:t>
+      </w:r>
+      <w:r>
+        <w:rPr/>
+        <w:t>ret</w:t>
+      </w:r>
+      <w:r>
+        <w:rPr/>
+        <w:t>之后，就可以转移到低特权级代码中了。我们还是在前文所写的程序</w:t>
+      </w:r>
+      <w:r>
+        <w:rPr/>
+        <w:t>pmtest4.asm</w:t>
+      </w:r>
+      <w:r>
+        <w:rPr/>
+        <w:t>基础上做一些修改，参考</w:t>
+      </w:r>
+      <w:r>
+        <w:rPr/>
+        <w:t>chapter3/e/pmtest5.asm</w:t>
+      </w:r>
+      <w:r>
+        <w:rPr/>
+        <w:t>。我们至少要添加一个</w:t>
+      </w:r>
+      <w:r>
+        <w:rPr/>
+        <w:t>ring3</w:t>
+      </w:r>
+      <w:r>
+        <w:rPr/>
+        <w:t>的代码段和一个</w:t>
+      </w:r>
+      <w:r>
+        <w:rPr/>
+        <w:t>ring3</w:t>
+      </w:r>
+      <w:r>
+        <w:rPr/>
+        <w:t>的堆栈段。首先添加一个代码段：</w:t>
+        <w:drawing>
+          <wp:anchor behindDoc="0" distT="0" distB="0" distL="0" distR="0" simplePos="0" locked="0" layoutInCell="1" allowOverlap="1" relativeHeight="19">
+            <wp:simplePos x="0" y="0"/>
+            <wp:positionH relativeFrom="column">
+              <wp:align>center</wp:align>
+            </wp:positionH>
+            <wp:positionV relativeFrom="paragraph">
+              <wp:align>top</wp:align>
+            </wp:positionV>
+            <wp:extent cx="2630170" cy="2454910"/>
+            <wp:effectExtent l="0" t="0" r="0" b="0"/>
+            <wp:wrapTopAndBottom/>
+            <wp:docPr id="20" name="Picture" descr=""/>
+            <wp:cNvGraphicFramePr>
+              <a:graphicFrameLocks xmlns:a="http://schemas.openxmlformats.org/drawingml/2006/main" noChangeAspect="1"/>
+            </wp:cNvGraphicFramePr>
+            <a:graphic xmlns:a="http://schemas.openxmlformats.org/drawingml/2006/main">
+              <a:graphicData uri="http://schemas.openxmlformats.org/drawingml/2006/picture">
+                <pic:pic xmlns:pic="http://schemas.openxmlformats.org/drawingml/2006/picture">
+                  <pic:nvPicPr>
+                    <pic:cNvPr id="20" name="Picture" descr=""/>
+                    <pic:cNvPicPr>
+                      <a:picLocks noChangeAspect="1" noChangeArrowheads="1"/>
+                    </pic:cNvPicPr>
+                  </pic:nvPicPr>
+                  <pic:blipFill>
+                    <a:blip r:embed="rId22"/>
+                    <a:stretch>
+                      <a:fillRect/>
+                    </a:stretch>
+                  </pic:blipFill>
+                  <pic:spPr bwMode="auto">
+                    <a:xfrm>
+                      <a:off x="0" y="0"/>
+                      <a:ext cx="2630170" cy="2454910"/>
+                    </a:xfrm>
+                    <a:prstGeom prst="rect">
+                      <a:avLst/>
+                    </a:prstGeom>
+                    <a:noFill/>
+                    <a:ln w="9525">
+                      <a:noFill/>
+                      <a:miter lim="800000"/>
+                      <a:headEnd/>
+                      <a:tailEnd/>
+                    </a:ln>
+                  </pic:spPr>
+                </pic:pic>
+              </a:graphicData>
+            </a:graphic>
+          </wp:anchor>
+        </w:drawing>
+      </w:r>
+    </w:p>
+    <w:p>
+      <w:pPr>
+        <w:pStyle w:val="Normal"/>
+        <w:shd w:fill="DDDDDD" w:val="clear"/>
+        <w:rPr/>
+      </w:pPr>
+      <w:r>
+        <w:rPr/>
+        <w:t>; CodeRing3</w:t>
+      </w:r>
+    </w:p>
+    <w:p>
+      <w:pPr>
+        <w:pStyle w:val="Normal"/>
+        <w:shd w:fill="DDDDDD" w:val="clear"/>
+        <w:rPr/>
+      </w:pPr>
+      <w:r>
+        <w:rPr/>
+        <w:t>[SECTION .ring3]</w:t>
+      </w:r>
+    </w:p>
+    <w:p>
+      <w:pPr>
+        <w:pStyle w:val="Normal"/>
+        <w:shd w:fill="DDDDDD" w:val="clear"/>
+        <w:rPr/>
+      </w:pPr>
+      <w:r>
+        <w:rPr/>
+        <w:t>ALIGN   32</w:t>
+      </w:r>
+    </w:p>
+    <w:p>
+      <w:pPr>
+        <w:pStyle w:val="Normal"/>
+        <w:shd w:fill="DDDDDD" w:val="clear"/>
+        <w:rPr/>
+      </w:pPr>
+      <w:r>
+        <w:rPr/>
+        <w:t>[BITS   32]</w:t>
+      </w:r>
+    </w:p>
+    <w:p>
+      <w:pPr>
+        <w:pStyle w:val="Normal"/>
+        <w:shd w:fill="DDDDDD" w:val="clear"/>
+        <w:rPr/>
+      </w:pPr>
+      <w:r>
+        <w:rPr/>
+        <w:t>LABEL_CODE_RING3:</w:t>
+      </w:r>
+    </w:p>
+    <w:p>
+      <w:pPr>
+        <w:pStyle w:val="Normal"/>
+        <w:shd w:fill="DDDDDD" w:val="clear"/>
+        <w:rPr/>
+      </w:pPr>
+      <w:r>
+        <w:rPr/>
+        <w:t xml:space="preserve">    </w:t>
+      </w:r>
+      <w:r>
+        <w:rPr/>
+        <w:t>mov ax, SelectorVideo</w:t>
+      </w:r>
+    </w:p>
+    <w:p>
+      <w:pPr>
+        <w:pStyle w:val="Normal"/>
+        <w:shd w:fill="DDDDDD" w:val="clear"/>
+        <w:rPr/>
+      </w:pPr>
+      <w:r>
+        <w:rPr/>
+        <w:t xml:space="preserve">    </w:t>
+      </w:r>
+      <w:r>
+        <w:rPr/>
+        <w:t xml:space="preserve">mov gs, ax          ; </w:t>
+      </w:r>
+      <w:r>
+        <w:rPr/>
+        <w:t>视频段选择子</w:t>
+      </w:r>
+      <w:r>
+        <w:rPr/>
+        <w:t>(</w:t>
+      </w:r>
+      <w:r>
+        <w:rPr/>
+        <w:t>目的</w:t>
+      </w:r>
+      <w:r>
+        <w:rPr/>
+        <w:t>)</w:t>
+      </w:r>
+    </w:p>
+    <w:p>
+      <w:pPr>
+        <w:pStyle w:val="Normal"/>
+        <w:shd w:fill="DDDDDD" w:val="clear"/>
+        <w:rPr/>
+      </w:pPr>
+      <w:r>
+        <w:rPr/>
+      </w:r>
+    </w:p>
+    <w:p>
+      <w:pPr>
+        <w:pStyle w:val="Normal"/>
+        <w:shd w:fill="DDDDDD" w:val="clear"/>
+        <w:rPr/>
+      </w:pPr>
+      <w:r>
+        <w:rPr/>
+        <w:t xml:space="preserve">    </w:t>
+      </w:r>
+      <w:r>
+        <w:rPr/>
+        <w:t xml:space="preserve">mov edi, (80 * 14 + 0) * 2  ; </w:t>
+      </w:r>
+      <w:r>
+        <w:rPr/>
+        <w:t xml:space="preserve">屏幕第 </w:t>
+      </w:r>
+      <w:r>
+        <w:rPr/>
+        <w:t xml:space="preserve">14 </w:t>
+      </w:r>
+      <w:r>
+        <w:rPr/>
+        <w:t>行</w:t>
+      </w:r>
+      <w:r>
+        <w:rPr/>
+        <w:t xml:space="preserve">, </w:t>
+      </w:r>
+      <w:r>
+        <w:rPr/>
+        <w:t xml:space="preserve">第 </w:t>
+      </w:r>
+      <w:r>
+        <w:rPr/>
+        <w:t xml:space="preserve">0 </w:t>
+      </w:r>
+      <w:r>
+        <w:rPr/>
+        <w:t>列。</w:t>
+      </w:r>
+    </w:p>
+    <w:p>
+      <w:pPr>
+        <w:pStyle w:val="Normal"/>
+        <w:shd w:fill="DDDDDD" w:val="clear"/>
+        <w:rPr/>
+      </w:pPr>
+      <w:r>
+        <w:rPr/>
+        <w:t xml:space="preserve">    </w:t>
+      </w:r>
+      <w:r>
+        <w:rPr/>
+        <w:t xml:space="preserve">mov ah, 0Ch         ; 0000: </w:t>
+      </w:r>
+      <w:r>
+        <w:rPr/>
+        <w:t xml:space="preserve">黑底    </w:t>
+      </w:r>
+      <w:r>
+        <w:rPr/>
+        <w:t xml:space="preserve">1100: </w:t>
+      </w:r>
+      <w:r>
+        <w:rPr/>
+        <w:t>红字</w:t>
+      </w:r>
+    </w:p>
+    <w:p>
+      <w:pPr>
+        <w:pStyle w:val="Normal"/>
+        <w:shd w:fill="DDDDDD" w:val="clear"/>
+        <w:rPr/>
+      </w:pPr>
+      <w:r>
+        <w:rPr/>
+        <w:t xml:space="preserve">    </w:t>
+      </w:r>
+      <w:r>
+        <w:rPr/>
+        <w:t>mov al, '3'</w:t>
+      </w:r>
+    </w:p>
+    <w:p>
+      <w:pPr>
+        <w:pStyle w:val="Normal"/>
+        <w:shd w:fill="DDDDDD" w:val="clear"/>
+        <w:rPr/>
+      </w:pPr>
+      <w:r>
+        <w:rPr/>
+        <w:t xml:space="preserve">    </w:t>
+      </w:r>
+      <w:r>
+        <w:rPr/>
+        <w:t>mov [gs:edi], ax</w:t>
+      </w:r>
+    </w:p>
+    <w:p>
+      <w:pPr>
+        <w:pStyle w:val="Normal"/>
+        <w:shd w:fill="DDDDDD" w:val="clear"/>
+        <w:rPr/>
+      </w:pPr>
+      <w:r>
+        <w:rPr/>
+      </w:r>
+    </w:p>
+    <w:p>
+      <w:pPr>
+        <w:pStyle w:val="Normal"/>
+        <w:shd w:fill="DDDDDD" w:val="clear"/>
+        <w:rPr/>
+      </w:pPr>
+      <w:r>
+        <w:rPr/>
+        <w:t xml:space="preserve">    </w:t>
+      </w:r>
+      <w:r>
+        <w:rPr/>
+        <w:t>jmp $</w:t>
+      </w:r>
+    </w:p>
+    <w:p>
+      <w:pPr>
+        <w:pStyle w:val="Normal"/>
+        <w:shd w:fill="DDDDDD" w:val="clear"/>
+        <w:rPr/>
+      </w:pPr>
+      <w:r>
+        <w:rPr/>
+        <w:t>SegCodeRing3Len equ $ - LABEL_CODE_RING3</w:t>
+      </w:r>
+    </w:p>
+    <w:p>
+      <w:pPr>
+        <w:pStyle w:val="Normal"/>
+        <w:shd w:fill="DDDDDD" w:val="clear"/>
+        <w:rPr/>
+      </w:pPr>
+      <w:r>
+        <w:rPr/>
+        <w:t>; END of [SECTION .ring3]</w:t>
       </w:r>
     </w:p>
     <w:p>
@@ -13119,6 +13485,78 @@
       </w:pPr>
       <w:r>
         <w:rPr/>
+        <w:tab/>
+      </w:r>
+      <w:r>
+        <w:rPr/>
+        <w:t>这个代码非常简单，仍然跟</w:t>
+      </w:r>
+      <w:r>
+        <w:rPr/>
+        <w:t>[SECTION .la]</w:t>
+      </w:r>
+      <w:r>
+        <w:rPr/>
+        <w:t>和</w:t>
+      </w:r>
+      <w:r>
+        <w:rPr/>
+        <w:t>[SECTION .sdest]</w:t>
+      </w:r>
+      <w:r>
+        <w:rPr/>
+        <w:t>的内容差不多，同样是打印一个字符。只是需要注意，由于这段代码运行在</w:t>
+      </w:r>
+      <w:r>
+        <w:rPr/>
+        <w:t>ring3</w:t>
+      </w:r>
+      <w:r>
+        <w:rPr/>
+        <w:t>，而在其中由于需要写显存而访问到了</w:t>
+      </w:r>
+      <w:r>
+        <w:rPr/>
+        <w:t>VIDEO</w:t>
+      </w:r>
+      <w:r>
+        <w:rPr/>
+        <w:t>段，为了不会产生错误，我们需要把</w:t>
+      </w:r>
+      <w:r>
+        <w:rPr/>
+        <w:t>VIDEO</w:t>
+      </w:r>
+      <w:r>
+        <w:rPr/>
+        <w:t>段的</w:t>
+      </w:r>
+      <w:r>
+        <w:rPr/>
+        <w:t>DPL</w:t>
+      </w:r>
+      <w:r>
+        <w:rPr/>
+        <w:t>修改为</w:t>
+      </w:r>
+      <w:r>
+        <w:rPr/>
+        <w:t>3:</w:t>
+      </w:r>
+    </w:p>
+    <w:p>
+      <w:pPr>
+        <w:pStyle w:val="Normal"/>
+        <w:shd w:fill="DDDDDD" w:val="clear"/>
+        <w:rPr/>
+      </w:pPr>
+      <w:r>
+        <w:rPr/>
+        <w:t xml:space="preserve">LABEL_DESC_VIDEO:   Descriptor   0B8000h,              0ffffh, DA_DRW + DA_DPL3     ; </w:t>
+      </w:r>
+      <w:r>
+        <w:rPr/>
+        <w:t>显存首地址</w:t>
       </w:r>
     </w:p>
     <w:p>
@@ -13129,6 +13567,59 @@
       </w:pPr>
       <w:r>
         <w:rPr/>
+        <w:tab/>
+      </w:r>
+      <w:r>
+        <w:rPr/>
+        <w:t>可以看到，在现实完数字</w:t>
+      </w:r>
+      <w:r>
+        <w:rPr/>
+        <w:t>3</w:t>
+      </w:r>
+      <w:r>
+        <w:rPr/>
+        <w:t>之后，执行了一句</w:t>
+      </w:r>
+      <w:r>
+        <w:rPr/>
+        <w:t>jmp $</w:t>
+      </w:r>
+      <w:r>
+        <w:rPr/>
+        <w:t>，从而程序不再继续执行。之所以这样做，是为了先验证一下由</w:t>
+      </w:r>
+      <w:r>
+        <w:rPr/>
+        <w:t>ring0</w:t>
+      </w:r>
+      <w:r>
+        <w:rPr/>
+        <w:t>到</w:t>
+      </w:r>
+      <w:r>
+        <w:rPr/>
+        <w:t>ring3</w:t>
+      </w:r>
+      <w:r>
+        <w:rPr/>
+        <w:t>的转移是否成功。如果屏幕上出现红色的</w:t>
+      </w:r>
+      <w:r>
+        <w:rPr/>
+        <w:t>3,</w:t>
+      </w:r>
+      <w:r>
+        <w:rPr/>
+        <w:t>并且停住不动，不再返回</w:t>
+      </w:r>
+      <w:r>
+        <w:rPr/>
+        <w:t>DOS</w:t>
+      </w:r>
+      <w:r>
+        <w:rPr/>
+        <w:t>，则说明转移成功。</w:t>
       </w:r>
     </w:p>
     <w:p>
@@ -13139,6 +13630,30 @@
       </w:pPr>
       <w:r>
         <w:rPr/>
+        <w:tab/>
+      </w:r>
+      <w:r>
+        <w:rPr/>
+        <w:t>然后添加新段对应的描述符：</w:t>
+      </w:r>
+    </w:p>
+    <w:p>
+      <w:pPr>
+        <w:pStyle w:val="Normal"/>
+        <w:shd w:fill="DDDDDD" w:val="clear"/>
+        <w:rPr/>
+      </w:pPr>
+      <w:r>
+        <w:rPr/>
+        <w:t xml:space="preserve">LABEL_DESC_CODE_RING3:  Descriptor         0, SegCodeRing3Len - 1, DA_C + DA_32 + DA_DPL3   ; </w:t>
+      </w:r>
+      <w:r>
+        <w:rPr/>
+        <w:t>非一致代码段</w:t>
+      </w:r>
+      <w:r>
+        <w:rPr/>
+        <w:t>, 32</w:t>
       </w:r>
     </w:p>
     <w:p>
@@ -13149,6 +13664,22 @@
       </w:pPr>
       <w:r>
         <w:rPr/>
+        <w:tab/>
+      </w:r>
+      <w:r>
+        <w:rPr/>
+        <w:t>对应的选择子：</w:t>
+      </w:r>
+    </w:p>
+    <w:p>
+      <w:pPr>
+        <w:pStyle w:val="Normal"/>
+        <w:shd w:fill="DDDDDD" w:val="clear"/>
+        <w:rPr/>
+      </w:pPr>
+      <w:r>
+        <w:rPr/>
+        <w:t>SelectorCodeRing3   equ LABEL_DESC_CODE_RING3   - LABEL_GDT + SA_RPL3</w:t>
       </w:r>
     </w:p>
     <w:p>
@@ -13159,6 +13690,35 @@
       </w:pPr>
       <w:r>
         <w:rPr/>
+        <w:tab/>
+      </w:r>
+      <w:r>
+        <w:rPr/>
+        <w:t>我们用</w:t>
+      </w:r>
+      <w:r>
+        <w:rPr/>
+        <w:t>SA_RPL3</w:t>
+      </w:r>
+      <w:r>
+        <w:rPr/>
+        <w:t>将</w:t>
+      </w:r>
+      <w:r>
+        <w:rPr/>
+        <w:t>RPL</w:t>
+      </w:r>
+      <w:r>
+        <w:rPr/>
+        <w:t>也设成了</w:t>
+      </w:r>
+      <w:r>
+        <w:rPr/>
+        <w:t>3</w:t>
+      </w:r>
+      <w:r>
+        <w:rPr/>
+        <w:t>。</w:t>
       </w:r>
     </w:p>
     <w:p>
@@ -13169,6 +13729,11 @@
       </w:pPr>
       <w:r>
         <w:rPr/>
+        <w:tab/>
+      </w:r>
+      <w:r>
+        <w:rPr/>
+        <w:t>初始化描述符的代码与初始化其他描述符的代码类似，在此略去。</w:t>
       </w:r>
     </w:p>
     <w:p>
@@ -13179,6 +13744,111 @@
       </w:pPr>
       <w:r>
         <w:rPr/>
+        <w:tab/>
+      </w:r>
+      <w:r>
+        <w:rPr/>
+        <w:t>然后添加一个堆栈段：</w:t>
+      </w:r>
+    </w:p>
+    <w:p>
+      <w:pPr>
+        <w:pStyle w:val="Normal"/>
+        <w:shd w:fill="DDDDDD" w:val="clear"/>
+        <w:rPr/>
+      </w:pPr>
+      <w:r>
+        <w:rPr/>
+        <w:t xml:space="preserve">; </w:t>
+      </w:r>
+      <w:r>
+        <w:rPr/>
+        <w:t>堆栈段</w:t>
+      </w:r>
+      <w:r>
+        <w:rPr/>
+        <w:t>ring3</w:t>
+      </w:r>
+    </w:p>
+    <w:p>
+      <w:pPr>
+        <w:pStyle w:val="Normal"/>
+        <w:shd w:fill="DDDDDD" w:val="clear"/>
+        <w:rPr/>
+      </w:pPr>
+      <w:r>
+        <w:rPr/>
+        <w:t>[SECTION .s3]</w:t>
+      </w:r>
+    </w:p>
+    <w:p>
+      <w:pPr>
+        <w:pStyle w:val="Normal"/>
+        <w:shd w:fill="DDDDDD" w:val="clear"/>
+        <w:rPr/>
+      </w:pPr>
+      <w:r>
+        <w:rPr/>
+        <w:t>ALIGN   32</w:t>
+      </w:r>
+    </w:p>
+    <w:p>
+      <w:pPr>
+        <w:pStyle w:val="Normal"/>
+        <w:shd w:fill="DDDDDD" w:val="clear"/>
+        <w:rPr/>
+      </w:pPr>
+      <w:r>
+        <w:rPr/>
+        <w:t>[BITS   32]</w:t>
+      </w:r>
+    </w:p>
+    <w:p>
+      <w:pPr>
+        <w:pStyle w:val="Normal"/>
+        <w:shd w:fill="DDDDDD" w:val="clear"/>
+        <w:rPr/>
+      </w:pPr>
+      <w:r>
+        <w:rPr/>
+        <w:t>LABEL_STACK3:</w:t>
+      </w:r>
+    </w:p>
+    <w:p>
+      <w:pPr>
+        <w:pStyle w:val="Normal"/>
+        <w:shd w:fill="DDDDDD" w:val="clear"/>
+        <w:rPr/>
+      </w:pPr>
+      <w:r>
+        <w:rPr/>
+        <w:t xml:space="preserve">    </w:t>
+      </w:r>
+      <w:r>
+        <w:rPr/>
+        <w:t>times 512 db 0</w:t>
+      </w:r>
+    </w:p>
+    <w:p>
+      <w:pPr>
+        <w:pStyle w:val="Normal"/>
+        <w:shd w:fill="DDDDDD" w:val="clear"/>
+        <w:rPr/>
+      </w:pPr>
+      <w:r>
+        <w:rPr/>
+        <w:t>TopOfStack3 equ $ - LABEL_STACK3 - 1</w:t>
+      </w:r>
+    </w:p>
+    <w:p>
+      <w:pPr>
+        <w:pStyle w:val="Normal"/>
+        <w:shd w:fill="DDDDDD" w:val="clear"/>
+        <w:rPr/>
+      </w:pPr>
+      <w:r>
+        <w:rPr/>
+        <w:t>; END of [SECTION .s3]</w:t>
       </w:r>
     </w:p>
     <w:p>
@@ -13189,6 +13859,22 @@
       </w:pPr>
       <w:r>
         <w:rPr/>
+        <w:tab/>
+      </w:r>
+      <w:r>
+        <w:rPr/>
+        <w:t>它的描述符是这样的：</w:t>
+      </w:r>
+    </w:p>
+    <w:p>
+      <w:pPr>
+        <w:pStyle w:val="Normal"/>
+        <w:shd w:fill="DDDDDD" w:val="clear"/>
+        <w:rPr/>
+      </w:pPr>
+      <w:r>
+        <w:rPr/>
+        <w:t>LABEL_DESC_STACK3:  Descriptor         0,         TopOfStack3, DA_DRWA + DA_32 + DA_DPL3</w:t>
       </w:r>
     </w:p>
     <w:p>
@@ -13199,6 +13885,22 @@
       </w:pPr>
       <w:r>
         <w:rPr/>
+        <w:tab/>
+      </w:r>
+      <w:r>
+        <w:rPr/>
+        <w:t>选择子是这样的：</w:t>
+      </w:r>
+    </w:p>
+    <w:p>
+      <w:pPr>
+        <w:pStyle w:val="Normal"/>
+        <w:shd w:fill="DDDDDD" w:val="clear"/>
+        <w:rPr/>
+      </w:pPr>
+      <w:r>
+        <w:rPr/>
+        <w:t>SelectorStack3      equ LABEL_DESC_STACK3   - LABEL_GDT + SA_RPL3</w:t>
       </w:r>
     </w:p>
     <w:p>
@@ -13209,6 +13911,206 @@
       </w:pPr>
       <w:r>
         <w:rPr/>
+        <w:tab/>
+      </w:r>
+      <w:r>
+        <w:rPr/>
+        <w:t>至此，代码段和堆栈段都已经准备好了。让我们将</w:t>
+      </w:r>
+      <w:r>
+        <w:rPr/>
+        <w:t>ss</w:t>
+      </w:r>
+      <w:r>
+        <w:rPr/>
+        <w:t>、</w:t>
+      </w:r>
+      <w:r>
+        <w:rPr/>
+        <w:t>esp</w:t>
+      </w:r>
+      <w:r>
+        <w:rPr/>
+        <w:t>、</w:t>
+      </w:r>
+      <w:r>
+        <w:rPr/>
+        <w:t>cs</w:t>
+      </w:r>
+      <w:r>
+        <w:rPr/>
+        <w:t>、</w:t>
+      </w:r>
+      <w:r>
+        <w:rPr/>
+        <w:t>eip</w:t>
+      </w:r>
+      <w:r>
+        <w:rPr/>
+        <w:t>依次压栈，并且执行</w:t>
+      </w:r>
+      <w:r>
+        <w:rPr/>
+        <w:t>retf</w:t>
+      </w:r>
+      <w:r>
+        <w:rPr/>
+        <w:t>指令：</w:t>
+      </w:r>
+    </w:p>
+    <w:p>
+      <w:pPr>
+        <w:pStyle w:val="Normal"/>
+        <w:shd w:fill="DDDDDD" w:val="clear"/>
+        <w:rPr/>
+      </w:pPr>
+      <w:r>
+        <w:rPr/>
+        <w:t xml:space="preserve">.2: ; </w:t>
+      </w:r>
+      <w:r>
+        <w:rPr/>
+        <w:t>显示完毕</w:t>
+      </w:r>
+    </w:p>
+    <w:p>
+      <w:pPr>
+        <w:pStyle w:val="Normal"/>
+        <w:shd w:fill="DDDDDD" w:val="clear"/>
+        <w:rPr/>
+      </w:pPr>
+      <w:r>
+        <w:rPr/>
+      </w:r>
+    </w:p>
+    <w:p>
+      <w:pPr>
+        <w:pStyle w:val="Normal"/>
+        <w:shd w:fill="DDDDDD" w:val="clear"/>
+        <w:rPr/>
+      </w:pPr>
+      <w:r>
+        <w:rPr/>
+        <w:t>call    DispReturn</w:t>
+      </w:r>
+    </w:p>
+    <w:p>
+      <w:pPr>
+        <w:pStyle w:val="Normal"/>
+        <w:shd w:fill="DDDDDD" w:val="clear"/>
+        <w:rPr/>
+      </w:pPr>
+      <w:r>
+        <w:rPr/>
+      </w:r>
+    </w:p>
+    <w:p>
+      <w:pPr>
+        <w:pStyle w:val="Normal"/>
+        <w:shd w:fill="DDDDDD" w:val="clear"/>
+        <w:rPr>
+          <w:shd w:fill="999999" w:val="clear"/>
+        </w:rPr>
+      </w:pPr>
+      <w:r>
+        <w:rPr/>
+        <w:t xml:space="preserve">    </w:t>
+      </w:r>
+      <w:r>
+        <w:rPr>
+          <w:shd w:fill="999999" w:val="clear"/>
+        </w:rPr>
+        <w:t>push    SelectorStack3</w:t>
+      </w:r>
+    </w:p>
+    <w:p>
+      <w:pPr>
+        <w:pStyle w:val="Normal"/>
+        <w:shd w:fill="DDDDDD" w:val="clear"/>
+        <w:rPr>
+          <w:shd w:fill="999999" w:val="clear"/>
+        </w:rPr>
+      </w:pPr>
+      <w:r>
+        <w:rPr/>
+        <w:t xml:space="preserve">    </w:t>
+      </w:r>
+      <w:r>
+        <w:rPr>
+          <w:shd w:fill="999999" w:val="clear"/>
+        </w:rPr>
+        <w:t>push    TopOfStack3</w:t>
+      </w:r>
+    </w:p>
+    <w:p>
+      <w:pPr>
+        <w:pStyle w:val="Normal"/>
+        <w:shd w:fill="DDDDDD" w:val="clear"/>
+        <w:rPr>
+          <w:shd w:fill="999999" w:val="clear"/>
+        </w:rPr>
+      </w:pPr>
+      <w:r>
+        <w:rPr/>
+        <w:t xml:space="preserve">    </w:t>
+      </w:r>
+      <w:r>
+        <w:rPr>
+          <w:shd w:fill="999999" w:val="clear"/>
+        </w:rPr>
+        <w:t>push    SelectorCodeRing3</w:t>
+      </w:r>
+    </w:p>
+    <w:p>
+      <w:pPr>
+        <w:pStyle w:val="Normal"/>
+        <w:shd w:fill="DDDDDD" w:val="clear"/>
+        <w:rPr>
+          <w:shd w:fill="999999" w:val="clear"/>
+        </w:rPr>
+      </w:pPr>
+      <w:r>
+        <w:rPr/>
+        <w:t xml:space="preserve">    </w:t>
+      </w:r>
+      <w:r>
+        <w:rPr>
+          <w:shd w:fill="999999" w:val="clear"/>
+        </w:rPr>
+        <w:t>push    0</w:t>
+      </w:r>
+    </w:p>
+    <w:p>
+      <w:pPr>
+        <w:pStyle w:val="Normal"/>
+        <w:shd w:fill="DDDDDD" w:val="clear"/>
+        <w:rPr/>
+      </w:pPr>
+      <w:r>
+        <w:rPr/>
+        <w:t xml:space="preserve">    </w:t>
+      </w:r>
+      <w:r>
+        <w:rPr>
+          <w:shd w:fill="999999" w:val="clear"/>
+        </w:rPr>
+        <w:t>retf</w:t>
+      </w:r>
+      <w:r>
+        <w:rPr/>
+        <w:t xml:space="preserve">                ; Ring0 -&gt; Ring3</w:t>
+      </w:r>
+      <w:r>
+        <w:rPr/>
+        <w:t xml:space="preserve">，历史性转移！将打印数字 </w:t>
+      </w:r>
+      <w:r>
+        <w:rPr/>
+        <w:t>'3'</w:t>
+      </w:r>
+      <w:r>
+        <w:rPr/>
+        <w:t>。</w:t>
       </w:r>
     </w:p>
     <w:p>
@@ -13219,6 +14121,19 @@
       </w:pPr>
       <w:r>
         <w:rPr/>
+        <w:tab/>
+      </w:r>
+      <w:r>
+        <w:rPr/>
+        <w:t>此段代码放在显示完字符串“</w:t>
+      </w:r>
+      <w:r>
+        <w:rPr/>
+        <w:t>In Protect Mode now.”</w:t>
+      </w:r>
+      <w:r>
+        <w:rPr/>
+        <w:t>后立即执行。</w:t>
       </w:r>
     </w:p>
     <w:p>
@@ -13229,16 +14144,59 @@
       </w:pPr>
       <w:r>
         <w:rPr/>
+        <w:tab/>
+      </w:r>
+      <w:r>
+        <w:rPr/>
+        <w:t>编译，运行后，我看将会看到红色的</w:t>
+      </w:r>
+      <w:r>
+        <w:rPr/>
+        <w:t>3</w:t>
+      </w:r>
+      <w:r>
+        <w:rPr/>
+        <w:t>，这表明我们由</w:t>
+      </w:r>
+      <w:r>
+        <w:rPr/>
+        <w:t>ring0</w:t>
+      </w:r>
+      <w:r>
+        <w:rPr/>
+        <w:t>到</w:t>
+      </w:r>
+      <w:r>
+        <w:rPr/>
+        <w:t>ring3</w:t>
+      </w:r>
+      <w:r>
+        <w:rPr/>
+        <w:t>的历史性转移成功完成！这是我们第一次进入不同的特权级别！</w:t>
       </w:r>
     </w:p>
     <w:p>
       <w:pPr>
         <w:pStyle w:val="Normal"/>
         <w:shd w:fill="FFFFFF" w:val="clear"/>
-        <w:rPr/>
-      </w:pPr>
-      <w:r>
-        <w:rPr/>
+        <w:rPr>
+          <w:b/>
+          <w:bCs/>
+        </w:rPr>
+      </w:pPr>
+      <w:r>
+        <w:rPr>
+          <w:b/>
+          <w:bCs/>
+        </w:rPr>
+        <w:t>6.</w:t>
+      </w:r>
+      <w:r>
+        <w:rPr>
+          <w:b/>
+          <w:bCs/>
+        </w:rPr>
+        <w:t>通过调用门进行有特权级变换的转移——实践篇</w:t>
       </w:r>
     </w:p>
     <w:p>
@@ -13249,6 +14207,278 @@
       </w:pPr>
       <w:r>
         <w:rPr/>
+        <w:tab/>
+      </w:r>
+      <w:r>
+        <w:rPr/>
+        <w:t>既然已经位于</w:t>
+      </w:r>
+      <w:r>
+        <w:rPr/>
+        <w:t>ring3</w:t>
+      </w:r>
+      <w:r>
+        <w:rPr/>
+        <w:t>中了，就让我们试验一下调用门的使用。将</w:t>
+      </w:r>
+      <w:r>
+        <w:rPr/>
+        <w:t>[SECTION.ring3]</w:t>
+      </w:r>
+      <w:r>
+        <w:rPr/>
+        <w:t>的代码稍作修改：</w:t>
+      </w:r>
+    </w:p>
+    <w:p>
+      <w:pPr>
+        <w:pStyle w:val="Normal"/>
+        <w:shd w:fill="DDDDDD" w:val="clear"/>
+        <w:rPr/>
+      </w:pPr>
+      <w:r>
+        <w:rPr/>
+        <w:t>LABEL_CODE_RING3:</w:t>
+      </w:r>
+    </w:p>
+    <w:p>
+      <w:pPr>
+        <w:pStyle w:val="Normal"/>
+        <w:shd w:fill="DDDDDD" w:val="clear"/>
+        <w:rPr/>
+      </w:pPr>
+      <w:r>
+        <w:rPr/>
+        <w:t xml:space="preserve">    </w:t>
+      </w:r>
+      <w:r>
+        <w:rPr/>
+        <w:t>mov ax, SelectorVideo</w:t>
+      </w:r>
+    </w:p>
+    <w:p>
+      <w:pPr>
+        <w:pStyle w:val="Normal"/>
+        <w:shd w:fill="DDDDDD" w:val="clear"/>
+        <w:rPr/>
+      </w:pPr>
+      <w:r>
+        <w:rPr/>
+        <w:t xml:space="preserve">    </w:t>
+      </w:r>
+      <w:r>
+        <w:rPr/>
+        <w:t xml:space="preserve">mov gs, ax          ; </w:t>
+      </w:r>
+      <w:r>
+        <w:rPr/>
+        <w:t>视频段选择子</w:t>
+      </w:r>
+      <w:r>
+        <w:rPr/>
+        <w:t>(</w:t>
+      </w:r>
+      <w:r>
+        <w:rPr/>
+        <w:t>目的</w:t>
+      </w:r>
+      <w:r>
+        <w:rPr/>
+        <w:t>)</w:t>
+      </w:r>
+    </w:p>
+    <w:p>
+      <w:pPr>
+        <w:pStyle w:val="Normal"/>
+        <w:shd w:fill="DDDDDD" w:val="clear"/>
+        <w:rPr/>
+      </w:pPr>
+      <w:r>
+        <w:rPr/>
+      </w:r>
+    </w:p>
+    <w:p>
+      <w:pPr>
+        <w:pStyle w:val="Normal"/>
+        <w:shd w:fill="DDDDDD" w:val="clear"/>
+        <w:rPr/>
+      </w:pPr>
+      <w:r>
+        <w:rPr/>
+        <w:t xml:space="preserve">    </w:t>
+      </w:r>
+      <w:r>
+        <w:rPr/>
+        <w:t xml:space="preserve">mov edi, (80 * 14 + 0) * 2  ; </w:t>
+      </w:r>
+      <w:r>
+        <w:rPr/>
+        <w:t xml:space="preserve">屏幕第 </w:t>
+      </w:r>
+      <w:r>
+        <w:rPr/>
+        <w:t xml:space="preserve">14 </w:t>
+      </w:r>
+      <w:r>
+        <w:rPr/>
+        <w:t>行</w:t>
+      </w:r>
+      <w:r>
+        <w:rPr/>
+        <w:t xml:space="preserve">, </w:t>
+      </w:r>
+      <w:r>
+        <w:rPr/>
+        <w:t xml:space="preserve">第 </w:t>
+      </w:r>
+      <w:r>
+        <w:rPr/>
+        <w:t xml:space="preserve">0 </w:t>
+      </w:r>
+      <w:r>
+        <w:rPr/>
+        <w:t>列。</w:t>
+      </w:r>
+    </w:p>
+    <w:p>
+      <w:pPr>
+        <w:pStyle w:val="Normal"/>
+        <w:shd w:fill="DDDDDD" w:val="clear"/>
+        <w:rPr/>
+      </w:pPr>
+      <w:r>
+        <w:rPr/>
+        <w:t xml:space="preserve">    </w:t>
+      </w:r>
+      <w:r>
+        <w:rPr/>
+        <w:t xml:space="preserve">mov ah, 0Ch         ; 0000: </w:t>
+      </w:r>
+      <w:r>
+        <w:rPr/>
+        <w:t xml:space="preserve">黑底    </w:t>
+      </w:r>
+      <w:r>
+        <w:rPr/>
+        <w:t xml:space="preserve">1100: </w:t>
+      </w:r>
+      <w:r>
+        <w:rPr/>
+        <w:t>红字</w:t>
+      </w:r>
+    </w:p>
+    <w:p>
+      <w:pPr>
+        <w:pStyle w:val="Normal"/>
+        <w:shd w:fill="DDDDDD" w:val="clear"/>
+        <w:rPr/>
+      </w:pPr>
+      <w:r>
+        <w:rPr/>
+        <w:t xml:space="preserve">    </w:t>
+      </w:r>
+      <w:r>
+        <w:rPr/>
+        <w:t>mov al, '3'</w:t>
+      </w:r>
+    </w:p>
+    <w:p>
+      <w:pPr>
+        <w:pStyle w:val="Normal"/>
+        <w:shd w:fill="DDDDDD" w:val="clear"/>
+        <w:rPr/>
+      </w:pPr>
+      <w:r>
+        <w:rPr/>
+        <w:t xml:space="preserve">    </w:t>
+      </w:r>
+      <w:r>
+        <w:rPr/>
+        <w:t>mov [gs:edi], ax</w:t>
+      </w:r>
+    </w:p>
+    <w:p>
+      <w:pPr>
+        <w:pStyle w:val="Normal"/>
+        <w:shd w:fill="DDDDDD" w:val="clear"/>
+        <w:rPr/>
+      </w:pPr>
+      <w:r>
+        <w:rPr/>
+      </w:r>
+    </w:p>
+    <w:p>
+      <w:pPr>
+        <w:pStyle w:val="Normal"/>
+        <w:shd w:fill="DDDDDD" w:val="clear"/>
+        <w:rPr>
+          <w:shd w:fill="999999" w:val="clear"/>
+        </w:rPr>
+      </w:pPr>
+      <w:r>
+        <w:rPr/>
+        <w:t xml:space="preserve">    </w:t>
+      </w:r>
+      <w:r>
+        <w:rPr>
+          <w:shd w:fill="999999" w:val="clear"/>
+        </w:rPr>
+        <w:t xml:space="preserve">call    SelectorCallGateTest:0  ; </w:t>
+      </w:r>
+      <w:r>
+        <w:rPr>
+          <w:shd w:fill="999999" w:val="clear"/>
+        </w:rPr>
+        <w:t xml:space="preserve">测试调用门（有特权级变换），将打印字母 </w:t>
+      </w:r>
+      <w:r>
+        <w:rPr>
+          <w:shd w:fill="999999" w:val="clear"/>
+        </w:rPr>
+        <w:t>'C'</w:t>
+      </w:r>
+      <w:r>
+        <w:rPr>
+          <w:shd w:fill="999999" w:val="clear"/>
+        </w:rPr>
+        <w:t>。</w:t>
+      </w:r>
+    </w:p>
+    <w:p>
+      <w:pPr>
+        <w:pStyle w:val="Normal"/>
+        <w:shd w:fill="DDDDDD" w:val="clear"/>
+        <w:rPr/>
+      </w:pPr>
+      <w:r>
+        <w:rPr/>
+        <w:t xml:space="preserve">    </w:t>
+      </w:r>
+      <w:r>
+        <w:rPr/>
+        <w:t>jmp $</w:t>
+      </w:r>
+    </w:p>
+    <w:p>
+      <w:pPr>
+        <w:pStyle w:val="Normal"/>
+        <w:shd w:fill="DDDDDD" w:val="clear"/>
+        <w:rPr/>
+      </w:pPr>
+      <w:r>
+        <w:rPr/>
+        <w:t>SegCodeRing3Len equ $ - LABEL_CODE_RING3</w:t>
+      </w:r>
+    </w:p>
+    <w:p>
+      <w:pPr>
+        <w:pStyle w:val="Normal"/>
+        <w:shd w:fill="DDDDDD" w:val="clear"/>
+        <w:rPr/>
+      </w:pPr>
+      <w:r>
+        <w:rPr/>
+        <w:t>; END of [SECTION .ring3]</w:t>
       </w:r>
     </w:p>
     <w:p>
@@ -13259,6 +14489,54 @@
       </w:pPr>
       <w:r>
         <w:rPr/>
+        <w:tab/>
+      </w:r>
+      <w:r>
+        <w:rPr/>
+        <w:t>在进入死循环之前，我们增加了使用调用门的指令，这个调用门是我们之前定义的，可是，为了满足</w:t>
+      </w:r>
+      <w:r>
+        <w:rPr/>
+        <w:t>CPL</w:t>
+      </w:r>
+      <w:r>
+        <w:rPr/>
+        <w:t>和</w:t>
+      </w:r>
+      <w:r>
+        <w:rPr/>
+        <w:t>RPL</w:t>
+      </w:r>
+      <w:r>
+        <w:rPr/>
+        <w:t>都小于等于调用门</w:t>
+      </w:r>
+      <w:r>
+        <w:rPr/>
+        <w:t>DPL</w:t>
+      </w:r>
+      <w:r>
+        <w:rPr/>
+        <w:t>的条件，我们必须同时修改调用门：</w:t>
+      </w:r>
+    </w:p>
+    <w:p>
+      <w:pPr>
+        <w:pStyle w:val="Normal"/>
+        <w:shd w:fill="DDDDDD" w:val="clear"/>
+        <w:rPr>
+          <w:shd w:fill="999999" w:val="clear"/>
+        </w:rPr>
+      </w:pPr>
+      <w:r>
+        <w:rPr/>
+        <w:t xml:space="preserve">LABEL_CALL_GATE_TEST:   Gate          SelectorCodeDest,          0,      0, DA_386CGate + </w:t>
+      </w:r>
+      <w:r>
+        <w:rPr>
+          <w:shd w:fill="999999" w:val="clear"/>
+        </w:rPr>
+        <w:t>DA_DPL3</w:t>
       </w:r>
     </w:p>
     <w:p>
@@ -13269,6 +14547,526 @@
       </w:pPr>
       <w:r>
         <w:rPr/>
+        <w:tab/>
+      </w:r>
+      <w:r>
+        <w:rPr/>
+        <w:t>编译，运行。什么？出现错误？你可能想起来了，从低特权级到高特权级转移的时候，需要用到</w:t>
+      </w:r>
+      <w:r>
+        <w:rPr/>
+        <w:t>TSS</w:t>
+      </w:r>
+      <w:r>
+        <w:rPr/>
+        <w:t>，我们就来准备一个</w:t>
+      </w:r>
+      <w:r>
+        <w:rPr/>
+        <w:t>TSS</w:t>
+      </w:r>
+      <w:r>
+        <w:rPr/>
+        <w:t>：</w:t>
+      </w:r>
+    </w:p>
+    <w:p>
+      <w:pPr>
+        <w:pStyle w:val="Normal"/>
+        <w:shd w:fill="DDDDDD" w:val="clear"/>
+        <w:rPr/>
+      </w:pPr>
+      <w:r>
+        <w:rPr/>
+        <w:t>[SECTION .tss]</w:t>
+      </w:r>
+    </w:p>
+    <w:p>
+      <w:pPr>
+        <w:pStyle w:val="Normal"/>
+        <w:shd w:fill="DDDDDD" w:val="clear"/>
+        <w:rPr/>
+      </w:pPr>
+      <w:r>
+        <w:rPr/>
+        <w:t>ALIGN   32</w:t>
+      </w:r>
+    </w:p>
+    <w:p>
+      <w:pPr>
+        <w:pStyle w:val="Normal"/>
+        <w:shd w:fill="DDDDDD" w:val="clear"/>
+        <w:rPr/>
+      </w:pPr>
+      <w:r>
+        <w:rPr/>
+        <w:t>[BITS   32]</w:t>
+      </w:r>
+    </w:p>
+    <w:p>
+      <w:pPr>
+        <w:pStyle w:val="Normal"/>
+        <w:shd w:fill="DDDDDD" w:val="clear"/>
+        <w:rPr/>
+      </w:pPr>
+      <w:r>
+        <w:rPr/>
+        <w:t>LABEL_TSS:</w:t>
+      </w:r>
+    </w:p>
+    <w:p>
+      <w:pPr>
+        <w:pStyle w:val="Normal"/>
+        <w:shd w:fill="DDDDDD" w:val="clear"/>
+        <w:rPr/>
+      </w:pPr>
+      <w:r>
+        <w:rPr/>
+        <w:t xml:space="preserve">        </w:t>
+      </w:r>
+      <w:r>
+        <w:rPr/>
+        <w:t>DD  0           ; Back</w:t>
+      </w:r>
+    </w:p>
+    <w:p>
+      <w:pPr>
+        <w:pStyle w:val="Normal"/>
+        <w:shd w:fill="DDDDDD" w:val="clear"/>
+        <w:rPr/>
+      </w:pPr>
+      <w:r>
+        <w:rPr/>
+        <w:t xml:space="preserve">        </w:t>
+      </w:r>
+      <w:r>
+        <w:rPr/>
+        <w:t xml:space="preserve">DD  TopOfStack      ; 0 </w:t>
+      </w:r>
+      <w:r>
+        <w:rPr/>
+        <w:t>级堆栈</w:t>
+      </w:r>
+    </w:p>
+    <w:p>
+      <w:pPr>
+        <w:pStyle w:val="Normal"/>
+        <w:shd w:fill="DDDDDD" w:val="clear"/>
+        <w:rPr/>
+      </w:pPr>
+      <w:r>
+        <w:rPr/>
+        <w:t xml:space="preserve">        </w:t>
+      </w:r>
+      <w:r>
+        <w:rPr/>
+        <w:t xml:space="preserve">DD  SelectorStack       ; </w:t>
+      </w:r>
+    </w:p>
+    <w:p>
+      <w:pPr>
+        <w:pStyle w:val="Normal"/>
+        <w:shd w:fill="DDDDDD" w:val="clear"/>
+        <w:rPr/>
+      </w:pPr>
+      <w:r>
+        <w:rPr/>
+        <w:t xml:space="preserve">        </w:t>
+      </w:r>
+      <w:r>
+        <w:rPr/>
+        <w:t xml:space="preserve">DD  0           ; 1 </w:t>
+      </w:r>
+      <w:r>
+        <w:rPr/>
+        <w:t>级堆栈</w:t>
+      </w:r>
+    </w:p>
+    <w:p>
+      <w:pPr>
+        <w:pStyle w:val="Normal"/>
+        <w:shd w:fill="DDDDDD" w:val="clear"/>
+        <w:rPr/>
+      </w:pPr>
+      <w:r>
+        <w:rPr/>
+        <w:t xml:space="preserve">        </w:t>
+      </w:r>
+      <w:r>
+        <w:rPr/>
+        <w:t xml:space="preserve">DD  0           ; </w:t>
+      </w:r>
+    </w:p>
+    <w:p>
+      <w:pPr>
+        <w:pStyle w:val="Normal"/>
+        <w:shd w:fill="DDDDDD" w:val="clear"/>
+        <w:rPr/>
+      </w:pPr>
+      <w:r>
+        <w:rPr/>
+        <w:t xml:space="preserve">        </w:t>
+      </w:r>
+      <w:r>
+        <w:rPr/>
+        <w:t xml:space="preserve">DD  0           ; 2 </w:t>
+      </w:r>
+      <w:r>
+        <w:rPr/>
+        <w:t>级堆栈</w:t>
+      </w:r>
+    </w:p>
+    <w:p>
+      <w:pPr>
+        <w:pStyle w:val="Normal"/>
+        <w:shd w:fill="DDDDDD" w:val="clear"/>
+        <w:rPr/>
+      </w:pPr>
+      <w:r>
+        <w:rPr/>
+        <w:t xml:space="preserve">        </w:t>
+      </w:r>
+      <w:r>
+        <w:rPr/>
+        <w:t xml:space="preserve">DD  0           ; </w:t>
+      </w:r>
+    </w:p>
+    <w:p>
+      <w:pPr>
+        <w:pStyle w:val="Normal"/>
+        <w:shd w:fill="DDDDDD" w:val="clear"/>
+        <w:rPr/>
+      </w:pPr>
+      <w:r>
+        <w:rPr/>
+        <w:t xml:space="preserve">        </w:t>
+      </w:r>
+      <w:r>
+        <w:rPr/>
+        <w:t>DD  0           ; CR3</w:t>
+      </w:r>
+    </w:p>
+    <w:p>
+      <w:pPr>
+        <w:pStyle w:val="Normal"/>
+        <w:shd w:fill="DDDDDD" w:val="clear"/>
+        <w:rPr/>
+      </w:pPr>
+      <w:r>
+        <w:rPr/>
+        <w:t xml:space="preserve">        </w:t>
+      </w:r>
+      <w:r>
+        <w:rPr/>
+        <w:t>DD  0           ; EIP</w:t>
+      </w:r>
+    </w:p>
+    <w:p>
+      <w:pPr>
+        <w:pStyle w:val="Normal"/>
+        <w:shd w:fill="DDDDDD" w:val="clear"/>
+        <w:rPr/>
+      </w:pPr>
+      <w:r>
+        <w:rPr/>
+        <w:t xml:space="preserve">        </w:t>
+      </w:r>
+      <w:r>
+        <w:rPr/>
+        <w:t>DD  0           ; EFLAGS</w:t>
+      </w:r>
+    </w:p>
+    <w:p>
+      <w:pPr>
+        <w:pStyle w:val="Normal"/>
+        <w:shd w:fill="DDDDDD" w:val="clear"/>
+        <w:rPr/>
+      </w:pPr>
+      <w:r>
+        <w:rPr/>
+        <w:t xml:space="preserve">        </w:t>
+      </w:r>
+      <w:r>
+        <w:rPr/>
+        <w:t>DD  0           ; EAX</w:t>
+      </w:r>
+    </w:p>
+    <w:p>
+      <w:pPr>
+        <w:pStyle w:val="Normal"/>
+        <w:shd w:fill="DDDDDD" w:val="clear"/>
+        <w:rPr/>
+      </w:pPr>
+      <w:r>
+        <w:rPr/>
+        <w:t xml:space="preserve">        </w:t>
+      </w:r>
+      <w:r>
+        <w:rPr/>
+        <w:t>DD  0           ; ECX</w:t>
+      </w:r>
+    </w:p>
+    <w:p>
+      <w:pPr>
+        <w:pStyle w:val="Normal"/>
+        <w:shd w:fill="DDDDDD" w:val="clear"/>
+        <w:rPr/>
+      </w:pPr>
+      <w:r>
+        <w:rPr/>
+        <w:t xml:space="preserve">        </w:t>
+      </w:r>
+      <w:r>
+        <w:rPr/>
+        <w:t>DD  0           ; EDX</w:t>
+      </w:r>
+    </w:p>
+    <w:p>
+      <w:pPr>
+        <w:pStyle w:val="Normal"/>
+        <w:shd w:fill="DDDDDD" w:val="clear"/>
+        <w:rPr/>
+      </w:pPr>
+      <w:r>
+        <w:rPr/>
+        <w:t xml:space="preserve">        </w:t>
+      </w:r>
+      <w:r>
+        <w:rPr/>
+        <w:t>DD  0           ; EBX</w:t>
+      </w:r>
+    </w:p>
+    <w:p>
+      <w:pPr>
+        <w:pStyle w:val="Normal"/>
+        <w:shd w:fill="DDDDDD" w:val="clear"/>
+        <w:rPr/>
+      </w:pPr>
+      <w:r>
+        <w:rPr/>
+        <w:t xml:space="preserve">        </w:t>
+      </w:r>
+      <w:r>
+        <w:rPr/>
+        <w:t>DD  0           ; ESP</w:t>
+      </w:r>
+    </w:p>
+    <w:p>
+      <w:pPr>
+        <w:pStyle w:val="Normal"/>
+        <w:shd w:fill="DDDDDD" w:val="clear"/>
+        <w:rPr/>
+      </w:pPr>
+      <w:r>
+        <w:rPr/>
+        <w:t xml:space="preserve">        </w:t>
+      </w:r>
+      <w:r>
+        <w:rPr/>
+        <w:t>DD  0           ; EBP</w:t>
+      </w:r>
+    </w:p>
+    <w:p>
+      <w:pPr>
+        <w:pStyle w:val="Normal"/>
+        <w:shd w:fill="DDDDDD" w:val="clear"/>
+        <w:rPr/>
+      </w:pPr>
+      <w:r>
+        <w:rPr/>
+        <w:t xml:space="preserve">        </w:t>
+      </w:r>
+      <w:r>
+        <w:rPr/>
+        <w:t>DD  0           ; ESI</w:t>
+      </w:r>
+    </w:p>
+    <w:p>
+      <w:pPr>
+        <w:pStyle w:val="Normal"/>
+        <w:shd w:fill="DDDDDD" w:val="clear"/>
+        <w:rPr/>
+      </w:pPr>
+      <w:r>
+        <w:rPr/>
+        <w:t xml:space="preserve">        </w:t>
+      </w:r>
+      <w:r>
+        <w:rPr/>
+        <w:t>DD  0           ; EDI</w:t>
+      </w:r>
+    </w:p>
+    <w:p>
+      <w:pPr>
+        <w:pStyle w:val="Normal"/>
+        <w:shd w:fill="DDDDDD" w:val="clear"/>
+        <w:rPr/>
+      </w:pPr>
+      <w:r>
+        <w:rPr/>
+        <w:t xml:space="preserve">        </w:t>
+      </w:r>
+      <w:r>
+        <w:rPr/>
+        <w:t>DD  0           ; ES</w:t>
+      </w:r>
+    </w:p>
+    <w:p>
+      <w:pPr>
+        <w:pStyle w:val="Normal"/>
+        <w:shd w:fill="DDDDDD" w:val="clear"/>
+        <w:rPr/>
+      </w:pPr>
+      <w:r>
+        <w:rPr/>
+        <w:t xml:space="preserve">        </w:t>
+      </w:r>
+      <w:r>
+        <w:rPr/>
+        <w:t>DD  0           ; CS</w:t>
+      </w:r>
+    </w:p>
+    <w:p>
+      <w:pPr>
+        <w:pStyle w:val="Normal"/>
+        <w:shd w:fill="DDDDDD" w:val="clear"/>
+        <w:rPr/>
+      </w:pPr>
+      <w:r>
+        <w:rPr/>
+        <w:t xml:space="preserve">        </w:t>
+      </w:r>
+      <w:r>
+        <w:rPr/>
+        <w:t>DD  0           ; SS</w:t>
+      </w:r>
+    </w:p>
+    <w:p>
+      <w:pPr>
+        <w:pStyle w:val="Normal"/>
+        <w:shd w:fill="DDDDDD" w:val="clear"/>
+        <w:rPr/>
+      </w:pPr>
+      <w:r>
+        <w:rPr/>
+        <w:t xml:space="preserve">        </w:t>
+      </w:r>
+      <w:r>
+        <w:rPr/>
+        <w:t>DD  0           ; DS</w:t>
+      </w:r>
+    </w:p>
+    <w:p>
+      <w:pPr>
+        <w:pStyle w:val="Normal"/>
+        <w:shd w:fill="DDDDDD" w:val="clear"/>
+        <w:rPr/>
+      </w:pPr>
+      <w:r>
+        <w:rPr/>
+        <w:t xml:space="preserve">        </w:t>
+      </w:r>
+      <w:r>
+        <w:rPr/>
+        <w:t>DD  0           ; FS</w:t>
+      </w:r>
+    </w:p>
+    <w:p>
+      <w:pPr>
+        <w:pStyle w:val="Normal"/>
+        <w:shd w:fill="DDDDDD" w:val="clear"/>
+        <w:rPr/>
+      </w:pPr>
+      <w:r>
+        <w:rPr/>
+        <w:t xml:space="preserve">        </w:t>
+      </w:r>
+      <w:r>
+        <w:rPr/>
+        <w:t>DD  0           ; GS</w:t>
+      </w:r>
+    </w:p>
+    <w:p>
+      <w:pPr>
+        <w:pStyle w:val="Normal"/>
+        <w:shd w:fill="DDDDDD" w:val="clear"/>
+        <w:rPr/>
+      </w:pPr>
+      <w:r>
+        <w:rPr/>
+        <w:t xml:space="preserve">        </w:t>
+      </w:r>
+      <w:r>
+        <w:rPr/>
+        <w:t>DD  0           ; LDT</w:t>
+      </w:r>
+    </w:p>
+    <w:p>
+      <w:pPr>
+        <w:pStyle w:val="Normal"/>
+        <w:shd w:fill="DDDDDD" w:val="clear"/>
+        <w:rPr/>
+      </w:pPr>
+      <w:r>
+        <w:rPr/>
+        <w:t xml:space="preserve">        </w:t>
+      </w:r>
+      <w:r>
+        <w:rPr/>
+        <w:t xml:space="preserve">DW  0           ; </w:t>
+      </w:r>
+      <w:r>
+        <w:rPr/>
+        <w:t>调试陷阱标志</w:t>
+      </w:r>
+    </w:p>
+    <w:p>
+      <w:pPr>
+        <w:pStyle w:val="Normal"/>
+        <w:shd w:fill="DDDDDD" w:val="clear"/>
+        <w:rPr/>
+      </w:pPr>
+      <w:r>
+        <w:rPr/>
+        <w:t xml:space="preserve">        </w:t>
+      </w:r>
+      <w:r>
+        <w:rPr/>
+        <w:t>DW  $ - LABEL_TSS + 2   ; I/O</w:t>
+      </w:r>
+      <w:r>
+        <w:rPr/>
+        <w:t>位图基址</w:t>
+      </w:r>
+    </w:p>
+    <w:p>
+      <w:pPr>
+        <w:pStyle w:val="Normal"/>
+        <w:shd w:fill="DDDDDD" w:val="clear"/>
+        <w:rPr/>
+      </w:pPr>
+      <w:r>
+        <w:rPr/>
+        <w:t xml:space="preserve">        </w:t>
+      </w:r>
+      <w:r>
+        <w:rPr/>
+        <w:t>DB  0ffh            ; I/O</w:t>
+      </w:r>
+      <w:r>
+        <w:rPr/>
+        <w:t>位图结束标志</w:t>
+      </w:r>
+    </w:p>
+    <w:p>
+      <w:pPr>
+        <w:pStyle w:val="Normal"/>
+        <w:shd w:fill="DDDDDD" w:val="clear"/>
+        <w:rPr/>
+      </w:pPr>
+      <w:r>
+        <w:rPr/>
+        <w:t>TSSLen      equ $ - LABEL_TSS</w:t>
       </w:r>
     </w:p>
     <w:p>
@@ -13279,6 +15077,19 @@
       </w:pPr>
       <w:r>
         <w:rPr/>
+        <w:tab/>
+      </w:r>
+      <w:r>
+        <w:rPr/>
+        <w:t>可以看出，除了</w:t>
+      </w:r>
+      <w:r>
+        <w:rPr/>
+        <w:t>0</w:t>
+      </w:r>
+      <w:r>
+        <w:rPr/>
+        <w:t>级堆栈之外，其他各个字段我们都没做任何初始化。因为在本例中，我们只用到这一部分。</w:t>
       </w:r>
     </w:p>
     <w:p>
@@ -13289,6 +15100,30 @@
       </w:pPr>
       <w:r>
         <w:rPr/>
+        <w:tab/>
+      </w:r>
+      <w:r>
+        <w:rPr/>
+        <w:t>对应</w:t>
+      </w:r>
+      <w:r>
+        <w:rPr/>
+        <w:t>TSS</w:t>
+      </w:r>
+      <w:r>
+        <w:rPr/>
+        <w:t>的描述符如下：</w:t>
+      </w:r>
+    </w:p>
+    <w:p>
+      <w:pPr>
+        <w:pStyle w:val="Normal"/>
+        <w:shd w:fill="DDDDDD" w:val="clear"/>
+        <w:rPr/>
+      </w:pPr>
+      <w:r>
+        <w:rPr/>
+        <w:t>LABEL_DESC_TSS:     Descriptor         0,          TSSLen - 1, DA_386TSS        ; TSS</w:t>
       </w:r>
     </w:p>
     <w:p>
@@ -13299,6 +15134,22 @@
       </w:pPr>
       <w:r>
         <w:rPr/>
+        <w:tab/>
+      </w:r>
+      <w:r>
+        <w:rPr/>
+        <w:t>选择子：</w:t>
+      </w:r>
+    </w:p>
+    <w:p>
+      <w:pPr>
+        <w:pStyle w:val="Normal"/>
+        <w:shd w:fill="DDDDDD" w:val="clear"/>
+        <w:rPr/>
+      </w:pPr>
+      <w:r>
+        <w:rPr/>
+        <w:t>SelectorTSS     equ LABEL_DESC_TSS      - LABEL_GDT</w:t>
       </w:r>
     </w:p>
     <w:p>
@@ -13309,6 +15160,249 @@
       </w:pPr>
       <w:r>
         <w:rPr/>
+        <w:tab/>
+      </w:r>
+      <w:r>
+        <w:rPr/>
+        <w:t>另外，添加初始化</w:t>
+      </w:r>
+      <w:r>
+        <w:rPr/>
+        <w:t>TSS</w:t>
+      </w:r>
+      <w:r>
+        <w:rPr/>
+        <w:t>描述符的代码之后，</w:t>
+      </w:r>
+      <w:r>
+        <w:rPr/>
+        <w:t>TSS</w:t>
+      </w:r>
+      <w:r>
+        <w:rPr/>
+        <w:t>就准备好了，我们需要在特权级变换之前加载它：</w:t>
+      </w:r>
+    </w:p>
+    <w:p>
+      <w:pPr>
+        <w:pStyle w:val="Normal"/>
+        <w:shd w:fill="DDDDDD" w:val="clear"/>
+        <w:rPr/>
+      </w:pPr>
+      <w:r>
+        <w:rPr/>
+        <w:t xml:space="preserve">.2: ; </w:t>
+      </w:r>
+      <w:r>
+        <w:rPr/>
+        <w:t>显示完毕</w:t>
+      </w:r>
+    </w:p>
+    <w:p>
+      <w:pPr>
+        <w:pStyle w:val="Normal"/>
+        <w:shd w:fill="DDDDDD" w:val="clear"/>
+        <w:rPr/>
+      </w:pPr>
+      <w:r>
+        <w:rPr/>
+      </w:r>
+    </w:p>
+    <w:p>
+      <w:pPr>
+        <w:pStyle w:val="Normal"/>
+        <w:shd w:fill="DDDDDD" w:val="clear"/>
+        <w:rPr/>
+      </w:pPr>
+      <w:r>
+        <w:rPr/>
+        <w:t xml:space="preserve">    </w:t>
+      </w:r>
+      <w:r>
+        <w:rPr/>
+        <w:t>call    DispReturn</w:t>
+      </w:r>
+    </w:p>
+    <w:p>
+      <w:pPr>
+        <w:pStyle w:val="Normal"/>
+        <w:shd w:fill="DDDDDD" w:val="clear"/>
+        <w:rPr/>
+      </w:pPr>
+      <w:r>
+        <w:rPr/>
+      </w:r>
+    </w:p>
+    <w:p>
+      <w:pPr>
+        <w:pStyle w:val="Normal"/>
+        <w:shd w:fill="DDDDDD" w:val="clear"/>
+        <w:rPr/>
+      </w:pPr>
+      <w:r>
+        <w:rPr/>
+        <w:t xml:space="preserve">    </w:t>
+      </w:r>
+      <w:r>
+        <w:rPr/>
+        <w:t>; Load TSS</w:t>
+      </w:r>
+    </w:p>
+    <w:p>
+      <w:pPr>
+        <w:pStyle w:val="Normal"/>
+        <w:shd w:fill="DDDDDD" w:val="clear"/>
+        <w:rPr>
+          <w:shd w:fill="999999" w:val="clear"/>
+        </w:rPr>
+      </w:pPr>
+      <w:r>
+        <w:rPr/>
+        <w:t xml:space="preserve">    </w:t>
+      </w:r>
+      <w:r>
+        <w:rPr>
+          <w:shd w:fill="999999" w:val="clear"/>
+        </w:rPr>
+        <w:t>mov ax, SelectorTSS</w:t>
+      </w:r>
+    </w:p>
+    <w:p>
+      <w:pPr>
+        <w:pStyle w:val="Normal"/>
+        <w:shd w:fill="DDDDDD" w:val="clear"/>
+        <w:rPr/>
+      </w:pPr>
+      <w:r>
+        <w:rPr/>
+        <w:t xml:space="preserve">    </w:t>
+      </w:r>
+      <w:r>
+        <w:rPr>
+          <w:shd w:fill="999999" w:val="clear"/>
+        </w:rPr>
+        <w:t>ltr ax</w:t>
+      </w:r>
+      <w:r>
+        <w:rPr/>
+        <w:t xml:space="preserve">  ; </w:t>
+      </w:r>
+      <w:r>
+        <w:rPr/>
+        <w:t>在任务内发生特权级变换时要切换堆栈，而内层堆栈的指针存放在当前任务的</w:t>
+      </w:r>
+      <w:r>
+        <w:rPr/>
+        <w:t>TSS</w:t>
+      </w:r>
+      <w:r>
+        <w:rPr/>
+        <w:t xml:space="preserve">中，所以要设置任务状态段寄存器 </w:t>
+      </w:r>
+      <w:r>
+        <w:rPr/>
+        <w:t>TR</w:t>
+      </w:r>
+      <w:r>
+        <w:rPr/>
+        <w:t>。</w:t>
+      </w:r>
+    </w:p>
+    <w:p>
+      <w:pPr>
+        <w:pStyle w:val="Normal"/>
+        <w:shd w:fill="DDDDDD" w:val="clear"/>
+        <w:rPr/>
+      </w:pPr>
+      <w:r>
+        <w:rPr/>
+      </w:r>
+    </w:p>
+    <w:p>
+      <w:pPr>
+        <w:pStyle w:val="Normal"/>
+        <w:shd w:fill="DDDDDD" w:val="clear"/>
+        <w:rPr/>
+      </w:pPr>
+      <w:r>
+        <w:rPr/>
+        <w:t xml:space="preserve">    </w:t>
+      </w:r>
+      <w:r>
+        <w:rPr/>
+        <w:t>push    SelectorStack3</w:t>
+      </w:r>
+    </w:p>
+    <w:p>
+      <w:pPr>
+        <w:pStyle w:val="Normal"/>
+        <w:shd w:fill="DDDDDD" w:val="clear"/>
+        <w:rPr/>
+      </w:pPr>
+      <w:r>
+        <w:rPr/>
+        <w:t xml:space="preserve">    </w:t>
+      </w:r>
+      <w:r>
+        <w:rPr/>
+        <w:t>push    TopOfStack3</w:t>
+      </w:r>
+    </w:p>
+    <w:p>
+      <w:pPr>
+        <w:pStyle w:val="Normal"/>
+        <w:shd w:fill="DDDDDD" w:val="clear"/>
+        <w:rPr/>
+      </w:pPr>
+      <w:r>
+        <w:rPr/>
+        <w:t xml:space="preserve">    </w:t>
+      </w:r>
+      <w:r>
+        <w:rPr/>
+        <w:t>push    SelectorCodeRing3</w:t>
+      </w:r>
+    </w:p>
+    <w:p>
+      <w:pPr>
+        <w:pStyle w:val="Normal"/>
+        <w:shd w:fill="DDDDDD" w:val="clear"/>
+        <w:rPr/>
+      </w:pPr>
+      <w:r>
+        <w:rPr/>
+        <w:t xml:space="preserve">    </w:t>
+      </w:r>
+      <w:r>
+        <w:rPr/>
+        <w:t>push    0</w:t>
+      </w:r>
+    </w:p>
+    <w:p>
+      <w:pPr>
+        <w:pStyle w:val="Normal"/>
+        <w:shd w:fill="DDDDDD" w:val="clear"/>
+        <w:rPr/>
+      </w:pPr>
+      <w:r>
+        <w:rPr/>
+        <w:t xml:space="preserve">    </w:t>
+      </w:r>
+      <w:r>
+        <w:rPr/>
+        <w:t>retf                ; Ring0 -&gt; Ring3</w:t>
+      </w:r>
+      <w:r>
+        <w:rPr/>
+        <w:t xml:space="preserve">，历史性转移！将打印数字 </w:t>
+      </w:r>
+      <w:r>
+        <w:rPr/>
+        <w:t>'3'</w:t>
+      </w:r>
+      <w:r>
+        <w:rPr/>
+        <w:t>。</w:t>
       </w:r>
     </w:p>
     <w:p>
@@ -13319,6 +15413,59 @@
       </w:pPr>
       <w:r>
         <w:rPr/>
+        <w:tab/>
+      </w:r>
+      <w:r>
+        <w:rPr/>
+        <w:t>在运行，好，成功了！运行结果如图</w:t>
+      </w:r>
+      <w:r>
+        <w:rPr/>
+        <w:t>3-23</w:t>
+      </w:r>
+      <w:r>
+        <w:rPr/>
+        <w:t>所示</w:t>
+      </w:r>
+      <w:r>
+        <w:rPr/>
+        <w:t>(</w:t>
+      </w:r>
+      <w:r>
+        <w:rPr/>
+        <w:t>这里不截图了</w:t>
+      </w:r>
+      <w:r>
+        <w:rPr/>
+        <w:t>)</w:t>
+      </w:r>
+      <w:r>
+        <w:rPr/>
+        <w:t>，我们不但看到了数字</w:t>
+      </w:r>
+      <w:r>
+        <w:rPr/>
+        <w:t>3</w:t>
+      </w:r>
+      <w:r>
+        <w:rPr/>
+        <w:t>，而且看到了字母</w:t>
+      </w:r>
+      <w:r>
+        <w:rPr/>
+        <w:t>C</w:t>
+      </w:r>
+      <w:r>
+        <w:rPr/>
+        <w:t>，这表明我们在</w:t>
+      </w:r>
+      <w:r>
+        <w:rPr/>
+        <w:t>ring3</w:t>
+      </w:r>
+      <w:r>
+        <w:rPr/>
+        <w:t>下对调用门的使用也是成功的！</w:t>
       </w:r>
     </w:p>
     <w:p>
@@ -13329,6 +15476,369 @@
       </w:pPr>
       <w:r>
         <w:rPr/>
+        <w:tab/>
+      </w:r>
+      <w:r>
+        <w:rPr/>
+        <w:t>好了，为了让我们的程序能够顺利地返回</w:t>
+      </w:r>
+      <w:r>
+        <w:rPr/>
+        <w:t>DOS</w:t>
+      </w:r>
+      <w:r>
+        <w:rPr/>
+        <w:t>，我们将调用局部任务的代码加入到调用门的目标代码</w:t>
+      </w:r>
+      <w:r>
+        <w:rPr/>
+        <w:t>[SECTION .sdest]</w:t>
+      </w:r>
+      <w:r>
+        <w:rPr/>
+        <w:t>。最后，程序将由这里进入局部任务，然后经由原路返回</w:t>
+      </w:r>
+      <w:r>
+        <w:rPr/>
+        <w:t>DOS</w:t>
+      </w:r>
+      <w:r>
+        <w:rPr/>
+        <w:t>：</w:t>
+      </w:r>
+    </w:p>
+    <w:p>
+      <w:pPr>
+        <w:pStyle w:val="Normal"/>
+        <w:shd w:fill="DDDDDD" w:val="clear"/>
+        <w:rPr/>
+      </w:pPr>
+      <w:r>
+        <w:rPr/>
+        <w:t>LABEL_SEG_CODE_DEST:</w:t>
+      </w:r>
+    </w:p>
+    <w:p>
+      <w:pPr>
+        <w:pStyle w:val="Normal"/>
+        <w:shd w:fill="DDDDDD" w:val="clear"/>
+        <w:rPr/>
+      </w:pPr>
+      <w:r>
+        <w:rPr/>
+        <w:t xml:space="preserve">    </w:t>
+      </w:r>
+      <w:r>
+        <w:rPr/>
+        <w:t>mov ax, SelectorVideo</w:t>
+      </w:r>
+    </w:p>
+    <w:p>
+      <w:pPr>
+        <w:pStyle w:val="Normal"/>
+        <w:shd w:fill="DDDDDD" w:val="clear"/>
+        <w:rPr/>
+      </w:pPr>
+      <w:r>
+        <w:rPr/>
+        <w:t xml:space="preserve">    </w:t>
+      </w:r>
+      <w:r>
+        <w:rPr/>
+        <w:t xml:space="preserve">mov gs, ax          ; </w:t>
+      </w:r>
+      <w:r>
+        <w:rPr/>
+        <w:t>视频段选择子</w:t>
+      </w:r>
+      <w:r>
+        <w:rPr/>
+        <w:t>(</w:t>
+      </w:r>
+      <w:r>
+        <w:rPr/>
+        <w:t>目的</w:t>
+      </w:r>
+      <w:r>
+        <w:rPr/>
+        <w:t>)</w:t>
+      </w:r>
+    </w:p>
+    <w:p>
+      <w:pPr>
+        <w:pStyle w:val="Normal"/>
+        <w:shd w:fill="DDDDDD" w:val="clear"/>
+        <w:rPr/>
+      </w:pPr>
+      <w:r>
+        <w:rPr/>
+      </w:r>
+    </w:p>
+    <w:p>
+      <w:pPr>
+        <w:pStyle w:val="Normal"/>
+        <w:shd w:fill="DDDDDD" w:val="clear"/>
+        <w:rPr/>
+      </w:pPr>
+      <w:r>
+        <w:rPr/>
+        <w:t xml:space="preserve">    </w:t>
+      </w:r>
+      <w:r>
+        <w:rPr/>
+        <w:t xml:space="preserve">mov edi, (80 * 12 + 0) * 2  ; </w:t>
+      </w:r>
+      <w:r>
+        <w:rPr/>
+        <w:t xml:space="preserve">屏幕第 </w:t>
+      </w:r>
+      <w:r>
+        <w:rPr/>
+        <w:t xml:space="preserve">12 </w:t>
+      </w:r>
+      <w:r>
+        <w:rPr/>
+        <w:t>行</w:t>
+      </w:r>
+      <w:r>
+        <w:rPr/>
+        <w:t xml:space="preserve">, </w:t>
+      </w:r>
+      <w:r>
+        <w:rPr/>
+        <w:t xml:space="preserve">第 </w:t>
+      </w:r>
+      <w:r>
+        <w:rPr/>
+        <w:t xml:space="preserve">0 </w:t>
+      </w:r>
+      <w:r>
+        <w:rPr/>
+        <w:t>列。</w:t>
+      </w:r>
+    </w:p>
+    <w:p>
+      <w:pPr>
+        <w:pStyle w:val="Normal"/>
+        <w:shd w:fill="DDDDDD" w:val="clear"/>
+        <w:rPr/>
+      </w:pPr>
+      <w:r>
+        <w:rPr/>
+        <w:t xml:space="preserve">    </w:t>
+      </w:r>
+      <w:r>
+        <w:rPr/>
+        <w:t xml:space="preserve">mov ah, 0Ch         ; 0000: </w:t>
+      </w:r>
+      <w:r>
+        <w:rPr/>
+        <w:t xml:space="preserve">黑底    </w:t>
+      </w:r>
+      <w:r>
+        <w:rPr/>
+        <w:t xml:space="preserve">1100: </w:t>
+      </w:r>
+      <w:r>
+        <w:rPr/>
+        <w:t>红字</w:t>
+      </w:r>
+    </w:p>
+    <w:p>
+      <w:pPr>
+        <w:pStyle w:val="Normal"/>
+        <w:shd w:fill="DDDDDD" w:val="clear"/>
+        <w:rPr/>
+      </w:pPr>
+      <w:r>
+        <w:rPr/>
+        <w:t xml:space="preserve">    </w:t>
+      </w:r>
+      <w:r>
+        <w:rPr/>
+        <w:t>mov al, 'C'</w:t>
+      </w:r>
+    </w:p>
+    <w:p>
+      <w:pPr>
+        <w:pStyle w:val="Normal"/>
+        <w:shd w:fill="DDDDDD" w:val="clear"/>
+        <w:rPr/>
+      </w:pPr>
+      <w:r>
+        <w:rPr/>
+        <w:t xml:space="preserve">    </w:t>
+      </w:r>
+      <w:r>
+        <w:rPr/>
+        <w:t>mov [gs:edi], ax</w:t>
+      </w:r>
+    </w:p>
+    <w:p>
+      <w:pPr>
+        <w:pStyle w:val="Normal"/>
+        <w:shd w:fill="DDDDDD" w:val="clear"/>
+        <w:rPr/>
+      </w:pPr>
+      <w:r>
+        <w:rPr/>
+      </w:r>
+    </w:p>
+    <w:p>
+      <w:pPr>
+        <w:pStyle w:val="Normal"/>
+        <w:shd w:fill="DDDDDD" w:val="clear"/>
+        <w:rPr/>
+      </w:pPr>
+      <w:r>
+        <w:rPr/>
+        <w:t xml:space="preserve">    </w:t>
+      </w:r>
+      <w:r>
+        <w:rPr/>
+        <w:t>; Load LDT</w:t>
+      </w:r>
+    </w:p>
+    <w:p>
+      <w:pPr>
+        <w:pStyle w:val="Normal"/>
+        <w:shd w:fill="DDDDDD" w:val="clear"/>
+        <w:rPr>
+          <w:shd w:fill="999999" w:val="clear"/>
+        </w:rPr>
+      </w:pPr>
+      <w:r>
+        <w:rPr/>
+        <w:t xml:space="preserve">    </w:t>
+      </w:r>
+      <w:r>
+        <w:rPr>
+          <w:shd w:fill="999999" w:val="clear"/>
+        </w:rPr>
+        <w:t>mov ax, SelectorLDT</w:t>
+      </w:r>
+    </w:p>
+    <w:p>
+      <w:pPr>
+        <w:pStyle w:val="Normal"/>
+        <w:shd w:fill="DDDDDD" w:val="clear"/>
+        <w:rPr>
+          <w:shd w:fill="999999" w:val="clear"/>
+        </w:rPr>
+      </w:pPr>
+      <w:r>
+        <w:rPr/>
+        <w:t xml:space="preserve">    </w:t>
+      </w:r>
+      <w:r>
+        <w:rPr>
+          <w:shd w:fill="999999" w:val="clear"/>
+        </w:rPr>
+        <w:t>lldt    ax</w:t>
+      </w:r>
+    </w:p>
+    <w:p>
+      <w:pPr>
+        <w:pStyle w:val="Normal"/>
+        <w:shd w:fill="DDDDDD" w:val="clear"/>
+        <w:rPr/>
+      </w:pPr>
+      <w:r>
+        <w:rPr/>
+      </w:r>
+    </w:p>
+    <w:p>
+      <w:pPr>
+        <w:pStyle w:val="Normal"/>
+        <w:shd w:fill="DDDDDD" w:val="clear"/>
+        <w:rPr>
+          <w:shd w:fill="999999" w:val="clear"/>
+        </w:rPr>
+      </w:pPr>
+      <w:r>
+        <w:rPr/>
+        <w:t xml:space="preserve">    </w:t>
+      </w:r>
+      <w:r>
+        <w:rPr>
+          <w:shd w:fill="999999" w:val="clear"/>
+        </w:rPr>
+        <w:t xml:space="preserve">jmp SelectorLDTCodeA:0  ; </w:t>
+      </w:r>
+      <w:r>
+        <w:rPr>
+          <w:shd w:fill="999999" w:val="clear"/>
+        </w:rPr>
+        <w:t xml:space="preserve">跳入局部任务，将打印字母 </w:t>
+      </w:r>
+      <w:r>
+        <w:rPr>
+          <w:shd w:fill="999999" w:val="clear"/>
+        </w:rPr>
+        <w:t>'L'</w:t>
+      </w:r>
+      <w:r>
+        <w:rPr>
+          <w:shd w:fill="999999" w:val="clear"/>
+        </w:rPr>
+        <w:t>。</w:t>
+      </w:r>
+    </w:p>
+    <w:p>
+      <w:pPr>
+        <w:pStyle w:val="Normal"/>
+        <w:shd w:fill="DDDDDD" w:val="clear"/>
+        <w:rPr/>
+      </w:pPr>
+      <w:r>
+        <w:rPr/>
+      </w:r>
+    </w:p>
+    <w:p>
+      <w:pPr>
+        <w:pStyle w:val="Normal"/>
+        <w:shd w:fill="DDDDDD" w:val="clear"/>
+        <w:rPr/>
+      </w:pPr>
+      <w:r>
+        <w:rPr/>
+        <w:t xml:space="preserve">    </w:t>
+      </w:r>
+      <w:r>
+        <w:rPr/>
+        <w:t>;retf</w:t>
+      </w:r>
+    </w:p>
+    <w:p>
+      <w:pPr>
+        <w:pStyle w:val="Normal"/>
+        <w:shd w:fill="DDDDDD" w:val="clear"/>
+        <w:rPr/>
+      </w:pPr>
+      <w:r>
+        <w:rPr/>
+      </w:r>
+    </w:p>
+    <w:p>
+      <w:pPr>
+        <w:pStyle w:val="Normal"/>
+        <w:shd w:fill="DDDDDD" w:val="clear"/>
+        <w:rPr/>
+      </w:pPr>
+      <w:r>
+        <w:rPr/>
+        <w:t>SegCodeDestLen  equ $ - LABEL_SEG_CODE_DEST</w:t>
+      </w:r>
+    </w:p>
+    <w:p>
+      <w:pPr>
+        <w:pStyle w:val="Normal"/>
+        <w:shd w:fill="DDDDDD" w:val="clear"/>
+        <w:rPr/>
+      </w:pPr>
+      <w:r>
+        <w:rPr/>
+        <w:t>; END of [SECTION .sdest]</w:t>
       </w:r>
     </w:p>
     <w:p>
@@ -13339,16 +15849,250 @@
       </w:pPr>
       <w:r>
         <w:rPr/>
+        <w:tab/>
+      </w:r>
+      <w:r>
+        <w:rPr/>
+        <w:t>编译，运行，结果如图</w:t>
+      </w:r>
+      <w:r>
+        <w:rPr/>
+        <w:t>3-24</w:t>
+      </w:r>
+      <w:r>
+        <w:rPr/>
+        <w:t>所示。</w:t>
       </w:r>
     </w:p>
     <w:p>
       <w:pPr>
         <w:pStyle w:val="Normal"/>
         <w:shd w:fill="FFFFFF" w:val="clear"/>
-        <w:rPr/>
-      </w:pPr>
-      <w:r>
-        <w:rPr/>
+        <w:jc w:val="center"/>
+        <w:rPr/>
+      </w:pPr>
+      <w:r>
+        <w:rPr/>
+        <w:t>图</w:t>
+      </w:r>
+      <w:r>
+        <w:rPr/>
+        <w:t>3-24 pmtest5.com</w:t>
+      </w:r>
+      <w:r>
+        <w:rPr/>
+        <w:t>的执行结果</w:t>
+      </w:r>
+      <w:r>
+        <w:rPr/>
+        <w:t>(3)</w:t>
+        <w:drawing>
+          <wp:anchor behindDoc="0" distT="0" distB="0" distL="0" distR="0" simplePos="0" locked="0" layoutInCell="1" allowOverlap="1" relativeHeight="20">
+            <wp:simplePos x="0" y="0"/>
+            <wp:positionH relativeFrom="column">
+              <wp:posOffset>850265</wp:posOffset>
+            </wp:positionH>
+            <wp:positionV relativeFrom="paragraph">
+              <wp:posOffset>15875</wp:posOffset>
+            </wp:positionV>
+            <wp:extent cx="4876800" cy="2038350"/>
+            <wp:effectExtent l="0" t="0" r="0" b="0"/>
+            <wp:wrapTopAndBottom/>
+            <wp:docPr id="21" name="Picture" descr=""/>
+            <wp:cNvGraphicFramePr>
+              <a:graphicFrameLocks xmlns:a="http://schemas.openxmlformats.org/drawingml/2006/main" noChangeAspect="1"/>
+            </wp:cNvGraphicFramePr>
+            <a:graphic xmlns:a="http://schemas.openxmlformats.org/drawingml/2006/main">
+              <a:graphicData uri="http://schemas.openxmlformats.org/drawingml/2006/picture">
+                <pic:pic xmlns:pic="http://schemas.openxmlformats.org/drawingml/2006/picture">
+                  <pic:nvPicPr>
+                    <pic:cNvPr id="21" name="Picture" descr=""/>
+                    <pic:cNvPicPr>
+                      <a:picLocks noChangeAspect="1" noChangeArrowheads="1"/>
+                    </pic:cNvPicPr>
+                  </pic:nvPicPr>
+                  <pic:blipFill>
+                    <a:blip r:embed="rId23"/>
+                    <a:stretch>
+                      <a:fillRect/>
+                    </a:stretch>
+                  </pic:blipFill>
+                  <pic:spPr bwMode="auto">
+                    <a:xfrm>
+                      <a:off x="0" y="0"/>
+                      <a:ext cx="4876800" cy="2038350"/>
+                    </a:xfrm>
+                    <a:prstGeom prst="rect">
+                      <a:avLst/>
+                    </a:prstGeom>
+                    <a:noFill/>
+                    <a:ln w="9525">
+                      <a:noFill/>
+                      <a:miter lim="800000"/>
+                      <a:headEnd/>
+                      <a:tailEnd/>
+                    </a:ln>
+                  </pic:spPr>
+                </pic:pic>
+              </a:graphicData>
+            </a:graphic>
+          </wp:anchor>
+        </w:drawing>
+      </w:r>
+    </w:p>
+    <w:p>
+      <w:pPr>
+        <w:pStyle w:val="Normal"/>
+        <w:shd w:fill="FFFFFF" w:val="clear"/>
+        <w:rPr/>
+      </w:pPr>
+      <w:r>
+        <w:rPr/>
+        <w:tab/>
+      </w:r>
+      <w:r>
+        <w:rPr/>
+        <w:t>屏幕输出同时出现</w:t>
+      </w:r>
+      <w:r>
+        <w:rPr/>
+        <w:t>C</w:t>
+      </w:r>
+      <w:r>
+        <w:rPr/>
+        <w:t>、</w:t>
+      </w:r>
+      <w:r>
+        <w:rPr/>
+        <w:t>L</w:t>
+      </w:r>
+      <w:r>
+        <w:rPr/>
+        <w:t>和</w:t>
+      </w:r>
+      <w:r>
+        <w:rPr/>
+        <w:t>3,</w:t>
+      </w:r>
+      <w:r>
+        <w:rPr/>
+        <w:t>这是程序各个部分的输出，正是我们所期望的结果。</w:t>
+      </w:r>
+    </w:p>
+    <w:p>
+      <w:pPr>
+        <w:pStyle w:val="Normal"/>
+        <w:shd w:fill="FFFFFF" w:val="clear"/>
+        <w:rPr>
+          <w:b/>
+          <w:bCs/>
+        </w:rPr>
+      </w:pPr>
+      <w:r>
+        <w:rPr>
+          <w:b/>
+          <w:bCs/>
+        </w:rPr>
+        <w:t xml:space="preserve">3.2.3.4 </w:t>
+      </w:r>
+      <w:r>
+        <w:rPr>
+          <w:b/>
+          <w:bCs/>
+        </w:rPr>
+        <w:t>关于“保护”二字的一点思考</w:t>
+      </w:r>
+    </w:p>
+    <w:p>
+      <w:pPr>
+        <w:pStyle w:val="Normal"/>
+        <w:shd w:fill="FFFFFF" w:val="clear"/>
+        <w:rPr/>
+      </w:pPr>
+      <w:r>
+        <w:rPr/>
+        <w:tab/>
+      </w:r>
+      <w:r>
+        <w:rPr/>
+        <w:t>仅仅针对前面介绍的内容，我们了解到保护模式只是有：</w:t>
+      </w:r>
+      <w:r>
+        <w:rPr/>
+        <w:t>IA32</w:t>
+      </w:r>
+      <w:r>
+        <w:rPr/>
+        <w:t>的段式存储机制，特权级之间的变换。在涉及到特权级的每一步中，处理器都会对</w:t>
+      </w:r>
+      <w:r>
+        <w:rPr/>
+        <w:t>CPL</w:t>
+      </w:r>
+      <w:r>
+        <w:rPr/>
+        <w:t>、</w:t>
+      </w:r>
+      <w:r>
+        <w:rPr/>
+        <w:t>RPL</w:t>
+      </w:r>
+      <w:r>
+        <w:rPr/>
+        <w:t>、</w:t>
+      </w:r>
+      <w:r>
+        <w:rPr/>
+        <w:t>DPL</w:t>
+      </w:r>
+      <w:r>
+        <w:rPr/>
+        <w:t>等内容进行比较，这种比较无疑是动态的，实在运行过程中进行的，是发生在多个因素之间的行为。相对而言，段描述符中的界限、属性等内容则是静态，是对某一项内容的界定和约束。</w:t>
+      </w:r>
+    </w:p>
+    <w:p>
+      <w:pPr>
+        <w:pStyle w:val="Normal"/>
+        <w:shd w:fill="FFFFFF" w:val="clear"/>
+        <w:rPr/>
+      </w:pPr>
+      <w:r>
+        <w:rPr/>
+        <w:tab/>
+      </w:r>
+      <w:r>
+        <w:rPr/>
+        <w:t>那么，我们可以得出一个概括：保护模式其实是通过这样动静相宜的方式去见证“保护”二字的含义。</w:t>
+      </w:r>
+    </w:p>
+    <w:p>
+      <w:pPr>
+        <w:pStyle w:val="2"/>
+        <w:rPr>
+          <w:b/>
+          <w:bCs/>
+        </w:rPr>
+      </w:pPr>
+      <w:r>
+        <w:rPr>
+          <w:b/>
+          <w:bCs/>
+        </w:rPr>
+        <w:t>3.3</w:t>
+      </w:r>
+      <w:r>
+        <w:rPr>
+          <w:b/>
+          <w:bCs/>
+        </w:rPr>
+        <w:t xml:space="preserve">页式存储 </w:t>
+      </w:r>
+      <w:r>
+        <w:rPr>
+          <w:b/>
+          <w:bCs/>
+        </w:rPr>
+        <w:t>P102</w:t>
       </w:r>
     </w:p>
     <w:p>

</xml_diff>

<commit_message>
Chapter 3.3.4 -- cr3
Signed-off-by: wujian <wujian@smartisan.com>
</commit_message>
<xml_diff>
--- a/自己动手写操作系统笔记.docx
+++ b/自己动手写操作系统笔记.docx
@@ -10118,7 +10118,7 @@
     <w:tbl>
       <w:tblPr>
         <w:jc w:val="left"/>
-        <w:tblInd w:w="43" w:type="dxa"/>
+        <w:tblInd w:w="41" w:type="dxa"/>
         <w:tblBorders>
           <w:top w:val="single" w:sz="2" w:space="0" w:color="000001"/>
           <w:left w:val="single" w:sz="2" w:space="0" w:color="000001"/>
@@ -10129,7 +10129,7 @@
         </w:tblBorders>
         <w:tblCellMar>
           <w:top w:w="55" w:type="dxa"/>
-          <w:left w:w="39" w:type="dxa"/>
+          <w:left w:w="36" w:type="dxa"/>
           <w:bottom w:w="55" w:type="dxa"/>
           <w:right w:w="55" w:type="dxa"/>
         </w:tblCellMar>
@@ -10156,7 +10156,7 @@
             </w:tcBorders>
             <w:shd w:fill="FFFFFF" w:val="clear"/>
             <w:tcMar>
-              <w:left w:w="39" w:type="dxa"/>
+              <w:left w:w="36" w:type="dxa"/>
             </w:tcMar>
           </w:tcPr>
           <w:p>
@@ -10182,7 +10182,7 @@
             </w:tcBorders>
             <w:shd w:fill="FFFFFF" w:val="clear"/>
             <w:tcMar>
-              <w:left w:w="39" w:type="dxa"/>
+              <w:left w:w="36" w:type="dxa"/>
             </w:tcMar>
           </w:tcPr>
           <w:p>
@@ -10210,7 +10210,7 @@
             </w:tcBorders>
             <w:shd w:fill="FFFFFF" w:val="clear"/>
             <w:tcMar>
-              <w:left w:w="39" w:type="dxa"/>
+              <w:left w:w="36" w:type="dxa"/>
             </w:tcMar>
           </w:tcPr>
           <w:p>
@@ -10243,7 +10243,7 @@
             </w:tcBorders>
             <w:shd w:fill="FFFFFF" w:val="clear"/>
             <w:tcMar>
-              <w:left w:w="39" w:type="dxa"/>
+              <w:left w:w="36" w:type="dxa"/>
             </w:tcMar>
           </w:tcPr>
           <w:p>
@@ -10271,7 +10271,7 @@
             </w:tcBorders>
             <w:shd w:fill="FFFFFF" w:val="clear"/>
             <w:tcMar>
-              <w:left w:w="39" w:type="dxa"/>
+              <w:left w:w="36" w:type="dxa"/>
             </w:tcMar>
           </w:tcPr>
           <w:p>
@@ -10311,7 +10311,7 @@
             </w:tcBorders>
             <w:shd w:fill="FFFFFF" w:val="clear"/>
             <w:tcMar>
-              <w:left w:w="39" w:type="dxa"/>
+              <w:left w:w="36" w:type="dxa"/>
             </w:tcMar>
           </w:tcPr>
           <w:p>
@@ -10338,7 +10338,7 @@
             </w:tcBorders>
             <w:shd w:fill="FFFFFF" w:val="clear"/>
             <w:tcMar>
-              <w:left w:w="39" w:type="dxa"/>
+              <w:left w:w="36" w:type="dxa"/>
             </w:tcMar>
           </w:tcPr>
           <w:p>
@@ -10387,7 +10387,7 @@
             </w:tcBorders>
             <w:shd w:fill="FFFFFF" w:val="clear"/>
             <w:tcMar>
-              <w:left w:w="39" w:type="dxa"/>
+              <w:left w:w="36" w:type="dxa"/>
             </w:tcMar>
           </w:tcPr>
           <w:p>
@@ -16219,48 +16219,48 @@
           <w:b/>
           <w:bCs/>
         </w:rPr>
-        <w:t>逻辑地址</w:t>
-      </w:r>
-      <w:r>
+        <w:t>逻辑地址、线性地址、物理地址</w:t>
+      </w:r>
+    </w:p>
+    <w:p>
+      <w:pPr>
+        <w:pStyle w:val="Normal"/>
+        <w:shd w:fill="FFFFFF" w:val="clear"/>
+        <w:rPr/>
+      </w:pPr>
+      <w:r>
+        <w:rPr/>
+        <w:tab/>
+      </w:r>
+      <w:r>
+        <w:rPr/>
+        <w:t>在未打开分页机制时，线性地址等同于物理地址，于是可以认为，逻辑地址通过分段机制直接转换成物理地址。但当分页开启时，情况发生变化，分段机制将逻辑地址转换成线性地址，线性地址再通过分页机制转换成物理地址转换成物理地址。</w:t>
+      </w:r>
+    </w:p>
+    <w:p>
+      <w:pPr>
+        <w:pStyle w:val="Normal"/>
+        <w:shd w:fill="FFFFFF" w:val="clear"/>
         <w:rPr>
           <w:b/>
           <w:bCs/>
         </w:rPr>
-        <w:t>、线性地址、物理地址</w:t>
-      </w:r>
-    </w:p>
-    <w:p>
-      <w:pPr>
-        <w:pStyle w:val="Normal"/>
-        <w:shd w:fill="FFFFFF" w:val="clear"/>
-        <w:rPr/>
-      </w:pPr>
-      <w:r>
-        <w:rPr/>
-        <w:tab/>
-      </w:r>
-      <w:r>
-        <w:rPr/>
-        <w:t>在未打开分页机制时，线性地址等同于物理地址，于是可以认为，逻辑地址通过分段机制直接转换成物理地址。但当分页开启时，情况发生变化，分段机制将逻辑地址转换成线性地址，线性地址再通过分页机制转换成物理地址转换成物理地址。</w:t>
-      </w:r>
-    </w:p>
-    <w:p>
-      <w:pPr>
-        <w:pStyle w:val="Normal"/>
-        <w:shd w:fill="FFFFFF" w:val="clear"/>
+      </w:pPr>
+      <w:r>
         <w:rPr>
           <w:b/>
           <w:bCs/>
         </w:rPr>
-      </w:pPr>
+        <w:t>3.</w:t>
+      </w:r>
       <w:r>
         <w:rPr>
           <w:b/>
           <w:bCs/>
         </w:rPr>
-        <w:t>3.</w:t>
+        <w:t>为什么分页</w:t>
         <w:drawing>
-          <wp:anchor behindDoc="0" distT="0" distB="0" distL="0" distR="0" simplePos="0" locked="0" layoutInCell="1" allowOverlap="1" relativeHeight="22">
+          <wp:anchor behindDoc="0" distT="0" distB="0" distL="0" distR="0" simplePos="0" locked="0" layoutInCell="1" allowOverlap="1" relativeHeight="21">
             <wp:simplePos x="0" y="0"/>
             <wp:positionH relativeFrom="column">
               <wp:align>center</wp:align>
@@ -16312,64 +16312,50 @@
           </wp:anchor>
         </w:drawing>
       </w:r>
-      <w:r>
+    </w:p>
+    <w:p>
+      <w:pPr>
+        <w:pStyle w:val="Normal"/>
+        <w:shd w:fill="FFFFFF" w:val="clear"/>
+        <w:rPr/>
+      </w:pPr>
+      <w:r>
+        <w:rPr/>
+        <w:tab/>
+      </w:r>
+      <w:r>
+        <w:rPr/>
+        <w:t>我们看到，分段管理机制已经提供了很好的保护机制，那为什么还要加上分页管理机制呢？其实它的主要目的在于实现虚拟存储器。稍后你可以看到，线性地址中任意一个页都能映射到物理地址中的任何一个页，这无疑使得内存管理变得相当灵活。</w:t>
+      </w:r>
+    </w:p>
+    <w:p>
+      <w:pPr>
+        <w:pStyle w:val="Normal"/>
         <w:rPr>
           <w:b/>
           <w:bCs/>
         </w:rPr>
-        <w:t>为什么分页</w:t>
-      </w:r>
-    </w:p>
-    <w:p>
-      <w:pPr>
-        <w:pStyle w:val="Normal"/>
-        <w:shd w:fill="FFFFFF" w:val="clear"/>
-        <w:rPr/>
-      </w:pPr>
-      <w:r>
-        <w:rPr/>
-        <w:tab/>
-      </w:r>
-      <w:r>
-        <w:rPr/>
-        <w:t>我们看到，分段管理机制已经提供了很好的保护机制，那为什么还要加上分页管理机制呢？其实它的主要目的在于实现虚拟存储器。稍后你可以看到，线性地址中任意一个页都能映射到物理地址中的任何一个页，这无疑使得内存管理变得相当灵活。</w:t>
-      </w:r>
-    </w:p>
-    <w:p>
-      <w:pPr>
-        <w:pStyle w:val="3"/>
+      </w:pPr>
+      <w:r>
         <w:rPr>
           <w:b/>
           <w:bCs/>
         </w:rPr>
-      </w:pPr>
+        <w:t>3.3.1</w:t>
+      </w:r>
       <w:r>
         <w:rPr>
           <w:b/>
           <w:bCs/>
         </w:rPr>
-        <w:t>3.3.1</w:t>
+        <w:t xml:space="preserve">分页机制概述 </w:t>
       </w:r>
       <w:r>
         <w:rPr>
           <w:b/>
           <w:bCs/>
         </w:rPr>
-        <w:t xml:space="preserve">分页机制概述 </w:t>
-      </w:r>
-      <w:r>
-        <w:rPr>
-          <w:b/>
-          <w:bCs/>
-        </w:rPr>
-        <w:t>P</w:t>
-      </w:r>
-      <w:r>
-        <w:rPr>
-          <w:b/>
-          <w:bCs/>
-        </w:rPr>
-        <w:t>103</w:t>
+        <w:t>P103</w:t>
       </w:r>
     </w:p>
     <w:p>
@@ -16407,11 +16393,7 @@
       </w:r>
       <w:r>
         <w:rPr/>
-        <w:t>= F</w:t>
-      </w:r>
-      <w:r>
-        <w:rPr/>
-        <w:t>(</w:t>
+        <w:t>= F(</w:t>
       </w:r>
       <w:r>
         <w:rPr/>
@@ -16462,16 +16444,76 @@
       <w:r>
         <w:rPr/>
         <w:tab/>
+      </w:r>
+      <w:r>
+        <w:rPr/>
+        <w:t>如图</w:t>
+      </w:r>
+      <w:r>
+        <w:rPr/>
+        <w:t>3-26</w:t>
+      </w:r>
+      <w:r>
+        <w:rPr/>
+        <w:t>所示，转换使用两级页表，第一级叫做页目录，大小为</w:t>
+      </w:r>
+      <w:r>
+        <w:rPr/>
+        <w:t>4KB</w:t>
+      </w:r>
+      <w:r>
+        <w:rPr/>
+        <w:t>，存储在一个物理页中，每个表项</w:t>
+      </w:r>
+      <w:r>
+        <w:rPr/>
+        <w:t>4</w:t>
+      </w:r>
+      <w:r>
+        <w:rPr/>
+        <w:t>字节长，共有</w:t>
+      </w:r>
+      <w:r>
+        <w:rPr/>
+        <w:t>1024</w:t>
+      </w:r>
+      <w:r>
+        <w:rPr/>
+        <w:t>个表项。每个表项对应第二级的一个页表，第二级的每一个页表也有</w:t>
+      </w:r>
+      <w:r>
+        <w:rPr/>
+        <w:t>1024</w:t>
+      </w:r>
+      <w:r>
+        <w:rPr/>
+        <w:t>个表项，每一个表项对应一个物理页。页目录表的表项简称</w:t>
+      </w:r>
+      <w:r>
+        <w:rPr/>
+        <w:t>PDE(Page Directory Entry)</w:t>
+      </w:r>
+      <w:r>
+        <w:rPr/>
+        <w:t>，页表的表项简称</w:t>
+      </w:r>
+      <w:r>
+        <w:rPr/>
+        <w:t>PTE(Page Table Entry)</w:t>
+      </w:r>
+      <w:r>
+        <w:rPr/>
+        <w:t>。</w:t>
         <w:drawing>
-          <wp:anchor behindDoc="0" distT="0" distB="0" distL="0" distR="0" simplePos="0" locked="0" layoutInCell="1" allowOverlap="1" relativeHeight="23">
+          <wp:anchor behindDoc="0" distT="0" distB="0" distL="0" distR="0" simplePos="0" locked="0" layoutInCell="1" allowOverlap="1" relativeHeight="22">
             <wp:simplePos x="0" y="0"/>
             <wp:positionH relativeFrom="column">
               <wp:posOffset>1409065</wp:posOffset>
             </wp:positionH>
             <wp:positionV relativeFrom="paragraph">
-              <wp:posOffset>64770</wp:posOffset>
+              <wp:posOffset>64135</wp:posOffset>
             </wp:positionV>
-            <wp:extent cx="3662680" cy="4832985"/>
+            <wp:extent cx="3662680" cy="4832350"/>
             <wp:effectExtent l="0" t="0" r="0" b="0"/>
             <wp:wrapTopAndBottom/>
             <wp:docPr id="23" name="Picture" descr=""/>
@@ -16496,7 +16538,7 @@
                   <pic:spPr bwMode="auto">
                     <a:xfrm>
                       <a:off x="0" y="0"/>
-                      <a:ext cx="3662680" cy="4832985"/>
+                      <a:ext cx="3662680" cy="4832350"/>
                     </a:xfrm>
                     <a:prstGeom prst="rect">
                       <a:avLst/>
@@ -16515,66 +16557,6 @@
           </wp:anchor>
         </w:drawing>
       </w:r>
-      <w:r>
-        <w:rPr/>
-        <w:t>如图</w:t>
-      </w:r>
-      <w:r>
-        <w:rPr/>
-        <w:t>3-26</w:t>
-      </w:r>
-      <w:r>
-        <w:rPr/>
-        <w:t>所示，转换使用两级页表，第一级叫做页目录，大小为</w:t>
-      </w:r>
-      <w:r>
-        <w:rPr/>
-        <w:t>4KB</w:t>
-      </w:r>
-      <w:r>
-        <w:rPr/>
-        <w:t>，存储在一个物理页中，每个表项</w:t>
-      </w:r>
-      <w:r>
-        <w:rPr/>
-        <w:t>4</w:t>
-      </w:r>
-      <w:r>
-        <w:rPr/>
-        <w:t>字节长，共有</w:t>
-      </w:r>
-      <w:r>
-        <w:rPr/>
-        <w:t>1024</w:t>
-      </w:r>
-      <w:r>
-        <w:rPr/>
-        <w:t>个表项。每个表项对应第二级的一个页表，第二级的每一个页表也有</w:t>
-      </w:r>
-      <w:r>
-        <w:rPr/>
-        <w:t>1024</w:t>
-      </w:r>
-      <w:r>
-        <w:rPr/>
-        <w:t>个表项，每一个表项对应一个物理页。页目录表的表项简称</w:t>
-      </w:r>
-      <w:r>
-        <w:rPr/>
-        <w:t>PDE(Page Directory Entry)</w:t>
-      </w:r>
-      <w:r>
-        <w:rPr/>
-        <w:t>，页表的表项简称</w:t>
-      </w:r>
-      <w:r>
-        <w:rPr/>
-        <w:t>PTE(Page Table Entry)</w:t>
-      </w:r>
-      <w:r>
-        <w:rPr/>
-        <w:t>。</w:t>
-      </w:r>
     </w:p>
     <w:p>
       <w:pPr>
@@ -16592,11 +16574,7 @@
       </w:r>
       <w:r>
         <w:rPr/>
-        <w:t>cr</w:t>
-      </w:r>
-      <w:r>
-        <w:rPr/>
-        <w:t>3</w:t>
+        <w:t>cr3</w:t>
       </w:r>
       <w:r>
         <w:rPr/>
@@ -16643,11 +16621,7 @@
       </w:r>
       <w:r>
         <w:rPr/>
-        <w:t>cr</w:t>
-      </w:r>
-      <w:r>
-        <w:rPr/>
-        <w:t>0</w:t>
+        <w:t>cr0</w:t>
       </w:r>
       <w:r>
         <w:rPr/>
@@ -16704,7 +16678,7 @@
     </w:p>
     <w:p>
       <w:pPr>
-        <w:pStyle w:val="3"/>
+        <w:pStyle w:val="Normal"/>
         <w:rPr>
           <w:b/>
           <w:bCs/>
@@ -16741,19 +16715,11 @@
       </w:r>
       <w:r>
         <w:rPr/>
-        <w:t>pmtest</w:t>
-      </w:r>
-      <w:r>
-        <w:rPr/>
-        <w:t>2.asm</w:t>
-      </w:r>
-      <w:r>
-        <w:rPr/>
-        <w:t>的基础进行修改，将实验内存写入和读取的描述符</w:t>
-      </w:r>
-      <w:r>
-        <w:rPr/>
-        <w:t>、代码以及数据统统去掉，并添加这样一个函数</w:t>
+        <w:t>pmtest2.asm</w:t>
+      </w:r>
+      <w:r>
+        <w:rPr/>
+        <w:t>的基础进行修改，将实验内存写入和读取的描述符、代码以及数据统统去掉，并添加这样一个函数</w:t>
       </w:r>
       <w:r>
         <w:rPr/>
@@ -16857,9 +16823,6 @@
         <w:rPr/>
         <w:t>首先初始化页目录</w:t>
       </w:r>
-      <w:r>
-        <w:rPr/>
-      </w:r>
     </w:p>
     <w:p>
       <w:pPr>
@@ -16925,9 +16888,6 @@
         <w:rPr/>
         <w:t>个表项</w:t>
       </w:r>
-      <w:r>
-        <w:rPr/>
-      </w:r>
     </w:p>
     <w:p>
       <w:pPr>
@@ -17175,9 +17135,6 @@
         <w:rPr/>
         <w:t>个页</w:t>
       </w:r>
-      <w:r>
-        <w:rPr/>
-      </w:r>
     </w:p>
     <w:p>
       <w:pPr>
@@ -17275,9 +17232,6 @@
       <w:r>
         <w:rPr/>
         <w:t>的空间</w:t>
-      </w:r>
-      <w:r>
-        <w:rPr/>
       </w:r>
     </w:p>
     <w:p>
@@ -17759,11 +17713,7 @@
       </w:r>
       <w:r>
         <w:rPr/>
-        <w:t>= F</w:t>
-      </w:r>
-      <w:r>
-        <w:rPr/>
-        <w:t>(</w:t>
+        <w:t>= F(</w:t>
       </w:r>
       <w:r>
         <w:rPr/>
@@ -17811,7 +17761,7 @@
     </w:p>
     <w:p>
       <w:pPr>
-        <w:pStyle w:val="3"/>
+        <w:pStyle w:val="Normal"/>
         <w:rPr>
           <w:b/>
           <w:bCs/>
@@ -17836,14 +17786,171 @@
           <w:b/>
           <w:bCs/>
         </w:rPr>
-        <w:t xml:space="preserve">PTE </w:t>
-      </w:r>
-      <w:r>
+        <w:t>PTE P105</w:t>
+      </w:r>
+    </w:p>
+    <w:p>
+      <w:pPr>
+        <w:pStyle w:val="Normal"/>
+        <w:shd w:fill="FFFFFF" w:val="clear"/>
+        <w:rPr/>
+      </w:pPr>
+      <w:r>
+        <w:rPr/>
+        <w:tab/>
+      </w:r>
+      <w:r>
+        <w:rPr/>
+        <w:t>图</w:t>
+      </w:r>
+      <w:r>
+        <w:rPr/>
+        <w:t>3-27</w:t>
+      </w:r>
+      <w:r>
+        <w:rPr/>
+        <w:t>和图</w:t>
+      </w:r>
+      <w:r>
+        <w:rPr/>
+        <w:t>3-28</w:t>
+      </w:r>
+      <w:r>
+        <w:rPr/>
+        <w:t>是</w:t>
+      </w:r>
+      <w:r>
+        <w:rPr/>
+        <w:t>PDE</w:t>
+      </w:r>
+      <w:r>
+        <w:rPr/>
+        <w:t>和</w:t>
+      </w:r>
+      <w:r>
+        <w:rPr/>
+        <w:t>PTE</w:t>
+      </w:r>
+      <w:r>
+        <w:rPr/>
+        <w:t>的结构和各位详细解释，具体可参见原文。</w:t>
+      </w:r>
+    </w:p>
+    <w:p>
+      <w:pPr>
+        <w:pStyle w:val="Normal"/>
+        <w:shd w:fill="FFFFFF" w:val="clear"/>
+        <w:rPr/>
+      </w:pPr>
+      <w:r>
+        <w:rPr/>
+        <w:tab/>
+      </w:r>
+      <w:r>
+        <w:rPr/>
+        <w:t>处理器会将最近经常用到的页目录和页表项保存在</w:t>
+      </w:r>
+      <w:r>
+        <w:rPr/>
+        <w:t>TLB</w:t>
+      </w:r>
+      <w:r>
+        <w:rPr/>
+        <w:t>(Translation Lookaside Buffer)</w:t>
+      </w:r>
+      <w:r>
+        <w:rPr/>
+        <w:t>中。只有在</w:t>
+      </w:r>
+      <w:r>
+        <w:rPr/>
+        <w:t>TLB</w:t>
+      </w:r>
+      <w:r>
+        <w:rPr/>
+        <w:t>中找不到被请求页的转换信息时，才会到内存中去寻找。这样就大大加快了访问页目录和页表的时间。</w:t>
+      </w:r>
+    </w:p>
+    <w:p>
+      <w:pPr>
+        <w:pStyle w:val="Normal"/>
+        <w:shd w:fill="FFFFFF" w:val="clear"/>
+        <w:rPr/>
+      </w:pPr>
+      <w:r>
+        <w:rPr/>
+        <w:tab/>
+      </w:r>
+      <w:r>
+        <w:rPr/>
+        <w:t>当页目录或页表项被更改时，操作系统应该马上使</w:t>
+      </w:r>
+      <w:r>
+        <w:rPr/>
+        <w:t>TLB</w:t>
+      </w:r>
+      <w:r>
+        <w:rPr/>
+        <w:t>中对应的条目无效，以便下次用到此条目时让它获得更新。</w:t>
+      </w:r>
+    </w:p>
+    <w:p>
+      <w:pPr>
+        <w:pStyle w:val="Normal"/>
+        <w:shd w:fill="FFFFFF" w:val="clear"/>
+        <w:rPr/>
+      </w:pPr>
+      <w:r>
+        <w:rPr/>
+        <w:tab/>
+      </w:r>
+      <w:r>
+        <w:rPr/>
+        <w:t>当</w:t>
+      </w:r>
+      <w:r>
+        <w:rPr/>
+        <w:t>cr</w:t>
+      </w:r>
+      <w:r>
+        <w:rPr/>
+        <w:t>3</w:t>
+      </w:r>
+      <w:r>
+        <w:rPr/>
+        <w:t>被加载时，所有的</w:t>
+      </w:r>
+      <w:r>
+        <w:rPr/>
+        <w:t>TLB</w:t>
+      </w:r>
+      <w:r>
+        <w:rPr/>
+        <w:t>都会自动无效，除非页或页表条目的</w:t>
+      </w:r>
+      <w:r>
+        <w:rPr/>
+        <w:t>G</w:t>
+      </w:r>
+      <w:r>
+        <w:rPr/>
+        <w:t>位被设置。</w:t>
+      </w:r>
+    </w:p>
+    <w:p>
+      <w:pPr>
+        <w:pStyle w:val="3"/>
         <w:rPr>
           <w:b/>
           <w:bCs/>
         </w:rPr>
-        <w:t>P105</w:t>
+      </w:pPr>
+      <w:r>
+        <w:rPr>
+          <w:b/>
+          <w:bCs/>
+        </w:rPr>
+        <w:t>3.3.4 cr3</w:t>
       </w:r>
     </w:p>
     <w:p>
@@ -17858,23 +17965,147 @@
       </w:r>
       <w:r>
         <w:rPr/>
-        <w:t>图</w:t>
-      </w:r>
-      <w:r>
-        <w:rPr/>
-        <w:t>3-27</w:t>
-      </w:r>
-      <w:r>
-        <w:rPr/>
-        <w:t>和图</w:t>
-      </w:r>
-      <w:r>
-        <w:rPr/>
-        <w:t>3-28</w:t>
-      </w:r>
-      <w:r>
-        <w:rPr/>
-        <w:t>是</w:t>
+        <w:t>说起</w:t>
+      </w:r>
+      <w:r>
+        <w:rPr/>
+        <w:t>cr</w:t>
+      </w:r>
+      <w:r>
+        <w:rPr/>
+        <w:t>3</w:t>
+      </w:r>
+      <w:r>
+        <w:rPr/>
+        <w:t>，我们虽然提到它指向页目录表，但并未谈起过它的结构，</w:t>
+      </w:r>
+      <w:r>
+        <w:rPr/>
+        <w:t>cr3</w:t>
+      </w:r>
+      <w:r>
+        <w:rPr/>
+        <w:t>的结构如图</w:t>
+      </w:r>
+      <w:r>
+        <w:rPr/>
+        <w:t>3-29</w:t>
+      </w:r>
+      <w:r>
+        <w:rPr/>
+        <w:t>所示。</w:t>
+      </w:r>
+    </w:p>
+    <w:p>
+      <w:pPr>
+        <w:pStyle w:val="Normal"/>
+        <w:shd w:fill="FFFFFF" w:val="clear"/>
+        <w:rPr/>
+      </w:pPr>
+      <w:r>
+        <w:rPr/>
+        <w:tab/>
+        <w:t>cr</w:t>
+        <w:drawing>
+          <wp:anchor behindDoc="0" distT="0" distB="0" distL="0" distR="0" simplePos="0" locked="0" layoutInCell="1" allowOverlap="1" relativeHeight="24">
+            <wp:simplePos x="0" y="0"/>
+            <wp:positionH relativeFrom="column">
+              <wp:align>center</wp:align>
+            </wp:positionH>
+            <wp:positionV relativeFrom="paragraph">
+              <wp:align>top</wp:align>
+            </wp:positionV>
+            <wp:extent cx="4519930" cy="718185"/>
+            <wp:effectExtent l="0" t="0" r="0" b="0"/>
+            <wp:wrapTopAndBottom/>
+            <wp:docPr id="24" name="Picture" descr=""/>
+            <wp:cNvGraphicFramePr>
+              <a:graphicFrameLocks xmlns:a="http://schemas.openxmlformats.org/drawingml/2006/main" noChangeAspect="1"/>
+            </wp:cNvGraphicFramePr>
+            <a:graphic xmlns:a="http://schemas.openxmlformats.org/drawingml/2006/main">
+              <a:graphicData uri="http://schemas.openxmlformats.org/drawingml/2006/picture">
+                <pic:pic xmlns:pic="http://schemas.openxmlformats.org/drawingml/2006/picture">
+                  <pic:nvPicPr>
+                    <pic:cNvPr id="24" name="Picture" descr=""/>
+                    <pic:cNvPicPr>
+                      <a:picLocks noChangeAspect="1" noChangeArrowheads="1"/>
+                    </pic:cNvPicPr>
+                  </pic:nvPicPr>
+                  <pic:blipFill>
+                    <a:blip r:embed="rId26"/>
+                    <a:stretch>
+                      <a:fillRect/>
+                    </a:stretch>
+                  </pic:blipFill>
+                  <pic:spPr bwMode="auto">
+                    <a:xfrm>
+                      <a:off x="0" y="0"/>
+                      <a:ext cx="4519930" cy="718185"/>
+                    </a:xfrm>
+                    <a:prstGeom prst="rect">
+                      <a:avLst/>
+                    </a:prstGeom>
+                    <a:noFill/>
+                    <a:ln w="9525">
+                      <a:noFill/>
+                      <a:miter lim="800000"/>
+                      <a:headEnd/>
+                      <a:tailEnd/>
+                    </a:ln>
+                  </pic:spPr>
+                </pic:pic>
+              </a:graphicData>
+            </a:graphic>
+          </wp:anchor>
+        </w:drawing>
+      </w:r>
+      <w:r>
+        <w:rPr/>
+        <w:t>3</w:t>
+      </w:r>
+      <w:r>
+        <w:rPr/>
+        <w:t>又叫做</w:t>
+      </w:r>
+      <w:r>
+        <w:rPr/>
+        <w:t>PDBR(Page-Directory Base Register)</w:t>
+      </w:r>
+      <w:r>
+        <w:rPr/>
+        <w:t>。它的高</w:t>
+      </w:r>
+      <w:r>
+        <w:rPr/>
+        <w:t>20</w:t>
+      </w:r>
+      <w:r>
+        <w:rPr/>
+        <w:t>位将是页目录表首地址的高</w:t>
+      </w:r>
+      <w:r>
+        <w:rPr/>
+        <w:t>20</w:t>
+      </w:r>
+      <w:r>
+        <w:rPr/>
+        <w:t>位。页目录表首地址的低</w:t>
+      </w:r>
+      <w:r>
+        <w:rPr/>
+        <w:t>12</w:t>
+      </w:r>
+      <w:r>
+        <w:rPr/>
+        <w:t>位会是零，也就是说，页目录表会是</w:t>
+      </w:r>
+      <w:r>
+        <w:rPr/>
+        <w:t>4KB</w:t>
+      </w:r>
+      <w:r>
+        <w:rPr/>
+        <w:t>对齐的。类似地，</w:t>
       </w:r>
       <w:r>
         <w:rPr/>
@@ -17882,7 +18113,15 @@
       </w:r>
       <w:r>
         <w:rPr/>
-        <w:t>和</w:t>
+        <w:t>中的页表基址</w:t>
+      </w:r>
+      <w:r>
+        <w:rPr/>
+        <w:t>(Page-Table Base Address)</w:t>
+      </w:r>
+      <w:r>
+        <w:rPr/>
+        <w:t>以及</w:t>
       </w:r>
       <w:r>
         <w:rPr/>
@@ -17890,7 +18129,31 @@
       </w:r>
       <w:r>
         <w:rPr/>
-        <w:t>的结构和各位详细解释，具体可参见原文。</w:t>
+        <w:t>中的页基址</w:t>
+      </w:r>
+      <w:r>
+        <w:rPr/>
+        <w:t>(Page Base Address)</w:t>
+      </w:r>
+      <w:r>
+        <w:rPr/>
+        <w:t>也是用高</w:t>
+      </w:r>
+      <w:r>
+        <w:rPr/>
+        <w:t>20</w:t>
+      </w:r>
+      <w:r>
+        <w:rPr/>
+        <w:t>位来表示</w:t>
+      </w:r>
+      <w:r>
+        <w:rPr/>
+        <w:t>4KB</w:t>
+      </w:r>
+      <w:r>
+        <w:rPr/>
+        <w:t>对齐的页表和页。</w:t>
       </w:r>
     </w:p>
     <w:p>
@@ -17903,15 +18166,48 @@
         <w:rPr/>
         <w:tab/>
       </w:r>
-    </w:p>
-    <w:p>
-      <w:pPr>
-        <w:pStyle w:val="Normal"/>
-        <w:shd w:fill="FFFFFF" w:val="clear"/>
-        <w:rPr/>
-      </w:pPr>
-      <w:r>
-        <w:rPr/>
+      <w:r>
+        <w:rPr/>
+        <w:t>至于第</w:t>
+      </w:r>
+      <w:r>
+        <w:rPr/>
+        <w:t>3</w:t>
+      </w:r>
+      <w:r>
+        <w:rPr/>
+        <w:t>位和第</w:t>
+      </w:r>
+      <w:r>
+        <w:rPr/>
+        <w:t>4</w:t>
+      </w:r>
+      <w:r>
+        <w:rPr/>
+        <w:t>位的两个标志，我们暂时可以忽略它们。</w:t>
+      </w:r>
+    </w:p>
+    <w:p>
+      <w:pPr>
+        <w:pStyle w:val="3"/>
+        <w:rPr>
+          <w:b/>
+          <w:bCs/>
+        </w:rPr>
+      </w:pPr>
+      <w:r>
+        <w:rPr>
+          <w:b/>
+          <w:bCs/>
+        </w:rPr>
+        <w:t>3.3.5</w:t>
+      </w:r>
+      <w:r>
+        <w:rPr>
+          <w:b/>
+          <w:bCs/>
+        </w:rPr>
+        <w:t>回头看代码</w:t>
       </w:r>
     </w:p>
     <w:p>

</xml_diff>

<commit_message>
Chapter 3.3.5 PDE&PTE enable codes analysis
Signed-off-by: wujian <wujian@smartisan.com>
</commit_message>
<xml_diff>
--- a/自己动手写操作系统笔记.docx
+++ b/自己动手写操作系统笔记.docx
@@ -10118,7 +10118,7 @@
     <w:tbl>
       <w:tblPr>
         <w:jc w:val="left"/>
-        <w:tblInd w:w="41" w:type="dxa"/>
+        <w:tblInd w:w="38" w:type="dxa"/>
         <w:tblBorders>
           <w:top w:val="single" w:sz="2" w:space="0" w:color="000001"/>
           <w:left w:val="single" w:sz="2" w:space="0" w:color="000001"/>
@@ -10129,7 +10129,7 @@
         </w:tblBorders>
         <w:tblCellMar>
           <w:top w:w="55" w:type="dxa"/>
-          <w:left w:w="36" w:type="dxa"/>
+          <w:left w:w="33" w:type="dxa"/>
           <w:bottom w:w="55" w:type="dxa"/>
           <w:right w:w="55" w:type="dxa"/>
         </w:tblCellMar>
@@ -10156,7 +10156,7 @@
             </w:tcBorders>
             <w:shd w:fill="FFFFFF" w:val="clear"/>
             <w:tcMar>
-              <w:left w:w="36" w:type="dxa"/>
+              <w:left w:w="33" w:type="dxa"/>
             </w:tcMar>
           </w:tcPr>
           <w:p>
@@ -10182,7 +10182,7 @@
             </w:tcBorders>
             <w:shd w:fill="FFFFFF" w:val="clear"/>
             <w:tcMar>
-              <w:left w:w="36" w:type="dxa"/>
+              <w:left w:w="33" w:type="dxa"/>
             </w:tcMar>
           </w:tcPr>
           <w:p>
@@ -10210,7 +10210,7 @@
             </w:tcBorders>
             <w:shd w:fill="FFFFFF" w:val="clear"/>
             <w:tcMar>
-              <w:left w:w="36" w:type="dxa"/>
+              <w:left w:w="33" w:type="dxa"/>
             </w:tcMar>
           </w:tcPr>
           <w:p>
@@ -10243,7 +10243,7 @@
             </w:tcBorders>
             <w:shd w:fill="FFFFFF" w:val="clear"/>
             <w:tcMar>
-              <w:left w:w="36" w:type="dxa"/>
+              <w:left w:w="33" w:type="dxa"/>
             </w:tcMar>
           </w:tcPr>
           <w:p>
@@ -10271,7 +10271,7 @@
             </w:tcBorders>
             <w:shd w:fill="FFFFFF" w:val="clear"/>
             <w:tcMar>
-              <w:left w:w="36" w:type="dxa"/>
+              <w:left w:w="33" w:type="dxa"/>
             </w:tcMar>
           </w:tcPr>
           <w:p>
@@ -10311,7 +10311,7 @@
             </w:tcBorders>
             <w:shd w:fill="FFFFFF" w:val="clear"/>
             <w:tcMar>
-              <w:left w:w="36" w:type="dxa"/>
+              <w:left w:w="33" w:type="dxa"/>
             </w:tcMar>
           </w:tcPr>
           <w:p>
@@ -10338,7 +10338,7 @@
             </w:tcBorders>
             <w:shd w:fill="FFFFFF" w:val="clear"/>
             <w:tcMar>
-              <w:left w:w="36" w:type="dxa"/>
+              <w:left w:w="33" w:type="dxa"/>
             </w:tcMar>
           </w:tcPr>
           <w:p>
@@ -10387,7 +10387,7 @@
             </w:tcBorders>
             <w:shd w:fill="FFFFFF" w:val="clear"/>
             <w:tcMar>
-              <w:left w:w="36" w:type="dxa"/>
+              <w:left w:w="33" w:type="dxa"/>
             </w:tcMar>
           </w:tcPr>
           <w:p>
@@ -17852,15 +17852,34 @@
       </w:r>
       <w:r>
         <w:rPr/>
+        <w:t>TLB(Translation Lookaside Buffer)</w:t>
+      </w:r>
+      <w:r>
+        <w:rPr/>
+        <w:t>中。只有在</w:t>
+      </w:r>
+      <w:r>
+        <w:rPr/>
         <w:t>TLB</w:t>
       </w:r>
       <w:r>
         <w:rPr/>
-        <w:t>(Translation Lookaside Buffer)</w:t>
-      </w:r>
-      <w:r>
-        <w:rPr/>
-        <w:t>中。只有在</w:t>
+        <w:t>中找不到被请求页的转换信息时，才会到内存中去寻找。这样就大大加快了访问页目录和页表的时间。</w:t>
+      </w:r>
+    </w:p>
+    <w:p>
+      <w:pPr>
+        <w:pStyle w:val="Normal"/>
+        <w:shd w:fill="FFFFFF" w:val="clear"/>
+        <w:rPr/>
+      </w:pPr>
+      <w:r>
+        <w:rPr/>
+        <w:tab/>
+      </w:r>
+      <w:r>
+        <w:rPr/>
+        <w:t>当页目录或页表项被更改时，操作系统应该马上使</w:t>
       </w:r>
       <w:r>
         <w:rPr/>
@@ -17868,7 +17887,7 @@
       </w:r>
       <w:r>
         <w:rPr/>
-        <w:t>中找不到被请求页的转换信息时，才会到内存中去寻找。这样就大大加快了访问页目录和页表的时间。</w:t>
+        <w:t>中对应的条目无效，以便下次用到此条目时让它获得更新。</w:t>
       </w:r>
     </w:p>
     <w:p>
@@ -17883,7 +17902,15 @@
       </w:r>
       <w:r>
         <w:rPr/>
-        <w:t>当页目录或页表项被更改时，操作系统应该马上使</w:t>
+        <w:t>当</w:t>
+      </w:r>
+      <w:r>
+        <w:rPr/>
+        <w:t>cr3</w:t>
+      </w:r>
+      <w:r>
+        <w:rPr/>
+        <w:t>被加载时，所有的</w:t>
       </w:r>
       <w:r>
         <w:rPr/>
@@ -17891,41 +17918,6 @@
       </w:r>
       <w:r>
         <w:rPr/>
-        <w:t>中对应的条目无效，以便下次用到此条目时让它获得更新。</w:t>
-      </w:r>
-    </w:p>
-    <w:p>
-      <w:pPr>
-        <w:pStyle w:val="Normal"/>
-        <w:shd w:fill="FFFFFF" w:val="clear"/>
-        <w:rPr/>
-      </w:pPr>
-      <w:r>
-        <w:rPr/>
-        <w:tab/>
-      </w:r>
-      <w:r>
-        <w:rPr/>
-        <w:t>当</w:t>
-      </w:r>
-      <w:r>
-        <w:rPr/>
-        <w:t>cr</w:t>
-      </w:r>
-      <w:r>
-        <w:rPr/>
-        <w:t>3</w:t>
-      </w:r>
-      <w:r>
-        <w:rPr/>
-        <w:t>被加载时，所有的</w:t>
-      </w:r>
-      <w:r>
-        <w:rPr/>
-        <w:t>TLB</w:t>
-      </w:r>
-      <w:r>
-        <w:rPr/>
         <w:t>都会自动无效，除非页或页表条目的</w:t>
       </w:r>
       <w:r>
@@ -17939,7 +17931,7 @@
     </w:p>
     <w:p>
       <w:pPr>
-        <w:pStyle w:val="3"/>
+        <w:pStyle w:val="Normal"/>
         <w:rPr>
           <w:b/>
           <w:bCs/>
@@ -17969,11 +17961,7 @@
       </w:r>
       <w:r>
         <w:rPr/>
-        <w:t>cr</w:t>
-      </w:r>
-      <w:r>
-        <w:rPr/>
-        <w:t>3</w:t>
+        <w:t>cr3</w:t>
       </w:r>
       <w:r>
         <w:rPr/>
@@ -18005,9 +17993,101 @@
       <w:r>
         <w:rPr/>
         <w:tab/>
-        <w:t>cr</w:t>
+        <w:t>cr3</w:t>
+      </w:r>
+      <w:r>
+        <w:rPr/>
+        <w:t>又叫做</w:t>
+      </w:r>
+      <w:r>
+        <w:rPr/>
+        <w:t>PDBR(Page-Directory Base Register)</w:t>
+      </w:r>
+      <w:r>
+        <w:rPr/>
+        <w:t>。它的高</w:t>
+      </w:r>
+      <w:r>
+        <w:rPr/>
+        <w:t>20</w:t>
+      </w:r>
+      <w:r>
+        <w:rPr/>
+        <w:t>位将是页目录表首地址的高</w:t>
+      </w:r>
+      <w:r>
+        <w:rPr/>
+        <w:t>20</w:t>
+      </w:r>
+      <w:r>
+        <w:rPr/>
+        <w:t>位。页目录表首地址的低</w:t>
+      </w:r>
+      <w:r>
+        <w:rPr/>
+        <w:t>12</w:t>
+      </w:r>
+      <w:r>
+        <w:rPr/>
+        <w:t>位会是零，也就是说，页目录表会是</w:t>
+      </w:r>
+      <w:r>
+        <w:rPr/>
+        <w:t>4KB</w:t>
+      </w:r>
+      <w:r>
+        <w:rPr/>
+        <w:t>对齐的。类似地，</w:t>
+      </w:r>
+      <w:r>
+        <w:rPr/>
+        <w:t>PDE</w:t>
+      </w:r>
+      <w:r>
+        <w:rPr/>
+        <w:t>中的页表基址</w:t>
+      </w:r>
+      <w:r>
+        <w:rPr/>
+        <w:t>(Page-Table Base Address)</w:t>
+      </w:r>
+      <w:r>
+        <w:rPr/>
+        <w:t>以及</w:t>
+      </w:r>
+      <w:r>
+        <w:rPr/>
+        <w:t>PTE</w:t>
+      </w:r>
+      <w:r>
+        <w:rPr/>
+        <w:t>中的页基址</w:t>
+      </w:r>
+      <w:r>
+        <w:rPr/>
+        <w:t>(Page Base Address)</w:t>
+      </w:r>
+      <w:r>
+        <w:rPr/>
+        <w:t>也是用高</w:t>
+      </w:r>
+      <w:r>
+        <w:rPr/>
+        <w:t>20</w:t>
+      </w:r>
+      <w:r>
+        <w:rPr/>
+        <w:t>位来表示</w:t>
+      </w:r>
+      <w:r>
+        <w:rPr/>
+        <w:t>4KB</w:t>
+      </w:r>
+      <w:r>
+        <w:rPr/>
+        <w:t>对齐的页表和页。</w:t>
         <w:drawing>
-          <wp:anchor behindDoc="0" distT="0" distB="0" distL="0" distR="0" simplePos="0" locked="0" layoutInCell="1" allowOverlap="1" relativeHeight="24">
+          <wp:anchor behindDoc="0" distT="0" distB="0" distL="0" distR="0" simplePos="0" locked="0" layoutInCell="1" allowOverlap="1" relativeHeight="23">
             <wp:simplePos x="0" y="0"/>
             <wp:positionH relativeFrom="column">
               <wp:align>center</wp:align>
@@ -18015,7 +18095,7 @@
             <wp:positionV relativeFrom="paragraph">
               <wp:align>top</wp:align>
             </wp:positionV>
-            <wp:extent cx="4519930" cy="718185"/>
+            <wp:extent cx="4519930" cy="717550"/>
             <wp:effectExtent l="0" t="0" r="0" b="0"/>
             <wp:wrapTopAndBottom/>
             <wp:docPr id="24" name="Picture" descr=""/>
@@ -18040,7 +18120,7 @@
                   <pic:spPr bwMode="auto">
                     <a:xfrm>
                       <a:off x="0" y="0"/>
-                      <a:ext cx="4519930" cy="718185"/>
+                      <a:ext cx="4519930" cy="717550"/>
                     </a:xfrm>
                     <a:prstGeom prst="rect">
                       <a:avLst/>
@@ -18059,123 +18139,27 @@
           </wp:anchor>
         </w:drawing>
       </w:r>
+    </w:p>
+    <w:p>
+      <w:pPr>
+        <w:pStyle w:val="Normal"/>
+        <w:shd w:fill="FFFFFF" w:val="clear"/>
+        <w:rPr/>
+      </w:pPr>
+      <w:r>
+        <w:rPr/>
+        <w:tab/>
+      </w:r>
+      <w:r>
+        <w:rPr/>
+        <w:t>至于第</w:t>
+      </w:r>
       <w:r>
         <w:rPr/>
         <w:t>3</w:t>
       </w:r>
       <w:r>
         <w:rPr/>
-        <w:t>又叫做</w:t>
-      </w:r>
-      <w:r>
-        <w:rPr/>
-        <w:t>PDBR(Page-Directory Base Register)</w:t>
-      </w:r>
-      <w:r>
-        <w:rPr/>
-        <w:t>。它的高</w:t>
-      </w:r>
-      <w:r>
-        <w:rPr/>
-        <w:t>20</w:t>
-      </w:r>
-      <w:r>
-        <w:rPr/>
-        <w:t>位将是页目录表首地址的高</w:t>
-      </w:r>
-      <w:r>
-        <w:rPr/>
-        <w:t>20</w:t>
-      </w:r>
-      <w:r>
-        <w:rPr/>
-        <w:t>位。页目录表首地址的低</w:t>
-      </w:r>
-      <w:r>
-        <w:rPr/>
-        <w:t>12</w:t>
-      </w:r>
-      <w:r>
-        <w:rPr/>
-        <w:t>位会是零，也就是说，页目录表会是</w:t>
-      </w:r>
-      <w:r>
-        <w:rPr/>
-        <w:t>4KB</w:t>
-      </w:r>
-      <w:r>
-        <w:rPr/>
-        <w:t>对齐的。类似地，</w:t>
-      </w:r>
-      <w:r>
-        <w:rPr/>
-        <w:t>PDE</w:t>
-      </w:r>
-      <w:r>
-        <w:rPr/>
-        <w:t>中的页表基址</w:t>
-      </w:r>
-      <w:r>
-        <w:rPr/>
-        <w:t>(Page-Table Base Address)</w:t>
-      </w:r>
-      <w:r>
-        <w:rPr/>
-        <w:t>以及</w:t>
-      </w:r>
-      <w:r>
-        <w:rPr/>
-        <w:t>PTE</w:t>
-      </w:r>
-      <w:r>
-        <w:rPr/>
-        <w:t>中的页基址</w:t>
-      </w:r>
-      <w:r>
-        <w:rPr/>
-        <w:t>(Page Base Address)</w:t>
-      </w:r>
-      <w:r>
-        <w:rPr/>
-        <w:t>也是用高</w:t>
-      </w:r>
-      <w:r>
-        <w:rPr/>
-        <w:t>20</w:t>
-      </w:r>
-      <w:r>
-        <w:rPr/>
-        <w:t>位来表示</w:t>
-      </w:r>
-      <w:r>
-        <w:rPr/>
-        <w:t>4KB</w:t>
-      </w:r>
-      <w:r>
-        <w:rPr/>
-        <w:t>对齐的页表和页。</w:t>
-      </w:r>
-    </w:p>
-    <w:p>
-      <w:pPr>
-        <w:pStyle w:val="Normal"/>
-        <w:shd w:fill="FFFFFF" w:val="clear"/>
-        <w:rPr/>
-      </w:pPr>
-      <w:r>
-        <w:rPr/>
-        <w:tab/>
-      </w:r>
-      <w:r>
-        <w:rPr/>
-        <w:t>至于第</w:t>
-      </w:r>
-      <w:r>
-        <w:rPr/>
-        <w:t>3</w:t>
-      </w:r>
-      <w:r>
-        <w:rPr/>
         <w:t>位和第</w:t>
       </w:r>
       <w:r>
@@ -18189,7 +18173,7 @@
     </w:p>
     <w:p>
       <w:pPr>
-        <w:pStyle w:val="3"/>
+        <w:pStyle w:val="Normal"/>
         <w:rPr>
           <w:b/>
           <w:bCs/>
@@ -18218,6 +18202,58 @@
       </w:pPr>
       <w:r>
         <w:rPr/>
+        <w:drawing>
+          <wp:anchor behindDoc="0" distT="0" distB="0" distL="0" distR="0" simplePos="0" locked="0" layoutInCell="1" allowOverlap="1" relativeHeight="25">
+            <wp:simplePos x="0" y="0"/>
+            <wp:positionH relativeFrom="column">
+              <wp:align>center</wp:align>
+            </wp:positionH>
+            <wp:positionV relativeFrom="paragraph">
+              <wp:align>top</wp:align>
+            </wp:positionV>
+            <wp:extent cx="5524500" cy="5724525"/>
+            <wp:effectExtent l="0" t="0" r="0" b="0"/>
+            <wp:wrapTopAndBottom/>
+            <wp:docPr id="25" name="Picture" descr=""/>
+            <wp:cNvGraphicFramePr>
+              <a:graphicFrameLocks xmlns:a="http://schemas.openxmlformats.org/drawingml/2006/main" noChangeAspect="1"/>
+            </wp:cNvGraphicFramePr>
+            <a:graphic xmlns:a="http://schemas.openxmlformats.org/drawingml/2006/main">
+              <a:graphicData uri="http://schemas.openxmlformats.org/drawingml/2006/picture">
+                <pic:pic xmlns:pic="http://schemas.openxmlformats.org/drawingml/2006/picture">
+                  <pic:nvPicPr>
+                    <pic:cNvPr id="25" name="Picture" descr=""/>
+                    <pic:cNvPicPr>
+                      <a:picLocks noChangeAspect="1" noChangeArrowheads="1"/>
+                    </pic:cNvPicPr>
+                  </pic:nvPicPr>
+                  <pic:blipFill>
+                    <a:blip r:embed="rId27"/>
+                    <a:stretch>
+                      <a:fillRect/>
+                    </a:stretch>
+                  </pic:blipFill>
+                  <pic:spPr bwMode="auto">
+                    <a:xfrm>
+                      <a:off x="0" y="0"/>
+                      <a:ext cx="5524500" cy="5724525"/>
+                    </a:xfrm>
+                    <a:prstGeom prst="rect">
+                      <a:avLst/>
+                    </a:prstGeom>
+                    <a:noFill/>
+                    <a:ln w="9525">
+                      <a:noFill/>
+                      <a:miter lim="800000"/>
+                      <a:headEnd/>
+                      <a:tailEnd/>
+                    </a:ln>
+                  </pic:spPr>
+                </pic:pic>
+              </a:graphicData>
+            </a:graphic>
+          </wp:anchor>
+        </w:drawing>
       </w:r>
     </w:p>
     <w:p>
@@ -18228,6 +18264,23 @@
       </w:pPr>
       <w:r>
         <w:rPr/>
+        <w:tab/>
+      </w:r>
+      <w:r>
+        <w:rPr/>
+        <w:t>先前那边代码实现后的功能如图</w:t>
+      </w:r>
+      <w:r>
+        <w:rPr/>
+        <w:t>3-30</w:t>
+      </w:r>
+      <w:r>
+        <w:rPr/>
+        <w:t>所示，完成了页目录表和所有的页表的初始化，启动分页机制。运行后，表面上没有什么不同，不过有两个问题，你可能发现了：</w:t>
+      </w:r>
+      <w:r>
+        <w:rPr/>
+        <w:t>一是页表浪费得太多了，我们可能根本没有那么大的内存；二是我们除了“实现了”分页，并没有“得益于”分页，也就是说，我们还没有体会到分页的妙处。下面就继续修改我们的程序。</w:t>
       </w:r>
     </w:p>
     <w:p>

</xml_diff>

<commit_message>
Chapter 3.3.6 Calculation of memory, saving PDE space
Signed-off-by: wujian <wujian@smartisan.com>
</commit_message>
<xml_diff>
--- a/自己动手写操作系统笔记.docx
+++ b/自己动手写操作系统笔记.docx
@@ -16443,6 +16443,16 @@
       </w:pPr>
       <w:r>
         <w:rPr/>
+      </w:r>
+    </w:p>
+    <w:p>
+      <w:pPr>
+        <w:pStyle w:val="Normal"/>
+        <w:shd w:fill="FFFFFF" w:val="clear"/>
+        <w:rPr/>
+      </w:pPr>
+      <w:r>
+        <w:rPr/>
         <w:tab/>
       </w:r>
       <w:r>
@@ -18191,7 +18201,14 @@
           <w:b/>
           <w:bCs/>
         </w:rPr>
-        <w:t>回头看代码</w:t>
+        <w:t xml:space="preserve">回头看代码 </w:t>
+      </w:r>
+      <w:r>
+        <w:rPr>
+          <w:b/>
+          <w:bCs/>
+        </w:rPr>
+        <w:t>P108</w:t>
       </w:r>
     </w:p>
     <w:p>
@@ -18281,6 +18298,3770 @@
       <w:r>
         <w:rPr/>
         <w:t>一是页表浪费得太多了，我们可能根本没有那么大的内存；二是我们除了“实现了”分页，并没有“得益于”分页，也就是说，我们还没有体会到分页的妙处。下面就继续修改我们的程序。</w:t>
+      </w:r>
+    </w:p>
+    <w:p>
+      <w:pPr>
+        <w:pStyle w:val="3"/>
+        <w:rPr>
+          <w:b/>
+          <w:bCs/>
+        </w:rPr>
+      </w:pPr>
+      <w:r>
+        <w:rPr>
+          <w:b/>
+          <w:bCs/>
+        </w:rPr>
+        <w:t>3.3.6</w:t>
+      </w:r>
+      <w:r>
+        <w:rPr>
+          <w:b/>
+          <w:bCs/>
+        </w:rPr>
+        <w:t>克勤克俭用内存</w:t>
+      </w:r>
+    </w:p>
+    <w:p>
+      <w:pPr>
+        <w:pStyle w:val="Normal"/>
+        <w:shd w:fill="FFFFFF" w:val="clear"/>
+        <w:rPr/>
+      </w:pPr>
+      <w:r>
+        <w:rPr/>
+        <w:tab/>
+      </w:r>
+      <w:r>
+        <w:rPr/>
+        <w:t>在前面的程序中，我们用了</w:t>
+      </w:r>
+      <w:r>
+        <w:rPr/>
+        <w:t>4MB</w:t>
+      </w:r>
+      <w:r>
+        <w:rPr/>
+        <w:t>的空间来存放页表，并用它映射了</w:t>
+      </w:r>
+      <w:r>
+        <w:rPr/>
+        <w:t>4GB</w:t>
+      </w:r>
+      <w:r>
+        <w:rPr/>
+        <w:t>的内存空间，这显然很浪费。因为如果内存总数是</w:t>
+      </w:r>
+      <w:r>
+        <w:rPr/>
+        <w:t>16MB</w:t>
+      </w:r>
+      <w:r>
+        <w:rPr/>
+        <w:t>的话，只是页表就占用了</w:t>
+      </w:r>
+      <w:r>
+        <w:rPr/>
+        <w:t>25%</w:t>
+      </w:r>
+      <w:r>
+        <w:rPr/>
+        <w:t>的内存空间，实际上，如果仅仅是对等映射的话，</w:t>
+      </w:r>
+      <w:r>
+        <w:rPr/>
+        <w:t>16MB</w:t>
+      </w:r>
+      <w:r>
+        <w:rPr/>
+        <w:t>的内存只要</w:t>
+      </w:r>
+      <w:r>
+        <w:rPr/>
+        <w:t>4</w:t>
+      </w:r>
+      <w:r>
+        <w:rPr/>
+        <w:t>个页表就够了，所以，我们有必要知道内存有多大，然后根据内存大小确定多少页表是够用的。而且，</w:t>
+      </w:r>
+      <w:r>
+        <w:rPr/>
+        <w:t>OS</w:t>
+      </w:r>
+      <w:r>
+        <w:rPr/>
+        <w:t>也必须知道内存的容量，以便进行内存管理。</w:t>
+      </w:r>
+    </w:p>
+    <w:p>
+      <w:pPr>
+        <w:pStyle w:val="Normal"/>
+        <w:shd w:fill="FFFFFF" w:val="clear"/>
+        <w:rPr/>
+      </w:pPr>
+      <w:r>
+        <w:rPr/>
+        <w:tab/>
+      </w:r>
+      <w:r>
+        <w:rPr/>
+        <w:t>那么程序如何知道机器有多少内存呢？实际上方法不止一个，在此我们仅介绍一种通用性比较强的方法，那就是利用中断</w:t>
+      </w:r>
+      <w:r>
+        <w:rPr/>
+        <w:t>15h</w:t>
+      </w:r>
+      <w:r>
+        <w:rPr/>
+        <w:t>，具体见原文中的各种表格。</w:t>
+      </w:r>
+    </w:p>
+    <w:p>
+      <w:pPr>
+        <w:pStyle w:val="Normal"/>
+        <w:shd w:fill="FFFFFF" w:val="clear"/>
+        <w:rPr/>
+      </w:pPr>
+      <w:r>
+        <w:rPr/>
+        <w:tab/>
+      </w:r>
+      <w:r>
+        <w:rPr/>
+        <w:t>由上面的说明我们看出，</w:t>
+      </w:r>
+      <w:r>
+        <w:rPr/>
+        <w:t>eax=</w:t>
+      </w:r>
+      <w:r>
+        <w:rPr/>
+        <w:t>0000E820h</w:t>
+      </w:r>
+      <w:r>
+        <w:rPr/>
+        <w:t>的</w:t>
+      </w:r>
+      <w:r>
+        <w:rPr/>
+        <w:t>int 15h</w:t>
+      </w:r>
+      <w:r>
+        <w:rPr/>
+        <w:t>得到的不仅仅是内存的大小，还包括对不同内存段的一些描述。而且，这些描述都被保存在一个缓冲区中。所以，在我们调用</w:t>
+      </w:r>
+      <w:r>
+        <w:rPr/>
+        <w:t>int 15h</w:t>
+      </w:r>
+      <w:r>
+        <w:rPr/>
+        <w:t>之前，必须先有一块缓冲区。详见</w:t>
+      </w:r>
+      <w:r>
+        <w:rPr/>
+        <w:t>chapter3/g/pmtest7.asm</w:t>
+      </w:r>
+    </w:p>
+    <w:p>
+      <w:pPr>
+        <w:pStyle w:val="Normal"/>
+        <w:shd w:fill="DDDDDD" w:val="clear"/>
+        <w:rPr/>
+      </w:pPr>
+      <w:r>
+        <w:rPr/>
+        <w:t>_MemChkBuf: times   256 db  0</w:t>
+      </w:r>
+    </w:p>
+    <w:p>
+      <w:pPr>
+        <w:pStyle w:val="Normal"/>
+        <w:shd w:fill="FFFFFF" w:val="clear"/>
+        <w:rPr/>
+      </w:pPr>
+      <w:r>
+        <w:rPr/>
+        <w:tab/>
+      </w:r>
+      <w:r>
+        <w:rPr/>
+        <w:t>我们可以在每次得到一次内存描述时都使用同一个缓冲区，然后对缓冲区里的数据进行处理，也可以将每次得到的数据放进不同的位置，比如一块连续的内存，然后在想要处理它们时再读取。后一种方式可能更方便一些，所以在这里定义了一块</w:t>
+      </w:r>
+      <w:r>
+        <w:rPr/>
+        <w:t>256B</w:t>
+      </w:r>
+      <w:r>
+        <w:rPr/>
+        <w:t>的缓冲区，它最多可以存放</w:t>
+      </w:r>
+      <w:r>
+        <w:rPr/>
+        <w:t>12</w:t>
+      </w:r>
+      <w:r>
+        <w:rPr/>
+        <w:t>个</w:t>
+      </w:r>
+      <w:r>
+        <w:rPr/>
+        <w:t>20B</w:t>
+      </w:r>
+      <w:r>
+        <w:rPr/>
+        <w:t>大小的结构体。我们现在还不知道它到底够不够用，这个大小仅仅是凭猜测设定。我们将把每次得到的内存信息写入这块缓冲区，形成一个结构体数组。然后在保护模式下把它们读出来，显示在屏幕上，并且凭借它们得到内存的容量。</w:t>
+      </w:r>
+      <w:r>
+        <w:rPr/>
+        <w:br/>
+        <w:tab/>
+      </w:r>
+      <w:r>
+        <w:rPr/>
+        <w:t>得到内存信息的代码如下所示：</w:t>
+      </w:r>
+    </w:p>
+    <w:p>
+      <w:pPr>
+        <w:pStyle w:val="Normal"/>
+        <w:shd w:fill="DDDDDD" w:val="clear"/>
+        <w:rPr/>
+      </w:pPr>
+      <w:r>
+        <w:rPr/>
+        <w:t>LABEL_BEGIN:</w:t>
+      </w:r>
+    </w:p>
+    <w:p>
+      <w:pPr>
+        <w:pStyle w:val="Normal"/>
+        <w:shd w:fill="DDDDDD" w:val="clear"/>
+        <w:rPr/>
+      </w:pPr>
+      <w:r>
+        <w:rPr/>
+        <w:t xml:space="preserve">    </w:t>
+      </w:r>
+      <w:r>
+        <w:rPr/>
+        <w:t>mov ax, cs</w:t>
+      </w:r>
+    </w:p>
+    <w:p>
+      <w:pPr>
+        <w:pStyle w:val="Normal"/>
+        <w:shd w:fill="DDDDDD" w:val="clear"/>
+        <w:rPr/>
+      </w:pPr>
+      <w:r>
+        <w:rPr/>
+        <w:t xml:space="preserve">    </w:t>
+      </w:r>
+      <w:r>
+        <w:rPr/>
+        <w:t>mov ds, ax</w:t>
+      </w:r>
+    </w:p>
+    <w:p>
+      <w:pPr>
+        <w:pStyle w:val="Normal"/>
+        <w:shd w:fill="DDDDDD" w:val="clear"/>
+        <w:rPr/>
+      </w:pPr>
+      <w:r>
+        <w:rPr/>
+        <w:t xml:space="preserve">    </w:t>
+      </w:r>
+      <w:r>
+        <w:rPr/>
+        <w:t>mov es, ax</w:t>
+      </w:r>
+    </w:p>
+    <w:p>
+      <w:pPr>
+        <w:pStyle w:val="Normal"/>
+        <w:shd w:fill="DDDDDD" w:val="clear"/>
+        <w:rPr/>
+      </w:pPr>
+      <w:r>
+        <w:rPr/>
+        <w:t xml:space="preserve">    </w:t>
+      </w:r>
+      <w:r>
+        <w:rPr/>
+        <w:t>mov ss, ax</w:t>
+      </w:r>
+    </w:p>
+    <w:p>
+      <w:pPr>
+        <w:pStyle w:val="Normal"/>
+        <w:shd w:fill="DDDDDD" w:val="clear"/>
+        <w:rPr/>
+      </w:pPr>
+      <w:r>
+        <w:rPr/>
+        <w:t xml:space="preserve">    </w:t>
+      </w:r>
+      <w:r>
+        <w:rPr/>
+        <w:t>mov sp, 0100h</w:t>
+      </w:r>
+    </w:p>
+    <w:p>
+      <w:pPr>
+        <w:pStyle w:val="Normal"/>
+        <w:shd w:fill="DDDDDD" w:val="clear"/>
+        <w:rPr/>
+      </w:pPr>
+      <w:r>
+        <w:rPr/>
+      </w:r>
+    </w:p>
+    <w:p>
+      <w:pPr>
+        <w:pStyle w:val="Normal"/>
+        <w:shd w:fill="DDDDDD" w:val="clear"/>
+        <w:rPr/>
+      </w:pPr>
+      <w:r>
+        <w:rPr/>
+        <w:t xml:space="preserve">    </w:t>
+      </w:r>
+      <w:r>
+        <w:rPr/>
+        <w:t>mov [LABEL_GO_BACK_TO_REAL+3], ax</w:t>
+      </w:r>
+    </w:p>
+    <w:p>
+      <w:pPr>
+        <w:pStyle w:val="Normal"/>
+        <w:shd w:fill="DDDDDD" w:val="clear"/>
+        <w:rPr/>
+      </w:pPr>
+      <w:r>
+        <w:rPr/>
+        <w:t xml:space="preserve">    </w:t>
+      </w:r>
+      <w:r>
+        <w:rPr/>
+        <w:t>mov [_wSPValueInRealMode], sp</w:t>
+      </w:r>
+    </w:p>
+    <w:p>
+      <w:pPr>
+        <w:pStyle w:val="Normal"/>
+        <w:shd w:fill="DDDDDD" w:val="clear"/>
+        <w:rPr/>
+      </w:pPr>
+      <w:r>
+        <w:rPr/>
+      </w:r>
+    </w:p>
+    <w:p>
+      <w:pPr>
+        <w:pStyle w:val="Normal"/>
+        <w:shd w:fill="DDDDDD" w:val="clear"/>
+        <w:rPr/>
+      </w:pPr>
+      <w:r>
+        <w:rPr/>
+        <w:t xml:space="preserve">    </w:t>
+      </w:r>
+      <w:r>
+        <w:rPr>
+          <w:shd w:fill="999999" w:val="clear"/>
+        </w:rPr>
+        <w:t xml:space="preserve">; </w:t>
+      </w:r>
+      <w:r>
+        <w:rPr>
+          <w:shd w:fill="999999" w:val="clear"/>
+        </w:rPr>
+        <w:t>得到内存数</w:t>
+      </w:r>
+      <w:r>
+        <w:rPr/>
+      </w:r>
+    </w:p>
+    <w:p>
+      <w:pPr>
+        <w:pStyle w:val="Normal"/>
+        <w:shd w:fill="DDDDDD" w:val="clear"/>
+        <w:rPr>
+          <w:shd w:fill="999999" w:val="clear"/>
+        </w:rPr>
+      </w:pPr>
+      <w:r>
+        <w:rPr/>
+        <w:t xml:space="preserve">    </w:t>
+      </w:r>
+      <w:r>
+        <w:rPr>
+          <w:shd w:fill="999999" w:val="clear"/>
+        </w:rPr>
+        <w:t>mov ebx, 0</w:t>
+      </w:r>
+    </w:p>
+    <w:p>
+      <w:pPr>
+        <w:pStyle w:val="Normal"/>
+        <w:shd w:fill="DDDDDD" w:val="clear"/>
+        <w:rPr>
+          <w:shd w:fill="999999" w:val="clear"/>
+        </w:rPr>
+      </w:pPr>
+      <w:r>
+        <w:rPr/>
+        <w:t xml:space="preserve">    </w:t>
+      </w:r>
+      <w:r>
+        <w:rPr>
+          <w:shd w:fill="999999" w:val="clear"/>
+        </w:rPr>
+        <w:t>mov di, _MemChkBuf</w:t>
+      </w:r>
+    </w:p>
+    <w:p>
+      <w:pPr>
+        <w:pStyle w:val="Normal"/>
+        <w:shd w:fill="DDDDDD" w:val="clear"/>
+        <w:rPr>
+          <w:shd w:fill="999999" w:val="clear"/>
+        </w:rPr>
+      </w:pPr>
+      <w:r>
+        <w:rPr>
+          <w:shd w:fill="999999" w:val="clear"/>
+        </w:rPr>
+        <w:t>.loop:</w:t>
+      </w:r>
+    </w:p>
+    <w:p>
+      <w:pPr>
+        <w:pStyle w:val="Normal"/>
+        <w:shd w:fill="DDDDDD" w:val="clear"/>
+        <w:rPr>
+          <w:shd w:fill="999999" w:val="clear"/>
+        </w:rPr>
+      </w:pPr>
+      <w:r>
+        <w:rPr/>
+        <w:t xml:space="preserve">    </w:t>
+      </w:r>
+      <w:r>
+        <w:rPr>
+          <w:shd w:fill="999999" w:val="clear"/>
+        </w:rPr>
+        <w:t>mov eax, 0E820h</w:t>
+      </w:r>
+    </w:p>
+    <w:p>
+      <w:pPr>
+        <w:pStyle w:val="Normal"/>
+        <w:shd w:fill="DDDDDD" w:val="clear"/>
+        <w:rPr>
+          <w:shd w:fill="999999" w:val="clear"/>
+        </w:rPr>
+      </w:pPr>
+      <w:r>
+        <w:rPr/>
+        <w:t xml:space="preserve">    </w:t>
+      </w:r>
+      <w:r>
+        <w:rPr>
+          <w:shd w:fill="999999" w:val="clear"/>
+        </w:rPr>
+        <w:t>mov ecx, 20</w:t>
+      </w:r>
+    </w:p>
+    <w:p>
+      <w:pPr>
+        <w:pStyle w:val="Normal"/>
+        <w:shd w:fill="DDDDDD" w:val="clear"/>
+        <w:rPr>
+          <w:shd w:fill="999999" w:val="clear"/>
+        </w:rPr>
+      </w:pPr>
+      <w:r>
+        <w:rPr/>
+        <w:t xml:space="preserve">    </w:t>
+      </w:r>
+      <w:r>
+        <w:rPr>
+          <w:shd w:fill="999999" w:val="clear"/>
+        </w:rPr>
+        <w:t>mov edx, 0534D4150h</w:t>
+      </w:r>
+    </w:p>
+    <w:p>
+      <w:pPr>
+        <w:pStyle w:val="Normal"/>
+        <w:shd w:fill="DDDDDD" w:val="clear"/>
+        <w:rPr/>
+      </w:pPr>
+      <w:r>
+        <w:rPr/>
+        <w:t xml:space="preserve">    </w:t>
+      </w:r>
+      <w:r>
+        <w:rPr>
+          <w:shd w:fill="999999" w:val="clear"/>
+        </w:rPr>
+        <w:t>int 15h</w:t>
+      </w:r>
+      <w:r>
+        <w:rPr/>
+      </w:r>
+    </w:p>
+    <w:p>
+      <w:pPr>
+        <w:pStyle w:val="Normal"/>
+        <w:shd w:fill="DDDDDD" w:val="clear"/>
+        <w:rPr>
+          <w:shd w:fill="999999" w:val="clear"/>
+        </w:rPr>
+      </w:pPr>
+      <w:r>
+        <w:rPr/>
+        <w:t xml:space="preserve">    </w:t>
+      </w:r>
+      <w:r>
+        <w:rPr>
+          <w:shd w:fill="999999" w:val="clear"/>
+        </w:rPr>
+        <w:t>jc  LABEL_MEM_CHK_FAIL</w:t>
+      </w:r>
+    </w:p>
+    <w:p>
+      <w:pPr>
+        <w:pStyle w:val="Normal"/>
+        <w:shd w:fill="DDDDDD" w:val="clear"/>
+        <w:rPr>
+          <w:shd w:fill="999999" w:val="clear"/>
+        </w:rPr>
+      </w:pPr>
+      <w:r>
+        <w:rPr/>
+        <w:t xml:space="preserve">    </w:t>
+      </w:r>
+      <w:r>
+        <w:rPr>
+          <w:shd w:fill="999999" w:val="clear"/>
+        </w:rPr>
+        <w:t>add di, 20</w:t>
+      </w:r>
+    </w:p>
+    <w:p>
+      <w:pPr>
+        <w:pStyle w:val="Normal"/>
+        <w:shd w:fill="DDDDDD" w:val="clear"/>
+        <w:rPr>
+          <w:shd w:fill="999999" w:val="clear"/>
+        </w:rPr>
+      </w:pPr>
+      <w:r>
+        <w:rPr/>
+        <w:t xml:space="preserve">    </w:t>
+      </w:r>
+      <w:r>
+        <w:rPr>
+          <w:shd w:fill="999999" w:val="clear"/>
+        </w:rPr>
+        <w:t>inc dword [_dwMCRNumber]</w:t>
+      </w:r>
+    </w:p>
+    <w:p>
+      <w:pPr>
+        <w:pStyle w:val="Normal"/>
+        <w:shd w:fill="DDDDDD" w:val="clear"/>
+        <w:rPr>
+          <w:shd w:fill="999999" w:val="clear"/>
+        </w:rPr>
+      </w:pPr>
+      <w:r>
+        <w:rPr/>
+        <w:t xml:space="preserve">    </w:t>
+      </w:r>
+      <w:r>
+        <w:rPr>
+          <w:shd w:fill="999999" w:val="clear"/>
+        </w:rPr>
+        <w:t>cmp ebx, 0</w:t>
+      </w:r>
+    </w:p>
+    <w:p>
+      <w:pPr>
+        <w:pStyle w:val="Normal"/>
+        <w:shd w:fill="DDDDDD" w:val="clear"/>
+        <w:rPr>
+          <w:shd w:fill="999999" w:val="clear"/>
+        </w:rPr>
+      </w:pPr>
+      <w:r>
+        <w:rPr/>
+        <w:t xml:space="preserve">    </w:t>
+      </w:r>
+      <w:r>
+        <w:rPr>
+          <w:shd w:fill="999999" w:val="clear"/>
+        </w:rPr>
+        <w:t>jne .loop</w:t>
+      </w:r>
+    </w:p>
+    <w:p>
+      <w:pPr>
+        <w:pStyle w:val="Normal"/>
+        <w:shd w:fill="DDDDDD" w:val="clear"/>
+        <w:rPr>
+          <w:shd w:fill="999999" w:val="clear"/>
+        </w:rPr>
+      </w:pPr>
+      <w:r>
+        <w:rPr/>
+        <w:t xml:space="preserve">    </w:t>
+      </w:r>
+      <w:r>
+        <w:rPr>
+          <w:shd w:fill="999999" w:val="clear"/>
+        </w:rPr>
+        <w:t>jmp LABEL_MEM_CHK_OK</w:t>
+      </w:r>
+    </w:p>
+    <w:p>
+      <w:pPr>
+        <w:pStyle w:val="Normal"/>
+        <w:shd w:fill="DDDDDD" w:val="clear"/>
+        <w:rPr>
+          <w:shd w:fill="999999" w:val="clear"/>
+        </w:rPr>
+      </w:pPr>
+      <w:r>
+        <w:rPr>
+          <w:shd w:fill="999999" w:val="clear"/>
+        </w:rPr>
+        <w:t>LABEL_MEM_CHK_FAIL:</w:t>
+      </w:r>
+    </w:p>
+    <w:p>
+      <w:pPr>
+        <w:pStyle w:val="Normal"/>
+        <w:shd w:fill="DDDDDD" w:val="clear"/>
+        <w:rPr/>
+      </w:pPr>
+      <w:r>
+        <w:rPr/>
+        <w:t xml:space="preserve">    </w:t>
+      </w:r>
+      <w:r>
+        <w:rPr/>
+        <w:t>mov dword [_dwMCRNumber], 0</w:t>
+      </w:r>
+    </w:p>
+    <w:p>
+      <w:pPr>
+        <w:pStyle w:val="Normal"/>
+        <w:shd w:fill="DDDDDD" w:val="clear"/>
+        <w:rPr/>
+      </w:pPr>
+      <w:r>
+        <w:rPr/>
+        <w:t>LABEL_MEM_CHK_OK:</w:t>
+      </w:r>
+    </w:p>
+    <w:p>
+      <w:pPr>
+        <w:pStyle w:val="Normal"/>
+        <w:shd w:fill="FFFFFF" w:val="clear"/>
+        <w:rPr/>
+      </w:pPr>
+      <w:r>
+        <w:rPr/>
+        <w:tab/>
+      </w:r>
+      <w:r>
+        <w:rPr/>
+        <w:t>可以看到，代码使用了一个循环，一旦</w:t>
+      </w:r>
+      <w:r>
+        <w:rPr/>
+        <w:t>c</w:t>
+      </w:r>
+      <w:r>
+        <w:rPr/>
+        <w:t>f</w:t>
+      </w:r>
+      <w:r>
+        <w:rPr/>
+        <w:t>被置位或者</w:t>
+      </w:r>
+      <w:r>
+        <w:rPr/>
+        <w:t>ebx</w:t>
+      </w:r>
+      <w:r>
+        <w:rPr/>
+        <w:t>为零，循环将结束。在第一次循环开始之前，</w:t>
+      </w:r>
+      <w:r>
+        <w:rPr/>
+        <w:t>eax</w:t>
+      </w:r>
+      <w:r>
+        <w:rPr/>
+        <w:t>为</w:t>
+      </w:r>
+      <w:r>
+        <w:rPr/>
+        <w:t>0000E820h</w:t>
+      </w:r>
+      <w:r>
+        <w:rPr/>
+        <w:t>，</w:t>
+      </w:r>
+      <w:r>
+        <w:rPr/>
+        <w:t>ebx</w:t>
+      </w:r>
+      <w:r>
+        <w:rPr/>
+        <w:t>为</w:t>
+      </w:r>
+      <w:r>
+        <w:rPr/>
+        <w:t>0</w:t>
+      </w:r>
+      <w:r>
+        <w:rPr/>
+        <w:t>，</w:t>
+      </w:r>
+      <w:r>
+        <w:rPr/>
+        <w:t>ecx</w:t>
+      </w:r>
+      <w:r>
+        <w:rPr/>
+        <w:t>为</w:t>
+      </w:r>
+      <w:r>
+        <w:rPr/>
+        <w:t>20</w:t>
+      </w:r>
+      <w:r>
+        <w:rPr/>
+        <w:t>，</w:t>
+      </w:r>
+      <w:r>
+        <w:rPr/>
+        <w:t>edx</w:t>
+      </w:r>
+      <w:r>
+        <w:rPr/>
+        <w:t>为</w:t>
+      </w:r>
+      <w:r>
+        <w:rPr/>
+        <w:t>0534D4150h</w:t>
+      </w:r>
+      <w:r>
+        <w:rPr/>
+        <w:t>，</w:t>
+      </w:r>
+      <w:r>
+        <w:rPr/>
+        <w:t>es:di</w:t>
+      </w:r>
+      <w:r>
+        <w:rPr/>
+        <w:t>指向</w:t>
+      </w:r>
+      <w:r>
+        <w:rPr/>
+        <w:t>_MemChkBuf</w:t>
+      </w:r>
+      <w:r>
+        <w:rPr/>
+        <w:t>的开始处。在每一次循环进行时，寄存器</w:t>
+      </w:r>
+      <w:r>
+        <w:rPr/>
+        <w:t>di</w:t>
+      </w:r>
+      <w:r>
+        <w:rPr/>
+        <w:t>的值将会递增，每次的增量为</w:t>
+      </w:r>
+      <w:r>
+        <w:rPr/>
+        <w:t>20</w:t>
+      </w:r>
+      <w:r>
+        <w:rPr/>
+        <w:t>字节。另外</w:t>
+      </w:r>
+      <w:r>
+        <w:rPr/>
+        <w:t>eax</w:t>
+      </w:r>
+      <w:r>
+        <w:rPr/>
+        <w:t>、</w:t>
+      </w:r>
+      <w:r>
+        <w:rPr/>
+        <w:t>ecx</w:t>
+      </w:r>
+      <w:r>
+        <w:rPr/>
+        <w:t>和</w:t>
+      </w:r>
+      <w:r>
+        <w:rPr/>
+        <w:t>edx</w:t>
+      </w:r>
+      <w:r>
+        <w:rPr/>
+        <w:t>的值都不会变</w:t>
+      </w:r>
+      <w:r>
+        <w:rPr/>
+        <w:t>，</w:t>
+      </w:r>
+      <w:r>
+        <w:rPr/>
+        <w:t>ebx</w:t>
+      </w:r>
+      <w:r>
+        <w:rPr/>
+        <w:t>的值我们置之不理。同时，每次循环我们让变量</w:t>
+      </w:r>
+      <w:r>
+        <w:rPr/>
+        <w:t>_dwMCRNumber</w:t>
+      </w:r>
+      <w:r>
+        <w:rPr/>
+        <w:t>的值加</w:t>
+      </w:r>
+      <w:r>
+        <w:rPr/>
+        <w:t>1</w:t>
+      </w:r>
+      <w:r>
+        <w:rPr/>
+        <w:t>，这样到循环结束时它的值会是循环的次数，同时也是地址范围描述符结构的个数。</w:t>
+      </w:r>
+    </w:p>
+    <w:p>
+      <w:pPr>
+        <w:pStyle w:val="Normal"/>
+        <w:shd w:fill="FFFFFF" w:val="clear"/>
+        <w:rPr/>
+      </w:pPr>
+      <w:r>
+        <w:rPr/>
+        <w:tab/>
+      </w:r>
+      <w:r>
+        <w:rPr/>
+        <w:t>好了</w:t>
+      </w:r>
+      <w:r>
+        <w:rPr/>
+        <w:t>，下面我们来到保护模式下的</w:t>
+      </w:r>
+      <w:r>
+        <w:rPr/>
+        <w:t>32</w:t>
+      </w:r>
+      <w:r>
+        <w:rPr/>
+        <w:t>位代码，添加这样一个过程：</w:t>
+      </w:r>
+    </w:p>
+    <w:p>
+      <w:pPr>
+        <w:pStyle w:val="Normal"/>
+        <w:shd w:fill="DDDDDD" w:val="clear"/>
+        <w:rPr/>
+      </w:pPr>
+      <w:r>
+        <w:rPr/>
+        <w:t>DispMemSize:</w:t>
+      </w:r>
+    </w:p>
+    <w:p>
+      <w:pPr>
+        <w:pStyle w:val="Normal"/>
+        <w:shd w:fill="DDDDDD" w:val="clear"/>
+        <w:rPr/>
+      </w:pPr>
+      <w:r>
+        <w:rPr/>
+        <w:t xml:space="preserve">    </w:t>
+      </w:r>
+      <w:r>
+        <w:rPr/>
+        <w:t>push    esi</w:t>
+      </w:r>
+    </w:p>
+    <w:p>
+      <w:pPr>
+        <w:pStyle w:val="Normal"/>
+        <w:shd w:fill="DDDDDD" w:val="clear"/>
+        <w:rPr/>
+      </w:pPr>
+      <w:r>
+        <w:rPr/>
+        <w:t xml:space="preserve">    </w:t>
+      </w:r>
+      <w:r>
+        <w:rPr/>
+        <w:t>push    edi</w:t>
+      </w:r>
+    </w:p>
+    <w:p>
+      <w:pPr>
+        <w:pStyle w:val="Normal"/>
+        <w:shd w:fill="DDDDDD" w:val="clear"/>
+        <w:rPr/>
+      </w:pPr>
+      <w:r>
+        <w:rPr/>
+        <w:t xml:space="preserve">    </w:t>
+      </w:r>
+      <w:r>
+        <w:rPr/>
+        <w:t>push    ecx</w:t>
+      </w:r>
+    </w:p>
+    <w:p>
+      <w:pPr>
+        <w:pStyle w:val="Normal"/>
+        <w:shd w:fill="DDDDDD" w:val="clear"/>
+        <w:rPr/>
+      </w:pPr>
+      <w:r>
+        <w:rPr/>
+      </w:r>
+    </w:p>
+    <w:p>
+      <w:pPr>
+        <w:pStyle w:val="Normal"/>
+        <w:shd w:fill="DDDDDD" w:val="clear"/>
+        <w:rPr/>
+      </w:pPr>
+      <w:r>
+        <w:rPr/>
+        <w:t xml:space="preserve">    </w:t>
+      </w:r>
+      <w:r>
+        <w:rPr/>
+        <w:t>mov esi, MemChkBuf</w:t>
+      </w:r>
+    </w:p>
+    <w:p>
+      <w:pPr>
+        <w:pStyle w:val="Normal"/>
+        <w:shd w:fill="DDDDDD" w:val="clear"/>
+        <w:rPr/>
+      </w:pPr>
+      <w:r>
+        <w:rPr/>
+        <w:t xml:space="preserve">    </w:t>
+      </w:r>
+      <w:r>
+        <w:rPr/>
+        <w:t xml:space="preserve">mov ecx, [dwMCRNumber]  ;for(int i=0;i&lt;[MCRNumber];i++) // </w:t>
+      </w:r>
+      <w:r>
+        <w:rPr/>
+        <w:t>每次得到一个</w:t>
+      </w:r>
+      <w:r>
+        <w:rPr/>
+        <w:t>ARDS(Address Range Descriptor Structure)</w:t>
+      </w:r>
+      <w:r>
+        <w:rPr/>
+        <w:t>结构</w:t>
+      </w:r>
+      <w:r>
+        <w:rPr/>
+      </w:r>
+    </w:p>
+    <w:p>
+      <w:pPr>
+        <w:pStyle w:val="Normal"/>
+        <w:shd w:fill="DDDDDD" w:val="clear"/>
+        <w:rPr/>
+      </w:pPr>
+      <w:r>
+        <w:rPr/>
+        <w:t>.loop:                  ;{</w:t>
+      </w:r>
+    </w:p>
+    <w:p>
+      <w:pPr>
+        <w:pStyle w:val="Normal"/>
+        <w:shd w:fill="DDDDDD" w:val="clear"/>
+        <w:rPr/>
+      </w:pPr>
+      <w:r>
+        <w:rPr/>
+        <w:t xml:space="preserve">    </w:t>
+      </w:r>
+      <w:r>
+        <w:rPr/>
+        <w:t xml:space="preserve">mov edx, 5          ;   for(int j=0;j&lt;5;j++)    // </w:t>
+      </w:r>
+      <w:r>
+        <w:rPr/>
+        <w:t>每次得到一个</w:t>
+      </w:r>
+      <w:r>
+        <w:rPr/>
+        <w:t>ARDS</w:t>
+      </w:r>
+      <w:r>
+        <w:rPr/>
+        <w:t>中的成员，共</w:t>
+      </w:r>
+      <w:r>
+        <w:rPr/>
+        <w:t>5</w:t>
+      </w:r>
+      <w:r>
+        <w:rPr/>
+        <w:t>个成员</w:t>
+      </w:r>
+      <w:r>
+        <w:rPr/>
+      </w:r>
+    </w:p>
+    <w:p>
+      <w:pPr>
+        <w:pStyle w:val="Normal"/>
+        <w:shd w:fill="DDDDDD" w:val="clear"/>
+        <w:rPr/>
+      </w:pPr>
+      <w:r>
+        <w:rPr/>
+        <w:t xml:space="preserve">    </w:t>
+      </w:r>
+      <w:r>
+        <w:rPr/>
+        <w:t xml:space="preserve">mov edi, ARDStruct      ;   {           // </w:t>
+      </w:r>
+      <w:r>
+        <w:rPr/>
+        <w:t>依次显示：</w:t>
+      </w:r>
+      <w:r>
+        <w:rPr/>
+        <w:t>BaseAddrLow</w:t>
+      </w:r>
+      <w:r>
+        <w:rPr/>
+        <w:t>，</w:t>
+      </w:r>
+      <w:r>
+        <w:rPr/>
+        <w:t>BaseAddrHigh</w:t>
+      </w:r>
+      <w:r>
+        <w:rPr/>
+        <w:t>，</w:t>
+      </w:r>
+      <w:r>
+        <w:rPr/>
+        <w:t>LengthLow</w:t>
+      </w:r>
+      <w:r>
+        <w:rPr/>
+        <w:t>，</w:t>
+      </w:r>
+      <w:r>
+        <w:rPr/>
+        <w:t>LengthHigh</w:t>
+      </w:r>
+      <w:r>
+        <w:rPr/>
+        <w:t>，</w:t>
+      </w:r>
+      <w:r>
+        <w:rPr/>
+        <w:t>Type</w:t>
+      </w:r>
+    </w:p>
+    <w:p>
+      <w:pPr>
+        <w:pStyle w:val="Normal"/>
+        <w:shd w:fill="DDDDDD" w:val="clear"/>
+        <w:rPr/>
+      </w:pPr>
+      <w:r>
+        <w:rPr/>
+        <w:t>.1:                 ;</w:t>
+      </w:r>
+    </w:p>
+    <w:p>
+      <w:pPr>
+        <w:pStyle w:val="Normal"/>
+        <w:shd w:fill="DDDDDD" w:val="clear"/>
+        <w:rPr/>
+      </w:pPr>
+      <w:r>
+        <w:rPr/>
+        <w:t xml:space="preserve">    </w:t>
+      </w:r>
+      <w:r>
+        <w:rPr/>
+        <w:t>push    dword [esi]     ;</w:t>
+      </w:r>
+    </w:p>
+    <w:p>
+      <w:pPr>
+        <w:pStyle w:val="Normal"/>
+        <w:shd w:fill="DDDDDD" w:val="clear"/>
+        <w:rPr/>
+      </w:pPr>
+      <w:r>
+        <w:rPr/>
+        <w:t xml:space="preserve">    </w:t>
+      </w:r>
+      <w:r>
+        <w:rPr/>
+        <w:t xml:space="preserve">call    DispInt         ;       DispInt(MemChkBuf[j*4]); // </w:t>
+      </w:r>
+      <w:r>
+        <w:rPr/>
+        <w:t>显示一个成员</w:t>
+      </w:r>
+      <w:r>
+        <w:rPr/>
+      </w:r>
+    </w:p>
+    <w:p>
+      <w:pPr>
+        <w:pStyle w:val="Normal"/>
+        <w:shd w:fill="DDDDDD" w:val="clear"/>
+        <w:rPr/>
+      </w:pPr>
+      <w:r>
+        <w:rPr/>
+        <w:t xml:space="preserve">    </w:t>
+      </w:r>
+      <w:r>
+        <w:rPr/>
+        <w:t>pop eax         ;</w:t>
+      </w:r>
+    </w:p>
+    <w:p>
+      <w:pPr>
+        <w:pStyle w:val="Normal"/>
+        <w:shd w:fill="DDDDDD" w:val="clear"/>
+        <w:rPr/>
+      </w:pPr>
+      <w:r>
+        <w:rPr/>
+        <w:t xml:space="preserve">    </w:t>
+      </w:r>
+      <w:r>
+        <w:rPr/>
+        <w:t>stosd               ;       ARDStruct[j*4] = MemChkBuf[j*4];</w:t>
+      </w:r>
+    </w:p>
+    <w:p>
+      <w:pPr>
+        <w:pStyle w:val="Normal"/>
+        <w:shd w:fill="DDDDDD" w:val="clear"/>
+        <w:rPr/>
+      </w:pPr>
+      <w:r>
+        <w:rPr/>
+        <w:t xml:space="preserve">    </w:t>
+      </w:r>
+      <w:r>
+        <w:rPr/>
+        <w:t>add esi, 4          ;</w:t>
+      </w:r>
+    </w:p>
+    <w:p>
+      <w:pPr>
+        <w:pStyle w:val="Normal"/>
+        <w:shd w:fill="DDDDDD" w:val="clear"/>
+        <w:rPr/>
+      </w:pPr>
+      <w:r>
+        <w:rPr/>
+        <w:t xml:space="preserve">    </w:t>
+      </w:r>
+      <w:r>
+        <w:rPr/>
+        <w:t>dec edx         ;</w:t>
+      </w:r>
+    </w:p>
+    <w:p>
+      <w:pPr>
+        <w:pStyle w:val="Normal"/>
+        <w:shd w:fill="DDDDDD" w:val="clear"/>
+        <w:rPr/>
+      </w:pPr>
+      <w:r>
+        <w:rPr/>
+        <w:t xml:space="preserve">    </w:t>
+      </w:r>
+      <w:r>
+        <w:rPr/>
+        <w:t>cmp edx, 0          ;</w:t>
+      </w:r>
+    </w:p>
+    <w:p>
+      <w:pPr>
+        <w:pStyle w:val="Normal"/>
+        <w:shd w:fill="DDDDDD" w:val="clear"/>
+        <w:rPr/>
+      </w:pPr>
+      <w:r>
+        <w:rPr/>
+        <w:t xml:space="preserve">    </w:t>
+      </w:r>
+      <w:r>
+        <w:rPr/>
+        <w:t>jnz .1          ;   }</w:t>
+      </w:r>
+    </w:p>
+    <w:p>
+      <w:pPr>
+        <w:pStyle w:val="Normal"/>
+        <w:shd w:fill="DDDDDD" w:val="clear"/>
+        <w:rPr/>
+      </w:pPr>
+      <w:r>
+        <w:rPr/>
+        <w:t xml:space="preserve">    </w:t>
+      </w:r>
+      <w:r>
+        <w:rPr/>
+        <w:t>call    DispReturn      ;   printf("\n");</w:t>
+      </w:r>
+    </w:p>
+    <w:p>
+      <w:pPr>
+        <w:pStyle w:val="Normal"/>
+        <w:shd w:fill="DDDDDD" w:val="clear"/>
+        <w:rPr/>
+      </w:pPr>
+      <w:r>
+        <w:rPr/>
+        <w:t xml:space="preserve">    </w:t>
+      </w:r>
+      <w:r>
+        <w:rPr/>
+        <w:t>cmp dword [dwType], 1   ;   if(Type == AddressRangeMemory) // AddressRangeMemory : 1, AddressRangeReserved : 2</w:t>
+      </w:r>
+    </w:p>
+    <w:p>
+      <w:pPr>
+        <w:pStyle w:val="Normal"/>
+        <w:shd w:fill="DDDDDD" w:val="clear"/>
+        <w:rPr/>
+      </w:pPr>
+      <w:r>
+        <w:rPr/>
+        <w:t xml:space="preserve">    </w:t>
+      </w:r>
+      <w:r>
+        <w:rPr/>
+        <w:t>jne .2          ;   {</w:t>
+      </w:r>
+    </w:p>
+    <w:p>
+      <w:pPr>
+        <w:pStyle w:val="Normal"/>
+        <w:shd w:fill="DDDDDD" w:val="clear"/>
+        <w:rPr/>
+      </w:pPr>
+      <w:r>
+        <w:rPr/>
+        <w:t xml:space="preserve">    </w:t>
+      </w:r>
+      <w:r>
+        <w:rPr/>
+        <w:t>mov eax, [dwBaseAddrLow]    ;</w:t>
+      </w:r>
+    </w:p>
+    <w:p>
+      <w:pPr>
+        <w:pStyle w:val="Normal"/>
+        <w:shd w:fill="DDDDDD" w:val="clear"/>
+        <w:rPr/>
+      </w:pPr>
+      <w:r>
+        <w:rPr/>
+        <w:t xml:space="preserve">    </w:t>
+      </w:r>
+      <w:r>
+        <w:rPr/>
+        <w:t>add eax, [dwLengthLow]  ;</w:t>
+      </w:r>
+    </w:p>
+    <w:p>
+      <w:pPr>
+        <w:pStyle w:val="Normal"/>
+        <w:shd w:fill="DDDDDD" w:val="clear"/>
+        <w:rPr/>
+      </w:pPr>
+      <w:r>
+        <w:rPr/>
+        <w:t xml:space="preserve">    </w:t>
+      </w:r>
+      <w:r>
+        <w:rPr/>
+        <w:t>cmp eax, [dwMemSize]    ;       if(BaseAddrLow + LengthLow &gt; MemSize)</w:t>
+      </w:r>
+    </w:p>
+    <w:p>
+      <w:pPr>
+        <w:pStyle w:val="Normal"/>
+        <w:shd w:fill="DDDDDD" w:val="clear"/>
+        <w:rPr/>
+      </w:pPr>
+      <w:r>
+        <w:rPr/>
+        <w:t xml:space="preserve">    </w:t>
+      </w:r>
+      <w:r>
+        <w:rPr/>
+        <w:t>jb  .2          ;</w:t>
+      </w:r>
+    </w:p>
+    <w:p>
+      <w:pPr>
+        <w:pStyle w:val="Normal"/>
+        <w:shd w:fill="DDDDDD" w:val="clear"/>
+        <w:rPr/>
+      </w:pPr>
+      <w:r>
+        <w:rPr/>
+        <w:t xml:space="preserve">    </w:t>
+      </w:r>
+      <w:r>
+        <w:rPr/>
+        <w:t>mov [dwMemSize], eax    ;           MemSize = BaseAddrLow + LengthLow;</w:t>
+      </w:r>
+    </w:p>
+    <w:p>
+      <w:pPr>
+        <w:pStyle w:val="Normal"/>
+        <w:shd w:fill="DDDDDD" w:val="clear"/>
+        <w:rPr/>
+      </w:pPr>
+      <w:r>
+        <w:rPr/>
+        <w:t>.2:                 ;   }</w:t>
+      </w:r>
+    </w:p>
+    <w:p>
+      <w:pPr>
+        <w:pStyle w:val="Normal"/>
+        <w:shd w:fill="DDDDDD" w:val="clear"/>
+        <w:rPr/>
+      </w:pPr>
+      <w:r>
+        <w:rPr/>
+        <w:t xml:space="preserve">    </w:t>
+      </w:r>
+      <w:r>
+        <w:rPr/>
+        <w:t>loop    .loop           ;}</w:t>
+      </w:r>
+    </w:p>
+    <w:p>
+      <w:pPr>
+        <w:pStyle w:val="Normal"/>
+        <w:shd w:fill="DDDDDD" w:val="clear"/>
+        <w:rPr/>
+      </w:pPr>
+      <w:r>
+        <w:rPr/>
+        <w:t xml:space="preserve">                    </w:t>
+      </w:r>
+      <w:r>
+        <w:rPr/>
+        <w:t>;</w:t>
+      </w:r>
+    </w:p>
+    <w:p>
+      <w:pPr>
+        <w:pStyle w:val="Normal"/>
+        <w:shd w:fill="DDDDDD" w:val="clear"/>
+        <w:rPr/>
+      </w:pPr>
+      <w:r>
+        <w:rPr/>
+        <w:t xml:space="preserve">    </w:t>
+      </w:r>
+      <w:r>
+        <w:rPr/>
+        <w:t>call    DispReturn      ;printf("\n");</w:t>
+      </w:r>
+    </w:p>
+    <w:p>
+      <w:pPr>
+        <w:pStyle w:val="Normal"/>
+        <w:shd w:fill="DDDDDD" w:val="clear"/>
+        <w:rPr/>
+      </w:pPr>
+      <w:r>
+        <w:rPr/>
+        <w:t xml:space="preserve">    </w:t>
+      </w:r>
+      <w:r>
+        <w:rPr/>
+        <w:t>push    szRAMSize       ;</w:t>
+      </w:r>
+    </w:p>
+    <w:p>
+      <w:pPr>
+        <w:pStyle w:val="Normal"/>
+        <w:shd w:fill="DDDDDD" w:val="clear"/>
+        <w:rPr/>
+      </w:pPr>
+      <w:r>
+        <w:rPr/>
+        <w:t xml:space="preserve">    </w:t>
+      </w:r>
+      <w:r>
+        <w:rPr/>
+        <w:t>call    DispStr         ;printf("RAM size:");</w:t>
+      </w:r>
+    </w:p>
+    <w:p>
+      <w:pPr>
+        <w:pStyle w:val="Normal"/>
+        <w:shd w:fill="DDDDDD" w:val="clear"/>
+        <w:rPr/>
+      </w:pPr>
+      <w:r>
+        <w:rPr/>
+        <w:t xml:space="preserve">    </w:t>
+      </w:r>
+      <w:r>
+        <w:rPr/>
+        <w:t>add esp, 4          ;</w:t>
+      </w:r>
+    </w:p>
+    <w:p>
+      <w:pPr>
+        <w:pStyle w:val="Normal"/>
+        <w:shd w:fill="DDDDDD" w:val="clear"/>
+        <w:rPr/>
+      </w:pPr>
+      <w:r>
+        <w:rPr/>
+        <w:t xml:space="preserve">                    </w:t>
+      </w:r>
+      <w:r>
+        <w:rPr/>
+        <w:t>;</w:t>
+      </w:r>
+    </w:p>
+    <w:p>
+      <w:pPr>
+        <w:pStyle w:val="Normal"/>
+        <w:shd w:fill="DDDDDD" w:val="clear"/>
+        <w:rPr/>
+      </w:pPr>
+      <w:r>
+        <w:rPr/>
+        <w:t xml:space="preserve">    </w:t>
+      </w:r>
+      <w:r>
+        <w:rPr/>
+        <w:t>push    dword [dwMemSize]   ;</w:t>
+      </w:r>
+    </w:p>
+    <w:p>
+      <w:pPr>
+        <w:pStyle w:val="Normal"/>
+        <w:shd w:fill="DDDDDD" w:val="clear"/>
+        <w:rPr/>
+      </w:pPr>
+      <w:r>
+        <w:rPr/>
+        <w:t xml:space="preserve">    </w:t>
+      </w:r>
+      <w:r>
+        <w:rPr/>
+        <w:t>call    DispInt         ;DispInt(MemSize);</w:t>
+      </w:r>
+    </w:p>
+    <w:p>
+      <w:pPr>
+        <w:pStyle w:val="Normal"/>
+        <w:shd w:fill="DDDDDD" w:val="clear"/>
+        <w:rPr/>
+      </w:pPr>
+      <w:r>
+        <w:rPr/>
+        <w:t xml:space="preserve">    </w:t>
+      </w:r>
+      <w:r>
+        <w:rPr/>
+        <w:t>add esp, 4          ;</w:t>
+      </w:r>
+    </w:p>
+    <w:p>
+      <w:pPr>
+        <w:pStyle w:val="Normal"/>
+        <w:shd w:fill="DDDDDD" w:val="clear"/>
+        <w:rPr/>
+      </w:pPr>
+      <w:r>
+        <w:rPr/>
+      </w:r>
+    </w:p>
+    <w:p>
+      <w:pPr>
+        <w:pStyle w:val="Normal"/>
+        <w:shd w:fill="DDDDDD" w:val="clear"/>
+        <w:rPr/>
+      </w:pPr>
+      <w:r>
+        <w:rPr/>
+        <w:t xml:space="preserve">    </w:t>
+      </w:r>
+      <w:r>
+        <w:rPr/>
+        <w:t>pop ecx</w:t>
+      </w:r>
+    </w:p>
+    <w:p>
+      <w:pPr>
+        <w:pStyle w:val="Normal"/>
+        <w:shd w:fill="DDDDDD" w:val="clear"/>
+        <w:rPr/>
+      </w:pPr>
+      <w:r>
+        <w:rPr/>
+        <w:t xml:space="preserve">    </w:t>
+      </w:r>
+      <w:r>
+        <w:rPr/>
+        <w:t>pop edi</w:t>
+      </w:r>
+    </w:p>
+    <w:p>
+      <w:pPr>
+        <w:pStyle w:val="Normal"/>
+        <w:shd w:fill="DDDDDD" w:val="clear"/>
+        <w:rPr/>
+      </w:pPr>
+      <w:r>
+        <w:rPr/>
+        <w:t xml:space="preserve">    </w:t>
+      </w:r>
+      <w:r>
+        <w:rPr/>
+        <w:t>pop esi</w:t>
+      </w:r>
+    </w:p>
+    <w:p>
+      <w:pPr>
+        <w:pStyle w:val="Normal"/>
+        <w:shd w:fill="DDDDDD" w:val="clear"/>
+        <w:rPr/>
+      </w:pPr>
+      <w:r>
+        <w:rPr/>
+        <w:t xml:space="preserve">    </w:t>
+      </w:r>
+      <w:r>
+        <w:rPr/>
+        <w:t>ret</w:t>
+      </w:r>
+    </w:p>
+    <w:p>
+      <w:pPr>
+        <w:pStyle w:val="Normal"/>
+        <w:shd w:fill="FFFFFF" w:val="clear"/>
+        <w:rPr/>
+      </w:pPr>
+      <w:r>
+        <w:rPr/>
+        <w:tab/>
+      </w:r>
+      <w:r>
+        <w:rPr/>
+        <w:t>这段代码的主体框架被注释写成了</w:t>
+      </w:r>
+      <w:r>
+        <w:rPr/>
+        <w:t>C</w:t>
+      </w:r>
+      <w:r>
+        <w:rPr/>
+        <w:t>代码，用来帮助我们理解这部分逻辑。</w:t>
+      </w:r>
+    </w:p>
+    <w:p>
+      <w:pPr>
+        <w:pStyle w:val="Normal"/>
+        <w:shd w:fill="FFFFFF" w:val="clear"/>
+        <w:rPr/>
+      </w:pPr>
+      <w:r>
+        <w:rPr/>
+        <w:tab/>
+      </w:r>
+      <w:r>
+        <w:rPr/>
+        <w:t>程序的主体是一个循环</w:t>
+      </w:r>
+      <w:r>
+        <w:rPr/>
+        <w:t>，循环的次数为地址范围描述符结构</w:t>
+      </w:r>
+      <w:r>
+        <w:rPr/>
+        <w:t>(</w:t>
+      </w:r>
+      <w:r>
+        <w:rPr/>
+        <w:t>下文用</w:t>
+      </w:r>
+      <w:r>
+        <w:rPr/>
+        <w:t>ADRStruct</w:t>
+      </w:r>
+      <w:r>
+        <w:rPr/>
+        <w:t>代替</w:t>
+      </w:r>
+      <w:r>
+        <w:rPr/>
+        <w:t>)</w:t>
+      </w:r>
+      <w:r>
+        <w:rPr/>
+        <w:t>的个数，每次循环都会读取一个</w:t>
+      </w:r>
+      <w:r>
+        <w:rPr/>
+        <w:t>ADRStruct</w:t>
+      </w:r>
+      <w:r>
+        <w:rPr/>
+        <w:t>。首先打印其中每一个成员的各项，然后根据当前的类型，得到可以被操作系统使用的内存上限。结果会被存放在变量</w:t>
+      </w:r>
+      <w:r>
+        <w:rPr/>
+        <w:t>dwMemSize</w:t>
+      </w:r>
+      <w:r>
+        <w:rPr/>
+        <w:t>中，并在此模块的最后打印到屏幕。</w:t>
+      </w:r>
+    </w:p>
+    <w:p>
+      <w:pPr>
+        <w:pStyle w:val="Normal"/>
+        <w:shd w:fill="FFFFFF" w:val="clear"/>
+        <w:rPr/>
+      </w:pPr>
+      <w:r>
+        <w:rPr/>
+        <w:tab/>
+      </w:r>
+      <w:r>
+        <w:rPr/>
+        <w:t>为了读起来方便</w:t>
+      </w:r>
+      <w:r>
+        <w:rPr/>
+        <w:t>，</w:t>
+      </w:r>
+      <w:r>
+        <w:rPr/>
+        <w:t>DispInt</w:t>
+      </w:r>
+      <w:r>
+        <w:rPr/>
+        <w:t>、</w:t>
+      </w:r>
+      <w:r>
+        <w:rPr/>
+        <w:t>DispStr</w:t>
+      </w:r>
+      <w:r>
+        <w:rPr/>
+        <w:t>连同</w:t>
+      </w:r>
+      <w:r>
+        <w:rPr/>
+        <w:t>DispAL</w:t>
+      </w:r>
+      <w:r>
+        <w:rPr/>
+        <w:t>、</w:t>
+      </w:r>
+      <w:r>
+        <w:rPr/>
+        <w:t>DispReturn</w:t>
+      </w:r>
+      <w:r>
+        <w:rPr/>
+        <w:t>都放在了</w:t>
+      </w:r>
+      <w:r>
+        <w:rPr/>
+        <w:t>lib.inc</w:t>
+      </w:r>
+      <w:r>
+        <w:rPr/>
+        <w:t>中，通过如下语句包含：</w:t>
+      </w:r>
+    </w:p>
+    <w:p>
+      <w:pPr>
+        <w:pStyle w:val="Normal"/>
+        <w:shd w:fill="DDDDDD" w:val="clear"/>
+        <w:rPr/>
+      </w:pPr>
+      <w:r>
+        <w:rPr/>
+        <w:t xml:space="preserve">%include    "lib.inc"   ; </w:t>
+      </w:r>
+      <w:r>
+        <w:rPr/>
+        <w:t>库函数</w:t>
+      </w:r>
+    </w:p>
+    <w:p>
+      <w:pPr>
+        <w:pStyle w:val="Normal"/>
+        <w:shd w:fill="FFFFFF" w:val="clear"/>
+        <w:rPr/>
+      </w:pPr>
+      <w:r>
+        <w:rPr/>
+        <w:tab/>
+      </w:r>
+      <w:r>
+        <w:rPr/>
+        <w:t>至此</w:t>
+      </w:r>
+      <w:r>
+        <w:rPr/>
+        <w:t>，我们新增的内容已经准备得差不多了，另外还需要提到的一点是，在数据段中，几乎每个变量都有类似的两个符号，比如：</w:t>
+      </w:r>
+    </w:p>
+    <w:p>
+      <w:pPr>
+        <w:pStyle w:val="Normal"/>
+        <w:shd w:fill="DDDDDD" w:val="clear"/>
+        <w:rPr/>
+      </w:pPr>
+      <w:r>
+        <w:rPr/>
+        <w:t>_dwMemSize:         dd  0</w:t>
+      </w:r>
+    </w:p>
+    <w:p>
+      <w:pPr>
+        <w:pStyle w:val="Normal"/>
+        <w:shd w:fill="FFFFFF" w:val="clear"/>
+        <w:rPr/>
+      </w:pPr>
+      <w:r>
+        <w:rPr/>
+        <w:t>和</w:t>
+      </w:r>
+    </w:p>
+    <w:p>
+      <w:pPr>
+        <w:pStyle w:val="Normal"/>
+        <w:shd w:fill="DDDDDD" w:val="clear"/>
+        <w:rPr/>
+      </w:pPr>
+      <w:r>
+        <w:rPr/>
+        <w:t>dwMemSize       equ _dwMemSize  - $$</w:t>
+      </w:r>
+    </w:p>
+    <w:p>
+      <w:pPr>
+        <w:pStyle w:val="Normal"/>
+        <w:shd w:fill="FFFFFF" w:val="clear"/>
+        <w:rPr/>
+      </w:pPr>
+      <w:r>
+        <w:rPr/>
+        <w:tab/>
+      </w:r>
+      <w:r>
+        <w:rPr/>
+        <w:t>在实模式下应该使用</w:t>
+      </w:r>
+      <w:r>
+        <w:rPr/>
+        <w:t>_dwMemSize</w:t>
+      </w:r>
+      <w:r>
+        <w:rPr/>
+        <w:t>，而在保护模式下应该使用</w:t>
+      </w:r>
+      <w:r>
+        <w:rPr/>
+        <w:t>dwMemSize</w:t>
+      </w:r>
+      <w:r>
+        <w:rPr/>
+        <w:t>。因为程序实在实模式下编译的，地址只适用于实模式，在保护模式下，数据的地址应该是其相对于段基址的偏移。</w:t>
+      </w:r>
+    </w:p>
+    <w:p>
+      <w:pPr>
+        <w:pStyle w:val="Normal"/>
+        <w:shd w:fill="FFFFFF" w:val="clear"/>
+        <w:rPr/>
+      </w:pPr>
+      <w:r>
+        <w:rPr/>
+        <w:tab/>
+      </w:r>
+      <w:r>
+        <w:rPr/>
+        <w:t>我们添加了函数</w:t>
+      </w:r>
+      <w:r>
+        <w:rPr/>
+        <w:t>DispMemSize</w:t>
+      </w:r>
+      <w:r>
+        <w:rPr/>
+        <w:t>，调用它的代码如下：</w:t>
+      </w:r>
+    </w:p>
+    <w:p>
+      <w:pPr>
+        <w:pStyle w:val="Normal"/>
+        <w:shd w:fill="DDDDDD" w:val="clear"/>
+        <w:rPr/>
+      </w:pPr>
+      <w:r>
+        <w:rPr/>
+        <w:t>push    szMemChkTitle</w:t>
+      </w:r>
+    </w:p>
+    <w:p>
+      <w:pPr>
+        <w:pStyle w:val="Normal"/>
+        <w:shd w:fill="DDDDDD" w:val="clear"/>
+        <w:rPr/>
+      </w:pPr>
+      <w:r>
+        <w:rPr/>
+        <w:t>call    DispStr</w:t>
+      </w:r>
+    </w:p>
+    <w:p>
+      <w:pPr>
+        <w:pStyle w:val="Normal"/>
+        <w:shd w:fill="DDDDDD" w:val="clear"/>
+        <w:rPr/>
+      </w:pPr>
+      <w:r>
+        <w:rPr/>
+        <w:t>add esp, 4</w:t>
+      </w:r>
+    </w:p>
+    <w:p>
+      <w:pPr>
+        <w:pStyle w:val="Normal"/>
+        <w:shd w:fill="DDDDDD" w:val="clear"/>
+        <w:rPr/>
+      </w:pPr>
+      <w:r>
+        <w:rPr/>
+        <w:t xml:space="preserve">call    DispMemSize     ; </w:t>
+      </w:r>
+      <w:r>
+        <w:rPr/>
+        <w:t>显示内存信息</w:t>
+      </w:r>
+      <w:r>
+        <w:rPr/>
+      </w:r>
+    </w:p>
+    <w:p>
+      <w:pPr>
+        <w:pStyle w:val="Normal"/>
+        <w:shd w:fill="FFFFFF" w:val="clear"/>
+        <w:rPr/>
+      </w:pPr>
+      <w:r>
+        <w:rPr/>
+        <w:tab/>
+      </w:r>
+      <w:r>
+        <w:rPr/>
+        <w:t>在调用它之前，我们还显示了一个字符串作为将要打印的内存信息的表格头。我们运行后，会得到如下统计结果：</w:t>
+      </w:r>
+    </w:p>
+    <w:tbl>
+      <w:tblPr>
+        <w:tblW w:w="10206" w:type="dxa"/>
+        <w:jc w:val="left"/>
+        <w:tblInd w:w="55" w:type="dxa"/>
+        <w:tblBorders>
+          <w:top w:val="single" w:sz="2" w:space="0" w:color="000000"/>
+          <w:left w:val="single" w:sz="2" w:space="0" w:color="000000"/>
+          <w:bottom w:val="single" w:sz="2" w:space="0" w:color="000000"/>
+          <w:insideH w:val="single" w:sz="2" w:space="0" w:color="000000"/>
+          <w:right w:val="nil"/>
+          <w:insideV w:val="nil"/>
+        </w:tblBorders>
+        <w:tblCellMar>
+          <w:top w:w="55" w:type="dxa"/>
+          <w:left w:w="54" w:type="dxa"/>
+          <w:bottom w:w="55" w:type="dxa"/>
+          <w:right w:w="55" w:type="dxa"/>
+        </w:tblCellMar>
+      </w:tblPr>
+      <w:tblGrid>
+        <w:gridCol w:w="3402"/>
+        <w:gridCol w:w="3402"/>
+        <w:gridCol w:w="3402"/>
+      </w:tblGrid>
+      <w:tr>
+        <w:trPr>
+          <w:cantSplit w:val="false"/>
+        </w:trPr>
+        <w:tc>
+          <w:tcPr>
+            <w:tcW w:w="3402" w:type="dxa"/>
+            <w:tcBorders>
+              <w:top w:val="single" w:sz="2" w:space="0" w:color="000000"/>
+              <w:left w:val="single" w:sz="2" w:space="0" w:color="000000"/>
+              <w:bottom w:val="single" w:sz="2" w:space="0" w:color="000000"/>
+              <w:insideH w:val="single" w:sz="2" w:space="0" w:color="000000"/>
+              <w:right w:val="nil"/>
+              <w:insideV w:val="nil"/>
+            </w:tcBorders>
+            <w:shd w:fill="auto" w:val="clear"/>
+            <w:tcMar>
+              <w:left w:w="54" w:type="dxa"/>
+            </w:tcMar>
+          </w:tcPr>
+          <w:p>
+            <w:pPr>
+              <w:pStyle w:val="Style24"/>
+              <w:jc w:val="center"/>
+              <w:rPr/>
+            </w:pPr>
+            <w:r>
+              <w:rPr/>
+              <w:t>内存段</w:t>
+            </w:r>
+          </w:p>
+        </w:tc>
+        <w:tc>
+          <w:tcPr>
+            <w:tcW w:w="3402" w:type="dxa"/>
+            <w:tcBorders>
+              <w:top w:val="single" w:sz="2" w:space="0" w:color="000000"/>
+              <w:left w:val="single" w:sz="2" w:space="0" w:color="000000"/>
+              <w:bottom w:val="single" w:sz="2" w:space="0" w:color="000000"/>
+              <w:insideH w:val="single" w:sz="2" w:space="0" w:color="000000"/>
+              <w:right w:val="nil"/>
+              <w:insideV w:val="nil"/>
+            </w:tcBorders>
+            <w:shd w:fill="auto" w:val="clear"/>
+            <w:tcMar>
+              <w:left w:w="54" w:type="dxa"/>
+            </w:tcMar>
+          </w:tcPr>
+          <w:p>
+            <w:pPr>
+              <w:pStyle w:val="Style24"/>
+              <w:jc w:val="center"/>
+              <w:rPr/>
+            </w:pPr>
+            <w:r>
+              <w:rPr/>
+              <w:t>属性</w:t>
+            </w:r>
+          </w:p>
+        </w:tc>
+        <w:tc>
+          <w:tcPr>
+            <w:tcW w:w="3402" w:type="dxa"/>
+            <w:tcBorders>
+              <w:top w:val="single" w:sz="2" w:space="0" w:color="000000"/>
+              <w:left w:val="single" w:sz="2" w:space="0" w:color="000000"/>
+              <w:bottom w:val="single" w:sz="2" w:space="0" w:color="000000"/>
+              <w:insideH w:val="single" w:sz="2" w:space="0" w:color="000000"/>
+              <w:right w:val="single" w:sz="2" w:space="0" w:color="000000"/>
+              <w:insideV w:val="single" w:sz="2" w:space="0" w:color="000000"/>
+            </w:tcBorders>
+            <w:shd w:fill="auto" w:val="clear"/>
+            <w:tcMar>
+              <w:left w:w="54" w:type="dxa"/>
+            </w:tcMar>
+          </w:tcPr>
+          <w:p>
+            <w:pPr>
+              <w:pStyle w:val="Style24"/>
+              <w:jc w:val="center"/>
+              <w:rPr/>
+            </w:pPr>
+            <w:r>
+              <w:rPr/>
+              <w:t>是否可被</w:t>
+            </w:r>
+            <w:r>
+              <w:rPr/>
+              <w:t>OS</w:t>
+            </w:r>
+            <w:r>
+              <w:rPr/>
+              <w:t>使用</w:t>
+            </w:r>
+          </w:p>
+        </w:tc>
+      </w:tr>
+      <w:tr>
+        <w:trPr>
+          <w:cantSplit w:val="false"/>
+        </w:trPr>
+        <w:tc>
+          <w:tcPr>
+            <w:tcW w:w="3402" w:type="dxa"/>
+            <w:tcBorders>
+              <w:top w:val="nil"/>
+              <w:left w:val="single" w:sz="2" w:space="0" w:color="000000"/>
+              <w:bottom w:val="single" w:sz="2" w:space="0" w:color="000000"/>
+              <w:insideH w:val="single" w:sz="2" w:space="0" w:color="000000"/>
+              <w:right w:val="nil"/>
+              <w:insideV w:val="nil"/>
+            </w:tcBorders>
+            <w:shd w:fill="auto" w:val="clear"/>
+            <w:tcMar>
+              <w:left w:w="54" w:type="dxa"/>
+            </w:tcMar>
+          </w:tcPr>
+          <w:p>
+            <w:pPr>
+              <w:pStyle w:val="Style24"/>
+              <w:jc w:val="center"/>
+              <w:rPr/>
+            </w:pPr>
+            <w:r>
+              <w:rPr/>
+              <w:t>00000000h~0009FBFFh</w:t>
+            </w:r>
+          </w:p>
+        </w:tc>
+        <w:tc>
+          <w:tcPr>
+            <w:tcW w:w="3402" w:type="dxa"/>
+            <w:tcBorders>
+              <w:top w:val="nil"/>
+              <w:left w:val="single" w:sz="2" w:space="0" w:color="000000"/>
+              <w:bottom w:val="single" w:sz="2" w:space="0" w:color="000000"/>
+              <w:insideH w:val="single" w:sz="2" w:space="0" w:color="000000"/>
+              <w:right w:val="nil"/>
+              <w:insideV w:val="nil"/>
+            </w:tcBorders>
+            <w:shd w:fill="auto" w:val="clear"/>
+            <w:tcMar>
+              <w:left w:w="54" w:type="dxa"/>
+            </w:tcMar>
+          </w:tcPr>
+          <w:p>
+            <w:pPr>
+              <w:pStyle w:val="Style24"/>
+              <w:jc w:val="center"/>
+              <w:rPr/>
+            </w:pPr>
+            <w:r>
+              <w:rPr/>
+              <w:t>AddressRangeMemory</w:t>
+            </w:r>
+          </w:p>
+        </w:tc>
+        <w:tc>
+          <w:tcPr>
+            <w:tcW w:w="3402" w:type="dxa"/>
+            <w:tcBorders>
+              <w:top w:val="nil"/>
+              <w:left w:val="single" w:sz="2" w:space="0" w:color="000000"/>
+              <w:bottom w:val="single" w:sz="2" w:space="0" w:color="000000"/>
+              <w:insideH w:val="single" w:sz="2" w:space="0" w:color="000000"/>
+              <w:right w:val="single" w:sz="2" w:space="0" w:color="000000"/>
+              <w:insideV w:val="single" w:sz="2" w:space="0" w:color="000000"/>
+            </w:tcBorders>
+            <w:shd w:fill="auto" w:val="clear"/>
+            <w:tcMar>
+              <w:left w:w="54" w:type="dxa"/>
+            </w:tcMar>
+          </w:tcPr>
+          <w:p>
+            <w:pPr>
+              <w:pStyle w:val="Style24"/>
+              <w:jc w:val="center"/>
+              <w:rPr/>
+            </w:pPr>
+            <w:r>
+              <w:rPr/>
+              <w:t>可</w:t>
+            </w:r>
+          </w:p>
+        </w:tc>
+      </w:tr>
+      <w:tr>
+        <w:trPr>
+          <w:cantSplit w:val="false"/>
+        </w:trPr>
+        <w:tc>
+          <w:tcPr>
+            <w:tcW w:w="3402" w:type="dxa"/>
+            <w:tcBorders>
+              <w:top w:val="nil"/>
+              <w:left w:val="single" w:sz="2" w:space="0" w:color="000000"/>
+              <w:bottom w:val="single" w:sz="2" w:space="0" w:color="000000"/>
+              <w:insideH w:val="single" w:sz="2" w:space="0" w:color="000000"/>
+              <w:right w:val="nil"/>
+              <w:insideV w:val="nil"/>
+            </w:tcBorders>
+            <w:shd w:fill="auto" w:val="clear"/>
+            <w:tcMar>
+              <w:left w:w="54" w:type="dxa"/>
+            </w:tcMar>
+          </w:tcPr>
+          <w:p>
+            <w:pPr>
+              <w:pStyle w:val="Style24"/>
+              <w:jc w:val="center"/>
+              <w:rPr/>
+            </w:pPr>
+            <w:r>
+              <w:rPr/>
+              <w:t>0009FC00h~0009FFFFh</w:t>
+            </w:r>
+          </w:p>
+        </w:tc>
+        <w:tc>
+          <w:tcPr>
+            <w:tcW w:w="3402" w:type="dxa"/>
+            <w:tcBorders>
+              <w:top w:val="nil"/>
+              <w:left w:val="single" w:sz="2" w:space="0" w:color="000000"/>
+              <w:bottom w:val="single" w:sz="2" w:space="0" w:color="000000"/>
+              <w:insideH w:val="single" w:sz="2" w:space="0" w:color="000000"/>
+              <w:right w:val="nil"/>
+              <w:insideV w:val="nil"/>
+            </w:tcBorders>
+            <w:shd w:fill="auto" w:val="clear"/>
+            <w:tcMar>
+              <w:left w:w="54" w:type="dxa"/>
+            </w:tcMar>
+          </w:tcPr>
+          <w:p>
+            <w:pPr>
+              <w:pStyle w:val="Style24"/>
+              <w:jc w:val="center"/>
+              <w:rPr/>
+            </w:pPr>
+            <w:r>
+              <w:rPr/>
+              <w:t>AddressRangeReserved</w:t>
+            </w:r>
+          </w:p>
+        </w:tc>
+        <w:tc>
+          <w:tcPr>
+            <w:tcW w:w="3402" w:type="dxa"/>
+            <w:tcBorders>
+              <w:top w:val="nil"/>
+              <w:left w:val="single" w:sz="2" w:space="0" w:color="000000"/>
+              <w:bottom w:val="single" w:sz="2" w:space="0" w:color="000000"/>
+              <w:insideH w:val="single" w:sz="2" w:space="0" w:color="000000"/>
+              <w:right w:val="single" w:sz="2" w:space="0" w:color="000000"/>
+              <w:insideV w:val="single" w:sz="2" w:space="0" w:color="000000"/>
+            </w:tcBorders>
+            <w:shd w:fill="auto" w:val="clear"/>
+            <w:tcMar>
+              <w:left w:w="54" w:type="dxa"/>
+            </w:tcMar>
+          </w:tcPr>
+          <w:p>
+            <w:pPr>
+              <w:pStyle w:val="Style24"/>
+              <w:jc w:val="center"/>
+              <w:rPr/>
+            </w:pPr>
+            <w:r>
+              <w:rPr/>
+              <w:t>不可</w:t>
+            </w:r>
+          </w:p>
+        </w:tc>
+      </w:tr>
+      <w:tr>
+        <w:trPr>
+          <w:cantSplit w:val="false"/>
+        </w:trPr>
+        <w:tc>
+          <w:tcPr>
+            <w:tcW w:w="3402" w:type="dxa"/>
+            <w:tcBorders>
+              <w:top w:val="nil"/>
+              <w:left w:val="single" w:sz="2" w:space="0" w:color="000000"/>
+              <w:bottom w:val="single" w:sz="2" w:space="0" w:color="000000"/>
+              <w:insideH w:val="single" w:sz="2" w:space="0" w:color="000000"/>
+              <w:right w:val="nil"/>
+              <w:insideV w:val="nil"/>
+            </w:tcBorders>
+            <w:shd w:fill="auto" w:val="clear"/>
+            <w:tcMar>
+              <w:left w:w="54" w:type="dxa"/>
+            </w:tcMar>
+          </w:tcPr>
+          <w:p>
+            <w:pPr>
+              <w:pStyle w:val="Style24"/>
+              <w:jc w:val="center"/>
+              <w:rPr/>
+            </w:pPr>
+            <w:r>
+              <w:rPr/>
+              <w:t>000E0000h~000FFFFFh</w:t>
+            </w:r>
+          </w:p>
+        </w:tc>
+        <w:tc>
+          <w:tcPr>
+            <w:tcW w:w="3402" w:type="dxa"/>
+            <w:tcBorders>
+              <w:top w:val="nil"/>
+              <w:left w:val="single" w:sz="2" w:space="0" w:color="000000"/>
+              <w:bottom w:val="single" w:sz="2" w:space="0" w:color="000000"/>
+              <w:insideH w:val="single" w:sz="2" w:space="0" w:color="000000"/>
+              <w:right w:val="nil"/>
+              <w:insideV w:val="nil"/>
+            </w:tcBorders>
+            <w:shd w:fill="auto" w:val="clear"/>
+            <w:tcMar>
+              <w:left w:w="54" w:type="dxa"/>
+            </w:tcMar>
+          </w:tcPr>
+          <w:p>
+            <w:pPr>
+              <w:pStyle w:val="Style24"/>
+              <w:jc w:val="center"/>
+              <w:rPr/>
+            </w:pPr>
+            <w:r>
+              <w:rPr/>
+              <w:t>AddressRangeReserved</w:t>
+            </w:r>
+          </w:p>
+        </w:tc>
+        <w:tc>
+          <w:tcPr>
+            <w:tcW w:w="3402" w:type="dxa"/>
+            <w:tcBorders>
+              <w:top w:val="nil"/>
+              <w:left w:val="single" w:sz="2" w:space="0" w:color="000000"/>
+              <w:bottom w:val="single" w:sz="2" w:space="0" w:color="000000"/>
+              <w:insideH w:val="single" w:sz="2" w:space="0" w:color="000000"/>
+              <w:right w:val="single" w:sz="2" w:space="0" w:color="000000"/>
+              <w:insideV w:val="single" w:sz="2" w:space="0" w:color="000000"/>
+            </w:tcBorders>
+            <w:shd w:fill="auto" w:val="clear"/>
+            <w:tcMar>
+              <w:left w:w="54" w:type="dxa"/>
+            </w:tcMar>
+          </w:tcPr>
+          <w:p>
+            <w:pPr>
+              <w:pStyle w:val="Style24"/>
+              <w:jc w:val="center"/>
+              <w:rPr/>
+            </w:pPr>
+            <w:r>
+              <w:rPr/>
+              <w:t>不可</w:t>
+            </w:r>
+          </w:p>
+        </w:tc>
+      </w:tr>
+      <w:tr>
+        <w:trPr>
+          <w:cantSplit w:val="false"/>
+        </w:trPr>
+        <w:tc>
+          <w:tcPr>
+            <w:tcW w:w="3402" w:type="dxa"/>
+            <w:tcBorders>
+              <w:top w:val="nil"/>
+              <w:left w:val="single" w:sz="2" w:space="0" w:color="000000"/>
+              <w:bottom w:val="single" w:sz="2" w:space="0" w:color="000000"/>
+              <w:insideH w:val="single" w:sz="2" w:space="0" w:color="000000"/>
+              <w:right w:val="nil"/>
+              <w:insideV w:val="nil"/>
+            </w:tcBorders>
+            <w:shd w:fill="auto" w:val="clear"/>
+            <w:tcMar>
+              <w:left w:w="54" w:type="dxa"/>
+            </w:tcMar>
+          </w:tcPr>
+          <w:p>
+            <w:pPr>
+              <w:pStyle w:val="Style24"/>
+              <w:jc w:val="center"/>
+              <w:rPr/>
+            </w:pPr>
+            <w:r>
+              <w:rPr/>
+              <w:t>00100000h~01FFFFFFh</w:t>
+            </w:r>
+          </w:p>
+        </w:tc>
+        <w:tc>
+          <w:tcPr>
+            <w:tcW w:w="3402" w:type="dxa"/>
+            <w:tcBorders>
+              <w:top w:val="nil"/>
+              <w:left w:val="single" w:sz="2" w:space="0" w:color="000000"/>
+              <w:bottom w:val="single" w:sz="2" w:space="0" w:color="000000"/>
+              <w:insideH w:val="single" w:sz="2" w:space="0" w:color="000000"/>
+              <w:right w:val="nil"/>
+              <w:insideV w:val="nil"/>
+            </w:tcBorders>
+            <w:shd w:fill="auto" w:val="clear"/>
+            <w:tcMar>
+              <w:left w:w="54" w:type="dxa"/>
+            </w:tcMar>
+          </w:tcPr>
+          <w:p>
+            <w:pPr>
+              <w:pStyle w:val="Style24"/>
+              <w:jc w:val="center"/>
+              <w:rPr/>
+            </w:pPr>
+            <w:r>
+              <w:rPr/>
+              <w:t>AddressRangeMemory</w:t>
+            </w:r>
+          </w:p>
+        </w:tc>
+        <w:tc>
+          <w:tcPr>
+            <w:tcW w:w="3402" w:type="dxa"/>
+            <w:tcBorders>
+              <w:top w:val="nil"/>
+              <w:left w:val="single" w:sz="2" w:space="0" w:color="000000"/>
+              <w:bottom w:val="single" w:sz="2" w:space="0" w:color="000000"/>
+              <w:insideH w:val="single" w:sz="2" w:space="0" w:color="000000"/>
+              <w:right w:val="single" w:sz="2" w:space="0" w:color="000000"/>
+              <w:insideV w:val="single" w:sz="2" w:space="0" w:color="000000"/>
+            </w:tcBorders>
+            <w:shd w:fill="auto" w:val="clear"/>
+            <w:tcMar>
+              <w:left w:w="54" w:type="dxa"/>
+            </w:tcMar>
+          </w:tcPr>
+          <w:p>
+            <w:pPr>
+              <w:pStyle w:val="Style24"/>
+              <w:jc w:val="center"/>
+              <w:rPr/>
+            </w:pPr>
+            <w:r>
+              <w:rPr/>
+              <w:t>可</w:t>
+            </w:r>
+          </w:p>
+        </w:tc>
+      </w:tr>
+      <w:tr>
+        <w:trPr>
+          <w:cantSplit w:val="false"/>
+        </w:trPr>
+        <w:tc>
+          <w:tcPr>
+            <w:tcW w:w="3402" w:type="dxa"/>
+            <w:tcBorders>
+              <w:top w:val="nil"/>
+              <w:left w:val="single" w:sz="2" w:space="0" w:color="000000"/>
+              <w:bottom w:val="single" w:sz="2" w:space="0" w:color="000000"/>
+              <w:insideH w:val="single" w:sz="2" w:space="0" w:color="000000"/>
+              <w:right w:val="nil"/>
+              <w:insideV w:val="nil"/>
+            </w:tcBorders>
+            <w:shd w:fill="auto" w:val="clear"/>
+            <w:tcMar>
+              <w:left w:w="54" w:type="dxa"/>
+            </w:tcMar>
+          </w:tcPr>
+          <w:p>
+            <w:pPr>
+              <w:pStyle w:val="Style24"/>
+              <w:jc w:val="center"/>
+              <w:rPr/>
+            </w:pPr>
+            <w:r>
+              <w:rPr/>
+              <w:t>FFFC0000h~FFFFFFFFh</w:t>
+            </w:r>
+          </w:p>
+        </w:tc>
+        <w:tc>
+          <w:tcPr>
+            <w:tcW w:w="3402" w:type="dxa"/>
+            <w:tcBorders>
+              <w:top w:val="nil"/>
+              <w:left w:val="single" w:sz="2" w:space="0" w:color="000000"/>
+              <w:bottom w:val="single" w:sz="2" w:space="0" w:color="000000"/>
+              <w:insideH w:val="single" w:sz="2" w:space="0" w:color="000000"/>
+              <w:right w:val="nil"/>
+              <w:insideV w:val="nil"/>
+            </w:tcBorders>
+            <w:shd w:fill="auto" w:val="clear"/>
+            <w:tcMar>
+              <w:left w:w="54" w:type="dxa"/>
+            </w:tcMar>
+          </w:tcPr>
+          <w:p>
+            <w:pPr>
+              <w:pStyle w:val="Style24"/>
+              <w:jc w:val="center"/>
+              <w:rPr/>
+            </w:pPr>
+            <w:r>
+              <w:rPr/>
+              <w:t>AddressRangeReserved</w:t>
+            </w:r>
+          </w:p>
+        </w:tc>
+        <w:tc>
+          <w:tcPr>
+            <w:tcW w:w="3402" w:type="dxa"/>
+            <w:tcBorders>
+              <w:top w:val="nil"/>
+              <w:left w:val="single" w:sz="2" w:space="0" w:color="000000"/>
+              <w:bottom w:val="single" w:sz="2" w:space="0" w:color="000000"/>
+              <w:insideH w:val="single" w:sz="2" w:space="0" w:color="000000"/>
+              <w:right w:val="single" w:sz="2" w:space="0" w:color="000000"/>
+              <w:insideV w:val="single" w:sz="2" w:space="0" w:color="000000"/>
+            </w:tcBorders>
+            <w:shd w:fill="auto" w:val="clear"/>
+            <w:tcMar>
+              <w:left w:w="54" w:type="dxa"/>
+            </w:tcMar>
+          </w:tcPr>
+          <w:p>
+            <w:pPr>
+              <w:pStyle w:val="Style24"/>
+              <w:jc w:val="center"/>
+              <w:rPr/>
+            </w:pPr>
+            <w:r>
+              <w:rPr/>
+              <w:t>不可</w:t>
+            </w:r>
+          </w:p>
+        </w:tc>
+      </w:tr>
+    </w:tbl>
+    <w:p>
+      <w:pPr>
+        <w:pStyle w:val="Normal"/>
+        <w:shd w:fill="FFFFFF" w:val="clear"/>
+        <w:rPr/>
+      </w:pPr>
+      <w:r>
+        <w:rPr/>
+        <w:tab/>
+      </w:r>
+      <w:r>
+        <w:rPr/>
+        <w:t>从这里我们可以直观地看到，操作系统所能使用的最大内存地址为</w:t>
+      </w:r>
+      <w:r>
+        <w:rPr/>
+        <w:t>01FFFFFFh</w:t>
+      </w:r>
+      <w:r>
+        <w:rPr/>
+        <w:t>，所以此机器拥有</w:t>
+      </w:r>
+      <w:r>
+        <w:rPr/>
+        <w:t>32MB</w:t>
+      </w:r>
+      <w:r>
+        <w:rPr/>
+        <w:t>的内存。而且，幸运地，我们指定的</w:t>
+      </w:r>
+      <w:r>
+        <w:rPr/>
+        <w:t>256B</w:t>
+      </w:r>
+      <w:r>
+        <w:rPr/>
+        <w:t>的内存</w:t>
+      </w:r>
+      <w:r>
+        <w:rPr/>
+        <w:t>MemChkBuf</w:t>
+      </w:r>
+      <w:r>
+        <w:rPr/>
+        <w:t>是够用的。</w:t>
+      </w:r>
+    </w:p>
+    <w:p>
+      <w:pPr>
+        <w:pStyle w:val="Normal"/>
+        <w:shd w:fill="FFFFFF" w:val="clear"/>
+        <w:rPr/>
+      </w:pPr>
+      <w:r>
+        <w:rPr/>
+        <w:tab/>
+      </w:r>
+      <w:r>
+        <w:rPr/>
+        <w:t>你可能没有想到，得到内存容量还要这么多代码，不过，实际上我们除了得到了内存的大小，还得到了可用内存的分布信息。由于历史原因，系统可用内存分布地并不连续，所以在使用的时候，我们要根据得到的信息小心行事。</w:t>
+      </w:r>
+    </w:p>
+    <w:p>
+      <w:pPr>
+        <w:pStyle w:val="Normal"/>
+        <w:shd w:fill="FFFFFF" w:val="clear"/>
+        <w:rPr/>
+      </w:pPr>
+      <w:r>
+        <w:rPr/>
+        <w:tab/>
+      </w:r>
+      <w:r>
+        <w:rPr/>
+        <w:t>内存容量得到了，你是否还记得我们为什么要得到内存？我们是为了节约使用，不再初始化所有</w:t>
+      </w:r>
+      <w:r>
+        <w:rPr/>
+        <w:t>PDE</w:t>
+      </w:r>
+      <w:r>
+        <w:rPr/>
+        <w:t>和所有页表，现在，我们已经可以根据内存大小计算应初始化多少</w:t>
+      </w:r>
+      <w:r>
+        <w:rPr/>
+        <w:t>PDE</w:t>
+      </w:r>
+      <w:r>
+        <w:rPr/>
+        <w:t>以及多少页表，下面来修改一下函数</w:t>
+      </w:r>
+      <w:r>
+        <w:rPr/>
+        <w:t>SetupPaging</w:t>
+      </w:r>
+      <w:r>
+        <w:rPr/>
+        <w:t>：</w:t>
+      </w:r>
+    </w:p>
+    <w:p>
+      <w:pPr>
+        <w:pStyle w:val="Normal"/>
+        <w:shd w:fill="FFFFFF" w:val="clear"/>
+        <w:rPr/>
+      </w:pPr>
+      <w:r>
+        <w:rPr/>
+        <w:t xml:space="preserve">; </w:t>
+      </w:r>
+      <w:r>
+        <w:rPr/>
+        <w:t xml:space="preserve">启动分页机制 </w:t>
+      </w:r>
+      <w:r>
+        <w:rPr/>
+        <w:t>--------------------------------------------------------------</w:t>
+      </w:r>
+    </w:p>
+    <w:p>
+      <w:pPr>
+        <w:pStyle w:val="Normal"/>
+        <w:shd w:fill="DDDDDD" w:val="clear"/>
+        <w:rPr/>
+      </w:pPr>
+      <w:r>
+        <w:rPr/>
+        <w:t>SetupPaging:</w:t>
+      </w:r>
+    </w:p>
+    <w:p>
+      <w:pPr>
+        <w:pStyle w:val="Normal"/>
+        <w:shd w:fill="DDDDDD" w:val="clear"/>
+        <w:rPr/>
+      </w:pPr>
+      <w:r>
+        <w:rPr/>
+        <w:t xml:space="preserve">    </w:t>
+      </w:r>
+      <w:r>
+        <w:rPr>
+          <w:shd w:fill="999999" w:val="clear"/>
+        </w:rPr>
+        <w:t xml:space="preserve">; </w:t>
+      </w:r>
+      <w:r>
+        <w:rPr>
+          <w:shd w:fill="999999" w:val="clear"/>
+        </w:rPr>
+        <w:t>根据内存大小计算应初始化多少</w:t>
+      </w:r>
+      <w:r>
+        <w:rPr>
+          <w:shd w:fill="999999" w:val="clear"/>
+        </w:rPr>
+        <w:t>PDE</w:t>
+      </w:r>
+      <w:r>
+        <w:rPr>
+          <w:shd w:fill="999999" w:val="clear"/>
+        </w:rPr>
+        <w:t>以及多少页表</w:t>
+      </w:r>
+      <w:r>
+        <w:rPr/>
+      </w:r>
+    </w:p>
+    <w:p>
+      <w:pPr>
+        <w:pStyle w:val="Normal"/>
+        <w:shd w:fill="DDDDDD" w:val="clear"/>
+        <w:rPr>
+          <w:shd w:fill="999999" w:val="clear"/>
+        </w:rPr>
+      </w:pPr>
+      <w:r>
+        <w:rPr/>
+        <w:t xml:space="preserve">    </w:t>
+      </w:r>
+      <w:r>
+        <w:rPr>
+          <w:shd w:fill="999999" w:val="clear"/>
+        </w:rPr>
+        <w:t>xor edx, edx</w:t>
+      </w:r>
+    </w:p>
+    <w:p>
+      <w:pPr>
+        <w:pStyle w:val="Normal"/>
+        <w:shd w:fill="DDDDDD" w:val="clear"/>
+        <w:rPr>
+          <w:shd w:fill="999999" w:val="clear"/>
+        </w:rPr>
+      </w:pPr>
+      <w:r>
+        <w:rPr/>
+        <w:t xml:space="preserve">    </w:t>
+      </w:r>
+      <w:r>
+        <w:rPr>
+          <w:shd w:fill="999999" w:val="clear"/>
+        </w:rPr>
+        <w:t>mov eax, [dwMemSize]</w:t>
+      </w:r>
+    </w:p>
+    <w:p>
+      <w:pPr>
+        <w:pStyle w:val="Normal"/>
+        <w:shd w:fill="DDDDDD" w:val="clear"/>
+        <w:rPr/>
+      </w:pPr>
+      <w:r>
+        <w:rPr/>
+        <w:t xml:space="preserve">    </w:t>
+      </w:r>
+      <w:r>
+        <w:rPr>
+          <w:shd w:fill="999999" w:val="clear"/>
+        </w:rPr>
+        <w:t xml:space="preserve">mov ebx, 400000h    ; 400000h = 4M = 4096 * 1024, </w:t>
+      </w:r>
+      <w:r>
+        <w:rPr>
+          <w:shd w:fill="999999" w:val="clear"/>
+        </w:rPr>
+        <w:t>一个页表对应的内存大小</w:t>
+      </w:r>
+      <w:r>
+        <w:rPr/>
+      </w:r>
+    </w:p>
+    <w:p>
+      <w:pPr>
+        <w:pStyle w:val="Normal"/>
+        <w:shd w:fill="DDDDDD" w:val="clear"/>
+        <w:rPr>
+          <w:shd w:fill="999999" w:val="clear"/>
+        </w:rPr>
+      </w:pPr>
+      <w:r>
+        <w:rPr/>
+        <w:t xml:space="preserve">    </w:t>
+      </w:r>
+      <w:r>
+        <w:rPr>
+          <w:shd w:fill="999999" w:val="clear"/>
+        </w:rPr>
+        <w:t>div ebx</w:t>
+      </w:r>
+    </w:p>
+    <w:p>
+      <w:pPr>
+        <w:pStyle w:val="Normal"/>
+        <w:shd w:fill="DDDDDD" w:val="clear"/>
+        <w:rPr/>
+      </w:pPr>
+      <w:r>
+        <w:rPr/>
+        <w:t xml:space="preserve">    </w:t>
+      </w:r>
+      <w:r>
+        <w:rPr>
+          <w:shd w:fill="999999" w:val="clear"/>
+        </w:rPr>
+        <w:t xml:space="preserve">mov ecx, eax    ; </w:t>
+      </w:r>
+      <w:r>
+        <w:rPr>
+          <w:shd w:fill="999999" w:val="clear"/>
+        </w:rPr>
+        <w:t xml:space="preserve">此时 </w:t>
+      </w:r>
+      <w:r>
+        <w:rPr>
+          <w:shd w:fill="999999" w:val="clear"/>
+        </w:rPr>
+        <w:t xml:space="preserve">ecx </w:t>
+      </w:r>
+      <w:r>
+        <w:rPr>
+          <w:shd w:fill="999999" w:val="clear"/>
+        </w:rPr>
+        <w:t xml:space="preserve">为页表的个数，也即 </w:t>
+      </w:r>
+      <w:r>
+        <w:rPr>
+          <w:shd w:fill="999999" w:val="clear"/>
+        </w:rPr>
+        <w:t xml:space="preserve">PDE </w:t>
+      </w:r>
+      <w:r>
+        <w:rPr>
+          <w:shd w:fill="999999" w:val="clear"/>
+        </w:rPr>
+        <w:t>应该的个数</w:t>
+      </w:r>
+      <w:r>
+        <w:rPr/>
+      </w:r>
+    </w:p>
+    <w:p>
+      <w:pPr>
+        <w:pStyle w:val="Normal"/>
+        <w:shd w:fill="DDDDDD" w:val="clear"/>
+        <w:rPr>
+          <w:shd w:fill="999999" w:val="clear"/>
+        </w:rPr>
+      </w:pPr>
+      <w:r>
+        <w:rPr/>
+        <w:t xml:space="preserve">    </w:t>
+      </w:r>
+      <w:r>
+        <w:rPr>
+          <w:shd w:fill="999999" w:val="clear"/>
+        </w:rPr>
+        <w:t>test    edx, edx</w:t>
+      </w:r>
+    </w:p>
+    <w:p>
+      <w:pPr>
+        <w:pStyle w:val="Normal"/>
+        <w:shd w:fill="DDDDDD" w:val="clear"/>
+        <w:rPr>
+          <w:shd w:fill="999999" w:val="clear"/>
+        </w:rPr>
+      </w:pPr>
+      <w:r>
+        <w:rPr/>
+        <w:t xml:space="preserve">    </w:t>
+      </w:r>
+      <w:r>
+        <w:rPr>
+          <w:shd w:fill="999999" w:val="clear"/>
+        </w:rPr>
+        <w:t>jz  .no_remainder</w:t>
+      </w:r>
+    </w:p>
+    <w:p>
+      <w:pPr>
+        <w:pStyle w:val="Normal"/>
+        <w:shd w:fill="DDDDDD" w:val="clear"/>
+        <w:rPr/>
+      </w:pPr>
+      <w:r>
+        <w:rPr/>
+        <w:t xml:space="preserve">    </w:t>
+      </w:r>
+      <w:r>
+        <w:rPr>
+          <w:shd w:fill="999999" w:val="clear"/>
+        </w:rPr>
+        <w:t xml:space="preserve">inc ecx     ; </w:t>
+      </w:r>
+      <w:r>
+        <w:rPr>
+          <w:shd w:fill="999999" w:val="clear"/>
+        </w:rPr>
+        <w:t xml:space="preserve">如果余数不为 </w:t>
+      </w:r>
+      <w:r>
+        <w:rPr>
+          <w:shd w:fill="999999" w:val="clear"/>
+        </w:rPr>
+        <w:t xml:space="preserve">0 </w:t>
+      </w:r>
+      <w:r>
+        <w:rPr>
+          <w:shd w:fill="999999" w:val="clear"/>
+        </w:rPr>
+        <w:t>就需增加一个页表</w:t>
+      </w:r>
+      <w:r>
+        <w:rPr/>
+      </w:r>
+    </w:p>
+    <w:p>
+      <w:pPr>
+        <w:pStyle w:val="Normal"/>
+        <w:shd w:fill="DDDDDD" w:val="clear"/>
+        <w:rPr>
+          <w:shd w:fill="999999" w:val="clear"/>
+        </w:rPr>
+      </w:pPr>
+      <w:r>
+        <w:rPr>
+          <w:shd w:fill="999999" w:val="clear"/>
+        </w:rPr>
+        <w:t>.no_remainder:</w:t>
+      </w:r>
+    </w:p>
+    <w:p>
+      <w:pPr>
+        <w:pStyle w:val="Normal"/>
+        <w:shd w:fill="DDDDDD" w:val="clear"/>
+        <w:rPr/>
+      </w:pPr>
+      <w:r>
+        <w:rPr/>
+        <w:t xml:space="preserve">    </w:t>
+      </w:r>
+      <w:r>
+        <w:rPr>
+          <w:shd w:fill="999999" w:val="clear"/>
+        </w:rPr>
+        <w:t xml:space="preserve">push    ecx     ; </w:t>
+      </w:r>
+      <w:r>
+        <w:rPr>
+          <w:shd w:fill="999999" w:val="clear"/>
+        </w:rPr>
+        <w:t>暂存页表个数</w:t>
+      </w:r>
+      <w:r>
+        <w:rPr/>
+      </w:r>
+    </w:p>
+    <w:p>
+      <w:pPr>
+        <w:pStyle w:val="Normal"/>
+        <w:shd w:fill="DDDDDD" w:val="clear"/>
+        <w:rPr/>
+      </w:pPr>
+      <w:r>
+        <w:rPr/>
+      </w:r>
+    </w:p>
+    <w:p>
+      <w:pPr>
+        <w:pStyle w:val="Normal"/>
+        <w:shd w:fill="DDDDDD" w:val="clear"/>
+        <w:rPr/>
+      </w:pPr>
+      <w:r>
+        <w:rPr/>
+        <w:t xml:space="preserve">    </w:t>
+      </w:r>
+      <w:r>
+        <w:rPr/>
+        <w:t xml:space="preserve">; </w:t>
+      </w:r>
+      <w:r>
+        <w:rPr/>
+        <w:t>为简化处理</w:t>
+      </w:r>
+      <w:r>
+        <w:rPr/>
+        <w:t xml:space="preserve">, </w:t>
+      </w:r>
+      <w:r>
+        <w:rPr/>
+        <w:t>所有线性地址对应相等的物理地址</w:t>
+      </w:r>
+      <w:r>
+        <w:rPr/>
+        <w:t xml:space="preserve">. </w:t>
+      </w:r>
+      <w:r>
+        <w:rPr/>
+        <w:t>并且不考虑内存空洞</w:t>
+      </w:r>
+      <w:r>
+        <w:rPr/>
+        <w:t>.</w:t>
+      </w:r>
+    </w:p>
+    <w:p>
+      <w:pPr>
+        <w:pStyle w:val="Normal"/>
+        <w:shd w:fill="DDDDDD" w:val="clear"/>
+        <w:rPr/>
+      </w:pPr>
+      <w:r>
+        <w:rPr/>
+      </w:r>
+    </w:p>
+    <w:p>
+      <w:pPr>
+        <w:pStyle w:val="Normal"/>
+        <w:shd w:fill="DDDDDD" w:val="clear"/>
+        <w:rPr/>
+      </w:pPr>
+      <w:r>
+        <w:rPr/>
+        <w:t xml:space="preserve">    </w:t>
+      </w:r>
+      <w:r>
+        <w:rPr/>
+        <w:t xml:space="preserve">; </w:t>
+      </w:r>
+      <w:r>
+        <w:rPr/>
+        <w:t>首先初始化页目录</w:t>
+      </w:r>
+      <w:r>
+        <w:rPr/>
+      </w:r>
+    </w:p>
+    <w:p>
+      <w:pPr>
+        <w:pStyle w:val="Normal"/>
+        <w:shd w:fill="DDDDDD" w:val="clear"/>
+        <w:rPr/>
+      </w:pPr>
+      <w:r>
+        <w:rPr/>
+        <w:t xml:space="preserve">    </w:t>
+      </w:r>
+      <w:r>
+        <w:rPr/>
+        <w:t xml:space="preserve">mov ax, SelectorPageDir ; </w:t>
+      </w:r>
+      <w:r>
+        <w:rPr/>
+        <w:t xml:space="preserve">此段首地址为 </w:t>
+      </w:r>
+      <w:r>
+        <w:rPr/>
+        <w:t>PageDirBase</w:t>
+      </w:r>
+    </w:p>
+    <w:p>
+      <w:pPr>
+        <w:pStyle w:val="Normal"/>
+        <w:shd w:fill="DDDDDD" w:val="clear"/>
+        <w:rPr/>
+      </w:pPr>
+      <w:r>
+        <w:rPr/>
+        <w:t xml:space="preserve">    </w:t>
+      </w:r>
+      <w:r>
+        <w:rPr/>
+        <w:t>mov es, ax</w:t>
+      </w:r>
+    </w:p>
+    <w:p>
+      <w:pPr>
+        <w:pStyle w:val="Normal"/>
+        <w:shd w:fill="DDDDDD" w:val="clear"/>
+        <w:rPr/>
+      </w:pPr>
+      <w:r>
+        <w:rPr/>
+        <w:t xml:space="preserve">    </w:t>
+      </w:r>
+      <w:r>
+        <w:rPr/>
+        <w:t>xor edi, edi</w:t>
+      </w:r>
+    </w:p>
+    <w:p>
+      <w:pPr>
+        <w:pStyle w:val="Normal"/>
+        <w:shd w:fill="DDDDDD" w:val="clear"/>
+        <w:rPr/>
+      </w:pPr>
+      <w:r>
+        <w:rPr/>
+        <w:t xml:space="preserve">    </w:t>
+      </w:r>
+      <w:r>
+        <w:rPr/>
+        <w:t>xor eax, eax</w:t>
+      </w:r>
+    </w:p>
+    <w:p>
+      <w:pPr>
+        <w:pStyle w:val="Normal"/>
+        <w:shd w:fill="DDDDDD" w:val="clear"/>
+        <w:rPr/>
+      </w:pPr>
+      <w:r>
+        <w:rPr/>
+        <w:t xml:space="preserve">    </w:t>
+      </w:r>
+      <w:r>
+        <w:rPr/>
+        <w:t>mov eax, PageTblBase | PG_P  | PG_USU | PG_RWW</w:t>
+      </w:r>
+    </w:p>
+    <w:p>
+      <w:pPr>
+        <w:pStyle w:val="Normal"/>
+        <w:shd w:fill="DDDDDD" w:val="clear"/>
+        <w:rPr/>
+      </w:pPr>
+      <w:r>
+        <w:rPr/>
+        <w:t>.1:</w:t>
+      </w:r>
+    </w:p>
+    <w:p>
+      <w:pPr>
+        <w:pStyle w:val="Normal"/>
+        <w:shd w:fill="DDDDDD" w:val="clear"/>
+        <w:rPr/>
+      </w:pPr>
+      <w:r>
+        <w:rPr/>
+        <w:t xml:space="preserve">    </w:t>
+      </w:r>
+      <w:r>
+        <w:rPr/>
+        <w:t>stosd</w:t>
+      </w:r>
+    </w:p>
+    <w:p>
+      <w:pPr>
+        <w:pStyle w:val="Normal"/>
+        <w:shd w:fill="DDDDDD" w:val="clear"/>
+        <w:rPr/>
+      </w:pPr>
+      <w:r>
+        <w:rPr/>
+        <w:t xml:space="preserve">    </w:t>
+      </w:r>
+      <w:r>
+        <w:rPr/>
+        <w:t xml:space="preserve">add eax, 4096       ; </w:t>
+      </w:r>
+      <w:r>
+        <w:rPr/>
+        <w:t>为了简化</w:t>
+      </w:r>
+      <w:r>
+        <w:rPr/>
+        <w:t xml:space="preserve">, </w:t>
+      </w:r>
+      <w:r>
+        <w:rPr/>
+        <w:t>所有页表在内存中是连续的</w:t>
+      </w:r>
+      <w:r>
+        <w:rPr/>
+        <w:t>.</w:t>
+      </w:r>
+    </w:p>
+    <w:p>
+      <w:pPr>
+        <w:pStyle w:val="Normal"/>
+        <w:shd w:fill="DDDDDD" w:val="clear"/>
+        <w:rPr/>
+      </w:pPr>
+      <w:r>
+        <w:rPr/>
+        <w:t xml:space="preserve">    </w:t>
+      </w:r>
+      <w:r>
+        <w:rPr/>
+        <w:t>loop    .1</w:t>
+      </w:r>
+    </w:p>
+    <w:p>
+      <w:pPr>
+        <w:pStyle w:val="Normal"/>
+        <w:shd w:fill="DDDDDD" w:val="clear"/>
+        <w:rPr/>
+      </w:pPr>
+      <w:r>
+        <w:rPr/>
+      </w:r>
+    </w:p>
+    <w:p>
+      <w:pPr>
+        <w:pStyle w:val="Normal"/>
+        <w:shd w:fill="DDDDDD" w:val="clear"/>
+        <w:rPr/>
+      </w:pPr>
+      <w:r>
+        <w:rPr/>
+        <w:t xml:space="preserve">    </w:t>
+      </w:r>
+      <w:r>
+        <w:rPr/>
+        <w:t xml:space="preserve">; </w:t>
+      </w:r>
+      <w:r>
+        <w:rPr/>
+        <w:t>再初始化所有页表</w:t>
+      </w:r>
+      <w:r>
+        <w:rPr/>
+      </w:r>
+    </w:p>
+    <w:p>
+      <w:pPr>
+        <w:pStyle w:val="Normal"/>
+        <w:shd w:fill="DDDDDD" w:val="clear"/>
+        <w:rPr/>
+      </w:pPr>
+      <w:r>
+        <w:rPr/>
+        <w:t xml:space="preserve">    </w:t>
+      </w:r>
+      <w:r>
+        <w:rPr/>
+        <w:t xml:space="preserve">mov ax, SelectorPageTbl ; </w:t>
+      </w:r>
+      <w:r>
+        <w:rPr/>
+        <w:t xml:space="preserve">此段首地址为 </w:t>
+      </w:r>
+      <w:r>
+        <w:rPr/>
+        <w:t>PageTblBase</w:t>
+      </w:r>
+    </w:p>
+    <w:p>
+      <w:pPr>
+        <w:pStyle w:val="Normal"/>
+        <w:shd w:fill="DDDDDD" w:val="clear"/>
+        <w:rPr/>
+      </w:pPr>
+      <w:r>
+        <w:rPr/>
+        <w:t xml:space="preserve">    </w:t>
+      </w:r>
+      <w:r>
+        <w:rPr/>
+        <w:t>mov es, ax</w:t>
+      </w:r>
+    </w:p>
+    <w:p>
+      <w:pPr>
+        <w:pStyle w:val="Normal"/>
+        <w:shd w:fill="DDDDDD" w:val="clear"/>
+        <w:rPr/>
+      </w:pPr>
+      <w:r>
+        <w:rPr/>
+        <w:t xml:space="preserve">    </w:t>
+      </w:r>
+      <w:r>
+        <w:rPr>
+          <w:shd w:fill="999999" w:val="clear"/>
+        </w:rPr>
+        <w:t xml:space="preserve">pop eax         ; </w:t>
+      </w:r>
+      <w:r>
+        <w:rPr>
+          <w:shd w:fill="999999" w:val="clear"/>
+        </w:rPr>
+        <w:t>页表个数</w:t>
+      </w:r>
+      <w:r>
+        <w:rPr/>
+      </w:r>
+    </w:p>
+    <w:p>
+      <w:pPr>
+        <w:pStyle w:val="Normal"/>
+        <w:shd w:fill="DDDDDD" w:val="clear"/>
+        <w:rPr>
+          <w:shd w:fill="999999" w:val="clear"/>
+        </w:rPr>
+      </w:pPr>
+      <w:r>
+        <w:rPr/>
+        <w:t xml:space="preserve">    </w:t>
+      </w:r>
+      <w:r>
+        <w:rPr>
+          <w:shd w:fill="999999" w:val="clear"/>
+        </w:rPr>
+        <w:t xml:space="preserve">mov ebx, 1024       ; </w:t>
+      </w:r>
+      <w:r>
+        <w:rPr>
+          <w:shd w:fill="999999" w:val="clear"/>
+        </w:rPr>
+        <w:t xml:space="preserve">每个页表 </w:t>
+      </w:r>
+      <w:r>
+        <w:rPr>
+          <w:shd w:fill="999999" w:val="clear"/>
+        </w:rPr>
+        <w:t xml:space="preserve">1024 </w:t>
+      </w:r>
+      <w:r>
+        <w:rPr>
+          <w:shd w:fill="999999" w:val="clear"/>
+        </w:rPr>
+        <w:t xml:space="preserve">个 </w:t>
+      </w:r>
+      <w:r>
+        <w:rPr>
+          <w:shd w:fill="999999" w:val="clear"/>
+        </w:rPr>
+        <w:t>PTE</w:t>
+      </w:r>
+    </w:p>
+    <w:p>
+      <w:pPr>
+        <w:pStyle w:val="Normal"/>
+        <w:shd w:fill="DDDDDD" w:val="clear"/>
+        <w:rPr>
+          <w:shd w:fill="999999" w:val="clear"/>
+        </w:rPr>
+      </w:pPr>
+      <w:r>
+        <w:rPr/>
+        <w:t xml:space="preserve">    </w:t>
+      </w:r>
+      <w:r>
+        <w:rPr>
+          <w:shd w:fill="999999" w:val="clear"/>
+        </w:rPr>
+        <w:t>mul ebx</w:t>
+      </w:r>
+    </w:p>
+    <w:p>
+      <w:pPr>
+        <w:pStyle w:val="Normal"/>
+        <w:shd w:fill="DDDDDD" w:val="clear"/>
+        <w:rPr>
+          <w:shd w:fill="999999" w:val="clear"/>
+        </w:rPr>
+      </w:pPr>
+      <w:r>
+        <w:rPr/>
+        <w:t xml:space="preserve">    </w:t>
+      </w:r>
+      <w:r>
+        <w:rPr>
+          <w:shd w:fill="999999" w:val="clear"/>
+        </w:rPr>
+        <w:t>mov ecx, eax        ; PTE</w:t>
+      </w:r>
+      <w:r>
+        <w:rPr>
+          <w:shd w:fill="999999" w:val="clear"/>
+        </w:rPr>
+        <w:t xml:space="preserve">个数 </w:t>
+      </w:r>
+      <w:r>
+        <w:rPr>
+          <w:shd w:fill="999999" w:val="clear"/>
+        </w:rPr>
+        <w:t xml:space="preserve">= </w:t>
+      </w:r>
+      <w:r>
+        <w:rPr>
+          <w:shd w:fill="999999" w:val="clear"/>
+        </w:rPr>
+        <w:t xml:space="preserve">页表个数 </w:t>
+      </w:r>
+      <w:r>
+        <w:rPr>
+          <w:shd w:fill="999999" w:val="clear"/>
+        </w:rPr>
+        <w:t>* 1024</w:t>
+      </w:r>
+    </w:p>
+    <w:p>
+      <w:pPr>
+        <w:pStyle w:val="Normal"/>
+        <w:shd w:fill="DDDDDD" w:val="clear"/>
+        <w:rPr/>
+      </w:pPr>
+      <w:r>
+        <w:rPr/>
+        <w:t xml:space="preserve">    </w:t>
+      </w:r>
+      <w:r>
+        <w:rPr/>
+        <w:t>xor edi, edi</w:t>
+      </w:r>
+    </w:p>
+    <w:p>
+      <w:pPr>
+        <w:pStyle w:val="Normal"/>
+        <w:shd w:fill="DDDDDD" w:val="clear"/>
+        <w:rPr/>
+      </w:pPr>
+      <w:r>
+        <w:rPr/>
+        <w:t xml:space="preserve">    </w:t>
+      </w:r>
+      <w:r>
+        <w:rPr/>
+        <w:t>xor eax, eax</w:t>
+      </w:r>
+    </w:p>
+    <w:p>
+      <w:pPr>
+        <w:pStyle w:val="Normal"/>
+        <w:shd w:fill="DDDDDD" w:val="clear"/>
+        <w:rPr/>
+      </w:pPr>
+      <w:r>
+        <w:rPr/>
+        <w:t xml:space="preserve">    </w:t>
+      </w:r>
+      <w:r>
+        <w:rPr/>
+        <w:t>mov eax, PG_P  | PG_USU | PG_RWW</w:t>
+      </w:r>
+    </w:p>
+    <w:p>
+      <w:pPr>
+        <w:pStyle w:val="Normal"/>
+        <w:shd w:fill="DDDDDD" w:val="clear"/>
+        <w:rPr/>
+      </w:pPr>
+      <w:r>
+        <w:rPr/>
+        <w:t>.2:</w:t>
+      </w:r>
+    </w:p>
+    <w:p>
+      <w:pPr>
+        <w:pStyle w:val="Normal"/>
+        <w:shd w:fill="DDDDDD" w:val="clear"/>
+        <w:rPr/>
+      </w:pPr>
+      <w:r>
+        <w:rPr/>
+        <w:t xml:space="preserve">    </w:t>
+      </w:r>
+      <w:r>
+        <w:rPr/>
+        <w:t>stosd</w:t>
+      </w:r>
+    </w:p>
+    <w:p>
+      <w:pPr>
+        <w:pStyle w:val="Normal"/>
+        <w:shd w:fill="DDDDDD" w:val="clear"/>
+        <w:rPr/>
+      </w:pPr>
+      <w:r>
+        <w:rPr/>
+        <w:t xml:space="preserve">    </w:t>
+      </w:r>
+      <w:r>
+        <w:rPr/>
+        <w:t xml:space="preserve">add eax, 4096       ; </w:t>
+      </w:r>
+      <w:r>
+        <w:rPr/>
+        <w:t xml:space="preserve">每一页指向 </w:t>
+      </w:r>
+      <w:r>
+        <w:rPr/>
+        <w:t xml:space="preserve">4K </w:t>
+      </w:r>
+      <w:r>
+        <w:rPr/>
+        <w:t>的空间</w:t>
+      </w:r>
+      <w:r>
+        <w:rPr/>
+      </w:r>
+    </w:p>
+    <w:p>
+      <w:pPr>
+        <w:pStyle w:val="Normal"/>
+        <w:shd w:fill="DDDDDD" w:val="clear"/>
+        <w:rPr/>
+      </w:pPr>
+      <w:r>
+        <w:rPr/>
+        <w:t xml:space="preserve">    </w:t>
+      </w:r>
+      <w:r>
+        <w:rPr/>
+        <w:t>loop    .2</w:t>
+      </w:r>
+    </w:p>
+    <w:p>
+      <w:pPr>
+        <w:pStyle w:val="Normal"/>
+        <w:shd w:fill="FFFFFF" w:val="clear"/>
+        <w:rPr/>
+      </w:pPr>
+      <w:r>
+        <w:rPr/>
+        <w:tab/>
+      </w:r>
+      <w:r>
+        <w:rPr/>
+        <w:t>在函数的开头，我们就用内存大小除以</w:t>
+      </w:r>
+      <w:r>
+        <w:rPr/>
+        <w:t>4MB</w:t>
+      </w:r>
+      <w:r>
+        <w:rPr/>
+        <w:t>来得到应初始化的</w:t>
+      </w:r>
+      <w:r>
+        <w:rPr/>
+        <w:t>PDE</w:t>
+      </w:r>
+      <w:r>
+        <w:rPr/>
+        <w:t>个数</w:t>
+      </w:r>
+      <w:r>
+        <w:rPr/>
+        <w:t>(</w:t>
+      </w:r>
+      <w:r>
+        <w:rPr/>
+        <w:t>同时也是页表的个数</w:t>
+      </w:r>
+      <w:r>
+        <w:rPr/>
+        <w:t>)</w:t>
+      </w:r>
+      <w:r>
+        <w:rPr/>
+        <w:t>。在初始化页表的时候，通过刚刚计算出的页表个数乘以</w:t>
+      </w:r>
+      <w:r>
+        <w:rPr/>
+        <w:t>1024(</w:t>
+      </w:r>
+      <w:r>
+        <w:rPr/>
+        <w:t>每个页表包含</w:t>
+      </w:r>
+      <w:r>
+        <w:rPr/>
+        <w:t>1024</w:t>
+      </w:r>
+      <w:r>
+        <w:rPr/>
+        <w:t>个</w:t>
+      </w:r>
+      <w:r>
+        <w:rPr/>
+        <w:t>PTE)</w:t>
+      </w:r>
+      <w:r>
+        <w:rPr/>
+        <w:t>得到需要填充的</w:t>
+      </w:r>
+      <w:r>
+        <w:rPr/>
+        <w:t>PTE</w:t>
+      </w:r>
+      <w:r>
+        <w:rPr/>
+        <w:t>个数，然后通过循环完成对它的初始化。</w:t>
+      </w:r>
+    </w:p>
+    <w:p>
+      <w:pPr>
+        <w:pStyle w:val="Normal"/>
+        <w:shd w:fill="FFFFFF" w:val="clear"/>
+        <w:rPr/>
+      </w:pPr>
+      <w:r>
+        <w:rPr/>
+        <w:tab/>
+      </w:r>
+      <w:r>
+        <w:rPr/>
+        <w:t>个人说明一下这个计算原因，一个</w:t>
+      </w:r>
+      <w:r>
+        <w:rPr/>
+        <w:t>page</w:t>
+      </w:r>
+      <w:r>
+        <w:rPr/>
+        <w:t>中有</w:t>
+      </w:r>
+      <w:r>
+        <w:rPr/>
+        <w:t>1024</w:t>
+      </w:r>
+      <w:r>
+        <w:rPr/>
+        <w:t>个</w:t>
+      </w:r>
+      <w:r>
+        <w:rPr/>
+        <w:t>PDE(4Byte)</w:t>
+      </w:r>
+      <w:r>
+        <w:rPr/>
+        <w:t>，一个</w:t>
+      </w:r>
+      <w:r>
+        <w:rPr/>
+        <w:t>PDE</w:t>
+      </w:r>
+      <w:r>
+        <w:rPr/>
+        <w:t>对应</w:t>
+      </w:r>
+      <w:r>
+        <w:rPr/>
+        <w:t>1024</w:t>
+      </w:r>
+      <w:r>
+        <w:rPr/>
+        <w:t>个</w:t>
+      </w:r>
+      <w:r>
+        <w:rPr/>
+        <w:t>PTE(4Bytes)</w:t>
+      </w:r>
+      <w:r>
+        <w:rPr/>
+        <w:t>，一个</w:t>
+      </w:r>
+      <w:r>
+        <w:rPr/>
+        <w:t>PTE</w:t>
+      </w:r>
+      <w:r>
+        <w:rPr/>
+        <w:t>对应一个</w:t>
+      </w:r>
+      <w:r>
+        <w:rPr/>
+        <w:t>page</w:t>
+      </w:r>
+      <w:r>
+        <w:rPr/>
+        <w:t>，那么一个</w:t>
+      </w:r>
+      <w:r>
+        <w:rPr/>
+        <w:t>PDE</w:t>
+      </w:r>
+      <w:r>
+        <w:rPr/>
+        <w:t>就对应</w:t>
+      </w:r>
+      <w:r>
+        <w:rPr/>
+        <w:t>1024*page=1024*4k=4MB</w:t>
+      </w:r>
+      <w:r>
+        <w:rPr/>
+        <w:t>。</w:t>
+      </w:r>
+    </w:p>
+    <w:p>
+      <w:pPr>
+        <w:pStyle w:val="Normal"/>
+        <w:shd w:fill="FFFFFF" w:val="clear"/>
+        <w:rPr/>
+      </w:pPr>
+      <w:r>
+        <w:rPr/>
+        <w:tab/>
+      </w:r>
+      <w:r>
+        <w:rPr/>
+        <w:t>这样一来，页表所占的空间就小得多，在本里中，</w:t>
+      </w:r>
+      <w:r>
+        <w:rPr/>
+        <w:t>32MB</w:t>
+      </w:r>
+      <w:r>
+        <w:rPr/>
+        <w:t>的内存实际上只要</w:t>
+      </w:r>
+      <w:r>
+        <w:rPr/>
+        <w:t>32KB</w:t>
+      </w:r>
+      <w:r>
+        <w:rPr/>
+        <w:t>的页表就够了，所以在</w:t>
+      </w:r>
+      <w:r>
+        <w:rPr/>
+        <w:t>GDT</w:t>
+      </w:r>
+      <w:r>
+        <w:rPr/>
+        <w:t>中，这样初始化页表段：</w:t>
+      </w:r>
+    </w:p>
+    <w:p>
+      <w:pPr>
+        <w:pStyle w:val="Normal"/>
+        <w:shd w:fill="DDDDDD" w:val="clear"/>
+        <w:rPr/>
+      </w:pPr>
+      <w:r>
+        <w:rPr/>
+        <w:t>LABEL_DESC_PAGE_TBL:    Descriptor   PageTblBase,      4096 * 8 - 1, DA_DRW     ; Page Tables</w:t>
+      </w:r>
+    </w:p>
+    <w:p>
+      <w:pPr>
+        <w:pStyle w:val="Normal"/>
+        <w:shd w:fill="FFFFFF" w:val="clear"/>
+        <w:rPr/>
+      </w:pPr>
+      <w:r>
+        <w:rPr/>
+        <w:tab/>
+      </w:r>
+      <w:r>
+        <w:rPr/>
+        <w:t>这样，程序所需的内存空间就小了许多。</w:t>
+      </w:r>
+    </w:p>
+    <w:p>
+      <w:pPr>
+        <w:pStyle w:val="3"/>
+        <w:rPr>
+          <w:b/>
+          <w:bCs/>
+        </w:rPr>
+      </w:pPr>
+      <w:r>
+        <w:rPr>
+          <w:b/>
+          <w:bCs/>
+        </w:rPr>
+        <w:t>3.3.7</w:t>
+      </w:r>
+      <w:r>
+        <w:rPr>
+          <w:b/>
+          <w:bCs/>
+        </w:rPr>
+        <w:t>进一步体会分页机制</w:t>
+      </w:r>
+    </w:p>
+    <w:p>
+      <w:pPr>
+        <w:pStyle w:val="Normal"/>
+        <w:shd w:fill="FFFFFF" w:val="clear"/>
+        <w:rPr/>
+      </w:pPr>
+      <w:r>
+        <w:rPr/>
+      </w:r>
+    </w:p>
+    <w:p>
+      <w:pPr>
+        <w:pStyle w:val="Normal"/>
+        <w:shd w:fill="FFFFFF" w:val="clear"/>
+        <w:rPr/>
+      </w:pPr>
+      <w:r>
+        <w:rPr/>
+      </w:r>
+    </w:p>
+    <w:p>
+      <w:pPr>
+        <w:pStyle w:val="Normal"/>
+        <w:shd w:fill="FFFFFF" w:val="clear"/>
+        <w:rPr/>
+      </w:pPr>
+      <w:r>
+        <w:rPr/>
+      </w:r>
+    </w:p>
+    <w:p>
+      <w:pPr>
+        <w:pStyle w:val="Normal"/>
+        <w:shd w:fill="FFFFFF" w:val="clear"/>
+        <w:rPr/>
+      </w:pPr>
+      <w:r>
+        <w:rPr/>
+      </w:r>
+    </w:p>
+    <w:p>
+      <w:pPr>
+        <w:pStyle w:val="Normal"/>
+        <w:shd w:fill="FFFFFF" w:val="clear"/>
+        <w:rPr/>
+      </w:pPr>
+      <w:r>
+        <w:rPr/>
       </w:r>
     </w:p>
     <w:p>

</xml_diff>

<commit_message>
Chapter 3.4 interrupt and exception
Signed-off-by: wujian <wujian@smartisan.com>
</commit_message>
<xml_diff>
--- a/自己动手写操作系统笔记.docx
+++ b/自己动手写操作系统笔记.docx
@@ -10118,7 +10118,7 @@
     <w:tbl>
       <w:tblPr>
         <w:jc w:val="left"/>
-        <w:tblInd w:w="34" w:type="dxa"/>
+        <w:tblInd w:w="28" w:type="dxa"/>
         <w:tblBorders>
           <w:top w:val="single" w:sz="2" w:space="0" w:color="000001"/>
           <w:left w:val="single" w:sz="2" w:space="0" w:color="000001"/>
@@ -10129,7 +10129,7 @@
         </w:tblBorders>
         <w:tblCellMar>
           <w:top w:w="55" w:type="dxa"/>
-          <w:left w:w="27" w:type="dxa"/>
+          <w:left w:w="18" w:type="dxa"/>
           <w:bottom w:w="55" w:type="dxa"/>
           <w:right w:w="55" w:type="dxa"/>
         </w:tblCellMar>
@@ -10156,7 +10156,7 @@
             </w:tcBorders>
             <w:shd w:fill="FFFFFF" w:val="clear"/>
             <w:tcMar>
-              <w:left w:w="27" w:type="dxa"/>
+              <w:left w:w="18" w:type="dxa"/>
             </w:tcMar>
           </w:tcPr>
           <w:p>
@@ -10182,7 +10182,7 @@
             </w:tcBorders>
             <w:shd w:fill="FFFFFF" w:val="clear"/>
             <w:tcMar>
-              <w:left w:w="27" w:type="dxa"/>
+              <w:left w:w="18" w:type="dxa"/>
             </w:tcMar>
           </w:tcPr>
           <w:p>
@@ -10210,7 +10210,7 @@
             </w:tcBorders>
             <w:shd w:fill="FFFFFF" w:val="clear"/>
             <w:tcMar>
-              <w:left w:w="27" w:type="dxa"/>
+              <w:left w:w="18" w:type="dxa"/>
             </w:tcMar>
           </w:tcPr>
           <w:p>
@@ -10243,7 +10243,7 @@
             </w:tcBorders>
             <w:shd w:fill="FFFFFF" w:val="clear"/>
             <w:tcMar>
-              <w:left w:w="27" w:type="dxa"/>
+              <w:left w:w="18" w:type="dxa"/>
             </w:tcMar>
           </w:tcPr>
           <w:p>
@@ -10271,7 +10271,7 @@
             </w:tcBorders>
             <w:shd w:fill="FFFFFF" w:val="clear"/>
             <w:tcMar>
-              <w:left w:w="27" w:type="dxa"/>
+              <w:left w:w="18" w:type="dxa"/>
             </w:tcMar>
           </w:tcPr>
           <w:p>
@@ -10311,7 +10311,7 @@
             </w:tcBorders>
             <w:shd w:fill="FFFFFF" w:val="clear"/>
             <w:tcMar>
-              <w:left w:w="27" w:type="dxa"/>
+              <w:left w:w="18" w:type="dxa"/>
             </w:tcMar>
           </w:tcPr>
           <w:p>
@@ -10338,7 +10338,7 @@
             </w:tcBorders>
             <w:shd w:fill="FFFFFF" w:val="clear"/>
             <w:tcMar>
-              <w:left w:w="27" w:type="dxa"/>
+              <w:left w:w="18" w:type="dxa"/>
             </w:tcMar>
           </w:tcPr>
           <w:p>
@@ -10387,7 +10387,7 @@
             </w:tcBorders>
             <w:shd w:fill="FFFFFF" w:val="clear"/>
             <w:tcMar>
-              <w:left w:w="27" w:type="dxa"/>
+              <w:left w:w="18" w:type="dxa"/>
             </w:tcMar>
           </w:tcPr>
           <w:p>
@@ -16330,7 +16330,7 @@
     </w:p>
     <w:p>
       <w:pPr>
-        <w:pStyle w:val="3"/>
+        <w:pStyle w:val="Normal"/>
         <w:rPr>
           <w:b/>
           <w:bCs/>
@@ -16688,7 +16688,7 @@
     </w:p>
     <w:p>
       <w:pPr>
-        <w:pStyle w:val="3"/>
+        <w:pStyle w:val="Normal"/>
         <w:rPr>
           <w:b/>
           <w:bCs/>
@@ -17771,7 +17771,7 @@
     </w:p>
     <w:p>
       <w:pPr>
-        <w:pStyle w:val="3"/>
+        <w:pStyle w:val="Normal"/>
         <w:rPr>
           <w:b/>
           <w:bCs/>
@@ -17941,7 +17941,7 @@
     </w:p>
     <w:p>
       <w:pPr>
-        <w:pStyle w:val="3"/>
+        <w:pStyle w:val="Normal"/>
         <w:rPr>
           <w:b/>
           <w:bCs/>
@@ -18183,7 +18183,7 @@
     </w:p>
     <w:p>
       <w:pPr>
-        <w:pStyle w:val="3"/>
+        <w:pStyle w:val="Normal"/>
         <w:rPr>
           <w:b/>
           <w:bCs/>
@@ -18298,7 +18298,7 @@
     </w:p>
     <w:p>
       <w:pPr>
-        <w:pStyle w:val="3"/>
+        <w:pStyle w:val="Normal"/>
         <w:rPr>
           <w:b/>
           <w:bCs/>
@@ -20176,7 +20176,7 @@
     <w:tbl>
       <w:tblPr>
         <w:jc w:val="left"/>
-        <w:tblInd w:w="50" w:type="dxa"/>
+        <w:tblInd w:w="43" w:type="dxa"/>
         <w:tblBorders>
           <w:top w:val="single" w:sz="2" w:space="0" w:color="000001"/>
           <w:left w:val="single" w:sz="2" w:space="0" w:color="000001"/>
@@ -20187,7 +20187,7 @@
         </w:tblBorders>
         <w:tblCellMar>
           <w:top w:w="55" w:type="dxa"/>
-          <w:left w:w="48" w:type="dxa"/>
+          <w:left w:w="39" w:type="dxa"/>
           <w:bottom w:w="55" w:type="dxa"/>
           <w:right w:w="55" w:type="dxa"/>
         </w:tblCellMar>
@@ -20214,7 +20214,7 @@
             </w:tcBorders>
             <w:shd w:fill="FFFFFF" w:val="clear"/>
             <w:tcMar>
-              <w:left w:w="48" w:type="dxa"/>
+              <w:left w:w="39" w:type="dxa"/>
             </w:tcMar>
           </w:tcPr>
           <w:p>
@@ -20242,7 +20242,7 @@
             </w:tcBorders>
             <w:shd w:fill="FFFFFF" w:val="clear"/>
             <w:tcMar>
-              <w:left w:w="48" w:type="dxa"/>
+              <w:left w:w="39" w:type="dxa"/>
             </w:tcMar>
           </w:tcPr>
           <w:p>
@@ -20270,7 +20270,7 @@
             </w:tcBorders>
             <w:shd w:fill="FFFFFF" w:val="clear"/>
             <w:tcMar>
-              <w:left w:w="48" w:type="dxa"/>
+              <w:left w:w="39" w:type="dxa"/>
             </w:tcMar>
           </w:tcPr>
           <w:p>
@@ -20311,7 +20311,7 @@
             </w:tcBorders>
             <w:shd w:fill="FFFFFF" w:val="clear"/>
             <w:tcMar>
-              <w:left w:w="48" w:type="dxa"/>
+              <w:left w:w="39" w:type="dxa"/>
             </w:tcMar>
           </w:tcPr>
           <w:p>
@@ -20339,7 +20339,7 @@
             </w:tcBorders>
             <w:shd w:fill="FFFFFF" w:val="clear"/>
             <w:tcMar>
-              <w:left w:w="48" w:type="dxa"/>
+              <w:left w:w="39" w:type="dxa"/>
             </w:tcMar>
           </w:tcPr>
           <w:p>
@@ -20367,7 +20367,7 @@
             </w:tcBorders>
             <w:shd w:fill="FFFFFF" w:val="clear"/>
             <w:tcMar>
-              <w:left w:w="48" w:type="dxa"/>
+              <w:left w:w="39" w:type="dxa"/>
             </w:tcMar>
           </w:tcPr>
           <w:p>
@@ -20400,7 +20400,7 @@
             </w:tcBorders>
             <w:shd w:fill="FFFFFF" w:val="clear"/>
             <w:tcMar>
-              <w:left w:w="48" w:type="dxa"/>
+              <w:left w:w="39" w:type="dxa"/>
             </w:tcMar>
           </w:tcPr>
           <w:p>
@@ -20428,7 +20428,7 @@
             </w:tcBorders>
             <w:shd w:fill="FFFFFF" w:val="clear"/>
             <w:tcMar>
-              <w:left w:w="48" w:type="dxa"/>
+              <w:left w:w="39" w:type="dxa"/>
             </w:tcMar>
           </w:tcPr>
           <w:p>
@@ -20456,7 +20456,7 @@
             </w:tcBorders>
             <w:shd w:fill="FFFFFF" w:val="clear"/>
             <w:tcMar>
-              <w:left w:w="48" w:type="dxa"/>
+              <w:left w:w="39" w:type="dxa"/>
             </w:tcMar>
           </w:tcPr>
           <w:p>
@@ -20489,7 +20489,7 @@
             </w:tcBorders>
             <w:shd w:fill="FFFFFF" w:val="clear"/>
             <w:tcMar>
-              <w:left w:w="48" w:type="dxa"/>
+              <w:left w:w="39" w:type="dxa"/>
             </w:tcMar>
           </w:tcPr>
           <w:p>
@@ -20517,7 +20517,7 @@
             </w:tcBorders>
             <w:shd w:fill="FFFFFF" w:val="clear"/>
             <w:tcMar>
-              <w:left w:w="48" w:type="dxa"/>
+              <w:left w:w="39" w:type="dxa"/>
             </w:tcMar>
           </w:tcPr>
           <w:p>
@@ -20545,7 +20545,7 @@
             </w:tcBorders>
             <w:shd w:fill="FFFFFF" w:val="clear"/>
             <w:tcMar>
-              <w:left w:w="48" w:type="dxa"/>
+              <w:left w:w="39" w:type="dxa"/>
             </w:tcMar>
           </w:tcPr>
           <w:p>
@@ -20578,7 +20578,7 @@
             </w:tcBorders>
             <w:shd w:fill="FFFFFF" w:val="clear"/>
             <w:tcMar>
-              <w:left w:w="48" w:type="dxa"/>
+              <w:left w:w="39" w:type="dxa"/>
             </w:tcMar>
           </w:tcPr>
           <w:p>
@@ -20606,7 +20606,7 @@
             </w:tcBorders>
             <w:shd w:fill="FFFFFF" w:val="clear"/>
             <w:tcMar>
-              <w:left w:w="48" w:type="dxa"/>
+              <w:left w:w="39" w:type="dxa"/>
             </w:tcMar>
           </w:tcPr>
           <w:p>
@@ -20634,7 +20634,7 @@
             </w:tcBorders>
             <w:shd w:fill="FFFFFF" w:val="clear"/>
             <w:tcMar>
-              <w:left w:w="48" w:type="dxa"/>
+              <w:left w:w="39" w:type="dxa"/>
             </w:tcMar>
           </w:tcPr>
           <w:p>
@@ -20667,7 +20667,7 @@
             </w:tcBorders>
             <w:shd w:fill="FFFFFF" w:val="clear"/>
             <w:tcMar>
-              <w:left w:w="48" w:type="dxa"/>
+              <w:left w:w="39" w:type="dxa"/>
             </w:tcMar>
           </w:tcPr>
           <w:p>
@@ -20695,7 +20695,7 @@
             </w:tcBorders>
             <w:shd w:fill="FFFFFF" w:val="clear"/>
             <w:tcMar>
-              <w:left w:w="48" w:type="dxa"/>
+              <w:left w:w="39" w:type="dxa"/>
             </w:tcMar>
           </w:tcPr>
           <w:p>
@@ -20723,7 +20723,7 @@
             </w:tcBorders>
             <w:shd w:fill="FFFFFF" w:val="clear"/>
             <w:tcMar>
-              <w:left w:w="48" w:type="dxa"/>
+              <w:left w:w="39" w:type="dxa"/>
             </w:tcMar>
           </w:tcPr>
           <w:p>
@@ -21938,7 +21938,7 @@
     </w:p>
     <w:p>
       <w:pPr>
-        <w:pStyle w:val="3"/>
+        <w:pStyle w:val="Normal"/>
         <w:rPr>
           <w:b/>
           <w:bCs/>
@@ -25986,6 +25986,715 @@
           <w:bCs/>
         </w:rPr>
         <w:t>中断和异常</w:t>
+      </w:r>
+    </w:p>
+    <w:p>
+      <w:pPr>
+        <w:pStyle w:val="Normal"/>
+        <w:shd w:fill="FFFFFF" w:val="clear"/>
+        <w:rPr/>
+      </w:pPr>
+      <w:r>
+        <w:rPr/>
+        <w:tab/>
+      </w:r>
+      <w:r>
+        <w:rPr/>
+        <w:t>说起中断，好像我们一直在用。最近的一次是我们通过</w:t>
+      </w:r>
+      <w:r>
+        <w:rPr/>
+        <w:t>int 15h</w:t>
+      </w:r>
+      <w:r>
+        <w:rPr/>
+        <w:t>得到了计算机内存信息。但是不知道你发现没有，我们所有中断的操作都是在实模式下进行的。我们在实模式下用</w:t>
+      </w:r>
+      <w:r>
+        <w:rPr/>
+        <w:t>int 15h</w:t>
+      </w:r>
+      <w:r>
+        <w:rPr/>
+        <w:t>得到内存信息，然后在保护模式下把它们显示出来。</w:t>
+      </w:r>
+    </w:p>
+    <w:p>
+      <w:pPr>
+        <w:pStyle w:val="Normal"/>
+        <w:shd w:fill="FFFFFF" w:val="clear"/>
+        <w:rPr/>
+      </w:pPr>
+      <w:r>
+        <w:rPr/>
+        <w:tab/>
+      </w:r>
+      <w:r>
+        <w:rPr/>
+        <w:t>并不是我们故意把问题搞复杂，而是在保护模式下，中断机制发生了很大变化，原来的中断向量表已经被</w:t>
+      </w:r>
+      <w:r>
+        <w:rPr/>
+        <w:t>IDT</w:t>
+      </w:r>
+      <w:r>
+        <w:rPr/>
+        <w:t>所代替，实模式下能用的</w:t>
+      </w:r>
+      <w:r>
+        <w:rPr/>
+        <w:t>BIOS</w:t>
+      </w:r>
+      <w:r>
+        <w:rPr/>
+        <w:t>中断在保护模式下已经不能用了。你可能没有听说过</w:t>
+      </w:r>
+      <w:r>
+        <w:rPr/>
+        <w:t>IDT</w:t>
+      </w:r>
+      <w:r>
+        <w:rPr/>
+        <w:t>，但看名字可以猜到，它跟</w:t>
+      </w:r>
+      <w:r>
+        <w:rPr/>
+        <w:t>GDT</w:t>
+      </w:r>
+      <w:r>
+        <w:rPr/>
+        <w:t>、</w:t>
+      </w:r>
+      <w:r>
+        <w:rPr/>
+        <w:t>LDT</w:t>
+      </w:r>
+      <w:r>
+        <w:rPr/>
+        <w:t>应该有相似的地方。没错，其实它也是描述表，叫做中断描述符表</w:t>
+      </w:r>
+      <w:r>
+        <w:rPr/>
+        <w:t>(Interrupt Descriptor Table)</w:t>
+      </w:r>
+      <w:r>
+        <w:rPr/>
+        <w:t>。</w:t>
+      </w:r>
+      <w:r>
+        <w:rPr/>
+        <w:t>IDT</w:t>
+      </w:r>
+      <w:r>
+        <w:rPr/>
+        <w:t>中的描述符可以是下面三种之一：</w:t>
+      </w:r>
+    </w:p>
+    <w:p>
+      <w:pPr>
+        <w:pStyle w:val="Normal"/>
+        <w:shd w:fill="FFFFFF" w:val="clear"/>
+        <w:rPr>
+          <w:rFonts w:ascii="Droid Sans Fallback" w:hAnsi="Droid Sans Fallback" w:cs="Droid Sans Fallback"/>
+        </w:rPr>
+      </w:pPr>
+      <w:r>
+        <w:rPr/>
+        <w:tab/>
+      </w:r>
+      <w:r>
+        <w:rPr>
+          <w:rFonts w:cs="Droid Sans Fallback" w:ascii="Droid Sans Fallback" w:hAnsi="Droid Sans Fallback"/>
+        </w:rPr>
+        <w:t xml:space="preserve">● </w:t>
+      </w:r>
+      <w:r>
+        <w:rPr>
+          <w:rFonts w:ascii="Droid Sans Fallback" w:hAnsi="Droid Sans Fallback" w:cs="Droid Sans Fallback"/>
+        </w:rPr>
+        <w:t>中断门描述符</w:t>
+      </w:r>
+    </w:p>
+    <w:p>
+      <w:pPr>
+        <w:pStyle w:val="Normal"/>
+        <w:shd w:fill="FFFFFF" w:val="clear"/>
+        <w:rPr>
+          <w:rFonts w:ascii="Droid Sans Fallback" w:hAnsi="Droid Sans Fallback" w:cs="Droid Sans Fallback"/>
+        </w:rPr>
+      </w:pPr>
+      <w:r>
+        <w:rPr>
+          <w:rFonts w:cs="Droid Sans Fallback" w:ascii="Droid Sans Fallback" w:hAnsi="Droid Sans Fallback"/>
+        </w:rPr>
+        <w:tab/>
+        <w:t xml:space="preserve">● </w:t>
+      </w:r>
+      <w:r>
+        <w:rPr>
+          <w:rFonts w:ascii="Droid Sans Fallback" w:hAnsi="Droid Sans Fallback" w:cs="Droid Sans Fallback"/>
+        </w:rPr>
+        <w:t>陷阱门描述符</w:t>
+      </w:r>
+    </w:p>
+    <w:p>
+      <w:pPr>
+        <w:pStyle w:val="Normal"/>
+        <w:shd w:fill="FFFFFF" w:val="clear"/>
+        <w:rPr>
+          <w:rFonts w:ascii="Droid Sans Fallback" w:hAnsi="Droid Sans Fallback" w:cs="Droid Sans Fallback"/>
+        </w:rPr>
+      </w:pPr>
+      <w:r>
+        <w:rPr>
+          <w:rFonts w:cs="Droid Sans Fallback" w:ascii="Droid Sans Fallback" w:hAnsi="Droid Sans Fallback"/>
+        </w:rPr>
+        <w:tab/>
+        <w:t xml:space="preserve">● </w:t>
+      </w:r>
+      <w:r>
+        <w:rPr>
+          <w:rFonts w:ascii="Droid Sans Fallback" w:hAnsi="Droid Sans Fallback" w:cs="Droid Sans Fallback"/>
+        </w:rPr>
+        <w:t>任务门描述符</w:t>
+      </w:r>
+    </w:p>
+    <w:p>
+      <w:pPr>
+        <w:pStyle w:val="Normal"/>
+        <w:shd w:fill="FFFFFF" w:val="clear"/>
+        <w:rPr>
+          <w:rFonts w:ascii="Droid Sans Fallback" w:hAnsi="Droid Sans Fallback" w:cs="Droid Sans Fallback"/>
+        </w:rPr>
+      </w:pPr>
+      <w:r>
+        <w:rPr>
+          <w:rFonts w:cs="Droid Sans Fallback" w:ascii="Droid Sans Fallback" w:hAnsi="Droid Sans Fallback"/>
+        </w:rPr>
+        <w:tab/>
+        <w:t>IDT</w:t>
+      </w:r>
+      <w:r>
+        <w:rPr>
+          <w:rFonts w:ascii="Droid Sans Fallback" w:hAnsi="Droid Sans Fallback" w:cs="Droid Sans Fallback"/>
+        </w:rPr>
+        <w:t>的作用是将每一个中断向量和一个描述符对应起来。从这个意义上说，</w:t>
+      </w:r>
+      <w:r>
+        <w:rPr>
+          <w:rFonts w:cs="Droid Sans Fallback" w:ascii="Droid Sans Fallback" w:hAnsi="Droid Sans Fallback"/>
+        </w:rPr>
+        <w:t>IDT</w:t>
+      </w:r>
+      <w:r>
+        <w:rPr>
+          <w:rFonts w:ascii="Droid Sans Fallback" w:hAnsi="Droid Sans Fallback" w:cs="Droid Sans Fallback"/>
+        </w:rPr>
+        <w:t>也是一种向量表，虽然它形式上跟实模式下的向量表非常不同。而我们在“调用门初体验”中也曾经提到，中断门和陷阱门是特殊的调用门，所以，虽然本节中我们接触的是新的概念，其核心却只是在原有内容的基础上的一点改变。</w:t>
+      </w:r>
+    </w:p>
+    <w:p>
+      <w:pPr>
+        <w:pStyle w:val="Normal"/>
+        <w:shd w:fill="FFFFFF" w:val="clear"/>
+        <w:rPr>
+          <w:rFonts w:cs="Droid Sans Fallback" w:ascii="Droid Sans Fallback" w:hAnsi="Droid Sans Fallback"/>
+        </w:rPr>
+      </w:pPr>
+      <w:r>
+        <w:rPr>
+          <w:rFonts w:cs="Droid Sans Fallback" w:ascii="Droid Sans Fallback" w:hAnsi="Droid Sans Fallback"/>
+        </w:rPr>
+        <w:tab/>
+      </w:r>
+      <w:r>
+        <w:rPr>
+          <w:rFonts w:ascii="Droid Sans Fallback" w:hAnsi="Droid Sans Fallback" w:cs="Droid Sans Fallback"/>
+        </w:rPr>
+        <w:t>让我们看看中断向量到中断处理程序的对应过程</w:t>
+      </w:r>
+      <w:r>
+        <w:rPr>
+          <w:rFonts w:cs="Droid Sans Fallback" w:ascii="Droid Sans Fallback" w:hAnsi="Droid Sans Fallback"/>
+        </w:rPr>
+        <w:t>(</w:t>
+      </w:r>
+      <w:r>
+        <w:rPr>
+          <w:rFonts w:ascii="Droid Sans Fallback" w:hAnsi="Droid Sans Fallback" w:cs="Droid Sans Fallback"/>
+        </w:rPr>
+        <w:t>如图</w:t>
+      </w:r>
+      <w:r>
+        <w:rPr>
+          <w:rFonts w:cs="Droid Sans Fallback" w:ascii="Droid Sans Fallback" w:hAnsi="Droid Sans Fallback"/>
+        </w:rPr>
+        <w:t>3-36</w:t>
+      </w:r>
+      <w:r>
+        <w:rPr>
+          <w:rFonts w:ascii="Droid Sans Fallback" w:hAnsi="Droid Sans Fallback" w:cs="Droid Sans Fallback"/>
+        </w:rPr>
+        <w:t>所示</w:t>
+      </w:r>
+      <w:r>
+        <w:rPr>
+          <w:rFonts w:cs="Droid Sans Fallback" w:ascii="Droid Sans Fallback" w:hAnsi="Droid Sans Fallback"/>
+        </w:rPr>
+        <w:t>)</w:t>
+      </w:r>
+    </w:p>
+    <w:p>
+      <w:pPr>
+        <w:pStyle w:val="Normal"/>
+        <w:shd w:fill="FFFFFF" w:val="clear"/>
+        <w:rPr>
+          <w:rFonts w:ascii="Droid Sans Fallback" w:hAnsi="Droid Sans Fallback" w:cs="Droid Sans Fallback"/>
+        </w:rPr>
+      </w:pPr>
+      <w:r>
+        <w:rPr>
+          <w:rFonts w:cs="Droid Sans Fallback" w:ascii="Droid Sans Fallback" w:hAnsi="Droid Sans Fallback"/>
+        </w:rPr>
+        <w:tab/>
+      </w:r>
+      <w:r>
+        <w:rPr>
+          <w:rFonts w:ascii="Droid Sans Fallback" w:hAnsi="Droid Sans Fallback" w:cs="Droid Sans Fallback"/>
+        </w:rPr>
+        <w:t>联系调用门我们知道，其实中断门和陷阱门的作用机理几乎是一样的，只不过使用调用门时使用</w:t>
+      </w:r>
+      <w:r>
+        <w:rPr>
+          <w:rFonts w:cs="Droid Sans Fallback" w:ascii="Droid Sans Fallback" w:hAnsi="Droid Sans Fallback"/>
+        </w:rPr>
+        <w:t>call</w:t>
+      </w:r>
+      <w:r>
+        <w:rPr>
+          <w:rFonts w:ascii="Droid Sans Fallback" w:hAnsi="Droid Sans Fallback" w:cs="Droid Sans Fallback"/>
+        </w:rPr>
+        <w:t>指令，而这里我们使用</w:t>
+      </w:r>
+      <w:r>
+        <w:rPr>
+          <w:rFonts w:cs="Droid Sans Fallback" w:ascii="Droid Sans Fallback" w:hAnsi="Droid Sans Fallback"/>
+        </w:rPr>
+        <w:t>int</w:t>
+      </w:r>
+      <w:r>
+        <w:rPr>
+          <w:rFonts w:ascii="Droid Sans Fallback" w:hAnsi="Droid Sans Fallback" w:cs="Droid Sans Fallback"/>
+        </w:rPr>
+        <w:t>指令。</w:t>
+      </w:r>
+    </w:p>
+    <w:p>
+      <w:pPr>
+        <w:pStyle w:val="Normal"/>
+        <w:shd w:fill="FFFFFF" w:val="clear"/>
+        <w:rPr>
+          <w:rFonts w:ascii="Droid Sans Fallback" w:hAnsi="Droid Sans Fallback" w:cs="Droid Sans Fallback"/>
+        </w:rPr>
+      </w:pPr>
+      <w:r>
+        <w:rPr>
+          <w:rFonts w:cs="Droid Sans Fallback" w:ascii="Droid Sans Fallback" w:hAnsi="Droid Sans Fallback"/>
+        </w:rPr>
+        <w:tab/>
+      </w:r>
+      <w:r>
+        <w:rPr>
+          <w:rFonts w:ascii="Droid Sans Fallback" w:hAnsi="Droid Sans Fallback" w:cs="Droid Sans Fallback"/>
+        </w:rPr>
+        <w:t>刚才我们提到，</w:t>
+      </w:r>
+      <w:r>
+        <w:rPr>
+          <w:rFonts w:cs="Droid Sans Fallback" w:ascii="Droid Sans Fallback" w:hAnsi="Droid Sans Fallback"/>
+        </w:rPr>
+        <w:t>IDT</w:t>
+      </w:r>
+      <w:r>
+        <w:rPr>
+          <w:rFonts w:ascii="Droid Sans Fallback" w:hAnsi="Droid Sans Fallback" w:cs="Droid Sans Fallback"/>
+        </w:rPr>
+        <w:t>中可以有中断门</w:t>
+      </w:r>
+      <w:r>
+        <w:rPr/>
+        <w:t>、</w:t>
+      </w:r>
+      <w:r>
+        <w:rPr>
+          <w:rFonts w:ascii="Droid Sans Fallback" w:hAnsi="Droid Sans Fallback" w:cs="Droid Sans Fallback"/>
+        </w:rPr>
+        <w:t>陷阱门</w:t>
+      </w:r>
+      <w:r>
+        <w:rPr/>
+        <w:t>、</w:t>
+      </w:r>
+      <w:r>
+        <w:rPr>
+          <w:rFonts w:ascii="Droid Sans Fallback" w:hAnsi="Droid Sans Fallback" w:cs="Droid Sans Fallback"/>
+        </w:rPr>
+        <w:t>或者任务门。但任务门在有些操作系统中根本就没有用到</w:t>
+      </w:r>
+      <w:r>
+        <w:rPr>
+          <w:rFonts w:cs="Droid Sans Fallback" w:ascii="Droid Sans Fallback" w:hAnsi="Droid Sans Fallback"/>
+        </w:rPr>
+        <w:t>(</w:t>
+      </w:r>
+      <w:r>
+        <w:rPr>
+          <w:rFonts w:ascii="Droid Sans Fallback" w:hAnsi="Droid Sans Fallback" w:cs="Droid Sans Fallback"/>
+        </w:rPr>
+        <w:t>比</w:t>
+        <w:drawing>
+          <wp:anchor behindDoc="0" distT="0" distB="0" distL="0" distR="0" simplePos="0" locked="0" layoutInCell="1" allowOverlap="1" relativeHeight="27">
+            <wp:simplePos x="0" y="0"/>
+            <wp:positionH relativeFrom="column">
+              <wp:align>center</wp:align>
+            </wp:positionH>
+            <wp:positionV relativeFrom="paragraph">
+              <wp:align>top</wp:align>
+            </wp:positionV>
+            <wp:extent cx="5055870" cy="4559300"/>
+            <wp:effectExtent l="0" t="0" r="0" b="0"/>
+            <wp:wrapTopAndBottom/>
+            <wp:docPr id="28" name="Picture" descr=""/>
+            <wp:cNvGraphicFramePr>
+              <a:graphicFrameLocks xmlns:a="http://schemas.openxmlformats.org/drawingml/2006/main" noChangeAspect="1"/>
+            </wp:cNvGraphicFramePr>
+            <a:graphic xmlns:a="http://schemas.openxmlformats.org/drawingml/2006/main">
+              <a:graphicData uri="http://schemas.openxmlformats.org/drawingml/2006/picture">
+                <pic:pic xmlns:pic="http://schemas.openxmlformats.org/drawingml/2006/picture">
+                  <pic:nvPicPr>
+                    <pic:cNvPr id="28" name="Picture" descr=""/>
+                    <pic:cNvPicPr>
+                      <a:picLocks noChangeAspect="1" noChangeArrowheads="1"/>
+                    </pic:cNvPicPr>
+                  </pic:nvPicPr>
+                  <pic:blipFill>
+                    <a:blip r:embed="rId30"/>
+                    <a:stretch>
+                      <a:fillRect/>
+                    </a:stretch>
+                  </pic:blipFill>
+                  <pic:spPr bwMode="auto">
+                    <a:xfrm>
+                      <a:off x="0" y="0"/>
+                      <a:ext cx="5055870" cy="4559300"/>
+                    </a:xfrm>
+                    <a:prstGeom prst="rect">
+                      <a:avLst/>
+                    </a:prstGeom>
+                    <a:noFill/>
+                    <a:ln w="9525">
+                      <a:noFill/>
+                      <a:miter lim="800000"/>
+                      <a:headEnd/>
+                      <a:tailEnd/>
+                    </a:ln>
+                  </pic:spPr>
+                </pic:pic>
+              </a:graphicData>
+            </a:graphic>
+          </wp:anchor>
+        </w:drawing>
+      </w:r>
+      <w:r>
+        <w:rPr>
+          <w:rFonts w:ascii="Droid Sans Fallback" w:hAnsi="Droid Sans Fallback" w:cs="Droid Sans Fallback"/>
+        </w:rPr>
+        <w:t>如</w:t>
+      </w:r>
+      <w:r>
+        <w:rPr>
+          <w:rFonts w:cs="Droid Sans Fallback" w:ascii="Droid Sans Fallback" w:hAnsi="Droid Sans Fallback"/>
+        </w:rPr>
+        <w:t>Linux)</w:t>
+      </w:r>
+      <w:r>
+        <w:rPr>
+          <w:rFonts w:ascii="Droid Sans Fallback" w:hAnsi="Droid Sans Fallback" w:cs="Droid Sans Fallback"/>
+        </w:rPr>
+        <w:t>，这里，我们也不做太多关注。中断门和陷阱门的结构如图</w:t>
+      </w:r>
+      <w:r>
+        <w:rPr>
+          <w:rFonts w:cs="Droid Sans Fallback" w:ascii="Droid Sans Fallback" w:hAnsi="Droid Sans Fallback"/>
+        </w:rPr>
+        <w:t>3-37</w:t>
+      </w:r>
+      <w:r>
+        <w:rPr>
+          <w:rFonts w:ascii="Droid Sans Fallback" w:hAnsi="Droid Sans Fallback" w:cs="Droid Sans Fallback"/>
+        </w:rPr>
+        <w:t>所示。</w:t>
+      </w:r>
+    </w:p>
+    <w:p>
+      <w:pPr>
+        <w:pStyle w:val="Normal"/>
+        <w:shd w:fill="FFFFFF" w:val="clear"/>
+        <w:rPr/>
+      </w:pPr>
+      <w:r>
+        <w:rPr/>
+      </w:r>
+    </w:p>
+    <w:p>
+      <w:pPr>
+        <w:pStyle w:val="Normal"/>
+        <w:shd w:fill="FFFFFF" w:val="clear"/>
+        <w:rPr/>
+      </w:pPr>
+      <w:r>
+        <w:rPr/>
+      </w:r>
+    </w:p>
+    <w:p>
+      <w:pPr>
+        <w:pStyle w:val="Normal"/>
+        <w:shd w:fill="FFFFFF" w:val="clear"/>
+        <w:rPr/>
+      </w:pPr>
+      <w:r>
+        <w:rPr/>
+        <w:tab/>
+      </w:r>
+      <w:r>
+        <w:rPr/>
+        <w:t>对比调用门的结构我们知道，在中断门和陷阱门中的</w:t>
+      </w:r>
+      <w:r>
+        <w:rPr/>
+        <w:t>BYTE4</w:t>
+      </w:r>
+      <w:r>
+        <w:rPr/>
+        <w:t>的低</w:t>
+      </w:r>
+      <w:r>
+        <w:rPr/>
+        <w:t>5</w:t>
+      </w:r>
+      <w:r>
+        <w:rPr/>
+        <w:t>位变成了保留位，而不再是</w:t>
+      </w:r>
+      <w:r>
+        <w:rPr/>
+        <w:t>Param Count</w:t>
+      </w:r>
+      <w:r>
+        <w:rPr/>
+        <w:t>。而且，表示</w:t>
+      </w:r>
+      <w:r>
+        <w:rPr/>
+        <w:t>TYPE</w:t>
+      </w:r>
+      <w:r>
+        <w:rPr/>
+        <w:t>的</w:t>
+      </w:r>
+      <w:r>
+        <w:rPr/>
+        <w:t>4</w:t>
+      </w:r>
+      <w:r>
+        <w:rPr/>
+        <w:t>位也将变为</w:t>
+      </w:r>
+      <w:r>
+        <w:rPr/>
+        <w:t>0xE(</w:t>
+      </w:r>
+      <w:r>
+        <w:rPr/>
+        <w:t>中断门</w:t>
+      </w:r>
+      <w:r>
+        <w:rPr/>
+        <w:t>)</w:t>
+      </w:r>
+      <w:r>
+        <w:rPr/>
+        <w:t>或</w:t>
+      </w:r>
+      <w:r>
+        <w:rPr/>
+        <w:t>0xF(</w:t>
+      </w:r>
+      <w:r>
+        <w:rPr/>
+        <w:t>陷阱门</w:t>
+      </w:r>
+      <w:r>
+        <w:rPr/>
+        <w:t>)</w:t>
+      </w:r>
+      <w:r>
+        <w:rPr/>
+        <w:t>。当然，</w:t>
+      </w:r>
+      <w:r>
+        <w:rPr/>
+        <w:t>S</w:t>
+      </w:r>
+      <w:r>
+        <w:rPr/>
+        <w:t>位仍将是</w:t>
+      </w:r>
+      <w:r>
+        <w:rPr/>
+        <w:t>0</w:t>
+      </w:r>
+      <w:r>
+        <w:rPr/>
+        <w:t>。</w:t>
+        <w:drawing>
+          <wp:anchor behindDoc="0" distT="0" distB="0" distL="0" distR="0" simplePos="0" locked="0" layoutInCell="1" allowOverlap="1" relativeHeight="28">
+            <wp:simplePos x="0" y="0"/>
+            <wp:positionH relativeFrom="column">
+              <wp:posOffset>683895</wp:posOffset>
+            </wp:positionH>
+            <wp:positionV relativeFrom="paragraph">
+              <wp:posOffset>128270</wp:posOffset>
+            </wp:positionV>
+            <wp:extent cx="5113655" cy="2341880"/>
+            <wp:effectExtent l="0" t="0" r="0" b="0"/>
+            <wp:wrapTopAndBottom/>
+            <wp:docPr id="29" name="Picture" descr=""/>
+            <wp:cNvGraphicFramePr>
+              <a:graphicFrameLocks xmlns:a="http://schemas.openxmlformats.org/drawingml/2006/main" noChangeAspect="1"/>
+            </wp:cNvGraphicFramePr>
+            <a:graphic xmlns:a="http://schemas.openxmlformats.org/drawingml/2006/main">
+              <a:graphicData uri="http://schemas.openxmlformats.org/drawingml/2006/picture">
+                <pic:pic xmlns:pic="http://schemas.openxmlformats.org/drawingml/2006/picture">
+                  <pic:nvPicPr>
+                    <pic:cNvPr id="29" name="Picture" descr=""/>
+                    <pic:cNvPicPr>
+                      <a:picLocks noChangeAspect="1" noChangeArrowheads="1"/>
+                    </pic:cNvPicPr>
+                  </pic:nvPicPr>
+                  <pic:blipFill>
+                    <a:blip r:embed="rId31"/>
+                    <a:stretch>
+                      <a:fillRect/>
+                    </a:stretch>
+                  </pic:blipFill>
+                  <pic:spPr bwMode="auto">
+                    <a:xfrm>
+                      <a:off x="0" y="0"/>
+                      <a:ext cx="5113655" cy="2341880"/>
+                    </a:xfrm>
+                    <a:prstGeom prst="rect">
+                      <a:avLst/>
+                    </a:prstGeom>
+                    <a:noFill/>
+                    <a:ln w="9525">
+                      <a:noFill/>
+                      <a:miter lim="800000"/>
+                      <a:headEnd/>
+                      <a:tailEnd/>
+                    </a:ln>
+                  </pic:spPr>
+                </pic:pic>
+              </a:graphicData>
+            </a:graphic>
+          </wp:anchor>
+        </w:drawing>
+      </w:r>
+    </w:p>
+    <w:p>
+      <w:pPr>
+        <w:pStyle w:val="Normal"/>
+        <w:shd w:fill="FFFFFF" w:val="clear"/>
+        <w:rPr/>
+      </w:pPr>
+      <w:r>
+        <w:rPr/>
+        <w:tab/>
+      </w:r>
+      <w:r>
+        <w:rPr/>
+        <w:t>下面我们对中断进行一下全面的了解，再开展</w:t>
+      </w:r>
+      <w:r>
+        <w:rPr/>
+        <w:t>coding</w:t>
+      </w:r>
+      <w:r>
+        <w:rPr/>
+        <w:t>。</w:t>
+      </w:r>
+    </w:p>
+    <w:p>
+      <w:pPr>
+        <w:pStyle w:val="Normal"/>
+        <w:rPr>
+          <w:b/>
+          <w:bCs/>
+        </w:rPr>
+      </w:pPr>
+      <w:r>
+        <w:rPr>
+          <w:b/>
+          <w:bCs/>
+        </w:rPr>
+        <w:t>3.4.1</w:t>
+      </w:r>
+      <w:r>
+        <w:rPr>
+          <w:b/>
+          <w:bCs/>
+        </w:rPr>
+        <w:t>中断和异常机制</w:t>
+      </w:r>
+    </w:p>
+    <w:p>
+      <w:pPr>
+        <w:pStyle w:val="Normal"/>
+        <w:shd w:fill="FFFFFF" w:val="clear"/>
+        <w:rPr/>
+      </w:pPr>
+      <w:r>
+        <w:rPr/>
+      </w:r>
+    </w:p>
+    <w:p>
+      <w:pPr>
+        <w:pStyle w:val="Normal"/>
+        <w:shd w:fill="FFFFFF" w:val="clear"/>
+        <w:rPr/>
+      </w:pPr>
+      <w:r>
+        <w:rPr/>
+      </w:r>
+    </w:p>
+    <w:p>
+      <w:pPr>
+        <w:pStyle w:val="Normal"/>
+        <w:shd w:fill="FFFFFF" w:val="clear"/>
+        <w:rPr/>
+      </w:pPr>
+      <w:r>
+        <w:rPr/>
+      </w:r>
+    </w:p>
+    <w:p>
+      <w:pPr>
+        <w:pStyle w:val="Normal"/>
+        <w:shd w:fill="FFFFFF" w:val="clear"/>
+        <w:rPr/>
+      </w:pPr>
+      <w:r>
+        <w:rPr/>
       </w:r>
     </w:p>
     <w:p>

</xml_diff>

<commit_message>
Chapter 3.4.1 exception Chapter	3.4.2 interrupt
Signed-off-by: wujian <wujian@smartisan.com>
</commit_message>
<xml_diff>
--- a/自己动手写操作系统笔记.docx
+++ b/自己动手写操作系统笔记.docx
@@ -10118,7 +10118,7 @@
     <w:tbl>
       <w:tblPr>
         <w:jc w:val="left"/>
-        <w:tblInd w:w="28" w:type="dxa"/>
+        <w:tblInd w:w="25" w:type="dxa"/>
         <w:tblBorders>
           <w:top w:val="single" w:sz="2" w:space="0" w:color="000001"/>
           <w:left w:val="single" w:sz="2" w:space="0" w:color="000001"/>
@@ -10129,7 +10129,7 @@
         </w:tblBorders>
         <w:tblCellMar>
           <w:top w:w="55" w:type="dxa"/>
-          <w:left w:w="18" w:type="dxa"/>
+          <w:left w:w="15" w:type="dxa"/>
           <w:bottom w:w="55" w:type="dxa"/>
           <w:right w:w="55" w:type="dxa"/>
         </w:tblCellMar>
@@ -10156,7 +10156,7 @@
             </w:tcBorders>
             <w:shd w:fill="FFFFFF" w:val="clear"/>
             <w:tcMar>
-              <w:left w:w="18" w:type="dxa"/>
+              <w:left w:w="15" w:type="dxa"/>
             </w:tcMar>
           </w:tcPr>
           <w:p>
@@ -10182,7 +10182,7 @@
             </w:tcBorders>
             <w:shd w:fill="FFFFFF" w:val="clear"/>
             <w:tcMar>
-              <w:left w:w="18" w:type="dxa"/>
+              <w:left w:w="15" w:type="dxa"/>
             </w:tcMar>
           </w:tcPr>
           <w:p>
@@ -10210,7 +10210,7 @@
             </w:tcBorders>
             <w:shd w:fill="FFFFFF" w:val="clear"/>
             <w:tcMar>
-              <w:left w:w="18" w:type="dxa"/>
+              <w:left w:w="15" w:type="dxa"/>
             </w:tcMar>
           </w:tcPr>
           <w:p>
@@ -10243,7 +10243,7 @@
             </w:tcBorders>
             <w:shd w:fill="FFFFFF" w:val="clear"/>
             <w:tcMar>
-              <w:left w:w="18" w:type="dxa"/>
+              <w:left w:w="15" w:type="dxa"/>
             </w:tcMar>
           </w:tcPr>
           <w:p>
@@ -10271,7 +10271,7 @@
             </w:tcBorders>
             <w:shd w:fill="FFFFFF" w:val="clear"/>
             <w:tcMar>
-              <w:left w:w="18" w:type="dxa"/>
+              <w:left w:w="15" w:type="dxa"/>
             </w:tcMar>
           </w:tcPr>
           <w:p>
@@ -10311,7 +10311,7 @@
             </w:tcBorders>
             <w:shd w:fill="FFFFFF" w:val="clear"/>
             <w:tcMar>
-              <w:left w:w="18" w:type="dxa"/>
+              <w:left w:w="15" w:type="dxa"/>
             </w:tcMar>
           </w:tcPr>
           <w:p>
@@ -10338,7 +10338,7 @@
             </w:tcBorders>
             <w:shd w:fill="FFFFFF" w:val="clear"/>
             <w:tcMar>
-              <w:left w:w="18" w:type="dxa"/>
+              <w:left w:w="15" w:type="dxa"/>
             </w:tcMar>
           </w:tcPr>
           <w:p>
@@ -10387,7 +10387,7 @@
             </w:tcBorders>
             <w:shd w:fill="FFFFFF" w:val="clear"/>
             <w:tcMar>
-              <w:left w:w="18" w:type="dxa"/>
+              <w:left w:w="15" w:type="dxa"/>
             </w:tcMar>
           </w:tcPr>
           <w:p>
@@ -20176,7 +20176,7 @@
     <w:tbl>
       <w:tblPr>
         <w:jc w:val="left"/>
-        <w:tblInd w:w="43" w:type="dxa"/>
+        <w:tblInd w:w="41" w:type="dxa"/>
         <w:tblBorders>
           <w:top w:val="single" w:sz="2" w:space="0" w:color="000001"/>
           <w:left w:val="single" w:sz="2" w:space="0" w:color="000001"/>
@@ -20187,7 +20187,7 @@
         </w:tblBorders>
         <w:tblCellMar>
           <w:top w:w="55" w:type="dxa"/>
-          <w:left w:w="39" w:type="dxa"/>
+          <w:left w:w="36" w:type="dxa"/>
           <w:bottom w:w="55" w:type="dxa"/>
           <w:right w:w="55" w:type="dxa"/>
         </w:tblCellMar>
@@ -20214,7 +20214,7 @@
             </w:tcBorders>
             <w:shd w:fill="FFFFFF" w:val="clear"/>
             <w:tcMar>
-              <w:left w:w="39" w:type="dxa"/>
+              <w:left w:w="36" w:type="dxa"/>
             </w:tcMar>
           </w:tcPr>
           <w:p>
@@ -20242,7 +20242,7 @@
             </w:tcBorders>
             <w:shd w:fill="FFFFFF" w:val="clear"/>
             <w:tcMar>
-              <w:left w:w="39" w:type="dxa"/>
+              <w:left w:w="36" w:type="dxa"/>
             </w:tcMar>
           </w:tcPr>
           <w:p>
@@ -20270,7 +20270,7 @@
             </w:tcBorders>
             <w:shd w:fill="FFFFFF" w:val="clear"/>
             <w:tcMar>
-              <w:left w:w="39" w:type="dxa"/>
+              <w:left w:w="36" w:type="dxa"/>
             </w:tcMar>
           </w:tcPr>
           <w:p>
@@ -20311,7 +20311,7 @@
             </w:tcBorders>
             <w:shd w:fill="FFFFFF" w:val="clear"/>
             <w:tcMar>
-              <w:left w:w="39" w:type="dxa"/>
+              <w:left w:w="36" w:type="dxa"/>
             </w:tcMar>
           </w:tcPr>
           <w:p>
@@ -20339,7 +20339,7 @@
             </w:tcBorders>
             <w:shd w:fill="FFFFFF" w:val="clear"/>
             <w:tcMar>
-              <w:left w:w="39" w:type="dxa"/>
+              <w:left w:w="36" w:type="dxa"/>
             </w:tcMar>
           </w:tcPr>
           <w:p>
@@ -20367,7 +20367,7 @@
             </w:tcBorders>
             <w:shd w:fill="FFFFFF" w:val="clear"/>
             <w:tcMar>
-              <w:left w:w="39" w:type="dxa"/>
+              <w:left w:w="36" w:type="dxa"/>
             </w:tcMar>
           </w:tcPr>
           <w:p>
@@ -20400,7 +20400,7 @@
             </w:tcBorders>
             <w:shd w:fill="FFFFFF" w:val="clear"/>
             <w:tcMar>
-              <w:left w:w="39" w:type="dxa"/>
+              <w:left w:w="36" w:type="dxa"/>
             </w:tcMar>
           </w:tcPr>
           <w:p>
@@ -20428,7 +20428,7 @@
             </w:tcBorders>
             <w:shd w:fill="FFFFFF" w:val="clear"/>
             <w:tcMar>
-              <w:left w:w="39" w:type="dxa"/>
+              <w:left w:w="36" w:type="dxa"/>
             </w:tcMar>
           </w:tcPr>
           <w:p>
@@ -20456,7 +20456,7 @@
             </w:tcBorders>
             <w:shd w:fill="FFFFFF" w:val="clear"/>
             <w:tcMar>
-              <w:left w:w="39" w:type="dxa"/>
+              <w:left w:w="36" w:type="dxa"/>
             </w:tcMar>
           </w:tcPr>
           <w:p>
@@ -20489,7 +20489,7 @@
             </w:tcBorders>
             <w:shd w:fill="FFFFFF" w:val="clear"/>
             <w:tcMar>
-              <w:left w:w="39" w:type="dxa"/>
+              <w:left w:w="36" w:type="dxa"/>
             </w:tcMar>
           </w:tcPr>
           <w:p>
@@ -20517,7 +20517,7 @@
             </w:tcBorders>
             <w:shd w:fill="FFFFFF" w:val="clear"/>
             <w:tcMar>
-              <w:left w:w="39" w:type="dxa"/>
+              <w:left w:w="36" w:type="dxa"/>
             </w:tcMar>
           </w:tcPr>
           <w:p>
@@ -20545,7 +20545,7 @@
             </w:tcBorders>
             <w:shd w:fill="FFFFFF" w:val="clear"/>
             <w:tcMar>
-              <w:left w:w="39" w:type="dxa"/>
+              <w:left w:w="36" w:type="dxa"/>
             </w:tcMar>
           </w:tcPr>
           <w:p>
@@ -20578,7 +20578,7 @@
             </w:tcBorders>
             <w:shd w:fill="FFFFFF" w:val="clear"/>
             <w:tcMar>
-              <w:left w:w="39" w:type="dxa"/>
+              <w:left w:w="36" w:type="dxa"/>
             </w:tcMar>
           </w:tcPr>
           <w:p>
@@ -20606,7 +20606,7 @@
             </w:tcBorders>
             <w:shd w:fill="FFFFFF" w:val="clear"/>
             <w:tcMar>
-              <w:left w:w="39" w:type="dxa"/>
+              <w:left w:w="36" w:type="dxa"/>
             </w:tcMar>
           </w:tcPr>
           <w:p>
@@ -20634,7 +20634,7 @@
             </w:tcBorders>
             <w:shd w:fill="FFFFFF" w:val="clear"/>
             <w:tcMar>
-              <w:left w:w="39" w:type="dxa"/>
+              <w:left w:w="36" w:type="dxa"/>
             </w:tcMar>
           </w:tcPr>
           <w:p>
@@ -20667,7 +20667,7 @@
             </w:tcBorders>
             <w:shd w:fill="FFFFFF" w:val="clear"/>
             <w:tcMar>
-              <w:left w:w="39" w:type="dxa"/>
+              <w:left w:w="36" w:type="dxa"/>
             </w:tcMar>
           </w:tcPr>
           <w:p>
@@ -20695,7 +20695,7 @@
             </w:tcBorders>
             <w:shd w:fill="FFFFFF" w:val="clear"/>
             <w:tcMar>
-              <w:left w:w="39" w:type="dxa"/>
+              <w:left w:w="36" w:type="dxa"/>
             </w:tcMar>
           </w:tcPr>
           <w:p>
@@ -20723,7 +20723,7 @@
             </w:tcBorders>
             <w:shd w:fill="FFFFFF" w:val="clear"/>
             <w:tcMar>
-              <w:left w:w="39" w:type="dxa"/>
+              <w:left w:w="36" w:type="dxa"/>
             </w:tcMar>
           </w:tcPr>
           <w:p>
@@ -26351,7 +26351,31 @@
         <w:rPr>
           <w:rFonts w:ascii="Droid Sans Fallback" w:hAnsi="Droid Sans Fallback" w:cs="Droid Sans Fallback"/>
         </w:rPr>
-        <w:t>比</w:t>
+        <w:t>比如</w:t>
+      </w:r>
+      <w:r>
+        <w:rPr>
+          <w:rFonts w:cs="Droid Sans Fallback" w:ascii="Droid Sans Fallback" w:hAnsi="Droid Sans Fallback"/>
+        </w:rPr>
+        <w:t>Linux)</w:t>
+      </w:r>
+      <w:r>
+        <w:rPr>
+          <w:rFonts w:ascii="Droid Sans Fallback" w:hAnsi="Droid Sans Fallback" w:cs="Droid Sans Fallback"/>
+        </w:rPr>
+        <w:t>，这里，我们也不做太多关注。中断门和陷阱门的结构如图</w:t>
+      </w:r>
+      <w:r>
+        <w:rPr>
+          <w:rFonts w:cs="Droid Sans Fallback" w:ascii="Droid Sans Fallback" w:hAnsi="Droid Sans Fallback"/>
+        </w:rPr>
+        <w:t>3-37</w:t>
+      </w:r>
+      <w:r>
+        <w:rPr>
+          <w:rFonts w:ascii="Droid Sans Fallback" w:hAnsi="Droid Sans Fallback" w:cs="Droid Sans Fallback"/>
+        </w:rPr>
+        <w:t>所示。</w:t>
         <w:drawing>
           <wp:anchor behindDoc="0" distT="0" distB="0" distL="0" distR="0" simplePos="0" locked="0" layoutInCell="1" allowOverlap="1" relativeHeight="27">
             <wp:simplePos x="0" y="0"/>
@@ -26404,36 +26428,6 @@
             </a:graphic>
           </wp:anchor>
         </w:drawing>
-      </w:r>
-      <w:r>
-        <w:rPr>
-          <w:rFonts w:ascii="Droid Sans Fallback" w:hAnsi="Droid Sans Fallback" w:cs="Droid Sans Fallback"/>
-        </w:rPr>
-        <w:t>如</w:t>
-      </w:r>
-      <w:r>
-        <w:rPr>
-          <w:rFonts w:cs="Droid Sans Fallback" w:ascii="Droid Sans Fallback" w:hAnsi="Droid Sans Fallback"/>
-        </w:rPr>
-        <w:t>Linux)</w:t>
-      </w:r>
-      <w:r>
-        <w:rPr>
-          <w:rFonts w:ascii="Droid Sans Fallback" w:hAnsi="Droid Sans Fallback" w:cs="Droid Sans Fallback"/>
-        </w:rPr>
-        <w:t>，这里，我们也不做太多关注。中断门和陷阱门的结构如图</w:t>
-      </w:r>
-      <w:r>
-        <w:rPr>
-          <w:rFonts w:cs="Droid Sans Fallback" w:ascii="Droid Sans Fallback" w:hAnsi="Droid Sans Fallback"/>
-        </w:rPr>
-        <w:t>3-37</w:t>
-      </w:r>
-      <w:r>
-        <w:rPr>
-          <w:rFonts w:ascii="Droid Sans Fallback" w:hAnsi="Droid Sans Fallback" w:cs="Droid Sans Fallback"/>
-        </w:rPr>
-        <w:t>所示。</w:t>
       </w:r>
     </w:p>
     <w:p>
@@ -26654,7 +26648,14 @@
           <w:b/>
           <w:bCs/>
         </w:rPr>
-        <w:t>中断和异常机制</w:t>
+        <w:t xml:space="preserve">中断和异常机制 </w:t>
+      </w:r>
+      <w:r>
+        <w:rPr>
+          <w:b/>
+          <w:bCs/>
+        </w:rPr>
+        <w:t>P129</w:t>
       </w:r>
     </w:p>
     <w:p>
@@ -26665,6 +26666,11 @@
       </w:pPr>
       <w:r>
         <w:rPr/>
+        <w:tab/>
+      </w:r>
+      <w:r>
+        <w:rPr/>
+        <w:t>不管中断还是异常，通俗来讲，都是软件或者硬件发生了某种情形而通知处理器的行为。于是，由此引出两个问题：一是处理器可以对何种类型的通知做出反应；二是当接到某种通知时做出何种处理。</w:t>
       </w:r>
     </w:p>
     <w:p>
@@ -26675,6 +26681,35 @@
       </w:pPr>
       <w:r>
         <w:rPr/>
+        <w:tab/>
+      </w:r>
+      <w:r>
+        <w:rPr/>
+        <w:t>每一种中断</w:t>
+      </w:r>
+      <w:r>
+        <w:rPr/>
+        <w:t>(</w:t>
+      </w:r>
+      <w:r>
+        <w:rPr/>
+        <w:t>异常</w:t>
+      </w:r>
+      <w:r>
+        <w:rPr/>
+        <w:t>)</w:t>
+      </w:r>
+      <w:r>
+        <w:rPr/>
+        <w:t>都会对应一个中断向量号，而这个向量号通过</w:t>
+      </w:r>
+      <w:r>
+        <w:rPr/>
+        <w:t>IDT</w:t>
+      </w:r>
+      <w:r>
+        <w:rPr/>
+        <w:t>就与相应的中断处理程序对应起来。</w:t>
       </w:r>
     </w:p>
     <w:p>
@@ -26685,6 +26720,23 @@
       </w:pPr>
       <w:r>
         <w:rPr/>
+        <w:tab/>
+      </w:r>
+      <w:r>
+        <w:rPr/>
+        <w:t>那么</w:t>
+      </w:r>
+      <w:r>
+        <w:rPr/>
+        <w:t>，处理器到底能处理哪些中断或异常呢？可以查阅原文的表</w:t>
+      </w:r>
+      <w:r>
+        <w:rPr/>
+        <w:t>3-11</w:t>
+      </w:r>
+      <w:r>
+        <w:rPr/>
+        <w:t>。</w:t>
       </w:r>
     </w:p>
     <w:p>
@@ -26695,36 +26747,230 @@
       </w:pPr>
       <w:r>
         <w:rPr/>
+        <w:tab/>
+      </w:r>
+      <w:r>
+        <w:rPr/>
+        <w:t>看到</w:t>
+      </w:r>
+      <w:r>
+        <w:rPr/>
+        <w:t>“助记符”这一栏你可能想起来了，前文中我们对于</w:t>
+      </w:r>
+      <w:r>
+        <w:rPr/>
+        <w:t>#GP</w:t>
+      </w:r>
+      <w:r>
+        <w:rPr/>
+        <w:t>、</w:t>
+      </w:r>
+      <w:r>
+        <w:rPr/>
+        <w:t>#TS</w:t>
+      </w:r>
+      <w:r>
+        <w:rPr/>
+        <w:t>等异常已经有所提及。而“类型”一栏可能让你有些迷惑，这里由于怕引起歧义，所以没有进行翻译。实际上，</w:t>
+      </w:r>
+      <w:r>
+        <w:rPr/>
+        <w:t>Fault</w:t>
+      </w:r>
+      <w:r>
+        <w:rPr/>
+        <w:t>、</w:t>
+      </w:r>
+      <w:r>
+        <w:rPr/>
+        <w:t>Trap</w:t>
+      </w:r>
+      <w:r>
+        <w:rPr/>
+        <w:t>和</w:t>
+      </w:r>
+      <w:r>
+        <w:rPr/>
+        <w:t>Abort</w:t>
+      </w:r>
+      <w:r>
+        <w:rPr/>
+        <w:t>是异常的三种类型，他们的具体解释如下：</w:t>
       </w:r>
     </w:p>
     <w:p>
       <w:pPr>
         <w:pStyle w:val="Normal"/>
         <w:shd w:fill="FFFFFF" w:val="clear"/>
-        <w:rPr/>
-      </w:pPr>
-      <w:r>
-        <w:rPr/>
+        <w:rPr>
+          <w:rFonts w:ascii="Droid Sans Fallback" w:hAnsi="Droid Sans Fallback" w:cs="Droid Sans Fallback"/>
+        </w:rPr>
+      </w:pPr>
+      <w:r>
+        <w:rPr/>
+        <w:tab/>
+      </w:r>
+      <w:r>
+        <w:rPr>
+          <w:rFonts w:cs="Droid Sans Fallback" w:ascii="Droid Sans Fallback" w:hAnsi="Droid Sans Fallback"/>
+        </w:rPr>
+        <w:t xml:space="preserve">● </w:t>
+      </w:r>
+      <w:r>
+        <w:rPr>
+          <w:rFonts w:cs="Droid Sans Fallback" w:ascii="Droid Sans Fallback" w:hAnsi="Droid Sans Fallback"/>
+        </w:rPr>
+        <w:t>Faults</w:t>
+      </w:r>
+      <w:r>
+        <w:rPr>
+          <w:rFonts w:ascii="Droid Sans Fallback" w:hAnsi="Droid Sans Fallback" w:cs="Droid Sans Fallback"/>
+        </w:rPr>
+        <w:t>是一种可被更正的异常，而且一旦被更正，程序可以不失连续性地继续执行。当一个</w:t>
+      </w:r>
+      <w:r>
+        <w:rPr>
+          <w:rFonts w:cs="Droid Sans Fallback" w:ascii="Droid Sans Fallback" w:hAnsi="Droid Sans Fallback"/>
+        </w:rPr>
+        <w:t>fault</w:t>
+      </w:r>
+      <w:r>
+        <w:rPr>
+          <w:rFonts w:ascii="Droid Sans Fallback" w:hAnsi="Droid Sans Fallback" w:cs="Droid Sans Fallback"/>
+        </w:rPr>
+        <w:t>发生时，处理器会把产生</w:t>
+      </w:r>
+      <w:r>
+        <w:rPr>
+          <w:rFonts w:cs="Droid Sans Fallback" w:ascii="Droid Sans Fallback" w:hAnsi="Droid Sans Fallback"/>
+        </w:rPr>
+        <w:t>fault</w:t>
+      </w:r>
+      <w:r>
+        <w:rPr>
+          <w:rFonts w:ascii="Droid Sans Fallback" w:hAnsi="Droid Sans Fallback" w:cs="Droid Sans Fallback"/>
+        </w:rPr>
+        <w:t>的指令之前的状态保存起来。异常处理程序的返回地址将会是产生</w:t>
+      </w:r>
+      <w:r>
+        <w:rPr>
+          <w:rFonts w:cs="Droid Sans Fallback" w:ascii="Droid Sans Fallback" w:hAnsi="Droid Sans Fallback"/>
+        </w:rPr>
+        <w:t>fault</w:t>
+      </w:r>
+      <w:r>
+        <w:rPr>
+          <w:rFonts w:ascii="Droid Sans Fallback" w:hAnsi="Droid Sans Fallback" w:cs="Droid Sans Fallback"/>
+        </w:rPr>
+        <w:t>的指令，而不是其后的那条指令。</w:t>
       </w:r>
     </w:p>
     <w:p>
       <w:pPr>
         <w:pStyle w:val="Normal"/>
         <w:shd w:fill="FFFFFF" w:val="clear"/>
-        <w:rPr/>
-      </w:pPr>
-      <w:r>
-        <w:rPr/>
+        <w:rPr>
+          <w:rFonts w:ascii="Droid Sans Fallback" w:hAnsi="Droid Sans Fallback" w:cs="Droid Sans Fallback"/>
+        </w:rPr>
+      </w:pPr>
+      <w:r>
+        <w:rPr>
+          <w:rFonts w:cs="Droid Sans Fallback" w:ascii="Droid Sans Fallback" w:hAnsi="Droid Sans Fallback"/>
+        </w:rPr>
+        <w:tab/>
+        <w:t>● Traps</w:t>
+      </w:r>
+      <w:r>
+        <w:rPr>
+          <w:rFonts w:ascii="Droid Sans Fallback" w:hAnsi="Droid Sans Fallback" w:cs="Droid Sans Fallback"/>
+        </w:rPr>
+        <w:t>是一种在发生</w:t>
+      </w:r>
+      <w:r>
+        <w:rPr>
+          <w:rFonts w:cs="Droid Sans Fallback" w:ascii="Droid Sans Fallback" w:hAnsi="Droid Sans Fallback"/>
+        </w:rPr>
+        <w:t>trap</w:t>
+      </w:r>
+      <w:r>
+        <w:rPr>
+          <w:rFonts w:ascii="Droid Sans Fallback" w:hAnsi="Droid Sans Fallback" w:cs="Droid Sans Fallback"/>
+        </w:rPr>
+        <w:t>的指令之后立即被报告的异常，它允许程序或任务不失连续性地继续执行。异常处理程序的返回地址将会是产生</w:t>
+      </w:r>
+      <w:r>
+        <w:rPr>
+          <w:rFonts w:cs="Droid Sans Fallback" w:ascii="Droid Sans Fallback" w:hAnsi="Droid Sans Fallback"/>
+        </w:rPr>
+        <w:t>trap</w:t>
+      </w:r>
+      <w:r>
+        <w:rPr>
+          <w:rFonts w:ascii="Droid Sans Fallback" w:hAnsi="Droid Sans Fallback" w:cs="Droid Sans Fallback"/>
+        </w:rPr>
+        <w:t>的指令之后的那条指令。</w:t>
       </w:r>
     </w:p>
     <w:p>
       <w:pPr>
         <w:pStyle w:val="Normal"/>
         <w:shd w:fill="FFFFFF" w:val="clear"/>
-        <w:rPr/>
-      </w:pPr>
-      <w:r>
-        <w:rPr/>
+        <w:rPr>
+          <w:rFonts w:ascii="Droid Sans Fallback" w:hAnsi="Droid Sans Fallback" w:cs="Droid Sans Fallback"/>
+        </w:rPr>
+      </w:pPr>
+      <w:r>
+        <w:rPr>
+          <w:rFonts w:cs="Droid Sans Fallback" w:ascii="Droid Sans Fallback" w:hAnsi="Droid Sans Fallback"/>
+        </w:rPr>
+        <w:tab/>
+        <w:t xml:space="preserve">● </w:t>
+      </w:r>
+      <w:r>
+        <w:rPr>
+          <w:rFonts w:cs="Droid Sans Fallback" w:ascii="Droid Sans Fallback" w:hAnsi="Droid Sans Fallback"/>
+        </w:rPr>
+        <w:t>Aborts</w:t>
+      </w:r>
+      <w:r>
+        <w:rPr>
+          <w:rFonts w:ascii="Droid Sans Fallback" w:hAnsi="Droid Sans Fallback" w:cs="Droid Sans Fallback"/>
+        </w:rPr>
+        <w:t>是一种不总是报告精确异常发生位置的异常，它不允许程序或任务继续执行，而是用来报告严重错误的。</w:t>
+      </w:r>
+    </w:p>
+    <w:p>
+      <w:pPr>
+        <w:pStyle w:val="3"/>
+        <w:rPr>
+          <w:rFonts w:cs="Droid Sans Fallback" w:ascii="Droid Sans Fallback" w:hAnsi="Droid Sans Fallback"/>
+          <w:b/>
+          <w:bCs/>
+        </w:rPr>
+      </w:pPr>
+      <w:r>
+        <w:rPr>
+          <w:rFonts w:cs="Droid Sans Fallback" w:ascii="Droid Sans Fallback" w:hAnsi="Droid Sans Fallback"/>
+          <w:b/>
+          <w:bCs/>
+        </w:rPr>
+        <w:t>3.4.2</w:t>
+      </w:r>
+      <w:r>
+        <w:rPr>
+          <w:rFonts w:ascii="Droid Sans Fallback" w:hAnsi="Droid Sans Fallback" w:cs="Droid Sans Fallback"/>
+          <w:b/>
+          <w:bCs/>
+        </w:rPr>
+        <w:t xml:space="preserve">外部中断 </w:t>
+      </w:r>
+      <w:r>
+        <w:rPr>
+          <w:rFonts w:cs="Droid Sans Fallback" w:ascii="Droid Sans Fallback" w:hAnsi="Droid Sans Fallback"/>
+          <w:b/>
+          <w:bCs/>
+        </w:rPr>
+        <w:t>P131</w:t>
       </w:r>
     </w:p>
     <w:p>
@@ -26745,6 +26991,23 @@
       </w:pPr>
       <w:r>
         <w:rPr/>
+        <w:tab/>
+      </w:r>
+      <w:r>
+        <w:rPr/>
+        <w:t>中断产生的原因有两种</w:t>
+      </w:r>
+      <w:r>
+        <w:rPr/>
+        <w:t>，一种是外部中断，也就是由硬件产生的中断，另一种是由指令</w:t>
+      </w:r>
+      <w:r>
+        <w:rPr/>
+        <w:t>int n</w:t>
+      </w:r>
+      <w:r>
+        <w:rPr/>
+        <w:t>产生的中断。</w:t>
       </w:r>
     </w:p>
     <w:p>
@@ -26755,6 +27018,27 @@
       </w:pPr>
       <w:r>
         <w:rPr/>
+        <w:tab/>
+      </w:r>
+      <w:r>
+        <w:rPr/>
+        <w:t>指令</w:t>
+      </w:r>
+      <w:r>
+        <w:rPr/>
+        <w:t>int n</w:t>
+      </w:r>
+      <w:r>
+        <w:rPr/>
+        <w:t>，</w:t>
+      </w:r>
+      <w:r>
+        <w:rPr/>
+        <w:t>n</w:t>
+      </w:r>
+      <w:r>
+        <w:rPr/>
+        <w:t>为向量号，它类似于调用门的使用。</w:t>
       </w:r>
     </w:p>
     <w:p>
@@ -26765,6 +27049,55 @@
       </w:pPr>
       <w:r>
         <w:rPr/>
+        <w:tab/>
+      </w:r>
+      <w:r>
+        <w:rPr/>
+        <w:t>外部中断的情况则复杂一些</w:t>
+      </w:r>
+      <w:r>
+        <w:rPr/>
+        <w:t>，因为需要建立硬件中断与向量号之间的对应关系。外部中断分为不可屏蔽中断</w:t>
+      </w:r>
+      <w:r>
+        <w:rPr/>
+        <w:t>(NMI)</w:t>
+      </w:r>
+      <w:r>
+        <w:rPr/>
+        <w:t>和可屏蔽中断两种，分别由</w:t>
+      </w:r>
+      <w:r>
+        <w:rPr/>
+        <w:t>CPU</w:t>
+      </w:r>
+      <w:r>
+        <w:rPr/>
+        <w:t>两根引脚</w:t>
+      </w:r>
+      <w:r>
+        <w:rPr/>
+        <w:t>NMI</w:t>
+      </w:r>
+      <w:r>
+        <w:rPr/>
+        <w:t>和</w:t>
+      </w:r>
+      <w:r>
+        <w:rPr/>
+        <w:t>INTR</w:t>
+      </w:r>
+      <w:r>
+        <w:rPr/>
+        <w:t>来接收，图</w:t>
+      </w:r>
+      <w:r>
+        <w:rPr/>
+        <w:t>3-38</w:t>
+      </w:r>
+      <w:r>
+        <w:rPr/>
+        <w:t>。</w:t>
       </w:r>
     </w:p>
     <w:p>
@@ -26775,6 +27108,58 @@
       </w:pPr>
       <w:r>
         <w:rPr/>
+        <w:drawing>
+          <wp:anchor behindDoc="0" distT="0" distB="0" distL="0" distR="0" simplePos="0" locked="0" layoutInCell="1" allowOverlap="1" relativeHeight="30">
+            <wp:simplePos x="0" y="0"/>
+            <wp:positionH relativeFrom="column">
+              <wp:align>center</wp:align>
+            </wp:positionH>
+            <wp:positionV relativeFrom="paragraph">
+              <wp:align>top</wp:align>
+            </wp:positionV>
+            <wp:extent cx="4528820" cy="1988185"/>
+            <wp:effectExtent l="0" t="0" r="0" b="0"/>
+            <wp:wrapTopAndBottom/>
+            <wp:docPr id="30" name="Picture" descr=""/>
+            <wp:cNvGraphicFramePr>
+              <a:graphicFrameLocks xmlns:a="http://schemas.openxmlformats.org/drawingml/2006/main" noChangeAspect="1"/>
+            </wp:cNvGraphicFramePr>
+            <a:graphic xmlns:a="http://schemas.openxmlformats.org/drawingml/2006/main">
+              <a:graphicData uri="http://schemas.openxmlformats.org/drawingml/2006/picture">
+                <pic:pic xmlns:pic="http://schemas.openxmlformats.org/drawingml/2006/picture">
+                  <pic:nvPicPr>
+                    <pic:cNvPr id="30" name="Picture" descr=""/>
+                    <pic:cNvPicPr>
+                      <a:picLocks noChangeAspect="1" noChangeArrowheads="1"/>
+                    </pic:cNvPicPr>
+                  </pic:nvPicPr>
+                  <pic:blipFill>
+                    <a:blip r:embed="rId32"/>
+                    <a:stretch>
+                      <a:fillRect/>
+                    </a:stretch>
+                  </pic:blipFill>
+                  <pic:spPr bwMode="auto">
+                    <a:xfrm>
+                      <a:off x="0" y="0"/>
+                      <a:ext cx="4528820" cy="1988185"/>
+                    </a:xfrm>
+                    <a:prstGeom prst="rect">
+                      <a:avLst/>
+                    </a:prstGeom>
+                    <a:noFill/>
+                    <a:ln w="9525">
+                      <a:noFill/>
+                      <a:miter lim="800000"/>
+                      <a:headEnd/>
+                      <a:tailEnd/>
+                    </a:ln>
+                  </pic:spPr>
+                </pic:pic>
+              </a:graphicData>
+            </a:graphic>
+          </wp:anchor>
+        </w:drawing>
       </w:r>
     </w:p>
     <w:p>
@@ -26785,6 +27170,1084 @@
       </w:pPr>
       <w:r>
         <w:rPr/>
+        <w:tab/>
+      </w:r>
+      <w:r>
+        <w:rPr/>
+        <w:t>NMI</w:t>
+      </w:r>
+      <w:r>
+        <w:rPr/>
+        <w:t>不可屏蔽，因为它与</w:t>
+      </w:r>
+      <w:r>
+        <w:rPr/>
+        <w:t>IF</w:t>
+      </w:r>
+      <w:r>
+        <w:rPr/>
+        <w:t>是否被设置无关。</w:t>
+      </w:r>
+      <w:r>
+        <w:rPr/>
+        <w:t>NMI</w:t>
+      </w:r>
+      <w:r>
+        <w:rPr/>
+        <w:t>中断对应的中断向量号为</w:t>
+      </w:r>
+      <w:r>
+        <w:rPr/>
+        <w:t>2</w:t>
+      </w:r>
+      <w:r>
+        <w:rPr/>
+        <w:t>，这在表</w:t>
+      </w:r>
+      <w:r>
+        <w:rPr/>
+        <w:t>3-11</w:t>
+      </w:r>
+      <w:r>
+        <w:rPr/>
+        <w:t>中已经有所说明。</w:t>
+      </w:r>
+    </w:p>
+    <w:p>
+      <w:pPr>
+        <w:pStyle w:val="Normal"/>
+        <w:shd w:fill="FFFFFF" w:val="clear"/>
+        <w:rPr/>
+      </w:pPr>
+      <w:r>
+        <w:rPr/>
+        <w:tab/>
+      </w:r>
+      <w:r>
+        <w:rPr/>
+        <w:t>可屏蔽中断与</w:t>
+      </w:r>
+      <w:r>
+        <w:rPr/>
+        <w:t>CPU</w:t>
+      </w:r>
+      <w:r>
+        <w:rPr/>
+        <w:t>的关系是通过对可编程中断控制器</w:t>
+      </w:r>
+      <w:r>
+        <w:rPr/>
+        <w:t>8259A</w:t>
+      </w:r>
+      <w:r>
+        <w:rPr/>
+        <w:t>建立起来的。如果你是第一次听说</w:t>
+      </w:r>
+      <w:r>
+        <w:rPr/>
+        <w:t>8259A</w:t>
+      </w:r>
+      <w:r>
+        <w:rPr/>
+        <w:t>，那么你可以认为它是中断机制中所有外围设备的一个代理，这个代理不但可以根据优先级在同时发生中断的设备中选择应该处理的请求，而且可以通过对其寄存器的设置来屏蔽或打开相应的中断。</w:t>
+      </w:r>
+    </w:p>
+    <w:p>
+      <w:pPr>
+        <w:pStyle w:val="Normal"/>
+        <w:shd w:fill="FFFFFF" w:val="clear"/>
+        <w:rPr/>
+      </w:pPr>
+      <w:r>
+        <w:rPr/>
+        <w:tab/>
+      </w:r>
+      <w:r>
+        <w:rPr/>
+        <w:t>由图</w:t>
+      </w:r>
+      <w:r>
+        <w:rPr/>
+        <w:t>3-38</w:t>
+      </w:r>
+      <w:r>
+        <w:rPr/>
+        <w:t>我们知道，与</w:t>
+      </w:r>
+      <w:r>
+        <w:rPr/>
+        <w:t>CPU</w:t>
+      </w:r>
+      <w:r>
+        <w:rPr/>
+        <w:t>相连的不是一片，而是两片级联的</w:t>
+      </w:r>
+      <w:r>
+        <w:rPr/>
+        <w:t>8259A</w:t>
+      </w:r>
+      <w:r>
+        <w:rPr/>
+        <w:t>，每个</w:t>
+      </w:r>
+      <w:r>
+        <w:rPr/>
+        <w:t>8259A</w:t>
+      </w:r>
+      <w:r>
+        <w:rPr/>
+        <w:t>有</w:t>
+      </w:r>
+      <w:r>
+        <w:rPr/>
+        <w:t>8</w:t>
+      </w:r>
+      <w:r>
+        <w:rPr/>
+        <w:t>根中断信号线，于是两片级联总共可以挂在</w:t>
+      </w:r>
+      <w:r>
+        <w:rPr/>
+        <w:t>15</w:t>
+      </w:r>
+      <w:r>
+        <w:rPr/>
+        <w:t>个不同的外部设备。那么，这些设备发出的中断请求如何与中断向量对应起来呢？就是通过对</w:t>
+      </w:r>
+      <w:r>
+        <w:rPr/>
+        <w:t>8259A</w:t>
+      </w:r>
+      <w:r>
+        <w:rPr/>
+        <w:t>的设置完成的。在</w:t>
+      </w:r>
+      <w:r>
+        <w:rPr/>
+        <w:t>BIOS</w:t>
+      </w:r>
+      <w:r>
+        <w:rPr/>
+        <w:t>初始化的时候，</w:t>
+      </w:r>
+      <w:r>
+        <w:rPr/>
+        <w:t>IRQ0~IRQ7</w:t>
+      </w:r>
+      <w:r>
+        <w:rPr/>
+        <w:t>被设置为对应向量号</w:t>
+      </w:r>
+      <w:r>
+        <w:rPr/>
+        <w:t>08h~0Fh</w:t>
+      </w:r>
+      <w:r>
+        <w:rPr/>
+        <w:t>，而通过表</w:t>
+      </w:r>
+      <w:r>
+        <w:rPr/>
+        <w:t>3-11</w:t>
+      </w:r>
+      <w:r>
+        <w:rPr/>
+        <w:t>我们知道，在保护模式下向量号</w:t>
+      </w:r>
+      <w:r>
+        <w:rPr/>
+        <w:t>08h~0Fh</w:t>
+      </w:r>
+      <w:r>
+        <w:rPr/>
+        <w:t>已经被占用了，所以我们不得不重新设置主从</w:t>
+      </w:r>
+      <w:r>
+        <w:rPr/>
+        <w:t>8259A</w:t>
+      </w:r>
+      <w:r>
+        <w:rPr/>
+        <w:t>。</w:t>
+      </w:r>
+    </w:p>
+    <w:p>
+      <w:pPr>
+        <w:pStyle w:val="Normal"/>
+        <w:shd w:fill="FFFFFF" w:val="clear"/>
+        <w:rPr/>
+      </w:pPr>
+      <w:r>
+        <w:rPr/>
+        <w:tab/>
+      </w:r>
+      <w:r>
+        <w:rPr/>
+        <w:t>还好</w:t>
+      </w:r>
+      <w:r>
+        <w:rPr/>
+        <w:t>，</w:t>
+      </w:r>
+      <w:r>
+        <w:rPr/>
+        <w:t>8259A</w:t>
+      </w:r>
+      <w:r>
+        <w:rPr/>
+        <w:t>是可编程中断控制器，对它的设置并不复杂，是通过向相应的端口写入特定的</w:t>
+      </w:r>
+      <w:r>
+        <w:rPr/>
+        <w:t>ICW(Initialization Command Word)</w:t>
+      </w:r>
+      <w:r>
+        <w:rPr/>
+        <w:t>来实现的。主</w:t>
+      </w:r>
+      <w:r>
+        <w:rPr/>
+        <w:t>8259A</w:t>
+      </w:r>
+      <w:r>
+        <w:rPr/>
+        <w:t>对应的端口地址是</w:t>
+      </w:r>
+      <w:r>
+        <w:rPr/>
+        <w:t>20A</w:t>
+      </w:r>
+      <w:r>
+        <w:rPr/>
+        <w:t>和</w:t>
+      </w:r>
+      <w:r>
+        <w:rPr/>
+        <w:t>21A</w:t>
+      </w:r>
+      <w:r>
+        <w:rPr/>
+        <w:t>，从</w:t>
+      </w:r>
+      <w:r>
+        <w:rPr/>
+        <w:t>8259A</w:t>
+      </w:r>
+      <w:r>
+        <w:rPr/>
+        <w:t>对应的端口地址是</w:t>
+      </w:r>
+      <w:r>
+        <w:rPr/>
+        <w:t>A0h</w:t>
+      </w:r>
+      <w:r>
+        <w:rPr/>
+        <w:t>和</w:t>
+      </w:r>
+      <w:r>
+        <w:rPr/>
+        <w:t>A1h</w:t>
+      </w:r>
+      <w:r>
+        <w:rPr/>
+        <w:t>。</w:t>
+      </w:r>
+      <w:r>
+        <w:rPr/>
+        <w:t>ICW</w:t>
+      </w:r>
+      <w:r>
+        <w:rPr/>
+        <w:t>共有共有</w:t>
+      </w:r>
+      <w:r>
+        <w:rPr/>
+        <w:t>4</w:t>
+      </w:r>
+      <w:r>
+        <w:rPr/>
+        <w:t>个，每一个都是具有特定格式的字节。为了先对初始化</w:t>
+      </w:r>
+      <w:r>
+        <w:rPr/>
+        <w:t>8259A</w:t>
+      </w:r>
+      <w:r>
+        <w:rPr/>
+        <w:t>对应的过程有一个概括的了解，我们过一会再来关注每一个</w:t>
+      </w:r>
+      <w:r>
+        <w:rPr/>
+        <w:t>ICW</w:t>
+      </w:r>
+      <w:r>
+        <w:rPr/>
+        <w:t>的格式，现在，先来看一下初始化过程：</w:t>
+      </w:r>
+    </w:p>
+    <w:p>
+      <w:pPr>
+        <w:pStyle w:val="Normal"/>
+        <w:shd w:fill="FFFFFF" w:val="clear"/>
+        <w:rPr/>
+      </w:pPr>
+      <w:r>
+        <w:rPr/>
+        <w:tab/>
+        <w:t>(1)</w:t>
+      </w:r>
+      <w:r>
+        <w:rPr/>
+        <w:t>往端口</w:t>
+      </w:r>
+      <w:r>
+        <w:rPr/>
+        <w:t>20h(</w:t>
+      </w:r>
+      <w:r>
+        <w:rPr/>
+        <w:t>主片</w:t>
+      </w:r>
+      <w:r>
+        <w:rPr/>
+        <w:t>)</w:t>
+      </w:r>
+      <w:r>
+        <w:rPr/>
+        <w:t>或</w:t>
+      </w:r>
+      <w:r>
+        <w:rPr/>
+        <w:t>A0h(</w:t>
+      </w:r>
+      <w:r>
+        <w:rPr/>
+        <w:t>从片</w:t>
+      </w:r>
+      <w:r>
+        <w:rPr/>
+        <w:t>)</w:t>
+      </w:r>
+      <w:r>
+        <w:rPr/>
+        <w:t>写入</w:t>
+      </w:r>
+      <w:r>
+        <w:rPr/>
+        <w:t>ICW1</w:t>
+      </w:r>
+      <w:r>
+        <w:rPr/>
+        <w:t>。</w:t>
+      </w:r>
+    </w:p>
+    <w:p>
+      <w:pPr>
+        <w:pStyle w:val="Normal"/>
+        <w:shd w:fill="FFFFFF" w:val="clear"/>
+        <w:rPr/>
+      </w:pPr>
+      <w:r>
+        <w:rPr/>
+        <w:tab/>
+        <w:t>(2)</w:t>
+      </w:r>
+      <w:r>
+        <w:rPr/>
+        <w:t>往端口</w:t>
+      </w:r>
+      <w:r>
+        <w:rPr/>
+        <w:t>21h(</w:t>
+      </w:r>
+      <w:r>
+        <w:rPr/>
+        <w:t>主片</w:t>
+      </w:r>
+      <w:r>
+        <w:rPr/>
+        <w:t>)</w:t>
+      </w:r>
+      <w:r>
+        <w:rPr/>
+        <w:t>或</w:t>
+      </w:r>
+      <w:r>
+        <w:rPr/>
+        <w:t>A1h(</w:t>
+      </w:r>
+      <w:r>
+        <w:rPr/>
+        <w:t>从片</w:t>
+      </w:r>
+      <w:r>
+        <w:rPr/>
+        <w:t>)</w:t>
+      </w:r>
+      <w:r>
+        <w:rPr/>
+        <w:t>写入</w:t>
+      </w:r>
+      <w:r>
+        <w:rPr/>
+        <w:t>ICW2</w:t>
+      </w:r>
+      <w:r>
+        <w:rPr/>
+        <w:t>。</w:t>
+      </w:r>
+    </w:p>
+    <w:p>
+      <w:pPr>
+        <w:pStyle w:val="Normal"/>
+        <w:shd w:fill="FFFFFF" w:val="clear"/>
+        <w:rPr/>
+      </w:pPr>
+      <w:r>
+        <w:rPr/>
+        <w:tab/>
+        <w:t>(1)</w:t>
+      </w:r>
+      <w:r>
+        <w:rPr/>
+        <w:t>往端口</w:t>
+      </w:r>
+      <w:r>
+        <w:rPr/>
+        <w:t>21h(</w:t>
+      </w:r>
+      <w:r>
+        <w:rPr/>
+        <w:t>主片</w:t>
+      </w:r>
+      <w:r>
+        <w:rPr/>
+        <w:t>)</w:t>
+      </w:r>
+      <w:r>
+        <w:rPr/>
+        <w:t>或</w:t>
+      </w:r>
+      <w:r>
+        <w:rPr/>
+        <w:t>A1h(</w:t>
+      </w:r>
+      <w:r>
+        <w:rPr/>
+        <w:t>从片</w:t>
+      </w:r>
+      <w:r>
+        <w:rPr/>
+        <w:t>)</w:t>
+      </w:r>
+      <w:r>
+        <w:rPr/>
+        <w:t>写入</w:t>
+      </w:r>
+      <w:r>
+        <w:rPr/>
+        <w:t>ICW3</w:t>
+      </w:r>
+      <w:r>
+        <w:rPr/>
+        <w:t>。</w:t>
+      </w:r>
+    </w:p>
+    <w:p>
+      <w:pPr>
+        <w:pStyle w:val="Normal"/>
+        <w:shd w:fill="FFFFFF" w:val="clear"/>
+        <w:rPr/>
+      </w:pPr>
+      <w:r>
+        <w:rPr/>
+        <w:tab/>
+        <w:t>(1)</w:t>
+      </w:r>
+      <w:r>
+        <w:rPr/>
+        <w:t>往端口</w:t>
+      </w:r>
+      <w:r>
+        <w:rPr/>
+        <w:t>21h(</w:t>
+      </w:r>
+      <w:r>
+        <w:rPr/>
+        <w:t>主片</w:t>
+      </w:r>
+      <w:r>
+        <w:rPr/>
+        <w:t>)</w:t>
+      </w:r>
+      <w:r>
+        <w:rPr/>
+        <w:t>或</w:t>
+      </w:r>
+      <w:r>
+        <w:rPr/>
+        <w:t>A1h(</w:t>
+      </w:r>
+      <w:r>
+        <w:rPr/>
+        <w:t>从片</w:t>
+      </w:r>
+      <w:r>
+        <w:rPr/>
+        <w:t>)</w:t>
+      </w:r>
+      <w:r>
+        <w:rPr/>
+        <w:t>写入</w:t>
+      </w:r>
+      <w:r>
+        <w:rPr/>
+        <w:t>ICW4</w:t>
+      </w:r>
+      <w:r>
+        <w:rPr/>
+        <w:t>。</w:t>
+      </w:r>
+    </w:p>
+    <w:p>
+      <w:pPr>
+        <w:pStyle w:val="Normal"/>
+        <w:shd w:fill="FFFFFF" w:val="clear"/>
+        <w:rPr/>
+      </w:pPr>
+      <w:r>
+        <w:rPr/>
+        <w:tab/>
+      </w:r>
+      <w:r>
+        <w:rPr/>
+        <w:t>这</w:t>
+      </w:r>
+      <w:r>
+        <w:rPr/>
+        <w:t>5</w:t>
+      </w:r>
+      <w:r>
+        <w:rPr/>
+        <w:t>步的顺序是不能颠倒的，我们现在来看一下</w:t>
+      </w:r>
+      <w:r>
+        <w:rPr/>
+        <w:t>4</w:t>
+      </w:r>
+      <w:r>
+        <w:rPr/>
+        <w:t>个如图</w:t>
+      </w:r>
+      <w:r>
+        <w:rPr/>
+        <w:t>3-39</w:t>
+      </w:r>
+      <w:r>
+        <w:rPr/>
+        <w:t>所示的</w:t>
+      </w:r>
+      <w:r>
+        <w:rPr/>
+        <w:t>ICW</w:t>
+      </w:r>
+      <w:r>
+        <w:rPr/>
+        <w:t>的格式。</w:t>
+      </w:r>
+    </w:p>
+    <w:p>
+      <w:pPr>
+        <w:pStyle w:val="Normal"/>
+        <w:shd w:fill="FFFFFF" w:val="clear"/>
+        <w:rPr/>
+      </w:pPr>
+      <w:r>
+        <w:rPr/>
+        <w:tab/>
+      </w:r>
+      <w:r>
+        <w:rPr/>
+        <w:t>我们看到</w:t>
+      </w:r>
+      <w:r>
+        <w:rPr/>
+        <w:t>，在写入</w:t>
+      </w:r>
+      <w:r>
+        <w:rPr/>
+        <w:t>ICW2</w:t>
+      </w:r>
+      <w:r>
+        <w:rPr/>
+        <w:t>时涉及到了与中断向量号的对应，这便是窍门所在了。</w:t>
+      </w:r>
+    </w:p>
+    <w:p>
+      <w:pPr>
+        <w:pStyle w:val="Normal"/>
+        <w:shd w:fill="FFFFFF" w:val="clear"/>
+        <w:rPr/>
+      </w:pPr>
+      <w:r>
+        <w:rPr/>
+        <w:drawing>
+          <wp:anchor behindDoc="0" distT="0" distB="0" distL="0" distR="0" simplePos="0" locked="0" layoutInCell="1" allowOverlap="1" relativeHeight="32">
+            <wp:simplePos x="0" y="0"/>
+            <wp:positionH relativeFrom="column">
+              <wp:posOffset>3481070</wp:posOffset>
+            </wp:positionH>
+            <wp:positionV relativeFrom="paragraph">
+              <wp:posOffset>1024255</wp:posOffset>
+            </wp:positionV>
+            <wp:extent cx="2859405" cy="1038225"/>
+            <wp:effectExtent l="0" t="0" r="0" b="0"/>
+            <wp:wrapTopAndBottom/>
+            <wp:docPr id="31" name="Picture" descr=""/>
+            <wp:cNvGraphicFramePr>
+              <a:graphicFrameLocks xmlns:a="http://schemas.openxmlformats.org/drawingml/2006/main" noChangeAspect="1"/>
+            </wp:cNvGraphicFramePr>
+            <a:graphic xmlns:a="http://schemas.openxmlformats.org/drawingml/2006/main">
+              <a:graphicData uri="http://schemas.openxmlformats.org/drawingml/2006/picture">
+                <pic:pic xmlns:pic="http://schemas.openxmlformats.org/drawingml/2006/picture">
+                  <pic:nvPicPr>
+                    <pic:cNvPr id="31" name="Picture" descr=""/>
+                    <pic:cNvPicPr>
+                      <a:picLocks noChangeAspect="1" noChangeArrowheads="1"/>
+                    </pic:cNvPicPr>
+                  </pic:nvPicPr>
+                  <pic:blipFill>
+                    <a:blip r:embed="rId33"/>
+                    <a:stretch>
+                      <a:fillRect/>
+                    </a:stretch>
+                  </pic:blipFill>
+                  <pic:spPr bwMode="auto">
+                    <a:xfrm>
+                      <a:off x="0" y="0"/>
+                      <a:ext cx="2859405" cy="1038225"/>
+                    </a:xfrm>
+                    <a:prstGeom prst="rect">
+                      <a:avLst/>
+                    </a:prstGeom>
+                    <a:noFill/>
+                    <a:ln w="9525">
+                      <a:noFill/>
+                      <a:miter lim="800000"/>
+                      <a:headEnd/>
+                      <a:tailEnd/>
+                    </a:ln>
+                  </pic:spPr>
+                </pic:pic>
+              </a:graphicData>
+            </a:graphic>
+          </wp:anchor>
+        </w:drawing>
+        <w:drawing>
+          <wp:anchor behindDoc="0" distT="0" distB="0" distL="0" distR="0" simplePos="0" locked="0" layoutInCell="1" allowOverlap="1" relativeHeight="31">
+            <wp:simplePos x="0" y="0"/>
+            <wp:positionH relativeFrom="column">
+              <wp:posOffset>35560</wp:posOffset>
+            </wp:positionH>
+            <wp:positionV relativeFrom="paragraph">
+              <wp:posOffset>49530</wp:posOffset>
+            </wp:positionV>
+            <wp:extent cx="3296920" cy="2078990"/>
+            <wp:effectExtent l="0" t="0" r="0" b="0"/>
+            <wp:wrapTopAndBottom/>
+            <wp:docPr id="32" name="Picture" descr=""/>
+            <wp:cNvGraphicFramePr>
+              <a:graphicFrameLocks xmlns:a="http://schemas.openxmlformats.org/drawingml/2006/main" noChangeAspect="1"/>
+            </wp:cNvGraphicFramePr>
+            <a:graphic xmlns:a="http://schemas.openxmlformats.org/drawingml/2006/main">
+              <a:graphicData uri="http://schemas.openxmlformats.org/drawingml/2006/picture">
+                <pic:pic xmlns:pic="http://schemas.openxmlformats.org/drawingml/2006/picture">
+                  <pic:nvPicPr>
+                    <pic:cNvPr id="32" name="Picture" descr=""/>
+                    <pic:cNvPicPr>
+                      <a:picLocks noChangeAspect="1" noChangeArrowheads="1"/>
+                    </pic:cNvPicPr>
+                  </pic:nvPicPr>
+                  <pic:blipFill>
+                    <a:blip r:embed="rId34"/>
+                    <a:stretch>
+                      <a:fillRect/>
+                    </a:stretch>
+                  </pic:blipFill>
+                  <pic:spPr bwMode="auto">
+                    <a:xfrm>
+                      <a:off x="0" y="0"/>
+                      <a:ext cx="3296920" cy="2078990"/>
+                    </a:xfrm>
+                    <a:prstGeom prst="rect">
+                      <a:avLst/>
+                    </a:prstGeom>
+                    <a:noFill/>
+                    <a:ln w="9525">
+                      <a:noFill/>
+                      <a:miter lim="800000"/>
+                      <a:headEnd/>
+                      <a:tailEnd/>
+                    </a:ln>
+                  </pic:spPr>
+                </pic:pic>
+              </a:graphicData>
+            </a:graphic>
+          </wp:anchor>
+        </w:drawing>
+      </w:r>
+    </w:p>
+    <w:p>
+      <w:pPr>
+        <w:pStyle w:val="Normal"/>
+        <w:shd w:fill="FFFFFF" w:val="clear"/>
+        <w:rPr/>
+      </w:pPr>
+      <w:r>
+        <w:rPr/>
+      </w:r>
+    </w:p>
+    <w:p>
+      <w:pPr>
+        <w:pStyle w:val="Normal"/>
+        <w:shd w:fill="FFFFFF" w:val="clear"/>
+        <w:rPr/>
+      </w:pPr>
+      <w:r>
+        <w:rPr/>
+        <w:drawing>
+          <wp:anchor behindDoc="0" distT="0" distB="0" distL="0" distR="0" simplePos="0" locked="0" layoutInCell="1" allowOverlap="1" relativeHeight="34">
+            <wp:simplePos x="0" y="0"/>
+            <wp:positionH relativeFrom="column">
+              <wp:posOffset>3274695</wp:posOffset>
+            </wp:positionH>
+            <wp:positionV relativeFrom="paragraph">
+              <wp:posOffset>1567180</wp:posOffset>
+            </wp:positionV>
+            <wp:extent cx="3319145" cy="1631315"/>
+            <wp:effectExtent l="0" t="0" r="0" b="0"/>
+            <wp:wrapTopAndBottom/>
+            <wp:docPr id="33" name="Picture" descr=""/>
+            <wp:cNvGraphicFramePr>
+              <a:graphicFrameLocks xmlns:a="http://schemas.openxmlformats.org/drawingml/2006/main" noChangeAspect="1"/>
+            </wp:cNvGraphicFramePr>
+            <a:graphic xmlns:a="http://schemas.openxmlformats.org/drawingml/2006/main">
+              <a:graphicData uri="http://schemas.openxmlformats.org/drawingml/2006/picture">
+                <pic:pic xmlns:pic="http://schemas.openxmlformats.org/drawingml/2006/picture">
+                  <pic:nvPicPr>
+                    <pic:cNvPr id="33" name="Picture" descr=""/>
+                    <pic:cNvPicPr>
+                      <a:picLocks noChangeAspect="1" noChangeArrowheads="1"/>
+                    </pic:cNvPicPr>
+                  </pic:nvPicPr>
+                  <pic:blipFill>
+                    <a:blip r:embed="rId35"/>
+                    <a:stretch>
+                      <a:fillRect/>
+                    </a:stretch>
+                  </pic:blipFill>
+                  <pic:spPr bwMode="auto">
+                    <a:xfrm>
+                      <a:off x="0" y="0"/>
+                      <a:ext cx="3319145" cy="1631315"/>
+                    </a:xfrm>
+                    <a:prstGeom prst="rect">
+                      <a:avLst/>
+                    </a:prstGeom>
+                    <a:noFill/>
+                    <a:ln w="9525">
+                      <a:noFill/>
+                      <a:miter lim="800000"/>
+                      <a:headEnd/>
+                      <a:tailEnd/>
+                    </a:ln>
+                  </pic:spPr>
+                </pic:pic>
+              </a:graphicData>
+            </a:graphic>
+          </wp:anchor>
+        </w:drawing>
+        <w:drawing>
+          <wp:anchor behindDoc="0" distT="0" distB="0" distL="0" distR="0" simplePos="0" locked="0" layoutInCell="1" allowOverlap="1" relativeHeight="33">
+            <wp:simplePos x="0" y="0"/>
+            <wp:positionH relativeFrom="column">
+              <wp:posOffset>-19685</wp:posOffset>
+            </wp:positionH>
+            <wp:positionV relativeFrom="paragraph">
+              <wp:posOffset>324485</wp:posOffset>
+            </wp:positionV>
+            <wp:extent cx="3717290" cy="2874010"/>
+            <wp:effectExtent l="0" t="0" r="0" b="0"/>
+            <wp:wrapTopAndBottom/>
+            <wp:docPr id="34" name="Picture" descr=""/>
+            <wp:cNvGraphicFramePr>
+              <a:graphicFrameLocks xmlns:a="http://schemas.openxmlformats.org/drawingml/2006/main" noChangeAspect="1"/>
+            </wp:cNvGraphicFramePr>
+            <a:graphic xmlns:a="http://schemas.openxmlformats.org/drawingml/2006/main">
+              <a:graphicData uri="http://schemas.openxmlformats.org/drawingml/2006/picture">
+                <pic:pic xmlns:pic="http://schemas.openxmlformats.org/drawingml/2006/picture">
+                  <pic:nvPicPr>
+                    <pic:cNvPr id="34" name="Picture" descr=""/>
+                    <pic:cNvPicPr>
+                      <a:picLocks noChangeAspect="1" noChangeArrowheads="1"/>
+                    </pic:cNvPicPr>
+                  </pic:nvPicPr>
+                  <pic:blipFill>
+                    <a:blip r:embed="rId36"/>
+                    <a:stretch>
+                      <a:fillRect/>
+                    </a:stretch>
+                  </pic:blipFill>
+                  <pic:spPr bwMode="auto">
+                    <a:xfrm>
+                      <a:off x="0" y="0"/>
+                      <a:ext cx="3717290" cy="2874010"/>
+                    </a:xfrm>
+                    <a:prstGeom prst="rect">
+                      <a:avLst/>
+                    </a:prstGeom>
+                    <a:noFill/>
+                    <a:ln w="9525">
+                      <a:noFill/>
+                      <a:miter lim="800000"/>
+                      <a:headEnd/>
+                      <a:tailEnd/>
+                    </a:ln>
+                  </pic:spPr>
+                </pic:pic>
+              </a:graphicData>
+            </a:graphic>
+          </wp:anchor>
+        </w:drawing>
+      </w:r>
+    </w:p>
+    <w:p>
+      <w:pPr>
+        <w:pStyle w:val="Normal"/>
+        <w:shd w:fill="FFFFFF" w:val="clear"/>
+        <w:rPr/>
+      </w:pPr>
+      <w:r>
+        <w:rPr/>
+        <w:tab/>
+      </w:r>
+      <w:r>
+        <w:rPr/>
+        <w:t>其实</w:t>
+      </w:r>
+      <w:r>
+        <w:rPr/>
+        <w:t>，需要做的工作不外乎设置</w:t>
+      </w:r>
+      <w:r>
+        <w:rPr/>
+        <w:t>8259A</w:t>
+      </w:r>
+      <w:r>
+        <w:rPr/>
+        <w:t>和建立</w:t>
+      </w:r>
+      <w:r>
+        <w:rPr/>
+        <w:t>IDT</w:t>
+      </w:r>
+      <w:r>
+        <w:rPr/>
+        <w:t>两大部分，我们以</w:t>
+      </w:r>
+      <w:r>
+        <w:rPr/>
+        <w:t>pmtest8.asm</w:t>
+      </w:r>
+      <w:r>
+        <w:rPr/>
+        <w:t>为基础对代码进行修改，形成</w:t>
+      </w:r>
+      <w:r>
+        <w:rPr/>
+        <w:t>pmtest9.asm</w:t>
+      </w:r>
+      <w:r>
+        <w:rPr/>
+        <w:t>。</w:t>
+      </w:r>
+    </w:p>
+    <w:p>
+      <w:pPr>
+        <w:pStyle w:val="3"/>
+        <w:rPr>
+          <w:b/>
+          <w:bCs/>
+        </w:rPr>
+      </w:pPr>
+      <w:r>
+        <w:rPr>
+          <w:b/>
+          <w:bCs/>
+        </w:rPr>
+        <w:t>3.4.3</w:t>
+      </w:r>
+      <w:r>
+        <w:rPr>
+          <w:b/>
+          <w:bCs/>
+        </w:rPr>
+        <w:t>编程操作</w:t>
+      </w:r>
+      <w:r>
+        <w:rPr>
+          <w:b/>
+          <w:bCs/>
+        </w:rPr>
+        <w:t xml:space="preserve">8259A </w:t>
+      </w:r>
+      <w:r>
+        <w:rPr>
+          <w:b/>
+          <w:bCs/>
+        </w:rPr>
+        <w:t>P133</w:t>
+      </w:r>
+    </w:p>
+    <w:p>
+      <w:pPr>
+        <w:pStyle w:val="Normal"/>
+        <w:shd w:fill="FFFFFF" w:val="clear"/>
+        <w:rPr>
+          <w:u w:val="double"/>
+        </w:rPr>
+      </w:pPr>
+      <w:r>
+        <w:rPr>
+          <w:u w:val="double"/>
+        </w:rPr>
+      </w:r>
+    </w:p>
+    <w:p>
+      <w:pPr>
+        <w:pStyle w:val="Normal"/>
+        <w:shd w:fill="FFFFFF" w:val="clear"/>
+        <w:rPr>
+          <w:u w:val="double"/>
+        </w:rPr>
+      </w:pPr>
+      <w:r>
+        <w:rPr>
+          <w:u w:val="double"/>
+        </w:rPr>
+      </w:r>
+    </w:p>
+    <w:p>
+      <w:pPr>
+        <w:pStyle w:val="Normal"/>
+        <w:shd w:fill="FFFFFF" w:val="clear"/>
+        <w:rPr>
+          <w:u w:val="double"/>
+        </w:rPr>
+      </w:pPr>
+      <w:r>
+        <w:rPr>
+          <w:u w:val="double"/>
+        </w:rPr>
+      </w:r>
+    </w:p>
+    <w:p>
+      <w:pPr>
+        <w:pStyle w:val="Normal"/>
+        <w:shd w:fill="FFFFFF" w:val="clear"/>
+        <w:rPr>
+          <w:u w:val="double"/>
+        </w:rPr>
+      </w:pPr>
+      <w:r>
+        <w:rPr>
+          <w:u w:val="double"/>
+        </w:rPr>
+      </w:r>
+    </w:p>
+    <w:p>
+      <w:pPr>
+        <w:pStyle w:val="Normal"/>
+        <w:shd w:fill="FFFFFF" w:val="clear"/>
+        <w:rPr>
+          <w:u w:val="double"/>
+        </w:rPr>
+      </w:pPr>
+      <w:r>
+        <w:rPr>
+          <w:u w:val="double"/>
+        </w:rPr>
+      </w:r>
+    </w:p>
+    <w:p>
+      <w:pPr>
+        <w:pStyle w:val="Normal"/>
+        <w:shd w:fill="FFFFFF" w:val="clear"/>
+        <w:rPr>
+          <w:u w:val="double"/>
+        </w:rPr>
+      </w:pPr>
+      <w:r>
+        <w:rPr>
+          <w:u w:val="double"/>
+        </w:rPr>
+      </w:r>
+    </w:p>
+    <w:p>
+      <w:pPr>
+        <w:pStyle w:val="Normal"/>
+        <w:shd w:fill="FFFFFF" w:val="clear"/>
+        <w:rPr>
+          <w:u w:val="double"/>
+        </w:rPr>
+      </w:pPr>
+      <w:r>
+        <w:rPr>
+          <w:u w:val="double"/>
+        </w:rPr>
+      </w:r>
+    </w:p>
+    <w:p>
+      <w:pPr>
+        <w:pStyle w:val="Normal"/>
+        <w:shd w:fill="FFFFFF" w:val="clear"/>
+        <w:rPr>
+          <w:u w:val="double"/>
+        </w:rPr>
+      </w:pPr>
+      <w:r>
+        <w:rPr>
+          <w:u w:val="double"/>
+        </w:rPr>
+      </w:r>
+    </w:p>
+    <w:p>
+      <w:pPr>
+        <w:pStyle w:val="Normal"/>
+        <w:shd w:fill="FFFFFF" w:val="clear"/>
+        <w:rPr>
+          <w:u w:val="double"/>
+        </w:rPr>
+      </w:pPr>
+      <w:r>
+        <w:rPr>
+          <w:u w:val="double"/>
+        </w:rPr>
+      </w:r>
+    </w:p>
+    <w:p>
+      <w:pPr>
+        <w:pStyle w:val="Normal"/>
+        <w:shd w:fill="FFFFFF" w:val="clear"/>
+        <w:rPr>
+          <w:u w:val="double"/>
+        </w:rPr>
+      </w:pPr>
+      <w:r>
+        <w:rPr>
+          <w:u w:val="double"/>
+        </w:rPr>
       </w:r>
     </w:p>
     <w:p>

</xml_diff>

<commit_message>
Chapter 3.4.3 8259A setup Chapter 3.4.4 IDT setup
Signed-off-by: wujian <wujian@smartisan.com>
</commit_message>
<xml_diff>
--- a/自己动手写操作系统笔记.docx
+++ b/自己动手写操作系统笔记.docx
@@ -10118,7 +10118,7 @@
     <w:tbl>
       <w:tblPr>
         <w:jc w:val="left"/>
-        <w:tblInd w:w="25" w:type="dxa"/>
+        <w:tblInd w:w="23" w:type="dxa"/>
         <w:tblBorders>
           <w:top w:val="single" w:sz="2" w:space="0" w:color="000001"/>
           <w:left w:val="single" w:sz="2" w:space="0" w:color="000001"/>
@@ -10129,7 +10129,7 @@
         </w:tblBorders>
         <w:tblCellMar>
           <w:top w:w="55" w:type="dxa"/>
-          <w:left w:w="15" w:type="dxa"/>
+          <w:left w:w="12" w:type="dxa"/>
           <w:bottom w:w="55" w:type="dxa"/>
           <w:right w:w="55" w:type="dxa"/>
         </w:tblCellMar>
@@ -10156,7 +10156,7 @@
             </w:tcBorders>
             <w:shd w:fill="FFFFFF" w:val="clear"/>
             <w:tcMar>
-              <w:left w:w="15" w:type="dxa"/>
+              <w:left w:w="12" w:type="dxa"/>
             </w:tcMar>
           </w:tcPr>
           <w:p>
@@ -10182,7 +10182,7 @@
             </w:tcBorders>
             <w:shd w:fill="FFFFFF" w:val="clear"/>
             <w:tcMar>
-              <w:left w:w="15" w:type="dxa"/>
+              <w:left w:w="12" w:type="dxa"/>
             </w:tcMar>
           </w:tcPr>
           <w:p>
@@ -10210,7 +10210,7 @@
             </w:tcBorders>
             <w:shd w:fill="FFFFFF" w:val="clear"/>
             <w:tcMar>
-              <w:left w:w="15" w:type="dxa"/>
+              <w:left w:w="12" w:type="dxa"/>
             </w:tcMar>
           </w:tcPr>
           <w:p>
@@ -10243,7 +10243,7 @@
             </w:tcBorders>
             <w:shd w:fill="FFFFFF" w:val="clear"/>
             <w:tcMar>
-              <w:left w:w="15" w:type="dxa"/>
+              <w:left w:w="12" w:type="dxa"/>
             </w:tcMar>
           </w:tcPr>
           <w:p>
@@ -10271,7 +10271,7 @@
             </w:tcBorders>
             <w:shd w:fill="FFFFFF" w:val="clear"/>
             <w:tcMar>
-              <w:left w:w="15" w:type="dxa"/>
+              <w:left w:w="12" w:type="dxa"/>
             </w:tcMar>
           </w:tcPr>
           <w:p>
@@ -10311,7 +10311,7 @@
             </w:tcBorders>
             <w:shd w:fill="FFFFFF" w:val="clear"/>
             <w:tcMar>
-              <w:left w:w="15" w:type="dxa"/>
+              <w:left w:w="12" w:type="dxa"/>
             </w:tcMar>
           </w:tcPr>
           <w:p>
@@ -10338,7 +10338,7 @@
             </w:tcBorders>
             <w:shd w:fill="FFFFFF" w:val="clear"/>
             <w:tcMar>
-              <w:left w:w="15" w:type="dxa"/>
+              <w:left w:w="12" w:type="dxa"/>
             </w:tcMar>
           </w:tcPr>
           <w:p>
@@ -10387,7 +10387,7 @@
             </w:tcBorders>
             <w:shd w:fill="FFFFFF" w:val="clear"/>
             <w:tcMar>
-              <w:left w:w="15" w:type="dxa"/>
+              <w:left w:w="12" w:type="dxa"/>
             </w:tcMar>
           </w:tcPr>
           <w:p>
@@ -20176,7 +20176,7 @@
     <w:tbl>
       <w:tblPr>
         <w:jc w:val="left"/>
-        <w:tblInd w:w="41" w:type="dxa"/>
+        <w:tblInd w:w="38" w:type="dxa"/>
         <w:tblBorders>
           <w:top w:val="single" w:sz="2" w:space="0" w:color="000001"/>
           <w:left w:val="single" w:sz="2" w:space="0" w:color="000001"/>
@@ -20187,7 +20187,7 @@
         </w:tblBorders>
         <w:tblCellMar>
           <w:top w:w="55" w:type="dxa"/>
-          <w:left w:w="36" w:type="dxa"/>
+          <w:left w:w="33" w:type="dxa"/>
           <w:bottom w:w="55" w:type="dxa"/>
           <w:right w:w="55" w:type="dxa"/>
         </w:tblCellMar>
@@ -20214,7 +20214,7 @@
             </w:tcBorders>
             <w:shd w:fill="FFFFFF" w:val="clear"/>
             <w:tcMar>
-              <w:left w:w="36" w:type="dxa"/>
+              <w:left w:w="33" w:type="dxa"/>
             </w:tcMar>
           </w:tcPr>
           <w:p>
@@ -20242,7 +20242,7 @@
             </w:tcBorders>
             <w:shd w:fill="FFFFFF" w:val="clear"/>
             <w:tcMar>
-              <w:left w:w="36" w:type="dxa"/>
+              <w:left w:w="33" w:type="dxa"/>
             </w:tcMar>
           </w:tcPr>
           <w:p>
@@ -20270,7 +20270,7 @@
             </w:tcBorders>
             <w:shd w:fill="FFFFFF" w:val="clear"/>
             <w:tcMar>
-              <w:left w:w="36" w:type="dxa"/>
+              <w:left w:w="33" w:type="dxa"/>
             </w:tcMar>
           </w:tcPr>
           <w:p>
@@ -20311,7 +20311,7 @@
             </w:tcBorders>
             <w:shd w:fill="FFFFFF" w:val="clear"/>
             <w:tcMar>
-              <w:left w:w="36" w:type="dxa"/>
+              <w:left w:w="33" w:type="dxa"/>
             </w:tcMar>
           </w:tcPr>
           <w:p>
@@ -20339,7 +20339,7 @@
             </w:tcBorders>
             <w:shd w:fill="FFFFFF" w:val="clear"/>
             <w:tcMar>
-              <w:left w:w="36" w:type="dxa"/>
+              <w:left w:w="33" w:type="dxa"/>
             </w:tcMar>
           </w:tcPr>
           <w:p>
@@ -20367,7 +20367,7 @@
             </w:tcBorders>
             <w:shd w:fill="FFFFFF" w:val="clear"/>
             <w:tcMar>
-              <w:left w:w="36" w:type="dxa"/>
+              <w:left w:w="33" w:type="dxa"/>
             </w:tcMar>
           </w:tcPr>
           <w:p>
@@ -20400,7 +20400,7 @@
             </w:tcBorders>
             <w:shd w:fill="FFFFFF" w:val="clear"/>
             <w:tcMar>
-              <w:left w:w="36" w:type="dxa"/>
+              <w:left w:w="33" w:type="dxa"/>
             </w:tcMar>
           </w:tcPr>
           <w:p>
@@ -20428,7 +20428,7 @@
             </w:tcBorders>
             <w:shd w:fill="FFFFFF" w:val="clear"/>
             <w:tcMar>
-              <w:left w:w="36" w:type="dxa"/>
+              <w:left w:w="33" w:type="dxa"/>
             </w:tcMar>
           </w:tcPr>
           <w:p>
@@ -20456,7 +20456,7 @@
             </w:tcBorders>
             <w:shd w:fill="FFFFFF" w:val="clear"/>
             <w:tcMar>
-              <w:left w:w="36" w:type="dxa"/>
+              <w:left w:w="33" w:type="dxa"/>
             </w:tcMar>
           </w:tcPr>
           <w:p>
@@ -20489,7 +20489,7 @@
             </w:tcBorders>
             <w:shd w:fill="FFFFFF" w:val="clear"/>
             <w:tcMar>
-              <w:left w:w="36" w:type="dxa"/>
+              <w:left w:w="33" w:type="dxa"/>
             </w:tcMar>
           </w:tcPr>
           <w:p>
@@ -20517,7 +20517,7 @@
             </w:tcBorders>
             <w:shd w:fill="FFFFFF" w:val="clear"/>
             <w:tcMar>
-              <w:left w:w="36" w:type="dxa"/>
+              <w:left w:w="33" w:type="dxa"/>
             </w:tcMar>
           </w:tcPr>
           <w:p>
@@ -20545,7 +20545,7 @@
             </w:tcBorders>
             <w:shd w:fill="FFFFFF" w:val="clear"/>
             <w:tcMar>
-              <w:left w:w="36" w:type="dxa"/>
+              <w:left w:w="33" w:type="dxa"/>
             </w:tcMar>
           </w:tcPr>
           <w:p>
@@ -20578,7 +20578,7 @@
             </w:tcBorders>
             <w:shd w:fill="FFFFFF" w:val="clear"/>
             <w:tcMar>
-              <w:left w:w="36" w:type="dxa"/>
+              <w:left w:w="33" w:type="dxa"/>
             </w:tcMar>
           </w:tcPr>
           <w:p>
@@ -20606,7 +20606,7 @@
             </w:tcBorders>
             <w:shd w:fill="FFFFFF" w:val="clear"/>
             <w:tcMar>
-              <w:left w:w="36" w:type="dxa"/>
+              <w:left w:w="33" w:type="dxa"/>
             </w:tcMar>
           </w:tcPr>
           <w:p>
@@ -20634,7 +20634,7 @@
             </w:tcBorders>
             <w:shd w:fill="FFFFFF" w:val="clear"/>
             <w:tcMar>
-              <w:left w:w="36" w:type="dxa"/>
+              <w:left w:w="33" w:type="dxa"/>
             </w:tcMar>
           </w:tcPr>
           <w:p>
@@ -20667,7 +20667,7 @@
             </w:tcBorders>
             <w:shd w:fill="FFFFFF" w:val="clear"/>
             <w:tcMar>
-              <w:left w:w="36" w:type="dxa"/>
+              <w:left w:w="33" w:type="dxa"/>
             </w:tcMar>
           </w:tcPr>
           <w:p>
@@ -20695,7 +20695,7 @@
             </w:tcBorders>
             <w:shd w:fill="FFFFFF" w:val="clear"/>
             <w:tcMar>
-              <w:left w:w="36" w:type="dxa"/>
+              <w:left w:w="33" w:type="dxa"/>
             </w:tcMar>
           </w:tcPr>
           <w:p>
@@ -20723,7 +20723,7 @@
             </w:tcBorders>
             <w:shd w:fill="FFFFFF" w:val="clear"/>
             <w:tcMar>
-              <w:left w:w="36" w:type="dxa"/>
+              <w:left w:w="33" w:type="dxa"/>
             </w:tcMar>
           </w:tcPr>
           <w:p>
@@ -26724,11 +26724,7 @@
       </w:r>
       <w:r>
         <w:rPr/>
-        <w:t>那么</w:t>
-      </w:r>
-      <w:r>
-        <w:rPr/>
-        <w:t>，处理器到底能处理哪些中断或异常呢？可以查阅原文的表</w:t>
+        <w:t>那么，处理器到底能处理哪些中断或异常呢？可以查阅原文的表</w:t>
       </w:r>
       <w:r>
         <w:rPr/>
@@ -26751,11 +26747,7 @@
       </w:r>
       <w:r>
         <w:rPr/>
-        <w:t>看到</w:t>
-      </w:r>
-      <w:r>
-        <w:rPr/>
-        <w:t>“助记符”这一栏你可能想起来了，前文中我们对于</w:t>
+        <w:t>看到“助记符”这一栏你可能想起来了，前文中我们对于</w:t>
       </w:r>
       <w:r>
         <w:rPr/>
@@ -26814,13 +26806,7 @@
         <w:rPr>
           <w:rFonts w:cs="Droid Sans Fallback" w:ascii="Droid Sans Fallback" w:hAnsi="Droid Sans Fallback"/>
         </w:rPr>
-        <w:t xml:space="preserve">● </w:t>
-      </w:r>
-      <w:r>
-        <w:rPr>
-          <w:rFonts w:cs="Droid Sans Fallback" w:ascii="Droid Sans Fallback" w:hAnsi="Droid Sans Fallback"/>
-        </w:rPr>
-        <w:t>Faults</w:t>
+        <w:t>● Faults</w:t>
       </w:r>
       <w:r>
         <w:rPr>
@@ -26924,13 +26910,7 @@
           <w:rFonts w:cs="Droid Sans Fallback" w:ascii="Droid Sans Fallback" w:hAnsi="Droid Sans Fallback"/>
         </w:rPr>
         <w:tab/>
-        <w:t xml:space="preserve">● </w:t>
-      </w:r>
-      <w:r>
-        <w:rPr>
-          <w:rFonts w:cs="Droid Sans Fallback" w:ascii="Droid Sans Fallback" w:hAnsi="Droid Sans Fallback"/>
-        </w:rPr>
-        <w:t>Aborts</w:t>
+        <w:t>● Aborts</w:t>
       </w:r>
       <w:r>
         <w:rPr>
@@ -26941,7 +26921,7 @@
     </w:p>
     <w:p>
       <w:pPr>
-        <w:pStyle w:val="3"/>
+        <w:pStyle w:val="Normal"/>
         <w:rPr>
           <w:rFonts w:cs="Droid Sans Fallback" w:ascii="Droid Sans Fallback" w:hAnsi="Droid Sans Fallback"/>
           <w:b/>
@@ -26995,11 +26975,7 @@
       </w:r>
       <w:r>
         <w:rPr/>
-        <w:t>中断产生的原因有两种</w:t>
-      </w:r>
-      <w:r>
-        <w:rPr/>
-        <w:t>，一种是外部中断，也就是由硬件产生的中断，另一种是由指令</w:t>
+        <w:t>中断产生的原因有两种，一种是外部中断，也就是由硬件产生的中断，另一种是由指令</w:t>
       </w:r>
       <w:r>
         <w:rPr/>
@@ -27053,11 +27029,7 @@
       </w:r>
       <w:r>
         <w:rPr/>
-        <w:t>外部中断的情况则复杂一些</w:t>
-      </w:r>
-      <w:r>
-        <w:rPr/>
-        <w:t>，因为需要建立硬件中断与向量号之间的对应关系。外部中断分为不可屏蔽中断</w:t>
+        <w:t>外部中断的情况则复杂一些，因为需要建立硬件中断与向量号之间的对应关系。外部中断分为不可屏蔽中断</w:t>
       </w:r>
       <w:r>
         <w:rPr/>
@@ -27109,7 +27081,7 @@
       <w:r>
         <w:rPr/>
         <w:drawing>
-          <wp:anchor behindDoc="0" distT="0" distB="0" distL="0" distR="0" simplePos="0" locked="0" layoutInCell="1" allowOverlap="1" relativeHeight="30">
+          <wp:anchor behindDoc="0" distT="0" distB="0" distL="0" distR="0" simplePos="0" locked="0" layoutInCell="1" allowOverlap="1" relativeHeight="29">
             <wp:simplePos x="0" y="0"/>
             <wp:positionH relativeFrom="column">
               <wp:align>center</wp:align>
@@ -27171,9 +27143,6 @@
       <w:r>
         <w:rPr/>
         <w:tab/>
-      </w:r>
-      <w:r>
-        <w:rPr/>
         <w:t>NMI</w:t>
       </w:r>
       <w:r>
@@ -27383,11 +27352,7 @@
       </w:r>
       <w:r>
         <w:rPr/>
-        <w:t>还好</w:t>
-      </w:r>
-      <w:r>
-        <w:rPr/>
-        <w:t>，</w:t>
+        <w:t>还好，</w:t>
       </w:r>
       <w:r>
         <w:rPr/>
@@ -27769,11 +27734,7 @@
       </w:r>
       <w:r>
         <w:rPr/>
-        <w:t>我们看到</w:t>
-      </w:r>
-      <w:r>
-        <w:rPr/>
-        <w:t>，在写入</w:t>
+        <w:t>我们看到，在写入</w:t>
       </w:r>
       <w:r>
         <w:rPr/>
@@ -27796,12 +27757,12 @@
           <wp:anchor behindDoc="0" distT="0" distB="0" distL="0" distR="0" simplePos="0" locked="0" layoutInCell="1" allowOverlap="1" relativeHeight="32">
             <wp:simplePos x="0" y="0"/>
             <wp:positionH relativeFrom="column">
-              <wp:posOffset>3481070</wp:posOffset>
+              <wp:posOffset>3585845</wp:posOffset>
             </wp:positionH>
             <wp:positionV relativeFrom="paragraph">
               <wp:posOffset>1024255</wp:posOffset>
             </wp:positionV>
-            <wp:extent cx="2859405" cy="1038225"/>
+            <wp:extent cx="2754630" cy="826135"/>
             <wp:effectExtent l="0" t="0" r="0" b="0"/>
             <wp:wrapTopAndBottom/>
             <wp:docPr id="31" name="Picture" descr=""/>
@@ -27826,7 +27787,7 @@
                   <pic:spPr bwMode="auto">
                     <a:xfrm>
                       <a:off x="0" y="0"/>
-                      <a:ext cx="2859405" cy="1038225"/>
+                      <a:ext cx="2754630" cy="826135"/>
                     </a:xfrm>
                     <a:prstGeom prst="rect">
                       <a:avLst/>
@@ -27845,15 +27806,15 @@
           </wp:anchor>
         </w:drawing>
         <w:drawing>
-          <wp:anchor behindDoc="0" distT="0" distB="0" distL="0" distR="0" simplePos="0" locked="0" layoutInCell="1" allowOverlap="1" relativeHeight="31">
+          <wp:anchor behindDoc="0" distT="0" distB="0" distL="0" distR="0" simplePos="0" locked="0" layoutInCell="1" allowOverlap="1" relativeHeight="33">
             <wp:simplePos x="0" y="0"/>
             <wp:positionH relativeFrom="column">
-              <wp:posOffset>35560</wp:posOffset>
+              <wp:posOffset>363220</wp:posOffset>
             </wp:positionH>
             <wp:positionV relativeFrom="paragraph">
               <wp:posOffset>49530</wp:posOffset>
             </wp:positionV>
-            <wp:extent cx="3296920" cy="2078990"/>
+            <wp:extent cx="2969260" cy="1864360"/>
             <wp:effectExtent l="0" t="0" r="0" b="0"/>
             <wp:wrapTopAndBottom/>
             <wp:docPr id="32" name="Picture" descr=""/>
@@ -27878,7 +27839,7 @@
                   <pic:spPr bwMode="auto">
                     <a:xfrm>
                       <a:off x="0" y="0"/>
-                      <a:ext cx="3296920" cy="2078990"/>
+                      <a:ext cx="2969260" cy="1864360"/>
                     </a:xfrm>
                     <a:prstGeom prst="rect">
                       <a:avLst/>
@@ -27906,26 +27867,16 @@
       </w:pPr>
       <w:r>
         <w:rPr/>
-      </w:r>
-    </w:p>
-    <w:p>
-      <w:pPr>
-        <w:pStyle w:val="Normal"/>
-        <w:shd w:fill="FFFFFF" w:val="clear"/>
-        <w:rPr/>
-      </w:pPr>
-      <w:r>
-        <w:rPr/>
         <w:drawing>
-          <wp:anchor behindDoc="0" distT="0" distB="0" distL="0" distR="0" simplePos="0" locked="0" layoutInCell="1" allowOverlap="1" relativeHeight="34">
+          <wp:anchor behindDoc="0" distT="0" distB="0" distL="0" distR="0" simplePos="0" locked="0" layoutInCell="1" allowOverlap="1" relativeHeight="30">
             <wp:simplePos x="0" y="0"/>
             <wp:positionH relativeFrom="column">
-              <wp:posOffset>3274695</wp:posOffset>
+              <wp:posOffset>3442335</wp:posOffset>
             </wp:positionH>
             <wp:positionV relativeFrom="paragraph">
-              <wp:posOffset>1567180</wp:posOffset>
+              <wp:posOffset>1069975</wp:posOffset>
             </wp:positionV>
-            <wp:extent cx="3319145" cy="1631315"/>
+            <wp:extent cx="3095625" cy="1449705"/>
             <wp:effectExtent l="0" t="0" r="0" b="0"/>
             <wp:wrapTopAndBottom/>
             <wp:docPr id="33" name="Picture" descr=""/>
@@ -27950,7 +27901,7 @@
                   <pic:spPr bwMode="auto">
                     <a:xfrm>
                       <a:off x="0" y="0"/>
-                      <a:ext cx="3319145" cy="1631315"/>
+                      <a:ext cx="3095625" cy="1449705"/>
                     </a:xfrm>
                     <a:prstGeom prst="rect">
                       <a:avLst/>
@@ -27969,15 +27920,15 @@
           </wp:anchor>
         </w:drawing>
         <w:drawing>
-          <wp:anchor behindDoc="0" distT="0" distB="0" distL="0" distR="0" simplePos="0" locked="0" layoutInCell="1" allowOverlap="1" relativeHeight="33">
+          <wp:anchor behindDoc="0" distT="0" distB="0" distL="0" distR="0" simplePos="0" locked="0" layoutInCell="1" allowOverlap="1" relativeHeight="34">
             <wp:simplePos x="0" y="0"/>
             <wp:positionH relativeFrom="column">
-              <wp:posOffset>-19685</wp:posOffset>
+              <wp:posOffset>116840</wp:posOffset>
             </wp:positionH>
             <wp:positionV relativeFrom="paragraph">
-              <wp:posOffset>324485</wp:posOffset>
+              <wp:posOffset>22225</wp:posOffset>
             </wp:positionV>
-            <wp:extent cx="3717290" cy="2874010"/>
+            <wp:extent cx="3231515" cy="2574290"/>
             <wp:effectExtent l="0" t="0" r="0" b="0"/>
             <wp:wrapTopAndBottom/>
             <wp:docPr id="34" name="Picture" descr=""/>
@@ -28002,7 +27953,7 @@
                   <pic:spPr bwMode="auto">
                     <a:xfrm>
                       <a:off x="0" y="0"/>
-                      <a:ext cx="3717290" cy="2874010"/>
+                      <a:ext cx="3231515" cy="2574290"/>
                     </a:xfrm>
                     <a:prstGeom prst="rect">
                       <a:avLst/>
@@ -28034,11 +27985,42 @@
       </w:r>
       <w:r>
         <w:rPr/>
-        <w:t>其实</w:t>
-      </w:r>
-      <w:r>
-        <w:rPr/>
-        <w:t>，需要做的工作不外乎设置</w:t>
+        <w:t>这里加一句自己查阅的</w:t>
+      </w:r>
+      <w:r>
+        <w:rPr/>
+        <w:t>，</w:t>
+      </w:r>
+      <w:r>
+        <w:rPr/>
+        <w:t>21H/A1H</w:t>
+      </w:r>
+      <w:r>
+        <w:rPr/>
+        <w:t>是中断屏蔽寄存器端口地址，</w:t>
+      </w:r>
+      <w:r>
+        <w:rPr/>
+        <w:t>20H/A0H</w:t>
+      </w:r>
+      <w:r>
+        <w:rPr/>
+        <w:t>是接受中断结束命令的寄存器端口地址。</w:t>
+      </w:r>
+    </w:p>
+    <w:p>
+      <w:pPr>
+        <w:pStyle w:val="Normal"/>
+        <w:shd w:fill="FFFFFF" w:val="clear"/>
+        <w:rPr/>
+      </w:pPr>
+      <w:r>
+        <w:rPr/>
+        <w:tab/>
+      </w:r>
+      <w:r>
+        <w:rPr/>
+        <w:t>其实，需要做的工作不外乎设置</w:t>
       </w:r>
       <w:r>
         <w:rPr/>
@@ -28075,7 +28057,7 @@
     </w:p>
     <w:p>
       <w:pPr>
-        <w:pStyle w:val="3"/>
+        <w:pStyle w:val="Normal"/>
         <w:rPr>
           <w:b/>
           <w:bCs/>
@@ -28100,14 +28082,1935 @@
           <w:b/>
           <w:bCs/>
         </w:rPr>
-        <w:t xml:space="preserve">8259A </w:t>
-      </w:r>
-      <w:r>
+        <w:t>8259A P133</w:t>
+      </w:r>
+    </w:p>
+    <w:p>
+      <w:pPr>
+        <w:pStyle w:val="Normal"/>
+        <w:shd w:fill="FFFFFF" w:val="clear"/>
+        <w:rPr>
+          <w:u w:val="none"/>
+        </w:rPr>
+      </w:pPr>
+      <w:r>
+        <w:rPr>
+          <w:u w:val="none"/>
+        </w:rPr>
+        <w:tab/>
+      </w:r>
+      <w:r>
+        <w:rPr>
+          <w:u w:val="none"/>
+        </w:rPr>
+        <w:t>把设置</w:t>
+      </w:r>
+      <w:r>
+        <w:rPr>
+          <w:u w:val="none"/>
+        </w:rPr>
+        <w:t>8259A</w:t>
+      </w:r>
+      <w:r>
+        <w:rPr>
+          <w:u w:val="none"/>
+        </w:rPr>
+        <w:t>代码写进一个函数：</w:t>
+      </w:r>
+    </w:p>
+    <w:p>
+      <w:pPr>
+        <w:pStyle w:val="Normal"/>
+        <w:shd w:fill="DDDDDD" w:val="clear"/>
+        <w:rPr>
+          <w:u w:val="none"/>
+        </w:rPr>
+      </w:pPr>
+      <w:r>
+        <w:rPr>
+          <w:u w:val="none"/>
+        </w:rPr>
+        <w:t>Init8259A:</w:t>
+      </w:r>
+    </w:p>
+    <w:p>
+      <w:pPr>
+        <w:pStyle w:val="Normal"/>
+        <w:shd w:fill="DDDDDD" w:val="clear"/>
+        <w:rPr>
+          <w:u w:val="none"/>
+        </w:rPr>
+      </w:pPr>
+      <w:r>
+        <w:rPr>
+          <w:u w:val="none"/>
+        </w:rPr>
+        <w:t xml:space="preserve">    </w:t>
+      </w:r>
+      <w:r>
+        <w:rPr>
+          <w:u w:val="none"/>
+        </w:rPr>
+        <w:t>mov al, 011h</w:t>
+      </w:r>
+    </w:p>
+    <w:p>
+      <w:pPr>
+        <w:pStyle w:val="Normal"/>
+        <w:shd w:fill="DDDDDD" w:val="clear"/>
+        <w:rPr>
+          <w:u w:val="none"/>
+        </w:rPr>
+      </w:pPr>
+      <w:r>
+        <w:rPr>
+          <w:u w:val="none"/>
+        </w:rPr>
+        <w:t xml:space="preserve">    </w:t>
+      </w:r>
+      <w:r>
+        <w:rPr>
+          <w:u w:val="none"/>
+        </w:rPr>
+        <w:t xml:space="preserve">out 020h, al    ; </w:t>
+      </w:r>
+      <w:r>
+        <w:rPr>
+          <w:u w:val="none"/>
+        </w:rPr>
+        <w:t>主</w:t>
+      </w:r>
+      <w:r>
+        <w:rPr>
+          <w:u w:val="none"/>
+        </w:rPr>
+        <w:t>8259, ICW1.</w:t>
+      </w:r>
+    </w:p>
+    <w:p>
+      <w:pPr>
+        <w:pStyle w:val="Normal"/>
+        <w:shd w:fill="DDDDDD" w:val="clear"/>
+        <w:rPr>
+          <w:u w:val="none"/>
+        </w:rPr>
+      </w:pPr>
+      <w:r>
+        <w:rPr>
+          <w:u w:val="none"/>
+        </w:rPr>
+        <w:t xml:space="preserve">    </w:t>
+      </w:r>
+      <w:r>
+        <w:rPr>
+          <w:u w:val="none"/>
+        </w:rPr>
+        <w:t>call    io_delay</w:t>
+      </w:r>
+    </w:p>
+    <w:p>
+      <w:pPr>
+        <w:pStyle w:val="Normal"/>
+        <w:shd w:fill="DDDDDD" w:val="clear"/>
+        <w:rPr>
+          <w:u w:val="none"/>
+        </w:rPr>
+      </w:pPr>
+      <w:r>
+        <w:rPr>
+          <w:u w:val="none"/>
+        </w:rPr>
+      </w:r>
+    </w:p>
+    <w:p>
+      <w:pPr>
+        <w:pStyle w:val="Normal"/>
+        <w:shd w:fill="DDDDDD" w:val="clear"/>
+        <w:rPr>
+          <w:u w:val="none"/>
+        </w:rPr>
+      </w:pPr>
+      <w:r>
+        <w:rPr>
+          <w:u w:val="none"/>
+        </w:rPr>
+        <w:t xml:space="preserve">    </w:t>
+      </w:r>
+      <w:r>
+        <w:rPr>
+          <w:u w:val="none"/>
+        </w:rPr>
+        <w:t xml:space="preserve">out 0A0h, al    ; </w:t>
+      </w:r>
+      <w:r>
+        <w:rPr>
+          <w:u w:val="none"/>
+        </w:rPr>
+        <w:t>从</w:t>
+      </w:r>
+      <w:r>
+        <w:rPr>
+          <w:u w:val="none"/>
+        </w:rPr>
+        <w:t>8259, ICW1.</w:t>
+      </w:r>
+    </w:p>
+    <w:p>
+      <w:pPr>
+        <w:pStyle w:val="Normal"/>
+        <w:shd w:fill="DDDDDD" w:val="clear"/>
+        <w:rPr>
+          <w:u w:val="none"/>
+        </w:rPr>
+      </w:pPr>
+      <w:r>
+        <w:rPr>
+          <w:u w:val="none"/>
+        </w:rPr>
+        <w:t xml:space="preserve">    </w:t>
+      </w:r>
+      <w:r>
+        <w:rPr>
+          <w:u w:val="none"/>
+        </w:rPr>
+        <w:t>call    io_delay</w:t>
+      </w:r>
+    </w:p>
+    <w:p>
+      <w:pPr>
+        <w:pStyle w:val="Normal"/>
+        <w:shd w:fill="DDDDDD" w:val="clear"/>
+        <w:rPr>
+          <w:u w:val="none"/>
+        </w:rPr>
+      </w:pPr>
+      <w:r>
+        <w:rPr>
+          <w:u w:val="none"/>
+        </w:rPr>
+      </w:r>
+    </w:p>
+    <w:p>
+      <w:pPr>
+        <w:pStyle w:val="Normal"/>
+        <w:shd w:fill="DDDDDD" w:val="clear"/>
+        <w:rPr>
+          <w:u w:val="none"/>
+        </w:rPr>
+      </w:pPr>
+      <w:r>
+        <w:rPr>
+          <w:u w:val="none"/>
+        </w:rPr>
+        <w:t xml:space="preserve">    </w:t>
+      </w:r>
+      <w:r>
+        <w:rPr>
+          <w:u w:val="none"/>
+        </w:rPr>
+        <w:t xml:space="preserve">mov al, 020h    ; IRQ0 </w:t>
+      </w:r>
+      <w:r>
+        <w:rPr>
+          <w:u w:val="none"/>
+        </w:rPr>
+        <w:t xml:space="preserve">对应中断向量 </w:t>
+      </w:r>
+      <w:r>
+        <w:rPr>
+          <w:u w:val="none"/>
+        </w:rPr>
+        <w:t>0x20</w:t>
+      </w:r>
+    </w:p>
+    <w:p>
+      <w:pPr>
+        <w:pStyle w:val="Normal"/>
+        <w:shd w:fill="DDDDDD" w:val="clear"/>
+        <w:rPr>
+          <w:u w:val="none"/>
+        </w:rPr>
+      </w:pPr>
+      <w:r>
+        <w:rPr>
+          <w:u w:val="none"/>
+        </w:rPr>
+        <w:t xml:space="preserve">    </w:t>
+      </w:r>
+      <w:r>
+        <w:rPr>
+          <w:u w:val="none"/>
+        </w:rPr>
+        <w:t xml:space="preserve">out 021h, al    ; </w:t>
+      </w:r>
+      <w:r>
+        <w:rPr>
+          <w:u w:val="none"/>
+        </w:rPr>
+        <w:t>主</w:t>
+      </w:r>
+      <w:r>
+        <w:rPr>
+          <w:u w:val="none"/>
+        </w:rPr>
+        <w:t>8259, ICW2.</w:t>
+      </w:r>
+    </w:p>
+    <w:p>
+      <w:pPr>
+        <w:pStyle w:val="Normal"/>
+        <w:shd w:fill="DDDDDD" w:val="clear"/>
+        <w:rPr>
+          <w:u w:val="none"/>
+        </w:rPr>
+      </w:pPr>
+      <w:r>
+        <w:rPr>
+          <w:u w:val="none"/>
+        </w:rPr>
+        <w:t xml:space="preserve">    </w:t>
+      </w:r>
+      <w:r>
+        <w:rPr>
+          <w:u w:val="none"/>
+        </w:rPr>
+        <w:t>call    io_delay</w:t>
+      </w:r>
+    </w:p>
+    <w:p>
+      <w:pPr>
+        <w:pStyle w:val="Normal"/>
+        <w:shd w:fill="DDDDDD" w:val="clear"/>
+        <w:rPr>
+          <w:u w:val="none"/>
+        </w:rPr>
+      </w:pPr>
+      <w:r>
+        <w:rPr>
+          <w:u w:val="none"/>
+        </w:rPr>
+      </w:r>
+    </w:p>
+    <w:p>
+      <w:pPr>
+        <w:pStyle w:val="Normal"/>
+        <w:shd w:fill="DDDDDD" w:val="clear"/>
+        <w:rPr>
+          <w:u w:val="none"/>
+        </w:rPr>
+      </w:pPr>
+      <w:r>
+        <w:rPr>
+          <w:u w:val="none"/>
+        </w:rPr>
+        <w:t xml:space="preserve">    </w:t>
+      </w:r>
+      <w:r>
+        <w:rPr>
+          <w:u w:val="none"/>
+        </w:rPr>
+        <w:t xml:space="preserve">mov al, 028h    ; IRQ8 </w:t>
+      </w:r>
+      <w:r>
+        <w:rPr>
+          <w:u w:val="none"/>
+        </w:rPr>
+        <w:t xml:space="preserve">对应中断向量 </w:t>
+      </w:r>
+      <w:r>
+        <w:rPr>
+          <w:u w:val="none"/>
+        </w:rPr>
+        <w:t>0x28</w:t>
+      </w:r>
+    </w:p>
+    <w:p>
+      <w:pPr>
+        <w:pStyle w:val="Normal"/>
+        <w:shd w:fill="DDDDDD" w:val="clear"/>
+        <w:rPr>
+          <w:u w:val="none"/>
+        </w:rPr>
+      </w:pPr>
+      <w:r>
+        <w:rPr>
+          <w:u w:val="none"/>
+        </w:rPr>
+        <w:t xml:space="preserve">    </w:t>
+      </w:r>
+      <w:r>
+        <w:rPr>
+          <w:u w:val="none"/>
+        </w:rPr>
+        <w:t xml:space="preserve">out 0A1h, al    ; </w:t>
+      </w:r>
+      <w:r>
+        <w:rPr>
+          <w:u w:val="none"/>
+        </w:rPr>
+        <w:t>从</w:t>
+      </w:r>
+      <w:r>
+        <w:rPr>
+          <w:u w:val="none"/>
+        </w:rPr>
+        <w:t>8259, ICW2.</w:t>
+      </w:r>
+    </w:p>
+    <w:p>
+      <w:pPr>
+        <w:pStyle w:val="Normal"/>
+        <w:shd w:fill="DDDDDD" w:val="clear"/>
+        <w:rPr>
+          <w:u w:val="none"/>
+        </w:rPr>
+      </w:pPr>
+      <w:r>
+        <w:rPr>
+          <w:u w:val="none"/>
+        </w:rPr>
+        <w:t xml:space="preserve">    </w:t>
+      </w:r>
+      <w:r>
+        <w:rPr>
+          <w:u w:val="none"/>
+        </w:rPr>
+        <w:t>call    io_delay</w:t>
+      </w:r>
+    </w:p>
+    <w:p>
+      <w:pPr>
+        <w:pStyle w:val="Normal"/>
+        <w:shd w:fill="DDDDDD" w:val="clear"/>
+        <w:rPr>
+          <w:u w:val="none"/>
+        </w:rPr>
+      </w:pPr>
+      <w:r>
+        <w:rPr>
+          <w:u w:val="none"/>
+        </w:rPr>
+      </w:r>
+    </w:p>
+    <w:p>
+      <w:pPr>
+        <w:pStyle w:val="Normal"/>
+        <w:shd w:fill="DDDDDD" w:val="clear"/>
+        <w:rPr>
+          <w:u w:val="none"/>
+        </w:rPr>
+      </w:pPr>
+      <w:r>
+        <w:rPr>
+          <w:u w:val="none"/>
+        </w:rPr>
+        <w:t xml:space="preserve">    </w:t>
+      </w:r>
+      <w:r>
+        <w:rPr>
+          <w:u w:val="none"/>
+        </w:rPr>
+        <w:t xml:space="preserve">mov al, 004h    ; IR2 </w:t>
+      </w:r>
+      <w:r>
+        <w:rPr>
+          <w:u w:val="none"/>
+        </w:rPr>
+        <w:t>对应从</w:t>
+      </w:r>
+      <w:r>
+        <w:rPr>
+          <w:u w:val="none"/>
+        </w:rPr>
+        <w:t>8259</w:t>
+      </w:r>
+    </w:p>
+    <w:p>
+      <w:pPr>
+        <w:pStyle w:val="Normal"/>
+        <w:shd w:fill="DDDDDD" w:val="clear"/>
+        <w:rPr>
+          <w:u w:val="none"/>
+        </w:rPr>
+      </w:pPr>
+      <w:r>
+        <w:rPr>
+          <w:u w:val="none"/>
+        </w:rPr>
+        <w:t xml:space="preserve">    </w:t>
+      </w:r>
+      <w:r>
+        <w:rPr>
+          <w:u w:val="none"/>
+        </w:rPr>
+        <w:t xml:space="preserve">out 021h, al    ; </w:t>
+      </w:r>
+      <w:r>
+        <w:rPr>
+          <w:u w:val="none"/>
+        </w:rPr>
+        <w:t>主</w:t>
+      </w:r>
+      <w:r>
+        <w:rPr>
+          <w:u w:val="none"/>
+        </w:rPr>
+        <w:t>8259, ICW3.</w:t>
+      </w:r>
+    </w:p>
+    <w:p>
+      <w:pPr>
+        <w:pStyle w:val="Normal"/>
+        <w:shd w:fill="DDDDDD" w:val="clear"/>
+        <w:rPr>
+          <w:u w:val="none"/>
+        </w:rPr>
+      </w:pPr>
+      <w:r>
+        <w:rPr>
+          <w:u w:val="none"/>
+        </w:rPr>
+        <w:t xml:space="preserve">    </w:t>
+      </w:r>
+      <w:r>
+        <w:rPr>
+          <w:u w:val="none"/>
+        </w:rPr>
+        <w:t>call    io_delay</w:t>
+      </w:r>
+    </w:p>
+    <w:p>
+      <w:pPr>
+        <w:pStyle w:val="Normal"/>
+        <w:shd w:fill="DDDDDD" w:val="clear"/>
+        <w:rPr>
+          <w:u w:val="none"/>
+        </w:rPr>
+      </w:pPr>
+      <w:r>
+        <w:rPr>
+          <w:u w:val="none"/>
+        </w:rPr>
+      </w:r>
+    </w:p>
+    <w:p>
+      <w:pPr>
+        <w:pStyle w:val="Normal"/>
+        <w:shd w:fill="DDDDDD" w:val="clear"/>
+        <w:rPr>
+          <w:u w:val="none"/>
+        </w:rPr>
+      </w:pPr>
+      <w:r>
+        <w:rPr>
+          <w:u w:val="none"/>
+        </w:rPr>
+        <w:t xml:space="preserve">    </w:t>
+      </w:r>
+      <w:r>
+        <w:rPr>
+          <w:u w:val="none"/>
+        </w:rPr>
+        <w:t xml:space="preserve">mov al, 002h    ; </w:t>
+      </w:r>
+      <w:r>
+        <w:rPr>
+          <w:u w:val="none"/>
+        </w:rPr>
+        <w:t>对应主</w:t>
+      </w:r>
+      <w:r>
+        <w:rPr>
+          <w:u w:val="none"/>
+        </w:rPr>
+        <w:t>8259</w:t>
+      </w:r>
+      <w:r>
+        <w:rPr>
+          <w:u w:val="none"/>
+        </w:rPr>
+        <w:t xml:space="preserve">的 </w:t>
+      </w:r>
+      <w:r>
+        <w:rPr>
+          <w:u w:val="none"/>
+        </w:rPr>
+        <w:t>IR2</w:t>
+      </w:r>
+    </w:p>
+    <w:p>
+      <w:pPr>
+        <w:pStyle w:val="Normal"/>
+        <w:shd w:fill="DDDDDD" w:val="clear"/>
+        <w:rPr>
+          <w:u w:val="none"/>
+        </w:rPr>
+      </w:pPr>
+      <w:r>
+        <w:rPr>
+          <w:u w:val="none"/>
+        </w:rPr>
+        <w:t xml:space="preserve">    </w:t>
+      </w:r>
+      <w:r>
+        <w:rPr>
+          <w:u w:val="none"/>
+        </w:rPr>
+        <w:t xml:space="preserve">out 0A1h, al    ; </w:t>
+      </w:r>
+      <w:r>
+        <w:rPr>
+          <w:u w:val="none"/>
+        </w:rPr>
+        <w:t>从</w:t>
+      </w:r>
+      <w:r>
+        <w:rPr>
+          <w:u w:val="none"/>
+        </w:rPr>
+        <w:t>8259, ICW3.</w:t>
+      </w:r>
+    </w:p>
+    <w:p>
+      <w:pPr>
+        <w:pStyle w:val="Normal"/>
+        <w:shd w:fill="DDDDDD" w:val="clear"/>
+        <w:rPr>
+          <w:u w:val="none"/>
+        </w:rPr>
+      </w:pPr>
+      <w:r>
+        <w:rPr>
+          <w:u w:val="none"/>
+        </w:rPr>
+        <w:t xml:space="preserve">    </w:t>
+      </w:r>
+      <w:r>
+        <w:rPr>
+          <w:u w:val="none"/>
+        </w:rPr>
+        <w:t>call    io_delay</w:t>
+      </w:r>
+    </w:p>
+    <w:p>
+      <w:pPr>
+        <w:pStyle w:val="Normal"/>
+        <w:shd w:fill="DDDDDD" w:val="clear"/>
+        <w:rPr>
+          <w:u w:val="none"/>
+        </w:rPr>
+      </w:pPr>
+      <w:r>
+        <w:rPr>
+          <w:u w:val="none"/>
+        </w:rPr>
+      </w:r>
+    </w:p>
+    <w:p>
+      <w:pPr>
+        <w:pStyle w:val="Normal"/>
+        <w:shd w:fill="DDDDDD" w:val="clear"/>
+        <w:rPr>
+          <w:u w:val="none"/>
+        </w:rPr>
+      </w:pPr>
+      <w:r>
+        <w:rPr>
+          <w:u w:val="none"/>
+        </w:rPr>
+        <w:t xml:space="preserve">    </w:t>
+      </w:r>
+      <w:r>
+        <w:rPr>
+          <w:u w:val="none"/>
+        </w:rPr>
+        <w:t>mov al, 001h</w:t>
+      </w:r>
+    </w:p>
+    <w:p>
+      <w:pPr>
+        <w:pStyle w:val="Normal"/>
+        <w:shd w:fill="DDDDDD" w:val="clear"/>
+        <w:rPr>
+          <w:u w:val="none"/>
+        </w:rPr>
+      </w:pPr>
+      <w:r>
+        <w:rPr>
+          <w:u w:val="none"/>
+        </w:rPr>
+        <w:t xml:space="preserve">    </w:t>
+      </w:r>
+      <w:r>
+        <w:rPr>
+          <w:u w:val="none"/>
+        </w:rPr>
+        <w:t xml:space="preserve">out 021h, al    ; </w:t>
+      </w:r>
+      <w:r>
+        <w:rPr>
+          <w:u w:val="none"/>
+        </w:rPr>
+        <w:t>主</w:t>
+      </w:r>
+      <w:r>
+        <w:rPr>
+          <w:u w:val="none"/>
+        </w:rPr>
+        <w:t>8259, ICW4.</w:t>
+      </w:r>
+    </w:p>
+    <w:p>
+      <w:pPr>
+        <w:pStyle w:val="Normal"/>
+        <w:shd w:fill="DDDDDD" w:val="clear"/>
+        <w:rPr>
+          <w:u w:val="none"/>
+        </w:rPr>
+      </w:pPr>
+      <w:r>
+        <w:rPr>
+          <w:u w:val="none"/>
+        </w:rPr>
+        <w:t xml:space="preserve">    </w:t>
+      </w:r>
+      <w:r>
+        <w:rPr>
+          <w:u w:val="none"/>
+        </w:rPr>
+        <w:t>call    io_delay</w:t>
+      </w:r>
+    </w:p>
+    <w:p>
+      <w:pPr>
+        <w:pStyle w:val="Normal"/>
+        <w:shd w:fill="DDDDDD" w:val="clear"/>
+        <w:rPr>
+          <w:u w:val="none"/>
+        </w:rPr>
+      </w:pPr>
+      <w:r>
+        <w:rPr>
+          <w:u w:val="none"/>
+        </w:rPr>
+      </w:r>
+    </w:p>
+    <w:p>
+      <w:pPr>
+        <w:pStyle w:val="Normal"/>
+        <w:shd w:fill="DDDDDD" w:val="clear"/>
+        <w:rPr>
+          <w:u w:val="none"/>
+        </w:rPr>
+      </w:pPr>
+      <w:r>
+        <w:rPr>
+          <w:u w:val="none"/>
+        </w:rPr>
+        <w:t xml:space="preserve">    </w:t>
+      </w:r>
+      <w:r>
+        <w:rPr>
+          <w:u w:val="none"/>
+        </w:rPr>
+        <w:t xml:space="preserve">out 0A1h, al    ; </w:t>
+      </w:r>
+      <w:r>
+        <w:rPr>
+          <w:u w:val="none"/>
+        </w:rPr>
+        <w:t>从</w:t>
+      </w:r>
+      <w:r>
+        <w:rPr>
+          <w:u w:val="none"/>
+        </w:rPr>
+        <w:t>8259, ICW4.</w:t>
+      </w:r>
+    </w:p>
+    <w:p>
+      <w:pPr>
+        <w:pStyle w:val="Normal"/>
+        <w:shd w:fill="DDDDDD" w:val="clear"/>
+        <w:rPr>
+          <w:u w:val="none"/>
+        </w:rPr>
+      </w:pPr>
+      <w:r>
+        <w:rPr>
+          <w:u w:val="none"/>
+        </w:rPr>
+        <w:t xml:space="preserve">    </w:t>
+      </w:r>
+      <w:r>
+        <w:rPr>
+          <w:u w:val="none"/>
+        </w:rPr>
+        <w:t>call    io_delay</w:t>
+      </w:r>
+    </w:p>
+    <w:p>
+      <w:pPr>
+        <w:pStyle w:val="Normal"/>
+        <w:shd w:fill="DDDDDD" w:val="clear"/>
+        <w:rPr>
+          <w:u w:val="none"/>
+        </w:rPr>
+      </w:pPr>
+      <w:r>
+        <w:rPr>
+          <w:u w:val="none"/>
+        </w:rPr>
+      </w:r>
+    </w:p>
+    <w:p>
+      <w:pPr>
+        <w:pStyle w:val="Normal"/>
+        <w:shd w:fill="DDDDDD" w:val="clear"/>
+        <w:rPr>
+          <w:u w:val="none"/>
+        </w:rPr>
+      </w:pPr>
+      <w:r>
+        <w:rPr>
+          <w:u w:val="none"/>
+        </w:rPr>
+        <w:t xml:space="preserve">    </w:t>
+      </w:r>
+      <w:r>
+        <w:rPr>
+          <w:u w:val="none"/>
+        </w:rPr>
+        <w:t xml:space="preserve">mov al, 11111110b   ; </w:t>
+      </w:r>
+      <w:r>
+        <w:rPr>
+          <w:u w:val="none"/>
+        </w:rPr>
+        <w:t>仅仅开启定时器中断</w:t>
+      </w:r>
+    </w:p>
+    <w:p>
+      <w:pPr>
+        <w:pStyle w:val="Normal"/>
+        <w:shd w:fill="DDDDDD" w:val="clear"/>
+        <w:rPr>
+          <w:u w:val="none"/>
+        </w:rPr>
+      </w:pPr>
+      <w:r>
+        <w:rPr>
+          <w:u w:val="none"/>
+        </w:rPr>
+        <w:t xml:space="preserve">    </w:t>
+      </w:r>
+      <w:r>
+        <w:rPr>
+          <w:u w:val="none"/>
+        </w:rPr>
+        <w:t xml:space="preserve">;mov    al, 11111111b   ; </w:t>
+      </w:r>
+      <w:r>
+        <w:rPr>
+          <w:u w:val="none"/>
+        </w:rPr>
+        <w:t>屏蔽主</w:t>
+      </w:r>
+      <w:r>
+        <w:rPr>
+          <w:u w:val="none"/>
+        </w:rPr>
+        <w:t>8259</w:t>
+      </w:r>
+      <w:r>
+        <w:rPr>
+          <w:u w:val="none"/>
+        </w:rPr>
+        <w:t>所有中断</w:t>
+      </w:r>
+    </w:p>
+    <w:p>
+      <w:pPr>
+        <w:pStyle w:val="Normal"/>
+        <w:shd w:fill="DDDDDD" w:val="clear"/>
+        <w:rPr>
+          <w:u w:val="none"/>
+        </w:rPr>
+      </w:pPr>
+      <w:r>
+        <w:rPr>
+          <w:u w:val="none"/>
+        </w:rPr>
+        <w:t xml:space="preserve">    </w:t>
+      </w:r>
+      <w:r>
+        <w:rPr>
+          <w:u w:val="none"/>
+        </w:rPr>
+        <w:t xml:space="preserve">out 021h, al    ; </w:t>
+      </w:r>
+      <w:r>
+        <w:rPr>
+          <w:u w:val="none"/>
+        </w:rPr>
+        <w:t>主</w:t>
+      </w:r>
+      <w:r>
+        <w:rPr>
+          <w:u w:val="none"/>
+        </w:rPr>
+        <w:t>8259, OCW1.</w:t>
+      </w:r>
+    </w:p>
+    <w:p>
+      <w:pPr>
+        <w:pStyle w:val="Normal"/>
+        <w:shd w:fill="DDDDDD" w:val="clear"/>
+        <w:rPr>
+          <w:u w:val="none"/>
+        </w:rPr>
+      </w:pPr>
+      <w:r>
+        <w:rPr>
+          <w:u w:val="none"/>
+        </w:rPr>
+        <w:t xml:space="preserve">    </w:t>
+      </w:r>
+      <w:r>
+        <w:rPr>
+          <w:u w:val="none"/>
+        </w:rPr>
+        <w:t>call    io_delay</w:t>
+      </w:r>
+    </w:p>
+    <w:p>
+      <w:pPr>
+        <w:pStyle w:val="Normal"/>
+        <w:shd w:fill="DDDDDD" w:val="clear"/>
+        <w:rPr>
+          <w:u w:val="none"/>
+        </w:rPr>
+      </w:pPr>
+      <w:r>
+        <w:rPr>
+          <w:u w:val="none"/>
+        </w:rPr>
+      </w:r>
+    </w:p>
+    <w:p>
+      <w:pPr>
+        <w:pStyle w:val="Normal"/>
+        <w:shd w:fill="DDDDDD" w:val="clear"/>
+        <w:rPr>
+          <w:u w:val="none"/>
+        </w:rPr>
+      </w:pPr>
+      <w:r>
+        <w:rPr>
+          <w:u w:val="none"/>
+        </w:rPr>
+        <w:t xml:space="preserve">    </w:t>
+      </w:r>
+      <w:r>
+        <w:rPr>
+          <w:u w:val="none"/>
+        </w:rPr>
+        <w:t xml:space="preserve">mov al, 11111111b   ; </w:t>
+      </w:r>
+      <w:r>
+        <w:rPr>
+          <w:u w:val="none"/>
+        </w:rPr>
+        <w:t>屏蔽从</w:t>
+      </w:r>
+      <w:r>
+        <w:rPr>
+          <w:u w:val="none"/>
+        </w:rPr>
+        <w:t>8259</w:t>
+      </w:r>
+      <w:r>
+        <w:rPr>
+          <w:u w:val="none"/>
+        </w:rPr>
+        <w:t>所有中断</w:t>
+      </w:r>
+    </w:p>
+    <w:p>
+      <w:pPr>
+        <w:pStyle w:val="Normal"/>
+        <w:shd w:fill="DDDDDD" w:val="clear"/>
+        <w:rPr>
+          <w:u w:val="none"/>
+        </w:rPr>
+      </w:pPr>
+      <w:r>
+        <w:rPr>
+          <w:u w:val="none"/>
+        </w:rPr>
+        <w:t xml:space="preserve">    </w:t>
+      </w:r>
+      <w:r>
+        <w:rPr>
+          <w:u w:val="none"/>
+        </w:rPr>
+        <w:t xml:space="preserve">out 0A1h, al    ; </w:t>
+      </w:r>
+      <w:r>
+        <w:rPr>
+          <w:u w:val="none"/>
+        </w:rPr>
+        <w:t>从</w:t>
+      </w:r>
+      <w:r>
+        <w:rPr>
+          <w:u w:val="none"/>
+        </w:rPr>
+        <w:t>8259, OCW1.</w:t>
+      </w:r>
+    </w:p>
+    <w:p>
+      <w:pPr>
+        <w:pStyle w:val="Normal"/>
+        <w:shd w:fill="DDDDDD" w:val="clear"/>
+        <w:rPr>
+          <w:u w:val="none"/>
+        </w:rPr>
+      </w:pPr>
+      <w:r>
+        <w:rPr>
+          <w:u w:val="none"/>
+        </w:rPr>
+        <w:t xml:space="preserve">    </w:t>
+      </w:r>
+      <w:r>
+        <w:rPr>
+          <w:u w:val="none"/>
+        </w:rPr>
+        <w:t>call    io_delay</w:t>
+      </w:r>
+    </w:p>
+    <w:p>
+      <w:pPr>
+        <w:pStyle w:val="Normal"/>
+        <w:shd w:fill="DDDDDD" w:val="clear"/>
+        <w:rPr>
+          <w:u w:val="none"/>
+        </w:rPr>
+      </w:pPr>
+      <w:r>
+        <w:rPr>
+          <w:u w:val="none"/>
+        </w:rPr>
+      </w:r>
+    </w:p>
+    <w:p>
+      <w:pPr>
+        <w:pStyle w:val="Normal"/>
+        <w:shd w:fill="DDDDDD" w:val="clear"/>
+        <w:rPr>
+          <w:u w:val="none"/>
+        </w:rPr>
+      </w:pPr>
+      <w:r>
+        <w:rPr>
+          <w:u w:val="none"/>
+        </w:rPr>
+        <w:t xml:space="preserve">    </w:t>
+      </w:r>
+      <w:r>
+        <w:rPr>
+          <w:u w:val="none"/>
+        </w:rPr>
+        <w:t>ret</w:t>
+      </w:r>
+    </w:p>
+    <w:p>
+      <w:pPr>
+        <w:pStyle w:val="Normal"/>
+        <w:shd w:fill="FFFFFF" w:val="clear"/>
+        <w:rPr/>
+      </w:pPr>
+      <w:r>
+        <w:rPr>
+          <w:u w:val="none"/>
+        </w:rPr>
+        <w:tab/>
+      </w:r>
+      <w:r>
+        <w:rPr>
+          <w:u w:val="none"/>
+        </w:rPr>
+        <w:t>这段代码分别往主</w:t>
+      </w:r>
+      <w:r>
+        <w:rPr/>
+        <w:t>、从两个</w:t>
+      </w:r>
+      <w:r>
+        <w:rPr/>
+        <w:t>8259A</w:t>
+      </w:r>
+      <w:r>
+        <w:rPr/>
+        <w:t>各写入了</w:t>
+      </w:r>
+      <w:r>
+        <w:rPr/>
+        <w:t>4</w:t>
+      </w:r>
+      <w:r>
+        <w:rPr/>
+        <w:t>个</w:t>
+      </w:r>
+      <w:r>
+        <w:rPr/>
+        <w:t>ICW</w:t>
+      </w:r>
+      <w:r>
+        <w:rPr/>
+        <w:t>。在往主</w:t>
+      </w:r>
+      <w:r>
+        <w:rPr/>
+        <w:t>8259A</w:t>
+      </w:r>
+      <w:r>
+        <w:rPr/>
+        <w:t>写入</w:t>
+      </w:r>
+      <w:r>
+        <w:rPr/>
+        <w:t>ICW2</w:t>
+      </w:r>
+      <w:r>
+        <w:rPr/>
+        <w:t>时，我们看到</w:t>
+      </w:r>
+      <w:r>
+        <w:rPr/>
+        <w:t>IRQ0</w:t>
+      </w:r>
+      <w:r>
+        <w:rPr/>
+        <w:t>对应了中断向量号</w:t>
+      </w:r>
+      <w:r>
+        <w:rPr/>
+        <w:t>20h</w:t>
+      </w:r>
+      <w:r>
+        <w:rPr/>
+        <w:t>，于是，</w:t>
+      </w:r>
+      <w:r>
+        <w:rPr/>
+        <w:t>IRQ0~IRQ7</w:t>
+      </w:r>
+      <w:r>
+        <w:rPr/>
+        <w:t>就对应中断向量</w:t>
+      </w:r>
+      <w:r>
+        <w:rPr/>
+        <w:t>20h~27h</w:t>
+      </w:r>
+      <w:r>
+        <w:rPr/>
+        <w:t>；类似地，</w:t>
+      </w:r>
+      <w:r>
+        <w:rPr/>
+        <w:t>IRQ8~</w:t>
+      </w:r>
+    </w:p>
+    <w:p>
+      <w:pPr>
+        <w:pStyle w:val="Normal"/>
+        <w:shd w:fill="FFFFFF" w:val="clear"/>
+        <w:rPr>
+          <w:u w:val="none"/>
+        </w:rPr>
+      </w:pPr>
+      <w:r>
+        <w:rPr>
+          <w:u w:val="none"/>
+        </w:rPr>
+        <w:t>IRQ</w:t>
+      </w:r>
+      <w:r>
+        <w:rPr>
+          <w:u w:val="none"/>
+        </w:rPr>
+        <w:t>15</w:t>
+      </w:r>
+      <w:r>
+        <w:rPr>
+          <w:u w:val="none"/>
+        </w:rPr>
+        <w:t>对应中断向量</w:t>
+      </w:r>
+      <w:r>
+        <w:rPr>
+          <w:u w:val="none"/>
+        </w:rPr>
+        <w:t>28h~2Fh</w:t>
+      </w:r>
+      <w:r>
+        <w:rPr>
+          <w:u w:val="none"/>
+        </w:rPr>
+        <w:t>。对照表</w:t>
+      </w:r>
+      <w:r>
+        <w:rPr>
+          <w:u w:val="none"/>
+        </w:rPr>
+        <w:t>3-11</w:t>
+      </w:r>
+      <w:r>
+        <w:rPr>
+          <w:u w:val="none"/>
+        </w:rPr>
+        <w:t>我们知道，</w:t>
+      </w:r>
+      <w:r>
+        <w:rPr>
+          <w:u w:val="none"/>
+        </w:rPr>
+        <w:t>20h~2Fh</w:t>
+      </w:r>
+      <w:r>
+        <w:rPr>
+          <w:u w:val="none"/>
+        </w:rPr>
+        <w:t>处于用户定义中断的范围内。</w:t>
+      </w:r>
+    </w:p>
+    <w:p>
+      <w:pPr>
+        <w:pStyle w:val="Normal"/>
+        <w:shd w:fill="FFFFFF" w:val="clear"/>
+        <w:rPr/>
+      </w:pPr>
+      <w:r>
+        <w:rPr>
+          <w:u w:val="none"/>
+        </w:rPr>
+        <w:tab/>
+      </w:r>
+      <w:r>
+        <w:rPr>
+          <w:u w:val="none"/>
+        </w:rPr>
+        <w:t>在这段代码的后半部分，我们通过对端口</w:t>
+      </w:r>
+      <w:r>
+        <w:rPr>
+          <w:u w:val="none"/>
+        </w:rPr>
+        <w:t>21h</w:t>
+      </w:r>
+      <w:r>
+        <w:rPr>
+          <w:u w:val="none"/>
+        </w:rPr>
+        <w:t>和</w:t>
+      </w:r>
+      <w:r>
+        <w:rPr>
+          <w:u w:val="none"/>
+        </w:rPr>
+        <w:t>A1h</w:t>
+      </w:r>
+      <w:r>
+        <w:rPr>
+          <w:u w:val="none"/>
+        </w:rPr>
+        <w:t>的操作屏蔽了所有的外部中断，这一次写入的不再是</w:t>
+      </w:r>
+      <w:r>
+        <w:rPr>
+          <w:u w:val="none"/>
+        </w:rPr>
+        <w:t>ICW</w:t>
+      </w:r>
+      <w:r>
+        <w:rPr>
+          <w:u w:val="none"/>
+        </w:rPr>
+        <w:t>了，而是</w:t>
+      </w:r>
+      <w:r>
+        <w:rPr>
+          <w:u w:val="none"/>
+        </w:rPr>
+        <w:t>OCW(Operation Control Word)</w:t>
+      </w:r>
+      <w:r>
+        <w:rPr>
+          <w:u w:val="none"/>
+        </w:rPr>
+        <w:t>。</w:t>
+      </w:r>
+      <w:r>
+        <w:rPr>
+          <w:u w:val="none"/>
+        </w:rPr>
+        <w:t>OCW</w:t>
+      </w:r>
+      <w:r>
+        <w:rPr>
+          <w:u w:val="none"/>
+        </w:rPr>
+        <w:t>共有</w:t>
+      </w:r>
+      <w:r>
+        <w:rPr>
+          <w:u w:val="none"/>
+        </w:rPr>
+        <w:t>3</w:t>
+      </w:r>
+      <w:r>
+        <w:rPr>
+          <w:u w:val="none"/>
+        </w:rPr>
+        <w:t>个，</w:t>
+      </w:r>
+      <w:r>
+        <w:rPr>
+          <w:u w:val="none"/>
+        </w:rPr>
+        <w:t>OCW1</w:t>
+      </w:r>
+      <w:r>
+        <w:rPr/>
+        <w:t>、</w:t>
+      </w:r>
+      <w:r>
+        <w:rPr/>
+        <w:t>OCW2</w:t>
+      </w:r>
+      <w:r>
+        <w:rPr/>
+        <w:t>和</w:t>
+      </w:r>
+      <w:r>
+        <w:rPr/>
+        <w:t>OCW3</w:t>
+      </w:r>
+      <w:r>
+        <w:rPr/>
+        <w:t>。由于我们只在两种情况下用到它，因此并不需要了解所有的内容。这两种情况是：</w:t>
+      </w:r>
+    </w:p>
+    <w:p>
+      <w:pPr>
+        <w:pStyle w:val="Normal"/>
+        <w:shd w:fill="FFFFFF" w:val="clear"/>
+        <w:rPr>
+          <w:rFonts w:ascii="Droid Sans Fallback" w:hAnsi="Droid Sans Fallback" w:cs="Droid Sans Fallback"/>
+        </w:rPr>
+      </w:pPr>
+      <w:r>
+        <w:rPr>
+          <w:rFonts w:cs="Droid Sans Fallback" w:ascii="Droid Sans Fallback" w:hAnsi="Droid Sans Fallback"/>
+        </w:rPr>
+        <w:tab/>
+        <w:t xml:space="preserve">● </w:t>
+      </w:r>
+      <w:r>
+        <w:rPr>
+          <w:rFonts w:ascii="Droid Sans Fallback" w:hAnsi="Droid Sans Fallback" w:cs="Droid Sans Fallback"/>
+        </w:rPr>
+        <w:t>屏蔽或打开外部中断</w:t>
+      </w:r>
+      <w:r>
+        <w:rPr>
+          <w:rFonts w:ascii="Droid Sans Fallback" w:hAnsi="Droid Sans Fallback" w:cs="Droid Sans Fallback"/>
+        </w:rPr>
+        <w:t>。</w:t>
+      </w:r>
+    </w:p>
+    <w:p>
+      <w:pPr>
+        <w:pStyle w:val="Normal"/>
+        <w:shd w:fill="FFFFFF" w:val="clear"/>
+        <w:rPr>
+          <w:rFonts w:ascii="Droid Sans Fallback" w:hAnsi="Droid Sans Fallback" w:cs="Droid Sans Fallback"/>
+        </w:rPr>
+      </w:pPr>
+      <w:r>
+        <w:rPr>
+          <w:rFonts w:cs="Droid Sans Fallback" w:ascii="Droid Sans Fallback" w:hAnsi="Droid Sans Fallback"/>
+        </w:rPr>
+        <w:tab/>
+        <w:t xml:space="preserve">● </w:t>
+      </w:r>
+      <w:r>
+        <w:rPr>
+          <w:rFonts w:ascii="Droid Sans Fallback" w:hAnsi="Droid Sans Fallback" w:cs="Droid Sans Fallback"/>
+        </w:rPr>
+        <w:t>发送</w:t>
+      </w:r>
+      <w:r>
+        <w:rPr>
+          <w:rFonts w:cs="Droid Sans Fallback" w:ascii="Droid Sans Fallback" w:hAnsi="Droid Sans Fallback"/>
+        </w:rPr>
+        <w:t>EOI</w:t>
+      </w:r>
+      <w:r>
+        <w:rPr>
+          <w:rFonts w:ascii="Droid Sans Fallback" w:hAnsi="Droid Sans Fallback" w:cs="Droid Sans Fallback"/>
+        </w:rPr>
+        <w:t>给</w:t>
+      </w:r>
+      <w:r>
+        <w:rPr>
+          <w:rFonts w:cs="Droid Sans Fallback" w:ascii="Droid Sans Fallback" w:hAnsi="Droid Sans Fallback"/>
+        </w:rPr>
+        <w:t>8269A</w:t>
+      </w:r>
+      <w:r>
+        <w:rPr>
+          <w:rFonts w:ascii="Droid Sans Fallback" w:hAnsi="Droid Sans Fallback" w:cs="Droid Sans Fallback"/>
+        </w:rPr>
+        <w:t>以通知它中断处理结束。</w:t>
+      </w:r>
+    </w:p>
+    <w:p>
+      <w:pPr>
+        <w:pStyle w:val="Normal"/>
+        <w:shd w:fill="FFFFFF" w:val="clear"/>
+        <w:rPr>
+          <w:rFonts w:ascii="Droid Sans Fallback" w:hAnsi="Droid Sans Fallback" w:cs="Droid Sans Fallback"/>
+        </w:rPr>
+      </w:pPr>
+      <w:r>
+        <w:rPr>
+          <w:rFonts w:cs="Droid Sans Fallback" w:ascii="Droid Sans Fallback" w:hAnsi="Droid Sans Fallback"/>
+        </w:rPr>
+        <w:tab/>
+      </w:r>
+      <w:r>
+        <w:rPr>
+          <w:rFonts w:ascii="Droid Sans Fallback" w:hAnsi="Droid Sans Fallback" w:cs="Droid Sans Fallback"/>
+        </w:rPr>
+        <w:t>若想屏蔽或打开外部中断，只需要往</w:t>
+      </w:r>
+      <w:r>
+        <w:rPr>
+          <w:rFonts w:cs="Droid Sans Fallback" w:ascii="Droid Sans Fallback" w:hAnsi="Droid Sans Fallback"/>
+        </w:rPr>
+        <w:t>8259A</w:t>
+      </w:r>
+      <w:r>
+        <w:rPr>
+          <w:rFonts w:ascii="Droid Sans Fallback" w:hAnsi="Droid Sans Fallback" w:cs="Droid Sans Fallback"/>
+        </w:rPr>
+        <w:t>写入</w:t>
+      </w:r>
+      <w:r>
+        <w:rPr>
+          <w:rFonts w:cs="Droid Sans Fallback" w:ascii="Droid Sans Fallback" w:hAnsi="Droid Sans Fallback"/>
+        </w:rPr>
+        <w:t>OCW1</w:t>
+      </w:r>
+      <w:r>
+        <w:rPr>
+          <w:rFonts w:ascii="Droid Sans Fallback" w:hAnsi="Droid Sans Fallback" w:cs="Droid Sans Fallback"/>
+        </w:rPr>
+        <w:t>就可以了，</w:t>
+      </w:r>
+      <w:r>
+        <w:rPr>
+          <w:rFonts w:cs="Droid Sans Fallback" w:ascii="Droid Sans Fallback" w:hAnsi="Droid Sans Fallback"/>
+        </w:rPr>
+        <w:t>OCW1</w:t>
+      </w:r>
+      <w:r>
+        <w:rPr>
+          <w:rFonts w:ascii="Droid Sans Fallback" w:hAnsi="Droid Sans Fallback" w:cs="Droid Sans Fallback"/>
+        </w:rPr>
+        <w:t>的格式如下图</w:t>
+      </w:r>
+      <w:r>
+        <w:rPr>
+          <w:rFonts w:cs="Droid Sans Fallback" w:ascii="Droid Sans Fallback" w:hAnsi="Droid Sans Fallback"/>
+        </w:rPr>
+        <w:t>3-40</w:t>
+      </w:r>
+      <w:r>
+        <w:rPr>
+          <w:rFonts w:ascii="Droid Sans Fallback" w:hAnsi="Droid Sans Fallback" w:cs="Droid Sans Fallback"/>
+        </w:rPr>
+        <w:t>所示。</w:t>
+      </w:r>
+    </w:p>
+    <w:p>
+      <w:pPr>
+        <w:pStyle w:val="Normal"/>
+        <w:shd w:fill="FFFFFF" w:val="clear"/>
+        <w:rPr/>
+      </w:pPr>
+      <w:r>
+        <w:rPr/>
+        <w:tab/>
+        <w:drawing>
+          <wp:anchor behindDoc="0" distT="0" distB="0" distL="0" distR="0" simplePos="0" locked="0" layoutInCell="1" allowOverlap="1" relativeHeight="35">
+            <wp:simplePos x="0" y="0"/>
+            <wp:positionH relativeFrom="column">
+              <wp:align>center</wp:align>
+            </wp:positionH>
+            <wp:positionV relativeFrom="paragraph">
+              <wp:align>top</wp:align>
+            </wp:positionV>
+            <wp:extent cx="3498850" cy="2355215"/>
+            <wp:effectExtent l="0" t="0" r="0" b="0"/>
+            <wp:wrapTopAndBottom/>
+            <wp:docPr id="35" name="Picture" descr=""/>
+            <wp:cNvGraphicFramePr>
+              <a:graphicFrameLocks xmlns:a="http://schemas.openxmlformats.org/drawingml/2006/main" noChangeAspect="1"/>
+            </wp:cNvGraphicFramePr>
+            <a:graphic xmlns:a="http://schemas.openxmlformats.org/drawingml/2006/main">
+              <a:graphicData uri="http://schemas.openxmlformats.org/drawingml/2006/picture">
+                <pic:pic xmlns:pic="http://schemas.openxmlformats.org/drawingml/2006/picture">
+                  <pic:nvPicPr>
+                    <pic:cNvPr id="35" name="Picture" descr=""/>
+                    <pic:cNvPicPr>
+                      <a:picLocks noChangeAspect="1" noChangeArrowheads="1"/>
+                    </pic:cNvPicPr>
+                  </pic:nvPicPr>
+                  <pic:blipFill>
+                    <a:blip r:embed="rId37"/>
+                    <a:stretch>
+                      <a:fillRect/>
+                    </a:stretch>
+                  </pic:blipFill>
+                  <pic:spPr bwMode="auto">
+                    <a:xfrm>
+                      <a:off x="0" y="0"/>
+                      <a:ext cx="3498850" cy="2355215"/>
+                    </a:xfrm>
+                    <a:prstGeom prst="rect">
+                      <a:avLst/>
+                    </a:prstGeom>
+                    <a:noFill/>
+                    <a:ln w="9525">
+                      <a:noFill/>
+                      <a:miter lim="800000"/>
+                      <a:headEnd/>
+                      <a:tailEnd/>
+                    </a:ln>
+                  </pic:spPr>
+                </pic:pic>
+              </a:graphicData>
+            </a:graphic>
+          </wp:anchor>
+        </w:drawing>
+      </w:r>
+      <w:r>
+        <w:rPr/>
+        <w:t>可见</w:t>
+      </w:r>
+      <w:r>
+        <w:rPr/>
+        <w:t>，若想屏蔽某一个中断，将对应那一位设成</w:t>
+      </w:r>
+      <w:r>
+        <w:rPr/>
+        <w:t>1</w:t>
+      </w:r>
+      <w:r>
+        <w:rPr/>
+        <w:t>就可以了。实际上，</w:t>
+      </w:r>
+      <w:r>
+        <w:rPr/>
+        <w:t>OCW1</w:t>
+      </w:r>
+      <w:r>
+        <w:rPr/>
+        <w:t>是被写入了中断屏蔽寄存器</w:t>
+      </w:r>
+      <w:r>
+        <w:rPr/>
+        <w:t>(IMR</w:t>
+      </w:r>
+      <w:r>
+        <w:rPr/>
+        <w:t>，全称</w:t>
+      </w:r>
+      <w:r>
+        <w:rPr/>
+        <w:t>Interrupt Mask Register)</w:t>
+      </w:r>
+      <w:r>
+        <w:rPr/>
+        <w:t>中，当一个中断到达，</w:t>
+      </w:r>
+      <w:r>
+        <w:rPr/>
+        <w:t>IMR</w:t>
+      </w:r>
+      <w:r>
+        <w:rPr/>
+        <w:t>会判断此中断是否应被丢弃。</w:t>
+      </w:r>
+    </w:p>
+    <w:p>
+      <w:pPr>
+        <w:pStyle w:val="Normal"/>
+        <w:shd w:fill="FFFFFF" w:val="clear"/>
+        <w:rPr/>
+      </w:pPr>
+      <w:r>
+        <w:rPr/>
+        <w:tab/>
+      </w:r>
+      <w:r>
+        <w:rPr/>
+        <w:t>说起</w:t>
+      </w:r>
+      <w:r>
+        <w:rPr/>
+        <w:t>EOI</w:t>
+      </w:r>
+      <w:r>
+        <w:rPr/>
+        <w:t>，如果你有过在实模式下的汇编经验，那么对它应该不会陌生。当每一次中断处理结束，需要发送一个</w:t>
+      </w:r>
+      <w:r>
+        <w:rPr/>
+        <w:t>EOI</w:t>
+      </w:r>
+      <w:r>
+        <w:rPr/>
+        <w:t>给</w:t>
+      </w:r>
+      <w:r>
+        <w:rPr/>
+        <w:t>8259A</w:t>
+      </w:r>
+      <w:r>
+        <w:rPr/>
+        <w:t>，以便继续接收中断。而发送</w:t>
+      </w:r>
+      <w:r>
+        <w:rPr/>
+        <w:t>EOI</w:t>
+      </w:r>
+      <w:r>
+        <w:rPr/>
+        <w:t>是通过往端口</w:t>
+      </w:r>
+      <w:r>
+        <w:rPr/>
+        <w:t>20h</w:t>
+      </w:r>
+      <w:r>
+        <w:rPr/>
+        <w:t>或</w:t>
+      </w:r>
+      <w:r>
+        <w:rPr/>
+        <w:t>A0h</w:t>
+      </w:r>
+      <w:r>
+        <w:rPr/>
+        <w:t>写</w:t>
+      </w:r>
+      <w:r>
+        <w:rPr/>
+        <w:t>OCW2</w:t>
+      </w:r>
+      <w:r>
+        <w:rPr/>
+        <w:t>来实现的。</w:t>
+      </w:r>
+      <w:r>
+        <w:rPr/>
+        <w:t>OCW2</w:t>
+      </w:r>
+      <w:r>
+        <w:rPr/>
+        <w:t>的格式如图</w:t>
+      </w:r>
+      <w:r>
+        <w:rPr/>
+        <w:t>3-41</w:t>
+      </w:r>
+      <w:r>
+        <w:rPr/>
+        <w:t>所示。</w:t>
+      </w:r>
+    </w:p>
+    <w:p>
+      <w:pPr>
+        <w:pStyle w:val="Normal"/>
+        <w:shd w:fill="FFFFFF" w:val="clear"/>
+        <w:rPr/>
+      </w:pPr>
+      <w:r>
+        <w:rPr/>
+        <w:tab/>
+        <w:drawing>
+          <wp:anchor behindDoc="0" distT="0" distB="0" distL="0" distR="0" simplePos="0" locked="0" layoutInCell="1" allowOverlap="1" relativeHeight="36">
+            <wp:simplePos x="0" y="0"/>
+            <wp:positionH relativeFrom="column">
+              <wp:align>center</wp:align>
+            </wp:positionH>
+            <wp:positionV relativeFrom="paragraph">
+              <wp:align>top</wp:align>
+            </wp:positionV>
+            <wp:extent cx="2693035" cy="1049020"/>
+            <wp:effectExtent l="0" t="0" r="0" b="0"/>
+            <wp:wrapTopAndBottom/>
+            <wp:docPr id="36" name="Picture" descr=""/>
+            <wp:cNvGraphicFramePr>
+              <a:graphicFrameLocks xmlns:a="http://schemas.openxmlformats.org/drawingml/2006/main" noChangeAspect="1"/>
+            </wp:cNvGraphicFramePr>
+            <a:graphic xmlns:a="http://schemas.openxmlformats.org/drawingml/2006/main">
+              <a:graphicData uri="http://schemas.openxmlformats.org/drawingml/2006/picture">
+                <pic:pic xmlns:pic="http://schemas.openxmlformats.org/drawingml/2006/picture">
+                  <pic:nvPicPr>
+                    <pic:cNvPr id="36" name="Picture" descr=""/>
+                    <pic:cNvPicPr>
+                      <a:picLocks noChangeAspect="1" noChangeArrowheads="1"/>
+                    </pic:cNvPicPr>
+                  </pic:nvPicPr>
+                  <pic:blipFill>
+                    <a:blip r:embed="rId38"/>
+                    <a:stretch>
+                      <a:fillRect/>
+                    </a:stretch>
+                  </pic:blipFill>
+                  <pic:spPr bwMode="auto">
+                    <a:xfrm>
+                      <a:off x="0" y="0"/>
+                      <a:ext cx="2693035" cy="1049020"/>
+                    </a:xfrm>
+                    <a:prstGeom prst="rect">
+                      <a:avLst/>
+                    </a:prstGeom>
+                    <a:noFill/>
+                    <a:ln w="9525">
+                      <a:noFill/>
+                      <a:miter lim="800000"/>
+                      <a:headEnd/>
+                      <a:tailEnd/>
+                    </a:ln>
+                  </pic:spPr>
+                </pic:pic>
+              </a:graphicData>
+            </a:graphic>
+          </wp:anchor>
+        </w:drawing>
+      </w:r>
+      <w:r>
+        <w:rPr/>
+        <w:t>发送</w:t>
+      </w:r>
+      <w:r>
+        <w:rPr/>
+        <w:t>EOI</w:t>
+      </w:r>
+      <w:r>
+        <w:rPr/>
+        <w:t>给</w:t>
+      </w:r>
+      <w:r>
+        <w:rPr/>
+        <w:t>8259A</w:t>
+      </w:r>
+      <w:r>
+        <w:rPr/>
+        <w:t>可以由如下的代码完成：</w:t>
+      </w:r>
+    </w:p>
+    <w:p>
+      <w:pPr>
+        <w:pStyle w:val="Normal"/>
+        <w:shd w:fill="DDDDDD" w:val="clear"/>
+        <w:rPr/>
+      </w:pPr>
+      <w:r>
+        <w:rPr/>
+        <w:t xml:space="preserve">mov al, </w:t>
+      </w:r>
+      <w:r>
+        <w:rPr/>
+        <w:t>20h</w:t>
+      </w:r>
+    </w:p>
+    <w:p>
+      <w:pPr>
+        <w:pStyle w:val="Normal"/>
+        <w:shd w:fill="DDDDDD" w:val="clear"/>
+        <w:rPr/>
+      </w:pPr>
+      <w:r>
+        <w:rPr/>
+        <w:t>out 20h</w:t>
+      </w:r>
+      <w:r>
+        <w:rPr/>
+        <w:t>或</w:t>
+      </w:r>
+      <w:r>
+        <w:rPr/>
+        <w:t>A0h, al</w:t>
+      </w:r>
+    </w:p>
+    <w:p>
+      <w:pPr>
+        <w:pStyle w:val="Normal"/>
+        <w:shd w:fill="FFFFFF" w:val="clear"/>
+        <w:rPr/>
+      </w:pPr>
+      <w:r>
+        <w:rPr/>
+        <w:tab/>
+      </w:r>
+      <w:r>
+        <w:rPr/>
+        <w:t>而对于</w:t>
+      </w:r>
+      <w:r>
+        <w:rPr/>
+        <w:t>OCW2</w:t>
+      </w:r>
+      <w:r>
+        <w:rPr/>
+        <w:t>其他各位的作用，我们完全可以暂时不予理会。</w:t>
+      </w:r>
+    </w:p>
+    <w:p>
+      <w:pPr>
+        <w:pStyle w:val="Normal"/>
+        <w:shd w:fill="FFFFFF" w:val="clear"/>
+        <w:rPr/>
+      </w:pPr>
+      <w:r>
+        <w:rPr/>
+        <w:tab/>
+      </w:r>
+      <w:r>
+        <w:rPr/>
+        <w:t>另外一点是</w:t>
+      </w:r>
+      <w:r>
+        <w:rPr/>
+        <w:t>，每一次</w:t>
+      </w:r>
+      <w:r>
+        <w:rPr/>
+        <w:t>I/O</w:t>
+      </w:r>
+      <w:r>
+        <w:rPr/>
+        <w:t>操作之后都调用了一个延迟函数</w:t>
+      </w:r>
+      <w:r>
+        <w:rPr/>
+        <w:t>io_delay</w:t>
+      </w:r>
+      <w:r>
+        <w:rPr/>
+        <w:t>以等待操作完成。函数</w:t>
+      </w:r>
+      <w:r>
+        <w:rPr/>
+        <w:t>io_delay</w:t>
+      </w:r>
+      <w:r>
+        <w:rPr/>
+        <w:t>很简单，调用了</w:t>
+      </w:r>
+      <w:r>
+        <w:rPr/>
+        <w:t>4</w:t>
+      </w:r>
+      <w:r>
+        <w:rPr/>
+        <w:t>个</w:t>
+      </w:r>
+      <w:r>
+        <w:rPr/>
+        <w:t>nop</w:t>
+      </w:r>
+      <w:r>
+        <w:rPr/>
+        <w:t>指令：</w:t>
+      </w:r>
+    </w:p>
+    <w:p>
+      <w:pPr>
+        <w:pStyle w:val="Normal"/>
+        <w:shd w:fill="FFFFFF" w:val="clear"/>
+        <w:rPr/>
+      </w:pPr>
+      <w:r>
+        <w:rPr/>
+        <w:tab/>
+      </w:r>
+      <w:r>
+        <w:rPr/>
+        <w:t>在相应的位置添加调用</w:t>
+      </w:r>
+      <w:r>
+        <w:rPr/>
+        <w:t>Init8259A</w:t>
+      </w:r>
+      <w:r>
+        <w:rPr/>
+        <w:t>的指令之后，对</w:t>
+      </w:r>
+      <w:r>
+        <w:rPr/>
+        <w:t>8259A</w:t>
+      </w:r>
+      <w:r>
+        <w:rPr/>
+        <w:t>的操作就结束了，我们下面就来建立一个</w:t>
+      </w:r>
+      <w:r>
+        <w:rPr/>
+        <w:t>IDT</w:t>
+      </w:r>
+      <w:r>
+        <w:rPr/>
+        <w:t>。</w:t>
+      </w:r>
+    </w:p>
+    <w:p>
+      <w:pPr>
+        <w:pStyle w:val="3"/>
         <w:rPr>
           <w:b/>
           <w:bCs/>
         </w:rPr>
-        <w:t>P133</w:t>
+      </w:pPr>
+      <w:r>
+        <w:rPr>
+          <w:b/>
+          <w:bCs/>
+        </w:rPr>
+        <w:t>3.4.1</w:t>
+      </w:r>
+      <w:r>
+        <w:rPr>
+          <w:b/>
+          <w:bCs/>
+        </w:rPr>
+        <w:t>建立</w:t>
+      </w:r>
+      <w:r>
+        <w:rPr>
+          <w:b/>
+          <w:bCs/>
+        </w:rPr>
+        <w:t>IDT</w:t>
       </w:r>
     </w:p>
     <w:p>
@@ -28115,13 +30018,356 @@
         <w:pStyle w:val="Normal"/>
         <w:shd w:fill="FFFFFF" w:val="clear"/>
         <w:rPr>
-          <w:u w:val="double"/>
-        </w:rPr>
-      </w:pPr>
-      <w:r>
-        <w:rPr>
-          <w:u w:val="double"/>
-        </w:rPr>
+          <w:rFonts w:ascii="Droid Sans Fallback" w:hAnsi="Droid Sans Fallback" w:cs="Droid Sans Fallback"/>
+        </w:rPr>
+      </w:pPr>
+      <w:r>
+        <w:rPr>
+          <w:rFonts w:cs="Droid Sans Fallback" w:ascii="Droid Sans Fallback" w:hAnsi="Droid Sans Fallback"/>
+        </w:rPr>
+        <w:tab/>
+      </w:r>
+      <w:r>
+        <w:rPr>
+          <w:rFonts w:ascii="Droid Sans Fallback" w:hAnsi="Droid Sans Fallback" w:cs="Droid Sans Fallback"/>
+        </w:rPr>
+        <w:t>为了操作方便，我们把</w:t>
+      </w:r>
+      <w:r>
+        <w:rPr>
+          <w:rFonts w:cs="Droid Sans Fallback" w:ascii="Droid Sans Fallback" w:hAnsi="Droid Sans Fallback"/>
+        </w:rPr>
+        <w:t>IDT</w:t>
+      </w:r>
+      <w:r>
+        <w:rPr>
+          <w:rFonts w:ascii="Droid Sans Fallback" w:hAnsi="Droid Sans Fallback" w:cs="Droid Sans Fallback"/>
+        </w:rPr>
+        <w:t>放进一个单独的段中：</w:t>
+      </w:r>
+    </w:p>
+    <w:p>
+      <w:pPr>
+        <w:pStyle w:val="Normal"/>
+        <w:shd w:fill="DDDDDD" w:val="clear"/>
+        <w:rPr>
+          <w:u w:val="none"/>
+        </w:rPr>
+      </w:pPr>
+      <w:r>
+        <w:rPr>
+          <w:u w:val="none"/>
+        </w:rPr>
+        <w:t>[SECTION .idt]</w:t>
+      </w:r>
+    </w:p>
+    <w:p>
+      <w:pPr>
+        <w:pStyle w:val="Normal"/>
+        <w:shd w:fill="DDDDDD" w:val="clear"/>
+        <w:rPr>
+          <w:u w:val="none"/>
+        </w:rPr>
+      </w:pPr>
+      <w:r>
+        <w:rPr>
+          <w:u w:val="none"/>
+        </w:rPr>
+        <w:t>ALIGN   32</w:t>
+      </w:r>
+    </w:p>
+    <w:p>
+      <w:pPr>
+        <w:pStyle w:val="Normal"/>
+        <w:shd w:fill="DDDDDD" w:val="clear"/>
+        <w:rPr>
+          <w:u w:val="none"/>
+        </w:rPr>
+      </w:pPr>
+      <w:r>
+        <w:rPr>
+          <w:u w:val="none"/>
+        </w:rPr>
+        <w:t>[BITS   32]</w:t>
+      </w:r>
+    </w:p>
+    <w:p>
+      <w:pPr>
+        <w:pStyle w:val="Normal"/>
+        <w:shd w:fill="DDDDDD" w:val="clear"/>
+        <w:rPr>
+          <w:u w:val="none"/>
+        </w:rPr>
+      </w:pPr>
+      <w:r>
+        <w:rPr>
+          <w:u w:val="none"/>
+        </w:rPr>
+        <w:t>LABEL_IDT:</w:t>
+      </w:r>
+    </w:p>
+    <w:p>
+      <w:pPr>
+        <w:pStyle w:val="Normal"/>
+        <w:shd w:fill="DDDDDD" w:val="clear"/>
+        <w:rPr>
+          <w:u w:val="none"/>
+        </w:rPr>
+      </w:pPr>
+      <w:r>
+        <w:rPr>
+          <w:u w:val="none"/>
+        </w:rPr>
+        <w:t xml:space="preserve">; </w:t>
+      </w:r>
+      <w:r>
+        <w:rPr>
+          <w:u w:val="none"/>
+        </w:rPr>
+        <w:t>门                                目标选择子</w:t>
+      </w:r>
+      <w:r>
+        <w:rPr>
+          <w:u w:val="none"/>
+        </w:rPr>
+        <w:t xml:space="preserve">,            </w:t>
+      </w:r>
+      <w:r>
+        <w:rPr>
+          <w:u w:val="none"/>
+        </w:rPr>
+        <w:t>偏移</w:t>
+      </w:r>
+      <w:r>
+        <w:rPr>
+          <w:u w:val="none"/>
+        </w:rPr>
+        <w:t xml:space="preserve">, DCount, </w:t>
+      </w:r>
+      <w:r>
+        <w:rPr>
+          <w:u w:val="none"/>
+        </w:rPr>
+        <w:t>属性</w:t>
+      </w:r>
+      <w:r>
+        <w:rPr>
+          <w:u w:val="none"/>
+        </w:rPr>
+      </w:r>
+    </w:p>
+    <w:p>
+      <w:pPr>
+        <w:pStyle w:val="Normal"/>
+        <w:shd w:fill="DDDDDD" w:val="clear"/>
+        <w:rPr>
+          <w:u w:val="none"/>
+        </w:rPr>
+      </w:pPr>
+      <w:r>
+        <w:rPr>
+          <w:u w:val="none"/>
+        </w:rPr>
+        <w:t>%rep 32</w:t>
+      </w:r>
+    </w:p>
+    <w:p>
+      <w:pPr>
+        <w:pStyle w:val="Normal"/>
+        <w:shd w:fill="DDDDDD" w:val="clear"/>
+        <w:rPr>
+          <w:u w:val="none"/>
+        </w:rPr>
+      </w:pPr>
+      <w:r>
+        <w:rPr>
+          <w:u w:val="none"/>
+        </w:rPr>
+        <w:t xml:space="preserve">            </w:t>
+      </w:r>
+      <w:r>
+        <w:rPr>
+          <w:u w:val="none"/>
+        </w:rPr>
+        <w:t>Gate    SelectorCode32, SpuriousHandler,      0, DA_386IGate</w:t>
+      </w:r>
+    </w:p>
+    <w:p>
+      <w:pPr>
+        <w:pStyle w:val="Normal"/>
+        <w:shd w:fill="DDDDDD" w:val="clear"/>
+        <w:rPr>
+          <w:u w:val="none"/>
+        </w:rPr>
+      </w:pPr>
+      <w:r>
+        <w:rPr>
+          <w:u w:val="none"/>
+        </w:rPr>
+        <w:t>%endrep</w:t>
+      </w:r>
+    </w:p>
+    <w:p>
+      <w:pPr>
+        <w:pStyle w:val="Normal"/>
+        <w:shd w:fill="DDDDDD" w:val="clear"/>
+        <w:rPr>
+          <w:u w:val="none"/>
+        </w:rPr>
+      </w:pPr>
+      <w:r>
+        <w:rPr>
+          <w:u w:val="none"/>
+        </w:rPr>
+        <w:t>.020h:          Gate    SelectorCode32,    ClockHandler,      0, DA_386IGate</w:t>
+      </w:r>
+    </w:p>
+    <w:p>
+      <w:pPr>
+        <w:pStyle w:val="Normal"/>
+        <w:shd w:fill="DDDDDD" w:val="clear"/>
+        <w:rPr>
+          <w:u w:val="none"/>
+        </w:rPr>
+      </w:pPr>
+      <w:r>
+        <w:rPr>
+          <w:u w:val="none"/>
+        </w:rPr>
+        <w:t>%rep 95</w:t>
+      </w:r>
+    </w:p>
+    <w:p>
+      <w:pPr>
+        <w:pStyle w:val="Normal"/>
+        <w:shd w:fill="DDDDDD" w:val="clear"/>
+        <w:rPr>
+          <w:u w:val="none"/>
+        </w:rPr>
+      </w:pPr>
+      <w:r>
+        <w:rPr>
+          <w:u w:val="none"/>
+        </w:rPr>
+        <w:t xml:space="preserve">            </w:t>
+      </w:r>
+      <w:r>
+        <w:rPr>
+          <w:u w:val="none"/>
+        </w:rPr>
+        <w:t>Gate    SelectorCode32, SpuriousHandler,      0, DA_386IGate</w:t>
+      </w:r>
+    </w:p>
+    <w:p>
+      <w:pPr>
+        <w:pStyle w:val="Normal"/>
+        <w:shd w:fill="DDDDDD" w:val="clear"/>
+        <w:rPr>
+          <w:u w:val="none"/>
+        </w:rPr>
+      </w:pPr>
+      <w:r>
+        <w:rPr>
+          <w:u w:val="none"/>
+        </w:rPr>
+        <w:t>%endrep</w:t>
+      </w:r>
+    </w:p>
+    <w:p>
+      <w:pPr>
+        <w:pStyle w:val="Normal"/>
+        <w:shd w:fill="DDDDDD" w:val="clear"/>
+        <w:rPr>
+          <w:u w:val="none"/>
+        </w:rPr>
+      </w:pPr>
+      <w:r>
+        <w:rPr>
+          <w:u w:val="none"/>
+        </w:rPr>
+        <w:t>.080h:          Gate    SelectorCode32,  UserIntHandler,      0, DA_386IGate</w:t>
+      </w:r>
+    </w:p>
+    <w:p>
+      <w:pPr>
+        <w:pStyle w:val="Normal"/>
+        <w:shd w:fill="DDDDDD" w:val="clear"/>
+        <w:rPr>
+          <w:u w:val="none"/>
+        </w:rPr>
+      </w:pPr>
+      <w:r>
+        <w:rPr>
+          <w:u w:val="none"/>
+        </w:rPr>
+      </w:r>
+    </w:p>
+    <w:p>
+      <w:pPr>
+        <w:pStyle w:val="Normal"/>
+        <w:shd w:fill="DDDDDD" w:val="clear"/>
+        <w:rPr>
+          <w:u w:val="none"/>
+        </w:rPr>
+      </w:pPr>
+      <w:r>
+        <w:rPr>
+          <w:u w:val="none"/>
+        </w:rPr>
+        <w:t>IdtLen      equ $ - LABEL_IDT</w:t>
+      </w:r>
+    </w:p>
+    <w:p>
+      <w:pPr>
+        <w:pStyle w:val="Normal"/>
+        <w:shd w:fill="DDDDDD" w:val="clear"/>
+        <w:rPr>
+          <w:u w:val="none"/>
+        </w:rPr>
+      </w:pPr>
+      <w:r>
+        <w:rPr>
+          <w:u w:val="none"/>
+        </w:rPr>
+        <w:t xml:space="preserve">IdtPtr      dw  IdtLen - 1  ; </w:t>
+      </w:r>
+      <w:r>
+        <w:rPr>
+          <w:u w:val="none"/>
+        </w:rPr>
+        <w:t>段界限</w:t>
+      </w:r>
+      <w:r>
+        <w:rPr>
+          <w:u w:val="none"/>
+        </w:rPr>
+      </w:r>
+    </w:p>
+    <w:p>
+      <w:pPr>
+        <w:pStyle w:val="Normal"/>
+        <w:shd w:fill="DDDDDD" w:val="clear"/>
+        <w:rPr>
+          <w:u w:val="none"/>
+        </w:rPr>
+      </w:pPr>
+      <w:r>
+        <w:rPr>
+          <w:u w:val="none"/>
+        </w:rPr>
+        <w:t xml:space="preserve">        </w:t>
+      </w:r>
+      <w:r>
+        <w:rPr>
+          <w:u w:val="none"/>
+        </w:rPr>
+        <w:t xml:space="preserve">dd  0       ; </w:t>
+      </w:r>
+      <w:r>
+        <w:rPr>
+          <w:u w:val="none"/>
+        </w:rPr>
+        <w:t>基地址</w:t>
       </w:r>
     </w:p>
     <w:p>
@@ -28129,13 +30375,303 @@
         <w:pStyle w:val="Normal"/>
         <w:shd w:fill="FFFFFF" w:val="clear"/>
         <w:rPr>
-          <w:u w:val="double"/>
-        </w:rPr>
-      </w:pPr>
-      <w:r>
-        <w:rPr>
-          <w:u w:val="double"/>
-        </w:rPr>
+          <w:u w:val="none"/>
+        </w:rPr>
+      </w:pPr>
+      <w:r>
+        <w:rPr>
+          <w:u w:val="none"/>
+        </w:rPr>
+        <w:tab/>
+      </w:r>
+      <w:r>
+        <w:rPr>
+          <w:u w:val="none"/>
+        </w:rPr>
+        <w:t>看得出</w:t>
+      </w:r>
+      <w:r>
+        <w:rPr>
+          <w:u w:val="none"/>
+        </w:rPr>
+        <w:t>，这个</w:t>
+      </w:r>
+      <w:r>
+        <w:rPr>
+          <w:u w:val="none"/>
+        </w:rPr>
+        <w:t>IDT</w:t>
+      </w:r>
+      <w:r>
+        <w:rPr>
+          <w:u w:val="none"/>
+        </w:rPr>
+        <w:t>真的是不能再简单了，全部的</w:t>
+      </w:r>
+      <w:r>
+        <w:rPr>
+          <w:u w:val="none"/>
+        </w:rPr>
+        <w:t>255</w:t>
+      </w:r>
+      <w:r>
+        <w:rPr>
+          <w:u w:val="none"/>
+        </w:rPr>
+        <w:t>个描述符完全相同。这里利用了</w:t>
+      </w:r>
+      <w:r>
+        <w:rPr>
+          <w:u w:val="none"/>
+        </w:rPr>
+        <w:t>NASM</w:t>
+      </w:r>
+      <w:r>
+        <w:rPr>
+          <w:u w:val="none"/>
+        </w:rPr>
+        <w:t>的</w:t>
+      </w:r>
+      <w:r>
+        <w:rPr>
+          <w:u w:val="none"/>
+        </w:rPr>
+        <w:t>%rep</w:t>
+      </w:r>
+      <w:r>
+        <w:rPr>
+          <w:u w:val="none"/>
+        </w:rPr>
+        <w:t>预处理指令，将每一描述符都设置为指向</w:t>
+      </w:r>
+      <w:r>
+        <w:rPr>
+          <w:u w:val="none"/>
+        </w:rPr>
+        <w:t>Selector Code32:SpuriousHandler</w:t>
+      </w:r>
+      <w:r>
+        <w:rPr>
+          <w:u w:val="none"/>
+        </w:rPr>
+        <w:t>的中断门。</w:t>
+      </w:r>
+      <w:r>
+        <w:rPr>
+          <w:u w:val="none"/>
+        </w:rPr>
+        <w:t>SpuriousHandler</w:t>
+      </w:r>
+      <w:r>
+        <w:rPr>
+          <w:u w:val="none"/>
+        </w:rPr>
+        <w:t>也很简单，在屏幕的右上角打印红色的字符“！”，然后进入死循环：</w:t>
+      </w:r>
+    </w:p>
+    <w:p>
+      <w:pPr>
+        <w:pStyle w:val="Normal"/>
+        <w:shd w:fill="DDDDDD" w:val="clear"/>
+        <w:rPr>
+          <w:u w:val="none"/>
+        </w:rPr>
+      </w:pPr>
+      <w:r>
+        <w:rPr>
+          <w:u w:val="none"/>
+        </w:rPr>
+        <w:t>_SpuriousHandler:</w:t>
+      </w:r>
+    </w:p>
+    <w:p>
+      <w:pPr>
+        <w:pStyle w:val="Normal"/>
+        <w:shd w:fill="DDDDDD" w:val="clear"/>
+        <w:rPr>
+          <w:u w:val="none"/>
+        </w:rPr>
+      </w:pPr>
+      <w:r>
+        <w:rPr>
+          <w:u w:val="none"/>
+        </w:rPr>
+        <w:t>SpuriousHandler equ _SpuriousHandler - $$</w:t>
+      </w:r>
+    </w:p>
+    <w:p>
+      <w:pPr>
+        <w:pStyle w:val="Normal"/>
+        <w:shd w:fill="DDDDDD" w:val="clear"/>
+        <w:rPr>
+          <w:u w:val="none"/>
+        </w:rPr>
+      </w:pPr>
+      <w:r>
+        <w:rPr>
+          <w:u w:val="none"/>
+        </w:rPr>
+        <w:t xml:space="preserve">    </w:t>
+      </w:r>
+      <w:r>
+        <w:rPr>
+          <w:u w:val="none"/>
+        </w:rPr>
+        <w:t xml:space="preserve">mov ah, 0Ch             ; 0000: </w:t>
+      </w:r>
+      <w:r>
+        <w:rPr>
+          <w:u w:val="none"/>
+        </w:rPr>
+        <w:t xml:space="preserve">黑底    </w:t>
+      </w:r>
+      <w:r>
+        <w:rPr>
+          <w:u w:val="none"/>
+        </w:rPr>
+        <w:t xml:space="preserve">1100: </w:t>
+      </w:r>
+      <w:r>
+        <w:rPr>
+          <w:u w:val="none"/>
+        </w:rPr>
+        <w:t>红字</w:t>
+      </w:r>
+      <w:r>
+        <w:rPr>
+          <w:u w:val="none"/>
+        </w:rPr>
+      </w:r>
+    </w:p>
+    <w:p>
+      <w:pPr>
+        <w:pStyle w:val="Normal"/>
+        <w:shd w:fill="DDDDDD" w:val="clear"/>
+        <w:rPr>
+          <w:u w:val="none"/>
+        </w:rPr>
+      </w:pPr>
+      <w:r>
+        <w:rPr>
+          <w:u w:val="none"/>
+        </w:rPr>
+        <w:t xml:space="preserve">    </w:t>
+      </w:r>
+      <w:r>
+        <w:rPr>
+          <w:u w:val="none"/>
+        </w:rPr>
+        <w:t>mov al, '!'</w:t>
+      </w:r>
+    </w:p>
+    <w:p>
+      <w:pPr>
+        <w:pStyle w:val="Normal"/>
+        <w:shd w:fill="DDDDDD" w:val="clear"/>
+        <w:rPr>
+          <w:u w:val="none"/>
+        </w:rPr>
+      </w:pPr>
+      <w:r>
+        <w:rPr>
+          <w:u w:val="none"/>
+        </w:rPr>
+        <w:t xml:space="preserve">    </w:t>
+      </w:r>
+      <w:r>
+        <w:rPr>
+          <w:u w:val="none"/>
+        </w:rPr>
+        <w:t xml:space="preserve">mov [gs:((80 * 0 + 75) * 2)], ax    ; </w:t>
+      </w:r>
+      <w:r>
+        <w:rPr>
+          <w:u w:val="none"/>
+        </w:rPr>
+        <w:t xml:space="preserve">屏幕第 </w:t>
+      </w:r>
+      <w:r>
+        <w:rPr>
+          <w:u w:val="none"/>
+        </w:rPr>
+        <w:t xml:space="preserve">0 </w:t>
+      </w:r>
+      <w:r>
+        <w:rPr>
+          <w:u w:val="none"/>
+        </w:rPr>
+        <w:t>行</w:t>
+      </w:r>
+      <w:r>
+        <w:rPr>
+          <w:u w:val="none"/>
+        </w:rPr>
+        <w:t xml:space="preserve">, </w:t>
+      </w:r>
+      <w:r>
+        <w:rPr>
+          <w:u w:val="none"/>
+        </w:rPr>
+        <w:t xml:space="preserve">第 </w:t>
+      </w:r>
+      <w:r>
+        <w:rPr>
+          <w:u w:val="none"/>
+        </w:rPr>
+        <w:t xml:space="preserve">75 </w:t>
+      </w:r>
+      <w:r>
+        <w:rPr>
+          <w:u w:val="none"/>
+        </w:rPr>
+        <w:t>列。</w:t>
+      </w:r>
+      <w:r>
+        <w:rPr>
+          <w:u w:val="none"/>
+        </w:rPr>
+      </w:r>
+    </w:p>
+    <w:p>
+      <w:pPr>
+        <w:pStyle w:val="Normal"/>
+        <w:shd w:fill="DDDDDD" w:val="clear"/>
+        <w:rPr>
+          <w:u w:val="none"/>
+        </w:rPr>
+      </w:pPr>
+      <w:r>
+        <w:rPr>
+          <w:u w:val="none"/>
+        </w:rPr>
+        <w:t xml:space="preserve">    </w:t>
+      </w:r>
+      <w:r>
+        <w:rPr>
+          <w:u w:val="none"/>
+        </w:rPr>
+        <w:t>jmp $</w:t>
+      </w:r>
+    </w:p>
+    <w:p>
+      <w:pPr>
+        <w:pStyle w:val="Normal"/>
+        <w:shd w:fill="DDDDDD" w:val="clear"/>
+        <w:rPr>
+          <w:u w:val="none"/>
+        </w:rPr>
+      </w:pPr>
+      <w:r>
+        <w:rPr>
+          <w:u w:val="none"/>
+        </w:rPr>
+        <w:t xml:space="preserve">    </w:t>
+      </w:r>
+      <w:r>
+        <w:rPr>
+          <w:u w:val="none"/>
+        </w:rPr>
+        <w:t>iretd</w:t>
       </w:r>
     </w:p>
     <w:p>
@@ -28143,13 +30679,586 @@
         <w:pStyle w:val="Normal"/>
         <w:shd w:fill="FFFFFF" w:val="clear"/>
         <w:rPr>
-          <w:u w:val="double"/>
-        </w:rPr>
-      </w:pPr>
-      <w:r>
-        <w:rPr>
-          <w:u w:val="double"/>
-        </w:rPr>
+          <w:u w:val="none"/>
+        </w:rPr>
+      </w:pPr>
+      <w:r>
+        <w:rPr>
+          <w:u w:val="none"/>
+        </w:rPr>
+        <w:tab/>
+      </w:r>
+      <w:r>
+        <w:rPr>
+          <w:u w:val="none"/>
+        </w:rPr>
+        <w:t>加载</w:t>
+      </w:r>
+      <w:r>
+        <w:rPr>
+          <w:u w:val="none"/>
+        </w:rPr>
+        <w:t>IDT</w:t>
+      </w:r>
+      <w:r>
+        <w:rPr>
+          <w:u w:val="none"/>
+        </w:rPr>
+        <w:t>的代码与对</w:t>
+      </w:r>
+      <w:r>
+        <w:rPr>
+          <w:u w:val="none"/>
+        </w:rPr>
+        <w:t>GDT</w:t>
+      </w:r>
+      <w:r>
+        <w:rPr>
+          <w:u w:val="none"/>
+        </w:rPr>
+        <w:t>的处理非常类似：</w:t>
+      </w:r>
+    </w:p>
+    <w:p>
+      <w:pPr>
+        <w:pStyle w:val="Normal"/>
+        <w:shd w:fill="DDDDDD" w:val="clear"/>
+        <w:rPr>
+          <w:u w:val="none"/>
+        </w:rPr>
+      </w:pPr>
+      <w:r>
+        <w:rPr>
+          <w:u w:val="none"/>
+        </w:rPr>
+        <w:t xml:space="preserve">    </w:t>
+      </w:r>
+      <w:r>
+        <w:rPr>
+          <w:u w:val="none"/>
+        </w:rPr>
+        <w:t xml:space="preserve">; </w:t>
+      </w:r>
+      <w:r>
+        <w:rPr>
+          <w:u w:val="none"/>
+        </w:rPr>
+        <w:t xml:space="preserve">为加载 </w:t>
+      </w:r>
+      <w:r>
+        <w:rPr>
+          <w:u w:val="none"/>
+        </w:rPr>
+        <w:t xml:space="preserve">IDTR </w:t>
+      </w:r>
+      <w:r>
+        <w:rPr>
+          <w:u w:val="none"/>
+        </w:rPr>
+        <w:t>作准备</w:t>
+      </w:r>
+      <w:r>
+        <w:rPr>
+          <w:u w:val="none"/>
+        </w:rPr>
+      </w:r>
+    </w:p>
+    <w:p>
+      <w:pPr>
+        <w:pStyle w:val="Normal"/>
+        <w:shd w:fill="DDDDDD" w:val="clear"/>
+        <w:rPr>
+          <w:u w:val="none"/>
+        </w:rPr>
+      </w:pPr>
+      <w:r>
+        <w:rPr>
+          <w:u w:val="none"/>
+        </w:rPr>
+        <w:t xml:space="preserve">    </w:t>
+      </w:r>
+      <w:r>
+        <w:rPr>
+          <w:u w:val="none"/>
+        </w:rPr>
+        <w:t>xor eax, eax</w:t>
+      </w:r>
+    </w:p>
+    <w:p>
+      <w:pPr>
+        <w:pStyle w:val="Normal"/>
+        <w:shd w:fill="DDDDDD" w:val="clear"/>
+        <w:rPr>
+          <w:u w:val="none"/>
+        </w:rPr>
+      </w:pPr>
+      <w:r>
+        <w:rPr>
+          <w:u w:val="none"/>
+        </w:rPr>
+        <w:t xml:space="preserve">    </w:t>
+      </w:r>
+      <w:r>
+        <w:rPr>
+          <w:u w:val="none"/>
+        </w:rPr>
+        <w:t>mov ax, ds</w:t>
+      </w:r>
+    </w:p>
+    <w:p>
+      <w:pPr>
+        <w:pStyle w:val="Normal"/>
+        <w:shd w:fill="DDDDDD" w:val="clear"/>
+        <w:rPr>
+          <w:u w:val="none"/>
+        </w:rPr>
+      </w:pPr>
+      <w:r>
+        <w:rPr>
+          <w:u w:val="none"/>
+        </w:rPr>
+        <w:t xml:space="preserve">    </w:t>
+      </w:r>
+      <w:r>
+        <w:rPr>
+          <w:u w:val="none"/>
+        </w:rPr>
+        <w:t>shl eax, 4</w:t>
+      </w:r>
+    </w:p>
+    <w:p>
+      <w:pPr>
+        <w:pStyle w:val="Normal"/>
+        <w:shd w:fill="DDDDDD" w:val="clear"/>
+        <w:rPr>
+          <w:u w:val="none"/>
+        </w:rPr>
+      </w:pPr>
+      <w:r>
+        <w:rPr>
+          <w:u w:val="none"/>
+        </w:rPr>
+        <w:t xml:space="preserve">    </w:t>
+      </w:r>
+      <w:r>
+        <w:rPr>
+          <w:u w:val="none"/>
+        </w:rPr>
+        <w:t xml:space="preserve">add eax, LABEL_IDT      ; eax &lt;- idt </w:t>
+      </w:r>
+      <w:r>
+        <w:rPr>
+          <w:u w:val="none"/>
+        </w:rPr>
+        <w:t>基地址</w:t>
+      </w:r>
+      <w:r>
+        <w:rPr>
+          <w:u w:val="none"/>
+        </w:rPr>
+      </w:r>
+    </w:p>
+    <w:p>
+      <w:pPr>
+        <w:pStyle w:val="Normal"/>
+        <w:shd w:fill="DDDDDD" w:val="clear"/>
+        <w:rPr>
+          <w:u w:val="none"/>
+        </w:rPr>
+      </w:pPr>
+      <w:r>
+        <w:rPr>
+          <w:u w:val="none"/>
+        </w:rPr>
+        <w:t xml:space="preserve">    </w:t>
+      </w:r>
+      <w:r>
+        <w:rPr>
+          <w:u w:val="none"/>
+        </w:rPr>
+        <w:t xml:space="preserve">mov dword [IdtPtr + 2], eax ; [IdtPtr + 2] &lt;- idt </w:t>
+      </w:r>
+      <w:r>
+        <w:rPr>
+          <w:u w:val="none"/>
+        </w:rPr>
+        <w:t>基地址</w:t>
+      </w:r>
+      <w:r>
+        <w:rPr>
+          <w:u w:val="none"/>
+        </w:rPr>
+      </w:r>
+    </w:p>
+    <w:p>
+      <w:pPr>
+        <w:pStyle w:val="Normal"/>
+        <w:shd w:fill="DDDDDD" w:val="clear"/>
+        <w:rPr>
+          <w:u w:val="none"/>
+        </w:rPr>
+      </w:pPr>
+      <w:r>
+        <w:rPr>
+          <w:u w:val="none"/>
+        </w:rPr>
+      </w:r>
+    </w:p>
+    <w:p>
+      <w:pPr>
+        <w:pStyle w:val="Normal"/>
+        <w:shd w:fill="DDDDDD" w:val="clear"/>
+        <w:rPr>
+          <w:u w:val="none"/>
+        </w:rPr>
+      </w:pPr>
+      <w:r>
+        <w:rPr>
+          <w:u w:val="none"/>
+        </w:rPr>
+        <w:t xml:space="preserve">    </w:t>
+      </w:r>
+      <w:r>
+        <w:rPr>
+          <w:u w:val="none"/>
+        </w:rPr>
+        <w:t xml:space="preserve">; </w:t>
+      </w:r>
+      <w:r>
+        <w:rPr>
+          <w:u w:val="none"/>
+        </w:rPr>
+        <w:t xml:space="preserve">保存 </w:t>
+      </w:r>
+      <w:r>
+        <w:rPr>
+          <w:u w:val="none"/>
+        </w:rPr>
+        <w:t>IDTR</w:t>
+      </w:r>
+    </w:p>
+    <w:p>
+      <w:pPr>
+        <w:pStyle w:val="Normal"/>
+        <w:shd w:fill="DDDDDD" w:val="clear"/>
+        <w:rPr>
+          <w:u w:val="none"/>
+        </w:rPr>
+      </w:pPr>
+      <w:r>
+        <w:rPr>
+          <w:u w:val="none"/>
+        </w:rPr>
+        <w:t xml:space="preserve">    </w:t>
+      </w:r>
+      <w:r>
+        <w:rPr>
+          <w:u w:val="none"/>
+        </w:rPr>
+        <w:t>sidt    [_SavedIDTR]</w:t>
+      </w:r>
+    </w:p>
+    <w:p>
+      <w:pPr>
+        <w:pStyle w:val="Normal"/>
+        <w:shd w:fill="DDDDDD" w:val="clear"/>
+        <w:rPr>
+          <w:u w:val="none"/>
+        </w:rPr>
+      </w:pPr>
+      <w:r>
+        <w:rPr>
+          <w:u w:val="none"/>
+        </w:rPr>
+      </w:r>
+    </w:p>
+    <w:p>
+      <w:pPr>
+        <w:pStyle w:val="Normal"/>
+        <w:shd w:fill="DDDDDD" w:val="clear"/>
+        <w:rPr>
+          <w:u w:val="none"/>
+        </w:rPr>
+      </w:pPr>
+      <w:r>
+        <w:rPr>
+          <w:u w:val="none"/>
+        </w:rPr>
+        <w:t xml:space="preserve">    </w:t>
+      </w:r>
+      <w:r>
+        <w:rPr>
+          <w:u w:val="none"/>
+        </w:rPr>
+        <w:t xml:space="preserve">; </w:t>
+      </w:r>
+      <w:r>
+        <w:rPr>
+          <w:u w:val="none"/>
+        </w:rPr>
+        <w:t>保存中断屏蔽寄存器</w:t>
+      </w:r>
+      <w:r>
+        <w:rPr>
+          <w:u w:val="none"/>
+        </w:rPr>
+        <w:t>(IMREG)</w:t>
+      </w:r>
+      <w:r>
+        <w:rPr>
+          <w:u w:val="none"/>
+        </w:rPr>
+        <w:t>值</w:t>
+      </w:r>
+      <w:r>
+        <w:rPr>
+          <w:u w:val="none"/>
+        </w:rPr>
+      </w:r>
+    </w:p>
+    <w:p>
+      <w:pPr>
+        <w:pStyle w:val="Normal"/>
+        <w:shd w:fill="DDDDDD" w:val="clear"/>
+        <w:rPr>
+          <w:u w:val="none"/>
+        </w:rPr>
+      </w:pPr>
+      <w:r>
+        <w:rPr>
+          <w:u w:val="none"/>
+        </w:rPr>
+        <w:t xml:space="preserve">    </w:t>
+      </w:r>
+      <w:r>
+        <w:rPr>
+          <w:u w:val="none"/>
+        </w:rPr>
+        <w:t>in  al, 21h</w:t>
+      </w:r>
+    </w:p>
+    <w:p>
+      <w:pPr>
+        <w:pStyle w:val="Normal"/>
+        <w:shd w:fill="DDDDDD" w:val="clear"/>
+        <w:rPr>
+          <w:u w:val="none"/>
+        </w:rPr>
+      </w:pPr>
+      <w:r>
+        <w:rPr>
+          <w:u w:val="none"/>
+        </w:rPr>
+        <w:t xml:space="preserve">    </w:t>
+      </w:r>
+      <w:r>
+        <w:rPr>
+          <w:u w:val="none"/>
+        </w:rPr>
+        <w:t>mov [_SavedIMREG], al</w:t>
+      </w:r>
+    </w:p>
+    <w:p>
+      <w:pPr>
+        <w:pStyle w:val="Normal"/>
+        <w:shd w:fill="DDDDDD" w:val="clear"/>
+        <w:rPr>
+          <w:u w:val="none"/>
+        </w:rPr>
+      </w:pPr>
+      <w:r>
+        <w:rPr>
+          <w:u w:val="none"/>
+        </w:rPr>
+      </w:r>
+    </w:p>
+    <w:p>
+      <w:pPr>
+        <w:pStyle w:val="Normal"/>
+        <w:shd w:fill="DDDDDD" w:val="clear"/>
+        <w:rPr>
+          <w:u w:val="none"/>
+        </w:rPr>
+      </w:pPr>
+      <w:r>
+        <w:rPr>
+          <w:u w:val="none"/>
+        </w:rPr>
+        <w:t xml:space="preserve">    </w:t>
+      </w:r>
+      <w:r>
+        <w:rPr>
+          <w:u w:val="none"/>
+        </w:rPr>
+        <w:t xml:space="preserve">; </w:t>
+      </w:r>
+      <w:r>
+        <w:rPr>
+          <w:u w:val="none"/>
+        </w:rPr>
+        <w:t xml:space="preserve">加载 </w:t>
+      </w:r>
+      <w:r>
+        <w:rPr>
+          <w:u w:val="none"/>
+        </w:rPr>
+        <w:t>GDTR</w:t>
+      </w:r>
+    </w:p>
+    <w:p>
+      <w:pPr>
+        <w:pStyle w:val="Normal"/>
+        <w:shd w:fill="DDDDDD" w:val="clear"/>
+        <w:rPr>
+          <w:u w:val="none"/>
+        </w:rPr>
+      </w:pPr>
+      <w:r>
+        <w:rPr>
+          <w:u w:val="none"/>
+        </w:rPr>
+        <w:t xml:space="preserve">    </w:t>
+      </w:r>
+      <w:r>
+        <w:rPr>
+          <w:u w:val="none"/>
+        </w:rPr>
+        <w:t>lgdt    [GdtPtr]</w:t>
+      </w:r>
+    </w:p>
+    <w:p>
+      <w:pPr>
+        <w:pStyle w:val="Normal"/>
+        <w:shd w:fill="DDDDDD" w:val="clear"/>
+        <w:rPr>
+          <w:u w:val="none"/>
+        </w:rPr>
+      </w:pPr>
+      <w:r>
+        <w:rPr>
+          <w:u w:val="none"/>
+        </w:rPr>
+      </w:r>
+    </w:p>
+    <w:p>
+      <w:pPr>
+        <w:pStyle w:val="Normal"/>
+        <w:shd w:fill="DDDDDD" w:val="clear"/>
+        <w:rPr>
+          <w:u w:val="none"/>
+        </w:rPr>
+      </w:pPr>
+      <w:r>
+        <w:rPr>
+          <w:u w:val="none"/>
+        </w:rPr>
+        <w:t xml:space="preserve">    </w:t>
+      </w:r>
+      <w:r>
+        <w:rPr>
+          <w:u w:val="none"/>
+        </w:rPr>
+        <w:t xml:space="preserve">; </w:t>
+      </w:r>
+      <w:r>
+        <w:rPr>
+          <w:u w:val="none"/>
+        </w:rPr>
+        <w:t>关中断</w:t>
+      </w:r>
+      <w:r>
+        <w:rPr>
+          <w:u w:val="none"/>
+        </w:rPr>
+      </w:r>
+    </w:p>
+    <w:p>
+      <w:pPr>
+        <w:pStyle w:val="Normal"/>
+        <w:shd w:fill="DDDDDD" w:val="clear"/>
+        <w:rPr>
+          <w:u w:val="none"/>
+        </w:rPr>
+      </w:pPr>
+      <w:r>
+        <w:rPr>
+          <w:u w:val="none"/>
+        </w:rPr>
+        <w:t xml:space="preserve">    </w:t>
+      </w:r>
+      <w:r>
+        <w:rPr>
+          <w:u w:val="none"/>
+        </w:rPr>
+        <w:t>;cli</w:t>
+      </w:r>
+    </w:p>
+    <w:p>
+      <w:pPr>
+        <w:pStyle w:val="Normal"/>
+        <w:shd w:fill="DDDDDD" w:val="clear"/>
+        <w:rPr>
+          <w:u w:val="none"/>
+        </w:rPr>
+      </w:pPr>
+      <w:r>
+        <w:rPr>
+          <w:u w:val="none"/>
+        </w:rPr>
+      </w:r>
+    </w:p>
+    <w:p>
+      <w:pPr>
+        <w:pStyle w:val="Normal"/>
+        <w:shd w:fill="DDDDDD" w:val="clear"/>
+        <w:rPr>
+          <w:u w:val="none"/>
+        </w:rPr>
+      </w:pPr>
+      <w:r>
+        <w:rPr>
+          <w:u w:val="none"/>
+        </w:rPr>
+        <w:t xml:space="preserve">    </w:t>
+      </w:r>
+      <w:r>
+        <w:rPr>
+          <w:u w:val="none"/>
+        </w:rPr>
+        <w:t xml:space="preserve">; </w:t>
+      </w:r>
+      <w:r>
+        <w:rPr>
+          <w:u w:val="none"/>
+        </w:rPr>
+        <w:t xml:space="preserve">加载 </w:t>
+      </w:r>
+      <w:r>
+        <w:rPr>
+          <w:u w:val="none"/>
+        </w:rPr>
+        <w:t>IDTR</w:t>
+      </w:r>
+    </w:p>
+    <w:p>
+      <w:pPr>
+        <w:pStyle w:val="Normal"/>
+        <w:shd w:fill="DDDDDD" w:val="clear"/>
+        <w:rPr>
+          <w:u w:val="none"/>
+        </w:rPr>
+      </w:pPr>
+      <w:r>
+        <w:rPr>
+          <w:u w:val="none"/>
+        </w:rPr>
+        <w:t xml:space="preserve">    </w:t>
+      </w:r>
+      <w:r>
+        <w:rPr>
+          <w:u w:val="none"/>
+        </w:rPr>
+        <w:t>lidt    [IdtPtr]</w:t>
       </w:r>
     </w:p>
     <w:p>
@@ -28157,13 +31266,62 @@
         <w:pStyle w:val="Normal"/>
         <w:shd w:fill="FFFFFF" w:val="clear"/>
         <w:rPr>
-          <w:u w:val="double"/>
-        </w:rPr>
-      </w:pPr>
-      <w:r>
-        <w:rPr>
-          <w:u w:val="double"/>
-        </w:rPr>
+          <w:u w:val="none"/>
+        </w:rPr>
+      </w:pPr>
+      <w:r>
+        <w:rPr>
+          <w:u w:val="none"/>
+        </w:rPr>
+        <w:tab/>
+      </w:r>
+      <w:r>
+        <w:rPr>
+          <w:u w:val="none"/>
+        </w:rPr>
+        <w:t>在执行</w:t>
+      </w:r>
+      <w:r>
+        <w:rPr>
+          <w:u w:val="none"/>
+        </w:rPr>
+        <w:t>lidt</w:t>
+      </w:r>
+      <w:r>
+        <w:rPr>
+          <w:u w:val="none"/>
+        </w:rPr>
+        <w:t>之前</w:t>
+      </w:r>
+      <w:r>
+        <w:rPr>
+          <w:u w:val="none"/>
+        </w:rPr>
+        <w:t>，用</w:t>
+      </w:r>
+      <w:r>
+        <w:rPr>
+          <w:u w:val="none"/>
+        </w:rPr>
+        <w:t>cli</w:t>
+      </w:r>
+      <w:r>
+        <w:rPr>
+          <w:u w:val="none"/>
+        </w:rPr>
+        <w:t>指令请</w:t>
+      </w:r>
+      <w:r>
+        <w:rPr>
+          <w:u w:val="none"/>
+        </w:rPr>
+        <w:t>IF</w:t>
+      </w:r>
+      <w:r>
+        <w:rPr>
+          <w:u w:val="none"/>
+        </w:rPr>
+        <w:t>位，暂时不响应可屏蔽中断。</w:t>
       </w:r>
     </w:p>
     <w:p>
@@ -28171,13 +31329,55 @@
         <w:pStyle w:val="Normal"/>
         <w:shd w:fill="FFFFFF" w:val="clear"/>
         <w:rPr>
-          <w:u w:val="double"/>
-        </w:rPr>
-      </w:pPr>
-      <w:r>
-        <w:rPr>
-          <w:u w:val="double"/>
-        </w:rPr>
+          <w:u w:val="none"/>
+        </w:rPr>
+      </w:pPr>
+      <w:r>
+        <w:rPr>
+          <w:u w:val="none"/>
+        </w:rPr>
+        <w:tab/>
+      </w:r>
+      <w:r>
+        <w:rPr>
+          <w:u w:val="none"/>
+        </w:rPr>
+        <w:t>回到</w:t>
+      </w:r>
+      <w:r>
+        <w:rPr>
+          <w:u w:val="none"/>
+        </w:rPr>
+        <w:t>DOS</w:t>
+      </w:r>
+      <w:r>
+        <w:rPr>
+          <w:u w:val="none"/>
+        </w:rPr>
+        <w:t>代码这里不降解了，参考源代码。下面要利用中断做些事情。</w:t>
+      </w:r>
+    </w:p>
+    <w:p>
+      <w:pPr>
+        <w:pStyle w:val="3"/>
+        <w:rPr>
+          <w:b/>
+          <w:bCs/>
+        </w:rPr>
+      </w:pPr>
+      <w:r>
+        <w:rPr>
+          <w:b/>
+          <w:bCs/>
+        </w:rPr>
+        <w:t>3.4.5</w:t>
+      </w:r>
+      <w:r>
+        <w:rPr>
+          <w:b/>
+          <w:bCs/>
+        </w:rPr>
+        <w:t>实现一个中断</w:t>
       </w:r>
     </w:p>
     <w:p>
@@ -28185,12 +31385,12 @@
         <w:pStyle w:val="Normal"/>
         <w:shd w:fill="FFFFFF" w:val="clear"/>
         <w:rPr>
-          <w:u w:val="double"/>
-        </w:rPr>
-      </w:pPr>
-      <w:r>
-        <w:rPr>
-          <w:u w:val="double"/>
+          <w:u w:val="none"/>
+        </w:rPr>
+      </w:pPr>
+      <w:r>
+        <w:rPr>
+          <w:u w:val="none"/>
         </w:rPr>
       </w:r>
     </w:p>

</xml_diff>

<commit_message>
CHapter 3.4.5 int 80h DIY
Signed-off-by: wujian <wujian@smartisan.com>
</commit_message>
<xml_diff>
--- a/自己动手写操作系统笔记.docx
+++ b/自己动手写操作系统笔记.docx
@@ -30043,7 +30043,7 @@
         <w:rPr>
           <w:rFonts w:ascii="Droid Sans Fallback" w:hAnsi="Droid Sans Fallback" w:cs="Droid Sans Fallback"/>
         </w:rPr>
-        <w:t>放进一个单独的段中：</w:t>
+        <w:t>放进一个单独的段中，与原文不一样，因为这是最终版：</w:t>
       </w:r>
     </w:p>
     <w:p>
@@ -31392,6 +31392,55 @@
         <w:rPr>
           <w:u w:val="none"/>
         </w:rPr>
+        <w:tab/>
+      </w:r>
+      <w:r>
+        <w:rPr>
+          <w:u w:val="none"/>
+        </w:rPr>
+        <w:t>我们把</w:t>
+      </w:r>
+      <w:r>
+        <w:rPr>
+          <w:u w:val="none"/>
+        </w:rPr>
+        <w:t>080h</w:t>
+      </w:r>
+      <w:r>
+        <w:rPr>
+          <w:u w:val="none"/>
+        </w:rPr>
+        <w:t>号中断单独拿出来，调用一下：</w:t>
+      </w:r>
+    </w:p>
+    <w:p>
+      <w:pPr>
+        <w:pStyle w:val="Normal"/>
+        <w:shd w:fill="DDDDDD" w:val="clear"/>
+        <w:rPr>
+          <w:u w:val="none"/>
+        </w:rPr>
+      </w:pPr>
+      <w:r>
+        <w:rPr>
+          <w:u w:val="none"/>
+        </w:rPr>
+        <w:t>call    Init8259A</w:t>
+      </w:r>
+    </w:p>
+    <w:p>
+      <w:pPr>
+        <w:pStyle w:val="Normal"/>
+        <w:shd w:fill="DDDDDD" w:val="clear"/>
+        <w:rPr>
+          <w:u w:val="none"/>
+        </w:rPr>
+      </w:pPr>
+      <w:r>
+        <w:rPr>
+          <w:u w:val="none"/>
+        </w:rPr>
+        <w:t>int 080h</w:t>
       </w:r>
     </w:p>
     <w:p>
@@ -31399,13 +31448,267 @@
         <w:pStyle w:val="Normal"/>
         <w:shd w:fill="FFFFFF" w:val="clear"/>
         <w:rPr>
-          <w:u w:val="double"/>
-        </w:rPr>
-      </w:pPr>
-      <w:r>
-        <w:rPr>
-          <w:u w:val="double"/>
-        </w:rPr>
+          <w:u w:val="none"/>
+        </w:rPr>
+      </w:pPr>
+      <w:r>
+        <w:rPr>
+          <w:u w:val="none"/>
+        </w:rPr>
+        <w:tab/>
+      </w:r>
+      <w:r>
+        <w:rPr>
+          <w:u w:val="none"/>
+        </w:rPr>
+        <w:t>因为</w:t>
+      </w:r>
+      <w:r>
+        <w:rPr>
+          <w:u w:val="none"/>
+        </w:rPr>
+        <w:t>IDT</w:t>
+      </w:r>
+      <w:r>
+        <w:rPr>
+          <w:u w:val="none"/>
+        </w:rPr>
+        <w:t>中的所有描述符都初始化成同一个样子，都指向</w:t>
+      </w:r>
+      <w:r>
+        <w:rPr>
+          <w:u w:val="none"/>
+        </w:rPr>
+        <w:t>SelectorCode32:SpuriousHandler</w:t>
+      </w:r>
+      <w:r>
+        <w:rPr>
+          <w:u w:val="none"/>
+        </w:rPr>
+        <w:t>处，所以我们把程序改进下，单独为第</w:t>
+      </w:r>
+      <w:r>
+        <w:rPr>
+          <w:u w:val="none"/>
+        </w:rPr>
+        <w:t>80h</w:t>
+      </w:r>
+      <w:r>
+        <w:rPr>
+          <w:u w:val="none"/>
+        </w:rPr>
+        <w:t>号中断准备处理函数，先修改</w:t>
+      </w:r>
+      <w:r>
+        <w:rPr>
+          <w:u w:val="none"/>
+        </w:rPr>
+        <w:t>IDT</w:t>
+      </w:r>
+      <w:r>
+        <w:rPr>
+          <w:u w:val="none"/>
+        </w:rPr>
+        <w:t>：</w:t>
+      </w:r>
+    </w:p>
+    <w:p>
+      <w:pPr>
+        <w:pStyle w:val="Normal"/>
+        <w:shd w:fill="DDDDDD" w:val="clear"/>
+        <w:rPr>
+          <w:u w:val="none"/>
+        </w:rPr>
+      </w:pPr>
+      <w:r>
+        <w:rPr>
+          <w:u w:val="none"/>
+        </w:rPr>
+        <w:t>LABEL_IDT:</w:t>
+      </w:r>
+    </w:p>
+    <w:p>
+      <w:pPr>
+        <w:pStyle w:val="Normal"/>
+        <w:shd w:fill="DDDDDD" w:val="clear"/>
+        <w:rPr>
+          <w:u w:val="none"/>
+        </w:rPr>
+      </w:pPr>
+      <w:r>
+        <w:rPr>
+          <w:u w:val="none"/>
+        </w:rPr>
+        <w:t xml:space="preserve">; </w:t>
+      </w:r>
+      <w:r>
+        <w:rPr>
+          <w:u w:val="none"/>
+        </w:rPr>
+        <w:t>门                                目标选择子</w:t>
+      </w:r>
+      <w:r>
+        <w:rPr>
+          <w:u w:val="none"/>
+        </w:rPr>
+        <w:t xml:space="preserve">,            </w:t>
+      </w:r>
+      <w:r>
+        <w:rPr>
+          <w:u w:val="none"/>
+        </w:rPr>
+        <w:t>偏移</w:t>
+      </w:r>
+      <w:r>
+        <w:rPr>
+          <w:u w:val="none"/>
+        </w:rPr>
+        <w:t xml:space="preserve">, DCount, </w:t>
+      </w:r>
+      <w:r>
+        <w:rPr>
+          <w:u w:val="none"/>
+        </w:rPr>
+        <w:t>属性</w:t>
+      </w:r>
+      <w:r>
+        <w:rPr>
+          <w:u w:val="none"/>
+        </w:rPr>
+      </w:r>
+    </w:p>
+    <w:p>
+      <w:pPr>
+        <w:pStyle w:val="Normal"/>
+        <w:shd w:fill="DDDDDD" w:val="clear"/>
+        <w:rPr>
+          <w:u w:val="none"/>
+        </w:rPr>
+      </w:pPr>
+      <w:r>
+        <w:rPr>
+          <w:u w:val="none"/>
+        </w:rPr>
+        <w:t>%rep 32</w:t>
+      </w:r>
+    </w:p>
+    <w:p>
+      <w:pPr>
+        <w:pStyle w:val="Normal"/>
+        <w:shd w:fill="DDDDDD" w:val="clear"/>
+        <w:rPr>
+          <w:u w:val="none"/>
+        </w:rPr>
+      </w:pPr>
+      <w:r>
+        <w:rPr>
+          <w:u w:val="none"/>
+        </w:rPr>
+        <w:t xml:space="preserve">            </w:t>
+      </w:r>
+      <w:r>
+        <w:rPr>
+          <w:u w:val="none"/>
+        </w:rPr>
+        <w:t>Gate    SelectorCode32, SpuriousHandler,      0, DA_386IGate</w:t>
+      </w:r>
+    </w:p>
+    <w:p>
+      <w:pPr>
+        <w:pStyle w:val="Normal"/>
+        <w:shd w:fill="DDDDDD" w:val="clear"/>
+        <w:rPr>
+          <w:u w:val="none"/>
+        </w:rPr>
+      </w:pPr>
+      <w:r>
+        <w:rPr>
+          <w:u w:val="none"/>
+        </w:rPr>
+        <w:t>%endrep</w:t>
+      </w:r>
+    </w:p>
+    <w:p>
+      <w:pPr>
+        <w:pStyle w:val="Normal"/>
+        <w:shd w:fill="DDDDDD" w:val="clear"/>
+        <w:rPr>
+          <w:u w:val="none"/>
+        </w:rPr>
+      </w:pPr>
+      <w:r>
+        <w:rPr>
+          <w:u w:val="none"/>
+        </w:rPr>
+        <w:t>.020h:          Gate    SelectorCode32,    ClockHandler,      0, DA_386IGate</w:t>
+      </w:r>
+    </w:p>
+    <w:p>
+      <w:pPr>
+        <w:pStyle w:val="Normal"/>
+        <w:shd w:fill="DDDDDD" w:val="clear"/>
+        <w:rPr>
+          <w:u w:val="none"/>
+        </w:rPr>
+      </w:pPr>
+      <w:r>
+        <w:rPr>
+          <w:u w:val="none"/>
+        </w:rPr>
+        <w:t>%rep 95</w:t>
+      </w:r>
+    </w:p>
+    <w:p>
+      <w:pPr>
+        <w:pStyle w:val="Normal"/>
+        <w:shd w:fill="DDDDDD" w:val="clear"/>
+        <w:rPr>
+          <w:u w:val="none"/>
+        </w:rPr>
+      </w:pPr>
+      <w:r>
+        <w:rPr>
+          <w:u w:val="none"/>
+        </w:rPr>
+        <w:t xml:space="preserve">            </w:t>
+      </w:r>
+      <w:r>
+        <w:rPr>
+          <w:u w:val="none"/>
+        </w:rPr>
+        <w:t>Gate    SelectorCode32, SpuriousHandler,      0, DA_386IGate</w:t>
+      </w:r>
+    </w:p>
+    <w:p>
+      <w:pPr>
+        <w:pStyle w:val="Normal"/>
+        <w:shd w:fill="DDDDDD" w:val="clear"/>
+        <w:rPr>
+          <w:u w:val="none"/>
+        </w:rPr>
+      </w:pPr>
+      <w:r>
+        <w:rPr>
+          <w:u w:val="none"/>
+        </w:rPr>
+        <w:t>%endrep</w:t>
+      </w:r>
+    </w:p>
+    <w:p>
+      <w:pPr>
+        <w:pStyle w:val="Normal"/>
+        <w:shd w:fill="DDDDDD" w:val="clear"/>
+        <w:rPr>
+          <w:u w:val="none"/>
+          <w:shd w:fill="999999" w:val="clear"/>
+        </w:rPr>
+      </w:pPr>
+      <w:r>
+        <w:rPr>
+          <w:u w:val="none"/>
+          <w:shd w:fill="999999" w:val="clear"/>
+        </w:rPr>
+        <w:t>.080h:          Gate    SelectorCode32,  UserIntHandler,      0, DA_386IGate</w:t>
       </w:r>
     </w:p>
     <w:p>
@@ -31413,13 +31716,275 @@
         <w:pStyle w:val="Normal"/>
         <w:shd w:fill="FFFFFF" w:val="clear"/>
         <w:rPr>
-          <w:u w:val="double"/>
-        </w:rPr>
-      </w:pPr>
-      <w:r>
-        <w:rPr>
-          <w:u w:val="double"/>
-        </w:rPr>
+          <w:u w:val="none"/>
+          <w:shd w:fill="auto" w:val="clear"/>
+        </w:rPr>
+      </w:pPr>
+      <w:r>
+        <w:rPr>
+          <w:u w:val="none"/>
+        </w:rPr>
+        <w:tab/>
+      </w:r>
+      <w:r>
+        <w:rPr>
+          <w:u w:val="none"/>
+        </w:rPr>
+        <w:t xml:space="preserve">新增加一个函数 </w:t>
+      </w:r>
+      <w:r>
+        <w:rPr>
+          <w:u w:val="none"/>
+          <w:shd w:fill="auto" w:val="clear"/>
+        </w:rPr>
+        <w:t>UserIntHandler</w:t>
+      </w:r>
+      <w:r>
+        <w:rPr>
+          <w:u w:val="none"/>
+          <w:shd w:fill="auto" w:val="clear"/>
+        </w:rPr>
+        <w:t xml:space="preserve">来处理它，它与 </w:t>
+      </w:r>
+      <w:r>
+        <w:rPr>
+          <w:u w:val="none"/>
+          <w:shd w:fill="auto" w:val="clear"/>
+        </w:rPr>
+        <w:t>SpuriousHandler</w:t>
+      </w:r>
+      <w:r>
+        <w:rPr>
+          <w:u w:val="none"/>
+          <w:shd w:fill="auto" w:val="clear"/>
+        </w:rPr>
+        <w:t>类似，只是在函数末尾通过</w:t>
+      </w:r>
+      <w:r>
+        <w:rPr>
+          <w:u w:val="none"/>
+          <w:shd w:fill="auto" w:val="clear"/>
+        </w:rPr>
+        <w:t>iretd</w:t>
+      </w:r>
+      <w:r>
+        <w:rPr>
+          <w:u w:val="none"/>
+          <w:shd w:fill="auto" w:val="clear"/>
+        </w:rPr>
+        <w:t>指令返回，而不是进入死循环：</w:t>
+      </w:r>
+    </w:p>
+    <w:p>
+      <w:pPr>
+        <w:pStyle w:val="Normal"/>
+        <w:shd w:fill="DDDDDD" w:val="clear"/>
+        <w:rPr>
+          <w:u w:val="none"/>
+          <w:shd w:fill="auto" w:val="clear"/>
+        </w:rPr>
+      </w:pPr>
+      <w:r>
+        <w:rPr>
+          <w:u w:val="none"/>
+          <w:shd w:fill="auto" w:val="clear"/>
+        </w:rPr>
+        <w:t>_UserIntHandler:</w:t>
+      </w:r>
+    </w:p>
+    <w:p>
+      <w:pPr>
+        <w:pStyle w:val="Normal"/>
+        <w:shd w:fill="DDDDDD" w:val="clear"/>
+        <w:rPr>
+          <w:u w:val="none"/>
+          <w:shd w:fill="auto" w:val="clear"/>
+        </w:rPr>
+      </w:pPr>
+      <w:r>
+        <w:rPr>
+          <w:u w:val="none"/>
+          <w:shd w:fill="auto" w:val="clear"/>
+        </w:rPr>
+        <w:t>UserIntHandler  equ _UserIntHandler - $$</w:t>
+      </w:r>
+    </w:p>
+    <w:p>
+      <w:pPr>
+        <w:pStyle w:val="Normal"/>
+        <w:shd w:fill="DDDDDD" w:val="clear"/>
+        <w:rPr>
+          <w:u w:val="none"/>
+          <w:shd w:fill="auto" w:val="clear"/>
+        </w:rPr>
+      </w:pPr>
+      <w:r>
+        <w:rPr>
+          <w:u w:val="none"/>
+          <w:shd w:fill="auto" w:val="clear"/>
+        </w:rPr>
+        <w:t xml:space="preserve">    </w:t>
+      </w:r>
+      <w:r>
+        <w:rPr>
+          <w:u w:val="none"/>
+          <w:shd w:fill="auto" w:val="clear"/>
+        </w:rPr>
+        <w:t xml:space="preserve">mov ah, 0Ch             ; 0000: </w:t>
+      </w:r>
+      <w:r>
+        <w:rPr>
+          <w:u w:val="none"/>
+          <w:shd w:fill="auto" w:val="clear"/>
+        </w:rPr>
+        <w:t xml:space="preserve">黑底    </w:t>
+      </w:r>
+      <w:r>
+        <w:rPr>
+          <w:u w:val="none"/>
+          <w:shd w:fill="auto" w:val="clear"/>
+        </w:rPr>
+        <w:t xml:space="preserve">1100: </w:t>
+      </w:r>
+      <w:r>
+        <w:rPr>
+          <w:u w:val="none"/>
+          <w:shd w:fill="auto" w:val="clear"/>
+        </w:rPr>
+        <w:t>红字</w:t>
+      </w:r>
+      <w:r>
+        <w:rPr>
+          <w:u w:val="none"/>
+          <w:shd w:fill="auto" w:val="clear"/>
+        </w:rPr>
+      </w:r>
+    </w:p>
+    <w:p>
+      <w:pPr>
+        <w:pStyle w:val="Normal"/>
+        <w:shd w:fill="DDDDDD" w:val="clear"/>
+        <w:rPr>
+          <w:u w:val="none"/>
+          <w:shd w:fill="auto" w:val="clear"/>
+        </w:rPr>
+      </w:pPr>
+      <w:r>
+        <w:rPr>
+          <w:u w:val="none"/>
+          <w:shd w:fill="auto" w:val="clear"/>
+        </w:rPr>
+        <w:t xml:space="preserve">    </w:t>
+      </w:r>
+      <w:r>
+        <w:rPr>
+          <w:u w:val="none"/>
+          <w:shd w:fill="auto" w:val="clear"/>
+        </w:rPr>
+        <w:t>mov al, 'I'</w:t>
+      </w:r>
+    </w:p>
+    <w:p>
+      <w:pPr>
+        <w:pStyle w:val="Normal"/>
+        <w:shd w:fill="DDDDDD" w:val="clear"/>
+        <w:rPr>
+          <w:u w:val="none"/>
+          <w:shd w:fill="auto" w:val="clear"/>
+        </w:rPr>
+      </w:pPr>
+      <w:r>
+        <w:rPr>
+          <w:u w:val="none"/>
+          <w:shd w:fill="auto" w:val="clear"/>
+        </w:rPr>
+        <w:t xml:space="preserve">    </w:t>
+      </w:r>
+      <w:r>
+        <w:rPr>
+          <w:u w:val="none"/>
+          <w:shd w:fill="auto" w:val="clear"/>
+        </w:rPr>
+        <w:t xml:space="preserve">mov [gs:((80 * 0 + 70) * 2)], ax    ; </w:t>
+      </w:r>
+      <w:r>
+        <w:rPr>
+          <w:u w:val="none"/>
+          <w:shd w:fill="auto" w:val="clear"/>
+        </w:rPr>
+        <w:t xml:space="preserve">屏幕第 </w:t>
+      </w:r>
+      <w:r>
+        <w:rPr>
+          <w:u w:val="none"/>
+          <w:shd w:fill="auto" w:val="clear"/>
+        </w:rPr>
+        <w:t xml:space="preserve">0 </w:t>
+      </w:r>
+      <w:r>
+        <w:rPr>
+          <w:u w:val="none"/>
+          <w:shd w:fill="auto" w:val="clear"/>
+        </w:rPr>
+        <w:t>行</w:t>
+      </w:r>
+      <w:r>
+        <w:rPr>
+          <w:u w:val="none"/>
+          <w:shd w:fill="auto" w:val="clear"/>
+        </w:rPr>
+        <w:t xml:space="preserve">, </w:t>
+      </w:r>
+      <w:r>
+        <w:rPr>
+          <w:u w:val="none"/>
+          <w:shd w:fill="auto" w:val="clear"/>
+        </w:rPr>
+        <w:t xml:space="preserve">第 </w:t>
+      </w:r>
+      <w:r>
+        <w:rPr>
+          <w:u w:val="none"/>
+          <w:shd w:fill="auto" w:val="clear"/>
+        </w:rPr>
+        <w:t xml:space="preserve">70 </w:t>
+      </w:r>
+      <w:r>
+        <w:rPr>
+          <w:u w:val="none"/>
+          <w:shd w:fill="auto" w:val="clear"/>
+        </w:rPr>
+        <w:t>列。</w:t>
+      </w:r>
+      <w:r>
+        <w:rPr>
+          <w:u w:val="none"/>
+          <w:shd w:fill="auto" w:val="clear"/>
+        </w:rPr>
+      </w:r>
+    </w:p>
+    <w:p>
+      <w:pPr>
+        <w:pStyle w:val="Normal"/>
+        <w:shd w:fill="DDDDDD" w:val="clear"/>
+        <w:rPr>
+          <w:u w:val="none"/>
+          <w:shd w:fill="auto" w:val="clear"/>
+        </w:rPr>
+      </w:pPr>
+      <w:r>
+        <w:rPr>
+          <w:u w:val="none"/>
+          <w:shd w:fill="auto" w:val="clear"/>
+        </w:rPr>
+        <w:t xml:space="preserve">    </w:t>
+      </w:r>
+      <w:r>
+        <w:rPr>
+          <w:u w:val="none"/>
+          <w:shd w:fill="auto" w:val="clear"/>
+        </w:rPr>
+        <w:t>iretd</w:t>
       </w:r>
     </w:p>
     <w:p>

</xml_diff>

<commit_message>
Chapter 3.4.6 timer interrupt ... Chapter 3.5 protected mode I/O overview
Signed-off-by: wujian <wujian@smartisan.com>
</commit_message>
<xml_diff>
--- a/自己动手写操作系统笔记.docx
+++ b/自己动手写操作系统笔记.docx
@@ -10118,7 +10118,7 @@
     <w:tbl>
       <w:tblPr>
         <w:jc w:val="left"/>
-        <w:tblInd w:w="23" w:type="dxa"/>
+        <w:tblInd w:w="21" w:type="dxa"/>
         <w:tblBorders>
           <w:top w:val="single" w:sz="2" w:space="0" w:color="000001"/>
           <w:left w:val="single" w:sz="2" w:space="0" w:color="000001"/>
@@ -10129,7 +10129,7 @@
         </w:tblBorders>
         <w:tblCellMar>
           <w:top w:w="55" w:type="dxa"/>
-          <w:left w:w="12" w:type="dxa"/>
+          <w:left w:w="9" w:type="dxa"/>
           <w:bottom w:w="55" w:type="dxa"/>
           <w:right w:w="55" w:type="dxa"/>
         </w:tblCellMar>
@@ -10156,7 +10156,7 @@
             </w:tcBorders>
             <w:shd w:fill="FFFFFF" w:val="clear"/>
             <w:tcMar>
-              <w:left w:w="12" w:type="dxa"/>
+              <w:left w:w="9" w:type="dxa"/>
             </w:tcMar>
           </w:tcPr>
           <w:p>
@@ -10182,7 +10182,7 @@
             </w:tcBorders>
             <w:shd w:fill="FFFFFF" w:val="clear"/>
             <w:tcMar>
-              <w:left w:w="12" w:type="dxa"/>
+              <w:left w:w="9" w:type="dxa"/>
             </w:tcMar>
           </w:tcPr>
           <w:p>
@@ -10210,7 +10210,7 @@
             </w:tcBorders>
             <w:shd w:fill="FFFFFF" w:val="clear"/>
             <w:tcMar>
-              <w:left w:w="12" w:type="dxa"/>
+              <w:left w:w="9" w:type="dxa"/>
             </w:tcMar>
           </w:tcPr>
           <w:p>
@@ -10243,7 +10243,7 @@
             </w:tcBorders>
             <w:shd w:fill="FFFFFF" w:val="clear"/>
             <w:tcMar>
-              <w:left w:w="12" w:type="dxa"/>
+              <w:left w:w="9" w:type="dxa"/>
             </w:tcMar>
           </w:tcPr>
           <w:p>
@@ -10271,7 +10271,7 @@
             </w:tcBorders>
             <w:shd w:fill="FFFFFF" w:val="clear"/>
             <w:tcMar>
-              <w:left w:w="12" w:type="dxa"/>
+              <w:left w:w="9" w:type="dxa"/>
             </w:tcMar>
           </w:tcPr>
           <w:p>
@@ -10311,7 +10311,7 @@
             </w:tcBorders>
             <w:shd w:fill="FFFFFF" w:val="clear"/>
             <w:tcMar>
-              <w:left w:w="12" w:type="dxa"/>
+              <w:left w:w="9" w:type="dxa"/>
             </w:tcMar>
           </w:tcPr>
           <w:p>
@@ -10338,7 +10338,7 @@
             </w:tcBorders>
             <w:shd w:fill="FFFFFF" w:val="clear"/>
             <w:tcMar>
-              <w:left w:w="12" w:type="dxa"/>
+              <w:left w:w="9" w:type="dxa"/>
             </w:tcMar>
           </w:tcPr>
           <w:p>
@@ -10387,7 +10387,7 @@
             </w:tcBorders>
             <w:shd w:fill="FFFFFF" w:val="clear"/>
             <w:tcMar>
-              <w:left w:w="12" w:type="dxa"/>
+              <w:left w:w="9" w:type="dxa"/>
             </w:tcMar>
           </w:tcPr>
           <w:p>
@@ -20176,7 +20176,7 @@
     <w:tbl>
       <w:tblPr>
         <w:jc w:val="left"/>
-        <w:tblInd w:w="38" w:type="dxa"/>
+        <w:tblInd w:w="36" w:type="dxa"/>
         <w:tblBorders>
           <w:top w:val="single" w:sz="2" w:space="0" w:color="000001"/>
           <w:left w:val="single" w:sz="2" w:space="0" w:color="000001"/>
@@ -20187,7 +20187,7 @@
         </w:tblBorders>
         <w:tblCellMar>
           <w:top w:w="55" w:type="dxa"/>
-          <w:left w:w="33" w:type="dxa"/>
+          <w:left w:w="30" w:type="dxa"/>
           <w:bottom w:w="55" w:type="dxa"/>
           <w:right w:w="55" w:type="dxa"/>
         </w:tblCellMar>
@@ -20214,7 +20214,7 @@
             </w:tcBorders>
             <w:shd w:fill="FFFFFF" w:val="clear"/>
             <w:tcMar>
-              <w:left w:w="33" w:type="dxa"/>
+              <w:left w:w="30" w:type="dxa"/>
             </w:tcMar>
           </w:tcPr>
           <w:p>
@@ -20242,7 +20242,7 @@
             </w:tcBorders>
             <w:shd w:fill="FFFFFF" w:val="clear"/>
             <w:tcMar>
-              <w:left w:w="33" w:type="dxa"/>
+              <w:left w:w="30" w:type="dxa"/>
             </w:tcMar>
           </w:tcPr>
           <w:p>
@@ -20270,7 +20270,7 @@
             </w:tcBorders>
             <w:shd w:fill="FFFFFF" w:val="clear"/>
             <w:tcMar>
-              <w:left w:w="33" w:type="dxa"/>
+              <w:left w:w="30" w:type="dxa"/>
             </w:tcMar>
           </w:tcPr>
           <w:p>
@@ -20311,7 +20311,7 @@
             </w:tcBorders>
             <w:shd w:fill="FFFFFF" w:val="clear"/>
             <w:tcMar>
-              <w:left w:w="33" w:type="dxa"/>
+              <w:left w:w="30" w:type="dxa"/>
             </w:tcMar>
           </w:tcPr>
           <w:p>
@@ -20339,7 +20339,7 @@
             </w:tcBorders>
             <w:shd w:fill="FFFFFF" w:val="clear"/>
             <w:tcMar>
-              <w:left w:w="33" w:type="dxa"/>
+              <w:left w:w="30" w:type="dxa"/>
             </w:tcMar>
           </w:tcPr>
           <w:p>
@@ -20367,7 +20367,7 @@
             </w:tcBorders>
             <w:shd w:fill="FFFFFF" w:val="clear"/>
             <w:tcMar>
-              <w:left w:w="33" w:type="dxa"/>
+              <w:left w:w="30" w:type="dxa"/>
             </w:tcMar>
           </w:tcPr>
           <w:p>
@@ -20400,7 +20400,7 @@
             </w:tcBorders>
             <w:shd w:fill="FFFFFF" w:val="clear"/>
             <w:tcMar>
-              <w:left w:w="33" w:type="dxa"/>
+              <w:left w:w="30" w:type="dxa"/>
             </w:tcMar>
           </w:tcPr>
           <w:p>
@@ -20428,7 +20428,7 @@
             </w:tcBorders>
             <w:shd w:fill="FFFFFF" w:val="clear"/>
             <w:tcMar>
-              <w:left w:w="33" w:type="dxa"/>
+              <w:left w:w="30" w:type="dxa"/>
             </w:tcMar>
           </w:tcPr>
           <w:p>
@@ -20456,7 +20456,7 @@
             </w:tcBorders>
             <w:shd w:fill="FFFFFF" w:val="clear"/>
             <w:tcMar>
-              <w:left w:w="33" w:type="dxa"/>
+              <w:left w:w="30" w:type="dxa"/>
             </w:tcMar>
           </w:tcPr>
           <w:p>
@@ -20489,7 +20489,7 @@
             </w:tcBorders>
             <w:shd w:fill="FFFFFF" w:val="clear"/>
             <w:tcMar>
-              <w:left w:w="33" w:type="dxa"/>
+              <w:left w:w="30" w:type="dxa"/>
             </w:tcMar>
           </w:tcPr>
           <w:p>
@@ -20517,7 +20517,7 @@
             </w:tcBorders>
             <w:shd w:fill="FFFFFF" w:val="clear"/>
             <w:tcMar>
-              <w:left w:w="33" w:type="dxa"/>
+              <w:left w:w="30" w:type="dxa"/>
             </w:tcMar>
           </w:tcPr>
           <w:p>
@@ -20545,7 +20545,7 @@
             </w:tcBorders>
             <w:shd w:fill="FFFFFF" w:val="clear"/>
             <w:tcMar>
-              <w:left w:w="33" w:type="dxa"/>
+              <w:left w:w="30" w:type="dxa"/>
             </w:tcMar>
           </w:tcPr>
           <w:p>
@@ -20578,7 +20578,7 @@
             </w:tcBorders>
             <w:shd w:fill="FFFFFF" w:val="clear"/>
             <w:tcMar>
-              <w:left w:w="33" w:type="dxa"/>
+              <w:left w:w="30" w:type="dxa"/>
             </w:tcMar>
           </w:tcPr>
           <w:p>
@@ -20606,7 +20606,7 @@
             </w:tcBorders>
             <w:shd w:fill="FFFFFF" w:val="clear"/>
             <w:tcMar>
-              <w:left w:w="33" w:type="dxa"/>
+              <w:left w:w="30" w:type="dxa"/>
             </w:tcMar>
           </w:tcPr>
           <w:p>
@@ -20634,7 +20634,7 @@
             </w:tcBorders>
             <w:shd w:fill="FFFFFF" w:val="clear"/>
             <w:tcMar>
-              <w:left w:w="33" w:type="dxa"/>
+              <w:left w:w="30" w:type="dxa"/>
             </w:tcMar>
           </w:tcPr>
           <w:p>
@@ -20667,7 +20667,7 @@
             </w:tcBorders>
             <w:shd w:fill="FFFFFF" w:val="clear"/>
             <w:tcMar>
-              <w:left w:w="33" w:type="dxa"/>
+              <w:left w:w="30" w:type="dxa"/>
             </w:tcMar>
           </w:tcPr>
           <w:p>
@@ -20695,7 +20695,7 @@
             </w:tcBorders>
             <w:shd w:fill="FFFFFF" w:val="clear"/>
             <w:tcMar>
-              <w:left w:w="33" w:type="dxa"/>
+              <w:left w:w="30" w:type="dxa"/>
             </w:tcMar>
           </w:tcPr>
           <w:p>
@@ -20723,7 +20723,7 @@
             </w:tcBorders>
             <w:shd w:fill="FFFFFF" w:val="clear"/>
             <w:tcMar>
-              <w:left w:w="33" w:type="dxa"/>
+              <w:left w:w="30" w:type="dxa"/>
             </w:tcMar>
           </w:tcPr>
           <w:p>
@@ -27754,7 +27754,7 @@
       <w:r>
         <w:rPr/>
         <w:drawing>
-          <wp:anchor behindDoc="0" distT="0" distB="0" distL="0" distR="0" simplePos="0" locked="0" layoutInCell="1" allowOverlap="1" relativeHeight="32">
+          <wp:anchor behindDoc="0" distT="0" distB="0" distL="0" distR="0" simplePos="0" locked="0" layoutInCell="1" allowOverlap="1" relativeHeight="31">
             <wp:simplePos x="0" y="0"/>
             <wp:positionH relativeFrom="column">
               <wp:posOffset>3585845</wp:posOffset>
@@ -27806,15 +27806,15 @@
           </wp:anchor>
         </w:drawing>
         <w:drawing>
-          <wp:anchor behindDoc="0" distT="0" distB="0" distL="0" distR="0" simplePos="0" locked="0" layoutInCell="1" allowOverlap="1" relativeHeight="33">
+          <wp:anchor behindDoc="0" distT="0" distB="0" distL="0" distR="0" simplePos="0" locked="0" layoutInCell="1" allowOverlap="1" relativeHeight="32">
             <wp:simplePos x="0" y="0"/>
             <wp:positionH relativeFrom="column">
-              <wp:posOffset>363220</wp:posOffset>
+              <wp:posOffset>362585</wp:posOffset>
             </wp:positionH>
             <wp:positionV relativeFrom="paragraph">
               <wp:posOffset>49530</wp:posOffset>
             </wp:positionV>
-            <wp:extent cx="2969260" cy="1864360"/>
+            <wp:extent cx="2968625" cy="1864360"/>
             <wp:effectExtent l="0" t="0" r="0" b="0"/>
             <wp:wrapTopAndBottom/>
             <wp:docPr id="32" name="Picture" descr=""/>
@@ -27839,7 +27839,7 @@
                   <pic:spPr bwMode="auto">
                     <a:xfrm>
                       <a:off x="0" y="0"/>
-                      <a:ext cx="2969260" cy="1864360"/>
+                      <a:ext cx="2968625" cy="1864360"/>
                     </a:xfrm>
                     <a:prstGeom prst="rect">
                       <a:avLst/>
@@ -27876,7 +27876,7 @@
             <wp:positionV relativeFrom="paragraph">
               <wp:posOffset>1069975</wp:posOffset>
             </wp:positionV>
-            <wp:extent cx="3095625" cy="1449705"/>
+            <wp:extent cx="3094990" cy="1449070"/>
             <wp:effectExtent l="0" t="0" r="0" b="0"/>
             <wp:wrapTopAndBottom/>
             <wp:docPr id="33" name="Picture" descr=""/>
@@ -27901,7 +27901,7 @@
                   <pic:spPr bwMode="auto">
                     <a:xfrm>
                       <a:off x="0" y="0"/>
-                      <a:ext cx="3095625" cy="1449705"/>
+                      <a:ext cx="3094990" cy="1449070"/>
                     </a:xfrm>
                     <a:prstGeom prst="rect">
                       <a:avLst/>
@@ -27920,7 +27920,7 @@
           </wp:anchor>
         </w:drawing>
         <w:drawing>
-          <wp:anchor behindDoc="0" distT="0" distB="0" distL="0" distR="0" simplePos="0" locked="0" layoutInCell="1" allowOverlap="1" relativeHeight="34">
+          <wp:anchor behindDoc="0" distT="0" distB="0" distL="0" distR="0" simplePos="0" locked="0" layoutInCell="1" allowOverlap="1" relativeHeight="33">
             <wp:simplePos x="0" y="0"/>
             <wp:positionH relativeFrom="column">
               <wp:posOffset>116840</wp:posOffset>
@@ -27985,11 +27985,7 @@
       </w:r>
       <w:r>
         <w:rPr/>
-        <w:t>这里加一句自己查阅的</w:t>
-      </w:r>
-      <w:r>
-        <w:rPr/>
-        <w:t>，</w:t>
+        <w:t>这里加一句自己查阅的，</w:t>
       </w:r>
       <w:r>
         <w:rPr/>
@@ -29236,13 +29232,7 @@
         <w:rPr>
           <w:u w:val="none"/>
         </w:rPr>
-        <w:t>IRQ</w:t>
-      </w:r>
-      <w:r>
-        <w:rPr>
-          <w:u w:val="none"/>
-        </w:rPr>
-        <w:t>15</w:t>
+        <w:t>IRQ15</w:t>
       </w:r>
       <w:r>
         <w:rPr>
@@ -29423,13 +29413,7 @@
         <w:rPr>
           <w:rFonts w:ascii="Droid Sans Fallback" w:hAnsi="Droid Sans Fallback" w:cs="Droid Sans Fallback"/>
         </w:rPr>
-        <w:t>屏蔽或打开外部中断</w:t>
-      </w:r>
-      <w:r>
-        <w:rPr>
-          <w:rFonts w:ascii="Droid Sans Fallback" w:hAnsi="Droid Sans Fallback" w:cs="Droid Sans Fallback"/>
-        </w:rPr>
-        <w:t>。</w:t>
+        <w:t>屏蔽或打开外部中断。</w:t>
       </w:r>
     </w:p>
     <w:p>
@@ -29556,8 +29540,52 @@
       <w:r>
         <w:rPr/>
         <w:tab/>
+      </w:r>
+      <w:r>
+        <w:rPr/>
+        <w:t>可见，若想屏蔽某一个中断，将对应那一位设成</w:t>
+      </w:r>
+      <w:r>
+        <w:rPr/>
+        <w:t>1</w:t>
+      </w:r>
+      <w:r>
+        <w:rPr/>
+        <w:t>就可以了。实际上，</w:t>
+      </w:r>
+      <w:r>
+        <w:rPr/>
+        <w:t>OCW1</w:t>
+      </w:r>
+      <w:r>
+        <w:rPr/>
+        <w:t>是被写入了中断屏蔽寄存器</w:t>
+      </w:r>
+      <w:r>
+        <w:rPr/>
+        <w:t>(IMR</w:t>
+      </w:r>
+      <w:r>
+        <w:rPr/>
+        <w:t>，全称</w:t>
+      </w:r>
+      <w:r>
+        <w:rPr/>
+        <w:t>Interrupt Mask Register)</w:t>
+      </w:r>
+      <w:r>
+        <w:rPr/>
+        <w:t>中，当一个中断到达，</w:t>
+      </w:r>
+      <w:r>
+        <w:rPr/>
+        <w:t>IMR</w:t>
+      </w:r>
+      <w:r>
+        <w:rPr/>
+        <w:t>会判断此中断是否应被丢弃。</w:t>
         <w:drawing>
-          <wp:anchor behindDoc="0" distT="0" distB="0" distL="0" distR="0" simplePos="0" locked="0" layoutInCell="1" allowOverlap="1" relativeHeight="35">
+          <wp:anchor behindDoc="0" distT="0" distB="0" distL="0" distR="0" simplePos="0" locked="0" layoutInCell="1" allowOverlap="1" relativeHeight="34">
             <wp:simplePos x="0" y="0"/>
             <wp:positionH relativeFrom="column">
               <wp:align>center</wp:align>
@@ -29609,54 +29637,6 @@
           </wp:anchor>
         </w:drawing>
       </w:r>
-      <w:r>
-        <w:rPr/>
-        <w:t>可见</w:t>
-      </w:r>
-      <w:r>
-        <w:rPr/>
-        <w:t>，若想屏蔽某一个中断，将对应那一位设成</w:t>
-      </w:r>
-      <w:r>
-        <w:rPr/>
-        <w:t>1</w:t>
-      </w:r>
-      <w:r>
-        <w:rPr/>
-        <w:t>就可以了。实际上，</w:t>
-      </w:r>
-      <w:r>
-        <w:rPr/>
-        <w:t>OCW1</w:t>
-      </w:r>
-      <w:r>
-        <w:rPr/>
-        <w:t>是被写入了中断屏蔽寄存器</w:t>
-      </w:r>
-      <w:r>
-        <w:rPr/>
-        <w:t>(IMR</w:t>
-      </w:r>
-      <w:r>
-        <w:rPr/>
-        <w:t>，全称</w:t>
-      </w:r>
-      <w:r>
-        <w:rPr/>
-        <w:t>Interrupt Mask Register)</w:t>
-      </w:r>
-      <w:r>
-        <w:rPr/>
-        <w:t>中，当一个中断到达，</w:t>
-      </w:r>
-      <w:r>
-        <w:rPr/>
-        <w:t>IMR</w:t>
-      </w:r>
-      <w:r>
-        <w:rPr/>
-        <w:t>会判断此中断是否应被丢弃。</w:t>
-      </w:r>
     </w:p>
     <w:p>
       <w:pPr>
@@ -29754,8 +29734,28 @@
       <w:r>
         <w:rPr/>
         <w:tab/>
+      </w:r>
+      <w:r>
+        <w:rPr/>
+        <w:t>发送</w:t>
+      </w:r>
+      <w:r>
+        <w:rPr/>
+        <w:t>EOI</w:t>
+      </w:r>
+      <w:r>
+        <w:rPr/>
+        <w:t>给</w:t>
+      </w:r>
+      <w:r>
+        <w:rPr/>
+        <w:t>8259A</w:t>
+      </w:r>
+      <w:r>
+        <w:rPr/>
+        <w:t>可以由如下的代码完成：</w:t>
         <w:drawing>
-          <wp:anchor behindDoc="0" distT="0" distB="0" distL="0" distR="0" simplePos="0" locked="0" layoutInCell="1" allowOverlap="1" relativeHeight="36">
+          <wp:anchor behindDoc="0" distT="0" distB="0" distL="0" distR="0" simplePos="0" locked="0" layoutInCell="1" allowOverlap="1" relativeHeight="35">
             <wp:simplePos x="0" y="0"/>
             <wp:positionH relativeFrom="column">
               <wp:align>center</wp:align>
@@ -29763,7 +29763,7 @@
             <wp:positionV relativeFrom="paragraph">
               <wp:align>top</wp:align>
             </wp:positionV>
-            <wp:extent cx="2693035" cy="1049020"/>
+            <wp:extent cx="2693035" cy="1048385"/>
             <wp:effectExtent l="0" t="0" r="0" b="0"/>
             <wp:wrapTopAndBottom/>
             <wp:docPr id="36" name="Picture" descr=""/>
@@ -29788,7 +29788,7 @@
                   <pic:spPr bwMode="auto">
                     <a:xfrm>
                       <a:off x="0" y="0"/>
-                      <a:ext cx="2693035" cy="1049020"/>
+                      <a:ext cx="2693035" cy="1048385"/>
                     </a:xfrm>
                     <a:prstGeom prst="rect">
                       <a:avLst/>
@@ -29807,17 +29807,136 @@
           </wp:anchor>
         </w:drawing>
       </w:r>
-      <w:r>
-        <w:rPr/>
-        <w:t>发送</w:t>
-      </w:r>
-      <w:r>
-        <w:rPr/>
-        <w:t>EOI</w:t>
-      </w:r>
-      <w:r>
-        <w:rPr/>
-        <w:t>给</w:t>
+    </w:p>
+    <w:p>
+      <w:pPr>
+        <w:pStyle w:val="Normal"/>
+        <w:shd w:fill="DDDDDD" w:val="clear"/>
+        <w:rPr/>
+      </w:pPr>
+      <w:r>
+        <w:rPr/>
+        <w:t>mov al, 20h</w:t>
+      </w:r>
+    </w:p>
+    <w:p>
+      <w:pPr>
+        <w:pStyle w:val="Normal"/>
+        <w:shd w:fill="DDDDDD" w:val="clear"/>
+        <w:rPr/>
+      </w:pPr>
+      <w:r>
+        <w:rPr/>
+        <w:t>out 20h</w:t>
+      </w:r>
+      <w:r>
+        <w:rPr/>
+        <w:t>或</w:t>
+      </w:r>
+      <w:r>
+        <w:rPr/>
+        <w:t>A0h, al</w:t>
+      </w:r>
+    </w:p>
+    <w:p>
+      <w:pPr>
+        <w:pStyle w:val="Normal"/>
+        <w:shd w:fill="FFFFFF" w:val="clear"/>
+        <w:rPr/>
+      </w:pPr>
+      <w:r>
+        <w:rPr/>
+        <w:tab/>
+      </w:r>
+      <w:r>
+        <w:rPr/>
+        <w:t>而对于</w:t>
+      </w:r>
+      <w:r>
+        <w:rPr/>
+        <w:t>OCW2</w:t>
+      </w:r>
+      <w:r>
+        <w:rPr/>
+        <w:t>其他各位的作用，我们完全可以暂时不予理会。</w:t>
+      </w:r>
+    </w:p>
+    <w:p>
+      <w:pPr>
+        <w:pStyle w:val="Normal"/>
+        <w:shd w:fill="FFFFFF" w:val="clear"/>
+        <w:rPr/>
+      </w:pPr>
+      <w:r>
+        <w:rPr/>
+        <w:tab/>
+      </w:r>
+      <w:r>
+        <w:rPr/>
+        <w:t>另外一点是，每一次</w:t>
+      </w:r>
+      <w:r>
+        <w:rPr/>
+        <w:t>I/O</w:t>
+      </w:r>
+      <w:r>
+        <w:rPr/>
+        <w:t>操作之后都调用了一个延迟函数</w:t>
+      </w:r>
+      <w:r>
+        <w:rPr/>
+        <w:t>io_delay</w:t>
+      </w:r>
+      <w:r>
+        <w:rPr/>
+        <w:t>以等待操作完成。函数</w:t>
+      </w:r>
+      <w:r>
+        <w:rPr/>
+        <w:t>io_delay</w:t>
+      </w:r>
+      <w:r>
+        <w:rPr/>
+        <w:t>很简单，调用了</w:t>
+      </w:r>
+      <w:r>
+        <w:rPr/>
+        <w:t>4</w:t>
+      </w:r>
+      <w:r>
+        <w:rPr/>
+        <w:t>个</w:t>
+      </w:r>
+      <w:r>
+        <w:rPr/>
+        <w:t>nop</w:t>
+      </w:r>
+      <w:r>
+        <w:rPr/>
+        <w:t>指令：</w:t>
+      </w:r>
+    </w:p>
+    <w:p>
+      <w:pPr>
+        <w:pStyle w:val="Normal"/>
+        <w:shd w:fill="FFFFFF" w:val="clear"/>
+        <w:rPr/>
+      </w:pPr>
+      <w:r>
+        <w:rPr/>
+        <w:tab/>
+      </w:r>
+      <w:r>
+        <w:rPr/>
+        <w:t>在相应的位置添加调用</w:t>
+      </w:r>
+      <w:r>
+        <w:rPr/>
+        <w:t>Init8259A</w:t>
+      </w:r>
+      <w:r>
+        <w:rPr/>
+        <w:t>的指令之后，对</w:t>
       </w:r>
       <w:r>
         <w:rPr/>
@@ -29825,153 +29944,6 @@
       </w:r>
       <w:r>
         <w:rPr/>
-        <w:t>可以由如下的代码完成：</w:t>
-      </w:r>
-    </w:p>
-    <w:p>
-      <w:pPr>
-        <w:pStyle w:val="Normal"/>
-        <w:shd w:fill="DDDDDD" w:val="clear"/>
-        <w:rPr/>
-      </w:pPr>
-      <w:r>
-        <w:rPr/>
-        <w:t xml:space="preserve">mov al, </w:t>
-      </w:r>
-      <w:r>
-        <w:rPr/>
-        <w:t>20h</w:t>
-      </w:r>
-    </w:p>
-    <w:p>
-      <w:pPr>
-        <w:pStyle w:val="Normal"/>
-        <w:shd w:fill="DDDDDD" w:val="clear"/>
-        <w:rPr/>
-      </w:pPr>
-      <w:r>
-        <w:rPr/>
-        <w:t>out 20h</w:t>
-      </w:r>
-      <w:r>
-        <w:rPr/>
-        <w:t>或</w:t>
-      </w:r>
-      <w:r>
-        <w:rPr/>
-        <w:t>A0h, al</w:t>
-      </w:r>
-    </w:p>
-    <w:p>
-      <w:pPr>
-        <w:pStyle w:val="Normal"/>
-        <w:shd w:fill="FFFFFF" w:val="clear"/>
-        <w:rPr/>
-      </w:pPr>
-      <w:r>
-        <w:rPr/>
-        <w:tab/>
-      </w:r>
-      <w:r>
-        <w:rPr/>
-        <w:t>而对于</w:t>
-      </w:r>
-      <w:r>
-        <w:rPr/>
-        <w:t>OCW2</w:t>
-      </w:r>
-      <w:r>
-        <w:rPr/>
-        <w:t>其他各位的作用，我们完全可以暂时不予理会。</w:t>
-      </w:r>
-    </w:p>
-    <w:p>
-      <w:pPr>
-        <w:pStyle w:val="Normal"/>
-        <w:shd w:fill="FFFFFF" w:val="clear"/>
-        <w:rPr/>
-      </w:pPr>
-      <w:r>
-        <w:rPr/>
-        <w:tab/>
-      </w:r>
-      <w:r>
-        <w:rPr/>
-        <w:t>另外一点是</w:t>
-      </w:r>
-      <w:r>
-        <w:rPr/>
-        <w:t>，每一次</w:t>
-      </w:r>
-      <w:r>
-        <w:rPr/>
-        <w:t>I/O</w:t>
-      </w:r>
-      <w:r>
-        <w:rPr/>
-        <w:t>操作之后都调用了一个延迟函数</w:t>
-      </w:r>
-      <w:r>
-        <w:rPr/>
-        <w:t>io_delay</w:t>
-      </w:r>
-      <w:r>
-        <w:rPr/>
-        <w:t>以等待操作完成。函数</w:t>
-      </w:r>
-      <w:r>
-        <w:rPr/>
-        <w:t>io_delay</w:t>
-      </w:r>
-      <w:r>
-        <w:rPr/>
-        <w:t>很简单，调用了</w:t>
-      </w:r>
-      <w:r>
-        <w:rPr/>
-        <w:t>4</w:t>
-      </w:r>
-      <w:r>
-        <w:rPr/>
-        <w:t>个</w:t>
-      </w:r>
-      <w:r>
-        <w:rPr/>
-        <w:t>nop</w:t>
-      </w:r>
-      <w:r>
-        <w:rPr/>
-        <w:t>指令：</w:t>
-      </w:r>
-    </w:p>
-    <w:p>
-      <w:pPr>
-        <w:pStyle w:val="Normal"/>
-        <w:shd w:fill="FFFFFF" w:val="clear"/>
-        <w:rPr/>
-      </w:pPr>
-      <w:r>
-        <w:rPr/>
-        <w:tab/>
-      </w:r>
-      <w:r>
-        <w:rPr/>
-        <w:t>在相应的位置添加调用</w:t>
-      </w:r>
-      <w:r>
-        <w:rPr/>
-        <w:t>Init8259A</w:t>
-      </w:r>
-      <w:r>
-        <w:rPr/>
-        <w:t>的指令之后，对</w:t>
-      </w:r>
-      <w:r>
-        <w:rPr/>
-        <w:t>8259A</w:t>
-      </w:r>
-      <w:r>
-        <w:rPr/>
         <w:t>的操作就结束了，我们下面就来建立一个</w:t>
       </w:r>
       <w:r>
@@ -29985,7 +29957,7 @@
     </w:p>
     <w:p>
       <w:pPr>
-        <w:pStyle w:val="3"/>
+        <w:pStyle w:val="Normal"/>
         <w:rPr>
           <w:b/>
           <w:bCs/>
@@ -30150,11 +30122,6 @@
         </w:rPr>
         <w:t>属性</w:t>
       </w:r>
-      <w:r>
-        <w:rPr>
-          <w:u w:val="none"/>
-        </w:rPr>
-      </w:r>
     </w:p>
     <w:p>
       <w:pPr>
@@ -30337,11 +30304,6 @@
         </w:rPr>
         <w:t>段界限</w:t>
       </w:r>
-      <w:r>
-        <w:rPr>
-          <w:u w:val="none"/>
-        </w:rPr>
-      </w:r>
     </w:p>
     <w:p>
       <w:pPr>
@@ -30388,13 +30350,7 @@
         <w:rPr>
           <w:u w:val="none"/>
         </w:rPr>
-        <w:t>看得出</w:t>
-      </w:r>
-      <w:r>
-        <w:rPr>
-          <w:u w:val="none"/>
-        </w:rPr>
-        <w:t>，这个</w:t>
+        <w:t>看得出，这个</w:t>
       </w:r>
       <w:r>
         <w:rPr>
@@ -30537,11 +30493,6 @@
         </w:rPr>
         <w:t>红字</w:t>
       </w:r>
-      <w:r>
-        <w:rPr>
-          <w:u w:val="none"/>
-        </w:rPr>
-      </w:r>
     </w:p>
     <w:p>
       <w:pPr>
@@ -30626,11 +30577,6 @@
         </w:rPr>
         <w:t>列。</w:t>
       </w:r>
-      <w:r>
-        <w:rPr>
-          <w:u w:val="none"/>
-        </w:rPr>
-      </w:r>
     </w:p>
     <w:p>
       <w:pPr>
@@ -30757,11 +30703,6 @@
         </w:rPr>
         <w:t>作准备</w:t>
       </w:r>
-      <w:r>
-        <w:rPr>
-          <w:u w:val="none"/>
-        </w:rPr>
-      </w:r>
     </w:p>
     <w:p>
       <w:pPr>
@@ -30852,11 +30793,6 @@
         </w:rPr>
         <w:t>基地址</w:t>
       </w:r>
-      <w:r>
-        <w:rPr>
-          <w:u w:val="none"/>
-        </w:rPr>
-      </w:r>
     </w:p>
     <w:p>
       <w:pPr>
@@ -30884,11 +30820,6 @@
         </w:rPr>
         <w:t>基地址</w:t>
       </w:r>
-      <w:r>
-        <w:rPr>
-          <w:u w:val="none"/>
-        </w:rPr>
-      </w:r>
     </w:p>
     <w:p>
       <w:pPr>
@@ -31010,11 +30941,6 @@
         </w:rPr>
         <w:t>值</w:t>
       </w:r>
-      <w:r>
-        <w:rPr>
-          <w:u w:val="none"/>
-        </w:rPr>
-      </w:r>
     </w:p>
     <w:p>
       <w:pPr>
@@ -31166,11 +31092,6 @@
         </w:rPr>
         <w:t>关中断</w:t>
       </w:r>
-      <w:r>
-        <w:rPr>
-          <w:u w:val="none"/>
-        </w:rPr>
-      </w:r>
     </w:p>
     <w:p>
       <w:pPr>
@@ -31291,13 +31212,7 @@
         <w:rPr>
           <w:u w:val="none"/>
         </w:rPr>
-        <w:t>之前</w:t>
-      </w:r>
-      <w:r>
-        <w:rPr>
-          <w:u w:val="none"/>
-        </w:rPr>
-        <w:t>，用</w:t>
+        <w:t>之前，用</w:t>
       </w:r>
       <w:r>
         <w:rPr>
@@ -31359,7 +31274,7 @@
     </w:p>
     <w:p>
       <w:pPr>
-        <w:pStyle w:val="3"/>
+        <w:pStyle w:val="Normal"/>
         <w:rPr>
           <w:b/>
           <w:bCs/>
@@ -31571,11 +31486,6 @@
         </w:rPr>
         <w:t>属性</w:t>
       </w:r>
-      <w:r>
-        <w:rPr>
-          <w:u w:val="none"/>
-        </w:rPr>
-      </w:r>
     </w:p>
     <w:p>
       <w:pPr>
@@ -31717,316 +31627,1154 @@
         <w:shd w:fill="FFFFFF" w:val="clear"/>
         <w:rPr>
           <w:u w:val="none"/>
+          <w:shd w:fill="FFFFFF" w:val="clear"/>
+        </w:rPr>
+      </w:pPr>
+      <w:r>
+        <w:rPr>
+          <w:u w:val="none"/>
+        </w:rPr>
+        <w:tab/>
+      </w:r>
+      <w:r>
+        <w:rPr>
+          <w:u w:val="none"/>
+        </w:rPr>
+        <w:t xml:space="preserve">新增加一个函数 </w:t>
+      </w:r>
+      <w:r>
+        <w:rPr>
+          <w:u w:val="none"/>
+          <w:shd w:fill="FFFFFF" w:val="clear"/>
+        </w:rPr>
+        <w:t>UserIntHandler</w:t>
+      </w:r>
+      <w:r>
+        <w:rPr>
+          <w:u w:val="none"/>
+          <w:shd w:fill="FFFFFF" w:val="clear"/>
+        </w:rPr>
+        <w:t xml:space="preserve">来处理它，它与 </w:t>
+      </w:r>
+      <w:r>
+        <w:rPr>
+          <w:u w:val="none"/>
+          <w:shd w:fill="FFFFFF" w:val="clear"/>
+        </w:rPr>
+        <w:t>SpuriousHandler</w:t>
+      </w:r>
+      <w:r>
+        <w:rPr>
+          <w:u w:val="none"/>
+          <w:shd w:fill="FFFFFF" w:val="clear"/>
+        </w:rPr>
+        <w:t>类似，只是在函数末尾通过</w:t>
+      </w:r>
+      <w:r>
+        <w:rPr>
+          <w:u w:val="none"/>
+          <w:shd w:fill="FFFFFF" w:val="clear"/>
+        </w:rPr>
+        <w:t>iretd</w:t>
+      </w:r>
+      <w:r>
+        <w:rPr>
+          <w:u w:val="none"/>
+          <w:shd w:fill="FFFFFF" w:val="clear"/>
+        </w:rPr>
+        <w:t>指令返回，而不是进入死循环：</w:t>
+      </w:r>
+    </w:p>
+    <w:p>
+      <w:pPr>
+        <w:pStyle w:val="Normal"/>
+        <w:shd w:fill="DDDDDD" w:val="clear"/>
+        <w:rPr>
+          <w:u w:val="none"/>
           <w:shd w:fill="auto" w:val="clear"/>
         </w:rPr>
       </w:pPr>
       <w:r>
         <w:rPr>
           <w:u w:val="none"/>
-        </w:rPr>
+          <w:shd w:fill="auto" w:val="clear"/>
+        </w:rPr>
+        <w:t>_UserIntHandler:</w:t>
+      </w:r>
+    </w:p>
+    <w:p>
+      <w:pPr>
+        <w:pStyle w:val="Normal"/>
+        <w:shd w:fill="DDDDDD" w:val="clear"/>
+        <w:rPr>
+          <w:u w:val="none"/>
+          <w:shd w:fill="auto" w:val="clear"/>
+        </w:rPr>
+      </w:pPr>
+      <w:r>
+        <w:rPr>
+          <w:u w:val="none"/>
+          <w:shd w:fill="auto" w:val="clear"/>
+        </w:rPr>
+        <w:t>UserIntHandler  equ _UserIntHandler - $$</w:t>
+      </w:r>
+    </w:p>
+    <w:p>
+      <w:pPr>
+        <w:pStyle w:val="Normal"/>
+        <w:shd w:fill="DDDDDD" w:val="clear"/>
+        <w:rPr>
+          <w:u w:val="none"/>
+          <w:shd w:fill="auto" w:val="clear"/>
+        </w:rPr>
+      </w:pPr>
+      <w:r>
+        <w:rPr>
+          <w:u w:val="none"/>
+          <w:shd w:fill="auto" w:val="clear"/>
+        </w:rPr>
+        <w:t xml:space="preserve">    </w:t>
+      </w:r>
+      <w:r>
+        <w:rPr>
+          <w:u w:val="none"/>
+          <w:shd w:fill="auto" w:val="clear"/>
+        </w:rPr>
+        <w:t xml:space="preserve">mov ah, 0Ch             ; 0000: </w:t>
+      </w:r>
+      <w:r>
+        <w:rPr>
+          <w:u w:val="none"/>
+          <w:shd w:fill="auto" w:val="clear"/>
+        </w:rPr>
+        <w:t xml:space="preserve">黑底    </w:t>
+      </w:r>
+      <w:r>
+        <w:rPr>
+          <w:u w:val="none"/>
+          <w:shd w:fill="auto" w:val="clear"/>
+        </w:rPr>
+        <w:t xml:space="preserve">1100: </w:t>
+      </w:r>
+      <w:r>
+        <w:rPr>
+          <w:u w:val="none"/>
+          <w:shd w:fill="auto" w:val="clear"/>
+        </w:rPr>
+        <w:t>红字</w:t>
+      </w:r>
+    </w:p>
+    <w:p>
+      <w:pPr>
+        <w:pStyle w:val="Normal"/>
+        <w:shd w:fill="DDDDDD" w:val="clear"/>
+        <w:rPr>
+          <w:u w:val="none"/>
+          <w:shd w:fill="auto" w:val="clear"/>
+        </w:rPr>
+      </w:pPr>
+      <w:r>
+        <w:rPr>
+          <w:u w:val="none"/>
+          <w:shd w:fill="auto" w:val="clear"/>
+        </w:rPr>
+        <w:t xml:space="preserve">    </w:t>
+      </w:r>
+      <w:r>
+        <w:rPr>
+          <w:u w:val="none"/>
+          <w:shd w:fill="auto" w:val="clear"/>
+        </w:rPr>
+        <w:t>mov al, 'I'</w:t>
+      </w:r>
+    </w:p>
+    <w:p>
+      <w:pPr>
+        <w:pStyle w:val="Normal"/>
+        <w:shd w:fill="DDDDDD" w:val="clear"/>
+        <w:rPr>
+          <w:u w:val="none"/>
+          <w:shd w:fill="auto" w:val="clear"/>
+        </w:rPr>
+      </w:pPr>
+      <w:r>
+        <w:rPr>
+          <w:u w:val="none"/>
+          <w:shd w:fill="auto" w:val="clear"/>
+        </w:rPr>
+        <w:t xml:space="preserve">    </w:t>
+      </w:r>
+      <w:r>
+        <w:rPr>
+          <w:u w:val="none"/>
+          <w:shd w:fill="auto" w:val="clear"/>
+        </w:rPr>
+        <w:t xml:space="preserve">mov [gs:((80 * 0 + 70) * 2)], ax    ; </w:t>
+      </w:r>
+      <w:r>
+        <w:rPr>
+          <w:u w:val="none"/>
+          <w:shd w:fill="auto" w:val="clear"/>
+        </w:rPr>
+        <w:t xml:space="preserve">屏幕第 </w:t>
+      </w:r>
+      <w:r>
+        <w:rPr>
+          <w:u w:val="none"/>
+          <w:shd w:fill="auto" w:val="clear"/>
+        </w:rPr>
+        <w:t xml:space="preserve">0 </w:t>
+      </w:r>
+      <w:r>
+        <w:rPr>
+          <w:u w:val="none"/>
+          <w:shd w:fill="auto" w:val="clear"/>
+        </w:rPr>
+        <w:t>行</w:t>
+      </w:r>
+      <w:r>
+        <w:rPr>
+          <w:u w:val="none"/>
+          <w:shd w:fill="auto" w:val="clear"/>
+        </w:rPr>
+        <w:t xml:space="preserve">, </w:t>
+      </w:r>
+      <w:r>
+        <w:rPr>
+          <w:u w:val="none"/>
+          <w:shd w:fill="auto" w:val="clear"/>
+        </w:rPr>
+        <w:t xml:space="preserve">第 </w:t>
+      </w:r>
+      <w:r>
+        <w:rPr>
+          <w:u w:val="none"/>
+          <w:shd w:fill="auto" w:val="clear"/>
+        </w:rPr>
+        <w:t xml:space="preserve">70 </w:t>
+      </w:r>
+      <w:r>
+        <w:rPr>
+          <w:u w:val="none"/>
+          <w:shd w:fill="auto" w:val="clear"/>
+        </w:rPr>
+        <w:t>列。</w:t>
+      </w:r>
+    </w:p>
+    <w:p>
+      <w:pPr>
+        <w:pStyle w:val="Normal"/>
+        <w:shd w:fill="DDDDDD" w:val="clear"/>
+        <w:rPr>
+          <w:u w:val="none"/>
+          <w:shd w:fill="auto" w:val="clear"/>
+        </w:rPr>
+      </w:pPr>
+      <w:r>
+        <w:rPr>
+          <w:u w:val="none"/>
+          <w:shd w:fill="auto" w:val="clear"/>
+        </w:rPr>
+        <w:t xml:space="preserve">    </w:t>
+      </w:r>
+      <w:r>
+        <w:rPr>
+          <w:u w:val="none"/>
+          <w:shd w:fill="auto" w:val="clear"/>
+        </w:rPr>
+        <w:t>iretd</w:t>
+      </w:r>
+    </w:p>
+    <w:p>
+      <w:pPr>
+        <w:pStyle w:val="Normal"/>
+        <w:shd w:fill="FFFFFF" w:val="clear"/>
+        <w:rPr>
+          <w:u w:val="double"/>
+        </w:rPr>
+      </w:pPr>
+      <w:r>
+        <w:rPr>
+          <w:u w:val="double"/>
+        </w:rPr>
+      </w:r>
+    </w:p>
+    <w:p>
+      <w:pPr>
+        <w:pStyle w:val="Normal"/>
+        <w:shd w:fill="FFFFFF" w:val="clear"/>
+        <w:rPr>
+          <w:b/>
+          <w:bCs/>
+          <w:u w:val="none"/>
+        </w:rPr>
+      </w:pPr>
+      <w:r>
+        <w:rPr>
+          <w:b/>
+          <w:bCs/>
+          <w:u w:val="none"/>
+        </w:rPr>
+        <w:t>3.4.6</w:t>
+      </w:r>
+      <w:r>
+        <w:rPr>
+          <w:b/>
+          <w:bCs/>
+          <w:u w:val="none"/>
+        </w:rPr>
+        <w:t>时钟中断实验</w:t>
+      </w:r>
+    </w:p>
+    <w:p>
+      <w:pPr>
+        <w:pStyle w:val="Normal"/>
+        <w:shd w:fill="FFFFFF" w:val="clear"/>
+        <w:rPr/>
+      </w:pPr>
+      <w:r>
+        <w:rPr/>
         <w:tab/>
       </w:r>
       <w:r>
-        <w:rPr>
-          <w:u w:val="none"/>
-        </w:rPr>
-        <w:t xml:space="preserve">新增加一个函数 </w:t>
-      </w:r>
-      <w:r>
-        <w:rPr>
-          <w:u w:val="none"/>
-          <w:shd w:fill="auto" w:val="clear"/>
-        </w:rPr>
-        <w:t>UserIntHandler</w:t>
-      </w:r>
-      <w:r>
-        <w:rPr>
-          <w:u w:val="none"/>
-          <w:shd w:fill="auto" w:val="clear"/>
-        </w:rPr>
-        <w:t xml:space="preserve">来处理它，它与 </w:t>
-      </w:r>
-      <w:r>
-        <w:rPr>
-          <w:u w:val="none"/>
-          <w:shd w:fill="auto" w:val="clear"/>
-        </w:rPr>
-        <w:t>SpuriousHandler</w:t>
-      </w:r>
-      <w:r>
-        <w:rPr>
-          <w:u w:val="none"/>
-          <w:shd w:fill="auto" w:val="clear"/>
-        </w:rPr>
-        <w:t>类似，只是在函数末尾通过</w:t>
-      </w:r>
-      <w:r>
-        <w:rPr>
-          <w:u w:val="none"/>
-          <w:shd w:fill="auto" w:val="clear"/>
-        </w:rPr>
+        <w:rPr/>
+        <w:t>我们需要将前面设置的</w:t>
+      </w:r>
+      <w:r>
+        <w:rPr/>
+        <w:t>8259A</w:t>
+      </w:r>
+      <w:r>
+        <w:rPr/>
+        <w:t>派上用场，我们即将打开时钟中断</w:t>
+      </w:r>
+      <w:r>
+        <w:rPr/>
+        <w:t>(IRQ0)</w:t>
+      </w:r>
+      <w:r>
+        <w:rPr/>
+        <w:t>。</w:t>
+      </w:r>
+    </w:p>
+    <w:p>
+      <w:pPr>
+        <w:pStyle w:val="Normal"/>
+        <w:shd w:fill="FFFFFF" w:val="clear"/>
+        <w:rPr/>
+      </w:pPr>
+      <w:r>
+        <w:rPr/>
+        <w:tab/>
+      </w:r>
+      <w:r>
+        <w:rPr/>
+        <w:t>我们提到过，可屏蔽中断于</w:t>
+      </w:r>
+      <w:r>
+        <w:rPr/>
+        <w:t>NMI</w:t>
+      </w:r>
+      <w:r>
+        <w:rPr/>
+        <w:t>的区别在于是否受到</w:t>
+      </w:r>
+      <w:r>
+        <w:rPr/>
+        <w:t>IF</w:t>
+      </w:r>
+      <w:r>
+        <w:rPr/>
+        <w:t>位的影响，而</w:t>
+      </w:r>
+      <w:r>
+        <w:rPr/>
+        <w:t>8259A</w:t>
+      </w:r>
+      <w:r>
+        <w:rPr/>
+        <w:t>的中断屏蔽寄存器</w:t>
+      </w:r>
+      <w:r>
+        <w:rPr/>
+        <w:t>(IMR)</w:t>
+      </w:r>
+      <w:r>
+        <w:rPr/>
+        <w:t>也影响着中断是否会被响应。所以，外部可屏蔽中断的发生就受到两个因素的影响，只有当</w:t>
+      </w:r>
+      <w:r>
+        <w:rPr/>
+        <w:t>IF</w:t>
+      </w:r>
+      <w:r>
+        <w:rPr/>
+        <w:t>位为</w:t>
+      </w:r>
+      <w:r>
+        <w:rPr/>
+        <w:t>1</w:t>
+      </w:r>
+      <w:r>
+        <w:rPr/>
+        <w:t>，并且</w:t>
+      </w:r>
+      <w:r>
+        <w:rPr/>
+        <w:t>IMR</w:t>
+      </w:r>
+      <w:r>
+        <w:rPr/>
+        <w:t>相应位为</w:t>
+      </w:r>
+      <w:r>
+        <w:rPr/>
+        <w:t>0</w:t>
+      </w:r>
+      <w:r>
+        <w:rPr/>
+        <w:t>时，才会发生。</w:t>
+      </w:r>
+    </w:p>
+    <w:p>
+      <w:pPr>
+        <w:pStyle w:val="Normal"/>
+        <w:shd w:fill="FFFFFF" w:val="clear"/>
+        <w:rPr/>
+      </w:pPr>
+      <w:r>
+        <w:rPr/>
+        <w:tab/>
+      </w:r>
+      <w:r>
+        <w:rPr/>
+        <w:t>那么，如果我们想打开时钟中断的话，一方面不仅要设计一个中断处理程序，另一方面还要设置</w:t>
+      </w:r>
+      <w:r>
+        <w:rPr/>
+        <w:t>IMR</w:t>
+      </w:r>
+      <w:r>
+        <w:rPr/>
+        <w:t>，并且设置</w:t>
+      </w:r>
+      <w:r>
+        <w:rPr/>
+        <w:t>IF</w:t>
+      </w:r>
+      <w:r>
+        <w:rPr/>
+        <w:t>位。设置</w:t>
+      </w:r>
+      <w:r>
+        <w:rPr/>
+        <w:t>IMR</w:t>
+      </w:r>
+      <w:r>
+        <w:rPr/>
+        <w:t>可以通过写</w:t>
+      </w:r>
+      <w:r>
+        <w:rPr/>
+        <w:t>OCW</w:t>
+      </w:r>
+      <w:r>
+        <w:rPr/>
+        <w:t>2</w:t>
+      </w:r>
+      <w:r>
+        <w:rPr/>
+        <w:t>来完成，而设置</w:t>
+      </w:r>
+      <w:r>
+        <w:rPr/>
+        <w:t>IF</w:t>
+      </w:r>
+      <w:r>
+        <w:rPr/>
+        <w:t>可以通过指令</w:t>
+      </w:r>
+      <w:r>
+        <w:rPr/>
+        <w:t>sti</w:t>
+      </w:r>
+      <w:r>
+        <w:rPr/>
+        <w:t>来完成。</w:t>
+      </w:r>
+    </w:p>
+    <w:p>
+      <w:pPr>
+        <w:pStyle w:val="Normal"/>
+        <w:shd w:fill="FFFFFF" w:val="clear"/>
+        <w:rPr/>
+      </w:pPr>
+      <w:r>
+        <w:rPr/>
+        <w:tab/>
+      </w:r>
+      <w:r>
+        <w:rPr/>
+        <w:t>我们先来写一个时钟中断处理程序，</w:t>
+      </w:r>
+      <w:r>
+        <w:rPr/>
+        <w:t>chapter</w:t>
+      </w:r>
+      <w:r>
+        <w:rPr/>
+        <w:t>3\i\pmtest9.asm</w:t>
+      </w:r>
+    </w:p>
+    <w:p>
+      <w:pPr>
+        <w:pStyle w:val="Normal"/>
+        <w:shd w:fill="DDDDDD" w:val="clear"/>
+        <w:rPr/>
+      </w:pPr>
+      <w:r>
+        <w:rPr/>
+        <w:t>_ClockHandler:</w:t>
+      </w:r>
+    </w:p>
+    <w:p>
+      <w:pPr>
+        <w:pStyle w:val="Normal"/>
+        <w:shd w:fill="DDDDDD" w:val="clear"/>
+        <w:rPr/>
+      </w:pPr>
+      <w:r>
+        <w:rPr/>
+        <w:t>ClockHandler    equ _ClockHandler - $$</w:t>
+      </w:r>
+    </w:p>
+    <w:p>
+      <w:pPr>
+        <w:pStyle w:val="Normal"/>
+        <w:shd w:fill="DDDDDD" w:val="clear"/>
+        <w:rPr/>
+      </w:pPr>
+      <w:r>
+        <w:rPr/>
+        <w:t xml:space="preserve">    </w:t>
+      </w:r>
+      <w:r>
+        <w:rPr/>
+        <w:t xml:space="preserve">inc byte [gs:((80 * 0 + 70) * 2)]   ; </w:t>
+      </w:r>
+      <w:r>
+        <w:rPr/>
+        <w:t xml:space="preserve">屏幕第 </w:t>
+      </w:r>
+      <w:r>
+        <w:rPr/>
+        <w:t xml:space="preserve">0 </w:t>
+      </w:r>
+      <w:r>
+        <w:rPr/>
+        <w:t>行</w:t>
+      </w:r>
+      <w:r>
+        <w:rPr/>
+        <w:t xml:space="preserve">, </w:t>
+      </w:r>
+      <w:r>
+        <w:rPr/>
+        <w:t xml:space="preserve">第 </w:t>
+      </w:r>
+      <w:r>
+        <w:rPr/>
+        <w:t xml:space="preserve">70 </w:t>
+      </w:r>
+      <w:r>
+        <w:rPr/>
+        <w:t>列。</w:t>
+      </w:r>
+      <w:r>
+        <w:rPr/>
+      </w:r>
+    </w:p>
+    <w:p>
+      <w:pPr>
+        <w:pStyle w:val="Normal"/>
+        <w:shd w:fill="DDDDDD" w:val="clear"/>
+        <w:rPr/>
+      </w:pPr>
+      <w:r>
+        <w:rPr/>
+        <w:t xml:space="preserve">    </w:t>
+      </w:r>
+      <w:r>
+        <w:rPr/>
+        <w:t>mov al, 20h</w:t>
+      </w:r>
+    </w:p>
+    <w:p>
+      <w:pPr>
+        <w:pStyle w:val="Normal"/>
+        <w:shd w:fill="DDDDDD" w:val="clear"/>
+        <w:rPr/>
+      </w:pPr>
+      <w:r>
+        <w:rPr/>
+        <w:t xml:space="preserve">    </w:t>
+      </w:r>
+      <w:r>
+        <w:rPr/>
+        <w:t xml:space="preserve">out 20h, al             ; </w:t>
+      </w:r>
+      <w:r>
+        <w:rPr/>
+        <w:t xml:space="preserve">发送 </w:t>
+      </w:r>
+      <w:r>
+        <w:rPr/>
+        <w:t>EOI</w:t>
+      </w:r>
+    </w:p>
+    <w:p>
+      <w:pPr>
+        <w:pStyle w:val="Normal"/>
+        <w:shd w:fill="DDDDDD" w:val="clear"/>
+        <w:rPr/>
+      </w:pPr>
+      <w:r>
+        <w:rPr/>
+        <w:t xml:space="preserve">    </w:t>
+      </w:r>
+      <w:r>
+        <w:rPr/>
         <w:t>iretd</w:t>
       </w:r>
-      <w:r>
-        <w:rPr>
-          <w:u w:val="none"/>
-          <w:shd w:fill="auto" w:val="clear"/>
-        </w:rPr>
-        <w:t>指令返回，而不是进入死循环：</w:t>
-      </w:r>
-    </w:p>
-    <w:p>
-      <w:pPr>
-        <w:pStyle w:val="Normal"/>
-        <w:shd w:fill="DDDDDD" w:val="clear"/>
-        <w:rPr>
-          <w:u w:val="none"/>
-          <w:shd w:fill="auto" w:val="clear"/>
-        </w:rPr>
-      </w:pPr>
-      <w:r>
-        <w:rPr>
-          <w:u w:val="none"/>
-          <w:shd w:fill="auto" w:val="clear"/>
-        </w:rPr>
-        <w:t>_UserIntHandler:</w:t>
-      </w:r>
-    </w:p>
-    <w:p>
-      <w:pPr>
-        <w:pStyle w:val="Normal"/>
-        <w:shd w:fill="DDDDDD" w:val="clear"/>
-        <w:rPr>
-          <w:u w:val="none"/>
-          <w:shd w:fill="auto" w:val="clear"/>
-        </w:rPr>
-      </w:pPr>
-      <w:r>
-        <w:rPr>
-          <w:u w:val="none"/>
-          <w:shd w:fill="auto" w:val="clear"/>
-        </w:rPr>
-        <w:t>UserIntHandler  equ _UserIntHandler - $$</w:t>
-      </w:r>
-    </w:p>
-    <w:p>
-      <w:pPr>
-        <w:pStyle w:val="Normal"/>
-        <w:shd w:fill="DDDDDD" w:val="clear"/>
-        <w:rPr>
-          <w:u w:val="none"/>
-          <w:shd w:fill="auto" w:val="clear"/>
-        </w:rPr>
-      </w:pPr>
-      <w:r>
-        <w:rPr>
-          <w:u w:val="none"/>
-          <w:shd w:fill="auto" w:val="clear"/>
-        </w:rPr>
-        <w:t xml:space="preserve">    </w:t>
-      </w:r>
-      <w:r>
-        <w:rPr>
-          <w:u w:val="none"/>
-          <w:shd w:fill="auto" w:val="clear"/>
-        </w:rPr>
-        <w:t xml:space="preserve">mov ah, 0Ch             ; 0000: </w:t>
-      </w:r>
-      <w:r>
-        <w:rPr>
-          <w:u w:val="none"/>
-          <w:shd w:fill="auto" w:val="clear"/>
-        </w:rPr>
-        <w:t xml:space="preserve">黑底    </w:t>
-      </w:r>
-      <w:r>
-        <w:rPr>
-          <w:u w:val="none"/>
-          <w:shd w:fill="auto" w:val="clear"/>
-        </w:rPr>
-        <w:t xml:space="preserve">1100: </w:t>
-      </w:r>
-      <w:r>
-        <w:rPr>
-          <w:u w:val="none"/>
-          <w:shd w:fill="auto" w:val="clear"/>
-        </w:rPr>
-        <w:t>红字</w:t>
-      </w:r>
-      <w:r>
-        <w:rPr>
-          <w:u w:val="none"/>
-          <w:shd w:fill="auto" w:val="clear"/>
-        </w:rPr>
-      </w:r>
-    </w:p>
-    <w:p>
-      <w:pPr>
-        <w:pStyle w:val="Normal"/>
-        <w:shd w:fill="DDDDDD" w:val="clear"/>
-        <w:rPr>
-          <w:u w:val="none"/>
-          <w:shd w:fill="auto" w:val="clear"/>
-        </w:rPr>
-      </w:pPr>
-      <w:r>
-        <w:rPr>
-          <w:u w:val="none"/>
-          <w:shd w:fill="auto" w:val="clear"/>
-        </w:rPr>
-        <w:t xml:space="preserve">    </w:t>
-      </w:r>
-      <w:r>
-        <w:rPr>
-          <w:u w:val="none"/>
-          <w:shd w:fill="auto" w:val="clear"/>
-        </w:rPr>
-        <w:t>mov al, 'I'</w:t>
-      </w:r>
-    </w:p>
-    <w:p>
-      <w:pPr>
-        <w:pStyle w:val="Normal"/>
-        <w:shd w:fill="DDDDDD" w:val="clear"/>
-        <w:rPr>
-          <w:u w:val="none"/>
-          <w:shd w:fill="auto" w:val="clear"/>
-        </w:rPr>
-      </w:pPr>
-      <w:r>
-        <w:rPr>
-          <w:u w:val="none"/>
-          <w:shd w:fill="auto" w:val="clear"/>
-        </w:rPr>
-        <w:t xml:space="preserve">    </w:t>
-      </w:r>
-      <w:r>
-        <w:rPr>
-          <w:u w:val="none"/>
-          <w:shd w:fill="auto" w:val="clear"/>
-        </w:rPr>
-        <w:t xml:space="preserve">mov [gs:((80 * 0 + 70) * 2)], ax    ; </w:t>
-      </w:r>
-      <w:r>
-        <w:rPr>
-          <w:u w:val="none"/>
-          <w:shd w:fill="auto" w:val="clear"/>
-        </w:rPr>
-        <w:t xml:space="preserve">屏幕第 </w:t>
-      </w:r>
-      <w:r>
-        <w:rPr>
-          <w:u w:val="none"/>
-          <w:shd w:fill="auto" w:val="clear"/>
-        </w:rPr>
-        <w:t xml:space="preserve">0 </w:t>
-      </w:r>
-      <w:r>
-        <w:rPr>
-          <w:u w:val="none"/>
-          <w:shd w:fill="auto" w:val="clear"/>
-        </w:rPr>
-        <w:t>行</w:t>
-      </w:r>
-      <w:r>
-        <w:rPr>
-          <w:u w:val="none"/>
-          <w:shd w:fill="auto" w:val="clear"/>
-        </w:rPr>
-        <w:t xml:space="preserve">, </w:t>
-      </w:r>
-      <w:r>
-        <w:rPr>
-          <w:u w:val="none"/>
-          <w:shd w:fill="auto" w:val="clear"/>
-        </w:rPr>
-        <w:t xml:space="preserve">第 </w:t>
-      </w:r>
-      <w:r>
-        <w:rPr>
-          <w:u w:val="none"/>
-          <w:shd w:fill="auto" w:val="clear"/>
-        </w:rPr>
-        <w:t xml:space="preserve">70 </w:t>
-      </w:r>
-      <w:r>
-        <w:rPr>
-          <w:u w:val="none"/>
-          <w:shd w:fill="auto" w:val="clear"/>
-        </w:rPr>
-        <w:t>列。</w:t>
-      </w:r>
-      <w:r>
-        <w:rPr>
-          <w:u w:val="none"/>
-          <w:shd w:fill="auto" w:val="clear"/>
-        </w:rPr>
-      </w:r>
-    </w:p>
-    <w:p>
-      <w:pPr>
-        <w:pStyle w:val="Normal"/>
-        <w:shd w:fill="DDDDDD" w:val="clear"/>
-        <w:rPr>
-          <w:u w:val="none"/>
-          <w:shd w:fill="auto" w:val="clear"/>
-        </w:rPr>
-      </w:pPr>
-      <w:r>
-        <w:rPr>
-          <w:u w:val="none"/>
-          <w:shd w:fill="auto" w:val="clear"/>
-        </w:rPr>
-        <w:t xml:space="preserve">    </w:t>
-      </w:r>
-      <w:r>
-        <w:rPr>
-          <w:u w:val="none"/>
-          <w:shd w:fill="auto" w:val="clear"/>
-        </w:rPr>
+    </w:p>
+    <w:p>
+      <w:pPr>
+        <w:pStyle w:val="Normal"/>
+        <w:shd w:fill="FFFFFF" w:val="clear"/>
+        <w:rPr/>
+      </w:pPr>
+      <w:r>
+        <w:rPr/>
+        <w:tab/>
+      </w:r>
+      <w:r>
+        <w:rPr/>
+        <w:t>看得出，这个中断处理程序当真是不能再简单了，除了发送</w:t>
+      </w:r>
+      <w:r>
+        <w:rPr/>
+        <w:t>EOI</w:t>
+      </w:r>
+      <w:r>
+        <w:rPr/>
+        <w:t>的两行语句以及</w:t>
+      </w:r>
+      <w:r>
+        <w:rPr/>
         <w:t>iretd</w:t>
       </w:r>
+      <w:r>
+        <w:rPr/>
+        <w:t>，只有一条指令，就是把屏幕第</w:t>
+      </w:r>
+      <w:r>
+        <w:rPr/>
+        <w:t>0</w:t>
+      </w:r>
+      <w:r>
+        <w:rPr/>
+        <w:t>行、第</w:t>
+      </w:r>
+      <w:r>
+        <w:rPr/>
+        <w:t>70</w:t>
+      </w:r>
+      <w:r>
+        <w:rPr/>
+        <w:t>列的字符曾一，变成</w:t>
+      </w:r>
+      <w:r>
+        <w:rPr/>
+        <w:t>ASCII</w:t>
+      </w:r>
+      <w:r>
+        <w:rPr/>
+        <w:t>码表中位于它后面的字符。如果我们在调用</w:t>
+      </w:r>
+      <w:r>
+        <w:rPr/>
+        <w:t>80h</w:t>
+      </w:r>
+      <w:r>
+        <w:rPr/>
+        <w:t>号中断之后打开中断的话，由于第</w:t>
+      </w:r>
+      <w:r>
+        <w:rPr/>
+        <w:t>0</w:t>
+      </w:r>
+      <w:r>
+        <w:rPr/>
+        <w:t>行、第</w:t>
+      </w:r>
+      <w:r>
+        <w:rPr/>
+        <w:t>70</w:t>
+      </w:r>
+      <w:r>
+        <w:rPr/>
+        <w:t>列处已被写入字符</w:t>
+      </w:r>
+      <w:r>
+        <w:rPr/>
+        <w:t>I</w:t>
+      </w:r>
+      <w:r>
+        <w:rPr/>
+        <w:t>，所以第一次中断发生时那里会变成字符</w:t>
+      </w:r>
+      <w:r>
+        <w:rPr/>
+        <w:t>J</w:t>
+      </w:r>
+      <w:r>
+        <w:rPr/>
+        <w:t>，再一次中断则变成</w:t>
+      </w:r>
+      <w:r>
+        <w:rPr/>
+        <w:t>K</w:t>
+      </w:r>
+      <w:r>
+        <w:rPr/>
+        <w:t>，以后每发生一次时钟中断，字符就会变化一次，就会看到不断变化中的字符。</w:t>
+      </w:r>
     </w:p>
     <w:p>
       <w:pPr>
         <w:pStyle w:val="Normal"/>
         <w:shd w:fill="FFFFFF" w:val="clear"/>
-        <w:rPr>
-          <w:u w:val="double"/>
-        </w:rPr>
-      </w:pPr>
-      <w:r>
-        <w:rPr>
-          <w:u w:val="double"/>
-        </w:rPr>
+        <w:rPr/>
+      </w:pPr>
+      <w:r>
+        <w:rPr/>
+        <w:tab/>
+      </w:r>
+      <w:r>
+        <w:rPr/>
+        <w:t>修改初始化</w:t>
+      </w:r>
+      <w:r>
+        <w:rPr/>
+        <w:t>8259A</w:t>
+      </w:r>
+      <w:r>
+        <w:rPr/>
+        <w:t>的代码，时钟中断不再屏蔽：</w:t>
+      </w:r>
+    </w:p>
+    <w:p>
+      <w:pPr>
+        <w:pStyle w:val="Normal"/>
+        <w:shd w:fill="DDDDDD" w:val="clear"/>
+        <w:rPr/>
+      </w:pPr>
+      <w:r>
+        <w:rPr>
+          <w:shd w:fill="999999" w:val="clear"/>
+        </w:rPr>
+        <w:t>mov al, 11111110b</w:t>
+      </w:r>
+      <w:r>
+        <w:rPr/>
+        <w:t xml:space="preserve">   ; </w:t>
+      </w:r>
+      <w:r>
+        <w:rPr/>
+        <w:t>仅仅开启定时器中断</w:t>
+      </w:r>
+      <w:r>
+        <w:rPr/>
+      </w:r>
+    </w:p>
+    <w:p>
+      <w:pPr>
+        <w:pStyle w:val="Normal"/>
+        <w:shd w:fill="DDDDDD" w:val="clear"/>
+        <w:rPr/>
+      </w:pPr>
+      <w:r>
+        <w:rPr/>
+        <w:t xml:space="preserve">;mov    al, 11111111b   ; </w:t>
+      </w:r>
+      <w:r>
+        <w:rPr/>
+        <w:t>屏蔽主</w:t>
+      </w:r>
+      <w:r>
+        <w:rPr/>
+        <w:t>8259</w:t>
+      </w:r>
+      <w:r>
+        <w:rPr/>
+        <w:t>所有中断</w:t>
+      </w:r>
+      <w:r>
+        <w:rPr/>
+      </w:r>
+    </w:p>
+    <w:p>
+      <w:pPr>
+        <w:pStyle w:val="Normal"/>
+        <w:shd w:fill="DDDDDD" w:val="clear"/>
+        <w:rPr/>
+      </w:pPr>
+      <w:r>
+        <w:rPr/>
+        <w:t xml:space="preserve">out 021h, al    ; </w:t>
+      </w:r>
+      <w:r>
+        <w:rPr/>
+        <w:t>主</w:t>
+      </w:r>
+      <w:r>
+        <w:rPr/>
+        <w:t>8259, OCW1.</w:t>
+      </w:r>
+    </w:p>
+    <w:p>
+      <w:pPr>
+        <w:pStyle w:val="Normal"/>
+        <w:shd w:fill="DDDDDD" w:val="clear"/>
+        <w:rPr/>
+      </w:pPr>
+      <w:r>
+        <w:rPr/>
+        <w:t>call    io_delay</w:t>
+      </w:r>
+    </w:p>
+    <w:p>
+      <w:pPr>
+        <w:pStyle w:val="Normal"/>
+        <w:shd w:fill="DDDDDD" w:val="clear"/>
+        <w:rPr/>
+      </w:pPr>
+      <w:r>
+        <w:rPr/>
+      </w:r>
+    </w:p>
+    <w:p>
+      <w:pPr>
+        <w:pStyle w:val="Normal"/>
+        <w:shd w:fill="DDDDDD" w:val="clear"/>
+        <w:rPr/>
+      </w:pPr>
+      <w:r>
+        <w:rPr/>
+        <w:t xml:space="preserve"> </w:t>
+      </w:r>
+      <w:r>
+        <w:rPr/>
+        <w:t xml:space="preserve">mov al, 11111111b   ; </w:t>
+      </w:r>
+      <w:r>
+        <w:rPr/>
+        <w:t>屏蔽从</w:t>
+      </w:r>
+      <w:r>
+        <w:rPr/>
+        <w:t>8259</w:t>
+      </w:r>
+      <w:r>
+        <w:rPr/>
+        <w:t>所有中断</w:t>
+      </w:r>
+      <w:r>
+        <w:rPr/>
+      </w:r>
+    </w:p>
+    <w:p>
+      <w:pPr>
+        <w:pStyle w:val="Normal"/>
+        <w:shd w:fill="DDDDDD" w:val="clear"/>
+        <w:rPr/>
+      </w:pPr>
+      <w:r>
+        <w:rPr/>
+        <w:t xml:space="preserve"> </w:t>
+      </w:r>
+      <w:r>
+        <w:rPr/>
+        <w:t xml:space="preserve">out 0A1h, al    ; </w:t>
+      </w:r>
+      <w:r>
+        <w:rPr/>
+        <w:t>从</w:t>
+      </w:r>
+      <w:r>
+        <w:rPr/>
+        <w:t>8259, OCW1.</w:t>
+      </w:r>
+    </w:p>
+    <w:p>
+      <w:pPr>
+        <w:pStyle w:val="Normal"/>
+        <w:shd w:fill="DDDDDD" w:val="clear"/>
+        <w:rPr/>
+      </w:pPr>
+      <w:r>
+        <w:rPr/>
+        <w:t xml:space="preserve"> </w:t>
+      </w:r>
+      <w:r>
+        <w:rPr/>
+        <w:t>call    io_delay</w:t>
+      </w:r>
+    </w:p>
+    <w:p>
+      <w:pPr>
+        <w:pStyle w:val="Normal"/>
+        <w:shd w:fill="DDDDDD" w:val="clear"/>
+        <w:rPr/>
+      </w:pPr>
+      <w:r>
+        <w:rPr/>
+      </w:r>
+    </w:p>
+    <w:p>
+      <w:pPr>
+        <w:pStyle w:val="Normal"/>
+        <w:shd w:fill="DDDDDD" w:val="clear"/>
+        <w:rPr/>
+      </w:pPr>
+      <w:r>
+        <w:rPr/>
+        <w:t xml:space="preserve"> </w:t>
+      </w:r>
+      <w:r>
+        <w:rPr/>
+        <w:t>ret</w:t>
       </w:r>
     </w:p>
     <w:p>
       <w:pPr>
         <w:pStyle w:val="Normal"/>
         <w:shd w:fill="FFFFFF" w:val="clear"/>
-        <w:rPr>
-          <w:u w:val="double"/>
-        </w:rPr>
-      </w:pPr>
-      <w:r>
-        <w:rPr>
-          <w:u w:val="double"/>
-        </w:rPr>
+        <w:rPr/>
+      </w:pPr>
+      <w:r>
+        <w:rPr/>
+        <w:tab/>
+        <w:t>IDT:</w:t>
+      </w:r>
+    </w:p>
+    <w:p>
+      <w:pPr>
+        <w:pStyle w:val="Normal"/>
+        <w:shd w:fill="DDDDDD" w:val="clear"/>
+        <w:rPr/>
+      </w:pPr>
+      <w:r>
+        <w:rPr/>
+        <w:t>LABEL_IDT:</w:t>
+      </w:r>
+    </w:p>
+    <w:p>
+      <w:pPr>
+        <w:pStyle w:val="Normal"/>
+        <w:shd w:fill="DDDDDD" w:val="clear"/>
+        <w:rPr/>
+      </w:pPr>
+      <w:r>
+        <w:rPr/>
+        <w:t xml:space="preserve">; </w:t>
+      </w:r>
+      <w:r>
+        <w:rPr/>
+        <w:t>门                                目标选择子</w:t>
+      </w:r>
+      <w:r>
+        <w:rPr/>
+        <w:t xml:space="preserve">,            </w:t>
+      </w:r>
+      <w:r>
+        <w:rPr/>
+        <w:t>偏移</w:t>
+      </w:r>
+      <w:r>
+        <w:rPr/>
+        <w:t xml:space="preserve">, DCount, </w:t>
+      </w:r>
+      <w:r>
+        <w:rPr/>
+        <w:t>属性</w:t>
+      </w:r>
+      <w:r>
+        <w:rPr/>
+      </w:r>
+    </w:p>
+    <w:p>
+      <w:pPr>
+        <w:pStyle w:val="Normal"/>
+        <w:shd w:fill="DDDDDD" w:val="clear"/>
+        <w:rPr/>
+      </w:pPr>
+      <w:r>
+        <w:rPr/>
+        <w:t>%rep 32</w:t>
+      </w:r>
+    </w:p>
+    <w:p>
+      <w:pPr>
+        <w:pStyle w:val="Normal"/>
+        <w:shd w:fill="DDDDDD" w:val="clear"/>
+        <w:rPr/>
+      </w:pPr>
+      <w:r>
+        <w:rPr/>
+        <w:t xml:space="preserve">            </w:t>
+      </w:r>
+      <w:r>
+        <w:rPr/>
+        <w:t>Gate    SelectorCode32, SpuriousHandler,      0, DA_386IGate</w:t>
+      </w:r>
+    </w:p>
+    <w:p>
+      <w:pPr>
+        <w:pStyle w:val="Normal"/>
+        <w:shd w:fill="DDDDDD" w:val="clear"/>
+        <w:rPr/>
+      </w:pPr>
+      <w:r>
+        <w:rPr/>
+        <w:t>%endrep</w:t>
+      </w:r>
+    </w:p>
+    <w:p>
+      <w:pPr>
+        <w:pStyle w:val="Normal"/>
+        <w:shd w:fill="DDDDDD" w:val="clear"/>
+        <w:rPr/>
+      </w:pPr>
+      <w:r>
+        <w:rPr/>
+        <w:t>.020h:          Gate    SelectorCode32,    ClockHandler,      0, DA_386IGate</w:t>
+      </w:r>
+    </w:p>
+    <w:p>
+      <w:pPr>
+        <w:pStyle w:val="Normal"/>
+        <w:shd w:fill="DDDDDD" w:val="clear"/>
+        <w:rPr/>
+      </w:pPr>
+      <w:r>
+        <w:rPr/>
+        <w:t>%rep 95</w:t>
+      </w:r>
+    </w:p>
+    <w:p>
+      <w:pPr>
+        <w:pStyle w:val="Normal"/>
+        <w:shd w:fill="DDDDDD" w:val="clear"/>
+        <w:rPr/>
+      </w:pPr>
+      <w:r>
+        <w:rPr/>
+        <w:t xml:space="preserve">            </w:t>
+      </w:r>
+      <w:r>
+        <w:rPr/>
+        <w:t>Gate    SelectorCode32, SpuriousHandler,      0, DA_386IGate</w:t>
+      </w:r>
+    </w:p>
+    <w:p>
+      <w:pPr>
+        <w:pStyle w:val="Normal"/>
+        <w:shd w:fill="DDDDDD" w:val="clear"/>
+        <w:rPr/>
+      </w:pPr>
+      <w:r>
+        <w:rPr/>
+        <w:t>%endrep</w:t>
+      </w:r>
+    </w:p>
+    <w:p>
+      <w:pPr>
+        <w:pStyle w:val="Normal"/>
+        <w:shd w:fill="DDDDDD" w:val="clear"/>
+        <w:rPr/>
+      </w:pPr>
+      <w:r>
+        <w:rPr/>
+        <w:t>.080h:          Gate    SelectorCode32,  UserIntHandler,      0, DA_386IGate</w:t>
       </w:r>
     </w:p>
     <w:p>
       <w:pPr>
         <w:pStyle w:val="Normal"/>
         <w:shd w:fill="FFFFFF" w:val="clear"/>
-        <w:rPr>
-          <w:u w:val="double"/>
-        </w:rPr>
-      </w:pPr>
-      <w:r>
-        <w:rPr>
-          <w:u w:val="double"/>
-        </w:rPr>
+        <w:rPr/>
+      </w:pPr>
+      <w:r>
+        <w:rPr/>
+        <w:tab/>
+      </w:r>
+      <w:r>
+        <w:rPr/>
+        <w:t>按理说</w:t>
+      </w:r>
+      <w:r>
+        <w:rPr/>
+        <w:t>，现在在调用</w:t>
+      </w:r>
+      <w:r>
+        <w:rPr/>
+        <w:t>80h</w:t>
+      </w:r>
+      <w:r>
+        <w:rPr/>
+        <w:t>号中断之后执行</w:t>
+      </w:r>
+      <w:r>
+        <w:rPr/>
+        <w:t>sti</w:t>
+      </w:r>
+      <w:r>
+        <w:rPr/>
+        <w:t>来打开中断，效果就应该可以看到了。可是有一个问题：程序马上会继续执行，可能没等第一个中断发生，程序已经执行完并退出了。所以，我们需要让程序停留在某个地方，干脆让它死循环吧，这样虽然不雅，却简单易行：</w:t>
+      </w:r>
+    </w:p>
+    <w:p>
+      <w:pPr>
+        <w:pStyle w:val="Normal"/>
+        <w:shd w:fill="DDDDDD" w:val="clear"/>
+        <w:rPr/>
+      </w:pPr>
+      <w:r>
+        <w:rPr/>
+        <w:t>int 080h</w:t>
+      </w:r>
+    </w:p>
+    <w:p>
+      <w:pPr>
+        <w:pStyle w:val="Normal"/>
+        <w:shd w:fill="DDDDDD" w:val="clear"/>
+        <w:rPr/>
+      </w:pPr>
+      <w:r>
+        <w:rPr/>
+        <w:t>sti</w:t>
+      </w:r>
+    </w:p>
+    <w:p>
+      <w:pPr>
+        <w:pStyle w:val="Normal"/>
+        <w:shd w:fill="DDDDDD" w:val="clear"/>
+        <w:rPr/>
+      </w:pPr>
+      <w:r>
+        <w:rPr/>
+        <w:t>jmp $</w:t>
       </w:r>
     </w:p>
     <w:p>
@@ -32037,6 +32785,19 @@
       </w:pPr>
       <w:r>
         <w:rPr/>
+        <w:tab/>
+      </w:r>
+      <w:r>
+        <w:rPr/>
+        <w:t>DOSBox</w:t>
+      </w:r>
+      <w:r>
+        <w:rPr/>
+        <w:t>运行后</w:t>
+      </w:r>
+      <w:r>
+        <w:rPr/>
+        <w:t>，你会发现，字符一直在变化跳动。</w:t>
       </w:r>
     </w:p>
     <w:p>
@@ -32051,12 +32812,49 @@
     </w:p>
     <w:p>
       <w:pPr>
+        <w:pStyle w:val="3"/>
+        <w:rPr>
+          <w:b/>
+          <w:bCs/>
+        </w:rPr>
+      </w:pPr>
+      <w:r>
+        <w:rPr>
+          <w:b/>
+          <w:bCs/>
+        </w:rPr>
+        <w:t>3.4.7</w:t>
+      </w:r>
+      <w:r>
+        <w:rPr>
+          <w:b/>
+          <w:bCs/>
+        </w:rPr>
+        <w:t>几点额外说明</w:t>
+      </w:r>
+    </w:p>
+    <w:p>
+      <w:pPr>
         <w:pStyle w:val="Normal"/>
         <w:shd w:fill="FFFFFF" w:val="clear"/>
-        <w:rPr/>
-      </w:pPr>
-      <w:r>
-        <w:rPr/>
+        <w:rPr>
+          <w:b/>
+          <w:bCs/>
+        </w:rPr>
+      </w:pPr>
+      <w:r>
+        <w:rPr>
+          <w:b/>
+          <w:bCs/>
+        </w:rPr>
+        <w:t>3.4.7.1</w:t>
+      </w:r>
+      <w:r>
+        <w:rPr>
+          <w:b/>
+          <w:bCs/>
+        </w:rPr>
+        <w:t>特权级变换</w:t>
       </w:r>
     </w:p>
     <w:p>
@@ -32067,16 +32865,63 @@
       </w:pPr>
       <w:r>
         <w:rPr/>
+        <w:tab/>
+      </w:r>
+      <w:r>
+        <w:rPr/>
+        <w:t>为简单起见</w:t>
+      </w:r>
+      <w:r>
+        <w:rPr/>
+        <w:t>，我们上面的代码始终运行在</w:t>
+      </w:r>
+      <w:r>
+        <w:rPr/>
+        <w:t>ring0</w:t>
+      </w:r>
+      <w:r>
+        <w:rPr/>
+        <w:t>，但在实际应用中，中断的产生大多是带有特权级变换的。实际上，通过中断门和陷阱门的中断就相当于用</w:t>
+      </w:r>
+      <w:r>
+        <w:rPr/>
+        <w:t>call</w:t>
+      </w:r>
+      <w:r>
+        <w:rPr/>
+        <w:t>指令调用一个调用门，涉及到的特权级变换的规则是完全一样的。读者可以参考</w:t>
+      </w:r>
+      <w:r>
+        <w:rPr/>
+        <w:t>3.2.3.3</w:t>
+      </w:r>
+      <w:r>
+        <w:rPr/>
+        <w:t>中调用们的相关内容。</w:t>
       </w:r>
     </w:p>
     <w:p>
       <w:pPr>
         <w:pStyle w:val="Normal"/>
         <w:shd w:fill="FFFFFF" w:val="clear"/>
-        <w:rPr/>
-      </w:pPr>
-      <w:r>
-        <w:rPr/>
+        <w:rPr>
+          <w:b/>
+          <w:bCs/>
+        </w:rPr>
+      </w:pPr>
+      <w:r>
+        <w:rPr>
+          <w:b/>
+          <w:bCs/>
+        </w:rPr>
+        <w:t>3.4.7.2</w:t>
+      </w:r>
+      <w:r>
+        <w:rPr>
+          <w:b/>
+          <w:bCs/>
+        </w:rPr>
+        <w:t>中断或异常发生时的堆栈变化</w:t>
       </w:r>
     </w:p>
     <w:p>
@@ -32087,6 +32932,58 @@
       </w:pPr>
       <w:r>
         <w:rPr/>
+        <w:drawing>
+          <wp:anchor behindDoc="0" distT="0" distB="0" distL="0" distR="0" simplePos="0" locked="0" layoutInCell="1" allowOverlap="1" relativeHeight="37">
+            <wp:simplePos x="0" y="0"/>
+            <wp:positionH relativeFrom="column">
+              <wp:posOffset>1584325</wp:posOffset>
+            </wp:positionH>
+            <wp:positionV relativeFrom="paragraph">
+              <wp:posOffset>121285</wp:posOffset>
+            </wp:positionV>
+            <wp:extent cx="3312160" cy="4335780"/>
+            <wp:effectExtent l="0" t="0" r="0" b="0"/>
+            <wp:wrapTopAndBottom/>
+            <wp:docPr id="37" name="Picture" descr=""/>
+            <wp:cNvGraphicFramePr>
+              <a:graphicFrameLocks xmlns:a="http://schemas.openxmlformats.org/drawingml/2006/main" noChangeAspect="1"/>
+            </wp:cNvGraphicFramePr>
+            <a:graphic xmlns:a="http://schemas.openxmlformats.org/drawingml/2006/main">
+              <a:graphicData uri="http://schemas.openxmlformats.org/drawingml/2006/picture">
+                <pic:pic xmlns:pic="http://schemas.openxmlformats.org/drawingml/2006/picture">
+                  <pic:nvPicPr>
+                    <pic:cNvPr id="37" name="Picture" descr=""/>
+                    <pic:cNvPicPr>
+                      <a:picLocks noChangeAspect="1" noChangeArrowheads="1"/>
+                    </pic:cNvPicPr>
+                  </pic:nvPicPr>
+                  <pic:blipFill>
+                    <a:blip r:embed="rId39"/>
+                    <a:stretch>
+                      <a:fillRect/>
+                    </a:stretch>
+                  </pic:blipFill>
+                  <pic:spPr bwMode="auto">
+                    <a:xfrm>
+                      <a:off x="0" y="0"/>
+                      <a:ext cx="3312160" cy="4335780"/>
+                    </a:xfrm>
+                    <a:prstGeom prst="rect">
+                      <a:avLst/>
+                    </a:prstGeom>
+                    <a:noFill/>
+                    <a:ln w="9525">
+                      <a:noFill/>
+                      <a:miter lim="800000"/>
+                      <a:headEnd/>
+                      <a:tailEnd/>
+                    </a:ln>
+                  </pic:spPr>
+                </pic:pic>
+              </a:graphicData>
+            </a:graphic>
+          </wp:anchor>
+        </w:drawing>
       </w:r>
     </w:p>
     <w:p>
@@ -32147,6 +33044,99 @@
       </w:pPr>
       <w:r>
         <w:rPr/>
+        <w:tab/>
+      </w:r>
+      <w:r>
+        <w:rPr/>
+        <w:t>如图</w:t>
+      </w:r>
+      <w:r>
+        <w:rPr/>
+        <w:t>3-44</w:t>
+      </w:r>
+      <w:r>
+        <w:rPr/>
+        <w:t>，如果中断或异常发生时没有特权级变换，那么</w:t>
+      </w:r>
+      <w:r>
+        <w:rPr/>
+        <w:t>eflags</w:t>
+      </w:r>
+      <w:r>
+        <w:rPr/>
+        <w:t>、</w:t>
+      </w:r>
+      <w:r>
+        <w:rPr/>
+        <w:t>cs</w:t>
+      </w:r>
+      <w:r>
+        <w:rPr/>
+        <w:t>、</w:t>
+      </w:r>
+      <w:r>
+        <w:rPr/>
+        <w:t>eip</w:t>
+      </w:r>
+      <w:r>
+        <w:rPr/>
+        <w:t>将依次被压入堆栈，如果有出错码的话，出错码将在最后被压栈。有特权级变换的情况下同样会发生堆栈切换，此时，</w:t>
+      </w:r>
+      <w:r>
+        <w:rPr/>
+        <w:t>ss</w:t>
+      </w:r>
+      <w:r>
+        <w:rPr/>
+        <w:t>和</w:t>
+      </w:r>
+      <w:r>
+        <w:rPr/>
+        <w:t>esp</w:t>
+      </w:r>
+      <w:r>
+        <w:rPr/>
+        <w:t>将被压入内层堆栈，然后是</w:t>
+      </w:r>
+      <w:r>
+        <w:rPr/>
+        <w:t>eflags</w:t>
+      </w:r>
+      <w:r>
+        <w:rPr/>
+        <w:t>、</w:t>
+      </w:r>
+      <w:r>
+        <w:rPr/>
+        <w:t>cs</w:t>
+      </w:r>
+      <w:r>
+        <w:rPr/>
+        <w:t>、</w:t>
+      </w:r>
+      <w:r>
+        <w:rPr/>
+        <w:t>eip</w:t>
+      </w:r>
+      <w:r>
+        <w:rPr/>
+        <w:t>、出错码</w:t>
+      </w:r>
+      <w:r>
+        <w:rPr/>
+        <w:t>(</w:t>
+      </w:r>
+      <w:r>
+        <w:rPr/>
+        <w:t>如果有的话</w:t>
+      </w:r>
+      <w:r>
+        <w:rPr/>
+        <w:t>)</w:t>
+      </w:r>
+      <w:r>
+        <w:rPr/>
+        <w:t>。</w:t>
       </w:r>
     </w:p>
     <w:p>
@@ -32157,36 +33147,226 @@
       </w:pPr>
       <w:r>
         <w:rPr/>
+        <w:tab/>
+      </w:r>
+      <w:r>
+        <w:rPr/>
+        <w:t>不总是会有出错码</w:t>
+      </w:r>
+      <w:r>
+        <w:rPr/>
+        <w:t>，具体情况参考表</w:t>
+      </w:r>
+      <w:r>
+        <w:rPr/>
+        <w:t>3-11</w:t>
+      </w:r>
+      <w:r>
+        <w:rPr/>
+        <w:t>。</w:t>
       </w:r>
     </w:p>
     <w:p>
       <w:pPr>
         <w:pStyle w:val="Normal"/>
         <w:shd w:fill="FFFFFF" w:val="clear"/>
-        <w:rPr/>
-      </w:pPr>
-      <w:r>
-        <w:rPr/>
+        <w:rPr>
+          <w:rFonts w:ascii="Liberation Serif" w:hAnsi="Liberation Serif" w:cs="Droid Sans Fallback"/>
+        </w:rPr>
+      </w:pPr>
+      <w:r>
+        <w:rPr/>
+        <w:tab/>
+      </w:r>
+      <w:r>
+        <w:rPr/>
+        <w:t>从中断或异常返回时必须使用指令</w:t>
+      </w:r>
+      <w:r>
+        <w:rPr/>
+        <w:t>iretd</w:t>
+      </w:r>
+      <w:r>
+        <w:rPr/>
+        <w:t>，它与</w:t>
+      </w:r>
+      <w:r>
+        <w:rPr/>
+        <w:t>ret</w:t>
+      </w:r>
+      <w:r>
+        <w:rPr/>
+        <w:t>很相似，只是它同时会改变</w:t>
+      </w:r>
+      <w:r>
+        <w:rPr/>
+        <w:t>eflags</w:t>
+      </w:r>
+      <w:r>
+        <w:rPr/>
+        <w:t>的值。需要注意的是，只有当</w:t>
+      </w:r>
+      <w:r>
+        <w:rPr/>
+        <w:t>CPL</w:t>
+      </w:r>
+      <w:r>
+        <w:rPr/>
+        <w:t>为</w:t>
+      </w:r>
+      <w:r>
+        <w:rPr/>
+        <w:t>0</w:t>
+      </w:r>
+      <w:r>
+        <w:rPr/>
+        <w:t>时，</w:t>
+      </w:r>
+      <w:r>
+        <w:rPr/>
+        <w:t>eflags</w:t>
+      </w:r>
+      <w:r>
+        <w:rPr/>
+        <w:t>中的</w:t>
+      </w:r>
+      <w:r>
+        <w:rPr/>
+        <w:t>IOPL</w:t>
+      </w:r>
+      <w:r>
+        <w:rPr/>
+        <w:t>域才会改变，而且只有当</w:t>
+      </w:r>
+      <w:r>
+        <w:rPr/>
+        <w:t>CPL</w:t>
+      </w:r>
+      <w:r>
+        <w:rPr>
+          <w:rFonts w:eastAsia="Liberation Serif" w:cs="Liberation Serif" w:ascii="Liberation Serif" w:hAnsi="Liberation Serif"/>
+        </w:rPr>
+        <w:t>≤</w:t>
+      </w:r>
+      <w:r>
+        <w:rPr>
+          <w:rFonts w:eastAsia="Droid Sans Fallback" w:cs="Droid Sans Fallback"/>
+        </w:rPr>
+        <w:t>IOPL</w:t>
+      </w:r>
+      <w:r>
+        <w:rPr>
+          <w:rFonts w:ascii="Liberation Serif" w:hAnsi="Liberation Serif" w:cs="Droid Sans Fallback"/>
+        </w:rPr>
+        <w:t>时，</w:t>
+      </w:r>
+      <w:r>
+        <w:rPr>
+          <w:rFonts w:eastAsia="Droid Sans Fallback" w:cs="Droid Sans Fallback"/>
+        </w:rPr>
+        <w:t>IF</w:t>
+      </w:r>
+      <w:r>
+        <w:rPr>
+          <w:rFonts w:ascii="Liberation Serif" w:hAnsi="Liberation Serif" w:cs="Droid Sans Fallback"/>
+        </w:rPr>
+        <w:t>才会被改变。关于</w:t>
+      </w:r>
+      <w:r>
+        <w:rPr>
+          <w:rFonts w:eastAsia="Droid Sans Fallback" w:cs="Droid Sans Fallback"/>
+        </w:rPr>
+        <w:t>IOPL</w:t>
+      </w:r>
+      <w:r>
+        <w:rPr>
+          <w:rFonts w:ascii="Liberation Serif" w:hAnsi="Liberation Serif" w:cs="Droid Sans Fallback"/>
+        </w:rPr>
+        <w:t>的更多细节请参考</w:t>
+      </w:r>
+      <w:r>
+        <w:rPr>
+          <w:rFonts w:eastAsia="Droid Sans Fallback" w:cs="Droid Sans Fallback"/>
+        </w:rPr>
+        <w:t>3.5</w:t>
+      </w:r>
+      <w:r>
+        <w:rPr>
+          <w:rFonts w:ascii="Liberation Serif" w:hAnsi="Liberation Serif" w:cs="Droid Sans Fallback"/>
+        </w:rPr>
+        <w:t>节。</w:t>
       </w:r>
     </w:p>
     <w:p>
       <w:pPr>
         <w:pStyle w:val="Normal"/>
         <w:shd w:fill="FFFFFF" w:val="clear"/>
-        <w:rPr/>
-      </w:pPr>
-      <w:r>
-        <w:rPr/>
+        <w:rPr>
+          <w:rFonts w:ascii="Liberation Serif" w:hAnsi="Liberation Serif" w:cs="Droid Sans Fallback"/>
+        </w:rPr>
+      </w:pPr>
+      <w:r>
+        <w:rPr>
+          <w:rFonts w:eastAsia="Droid Sans Fallback" w:cs="Droid Sans Fallback"/>
+        </w:rPr>
+        <w:tab/>
+      </w:r>
+      <w:r>
+        <w:rPr>
+          <w:rFonts w:ascii="Liberation Serif" w:hAnsi="Liberation Serif" w:cs="Droid Sans Fallback"/>
+        </w:rPr>
+        <w:t>另外，</w:t>
+      </w:r>
+      <w:r>
+        <w:rPr>
+          <w:rFonts w:eastAsia="Droid Sans Fallback" w:cs="Droid Sans Fallback"/>
+        </w:rPr>
+        <w:t>iretd</w:t>
+      </w:r>
+      <w:r>
+        <w:rPr>
+          <w:rFonts w:ascii="Liberation Serif" w:hAnsi="Liberation Serif" w:cs="Droid Sans Fallback"/>
+        </w:rPr>
+        <w:t>执行时</w:t>
+      </w:r>
+      <w:r>
+        <w:rPr>
+          <w:rFonts w:eastAsia="Droid Sans Fallback" w:cs="Droid Sans Fallback"/>
+        </w:rPr>
+        <w:t>Error Code</w:t>
+      </w:r>
+      <w:r>
+        <w:rPr>
+          <w:rFonts w:ascii="Liberation Serif" w:hAnsi="Liberation Serif" w:cs="Droid Sans Fallback"/>
+        </w:rPr>
+        <w:t>不会被自动从堆栈中弹出，所以，执行它之前要先将它从栈中清除掉。</w:t>
       </w:r>
     </w:p>
     <w:p>
       <w:pPr>
         <w:pStyle w:val="Normal"/>
         <w:shd w:fill="FFFFFF" w:val="clear"/>
-        <w:rPr/>
-      </w:pPr>
-      <w:r>
-        <w:rPr/>
+        <w:rPr>
+          <w:rFonts w:ascii="Liberation Serif" w:hAnsi="Liberation Serif" w:cs="Droid Sans Fallback"/>
+          <w:b/>
+          <w:bCs/>
+        </w:rPr>
+      </w:pPr>
+      <w:r>
+        <w:rPr>
+          <w:rFonts w:eastAsia="Droid Sans Fallback" w:cs="Droid Sans Fallback"/>
+          <w:b/>
+          <w:bCs/>
+        </w:rPr>
+        <w:t>3.4.7.3</w:t>
+      </w:r>
+      <w:r>
+        <w:rPr>
+          <w:rFonts w:ascii="Liberation Serif" w:hAnsi="Liberation Serif" w:cs="Droid Sans Fallback"/>
+          <w:b/>
+          <w:bCs/>
+        </w:rPr>
+        <w:t>中断门和陷阱门的区别</w:t>
       </w:r>
     </w:p>
     <w:p>
@@ -32197,6 +33377,85 @@
       </w:pPr>
       <w:r>
         <w:rPr/>
+        <w:tab/>
+      </w:r>
+      <w:r>
+        <w:rPr/>
+        <w:t>上文中</w:t>
+      </w:r>
+      <w:r>
+        <w:rPr/>
+        <w:t>，我们总是把中断门和陷阱门放在一起介绍。实际上，它们之间存在一个微小的差别，就是对中断允许标志</w:t>
+      </w:r>
+      <w:r>
+        <w:rPr/>
+        <w:t>IF</w:t>
+      </w:r>
+      <w:r>
+        <w:rPr/>
+        <w:t>的影响。由中断门向量引起的中断会复位</w:t>
+      </w:r>
+      <w:r>
+        <w:rPr/>
+        <w:t>IF</w:t>
+      </w:r>
+      <w:r>
+        <w:rPr/>
+        <w:t>，因为可以避免其他中断干扰当前中断的处理。随后的</w:t>
+      </w:r>
+      <w:r>
+        <w:rPr/>
+        <w:t>iret</w:t>
+      </w:r>
+      <w:r>
+        <w:rPr/>
+        <w:t>的指令会从堆栈上恢复</w:t>
+      </w:r>
+      <w:r>
+        <w:rPr/>
+        <w:t>IF</w:t>
+      </w:r>
+      <w:r>
+        <w:rPr/>
+        <w:t>的原值；而通过陷阱门产生的中断不会改变</w:t>
+      </w:r>
+      <w:r>
+        <w:rPr/>
+        <w:t>IF</w:t>
+      </w:r>
+      <w:r>
+        <w:rPr/>
+        <w:t>。</w:t>
+      </w:r>
+    </w:p>
+    <w:p>
+      <w:pPr>
+        <w:pStyle w:val="2"/>
+        <w:rPr>
+          <w:b/>
+          <w:bCs/>
+        </w:rPr>
+      </w:pPr>
+      <w:r>
+        <w:rPr>
+          <w:b/>
+          <w:bCs/>
+        </w:rPr>
+        <w:t>3.5</w:t>
+      </w:r>
+      <w:r>
+        <w:rPr>
+          <w:b/>
+          <w:bCs/>
+        </w:rPr>
+        <w:t>保护模式下的</w:t>
+      </w:r>
+      <w:r>
+        <w:rPr>
+          <w:b/>
+          <w:bCs/>
+        </w:rPr>
+        <w:t>I/O</w:t>
       </w:r>
     </w:p>
     <w:p>
@@ -32207,6 +33466,63 @@
       </w:pPr>
       <w:r>
         <w:rPr/>
+        <w:tab/>
+      </w:r>
+      <w:r>
+        <w:rPr/>
+        <w:t>毫无疑问</w:t>
+      </w:r>
+      <w:r>
+        <w:rPr/>
+        <w:t>，对</w:t>
+      </w:r>
+      <w:r>
+        <w:rPr/>
+        <w:t>I/O</w:t>
+      </w:r>
+      <w:r>
+        <w:rPr/>
+        <w:t>的控制权限是很重要的一项内容，保护模式对此也做了限制。用户进程如果不被许可是无法进行</w:t>
+      </w:r>
+      <w:r>
+        <w:rPr/>
+        <w:t>I/O</w:t>
+      </w:r>
+      <w:r>
+        <w:rPr/>
+        <w:t>操作的。这种限制通过两个方面来实现，它们就是</w:t>
+      </w:r>
+      <w:r>
+        <w:rPr/>
+        <w:t>IOPL</w:t>
+      </w:r>
+      <w:r>
+        <w:rPr/>
+        <w:t>和</w:t>
+      </w:r>
+      <w:r>
+        <w:rPr/>
+        <w:t>I/O</w:t>
+      </w:r>
+      <w:r>
+        <w:rPr/>
+        <w:t>许可位图。</w:t>
+      </w:r>
+    </w:p>
+    <w:p>
+      <w:pPr>
+        <w:pStyle w:val="3"/>
+        <w:rPr>
+          <w:b/>
+          <w:bCs/>
+        </w:rPr>
+      </w:pPr>
+      <w:r>
+        <w:rPr>
+          <w:b/>
+          <w:bCs/>
+        </w:rPr>
+        <w:t>3.5.1 IOPL</w:t>
       </w:r>
     </w:p>
     <w:p>
@@ -32217,6 +33533,59 @@
       </w:pPr>
       <w:r>
         <w:rPr/>
+        <w:tab/>
+      </w:r>
+      <w:r>
+        <w:rPr/>
+        <w:t>上文中我们曾提到</w:t>
+      </w:r>
+      <w:r>
+        <w:rPr/>
+        <w:t>IOPL</w:t>
+      </w:r>
+      <w:r>
+        <w:rPr/>
+        <w:t>，它是</w:t>
+      </w:r>
+      <w:r>
+        <w:rPr/>
+        <w:t>I/O</w:t>
+      </w:r>
+      <w:r>
+        <w:rPr/>
+        <w:t>保护机制的关键之一，位于寄存器</w:t>
+      </w:r>
+      <w:r>
+        <w:rPr/>
+        <w:t>eflags</w:t>
+      </w:r>
+      <w:r>
+        <w:rPr/>
+        <w:t>的第</w:t>
+      </w:r>
+      <w:r>
+        <w:rPr/>
+        <w:t>12</w:t>
+      </w:r>
+      <w:r>
+        <w:rPr/>
+        <w:t>、</w:t>
+      </w:r>
+      <w:r>
+        <w:rPr/>
+        <w:t>13</w:t>
+      </w:r>
+      <w:r>
+        <w:rPr/>
+        <w:t>位，如图</w:t>
+      </w:r>
+      <w:r>
+        <w:rPr/>
+        <w:t>3-45</w:t>
+      </w:r>
+      <w:r>
+        <w:rPr/>
+        <w:t>所示。</w:t>
       </w:r>
     </w:p>
     <w:p>
@@ -32227,46 +33596,496 @@
       </w:pPr>
       <w:r>
         <w:rPr/>
+        <w:drawing>
+          <wp:anchor behindDoc="0" distT="0" distB="0" distL="0" distR="0" simplePos="0" locked="0" layoutInCell="1" allowOverlap="1" relativeHeight="38">
+            <wp:simplePos x="0" y="0"/>
+            <wp:positionH relativeFrom="column">
+              <wp:align>center</wp:align>
+            </wp:positionH>
+            <wp:positionV relativeFrom="paragraph">
+              <wp:align>top</wp:align>
+            </wp:positionV>
+            <wp:extent cx="6480810" cy="1105535"/>
+            <wp:effectExtent l="0" t="0" r="0" b="0"/>
+            <wp:wrapTopAndBottom/>
+            <wp:docPr id="38" name="Picture" descr=""/>
+            <wp:cNvGraphicFramePr>
+              <a:graphicFrameLocks xmlns:a="http://schemas.openxmlformats.org/drawingml/2006/main" noChangeAspect="1"/>
+            </wp:cNvGraphicFramePr>
+            <a:graphic xmlns:a="http://schemas.openxmlformats.org/drawingml/2006/main">
+              <a:graphicData uri="http://schemas.openxmlformats.org/drawingml/2006/picture">
+                <pic:pic xmlns:pic="http://schemas.openxmlformats.org/drawingml/2006/picture">
+                  <pic:nvPicPr>
+                    <pic:cNvPr id="38" name="Picture" descr=""/>
+                    <pic:cNvPicPr>
+                      <a:picLocks noChangeAspect="1" noChangeArrowheads="1"/>
+                    </pic:cNvPicPr>
+                  </pic:nvPicPr>
+                  <pic:blipFill>
+                    <a:blip r:embed="rId40"/>
+                    <a:stretch>
+                      <a:fillRect/>
+                    </a:stretch>
+                  </pic:blipFill>
+                  <pic:spPr bwMode="auto">
+                    <a:xfrm>
+                      <a:off x="0" y="0"/>
+                      <a:ext cx="6480810" cy="1105535"/>
+                    </a:xfrm>
+                    <a:prstGeom prst="rect">
+                      <a:avLst/>
+                    </a:prstGeom>
+                    <a:noFill/>
+                    <a:ln w="9525">
+                      <a:noFill/>
+                      <a:miter lim="800000"/>
+                      <a:headEnd/>
+                      <a:tailEnd/>
+                    </a:ln>
+                  </pic:spPr>
+                </pic:pic>
+              </a:graphicData>
+            </a:graphic>
+          </wp:anchor>
+        </w:drawing>
       </w:r>
     </w:p>
     <w:p>
       <w:pPr>
         <w:pStyle w:val="Normal"/>
         <w:shd w:fill="FFFFFF" w:val="clear"/>
-        <w:rPr/>
-      </w:pPr>
-      <w:r>
-        <w:rPr/>
+        <w:rPr>
+          <w:rFonts w:ascii="Droid Sans Fallback" w:hAnsi="Droid Sans Fallback" w:cs="Liberation Serif" w:eastAsia="Droid Sans Fallback"/>
+        </w:rPr>
+      </w:pPr>
+      <w:r>
+        <w:rPr/>
+        <w:tab/>
+      </w:r>
+      <w:r>
+        <w:rPr>
+          <w:rFonts w:ascii="Droid Sans Fallback" w:hAnsi="Droid Sans Fallback" w:eastAsia="Droid Sans Fallback"/>
+        </w:rPr>
+        <w:t>指令</w:t>
+      </w:r>
+      <w:r>
+        <w:rPr>
+          <w:rFonts w:eastAsia="Droid Sans Fallback" w:ascii="Droid Sans Fallback" w:hAnsi="Droid Sans Fallback"/>
+        </w:rPr>
+        <w:t>in</w:t>
+      </w:r>
+      <w:r>
+        <w:rPr>
+          <w:rFonts w:ascii="Droid Sans Fallback" w:hAnsi="Droid Sans Fallback" w:eastAsia="Droid Sans Fallback"/>
+        </w:rPr>
+        <w:t>、</w:t>
+      </w:r>
+      <w:r>
+        <w:rPr>
+          <w:rFonts w:eastAsia="Droid Sans Fallback" w:ascii="Droid Sans Fallback" w:hAnsi="Droid Sans Fallback"/>
+        </w:rPr>
+        <w:t>ins</w:t>
+      </w:r>
+      <w:r>
+        <w:rPr>
+          <w:rFonts w:ascii="Droid Sans Fallback" w:hAnsi="Droid Sans Fallback" w:eastAsia="Droid Sans Fallback"/>
+        </w:rPr>
+        <w:t>、</w:t>
+      </w:r>
+      <w:r>
+        <w:rPr>
+          <w:rFonts w:eastAsia="Droid Sans Fallback" w:ascii="Droid Sans Fallback" w:hAnsi="Droid Sans Fallback"/>
+        </w:rPr>
+        <w:t>out</w:t>
+      </w:r>
+      <w:r>
+        <w:rPr>
+          <w:rFonts w:ascii="Droid Sans Fallback" w:hAnsi="Droid Sans Fallback" w:eastAsia="Droid Sans Fallback"/>
+        </w:rPr>
+        <w:t>、</w:t>
+      </w:r>
+      <w:r>
+        <w:rPr>
+          <w:rFonts w:eastAsia="Droid Sans Fallback" w:ascii="Droid Sans Fallback" w:hAnsi="Droid Sans Fallback"/>
+        </w:rPr>
+        <w:t>outs</w:t>
+      </w:r>
+      <w:r>
+        <w:rPr>
+          <w:rFonts w:ascii="Droid Sans Fallback" w:hAnsi="Droid Sans Fallback" w:eastAsia="Droid Sans Fallback"/>
+        </w:rPr>
+        <w:t>、</w:t>
+      </w:r>
+      <w:r>
+        <w:rPr>
+          <w:rFonts w:eastAsia="Droid Sans Fallback" w:ascii="Droid Sans Fallback" w:hAnsi="Droid Sans Fallback"/>
+        </w:rPr>
+        <w:t>cli</w:t>
+      </w:r>
+      <w:r>
+        <w:rPr>
+          <w:rFonts w:ascii="Droid Sans Fallback" w:hAnsi="Droid Sans Fallback" w:eastAsia="Droid Sans Fallback"/>
+        </w:rPr>
+        <w:t>、</w:t>
+      </w:r>
+      <w:r>
+        <w:rPr>
+          <w:rFonts w:eastAsia="Droid Sans Fallback" w:ascii="Droid Sans Fallback" w:hAnsi="Droid Sans Fallback"/>
+        </w:rPr>
+        <w:t>sti</w:t>
+      </w:r>
+      <w:r>
+        <w:rPr>
+          <w:rFonts w:ascii="Droid Sans Fallback" w:hAnsi="Droid Sans Fallback" w:eastAsia="Droid Sans Fallback"/>
+        </w:rPr>
+        <w:t>只有在</w:t>
+      </w:r>
+      <w:r>
+        <w:rPr>
+          <w:rFonts w:eastAsia="Droid Sans Fallback" w:ascii="Droid Sans Fallback" w:hAnsi="Droid Sans Fallback"/>
+        </w:rPr>
+        <w:t>CPL</w:t>
+      </w:r>
+      <w:r>
+        <w:rPr>
+          <w:rFonts w:eastAsia="Droid Sans Fallback" w:cs="Liberation Serif" w:ascii="Droid Sans Fallback" w:hAnsi="Droid Sans Fallback"/>
+        </w:rPr>
+        <w:t>≤IOPL</w:t>
+      </w:r>
+      <w:r>
+        <w:rPr>
+          <w:rFonts w:ascii="Droid Sans Fallback" w:hAnsi="Droid Sans Fallback" w:cs="Liberation Serif" w:eastAsia="Droid Sans Fallback"/>
+        </w:rPr>
+        <w:t>时才能执行。</w:t>
       </w:r>
     </w:p>
     <w:p>
       <w:pPr>
         <w:pStyle w:val="Normal"/>
         <w:shd w:fill="FFFFFF" w:val="clear"/>
-        <w:rPr/>
-      </w:pPr>
-      <w:r>
-        <w:rPr/>
+        <w:rPr>
+          <w:rFonts w:ascii="Droid Sans Fallback" w:hAnsi="Droid Sans Fallback" w:cs="Liberation Serif" w:eastAsia="Droid Sans Fallback"/>
+        </w:rPr>
+      </w:pPr>
+      <w:r>
+        <w:rPr>
+          <w:rFonts w:eastAsia="Droid Sans Fallback" w:cs="Liberation Serif" w:ascii="Droid Sans Fallback" w:hAnsi="Droid Sans Fallback"/>
+        </w:rPr>
+        <w:tab/>
+      </w:r>
+      <w:r>
+        <w:rPr>
+          <w:rFonts w:ascii="Droid Sans Fallback" w:hAnsi="Droid Sans Fallback" w:cs="Liberation Serif" w:eastAsia="Droid Sans Fallback"/>
+        </w:rPr>
+        <w:t>这些指令被成为</w:t>
+      </w:r>
+      <w:r>
+        <w:rPr>
+          <w:rFonts w:eastAsia="Droid Sans Fallback" w:cs="Liberation Serif" w:ascii="Droid Sans Fallback" w:hAnsi="Droid Sans Fallback"/>
+        </w:rPr>
+        <w:t>I/O</w:t>
+      </w:r>
+      <w:r>
+        <w:rPr>
+          <w:rFonts w:ascii="Droid Sans Fallback" w:hAnsi="Droid Sans Fallback" w:cs="Liberation Serif" w:eastAsia="Droid Sans Fallback"/>
+        </w:rPr>
+        <w:t>敏感指令</w:t>
+      </w:r>
+      <w:r>
+        <w:rPr>
+          <w:rFonts w:eastAsia="Droid Sans Fallback" w:cs="Liberation Serif" w:ascii="Droid Sans Fallback" w:hAnsi="Droid Sans Fallback"/>
+        </w:rPr>
+        <w:t>(I/O Sensitive Instructions)</w:t>
+      </w:r>
+      <w:r>
+        <w:rPr>
+          <w:rFonts w:ascii="Droid Sans Fallback" w:hAnsi="Droid Sans Fallback" w:cs="Liberation Serif" w:eastAsia="Droid Sans Fallback"/>
+        </w:rPr>
+        <w:t>。如果低特权级的指令试图访问这些</w:t>
+      </w:r>
+      <w:r>
+        <w:rPr>
+          <w:rFonts w:eastAsia="Droid Sans Fallback" w:cs="Liberation Serif" w:ascii="Droid Sans Fallback" w:hAnsi="Droid Sans Fallback"/>
+        </w:rPr>
+        <w:t>I/O</w:t>
+      </w:r>
+      <w:r>
+        <w:rPr>
+          <w:rFonts w:ascii="Droid Sans Fallback" w:hAnsi="Droid Sans Fallback" w:cs="Liberation Serif" w:eastAsia="Droid Sans Fallback"/>
+        </w:rPr>
+        <w:t>敏感指令将会导致常规保护错误</w:t>
+      </w:r>
+      <w:r>
+        <w:rPr>
+          <w:rFonts w:eastAsia="Droid Sans Fallback" w:cs="Liberation Serif" w:ascii="Droid Sans Fallback" w:hAnsi="Droid Sans Fallback"/>
+        </w:rPr>
+        <w:t>(#GP)</w:t>
+      </w:r>
+      <w:r>
+        <w:rPr>
+          <w:rFonts w:ascii="Droid Sans Fallback" w:hAnsi="Droid Sans Fallback" w:cs="Liberation Serif" w:eastAsia="Droid Sans Fallback"/>
+        </w:rPr>
+        <w:t>。</w:t>
       </w:r>
     </w:p>
     <w:p>
       <w:pPr>
         <w:pStyle w:val="Normal"/>
         <w:shd w:fill="FFFFFF" w:val="clear"/>
-        <w:rPr/>
-      </w:pPr>
-      <w:r>
-        <w:rPr/>
+        <w:rPr>
+          <w:rFonts w:ascii="Droid Sans Fallback" w:hAnsi="Droid Sans Fallback" w:cs="Liberation Serif" w:eastAsia="Droid Sans Fallback"/>
+        </w:rPr>
+      </w:pPr>
+      <w:r>
+        <w:rPr>
+          <w:rFonts w:eastAsia="Droid Sans Fallback" w:cs="Liberation Serif" w:ascii="Droid Sans Fallback" w:hAnsi="Droid Sans Fallback"/>
+        </w:rPr>
+        <w:tab/>
+      </w:r>
+      <w:r>
+        <w:rPr>
+          <w:rFonts w:ascii="Droid Sans Fallback" w:hAnsi="Droid Sans Fallback" w:cs="Liberation Serif" w:eastAsia="Droid Sans Fallback"/>
+        </w:rPr>
+        <w:t>可以改变</w:t>
+      </w:r>
+      <w:r>
+        <w:rPr>
+          <w:rFonts w:eastAsia="Droid Sans Fallback" w:cs="Liberation Serif" w:ascii="Droid Sans Fallback" w:hAnsi="Droid Sans Fallback"/>
+        </w:rPr>
+        <w:t>IOPL</w:t>
+      </w:r>
+      <w:r>
+        <w:rPr>
+          <w:rFonts w:ascii="Droid Sans Fallback" w:hAnsi="Droid Sans Fallback" w:cs="Liberation Serif" w:eastAsia="Droid Sans Fallback"/>
+        </w:rPr>
+        <w:t>的指令只有</w:t>
+      </w:r>
+      <w:r>
+        <w:rPr>
+          <w:rFonts w:eastAsia="Droid Sans Fallback" w:cs="Liberation Serif" w:ascii="Droid Sans Fallback" w:hAnsi="Droid Sans Fallback"/>
+        </w:rPr>
+        <w:t>popf</w:t>
+      </w:r>
+      <w:r>
+        <w:rPr>
+          <w:rFonts w:ascii="Droid Sans Fallback" w:hAnsi="Droid Sans Fallback" w:cs="Liberation Serif" w:eastAsia="Droid Sans Fallback"/>
+        </w:rPr>
+        <w:t>和</w:t>
+      </w:r>
+      <w:r>
+        <w:rPr>
+          <w:rFonts w:eastAsia="Droid Sans Fallback" w:cs="Liberation Serif" w:ascii="Droid Sans Fallback" w:hAnsi="Droid Sans Fallback"/>
+        </w:rPr>
+        <w:t>iretd</w:t>
+      </w:r>
+      <w:r>
+        <w:rPr>
+          <w:rFonts w:ascii="Droid Sans Fallback" w:hAnsi="Droid Sans Fallback" w:cs="Liberation Serif" w:eastAsia="Droid Sans Fallback"/>
+        </w:rPr>
+        <w:t>，但只有运行在</w:t>
+      </w:r>
+      <w:r>
+        <w:rPr>
+          <w:rFonts w:eastAsia="Droid Sans Fallback" w:cs="Liberation Serif" w:ascii="Droid Sans Fallback" w:hAnsi="Droid Sans Fallback"/>
+        </w:rPr>
+        <w:t>ring0</w:t>
+      </w:r>
+      <w:r>
+        <w:rPr>
+          <w:rFonts w:ascii="Droid Sans Fallback" w:hAnsi="Droid Sans Fallback" w:cs="Liberation Serif" w:eastAsia="Droid Sans Fallback"/>
+        </w:rPr>
+        <w:t>的程序才能将其改变。运行在低特权级下的程序无法改变</w:t>
+      </w:r>
+      <w:r>
+        <w:rPr>
+          <w:rFonts w:eastAsia="Droid Sans Fallback" w:cs="Liberation Serif" w:ascii="Droid Sans Fallback" w:hAnsi="Droid Sans Fallback"/>
+        </w:rPr>
+        <w:t>IOPL</w:t>
+      </w:r>
+      <w:r>
+        <w:rPr>
+          <w:rFonts w:ascii="Droid Sans Fallback" w:hAnsi="Droid Sans Fallback" w:cs="Liberation Serif" w:eastAsia="Droid Sans Fallback"/>
+        </w:rPr>
+        <w:t>，不过，如果试图那样做的话并不会产生任何异常，只是</w:t>
+      </w:r>
+      <w:r>
+        <w:rPr>
+          <w:rFonts w:eastAsia="Droid Sans Fallback" w:cs="Liberation Serif" w:ascii="Droid Sans Fallback" w:hAnsi="Droid Sans Fallback"/>
+        </w:rPr>
+        <w:t>IOPL</w:t>
+      </w:r>
+      <w:r>
+        <w:rPr>
+          <w:rFonts w:ascii="Droid Sans Fallback" w:hAnsi="Droid Sans Fallback" w:cs="Liberation Serif" w:eastAsia="Droid Sans Fallback"/>
+        </w:rPr>
+        <w:t>不会改变，仍然保持原样。</w:t>
       </w:r>
     </w:p>
     <w:p>
       <w:pPr>
         <w:pStyle w:val="Normal"/>
         <w:shd w:fill="FFFFFF" w:val="clear"/>
-        <w:rPr/>
-      </w:pPr>
-      <w:r>
-        <w:rPr/>
+        <w:rPr>
+          <w:rFonts w:ascii="Droid Sans Fallback" w:hAnsi="Droid Sans Fallback" w:cs="Liberation Serif" w:eastAsia="Droid Sans Fallback"/>
+        </w:rPr>
+      </w:pPr>
+      <w:r>
+        <w:rPr/>
+        <w:tab/>
+      </w:r>
+      <w:r>
+        <w:rPr/>
+        <w:t>指令</w:t>
+      </w:r>
+      <w:r>
+        <w:rPr/>
+        <w:t>popf</w:t>
+      </w:r>
+      <w:r>
+        <w:rPr/>
+        <w:t>同样可以用来改变</w:t>
+      </w:r>
+      <w:r>
+        <w:rPr/>
+        <w:t>IF(</w:t>
+      </w:r>
+      <w:r>
+        <w:rPr/>
+        <w:t>就好像执行了</w:t>
+      </w:r>
+      <w:r>
+        <w:rPr/>
+        <w:t>cli</w:t>
+      </w:r>
+      <w:r>
+        <w:rPr/>
+        <w:t>和</w:t>
+      </w:r>
+      <w:r>
+        <w:rPr/>
+        <w:t>sti)</w:t>
+      </w:r>
+      <w:r>
+        <w:rPr/>
+        <w:t>。然而，在这种情况下，</w:t>
+      </w:r>
+      <w:r>
+        <w:rPr/>
+        <w:t>popf</w:t>
+      </w:r>
+      <w:r>
+        <w:rPr/>
+        <w:t>也变成了</w:t>
+      </w:r>
+      <w:r>
+        <w:rPr/>
+        <w:t>I/O</w:t>
+      </w:r>
+      <w:r>
+        <w:rPr/>
+        <w:t>敏感指令</w:t>
+      </w:r>
+      <w:r>
+        <w:rPr>
+          <w:rFonts w:ascii="Droid Sans Fallback" w:hAnsi="Droid Sans Fallback" w:eastAsia="Droid Sans Fallback"/>
+        </w:rPr>
+        <w:t>。只有</w:t>
+      </w:r>
+      <w:r>
+        <w:rPr>
+          <w:rFonts w:eastAsia="Droid Sans Fallback" w:ascii="Droid Sans Fallback" w:hAnsi="Droid Sans Fallback"/>
+        </w:rPr>
+        <w:t>CPL</w:t>
+      </w:r>
+      <w:r>
+        <w:rPr>
+          <w:rFonts w:eastAsia="Droid Sans Fallback" w:cs="Liberation Serif" w:ascii="Droid Sans Fallback" w:hAnsi="Droid Sans Fallback"/>
+        </w:rPr>
+        <w:t>≤IOPL</w:t>
+      </w:r>
+      <w:r>
+        <w:rPr>
+          <w:rFonts w:ascii="Droid Sans Fallback" w:hAnsi="Droid Sans Fallback" w:cs="Liberation Serif" w:eastAsia="Droid Sans Fallback"/>
+        </w:rPr>
+        <w:t>时，</w:t>
+      </w:r>
+      <w:r>
+        <w:rPr>
+          <w:rFonts w:eastAsia="Droid Sans Fallback" w:cs="Liberation Serif" w:ascii="Droid Sans Fallback" w:hAnsi="Droid Sans Fallback"/>
+        </w:rPr>
+        <w:t>popf</w:t>
+      </w:r>
+      <w:r>
+        <w:rPr>
+          <w:rFonts w:ascii="Droid Sans Fallback" w:hAnsi="Droid Sans Fallback" w:cs="Liberation Serif" w:eastAsia="Droid Sans Fallback"/>
+        </w:rPr>
+        <w:t>才可以成功将</w:t>
+      </w:r>
+      <w:r>
+        <w:rPr>
+          <w:rFonts w:eastAsia="Droid Sans Fallback" w:cs="Liberation Serif" w:ascii="Droid Sans Fallback" w:hAnsi="Droid Sans Fallback"/>
+        </w:rPr>
+        <w:t>IF</w:t>
+      </w:r>
+      <w:r>
+        <w:rPr>
+          <w:rFonts w:ascii="Droid Sans Fallback" w:hAnsi="Droid Sans Fallback" w:cs="Liberation Serif" w:eastAsia="Droid Sans Fallback"/>
+        </w:rPr>
+        <w:t>改变，否则</w:t>
+      </w:r>
+      <w:r>
+        <w:rPr>
+          <w:rFonts w:eastAsia="Droid Sans Fallback" w:cs="Liberation Serif" w:ascii="Droid Sans Fallback" w:hAnsi="Droid Sans Fallback"/>
+        </w:rPr>
+        <w:t>IF</w:t>
+      </w:r>
+      <w:r>
+        <w:rPr>
+          <w:rFonts w:ascii="Droid Sans Fallback" w:hAnsi="Droid Sans Fallback" w:cs="Liberation Serif" w:eastAsia="Droid Sans Fallback"/>
+        </w:rPr>
+        <w:t>将维持原值，不会产生任何异常。</w:t>
+      </w:r>
+    </w:p>
+    <w:p>
+      <w:pPr>
+        <w:pStyle w:val="3"/>
+        <w:rPr>
+          <w:rFonts w:eastAsia="Droid Sans Fallback" w:cs="Liberation Serif" w:ascii="Droid Sans Fallback" w:hAnsi="Droid Sans Fallback"/>
+          <w:b/>
+          <w:bCs/>
+        </w:rPr>
+      </w:pPr>
+      <w:r>
+        <w:rPr>
+          <w:rFonts w:eastAsia="Droid Sans Fallback" w:cs="Liberation Serif" w:ascii="Droid Sans Fallback" w:hAnsi="Droid Sans Fallback"/>
+          <w:b/>
+          <w:bCs/>
+        </w:rPr>
+        <w:t>3.</w:t>
+      </w:r>
+      <w:r>
+        <w:rPr>
+          <w:rFonts w:eastAsia="Droid Sans Fallback" w:cs="Liberation Serif" w:ascii="Droid Sans Fallback" w:hAnsi="Droid Sans Fallback"/>
+          <w:b/>
+          <w:bCs/>
+        </w:rPr>
+        <w:t>5.2 I/O</w:t>
+      </w:r>
+      <w:r>
+        <w:rPr>
+          <w:rFonts w:ascii="Droid Sans Fallback" w:hAnsi="Droid Sans Fallback" w:cs="Liberation Serif" w:eastAsia="Droid Sans Fallback"/>
+          <w:b/>
+          <w:bCs/>
+        </w:rPr>
+        <w:t>许可位图</w:t>
+      </w:r>
+      <w:r>
+        <w:rPr>
+          <w:rFonts w:eastAsia="Droid Sans Fallback" w:cs="Liberation Serif" w:ascii="Droid Sans Fallback" w:hAnsi="Droid Sans Fallback"/>
+          <w:b/>
+          <w:bCs/>
+        </w:rPr>
+        <w:t>(I/O Permission Bitmap)</w:t>
       </w:r>
     </w:p>
     <w:p>
@@ -32277,6 +34096,91 @@
       </w:pPr>
       <w:r>
         <w:rPr/>
+        <w:tab/>
+      </w:r>
+      <w:r>
+        <w:rPr/>
+        <w:t>如果你再回头看图</w:t>
+      </w:r>
+      <w:r>
+        <w:rPr/>
+        <w:t>3-19</w:t>
+      </w:r>
+      <w:r>
+        <w:rPr/>
+        <w:t>的话，会发现在</w:t>
+      </w:r>
+      <w:r>
+        <w:rPr/>
+        <w:t>TSS</w:t>
+      </w:r>
+      <w:r>
+        <w:rPr/>
+        <w:t>偏移</w:t>
+      </w:r>
+      <w:r>
+        <w:rPr/>
+        <w:t>102</w:t>
+      </w:r>
+      <w:r>
+        <w:rPr/>
+        <w:t>字节处有一个被称作“</w:t>
+      </w:r>
+      <w:r>
+        <w:rPr/>
+        <w:t>I/O</w:t>
+      </w:r>
+      <w:r>
+        <w:rPr/>
+        <w:t>位图基址”的东西，它是一个以</w:t>
+      </w:r>
+      <w:r>
+        <w:rPr/>
+        <w:t>TSS</w:t>
+      </w:r>
+      <w:r>
+        <w:rPr/>
+        <w:t>的地址为基址的偏移，指向的便是</w:t>
+      </w:r>
+      <w:r>
+        <w:rPr/>
+        <w:t>I/O</w:t>
+      </w:r>
+      <w:r>
+        <w:rPr/>
+        <w:t>许可位图。之所以叫位图，是因为它的每一位表示一个字节的端口地址是否可用。如果某一位为</w:t>
+      </w:r>
+      <w:r>
+        <w:rPr/>
+        <w:t>0</w:t>
+      </w:r>
+      <w:r>
+        <w:rPr/>
+        <w:t>，则表示此位对应的端口号可用，为</w:t>
+      </w:r>
+      <w:r>
+        <w:rPr/>
+        <w:t>1</w:t>
+      </w:r>
+      <w:r>
+        <w:rPr/>
+        <w:t>则不可用。由于每一个任务都可以有单独的</w:t>
+      </w:r>
+      <w:r>
+        <w:rPr/>
+        <w:t>TSS</w:t>
+      </w:r>
+      <w:r>
+        <w:rPr/>
+        <w:t>，所以每一个任务可以有它单独的</w:t>
+      </w:r>
+      <w:r>
+        <w:rPr/>
+        <w:t>I/O</w:t>
+      </w:r>
+      <w:r>
+        <w:rPr/>
+        <w:t>许可位图。比如：</w:t>
       </w:r>
     </w:p>
     <w:p>
@@ -32287,6 +34191,183 @@
       </w:pPr>
       <w:r>
         <w:rPr/>
+        <w:tab/>
+        <w:drawing>
+          <wp:anchor behindDoc="0" distT="0" distB="0" distL="0" distR="0" simplePos="0" locked="0" layoutInCell="1" allowOverlap="1" relativeHeight="39">
+            <wp:simplePos x="0" y="0"/>
+            <wp:positionH relativeFrom="column">
+              <wp:align>center</wp:align>
+            </wp:positionH>
+            <wp:positionV relativeFrom="paragraph">
+              <wp:align>top</wp:align>
+            </wp:positionV>
+            <wp:extent cx="5661025" cy="2105025"/>
+            <wp:effectExtent l="0" t="0" r="0" b="0"/>
+            <wp:wrapTopAndBottom/>
+            <wp:docPr id="39" name="Picture" descr=""/>
+            <wp:cNvGraphicFramePr>
+              <a:graphicFrameLocks xmlns:a="http://schemas.openxmlformats.org/drawingml/2006/main" noChangeAspect="1"/>
+            </wp:cNvGraphicFramePr>
+            <a:graphic xmlns:a="http://schemas.openxmlformats.org/drawingml/2006/main">
+              <a:graphicData uri="http://schemas.openxmlformats.org/drawingml/2006/picture">
+                <pic:pic xmlns:pic="http://schemas.openxmlformats.org/drawingml/2006/picture">
+                  <pic:nvPicPr>
+                    <pic:cNvPr id="39" name="Picture" descr=""/>
+                    <pic:cNvPicPr>
+                      <a:picLocks noChangeAspect="1" noChangeArrowheads="1"/>
+                    </pic:cNvPicPr>
+                  </pic:nvPicPr>
+                  <pic:blipFill>
+                    <a:blip r:embed="rId41"/>
+                    <a:stretch>
+                      <a:fillRect/>
+                    </a:stretch>
+                  </pic:blipFill>
+                  <pic:spPr bwMode="auto">
+                    <a:xfrm>
+                      <a:off x="0" y="0"/>
+                      <a:ext cx="5661025" cy="2105025"/>
+                    </a:xfrm>
+                    <a:prstGeom prst="rect">
+                      <a:avLst/>
+                    </a:prstGeom>
+                    <a:noFill/>
+                    <a:ln w="9525">
+                      <a:noFill/>
+                      <a:miter lim="800000"/>
+                      <a:headEnd/>
+                      <a:tailEnd/>
+                    </a:ln>
+                  </pic:spPr>
+                </pic:pic>
+              </a:graphicData>
+            </a:graphic>
+          </wp:anchor>
+        </w:drawing>
+      </w:r>
+      <w:r>
+        <w:rPr/>
+        <w:t>由于</w:t>
+      </w:r>
+      <w:r>
+        <w:rPr/>
+        <w:t>I/O</w:t>
+      </w:r>
+      <w:r>
+        <w:rPr/>
+        <w:t>许可位图开始有</w:t>
+      </w:r>
+      <w:r>
+        <w:rPr/>
+        <w:t>12</w:t>
+      </w:r>
+      <w:r>
+        <w:rPr/>
+        <w:t>字节内容为</w:t>
+      </w:r>
+      <w:r>
+        <w:rPr/>
+        <w:t>0FFh</w:t>
+      </w:r>
+      <w:r>
+        <w:rPr/>
+        <w:t>，即有</w:t>
+      </w:r>
+      <w:r>
+        <w:rPr/>
+        <w:t>12*8=96</w:t>
+      </w:r>
+      <w:r>
+        <w:rPr/>
+        <w:t>位被置为</w:t>
+      </w:r>
+      <w:r>
+        <w:rPr/>
+        <w:t>1</w:t>
+      </w:r>
+      <w:r>
+        <w:rPr/>
+        <w:t>，所以从端口</w:t>
+      </w:r>
+      <w:r>
+        <w:rPr/>
+        <w:t>00h</w:t>
+      </w:r>
+      <w:r>
+        <w:rPr/>
+        <w:t>到</w:t>
+      </w:r>
+      <w:r>
+        <w:rPr/>
+        <w:t>5fh</w:t>
+      </w:r>
+      <w:r>
+        <w:rPr/>
+        <w:t>共</w:t>
+      </w:r>
+      <w:r>
+        <w:rPr/>
+        <w:t>96</w:t>
+      </w:r>
+      <w:r>
+        <w:rPr/>
+        <w:t>个端口地址对此任务不可用。同理，接下来的</w:t>
+      </w:r>
+      <w:r>
+        <w:rPr/>
+        <w:t>1</w:t>
+      </w:r>
+      <w:r>
+        <w:rPr/>
+        <w:t>字节只有第</w:t>
+      </w:r>
+      <w:r>
+        <w:rPr/>
+        <w:t>1</w:t>
+      </w:r>
+      <w:r>
+        <w:rPr/>
+        <w:t>位</w:t>
+      </w:r>
+      <w:r>
+        <w:rPr/>
+        <w:t>(</w:t>
+      </w:r>
+      <w:r>
+        <w:rPr/>
+        <w:t>从</w:t>
+      </w:r>
+      <w:r>
+        <w:rPr/>
+        <w:t>0</w:t>
+      </w:r>
+      <w:r>
+        <w:rPr/>
+        <w:t>开始数</w:t>
+      </w:r>
+      <w:r>
+        <w:rPr/>
+        <w:t>)</w:t>
+      </w:r>
+      <w:r>
+        <w:rPr/>
+        <w:t>是</w:t>
+      </w:r>
+      <w:r>
+        <w:rPr/>
+        <w:t>0</w:t>
+      </w:r>
+      <w:r>
+        <w:rPr/>
+        <w:t>，表示这一位对应的端口</w:t>
+      </w:r>
+      <w:r>
+        <w:rPr/>
+        <w:t>(61h)</w:t>
+      </w:r>
+      <w:r>
+        <w:rPr/>
+        <w:t>可用。</w:t>
       </w:r>
     </w:p>
     <w:p>
@@ -32297,16 +34378,95 @@
       </w:pPr>
       <w:r>
         <w:rPr/>
+        <w:tab/>
+        <w:t>I/O</w:t>
+      </w:r>
+      <w:r>
+        <w:rPr/>
+        <w:t>许可位图必须以</w:t>
+      </w:r>
+      <w:r>
+        <w:rPr/>
+        <w:t>0FFh</w:t>
+      </w:r>
+      <w:r>
+        <w:rPr/>
+        <w:t>结尾。</w:t>
       </w:r>
     </w:p>
     <w:p>
       <w:pPr>
         <w:pStyle w:val="Normal"/>
         <w:shd w:fill="FFFFFF" w:val="clear"/>
-        <w:rPr/>
-      </w:pPr>
-      <w:r>
-        <w:rPr/>
+        <w:rPr>
+          <w:rFonts w:ascii="Liberation Serif" w:hAnsi="Liberation Serif" w:cs="Droid Sans Fallback"/>
+        </w:rPr>
+      </w:pPr>
+      <w:r>
+        <w:rPr/>
+        <w:tab/>
+      </w:r>
+      <w:r>
+        <w:rPr/>
+        <w:t>如果</w:t>
+      </w:r>
+      <w:r>
+        <w:rPr/>
+        <w:t>I/O</w:t>
+      </w:r>
+      <w:r>
+        <w:rPr/>
+        <w:t>位图基址大于或等于</w:t>
+      </w:r>
+      <w:r>
+        <w:rPr/>
+        <w:t>TSS</w:t>
+      </w:r>
+      <w:r>
+        <w:rPr/>
+        <w:t>段界限，就表示没有</w:t>
+      </w:r>
+      <w:r>
+        <w:rPr/>
+        <w:t>I/O</w:t>
+      </w:r>
+      <w:r>
+        <w:rPr/>
+        <w:t>许可位图，如果</w:t>
+      </w:r>
+      <w:r>
+        <w:rPr/>
+        <w:t>CPL</w:t>
+      </w:r>
+      <w:r>
+        <w:rPr>
+          <w:rFonts w:eastAsia="Liberation Serif" w:cs="Liberation Serif" w:ascii="Liberation Serif" w:hAnsi="Liberation Serif"/>
+        </w:rPr>
+        <w:t>≥</w:t>
+      </w:r>
+      <w:r>
+        <w:rPr>
+          <w:rFonts w:eastAsia="Droid Sans Fallback" w:cs="Droid Sans Fallback"/>
+        </w:rPr>
+        <w:t>IOPL</w:t>
+      </w:r>
+      <w:r>
+        <w:rPr>
+          <w:rFonts w:ascii="Liberation Serif" w:hAnsi="Liberation Serif" w:cs="Droid Sans Fallback"/>
+        </w:rPr>
+        <w:t>，则所有</w:t>
+      </w:r>
+      <w:r>
+        <w:rPr>
+          <w:rFonts w:eastAsia="Droid Sans Fallback" w:cs="Droid Sans Fallback"/>
+        </w:rPr>
+        <w:t>I/O</w:t>
+      </w:r>
+      <w:r>
+        <w:rPr>
+          <w:rFonts w:ascii="Liberation Serif" w:hAnsi="Liberation Serif" w:cs="Droid Sans Fallback"/>
+        </w:rPr>
+        <w:t>指令都会引起异常。</w:t>
       </w:r>
     </w:p>
     <w:p>
@@ -32317,6 +34477,43 @@
       </w:pPr>
       <w:r>
         <w:rPr/>
+        <w:tab/>
+        <w:t>I/O</w:t>
+      </w:r>
+      <w:r>
+        <w:rPr/>
+        <w:t>许可位图的使用使得即便在同一特权级下不同的任务也可以有不同的</w:t>
+      </w:r>
+      <w:r>
+        <w:rPr/>
+        <w:t>I/O</w:t>
+      </w:r>
+      <w:r>
+        <w:rPr/>
+        <w:t>访问权限。</w:t>
+      </w:r>
+    </w:p>
+    <w:p>
+      <w:pPr>
+        <w:pStyle w:val="2"/>
+        <w:rPr>
+          <w:b/>
+          <w:bCs/>
+        </w:rPr>
+      </w:pPr>
+      <w:r>
+        <w:rPr>
+          <w:b/>
+          <w:bCs/>
+        </w:rPr>
+        <w:t>3.6</w:t>
+      </w:r>
+      <w:r>
+        <w:rPr>
+          <w:b/>
+          <w:bCs/>
+        </w:rPr>
+        <w:t>保护模式小结</w:t>
       </w:r>
     </w:p>
     <w:p>
@@ -32327,6 +34524,35 @@
       </w:pPr>
       <w:r>
         <w:rPr/>
+        <w:tab/>
+      </w:r>
+      <w:r>
+        <w:rPr/>
+        <w:t>在</w:t>
+      </w:r>
+      <w:r>
+        <w:rPr/>
+        <w:t>GDT</w:t>
+      </w:r>
+      <w:r>
+        <w:rPr/>
+        <w:t>、</w:t>
+      </w:r>
+      <w:r>
+        <w:rPr/>
+        <w:t>LDT</w:t>
+      </w:r>
+      <w:r>
+        <w:rPr/>
+        <w:t>以及</w:t>
+      </w:r>
+      <w:r>
+        <w:rPr/>
+        <w:t>IDT</w:t>
+      </w:r>
+      <w:r>
+        <w:rPr/>
+        <w:t>中，每一个描述符都有自己的界限和属性等内容，是对描述符所描述对象的一种限定和保护。</w:t>
       </w:r>
     </w:p>
     <w:p>
@@ -32337,6 +34563,43 @@
       </w:pPr>
       <w:r>
         <w:rPr/>
+        <w:tab/>
+      </w:r>
+      <w:r>
+        <w:rPr/>
+        <w:t>分页机制中的</w:t>
+      </w:r>
+      <w:r>
+        <w:rPr/>
+        <w:t>PDE</w:t>
+      </w:r>
+      <w:r>
+        <w:rPr/>
+        <w:t>和</w:t>
+      </w:r>
+      <w:r>
+        <w:rPr/>
+        <w:t>PTE</w:t>
+      </w:r>
+      <w:r>
+        <w:rPr/>
+        <w:t>都含有</w:t>
+      </w:r>
+      <w:r>
+        <w:rPr/>
+        <w:t>R/W</w:t>
+      </w:r>
+      <w:r>
+        <w:rPr/>
+        <w:t>以及</w:t>
+      </w:r>
+      <w:r>
+        <w:rPr/>
+        <w:t>U/S</w:t>
+      </w:r>
+      <w:r>
+        <w:rPr/>
+        <w:t>位，提供页级保护。</w:t>
       </w:r>
     </w:p>
     <w:p>
@@ -32347,6 +34610,11 @@
       </w:pPr>
       <w:r>
         <w:rPr/>
+        <w:tab/>
+      </w:r>
+      <w:r>
+        <w:rPr/>
+        <w:t>页式存储的使用使应用程序使用的是线性地址空间而不是物理地址，于是物理内存就被保护起来。</w:t>
       </w:r>
     </w:p>
     <w:p>
@@ -32357,6 +34625,11 @@
       </w:pPr>
       <w:r>
         <w:rPr/>
+        <w:tab/>
+      </w:r>
+      <w:r>
+        <w:rPr/>
+        <w:t>中断不再像实模式下一样使用，也提供特权检验等内容。</w:t>
       </w:r>
     </w:p>
     <w:p>
@@ -32367,6 +34640,12 @@
       </w:pPr>
       <w:r>
         <w:rPr/>
+        <w:tab/>
+        <w:t>I/O</w:t>
+      </w:r>
+      <w:r>
+        <w:rPr/>
+        <w:t>指令不再随便使用，于是端口被保护起来。</w:t>
       </w:r>
     </w:p>
     <w:p>
@@ -32377,6 +34656,43 @@
       </w:pPr>
       <w:r>
         <w:rPr/>
+        <w:tab/>
+      </w:r>
+      <w:r>
+        <w:rPr/>
+        <w:t>在程序运行过程中，如果遇到不同特权级间的访问等情况，会对</w:t>
+      </w:r>
+      <w:r>
+        <w:rPr/>
+        <w:t>CPL</w:t>
+      </w:r>
+      <w:r>
+        <w:rPr/>
+        <w:t>、</w:t>
+      </w:r>
+      <w:r>
+        <w:rPr/>
+        <w:t>RPL</w:t>
+      </w:r>
+      <w:r>
+        <w:rPr/>
+        <w:t>、</w:t>
+      </w:r>
+      <w:r>
+        <w:rPr/>
+        <w:t>DPL</w:t>
+      </w:r>
+      <w:r>
+        <w:rPr/>
+        <w:t>、</w:t>
+      </w:r>
+      <w:r>
+        <w:rPr/>
+        <w:t>IOPL</w:t>
+      </w:r>
+      <w:r>
+        <w:rPr/>
+        <w:t>等内容进行非常严格的检验，同时可能伴随堆栈的切换，这都对不同层级的程序进行了保护。</w:t>
       </w:r>
     </w:p>
     <w:p>
@@ -32387,6 +34703,11 @@
       </w:pPr>
       <w:r>
         <w:rPr/>
+        <w:tab/>
+      </w:r>
+      <w:r>
+        <w:rPr/>
+        <w:t>以上提到的内容并不能全部概括“保护”二字的含义，但至少可以让我们部分地看到保护模式的真谛所在。</w:t>
       </w:r>
     </w:p>
     <w:p>

</xml_diff>

<commit_message>
Chapter 5.2 c call asm, asm call c
Signed-off-by: wujian <wujian@smartisan.com>
</commit_message>
<xml_diff>
--- a/自己动手写操作系统笔记.docx
+++ b/自己动手写操作系统笔记.docx
@@ -10157,7 +10157,7 @@
     <w:tbl>
       <w:tblPr>
         <w:jc w:val="left"/>
-        <w:tblInd w:w="15" w:type="dxa"/>
+        <w:tblInd w:w="12" w:type="dxa"/>
         <w:tblBorders>
           <w:top w:val="single" w:sz="2" w:space="0" w:color="000001"/>
           <w:left w:val="single" w:sz="2" w:space="0" w:color="000001"/>
@@ -10168,7 +10168,7 @@
         </w:tblBorders>
         <w:tblCellMar>
           <w:top w:w="55" w:type="dxa"/>
-          <w:left w:w="0" w:type="dxa"/>
+          <w:left w:w="-2" w:type="dxa"/>
           <w:bottom w:w="55" w:type="dxa"/>
           <w:right w:w="55" w:type="dxa"/>
         </w:tblCellMar>
@@ -10195,7 +10195,7 @@
             </w:tcBorders>
             <w:shd w:fill="FFFFFF" w:val="clear"/>
             <w:tcMar>
-              <w:left w:w="0" w:type="dxa"/>
+              <w:left w:w="-2" w:type="dxa"/>
             </w:tcMar>
           </w:tcPr>
           <w:p>
@@ -10221,7 +10221,7 @@
             </w:tcBorders>
             <w:shd w:fill="FFFFFF" w:val="clear"/>
             <w:tcMar>
-              <w:left w:w="0" w:type="dxa"/>
+              <w:left w:w="-2" w:type="dxa"/>
             </w:tcMar>
           </w:tcPr>
           <w:p>
@@ -10249,7 +10249,7 @@
             </w:tcBorders>
             <w:shd w:fill="FFFFFF" w:val="clear"/>
             <w:tcMar>
-              <w:left w:w="0" w:type="dxa"/>
+              <w:left w:w="-2" w:type="dxa"/>
             </w:tcMar>
           </w:tcPr>
           <w:p>
@@ -10282,7 +10282,7 @@
             </w:tcBorders>
             <w:shd w:fill="FFFFFF" w:val="clear"/>
             <w:tcMar>
-              <w:left w:w="0" w:type="dxa"/>
+              <w:left w:w="-2" w:type="dxa"/>
             </w:tcMar>
           </w:tcPr>
           <w:p>
@@ -10310,7 +10310,7 @@
             </w:tcBorders>
             <w:shd w:fill="FFFFFF" w:val="clear"/>
             <w:tcMar>
-              <w:left w:w="0" w:type="dxa"/>
+              <w:left w:w="-2" w:type="dxa"/>
             </w:tcMar>
           </w:tcPr>
           <w:p>
@@ -10350,7 +10350,7 @@
             </w:tcBorders>
             <w:shd w:fill="FFFFFF" w:val="clear"/>
             <w:tcMar>
-              <w:left w:w="0" w:type="dxa"/>
+              <w:left w:w="-2" w:type="dxa"/>
             </w:tcMar>
           </w:tcPr>
           <w:p>
@@ -10377,7 +10377,7 @@
             </w:tcBorders>
             <w:shd w:fill="FFFFFF" w:val="clear"/>
             <w:tcMar>
-              <w:left w:w="0" w:type="dxa"/>
+              <w:left w:w="-2" w:type="dxa"/>
             </w:tcMar>
           </w:tcPr>
           <w:p>
@@ -10426,7 +10426,7 @@
             </w:tcBorders>
             <w:shd w:fill="FFFFFF" w:val="clear"/>
             <w:tcMar>
-              <w:left w:w="0" w:type="dxa"/>
+              <w:left w:w="-2" w:type="dxa"/>
             </w:tcMar>
           </w:tcPr>
           <w:p>
@@ -20215,7 +20215,7 @@
     <w:tbl>
       <w:tblPr>
         <w:jc w:val="left"/>
-        <w:tblInd w:w="30" w:type="dxa"/>
+        <w:tblInd w:w="28" w:type="dxa"/>
         <w:tblBorders>
           <w:top w:val="single" w:sz="2" w:space="0" w:color="000001"/>
           <w:left w:val="single" w:sz="2" w:space="0" w:color="000001"/>
@@ -20226,7 +20226,7 @@
         </w:tblBorders>
         <w:tblCellMar>
           <w:top w:w="55" w:type="dxa"/>
-          <w:left w:w="21" w:type="dxa"/>
+          <w:left w:w="18" w:type="dxa"/>
           <w:bottom w:w="55" w:type="dxa"/>
           <w:right w:w="55" w:type="dxa"/>
         </w:tblCellMar>
@@ -20253,7 +20253,7 @@
             </w:tcBorders>
             <w:shd w:fill="FFFFFF" w:val="clear"/>
             <w:tcMar>
-              <w:left w:w="21" w:type="dxa"/>
+              <w:left w:w="18" w:type="dxa"/>
             </w:tcMar>
           </w:tcPr>
           <w:p>
@@ -20281,7 +20281,7 @@
             </w:tcBorders>
             <w:shd w:fill="FFFFFF" w:val="clear"/>
             <w:tcMar>
-              <w:left w:w="21" w:type="dxa"/>
+              <w:left w:w="18" w:type="dxa"/>
             </w:tcMar>
           </w:tcPr>
           <w:p>
@@ -20309,7 +20309,7 @@
             </w:tcBorders>
             <w:shd w:fill="FFFFFF" w:val="clear"/>
             <w:tcMar>
-              <w:left w:w="21" w:type="dxa"/>
+              <w:left w:w="18" w:type="dxa"/>
             </w:tcMar>
           </w:tcPr>
           <w:p>
@@ -20350,7 +20350,7 @@
             </w:tcBorders>
             <w:shd w:fill="FFFFFF" w:val="clear"/>
             <w:tcMar>
-              <w:left w:w="21" w:type="dxa"/>
+              <w:left w:w="18" w:type="dxa"/>
             </w:tcMar>
           </w:tcPr>
           <w:p>
@@ -20378,7 +20378,7 @@
             </w:tcBorders>
             <w:shd w:fill="FFFFFF" w:val="clear"/>
             <w:tcMar>
-              <w:left w:w="21" w:type="dxa"/>
+              <w:left w:w="18" w:type="dxa"/>
             </w:tcMar>
           </w:tcPr>
           <w:p>
@@ -20406,7 +20406,7 @@
             </w:tcBorders>
             <w:shd w:fill="FFFFFF" w:val="clear"/>
             <w:tcMar>
-              <w:left w:w="21" w:type="dxa"/>
+              <w:left w:w="18" w:type="dxa"/>
             </w:tcMar>
           </w:tcPr>
           <w:p>
@@ -20439,7 +20439,7 @@
             </w:tcBorders>
             <w:shd w:fill="FFFFFF" w:val="clear"/>
             <w:tcMar>
-              <w:left w:w="21" w:type="dxa"/>
+              <w:left w:w="18" w:type="dxa"/>
             </w:tcMar>
           </w:tcPr>
           <w:p>
@@ -20467,7 +20467,7 @@
             </w:tcBorders>
             <w:shd w:fill="FFFFFF" w:val="clear"/>
             <w:tcMar>
-              <w:left w:w="21" w:type="dxa"/>
+              <w:left w:w="18" w:type="dxa"/>
             </w:tcMar>
           </w:tcPr>
           <w:p>
@@ -20495,7 +20495,7 @@
             </w:tcBorders>
             <w:shd w:fill="FFFFFF" w:val="clear"/>
             <w:tcMar>
-              <w:left w:w="21" w:type="dxa"/>
+              <w:left w:w="18" w:type="dxa"/>
             </w:tcMar>
           </w:tcPr>
           <w:p>
@@ -20528,7 +20528,7 @@
             </w:tcBorders>
             <w:shd w:fill="FFFFFF" w:val="clear"/>
             <w:tcMar>
-              <w:left w:w="21" w:type="dxa"/>
+              <w:left w:w="18" w:type="dxa"/>
             </w:tcMar>
           </w:tcPr>
           <w:p>
@@ -20556,7 +20556,7 @@
             </w:tcBorders>
             <w:shd w:fill="FFFFFF" w:val="clear"/>
             <w:tcMar>
-              <w:left w:w="21" w:type="dxa"/>
+              <w:left w:w="18" w:type="dxa"/>
             </w:tcMar>
           </w:tcPr>
           <w:p>
@@ -20584,7 +20584,7 @@
             </w:tcBorders>
             <w:shd w:fill="FFFFFF" w:val="clear"/>
             <w:tcMar>
-              <w:left w:w="21" w:type="dxa"/>
+              <w:left w:w="18" w:type="dxa"/>
             </w:tcMar>
           </w:tcPr>
           <w:p>
@@ -20617,7 +20617,7 @@
             </w:tcBorders>
             <w:shd w:fill="FFFFFF" w:val="clear"/>
             <w:tcMar>
-              <w:left w:w="21" w:type="dxa"/>
+              <w:left w:w="18" w:type="dxa"/>
             </w:tcMar>
           </w:tcPr>
           <w:p>
@@ -20645,7 +20645,7 @@
             </w:tcBorders>
             <w:shd w:fill="FFFFFF" w:val="clear"/>
             <w:tcMar>
-              <w:left w:w="21" w:type="dxa"/>
+              <w:left w:w="18" w:type="dxa"/>
             </w:tcMar>
           </w:tcPr>
           <w:p>
@@ -20673,7 +20673,7 @@
             </w:tcBorders>
             <w:shd w:fill="FFFFFF" w:val="clear"/>
             <w:tcMar>
-              <w:left w:w="21" w:type="dxa"/>
+              <w:left w:w="18" w:type="dxa"/>
             </w:tcMar>
           </w:tcPr>
           <w:p>
@@ -20706,7 +20706,7 @@
             </w:tcBorders>
             <w:shd w:fill="FFFFFF" w:val="clear"/>
             <w:tcMar>
-              <w:left w:w="21" w:type="dxa"/>
+              <w:left w:w="18" w:type="dxa"/>
             </w:tcMar>
           </w:tcPr>
           <w:p>
@@ -20734,7 +20734,7 @@
             </w:tcBorders>
             <w:shd w:fill="FFFFFF" w:val="clear"/>
             <w:tcMar>
-              <w:left w:w="21" w:type="dxa"/>
+              <w:left w:w="18" w:type="dxa"/>
             </w:tcMar>
           </w:tcPr>
           <w:p>
@@ -20762,7 +20762,7 @@
             </w:tcBorders>
             <w:shd w:fill="FFFFFF" w:val="clear"/>
             <w:tcMar>
-              <w:left w:w="21" w:type="dxa"/>
+              <w:left w:w="18" w:type="dxa"/>
             </w:tcMar>
           </w:tcPr>
           <w:p>
@@ -36479,7 +36479,7 @@
     <w:tbl>
       <w:tblPr>
         <w:jc w:val="left"/>
-        <w:tblInd w:w="50" w:type="dxa"/>
+        <w:tblInd w:w="47" w:type="dxa"/>
         <w:tblBorders>
           <w:top w:val="single" w:sz="2" w:space="0" w:color="000001"/>
           <w:left w:val="single" w:sz="2" w:space="0" w:color="000001"/>
@@ -36490,14 +36490,14 @@
         </w:tblBorders>
         <w:tblCellMar>
           <w:top w:w="55" w:type="dxa"/>
-          <w:left w:w="48" w:type="dxa"/>
+          <w:left w:w="45" w:type="dxa"/>
           <w:bottom w:w="55" w:type="dxa"/>
           <w:right w:w="55" w:type="dxa"/>
         </w:tblCellMar>
       </w:tblPr>
       <w:tblGrid>
         <w:gridCol w:w="5102"/>
-        <w:gridCol w:w="5102"/>
+        <w:gridCol w:w="5101"/>
       </w:tblGrid>
       <w:tr>
         <w:trPr>
@@ -36516,7 +36516,7 @@
             </w:tcBorders>
             <w:shd w:fill="FFFFFF" w:val="clear"/>
             <w:tcMar>
-              <w:left w:w="48" w:type="dxa"/>
+              <w:left w:w="45" w:type="dxa"/>
             </w:tcMar>
           </w:tcPr>
           <w:p>
@@ -36533,7 +36533,7 @@
         </w:tc>
         <w:tc>
           <w:tcPr>
-            <w:tcW w:w="5102" w:type="dxa"/>
+            <w:tcW w:w="5101" w:type="dxa"/>
             <w:tcBorders>
               <w:top w:val="single" w:sz="2" w:space="0" w:color="000001"/>
               <w:left w:val="single" w:sz="2" w:space="0" w:color="000001"/>
@@ -36544,7 +36544,7 @@
             </w:tcBorders>
             <w:shd w:fill="FFFFFF" w:val="clear"/>
             <w:tcMar>
-              <w:left w:w="48" w:type="dxa"/>
+              <w:left w:w="45" w:type="dxa"/>
             </w:tcMar>
           </w:tcPr>
           <w:p>
@@ -36577,7 +36577,7 @@
             </w:tcBorders>
             <w:shd w:fill="FFFFFF" w:val="clear"/>
             <w:tcMar>
-              <w:left w:w="48" w:type="dxa"/>
+              <w:left w:w="45" w:type="dxa"/>
             </w:tcMar>
           </w:tcPr>
           <w:p>
@@ -36593,7 +36593,7 @@
         </w:tc>
         <w:tc>
           <w:tcPr>
-            <w:tcW w:w="5102" w:type="dxa"/>
+            <w:tcW w:w="5101" w:type="dxa"/>
             <w:tcBorders>
               <w:top w:val="nil"/>
               <w:left w:val="single" w:sz="2" w:space="0" w:color="000001"/>
@@ -36604,7 +36604,7 @@
             </w:tcBorders>
             <w:shd w:fill="FFFFFF" w:val="clear"/>
             <w:tcMar>
-              <w:left w:w="48" w:type="dxa"/>
+              <w:left w:w="45" w:type="dxa"/>
             </w:tcMar>
           </w:tcPr>
           <w:p>
@@ -36636,7 +36636,7 @@
             </w:tcBorders>
             <w:shd w:fill="FFFFFF" w:val="clear"/>
             <w:tcMar>
-              <w:left w:w="48" w:type="dxa"/>
+              <w:left w:w="45" w:type="dxa"/>
             </w:tcMar>
           </w:tcPr>
           <w:p>
@@ -36652,7 +36652,7 @@
         </w:tc>
         <w:tc>
           <w:tcPr>
-            <w:tcW w:w="5102" w:type="dxa"/>
+            <w:tcW w:w="5101" w:type="dxa"/>
             <w:tcBorders>
               <w:top w:val="nil"/>
               <w:left w:val="single" w:sz="2" w:space="0" w:color="000001"/>
@@ -36663,7 +36663,7 @@
             </w:tcBorders>
             <w:shd w:fill="FFFFFF" w:val="clear"/>
             <w:tcMar>
-              <w:left w:w="48" w:type="dxa"/>
+              <w:left w:w="45" w:type="dxa"/>
             </w:tcMar>
           </w:tcPr>
           <w:p>
@@ -36695,7 +36695,7 @@
             </w:tcBorders>
             <w:shd w:fill="FFFFFF" w:val="clear"/>
             <w:tcMar>
-              <w:left w:w="48" w:type="dxa"/>
+              <w:left w:w="45" w:type="dxa"/>
             </w:tcMar>
           </w:tcPr>
           <w:p>
@@ -36711,7 +36711,7 @@
         </w:tc>
         <w:tc>
           <w:tcPr>
-            <w:tcW w:w="5102" w:type="dxa"/>
+            <w:tcW w:w="5101" w:type="dxa"/>
             <w:tcBorders>
               <w:top w:val="nil"/>
               <w:left w:val="single" w:sz="2" w:space="0" w:color="000001"/>
@@ -36722,7 +36722,7 @@
             </w:tcBorders>
             <w:shd w:fill="FFFFFF" w:val="clear"/>
             <w:tcMar>
-              <w:left w:w="48" w:type="dxa"/>
+              <w:left w:w="45" w:type="dxa"/>
             </w:tcMar>
           </w:tcPr>
           <w:p>
@@ -36754,7 +36754,7 @@
             </w:tcBorders>
             <w:shd w:fill="FFFFFF" w:val="clear"/>
             <w:tcMar>
-              <w:left w:w="48" w:type="dxa"/>
+              <w:left w:w="45" w:type="dxa"/>
             </w:tcMar>
           </w:tcPr>
           <w:p>
@@ -36770,7 +36770,7 @@
         </w:tc>
         <w:tc>
           <w:tcPr>
-            <w:tcW w:w="5102" w:type="dxa"/>
+            <w:tcW w:w="5101" w:type="dxa"/>
             <w:tcBorders>
               <w:top w:val="nil"/>
               <w:left w:val="single" w:sz="2" w:space="0" w:color="000001"/>
@@ -36781,7 +36781,7 @@
             </w:tcBorders>
             <w:shd w:fill="FFFFFF" w:val="clear"/>
             <w:tcMar>
-              <w:left w:w="48" w:type="dxa"/>
+              <w:left w:w="45" w:type="dxa"/>
             </w:tcMar>
           </w:tcPr>
           <w:p>
@@ -36813,7 +36813,7 @@
             </w:tcBorders>
             <w:shd w:fill="FFFFFF" w:val="clear"/>
             <w:tcMar>
-              <w:left w:w="48" w:type="dxa"/>
+              <w:left w:w="45" w:type="dxa"/>
             </w:tcMar>
           </w:tcPr>
           <w:p>
@@ -36829,7 +36829,7 @@
         </w:tc>
         <w:tc>
           <w:tcPr>
-            <w:tcW w:w="5102" w:type="dxa"/>
+            <w:tcW w:w="5101" w:type="dxa"/>
             <w:tcBorders>
               <w:top w:val="nil"/>
               <w:left w:val="single" w:sz="2" w:space="0" w:color="000001"/>
@@ -36840,7 +36840,7 @@
             </w:tcBorders>
             <w:shd w:fill="FFFFFF" w:val="clear"/>
             <w:tcMar>
-              <w:left w:w="48" w:type="dxa"/>
+              <w:left w:w="45" w:type="dxa"/>
             </w:tcMar>
           </w:tcPr>
           <w:p>
@@ -36872,7 +36872,7 @@
             </w:tcBorders>
             <w:shd w:fill="FFFFFF" w:val="clear"/>
             <w:tcMar>
-              <w:left w:w="48" w:type="dxa"/>
+              <w:left w:w="45" w:type="dxa"/>
             </w:tcMar>
           </w:tcPr>
           <w:p>
@@ -36888,7 +36888,7 @@
         </w:tc>
         <w:tc>
           <w:tcPr>
-            <w:tcW w:w="5102" w:type="dxa"/>
+            <w:tcW w:w="5101" w:type="dxa"/>
             <w:tcBorders>
               <w:top w:val="nil"/>
               <w:left w:val="single" w:sz="2" w:space="0" w:color="000001"/>
@@ -36899,7 +36899,7 @@
             </w:tcBorders>
             <w:shd w:fill="FFFFFF" w:val="clear"/>
             <w:tcMar>
-              <w:left w:w="48" w:type="dxa"/>
+              <w:left w:w="45" w:type="dxa"/>
             </w:tcMar>
           </w:tcPr>
           <w:p>
@@ -45100,14 +45100,676 @@
           <w:b/>
           <w:bCs/>
         </w:rPr>
-        <w:t>Hello World P</w:t>
-      </w:r>
-      <w:r>
+        <w:t>Hello World P166</w:t>
+      </w:r>
+    </w:p>
+    <w:p>
+      <w:pPr>
+        <w:pStyle w:val="Normal"/>
+        <w:shd w:fill="FFFFFF" w:val="clear"/>
+        <w:rPr/>
+      </w:pPr>
+      <w:r>
+        <w:rPr/>
+        <w:tab/>
+      </w:r>
+      <w:r>
+        <w:rPr/>
+        <w:t>我们提到，完成从实模式到保护模式跳转这一任务的应该是</w:t>
+      </w:r>
+      <w:r>
+        <w:rPr/>
+        <w:t>Loader</w:t>
+      </w:r>
+      <w:r>
+        <w:rPr/>
+        <w:t>，那么</w:t>
+      </w:r>
+      <w:r>
+        <w:rPr/>
+        <w:t>Loader</w:t>
+      </w:r>
+      <w:r>
+        <w:rPr/>
+        <w:t>应该走多远呢？只完成跳转，还是应该把</w:t>
+      </w:r>
+      <w:r>
+        <w:rPr/>
+        <w:t>GDT</w:t>
+      </w:r>
+      <w:r>
+        <w:rPr/>
+        <w:t>、</w:t>
+      </w:r>
+      <w:r>
+        <w:rPr/>
+        <w:t>IDT</w:t>
+      </w:r>
+      <w:r>
+        <w:rPr/>
+        <w:t>、</w:t>
+      </w:r>
+      <w:r>
+        <w:rPr/>
+        <w:t>8259A</w:t>
+      </w:r>
+      <w:r>
+        <w:rPr/>
+        <w:t>等内容准备完备？实际上，从逻辑上讲，</w:t>
+      </w:r>
+      <w:r>
+        <w:rPr/>
+        <w:t>Loader</w:t>
+      </w:r>
+      <w:r>
+        <w:rPr/>
+        <w:t>不是操作系统的一部分，所以不应该越俎代庖。而且，你一定也希望早早结束</w:t>
+      </w:r>
+      <w:r>
+        <w:rPr/>
+        <w:t>Loader</w:t>
+      </w:r>
+      <w:r>
+        <w:rPr/>
+        <w:t>的工作进入正题。所以，我们还是要让</w:t>
+      </w:r>
+      <w:r>
+        <w:rPr/>
+        <w:t>Loader</w:t>
+      </w:r>
+      <w:r>
+        <w:rPr/>
+        <w:t>尽量简单，其余的工作留给内核来做。</w:t>
+      </w:r>
+    </w:p>
+    <w:p>
+      <w:pPr>
+        <w:pStyle w:val="Normal"/>
+        <w:shd w:fill="FFFFFF" w:val="clear"/>
+        <w:rPr/>
+      </w:pPr>
+      <w:r>
+        <w:rPr/>
+        <w:tab/>
+      </w:r>
+      <w:r>
+        <w:rPr/>
+        <w:t>之所以提到这个问题，是因为我们需要知道内核应该由哪些编程语言来完成。我们当然希望尽早摆脱汇编进入</w:t>
+      </w:r>
+      <w:r>
+        <w:rPr/>
+        <w:t>C</w:t>
+      </w:r>
+      <w:r>
+        <w:rPr/>
+        <w:t>的世界。但事实上却的确还有一些功能需要继续使用汇编来完成其中的部分代码，比如时钟中断处理、异常处理等。你将会发现，甚至于进程调度的一部分代码也是用汇编来完成的。</w:t>
+      </w:r>
+    </w:p>
+    <w:p>
+      <w:pPr>
+        <w:pStyle w:val="Normal"/>
+        <w:shd w:fill="FFFFFF" w:val="clear"/>
+        <w:rPr/>
+      </w:pPr>
+      <w:r>
+        <w:rPr/>
+        <w:tab/>
+      </w:r>
+      <w:r>
+        <w:rPr/>
+        <w:t>所以，在</w:t>
+      </w:r>
+      <w:r>
+        <w:rPr/>
+        <w:t>Linux</w:t>
+      </w:r>
+      <w:r>
+        <w:rPr/>
+        <w:t>下我们仍然离不开汇编。还好，我们选择了</w:t>
+      </w:r>
+      <w:r>
+        <w:rPr/>
+        <w:t>NASM</w:t>
+      </w:r>
+      <w:r>
+        <w:rPr/>
+        <w:t>这一在各种平台都能使用的工具。下面就来体验一下用</w:t>
+      </w:r>
+      <w:r>
+        <w:rPr/>
+        <w:t>NASM</w:t>
+      </w:r>
+      <w:r>
+        <w:rPr/>
+        <w:t>在</w:t>
+      </w:r>
+      <w:r>
+        <w:rPr/>
+        <w:t>Linux</w:t>
+      </w:r>
+      <w:r>
+        <w:rPr/>
+        <w:t>下编程的感觉。</w:t>
+      </w:r>
+    </w:p>
+    <w:p>
+      <w:pPr>
+        <w:pStyle w:val="Normal"/>
+        <w:shd w:fill="FFFFFF" w:val="clear"/>
+        <w:rPr/>
+      </w:pPr>
+      <w:r>
+        <w:rPr/>
+        <w:tab/>
+      </w:r>
+      <w:r>
+        <w:rPr/>
+        <w:t>代码</w:t>
+      </w:r>
+      <w:r>
+        <w:rPr/>
+        <w:t>5-1 chapter5/a/hello.asm</w:t>
+      </w:r>
+    </w:p>
+    <w:p>
+      <w:pPr>
+        <w:pStyle w:val="Normal"/>
+        <w:shd w:fill="DDDDDD" w:val="clear"/>
+        <w:rPr/>
+      </w:pPr>
+      <w:r>
+        <w:rPr/>
+        <w:t xml:space="preserve">[section .data] ; </w:t>
+      </w:r>
+      <w:r>
+        <w:rPr/>
+        <w:t>数据在此</w:t>
+      </w:r>
+    </w:p>
+    <w:p>
+      <w:pPr>
+        <w:pStyle w:val="Normal"/>
+        <w:shd w:fill="DDDDDD" w:val="clear"/>
+        <w:rPr/>
+      </w:pPr>
+      <w:r>
+        <w:rPr/>
+      </w:r>
+    </w:p>
+    <w:p>
+      <w:pPr>
+        <w:pStyle w:val="Normal"/>
+        <w:shd w:fill="DDDDDD" w:val="clear"/>
+        <w:rPr/>
+      </w:pPr>
+      <w:r>
+        <w:rPr/>
+        <w:t>strHello    db  "Hello, world!", 0Ah</w:t>
+      </w:r>
+    </w:p>
+    <w:p>
+      <w:pPr>
+        <w:pStyle w:val="Normal"/>
+        <w:shd w:fill="DDDDDD" w:val="clear"/>
+        <w:rPr/>
+      </w:pPr>
+      <w:r>
+        <w:rPr/>
+        <w:t>STRLEN      equ $ - strHello</w:t>
+      </w:r>
+    </w:p>
+    <w:p>
+      <w:pPr>
+        <w:pStyle w:val="Normal"/>
+        <w:shd w:fill="DDDDDD" w:val="clear"/>
+        <w:rPr/>
+      </w:pPr>
+      <w:r>
+        <w:rPr/>
+      </w:r>
+    </w:p>
+    <w:p>
+      <w:pPr>
+        <w:pStyle w:val="Normal"/>
+        <w:shd w:fill="DDDDDD" w:val="clear"/>
+        <w:rPr/>
+      </w:pPr>
+      <w:r>
+        <w:rPr/>
+      </w:r>
+    </w:p>
+    <w:p>
+      <w:pPr>
+        <w:pStyle w:val="Normal"/>
+        <w:shd w:fill="DDDDDD" w:val="clear"/>
+        <w:rPr/>
+      </w:pPr>
+      <w:r>
+        <w:rPr/>
+        <w:t xml:space="preserve">[section .text] ; </w:t>
+      </w:r>
+      <w:r>
+        <w:rPr/>
+        <w:t>代码在此</w:t>
+      </w:r>
+    </w:p>
+    <w:p>
+      <w:pPr>
+        <w:pStyle w:val="Normal"/>
+        <w:shd w:fill="DDDDDD" w:val="clear"/>
+        <w:rPr/>
+      </w:pPr>
+      <w:r>
+        <w:rPr/>
+      </w:r>
+    </w:p>
+    <w:p>
+      <w:pPr>
+        <w:pStyle w:val="Normal"/>
+        <w:shd w:fill="DDDDDD" w:val="clear"/>
+        <w:rPr/>
+      </w:pPr>
+      <w:r>
+        <w:rPr/>
+        <w:t xml:space="preserve">global _start   ; </w:t>
+      </w:r>
+      <w:r>
+        <w:rPr/>
+        <w:t xml:space="preserve">我们必须导出 </w:t>
+      </w:r>
+      <w:r>
+        <w:rPr/>
+        <w:t xml:space="preserve">_start </w:t>
+      </w:r>
+      <w:r>
+        <w:rPr/>
+        <w:t>这个入口，以便让链接器识别。</w:t>
+      </w:r>
+    </w:p>
+    <w:p>
+      <w:pPr>
+        <w:pStyle w:val="Normal"/>
+        <w:shd w:fill="DDDDDD" w:val="clear"/>
+        <w:rPr/>
+      </w:pPr>
+      <w:r>
+        <w:rPr/>
+      </w:r>
+    </w:p>
+    <w:p>
+      <w:pPr>
+        <w:pStyle w:val="Normal"/>
+        <w:shd w:fill="DDDDDD" w:val="clear"/>
+        <w:rPr/>
+      </w:pPr>
+      <w:r>
+        <w:rPr/>
+        <w:t>_start:</w:t>
+      </w:r>
+    </w:p>
+    <w:p>
+      <w:pPr>
+        <w:pStyle w:val="Normal"/>
+        <w:shd w:fill="DDDDDD" w:val="clear"/>
+        <w:rPr/>
+      </w:pPr>
+      <w:r>
+        <w:rPr/>
+        <w:t xml:space="preserve">    </w:t>
+      </w:r>
+      <w:r>
+        <w:rPr/>
+        <w:t>mov edx, STRLEN</w:t>
+      </w:r>
+    </w:p>
+    <w:p>
+      <w:pPr>
+        <w:pStyle w:val="Normal"/>
+        <w:shd w:fill="DDDDDD" w:val="clear"/>
+        <w:rPr/>
+      </w:pPr>
+      <w:r>
+        <w:rPr/>
+        <w:t xml:space="preserve">    </w:t>
+      </w:r>
+      <w:r>
+        <w:rPr/>
+        <w:t>mov ecx, strHello</w:t>
+      </w:r>
+    </w:p>
+    <w:p>
+      <w:pPr>
+        <w:pStyle w:val="Normal"/>
+        <w:shd w:fill="DDDDDD" w:val="clear"/>
+        <w:rPr/>
+      </w:pPr>
+      <w:r>
+        <w:rPr/>
+        <w:t xml:space="preserve">    </w:t>
+      </w:r>
+      <w:r>
+        <w:rPr/>
+        <w:t>mov ebx, 1</w:t>
+      </w:r>
+    </w:p>
+    <w:p>
+      <w:pPr>
+        <w:pStyle w:val="Normal"/>
+        <w:shd w:fill="DDDDDD" w:val="clear"/>
+        <w:rPr/>
+      </w:pPr>
+      <w:r>
+        <w:rPr/>
+        <w:t xml:space="preserve">    </w:t>
+      </w:r>
+      <w:r>
+        <w:rPr/>
+        <w:t>mov eax, 4      ; sys_write</w:t>
+      </w:r>
+    </w:p>
+    <w:p>
+      <w:pPr>
+        <w:pStyle w:val="Normal"/>
+        <w:shd w:fill="DDDDDD" w:val="clear"/>
+        <w:rPr/>
+      </w:pPr>
+      <w:r>
+        <w:rPr/>
+        <w:t xml:space="preserve">    </w:t>
+      </w:r>
+      <w:r>
+        <w:rPr/>
+        <w:t xml:space="preserve">int 0x80        ; </w:t>
+      </w:r>
+      <w:r>
+        <w:rPr/>
+        <w:t>系统调用</w:t>
+      </w:r>
+    </w:p>
+    <w:p>
+      <w:pPr>
+        <w:pStyle w:val="Normal"/>
+        <w:shd w:fill="DDDDDD" w:val="clear"/>
+        <w:rPr/>
+      </w:pPr>
+      <w:r>
+        <w:rPr/>
+        <w:t xml:space="preserve">    </w:t>
+      </w:r>
+      <w:r>
+        <w:rPr/>
+        <w:t>mov ebx, 0</w:t>
+      </w:r>
+    </w:p>
+    <w:p>
+      <w:pPr>
+        <w:pStyle w:val="Normal"/>
+        <w:shd w:fill="DDDDDD" w:val="clear"/>
+        <w:rPr/>
+      </w:pPr>
+      <w:r>
+        <w:rPr/>
+        <w:t xml:space="preserve">    </w:t>
+      </w:r>
+      <w:r>
+        <w:rPr/>
+        <w:t>mov eax, 1      ; sys_exit</w:t>
+      </w:r>
+    </w:p>
+    <w:p>
+      <w:pPr>
+        <w:pStyle w:val="Normal"/>
+        <w:shd w:fill="DDDDDD" w:val="clear"/>
+        <w:rPr/>
+      </w:pPr>
+      <w:r>
+        <w:rPr/>
+        <w:t xml:space="preserve">    </w:t>
+      </w:r>
+      <w:r>
+        <w:rPr/>
+        <w:t xml:space="preserve">int 0x80        ; </w:t>
+      </w:r>
+      <w:r>
+        <w:rPr/>
+        <w:t>系统调用</w:t>
+      </w:r>
+    </w:p>
+    <w:p>
+      <w:pPr>
+        <w:pStyle w:val="Normal"/>
+        <w:shd w:fill="FFFFFF" w:val="clear"/>
+        <w:rPr/>
+      </w:pPr>
+      <w:r>
+        <w:rPr/>
+        <w:tab/>
+      </w:r>
+      <w:r>
+        <w:rPr/>
+        <w:t>编译、链接和运行，由于本人的机器是</w:t>
+      </w:r>
+      <w:r>
+        <w:rPr/>
+        <w:t>54</w:t>
+      </w:r>
+      <w:r>
+        <w:rPr/>
+        <w:t>位，所以参数是</w:t>
+      </w:r>
+      <w:r>
+        <w:rPr/>
+        <w:t>elf64</w:t>
+      </w:r>
+      <w:r>
+        <w:rPr/>
+        <w:t>，</w:t>
+      </w:r>
+      <w:r>
+        <w:rPr/>
+        <w:t>i386</w:t>
+      </w:r>
+      <w:r>
+        <w:rPr/>
+        <w:t>的参数是</w:t>
+      </w:r>
+      <w:r>
+        <w:rPr/>
+        <w:t>elf</w:t>
+      </w:r>
+    </w:p>
+    <w:p>
+      <w:pPr>
+        <w:pStyle w:val="Normal"/>
+        <w:shd w:fill="DDDDDD" w:val="clear"/>
+        <w:rPr/>
+      </w:pPr>
+      <w:r>
+        <w:rPr/>
+        <w:t>nasm -f elf64 hello.asm -o hello.o</w:t>
+      </w:r>
+    </w:p>
+    <w:p>
+      <w:pPr>
+        <w:pStyle w:val="Normal"/>
+        <w:shd w:fill="DDDDDD" w:val="clear"/>
+        <w:rPr/>
+      </w:pPr>
+      <w:r>
+        <w:rPr/>
+        <w:t>ld -s hello.o -o hello</w:t>
+      </w:r>
+    </w:p>
+    <w:p>
+      <w:pPr>
+        <w:pStyle w:val="Normal"/>
+        <w:shd w:fill="DDDDDD" w:val="clear"/>
+        <w:rPr/>
+      </w:pPr>
+      <w:r>
+        <w:rPr/>
+        <w:t xml:space="preserve">wujian at wujian in ~/MyOS/bochs-work/chapter5/a (master●●) </w:t>
+      </w:r>
+    </w:p>
+    <w:p>
+      <w:pPr>
+        <w:pStyle w:val="Normal"/>
+        <w:shd w:fill="DDDDDD" w:val="clear"/>
+        <w:rPr/>
+      </w:pPr>
+      <w:r>
+        <w:rPr/>
+        <w:t xml:space="preserve">$ ./hello </w:t>
+      </w:r>
+    </w:p>
+    <w:p>
+      <w:pPr>
+        <w:pStyle w:val="Normal"/>
+        <w:shd w:fill="DDDDDD" w:val="clear"/>
+        <w:rPr/>
+      </w:pPr>
+      <w:r>
+        <w:rPr/>
+        <w:t>Hello, world!</w:t>
+      </w:r>
+    </w:p>
+    <w:p>
+      <w:pPr>
+        <w:pStyle w:val="Normal"/>
+        <w:shd w:fill="FFFFFF" w:val="clear"/>
+        <w:rPr/>
+      </w:pPr>
+      <w:r>
+        <w:rPr/>
+        <w:tab/>
+      </w:r>
+      <w:r>
+        <w:rPr/>
+        <w:t>选项“</w:t>
+      </w:r>
+      <w:r>
+        <w:rPr/>
+        <w:t>-s”</w:t>
+      </w:r>
+      <w:r>
+        <w:rPr/>
+        <w:t>中字母</w:t>
+      </w:r>
+      <w:r>
+        <w:rPr/>
+        <w:t>s</w:t>
+      </w:r>
+      <w:r>
+        <w:rPr/>
+        <w:t>是</w:t>
+      </w:r>
+      <w:r>
+        <w:rPr/>
+        <w:t>strip</w:t>
+      </w:r>
+      <w:r>
+        <w:rPr/>
+        <w:t>的简写，可以去掉符号表等内容，可起到对生成的可执行代码减肥之功效。</w:t>
+      </w:r>
+    </w:p>
+    <w:p>
+      <w:pPr>
+        <w:pStyle w:val="Normal"/>
+        <w:shd w:fill="FFFFFF" w:val="clear"/>
+        <w:rPr/>
+      </w:pPr>
+      <w:r>
+        <w:rPr/>
+        <w:tab/>
+      </w:r>
+      <w:r>
+        <w:rPr/>
+        <w:t>我们回头看看代码</w:t>
+      </w:r>
+      <w:r>
+        <w:rPr/>
+        <w:t>5-1</w:t>
+      </w:r>
+      <w:r>
+        <w:rPr/>
+        <w:t>，程序中定义了两个节</w:t>
+      </w:r>
+      <w:r>
+        <w:rPr/>
+        <w:t>(Section)</w:t>
+      </w:r>
+      <w:r>
+        <w:rPr/>
+        <w:t>，一个放数据，一个放代码。在代码中值得注意的一点是，入口默认的是“</w:t>
+      </w:r>
+      <w:r>
+        <w:rPr/>
+        <w:t>_start”</w:t>
+      </w:r>
+      <w:r>
+        <w:rPr/>
+        <w:t>，我们不但要定义它，而且要通过</w:t>
+      </w:r>
+      <w:r>
+        <w:rPr/>
+        <w:t>global</w:t>
+      </w:r>
+      <w:r>
+        <w:rPr/>
+        <w:t>这个关键字将它导出，这样链接程序才能找到它。至于代码本身，你需要知道它们是两个系统调用，用来显示字符串并退出就够了。至于为什么这么做倒不用研究，因为在我们自己的</w:t>
+      </w:r>
+      <w:r>
+        <w:rPr/>
+        <w:t>OS</w:t>
+      </w:r>
+      <w:r>
+        <w:rPr/>
+        <w:t>中根本用不到</w:t>
+      </w:r>
+      <w:r>
+        <w:rPr/>
+        <w:t>Linux</w:t>
+      </w:r>
+      <w:r>
+        <w:rPr/>
+        <w:t>的系统调用。</w:t>
+      </w:r>
+    </w:p>
+    <w:p>
+      <w:pPr>
+        <w:pStyle w:val="2"/>
         <w:rPr>
           <w:b/>
           <w:bCs/>
         </w:rPr>
-        <w:t>166</w:t>
+      </w:pPr>
+      <w:r>
+        <w:rPr>
+          <w:b/>
+          <w:bCs/>
+        </w:rPr>
+        <w:t>5.2</w:t>
+      </w:r>
+      <w:r>
+        <w:rPr>
+          <w:b/>
+          <w:bCs/>
+        </w:rPr>
+        <w:t>再进一步，汇编和</w:t>
+      </w:r>
+      <w:r>
+        <w:rPr>
+          <w:b/>
+          <w:bCs/>
+        </w:rPr>
+        <w:t>C</w:t>
+      </w:r>
+      <w:r>
+        <w:rPr>
+          <w:b/>
+          <w:bCs/>
+        </w:rPr>
+        <w:t>同步使用</w:t>
       </w:r>
     </w:p>
     <w:p>
@@ -45122,71 +45784,15 @@
       </w:r>
       <w:r>
         <w:rPr/>
-        <w:t>我们提到，完成从实模式到保护模式跳转这一任务的应该是</w:t>
-      </w:r>
-      <w:r>
-        <w:rPr/>
-        <w:t>Loader</w:t>
-      </w:r>
-      <w:r>
-        <w:rPr/>
-        <w:t>，那么</w:t>
-      </w:r>
-      <w:r>
-        <w:rPr/>
-        <w:t>Loader</w:t>
-      </w:r>
-      <w:r>
-        <w:rPr/>
-        <w:t>应该走多远呢？只完成跳转，还是应该把</w:t>
-      </w:r>
-      <w:r>
-        <w:rPr/>
-        <w:t>GDT</w:t>
-      </w:r>
-      <w:r>
-        <w:rPr/>
-        <w:t>、</w:t>
-      </w:r>
-      <w:r>
-        <w:rPr/>
-        <w:t>IDT</w:t>
-      </w:r>
-      <w:r>
-        <w:rPr/>
-        <w:t>、</w:t>
-      </w:r>
-      <w:r>
-        <w:rPr/>
-        <w:t>8259A</w:t>
-      </w:r>
-      <w:r>
-        <w:rPr/>
-        <w:t>等内容准备完备？实际上，从逻辑上讲，</w:t>
-      </w:r>
-      <w:r>
-        <w:rPr/>
-        <w:t>Loader</w:t>
-      </w:r>
-      <w:r>
-        <w:rPr/>
-        <w:t>不是操作系统的一部分，所以不应该越俎代庖。而且，你一定也希望早早结束</w:t>
-      </w:r>
-      <w:r>
-        <w:rPr/>
-        <w:t>Loader</w:t>
-      </w:r>
-      <w:r>
-        <w:rPr/>
-        <w:t>的工作进入正题。所以，我们还是要让</w:t>
-      </w:r>
-      <w:r>
-        <w:rPr/>
-        <w:t>Loader</w:t>
-      </w:r>
-      <w:r>
-        <w:rPr/>
-        <w:t>尽量简单，其余的工作留给内核来做。</w:t>
+        <w:t>本次的例子中，汇编和</w:t>
+      </w:r>
+      <w:r>
+        <w:rPr/>
+        <w:t>C</w:t>
+      </w:r>
+      <w:r>
+        <w:rPr/>
+        <w:t>会进行同步调用</w:t>
       </w:r>
     </w:p>
     <w:p>
@@ -45198,10 +45804,62 @@
       <w:r>
         <w:rPr/>
         <w:tab/>
-      </w:r>
-      <w:r>
-        <w:rPr/>
-        <w:t>之所以提到这个问题，是因为我们需要知道内核应该由哪些编程语言来完成。我们当然希望尽早摆脱汇编进入</w:t>
+        <w:drawing>
+          <wp:anchor behindDoc="0" distT="0" distB="0" distL="0" distR="0" simplePos="0" locked="0" layoutInCell="1" allowOverlap="1" relativeHeight="45">
+            <wp:simplePos x="0" y="0"/>
+            <wp:positionH relativeFrom="column">
+              <wp:align>center</wp:align>
+            </wp:positionH>
+            <wp:positionV relativeFrom="paragraph">
+              <wp:align>top</wp:align>
+            </wp:positionV>
+            <wp:extent cx="3395345" cy="1896110"/>
+            <wp:effectExtent l="0" t="0" r="0" b="0"/>
+            <wp:wrapTopAndBottom/>
+            <wp:docPr id="45" name="Picture" descr=""/>
+            <wp:cNvGraphicFramePr>
+              <a:graphicFrameLocks xmlns:a="http://schemas.openxmlformats.org/drawingml/2006/main" noChangeAspect="1"/>
+            </wp:cNvGraphicFramePr>
+            <a:graphic xmlns:a="http://schemas.openxmlformats.org/drawingml/2006/main">
+              <a:graphicData uri="http://schemas.openxmlformats.org/drawingml/2006/picture">
+                <pic:pic xmlns:pic="http://schemas.openxmlformats.org/drawingml/2006/picture">
+                  <pic:nvPicPr>
+                    <pic:cNvPr id="45" name="Picture" descr=""/>
+                    <pic:cNvPicPr>
+                      <a:picLocks noChangeAspect="1" noChangeArrowheads="1"/>
+                    </pic:cNvPicPr>
+                  </pic:nvPicPr>
+                  <pic:blipFill>
+                    <a:blip r:embed="rId49"/>
+                    <a:stretch>
+                      <a:fillRect/>
+                    </a:stretch>
+                  </pic:blipFill>
+                  <pic:spPr bwMode="auto">
+                    <a:xfrm>
+                      <a:off x="0" y="0"/>
+                      <a:ext cx="3395345" cy="1896110"/>
+                    </a:xfrm>
+                    <a:prstGeom prst="rect">
+                      <a:avLst/>
+                    </a:prstGeom>
+                    <a:noFill/>
+                    <a:ln w="9525">
+                      <a:noFill/>
+                      <a:miter lim="800000"/>
+                      <a:headEnd/>
+                      <a:tailEnd/>
+                    </a:ln>
+                  </pic:spPr>
+                </pic:pic>
+              </a:graphicData>
+            </a:graphic>
+          </wp:anchor>
+        </w:drawing>
+      </w:r>
+      <w:r>
+        <w:rPr/>
+        <w:t>之所以这样安排，是因为它包含了汇编代码和</w:t>
       </w:r>
       <w:r>
         <w:rPr/>
@@ -45209,7 +45867,7 @@
       </w:r>
       <w:r>
         <w:rPr/>
-        <w:t>的世界。但事实上却的确还有一些功能需要继续使用汇编来完成其中的部分代码，比如时钟中断处理、异常处理等。你将会发现，甚至于进程调度的一部分代码也是用汇编来完成的。</w:t>
+        <w:t>代码之间相互的调用，今后会用到。</w:t>
       </w:r>
     </w:p>
     <w:p>
@@ -45224,39 +45882,472 @@
       </w:r>
       <w:r>
         <w:rPr/>
-        <w:t>所以，在</w:t>
-      </w:r>
-      <w:r>
-        <w:rPr/>
-        <w:t>Linux</w:t>
-      </w:r>
-      <w:r>
-        <w:rPr/>
-        <w:t>下我们仍然离不开汇编。还好，我们选择了</w:t>
-      </w:r>
-      <w:r>
-        <w:rPr/>
-        <w:t>NASM</w:t>
-      </w:r>
-      <w:r>
-        <w:rPr/>
-        <w:t>这一在各种平台都能使用的工具。下面就来体验一下用</w:t>
-      </w:r>
-      <w:r>
-        <w:rPr/>
-        <w:t>NASM</w:t>
-      </w:r>
-      <w:r>
-        <w:rPr/>
-        <w:t>在</w:t>
-      </w:r>
-      <w:r>
-        <w:rPr/>
-        <w:t>Linux</w:t>
-      </w:r>
-      <w:r>
-        <w:rPr/>
-        <w:t>下编程的感觉。</w:t>
+        <w:t>代码</w:t>
+      </w:r>
+      <w:r>
+        <w:rPr/>
+        <w:t>5-2</w:t>
+      </w:r>
+      <w:r>
+        <w:rPr/>
+        <w:t>，</w:t>
+      </w:r>
+      <w:r>
+        <w:rPr/>
+        <w:t>chapter5/b/foo.asm</w:t>
+      </w:r>
+    </w:p>
+    <w:p>
+      <w:pPr>
+        <w:pStyle w:val="Normal"/>
+        <w:shd w:fill="DDDDDD" w:val="clear"/>
+        <w:rPr/>
+      </w:pPr>
+      <w:r>
+        <w:rPr/>
+        <w:t>extern choose   ; int choose(int a, int b);</w:t>
+      </w:r>
+    </w:p>
+    <w:p>
+      <w:pPr>
+        <w:pStyle w:val="Normal"/>
+        <w:shd w:fill="DDDDDD" w:val="clear"/>
+        <w:rPr/>
+      </w:pPr>
+      <w:r>
+        <w:rPr/>
+      </w:r>
+    </w:p>
+    <w:p>
+      <w:pPr>
+        <w:pStyle w:val="Normal"/>
+        <w:shd w:fill="DDDDDD" w:val="clear"/>
+        <w:rPr/>
+      </w:pPr>
+      <w:r>
+        <w:rPr/>
+      </w:r>
+    </w:p>
+    <w:p>
+      <w:pPr>
+        <w:pStyle w:val="Normal"/>
+        <w:shd w:fill="DDDDDD" w:val="clear"/>
+        <w:rPr/>
+      </w:pPr>
+      <w:r>
+        <w:rPr/>
+        <w:t xml:space="preserve">[section .data] ; </w:t>
+      </w:r>
+      <w:r>
+        <w:rPr/>
+        <w:t>数据在此</w:t>
+      </w:r>
+      <w:r>
+        <w:rPr/>
+      </w:r>
+    </w:p>
+    <w:p>
+      <w:pPr>
+        <w:pStyle w:val="Normal"/>
+        <w:shd w:fill="DDDDDD" w:val="clear"/>
+        <w:rPr/>
+      </w:pPr>
+      <w:r>
+        <w:rPr/>
+      </w:r>
+    </w:p>
+    <w:p>
+      <w:pPr>
+        <w:pStyle w:val="Normal"/>
+        <w:shd w:fill="DDDDDD" w:val="clear"/>
+        <w:rPr/>
+      </w:pPr>
+      <w:r>
+        <w:rPr/>
+        <w:t>num1st      dd  3</w:t>
+      </w:r>
+    </w:p>
+    <w:p>
+      <w:pPr>
+        <w:pStyle w:val="Normal"/>
+        <w:shd w:fill="DDDDDD" w:val="clear"/>
+        <w:rPr/>
+      </w:pPr>
+      <w:r>
+        <w:rPr/>
+        <w:t>num2nd      dd  4</w:t>
+      </w:r>
+    </w:p>
+    <w:p>
+      <w:pPr>
+        <w:pStyle w:val="Normal"/>
+        <w:shd w:fill="DDDDDD" w:val="clear"/>
+        <w:rPr/>
+      </w:pPr>
+      <w:r>
+        <w:rPr/>
+      </w:r>
+    </w:p>
+    <w:p>
+      <w:pPr>
+        <w:pStyle w:val="Normal"/>
+        <w:shd w:fill="DDDDDD" w:val="clear"/>
+        <w:rPr/>
+      </w:pPr>
+      <w:r>
+        <w:rPr/>
+      </w:r>
+    </w:p>
+    <w:p>
+      <w:pPr>
+        <w:pStyle w:val="Normal"/>
+        <w:shd w:fill="DDDDDD" w:val="clear"/>
+        <w:rPr/>
+      </w:pPr>
+      <w:r>
+        <w:rPr/>
+        <w:t xml:space="preserve">[section .text] ; </w:t>
+      </w:r>
+      <w:r>
+        <w:rPr/>
+        <w:t>代码在此</w:t>
+      </w:r>
+      <w:r>
+        <w:rPr/>
+      </w:r>
+    </w:p>
+    <w:p>
+      <w:pPr>
+        <w:pStyle w:val="Normal"/>
+        <w:shd w:fill="DDDDDD" w:val="clear"/>
+        <w:rPr/>
+      </w:pPr>
+      <w:r>
+        <w:rPr/>
+      </w:r>
+    </w:p>
+    <w:p>
+      <w:pPr>
+        <w:pStyle w:val="Normal"/>
+        <w:shd w:fill="DDDDDD" w:val="clear"/>
+        <w:rPr/>
+      </w:pPr>
+      <w:r>
+        <w:rPr/>
+        <w:t xml:space="preserve">global _start   ; </w:t>
+      </w:r>
+      <w:r>
+        <w:rPr/>
+        <w:t xml:space="preserve">我们必须导出 </w:t>
+      </w:r>
+      <w:r>
+        <w:rPr/>
+        <w:t xml:space="preserve">_start </w:t>
+      </w:r>
+      <w:r>
+        <w:rPr/>
+        <w:t>这个入口，以便让链接器识别。</w:t>
+      </w:r>
+      <w:r>
+        <w:rPr/>
+      </w:r>
+    </w:p>
+    <w:p>
+      <w:pPr>
+        <w:pStyle w:val="Normal"/>
+        <w:shd w:fill="DDDDDD" w:val="clear"/>
+        <w:rPr/>
+      </w:pPr>
+      <w:r>
+        <w:rPr/>
+        <w:t xml:space="preserve">global myprint  ; </w:t>
+      </w:r>
+      <w:r>
+        <w:rPr/>
+        <w:t xml:space="preserve">导出这个函数为了让 </w:t>
+      </w:r>
+      <w:r>
+        <w:rPr/>
+        <w:t xml:space="preserve">bar.c </w:t>
+      </w:r>
+      <w:r>
+        <w:rPr/>
+        <w:t>使用</w:t>
+      </w:r>
+      <w:r>
+        <w:rPr/>
+      </w:r>
+    </w:p>
+    <w:p>
+      <w:pPr>
+        <w:pStyle w:val="Normal"/>
+        <w:shd w:fill="DDDDDD" w:val="clear"/>
+        <w:rPr/>
+      </w:pPr>
+      <w:r>
+        <w:rPr/>
+      </w:r>
+    </w:p>
+    <w:p>
+      <w:pPr>
+        <w:pStyle w:val="Normal"/>
+        <w:shd w:fill="DDDDDD" w:val="clear"/>
+        <w:rPr/>
+      </w:pPr>
+      <w:r>
+        <w:rPr/>
+        <w:t>_start:</w:t>
+      </w:r>
+    </w:p>
+    <w:p>
+      <w:pPr>
+        <w:pStyle w:val="Normal"/>
+        <w:shd w:fill="DDDDDD" w:val="clear"/>
+        <w:rPr/>
+      </w:pPr>
+      <w:r>
+        <w:rPr/>
+        <w:t xml:space="preserve">    </w:t>
+      </w:r>
+      <w:r>
+        <w:rPr/>
+        <w:t>push    num2nd      ; ┓</w:t>
+      </w:r>
+    </w:p>
+    <w:p>
+      <w:pPr>
+        <w:pStyle w:val="Normal"/>
+        <w:shd w:fill="DDDDDD" w:val="clear"/>
+        <w:rPr/>
+      </w:pPr>
+      <w:r>
+        <w:rPr/>
+        <w:t xml:space="preserve">    </w:t>
+      </w:r>
+      <w:r>
+        <w:rPr/>
+        <w:t>push    num1st      ; ┃</w:t>
+      </w:r>
+    </w:p>
+    <w:p>
+      <w:pPr>
+        <w:pStyle w:val="Normal"/>
+        <w:shd w:fill="DDDDDD" w:val="clear"/>
+        <w:rPr/>
+      </w:pPr>
+      <w:r>
+        <w:rPr/>
+        <w:t xml:space="preserve">    </w:t>
+      </w:r>
+      <w:r>
+        <w:rPr/>
+        <w:t>call    choose      ; ┣ choose(num1st, num2nd);</w:t>
+      </w:r>
+    </w:p>
+    <w:p>
+      <w:pPr>
+        <w:pStyle w:val="Normal"/>
+        <w:shd w:fill="DDDDDD" w:val="clear"/>
+        <w:rPr/>
+      </w:pPr>
+      <w:r>
+        <w:rPr/>
+        <w:t xml:space="preserve">    </w:t>
+      </w:r>
+      <w:r>
+        <w:rPr/>
+        <w:t>add esp, 4      ; ┛</w:t>
+      </w:r>
+    </w:p>
+    <w:p>
+      <w:pPr>
+        <w:pStyle w:val="Normal"/>
+        <w:shd w:fill="DDDDDD" w:val="clear"/>
+        <w:rPr/>
+      </w:pPr>
+      <w:r>
+        <w:rPr/>
+      </w:r>
+    </w:p>
+    <w:p>
+      <w:pPr>
+        <w:pStyle w:val="Normal"/>
+        <w:shd w:fill="DDDDDD" w:val="clear"/>
+        <w:rPr/>
+      </w:pPr>
+      <w:r>
+        <w:rPr/>
+        <w:t xml:space="preserve">    </w:t>
+      </w:r>
+      <w:r>
+        <w:rPr/>
+        <w:t>mov ebx, 0</w:t>
+      </w:r>
+    </w:p>
+    <w:p>
+      <w:pPr>
+        <w:pStyle w:val="Normal"/>
+        <w:shd w:fill="DDDDDD" w:val="clear"/>
+        <w:rPr/>
+      </w:pPr>
+      <w:r>
+        <w:rPr/>
+        <w:t xml:space="preserve">    </w:t>
+      </w:r>
+      <w:r>
+        <w:rPr/>
+        <w:t>mov eax, 1      ; sys_exit</w:t>
+      </w:r>
+    </w:p>
+    <w:p>
+      <w:pPr>
+        <w:pStyle w:val="Normal"/>
+        <w:shd w:fill="DDDDDD" w:val="clear"/>
+        <w:rPr/>
+      </w:pPr>
+      <w:r>
+        <w:rPr/>
+        <w:t xml:space="preserve">    </w:t>
+      </w:r>
+      <w:r>
+        <w:rPr/>
+        <w:t xml:space="preserve">int 0x80        ; </w:t>
+      </w:r>
+      <w:r>
+        <w:rPr/>
+        <w:t>系统调用</w:t>
+      </w:r>
+      <w:r>
+        <w:rPr/>
+      </w:r>
+    </w:p>
+    <w:p>
+      <w:pPr>
+        <w:pStyle w:val="Normal"/>
+        <w:shd w:fill="DDDDDD" w:val="clear"/>
+        <w:rPr/>
+      </w:pPr>
+      <w:r>
+        <w:rPr/>
+      </w:r>
+    </w:p>
+    <w:p>
+      <w:pPr>
+        <w:pStyle w:val="Normal"/>
+        <w:shd w:fill="DDDDDD" w:val="clear"/>
+        <w:rPr/>
+      </w:pPr>
+      <w:r>
+        <w:rPr/>
+        <w:t>; void myprint(char* msg, int len)</w:t>
+      </w:r>
+    </w:p>
+    <w:p>
+      <w:pPr>
+        <w:pStyle w:val="Normal"/>
+        <w:shd w:fill="DDDDDD" w:val="clear"/>
+        <w:rPr/>
+      </w:pPr>
+      <w:r>
+        <w:rPr/>
+        <w:t>myprint:</w:t>
+      </w:r>
+    </w:p>
+    <w:p>
+      <w:pPr>
+        <w:pStyle w:val="Normal"/>
+        <w:shd w:fill="DDDDDD" w:val="clear"/>
+        <w:rPr/>
+      </w:pPr>
+      <w:r>
+        <w:rPr/>
+        <w:t xml:space="preserve">    </w:t>
+      </w:r>
+      <w:r>
+        <w:rPr/>
+        <w:t>mov edx, [esp + 8]  ; len</w:t>
+      </w:r>
+    </w:p>
+    <w:p>
+      <w:pPr>
+        <w:pStyle w:val="Normal"/>
+        <w:shd w:fill="DDDDDD" w:val="clear"/>
+        <w:rPr/>
+      </w:pPr>
+      <w:r>
+        <w:rPr/>
+        <w:t xml:space="preserve">    </w:t>
+      </w:r>
+      <w:r>
+        <w:rPr/>
+        <w:t>mov ecx, [esp + 4]  ; msg</w:t>
+      </w:r>
+    </w:p>
+    <w:p>
+      <w:pPr>
+        <w:pStyle w:val="Normal"/>
+        <w:shd w:fill="DDDDDD" w:val="clear"/>
+        <w:rPr/>
+      </w:pPr>
+      <w:r>
+        <w:rPr/>
+        <w:t xml:space="preserve">    </w:t>
+      </w:r>
+      <w:r>
+        <w:rPr/>
+        <w:t>mov ebx, 1</w:t>
+      </w:r>
+    </w:p>
+    <w:p>
+      <w:pPr>
+        <w:pStyle w:val="Normal"/>
+        <w:shd w:fill="DDDDDD" w:val="clear"/>
+        <w:rPr/>
+      </w:pPr>
+      <w:r>
+        <w:rPr/>
+        <w:t xml:space="preserve">    </w:t>
+      </w:r>
+      <w:r>
+        <w:rPr/>
+        <w:t>mov eax, 4      ; sys_write</w:t>
+      </w:r>
+    </w:p>
+    <w:p>
+      <w:pPr>
+        <w:pStyle w:val="Normal"/>
+        <w:shd w:fill="DDDDDD" w:val="clear"/>
+        <w:rPr/>
+      </w:pPr>
+      <w:r>
+        <w:rPr/>
+        <w:t xml:space="preserve">    </w:t>
+      </w:r>
+      <w:r>
+        <w:rPr/>
+        <w:t xml:space="preserve">int 0x80        ; </w:t>
+      </w:r>
+      <w:r>
+        <w:rPr/>
+        <w:t>系统调用</w:t>
+      </w:r>
+      <w:r>
+        <w:rPr/>
+      </w:r>
+    </w:p>
+    <w:p>
+      <w:pPr>
+        <w:pStyle w:val="Normal"/>
+        <w:shd w:fill="DDDDDD" w:val="clear"/>
+        <w:rPr/>
+      </w:pPr>
+      <w:r>
+        <w:rPr/>
+        <w:t xml:space="preserve">    </w:t>
+      </w:r>
+      <w:r>
+        <w:rPr/>
+        <w:t>ret</w:t>
       </w:r>
     </w:p>
     <w:p>
@@ -45271,317 +46362,150 @@
       </w:r>
       <w:r>
         <w:rPr/>
+        <w:t>(1)</w:t>
+      </w:r>
+      <w:r>
+        <w:rPr/>
+        <w:t>函数</w:t>
+      </w:r>
+      <w:r>
+        <w:rPr/>
+        <w:t>myprint</w:t>
+      </w:r>
+      <w:r>
+        <w:rPr/>
+        <w:t>由关键字</w:t>
+      </w:r>
+      <w:r>
+        <w:rPr/>
+        <w:t>global</w:t>
+      </w:r>
+      <w:r>
+        <w:rPr/>
+        <w:t>导出，给</w:t>
+      </w:r>
+      <w:r>
+        <w:rPr/>
+        <w:t>bar.c</w:t>
+      </w:r>
+      <w:r>
+        <w:rPr/>
+        <w:t>用</w:t>
+      </w:r>
+    </w:p>
+    <w:p>
+      <w:pPr>
+        <w:pStyle w:val="Normal"/>
+        <w:shd w:fill="FFFFFF" w:val="clear"/>
+        <w:rPr/>
+      </w:pPr>
+      <w:r>
+        <w:rPr/>
+        <w:tab/>
+      </w:r>
+      <w:r>
+        <w:rPr/>
+        <w:t>(2)</w:t>
+      </w:r>
+      <w:r>
+        <w:rPr/>
+        <w:t>由于用到</w:t>
+      </w:r>
+      <w:r>
+        <w:rPr/>
+        <w:t>C</w:t>
+      </w:r>
+      <w:r>
+        <w:rPr/>
+        <w:t>函数</w:t>
+      </w:r>
+      <w:r>
+        <w:rPr/>
+        <w:t>choose</w:t>
+      </w:r>
+      <w:r>
+        <w:rPr/>
+        <w:t>，所以要用</w:t>
+      </w:r>
+      <w:r>
+        <w:rPr/>
+        <w:t>extern</w:t>
+      </w:r>
+      <w:r>
+        <w:rPr/>
+        <w:t>声明</w:t>
+      </w:r>
+    </w:p>
+    <w:p>
+      <w:pPr>
+        <w:pStyle w:val="Normal"/>
+        <w:shd w:fill="FFFFFF" w:val="clear"/>
+        <w:rPr/>
+      </w:pPr>
+      <w:r>
+        <w:rPr/>
+        <w:tab/>
+      </w:r>
+      <w:r>
+        <w:rPr/>
+        <w:t>(3)</w:t>
+      </w:r>
+      <w:r>
+        <w:rPr/>
+        <w:t>无论是</w:t>
+      </w:r>
+      <w:r>
+        <w:rPr/>
+        <w:t>myprint</w:t>
+      </w:r>
+      <w:r>
+        <w:rPr/>
+        <w:t>还是</w:t>
+      </w:r>
+      <w:r>
+        <w:rPr/>
+        <w:t>choose</w:t>
+      </w:r>
+      <w:r>
+        <w:rPr/>
+        <w:t>，遵循的都是</w:t>
+      </w:r>
+      <w:r>
+        <w:rPr/>
+        <w:t>C</w:t>
+      </w:r>
+      <w:r>
+        <w:rPr/>
+        <w:t>的调用约定，后面的参数先入栈，并由调用者清理堆栈</w:t>
+      </w:r>
+    </w:p>
+    <w:p>
+      <w:pPr>
+        <w:pStyle w:val="Normal"/>
+        <w:shd w:fill="FFFFFF" w:val="clear"/>
+        <w:rPr/>
+      </w:pPr>
+      <w:r>
+        <w:rPr/>
+      </w:r>
+    </w:p>
+    <w:p>
+      <w:pPr>
+        <w:pStyle w:val="Normal"/>
+        <w:shd w:fill="FFFFFF" w:val="clear"/>
+        <w:rPr/>
+      </w:pPr>
+      <w:r>
+        <w:rPr/>
+        <w:tab/>
+      </w:r>
+      <w:r>
+        <w:rPr/>
         <w:t>代码</w:t>
       </w:r>
       <w:r>
         <w:rPr/>
-        <w:t>5-1 chapter5/a/hello.asm</w:t>
-      </w:r>
-    </w:p>
-    <w:p>
-      <w:pPr>
-        <w:pStyle w:val="Normal"/>
-        <w:shd w:fill="DDDDDD" w:val="clear"/>
-        <w:rPr/>
-      </w:pPr>
-      <w:r>
-        <w:rPr/>
-        <w:t xml:space="preserve">[section .data] ; </w:t>
-      </w:r>
-      <w:r>
-        <w:rPr/>
-        <w:t>数据在此</w:t>
-      </w:r>
-      <w:r>
-        <w:rPr/>
-      </w:r>
-    </w:p>
-    <w:p>
-      <w:pPr>
-        <w:pStyle w:val="Normal"/>
-        <w:shd w:fill="DDDDDD" w:val="clear"/>
-        <w:rPr/>
-      </w:pPr>
-      <w:r>
-        <w:rPr/>
-      </w:r>
-    </w:p>
-    <w:p>
-      <w:pPr>
-        <w:pStyle w:val="Normal"/>
-        <w:shd w:fill="DDDDDD" w:val="clear"/>
-        <w:rPr/>
-      </w:pPr>
-      <w:r>
-        <w:rPr/>
-        <w:t>strHello    db  "Hello, world!", 0Ah</w:t>
-      </w:r>
-    </w:p>
-    <w:p>
-      <w:pPr>
-        <w:pStyle w:val="Normal"/>
-        <w:shd w:fill="DDDDDD" w:val="clear"/>
-        <w:rPr/>
-      </w:pPr>
-      <w:r>
-        <w:rPr/>
-        <w:t>STRLEN      equ $ - strHello</w:t>
-      </w:r>
-    </w:p>
-    <w:p>
-      <w:pPr>
-        <w:pStyle w:val="Normal"/>
-        <w:shd w:fill="DDDDDD" w:val="clear"/>
-        <w:rPr/>
-      </w:pPr>
-      <w:r>
-        <w:rPr/>
-      </w:r>
-    </w:p>
-    <w:p>
-      <w:pPr>
-        <w:pStyle w:val="Normal"/>
-        <w:shd w:fill="DDDDDD" w:val="clear"/>
-        <w:rPr/>
-      </w:pPr>
-      <w:r>
-        <w:rPr/>
-      </w:r>
-    </w:p>
-    <w:p>
-      <w:pPr>
-        <w:pStyle w:val="Normal"/>
-        <w:shd w:fill="DDDDDD" w:val="clear"/>
-        <w:rPr/>
-      </w:pPr>
-      <w:r>
-        <w:rPr/>
-        <w:t xml:space="preserve">[section .text] ; </w:t>
-      </w:r>
-      <w:r>
-        <w:rPr/>
-        <w:t>代码在此</w:t>
-      </w:r>
-      <w:r>
-        <w:rPr/>
-      </w:r>
-    </w:p>
-    <w:p>
-      <w:pPr>
-        <w:pStyle w:val="Normal"/>
-        <w:shd w:fill="DDDDDD" w:val="clear"/>
-        <w:rPr/>
-      </w:pPr>
-      <w:r>
-        <w:rPr/>
-      </w:r>
-    </w:p>
-    <w:p>
-      <w:pPr>
-        <w:pStyle w:val="Normal"/>
-        <w:shd w:fill="DDDDDD" w:val="clear"/>
-        <w:rPr/>
-      </w:pPr>
-      <w:r>
-        <w:rPr/>
-        <w:t xml:space="preserve">global _start   ; </w:t>
-      </w:r>
-      <w:r>
-        <w:rPr/>
-        <w:t xml:space="preserve">我们必须导出 </w:t>
-      </w:r>
-      <w:r>
-        <w:rPr/>
-        <w:t xml:space="preserve">_start </w:t>
-      </w:r>
-      <w:r>
-        <w:rPr/>
-        <w:t>这个入口，以便让链接器识别。</w:t>
-      </w:r>
-      <w:r>
-        <w:rPr/>
-      </w:r>
-    </w:p>
-    <w:p>
-      <w:pPr>
-        <w:pStyle w:val="Normal"/>
-        <w:shd w:fill="DDDDDD" w:val="clear"/>
-        <w:rPr/>
-      </w:pPr>
-      <w:r>
-        <w:rPr/>
-      </w:r>
-    </w:p>
-    <w:p>
-      <w:pPr>
-        <w:pStyle w:val="Normal"/>
-        <w:shd w:fill="DDDDDD" w:val="clear"/>
-        <w:rPr/>
-      </w:pPr>
-      <w:r>
-        <w:rPr/>
-        <w:t>_start:</w:t>
-      </w:r>
-    </w:p>
-    <w:p>
-      <w:pPr>
-        <w:pStyle w:val="Normal"/>
-        <w:shd w:fill="DDDDDD" w:val="clear"/>
-        <w:rPr/>
-      </w:pPr>
-      <w:r>
-        <w:rPr/>
-        <w:t xml:space="preserve">    </w:t>
-      </w:r>
-      <w:r>
-        <w:rPr/>
-        <w:t>mov edx, STRLEN</w:t>
-      </w:r>
-    </w:p>
-    <w:p>
-      <w:pPr>
-        <w:pStyle w:val="Normal"/>
-        <w:shd w:fill="DDDDDD" w:val="clear"/>
-        <w:rPr/>
-      </w:pPr>
-      <w:r>
-        <w:rPr/>
-        <w:t xml:space="preserve">    </w:t>
-      </w:r>
-      <w:r>
-        <w:rPr/>
-        <w:t>mov ecx, strHello</w:t>
-      </w:r>
-    </w:p>
-    <w:p>
-      <w:pPr>
-        <w:pStyle w:val="Normal"/>
-        <w:shd w:fill="DDDDDD" w:val="clear"/>
-        <w:rPr/>
-      </w:pPr>
-      <w:r>
-        <w:rPr/>
-        <w:t xml:space="preserve">    </w:t>
-      </w:r>
-      <w:r>
-        <w:rPr/>
-        <w:t>mov ebx, 1</w:t>
-      </w:r>
-    </w:p>
-    <w:p>
-      <w:pPr>
-        <w:pStyle w:val="Normal"/>
-        <w:shd w:fill="DDDDDD" w:val="clear"/>
-        <w:rPr/>
-      </w:pPr>
-      <w:r>
-        <w:rPr/>
-        <w:t xml:space="preserve">    </w:t>
-      </w:r>
-      <w:r>
-        <w:rPr/>
-        <w:t>mov eax, 4      ; sys_write</w:t>
-      </w:r>
-    </w:p>
-    <w:p>
-      <w:pPr>
-        <w:pStyle w:val="Normal"/>
-        <w:shd w:fill="DDDDDD" w:val="clear"/>
-        <w:rPr/>
-      </w:pPr>
-      <w:r>
-        <w:rPr/>
-        <w:t xml:space="preserve">    </w:t>
-      </w:r>
-      <w:r>
-        <w:rPr/>
-        <w:t xml:space="preserve">int 0x80        ; </w:t>
-      </w:r>
-      <w:r>
-        <w:rPr/>
-        <w:t>系统调用</w:t>
-      </w:r>
-      <w:r>
-        <w:rPr/>
-      </w:r>
-    </w:p>
-    <w:p>
-      <w:pPr>
-        <w:pStyle w:val="Normal"/>
-        <w:shd w:fill="DDDDDD" w:val="clear"/>
-        <w:rPr/>
-      </w:pPr>
-      <w:r>
-        <w:rPr/>
-        <w:t xml:space="preserve">    </w:t>
-      </w:r>
-      <w:r>
-        <w:rPr/>
-        <w:t>mov ebx, 0</w:t>
-      </w:r>
-    </w:p>
-    <w:p>
-      <w:pPr>
-        <w:pStyle w:val="Normal"/>
-        <w:shd w:fill="DDDDDD" w:val="clear"/>
-        <w:rPr/>
-      </w:pPr>
-      <w:r>
-        <w:rPr/>
-        <w:t xml:space="preserve">    </w:t>
-      </w:r>
-      <w:r>
-        <w:rPr/>
-        <w:t>mov eax, 1      ; sys_exit</w:t>
-      </w:r>
-    </w:p>
-    <w:p>
-      <w:pPr>
-        <w:pStyle w:val="Normal"/>
-        <w:shd w:fill="DDDDDD" w:val="clear"/>
-        <w:rPr/>
-      </w:pPr>
-      <w:r>
-        <w:rPr/>
-        <w:t xml:space="preserve">    </w:t>
-      </w:r>
-      <w:r>
-        <w:rPr/>
-        <w:t xml:space="preserve">int 0x80        ; </w:t>
-      </w:r>
-      <w:r>
-        <w:rPr/>
-        <w:t>系统调用</w:t>
-      </w:r>
-      <w:r>
-        <w:rPr/>
-      </w:r>
-    </w:p>
-    <w:p>
-      <w:pPr>
-        <w:pStyle w:val="Normal"/>
-        <w:shd w:fill="FFFFFF" w:val="clear"/>
-        <w:rPr/>
-      </w:pPr>
-      <w:r>
-        <w:rPr/>
-        <w:tab/>
-      </w:r>
-      <w:r>
-        <w:rPr/>
-        <w:t>编译、链接和运行，由于本人的机器是</w:t>
-      </w:r>
-      <w:r>
-        <w:rPr/>
-        <w:t>54</w:t>
-      </w:r>
-      <w:r>
-        <w:rPr/>
-        <w:t>位，所以参数是</w:t>
-      </w:r>
-      <w:r>
-        <w:rPr/>
-        <w:t>elf64</w:t>
+        <w:t>5-3</w:t>
       </w:r>
       <w:r>
         <w:rPr/>
@@ -45589,172 +46513,220 @@
       </w:r>
       <w:r>
         <w:rPr/>
-        <w:t>i386</w:t>
-      </w:r>
-      <w:r>
-        <w:rPr/>
-        <w:t>的参数是</w:t>
-      </w:r>
-      <w:r>
-        <w:rPr/>
-        <w:t>elf</w:t>
-      </w:r>
-    </w:p>
-    <w:p>
-      <w:pPr>
-        <w:pStyle w:val="Normal"/>
-        <w:shd w:fill="DDDDDD" w:val="clear"/>
-        <w:rPr/>
-      </w:pPr>
-      <w:r>
-        <w:rPr/>
-        <w:t>nasm -f elf64 hello.asm -o hello.o</w:t>
-      </w:r>
-    </w:p>
-    <w:p>
-      <w:pPr>
-        <w:pStyle w:val="Normal"/>
-        <w:shd w:fill="DDDDDD" w:val="clear"/>
-        <w:rPr/>
-      </w:pPr>
-      <w:r>
-        <w:rPr/>
-        <w:t>ld -s hello.o -o hello</w:t>
-      </w:r>
-    </w:p>
-    <w:p>
-      <w:pPr>
-        <w:pStyle w:val="Normal"/>
-        <w:shd w:fill="DDDDDD" w:val="clear"/>
-        <w:rPr/>
-      </w:pPr>
-      <w:r>
-        <w:rPr/>
-        <w:t xml:space="preserve">wujian at wujian in ~/MyOS/bochs-work/chapter5/a (master●●) </w:t>
-      </w:r>
-    </w:p>
-    <w:p>
-      <w:pPr>
-        <w:pStyle w:val="Normal"/>
-        <w:shd w:fill="DDDDDD" w:val="clear"/>
-        <w:rPr/>
-      </w:pPr>
-      <w:r>
-        <w:rPr/>
-        <w:t xml:space="preserve">$ ./hello </w:t>
-      </w:r>
-    </w:p>
-    <w:p>
-      <w:pPr>
-        <w:pStyle w:val="Normal"/>
-        <w:shd w:fill="DDDDDD" w:val="clear"/>
-        <w:rPr/>
-      </w:pPr>
-      <w:r>
-        <w:rPr/>
-        <w:t>Hello, world!</w:t>
-      </w:r>
-    </w:p>
-    <w:p>
-      <w:pPr>
-        <w:pStyle w:val="Normal"/>
-        <w:shd w:fill="FFFFFF" w:val="clear"/>
-        <w:rPr/>
-      </w:pPr>
-      <w:r>
-        <w:rPr/>
-        <w:tab/>
-      </w:r>
-      <w:r>
-        <w:rPr/>
-        <w:t>选项“</w:t>
-      </w:r>
-      <w:r>
-        <w:rPr/>
-        <w:t>-s”</w:t>
-      </w:r>
-      <w:r>
-        <w:rPr/>
-        <w:t>中字母</w:t>
-      </w:r>
-      <w:r>
-        <w:rPr/>
-        <w:t>s</w:t>
-      </w:r>
-      <w:r>
-        <w:rPr/>
-        <w:t>是</w:t>
-      </w:r>
-      <w:r>
-        <w:rPr/>
-        <w:t>strip</w:t>
-      </w:r>
-      <w:r>
-        <w:rPr/>
-        <w:t>的简写，可以去掉符号表等内容，可起到对生成的可执行代码减肥之功效。</w:t>
-      </w:r>
-    </w:p>
-    <w:p>
-      <w:pPr>
-        <w:pStyle w:val="Normal"/>
-        <w:shd w:fill="FFFFFF" w:val="clear"/>
-        <w:rPr/>
-      </w:pPr>
-      <w:r>
-        <w:rPr/>
-        <w:tab/>
-      </w:r>
-      <w:r>
-        <w:rPr/>
-        <w:t>我们回头看看代码</w:t>
-      </w:r>
-      <w:r>
-        <w:rPr/>
-        <w:t>5-1</w:t>
-      </w:r>
-      <w:r>
-        <w:rPr/>
-        <w:t>，程序中定义了两个节</w:t>
-      </w:r>
-      <w:r>
-        <w:rPr/>
-        <w:t>(Section)</w:t>
-      </w:r>
-      <w:r>
-        <w:rPr/>
-        <w:t>，一个放数据，一个放代码。在代码中值得注意的一点是，入口默认的是“</w:t>
-      </w:r>
-      <w:r>
-        <w:rPr/>
-        <w:t>_start”</w:t>
-      </w:r>
-      <w:r>
-        <w:rPr/>
-        <w:t>，我们不但要定义它，而且要通过</w:t>
-      </w:r>
-      <w:r>
-        <w:rPr/>
-        <w:t>global</w:t>
-      </w:r>
-      <w:r>
-        <w:rPr/>
-        <w:t>这个关键字将它导出，这样链接程序才能找到它。至于代码本身，你需要知道它们是两个系统调用，用来显示字符串并退出就够了。至于为什么这么做倒不用研究，因为在我们自己的</w:t>
-      </w:r>
-      <w:r>
-        <w:rPr/>
-        <w:t>OS</w:t>
-      </w:r>
-      <w:r>
-        <w:rPr/>
-        <w:t>中根本用不到</w:t>
-      </w:r>
-      <w:r>
-        <w:rPr/>
-        <w:t>Linux</w:t>
-      </w:r>
-      <w:r>
-        <w:rPr/>
-        <w:t>的系统调用。</w:t>
+        <w:t>bar.c</w:t>
+      </w:r>
+      <w:r>
+        <w:rPr/>
+        <w:t>文件</w:t>
+      </w:r>
+    </w:p>
+    <w:p>
+      <w:pPr>
+        <w:pStyle w:val="Normal"/>
+        <w:shd w:fill="DDDDDD" w:val="clear"/>
+        <w:rPr/>
+      </w:pPr>
+      <w:r>
+        <w:rPr/>
+        <w:t>void myprint(char* msg, int len);</w:t>
+      </w:r>
+    </w:p>
+    <w:p>
+      <w:pPr>
+        <w:pStyle w:val="Normal"/>
+        <w:shd w:fill="DDDDDD" w:val="clear"/>
+        <w:rPr/>
+      </w:pPr>
+      <w:r>
+        <w:rPr/>
+      </w:r>
+    </w:p>
+    <w:p>
+      <w:pPr>
+        <w:pStyle w:val="Normal"/>
+        <w:shd w:fill="DDDDDD" w:val="clear"/>
+        <w:rPr/>
+      </w:pPr>
+      <w:r>
+        <w:rPr/>
+        <w:t>int choose(int a, int b)</w:t>
+      </w:r>
+    </w:p>
+    <w:p>
+      <w:pPr>
+        <w:pStyle w:val="Normal"/>
+        <w:shd w:fill="DDDDDD" w:val="clear"/>
+        <w:rPr/>
+      </w:pPr>
+      <w:r>
+        <w:rPr/>
+        <w:t>{</w:t>
+      </w:r>
+    </w:p>
+    <w:p>
+      <w:pPr>
+        <w:pStyle w:val="Normal"/>
+        <w:shd w:fill="DDDDDD" w:val="clear"/>
+        <w:rPr/>
+      </w:pPr>
+      <w:r>
+        <w:rPr/>
+        <w:t xml:space="preserve">    </w:t>
+      </w:r>
+      <w:r>
+        <w:rPr/>
+        <w:t>if(a &gt;= b){</w:t>
+      </w:r>
+    </w:p>
+    <w:p>
+      <w:pPr>
+        <w:pStyle w:val="Normal"/>
+        <w:shd w:fill="DDDDDD" w:val="clear"/>
+        <w:rPr/>
+      </w:pPr>
+      <w:r>
+        <w:rPr/>
+        <w:t xml:space="preserve">        </w:t>
+      </w:r>
+      <w:r>
+        <w:rPr/>
+        <w:t>myprint("the 1st one\n", 13);</w:t>
+      </w:r>
+    </w:p>
+    <w:p>
+      <w:pPr>
+        <w:pStyle w:val="Normal"/>
+        <w:shd w:fill="DDDDDD" w:val="clear"/>
+        <w:rPr/>
+      </w:pPr>
+      <w:r>
+        <w:rPr/>
+        <w:t xml:space="preserve">    </w:t>
+      </w:r>
+      <w:r>
+        <w:rPr/>
+        <w:t>}</w:t>
+      </w:r>
+    </w:p>
+    <w:p>
+      <w:pPr>
+        <w:pStyle w:val="Normal"/>
+        <w:shd w:fill="DDDDDD" w:val="clear"/>
+        <w:rPr/>
+      </w:pPr>
+      <w:r>
+        <w:rPr/>
+        <w:t xml:space="preserve">    </w:t>
+      </w:r>
+      <w:r>
+        <w:rPr/>
+        <w:t>else{</w:t>
+      </w:r>
+    </w:p>
+    <w:p>
+      <w:pPr>
+        <w:pStyle w:val="Normal"/>
+        <w:shd w:fill="DDDDDD" w:val="clear"/>
+        <w:rPr/>
+      </w:pPr>
+      <w:r>
+        <w:rPr/>
+        <w:t xml:space="preserve">        </w:t>
+      </w:r>
+      <w:r>
+        <w:rPr/>
+        <w:t>myprint("the 2nd one\n", 13);</w:t>
+      </w:r>
+    </w:p>
+    <w:p>
+      <w:pPr>
+        <w:pStyle w:val="Normal"/>
+        <w:shd w:fill="DDDDDD" w:val="clear"/>
+        <w:rPr/>
+      </w:pPr>
+      <w:r>
+        <w:rPr/>
+        <w:t xml:space="preserve">    </w:t>
+      </w:r>
+      <w:r>
+        <w:rPr/>
+        <w:t>}</w:t>
+      </w:r>
+    </w:p>
+    <w:p>
+      <w:pPr>
+        <w:pStyle w:val="Normal"/>
+        <w:shd w:fill="DDDDDD" w:val="clear"/>
+        <w:rPr/>
+      </w:pPr>
+      <w:r>
+        <w:rPr/>
+      </w:r>
+    </w:p>
+    <w:p>
+      <w:pPr>
+        <w:pStyle w:val="Normal"/>
+        <w:shd w:fill="DDDDDD" w:val="clear"/>
+        <w:rPr/>
+      </w:pPr>
+      <w:r>
+        <w:rPr/>
+        <w:t xml:space="preserve">    </w:t>
+      </w:r>
+      <w:r>
+        <w:rPr/>
+        <w:t>return 0;</w:t>
+      </w:r>
+    </w:p>
+    <w:p>
+      <w:pPr>
+        <w:pStyle w:val="Normal"/>
+        <w:shd w:fill="DDDDDD" w:val="clear"/>
+        <w:rPr/>
+      </w:pPr>
+      <w:r>
+        <w:rPr/>
+        <w:t>}</w:t>
+      </w:r>
+    </w:p>
+    <w:p>
+      <w:pPr>
+        <w:pStyle w:val="Normal"/>
+        <w:shd w:fill="FFFFFF" w:val="clear"/>
+        <w:rPr/>
+      </w:pPr>
+      <w:r>
+        <w:rPr/>
+      </w:r>
+    </w:p>
+    <w:p>
+      <w:pPr>
+        <w:pStyle w:val="Normal"/>
+        <w:shd w:fill="FFFFFF" w:val="clear"/>
+        <w:rPr/>
+      </w:pPr>
+      <w:r>
+        <w:rPr/>
+      </w:r>
+    </w:p>
+    <w:p>
+      <w:pPr>
+        <w:pStyle w:val="Normal"/>
+        <w:shd w:fill="FFFFFF" w:val="clear"/>
+        <w:rPr/>
+      </w:pPr>
+      <w:r>
+        <w:rPr/>
+      </w:r>
+    </w:p>
+    <w:p>
+      <w:pPr>
+        <w:pStyle w:val="Normal"/>
+        <w:shd w:fill="FFFFFF" w:val="clear"/>
+        <w:rPr/>
+      </w:pPr>
+      <w:r>
+        <w:rPr/>
       </w:r>
     </w:p>
     <w:p>

</xml_diff>

<commit_message>
Chapter 5.3 ELF Format overview
Signed-off-by: wujian <wujian@smartisan.com>
</commit_message>
<xml_diff>
--- a/自己动手写操作系统笔记.docx
+++ b/自己动手写操作系统笔记.docx
@@ -10157,7 +10157,7 @@
     <w:tbl>
       <w:tblPr>
         <w:jc w:val="left"/>
-        <w:tblInd w:w="12" w:type="dxa"/>
+        <w:tblInd w:w="10" w:type="dxa"/>
         <w:tblBorders>
           <w:top w:val="single" w:sz="2" w:space="0" w:color="000001"/>
           <w:left w:val="single" w:sz="2" w:space="0" w:color="000001"/>
@@ -20215,7 +20215,7 @@
     <w:tbl>
       <w:tblPr>
         <w:jc w:val="left"/>
-        <w:tblInd w:w="28" w:type="dxa"/>
+        <w:tblInd w:w="25" w:type="dxa"/>
         <w:tblBorders>
           <w:top w:val="single" w:sz="2" w:space="0" w:color="000001"/>
           <w:left w:val="single" w:sz="2" w:space="0" w:color="000001"/>
@@ -20226,7 +20226,7 @@
         </w:tblBorders>
         <w:tblCellMar>
           <w:top w:w="55" w:type="dxa"/>
-          <w:left w:w="18" w:type="dxa"/>
+          <w:left w:w="15" w:type="dxa"/>
           <w:bottom w:w="55" w:type="dxa"/>
           <w:right w:w="55" w:type="dxa"/>
         </w:tblCellMar>
@@ -20253,7 +20253,7 @@
             </w:tcBorders>
             <w:shd w:fill="FFFFFF" w:val="clear"/>
             <w:tcMar>
-              <w:left w:w="18" w:type="dxa"/>
+              <w:left w:w="15" w:type="dxa"/>
             </w:tcMar>
           </w:tcPr>
           <w:p>
@@ -20281,7 +20281,7 @@
             </w:tcBorders>
             <w:shd w:fill="FFFFFF" w:val="clear"/>
             <w:tcMar>
-              <w:left w:w="18" w:type="dxa"/>
+              <w:left w:w="15" w:type="dxa"/>
             </w:tcMar>
           </w:tcPr>
           <w:p>
@@ -20309,7 +20309,7 @@
             </w:tcBorders>
             <w:shd w:fill="FFFFFF" w:val="clear"/>
             <w:tcMar>
-              <w:left w:w="18" w:type="dxa"/>
+              <w:left w:w="15" w:type="dxa"/>
             </w:tcMar>
           </w:tcPr>
           <w:p>
@@ -20350,7 +20350,7 @@
             </w:tcBorders>
             <w:shd w:fill="FFFFFF" w:val="clear"/>
             <w:tcMar>
-              <w:left w:w="18" w:type="dxa"/>
+              <w:left w:w="15" w:type="dxa"/>
             </w:tcMar>
           </w:tcPr>
           <w:p>
@@ -20378,7 +20378,7 @@
             </w:tcBorders>
             <w:shd w:fill="FFFFFF" w:val="clear"/>
             <w:tcMar>
-              <w:left w:w="18" w:type="dxa"/>
+              <w:left w:w="15" w:type="dxa"/>
             </w:tcMar>
           </w:tcPr>
           <w:p>
@@ -20406,7 +20406,7 @@
             </w:tcBorders>
             <w:shd w:fill="FFFFFF" w:val="clear"/>
             <w:tcMar>
-              <w:left w:w="18" w:type="dxa"/>
+              <w:left w:w="15" w:type="dxa"/>
             </w:tcMar>
           </w:tcPr>
           <w:p>
@@ -20439,7 +20439,7 @@
             </w:tcBorders>
             <w:shd w:fill="FFFFFF" w:val="clear"/>
             <w:tcMar>
-              <w:left w:w="18" w:type="dxa"/>
+              <w:left w:w="15" w:type="dxa"/>
             </w:tcMar>
           </w:tcPr>
           <w:p>
@@ -20467,7 +20467,7 @@
             </w:tcBorders>
             <w:shd w:fill="FFFFFF" w:val="clear"/>
             <w:tcMar>
-              <w:left w:w="18" w:type="dxa"/>
+              <w:left w:w="15" w:type="dxa"/>
             </w:tcMar>
           </w:tcPr>
           <w:p>
@@ -20495,7 +20495,7 @@
             </w:tcBorders>
             <w:shd w:fill="FFFFFF" w:val="clear"/>
             <w:tcMar>
-              <w:left w:w="18" w:type="dxa"/>
+              <w:left w:w="15" w:type="dxa"/>
             </w:tcMar>
           </w:tcPr>
           <w:p>
@@ -20528,7 +20528,7 @@
             </w:tcBorders>
             <w:shd w:fill="FFFFFF" w:val="clear"/>
             <w:tcMar>
-              <w:left w:w="18" w:type="dxa"/>
+              <w:left w:w="15" w:type="dxa"/>
             </w:tcMar>
           </w:tcPr>
           <w:p>
@@ -20556,7 +20556,7 @@
             </w:tcBorders>
             <w:shd w:fill="FFFFFF" w:val="clear"/>
             <w:tcMar>
-              <w:left w:w="18" w:type="dxa"/>
+              <w:left w:w="15" w:type="dxa"/>
             </w:tcMar>
           </w:tcPr>
           <w:p>
@@ -20584,7 +20584,7 @@
             </w:tcBorders>
             <w:shd w:fill="FFFFFF" w:val="clear"/>
             <w:tcMar>
-              <w:left w:w="18" w:type="dxa"/>
+              <w:left w:w="15" w:type="dxa"/>
             </w:tcMar>
           </w:tcPr>
           <w:p>
@@ -20617,7 +20617,7 @@
             </w:tcBorders>
             <w:shd w:fill="FFFFFF" w:val="clear"/>
             <w:tcMar>
-              <w:left w:w="18" w:type="dxa"/>
+              <w:left w:w="15" w:type="dxa"/>
             </w:tcMar>
           </w:tcPr>
           <w:p>
@@ -20645,7 +20645,7 @@
             </w:tcBorders>
             <w:shd w:fill="FFFFFF" w:val="clear"/>
             <w:tcMar>
-              <w:left w:w="18" w:type="dxa"/>
+              <w:left w:w="15" w:type="dxa"/>
             </w:tcMar>
           </w:tcPr>
           <w:p>
@@ -20673,7 +20673,7 @@
             </w:tcBorders>
             <w:shd w:fill="FFFFFF" w:val="clear"/>
             <w:tcMar>
-              <w:left w:w="18" w:type="dxa"/>
+              <w:left w:w="15" w:type="dxa"/>
             </w:tcMar>
           </w:tcPr>
           <w:p>
@@ -20706,7 +20706,7 @@
             </w:tcBorders>
             <w:shd w:fill="FFFFFF" w:val="clear"/>
             <w:tcMar>
-              <w:left w:w="18" w:type="dxa"/>
+              <w:left w:w="15" w:type="dxa"/>
             </w:tcMar>
           </w:tcPr>
           <w:p>
@@ -20734,7 +20734,7 @@
             </w:tcBorders>
             <w:shd w:fill="FFFFFF" w:val="clear"/>
             <w:tcMar>
-              <w:left w:w="18" w:type="dxa"/>
+              <w:left w:w="15" w:type="dxa"/>
             </w:tcMar>
           </w:tcPr>
           <w:p>
@@ -20762,7 +20762,7 @@
             </w:tcBorders>
             <w:shd w:fill="FFFFFF" w:val="clear"/>
             <w:tcMar>
-              <w:left w:w="18" w:type="dxa"/>
+              <w:left w:w="15" w:type="dxa"/>
             </w:tcMar>
           </w:tcPr>
           <w:p>
@@ -36479,7 +36479,7 @@
     <w:tbl>
       <w:tblPr>
         <w:jc w:val="left"/>
-        <w:tblInd w:w="47" w:type="dxa"/>
+        <w:tblInd w:w="45" w:type="dxa"/>
         <w:tblBorders>
           <w:top w:val="single" w:sz="2" w:space="0" w:color="000001"/>
           <w:left w:val="single" w:sz="2" w:space="0" w:color="000001"/>
@@ -36490,13 +36490,13 @@
         </w:tblBorders>
         <w:tblCellMar>
           <w:top w:w="55" w:type="dxa"/>
-          <w:left w:w="45" w:type="dxa"/>
+          <w:left w:w="42" w:type="dxa"/>
           <w:bottom w:w="55" w:type="dxa"/>
           <w:right w:w="55" w:type="dxa"/>
         </w:tblCellMar>
       </w:tblPr>
       <w:tblGrid>
-        <w:gridCol w:w="5102"/>
+        <w:gridCol w:w="5101"/>
         <w:gridCol w:w="5101"/>
       </w:tblGrid>
       <w:tr>
@@ -36505,7 +36505,7 @@
         </w:trPr>
         <w:tc>
           <w:tcPr>
-            <w:tcW w:w="5102" w:type="dxa"/>
+            <w:tcW w:w="5101" w:type="dxa"/>
             <w:tcBorders>
               <w:top w:val="single" w:sz="2" w:space="0" w:color="000001"/>
               <w:left w:val="single" w:sz="2" w:space="0" w:color="000001"/>
@@ -36516,7 +36516,7 @@
             </w:tcBorders>
             <w:shd w:fill="FFFFFF" w:val="clear"/>
             <w:tcMar>
-              <w:left w:w="45" w:type="dxa"/>
+              <w:left w:w="42" w:type="dxa"/>
             </w:tcMar>
           </w:tcPr>
           <w:p>
@@ -36544,7 +36544,7 @@
             </w:tcBorders>
             <w:shd w:fill="FFFFFF" w:val="clear"/>
             <w:tcMar>
-              <w:left w:w="45" w:type="dxa"/>
+              <w:left w:w="42" w:type="dxa"/>
             </w:tcMar>
           </w:tcPr>
           <w:p>
@@ -36566,7 +36566,7 @@
         </w:trPr>
         <w:tc>
           <w:tcPr>
-            <w:tcW w:w="5102" w:type="dxa"/>
+            <w:tcW w:w="5101" w:type="dxa"/>
             <w:tcBorders>
               <w:top w:val="nil"/>
               <w:left w:val="single" w:sz="2" w:space="0" w:color="000001"/>
@@ -36577,7 +36577,7 @@
             </w:tcBorders>
             <w:shd w:fill="FFFFFF" w:val="clear"/>
             <w:tcMar>
-              <w:left w:w="45" w:type="dxa"/>
+              <w:left w:w="42" w:type="dxa"/>
             </w:tcMar>
           </w:tcPr>
           <w:p>
@@ -36604,7 +36604,7 @@
             </w:tcBorders>
             <w:shd w:fill="FFFFFF" w:val="clear"/>
             <w:tcMar>
-              <w:left w:w="45" w:type="dxa"/>
+              <w:left w:w="42" w:type="dxa"/>
             </w:tcMar>
           </w:tcPr>
           <w:p>
@@ -36625,7 +36625,7 @@
         </w:trPr>
         <w:tc>
           <w:tcPr>
-            <w:tcW w:w="5102" w:type="dxa"/>
+            <w:tcW w:w="5101" w:type="dxa"/>
             <w:tcBorders>
               <w:top w:val="nil"/>
               <w:left w:val="single" w:sz="2" w:space="0" w:color="000001"/>
@@ -36636,7 +36636,7 @@
             </w:tcBorders>
             <w:shd w:fill="FFFFFF" w:val="clear"/>
             <w:tcMar>
-              <w:left w:w="45" w:type="dxa"/>
+              <w:left w:w="42" w:type="dxa"/>
             </w:tcMar>
           </w:tcPr>
           <w:p>
@@ -36663,7 +36663,7 @@
             </w:tcBorders>
             <w:shd w:fill="FFFFFF" w:val="clear"/>
             <w:tcMar>
-              <w:left w:w="45" w:type="dxa"/>
+              <w:left w:w="42" w:type="dxa"/>
             </w:tcMar>
           </w:tcPr>
           <w:p>
@@ -36684,7 +36684,7 @@
         </w:trPr>
         <w:tc>
           <w:tcPr>
-            <w:tcW w:w="5102" w:type="dxa"/>
+            <w:tcW w:w="5101" w:type="dxa"/>
             <w:tcBorders>
               <w:top w:val="nil"/>
               <w:left w:val="single" w:sz="2" w:space="0" w:color="000001"/>
@@ -36695,7 +36695,7 @@
             </w:tcBorders>
             <w:shd w:fill="FFFFFF" w:val="clear"/>
             <w:tcMar>
-              <w:left w:w="45" w:type="dxa"/>
+              <w:left w:w="42" w:type="dxa"/>
             </w:tcMar>
           </w:tcPr>
           <w:p>
@@ -36722,7 +36722,7 @@
             </w:tcBorders>
             <w:shd w:fill="FFFFFF" w:val="clear"/>
             <w:tcMar>
-              <w:left w:w="45" w:type="dxa"/>
+              <w:left w:w="42" w:type="dxa"/>
             </w:tcMar>
           </w:tcPr>
           <w:p>
@@ -36743,7 +36743,7 @@
         </w:trPr>
         <w:tc>
           <w:tcPr>
-            <w:tcW w:w="5102" w:type="dxa"/>
+            <w:tcW w:w="5101" w:type="dxa"/>
             <w:tcBorders>
               <w:top w:val="nil"/>
               <w:left w:val="single" w:sz="2" w:space="0" w:color="000001"/>
@@ -36754,7 +36754,7 @@
             </w:tcBorders>
             <w:shd w:fill="FFFFFF" w:val="clear"/>
             <w:tcMar>
-              <w:left w:w="45" w:type="dxa"/>
+              <w:left w:w="42" w:type="dxa"/>
             </w:tcMar>
           </w:tcPr>
           <w:p>
@@ -36781,7 +36781,7 @@
             </w:tcBorders>
             <w:shd w:fill="FFFFFF" w:val="clear"/>
             <w:tcMar>
-              <w:left w:w="45" w:type="dxa"/>
+              <w:left w:w="42" w:type="dxa"/>
             </w:tcMar>
           </w:tcPr>
           <w:p>
@@ -36802,7 +36802,7 @@
         </w:trPr>
         <w:tc>
           <w:tcPr>
-            <w:tcW w:w="5102" w:type="dxa"/>
+            <w:tcW w:w="5101" w:type="dxa"/>
             <w:tcBorders>
               <w:top w:val="nil"/>
               <w:left w:val="single" w:sz="2" w:space="0" w:color="000001"/>
@@ -36813,7 +36813,7 @@
             </w:tcBorders>
             <w:shd w:fill="FFFFFF" w:val="clear"/>
             <w:tcMar>
-              <w:left w:w="45" w:type="dxa"/>
+              <w:left w:w="42" w:type="dxa"/>
             </w:tcMar>
           </w:tcPr>
           <w:p>
@@ -36840,7 +36840,7 @@
             </w:tcBorders>
             <w:shd w:fill="FFFFFF" w:val="clear"/>
             <w:tcMar>
-              <w:left w:w="45" w:type="dxa"/>
+              <w:left w:w="42" w:type="dxa"/>
             </w:tcMar>
           </w:tcPr>
           <w:p>
@@ -36861,7 +36861,7 @@
         </w:trPr>
         <w:tc>
           <w:tcPr>
-            <w:tcW w:w="5102" w:type="dxa"/>
+            <w:tcW w:w="5101" w:type="dxa"/>
             <w:tcBorders>
               <w:top w:val="nil"/>
               <w:left w:val="single" w:sz="2" w:space="0" w:color="000001"/>
@@ -36872,7 +36872,7 @@
             </w:tcBorders>
             <w:shd w:fill="FFFFFF" w:val="clear"/>
             <w:tcMar>
-              <w:left w:w="45" w:type="dxa"/>
+              <w:left w:w="42" w:type="dxa"/>
             </w:tcMar>
           </w:tcPr>
           <w:p>
@@ -36899,7 +36899,7 @@
             </w:tcBorders>
             <w:shd w:fill="FFFFFF" w:val="clear"/>
             <w:tcMar>
-              <w:left w:w="45" w:type="dxa"/>
+              <w:left w:w="42" w:type="dxa"/>
             </w:tcMar>
           </w:tcPr>
           <w:p>
@@ -45769,7 +45769,14 @@
           <w:b/>
           <w:bCs/>
         </w:rPr>
-        <w:t>同步使用</w:t>
+        <w:t xml:space="preserve">同步使用 </w:t>
+      </w:r>
+      <w:r>
+        <w:rPr>
+          <w:b/>
+          <w:bCs/>
+        </w:rPr>
+        <w:t>P168</w:t>
       </w:r>
     </w:p>
     <w:p>
@@ -45804,8 +45811,20 @@
       <w:r>
         <w:rPr/>
         <w:tab/>
+      </w:r>
+      <w:r>
+        <w:rPr/>
+        <w:t>之所以这样安排，是因为它包含了汇编代码和</w:t>
+      </w:r>
+      <w:r>
+        <w:rPr/>
+        <w:t>C</w:t>
+      </w:r>
+      <w:r>
+        <w:rPr/>
+        <w:t>代码之间相互的调用，今后会用到。</w:t>
         <w:drawing>
-          <wp:anchor behindDoc="0" distT="0" distB="0" distL="0" distR="0" simplePos="0" locked="0" layoutInCell="1" allowOverlap="1" relativeHeight="45">
+          <wp:anchor behindDoc="0" distT="0" distB="0" distL="0" distR="0" simplePos="0" locked="0" layoutInCell="1" allowOverlap="1" relativeHeight="44">
             <wp:simplePos x="0" y="0"/>
             <wp:positionH relativeFrom="column">
               <wp:align>center</wp:align>
@@ -45813,7 +45832,7 @@
             <wp:positionV relativeFrom="paragraph">
               <wp:align>top</wp:align>
             </wp:positionV>
-            <wp:extent cx="3395345" cy="1896110"/>
+            <wp:extent cx="3395345" cy="1895475"/>
             <wp:effectExtent l="0" t="0" r="0" b="0"/>
             <wp:wrapTopAndBottom/>
             <wp:docPr id="45" name="Picture" descr=""/>
@@ -45838,7 +45857,7 @@
                   <pic:spPr bwMode="auto">
                     <a:xfrm>
                       <a:off x="0" y="0"/>
-                      <a:ext cx="3395345" cy="1896110"/>
+                      <a:ext cx="3395345" cy="1895475"/>
                     </a:xfrm>
                     <a:prstGeom prst="rect">
                       <a:avLst/>
@@ -45857,9 +45876,523 @@
           </wp:anchor>
         </w:drawing>
       </w:r>
-      <w:r>
-        <w:rPr/>
-        <w:t>之所以这样安排，是因为它包含了汇编代码和</w:t>
+    </w:p>
+    <w:p>
+      <w:pPr>
+        <w:pStyle w:val="Normal"/>
+        <w:shd w:fill="FFFFFF" w:val="clear"/>
+        <w:rPr/>
+      </w:pPr>
+      <w:r>
+        <w:rPr/>
+        <w:tab/>
+      </w:r>
+      <w:r>
+        <w:rPr/>
+        <w:t>代码</w:t>
+      </w:r>
+      <w:r>
+        <w:rPr/>
+        <w:t>5-2</w:t>
+      </w:r>
+      <w:r>
+        <w:rPr/>
+        <w:t>，</w:t>
+      </w:r>
+      <w:r>
+        <w:rPr/>
+        <w:t>chapter5/b/foo.asm</w:t>
+      </w:r>
+    </w:p>
+    <w:p>
+      <w:pPr>
+        <w:pStyle w:val="Normal"/>
+        <w:shd w:fill="DDDDDD" w:val="clear"/>
+        <w:rPr/>
+      </w:pPr>
+      <w:r>
+        <w:rPr/>
+        <w:t>extern choose   ; int choose(int a, int b);</w:t>
+      </w:r>
+    </w:p>
+    <w:p>
+      <w:pPr>
+        <w:pStyle w:val="Normal"/>
+        <w:shd w:fill="DDDDDD" w:val="clear"/>
+        <w:rPr/>
+      </w:pPr>
+      <w:r>
+        <w:rPr/>
+      </w:r>
+    </w:p>
+    <w:p>
+      <w:pPr>
+        <w:pStyle w:val="Normal"/>
+        <w:shd w:fill="DDDDDD" w:val="clear"/>
+        <w:rPr/>
+      </w:pPr>
+      <w:r>
+        <w:rPr/>
+      </w:r>
+    </w:p>
+    <w:p>
+      <w:pPr>
+        <w:pStyle w:val="Normal"/>
+        <w:shd w:fill="DDDDDD" w:val="clear"/>
+        <w:rPr/>
+      </w:pPr>
+      <w:r>
+        <w:rPr/>
+        <w:t xml:space="preserve">[section .data] ; </w:t>
+      </w:r>
+      <w:r>
+        <w:rPr/>
+        <w:t>数据在此</w:t>
+      </w:r>
+    </w:p>
+    <w:p>
+      <w:pPr>
+        <w:pStyle w:val="Normal"/>
+        <w:shd w:fill="DDDDDD" w:val="clear"/>
+        <w:rPr/>
+      </w:pPr>
+      <w:r>
+        <w:rPr/>
+      </w:r>
+    </w:p>
+    <w:p>
+      <w:pPr>
+        <w:pStyle w:val="Normal"/>
+        <w:shd w:fill="DDDDDD" w:val="clear"/>
+        <w:rPr/>
+      </w:pPr>
+      <w:r>
+        <w:rPr/>
+        <w:t>num1st      dd  3</w:t>
+      </w:r>
+    </w:p>
+    <w:p>
+      <w:pPr>
+        <w:pStyle w:val="Normal"/>
+        <w:shd w:fill="DDDDDD" w:val="clear"/>
+        <w:rPr/>
+      </w:pPr>
+      <w:r>
+        <w:rPr/>
+        <w:t>num2nd      dd  4</w:t>
+      </w:r>
+    </w:p>
+    <w:p>
+      <w:pPr>
+        <w:pStyle w:val="Normal"/>
+        <w:shd w:fill="DDDDDD" w:val="clear"/>
+        <w:rPr/>
+      </w:pPr>
+      <w:r>
+        <w:rPr/>
+      </w:r>
+    </w:p>
+    <w:p>
+      <w:pPr>
+        <w:pStyle w:val="Normal"/>
+        <w:shd w:fill="DDDDDD" w:val="clear"/>
+        <w:rPr/>
+      </w:pPr>
+      <w:r>
+        <w:rPr/>
+      </w:r>
+    </w:p>
+    <w:p>
+      <w:pPr>
+        <w:pStyle w:val="Normal"/>
+        <w:shd w:fill="DDDDDD" w:val="clear"/>
+        <w:rPr/>
+      </w:pPr>
+      <w:r>
+        <w:rPr/>
+        <w:t xml:space="preserve">[section .text] ; </w:t>
+      </w:r>
+      <w:r>
+        <w:rPr/>
+        <w:t>代码在此</w:t>
+      </w:r>
+    </w:p>
+    <w:p>
+      <w:pPr>
+        <w:pStyle w:val="Normal"/>
+        <w:shd w:fill="DDDDDD" w:val="clear"/>
+        <w:rPr/>
+      </w:pPr>
+      <w:r>
+        <w:rPr/>
+      </w:r>
+    </w:p>
+    <w:p>
+      <w:pPr>
+        <w:pStyle w:val="Normal"/>
+        <w:shd w:fill="DDDDDD" w:val="clear"/>
+        <w:rPr/>
+      </w:pPr>
+      <w:r>
+        <w:rPr/>
+        <w:t xml:space="preserve">global _start   ; </w:t>
+      </w:r>
+      <w:r>
+        <w:rPr/>
+        <w:t xml:space="preserve">我们必须导出 </w:t>
+      </w:r>
+      <w:r>
+        <w:rPr/>
+        <w:t xml:space="preserve">_start </w:t>
+      </w:r>
+      <w:r>
+        <w:rPr/>
+        <w:t>这个入口，以便让链接器识别。</w:t>
+      </w:r>
+    </w:p>
+    <w:p>
+      <w:pPr>
+        <w:pStyle w:val="Normal"/>
+        <w:shd w:fill="DDDDDD" w:val="clear"/>
+        <w:rPr/>
+      </w:pPr>
+      <w:r>
+        <w:rPr/>
+        <w:t xml:space="preserve">global myprint  ; </w:t>
+      </w:r>
+      <w:r>
+        <w:rPr/>
+        <w:t xml:space="preserve">导出这个函数为了让 </w:t>
+      </w:r>
+      <w:r>
+        <w:rPr/>
+        <w:t xml:space="preserve">bar.c </w:t>
+      </w:r>
+      <w:r>
+        <w:rPr/>
+        <w:t>使用</w:t>
+      </w:r>
+    </w:p>
+    <w:p>
+      <w:pPr>
+        <w:pStyle w:val="Normal"/>
+        <w:shd w:fill="DDDDDD" w:val="clear"/>
+        <w:rPr/>
+      </w:pPr>
+      <w:r>
+        <w:rPr/>
+      </w:r>
+    </w:p>
+    <w:p>
+      <w:pPr>
+        <w:pStyle w:val="Normal"/>
+        <w:shd w:fill="DDDDDD" w:val="clear"/>
+        <w:rPr/>
+      </w:pPr>
+      <w:r>
+        <w:rPr/>
+        <w:t>_start:</w:t>
+      </w:r>
+    </w:p>
+    <w:p>
+      <w:pPr>
+        <w:pStyle w:val="Normal"/>
+        <w:shd w:fill="DDDDDD" w:val="clear"/>
+        <w:rPr/>
+      </w:pPr>
+      <w:r>
+        <w:rPr/>
+        <w:t xml:space="preserve">    </w:t>
+      </w:r>
+      <w:r>
+        <w:rPr/>
+        <w:t>push    num2nd      ; ┓</w:t>
+      </w:r>
+    </w:p>
+    <w:p>
+      <w:pPr>
+        <w:pStyle w:val="Normal"/>
+        <w:shd w:fill="DDDDDD" w:val="clear"/>
+        <w:rPr/>
+      </w:pPr>
+      <w:r>
+        <w:rPr/>
+        <w:t xml:space="preserve">    </w:t>
+      </w:r>
+      <w:r>
+        <w:rPr/>
+        <w:t>push    num1st      ; ┃</w:t>
+      </w:r>
+    </w:p>
+    <w:p>
+      <w:pPr>
+        <w:pStyle w:val="Normal"/>
+        <w:shd w:fill="DDDDDD" w:val="clear"/>
+        <w:rPr/>
+      </w:pPr>
+      <w:r>
+        <w:rPr/>
+        <w:t xml:space="preserve">    </w:t>
+      </w:r>
+      <w:r>
+        <w:rPr/>
+        <w:t>call    choose      ; ┣ choose(num1st, num2nd);</w:t>
+      </w:r>
+    </w:p>
+    <w:p>
+      <w:pPr>
+        <w:pStyle w:val="Normal"/>
+        <w:shd w:fill="DDDDDD" w:val="clear"/>
+        <w:rPr/>
+      </w:pPr>
+      <w:r>
+        <w:rPr/>
+        <w:t xml:space="preserve">    </w:t>
+      </w:r>
+      <w:r>
+        <w:rPr/>
+        <w:t>add esp, 4      ; ┛</w:t>
+      </w:r>
+    </w:p>
+    <w:p>
+      <w:pPr>
+        <w:pStyle w:val="Normal"/>
+        <w:shd w:fill="DDDDDD" w:val="clear"/>
+        <w:rPr/>
+      </w:pPr>
+      <w:r>
+        <w:rPr/>
+      </w:r>
+    </w:p>
+    <w:p>
+      <w:pPr>
+        <w:pStyle w:val="Normal"/>
+        <w:shd w:fill="DDDDDD" w:val="clear"/>
+        <w:rPr/>
+      </w:pPr>
+      <w:r>
+        <w:rPr/>
+        <w:t xml:space="preserve">    </w:t>
+      </w:r>
+      <w:r>
+        <w:rPr/>
+        <w:t>mov ebx, 0</w:t>
+      </w:r>
+    </w:p>
+    <w:p>
+      <w:pPr>
+        <w:pStyle w:val="Normal"/>
+        <w:shd w:fill="DDDDDD" w:val="clear"/>
+        <w:rPr/>
+      </w:pPr>
+      <w:r>
+        <w:rPr/>
+        <w:t xml:space="preserve">    </w:t>
+      </w:r>
+      <w:r>
+        <w:rPr/>
+        <w:t>mov eax, 1      ; sys_exit</w:t>
+      </w:r>
+    </w:p>
+    <w:p>
+      <w:pPr>
+        <w:pStyle w:val="Normal"/>
+        <w:shd w:fill="DDDDDD" w:val="clear"/>
+        <w:rPr/>
+      </w:pPr>
+      <w:r>
+        <w:rPr/>
+        <w:t xml:space="preserve">    </w:t>
+      </w:r>
+      <w:r>
+        <w:rPr/>
+        <w:t xml:space="preserve">int 0x80        ; </w:t>
+      </w:r>
+      <w:r>
+        <w:rPr/>
+        <w:t>系统调用</w:t>
+      </w:r>
+    </w:p>
+    <w:p>
+      <w:pPr>
+        <w:pStyle w:val="Normal"/>
+        <w:shd w:fill="DDDDDD" w:val="clear"/>
+        <w:rPr/>
+      </w:pPr>
+      <w:r>
+        <w:rPr/>
+      </w:r>
+    </w:p>
+    <w:p>
+      <w:pPr>
+        <w:pStyle w:val="Normal"/>
+        <w:shd w:fill="DDDDDD" w:val="clear"/>
+        <w:rPr/>
+      </w:pPr>
+      <w:r>
+        <w:rPr/>
+        <w:t>; void myprint(char* msg, int len)</w:t>
+      </w:r>
+    </w:p>
+    <w:p>
+      <w:pPr>
+        <w:pStyle w:val="Normal"/>
+        <w:shd w:fill="DDDDDD" w:val="clear"/>
+        <w:rPr/>
+      </w:pPr>
+      <w:r>
+        <w:rPr/>
+        <w:t>myprint:</w:t>
+      </w:r>
+    </w:p>
+    <w:p>
+      <w:pPr>
+        <w:pStyle w:val="Normal"/>
+        <w:shd w:fill="DDDDDD" w:val="clear"/>
+        <w:rPr/>
+      </w:pPr>
+      <w:r>
+        <w:rPr/>
+        <w:t xml:space="preserve">    </w:t>
+      </w:r>
+      <w:r>
+        <w:rPr/>
+        <w:t>mov edx, [esp + 8]  ; len</w:t>
+      </w:r>
+    </w:p>
+    <w:p>
+      <w:pPr>
+        <w:pStyle w:val="Normal"/>
+        <w:shd w:fill="DDDDDD" w:val="clear"/>
+        <w:rPr/>
+      </w:pPr>
+      <w:r>
+        <w:rPr/>
+        <w:t xml:space="preserve">    </w:t>
+      </w:r>
+      <w:r>
+        <w:rPr/>
+        <w:t>mov ecx, [esp + 4]  ; msg</w:t>
+      </w:r>
+    </w:p>
+    <w:p>
+      <w:pPr>
+        <w:pStyle w:val="Normal"/>
+        <w:shd w:fill="DDDDDD" w:val="clear"/>
+        <w:rPr/>
+      </w:pPr>
+      <w:r>
+        <w:rPr/>
+        <w:t xml:space="preserve">    </w:t>
+      </w:r>
+      <w:r>
+        <w:rPr/>
+        <w:t>mov ebx, 1</w:t>
+      </w:r>
+    </w:p>
+    <w:p>
+      <w:pPr>
+        <w:pStyle w:val="Normal"/>
+        <w:shd w:fill="DDDDDD" w:val="clear"/>
+        <w:rPr/>
+      </w:pPr>
+      <w:r>
+        <w:rPr/>
+        <w:t xml:space="preserve">    </w:t>
+      </w:r>
+      <w:r>
+        <w:rPr/>
+        <w:t>mov eax, 4      ; sys_write</w:t>
+      </w:r>
+    </w:p>
+    <w:p>
+      <w:pPr>
+        <w:pStyle w:val="Normal"/>
+        <w:shd w:fill="DDDDDD" w:val="clear"/>
+        <w:rPr/>
+      </w:pPr>
+      <w:r>
+        <w:rPr/>
+        <w:t xml:space="preserve">    </w:t>
+      </w:r>
+      <w:r>
+        <w:rPr/>
+        <w:t xml:space="preserve">int 0x80        ; </w:t>
+      </w:r>
+      <w:r>
+        <w:rPr/>
+        <w:t>系统调用</w:t>
+      </w:r>
+    </w:p>
+    <w:p>
+      <w:pPr>
+        <w:pStyle w:val="Normal"/>
+        <w:shd w:fill="DDDDDD" w:val="clear"/>
+        <w:rPr/>
+      </w:pPr>
+      <w:r>
+        <w:rPr/>
+        <w:t xml:space="preserve">    </w:t>
+      </w:r>
+      <w:r>
+        <w:rPr/>
+        <w:t>ret</w:t>
+      </w:r>
+    </w:p>
+    <w:p>
+      <w:pPr>
+        <w:pStyle w:val="Normal"/>
+        <w:shd w:fill="FFFFFF" w:val="clear"/>
+        <w:rPr/>
+      </w:pPr>
+      <w:r>
+        <w:rPr/>
+        <w:tab/>
+        <w:t>(1)</w:t>
+      </w:r>
+      <w:r>
+        <w:rPr/>
+        <w:t>函数</w:t>
+      </w:r>
+      <w:r>
+        <w:rPr/>
+        <w:t>myprint</w:t>
+      </w:r>
+      <w:r>
+        <w:rPr/>
+        <w:t>由关键字</w:t>
+      </w:r>
+      <w:r>
+        <w:rPr/>
+        <w:t>global</w:t>
+      </w:r>
+      <w:r>
+        <w:rPr/>
+        <w:t>导出，给</w:t>
+      </w:r>
+      <w:r>
+        <w:rPr/>
+        <w:t>bar.c</w:t>
+      </w:r>
+      <w:r>
+        <w:rPr/>
+        <w:t>用</w:t>
+      </w:r>
+    </w:p>
+    <w:p>
+      <w:pPr>
+        <w:pStyle w:val="Normal"/>
+        <w:shd w:fill="FFFFFF" w:val="clear"/>
+        <w:rPr/>
+      </w:pPr>
+      <w:r>
+        <w:rPr/>
+        <w:tab/>
+        <w:t>(2)</w:t>
+      </w:r>
+      <w:r>
+        <w:rPr/>
+        <w:t>由于用到</w:t>
       </w:r>
       <w:r>
         <w:rPr/>
@@ -45867,7 +46400,23 @@
       </w:r>
       <w:r>
         <w:rPr/>
-        <w:t>代码之间相互的调用，今后会用到。</w:t>
+        <w:t>函数</w:t>
+      </w:r>
+      <w:r>
+        <w:rPr/>
+        <w:t>choose</w:t>
+      </w:r>
+      <w:r>
+        <w:rPr/>
+        <w:t>，所以要用</w:t>
+      </w:r>
+      <w:r>
+        <w:rPr/>
+        <w:t>extern</w:t>
+      </w:r>
+      <w:r>
+        <w:rPr/>
+        <w:t>声明</w:t>
       </w:r>
     </w:p>
     <w:p>
@@ -45879,6 +46428,56 @@
       <w:r>
         <w:rPr/>
         <w:tab/>
+        <w:t>(3)</w:t>
+      </w:r>
+      <w:r>
+        <w:rPr/>
+        <w:t>无论是</w:t>
+      </w:r>
+      <w:r>
+        <w:rPr/>
+        <w:t>myprint</w:t>
+      </w:r>
+      <w:r>
+        <w:rPr/>
+        <w:t>还是</w:t>
+      </w:r>
+      <w:r>
+        <w:rPr/>
+        <w:t>choose</w:t>
+      </w:r>
+      <w:r>
+        <w:rPr/>
+        <w:t>，遵循的都是</w:t>
+      </w:r>
+      <w:r>
+        <w:rPr/>
+        <w:t>C</w:t>
+      </w:r>
+      <w:r>
+        <w:rPr/>
+        <w:t>的调用约定，后面的参数先入栈，并由调用者清理堆栈</w:t>
+      </w:r>
+    </w:p>
+    <w:p>
+      <w:pPr>
+        <w:pStyle w:val="Normal"/>
+        <w:shd w:fill="FFFFFF" w:val="clear"/>
+        <w:rPr/>
+      </w:pPr>
+      <w:r>
+        <w:rPr/>
+      </w:r>
+    </w:p>
+    <w:p>
+      <w:pPr>
+        <w:pStyle w:val="Normal"/>
+        <w:shd w:fill="FFFFFF" w:val="clear"/>
+        <w:rPr/>
+      </w:pPr>
+      <w:r>
+        <w:rPr/>
+        <w:tab/>
       </w:r>
       <w:r>
         <w:rPr/>
@@ -45886,7 +46485,7 @@
       </w:r>
       <w:r>
         <w:rPr/>
-        <w:t>5-2</w:t>
+        <w:t>5-3</w:t>
       </w:r>
       <w:r>
         <w:rPr/>
@@ -45894,460 +46493,213 @@
       </w:r>
       <w:r>
         <w:rPr/>
-        <w:t>chapter5/b/foo.asm</w:t>
-      </w:r>
-    </w:p>
-    <w:p>
-      <w:pPr>
-        <w:pStyle w:val="Normal"/>
-        <w:shd w:fill="DDDDDD" w:val="clear"/>
-        <w:rPr/>
-      </w:pPr>
-      <w:r>
-        <w:rPr/>
-        <w:t>extern choose   ; int choose(int a, int b);</w:t>
-      </w:r>
-    </w:p>
-    <w:p>
-      <w:pPr>
-        <w:pStyle w:val="Normal"/>
-        <w:shd w:fill="DDDDDD" w:val="clear"/>
-        <w:rPr/>
-      </w:pPr>
-      <w:r>
-        <w:rPr/>
-      </w:r>
-    </w:p>
-    <w:p>
-      <w:pPr>
-        <w:pStyle w:val="Normal"/>
-        <w:shd w:fill="DDDDDD" w:val="clear"/>
-        <w:rPr/>
-      </w:pPr>
-      <w:r>
-        <w:rPr/>
-      </w:r>
-    </w:p>
-    <w:p>
-      <w:pPr>
-        <w:pStyle w:val="Normal"/>
-        <w:shd w:fill="DDDDDD" w:val="clear"/>
-        <w:rPr/>
-      </w:pPr>
-      <w:r>
-        <w:rPr/>
-        <w:t xml:space="preserve">[section .data] ; </w:t>
-      </w:r>
-      <w:r>
-        <w:rPr/>
-        <w:t>数据在此</w:t>
-      </w:r>
-      <w:r>
-        <w:rPr/>
-      </w:r>
-    </w:p>
-    <w:p>
-      <w:pPr>
-        <w:pStyle w:val="Normal"/>
-        <w:shd w:fill="DDDDDD" w:val="clear"/>
-        <w:rPr/>
-      </w:pPr>
-      <w:r>
-        <w:rPr/>
-      </w:r>
-    </w:p>
-    <w:p>
-      <w:pPr>
-        <w:pStyle w:val="Normal"/>
-        <w:shd w:fill="DDDDDD" w:val="clear"/>
-        <w:rPr/>
-      </w:pPr>
-      <w:r>
-        <w:rPr/>
-        <w:t>num1st      dd  3</w:t>
-      </w:r>
-    </w:p>
-    <w:p>
-      <w:pPr>
-        <w:pStyle w:val="Normal"/>
-        <w:shd w:fill="DDDDDD" w:val="clear"/>
-        <w:rPr/>
-      </w:pPr>
-      <w:r>
-        <w:rPr/>
-        <w:t>num2nd      dd  4</w:t>
-      </w:r>
-    </w:p>
-    <w:p>
-      <w:pPr>
-        <w:pStyle w:val="Normal"/>
-        <w:shd w:fill="DDDDDD" w:val="clear"/>
-        <w:rPr/>
-      </w:pPr>
-      <w:r>
-        <w:rPr/>
-      </w:r>
-    </w:p>
-    <w:p>
-      <w:pPr>
-        <w:pStyle w:val="Normal"/>
-        <w:shd w:fill="DDDDDD" w:val="clear"/>
-        <w:rPr/>
-      </w:pPr>
-      <w:r>
-        <w:rPr/>
-      </w:r>
-    </w:p>
-    <w:p>
-      <w:pPr>
-        <w:pStyle w:val="Normal"/>
-        <w:shd w:fill="DDDDDD" w:val="clear"/>
-        <w:rPr/>
-      </w:pPr>
-      <w:r>
-        <w:rPr/>
-        <w:t xml:space="preserve">[section .text] ; </w:t>
-      </w:r>
-      <w:r>
-        <w:rPr/>
-        <w:t>代码在此</w:t>
-      </w:r>
-      <w:r>
-        <w:rPr/>
-      </w:r>
-    </w:p>
-    <w:p>
-      <w:pPr>
-        <w:pStyle w:val="Normal"/>
-        <w:shd w:fill="DDDDDD" w:val="clear"/>
-        <w:rPr/>
-      </w:pPr>
-      <w:r>
-        <w:rPr/>
-      </w:r>
-    </w:p>
-    <w:p>
-      <w:pPr>
-        <w:pStyle w:val="Normal"/>
-        <w:shd w:fill="DDDDDD" w:val="clear"/>
-        <w:rPr/>
-      </w:pPr>
-      <w:r>
-        <w:rPr/>
-        <w:t xml:space="preserve">global _start   ; </w:t>
-      </w:r>
-      <w:r>
-        <w:rPr/>
-        <w:t xml:space="preserve">我们必须导出 </w:t>
-      </w:r>
-      <w:r>
-        <w:rPr/>
-        <w:t xml:space="preserve">_start </w:t>
-      </w:r>
-      <w:r>
-        <w:rPr/>
-        <w:t>这个入口，以便让链接器识别。</w:t>
-      </w:r>
-      <w:r>
-        <w:rPr/>
-      </w:r>
-    </w:p>
-    <w:p>
-      <w:pPr>
-        <w:pStyle w:val="Normal"/>
-        <w:shd w:fill="DDDDDD" w:val="clear"/>
-        <w:rPr/>
-      </w:pPr>
-      <w:r>
-        <w:rPr/>
-        <w:t xml:space="preserve">global myprint  ; </w:t>
-      </w:r>
-      <w:r>
-        <w:rPr/>
-        <w:t xml:space="preserve">导出这个函数为了让 </w:t>
-      </w:r>
-      <w:r>
-        <w:rPr/>
-        <w:t xml:space="preserve">bar.c </w:t>
-      </w:r>
-      <w:r>
-        <w:rPr/>
-        <w:t>使用</w:t>
-      </w:r>
-      <w:r>
-        <w:rPr/>
-      </w:r>
-    </w:p>
-    <w:p>
-      <w:pPr>
-        <w:pStyle w:val="Normal"/>
-        <w:shd w:fill="DDDDDD" w:val="clear"/>
-        <w:rPr/>
-      </w:pPr>
-      <w:r>
-        <w:rPr/>
-      </w:r>
-    </w:p>
-    <w:p>
-      <w:pPr>
-        <w:pStyle w:val="Normal"/>
-        <w:shd w:fill="DDDDDD" w:val="clear"/>
-        <w:rPr/>
-      </w:pPr>
-      <w:r>
-        <w:rPr/>
-        <w:t>_start:</w:t>
-      </w:r>
-    </w:p>
-    <w:p>
-      <w:pPr>
-        <w:pStyle w:val="Normal"/>
-        <w:shd w:fill="DDDDDD" w:val="clear"/>
-        <w:rPr/>
-      </w:pPr>
-      <w:r>
-        <w:rPr/>
-        <w:t xml:space="preserve">    </w:t>
-      </w:r>
-      <w:r>
-        <w:rPr/>
-        <w:t>push    num2nd      ; ┓</w:t>
-      </w:r>
-    </w:p>
-    <w:p>
-      <w:pPr>
-        <w:pStyle w:val="Normal"/>
-        <w:shd w:fill="DDDDDD" w:val="clear"/>
-        <w:rPr/>
-      </w:pPr>
-      <w:r>
-        <w:rPr/>
-        <w:t xml:space="preserve">    </w:t>
-      </w:r>
-      <w:r>
-        <w:rPr/>
-        <w:t>push    num1st      ; ┃</w:t>
-      </w:r>
-    </w:p>
-    <w:p>
-      <w:pPr>
-        <w:pStyle w:val="Normal"/>
-        <w:shd w:fill="DDDDDD" w:val="clear"/>
-        <w:rPr/>
-      </w:pPr>
-      <w:r>
-        <w:rPr/>
-        <w:t xml:space="preserve">    </w:t>
-      </w:r>
-      <w:r>
-        <w:rPr/>
-        <w:t>call    choose      ; ┣ choose(num1st, num2nd);</w:t>
-      </w:r>
-    </w:p>
-    <w:p>
-      <w:pPr>
-        <w:pStyle w:val="Normal"/>
-        <w:shd w:fill="DDDDDD" w:val="clear"/>
-        <w:rPr/>
-      </w:pPr>
-      <w:r>
-        <w:rPr/>
-        <w:t xml:space="preserve">    </w:t>
-      </w:r>
-      <w:r>
-        <w:rPr/>
-        <w:t>add esp, 4      ; ┛</w:t>
-      </w:r>
-    </w:p>
-    <w:p>
-      <w:pPr>
-        <w:pStyle w:val="Normal"/>
-        <w:shd w:fill="DDDDDD" w:val="clear"/>
-        <w:rPr/>
-      </w:pPr>
-      <w:r>
-        <w:rPr/>
-      </w:r>
-    </w:p>
-    <w:p>
-      <w:pPr>
-        <w:pStyle w:val="Normal"/>
-        <w:shd w:fill="DDDDDD" w:val="clear"/>
-        <w:rPr/>
-      </w:pPr>
-      <w:r>
-        <w:rPr/>
-        <w:t xml:space="preserve">    </w:t>
-      </w:r>
-      <w:r>
-        <w:rPr/>
-        <w:t>mov ebx, 0</w:t>
-      </w:r>
-    </w:p>
-    <w:p>
-      <w:pPr>
-        <w:pStyle w:val="Normal"/>
-        <w:shd w:fill="DDDDDD" w:val="clear"/>
-        <w:rPr/>
-      </w:pPr>
-      <w:r>
-        <w:rPr/>
-        <w:t xml:space="preserve">    </w:t>
-      </w:r>
-      <w:r>
-        <w:rPr/>
-        <w:t>mov eax, 1      ; sys_exit</w:t>
-      </w:r>
-    </w:p>
-    <w:p>
-      <w:pPr>
-        <w:pStyle w:val="Normal"/>
-        <w:shd w:fill="DDDDDD" w:val="clear"/>
-        <w:rPr/>
-      </w:pPr>
-      <w:r>
-        <w:rPr/>
-        <w:t xml:space="preserve">    </w:t>
-      </w:r>
-      <w:r>
-        <w:rPr/>
-        <w:t xml:space="preserve">int 0x80        ; </w:t>
-      </w:r>
-      <w:r>
-        <w:rPr/>
-        <w:t>系统调用</w:t>
-      </w:r>
-      <w:r>
-        <w:rPr/>
-      </w:r>
-    </w:p>
-    <w:p>
-      <w:pPr>
-        <w:pStyle w:val="Normal"/>
-        <w:shd w:fill="DDDDDD" w:val="clear"/>
-        <w:rPr/>
-      </w:pPr>
-      <w:r>
-        <w:rPr/>
-      </w:r>
-    </w:p>
-    <w:p>
-      <w:pPr>
-        <w:pStyle w:val="Normal"/>
-        <w:shd w:fill="DDDDDD" w:val="clear"/>
-        <w:rPr/>
-      </w:pPr>
-      <w:r>
-        <w:rPr/>
-        <w:t>; void myprint(char* msg, int len)</w:t>
-      </w:r>
-    </w:p>
-    <w:p>
-      <w:pPr>
-        <w:pStyle w:val="Normal"/>
-        <w:shd w:fill="DDDDDD" w:val="clear"/>
-        <w:rPr/>
-      </w:pPr>
-      <w:r>
-        <w:rPr/>
-        <w:t>myprint:</w:t>
-      </w:r>
-    </w:p>
-    <w:p>
-      <w:pPr>
-        <w:pStyle w:val="Normal"/>
-        <w:shd w:fill="DDDDDD" w:val="clear"/>
-        <w:rPr/>
-      </w:pPr>
-      <w:r>
-        <w:rPr/>
-        <w:t xml:space="preserve">    </w:t>
-      </w:r>
-      <w:r>
-        <w:rPr/>
-        <w:t>mov edx, [esp + 8]  ; len</w:t>
-      </w:r>
-    </w:p>
-    <w:p>
-      <w:pPr>
-        <w:pStyle w:val="Normal"/>
-        <w:shd w:fill="DDDDDD" w:val="clear"/>
-        <w:rPr/>
-      </w:pPr>
-      <w:r>
-        <w:rPr/>
-        <w:t xml:space="preserve">    </w:t>
-      </w:r>
-      <w:r>
-        <w:rPr/>
-        <w:t>mov ecx, [esp + 4]  ; msg</w:t>
-      </w:r>
-    </w:p>
-    <w:p>
-      <w:pPr>
-        <w:pStyle w:val="Normal"/>
-        <w:shd w:fill="DDDDDD" w:val="clear"/>
-        <w:rPr/>
-      </w:pPr>
-      <w:r>
-        <w:rPr/>
-        <w:t xml:space="preserve">    </w:t>
-      </w:r>
-      <w:r>
-        <w:rPr/>
-        <w:t>mov ebx, 1</w:t>
-      </w:r>
-    </w:p>
-    <w:p>
-      <w:pPr>
-        <w:pStyle w:val="Normal"/>
-        <w:shd w:fill="DDDDDD" w:val="clear"/>
-        <w:rPr/>
-      </w:pPr>
-      <w:r>
-        <w:rPr/>
-        <w:t xml:space="preserve">    </w:t>
-      </w:r>
-      <w:r>
-        <w:rPr/>
-        <w:t>mov eax, 4      ; sys_write</w:t>
-      </w:r>
-    </w:p>
-    <w:p>
-      <w:pPr>
-        <w:pStyle w:val="Normal"/>
-        <w:shd w:fill="DDDDDD" w:val="clear"/>
-        <w:rPr/>
-      </w:pPr>
-      <w:r>
-        <w:rPr/>
-        <w:t xml:space="preserve">    </w:t>
-      </w:r>
-      <w:r>
-        <w:rPr/>
-        <w:t xml:space="preserve">int 0x80        ; </w:t>
-      </w:r>
-      <w:r>
-        <w:rPr/>
-        <w:t>系统调用</w:t>
-      </w:r>
-      <w:r>
-        <w:rPr/>
-      </w:r>
-    </w:p>
-    <w:p>
-      <w:pPr>
-        <w:pStyle w:val="Normal"/>
-        <w:shd w:fill="DDDDDD" w:val="clear"/>
-        <w:rPr/>
-      </w:pPr>
-      <w:r>
-        <w:rPr/>
-        <w:t xml:space="preserve">    </w:t>
-      </w:r>
-      <w:r>
-        <w:rPr/>
-        <w:t>ret</w:t>
+        <w:t>bar.c</w:t>
+      </w:r>
+      <w:r>
+        <w:rPr/>
+        <w:t>文件</w:t>
+      </w:r>
+    </w:p>
+    <w:p>
+      <w:pPr>
+        <w:pStyle w:val="Normal"/>
+        <w:shd w:fill="DDDDDD" w:val="clear"/>
+        <w:rPr/>
+      </w:pPr>
+      <w:r>
+        <w:rPr/>
+        <w:t>void myprint(char* msg, int len);</w:t>
+      </w:r>
+    </w:p>
+    <w:p>
+      <w:pPr>
+        <w:pStyle w:val="Normal"/>
+        <w:shd w:fill="DDDDDD" w:val="clear"/>
+        <w:rPr/>
+      </w:pPr>
+      <w:r>
+        <w:rPr/>
+      </w:r>
+    </w:p>
+    <w:p>
+      <w:pPr>
+        <w:pStyle w:val="Normal"/>
+        <w:shd w:fill="DDDDDD" w:val="clear"/>
+        <w:rPr/>
+      </w:pPr>
+      <w:r>
+        <w:rPr/>
+        <w:t>int choose(int a, int b)</w:t>
+      </w:r>
+    </w:p>
+    <w:p>
+      <w:pPr>
+        <w:pStyle w:val="Normal"/>
+        <w:shd w:fill="DDDDDD" w:val="clear"/>
+        <w:rPr/>
+      </w:pPr>
+      <w:r>
+        <w:rPr/>
+        <w:t>{</w:t>
+      </w:r>
+    </w:p>
+    <w:p>
+      <w:pPr>
+        <w:pStyle w:val="Normal"/>
+        <w:shd w:fill="DDDDDD" w:val="clear"/>
+        <w:rPr/>
+      </w:pPr>
+      <w:r>
+        <w:rPr/>
+        <w:t xml:space="preserve">    </w:t>
+      </w:r>
+      <w:r>
+        <w:rPr/>
+        <w:t>if(a &gt;= b){</w:t>
+      </w:r>
+    </w:p>
+    <w:p>
+      <w:pPr>
+        <w:pStyle w:val="Normal"/>
+        <w:shd w:fill="DDDDDD" w:val="clear"/>
+        <w:rPr/>
+      </w:pPr>
+      <w:r>
+        <w:rPr/>
+        <w:t xml:space="preserve">        </w:t>
+      </w:r>
+      <w:r>
+        <w:rPr/>
+        <w:t>myprint("the 1st one\n", 13);</w:t>
+      </w:r>
+    </w:p>
+    <w:p>
+      <w:pPr>
+        <w:pStyle w:val="Normal"/>
+        <w:shd w:fill="DDDDDD" w:val="clear"/>
+        <w:rPr/>
+      </w:pPr>
+      <w:r>
+        <w:rPr/>
+        <w:t xml:space="preserve">    </w:t>
+      </w:r>
+      <w:r>
+        <w:rPr/>
+        <w:t>}</w:t>
+      </w:r>
+    </w:p>
+    <w:p>
+      <w:pPr>
+        <w:pStyle w:val="Normal"/>
+        <w:shd w:fill="DDDDDD" w:val="clear"/>
+        <w:rPr/>
+      </w:pPr>
+      <w:r>
+        <w:rPr/>
+        <w:t xml:space="preserve">    </w:t>
+      </w:r>
+      <w:r>
+        <w:rPr/>
+        <w:t>else{</w:t>
+      </w:r>
+    </w:p>
+    <w:p>
+      <w:pPr>
+        <w:pStyle w:val="Normal"/>
+        <w:shd w:fill="DDDDDD" w:val="clear"/>
+        <w:rPr/>
+      </w:pPr>
+      <w:r>
+        <w:rPr/>
+        <w:t xml:space="preserve">        </w:t>
+      </w:r>
+      <w:r>
+        <w:rPr/>
+        <w:t>myprint("the 2nd one\n", 13);</w:t>
+      </w:r>
+    </w:p>
+    <w:p>
+      <w:pPr>
+        <w:pStyle w:val="Normal"/>
+        <w:shd w:fill="DDDDDD" w:val="clear"/>
+        <w:rPr/>
+      </w:pPr>
+      <w:r>
+        <w:rPr/>
+        <w:t xml:space="preserve">    </w:t>
+      </w:r>
+      <w:r>
+        <w:rPr/>
+        <w:t>}</w:t>
+      </w:r>
+    </w:p>
+    <w:p>
+      <w:pPr>
+        <w:pStyle w:val="Normal"/>
+        <w:shd w:fill="DDDDDD" w:val="clear"/>
+        <w:rPr/>
+      </w:pPr>
+      <w:r>
+        <w:rPr/>
+      </w:r>
+    </w:p>
+    <w:p>
+      <w:pPr>
+        <w:pStyle w:val="Normal"/>
+        <w:shd w:fill="DDDDDD" w:val="clear"/>
+        <w:rPr/>
+      </w:pPr>
+      <w:r>
+        <w:rPr/>
+        <w:t xml:space="preserve">    </w:t>
+      </w:r>
+      <w:r>
+        <w:rPr/>
+        <w:t>return 0;</w:t>
+      </w:r>
+    </w:p>
+    <w:p>
+      <w:pPr>
+        <w:pStyle w:val="Normal"/>
+        <w:shd w:fill="DDDDDD" w:val="clear"/>
+        <w:rPr/>
+      </w:pPr>
+      <w:r>
+        <w:rPr/>
+        <w:t>}</w:t>
+      </w:r>
+    </w:p>
+    <w:p>
+      <w:pPr>
+        <w:pStyle w:val="Normal"/>
+        <w:shd w:fill="FFFFFF" w:val="clear"/>
+        <w:rPr/>
+      </w:pPr>
+      <w:r>
+        <w:rPr/>
+      </w:r>
+    </w:p>
+    <w:p>
+      <w:pPr>
+        <w:pStyle w:val="2"/>
+        <w:rPr>
+          <w:b/>
+          <w:bCs/>
+        </w:rPr>
+      </w:pPr>
+      <w:r>
+        <w:rPr>
+          <w:b/>
+          <w:bCs/>
+        </w:rPr>
+        <w:t xml:space="preserve">5.3 ELF(Executable and Linkable) </w:t>
+      </w:r>
+      <w:r>
+        <w:rPr>
+          <w:b/>
+          <w:bCs/>
+        </w:rPr>
+        <w:t>P170</w:t>
       </w:r>
     </w:p>
     <w:p>
@@ -46362,35 +46714,47 @@
       </w:r>
       <w:r>
         <w:rPr/>
-        <w:t>(1)</w:t>
-      </w:r>
-      <w:r>
-        <w:rPr/>
-        <w:t>函数</w:t>
-      </w:r>
-      <w:r>
-        <w:rPr/>
-        <w:t>myprint</w:t>
-      </w:r>
-      <w:r>
-        <w:rPr/>
-        <w:t>由关键字</w:t>
-      </w:r>
-      <w:r>
-        <w:rPr/>
-        <w:t>global</w:t>
-      </w:r>
-      <w:r>
-        <w:rPr/>
-        <w:t>导出，给</w:t>
-      </w:r>
-      <w:r>
-        <w:rPr/>
-        <w:t>bar.c</w:t>
-      </w:r>
-      <w:r>
-        <w:rPr/>
-        <w:t>用</w:t>
+        <w:t>本章节是对</w:t>
+      </w:r>
+      <w:r>
+        <w:rPr/>
+        <w:t>ELF</w:t>
+      </w:r>
+      <w:r>
+        <w:rPr/>
+        <w:t>的非常入门级别的介绍，旨在了解</w:t>
+      </w:r>
+      <w:r>
+        <w:rPr/>
+        <w:t>programmer header</w:t>
+      </w:r>
+      <w:r>
+        <w:rPr/>
+        <w:t>所描述的</w:t>
+      </w:r>
+      <w:r>
+        <w:rPr/>
+        <w:t>code segment</w:t>
+      </w:r>
+      <w:r>
+        <w:rPr/>
+        <w:t>和</w:t>
+      </w:r>
+      <w:r>
+        <w:rPr/>
+        <w:t>data segment</w:t>
+      </w:r>
+      <w:r>
+        <w:rPr/>
+        <w:t>，根据这些信息，可以知道</w:t>
+      </w:r>
+      <w:r>
+        <w:rPr/>
+        <w:t>foobar</w:t>
+      </w:r>
+      <w:r>
+        <w:rPr/>
+        <w:t>加载进内存之后的信息。</w:t>
       </w:r>
     </w:p>
     <w:p>
@@ -46402,291 +46766,740 @@
       <w:r>
         <w:rPr/>
         <w:tab/>
-      </w:r>
-      <w:r>
-        <w:rPr/>
-        <w:t>(2)</w:t>
-      </w:r>
-      <w:r>
-        <w:rPr/>
-        <w:t>由于用到</w:t>
-      </w:r>
-      <w:r>
-        <w:rPr/>
-        <w:t>C</w:t>
-      </w:r>
-      <w:r>
-        <w:rPr/>
-        <w:t>函数</w:t>
-      </w:r>
-      <w:r>
-        <w:rPr/>
-        <w:t>choose</w:t>
-      </w:r>
-      <w:r>
-        <w:rPr/>
-        <w:t>，所以要用</w:t>
-      </w:r>
-      <w:r>
-        <w:rPr/>
-        <w:t>extern</w:t>
-      </w:r>
-      <w:r>
-        <w:rPr/>
-        <w:t>声明</w:t>
-      </w:r>
-    </w:p>
-    <w:p>
-      <w:pPr>
-        <w:pStyle w:val="Normal"/>
-        <w:shd w:fill="FFFFFF" w:val="clear"/>
-        <w:rPr/>
-      </w:pPr>
-      <w:r>
-        <w:rPr/>
-        <w:tab/>
-      </w:r>
-      <w:r>
-        <w:rPr/>
-        <w:t>(3)</w:t>
-      </w:r>
-      <w:r>
-        <w:rPr/>
-        <w:t>无论是</w:t>
-      </w:r>
-      <w:r>
-        <w:rPr/>
-        <w:t>myprint</w:t>
-      </w:r>
-      <w:r>
-        <w:rPr/>
-        <w:t>还是</w:t>
-      </w:r>
-      <w:r>
-        <w:rPr/>
-        <w:t>choose</w:t>
-      </w:r>
-      <w:r>
-        <w:rPr/>
-        <w:t>，遵循的都是</w:t>
-      </w:r>
-      <w:r>
-        <w:rPr/>
-        <w:t>C</w:t>
-      </w:r>
-      <w:r>
-        <w:rPr/>
-        <w:t>的调用约定，后面的参数先入栈，并由调用者清理堆栈</w:t>
-      </w:r>
-    </w:p>
-    <w:p>
-      <w:pPr>
-        <w:pStyle w:val="Normal"/>
-        <w:shd w:fill="FFFFFF" w:val="clear"/>
-        <w:rPr/>
-      </w:pPr>
-      <w:r>
-        <w:rPr/>
-      </w:r>
-    </w:p>
-    <w:p>
-      <w:pPr>
-        <w:pStyle w:val="Normal"/>
-        <w:shd w:fill="FFFFFF" w:val="clear"/>
-        <w:rPr/>
-      </w:pPr>
-      <w:r>
-        <w:rPr/>
-        <w:tab/>
-      </w:r>
-      <w:r>
-        <w:rPr/>
-        <w:t>代码</w:t>
-      </w:r>
-      <w:r>
-        <w:rPr/>
-        <w:t>5-3</w:t>
-      </w:r>
-      <w:r>
-        <w:rPr/>
-        <w:t>，</w:t>
-      </w:r>
-      <w:r>
-        <w:rPr/>
-        <w:t>bar.c</w:t>
-      </w:r>
-      <w:r>
-        <w:rPr/>
-        <w:t>文件</w:t>
-      </w:r>
-    </w:p>
-    <w:p>
-      <w:pPr>
-        <w:pStyle w:val="Normal"/>
-        <w:shd w:fill="DDDDDD" w:val="clear"/>
-        <w:rPr/>
-      </w:pPr>
-      <w:r>
-        <w:rPr/>
-        <w:t>void myprint(char* msg, int len);</w:t>
-      </w:r>
-    </w:p>
-    <w:p>
-      <w:pPr>
-        <w:pStyle w:val="Normal"/>
-        <w:shd w:fill="DDDDDD" w:val="clear"/>
-        <w:rPr/>
-      </w:pPr>
-      <w:r>
-        <w:rPr/>
-      </w:r>
-    </w:p>
-    <w:p>
-      <w:pPr>
-        <w:pStyle w:val="Normal"/>
-        <w:shd w:fill="DDDDDD" w:val="clear"/>
-        <w:rPr/>
-      </w:pPr>
-      <w:r>
-        <w:rPr/>
-        <w:t>int choose(int a, int b)</w:t>
-      </w:r>
-    </w:p>
-    <w:p>
-      <w:pPr>
-        <w:pStyle w:val="Normal"/>
-        <w:shd w:fill="DDDDDD" w:val="clear"/>
-        <w:rPr/>
-      </w:pPr>
-      <w:r>
-        <w:rPr/>
-        <w:t>{</w:t>
-      </w:r>
-    </w:p>
-    <w:p>
-      <w:pPr>
-        <w:pStyle w:val="Normal"/>
-        <w:shd w:fill="DDDDDD" w:val="clear"/>
-        <w:rPr/>
-      </w:pPr>
-      <w:r>
-        <w:rPr/>
-        <w:t xml:space="preserve">    </w:t>
-      </w:r>
-      <w:r>
-        <w:rPr/>
-        <w:t>if(a &gt;= b){</w:t>
-      </w:r>
-    </w:p>
-    <w:p>
-      <w:pPr>
-        <w:pStyle w:val="Normal"/>
-        <w:shd w:fill="DDDDDD" w:val="clear"/>
-        <w:rPr/>
-      </w:pPr>
-      <w:r>
-        <w:rPr/>
-        <w:t xml:space="preserve">        </w:t>
-      </w:r>
-      <w:r>
-        <w:rPr/>
-        <w:t>myprint("the 1st one\n", 13);</w:t>
-      </w:r>
-    </w:p>
-    <w:p>
-      <w:pPr>
-        <w:pStyle w:val="Normal"/>
-        <w:shd w:fill="DDDDDD" w:val="clear"/>
-        <w:rPr/>
-      </w:pPr>
-      <w:r>
-        <w:rPr/>
-        <w:t xml:space="preserve">    </w:t>
-      </w:r>
-      <w:r>
-        <w:rPr/>
-        <w:t>}</w:t>
-      </w:r>
-    </w:p>
-    <w:p>
-      <w:pPr>
-        <w:pStyle w:val="Normal"/>
-        <w:shd w:fill="DDDDDD" w:val="clear"/>
-        <w:rPr/>
-      </w:pPr>
-      <w:r>
-        <w:rPr/>
-        <w:t xml:space="preserve">    </w:t>
-      </w:r>
-      <w:r>
-        <w:rPr/>
-        <w:t>else{</w:t>
-      </w:r>
-    </w:p>
-    <w:p>
-      <w:pPr>
-        <w:pStyle w:val="Normal"/>
-        <w:shd w:fill="DDDDDD" w:val="clear"/>
-        <w:rPr/>
-      </w:pPr>
-      <w:r>
-        <w:rPr/>
-        <w:t xml:space="preserve">        </w:t>
-      </w:r>
-      <w:r>
-        <w:rPr/>
-        <w:t>myprint("the 2nd one\n", 13);</w:t>
-      </w:r>
-    </w:p>
-    <w:p>
-      <w:pPr>
-        <w:pStyle w:val="Normal"/>
-        <w:shd w:fill="DDDDDD" w:val="clear"/>
-        <w:rPr/>
-      </w:pPr>
-      <w:r>
-        <w:rPr/>
-        <w:t xml:space="preserve">    </w:t>
-      </w:r>
-      <w:r>
-        <w:rPr/>
-        <w:t>}</w:t>
-      </w:r>
-    </w:p>
-    <w:p>
-      <w:pPr>
-        <w:pStyle w:val="Normal"/>
-        <w:shd w:fill="DDDDDD" w:val="clear"/>
-        <w:rPr/>
-      </w:pPr>
-      <w:r>
-        <w:rPr/>
-      </w:r>
-    </w:p>
-    <w:p>
-      <w:pPr>
-        <w:pStyle w:val="Normal"/>
-        <w:shd w:fill="DDDDDD" w:val="clear"/>
-        <w:rPr/>
-      </w:pPr>
-      <w:r>
-        <w:rPr/>
-        <w:t xml:space="preserve">    </w:t>
-      </w:r>
-      <w:r>
-        <w:rPr/>
-        <w:t>return 0;</w:t>
-      </w:r>
-    </w:p>
-    <w:p>
-      <w:pPr>
-        <w:pStyle w:val="Normal"/>
-        <w:shd w:fill="DDDDDD" w:val="clear"/>
-        <w:rPr/>
-      </w:pPr>
-      <w:r>
-        <w:rPr/>
-        <w:t>}</w:t>
+        <w:drawing>
+          <wp:anchor behindDoc="0" distT="0" distB="0" distL="0" distR="0" simplePos="0" locked="0" layoutInCell="1" allowOverlap="1" relativeHeight="46">
+            <wp:simplePos x="0" y="0"/>
+            <wp:positionH relativeFrom="column">
+              <wp:posOffset>1615440</wp:posOffset>
+            </wp:positionH>
+            <wp:positionV relativeFrom="paragraph">
+              <wp:posOffset>103505</wp:posOffset>
+            </wp:positionV>
+            <wp:extent cx="3250565" cy="2333625"/>
+            <wp:effectExtent l="0" t="0" r="0" b="0"/>
+            <wp:wrapTopAndBottom/>
+            <wp:docPr id="46" name="Picture" descr=""/>
+            <wp:cNvGraphicFramePr>
+              <a:graphicFrameLocks xmlns:a="http://schemas.openxmlformats.org/drawingml/2006/main" noChangeAspect="1"/>
+            </wp:cNvGraphicFramePr>
+            <a:graphic xmlns:a="http://schemas.openxmlformats.org/drawingml/2006/main">
+              <a:graphicData uri="http://schemas.openxmlformats.org/drawingml/2006/picture">
+                <pic:pic xmlns:pic="http://schemas.openxmlformats.org/drawingml/2006/picture">
+                  <pic:nvPicPr>
+                    <pic:cNvPr id="46" name="Picture" descr=""/>
+                    <pic:cNvPicPr>
+                      <a:picLocks noChangeAspect="1" noChangeArrowheads="1"/>
+                    </pic:cNvPicPr>
+                  </pic:nvPicPr>
+                  <pic:blipFill>
+                    <a:blip r:embed="rId50"/>
+                    <a:stretch>
+                      <a:fillRect/>
+                    </a:stretch>
+                  </pic:blipFill>
+                  <pic:spPr bwMode="auto">
+                    <a:xfrm>
+                      <a:off x="0" y="0"/>
+                      <a:ext cx="3250565" cy="2333625"/>
+                    </a:xfrm>
+                    <a:prstGeom prst="rect">
+                      <a:avLst/>
+                    </a:prstGeom>
+                    <a:noFill/>
+                    <a:ln w="9525">
+                      <a:noFill/>
+                      <a:miter lim="800000"/>
+                      <a:headEnd/>
+                      <a:tailEnd/>
+                    </a:ln>
+                  </pic:spPr>
+                </pic:pic>
+              </a:graphicData>
+            </a:graphic>
+          </wp:anchor>
+        </w:drawing>
+      </w:r>
+      <w:r>
+        <w:rPr/>
+        <w:t>下一步就要扩充</w:t>
+      </w:r>
+      <w:r>
+        <w:rPr/>
+        <w:t>Loader</w:t>
+      </w:r>
+      <w:r>
+        <w:rPr/>
+        <w:t>了。</w:t>
+      </w:r>
+    </w:p>
+    <w:p>
+      <w:pPr>
+        <w:pStyle w:val="Normal"/>
+        <w:shd w:fill="FFFFFF" w:val="clear"/>
+        <w:rPr/>
+      </w:pPr>
+      <w:r>
+        <w:rPr/>
+      </w:r>
+    </w:p>
+    <w:p>
+      <w:pPr>
+        <w:pStyle w:val="Normal"/>
+        <w:shd w:fill="FFFFFF" w:val="clear"/>
+        <w:rPr/>
+      </w:pPr>
+      <w:r>
+        <w:rPr/>
+      </w:r>
+    </w:p>
+    <w:p>
+      <w:pPr>
+        <w:pStyle w:val="Normal"/>
+        <w:shd w:fill="FFFFFF" w:val="clear"/>
+        <w:rPr/>
+      </w:pPr>
+      <w:r>
+        <w:rPr/>
+      </w:r>
+    </w:p>
+    <w:p>
+      <w:pPr>
+        <w:pStyle w:val="Normal"/>
+        <w:shd w:fill="FFFFFF" w:val="clear"/>
+        <w:rPr/>
+      </w:pPr>
+      <w:r>
+        <w:rPr/>
+      </w:r>
+    </w:p>
+    <w:p>
+      <w:pPr>
+        <w:pStyle w:val="Normal"/>
+        <w:shd w:fill="FFFFFF" w:val="clear"/>
+        <w:rPr/>
+      </w:pPr>
+      <w:r>
+        <w:rPr/>
+      </w:r>
+    </w:p>
+    <w:p>
+      <w:pPr>
+        <w:pStyle w:val="Normal"/>
+        <w:shd w:fill="FFFFFF" w:val="clear"/>
+        <w:rPr/>
+      </w:pPr>
+      <w:r>
+        <w:rPr/>
+      </w:r>
+    </w:p>
+    <w:p>
+      <w:pPr>
+        <w:pStyle w:val="Normal"/>
+        <w:shd w:fill="FFFFFF" w:val="clear"/>
+        <w:rPr/>
+      </w:pPr>
+      <w:r>
+        <w:rPr/>
+      </w:r>
+    </w:p>
+    <w:p>
+      <w:pPr>
+        <w:pStyle w:val="Normal"/>
+        <w:shd w:fill="FFFFFF" w:val="clear"/>
+        <w:rPr/>
+      </w:pPr>
+      <w:r>
+        <w:rPr/>
+      </w:r>
+    </w:p>
+    <w:p>
+      <w:pPr>
+        <w:pStyle w:val="Normal"/>
+        <w:shd w:fill="FFFFFF" w:val="clear"/>
+        <w:rPr/>
+      </w:pPr>
+      <w:r>
+        <w:rPr/>
+      </w:r>
+    </w:p>
+    <w:p>
+      <w:pPr>
+        <w:pStyle w:val="Normal"/>
+        <w:shd w:fill="FFFFFF" w:val="clear"/>
+        <w:rPr/>
+      </w:pPr>
+      <w:r>
+        <w:rPr/>
+      </w:r>
+    </w:p>
+    <w:p>
+      <w:pPr>
+        <w:pStyle w:val="Normal"/>
+        <w:shd w:fill="FFFFFF" w:val="clear"/>
+        <w:rPr/>
+      </w:pPr>
+      <w:r>
+        <w:rPr/>
+      </w:r>
+    </w:p>
+    <w:p>
+      <w:pPr>
+        <w:pStyle w:val="Normal"/>
+        <w:shd w:fill="FFFFFF" w:val="clear"/>
+        <w:rPr/>
+      </w:pPr>
+      <w:r>
+        <w:rPr/>
+      </w:r>
+    </w:p>
+    <w:p>
+      <w:pPr>
+        <w:pStyle w:val="Normal"/>
+        <w:shd w:fill="FFFFFF" w:val="clear"/>
+        <w:rPr/>
+      </w:pPr>
+      <w:r>
+        <w:rPr/>
+      </w:r>
+    </w:p>
+    <w:p>
+      <w:pPr>
+        <w:pStyle w:val="Normal"/>
+        <w:shd w:fill="FFFFFF" w:val="clear"/>
+        <w:rPr/>
+      </w:pPr>
+      <w:r>
+        <w:rPr/>
+      </w:r>
+    </w:p>
+    <w:p>
+      <w:pPr>
+        <w:pStyle w:val="Normal"/>
+        <w:shd w:fill="FFFFFF" w:val="clear"/>
+        <w:rPr/>
+      </w:pPr>
+      <w:r>
+        <w:rPr/>
+      </w:r>
+    </w:p>
+    <w:p>
+      <w:pPr>
+        <w:pStyle w:val="Normal"/>
+        <w:shd w:fill="FFFFFF" w:val="clear"/>
+        <w:rPr/>
+      </w:pPr>
+      <w:r>
+        <w:rPr/>
+      </w:r>
+    </w:p>
+    <w:p>
+      <w:pPr>
+        <w:pStyle w:val="Normal"/>
+        <w:shd w:fill="FFFFFF" w:val="clear"/>
+        <w:rPr/>
+      </w:pPr>
+      <w:r>
+        <w:rPr/>
+      </w:r>
+    </w:p>
+    <w:p>
+      <w:pPr>
+        <w:pStyle w:val="Normal"/>
+        <w:shd w:fill="FFFFFF" w:val="clear"/>
+        <w:rPr/>
+      </w:pPr>
+      <w:r>
+        <w:rPr/>
+      </w:r>
+    </w:p>
+    <w:p>
+      <w:pPr>
+        <w:pStyle w:val="Normal"/>
+        <w:shd w:fill="FFFFFF" w:val="clear"/>
+        <w:rPr/>
+      </w:pPr>
+      <w:r>
+        <w:rPr/>
+      </w:r>
+    </w:p>
+    <w:p>
+      <w:pPr>
+        <w:pStyle w:val="Normal"/>
+        <w:shd w:fill="FFFFFF" w:val="clear"/>
+        <w:rPr/>
+      </w:pPr>
+      <w:r>
+        <w:rPr/>
+      </w:r>
+    </w:p>
+    <w:p>
+      <w:pPr>
+        <w:pStyle w:val="Normal"/>
+        <w:shd w:fill="FFFFFF" w:val="clear"/>
+        <w:rPr/>
+      </w:pPr>
+      <w:r>
+        <w:rPr/>
+      </w:r>
+    </w:p>
+    <w:p>
+      <w:pPr>
+        <w:pStyle w:val="Normal"/>
+        <w:shd w:fill="FFFFFF" w:val="clear"/>
+        <w:rPr/>
+      </w:pPr>
+      <w:r>
+        <w:rPr/>
+      </w:r>
+    </w:p>
+    <w:p>
+      <w:pPr>
+        <w:pStyle w:val="Normal"/>
+        <w:shd w:fill="FFFFFF" w:val="clear"/>
+        <w:rPr/>
+      </w:pPr>
+      <w:r>
+        <w:rPr/>
+      </w:r>
+    </w:p>
+    <w:p>
+      <w:pPr>
+        <w:pStyle w:val="Normal"/>
+        <w:shd w:fill="FFFFFF" w:val="clear"/>
+        <w:rPr/>
+      </w:pPr>
+      <w:r>
+        <w:rPr/>
+      </w:r>
+    </w:p>
+    <w:p>
+      <w:pPr>
+        <w:pStyle w:val="Normal"/>
+        <w:shd w:fill="FFFFFF" w:val="clear"/>
+        <w:rPr/>
+      </w:pPr>
+      <w:r>
+        <w:rPr/>
+      </w:r>
+    </w:p>
+    <w:p>
+      <w:pPr>
+        <w:pStyle w:val="Normal"/>
+        <w:shd w:fill="FFFFFF" w:val="clear"/>
+        <w:rPr/>
+      </w:pPr>
+      <w:r>
+        <w:rPr/>
+      </w:r>
+    </w:p>
+    <w:p>
+      <w:pPr>
+        <w:pStyle w:val="Normal"/>
+        <w:shd w:fill="FFFFFF" w:val="clear"/>
+        <w:rPr/>
+      </w:pPr>
+      <w:r>
+        <w:rPr/>
+      </w:r>
+    </w:p>
+    <w:p>
+      <w:pPr>
+        <w:pStyle w:val="Normal"/>
+        <w:shd w:fill="FFFFFF" w:val="clear"/>
+        <w:rPr/>
+      </w:pPr>
+      <w:r>
+        <w:rPr/>
+      </w:r>
+    </w:p>
+    <w:p>
+      <w:pPr>
+        <w:pStyle w:val="Normal"/>
+        <w:shd w:fill="FFFFFF" w:val="clear"/>
+        <w:rPr/>
+      </w:pPr>
+      <w:r>
+        <w:rPr/>
+      </w:r>
+    </w:p>
+    <w:p>
+      <w:pPr>
+        <w:pStyle w:val="Normal"/>
+        <w:shd w:fill="FFFFFF" w:val="clear"/>
+        <w:rPr/>
+      </w:pPr>
+      <w:r>
+        <w:rPr/>
+      </w:r>
+    </w:p>
+    <w:p>
+      <w:pPr>
+        <w:pStyle w:val="Normal"/>
+        <w:shd w:fill="FFFFFF" w:val="clear"/>
+        <w:rPr/>
+      </w:pPr>
+      <w:r>
+        <w:rPr/>
+      </w:r>
+    </w:p>
+    <w:p>
+      <w:pPr>
+        <w:pStyle w:val="Normal"/>
+        <w:shd w:fill="FFFFFF" w:val="clear"/>
+        <w:rPr/>
+      </w:pPr>
+      <w:r>
+        <w:rPr/>
+      </w:r>
+    </w:p>
+    <w:p>
+      <w:pPr>
+        <w:pStyle w:val="Normal"/>
+        <w:shd w:fill="FFFFFF" w:val="clear"/>
+        <w:rPr/>
+      </w:pPr>
+      <w:r>
+        <w:rPr/>
+      </w:r>
+    </w:p>
+    <w:p>
+      <w:pPr>
+        <w:pStyle w:val="Normal"/>
+        <w:shd w:fill="FFFFFF" w:val="clear"/>
+        <w:rPr/>
+      </w:pPr>
+      <w:r>
+        <w:rPr/>
+      </w:r>
+    </w:p>
+    <w:p>
+      <w:pPr>
+        <w:pStyle w:val="Normal"/>
+        <w:shd w:fill="FFFFFF" w:val="clear"/>
+        <w:rPr/>
+      </w:pPr>
+      <w:r>
+        <w:rPr/>
+      </w:r>
+    </w:p>
+    <w:p>
+      <w:pPr>
+        <w:pStyle w:val="Normal"/>
+        <w:shd w:fill="FFFFFF" w:val="clear"/>
+        <w:rPr/>
+      </w:pPr>
+      <w:r>
+        <w:rPr/>
+      </w:r>
+    </w:p>
+    <w:p>
+      <w:pPr>
+        <w:pStyle w:val="Normal"/>
+        <w:shd w:fill="FFFFFF" w:val="clear"/>
+        <w:rPr/>
+      </w:pPr>
+      <w:r>
+        <w:rPr/>
+      </w:r>
+    </w:p>
+    <w:p>
+      <w:pPr>
+        <w:pStyle w:val="Normal"/>
+        <w:shd w:fill="FFFFFF" w:val="clear"/>
+        <w:rPr/>
+      </w:pPr>
+      <w:r>
+        <w:rPr/>
+      </w:r>
+    </w:p>
+    <w:p>
+      <w:pPr>
+        <w:pStyle w:val="Normal"/>
+        <w:shd w:fill="FFFFFF" w:val="clear"/>
+        <w:rPr/>
+      </w:pPr>
+      <w:r>
+        <w:rPr/>
+      </w:r>
+    </w:p>
+    <w:p>
+      <w:pPr>
+        <w:pStyle w:val="Normal"/>
+        <w:shd w:fill="FFFFFF" w:val="clear"/>
+        <w:rPr/>
+      </w:pPr>
+      <w:r>
+        <w:rPr/>
+      </w:r>
+    </w:p>
+    <w:p>
+      <w:pPr>
+        <w:pStyle w:val="Normal"/>
+        <w:shd w:fill="FFFFFF" w:val="clear"/>
+        <w:rPr/>
+      </w:pPr>
+      <w:r>
+        <w:rPr/>
+      </w:r>
+    </w:p>
+    <w:p>
+      <w:pPr>
+        <w:pStyle w:val="Normal"/>
+        <w:shd w:fill="FFFFFF" w:val="clear"/>
+        <w:rPr/>
+      </w:pPr>
+      <w:r>
+        <w:rPr/>
+      </w:r>
+    </w:p>
+    <w:p>
+      <w:pPr>
+        <w:pStyle w:val="Normal"/>
+        <w:shd w:fill="FFFFFF" w:val="clear"/>
+        <w:rPr/>
+      </w:pPr>
+      <w:r>
+        <w:rPr/>
+      </w:r>
+    </w:p>
+    <w:p>
+      <w:pPr>
+        <w:pStyle w:val="Normal"/>
+        <w:shd w:fill="FFFFFF" w:val="clear"/>
+        <w:rPr/>
+      </w:pPr>
+      <w:r>
+        <w:rPr/>
+      </w:r>
+    </w:p>
+    <w:p>
+      <w:pPr>
+        <w:pStyle w:val="Normal"/>
+        <w:shd w:fill="FFFFFF" w:val="clear"/>
+        <w:rPr/>
+      </w:pPr>
+      <w:r>
+        <w:rPr/>
+      </w:r>
+    </w:p>
+    <w:p>
+      <w:pPr>
+        <w:pStyle w:val="Normal"/>
+        <w:shd w:fill="FFFFFF" w:val="clear"/>
+        <w:rPr/>
+      </w:pPr>
+      <w:r>
+        <w:rPr/>
+      </w:r>
+    </w:p>
+    <w:p>
+      <w:pPr>
+        <w:pStyle w:val="Normal"/>
+        <w:shd w:fill="FFFFFF" w:val="clear"/>
+        <w:rPr/>
+      </w:pPr>
+      <w:r>
+        <w:rPr/>
+      </w:r>
+    </w:p>
+    <w:p>
+      <w:pPr>
+        <w:pStyle w:val="Normal"/>
+        <w:shd w:fill="FFFFFF" w:val="clear"/>
+        <w:rPr/>
+      </w:pPr>
+      <w:r>
+        <w:rPr/>
+      </w:r>
+    </w:p>
+    <w:p>
+      <w:pPr>
+        <w:pStyle w:val="Normal"/>
+        <w:shd w:fill="FFFFFF" w:val="clear"/>
+        <w:rPr/>
+      </w:pPr>
+      <w:r>
+        <w:rPr/>
+      </w:r>
+    </w:p>
+    <w:p>
+      <w:pPr>
+        <w:pStyle w:val="Normal"/>
+        <w:shd w:fill="FFFFFF" w:val="clear"/>
+        <w:rPr/>
+      </w:pPr>
+      <w:r>
+        <w:rPr/>
+      </w:r>
+    </w:p>
+    <w:p>
+      <w:pPr>
+        <w:pStyle w:val="Normal"/>
+        <w:shd w:fill="FFFFFF" w:val="clear"/>
+        <w:rPr/>
+      </w:pPr>
+      <w:r>
+        <w:rPr/>
+      </w:r>
+    </w:p>
+    <w:p>
+      <w:pPr>
+        <w:pStyle w:val="Normal"/>
+        <w:shd w:fill="FFFFFF" w:val="clear"/>
+        <w:rPr/>
+      </w:pPr>
+      <w:r>
+        <w:rPr/>
+      </w:r>
+    </w:p>
+    <w:p>
+      <w:pPr>
+        <w:pStyle w:val="Normal"/>
+        <w:shd w:fill="FFFFFF" w:val="clear"/>
+        <w:rPr/>
+      </w:pPr>
+      <w:r>
+        <w:rPr/>
+      </w:r>
+    </w:p>
+    <w:p>
+      <w:pPr>
+        <w:pStyle w:val="Normal"/>
+        <w:shd w:fill="FFFFFF" w:val="clear"/>
+        <w:rPr/>
+      </w:pPr>
+      <w:r>
+        <w:rPr/>
+      </w:r>
+    </w:p>
+    <w:p>
+      <w:pPr>
+        <w:pStyle w:val="Normal"/>
+        <w:shd w:fill="FFFFFF" w:val="clear"/>
+        <w:rPr/>
+      </w:pPr>
+      <w:r>
+        <w:rPr/>
+      </w:r>
+    </w:p>
+    <w:p>
+      <w:pPr>
+        <w:pStyle w:val="Normal"/>
+        <w:shd w:fill="FFFFFF" w:val="clear"/>
+        <w:rPr/>
+      </w:pPr>
+      <w:r>
+        <w:rPr/>
+      </w:r>
+    </w:p>
+    <w:p>
+      <w:pPr>
+        <w:pStyle w:val="Normal"/>
+        <w:shd w:fill="FFFFFF" w:val="clear"/>
+        <w:rPr/>
+      </w:pPr>
+      <w:r>
+        <w:rPr/>
+      </w:r>
+    </w:p>
+    <w:p>
+      <w:pPr>
+        <w:pStyle w:val="Normal"/>
+        <w:shd w:fill="FFFFFF" w:val="clear"/>
+        <w:rPr/>
+      </w:pPr>
+      <w:r>
+        <w:rPr/>
+      </w:r>
+    </w:p>
+    <w:p>
+      <w:pPr>
+        <w:pStyle w:val="Normal"/>
+        <w:shd w:fill="FFFFFF" w:val="clear"/>
+        <w:rPr/>
+      </w:pPr>
+      <w:r>
+        <w:rPr/>
+      </w:r>
+    </w:p>
+    <w:p>
+      <w:pPr>
+        <w:pStyle w:val="Normal"/>
+        <w:shd w:fill="FFFFFF" w:val="clear"/>
+        <w:rPr/>
+      </w:pPr>
+      <w:r>
+        <w:rPr/>
+      </w:r>
+    </w:p>
+    <w:p>
+      <w:pPr>
+        <w:pStyle w:val="Normal"/>
+        <w:shd w:fill="FFFFFF" w:val="clear"/>
+        <w:rPr/>
+      </w:pPr>
+      <w:r>
+        <w:rPr/>
+      </w:r>
+    </w:p>
+    <w:p>
+      <w:pPr>
+        <w:pStyle w:val="Normal"/>
+        <w:shd w:fill="FFFFFF" w:val="clear"/>
+        <w:rPr/>
+      </w:pPr>
+      <w:r>
+        <w:rPr/>
+      </w:r>
+    </w:p>
+    <w:p>
+      <w:pPr>
+        <w:pStyle w:val="Normal"/>
+        <w:shd w:fill="FFFFFF" w:val="clear"/>
+        <w:rPr/>
+      </w:pPr>
+      <w:r>
+        <w:rPr/>
+      </w:r>
+    </w:p>
+    <w:p>
+      <w:pPr>
+        <w:pStyle w:val="Normal"/>
+        <w:shd w:fill="FFFFFF" w:val="clear"/>
+        <w:rPr/>
+      </w:pPr>
+      <w:r>
+        <w:rPr/>
+      </w:r>
+    </w:p>
+    <w:p>
+      <w:pPr>
+        <w:pStyle w:val="Normal"/>
+        <w:shd w:fill="FFFFFF" w:val="clear"/>
+        <w:rPr/>
+      </w:pPr>
+      <w:r>
+        <w:rPr/>
+      </w:r>
+    </w:p>
+    <w:p>
+      <w:pPr>
+        <w:pStyle w:val="Normal"/>
+        <w:shd w:fill="FFFFFF" w:val="clear"/>
+        <w:rPr/>
+      </w:pPr>
+      <w:r>
+        <w:rPr/>
+      </w:r>
+    </w:p>
+    <w:p>
+      <w:pPr>
+        <w:pStyle w:val="Normal"/>
+        <w:shd w:fill="FFFFFF" w:val="clear"/>
+        <w:rPr/>
+      </w:pPr>
+      <w:r>
+        <w:rPr/>
       </w:r>
     </w:p>
     <w:p>

</xml_diff>

<commit_message>
Chapter 5.4.1 Loader read Kernel to memory
Signed-off-by: wujian <wujian@smartisan.com>
</commit_message>
<xml_diff>
--- a/自己动手写操作系统笔记.docx
+++ b/自己动手写操作系统笔记.docx
@@ -10157,7 +10157,7 @@
     <w:tbl>
       <w:tblPr>
         <w:jc w:val="left"/>
-        <w:tblInd w:w="10" w:type="dxa"/>
+        <w:tblInd w:w="8" w:type="dxa"/>
         <w:tblBorders>
           <w:top w:val="single" w:sz="2" w:space="0" w:color="000001"/>
           <w:left w:val="single" w:sz="2" w:space="0" w:color="000001"/>
@@ -20215,7 +20215,7 @@
     <w:tbl>
       <w:tblPr>
         <w:jc w:val="left"/>
-        <w:tblInd w:w="25" w:type="dxa"/>
+        <w:tblInd w:w="23" w:type="dxa"/>
         <w:tblBorders>
           <w:top w:val="single" w:sz="2" w:space="0" w:color="000001"/>
           <w:left w:val="single" w:sz="2" w:space="0" w:color="000001"/>
@@ -20226,7 +20226,7 @@
         </w:tblBorders>
         <w:tblCellMar>
           <w:top w:w="55" w:type="dxa"/>
-          <w:left w:w="15" w:type="dxa"/>
+          <w:left w:w="12" w:type="dxa"/>
           <w:bottom w:w="55" w:type="dxa"/>
           <w:right w:w="55" w:type="dxa"/>
         </w:tblCellMar>
@@ -20253,7 +20253,7 @@
             </w:tcBorders>
             <w:shd w:fill="FFFFFF" w:val="clear"/>
             <w:tcMar>
-              <w:left w:w="15" w:type="dxa"/>
+              <w:left w:w="12" w:type="dxa"/>
             </w:tcMar>
           </w:tcPr>
           <w:p>
@@ -20281,7 +20281,7 @@
             </w:tcBorders>
             <w:shd w:fill="FFFFFF" w:val="clear"/>
             <w:tcMar>
-              <w:left w:w="15" w:type="dxa"/>
+              <w:left w:w="12" w:type="dxa"/>
             </w:tcMar>
           </w:tcPr>
           <w:p>
@@ -20309,7 +20309,7 @@
             </w:tcBorders>
             <w:shd w:fill="FFFFFF" w:val="clear"/>
             <w:tcMar>
-              <w:left w:w="15" w:type="dxa"/>
+              <w:left w:w="12" w:type="dxa"/>
             </w:tcMar>
           </w:tcPr>
           <w:p>
@@ -20350,7 +20350,7 @@
             </w:tcBorders>
             <w:shd w:fill="FFFFFF" w:val="clear"/>
             <w:tcMar>
-              <w:left w:w="15" w:type="dxa"/>
+              <w:left w:w="12" w:type="dxa"/>
             </w:tcMar>
           </w:tcPr>
           <w:p>
@@ -20378,7 +20378,7 @@
             </w:tcBorders>
             <w:shd w:fill="FFFFFF" w:val="clear"/>
             <w:tcMar>
-              <w:left w:w="15" w:type="dxa"/>
+              <w:left w:w="12" w:type="dxa"/>
             </w:tcMar>
           </w:tcPr>
           <w:p>
@@ -20406,7 +20406,7 @@
             </w:tcBorders>
             <w:shd w:fill="FFFFFF" w:val="clear"/>
             <w:tcMar>
-              <w:left w:w="15" w:type="dxa"/>
+              <w:left w:w="12" w:type="dxa"/>
             </w:tcMar>
           </w:tcPr>
           <w:p>
@@ -20439,7 +20439,7 @@
             </w:tcBorders>
             <w:shd w:fill="FFFFFF" w:val="clear"/>
             <w:tcMar>
-              <w:left w:w="15" w:type="dxa"/>
+              <w:left w:w="12" w:type="dxa"/>
             </w:tcMar>
           </w:tcPr>
           <w:p>
@@ -20467,7 +20467,7 @@
             </w:tcBorders>
             <w:shd w:fill="FFFFFF" w:val="clear"/>
             <w:tcMar>
-              <w:left w:w="15" w:type="dxa"/>
+              <w:left w:w="12" w:type="dxa"/>
             </w:tcMar>
           </w:tcPr>
           <w:p>
@@ -20495,7 +20495,7 @@
             </w:tcBorders>
             <w:shd w:fill="FFFFFF" w:val="clear"/>
             <w:tcMar>
-              <w:left w:w="15" w:type="dxa"/>
+              <w:left w:w="12" w:type="dxa"/>
             </w:tcMar>
           </w:tcPr>
           <w:p>
@@ -20528,7 +20528,7 @@
             </w:tcBorders>
             <w:shd w:fill="FFFFFF" w:val="clear"/>
             <w:tcMar>
-              <w:left w:w="15" w:type="dxa"/>
+              <w:left w:w="12" w:type="dxa"/>
             </w:tcMar>
           </w:tcPr>
           <w:p>
@@ -20556,7 +20556,7 @@
             </w:tcBorders>
             <w:shd w:fill="FFFFFF" w:val="clear"/>
             <w:tcMar>
-              <w:left w:w="15" w:type="dxa"/>
+              <w:left w:w="12" w:type="dxa"/>
             </w:tcMar>
           </w:tcPr>
           <w:p>
@@ -20584,7 +20584,7 @@
             </w:tcBorders>
             <w:shd w:fill="FFFFFF" w:val="clear"/>
             <w:tcMar>
-              <w:left w:w="15" w:type="dxa"/>
+              <w:left w:w="12" w:type="dxa"/>
             </w:tcMar>
           </w:tcPr>
           <w:p>
@@ -20617,7 +20617,7 @@
             </w:tcBorders>
             <w:shd w:fill="FFFFFF" w:val="clear"/>
             <w:tcMar>
-              <w:left w:w="15" w:type="dxa"/>
+              <w:left w:w="12" w:type="dxa"/>
             </w:tcMar>
           </w:tcPr>
           <w:p>
@@ -20645,7 +20645,7 @@
             </w:tcBorders>
             <w:shd w:fill="FFFFFF" w:val="clear"/>
             <w:tcMar>
-              <w:left w:w="15" w:type="dxa"/>
+              <w:left w:w="12" w:type="dxa"/>
             </w:tcMar>
           </w:tcPr>
           <w:p>
@@ -20673,7 +20673,7 @@
             </w:tcBorders>
             <w:shd w:fill="FFFFFF" w:val="clear"/>
             <w:tcMar>
-              <w:left w:w="15" w:type="dxa"/>
+              <w:left w:w="12" w:type="dxa"/>
             </w:tcMar>
           </w:tcPr>
           <w:p>
@@ -20706,7 +20706,7 @@
             </w:tcBorders>
             <w:shd w:fill="FFFFFF" w:val="clear"/>
             <w:tcMar>
-              <w:left w:w="15" w:type="dxa"/>
+              <w:left w:w="12" w:type="dxa"/>
             </w:tcMar>
           </w:tcPr>
           <w:p>
@@ -20734,7 +20734,7 @@
             </w:tcBorders>
             <w:shd w:fill="FFFFFF" w:val="clear"/>
             <w:tcMar>
-              <w:left w:w="15" w:type="dxa"/>
+              <w:left w:w="12" w:type="dxa"/>
             </w:tcMar>
           </w:tcPr>
           <w:p>
@@ -20762,7 +20762,7 @@
             </w:tcBorders>
             <w:shd w:fill="FFFFFF" w:val="clear"/>
             <w:tcMar>
-              <w:left w:w="15" w:type="dxa"/>
+              <w:left w:w="12" w:type="dxa"/>
             </w:tcMar>
           </w:tcPr>
           <w:p>
@@ -36479,7 +36479,7 @@
     <w:tbl>
       <w:tblPr>
         <w:jc w:val="left"/>
-        <w:tblInd w:w="45" w:type="dxa"/>
+        <w:tblInd w:w="43" w:type="dxa"/>
         <w:tblBorders>
           <w:top w:val="single" w:sz="2" w:space="0" w:color="000001"/>
           <w:left w:val="single" w:sz="2" w:space="0" w:color="000001"/>
@@ -36490,14 +36490,14 @@
         </w:tblBorders>
         <w:tblCellMar>
           <w:top w:w="55" w:type="dxa"/>
-          <w:left w:w="42" w:type="dxa"/>
+          <w:left w:w="39" w:type="dxa"/>
           <w:bottom w:w="55" w:type="dxa"/>
           <w:right w:w="55" w:type="dxa"/>
         </w:tblCellMar>
       </w:tblPr>
       <w:tblGrid>
         <w:gridCol w:w="5101"/>
-        <w:gridCol w:w="5101"/>
+        <w:gridCol w:w="5100"/>
       </w:tblGrid>
       <w:tr>
         <w:trPr>
@@ -36516,7 +36516,7 @@
             </w:tcBorders>
             <w:shd w:fill="FFFFFF" w:val="clear"/>
             <w:tcMar>
-              <w:left w:w="42" w:type="dxa"/>
+              <w:left w:w="39" w:type="dxa"/>
             </w:tcMar>
           </w:tcPr>
           <w:p>
@@ -36533,7 +36533,7 @@
         </w:tc>
         <w:tc>
           <w:tcPr>
-            <w:tcW w:w="5101" w:type="dxa"/>
+            <w:tcW w:w="5100" w:type="dxa"/>
             <w:tcBorders>
               <w:top w:val="single" w:sz="2" w:space="0" w:color="000001"/>
               <w:left w:val="single" w:sz="2" w:space="0" w:color="000001"/>
@@ -36544,7 +36544,7 @@
             </w:tcBorders>
             <w:shd w:fill="FFFFFF" w:val="clear"/>
             <w:tcMar>
-              <w:left w:w="42" w:type="dxa"/>
+              <w:left w:w="39" w:type="dxa"/>
             </w:tcMar>
           </w:tcPr>
           <w:p>
@@ -36577,7 +36577,7 @@
             </w:tcBorders>
             <w:shd w:fill="FFFFFF" w:val="clear"/>
             <w:tcMar>
-              <w:left w:w="42" w:type="dxa"/>
+              <w:left w:w="39" w:type="dxa"/>
             </w:tcMar>
           </w:tcPr>
           <w:p>
@@ -36593,7 +36593,7 @@
         </w:tc>
         <w:tc>
           <w:tcPr>
-            <w:tcW w:w="5101" w:type="dxa"/>
+            <w:tcW w:w="5100" w:type="dxa"/>
             <w:tcBorders>
               <w:top w:val="nil"/>
               <w:left w:val="single" w:sz="2" w:space="0" w:color="000001"/>
@@ -36604,7 +36604,7 @@
             </w:tcBorders>
             <w:shd w:fill="FFFFFF" w:val="clear"/>
             <w:tcMar>
-              <w:left w:w="42" w:type="dxa"/>
+              <w:left w:w="39" w:type="dxa"/>
             </w:tcMar>
           </w:tcPr>
           <w:p>
@@ -36636,7 +36636,7 @@
             </w:tcBorders>
             <w:shd w:fill="FFFFFF" w:val="clear"/>
             <w:tcMar>
-              <w:left w:w="42" w:type="dxa"/>
+              <w:left w:w="39" w:type="dxa"/>
             </w:tcMar>
           </w:tcPr>
           <w:p>
@@ -36652,7 +36652,7 @@
         </w:tc>
         <w:tc>
           <w:tcPr>
-            <w:tcW w:w="5101" w:type="dxa"/>
+            <w:tcW w:w="5100" w:type="dxa"/>
             <w:tcBorders>
               <w:top w:val="nil"/>
               <w:left w:val="single" w:sz="2" w:space="0" w:color="000001"/>
@@ -36663,7 +36663,7 @@
             </w:tcBorders>
             <w:shd w:fill="FFFFFF" w:val="clear"/>
             <w:tcMar>
-              <w:left w:w="42" w:type="dxa"/>
+              <w:left w:w="39" w:type="dxa"/>
             </w:tcMar>
           </w:tcPr>
           <w:p>
@@ -36695,7 +36695,7 @@
             </w:tcBorders>
             <w:shd w:fill="FFFFFF" w:val="clear"/>
             <w:tcMar>
-              <w:left w:w="42" w:type="dxa"/>
+              <w:left w:w="39" w:type="dxa"/>
             </w:tcMar>
           </w:tcPr>
           <w:p>
@@ -36711,7 +36711,7 @@
         </w:tc>
         <w:tc>
           <w:tcPr>
-            <w:tcW w:w="5101" w:type="dxa"/>
+            <w:tcW w:w="5100" w:type="dxa"/>
             <w:tcBorders>
               <w:top w:val="nil"/>
               <w:left w:val="single" w:sz="2" w:space="0" w:color="000001"/>
@@ -36722,7 +36722,7 @@
             </w:tcBorders>
             <w:shd w:fill="FFFFFF" w:val="clear"/>
             <w:tcMar>
-              <w:left w:w="42" w:type="dxa"/>
+              <w:left w:w="39" w:type="dxa"/>
             </w:tcMar>
           </w:tcPr>
           <w:p>
@@ -36754,7 +36754,7 @@
             </w:tcBorders>
             <w:shd w:fill="FFFFFF" w:val="clear"/>
             <w:tcMar>
-              <w:left w:w="42" w:type="dxa"/>
+              <w:left w:w="39" w:type="dxa"/>
             </w:tcMar>
           </w:tcPr>
           <w:p>
@@ -36770,7 +36770,7 @@
         </w:tc>
         <w:tc>
           <w:tcPr>
-            <w:tcW w:w="5101" w:type="dxa"/>
+            <w:tcW w:w="5100" w:type="dxa"/>
             <w:tcBorders>
               <w:top w:val="nil"/>
               <w:left w:val="single" w:sz="2" w:space="0" w:color="000001"/>
@@ -36781,7 +36781,7 @@
             </w:tcBorders>
             <w:shd w:fill="FFFFFF" w:val="clear"/>
             <w:tcMar>
-              <w:left w:w="42" w:type="dxa"/>
+              <w:left w:w="39" w:type="dxa"/>
             </w:tcMar>
           </w:tcPr>
           <w:p>
@@ -36813,7 +36813,7 @@
             </w:tcBorders>
             <w:shd w:fill="FFFFFF" w:val="clear"/>
             <w:tcMar>
-              <w:left w:w="42" w:type="dxa"/>
+              <w:left w:w="39" w:type="dxa"/>
             </w:tcMar>
           </w:tcPr>
           <w:p>
@@ -36829,7 +36829,7 @@
         </w:tc>
         <w:tc>
           <w:tcPr>
-            <w:tcW w:w="5101" w:type="dxa"/>
+            <w:tcW w:w="5100" w:type="dxa"/>
             <w:tcBorders>
               <w:top w:val="nil"/>
               <w:left w:val="single" w:sz="2" w:space="0" w:color="000001"/>
@@ -36840,7 +36840,7 @@
             </w:tcBorders>
             <w:shd w:fill="FFFFFF" w:val="clear"/>
             <w:tcMar>
-              <w:left w:w="42" w:type="dxa"/>
+              <w:left w:w="39" w:type="dxa"/>
             </w:tcMar>
           </w:tcPr>
           <w:p>
@@ -36872,7 +36872,7 @@
             </w:tcBorders>
             <w:shd w:fill="FFFFFF" w:val="clear"/>
             <w:tcMar>
-              <w:left w:w="42" w:type="dxa"/>
+              <w:left w:w="39" w:type="dxa"/>
             </w:tcMar>
           </w:tcPr>
           <w:p>
@@ -36888,7 +36888,7 @@
         </w:tc>
         <w:tc>
           <w:tcPr>
-            <w:tcW w:w="5101" w:type="dxa"/>
+            <w:tcW w:w="5100" w:type="dxa"/>
             <w:tcBorders>
               <w:top w:val="nil"/>
               <w:left w:val="single" w:sz="2" w:space="0" w:color="000001"/>
@@ -36899,7 +36899,7 @@
             </w:tcBorders>
             <w:shd w:fill="FFFFFF" w:val="clear"/>
             <w:tcMar>
-              <w:left w:w="42" w:type="dxa"/>
+              <w:left w:w="39" w:type="dxa"/>
             </w:tcMar>
           </w:tcPr>
           <w:p>
@@ -46692,14 +46692,21 @@
           <w:b/>
           <w:bCs/>
         </w:rPr>
-        <w:t xml:space="preserve">5.3 ELF(Executable and Linkable) </w:t>
+        <w:t xml:space="preserve">5.3 ELF(Executable and Linkable </w:t>
       </w:r>
       <w:r>
         <w:rPr>
           <w:b/>
           <w:bCs/>
         </w:rPr>
-        <w:t>P170</w:t>
+        <w:t>Format</w:t>
+      </w:r>
+      <w:r>
+        <w:rPr>
+          <w:b/>
+          <w:bCs/>
+        </w:rPr>
+        <w:t>) P170</w:t>
       </w:r>
     </w:p>
     <w:p>
@@ -46766,8 +46773,20 @@
       <w:r>
         <w:rPr/>
         <w:tab/>
+      </w:r>
+      <w:r>
+        <w:rPr/>
+        <w:t>下一步就要扩充</w:t>
+      </w:r>
+      <w:r>
+        <w:rPr/>
+        <w:t>Loader</w:t>
+      </w:r>
+      <w:r>
+        <w:rPr/>
+        <w:t>了。</w:t>
         <w:drawing>
-          <wp:anchor behindDoc="0" distT="0" distB="0" distL="0" distR="0" simplePos="0" locked="0" layoutInCell="1" allowOverlap="1" relativeHeight="46">
+          <wp:anchor behindDoc="0" distT="0" distB="0" distL="0" distR="0" simplePos="0" locked="0" layoutInCell="1" allowOverlap="1" relativeHeight="45">
             <wp:simplePos x="0" y="0"/>
             <wp:positionH relativeFrom="column">
               <wp:posOffset>1615440</wp:posOffset>
@@ -46819,57 +46838,398 @@
           </wp:anchor>
         </w:drawing>
       </w:r>
-      <w:r>
-        <w:rPr/>
-        <w:t>下一步就要扩充</w:t>
-      </w:r>
-      <w:r>
-        <w:rPr/>
+    </w:p>
+    <w:p>
+      <w:pPr>
+        <w:pStyle w:val="2"/>
+        <w:rPr>
+          <w:b/>
+          <w:bCs/>
+        </w:rPr>
+      </w:pPr>
+      <w:r>
+        <w:rPr>
+          <w:b/>
+          <w:bCs/>
+        </w:rPr>
+        <w:t>5.4</w:t>
+      </w:r>
+      <w:r>
+        <w:rPr>
+          <w:b/>
+          <w:bCs/>
+        </w:rPr>
+        <w:t>从</w:t>
+      </w:r>
+      <w:r>
+        <w:rPr>
+          <w:b/>
+          <w:bCs/>
+        </w:rPr>
         <w:t>Loader</w:t>
       </w:r>
       <w:r>
-        <w:rPr/>
-        <w:t>了。</w:t>
-      </w:r>
-    </w:p>
-    <w:p>
-      <w:pPr>
-        <w:pStyle w:val="Normal"/>
-        <w:shd w:fill="FFFFFF" w:val="clear"/>
-        <w:rPr/>
-      </w:pPr>
-      <w:r>
-        <w:rPr/>
-      </w:r>
-    </w:p>
-    <w:p>
-      <w:pPr>
-        <w:pStyle w:val="Normal"/>
-        <w:shd w:fill="FFFFFF" w:val="clear"/>
-        <w:rPr/>
-      </w:pPr>
-      <w:r>
-        <w:rPr/>
-      </w:r>
-    </w:p>
-    <w:p>
-      <w:pPr>
-        <w:pStyle w:val="Normal"/>
-        <w:shd w:fill="FFFFFF" w:val="clear"/>
-        <w:rPr/>
-      </w:pPr>
-      <w:r>
-        <w:rPr/>
-      </w:r>
-    </w:p>
-    <w:p>
-      <w:pPr>
-        <w:pStyle w:val="Normal"/>
-        <w:shd w:fill="FFFFFF" w:val="clear"/>
-        <w:rPr/>
-      </w:pPr>
-      <w:r>
-        <w:rPr/>
+        <w:rPr>
+          <w:b/>
+          <w:bCs/>
+        </w:rPr>
+        <w:t>到内核</w:t>
+      </w:r>
+    </w:p>
+    <w:p>
+      <w:pPr>
+        <w:pStyle w:val="Normal"/>
+        <w:shd w:fill="FFFFFF" w:val="clear"/>
+        <w:rPr/>
+      </w:pPr>
+      <w:r>
+        <w:rPr/>
+        <w:tab/>
+      </w:r>
+      <w:r>
+        <w:rPr/>
+        <w:t>研究过</w:t>
+      </w:r>
+      <w:r>
+        <w:rPr/>
+        <w:t>ELF</w:t>
+      </w:r>
+      <w:r>
+        <w:rPr/>
+        <w:t>，回忆一下</w:t>
+      </w:r>
+      <w:r>
+        <w:rPr/>
+        <w:t>Loader</w:t>
+      </w:r>
+      <w:r>
+        <w:rPr/>
+        <w:t>需要做的工作：加载内核到内存，跳入保护模式，我们先来做第一项，把内核加载到内存。</w:t>
+      </w:r>
+    </w:p>
+    <w:p>
+      <w:pPr>
+        <w:pStyle w:val="3"/>
+        <w:rPr>
+          <w:b/>
+          <w:bCs/>
+        </w:rPr>
+      </w:pPr>
+      <w:r>
+        <w:rPr>
+          <w:b/>
+          <w:bCs/>
+        </w:rPr>
+        <w:t>5.4.1</w:t>
+      </w:r>
+      <w:r>
+        <w:rPr>
+          <w:b/>
+          <w:bCs/>
+        </w:rPr>
+        <w:t>用</w:t>
+      </w:r>
+      <w:r>
+        <w:rPr>
+          <w:b/>
+          <w:bCs/>
+        </w:rPr>
+        <w:t>Loader</w:t>
+      </w:r>
+      <w:r>
+        <w:rPr>
+          <w:b/>
+          <w:bCs/>
+        </w:rPr>
+        <w:t>加载</w:t>
+      </w:r>
+      <w:r>
+        <w:rPr>
+          <w:b/>
+          <w:bCs/>
+        </w:rPr>
+        <w:t>ELF</w:t>
+      </w:r>
+    </w:p>
+    <w:p>
+      <w:pPr>
+        <w:pStyle w:val="Normal"/>
+        <w:shd w:fill="FFFFFF" w:val="clear"/>
+        <w:rPr/>
+      </w:pPr>
+      <w:r>
+        <w:rPr/>
+        <w:tab/>
+      </w:r>
+      <w:r>
+        <w:rPr/>
+        <w:t>加载内核到内存这一步和引导扇区的工作非常相似，只是处理内核时我们需要根据</w:t>
+      </w:r>
+      <w:r>
+        <w:rPr/>
+        <w:t>Program header table</w:t>
+      </w:r>
+      <w:r>
+        <w:rPr/>
+        <w:t>中的值把内核中相应的段放到正确的位置。我们可以这样来做，首先像引导扇区处理</w:t>
+      </w:r>
+      <w:r>
+        <w:rPr/>
+        <w:t>Loader</w:t>
+      </w:r>
+      <w:r>
+        <w:rPr/>
+        <w:t>那样把内核放入内存，只要内核进入了内存，如何处理它便是一件容易的事情了，我们可以在保护模式下挪动它的位置。</w:t>
+      </w:r>
+    </w:p>
+    <w:p>
+      <w:pPr>
+        <w:pStyle w:val="Normal"/>
+        <w:shd w:fill="FFFFFF" w:val="clear"/>
+        <w:rPr/>
+      </w:pPr>
+      <w:r>
+        <w:rPr/>
+        <w:tab/>
+      </w:r>
+      <w:r>
+        <w:rPr/>
+        <w:t>依旧是寻找文件、定位文件以及读入内存，实际上，单就把内核读入内存这一部分，除了文件名和读入的内存地址变了，其余其实都一样。之所以没有把它写成一个函数分别在</w:t>
+      </w:r>
+      <w:r>
+        <w:rPr/>
+        <w:t>boot.asm</w:t>
+      </w:r>
+      <w:r>
+        <w:rPr/>
+        <w:t>和</w:t>
+      </w:r>
+      <w:r>
+        <w:rPr/>
+        <w:t>loader.asm</w:t>
+      </w:r>
+      <w:r>
+        <w:rPr/>
+        <w:t>，是因为函数在调用时堆栈操作会占用更多的空间，在引导扇区中，每一个字节都是珍贵的。</w:t>
+      </w:r>
+    </w:p>
+    <w:p>
+      <w:pPr>
+        <w:pStyle w:val="Normal"/>
+        <w:shd w:fill="FFFFFF" w:val="clear"/>
+        <w:rPr/>
+      </w:pPr>
+      <w:r>
+        <w:rPr/>
+        <w:tab/>
+      </w:r>
+      <w:r>
+        <w:rPr/>
+        <w:t>不过，一些常量的定义却可以在</w:t>
+      </w:r>
+      <w:r>
+        <w:rPr/>
+        <w:t>boot.asm</w:t>
+      </w:r>
+      <w:r>
+        <w:rPr/>
+        <w:t>和</w:t>
+      </w:r>
+      <w:r>
+        <w:rPr/>
+        <w:t>loader.asm</w:t>
+      </w:r>
+      <w:r>
+        <w:rPr/>
+        <w:t>之间共享。我们不妨把与</w:t>
+      </w:r>
+      <w:r>
+        <w:rPr/>
+        <w:t>FAT12</w:t>
+      </w:r>
+      <w:r>
+        <w:rPr/>
+        <w:t>文件有关的内容写进一个单独的文件</w:t>
+      </w:r>
+      <w:r>
+        <w:rPr/>
+        <w:t>(</w:t>
+      </w:r>
+      <w:r>
+        <w:rPr/>
+        <w:t>文件名为</w:t>
+      </w:r>
+      <w:r>
+        <w:rPr/>
+        <w:t>fat12hdr.inc</w:t>
+      </w:r>
+      <w:r>
+        <w:rPr/>
+        <w:t>，见代码</w:t>
+      </w:r>
+      <w:r>
+        <w:rPr/>
+        <w:t>5-4</w:t>
+      </w:r>
+      <w:r>
+        <w:rPr/>
+        <w:t>，详细在</w:t>
+      </w:r>
+      <w:r>
+        <w:rPr/>
+        <w:t>chapter5\c\)</w:t>
+      </w:r>
+      <w:r>
+        <w:rPr/>
+        <w:t>，在两个文件的开头相应的位置分别包含进去。</w:t>
+      </w:r>
+    </w:p>
+    <w:p>
+      <w:pPr>
+        <w:pStyle w:val="Normal"/>
+        <w:shd w:fill="FFFFFF" w:val="clear"/>
+        <w:rPr/>
+      </w:pPr>
+      <w:r>
+        <w:rPr/>
+        <w:tab/>
+      </w:r>
+      <w:r>
+        <w:rPr/>
+        <w:t>然后就是把内放进内存，</w:t>
+      </w:r>
+      <w:r>
+        <w:rPr/>
+        <w:t>loader.asm</w:t>
+      </w:r>
+      <w:r>
+        <w:rPr/>
+        <w:t>，这里就不贴出来代码了。</w:t>
+      </w:r>
+    </w:p>
+    <w:p>
+      <w:pPr>
+        <w:pStyle w:val="Normal"/>
+        <w:shd w:fill="FFFFFF" w:val="clear"/>
+        <w:rPr/>
+      </w:pPr>
+      <w:r>
+        <w:rPr/>
+        <w:tab/>
+      </w:r>
+      <w:r>
+        <w:rPr/>
+        <w:t>最后在准备一个</w:t>
+      </w:r>
+      <w:r>
+        <w:rPr/>
+        <w:t>kernel</w:t>
+      </w:r>
+      <w:r>
+        <w:rPr/>
+        <w:t>，</w:t>
+      </w:r>
+      <w:r>
+        <w:rPr/>
+        <w:t>kernel.</w:t>
+      </w:r>
+      <w:r>
+        <w:rPr/>
+        <w:t>asm</w:t>
+      </w:r>
+      <w:r>
+        <w:rPr/>
+        <w:t>，没有做任何工作，因为本章节只是为了把</w:t>
+      </w:r>
+      <w:r>
+        <w:rPr/>
+        <w:t>kernel.bin</w:t>
+      </w:r>
+      <w:r>
+        <w:rPr/>
+        <w:t>找到并读入内存，运行一下。</w:t>
+      </w:r>
+    </w:p>
+    <w:p>
+      <w:pPr>
+        <w:pStyle w:val="3"/>
+        <w:rPr>
+          <w:b/>
+          <w:bCs/>
+        </w:rPr>
+      </w:pPr>
+      <w:r>
+        <w:rPr>
+          <w:b/>
+          <w:bCs/>
+        </w:rPr>
+        <w:t>5.4.2</w:t>
+        <w:drawing>
+          <wp:anchor behindDoc="0" distT="0" distB="0" distL="0" distR="0" simplePos="0" locked="0" layoutInCell="1" allowOverlap="1" relativeHeight="47">
+            <wp:simplePos x="0" y="0"/>
+            <wp:positionH relativeFrom="column">
+              <wp:align>center</wp:align>
+            </wp:positionH>
+            <wp:positionV relativeFrom="paragraph">
+              <wp:align>top</wp:align>
+            </wp:positionV>
+            <wp:extent cx="5598160" cy="1417320"/>
+            <wp:effectExtent l="0" t="0" r="0" b="0"/>
+            <wp:wrapTopAndBottom/>
+            <wp:docPr id="47" name="Picture" descr=""/>
+            <wp:cNvGraphicFramePr>
+              <a:graphicFrameLocks xmlns:a="http://schemas.openxmlformats.org/drawingml/2006/main" noChangeAspect="1"/>
+            </wp:cNvGraphicFramePr>
+            <a:graphic xmlns:a="http://schemas.openxmlformats.org/drawingml/2006/main">
+              <a:graphicData uri="http://schemas.openxmlformats.org/drawingml/2006/picture">
+                <pic:pic xmlns:pic="http://schemas.openxmlformats.org/drawingml/2006/picture">
+                  <pic:nvPicPr>
+                    <pic:cNvPr id="47" name="Picture" descr=""/>
+                    <pic:cNvPicPr>
+                      <a:picLocks noChangeAspect="1" noChangeArrowheads="1"/>
+                    </pic:cNvPicPr>
+                  </pic:nvPicPr>
+                  <pic:blipFill>
+                    <a:blip r:embed="rId51"/>
+                    <a:stretch>
+                      <a:fillRect/>
+                    </a:stretch>
+                  </pic:blipFill>
+                  <pic:spPr bwMode="auto">
+                    <a:xfrm>
+                      <a:off x="0" y="0"/>
+                      <a:ext cx="5598160" cy="1417320"/>
+                    </a:xfrm>
+                    <a:prstGeom prst="rect">
+                      <a:avLst/>
+                    </a:prstGeom>
+                    <a:noFill/>
+                    <a:ln w="9525">
+                      <a:noFill/>
+                      <a:miter lim="800000"/>
+                      <a:headEnd/>
+                      <a:tailEnd/>
+                    </a:ln>
+                  </pic:spPr>
+                </pic:pic>
+              </a:graphicData>
+            </a:graphic>
+          </wp:anchor>
+        </w:drawing>
+      </w:r>
+      <w:r>
+        <w:rPr>
+          <w:b/>
+          <w:bCs/>
+        </w:rPr>
+        <w:t xml:space="preserve">跳入保护模式 </w:t>
+      </w:r>
+      <w:r>
+        <w:rPr>
+          <w:b/>
+          <w:bCs/>
+        </w:rPr>
+        <w:t>P181</w:t>
       </w:r>
     </w:p>
     <w:p>

</xml_diff>

<commit_message>
Chapter 5.4.2 config&jmp into protected mode
Signed-off-by: wujian <wujian@smartisan.com>
</commit_message>
<xml_diff>
--- a/自己动手写操作系统笔记.docx
+++ b/自己动手写操作系统笔记.docx
@@ -10157,7 +10157,7 @@
     <w:tbl>
       <w:tblPr>
         <w:jc w:val="left"/>
-        <w:tblInd w:w="8" w:type="dxa"/>
+        <w:tblInd w:w="6" w:type="dxa"/>
         <w:tblBorders>
           <w:top w:val="single" w:sz="2" w:space="0" w:color="000001"/>
           <w:left w:val="single" w:sz="2" w:space="0" w:color="000001"/>
@@ -20215,7 +20215,7 @@
     <w:tbl>
       <w:tblPr>
         <w:jc w:val="left"/>
-        <w:tblInd w:w="23" w:type="dxa"/>
+        <w:tblInd w:w="21" w:type="dxa"/>
         <w:tblBorders>
           <w:top w:val="single" w:sz="2" w:space="0" w:color="000001"/>
           <w:left w:val="single" w:sz="2" w:space="0" w:color="000001"/>
@@ -20226,7 +20226,7 @@
         </w:tblBorders>
         <w:tblCellMar>
           <w:top w:w="55" w:type="dxa"/>
-          <w:left w:w="12" w:type="dxa"/>
+          <w:left w:w="9" w:type="dxa"/>
           <w:bottom w:w="55" w:type="dxa"/>
           <w:right w:w="55" w:type="dxa"/>
         </w:tblCellMar>
@@ -20253,7 +20253,7 @@
             </w:tcBorders>
             <w:shd w:fill="FFFFFF" w:val="clear"/>
             <w:tcMar>
-              <w:left w:w="12" w:type="dxa"/>
+              <w:left w:w="9" w:type="dxa"/>
             </w:tcMar>
           </w:tcPr>
           <w:p>
@@ -20281,7 +20281,7 @@
             </w:tcBorders>
             <w:shd w:fill="FFFFFF" w:val="clear"/>
             <w:tcMar>
-              <w:left w:w="12" w:type="dxa"/>
+              <w:left w:w="9" w:type="dxa"/>
             </w:tcMar>
           </w:tcPr>
           <w:p>
@@ -20309,7 +20309,7 @@
             </w:tcBorders>
             <w:shd w:fill="FFFFFF" w:val="clear"/>
             <w:tcMar>
-              <w:left w:w="12" w:type="dxa"/>
+              <w:left w:w="9" w:type="dxa"/>
             </w:tcMar>
           </w:tcPr>
           <w:p>
@@ -20350,7 +20350,7 @@
             </w:tcBorders>
             <w:shd w:fill="FFFFFF" w:val="clear"/>
             <w:tcMar>
-              <w:left w:w="12" w:type="dxa"/>
+              <w:left w:w="9" w:type="dxa"/>
             </w:tcMar>
           </w:tcPr>
           <w:p>
@@ -20378,7 +20378,7 @@
             </w:tcBorders>
             <w:shd w:fill="FFFFFF" w:val="clear"/>
             <w:tcMar>
-              <w:left w:w="12" w:type="dxa"/>
+              <w:left w:w="9" w:type="dxa"/>
             </w:tcMar>
           </w:tcPr>
           <w:p>
@@ -20406,7 +20406,7 @@
             </w:tcBorders>
             <w:shd w:fill="FFFFFF" w:val="clear"/>
             <w:tcMar>
-              <w:left w:w="12" w:type="dxa"/>
+              <w:left w:w="9" w:type="dxa"/>
             </w:tcMar>
           </w:tcPr>
           <w:p>
@@ -20439,7 +20439,7 @@
             </w:tcBorders>
             <w:shd w:fill="FFFFFF" w:val="clear"/>
             <w:tcMar>
-              <w:left w:w="12" w:type="dxa"/>
+              <w:left w:w="9" w:type="dxa"/>
             </w:tcMar>
           </w:tcPr>
           <w:p>
@@ -20467,7 +20467,7 @@
             </w:tcBorders>
             <w:shd w:fill="FFFFFF" w:val="clear"/>
             <w:tcMar>
-              <w:left w:w="12" w:type="dxa"/>
+              <w:left w:w="9" w:type="dxa"/>
             </w:tcMar>
           </w:tcPr>
           <w:p>
@@ -20495,7 +20495,7 @@
             </w:tcBorders>
             <w:shd w:fill="FFFFFF" w:val="clear"/>
             <w:tcMar>
-              <w:left w:w="12" w:type="dxa"/>
+              <w:left w:w="9" w:type="dxa"/>
             </w:tcMar>
           </w:tcPr>
           <w:p>
@@ -20528,7 +20528,7 @@
             </w:tcBorders>
             <w:shd w:fill="FFFFFF" w:val="clear"/>
             <w:tcMar>
-              <w:left w:w="12" w:type="dxa"/>
+              <w:left w:w="9" w:type="dxa"/>
             </w:tcMar>
           </w:tcPr>
           <w:p>
@@ -20556,7 +20556,7 @@
             </w:tcBorders>
             <w:shd w:fill="FFFFFF" w:val="clear"/>
             <w:tcMar>
-              <w:left w:w="12" w:type="dxa"/>
+              <w:left w:w="9" w:type="dxa"/>
             </w:tcMar>
           </w:tcPr>
           <w:p>
@@ -20584,7 +20584,7 @@
             </w:tcBorders>
             <w:shd w:fill="FFFFFF" w:val="clear"/>
             <w:tcMar>
-              <w:left w:w="12" w:type="dxa"/>
+              <w:left w:w="9" w:type="dxa"/>
             </w:tcMar>
           </w:tcPr>
           <w:p>
@@ -20617,7 +20617,7 @@
             </w:tcBorders>
             <w:shd w:fill="FFFFFF" w:val="clear"/>
             <w:tcMar>
-              <w:left w:w="12" w:type="dxa"/>
+              <w:left w:w="9" w:type="dxa"/>
             </w:tcMar>
           </w:tcPr>
           <w:p>
@@ -20645,7 +20645,7 @@
             </w:tcBorders>
             <w:shd w:fill="FFFFFF" w:val="clear"/>
             <w:tcMar>
-              <w:left w:w="12" w:type="dxa"/>
+              <w:left w:w="9" w:type="dxa"/>
             </w:tcMar>
           </w:tcPr>
           <w:p>
@@ -20673,7 +20673,7 @@
             </w:tcBorders>
             <w:shd w:fill="FFFFFF" w:val="clear"/>
             <w:tcMar>
-              <w:left w:w="12" w:type="dxa"/>
+              <w:left w:w="9" w:type="dxa"/>
             </w:tcMar>
           </w:tcPr>
           <w:p>
@@ -20706,7 +20706,7 @@
             </w:tcBorders>
             <w:shd w:fill="FFFFFF" w:val="clear"/>
             <w:tcMar>
-              <w:left w:w="12" w:type="dxa"/>
+              <w:left w:w="9" w:type="dxa"/>
             </w:tcMar>
           </w:tcPr>
           <w:p>
@@ -20734,7 +20734,7 @@
             </w:tcBorders>
             <w:shd w:fill="FFFFFF" w:val="clear"/>
             <w:tcMar>
-              <w:left w:w="12" w:type="dxa"/>
+              <w:left w:w="9" w:type="dxa"/>
             </w:tcMar>
           </w:tcPr>
           <w:p>
@@ -20762,7 +20762,7 @@
             </w:tcBorders>
             <w:shd w:fill="FFFFFF" w:val="clear"/>
             <w:tcMar>
-              <w:left w:w="12" w:type="dxa"/>
+              <w:left w:w="9" w:type="dxa"/>
             </w:tcMar>
           </w:tcPr>
           <w:p>
@@ -36479,7 +36479,7 @@
     <w:tbl>
       <w:tblPr>
         <w:jc w:val="left"/>
-        <w:tblInd w:w="43" w:type="dxa"/>
+        <w:tblInd w:w="41" w:type="dxa"/>
         <w:tblBorders>
           <w:top w:val="single" w:sz="2" w:space="0" w:color="000001"/>
           <w:left w:val="single" w:sz="2" w:space="0" w:color="000001"/>
@@ -36490,13 +36490,13 @@
         </w:tblBorders>
         <w:tblCellMar>
           <w:top w:w="55" w:type="dxa"/>
-          <w:left w:w="39" w:type="dxa"/>
+          <w:left w:w="36" w:type="dxa"/>
           <w:bottom w:w="55" w:type="dxa"/>
           <w:right w:w="55" w:type="dxa"/>
         </w:tblCellMar>
       </w:tblPr>
       <w:tblGrid>
-        <w:gridCol w:w="5101"/>
+        <w:gridCol w:w="5100"/>
         <w:gridCol w:w="5100"/>
       </w:tblGrid>
       <w:tr>
@@ -36505,7 +36505,7 @@
         </w:trPr>
         <w:tc>
           <w:tcPr>
-            <w:tcW w:w="5101" w:type="dxa"/>
+            <w:tcW w:w="5100" w:type="dxa"/>
             <w:tcBorders>
               <w:top w:val="single" w:sz="2" w:space="0" w:color="000001"/>
               <w:left w:val="single" w:sz="2" w:space="0" w:color="000001"/>
@@ -36516,7 +36516,7 @@
             </w:tcBorders>
             <w:shd w:fill="FFFFFF" w:val="clear"/>
             <w:tcMar>
-              <w:left w:w="39" w:type="dxa"/>
+              <w:left w:w="36" w:type="dxa"/>
             </w:tcMar>
           </w:tcPr>
           <w:p>
@@ -36544,7 +36544,7 @@
             </w:tcBorders>
             <w:shd w:fill="FFFFFF" w:val="clear"/>
             <w:tcMar>
-              <w:left w:w="39" w:type="dxa"/>
+              <w:left w:w="36" w:type="dxa"/>
             </w:tcMar>
           </w:tcPr>
           <w:p>
@@ -36566,7 +36566,7 @@
         </w:trPr>
         <w:tc>
           <w:tcPr>
-            <w:tcW w:w="5101" w:type="dxa"/>
+            <w:tcW w:w="5100" w:type="dxa"/>
             <w:tcBorders>
               <w:top w:val="nil"/>
               <w:left w:val="single" w:sz="2" w:space="0" w:color="000001"/>
@@ -36577,7 +36577,7 @@
             </w:tcBorders>
             <w:shd w:fill="FFFFFF" w:val="clear"/>
             <w:tcMar>
-              <w:left w:w="39" w:type="dxa"/>
+              <w:left w:w="36" w:type="dxa"/>
             </w:tcMar>
           </w:tcPr>
           <w:p>
@@ -36604,7 +36604,7 @@
             </w:tcBorders>
             <w:shd w:fill="FFFFFF" w:val="clear"/>
             <w:tcMar>
-              <w:left w:w="39" w:type="dxa"/>
+              <w:left w:w="36" w:type="dxa"/>
             </w:tcMar>
           </w:tcPr>
           <w:p>
@@ -36625,7 +36625,7 @@
         </w:trPr>
         <w:tc>
           <w:tcPr>
-            <w:tcW w:w="5101" w:type="dxa"/>
+            <w:tcW w:w="5100" w:type="dxa"/>
             <w:tcBorders>
               <w:top w:val="nil"/>
               <w:left w:val="single" w:sz="2" w:space="0" w:color="000001"/>
@@ -36636,7 +36636,7 @@
             </w:tcBorders>
             <w:shd w:fill="FFFFFF" w:val="clear"/>
             <w:tcMar>
-              <w:left w:w="39" w:type="dxa"/>
+              <w:left w:w="36" w:type="dxa"/>
             </w:tcMar>
           </w:tcPr>
           <w:p>
@@ -36663,7 +36663,7 @@
             </w:tcBorders>
             <w:shd w:fill="FFFFFF" w:val="clear"/>
             <w:tcMar>
-              <w:left w:w="39" w:type="dxa"/>
+              <w:left w:w="36" w:type="dxa"/>
             </w:tcMar>
           </w:tcPr>
           <w:p>
@@ -36684,7 +36684,7 @@
         </w:trPr>
         <w:tc>
           <w:tcPr>
-            <w:tcW w:w="5101" w:type="dxa"/>
+            <w:tcW w:w="5100" w:type="dxa"/>
             <w:tcBorders>
               <w:top w:val="nil"/>
               <w:left w:val="single" w:sz="2" w:space="0" w:color="000001"/>
@@ -36695,7 +36695,7 @@
             </w:tcBorders>
             <w:shd w:fill="FFFFFF" w:val="clear"/>
             <w:tcMar>
-              <w:left w:w="39" w:type="dxa"/>
+              <w:left w:w="36" w:type="dxa"/>
             </w:tcMar>
           </w:tcPr>
           <w:p>
@@ -36722,7 +36722,7 @@
             </w:tcBorders>
             <w:shd w:fill="FFFFFF" w:val="clear"/>
             <w:tcMar>
-              <w:left w:w="39" w:type="dxa"/>
+              <w:left w:w="36" w:type="dxa"/>
             </w:tcMar>
           </w:tcPr>
           <w:p>
@@ -36743,7 +36743,7 @@
         </w:trPr>
         <w:tc>
           <w:tcPr>
-            <w:tcW w:w="5101" w:type="dxa"/>
+            <w:tcW w:w="5100" w:type="dxa"/>
             <w:tcBorders>
               <w:top w:val="nil"/>
               <w:left w:val="single" w:sz="2" w:space="0" w:color="000001"/>
@@ -36754,7 +36754,7 @@
             </w:tcBorders>
             <w:shd w:fill="FFFFFF" w:val="clear"/>
             <w:tcMar>
-              <w:left w:w="39" w:type="dxa"/>
+              <w:left w:w="36" w:type="dxa"/>
             </w:tcMar>
           </w:tcPr>
           <w:p>
@@ -36781,7 +36781,7 @@
             </w:tcBorders>
             <w:shd w:fill="FFFFFF" w:val="clear"/>
             <w:tcMar>
-              <w:left w:w="39" w:type="dxa"/>
+              <w:left w:w="36" w:type="dxa"/>
             </w:tcMar>
           </w:tcPr>
           <w:p>
@@ -36802,7 +36802,7 @@
         </w:trPr>
         <w:tc>
           <w:tcPr>
-            <w:tcW w:w="5101" w:type="dxa"/>
+            <w:tcW w:w="5100" w:type="dxa"/>
             <w:tcBorders>
               <w:top w:val="nil"/>
               <w:left w:val="single" w:sz="2" w:space="0" w:color="000001"/>
@@ -36813,7 +36813,7 @@
             </w:tcBorders>
             <w:shd w:fill="FFFFFF" w:val="clear"/>
             <w:tcMar>
-              <w:left w:w="39" w:type="dxa"/>
+              <w:left w:w="36" w:type="dxa"/>
             </w:tcMar>
           </w:tcPr>
           <w:p>
@@ -36840,7 +36840,7 @@
             </w:tcBorders>
             <w:shd w:fill="FFFFFF" w:val="clear"/>
             <w:tcMar>
-              <w:left w:w="39" w:type="dxa"/>
+              <w:left w:w="36" w:type="dxa"/>
             </w:tcMar>
           </w:tcPr>
           <w:p>
@@ -36861,7 +36861,7 @@
         </w:trPr>
         <w:tc>
           <w:tcPr>
-            <w:tcW w:w="5101" w:type="dxa"/>
+            <w:tcW w:w="5100" w:type="dxa"/>
             <w:tcBorders>
               <w:top w:val="nil"/>
               <w:left w:val="single" w:sz="2" w:space="0" w:color="000001"/>
@@ -36872,7 +36872,7 @@
             </w:tcBorders>
             <w:shd w:fill="FFFFFF" w:val="clear"/>
             <w:tcMar>
-              <w:left w:w="39" w:type="dxa"/>
+              <w:left w:w="36" w:type="dxa"/>
             </w:tcMar>
           </w:tcPr>
           <w:p>
@@ -36899,7 +36899,7 @@
             </w:tcBorders>
             <w:shd w:fill="FFFFFF" w:val="clear"/>
             <w:tcMar>
-              <w:left w:w="39" w:type="dxa"/>
+              <w:left w:w="36" w:type="dxa"/>
             </w:tcMar>
           </w:tcPr>
           <w:p>
@@ -46692,21 +46692,7 @@
           <w:b/>
           <w:bCs/>
         </w:rPr>
-        <w:t xml:space="preserve">5.3 ELF(Executable and Linkable </w:t>
-      </w:r>
-      <w:r>
-        <w:rPr>
-          <w:b/>
-          <w:bCs/>
-        </w:rPr>
-        <w:t>Format</w:t>
-      </w:r>
-      <w:r>
-        <w:rPr>
-          <w:b/>
-          <w:bCs/>
-        </w:rPr>
-        <w:t>) P170</w:t>
+        <w:t>5.3 ELF(Executable and Linkable Format) P170</w:t>
       </w:r>
     </w:p>
     <w:p>
@@ -46909,7 +46895,7 @@
     </w:p>
     <w:p>
       <w:pPr>
-        <w:pStyle w:val="3"/>
+        <w:pStyle w:val="Normal"/>
         <w:rPr>
           <w:b/>
           <w:bCs/>
@@ -47131,11 +47117,7 @@
       </w:r>
       <w:r>
         <w:rPr/>
-        <w:t>kernel.</w:t>
-      </w:r>
-      <w:r>
-        <w:rPr/>
-        <w:t>asm</w:t>
+        <w:t>kernel.asm</w:t>
       </w:r>
       <w:r>
         <w:rPr/>
@@ -47152,7 +47134,7 @@
     </w:p>
     <w:p>
       <w:pPr>
-        <w:pStyle w:val="3"/>
+        <w:pStyle w:val="Normal"/>
         <w:rPr>
           <w:b/>
           <w:bCs/>
@@ -47164,8 +47146,22 @@
           <w:bCs/>
         </w:rPr>
         <w:t>5.4.2</w:t>
+      </w:r>
+      <w:r>
+        <w:rPr>
+          <w:b/>
+          <w:bCs/>
+        </w:rPr>
+        <w:t xml:space="preserve">跳入保护模式 </w:t>
+      </w:r>
+      <w:r>
+        <w:rPr>
+          <w:b/>
+          <w:bCs/>
+        </w:rPr>
+        <w:t>P181</w:t>
         <w:drawing>
-          <wp:anchor behindDoc="0" distT="0" distB="0" distL="0" distR="0" simplePos="0" locked="0" layoutInCell="1" allowOverlap="1" relativeHeight="47">
+          <wp:anchor behindDoc="0" distT="0" distB="0" distL="0" distR="0" simplePos="0" locked="0" layoutInCell="1" allowOverlap="1" relativeHeight="46">
             <wp:simplePos x="0" y="0"/>
             <wp:positionH relativeFrom="column">
               <wp:align>center</wp:align>
@@ -47217,19 +47213,1656 @@
           </wp:anchor>
         </w:drawing>
       </w:r>
-      <w:r>
+    </w:p>
+    <w:p>
+      <w:pPr>
+        <w:pStyle w:val="Normal"/>
+        <w:shd w:fill="FFFFFF" w:val="clear"/>
+        <w:rPr/>
+      </w:pPr>
+      <w:r>
+        <w:rPr/>
+        <w:tab/>
+      </w:r>
+      <w:r>
+        <w:rPr/>
+        <w:t>现在，内核已经被我们加载进内存了，该是跳入保护模式的时候了。</w:t>
+      </w:r>
+    </w:p>
+    <w:p>
+      <w:pPr>
+        <w:pStyle w:val="Normal"/>
+        <w:shd w:fill="FFFFFF" w:val="clear"/>
+        <w:rPr/>
+      </w:pPr>
+      <w:r>
+        <w:rPr/>
+        <w:tab/>
+      </w:r>
+      <w:r>
+        <w:rPr/>
+        <w:t>首先是</w:t>
+      </w:r>
+      <w:r>
+        <w:rPr/>
+        <w:t>GDT</w:t>
+      </w:r>
+      <w:r>
+        <w:rPr/>
+        <w:t>以及对应的选择子，我们只定义三个描述符，分别是一个</w:t>
+      </w:r>
+      <w:r>
+        <w:rPr/>
+        <w:t>0~4GB</w:t>
+      </w:r>
+      <w:r>
+        <w:rPr/>
+        <w:t>的可执行段、一个</w:t>
+      </w:r>
+      <w:r>
+        <w:rPr/>
+        <w:t>0~4GB</w:t>
+      </w:r>
+      <w:r>
+        <w:rPr/>
+        <w:t>的可读写段和一个指向显存开始地址的段</w:t>
+      </w:r>
+      <w:r>
+        <w:rPr/>
+        <w:t>(</w:t>
+      </w:r>
+      <w:r>
+        <w:rPr/>
+        <w:t>见代码</w:t>
+      </w:r>
+      <w:r>
+        <w:rPr/>
+        <w:t>5-9)</w:t>
+      </w:r>
+      <w:r>
+        <w:rPr/>
+        <w:t>，</w:t>
+      </w:r>
+      <w:r>
+        <w:rPr/>
+        <w:t>chapter5/d/loader.asm</w:t>
+      </w:r>
+    </w:p>
+    <w:p>
+      <w:pPr>
+        <w:pStyle w:val="Normal"/>
+        <w:shd w:fill="DDDDDD" w:val="clear"/>
+        <w:rPr/>
+      </w:pPr>
+      <w:r>
+        <w:rPr/>
+        <w:t xml:space="preserve">    </w:t>
+      </w:r>
+      <w:r>
+        <w:rPr/>
+        <w:t>jmp LABEL_START     ; Start</w:t>
+      </w:r>
+    </w:p>
+    <w:p>
+      <w:pPr>
+        <w:pStyle w:val="Normal"/>
+        <w:shd w:fill="DDDDDD" w:val="clear"/>
+        <w:rPr/>
+      </w:pPr>
+      <w:r>
+        <w:rPr/>
+      </w:r>
+    </w:p>
+    <w:p>
+      <w:pPr>
+        <w:pStyle w:val="Normal"/>
+        <w:shd w:fill="DDDDDD" w:val="clear"/>
+        <w:rPr/>
+      </w:pPr>
+      <w:r>
+        <w:rPr/>
+        <w:t xml:space="preserve">; </w:t>
+      </w:r>
+      <w:r>
+        <w:rPr/>
+        <w:t xml:space="preserve">下面是 </w:t>
+      </w:r>
+      <w:r>
+        <w:rPr/>
+        <w:t xml:space="preserve">FAT12 </w:t>
+      </w:r>
+      <w:r>
+        <w:rPr/>
+        <w:t>磁盘的头</w:t>
+      </w:r>
+      <w:r>
+        <w:rPr/>
+        <w:t xml:space="preserve">, </w:t>
+      </w:r>
+      <w:r>
+        <w:rPr/>
+        <w:t>之所以包含它是因为下面用到了磁盘的一些信息</w:t>
+      </w:r>
+      <w:r>
+        <w:rPr/>
+      </w:r>
+    </w:p>
+    <w:p>
+      <w:pPr>
+        <w:pStyle w:val="Normal"/>
+        <w:shd w:fill="DDDDDD" w:val="clear"/>
+        <w:rPr/>
+      </w:pPr>
+      <w:r>
+        <w:rPr/>
+        <w:t>%include    "fat12hdr.inc"</w:t>
+      </w:r>
+    </w:p>
+    <w:p>
+      <w:pPr>
+        <w:pStyle w:val="Normal"/>
+        <w:shd w:fill="DDDDDD" w:val="clear"/>
+        <w:rPr/>
+      </w:pPr>
+      <w:r>
+        <w:rPr/>
+        <w:t>%include    "load.inc"</w:t>
+      </w:r>
+    </w:p>
+    <w:p>
+      <w:pPr>
+        <w:pStyle w:val="Normal"/>
+        <w:shd w:fill="DDDDDD" w:val="clear"/>
+        <w:rPr>
+          <w:shd w:fill="B2B2B2" w:val="clear"/>
+        </w:rPr>
+      </w:pPr>
+      <w:r>
+        <w:rPr>
+          <w:shd w:fill="B2B2B2" w:val="clear"/>
+        </w:rPr>
+        <w:t>%include    "pm.inc"</w:t>
+      </w:r>
+    </w:p>
+    <w:p>
+      <w:pPr>
+        <w:pStyle w:val="Normal"/>
+        <w:shd w:fill="DDDDDD" w:val="clear"/>
+        <w:rPr/>
+      </w:pPr>
+      <w:r>
+        <w:rPr/>
+      </w:r>
+    </w:p>
+    <w:p>
+      <w:pPr>
+        <w:pStyle w:val="Normal"/>
+        <w:shd w:fill="DDDDDD" w:val="clear"/>
+        <w:rPr/>
+      </w:pPr>
+      <w:r>
+        <w:rPr/>
+      </w:r>
+    </w:p>
+    <w:p>
+      <w:pPr>
+        <w:pStyle w:val="Normal"/>
+        <w:shd w:fill="DDDDDD" w:val="clear"/>
+        <w:rPr/>
+      </w:pPr>
+      <w:r>
+        <w:rPr/>
+        <w:t>; GDT ------------------------------------------------------------------------------------------------------------------------------------------------------------</w:t>
+      </w:r>
+    </w:p>
+    <w:p>
+      <w:pPr>
+        <w:pStyle w:val="Normal"/>
+        <w:shd w:fill="DDDDDD" w:val="clear"/>
+        <w:rPr/>
+      </w:pPr>
+      <w:r>
+        <w:rPr/>
+        <w:t xml:space="preserve">;                                                </w:t>
+      </w:r>
+      <w:r>
+        <w:rPr/>
+        <w:t xml:space="preserve">段基址            段界限     </w:t>
+      </w:r>
+      <w:r>
+        <w:rPr/>
+        <w:t xml:space="preserve">, </w:t>
+      </w:r>
+      <w:r>
+        <w:rPr/>
+        <w:t>属性</w:t>
+      </w:r>
+      <w:r>
+        <w:rPr/>
+      </w:r>
+    </w:p>
+    <w:p>
+      <w:pPr>
+        <w:pStyle w:val="Normal"/>
+        <w:shd w:fill="DDDDDD" w:val="clear"/>
+        <w:rPr>
+          <w:color w:val="000000"/>
+          <w:shd w:fill="B2B2B2" w:val="clear"/>
+        </w:rPr>
+      </w:pPr>
+      <w:r>
+        <w:rPr>
+          <w:color w:val="000000"/>
+          <w:shd w:fill="B2B2B2" w:val="clear"/>
+        </w:rPr>
+        <w:t xml:space="preserve">LABEL_GDT:          Descriptor             0,                    0, 0                       ; </w:t>
+      </w:r>
+      <w:r>
+        <w:rPr>
+          <w:color w:val="000000"/>
+          <w:shd w:fill="B2B2B2" w:val="clear"/>
+        </w:rPr>
+        <w:t>空描述符</w:t>
+      </w:r>
+      <w:r>
+        <w:rPr>
+          <w:color w:val="000000"/>
+          <w:shd w:fill="B2B2B2" w:val="clear"/>
+        </w:rPr>
+      </w:r>
+    </w:p>
+    <w:p>
+      <w:pPr>
+        <w:pStyle w:val="Normal"/>
+        <w:shd w:fill="DDDDDD" w:val="clear"/>
+        <w:rPr>
+          <w:color w:val="000000"/>
+          <w:shd w:fill="B2B2B2" w:val="clear"/>
+        </w:rPr>
+      </w:pPr>
+      <w:r>
+        <w:rPr>
+          <w:color w:val="000000"/>
+          <w:shd w:fill="B2B2B2" w:val="clear"/>
+        </w:rPr>
+        <w:t>LABEL_DESC_FLAT_C:      Descriptor             0,              0fffffh, DA_CR  | DA_32 | DA_LIMIT_4K            ; 0 ~ 4G</w:t>
+      </w:r>
+    </w:p>
+    <w:p>
+      <w:pPr>
+        <w:pStyle w:val="Normal"/>
+        <w:shd w:fill="DDDDDD" w:val="clear"/>
+        <w:rPr>
+          <w:color w:val="000000"/>
+          <w:shd w:fill="B2B2B2" w:val="clear"/>
+        </w:rPr>
+      </w:pPr>
+      <w:r>
+        <w:rPr>
+          <w:color w:val="000000"/>
+          <w:shd w:fill="B2B2B2" w:val="clear"/>
+        </w:rPr>
+        <w:t>LABEL_DESC_FLAT_RW:     Descriptor             0,              0fffffh, DA_DRW | DA_32 | DA_LIMIT_4K            ; 0 ~ 4G</w:t>
+      </w:r>
+    </w:p>
+    <w:p>
+      <w:pPr>
+        <w:pStyle w:val="Normal"/>
+        <w:shd w:fill="DDDDDD" w:val="clear"/>
+        <w:rPr/>
+      </w:pPr>
+      <w:r>
+        <w:rPr>
+          <w:color w:val="000000"/>
+          <w:shd w:fill="B2B2B2" w:val="clear"/>
+        </w:rPr>
+        <w:t>LABEL_DESC_VIDEO:       Descriptor   0B8000h,               0ffffh, DA_DRW                         | DA_DPL3    ; &gt;</w:t>
+      </w:r>
+      <w:r>
+        <w:rPr>
+          <w:color w:val="000000"/>
+          <w:shd w:fill="B2B2B2" w:val="clear"/>
+        </w:rPr>
+        <w:t>显存首地址</w:t>
+      </w:r>
+      <w:r>
+        <w:rPr/>
+      </w:r>
+    </w:p>
+    <w:p>
+      <w:pPr>
+        <w:pStyle w:val="Normal"/>
+        <w:shd w:fill="DDDDDD" w:val="clear"/>
+        <w:rPr/>
+      </w:pPr>
+      <w:r>
+        <w:rPr/>
+        <w:t>; GDT ------------------------------------------------------------------------------------------------------------------------------------------------------------</w:t>
+      </w:r>
+    </w:p>
+    <w:p>
+      <w:pPr>
+        <w:pStyle w:val="Normal"/>
+        <w:shd w:fill="DDDDDD" w:val="clear"/>
+        <w:rPr/>
+      </w:pPr>
+      <w:r>
+        <w:rPr/>
+      </w:r>
+    </w:p>
+    <w:p>
+      <w:pPr>
+        <w:pStyle w:val="Normal"/>
+        <w:shd w:fill="DDDDDD" w:val="clear"/>
+        <w:rPr>
+          <w:shd w:fill="B2B2B2" w:val="clear"/>
+        </w:rPr>
+      </w:pPr>
+      <w:r>
+        <w:rPr>
+          <w:shd w:fill="B2B2B2" w:val="clear"/>
+        </w:rPr>
+        <w:t>GdtLen      equ $ - LABEL_GDT</w:t>
+      </w:r>
+    </w:p>
+    <w:p>
+      <w:pPr>
+        <w:pStyle w:val="Normal"/>
+        <w:shd w:fill="DDDDDD" w:val="clear"/>
+        <w:rPr>
+          <w:shd w:fill="B2B2B2" w:val="clear"/>
+        </w:rPr>
+      </w:pPr>
+      <w:r>
+        <w:rPr>
+          <w:shd w:fill="B2B2B2" w:val="clear"/>
+        </w:rPr>
+        <w:t xml:space="preserve">GdtPtr      dw  GdtLen - 1              ; </w:t>
+      </w:r>
+      <w:r>
+        <w:rPr>
+          <w:shd w:fill="B2B2B2" w:val="clear"/>
+        </w:rPr>
+        <w:t>段界限</w:t>
+      </w:r>
+      <w:r>
+        <w:rPr>
+          <w:shd w:fill="B2B2B2" w:val="clear"/>
+        </w:rPr>
+      </w:r>
+    </w:p>
+    <w:p>
+      <w:pPr>
+        <w:pStyle w:val="Normal"/>
+        <w:shd w:fill="DDDDDD" w:val="clear"/>
+        <w:rPr/>
+      </w:pPr>
+      <w:r>
+        <w:rPr>
+          <w:shd w:fill="B2B2B2" w:val="clear"/>
+        </w:rPr>
+        <w:t xml:space="preserve">        </w:t>
+      </w:r>
+      <w:r>
+        <w:rPr>
+          <w:shd w:fill="B2B2B2" w:val="clear"/>
+        </w:rPr>
+        <w:t xml:space="preserve">dd  BaseOfLoaderPhyAddr + LABEL_GDT     ; </w:t>
+      </w:r>
+      <w:r>
+        <w:rPr>
+          <w:shd w:fill="B2B2B2" w:val="clear"/>
+        </w:rPr>
+        <w:t>基地址</w:t>
+      </w:r>
+      <w:r>
+        <w:rPr/>
+      </w:r>
+    </w:p>
+    <w:p>
+      <w:pPr>
+        <w:pStyle w:val="Normal"/>
+        <w:shd w:fill="DDDDDD" w:val="clear"/>
+        <w:rPr/>
+      </w:pPr>
+      <w:r>
+        <w:rPr/>
+      </w:r>
+    </w:p>
+    <w:p>
+      <w:pPr>
+        <w:pStyle w:val="Normal"/>
+        <w:shd w:fill="DDDDDD" w:val="clear"/>
+        <w:rPr>
+          <w:shd w:fill="B2B2B2" w:val="clear"/>
+        </w:rPr>
+      </w:pPr>
+      <w:r>
+        <w:rPr>
+          <w:shd w:fill="B2B2B2" w:val="clear"/>
+        </w:rPr>
+        <w:t xml:space="preserve">; GDT </w:t>
+      </w:r>
+      <w:r>
+        <w:rPr>
+          <w:shd w:fill="B2B2B2" w:val="clear"/>
+        </w:rPr>
+        <w:t xml:space="preserve">选择子 </w:t>
+      </w:r>
+      <w:r>
+        <w:rPr>
+          <w:shd w:fill="B2B2B2" w:val="clear"/>
+        </w:rPr>
+        <w:t>----------------------------------------------------------------------------------</w:t>
+      </w:r>
+    </w:p>
+    <w:p>
+      <w:pPr>
+        <w:pStyle w:val="Normal"/>
+        <w:shd w:fill="DDDDDD" w:val="clear"/>
+        <w:rPr>
+          <w:shd w:fill="B2B2B2" w:val="clear"/>
+        </w:rPr>
+      </w:pPr>
+      <w:r>
+        <w:rPr>
+          <w:shd w:fill="B2B2B2" w:val="clear"/>
+        </w:rPr>
+        <w:t>SelectorFlatC       equ LABEL_DESC_FLAT_C   - LABEL_GDT</w:t>
+      </w:r>
+    </w:p>
+    <w:p>
+      <w:pPr>
+        <w:pStyle w:val="Normal"/>
+        <w:shd w:fill="DDDDDD" w:val="clear"/>
+        <w:rPr>
+          <w:shd w:fill="B2B2B2" w:val="clear"/>
+        </w:rPr>
+      </w:pPr>
+      <w:r>
+        <w:rPr>
+          <w:shd w:fill="B2B2B2" w:val="clear"/>
+        </w:rPr>
+        <w:t>SelectorFlatRW      equ LABEL_DESC_FLAT_RW  - LABEL_GDT</w:t>
+      </w:r>
+    </w:p>
+    <w:p>
+      <w:pPr>
+        <w:pStyle w:val="Normal"/>
+        <w:shd w:fill="DDDDDD" w:val="clear"/>
+        <w:rPr>
+          <w:shd w:fill="B2B2B2" w:val="clear"/>
+        </w:rPr>
+      </w:pPr>
+      <w:r>
+        <w:rPr>
+          <w:shd w:fill="B2B2B2" w:val="clear"/>
+        </w:rPr>
+        <w:t>SelectorVideo       equ LABEL_DESC_VIDEO    - LABEL_GDT + SA_RPL3</w:t>
+      </w:r>
+    </w:p>
+    <w:p>
+      <w:pPr>
+        <w:pStyle w:val="Normal"/>
+        <w:shd w:fill="FFFFFF" w:val="clear"/>
+        <w:rPr/>
+      </w:pPr>
+      <w:r>
+        <w:rPr/>
+        <w:tab/>
+      </w:r>
+      <w:r>
+        <w:rPr/>
+        <w:t>在第</w:t>
+      </w:r>
+      <w:r>
+        <w:rPr/>
+        <w:t>3</w:t>
+      </w:r>
+      <w:r>
+        <w:rPr/>
+        <w:t>章我们学习保护模式时，大部分描述符的段基址都是运行时计算后填入相应位置的，因为那时我们的程序是由</w:t>
+      </w:r>
+      <w:r>
+        <w:rPr/>
+        <w:t>DOS</w:t>
+      </w:r>
+      <w:r>
+        <w:rPr/>
+        <w:t>加载的，我们不知道段地址，于是也就不知道程序运行时在内存中的位置。如今，</w:t>
+      </w:r>
+      <w:r>
+        <w:rPr/>
+        <w:t>Loader</w:t>
+      </w:r>
+      <w:r>
+        <w:rPr/>
+        <w:t>是由我们自己加载的，段地址已经被确定为</w:t>
+      </w:r>
+      <w:r>
+        <w:rPr/>
+        <w:t>BaseOfLoader</w:t>
+      </w:r>
+      <w:r>
+        <w:rPr/>
+        <w:t>，所以在</w:t>
+      </w:r>
+      <w:r>
+        <w:rPr/>
+        <w:t>Loader</w:t>
+      </w:r>
+      <w:r>
+        <w:rPr/>
+        <w:t>中出现的标号</w:t>
+      </w:r>
+      <w:r>
+        <w:rPr/>
+        <w:t>(</w:t>
+      </w:r>
+      <w:r>
+        <w:rPr/>
+        <w:t>变量</w:t>
+      </w:r>
+      <w:r>
+        <w:rPr/>
+        <w:t>)</w:t>
+      </w:r>
+      <w:r>
+        <w:rPr/>
+        <w:t>的物理地址可以用下面的公式来表示：</w:t>
+      </w:r>
+    </w:p>
+    <w:p>
+      <w:pPr>
+        <w:pStyle w:val="Normal"/>
+        <w:shd w:fill="DDDDDD" w:val="clear"/>
+        <w:rPr/>
+      </w:pPr>
+      <w:r>
+        <w:rPr/>
+        <w:tab/>
+      </w:r>
+      <w:r>
+        <w:rPr/>
+        <w:t>标号</w:t>
+      </w:r>
+      <w:r>
+        <w:rPr/>
+        <w:t>(</w:t>
+      </w:r>
+      <w:r>
+        <w:rPr/>
+        <w:t>变量</w:t>
+      </w:r>
+      <w:r>
+        <w:rPr/>
+        <w:t>)</w:t>
+      </w:r>
+      <w:r>
+        <w:rPr/>
+        <w:t xml:space="preserve">的物理地址 </w:t>
+      </w:r>
+      <w:r>
+        <w:rPr/>
+        <w:t xml:space="preserve">= BaseOfLoader * 10h + </w:t>
+      </w:r>
+      <w:r>
+        <w:rPr/>
+        <w:t>标号</w:t>
+      </w:r>
+      <w:r>
+        <w:rPr/>
+        <w:t>(</w:t>
+      </w:r>
+      <w:r>
+        <w:rPr/>
+        <w:t>变量</w:t>
+      </w:r>
+      <w:r>
+        <w:rPr/>
+        <w:t>)</w:t>
+      </w:r>
+      <w:r>
+        <w:rPr/>
+        <w:t>的偏移</w:t>
+      </w:r>
+    </w:p>
+    <w:p>
+      <w:pPr>
+        <w:pStyle w:val="Normal"/>
+        <w:shd w:fill="FFFFFF" w:val="clear"/>
+        <w:rPr/>
+      </w:pPr>
+      <w:r>
+        <w:rPr/>
+        <w:tab/>
+      </w:r>
+      <w:r>
+        <w:rPr/>
+        <w:t>不过</w:t>
+      </w:r>
+      <w:r>
+        <w:rPr/>
+        <w:t xml:space="preserve">，这样一来， </w:t>
+      </w:r>
+      <w:r>
+        <w:rPr/>
+        <w:t>BaseOfLoader</w:t>
+      </w:r>
+      <w:r>
+        <w:rPr/>
+        <w:t>就同时在</w:t>
+      </w:r>
+      <w:r>
+        <w:rPr/>
+        <w:t>boot.asm</w:t>
+      </w:r>
+      <w:r>
+        <w:rPr/>
+        <w:t>和</w:t>
+      </w:r>
+      <w:r>
+        <w:rPr/>
+        <w:t>loader.asm</w:t>
+      </w:r>
+      <w:r>
+        <w:rPr/>
+        <w:t>两个文件中使用，我们也把它以及相应的声明放在同一文件</w:t>
+      </w:r>
+      <w:r>
+        <w:rPr/>
+        <w:t>load.inc</w:t>
+      </w:r>
+      <w:r>
+        <w:rPr/>
+        <w:t>中，见代码</w:t>
+      </w:r>
+      <w:r>
+        <w:rPr/>
+        <w:t>5-10</w:t>
+      </w:r>
+    </w:p>
+    <w:p>
+      <w:pPr>
+        <w:pStyle w:val="Normal"/>
+        <w:shd w:fill="DDDDDD" w:val="clear"/>
+        <w:rPr/>
+      </w:pPr>
+      <w:r>
+        <w:rPr/>
+        <w:t xml:space="preserve">BaseOfLoader        equ  09000h ; LOADER.BIN </w:t>
+      </w:r>
+      <w:r>
+        <w:rPr/>
+        <w:t xml:space="preserve">被加载到的位置 </w:t>
+      </w:r>
+      <w:r>
+        <w:rPr/>
+        <w:t xml:space="preserve">----  </w:t>
+      </w:r>
+      <w:r>
+        <w:rPr/>
+        <w:t>段地址</w:t>
+      </w:r>
+      <w:r>
+        <w:rPr/>
+      </w:r>
+    </w:p>
+    <w:p>
+      <w:pPr>
+        <w:pStyle w:val="Normal"/>
+        <w:shd w:fill="DDDDDD" w:val="clear"/>
+        <w:rPr/>
+      </w:pPr>
+      <w:r>
+        <w:rPr/>
+        <w:t xml:space="preserve">OffsetOfLoader      equ   0100h ; LOADER.BIN </w:t>
+      </w:r>
+      <w:r>
+        <w:rPr/>
+        <w:t xml:space="preserve">被加载到的位置 </w:t>
+      </w:r>
+      <w:r>
+        <w:rPr/>
+        <w:t xml:space="preserve">---- </w:t>
+      </w:r>
+      <w:r>
+        <w:rPr/>
+        <w:t>偏移地址</w:t>
+      </w:r>
+      <w:r>
+        <w:rPr/>
+      </w:r>
+    </w:p>
+    <w:p>
+      <w:pPr>
+        <w:pStyle w:val="Normal"/>
+        <w:shd w:fill="DDDDDD" w:val="clear"/>
+        <w:rPr/>
+      </w:pPr>
+      <w:r>
+        <w:rPr/>
+      </w:r>
+    </w:p>
+    <w:p>
+      <w:pPr>
+        <w:pStyle w:val="Normal"/>
+        <w:shd w:fill="DDDDDD" w:val="clear"/>
+        <w:rPr/>
+      </w:pPr>
+      <w:r>
+        <w:rPr/>
+        <w:t xml:space="preserve">BaseOfLoaderPhyAddr equ BaseOfLoader * 10h  ; LOADER.BIN </w:t>
+      </w:r>
+      <w:r>
+        <w:rPr/>
+        <w:t xml:space="preserve">被加载到的位置 </w:t>
+      </w:r>
+      <w:r>
+        <w:rPr/>
+        <w:t xml:space="preserve">---- </w:t>
+      </w:r>
+      <w:r>
+        <w:rPr/>
+        <w:t xml:space="preserve">物理地址 </w:t>
+      </w:r>
+      <w:r>
+        <w:rPr/>
+        <w:t xml:space="preserve">(= </w:t>
+        <w:tab/>
+        <w:tab/>
+        <w:tab/>
+        <w:tab/>
+        <w:tab/>
+        <w:tab/>
+        <w:tab/>
+        <w:tab/>
+        <w:tab/>
+        <w:tab/>
+        <w:tab/>
+        <w:tab/>
+        <w:tab/>
+        <w:t>BaseOfLoader * 10h)</w:t>
+      </w:r>
+    </w:p>
+    <w:p>
+      <w:pPr>
+        <w:pStyle w:val="Normal"/>
+        <w:shd w:fill="DDDDDD" w:val="clear"/>
+        <w:rPr/>
+      </w:pPr>
+      <w:r>
+        <w:rPr/>
+      </w:r>
+    </w:p>
+    <w:p>
+      <w:pPr>
+        <w:pStyle w:val="Normal"/>
+        <w:shd w:fill="DDDDDD" w:val="clear"/>
+        <w:rPr/>
+      </w:pPr>
+      <w:r>
+        <w:rPr/>
+        <w:t xml:space="preserve">BaseOfKernelFile    equ  08000h ; KERNEL.BIN </w:t>
+      </w:r>
+      <w:r>
+        <w:rPr/>
+        <w:t xml:space="preserve">被加载到的位置 </w:t>
+      </w:r>
+      <w:r>
+        <w:rPr/>
+        <w:t xml:space="preserve">----  </w:t>
+      </w:r>
+      <w:r>
+        <w:rPr/>
+        <w:t>段地址</w:t>
+      </w:r>
+      <w:r>
+        <w:rPr/>
+      </w:r>
+    </w:p>
+    <w:p>
+      <w:pPr>
+        <w:pStyle w:val="Normal"/>
+        <w:shd w:fill="DDDDDD" w:val="clear"/>
+        <w:rPr/>
+      </w:pPr>
+      <w:r>
+        <w:rPr/>
+        <w:t xml:space="preserve">OffsetOfKernelFile  equ      0h ; KERNEL.BIN </w:t>
+      </w:r>
+      <w:r>
+        <w:rPr/>
+        <w:t xml:space="preserve">被加载到的位置 </w:t>
+      </w:r>
+      <w:r>
+        <w:rPr/>
+        <w:t xml:space="preserve">---- </w:t>
+      </w:r>
+      <w:r>
+        <w:rPr/>
+        <w:t>偏移地址</w:t>
+      </w:r>
+    </w:p>
+    <w:p>
+      <w:pPr>
+        <w:pStyle w:val="Normal"/>
+        <w:shd w:fill="FFFFFF" w:val="clear"/>
+        <w:rPr/>
+      </w:pPr>
+      <w:r>
+        <w:rPr/>
+        <w:tab/>
+      </w:r>
+      <w:r>
+        <w:rPr/>
+        <w:t>我们即将进入保护模式</w:t>
+      </w:r>
+      <w:r>
+        <w:rPr/>
+        <w:t>，仍然像过去一样，进入之后只是打印一个字符，并不做太多工作。</w:t>
+      </w:r>
+    </w:p>
+    <w:p>
+      <w:pPr>
+        <w:pStyle w:val="Normal"/>
+        <w:shd w:fill="FFFFFF" w:val="clear"/>
+        <w:rPr/>
+      </w:pPr>
+      <w:r>
+        <w:rPr/>
+        <w:tab/>
+      </w:r>
+      <w:r>
+        <w:rPr/>
+        <w:t>初始化各个寄存器的值</w:t>
+      </w:r>
+      <w:r>
+        <w:rPr/>
+        <w:t>，分配一个够用的堆栈</w:t>
+      </w:r>
+      <w:r>
+        <w:rPr/>
+        <w:t>1KB</w:t>
+      </w:r>
+      <w:r>
+        <w:rPr/>
+        <w:t>，等到我们进入内核时，可以重新设置堆栈。</w:t>
+      </w:r>
+    </w:p>
+    <w:p>
+      <w:pPr>
+        <w:pStyle w:val="Normal"/>
+        <w:shd w:fill="FFFFFF" w:val="clear"/>
+        <w:rPr/>
+      </w:pPr>
+      <w:r>
+        <w:rPr/>
+        <w:tab/>
+      </w:r>
+      <w:r>
+        <w:rPr/>
+        <w:t>下面</w:t>
+      </w:r>
+      <w:r>
+        <w:rPr/>
+        <w:t>，我们打开分页机制，打开之前还是应该先知道可使用内存的情况。因此，我们在</w:t>
+      </w:r>
+      <w:r>
+        <w:rPr/>
+        <w:t>Loader</w:t>
+      </w:r>
+      <w:r>
+        <w:rPr/>
+        <w:t>的开头再增加一些代码：</w:t>
+      </w:r>
+    </w:p>
+    <w:p>
+      <w:pPr>
+        <w:pStyle w:val="Normal"/>
+        <w:shd w:fill="DDDDDD" w:val="clear"/>
+        <w:rPr/>
+      </w:pPr>
+      <w:r>
+        <w:rPr/>
+        <w:t xml:space="preserve">; </w:t>
+      </w:r>
+      <w:r>
+        <w:rPr/>
+        <w:t>得到内存数</w:t>
+      </w:r>
+      <w:r>
+        <w:rPr/>
+      </w:r>
+    </w:p>
+    <w:p>
+      <w:pPr>
+        <w:pStyle w:val="Normal"/>
+        <w:shd w:fill="DDDDDD" w:val="clear"/>
+        <w:rPr/>
+      </w:pPr>
+      <w:r>
+        <w:rPr/>
+        <w:t xml:space="preserve">    </w:t>
+      </w:r>
+      <w:r>
+        <w:rPr/>
+        <w:t xml:space="preserve">mov ebx, 0          ; ebx = </w:t>
+      </w:r>
+      <w:r>
+        <w:rPr/>
+        <w:t>后续值</w:t>
+      </w:r>
+      <w:r>
+        <w:rPr/>
+        <w:t xml:space="preserve">, </w:t>
+      </w:r>
+      <w:r>
+        <w:rPr/>
+        <w:t xml:space="preserve">开始时需为 </w:t>
+      </w:r>
+      <w:r>
+        <w:rPr/>
+        <w:t>0</w:t>
+      </w:r>
+    </w:p>
+    <w:p>
+      <w:pPr>
+        <w:pStyle w:val="Normal"/>
+        <w:shd w:fill="DDDDDD" w:val="clear"/>
+        <w:rPr/>
+      </w:pPr>
+      <w:r>
+        <w:rPr/>
+        <w:t xml:space="preserve">    </w:t>
+      </w:r>
+      <w:r>
+        <w:rPr/>
+        <w:t xml:space="preserve">mov di, _MemChkBuf      ; es:di </w:t>
+      </w:r>
+      <w:r>
+        <w:rPr/>
+        <w:t>指向一个地址范围描述符结构（</w:t>
+      </w:r>
+      <w:r>
+        <w:rPr/>
+        <w:t>Address Range Descriptor Structure</w:t>
+      </w:r>
+      <w:r>
+        <w:rPr/>
+        <w:t>）</w:t>
+      </w:r>
+      <w:r>
+        <w:rPr/>
+      </w:r>
+    </w:p>
+    <w:p>
+      <w:pPr>
+        <w:pStyle w:val="Normal"/>
+        <w:shd w:fill="DDDDDD" w:val="clear"/>
+        <w:rPr/>
+      </w:pPr>
+      <w:r>
+        <w:rPr/>
+        <w:t>.MemChkLoop:</w:t>
+      </w:r>
+    </w:p>
+    <w:p>
+      <w:pPr>
+        <w:pStyle w:val="Normal"/>
+        <w:shd w:fill="DDDDDD" w:val="clear"/>
+        <w:rPr/>
+      </w:pPr>
+      <w:r>
+        <w:rPr/>
+        <w:t xml:space="preserve">    </w:t>
+      </w:r>
+      <w:r>
+        <w:rPr/>
+        <w:t>mov eax, 0E820h     ; eax = 0000E820h</w:t>
+      </w:r>
+    </w:p>
+    <w:p>
+      <w:pPr>
+        <w:pStyle w:val="Normal"/>
+        <w:shd w:fill="DDDDDD" w:val="clear"/>
+        <w:rPr/>
+      </w:pPr>
+      <w:r>
+        <w:rPr/>
+        <w:t xml:space="preserve">    </w:t>
+      </w:r>
+      <w:r>
+        <w:rPr/>
+        <w:t xml:space="preserve">mov ecx, 20         ; ecx = </w:t>
+      </w:r>
+      <w:r>
+        <w:rPr/>
+        <w:t>地址范围描述符结构的大小</w:t>
+      </w:r>
+      <w:r>
+        <w:rPr/>
+      </w:r>
+    </w:p>
+    <w:p>
+      <w:pPr>
+        <w:pStyle w:val="Normal"/>
+        <w:shd w:fill="DDDDDD" w:val="clear"/>
+        <w:rPr/>
+      </w:pPr>
+      <w:r>
+        <w:rPr/>
+        <w:t xml:space="preserve">    </w:t>
+      </w:r>
+      <w:r>
+        <w:rPr/>
+        <w:t>mov edx, 0534D4150h     ; edx = 'SMAP'</w:t>
+      </w:r>
+    </w:p>
+    <w:p>
+      <w:pPr>
+        <w:pStyle w:val="Normal"/>
+        <w:shd w:fill="DDDDDD" w:val="clear"/>
+        <w:rPr/>
+      </w:pPr>
+      <w:r>
+        <w:rPr/>
+        <w:t xml:space="preserve">    </w:t>
+      </w:r>
+      <w:r>
+        <w:rPr/>
+        <w:t>int 15h         ; int 15h</w:t>
+      </w:r>
+    </w:p>
+    <w:p>
+      <w:pPr>
+        <w:pStyle w:val="Normal"/>
+        <w:shd w:fill="DDDDDD" w:val="clear"/>
+        <w:rPr/>
+      </w:pPr>
+      <w:r>
+        <w:rPr/>
+        <w:t xml:space="preserve">    </w:t>
+      </w:r>
+      <w:r>
+        <w:rPr/>
+        <w:t>jc  .MemChkFail</w:t>
+      </w:r>
+    </w:p>
+    <w:p>
+      <w:pPr>
+        <w:pStyle w:val="Normal"/>
+        <w:shd w:fill="DDDDDD" w:val="clear"/>
+        <w:rPr/>
+      </w:pPr>
+      <w:r>
+        <w:rPr/>
+        <w:t xml:space="preserve">    </w:t>
+      </w:r>
+      <w:r>
+        <w:rPr/>
+        <w:t>add di, 20</w:t>
+      </w:r>
+    </w:p>
+    <w:p>
+      <w:pPr>
+        <w:pStyle w:val="Normal"/>
+        <w:shd w:fill="DDDDDD" w:val="clear"/>
+        <w:rPr/>
+      </w:pPr>
+      <w:r>
+        <w:rPr/>
+        <w:t xml:space="preserve">    </w:t>
+      </w:r>
+      <w:r>
+        <w:rPr/>
+        <w:t xml:space="preserve">inc dword [_dwMCRNumber]    ; dwMCRNumber = ARDS </w:t>
+      </w:r>
+      <w:r>
+        <w:rPr/>
+        <w:t>的个数</w:t>
+      </w:r>
+      <w:r>
+        <w:rPr/>
+      </w:r>
+    </w:p>
+    <w:p>
+      <w:pPr>
+        <w:pStyle w:val="Normal"/>
+        <w:shd w:fill="DDDDDD" w:val="clear"/>
+        <w:rPr/>
+      </w:pPr>
+      <w:r>
+        <w:rPr/>
+        <w:t xml:space="preserve">    </w:t>
+      </w:r>
+      <w:r>
+        <w:rPr/>
+        <w:t>cmp ebx, 0</w:t>
+      </w:r>
+    </w:p>
+    <w:p>
+      <w:pPr>
+        <w:pStyle w:val="Normal"/>
+        <w:shd w:fill="DDDDDD" w:val="clear"/>
+        <w:rPr/>
+      </w:pPr>
+      <w:r>
+        <w:rPr/>
+        <w:t xml:space="preserve">    </w:t>
+      </w:r>
+      <w:r>
+        <w:rPr/>
+        <w:t>jne .MemChkLoop</w:t>
+      </w:r>
+    </w:p>
+    <w:p>
+      <w:pPr>
+        <w:pStyle w:val="Normal"/>
+        <w:shd w:fill="DDDDDD" w:val="clear"/>
+        <w:rPr/>
+      </w:pPr>
+      <w:r>
+        <w:rPr/>
+        <w:t xml:space="preserve">    </w:t>
+      </w:r>
+      <w:r>
+        <w:rPr/>
+        <w:t>jmp .MemChkOK</w:t>
+      </w:r>
+    </w:p>
+    <w:p>
+      <w:pPr>
+        <w:pStyle w:val="Normal"/>
+        <w:shd w:fill="DDDDDD" w:val="clear"/>
+        <w:rPr/>
+      </w:pPr>
+      <w:r>
+        <w:rPr/>
+        <w:t>.MemChkFail:</w:t>
+      </w:r>
+    </w:p>
+    <w:p>
+      <w:pPr>
+        <w:pStyle w:val="Normal"/>
+        <w:shd w:fill="DDDDDD" w:val="clear"/>
+        <w:rPr/>
+      </w:pPr>
+      <w:r>
+        <w:rPr/>
+        <w:t xml:space="preserve">    </w:t>
+      </w:r>
+      <w:r>
+        <w:rPr/>
+        <w:t>mov dword [_dwMCRNumber], 0</w:t>
+      </w:r>
+    </w:p>
+    <w:p>
+      <w:pPr>
+        <w:pStyle w:val="Normal"/>
+        <w:shd w:fill="DDDDDD" w:val="clear"/>
+        <w:rPr/>
+      </w:pPr>
+      <w:r>
+        <w:rPr/>
+        <w:t>.MemChkOK:</w:t>
+      </w:r>
+    </w:p>
+    <w:p>
+      <w:pPr>
+        <w:pStyle w:val="Normal"/>
+        <w:shd w:fill="FFFFFF" w:val="clear"/>
+        <w:rPr/>
+      </w:pPr>
+      <w:r>
+        <w:rPr/>
+        <w:tab/>
+      </w:r>
+      <w:r>
+        <w:rPr/>
+        <w:t>得到内存信息之后</w:t>
+      </w:r>
+      <w:r>
+        <w:rPr/>
+        <w:t>，就可以添加启动分页的代码了。</w:t>
+      </w:r>
+    </w:p>
+    <w:p>
+      <w:pPr>
+        <w:pStyle w:val="Normal"/>
+        <w:shd w:fill="FFFFFF" w:val="clear"/>
+        <w:rPr/>
+      </w:pPr>
+      <w:r>
+        <w:rPr/>
+        <w:t>运行</w:t>
+      </w:r>
+      <w:r>
+        <w:rPr/>
+        <w:t>，结果如图</w:t>
+      </w:r>
+      <w:r>
+        <w:rPr/>
+        <w:t>5-13</w:t>
+      </w:r>
+      <w:r>
+        <w:rPr/>
+        <w:t>所示。</w:t>
+      </w:r>
+    </w:p>
+    <w:p>
+      <w:pPr>
+        <w:pStyle w:val="Normal"/>
+        <w:shd w:fill="FFFFFF" w:val="clear"/>
+        <w:rPr/>
+      </w:pPr>
+      <w:r>
+        <w:rPr/>
+        <w:drawing>
+          <wp:anchor behindDoc="0" distT="0" distB="0" distL="0" distR="0" simplePos="0" locked="0" layoutInCell="1" allowOverlap="1" relativeHeight="48">
+            <wp:simplePos x="0" y="0"/>
+            <wp:positionH relativeFrom="column">
+              <wp:posOffset>423545</wp:posOffset>
+            </wp:positionH>
+            <wp:positionV relativeFrom="paragraph">
+              <wp:posOffset>56515</wp:posOffset>
+            </wp:positionV>
+            <wp:extent cx="5633720" cy="2267585"/>
+            <wp:effectExtent l="0" t="0" r="0" b="0"/>
+            <wp:wrapSquare wrapText="largest"/>
+            <wp:docPr id="48" name="Picture" descr=""/>
+            <wp:cNvGraphicFramePr>
+              <a:graphicFrameLocks xmlns:a="http://schemas.openxmlformats.org/drawingml/2006/main" noChangeAspect="1"/>
+            </wp:cNvGraphicFramePr>
+            <a:graphic xmlns:a="http://schemas.openxmlformats.org/drawingml/2006/main">
+              <a:graphicData uri="http://schemas.openxmlformats.org/drawingml/2006/picture">
+                <pic:pic xmlns:pic="http://schemas.openxmlformats.org/drawingml/2006/picture">
+                  <pic:nvPicPr>
+                    <pic:cNvPr id="48" name="Picture" descr=""/>
+                    <pic:cNvPicPr>
+                      <a:picLocks noChangeAspect="1" noChangeArrowheads="1"/>
+                    </pic:cNvPicPr>
+                  </pic:nvPicPr>
+                  <pic:blipFill>
+                    <a:blip r:embed="rId52"/>
+                    <a:stretch>
+                      <a:fillRect/>
+                    </a:stretch>
+                  </pic:blipFill>
+                  <pic:spPr bwMode="auto">
+                    <a:xfrm>
+                      <a:off x="0" y="0"/>
+                      <a:ext cx="5633720" cy="2267585"/>
+                    </a:xfrm>
+                    <a:prstGeom prst="rect">
+                      <a:avLst/>
+                    </a:prstGeom>
+                    <a:noFill/>
+                    <a:ln w="9525">
+                      <a:noFill/>
+                      <a:miter lim="800000"/>
+                      <a:headEnd/>
+                      <a:tailEnd/>
+                    </a:ln>
+                  </pic:spPr>
+                </pic:pic>
+              </a:graphicData>
+            </a:graphic>
+          </wp:anchor>
+        </w:drawing>
+      </w:r>
+    </w:p>
+    <w:p>
+      <w:pPr>
+        <w:pStyle w:val="Normal"/>
+        <w:shd w:fill="FFFFFF" w:val="clear"/>
+        <w:rPr/>
+      </w:pPr>
+      <w:r>
+        <w:rPr/>
+      </w:r>
+    </w:p>
+    <w:p>
+      <w:pPr>
+        <w:pStyle w:val="Normal"/>
+        <w:shd w:fill="FFFFFF" w:val="clear"/>
+        <w:rPr/>
+      </w:pPr>
+      <w:r>
+        <w:rPr/>
+      </w:r>
+    </w:p>
+    <w:p>
+      <w:pPr>
+        <w:pStyle w:val="Normal"/>
+        <w:shd w:fill="FFFFFF" w:val="clear"/>
+        <w:rPr/>
+      </w:pPr>
+      <w:r>
+        <w:rPr/>
+      </w:r>
+    </w:p>
+    <w:p>
+      <w:pPr>
+        <w:pStyle w:val="Normal"/>
+        <w:shd w:fill="FFFFFF" w:val="clear"/>
+        <w:rPr/>
+      </w:pPr>
+      <w:r>
+        <w:rPr/>
+      </w:r>
+    </w:p>
+    <w:p>
+      <w:pPr>
+        <w:pStyle w:val="Normal"/>
+        <w:shd w:fill="FFFFFF" w:val="clear"/>
+        <w:rPr/>
+      </w:pPr>
+      <w:r>
+        <w:rPr/>
+      </w:r>
+    </w:p>
+    <w:p>
+      <w:pPr>
+        <w:pStyle w:val="Normal"/>
+        <w:shd w:fill="FFFFFF" w:val="clear"/>
+        <w:rPr/>
+      </w:pPr>
+      <w:r>
+        <w:rPr/>
+      </w:r>
+    </w:p>
+    <w:p>
+      <w:pPr>
+        <w:pStyle w:val="Normal"/>
+        <w:shd w:fill="FFFFFF" w:val="clear"/>
+        <w:rPr/>
+      </w:pPr>
+      <w:r>
+        <w:rPr/>
+      </w:r>
+    </w:p>
+    <w:p>
+      <w:pPr>
+        <w:pStyle w:val="Normal"/>
+        <w:shd w:fill="FFFFFF" w:val="clear"/>
+        <w:rPr/>
+      </w:pPr>
+      <w:r>
+        <w:rPr/>
+      </w:r>
+    </w:p>
+    <w:p>
+      <w:pPr>
+        <w:pStyle w:val="Normal"/>
+        <w:shd w:fill="FFFFFF" w:val="clear"/>
+        <w:rPr/>
+      </w:pPr>
+      <w:r>
+        <w:rPr/>
+      </w:r>
+    </w:p>
+    <w:p>
+      <w:pPr>
+        <w:pStyle w:val="Normal"/>
+        <w:shd w:fill="FFFFFF" w:val="clear"/>
+        <w:rPr/>
+      </w:pPr>
+      <w:r>
+        <w:rPr/>
+      </w:r>
+    </w:p>
+    <w:p>
+      <w:pPr>
+        <w:pStyle w:val="Normal"/>
+        <w:shd w:fill="FFFFFF" w:val="clear"/>
+        <w:rPr/>
+      </w:pPr>
+      <w:r>
+        <w:rPr/>
+      </w:r>
+    </w:p>
+    <w:p>
+      <w:pPr>
+        <w:pStyle w:val="Normal"/>
+        <w:shd w:fill="FFFFFF" w:val="clear"/>
+        <w:rPr/>
+      </w:pPr>
+      <w:r>
+        <w:rPr/>
+      </w:r>
+    </w:p>
+    <w:p>
+      <w:pPr>
+        <w:pStyle w:val="Normal"/>
+        <w:shd w:fill="FFFFFF" w:val="clear"/>
+        <w:rPr/>
+      </w:pPr>
+      <w:r>
+        <w:rPr/>
+      </w:r>
+    </w:p>
+    <w:p>
+      <w:pPr>
+        <w:pStyle w:val="Normal"/>
+        <w:shd w:fill="FFFFFF" w:val="clear"/>
+        <w:jc w:val="center"/>
+        <w:rPr/>
+      </w:pPr>
+      <w:r>
+        <w:rPr/>
+        <w:t>图</w:t>
+      </w:r>
+      <w:r>
+        <w:rPr/>
+        <w:t>5-13 Loader</w:t>
+      </w:r>
+      <w:r>
+        <w:rPr/>
+        <w:t>列出内存情况</w:t>
+      </w:r>
+    </w:p>
+    <w:p>
+      <w:pPr>
+        <w:pStyle w:val="Normal"/>
+        <w:shd w:fill="FFFFFF" w:val="clear"/>
+        <w:rPr/>
+      </w:pPr>
+      <w:r>
+        <w:rPr/>
+      </w:r>
+    </w:p>
+    <w:p>
+      <w:pPr>
+        <w:pStyle w:val="Normal"/>
+        <w:shd w:fill="FFFFFF" w:val="clear"/>
+        <w:rPr/>
+      </w:pPr>
+      <w:r>
+        <w:rPr/>
+      </w:r>
+    </w:p>
+    <w:p>
+      <w:pPr>
+        <w:pStyle w:val="Normal"/>
+        <w:shd w:fill="FFFFFF" w:val="clear"/>
+        <w:rPr/>
+      </w:pPr>
+      <w:r>
+        <w:rPr/>
+      </w:r>
+    </w:p>
+    <w:p>
+      <w:pPr>
+        <w:pStyle w:val="Normal"/>
+        <w:shd w:fill="FFFFFF" w:val="clear"/>
+        <w:rPr/>
+      </w:pPr>
+      <w:r>
+        <w:rPr/>
+      </w:r>
+    </w:p>
+    <w:p>
+      <w:pPr>
+        <w:pStyle w:val="3"/>
         <w:rPr>
           <w:b/>
           <w:bCs/>
         </w:rPr>
-        <w:t xml:space="preserve">跳入保护模式 </w:t>
-      </w:r>
+      </w:pPr>
       <w:r>
         <w:rPr>
           <w:b/>
           <w:bCs/>
         </w:rPr>
-        <w:t>P181</w:t>
+        <w:t>5.4.3</w:t>
+      </w:r>
+      <w:r>
+        <w:rPr>
+          <w:b/>
+          <w:bCs/>
+        </w:rPr>
+        <w:t>重新放置内核</w:t>
+      </w:r>
+    </w:p>
+    <w:p>
+      <w:pPr>
+        <w:pStyle w:val="Normal"/>
+        <w:shd w:fill="FFFFFF" w:val="clear"/>
+        <w:rPr/>
+      </w:pPr>
+      <w:r>
+        <w:rPr/>
+      </w:r>
+    </w:p>
+    <w:p>
+      <w:pPr>
+        <w:pStyle w:val="Normal"/>
+        <w:shd w:fill="FFFFFF" w:val="clear"/>
+        <w:rPr/>
+      </w:pPr>
+      <w:r>
+        <w:rPr/>
+      </w:r>
+    </w:p>
+    <w:p>
+      <w:pPr>
+        <w:pStyle w:val="Normal"/>
+        <w:shd w:fill="FFFFFF" w:val="clear"/>
+        <w:rPr/>
+      </w:pPr>
+      <w:r>
+        <w:rPr/>
+      </w:r>
+    </w:p>
+    <w:p>
+      <w:pPr>
+        <w:pStyle w:val="Normal"/>
+        <w:shd w:fill="FFFFFF" w:val="clear"/>
+        <w:rPr/>
+      </w:pPr>
+      <w:r>
+        <w:rPr/>
+      </w:r>
+    </w:p>
+    <w:p>
+      <w:pPr>
+        <w:pStyle w:val="Normal"/>
+        <w:shd w:fill="FFFFFF" w:val="clear"/>
+        <w:rPr/>
+      </w:pPr>
+      <w:r>
+        <w:rPr/>
+      </w:r>
+    </w:p>
+    <w:p>
+      <w:pPr>
+        <w:pStyle w:val="Normal"/>
+        <w:shd w:fill="FFFFFF" w:val="clear"/>
+        <w:rPr/>
+      </w:pPr>
+      <w:r>
+        <w:rPr/>
+      </w:r>
+    </w:p>
+    <w:p>
+      <w:pPr>
+        <w:pStyle w:val="Normal"/>
+        <w:shd w:fill="FFFFFF" w:val="clear"/>
+        <w:rPr/>
+      </w:pPr>
+      <w:r>
+        <w:rPr/>
+      </w:r>
+    </w:p>
+    <w:p>
+      <w:pPr>
+        <w:pStyle w:val="Normal"/>
+        <w:shd w:fill="FFFFFF" w:val="clear"/>
+        <w:rPr/>
+      </w:pPr>
+      <w:r>
+        <w:rPr/>
+      </w:r>
+    </w:p>
+    <w:p>
+      <w:pPr>
+        <w:pStyle w:val="Normal"/>
+        <w:shd w:fill="FFFFFF" w:val="clear"/>
+        <w:rPr/>
+      </w:pPr>
+      <w:r>
+        <w:rPr/>
+      </w:r>
+    </w:p>
+    <w:p>
+      <w:pPr>
+        <w:pStyle w:val="Normal"/>
+        <w:shd w:fill="FFFFFF" w:val="clear"/>
+        <w:rPr/>
+      </w:pPr>
+      <w:r>
+        <w:rPr/>
+      </w:r>
+    </w:p>
+    <w:p>
+      <w:pPr>
+        <w:pStyle w:val="Normal"/>
+        <w:shd w:fill="FFFFFF" w:val="clear"/>
+        <w:rPr/>
+      </w:pPr>
+      <w:r>
+        <w:rPr/>
+      </w:r>
+    </w:p>
+    <w:p>
+      <w:pPr>
+        <w:pStyle w:val="Normal"/>
+        <w:shd w:fill="FFFFFF" w:val="clear"/>
+        <w:rPr/>
+      </w:pPr>
+      <w:r>
+        <w:rPr/>
+      </w:r>
+    </w:p>
+    <w:p>
+      <w:pPr>
+        <w:pStyle w:val="Normal"/>
+        <w:shd w:fill="FFFFFF" w:val="clear"/>
+        <w:rPr/>
+      </w:pPr>
+      <w:r>
+        <w:rPr/>
+      </w:r>
+    </w:p>
+    <w:p>
+      <w:pPr>
+        <w:pStyle w:val="Normal"/>
+        <w:shd w:fill="FFFFFF" w:val="clear"/>
+        <w:rPr/>
+      </w:pPr>
+      <w:r>
+        <w:rPr/>
       </w:r>
     </w:p>
     <w:p>

</xml_diff>

<commit_message>
Chapter 5.4.3: re-copy kernel.bin according to the kernel programmer header
Signed-off-by: wujian <wujian@smartisan.com>
</commit_message>
<xml_diff>
--- a/自己动手写操作系统笔记.docx
+++ b/自己动手写操作系统笔记.docx
@@ -10157,7 +10157,7 @@
     <w:tbl>
       <w:tblPr>
         <w:jc w:val="left"/>
-        <w:tblInd w:w="6" w:type="dxa"/>
+        <w:tblInd w:w="4" w:type="dxa"/>
         <w:tblBorders>
           <w:top w:val="single" w:sz="2" w:space="0" w:color="000001"/>
           <w:left w:val="single" w:sz="2" w:space="0" w:color="000001"/>
@@ -20215,7 +20215,7 @@
     <w:tbl>
       <w:tblPr>
         <w:jc w:val="left"/>
-        <w:tblInd w:w="21" w:type="dxa"/>
+        <w:tblInd w:w="19" w:type="dxa"/>
         <w:tblBorders>
           <w:top w:val="single" w:sz="2" w:space="0" w:color="000001"/>
           <w:left w:val="single" w:sz="2" w:space="0" w:color="000001"/>
@@ -20226,7 +20226,7 @@
         </w:tblBorders>
         <w:tblCellMar>
           <w:top w:w="55" w:type="dxa"/>
-          <w:left w:w="9" w:type="dxa"/>
+          <w:left w:w="6" w:type="dxa"/>
           <w:bottom w:w="55" w:type="dxa"/>
           <w:right w:w="55" w:type="dxa"/>
         </w:tblCellMar>
@@ -20253,7 +20253,7 @@
             </w:tcBorders>
             <w:shd w:fill="FFFFFF" w:val="clear"/>
             <w:tcMar>
-              <w:left w:w="9" w:type="dxa"/>
+              <w:left w:w="6" w:type="dxa"/>
             </w:tcMar>
           </w:tcPr>
           <w:p>
@@ -20281,7 +20281,7 @@
             </w:tcBorders>
             <w:shd w:fill="FFFFFF" w:val="clear"/>
             <w:tcMar>
-              <w:left w:w="9" w:type="dxa"/>
+              <w:left w:w="6" w:type="dxa"/>
             </w:tcMar>
           </w:tcPr>
           <w:p>
@@ -20309,7 +20309,7 @@
             </w:tcBorders>
             <w:shd w:fill="FFFFFF" w:val="clear"/>
             <w:tcMar>
-              <w:left w:w="9" w:type="dxa"/>
+              <w:left w:w="6" w:type="dxa"/>
             </w:tcMar>
           </w:tcPr>
           <w:p>
@@ -20350,7 +20350,7 @@
             </w:tcBorders>
             <w:shd w:fill="FFFFFF" w:val="clear"/>
             <w:tcMar>
-              <w:left w:w="9" w:type="dxa"/>
+              <w:left w:w="6" w:type="dxa"/>
             </w:tcMar>
           </w:tcPr>
           <w:p>
@@ -20378,7 +20378,7 @@
             </w:tcBorders>
             <w:shd w:fill="FFFFFF" w:val="clear"/>
             <w:tcMar>
-              <w:left w:w="9" w:type="dxa"/>
+              <w:left w:w="6" w:type="dxa"/>
             </w:tcMar>
           </w:tcPr>
           <w:p>
@@ -20406,7 +20406,7 @@
             </w:tcBorders>
             <w:shd w:fill="FFFFFF" w:val="clear"/>
             <w:tcMar>
-              <w:left w:w="9" w:type="dxa"/>
+              <w:left w:w="6" w:type="dxa"/>
             </w:tcMar>
           </w:tcPr>
           <w:p>
@@ -20439,7 +20439,7 @@
             </w:tcBorders>
             <w:shd w:fill="FFFFFF" w:val="clear"/>
             <w:tcMar>
-              <w:left w:w="9" w:type="dxa"/>
+              <w:left w:w="6" w:type="dxa"/>
             </w:tcMar>
           </w:tcPr>
           <w:p>
@@ -20467,7 +20467,7 @@
             </w:tcBorders>
             <w:shd w:fill="FFFFFF" w:val="clear"/>
             <w:tcMar>
-              <w:left w:w="9" w:type="dxa"/>
+              <w:left w:w="6" w:type="dxa"/>
             </w:tcMar>
           </w:tcPr>
           <w:p>
@@ -20495,7 +20495,7 @@
             </w:tcBorders>
             <w:shd w:fill="FFFFFF" w:val="clear"/>
             <w:tcMar>
-              <w:left w:w="9" w:type="dxa"/>
+              <w:left w:w="6" w:type="dxa"/>
             </w:tcMar>
           </w:tcPr>
           <w:p>
@@ -20528,7 +20528,7 @@
             </w:tcBorders>
             <w:shd w:fill="FFFFFF" w:val="clear"/>
             <w:tcMar>
-              <w:left w:w="9" w:type="dxa"/>
+              <w:left w:w="6" w:type="dxa"/>
             </w:tcMar>
           </w:tcPr>
           <w:p>
@@ -20556,7 +20556,7 @@
             </w:tcBorders>
             <w:shd w:fill="FFFFFF" w:val="clear"/>
             <w:tcMar>
-              <w:left w:w="9" w:type="dxa"/>
+              <w:left w:w="6" w:type="dxa"/>
             </w:tcMar>
           </w:tcPr>
           <w:p>
@@ -20584,7 +20584,7 @@
             </w:tcBorders>
             <w:shd w:fill="FFFFFF" w:val="clear"/>
             <w:tcMar>
-              <w:left w:w="9" w:type="dxa"/>
+              <w:left w:w="6" w:type="dxa"/>
             </w:tcMar>
           </w:tcPr>
           <w:p>
@@ -20617,7 +20617,7 @@
             </w:tcBorders>
             <w:shd w:fill="FFFFFF" w:val="clear"/>
             <w:tcMar>
-              <w:left w:w="9" w:type="dxa"/>
+              <w:left w:w="6" w:type="dxa"/>
             </w:tcMar>
           </w:tcPr>
           <w:p>
@@ -20645,7 +20645,7 @@
             </w:tcBorders>
             <w:shd w:fill="FFFFFF" w:val="clear"/>
             <w:tcMar>
-              <w:left w:w="9" w:type="dxa"/>
+              <w:left w:w="6" w:type="dxa"/>
             </w:tcMar>
           </w:tcPr>
           <w:p>
@@ -20673,7 +20673,7 @@
             </w:tcBorders>
             <w:shd w:fill="FFFFFF" w:val="clear"/>
             <w:tcMar>
-              <w:left w:w="9" w:type="dxa"/>
+              <w:left w:w="6" w:type="dxa"/>
             </w:tcMar>
           </w:tcPr>
           <w:p>
@@ -20706,7 +20706,7 @@
             </w:tcBorders>
             <w:shd w:fill="FFFFFF" w:val="clear"/>
             <w:tcMar>
-              <w:left w:w="9" w:type="dxa"/>
+              <w:left w:w="6" w:type="dxa"/>
             </w:tcMar>
           </w:tcPr>
           <w:p>
@@ -20734,7 +20734,7 @@
             </w:tcBorders>
             <w:shd w:fill="FFFFFF" w:val="clear"/>
             <w:tcMar>
-              <w:left w:w="9" w:type="dxa"/>
+              <w:left w:w="6" w:type="dxa"/>
             </w:tcMar>
           </w:tcPr>
           <w:p>
@@ -20762,7 +20762,7 @@
             </w:tcBorders>
             <w:shd w:fill="FFFFFF" w:val="clear"/>
             <w:tcMar>
-              <w:left w:w="9" w:type="dxa"/>
+              <w:left w:w="6" w:type="dxa"/>
             </w:tcMar>
           </w:tcPr>
           <w:p>
@@ -36479,7 +36479,7 @@
     <w:tbl>
       <w:tblPr>
         <w:jc w:val="left"/>
-        <w:tblInd w:w="41" w:type="dxa"/>
+        <w:tblInd w:w="38" w:type="dxa"/>
         <w:tblBorders>
           <w:top w:val="single" w:sz="2" w:space="0" w:color="000001"/>
           <w:left w:val="single" w:sz="2" w:space="0" w:color="000001"/>
@@ -36490,14 +36490,14 @@
         </w:tblBorders>
         <w:tblCellMar>
           <w:top w:w="55" w:type="dxa"/>
-          <w:left w:w="36" w:type="dxa"/>
+          <w:left w:w="33" w:type="dxa"/>
           <w:bottom w:w="55" w:type="dxa"/>
           <w:right w:w="55" w:type="dxa"/>
         </w:tblCellMar>
       </w:tblPr>
       <w:tblGrid>
         <w:gridCol w:w="5100"/>
-        <w:gridCol w:w="5100"/>
+        <w:gridCol w:w="5099"/>
       </w:tblGrid>
       <w:tr>
         <w:trPr>
@@ -36516,7 +36516,7 @@
             </w:tcBorders>
             <w:shd w:fill="FFFFFF" w:val="clear"/>
             <w:tcMar>
-              <w:left w:w="36" w:type="dxa"/>
+              <w:left w:w="33" w:type="dxa"/>
             </w:tcMar>
           </w:tcPr>
           <w:p>
@@ -36533,7 +36533,7 @@
         </w:tc>
         <w:tc>
           <w:tcPr>
-            <w:tcW w:w="5100" w:type="dxa"/>
+            <w:tcW w:w="5099" w:type="dxa"/>
             <w:tcBorders>
               <w:top w:val="single" w:sz="2" w:space="0" w:color="000001"/>
               <w:left w:val="single" w:sz="2" w:space="0" w:color="000001"/>
@@ -36544,7 +36544,7 @@
             </w:tcBorders>
             <w:shd w:fill="FFFFFF" w:val="clear"/>
             <w:tcMar>
-              <w:left w:w="36" w:type="dxa"/>
+              <w:left w:w="33" w:type="dxa"/>
             </w:tcMar>
           </w:tcPr>
           <w:p>
@@ -36577,7 +36577,7 @@
             </w:tcBorders>
             <w:shd w:fill="FFFFFF" w:val="clear"/>
             <w:tcMar>
-              <w:left w:w="36" w:type="dxa"/>
+              <w:left w:w="33" w:type="dxa"/>
             </w:tcMar>
           </w:tcPr>
           <w:p>
@@ -36593,7 +36593,7 @@
         </w:tc>
         <w:tc>
           <w:tcPr>
-            <w:tcW w:w="5100" w:type="dxa"/>
+            <w:tcW w:w="5099" w:type="dxa"/>
             <w:tcBorders>
               <w:top w:val="nil"/>
               <w:left w:val="single" w:sz="2" w:space="0" w:color="000001"/>
@@ -36604,7 +36604,7 @@
             </w:tcBorders>
             <w:shd w:fill="FFFFFF" w:val="clear"/>
             <w:tcMar>
-              <w:left w:w="36" w:type="dxa"/>
+              <w:left w:w="33" w:type="dxa"/>
             </w:tcMar>
           </w:tcPr>
           <w:p>
@@ -36636,7 +36636,7 @@
             </w:tcBorders>
             <w:shd w:fill="FFFFFF" w:val="clear"/>
             <w:tcMar>
-              <w:left w:w="36" w:type="dxa"/>
+              <w:left w:w="33" w:type="dxa"/>
             </w:tcMar>
           </w:tcPr>
           <w:p>
@@ -36652,7 +36652,7 @@
         </w:tc>
         <w:tc>
           <w:tcPr>
-            <w:tcW w:w="5100" w:type="dxa"/>
+            <w:tcW w:w="5099" w:type="dxa"/>
             <w:tcBorders>
               <w:top w:val="nil"/>
               <w:left w:val="single" w:sz="2" w:space="0" w:color="000001"/>
@@ -36663,7 +36663,7 @@
             </w:tcBorders>
             <w:shd w:fill="FFFFFF" w:val="clear"/>
             <w:tcMar>
-              <w:left w:w="36" w:type="dxa"/>
+              <w:left w:w="33" w:type="dxa"/>
             </w:tcMar>
           </w:tcPr>
           <w:p>
@@ -36695,7 +36695,7 @@
             </w:tcBorders>
             <w:shd w:fill="FFFFFF" w:val="clear"/>
             <w:tcMar>
-              <w:left w:w="36" w:type="dxa"/>
+              <w:left w:w="33" w:type="dxa"/>
             </w:tcMar>
           </w:tcPr>
           <w:p>
@@ -36711,7 +36711,7 @@
         </w:tc>
         <w:tc>
           <w:tcPr>
-            <w:tcW w:w="5100" w:type="dxa"/>
+            <w:tcW w:w="5099" w:type="dxa"/>
             <w:tcBorders>
               <w:top w:val="nil"/>
               <w:left w:val="single" w:sz="2" w:space="0" w:color="000001"/>
@@ -36722,7 +36722,7 @@
             </w:tcBorders>
             <w:shd w:fill="FFFFFF" w:val="clear"/>
             <w:tcMar>
-              <w:left w:w="36" w:type="dxa"/>
+              <w:left w:w="33" w:type="dxa"/>
             </w:tcMar>
           </w:tcPr>
           <w:p>
@@ -36754,7 +36754,7 @@
             </w:tcBorders>
             <w:shd w:fill="FFFFFF" w:val="clear"/>
             <w:tcMar>
-              <w:left w:w="36" w:type="dxa"/>
+              <w:left w:w="33" w:type="dxa"/>
             </w:tcMar>
           </w:tcPr>
           <w:p>
@@ -36770,7 +36770,7 @@
         </w:tc>
         <w:tc>
           <w:tcPr>
-            <w:tcW w:w="5100" w:type="dxa"/>
+            <w:tcW w:w="5099" w:type="dxa"/>
             <w:tcBorders>
               <w:top w:val="nil"/>
               <w:left w:val="single" w:sz="2" w:space="0" w:color="000001"/>
@@ -36781,7 +36781,7 @@
             </w:tcBorders>
             <w:shd w:fill="FFFFFF" w:val="clear"/>
             <w:tcMar>
-              <w:left w:w="36" w:type="dxa"/>
+              <w:left w:w="33" w:type="dxa"/>
             </w:tcMar>
           </w:tcPr>
           <w:p>
@@ -36813,7 +36813,7 @@
             </w:tcBorders>
             <w:shd w:fill="FFFFFF" w:val="clear"/>
             <w:tcMar>
-              <w:left w:w="36" w:type="dxa"/>
+              <w:left w:w="33" w:type="dxa"/>
             </w:tcMar>
           </w:tcPr>
           <w:p>
@@ -36829,7 +36829,7 @@
         </w:tc>
         <w:tc>
           <w:tcPr>
-            <w:tcW w:w="5100" w:type="dxa"/>
+            <w:tcW w:w="5099" w:type="dxa"/>
             <w:tcBorders>
               <w:top w:val="nil"/>
               <w:left w:val="single" w:sz="2" w:space="0" w:color="000001"/>
@@ -36840,7 +36840,7 @@
             </w:tcBorders>
             <w:shd w:fill="FFFFFF" w:val="clear"/>
             <w:tcMar>
-              <w:left w:w="36" w:type="dxa"/>
+              <w:left w:w="33" w:type="dxa"/>
             </w:tcMar>
           </w:tcPr>
           <w:p>
@@ -36872,7 +36872,7 @@
             </w:tcBorders>
             <w:shd w:fill="FFFFFF" w:val="clear"/>
             <w:tcMar>
-              <w:left w:w="36" w:type="dxa"/>
+              <w:left w:w="33" w:type="dxa"/>
             </w:tcMar>
           </w:tcPr>
           <w:p>
@@ -36888,7 +36888,7 @@
         </w:tc>
         <w:tc>
           <w:tcPr>
-            <w:tcW w:w="5100" w:type="dxa"/>
+            <w:tcW w:w="5099" w:type="dxa"/>
             <w:tcBorders>
               <w:top w:val="nil"/>
               <w:left w:val="single" w:sz="2" w:space="0" w:color="000001"/>
@@ -36899,7 +36899,7 @@
             </w:tcBorders>
             <w:shd w:fill="FFFFFF" w:val="clear"/>
             <w:tcMar>
-              <w:left w:w="36" w:type="dxa"/>
+              <w:left w:w="33" w:type="dxa"/>
             </w:tcMar>
           </w:tcPr>
           <w:p>
@@ -47343,9 +47343,6 @@
         <w:rPr/>
         <w:t>之所以包含它是因为下面用到了磁盘的一些信息</w:t>
       </w:r>
-      <w:r>
-        <w:rPr/>
-      </w:r>
     </w:p>
     <w:p>
       <w:pPr>
@@ -47436,9 +47433,6 @@
       <w:r>
         <w:rPr/>
         <w:t>属性</w:t>
-      </w:r>
-      <w:r>
-        <w:rPr/>
       </w:r>
     </w:p>
     <w:p>
@@ -47464,52 +47458,49 @@
         </w:rPr>
         <w:t>空描述符</w:t>
       </w:r>
-      <w:r>
+    </w:p>
+    <w:p>
+      <w:pPr>
+        <w:pStyle w:val="Normal"/>
+        <w:shd w:fill="DDDDDD" w:val="clear"/>
         <w:rPr>
           <w:color w:val="000000"/>
           <w:shd w:fill="B2B2B2" w:val="clear"/>
         </w:rPr>
-      </w:r>
-    </w:p>
-    <w:p>
-      <w:pPr>
-        <w:pStyle w:val="Normal"/>
-        <w:shd w:fill="DDDDDD" w:val="clear"/>
+      </w:pPr>
+      <w:r>
         <w:rPr>
           <w:color w:val="000000"/>
           <w:shd w:fill="B2B2B2" w:val="clear"/>
         </w:rPr>
-      </w:pPr>
-      <w:r>
+        <w:t>LABEL_DESC_FLAT_C:      Descriptor             0,              0fffffh, DA_CR  | DA_32 | DA_LIMIT_4K            ; 0 ~ 4G</w:t>
+      </w:r>
+    </w:p>
+    <w:p>
+      <w:pPr>
+        <w:pStyle w:val="Normal"/>
+        <w:shd w:fill="DDDDDD" w:val="clear"/>
         <w:rPr>
           <w:color w:val="000000"/>
           <w:shd w:fill="B2B2B2" w:val="clear"/>
         </w:rPr>
-        <w:t>LABEL_DESC_FLAT_C:      Descriptor             0,              0fffffh, DA_CR  | DA_32 | DA_LIMIT_4K            ; 0 ~ 4G</w:t>
-      </w:r>
-    </w:p>
-    <w:p>
-      <w:pPr>
-        <w:pStyle w:val="Normal"/>
-        <w:shd w:fill="DDDDDD" w:val="clear"/>
+      </w:pPr>
+      <w:r>
         <w:rPr>
           <w:color w:val="000000"/>
           <w:shd w:fill="B2B2B2" w:val="clear"/>
         </w:rPr>
-      </w:pPr>
-      <w:r>
+        <w:t>LABEL_DESC_FLAT_RW:     Descriptor             0,              0fffffh, DA_DRW | DA_32 | DA_LIMIT_4K            ; 0 ~ 4G</w:t>
+      </w:r>
+    </w:p>
+    <w:p>
+      <w:pPr>
+        <w:pStyle w:val="Normal"/>
+        <w:shd w:fill="DDDDDD" w:val="clear"/>
         <w:rPr>
           <w:color w:val="000000"/>
           <w:shd w:fill="B2B2B2" w:val="clear"/>
         </w:rPr>
-        <w:t>LABEL_DESC_FLAT_RW:     Descriptor             0,              0fffffh, DA_DRW | DA_32 | DA_LIMIT_4K            ; 0 ~ 4G</w:t>
-      </w:r>
-    </w:p>
-    <w:p>
-      <w:pPr>
-        <w:pStyle w:val="Normal"/>
-        <w:shd w:fill="DDDDDD" w:val="clear"/>
-        <w:rPr/>
       </w:pPr>
       <w:r>
         <w:rPr>
@@ -47525,9 +47516,6 @@
         </w:rPr>
         <w:t>显存首地址</w:t>
       </w:r>
-      <w:r>
-        <w:rPr/>
-      </w:r>
     </w:p>
     <w:p>
       <w:pPr>
@@ -47585,17 +47573,14 @@
         </w:rPr>
         <w:t>段界限</w:t>
       </w:r>
-      <w:r>
+    </w:p>
+    <w:p>
+      <w:pPr>
+        <w:pStyle w:val="Normal"/>
+        <w:shd w:fill="DDDDDD" w:val="clear"/>
         <w:rPr>
           <w:shd w:fill="B2B2B2" w:val="clear"/>
         </w:rPr>
-      </w:r>
-    </w:p>
-    <w:p>
-      <w:pPr>
-        <w:pStyle w:val="Normal"/>
-        <w:shd w:fill="DDDDDD" w:val="clear"/>
-        <w:rPr/>
       </w:pPr>
       <w:r>
         <w:rPr>
@@ -47615,9 +47600,6 @@
         </w:rPr>
         <w:t>基地址</w:t>
       </w:r>
-      <w:r>
-        <w:rPr/>
-      </w:r>
     </w:p>
     <w:p>
       <w:pPr>
@@ -47839,11 +47821,7 @@
       </w:r>
       <w:r>
         <w:rPr/>
-        <w:t>不过</w:t>
-      </w:r>
-      <w:r>
-        <w:rPr/>
-        <w:t xml:space="preserve">，这样一来， </w:t>
+        <w:t xml:space="preserve">不过，这样一来， </w:t>
       </w:r>
       <w:r>
         <w:rPr/>
@@ -47904,9 +47882,6 @@
         <w:rPr/>
         <w:t>段地址</w:t>
       </w:r>
-      <w:r>
-        <w:rPr/>
-      </w:r>
     </w:p>
     <w:p>
       <w:pPr>
@@ -47929,9 +47904,6 @@
       <w:r>
         <w:rPr/>
         <w:t>偏移地址</w:t>
-      </w:r>
-      <w:r>
-        <w:rPr/>
       </w:r>
     </w:p>
     <w:p>
@@ -48017,9 +47989,6 @@
         <w:rPr/>
         <w:t>段地址</w:t>
       </w:r>
-      <w:r>
-        <w:rPr/>
-      </w:r>
     </w:p>
     <w:p>
       <w:pPr>
@@ -48056,11 +48025,7 @@
       </w:r>
       <w:r>
         <w:rPr/>
-        <w:t>我们即将进入保护模式</w:t>
-      </w:r>
-      <w:r>
-        <w:rPr/>
-        <w:t>，仍然像过去一样，进入之后只是打印一个字符，并不做太多工作。</w:t>
+        <w:t>我们即将进入保护模式，仍然像过去一样，进入之后只是打印一个字符，并不做太多工作。</w:t>
       </w:r>
     </w:p>
     <w:p>
@@ -48075,11 +48040,7 @@
       </w:r>
       <w:r>
         <w:rPr/>
-        <w:t>初始化各个寄存器的值</w:t>
-      </w:r>
-      <w:r>
-        <w:rPr/>
-        <w:t>，分配一个够用的堆栈</w:t>
+        <w:t>初始化各个寄存器的值，分配一个够用的堆栈</w:t>
       </w:r>
       <w:r>
         <w:rPr/>
@@ -48102,11 +48063,7 @@
       </w:r>
       <w:r>
         <w:rPr/>
-        <w:t>下面</w:t>
-      </w:r>
-      <w:r>
-        <w:rPr/>
-        <w:t>，我们打开分页机制，打开之前还是应该先知道可使用内存的情况。因此，我们在</w:t>
+        <w:t>下面，我们打开分页机制，打开之前还是应该先知道可使用内存的情况。因此，我们在</w:t>
       </w:r>
       <w:r>
         <w:rPr/>
@@ -48131,9 +48088,6 @@
         <w:rPr/>
         <w:t>得到内存数</w:t>
       </w:r>
-      <w:r>
-        <w:rPr/>
-      </w:r>
     </w:p>
     <w:p>
       <w:pPr>
@@ -48192,9 +48146,6 @@
         <w:rPr/>
         <w:t>）</w:t>
       </w:r>
-      <w:r>
-        <w:rPr/>
-      </w:r>
     </w:p>
     <w:p>
       <w:pPr>
@@ -48240,9 +48191,6 @@
         <w:rPr/>
         <w:t>地址范围描述符结构的大小</w:t>
       </w:r>
-      <w:r>
-        <w:rPr/>
-      </w:r>
     </w:p>
     <w:p>
       <w:pPr>
@@ -48322,9 +48270,6 @@
         <w:rPr/>
         <w:t>的个数</w:t>
       </w:r>
-      <w:r>
-        <w:rPr/>
-      </w:r>
     </w:p>
     <w:p>
       <w:pPr>
@@ -48420,26 +48365,18 @@
       </w:r>
       <w:r>
         <w:rPr/>
-        <w:t>得到内存信息之后</w:t>
-      </w:r>
-      <w:r>
-        <w:rPr/>
-        <w:t>，就可以添加启动分页的代码了。</w:t>
-      </w:r>
-    </w:p>
-    <w:p>
-      <w:pPr>
-        <w:pStyle w:val="Normal"/>
-        <w:shd w:fill="FFFFFF" w:val="clear"/>
-        <w:rPr/>
-      </w:pPr>
-      <w:r>
-        <w:rPr/>
-        <w:t>运行</w:t>
-      </w:r>
-      <w:r>
-        <w:rPr/>
-        <w:t>，结果如图</w:t>
+        <w:t>得到内存信息之后，就可以添加启动分页的代码了。</w:t>
+      </w:r>
+    </w:p>
+    <w:p>
+      <w:pPr>
+        <w:pStyle w:val="Normal"/>
+        <w:shd w:fill="FFFFFF" w:val="clear"/>
+        <w:rPr/>
+      </w:pPr>
+      <w:r>
+        <w:rPr/>
+        <w:t>运行，结果如图</w:t>
       </w:r>
       <w:r>
         <w:rPr/>
@@ -48459,13 +48396,13 @@
       <w:r>
         <w:rPr/>
         <w:drawing>
-          <wp:anchor behindDoc="0" distT="0" distB="0" distL="0" distR="0" simplePos="0" locked="0" layoutInCell="1" allowOverlap="1" relativeHeight="48">
+          <wp:anchor behindDoc="0" distT="0" distB="0" distL="0" distR="0" simplePos="0" locked="0" layoutInCell="1" allowOverlap="1" relativeHeight="47">
             <wp:simplePos x="0" y="0"/>
             <wp:positionH relativeFrom="column">
               <wp:posOffset>423545</wp:posOffset>
             </wp:positionH>
             <wp:positionV relativeFrom="paragraph">
-              <wp:posOffset>56515</wp:posOffset>
+              <wp:posOffset>55880</wp:posOffset>
             </wp:positionV>
             <wp:extent cx="5633720" cy="2267585"/>
             <wp:effectExtent l="0" t="0" r="0" b="0"/>
@@ -48704,7 +48641,7 @@
     </w:p>
     <w:p>
       <w:pPr>
-        <w:pStyle w:val="3"/>
+        <w:pStyle w:val="Normal"/>
         <w:rPr>
           <w:b/>
           <w:bCs/>
@@ -48733,36 +48670,1477 @@
       </w:pPr>
       <w:r>
         <w:rPr/>
-      </w:r>
-    </w:p>
-    <w:p>
-      <w:pPr>
-        <w:pStyle w:val="Normal"/>
-        <w:shd w:fill="FFFFFF" w:val="clear"/>
-        <w:rPr/>
-      </w:pPr>
-      <w:r>
-        <w:rPr/>
-      </w:r>
-    </w:p>
-    <w:p>
-      <w:pPr>
-        <w:pStyle w:val="Normal"/>
-        <w:shd w:fill="FFFFFF" w:val="clear"/>
-        <w:rPr/>
-      </w:pPr>
-      <w:r>
-        <w:rPr/>
-      </w:r>
-    </w:p>
-    <w:p>
-      <w:pPr>
-        <w:pStyle w:val="Normal"/>
-        <w:shd w:fill="FFFFFF" w:val="clear"/>
-        <w:rPr/>
-      </w:pPr>
-      <w:r>
-        <w:rPr/>
+        <w:tab/>
+      </w:r>
+      <w:r>
+        <w:rPr/>
+        <w:t>我们的</w:t>
+      </w:r>
+      <w:r>
+        <w:rPr/>
+        <w:t>loader.</w:t>
+      </w:r>
+      <w:r>
+        <w:rPr/>
+        <w:t>asm</w:t>
+      </w:r>
+      <w:r>
+        <w:rPr/>
+        <w:t>正在飞速膨胀，不要紧，马上就要冲刺了，终点就在前方，因为我们马上就要整理内存中的内核并把控制权交给它了。</w:t>
+      </w:r>
+    </w:p>
+    <w:p>
+      <w:pPr>
+        <w:pStyle w:val="Normal"/>
+        <w:shd w:fill="FFFFFF" w:val="clear"/>
+        <w:rPr/>
+      </w:pPr>
+      <w:r>
+        <w:rPr/>
+        <w:tab/>
+      </w:r>
+      <w:r>
+        <w:rPr/>
+        <w:t>实际上</w:t>
+      </w:r>
+      <w:r>
+        <w:rPr/>
+        <w:t>，我们要做的工作是根据内核的</w:t>
+      </w:r>
+      <w:r>
+        <w:rPr/>
+        <w:t>Program header table</w:t>
+      </w:r>
+      <w:r>
+        <w:rPr/>
+        <w:t>的信息进行类似下面这个</w:t>
+      </w:r>
+      <w:r>
+        <w:rPr/>
+        <w:t>C</w:t>
+      </w:r>
+      <w:r>
+        <w:rPr/>
+        <w:t>语言的内存复制：</w:t>
+      </w:r>
+    </w:p>
+    <w:p>
+      <w:pPr>
+        <w:pStyle w:val="Normal"/>
+        <w:shd w:fill="DDDDDD" w:val="clear"/>
+        <w:rPr/>
+      </w:pPr>
+      <w:r>
+        <w:rPr/>
+        <w:tab/>
+      </w:r>
+      <w:r>
+        <w:rPr/>
+        <w:t>memcpy(p_vaddr, BaseOfLoaderPhyAddr + p_offset, p_filesz);</w:t>
+      </w:r>
+    </w:p>
+    <w:p>
+      <w:pPr>
+        <w:pStyle w:val="Normal"/>
+        <w:shd w:fill="FFFFFF" w:val="clear"/>
+        <w:rPr/>
+      </w:pPr>
+      <w:r>
+        <w:rPr/>
+        <w:tab/>
+      </w:r>
+      <w:r>
+        <w:rPr/>
+        <w:t>复制可能不止一次</w:t>
+      </w:r>
+      <w:r>
+        <w:rPr/>
+        <w:t>，如果</w:t>
+      </w:r>
+      <w:r>
+        <w:rPr/>
+        <w:t>Program header</w:t>
+      </w:r>
+      <w:r>
+        <w:rPr/>
+        <w:t>有</w:t>
+      </w:r>
+      <w:r>
+        <w:rPr/>
+        <w:t>n</w:t>
+      </w:r>
+      <w:r>
+        <w:rPr/>
+        <w:t>个，复制就进行</w:t>
+      </w:r>
+      <w:r>
+        <w:rPr/>
+        <w:t>n</w:t>
+      </w:r>
+      <w:r>
+        <w:rPr/>
+        <w:t>次。</w:t>
+      </w:r>
+    </w:p>
+    <w:p>
+      <w:pPr>
+        <w:pStyle w:val="Normal"/>
+        <w:shd w:fill="FFFFFF" w:val="clear"/>
+        <w:rPr/>
+      </w:pPr>
+      <w:r>
+        <w:rPr/>
+        <w:tab/>
+      </w:r>
+      <w:r>
+        <w:rPr/>
+        <w:t>我们说过</w:t>
+      </w:r>
+      <w:r>
+        <w:rPr/>
+        <w:t>，每一个</w:t>
+      </w:r>
+      <w:r>
+        <w:rPr/>
+        <w:t>Program header</w:t>
+      </w:r>
+      <w:r>
+        <w:rPr/>
+        <w:t>都描述一个段。语句中的</w:t>
+      </w:r>
+      <w:r>
+        <w:rPr/>
+        <w:t>p_offset</w:t>
+      </w:r>
+      <w:r>
+        <w:rPr/>
+        <w:t>为段在文件中的偏移，</w:t>
+      </w:r>
+      <w:r>
+        <w:rPr/>
+        <w:t>p_files</w:t>
+      </w:r>
+      <w:r>
+        <w:rPr/>
+        <w:t>为段在文件中的长度，</w:t>
+      </w:r>
+      <w:r>
+        <w:rPr/>
+        <w:t>p_vaddr</w:t>
+      </w:r>
+      <w:r>
+        <w:rPr/>
+        <w:t>为段在内存中的虚拟地址。</w:t>
+      </w:r>
+    </w:p>
+    <w:p>
+      <w:pPr>
+        <w:pStyle w:val="Normal"/>
+        <w:shd w:fill="FFFFFF" w:val="clear"/>
+        <w:rPr/>
+      </w:pPr>
+      <w:r>
+        <w:rPr/>
+        <w:tab/>
+      </w:r>
+      <w:r>
+        <w:rPr/>
+        <w:t>说到这里</w:t>
+      </w:r>
+      <w:r>
+        <w:rPr/>
+        <w:t>，你可能想起一件事情，就是由</w:t>
+      </w:r>
+      <w:r>
+        <w:rPr/>
+        <w:t>ld</w:t>
+      </w:r>
+      <w:r>
+        <w:rPr/>
+        <w:t>生成的可执行文件中</w:t>
+      </w:r>
+      <w:r>
+        <w:rPr/>
+        <w:t>p_vaddr</w:t>
+      </w:r>
+      <w:r>
+        <w:rPr/>
+        <w:t>的值总是一个类似于</w:t>
+      </w:r>
+      <w:r>
+        <w:rPr/>
+        <w:t>0x8048XXX</w:t>
+      </w:r>
+      <w:r>
+        <w:rPr/>
+        <w:t>的值，至少我们的例子中是一个这样的值。可是我们启动分页机制时地址都是对等映射的，内存地址</w:t>
+      </w:r>
+      <w:r>
+        <w:rPr/>
+        <w:t>0x8048XXX</w:t>
+      </w:r>
+      <w:r>
+        <w:rPr/>
+        <w:t>已经处在</w:t>
+      </w:r>
+      <w:r>
+        <w:rPr/>
+        <w:t>128MB</w:t>
+      </w:r>
+      <w:r>
+        <w:rPr/>
+        <w:t>内存以外</w:t>
+      </w:r>
+      <w:r>
+        <w:rPr/>
+        <w:t>(128MB</w:t>
+      </w:r>
+      <w:r>
+        <w:rPr/>
+        <w:t>的十六进制表示是</w:t>
+      </w:r>
+      <w:r>
+        <w:rPr/>
+        <w:t>0x8000000)</w:t>
+      </w:r>
+      <w:r>
+        <w:rPr/>
+        <w:t>，如果计算机的内存小于</w:t>
+      </w:r>
+      <w:r>
+        <w:rPr/>
+        <w:t>128MB</w:t>
+      </w:r>
+      <w:r>
+        <w:rPr/>
+        <w:t>的话，这个地址显然已经超出了内存大小。</w:t>
+      </w:r>
+    </w:p>
+    <w:p>
+      <w:pPr>
+        <w:pStyle w:val="Normal"/>
+        <w:shd w:fill="FFFFFF" w:val="clear"/>
+        <w:rPr/>
+      </w:pPr>
+      <w:r>
+        <w:rPr/>
+        <w:tab/>
+      </w:r>
+      <w:r>
+        <w:rPr/>
+        <w:t>即便计算机有足够大的内存</w:t>
+      </w:r>
+      <w:r>
+        <w:rPr/>
+        <w:t>，显然，我们也不能让编译器来决定内核加载到什么地方。我们得让它受控制，解决它有两个办法，一是通过修改页表让</w:t>
+      </w:r>
+      <w:r>
+        <w:rPr/>
+        <w:t>0x8048XXX</w:t>
+      </w:r>
+      <w:r>
+        <w:rPr/>
+        <w:t>映射到较低的地址，另一种方法就是通过修改</w:t>
+      </w:r>
+      <w:r>
+        <w:rPr/>
+        <w:t>ld</w:t>
+      </w:r>
+      <w:r>
+        <w:rPr/>
+        <w:t>的选项让它生成的可执行代码中</w:t>
+      </w:r>
+      <w:r>
+        <w:rPr/>
+        <w:t>p_vaddr</w:t>
+      </w:r>
+      <w:r>
+        <w:rPr/>
+        <w:t>的值变小。</w:t>
+      </w:r>
+    </w:p>
+    <w:p>
+      <w:pPr>
+        <w:pStyle w:val="Normal"/>
+        <w:shd w:fill="FFFFFF" w:val="clear"/>
+        <w:rPr/>
+      </w:pPr>
+      <w:r>
+        <w:rPr/>
+        <w:tab/>
+      </w:r>
+      <w:r>
+        <w:rPr/>
+        <w:t>显然</w:t>
+      </w:r>
+      <w:r>
+        <w:rPr/>
+        <w:t>，第二种方法更加简单易行，下面我们就把编译链接时的命令行改为：</w:t>
+      </w:r>
+    </w:p>
+    <w:p>
+      <w:pPr>
+        <w:pStyle w:val="Normal"/>
+        <w:shd w:fill="DDDDDD" w:val="clear"/>
+        <w:rPr/>
+      </w:pPr>
+      <w:r>
+        <w:rPr/>
+        <w:t>[root@XXX XXX]# nasm -f elf kernel.asm -o kernel.o</w:t>
+      </w:r>
+    </w:p>
+    <w:p>
+      <w:pPr>
+        <w:pStyle w:val="Normal"/>
+        <w:shd w:fill="DDDDDD" w:val="clear"/>
+        <w:rPr/>
+      </w:pPr>
+      <w:r>
+        <w:rPr/>
+        <w:t>[root@XXX XXX]# ld -s -Ttext 0x30400 -o kernel.bin kernel.o</w:t>
+      </w:r>
+    </w:p>
+    <w:p>
+      <w:pPr>
+        <w:pStyle w:val="Normal"/>
+        <w:shd w:fill="FFFFFF" w:val="clear"/>
+        <w:rPr/>
+      </w:pPr>
+      <w:r>
+        <w:rPr/>
+        <w:tab/>
+      </w:r>
+      <w:r>
+        <w:rPr/>
+        <w:t>程序的入口地址就变成</w:t>
+      </w:r>
+      <w:r>
+        <w:rPr/>
+        <w:t>0x30400</w:t>
+      </w:r>
+      <w:r>
+        <w:rPr/>
+        <w:t>了，</w:t>
+      </w:r>
+      <w:r>
+        <w:rPr/>
+        <w:t>ELF header</w:t>
+      </w:r>
+      <w:r>
+        <w:rPr/>
+        <w:t>等信息会位于</w:t>
+      </w:r>
+      <w:r>
+        <w:rPr/>
+        <w:t>0x30400</w:t>
+      </w:r>
+      <w:r>
+        <w:rPr/>
+        <w:t>之前。此时的</w:t>
+      </w:r>
+      <w:r>
+        <w:rPr/>
+        <w:t>ELF header</w:t>
+      </w:r>
+      <w:r>
+        <w:rPr/>
+        <w:t>和</w:t>
+      </w:r>
+      <w:r>
+        <w:rPr/>
+        <w:t>Program header table</w:t>
+      </w:r>
+      <w:r>
+        <w:rPr/>
+        <w:t>的情况如表</w:t>
+      </w:r>
+      <w:r>
+        <w:rPr/>
+        <w:t>5-3</w:t>
+      </w:r>
+      <w:r>
+        <w:rPr/>
+        <w:t>和表</w:t>
+      </w:r>
+      <w:r>
+        <w:rPr/>
+        <w:t>5-4</w:t>
+      </w:r>
+      <w:r>
+        <w:rPr/>
+        <w:t>所示。</w:t>
+      </w:r>
+    </w:p>
+    <w:p>
+      <w:pPr>
+        <w:pStyle w:val="Normal"/>
+        <w:shd w:fill="FFFFFF" w:val="clear"/>
+        <w:rPr/>
+      </w:pPr>
+      <w:r>
+        <w:rPr/>
+        <w:tab/>
+      </w:r>
+      <w:r>
+        <w:rPr/>
+        <w:t>我们应该这样放置内核</w:t>
+      </w:r>
+      <w:r>
+        <w:rPr/>
+        <w:t>：</w:t>
+      </w:r>
+    </w:p>
+    <w:p>
+      <w:pPr>
+        <w:pStyle w:val="Normal"/>
+        <w:shd w:fill="DDDDDD" w:val="clear"/>
+        <w:rPr/>
+      </w:pPr>
+      <w:r>
+        <w:rPr/>
+        <w:tab/>
+        <w:t>memcpy</w:t>
+      </w:r>
+      <w:r>
+        <w:rPr/>
+        <w:t>(30000h, 90000h + 0, 40Dh);</w:t>
+      </w:r>
+    </w:p>
+    <w:p>
+      <w:pPr>
+        <w:pStyle w:val="Normal"/>
+        <w:shd w:fill="FFFFFF" w:val="clear"/>
+        <w:rPr/>
+      </w:pPr>
+      <w:r>
+        <w:rPr/>
+        <w:tab/>
+      </w:r>
+      <w:r>
+        <w:rPr/>
+        <w:t>也就是说</w:t>
+      </w:r>
+      <w:r>
+        <w:rPr/>
+        <w:t>，我们应该把文件从开头开始共</w:t>
+      </w:r>
+      <w:r>
+        <w:rPr/>
+        <w:t>40Dh</w:t>
+      </w:r>
+      <w:r>
+        <w:rPr/>
+        <w:t>字节的内容放到内存</w:t>
+      </w:r>
+      <w:r>
+        <w:rPr/>
+        <w:t>30000h</w:t>
+      </w:r>
+      <w:r>
+        <w:rPr/>
+        <w:t>处。由于程序的入口在</w:t>
+      </w:r>
+      <w:r>
+        <w:rPr/>
+        <w:t>30400h</w:t>
+      </w:r>
+      <w:r>
+        <w:rPr/>
+        <w:t>处，所以从这里可以看出，实际上代码只有</w:t>
+      </w:r>
+      <w:r>
+        <w:rPr/>
+        <w:t>0Dh+1</w:t>
+      </w:r>
+      <w:r>
+        <w:rPr/>
+        <w:t>个字节。我们来看</w:t>
+      </w:r>
+      <w:r>
+        <w:rPr/>
+        <w:t>Kernel.bin</w:t>
+      </w:r>
+      <w:r>
+        <w:rPr/>
+        <w:t>的内容。</w:t>
+      </w:r>
+    </w:p>
+    <w:p>
+      <w:pPr>
+        <w:pStyle w:val="Normal"/>
+        <w:shd w:fill="DDDDDD" w:val="clear"/>
+        <w:rPr/>
+      </w:pPr>
+      <w:r>
+        <w:rPr/>
+        <w:t>00000060  00 00 00 00 00 00 00 00  00 00 00 00 00 00 00 00  |................|</w:t>
+      </w:r>
+    </w:p>
+    <w:p>
+      <w:pPr>
+        <w:pStyle w:val="Normal"/>
+        <w:shd w:fill="DDDDDD" w:val="clear"/>
+        <w:rPr/>
+      </w:pPr>
+      <w:r>
+        <w:rPr/>
+        <w:t>*</w:t>
+      </w:r>
+    </w:p>
+    <w:p>
+      <w:pPr>
+        <w:pStyle w:val="Normal"/>
+        <w:shd w:fill="DDDDDD" w:val="clear"/>
+        <w:rPr/>
+      </w:pPr>
+      <w:r>
+        <w:rPr/>
+        <w:t>00000400  b4 0f b0 4b 65 66 a3 ee  00 00 00 eb fe 00 54 68  |...Kef........Th|</w:t>
+      </w:r>
+    </w:p>
+    <w:p>
+      <w:pPr>
+        <w:pStyle w:val="Normal"/>
+        <w:shd w:fill="DDDDDD" w:val="clear"/>
+        <w:rPr/>
+      </w:pPr>
+      <w:r>
+        <w:rPr/>
+        <w:t>00000410  65 20 4e 65 74 77 69 64  65 20 41 73 73 65 6d 62  |e Netwide Assemb|</w:t>
+      </w:r>
+    </w:p>
+    <w:p>
+      <w:pPr>
+        <w:pStyle w:val="Normal"/>
+        <w:shd w:fill="FFFFFF" w:val="clear"/>
+        <w:rPr/>
+      </w:pPr>
+      <w:r>
+        <w:rPr/>
+        <w:tab/>
+      </w:r>
+      <w:r>
+        <w:rPr/>
+        <w:t>从中可以看出</w:t>
+      </w:r>
+      <w:r>
+        <w:rPr/>
+        <w:t>，从</w:t>
+      </w:r>
+      <w:r>
+        <w:rPr/>
+        <w:t>400h</w:t>
+      </w:r>
+      <w:r>
+        <w:rPr/>
+        <w:t>到</w:t>
+      </w:r>
+      <w:r>
+        <w:rPr/>
+        <w:t>40Dh</w:t>
+      </w:r>
+      <w:r>
+        <w:rPr/>
+        <w:t>是仅有的代码，</w:t>
+      </w:r>
+      <w:r>
+        <w:rPr/>
+        <w:t>0xebfe</w:t>
+      </w:r>
+      <w:r>
+        <w:rPr/>
+        <w:t>正是代码最后“</w:t>
+      </w:r>
+      <w:r>
+        <w:rPr/>
+        <w:t>jmp $”</w:t>
+      </w:r>
+      <w:r>
+        <w:rPr/>
+        <w:t>。</w:t>
+      </w:r>
+    </w:p>
+    <w:p>
+      <w:pPr>
+        <w:pStyle w:val="Normal"/>
+        <w:shd w:fill="FFFFFF" w:val="clear"/>
+        <w:rPr/>
+      </w:pPr>
+      <w:r>
+        <w:rPr/>
+        <w:tab/>
+      </w:r>
+      <w:r>
+        <w:rPr/>
+        <w:t>代码</w:t>
+      </w:r>
+      <w:r>
+        <w:rPr/>
+        <w:t>5-22</w:t>
+      </w:r>
+      <w:r>
+        <w:rPr/>
+        <w:t>实现了将</w:t>
+      </w:r>
+      <w:r>
+        <w:rPr/>
+        <w:t>Kernel.bin</w:t>
+      </w:r>
+      <w:r>
+        <w:rPr/>
+        <w:t>根据</w:t>
+      </w:r>
+      <w:r>
+        <w:rPr/>
+        <w:t>ELF</w:t>
+      </w:r>
+      <w:r>
+        <w:rPr/>
+        <w:t>文件信息转移到正确的位置。它很简单，找出每个</w:t>
+      </w:r>
+      <w:r>
+        <w:rPr/>
+        <w:t>Program header</w:t>
+      </w:r>
+      <w:r>
+        <w:rPr/>
+        <w:t>，根据其信息进行内存复制。</w:t>
+      </w:r>
+    </w:p>
+    <w:p>
+      <w:pPr>
+        <w:pStyle w:val="Normal"/>
+        <w:shd w:fill="FFFFFF" w:val="clear"/>
+        <w:rPr/>
+      </w:pPr>
+      <w:r>
+        <w:rPr/>
+        <w:tab/>
+      </w:r>
+      <w:r>
+        <w:rPr/>
+        <w:t>代码</w:t>
+      </w:r>
+      <w:r>
+        <w:rPr/>
+        <w:t>5-22 InitKernel</w:t>
+      </w:r>
+      <w:r>
+        <w:rPr/>
+        <w:t>，</w:t>
+      </w:r>
+      <w:r>
+        <w:rPr/>
+        <w:t>chapter5/e/loader.asm</w:t>
+      </w:r>
+    </w:p>
+    <w:p>
+      <w:pPr>
+        <w:pStyle w:val="Normal"/>
+        <w:shd w:fill="DDDDDD" w:val="clear"/>
+        <w:rPr/>
+      </w:pPr>
+      <w:r>
+        <w:rPr/>
+        <w:t>; InitKernel ---------------------------------------------------------------------------------</w:t>
+      </w:r>
+    </w:p>
+    <w:p>
+      <w:pPr>
+        <w:pStyle w:val="Normal"/>
+        <w:shd w:fill="DDDDDD" w:val="clear"/>
+        <w:rPr/>
+      </w:pPr>
+      <w:r>
+        <w:rPr/>
+        <w:t xml:space="preserve">; </w:t>
+      </w:r>
+      <w:r>
+        <w:rPr/>
+        <w:t xml:space="preserve">将 </w:t>
+      </w:r>
+      <w:r>
+        <w:rPr/>
+        <w:t xml:space="preserve">KERNEL.BIN </w:t>
+      </w:r>
+      <w:r>
+        <w:rPr/>
+        <w:t>的内容经过整理对齐后放到新的位置</w:t>
+      </w:r>
+      <w:r>
+        <w:rPr/>
+      </w:r>
+    </w:p>
+    <w:p>
+      <w:pPr>
+        <w:pStyle w:val="Normal"/>
+        <w:shd w:fill="DDDDDD" w:val="clear"/>
+        <w:rPr/>
+      </w:pPr>
+      <w:r>
+        <w:rPr/>
+        <w:t>; --------------------------------------------------------------------------------------------</w:t>
+      </w:r>
+    </w:p>
+    <w:p>
+      <w:pPr>
+        <w:pStyle w:val="Normal"/>
+        <w:shd w:fill="DDDDDD" w:val="clear"/>
+        <w:rPr/>
+      </w:pPr>
+      <w:r>
+        <w:rPr/>
+        <w:t xml:space="preserve">InitKernel: ; </w:t>
+      </w:r>
+      <w:r>
+        <w:rPr/>
+        <w:t xml:space="preserve">遍历每一个 </w:t>
+      </w:r>
+      <w:r>
+        <w:rPr/>
+        <w:t>Program Header</w:t>
+      </w:r>
+      <w:r>
+        <w:rPr/>
+        <w:t xml:space="preserve">，根据 </w:t>
+      </w:r>
+      <w:r>
+        <w:rPr/>
+        <w:t xml:space="preserve">Program Header </w:t>
+      </w:r>
+      <w:r>
+        <w:rPr/>
+        <w:t>中的信息来确定把什么放进内存，放到什么位置，以及放多少。</w:t>
+      </w:r>
+      <w:r>
+        <w:rPr/>
+      </w:r>
+    </w:p>
+    <w:p>
+      <w:pPr>
+        <w:pStyle w:val="Normal"/>
+        <w:shd w:fill="DDDDDD" w:val="clear"/>
+        <w:rPr/>
+      </w:pPr>
+      <w:r>
+        <w:rPr/>
+        <w:t xml:space="preserve">    </w:t>
+      </w:r>
+      <w:r>
+        <w:rPr/>
+        <w:t>xor esi, esi</w:t>
+      </w:r>
+    </w:p>
+    <w:p>
+      <w:pPr>
+        <w:pStyle w:val="Normal"/>
+        <w:shd w:fill="DDDDDD" w:val="clear"/>
+        <w:rPr/>
+      </w:pPr>
+      <w:r>
+        <w:rPr/>
+        <w:t xml:space="preserve">    </w:t>
+      </w:r>
+      <w:r>
+        <w:rPr/>
+        <w:t>mov cx, word [BaseOfKernelFilePhyAddr + 2Ch]; ┓ ecx &lt;- pELFHdr-&gt;e_phnum</w:t>
+      </w:r>
+    </w:p>
+    <w:p>
+      <w:pPr>
+        <w:pStyle w:val="Normal"/>
+        <w:shd w:fill="DDDDDD" w:val="clear"/>
+        <w:rPr/>
+      </w:pPr>
+      <w:r>
+        <w:rPr/>
+        <w:t xml:space="preserve">    </w:t>
+      </w:r>
+      <w:r>
+        <w:rPr/>
+        <w:t>movzx   ecx, cx                 ; ┛</w:t>
+      </w:r>
+    </w:p>
+    <w:p>
+      <w:pPr>
+        <w:pStyle w:val="Normal"/>
+        <w:shd w:fill="DDDDDD" w:val="clear"/>
+        <w:rPr/>
+      </w:pPr>
+      <w:r>
+        <w:rPr/>
+        <w:t xml:space="preserve">    </w:t>
+      </w:r>
+      <w:r>
+        <w:rPr/>
+        <w:t>mov esi, [BaseOfKernelFilePhyAddr + 1Ch]    ; esi &lt;- pELFHdr-&gt;e_phoff</w:t>
+      </w:r>
+    </w:p>
+    <w:p>
+      <w:pPr>
+        <w:pStyle w:val="Normal"/>
+        <w:shd w:fill="DDDDDD" w:val="clear"/>
+        <w:rPr/>
+      </w:pPr>
+      <w:r>
+        <w:rPr/>
+        <w:t xml:space="preserve">    </w:t>
+      </w:r>
+      <w:r>
+        <w:rPr/>
+        <w:t>add esi, BaseOfKernelFilePhyAddr        ; esi &lt;- OffsetOfKernel + pELFHdr-&gt;e_phoff</w:t>
+      </w:r>
+    </w:p>
+    <w:p>
+      <w:pPr>
+        <w:pStyle w:val="Normal"/>
+        <w:shd w:fill="DDDDDD" w:val="clear"/>
+        <w:rPr/>
+      </w:pPr>
+      <w:r>
+        <w:rPr/>
+        <w:t>.Begin:</w:t>
+      </w:r>
+    </w:p>
+    <w:p>
+      <w:pPr>
+        <w:pStyle w:val="Normal"/>
+        <w:shd w:fill="DDDDDD" w:val="clear"/>
+        <w:rPr/>
+      </w:pPr>
+      <w:r>
+        <w:rPr/>
+        <w:t xml:space="preserve">    </w:t>
+      </w:r>
+      <w:r>
+        <w:rPr/>
+        <w:t>mov eax, [esi + 0]</w:t>
+      </w:r>
+    </w:p>
+    <w:p>
+      <w:pPr>
+        <w:pStyle w:val="Normal"/>
+        <w:shd w:fill="DDDDDD" w:val="clear"/>
+        <w:rPr/>
+      </w:pPr>
+      <w:r>
+        <w:rPr/>
+        <w:t xml:space="preserve">    </w:t>
+      </w:r>
+      <w:r>
+        <w:rPr/>
+        <w:t>cmp eax, 0              ; PT_NULL</w:t>
+      </w:r>
+    </w:p>
+    <w:p>
+      <w:pPr>
+        <w:pStyle w:val="Normal"/>
+        <w:shd w:fill="DDDDDD" w:val="clear"/>
+        <w:rPr/>
+      </w:pPr>
+      <w:r>
+        <w:rPr/>
+        <w:t xml:space="preserve">    </w:t>
+      </w:r>
+      <w:r>
+        <w:rPr/>
+        <w:t>jz  .NoAction</w:t>
+      </w:r>
+    </w:p>
+    <w:p>
+      <w:pPr>
+        <w:pStyle w:val="Normal"/>
+        <w:shd w:fill="DDDDDD" w:val="clear"/>
+        <w:rPr/>
+      </w:pPr>
+      <w:r>
+        <w:rPr/>
+        <w:t xml:space="preserve">    </w:t>
+      </w:r>
+      <w:r>
+        <w:rPr/>
+        <w:t>push    dword [esi + 010h]      ; size  ┓</w:t>
+      </w:r>
+    </w:p>
+    <w:p>
+      <w:pPr>
+        <w:pStyle w:val="Normal"/>
+        <w:shd w:fill="DDDDDD" w:val="clear"/>
+        <w:rPr/>
+      </w:pPr>
+      <w:r>
+        <w:rPr/>
+        <w:t xml:space="preserve">    </w:t>
+      </w:r>
+      <w:r>
+        <w:rPr/>
+        <w:t>mov eax, [esi + 04h]        ;   ┃</w:t>
+      </w:r>
+    </w:p>
+    <w:p>
+      <w:pPr>
+        <w:pStyle w:val="Normal"/>
+        <w:shd w:fill="DDDDDD" w:val="clear"/>
+        <w:rPr/>
+      </w:pPr>
+      <w:r>
+        <w:rPr/>
+        <w:t xml:space="preserve">    </w:t>
+      </w:r>
+      <w:r>
+        <w:rPr/>
+        <w:t>add eax, BaseOfKernelFilePhyAddr    ;   ┣ ::memcpy( (void*)(pPHdr-&gt;p_vaddr),</w:t>
+      </w:r>
+    </w:p>
+    <w:p>
+      <w:pPr>
+        <w:pStyle w:val="Normal"/>
+        <w:shd w:fill="DDDDDD" w:val="clear"/>
+        <w:rPr/>
+      </w:pPr>
+      <w:r>
+        <w:rPr/>
+        <w:t xml:space="preserve">    </w:t>
+      </w:r>
+      <w:r>
+        <w:rPr/>
+        <w:t>push    eax             ; src   ┃       uchCode + pPHdr-&gt;p_offset,</w:t>
+      </w:r>
+    </w:p>
+    <w:p>
+      <w:pPr>
+        <w:pStyle w:val="Normal"/>
+        <w:shd w:fill="DDDDDD" w:val="clear"/>
+        <w:rPr/>
+      </w:pPr>
+      <w:r>
+        <w:rPr/>
+        <w:t xml:space="preserve">    </w:t>
+      </w:r>
+      <w:r>
+        <w:rPr/>
+        <w:t>push    dword [esi + 08h]       ; dst   ┃       pPHdr-&gt;p_filesz;</w:t>
+      </w:r>
+    </w:p>
+    <w:p>
+      <w:pPr>
+        <w:pStyle w:val="Normal"/>
+        <w:shd w:fill="DDDDDD" w:val="clear"/>
+        <w:rPr/>
+      </w:pPr>
+      <w:r>
+        <w:rPr/>
+        <w:t xml:space="preserve">    </w:t>
+      </w:r>
+      <w:r>
+        <w:rPr/>
+        <w:t>call    MemCpy              ;   ┃</w:t>
+      </w:r>
+    </w:p>
+    <w:p>
+      <w:pPr>
+        <w:pStyle w:val="Normal"/>
+        <w:shd w:fill="DDDDDD" w:val="clear"/>
+        <w:rPr/>
+      </w:pPr>
+      <w:r>
+        <w:rPr/>
+        <w:t xml:space="preserve">    </w:t>
+      </w:r>
+      <w:r>
+        <w:rPr/>
+        <w:t>add esp, 12             ;   ┛</w:t>
+      </w:r>
+    </w:p>
+    <w:p>
+      <w:pPr>
+        <w:pStyle w:val="Normal"/>
+        <w:shd w:fill="DDDDDD" w:val="clear"/>
+        <w:rPr/>
+      </w:pPr>
+      <w:r>
+        <w:rPr/>
+        <w:t>.NoAction:</w:t>
+      </w:r>
+    </w:p>
+    <w:p>
+      <w:pPr>
+        <w:pStyle w:val="Normal"/>
+        <w:shd w:fill="DDDDDD" w:val="clear"/>
+        <w:rPr/>
+      </w:pPr>
+      <w:r>
+        <w:rPr/>
+        <w:t xml:space="preserve">    </w:t>
+      </w:r>
+      <w:r>
+        <w:rPr/>
+        <w:t>add esi, 020h           ; esi += pELFHdr-&gt;e_phentsize</w:t>
+      </w:r>
+    </w:p>
+    <w:p>
+      <w:pPr>
+        <w:pStyle w:val="Normal"/>
+        <w:shd w:fill="DDDDDD" w:val="clear"/>
+        <w:rPr/>
+      </w:pPr>
+      <w:r>
+        <w:rPr/>
+        <w:t xml:space="preserve">    </w:t>
+      </w:r>
+      <w:r>
+        <w:rPr/>
+        <w:t>dec ecx</w:t>
+      </w:r>
+    </w:p>
+    <w:p>
+      <w:pPr>
+        <w:pStyle w:val="Normal"/>
+        <w:shd w:fill="DDDDDD" w:val="clear"/>
+        <w:rPr/>
+      </w:pPr>
+      <w:r>
+        <w:rPr/>
+        <w:t xml:space="preserve">    </w:t>
+      </w:r>
+      <w:r>
+        <w:rPr/>
+        <w:t>jnz .Begin</w:t>
+      </w:r>
+    </w:p>
+    <w:p>
+      <w:pPr>
+        <w:pStyle w:val="Normal"/>
+        <w:shd w:fill="DDDDDD" w:val="clear"/>
+        <w:rPr/>
+      </w:pPr>
+      <w:r>
+        <w:rPr/>
+      </w:r>
+    </w:p>
+    <w:p>
+      <w:pPr>
+        <w:pStyle w:val="Normal"/>
+        <w:shd w:fill="DDDDDD" w:val="clear"/>
+        <w:rPr/>
+      </w:pPr>
+      <w:r>
+        <w:rPr/>
+        <w:t xml:space="preserve">    </w:t>
+      </w:r>
+      <w:r>
+        <w:rPr/>
+        <w:t>ret</w:t>
+      </w:r>
+    </w:p>
+    <w:p>
+      <w:pPr>
+        <w:pStyle w:val="Normal"/>
+        <w:shd w:fill="DDDDDD" w:val="clear"/>
+        <w:rPr/>
+      </w:pPr>
+      <w:r>
+        <w:rPr/>
+        <w:t>; InitKernel ^^^^^^^^^^^^^^^^^^^^^^^^^^^^^^^^^^^^^^^^^^^^^^^^^^^^^^^^^^^^^^^^^^^^^^^^^^^^^^^^^</w:t>
+      </w:r>
+    </w:p>
+    <w:p>
+      <w:pPr>
+        <w:pStyle w:val="Normal"/>
+        <w:shd w:fill="FFFFFF" w:val="clear"/>
+        <w:rPr/>
+      </w:pPr>
+      <w:r>
+        <w:rPr/>
+        <w:drawing>
+          <wp:anchor behindDoc="0" distT="0" distB="0" distL="0" distR="0" simplePos="0" locked="0" layoutInCell="1" allowOverlap="1" relativeHeight="49">
+            <wp:simplePos x="0" y="0"/>
+            <wp:positionH relativeFrom="column">
+              <wp:posOffset>1388110</wp:posOffset>
+            </wp:positionH>
+            <wp:positionV relativeFrom="paragraph">
+              <wp:posOffset>152400</wp:posOffset>
+            </wp:positionV>
+            <wp:extent cx="3704590" cy="6696075"/>
+            <wp:effectExtent l="0" t="0" r="0" b="0"/>
+            <wp:wrapTopAndBottom/>
+            <wp:docPr id="49" name="Picture" descr=""/>
+            <wp:cNvGraphicFramePr>
+              <a:graphicFrameLocks xmlns:a="http://schemas.openxmlformats.org/drawingml/2006/main" noChangeAspect="1"/>
+            </wp:cNvGraphicFramePr>
+            <a:graphic xmlns:a="http://schemas.openxmlformats.org/drawingml/2006/main">
+              <a:graphicData uri="http://schemas.openxmlformats.org/drawingml/2006/picture">
+                <pic:pic xmlns:pic="http://schemas.openxmlformats.org/drawingml/2006/picture">
+                  <pic:nvPicPr>
+                    <pic:cNvPr id="49" name="Picture" descr=""/>
+                    <pic:cNvPicPr>
+                      <a:picLocks noChangeAspect="1" noChangeArrowheads="1"/>
+                    </pic:cNvPicPr>
+                  </pic:nvPicPr>
+                  <pic:blipFill>
+                    <a:blip r:embed="rId53"/>
+                    <a:stretch>
+                      <a:fillRect/>
+                    </a:stretch>
+                  </pic:blipFill>
+                  <pic:spPr bwMode="auto">
+                    <a:xfrm>
+                      <a:off x="0" y="0"/>
+                      <a:ext cx="3704590" cy="6696075"/>
+                    </a:xfrm>
+                    <a:prstGeom prst="rect">
+                      <a:avLst/>
+                    </a:prstGeom>
+                    <a:noFill/>
+                    <a:ln w="9525">
+                      <a:noFill/>
+                      <a:miter lim="800000"/>
+                      <a:headEnd/>
+                      <a:tailEnd/>
+                    </a:ln>
+                  </pic:spPr>
+                </pic:pic>
+              </a:graphicData>
+            </a:graphic>
+          </wp:anchor>
+        </w:drawing>
+      </w:r>
+    </w:p>
+    <w:p>
+      <w:pPr>
+        <w:pStyle w:val="Normal"/>
+        <w:shd w:fill="FFFFFF" w:val="clear"/>
+        <w:rPr/>
+      </w:pPr>
+      <w:r>
+        <w:rPr/>
+        <w:tab/>
+      </w:r>
+    </w:p>
+    <w:p>
+      <w:pPr>
+        <w:pStyle w:val="Normal"/>
+        <w:shd w:fill="FFFFFF" w:val="clear"/>
+        <w:rPr/>
+      </w:pPr>
+      <w:r>
+        <w:rPr/>
+        <w:tab/>
+      </w:r>
+      <w:r>
+        <w:rPr/>
+        <w:t>图</w:t>
+      </w:r>
+      <w:r>
+        <w:rPr/>
+        <w:t>5-15</w:t>
+      </w:r>
+      <w:r>
+        <w:rPr/>
+        <w:t>是一个内存使用分布图示。看第一眼的时候你可能有些惊讶，我们不是才往里面放了两个文件吗，怎么这么复杂？是的，虽然我们往里存放的内容不多，但它并不单纯。比如我们一直以来用做显示的以</w:t>
+      </w:r>
+      <w:r>
+        <w:rPr/>
+        <w:t>0xB8000</w:t>
+      </w:r>
+      <w:r>
+        <w:rPr/>
+        <w:t>为开始的内存，显然就不能被</w:t>
+      </w:r>
+      <w:r>
+        <w:rPr/>
+        <w:t>OS</w:t>
+      </w:r>
+      <w:r>
+        <w:rPr/>
+        <w:t>用在常规用途；再比如</w:t>
+      </w:r>
+      <w:r>
+        <w:rPr/>
+        <w:t>0x400~0x4FF</w:t>
+      </w:r>
+      <w:r>
+        <w:rPr/>
+        <w:t>这段内存，里面存放了许多参数，为了保证在用得着它们的时候它们还在，我们还是暂时保留不覆盖它为妙。</w:t>
+      </w:r>
+    </w:p>
+    <w:p>
+      <w:pPr>
+        <w:pStyle w:val="Normal"/>
+        <w:shd w:fill="FFFFFF" w:val="clear"/>
+        <w:rPr/>
+      </w:pPr>
+      <w:r>
+        <w:rPr/>
+        <w:tab/>
+      </w:r>
+      <w:r>
+        <w:rPr/>
+        <w:t>当你看到</w:t>
+      </w:r>
+      <w:r>
+        <w:rPr/>
+        <w:t>9FC00h</w:t>
+      </w:r>
+      <w:r>
+        <w:rPr/>
+        <w:t>这个数字的时候，不知道你是不是感到面熟，回头看看图</w:t>
+      </w:r>
+      <w:r>
+        <w:rPr/>
+        <w:t>3-32</w:t>
+      </w:r>
+      <w:r>
+        <w:rPr/>
+        <w:t>和表</w:t>
+      </w:r>
+      <w:r>
+        <w:rPr/>
+        <w:t>3-10</w:t>
+      </w:r>
+      <w:r>
+        <w:rPr/>
+        <w:t>就明白了，通过中断</w:t>
+      </w:r>
+      <w:r>
+        <w:rPr/>
+        <w:t>15h</w:t>
+      </w:r>
+      <w:r>
+        <w:rPr/>
+        <w:t>得到的内存信息已经明确地告诉哦我们，</w:t>
+      </w:r>
+      <w:r>
+        <w:rPr/>
+        <w:t>09FC00h~09FFFFh</w:t>
+      </w:r>
+      <w:r>
+        <w:rPr/>
+        <w:t>这段内存不能被用做常规使用。即便</w:t>
+      </w:r>
+      <w:r>
+        <w:rPr/>
+        <w:t>0h~09FBFFh</w:t>
+      </w:r>
+      <w:r>
+        <w:rPr/>
+        <w:t>可以被使用，仍然应该把</w:t>
+      </w:r>
+      <w:r>
+        <w:rPr/>
+        <w:t>BIOS</w:t>
+      </w:r>
+      <w:r>
+        <w:rPr/>
+        <w:t>参数区保护起来以备后用，所以，我们真正可以使用的内存是</w:t>
+      </w:r>
+      <w:r>
+        <w:rPr/>
+        <w:t>0500h~09FBFFh</w:t>
+      </w:r>
+      <w:r>
+        <w:rPr/>
+        <w:t>这一段。那么，为什么指定的入口地址</w:t>
+      </w:r>
+      <w:r>
+        <w:rPr/>
+        <w:t>0x30400</w:t>
+      </w:r>
+      <w:r>
+        <w:rPr/>
+        <w:t>离</w:t>
+      </w:r>
+      <w:r>
+        <w:rPr/>
+        <w:t>0x500</w:t>
+      </w:r>
+      <w:r>
+        <w:rPr/>
+        <w:t>还那么远呢？其实，之所以这么做是为了调试方便。因为大多数的</w:t>
+      </w:r>
+      <w:r>
+        <w:rPr/>
+        <w:t>DOS</w:t>
+      </w:r>
+      <w:r>
+        <w:rPr/>
+        <w:t>都不占用</w:t>
+      </w:r>
+      <w:r>
+        <w:rPr/>
+        <w:t>0x30000</w:t>
+      </w:r>
+      <w:r>
+        <w:rPr/>
+        <w:t>以上的内存地址，把内核加载到这里，即便在</w:t>
+      </w:r>
+      <w:r>
+        <w:rPr/>
+        <w:t>DOS</w:t>
+      </w:r>
+      <w:r>
+        <w:rPr/>
+        <w:t>下调试也不会覆盖掉</w:t>
+      </w:r>
+      <w:r>
+        <w:rPr/>
+        <w:t>ODS</w:t>
+      </w:r>
+      <w:r>
+        <w:rPr/>
+        <w:t>内存。之前说过，通过对代码中宏定义的一点修改，我们可以让引导程序运行在</w:t>
+      </w:r>
+      <w:r>
+        <w:rPr/>
+        <w:t>DOS</w:t>
+      </w:r>
+      <w:r>
+        <w:rPr/>
+        <w:t>下，如果有错误可以很方便地进行调试。如果你亲自实践的话，这种调试一定是少不了的。</w:t>
+      </w:r>
+      <w:r>
+        <w:rPr/>
+        <w:t>(Loader</w:t>
+      </w:r>
+      <w:r>
+        <w:rPr/>
+        <w:t>调试详见</w:t>
+      </w:r>
+      <w:r>
+        <w:rPr/>
+        <w:t>5.4.5</w:t>
+      </w:r>
+      <w:r>
+        <w:rPr/>
+        <w:t>节</w:t>
+      </w:r>
+      <w:r>
+        <w:rPr/>
+        <w:t>)</w:t>
+      </w:r>
+    </w:p>
+    <w:p>
+      <w:pPr>
+        <w:pStyle w:val="Normal"/>
+        <w:shd w:fill="FFFFFF" w:val="clear"/>
+        <w:rPr/>
+      </w:pPr>
+      <w:r>
+        <w:rPr/>
+        <w:tab/>
+      </w:r>
+      <w:r>
+        <w:rPr/>
+        <w:t>那么</w:t>
+      </w:r>
+      <w:r>
+        <w:rPr/>
+        <w:t>，现在情况很清楚了，</w:t>
+      </w:r>
+      <w:r>
+        <w:rPr/>
+        <w:t>0x90000</w:t>
+      </w:r>
+      <w:r>
+        <w:rPr/>
+        <w:t>开始的</w:t>
+      </w:r>
+      <w:r>
+        <w:rPr/>
+        <w:t>63KB</w:t>
+      </w:r>
+      <w:r>
+        <w:rPr/>
+        <w:t>留给了</w:t>
+      </w:r>
+      <w:r>
+        <w:rPr/>
+        <w:t>Loader.bin</w:t>
+      </w:r>
+      <w:r>
+        <w:rPr/>
+        <w:t>，</w:t>
+      </w:r>
+      <w:r>
+        <w:rPr/>
+        <w:t>0x80000</w:t>
+      </w:r>
+      <w:r>
+        <w:rPr/>
+        <w:t>开始的</w:t>
+      </w:r>
+      <w:r>
+        <w:rPr/>
+        <w:t>64KB</w:t>
+      </w:r>
+      <w:r>
+        <w:rPr/>
+        <w:t>留给了</w:t>
+      </w:r>
+      <w:r>
+        <w:rPr/>
+        <w:t>Kernel.bin</w:t>
+      </w:r>
+      <w:r>
+        <w:rPr/>
+        <w:t>，</w:t>
+      </w:r>
+      <w:r>
+        <w:rPr/>
+        <w:t>0x30000</w:t>
+      </w:r>
+      <w:r>
+        <w:rPr/>
+        <w:t>开始的</w:t>
+      </w:r>
+      <w:r>
+        <w:rPr/>
+        <w:t>320KB</w:t>
+      </w:r>
+      <w:r>
+        <w:rPr/>
+        <w:t>留给整理后的内核，而页目录和页表放置在了</w:t>
+      </w:r>
+      <w:r>
+        <w:rPr/>
+        <w:t>1MB</w:t>
+      </w:r>
+      <w:r>
+        <w:rPr/>
+        <w:t>以上的空间。</w:t>
+      </w:r>
+    </w:p>
+    <w:p>
+      <w:pPr>
+        <w:pStyle w:val="Normal"/>
+        <w:shd w:fill="FFFFFF" w:val="clear"/>
+        <w:rPr/>
+      </w:pPr>
+      <w:r>
+        <w:rPr/>
+      </w:r>
+    </w:p>
+    <w:p>
+      <w:pPr>
+        <w:pStyle w:val="3"/>
+        <w:rPr>
+          <w:b/>
+          <w:bCs/>
+        </w:rPr>
+      </w:pPr>
+      <w:r>
+        <w:rPr>
+          <w:b/>
+          <w:bCs/>
+        </w:rPr>
+        <w:t>5.4.4</w:t>
+      </w:r>
+      <w:r>
+        <w:rPr>
+          <w:b/>
+          <w:bCs/>
+        </w:rPr>
+        <w:t>向内核交出控制权</w:t>
       </w:r>
     </w:p>
     <w:p>

</xml_diff>

<commit_message>
Chapter 5.4.4 jmp kernel
Chapter 5.4.5 bochsdbg

Signed-off-by: wujian <wujian@smartisan.com>
</commit_message>
<xml_diff>
--- a/自己动手写操作系统笔记.docx
+++ b/自己动手写操作系统笔记.docx
@@ -2508,7 +2508,7 @@
       </w:r>
       <w:r>
         <w:rPr/>
-        <w:t>GDT</w:t>
+        <w:t>x</w:t>
       </w:r>
       <w:r>
         <w:rPr/>
@@ -10157,7 +10157,7 @@
     <w:tbl>
       <w:tblPr>
         <w:jc w:val="left"/>
-        <w:tblInd w:w="4" w:type="dxa"/>
+        <w:tblInd w:w="2" w:type="dxa"/>
         <w:tblBorders>
           <w:top w:val="single" w:sz="2" w:space="0" w:color="000001"/>
           <w:left w:val="single" w:sz="2" w:space="0" w:color="000001"/>
@@ -20215,7 +20215,7 @@
     <w:tbl>
       <w:tblPr>
         <w:jc w:val="left"/>
-        <w:tblInd w:w="19" w:type="dxa"/>
+        <w:tblInd w:w="17" w:type="dxa"/>
         <w:tblBorders>
           <w:top w:val="single" w:sz="2" w:space="0" w:color="000001"/>
           <w:left w:val="single" w:sz="2" w:space="0" w:color="000001"/>
@@ -20226,7 +20226,7 @@
         </w:tblBorders>
         <w:tblCellMar>
           <w:top w:w="55" w:type="dxa"/>
-          <w:left w:w="6" w:type="dxa"/>
+          <w:left w:w="3" w:type="dxa"/>
           <w:bottom w:w="55" w:type="dxa"/>
           <w:right w:w="55" w:type="dxa"/>
         </w:tblCellMar>
@@ -20253,7 +20253,7 @@
             </w:tcBorders>
             <w:shd w:fill="FFFFFF" w:val="clear"/>
             <w:tcMar>
-              <w:left w:w="6" w:type="dxa"/>
+              <w:left w:w="3" w:type="dxa"/>
             </w:tcMar>
           </w:tcPr>
           <w:p>
@@ -20281,7 +20281,7 @@
             </w:tcBorders>
             <w:shd w:fill="FFFFFF" w:val="clear"/>
             <w:tcMar>
-              <w:left w:w="6" w:type="dxa"/>
+              <w:left w:w="3" w:type="dxa"/>
             </w:tcMar>
           </w:tcPr>
           <w:p>
@@ -20309,7 +20309,7 @@
             </w:tcBorders>
             <w:shd w:fill="FFFFFF" w:val="clear"/>
             <w:tcMar>
-              <w:left w:w="6" w:type="dxa"/>
+              <w:left w:w="3" w:type="dxa"/>
             </w:tcMar>
           </w:tcPr>
           <w:p>
@@ -20350,7 +20350,7 @@
             </w:tcBorders>
             <w:shd w:fill="FFFFFF" w:val="clear"/>
             <w:tcMar>
-              <w:left w:w="6" w:type="dxa"/>
+              <w:left w:w="3" w:type="dxa"/>
             </w:tcMar>
           </w:tcPr>
           <w:p>
@@ -20378,7 +20378,7 @@
             </w:tcBorders>
             <w:shd w:fill="FFFFFF" w:val="clear"/>
             <w:tcMar>
-              <w:left w:w="6" w:type="dxa"/>
+              <w:left w:w="3" w:type="dxa"/>
             </w:tcMar>
           </w:tcPr>
           <w:p>
@@ -20406,7 +20406,7 @@
             </w:tcBorders>
             <w:shd w:fill="FFFFFF" w:val="clear"/>
             <w:tcMar>
-              <w:left w:w="6" w:type="dxa"/>
+              <w:left w:w="3" w:type="dxa"/>
             </w:tcMar>
           </w:tcPr>
           <w:p>
@@ -20439,7 +20439,7 @@
             </w:tcBorders>
             <w:shd w:fill="FFFFFF" w:val="clear"/>
             <w:tcMar>
-              <w:left w:w="6" w:type="dxa"/>
+              <w:left w:w="3" w:type="dxa"/>
             </w:tcMar>
           </w:tcPr>
           <w:p>
@@ -20467,7 +20467,7 @@
             </w:tcBorders>
             <w:shd w:fill="FFFFFF" w:val="clear"/>
             <w:tcMar>
-              <w:left w:w="6" w:type="dxa"/>
+              <w:left w:w="3" w:type="dxa"/>
             </w:tcMar>
           </w:tcPr>
           <w:p>
@@ -20495,7 +20495,7 @@
             </w:tcBorders>
             <w:shd w:fill="FFFFFF" w:val="clear"/>
             <w:tcMar>
-              <w:left w:w="6" w:type="dxa"/>
+              <w:left w:w="3" w:type="dxa"/>
             </w:tcMar>
           </w:tcPr>
           <w:p>
@@ -20528,7 +20528,7 @@
             </w:tcBorders>
             <w:shd w:fill="FFFFFF" w:val="clear"/>
             <w:tcMar>
-              <w:left w:w="6" w:type="dxa"/>
+              <w:left w:w="3" w:type="dxa"/>
             </w:tcMar>
           </w:tcPr>
           <w:p>
@@ -20556,7 +20556,7 @@
             </w:tcBorders>
             <w:shd w:fill="FFFFFF" w:val="clear"/>
             <w:tcMar>
-              <w:left w:w="6" w:type="dxa"/>
+              <w:left w:w="3" w:type="dxa"/>
             </w:tcMar>
           </w:tcPr>
           <w:p>
@@ -20584,7 +20584,7 @@
             </w:tcBorders>
             <w:shd w:fill="FFFFFF" w:val="clear"/>
             <w:tcMar>
-              <w:left w:w="6" w:type="dxa"/>
+              <w:left w:w="3" w:type="dxa"/>
             </w:tcMar>
           </w:tcPr>
           <w:p>
@@ -20617,7 +20617,7 @@
             </w:tcBorders>
             <w:shd w:fill="FFFFFF" w:val="clear"/>
             <w:tcMar>
-              <w:left w:w="6" w:type="dxa"/>
+              <w:left w:w="3" w:type="dxa"/>
             </w:tcMar>
           </w:tcPr>
           <w:p>
@@ -20645,7 +20645,7 @@
             </w:tcBorders>
             <w:shd w:fill="FFFFFF" w:val="clear"/>
             <w:tcMar>
-              <w:left w:w="6" w:type="dxa"/>
+              <w:left w:w="3" w:type="dxa"/>
             </w:tcMar>
           </w:tcPr>
           <w:p>
@@ -20673,7 +20673,7 @@
             </w:tcBorders>
             <w:shd w:fill="FFFFFF" w:val="clear"/>
             <w:tcMar>
-              <w:left w:w="6" w:type="dxa"/>
+              <w:left w:w="3" w:type="dxa"/>
             </w:tcMar>
           </w:tcPr>
           <w:p>
@@ -20706,7 +20706,7 @@
             </w:tcBorders>
             <w:shd w:fill="FFFFFF" w:val="clear"/>
             <w:tcMar>
-              <w:left w:w="6" w:type="dxa"/>
+              <w:left w:w="3" w:type="dxa"/>
             </w:tcMar>
           </w:tcPr>
           <w:p>
@@ -20734,7 +20734,7 @@
             </w:tcBorders>
             <w:shd w:fill="FFFFFF" w:val="clear"/>
             <w:tcMar>
-              <w:left w:w="6" w:type="dxa"/>
+              <w:left w:w="3" w:type="dxa"/>
             </w:tcMar>
           </w:tcPr>
           <w:p>
@@ -20762,7 +20762,7 @@
             </w:tcBorders>
             <w:shd w:fill="FFFFFF" w:val="clear"/>
             <w:tcMar>
-              <w:left w:w="6" w:type="dxa"/>
+              <w:left w:w="3" w:type="dxa"/>
             </w:tcMar>
           </w:tcPr>
           <w:p>
@@ -36479,7 +36479,7 @@
     <w:tbl>
       <w:tblPr>
         <w:jc w:val="left"/>
-        <w:tblInd w:w="38" w:type="dxa"/>
+        <w:tblInd w:w="36" w:type="dxa"/>
         <w:tblBorders>
           <w:top w:val="single" w:sz="2" w:space="0" w:color="000001"/>
           <w:left w:val="single" w:sz="2" w:space="0" w:color="000001"/>
@@ -36490,13 +36490,13 @@
         </w:tblBorders>
         <w:tblCellMar>
           <w:top w:w="55" w:type="dxa"/>
-          <w:left w:w="33" w:type="dxa"/>
+          <w:left w:w="30" w:type="dxa"/>
           <w:bottom w:w="55" w:type="dxa"/>
           <w:right w:w="55" w:type="dxa"/>
         </w:tblCellMar>
       </w:tblPr>
       <w:tblGrid>
-        <w:gridCol w:w="5100"/>
+        <w:gridCol w:w="5099"/>
         <w:gridCol w:w="5099"/>
       </w:tblGrid>
       <w:tr>
@@ -36505,7 +36505,7 @@
         </w:trPr>
         <w:tc>
           <w:tcPr>
-            <w:tcW w:w="5100" w:type="dxa"/>
+            <w:tcW w:w="5099" w:type="dxa"/>
             <w:tcBorders>
               <w:top w:val="single" w:sz="2" w:space="0" w:color="000001"/>
               <w:left w:val="single" w:sz="2" w:space="0" w:color="000001"/>
@@ -36516,7 +36516,7 @@
             </w:tcBorders>
             <w:shd w:fill="FFFFFF" w:val="clear"/>
             <w:tcMar>
-              <w:left w:w="33" w:type="dxa"/>
+              <w:left w:w="30" w:type="dxa"/>
             </w:tcMar>
           </w:tcPr>
           <w:p>
@@ -36544,7 +36544,7 @@
             </w:tcBorders>
             <w:shd w:fill="FFFFFF" w:val="clear"/>
             <w:tcMar>
-              <w:left w:w="33" w:type="dxa"/>
+              <w:left w:w="30" w:type="dxa"/>
             </w:tcMar>
           </w:tcPr>
           <w:p>
@@ -36566,7 +36566,7 @@
         </w:trPr>
         <w:tc>
           <w:tcPr>
-            <w:tcW w:w="5100" w:type="dxa"/>
+            <w:tcW w:w="5099" w:type="dxa"/>
             <w:tcBorders>
               <w:top w:val="nil"/>
               <w:left w:val="single" w:sz="2" w:space="0" w:color="000001"/>
@@ -36577,7 +36577,7 @@
             </w:tcBorders>
             <w:shd w:fill="FFFFFF" w:val="clear"/>
             <w:tcMar>
-              <w:left w:w="33" w:type="dxa"/>
+              <w:left w:w="30" w:type="dxa"/>
             </w:tcMar>
           </w:tcPr>
           <w:p>
@@ -36604,7 +36604,7 @@
             </w:tcBorders>
             <w:shd w:fill="FFFFFF" w:val="clear"/>
             <w:tcMar>
-              <w:left w:w="33" w:type="dxa"/>
+              <w:left w:w="30" w:type="dxa"/>
             </w:tcMar>
           </w:tcPr>
           <w:p>
@@ -36625,7 +36625,7 @@
         </w:trPr>
         <w:tc>
           <w:tcPr>
-            <w:tcW w:w="5100" w:type="dxa"/>
+            <w:tcW w:w="5099" w:type="dxa"/>
             <w:tcBorders>
               <w:top w:val="nil"/>
               <w:left w:val="single" w:sz="2" w:space="0" w:color="000001"/>
@@ -36636,7 +36636,7 @@
             </w:tcBorders>
             <w:shd w:fill="FFFFFF" w:val="clear"/>
             <w:tcMar>
-              <w:left w:w="33" w:type="dxa"/>
+              <w:left w:w="30" w:type="dxa"/>
             </w:tcMar>
           </w:tcPr>
           <w:p>
@@ -36663,7 +36663,7 @@
             </w:tcBorders>
             <w:shd w:fill="FFFFFF" w:val="clear"/>
             <w:tcMar>
-              <w:left w:w="33" w:type="dxa"/>
+              <w:left w:w="30" w:type="dxa"/>
             </w:tcMar>
           </w:tcPr>
           <w:p>
@@ -36684,7 +36684,7 @@
         </w:trPr>
         <w:tc>
           <w:tcPr>
-            <w:tcW w:w="5100" w:type="dxa"/>
+            <w:tcW w:w="5099" w:type="dxa"/>
             <w:tcBorders>
               <w:top w:val="nil"/>
               <w:left w:val="single" w:sz="2" w:space="0" w:color="000001"/>
@@ -36695,7 +36695,7 @@
             </w:tcBorders>
             <w:shd w:fill="FFFFFF" w:val="clear"/>
             <w:tcMar>
-              <w:left w:w="33" w:type="dxa"/>
+              <w:left w:w="30" w:type="dxa"/>
             </w:tcMar>
           </w:tcPr>
           <w:p>
@@ -36722,7 +36722,7 @@
             </w:tcBorders>
             <w:shd w:fill="FFFFFF" w:val="clear"/>
             <w:tcMar>
-              <w:left w:w="33" w:type="dxa"/>
+              <w:left w:w="30" w:type="dxa"/>
             </w:tcMar>
           </w:tcPr>
           <w:p>
@@ -36743,7 +36743,7 @@
         </w:trPr>
         <w:tc>
           <w:tcPr>
-            <w:tcW w:w="5100" w:type="dxa"/>
+            <w:tcW w:w="5099" w:type="dxa"/>
             <w:tcBorders>
               <w:top w:val="nil"/>
               <w:left w:val="single" w:sz="2" w:space="0" w:color="000001"/>
@@ -36754,7 +36754,7 @@
             </w:tcBorders>
             <w:shd w:fill="FFFFFF" w:val="clear"/>
             <w:tcMar>
-              <w:left w:w="33" w:type="dxa"/>
+              <w:left w:w="30" w:type="dxa"/>
             </w:tcMar>
           </w:tcPr>
           <w:p>
@@ -36781,7 +36781,7 @@
             </w:tcBorders>
             <w:shd w:fill="FFFFFF" w:val="clear"/>
             <w:tcMar>
-              <w:left w:w="33" w:type="dxa"/>
+              <w:left w:w="30" w:type="dxa"/>
             </w:tcMar>
           </w:tcPr>
           <w:p>
@@ -36802,7 +36802,7 @@
         </w:trPr>
         <w:tc>
           <w:tcPr>
-            <w:tcW w:w="5100" w:type="dxa"/>
+            <w:tcW w:w="5099" w:type="dxa"/>
             <w:tcBorders>
               <w:top w:val="nil"/>
               <w:left w:val="single" w:sz="2" w:space="0" w:color="000001"/>
@@ -36813,7 +36813,7 @@
             </w:tcBorders>
             <w:shd w:fill="FFFFFF" w:val="clear"/>
             <w:tcMar>
-              <w:left w:w="33" w:type="dxa"/>
+              <w:left w:w="30" w:type="dxa"/>
             </w:tcMar>
           </w:tcPr>
           <w:p>
@@ -36840,7 +36840,7 @@
             </w:tcBorders>
             <w:shd w:fill="FFFFFF" w:val="clear"/>
             <w:tcMar>
-              <w:left w:w="33" w:type="dxa"/>
+              <w:left w:w="30" w:type="dxa"/>
             </w:tcMar>
           </w:tcPr>
           <w:p>
@@ -36861,7 +36861,7 @@
         </w:trPr>
         <w:tc>
           <w:tcPr>
-            <w:tcW w:w="5100" w:type="dxa"/>
+            <w:tcW w:w="5099" w:type="dxa"/>
             <w:tcBorders>
               <w:top w:val="nil"/>
               <w:left w:val="single" w:sz="2" w:space="0" w:color="000001"/>
@@ -36872,7 +36872,7 @@
             </w:tcBorders>
             <w:shd w:fill="FFFFFF" w:val="clear"/>
             <w:tcMar>
-              <w:left w:w="33" w:type="dxa"/>
+              <w:left w:w="30" w:type="dxa"/>
             </w:tcMar>
           </w:tcPr>
           <w:p>
@@ -36899,7 +36899,7 @@
             </w:tcBorders>
             <w:shd w:fill="FFFFFF" w:val="clear"/>
             <w:tcMar>
-              <w:left w:w="33" w:type="dxa"/>
+              <w:left w:w="30" w:type="dxa"/>
             </w:tcMar>
           </w:tcPr>
           <w:p>
@@ -48678,11 +48678,7 @@
       </w:r>
       <w:r>
         <w:rPr/>
-        <w:t>loader.</w:t>
-      </w:r>
-      <w:r>
-        <w:rPr/>
-        <w:t>asm</w:t>
+        <w:t>loader.asm</w:t>
       </w:r>
       <w:r>
         <w:rPr/>
@@ -48701,11 +48697,7 @@
       </w:r>
       <w:r>
         <w:rPr/>
-        <w:t>实际上</w:t>
-      </w:r>
-      <w:r>
-        <w:rPr/>
-        <w:t>，我们要做的工作是根据内核的</w:t>
+        <w:t>实际上，我们要做的工作是根据内核的</w:t>
       </w:r>
       <w:r>
         <w:rPr/>
@@ -48733,9 +48725,6 @@
       <w:r>
         <w:rPr/>
         <w:tab/>
-      </w:r>
-      <w:r>
-        <w:rPr/>
         <w:t>memcpy(p_vaddr, BaseOfLoaderPhyAddr + p_offset, p_filesz);</w:t>
       </w:r>
     </w:p>
@@ -48751,11 +48740,7 @@
       </w:r>
       <w:r>
         <w:rPr/>
-        <w:t>复制可能不止一次</w:t>
-      </w:r>
-      <w:r>
-        <w:rPr/>
-        <w:t>，如果</w:t>
+        <w:t>复制可能不止一次，如果</w:t>
       </w:r>
       <w:r>
         <w:rPr/>
@@ -48794,11 +48779,7 @@
       </w:r>
       <w:r>
         <w:rPr/>
-        <w:t>我们说过</w:t>
-      </w:r>
-      <w:r>
-        <w:rPr/>
-        <w:t>，每一个</w:t>
+        <w:t>我们说过，每一个</w:t>
       </w:r>
       <w:r>
         <w:rPr/>
@@ -48845,11 +48826,7 @@
       </w:r>
       <w:r>
         <w:rPr/>
-        <w:t>说到这里</w:t>
-      </w:r>
-      <w:r>
-        <w:rPr/>
-        <w:t>，你可能想起一件事情，就是由</w:t>
+        <w:t>说到这里，你可能想起一件事情，就是由</w:t>
       </w:r>
       <w:r>
         <w:rPr/>
@@ -48928,11 +48905,7 @@
       </w:r>
       <w:r>
         <w:rPr/>
-        <w:t>即便计算机有足够大的内存</w:t>
-      </w:r>
-      <w:r>
-        <w:rPr/>
-        <w:t>，显然，我们也不能让编译器来决定内核加载到什么地方。我们得让它受控制，解决它有两个办法，一是通过修改页表让</w:t>
+        <w:t>即便计算机有足够大的内存，显然，我们也不能让编译器来决定内核加载到什么地方。我们得让它受控制，解决它有两个办法，一是通过修改页表让</w:t>
       </w:r>
       <w:r>
         <w:rPr/>
@@ -48971,11 +48944,7 @@
       </w:r>
       <w:r>
         <w:rPr/>
-        <w:t>显然</w:t>
-      </w:r>
-      <w:r>
-        <w:rPr/>
-        <w:t>，第二种方法更加简单易行，下面我们就把编译链接时的命令行改为：</w:t>
+        <w:t>显然，第二种方法更加简单易行，下面我们就把编译链接时的命令行改为：</w:t>
       </w:r>
     </w:p>
     <w:p>
@@ -49083,11 +49052,7 @@
       </w:r>
       <w:r>
         <w:rPr/>
-        <w:t>我们应该这样放置内核</w:t>
-      </w:r>
-      <w:r>
-        <w:rPr/>
-        <w:t>：</w:t>
+        <w:t>我们应该这样放置内核：</w:t>
       </w:r>
     </w:p>
     <w:p>
@@ -49099,11 +49064,7 @@
       <w:r>
         <w:rPr/>
         <w:tab/>
-        <w:t>memcpy</w:t>
-      </w:r>
-      <w:r>
-        <w:rPr/>
-        <w:t>(30000h, 90000h + 0, 40Dh);</w:t>
+        <w:t>memcpy(30000h, 90000h + 0, 40Dh);</w:t>
       </w:r>
     </w:p>
     <w:p>
@@ -49118,11 +49079,7 @@
       </w:r>
       <w:r>
         <w:rPr/>
-        <w:t>也就是说</w:t>
-      </w:r>
-      <w:r>
-        <w:rPr/>
-        <w:t>，我们应该把文件从开头开始共</w:t>
+        <w:t>也就是说，我们应该把文件从开头开始共</w:t>
       </w:r>
       <w:r>
         <w:rPr/>
@@ -49221,11 +49178,7 @@
       </w:r>
       <w:r>
         <w:rPr/>
-        <w:t>从中可以看出</w:t>
-      </w:r>
-      <w:r>
-        <w:rPr/>
-        <w:t>，从</w:t>
+        <w:t>从中可以看出，从</w:t>
       </w:r>
       <w:r>
         <w:rPr/>
@@ -49367,9 +49320,6 @@
         <w:rPr/>
         <w:t>的内容经过整理对齐后放到新的位置</w:t>
       </w:r>
-      <w:r>
-        <w:rPr/>
-      </w:r>
     </w:p>
     <w:p>
       <w:pPr>
@@ -49412,9 +49362,6 @@
         <w:rPr/>
         <w:t>中的信息来确定把什么放进内存，放到什么位置，以及放多少。</w:t>
       </w:r>
-      <w:r>
-        <w:rPr/>
-      </w:r>
     </w:p>
     <w:p>
       <w:pPr>
@@ -49753,7 +49700,7 @@
       <w:r>
         <w:rPr/>
         <w:drawing>
-          <wp:anchor behindDoc="0" distT="0" distB="0" distL="0" distR="0" simplePos="0" locked="0" layoutInCell="1" allowOverlap="1" relativeHeight="49">
+          <wp:anchor behindDoc="0" distT="0" distB="0" distL="0" distR="0" simplePos="0" locked="0" layoutInCell="1" allowOverlap="1" relativeHeight="48">
             <wp:simplePos x="0" y="0"/>
             <wp:positionH relativeFrom="column">
               <wp:posOffset>1388110</wp:posOffset>
@@ -50031,11 +49978,7 @@
       </w:r>
       <w:r>
         <w:rPr/>
-        <w:t>那么</w:t>
-      </w:r>
-      <w:r>
-        <w:rPr/>
-        <w:t>，现在情况很清楚了，</w:t>
+        <w:t>那么，现在情况很清楚了，</w:t>
       </w:r>
       <w:r>
         <w:rPr/>
@@ -50122,7 +50065,7 @@
     </w:p>
     <w:p>
       <w:pPr>
-        <w:pStyle w:val="3"/>
+        <w:pStyle w:val="Normal"/>
         <w:rPr>
           <w:b/>
           <w:bCs/>
@@ -50151,192 +50094,612 @@
       </w:pPr>
       <w:r>
         <w:rPr/>
-      </w:r>
-    </w:p>
-    <w:p>
-      <w:pPr>
-        <w:pStyle w:val="Normal"/>
-        <w:shd w:fill="FFFFFF" w:val="clear"/>
-        <w:rPr/>
-      </w:pPr>
-      <w:r>
-        <w:rPr/>
-      </w:r>
-    </w:p>
-    <w:p>
-      <w:pPr>
-        <w:pStyle w:val="Normal"/>
-        <w:shd w:fill="FFFFFF" w:val="clear"/>
-        <w:rPr/>
-      </w:pPr>
-      <w:r>
-        <w:rPr/>
-      </w:r>
-    </w:p>
-    <w:p>
-      <w:pPr>
-        <w:pStyle w:val="Normal"/>
-        <w:shd w:fill="FFFFFF" w:val="clear"/>
-        <w:rPr/>
-      </w:pPr>
-      <w:r>
-        <w:rPr/>
-      </w:r>
-    </w:p>
-    <w:p>
-      <w:pPr>
-        <w:pStyle w:val="Normal"/>
-        <w:shd w:fill="FFFFFF" w:val="clear"/>
-        <w:rPr/>
-      </w:pPr>
-      <w:r>
-        <w:rPr/>
-      </w:r>
-    </w:p>
-    <w:p>
-      <w:pPr>
-        <w:pStyle w:val="Normal"/>
-        <w:shd w:fill="FFFFFF" w:val="clear"/>
-        <w:rPr/>
-      </w:pPr>
-      <w:r>
-        <w:rPr/>
-      </w:r>
-    </w:p>
-    <w:p>
-      <w:pPr>
-        <w:pStyle w:val="Normal"/>
-        <w:shd w:fill="FFFFFF" w:val="clear"/>
-        <w:rPr/>
-      </w:pPr>
-      <w:r>
-        <w:rPr/>
-      </w:r>
-    </w:p>
-    <w:p>
-      <w:pPr>
-        <w:pStyle w:val="Normal"/>
-        <w:shd w:fill="FFFFFF" w:val="clear"/>
-        <w:rPr/>
-      </w:pPr>
-      <w:r>
-        <w:rPr/>
-      </w:r>
-    </w:p>
-    <w:p>
-      <w:pPr>
-        <w:pStyle w:val="Normal"/>
-        <w:shd w:fill="FFFFFF" w:val="clear"/>
-        <w:rPr/>
-      </w:pPr>
-      <w:r>
-        <w:rPr/>
-      </w:r>
-    </w:p>
-    <w:p>
-      <w:pPr>
-        <w:pStyle w:val="Normal"/>
-        <w:shd w:fill="FFFFFF" w:val="clear"/>
-        <w:rPr/>
-      </w:pPr>
-      <w:r>
-        <w:rPr/>
-      </w:r>
-    </w:p>
-    <w:p>
-      <w:pPr>
-        <w:pStyle w:val="Normal"/>
-        <w:shd w:fill="FFFFFF" w:val="clear"/>
-        <w:rPr/>
-      </w:pPr>
-      <w:r>
-        <w:rPr/>
-      </w:r>
-    </w:p>
-    <w:p>
-      <w:pPr>
-        <w:pStyle w:val="Normal"/>
-        <w:shd w:fill="FFFFFF" w:val="clear"/>
-        <w:rPr/>
-      </w:pPr>
-      <w:r>
-        <w:rPr/>
-      </w:r>
-    </w:p>
-    <w:p>
-      <w:pPr>
-        <w:pStyle w:val="Normal"/>
-        <w:shd w:fill="FFFFFF" w:val="clear"/>
-        <w:rPr/>
-      </w:pPr>
-      <w:r>
-        <w:rPr/>
-      </w:r>
-    </w:p>
-    <w:p>
-      <w:pPr>
-        <w:pStyle w:val="Normal"/>
-        <w:shd w:fill="FFFFFF" w:val="clear"/>
-        <w:rPr/>
-      </w:pPr>
-      <w:r>
-        <w:rPr/>
-      </w:r>
-    </w:p>
-    <w:p>
-      <w:pPr>
-        <w:pStyle w:val="Normal"/>
-        <w:shd w:fill="FFFFFF" w:val="clear"/>
-        <w:rPr/>
-      </w:pPr>
-      <w:r>
-        <w:rPr/>
-      </w:r>
-    </w:p>
-    <w:p>
-      <w:pPr>
-        <w:pStyle w:val="Normal"/>
-        <w:shd w:fill="FFFFFF" w:val="clear"/>
-        <w:rPr/>
-      </w:pPr>
-      <w:r>
-        <w:rPr/>
-      </w:r>
-    </w:p>
-    <w:p>
-      <w:pPr>
-        <w:pStyle w:val="Normal"/>
-        <w:shd w:fill="FFFFFF" w:val="clear"/>
-        <w:rPr/>
-      </w:pPr>
-      <w:r>
-        <w:rPr/>
-      </w:r>
-    </w:p>
-    <w:p>
-      <w:pPr>
-        <w:pStyle w:val="Normal"/>
-        <w:shd w:fill="FFFFFF" w:val="clear"/>
-        <w:rPr/>
-      </w:pPr>
-      <w:r>
-        <w:rPr/>
-      </w:r>
-    </w:p>
-    <w:p>
-      <w:pPr>
-        <w:pStyle w:val="Normal"/>
-        <w:shd w:fill="FFFFFF" w:val="clear"/>
-        <w:rPr/>
-      </w:pPr>
-      <w:r>
-        <w:rPr/>
-      </w:r>
-    </w:p>
-    <w:p>
-      <w:pPr>
-        <w:pStyle w:val="Normal"/>
-        <w:shd w:fill="FFFFFF" w:val="clear"/>
+        <w:tab/>
+      </w:r>
+      <w:r>
+        <w:rPr/>
+        <w:t>该是我们进行试验的时候了，下面我们就试着向内核跳转：</w:t>
+      </w:r>
+    </w:p>
+    <w:p>
+      <w:pPr>
+        <w:pStyle w:val="Normal"/>
+        <w:shd w:fill="DDDDDD" w:val="clear"/>
+        <w:rPr/>
+      </w:pPr>
+      <w:r>
+        <w:rPr/>
+        <w:t xml:space="preserve">jmp SelectorFlatC:KernelEntryPointPhyAddr   ; </w:t>
+      </w:r>
+      <w:r>
+        <w:rPr/>
+        <w:t xml:space="preserve">正式进入内核 </w:t>
+      </w:r>
+      <w:r>
+        <w:rPr/>
+        <w:t>*</w:t>
+      </w:r>
+    </w:p>
+    <w:p>
+      <w:pPr>
+        <w:pStyle w:val="Normal"/>
+        <w:shd w:fill="FFFFFF" w:val="clear"/>
+        <w:rPr/>
+      </w:pPr>
+      <w:r>
+        <w:rPr/>
+        <w:tab/>
+      </w:r>
+      <w:r>
+        <w:rPr/>
+        <w:t xml:space="preserve">其中， </w:t>
+      </w:r>
+      <w:r>
+        <w:rPr/>
+        <w:t>KernelEntryPointPhyAddr</w:t>
+      </w:r>
+      <w:r>
+        <w:rPr/>
+        <w:t>定义在</w:t>
+      </w:r>
+      <w:r>
+        <w:rPr/>
+        <w:t>load.inc</w:t>
+      </w:r>
+      <w:r>
+        <w:rPr/>
+        <w:t>中，值为</w:t>
+      </w:r>
+      <w:r>
+        <w:rPr/>
+        <w:t>0x30400</w:t>
+      </w:r>
+      <w:r>
+        <w:rPr/>
+        <w:t>。当然，它必须跟我们的</w:t>
+      </w:r>
+      <w:r>
+        <w:rPr/>
+        <w:t>ld</w:t>
+      </w:r>
+      <w:r>
+        <w:rPr/>
+        <w:t>的参数</w:t>
+      </w:r>
+      <w:r>
+        <w:rPr/>
+        <w:t>-Ttext</w:t>
+      </w:r>
+      <w:r>
+        <w:rPr/>
+        <w:t>指定的值是一致的。其实，将来如果我们想将内核放在另外的位置</w:t>
+      </w:r>
+      <w:r>
+        <w:rPr/>
+        <w:t>(</w:t>
+      </w:r>
+      <w:r>
+        <w:rPr/>
+        <w:t>比如</w:t>
+      </w:r>
+      <w:r>
+        <w:rPr/>
+        <w:t>1MB</w:t>
+      </w:r>
+      <w:r>
+        <w:rPr/>
+        <w:t>以上的内存</w:t>
+      </w:r>
+      <w:r>
+        <w:rPr/>
+        <w:t>)</w:t>
+      </w:r>
+      <w:r>
+        <w:rPr/>
+        <w:t>，只需改动这两个地方就可以了。</w:t>
+      </w:r>
+    </w:p>
+    <w:p>
+      <w:pPr>
+        <w:pStyle w:val="Normal"/>
+        <w:shd w:fill="FFFFFF" w:val="clear"/>
+        <w:jc w:val="center"/>
+        <w:rPr/>
+      </w:pPr>
+      <w:r>
+        <w:rPr/>
+        <w:t>图</w:t>
+        <w:drawing>
+          <wp:anchor behindDoc="0" distT="0" distB="0" distL="0" distR="0" simplePos="0" locked="0" layoutInCell="1" allowOverlap="1" relativeHeight="50">
+            <wp:simplePos x="0" y="0"/>
+            <wp:positionH relativeFrom="column">
+              <wp:align>center</wp:align>
+            </wp:positionH>
+            <wp:positionV relativeFrom="paragraph">
+              <wp:align>top</wp:align>
+            </wp:positionV>
+            <wp:extent cx="5688330" cy="2470785"/>
+            <wp:effectExtent l="0" t="0" r="0" b="0"/>
+            <wp:wrapTopAndBottom/>
+            <wp:docPr id="50" name="Picture" descr=""/>
+            <wp:cNvGraphicFramePr>
+              <a:graphicFrameLocks xmlns:a="http://schemas.openxmlformats.org/drawingml/2006/main" noChangeAspect="1"/>
+            </wp:cNvGraphicFramePr>
+            <a:graphic xmlns:a="http://schemas.openxmlformats.org/drawingml/2006/main">
+              <a:graphicData uri="http://schemas.openxmlformats.org/drawingml/2006/picture">
+                <pic:pic xmlns:pic="http://schemas.openxmlformats.org/drawingml/2006/picture">
+                  <pic:nvPicPr>
+                    <pic:cNvPr id="50" name="Picture" descr=""/>
+                    <pic:cNvPicPr>
+                      <a:picLocks noChangeAspect="1" noChangeArrowheads="1"/>
+                    </pic:cNvPicPr>
+                  </pic:nvPicPr>
+                  <pic:blipFill>
+                    <a:blip r:embed="rId54"/>
+                    <a:stretch>
+                      <a:fillRect/>
+                    </a:stretch>
+                  </pic:blipFill>
+                  <pic:spPr bwMode="auto">
+                    <a:xfrm>
+                      <a:off x="0" y="0"/>
+                      <a:ext cx="5688330" cy="2470785"/>
+                    </a:xfrm>
+                    <a:prstGeom prst="rect">
+                      <a:avLst/>
+                    </a:prstGeom>
+                    <a:noFill/>
+                    <a:ln w="9525">
+                      <a:noFill/>
+                      <a:miter lim="800000"/>
+                      <a:headEnd/>
+                      <a:tailEnd/>
+                    </a:ln>
+                  </pic:spPr>
+                </pic:pic>
+              </a:graphicData>
+            </a:graphic>
+          </wp:anchor>
+        </w:drawing>
+      </w:r>
+      <w:r>
+        <w:rPr/>
+        <w:t xml:space="preserve">5-16 </w:t>
+      </w:r>
+      <w:r>
+        <w:rPr/>
+        <w:t>向内核跳转成功</w:t>
+      </w:r>
+    </w:p>
+    <w:p>
+      <w:pPr>
+        <w:pStyle w:val="Normal"/>
+        <w:shd w:fill="FFFFFF" w:val="clear"/>
+        <w:rPr/>
+      </w:pPr>
+      <w:r>
+        <w:rPr/>
+        <w:tab/>
+      </w:r>
+      <w:r>
+        <w:rPr/>
+        <w:t>第二行中央出现字符</w:t>
+      </w:r>
+      <w:r>
+        <w:rPr/>
+        <w:t>K</w:t>
+      </w:r>
+      <w:r>
+        <w:rPr/>
+        <w:t>，这表明我们的内核在执行了。在下面的章节中，可以使用</w:t>
+      </w:r>
+      <w:r>
+        <w:rPr/>
+        <w:t>C</w:t>
+      </w:r>
+      <w:r>
+        <w:rPr/>
+        <w:t>语言进行扩充。</w:t>
+      </w:r>
+    </w:p>
+    <w:p>
+      <w:pPr>
+        <w:pStyle w:val="Normal"/>
+        <w:shd w:fill="FFFFFF" w:val="clear"/>
+        <w:rPr/>
+      </w:pPr>
+      <w:r>
+        <w:rPr/>
+        <w:tab/>
+      </w:r>
+      <w:r>
+        <w:rPr/>
+        <w:t>不过</w:t>
+      </w:r>
+      <w:r>
+        <w:rPr/>
+        <w:t>，在继续之前，让我们先来回顾一下在内核获得控制权之时各个寄存器的情况。</w:t>
+      </w:r>
+    </w:p>
+    <w:p>
+      <w:pPr>
+        <w:pStyle w:val="Normal"/>
+        <w:shd w:fill="FFFFFF" w:val="clear"/>
+        <w:rPr/>
+      </w:pPr>
+      <w:r>
+        <w:rPr/>
+        <w:tab/>
+      </w:r>
+      <w:r>
+        <w:rPr/>
+        <w:t>如图</w:t>
+      </w:r>
+      <w:r>
+        <w:rPr/>
+        <w:t>5-17</w:t>
+      </w:r>
+      <w:r>
+        <w:rPr/>
+        <w:t>所示，</w:t>
+      </w:r>
+      <w:r>
+        <w:rPr/>
+        <w:t>cs</w:t>
+      </w:r>
+      <w:r>
+        <w:rPr/>
+        <w:t>、</w:t>
+      </w:r>
+      <w:r>
+        <w:rPr/>
+        <w:t>ds</w:t>
+      </w:r>
+      <w:r>
+        <w:rPr/>
+        <w:t>、</w:t>
+      </w:r>
+      <w:r>
+        <w:rPr/>
+        <w:t>es</w:t>
+      </w:r>
+      <w:r>
+        <w:rPr/>
+        <w:t>、</w:t>
+      </w:r>
+      <w:r>
+        <w:rPr/>
+        <w:t>fs</w:t>
+      </w:r>
+      <w:r>
+        <w:rPr/>
+        <w:t>、</w:t>
+      </w:r>
+      <w:r>
+        <w:rPr/>
+        <w:t>ss</w:t>
+      </w:r>
+      <w:r>
+        <w:rPr/>
+        <w:t>表示的段统统指向内存地址</w:t>
+      </w:r>
+      <w:r>
+        <w:rPr/>
+        <w:t>0h</w:t>
+      </w:r>
+      <w:r>
+        <w:rPr/>
+        <w:t>，</w:t>
+      </w:r>
+      <w:r>
+        <w:rPr/>
+        <w:t>gs</w:t>
+      </w:r>
+      <w:r>
+        <w:rPr/>
+        <w:t>表示的段则指向显存，这是我们在进入保护模式之后设置的。</w:t>
+      </w:r>
+    </w:p>
+    <w:p>
+      <w:pPr>
+        <w:pStyle w:val="Normal"/>
+        <w:shd w:fill="FFFFFF" w:val="clear"/>
+        <w:rPr/>
+      </w:pPr>
+      <w:r>
+        <w:rPr/>
+        <w:tab/>
+      </w:r>
+      <w:r>
+        <w:rPr/>
+        <w:t>同时</w:t>
+      </w:r>
+      <w:r>
+        <w:rPr/>
+        <w:t>，</w:t>
+      </w:r>
+      <w:r>
+        <w:rPr/>
+        <w:t>esp</w:t>
+      </w:r>
+      <w:r>
+        <w:rPr/>
+        <w:t>、</w:t>
+      </w:r>
+      <w:r>
+        <w:rPr/>
+        <w:t>GDT</w:t>
+      </w:r>
+      <w:r>
+        <w:rPr/>
+        <w:t>等内容也在</w:t>
+      </w:r>
+      <w:r>
+        <w:rPr/>
+        <w:t>Loader</w:t>
+      </w:r>
+      <w:r>
+        <w:rPr/>
+        <w:t>中，下面对内核进行扩充时，我们会将它们都挪到内核中，以便于控制。</w:t>
+      </w:r>
+    </w:p>
+    <w:p>
+      <w:pPr>
+        <w:pStyle w:val="3"/>
+        <w:rPr>
+          <w:b/>
+          <w:bCs/>
+        </w:rPr>
+      </w:pPr>
+      <w:r>
+        <w:rPr>
+          <w:b/>
+          <w:bCs/>
+        </w:rPr>
+        <w:t xml:space="preserve">5.4.5 </w:t>
+        <w:drawing>
+          <wp:anchor behindDoc="0" distT="0" distB="0" distL="0" distR="0" simplePos="0" locked="0" layoutInCell="1" allowOverlap="1" relativeHeight="51">
+            <wp:simplePos x="0" y="0"/>
+            <wp:positionH relativeFrom="column">
+              <wp:align>center</wp:align>
+            </wp:positionH>
+            <wp:positionV relativeFrom="paragraph">
+              <wp:align>top</wp:align>
+            </wp:positionV>
+            <wp:extent cx="4367530" cy="4318635"/>
+            <wp:effectExtent l="0" t="0" r="0" b="0"/>
+            <wp:wrapTopAndBottom/>
+            <wp:docPr id="51" name="Picture" descr=""/>
+            <wp:cNvGraphicFramePr>
+              <a:graphicFrameLocks xmlns:a="http://schemas.openxmlformats.org/drawingml/2006/main" noChangeAspect="1"/>
+            </wp:cNvGraphicFramePr>
+            <a:graphic xmlns:a="http://schemas.openxmlformats.org/drawingml/2006/main">
+              <a:graphicData uri="http://schemas.openxmlformats.org/drawingml/2006/picture">
+                <pic:pic xmlns:pic="http://schemas.openxmlformats.org/drawingml/2006/picture">
+                  <pic:nvPicPr>
+                    <pic:cNvPr id="51" name="Picture" descr=""/>
+                    <pic:cNvPicPr>
+                      <a:picLocks noChangeAspect="1" noChangeArrowheads="1"/>
+                    </pic:cNvPicPr>
+                  </pic:nvPicPr>
+                  <pic:blipFill>
+                    <a:blip r:embed="rId55"/>
+                    <a:stretch>
+                      <a:fillRect/>
+                    </a:stretch>
+                  </pic:blipFill>
+                  <pic:spPr bwMode="auto">
+                    <a:xfrm>
+                      <a:off x="0" y="0"/>
+                      <a:ext cx="4367530" cy="4318635"/>
+                    </a:xfrm>
+                    <a:prstGeom prst="rect">
+                      <a:avLst/>
+                    </a:prstGeom>
+                    <a:noFill/>
+                    <a:ln w="9525">
+                      <a:noFill/>
+                      <a:miter lim="800000"/>
+                      <a:headEnd/>
+                      <a:tailEnd/>
+                    </a:ln>
+                  </pic:spPr>
+                </pic:pic>
+              </a:graphicData>
+            </a:graphic>
+          </wp:anchor>
+        </w:drawing>
+      </w:r>
+      <w:r>
+        <w:rPr>
+          <w:b/>
+          <w:bCs/>
+        </w:rPr>
+        <w:t>操作系统的调试方法</w:t>
+      </w:r>
+    </w:p>
+    <w:p>
+      <w:pPr>
+        <w:pStyle w:val="Normal"/>
+        <w:shd w:fill="FFFFFF" w:val="clear"/>
+        <w:rPr/>
+      </w:pPr>
+      <w:r>
+        <w:rPr/>
+        <w:tab/>
+      </w:r>
+      <w:r>
+        <w:rPr/>
+        <w:t>假如</w:t>
+      </w:r>
+      <w:r>
+        <w:rPr/>
+        <w:t>loader</w:t>
+      </w:r>
+      <w:r>
+        <w:rPr/>
+        <w:t>出现了问题</w:t>
+      </w:r>
+      <w:r>
+        <w:rPr/>
+        <w:t>，该如何解决，</w:t>
+      </w:r>
+      <w:r>
+        <w:rPr/>
+        <w:t>bochsdbg</w:t>
+      </w:r>
+      <w:r>
+        <w:rPr/>
+        <w:t>，跟</w:t>
+      </w:r>
+      <w:r>
+        <w:rPr/>
+        <w:t>gdb</w:t>
+      </w:r>
+      <w:r>
+        <w:rPr/>
+        <w:t>功能很类似。</w:t>
+      </w:r>
+    </w:p>
+    <w:p>
+      <w:pPr>
+        <w:pStyle w:val="2"/>
+        <w:rPr>
+          <w:b/>
+          <w:bCs/>
+        </w:rPr>
+      </w:pPr>
+      <w:r>
+        <w:rPr>
+          <w:b/>
+          <w:bCs/>
+        </w:rPr>
+        <w:t>5.5</w:t>
+      </w:r>
+      <w:r>
+        <w:rPr>
+          <w:b/>
+          <w:bCs/>
+        </w:rPr>
+        <w:t>扩充内核</w:t>
+      </w:r>
+    </w:p>
+    <w:p>
+      <w:pPr>
+        <w:pStyle w:val="Normal"/>
+        <w:shd w:fill="FFFFFF" w:val="clear"/>
+        <w:rPr/>
+      </w:pPr>
+      <w:r>
+        <w:rPr/>
+      </w:r>
+    </w:p>
+    <w:p>
+      <w:pPr>
+        <w:pStyle w:val="Normal"/>
+        <w:shd w:fill="FFFFFF" w:val="clear"/>
+        <w:rPr/>
+      </w:pPr>
+      <w:r>
+        <w:rPr/>
+      </w:r>
+    </w:p>
+    <w:p>
+      <w:pPr>
+        <w:pStyle w:val="Normal"/>
+        <w:shd w:fill="FFFFFF" w:val="clear"/>
+        <w:rPr/>
+      </w:pPr>
+      <w:r>
+        <w:rPr/>
+      </w:r>
+    </w:p>
+    <w:p>
+      <w:pPr>
+        <w:pStyle w:val="Normal"/>
+        <w:shd w:fill="FFFFFF" w:val="clear"/>
+        <w:rPr/>
+      </w:pPr>
+      <w:r>
+        <w:rPr/>
+      </w:r>
+    </w:p>
+    <w:p>
+      <w:pPr>
+        <w:pStyle w:val="Normal"/>
+        <w:shd w:fill="FFFFFF" w:val="clear"/>
+        <w:rPr/>
+      </w:pPr>
+      <w:r>
+        <w:rPr/>
+      </w:r>
+    </w:p>
+    <w:p>
+      <w:pPr>
+        <w:pStyle w:val="Normal"/>
+        <w:shd w:fill="FFFFFF" w:val="clear"/>
+        <w:rPr/>
+      </w:pPr>
+      <w:r>
+        <w:rPr/>
+      </w:r>
+    </w:p>
+    <w:p>
+      <w:pPr>
+        <w:pStyle w:val="Normal"/>
+        <w:shd w:fill="FFFFFF" w:val="clear"/>
+        <w:rPr/>
+      </w:pPr>
+      <w:r>
+        <w:rPr/>
+      </w:r>
+    </w:p>
+    <w:p>
+      <w:pPr>
+        <w:pStyle w:val="Normal"/>
+        <w:shd w:fill="FFFFFF" w:val="clear"/>
+        <w:rPr/>
+      </w:pPr>
+      <w:r>
+        <w:rPr/>
+      </w:r>
+    </w:p>
+    <w:p>
+      <w:pPr>
+        <w:pStyle w:val="Normal"/>
+        <w:shd w:fill="FFFFFF" w:val="clear"/>
+        <w:rPr/>
+      </w:pPr>
+      <w:r>
+        <w:rPr/>
+      </w:r>
+    </w:p>
+    <w:p>
+      <w:pPr>
+        <w:pStyle w:val="Normal"/>
+        <w:shd w:fill="FFFFFF" w:val="clear"/>
+        <w:rPr/>
+      </w:pPr>
+      <w:r>
+        <w:rPr/>
+      </w:r>
+    </w:p>
+    <w:p>
+      <w:pPr>
+        <w:pStyle w:val="Normal"/>
+        <w:shd w:fill="FFFFFF" w:val="clear"/>
+        <w:jc w:val="center"/>
+        <w:rPr/>
+      </w:pPr>
+      <w:r>
+        <w:rPr/>
+      </w:r>
+    </w:p>
+    <w:p>
+      <w:pPr>
+        <w:pStyle w:val="Normal"/>
+        <w:shd w:fill="FFFFFF" w:val="clear"/>
+        <w:jc w:val="center"/>
         <w:rPr/>
       </w:pPr>
       <w:r>

</xml_diff>

<commit_message>
Chapter 5.5.1 switch esp gdt ... to kernel Chapter 5.5.2 summerize code Chapter 5.5.3 Makefile
Chapter 5.5.1 switch esp gdt ... to kernel

Signed-off-by: wujian <wujian@smartisan.com>
</commit_message>
<xml_diff>
--- a/自己动手写操作系统笔记.docx
+++ b/自己动手写操作系统笔记.docx
@@ -10157,7 +10157,7 @@
     <w:tbl>
       <w:tblPr>
         <w:jc w:val="left"/>
-        <w:tblInd w:w="2" w:type="dxa"/>
+        <w:tblInd w:w="0" w:type="dxa"/>
         <w:tblBorders>
           <w:top w:val="single" w:sz="2" w:space="0" w:color="000001"/>
           <w:left w:val="single" w:sz="2" w:space="0" w:color="000001"/>
@@ -20215,7 +20215,7 @@
     <w:tbl>
       <w:tblPr>
         <w:jc w:val="left"/>
-        <w:tblInd w:w="17" w:type="dxa"/>
+        <w:tblInd w:w="15" w:type="dxa"/>
         <w:tblBorders>
           <w:top w:val="single" w:sz="2" w:space="0" w:color="000001"/>
           <w:left w:val="single" w:sz="2" w:space="0" w:color="000001"/>
@@ -20226,7 +20226,7 @@
         </w:tblBorders>
         <w:tblCellMar>
           <w:top w:w="55" w:type="dxa"/>
-          <w:left w:w="3" w:type="dxa"/>
+          <w:left w:w="0" w:type="dxa"/>
           <w:bottom w:w="55" w:type="dxa"/>
           <w:right w:w="55" w:type="dxa"/>
         </w:tblCellMar>
@@ -20253,7 +20253,7 @@
             </w:tcBorders>
             <w:shd w:fill="FFFFFF" w:val="clear"/>
             <w:tcMar>
-              <w:left w:w="3" w:type="dxa"/>
+              <w:left w:w="0" w:type="dxa"/>
             </w:tcMar>
           </w:tcPr>
           <w:p>
@@ -20281,7 +20281,7 @@
             </w:tcBorders>
             <w:shd w:fill="FFFFFF" w:val="clear"/>
             <w:tcMar>
-              <w:left w:w="3" w:type="dxa"/>
+              <w:left w:w="0" w:type="dxa"/>
             </w:tcMar>
           </w:tcPr>
           <w:p>
@@ -20309,7 +20309,7 @@
             </w:tcBorders>
             <w:shd w:fill="FFFFFF" w:val="clear"/>
             <w:tcMar>
-              <w:left w:w="3" w:type="dxa"/>
+              <w:left w:w="0" w:type="dxa"/>
             </w:tcMar>
           </w:tcPr>
           <w:p>
@@ -20350,7 +20350,7 @@
             </w:tcBorders>
             <w:shd w:fill="FFFFFF" w:val="clear"/>
             <w:tcMar>
-              <w:left w:w="3" w:type="dxa"/>
+              <w:left w:w="0" w:type="dxa"/>
             </w:tcMar>
           </w:tcPr>
           <w:p>
@@ -20378,7 +20378,7 @@
             </w:tcBorders>
             <w:shd w:fill="FFFFFF" w:val="clear"/>
             <w:tcMar>
-              <w:left w:w="3" w:type="dxa"/>
+              <w:left w:w="0" w:type="dxa"/>
             </w:tcMar>
           </w:tcPr>
           <w:p>
@@ -20406,7 +20406,7 @@
             </w:tcBorders>
             <w:shd w:fill="FFFFFF" w:val="clear"/>
             <w:tcMar>
-              <w:left w:w="3" w:type="dxa"/>
+              <w:left w:w="0" w:type="dxa"/>
             </w:tcMar>
           </w:tcPr>
           <w:p>
@@ -20439,7 +20439,7 @@
             </w:tcBorders>
             <w:shd w:fill="FFFFFF" w:val="clear"/>
             <w:tcMar>
-              <w:left w:w="3" w:type="dxa"/>
+              <w:left w:w="0" w:type="dxa"/>
             </w:tcMar>
           </w:tcPr>
           <w:p>
@@ -20467,7 +20467,7 @@
             </w:tcBorders>
             <w:shd w:fill="FFFFFF" w:val="clear"/>
             <w:tcMar>
-              <w:left w:w="3" w:type="dxa"/>
+              <w:left w:w="0" w:type="dxa"/>
             </w:tcMar>
           </w:tcPr>
           <w:p>
@@ -20495,7 +20495,7 @@
             </w:tcBorders>
             <w:shd w:fill="FFFFFF" w:val="clear"/>
             <w:tcMar>
-              <w:left w:w="3" w:type="dxa"/>
+              <w:left w:w="0" w:type="dxa"/>
             </w:tcMar>
           </w:tcPr>
           <w:p>
@@ -20528,7 +20528,7 @@
             </w:tcBorders>
             <w:shd w:fill="FFFFFF" w:val="clear"/>
             <w:tcMar>
-              <w:left w:w="3" w:type="dxa"/>
+              <w:left w:w="0" w:type="dxa"/>
             </w:tcMar>
           </w:tcPr>
           <w:p>
@@ -20556,7 +20556,7 @@
             </w:tcBorders>
             <w:shd w:fill="FFFFFF" w:val="clear"/>
             <w:tcMar>
-              <w:left w:w="3" w:type="dxa"/>
+              <w:left w:w="0" w:type="dxa"/>
             </w:tcMar>
           </w:tcPr>
           <w:p>
@@ -20584,7 +20584,7 @@
             </w:tcBorders>
             <w:shd w:fill="FFFFFF" w:val="clear"/>
             <w:tcMar>
-              <w:left w:w="3" w:type="dxa"/>
+              <w:left w:w="0" w:type="dxa"/>
             </w:tcMar>
           </w:tcPr>
           <w:p>
@@ -20617,7 +20617,7 @@
             </w:tcBorders>
             <w:shd w:fill="FFFFFF" w:val="clear"/>
             <w:tcMar>
-              <w:left w:w="3" w:type="dxa"/>
+              <w:left w:w="0" w:type="dxa"/>
             </w:tcMar>
           </w:tcPr>
           <w:p>
@@ -20645,7 +20645,7 @@
             </w:tcBorders>
             <w:shd w:fill="FFFFFF" w:val="clear"/>
             <w:tcMar>
-              <w:left w:w="3" w:type="dxa"/>
+              <w:left w:w="0" w:type="dxa"/>
             </w:tcMar>
           </w:tcPr>
           <w:p>
@@ -20673,7 +20673,7 @@
             </w:tcBorders>
             <w:shd w:fill="FFFFFF" w:val="clear"/>
             <w:tcMar>
-              <w:left w:w="3" w:type="dxa"/>
+              <w:left w:w="0" w:type="dxa"/>
             </w:tcMar>
           </w:tcPr>
           <w:p>
@@ -20706,7 +20706,7 @@
             </w:tcBorders>
             <w:shd w:fill="FFFFFF" w:val="clear"/>
             <w:tcMar>
-              <w:left w:w="3" w:type="dxa"/>
+              <w:left w:w="0" w:type="dxa"/>
             </w:tcMar>
           </w:tcPr>
           <w:p>
@@ -20734,7 +20734,7 @@
             </w:tcBorders>
             <w:shd w:fill="FFFFFF" w:val="clear"/>
             <w:tcMar>
-              <w:left w:w="3" w:type="dxa"/>
+              <w:left w:w="0" w:type="dxa"/>
             </w:tcMar>
           </w:tcPr>
           <w:p>
@@ -20762,7 +20762,7 @@
             </w:tcBorders>
             <w:shd w:fill="FFFFFF" w:val="clear"/>
             <w:tcMar>
-              <w:left w:w="3" w:type="dxa"/>
+              <w:left w:w="0" w:type="dxa"/>
             </w:tcMar>
           </w:tcPr>
           <w:p>
@@ -36479,7 +36479,7 @@
     <w:tbl>
       <w:tblPr>
         <w:jc w:val="left"/>
-        <w:tblInd w:w="36" w:type="dxa"/>
+        <w:tblInd w:w="34" w:type="dxa"/>
         <w:tblBorders>
           <w:top w:val="single" w:sz="2" w:space="0" w:color="000001"/>
           <w:left w:val="single" w:sz="2" w:space="0" w:color="000001"/>
@@ -36490,14 +36490,14 @@
         </w:tblBorders>
         <w:tblCellMar>
           <w:top w:w="55" w:type="dxa"/>
-          <w:left w:w="30" w:type="dxa"/>
+          <w:left w:w="27" w:type="dxa"/>
           <w:bottom w:w="55" w:type="dxa"/>
           <w:right w:w="55" w:type="dxa"/>
         </w:tblCellMar>
       </w:tblPr>
       <w:tblGrid>
         <w:gridCol w:w="5099"/>
-        <w:gridCol w:w="5099"/>
+        <w:gridCol w:w="5098"/>
       </w:tblGrid>
       <w:tr>
         <w:trPr>
@@ -36516,7 +36516,7 @@
             </w:tcBorders>
             <w:shd w:fill="FFFFFF" w:val="clear"/>
             <w:tcMar>
-              <w:left w:w="30" w:type="dxa"/>
+              <w:left w:w="27" w:type="dxa"/>
             </w:tcMar>
           </w:tcPr>
           <w:p>
@@ -36533,7 +36533,7 @@
         </w:tc>
         <w:tc>
           <w:tcPr>
-            <w:tcW w:w="5099" w:type="dxa"/>
+            <w:tcW w:w="5098" w:type="dxa"/>
             <w:tcBorders>
               <w:top w:val="single" w:sz="2" w:space="0" w:color="000001"/>
               <w:left w:val="single" w:sz="2" w:space="0" w:color="000001"/>
@@ -36544,7 +36544,7 @@
             </w:tcBorders>
             <w:shd w:fill="FFFFFF" w:val="clear"/>
             <w:tcMar>
-              <w:left w:w="30" w:type="dxa"/>
+              <w:left w:w="27" w:type="dxa"/>
             </w:tcMar>
           </w:tcPr>
           <w:p>
@@ -36577,7 +36577,7 @@
             </w:tcBorders>
             <w:shd w:fill="FFFFFF" w:val="clear"/>
             <w:tcMar>
-              <w:left w:w="30" w:type="dxa"/>
+              <w:left w:w="27" w:type="dxa"/>
             </w:tcMar>
           </w:tcPr>
           <w:p>
@@ -36593,7 +36593,7 @@
         </w:tc>
         <w:tc>
           <w:tcPr>
-            <w:tcW w:w="5099" w:type="dxa"/>
+            <w:tcW w:w="5098" w:type="dxa"/>
             <w:tcBorders>
               <w:top w:val="nil"/>
               <w:left w:val="single" w:sz="2" w:space="0" w:color="000001"/>
@@ -36604,7 +36604,7 @@
             </w:tcBorders>
             <w:shd w:fill="FFFFFF" w:val="clear"/>
             <w:tcMar>
-              <w:left w:w="30" w:type="dxa"/>
+              <w:left w:w="27" w:type="dxa"/>
             </w:tcMar>
           </w:tcPr>
           <w:p>
@@ -36636,7 +36636,7 @@
             </w:tcBorders>
             <w:shd w:fill="FFFFFF" w:val="clear"/>
             <w:tcMar>
-              <w:left w:w="30" w:type="dxa"/>
+              <w:left w:w="27" w:type="dxa"/>
             </w:tcMar>
           </w:tcPr>
           <w:p>
@@ -36652,7 +36652,7 @@
         </w:tc>
         <w:tc>
           <w:tcPr>
-            <w:tcW w:w="5099" w:type="dxa"/>
+            <w:tcW w:w="5098" w:type="dxa"/>
             <w:tcBorders>
               <w:top w:val="nil"/>
               <w:left w:val="single" w:sz="2" w:space="0" w:color="000001"/>
@@ -36663,7 +36663,7 @@
             </w:tcBorders>
             <w:shd w:fill="FFFFFF" w:val="clear"/>
             <w:tcMar>
-              <w:left w:w="30" w:type="dxa"/>
+              <w:left w:w="27" w:type="dxa"/>
             </w:tcMar>
           </w:tcPr>
           <w:p>
@@ -36695,7 +36695,7 @@
             </w:tcBorders>
             <w:shd w:fill="FFFFFF" w:val="clear"/>
             <w:tcMar>
-              <w:left w:w="30" w:type="dxa"/>
+              <w:left w:w="27" w:type="dxa"/>
             </w:tcMar>
           </w:tcPr>
           <w:p>
@@ -36711,7 +36711,7 @@
         </w:tc>
         <w:tc>
           <w:tcPr>
-            <w:tcW w:w="5099" w:type="dxa"/>
+            <w:tcW w:w="5098" w:type="dxa"/>
             <w:tcBorders>
               <w:top w:val="nil"/>
               <w:left w:val="single" w:sz="2" w:space="0" w:color="000001"/>
@@ -36722,7 +36722,7 @@
             </w:tcBorders>
             <w:shd w:fill="FFFFFF" w:val="clear"/>
             <w:tcMar>
-              <w:left w:w="30" w:type="dxa"/>
+              <w:left w:w="27" w:type="dxa"/>
             </w:tcMar>
           </w:tcPr>
           <w:p>
@@ -36754,7 +36754,7 @@
             </w:tcBorders>
             <w:shd w:fill="FFFFFF" w:val="clear"/>
             <w:tcMar>
-              <w:left w:w="30" w:type="dxa"/>
+              <w:left w:w="27" w:type="dxa"/>
             </w:tcMar>
           </w:tcPr>
           <w:p>
@@ -36770,7 +36770,7 @@
         </w:tc>
         <w:tc>
           <w:tcPr>
-            <w:tcW w:w="5099" w:type="dxa"/>
+            <w:tcW w:w="5098" w:type="dxa"/>
             <w:tcBorders>
               <w:top w:val="nil"/>
               <w:left w:val="single" w:sz="2" w:space="0" w:color="000001"/>
@@ -36781,7 +36781,7 @@
             </w:tcBorders>
             <w:shd w:fill="FFFFFF" w:val="clear"/>
             <w:tcMar>
-              <w:left w:w="30" w:type="dxa"/>
+              <w:left w:w="27" w:type="dxa"/>
             </w:tcMar>
           </w:tcPr>
           <w:p>
@@ -36813,7 +36813,7 @@
             </w:tcBorders>
             <w:shd w:fill="FFFFFF" w:val="clear"/>
             <w:tcMar>
-              <w:left w:w="30" w:type="dxa"/>
+              <w:left w:w="27" w:type="dxa"/>
             </w:tcMar>
           </w:tcPr>
           <w:p>
@@ -36829,7 +36829,7 @@
         </w:tc>
         <w:tc>
           <w:tcPr>
-            <w:tcW w:w="5099" w:type="dxa"/>
+            <w:tcW w:w="5098" w:type="dxa"/>
             <w:tcBorders>
               <w:top w:val="nil"/>
               <w:left w:val="single" w:sz="2" w:space="0" w:color="000001"/>
@@ -36840,7 +36840,7 @@
             </w:tcBorders>
             <w:shd w:fill="FFFFFF" w:val="clear"/>
             <w:tcMar>
-              <w:left w:w="30" w:type="dxa"/>
+              <w:left w:w="27" w:type="dxa"/>
             </w:tcMar>
           </w:tcPr>
           <w:p>
@@ -36872,7 +36872,7 @@
             </w:tcBorders>
             <w:shd w:fill="FFFFFF" w:val="clear"/>
             <w:tcMar>
-              <w:left w:w="30" w:type="dxa"/>
+              <w:left w:w="27" w:type="dxa"/>
             </w:tcMar>
           </w:tcPr>
           <w:p>
@@ -36888,7 +36888,7 @@
         </w:tc>
         <w:tc>
           <w:tcPr>
-            <w:tcW w:w="5099" w:type="dxa"/>
+            <w:tcW w:w="5098" w:type="dxa"/>
             <w:tcBorders>
               <w:top w:val="nil"/>
               <w:left w:val="single" w:sz="2" w:space="0" w:color="000001"/>
@@ -36899,7 +36899,7 @@
             </w:tcBorders>
             <w:shd w:fill="FFFFFF" w:val="clear"/>
             <w:tcMar>
-              <w:left w:w="30" w:type="dxa"/>
+              <w:left w:w="27" w:type="dxa"/>
             </w:tcMar>
           </w:tcPr>
           <w:p>
@@ -50209,8 +50209,16 @@
       <w:r>
         <w:rPr/>
         <w:t>图</w:t>
+      </w:r>
+      <w:r>
+        <w:rPr/>
+        <w:t xml:space="preserve">5-16 </w:t>
+      </w:r>
+      <w:r>
+        <w:rPr/>
+        <w:t>向内核跳转成功</w:t>
         <w:drawing>
-          <wp:anchor behindDoc="0" distT="0" distB="0" distL="0" distR="0" simplePos="0" locked="0" layoutInCell="1" allowOverlap="1" relativeHeight="50">
+          <wp:anchor behindDoc="0" distT="0" distB="0" distL="0" distR="0" simplePos="0" locked="0" layoutInCell="1" allowOverlap="1" relativeHeight="49">
             <wp:simplePos x="0" y="0"/>
             <wp:positionH relativeFrom="column">
               <wp:align>center</wp:align>
@@ -50218,7 +50226,7 @@
             <wp:positionV relativeFrom="paragraph">
               <wp:align>top</wp:align>
             </wp:positionV>
-            <wp:extent cx="5688330" cy="2470785"/>
+            <wp:extent cx="5687695" cy="2470785"/>
             <wp:effectExtent l="0" t="0" r="0" b="0"/>
             <wp:wrapTopAndBottom/>
             <wp:docPr id="50" name="Picture" descr=""/>
@@ -50243,7 +50251,7 @@
                   <pic:spPr bwMode="auto">
                     <a:xfrm>
                       <a:off x="0" y="0"/>
-                      <a:ext cx="5688330" cy="2470785"/>
+                      <a:ext cx="5687695" cy="2470785"/>
                     </a:xfrm>
                     <a:prstGeom prst="rect">
                       <a:avLst/>
@@ -50262,14 +50270,6 @@
           </wp:anchor>
         </w:drawing>
       </w:r>
-      <w:r>
-        <w:rPr/>
-        <w:t xml:space="preserve">5-16 </w:t>
-      </w:r>
-      <w:r>
-        <w:rPr/>
-        <w:t>向内核跳转成功</w:t>
-      </w:r>
     </w:p>
     <w:p>
       <w:pPr>
@@ -50314,11 +50314,7 @@
       </w:r>
       <w:r>
         <w:rPr/>
-        <w:t>不过</w:t>
-      </w:r>
-      <w:r>
-        <w:rPr/>
-        <w:t>，在继续之前，让我们先来回顾一下在内核获得控制权之时各个寄存器的情况。</w:t>
+        <w:t>不过，在继续之前，让我们先来回顾一下在内核获得控制权之时各个寄存器的情况。</w:t>
       </w:r>
     </w:p>
     <w:p>
@@ -50412,11 +50408,7 @@
       </w:r>
       <w:r>
         <w:rPr/>
-        <w:t>同时</w:t>
-      </w:r>
-      <w:r>
-        <w:rPr/>
-        <w:t>，</w:t>
+        <w:t>同时，</w:t>
       </w:r>
       <w:r>
         <w:rPr/>
@@ -50445,20 +50437,13 @@
     </w:p>
     <w:p>
       <w:pPr>
-        <w:pStyle w:val="3"/>
-        <w:rPr>
-          <w:b/>
-          <w:bCs/>
-        </w:rPr>
-      </w:pPr>
-      <w:r>
-        <w:rPr>
-          <w:b/>
-          <w:bCs/>
-        </w:rPr>
-        <w:t xml:space="preserve">5.4.5 </w:t>
+        <w:pStyle w:val="Normal"/>
+        <w:rPr/>
+      </w:pPr>
+      <w:r>
+        <w:rPr/>
         <w:drawing>
-          <wp:anchor behindDoc="0" distT="0" distB="0" distL="0" distR="0" simplePos="0" locked="0" layoutInCell="1" allowOverlap="1" relativeHeight="51">
+          <wp:anchor behindDoc="0" distT="0" distB="0" distL="0" distR="0" simplePos="0" locked="0" layoutInCell="1" allowOverlap="1" relativeHeight="50">
             <wp:simplePos x="0" y="0"/>
             <wp:positionH relativeFrom="column">
               <wp:align>center</wp:align>
@@ -50510,78 +50495,295 @@
           </wp:anchor>
         </w:drawing>
       </w:r>
-      <w:r>
+    </w:p>
+    <w:p>
+      <w:pPr>
+        <w:pStyle w:val="Normal"/>
+        <w:shd w:fill="FFFFFF" w:val="clear"/>
         <w:rPr>
           <w:b/>
           <w:bCs/>
         </w:rPr>
-        <w:t>操作系统的调试方法</w:t>
-      </w:r>
-    </w:p>
-    <w:p>
-      <w:pPr>
-        <w:pStyle w:val="Normal"/>
-        <w:shd w:fill="FFFFFF" w:val="clear"/>
-        <w:rPr/>
-      </w:pPr>
-      <w:r>
-        <w:rPr/>
-        <w:tab/>
-      </w:r>
-      <w:r>
-        <w:rPr/>
-        <w:t>假如</w:t>
-      </w:r>
-      <w:r>
-        <w:rPr/>
-        <w:t>loader</w:t>
-      </w:r>
-      <w:r>
-        <w:rPr/>
-        <w:t>出现了问题</w:t>
-      </w:r>
-      <w:r>
-        <w:rPr/>
-        <w:t>，该如何解决，</w:t>
-      </w:r>
-      <w:r>
-        <w:rPr/>
-        <w:t>bochsdbg</w:t>
-      </w:r>
-      <w:r>
-        <w:rPr/>
-        <w:t>，跟</w:t>
-      </w:r>
-      <w:r>
-        <w:rPr/>
-        <w:t>gdb</w:t>
-      </w:r>
-      <w:r>
-        <w:rPr/>
-        <w:t>功能很类似。</w:t>
-      </w:r>
-    </w:p>
-    <w:p>
-      <w:pPr>
-        <w:pStyle w:val="2"/>
+      </w:pPr>
+      <w:r>
         <w:rPr>
           <w:b/>
           <w:bCs/>
         </w:rPr>
-      </w:pPr>
+        <w:t xml:space="preserve">5.4.5 </w:t>
+      </w:r>
       <w:r>
         <w:rPr>
           <w:b/>
           <w:bCs/>
         </w:rPr>
-        <w:t>5.5</w:t>
-      </w:r>
+        <w:t>操作系统的调试方法</w:t>
+      </w:r>
+    </w:p>
+    <w:p>
+      <w:pPr>
+        <w:pStyle w:val="Normal"/>
+        <w:shd w:fill="FFFFFF" w:val="clear"/>
+        <w:rPr/>
+      </w:pPr>
       <w:r>
         <w:rPr>
           <w:b/>
           <w:bCs/>
         </w:rPr>
+        <w:tab/>
+      </w:r>
+      <w:r>
+        <w:rPr/>
+        <w:t>假如</w:t>
+      </w:r>
+      <w:r>
+        <w:rPr/>
+        <w:t>loader</w:t>
+      </w:r>
+      <w:r>
+        <w:rPr/>
+        <w:t>出现了问题，该如何解决，</w:t>
+      </w:r>
+      <w:r>
+        <w:rPr/>
+        <w:t>bochsdbg</w:t>
+      </w:r>
+      <w:r>
+        <w:rPr/>
+        <w:t>，跟</w:t>
+      </w:r>
+      <w:r>
+        <w:rPr/>
+        <w:t>gdb</w:t>
+      </w:r>
+      <w:r>
+        <w:rPr/>
+        <w:t>功能很类似。</w:t>
+      </w:r>
+    </w:p>
+    <w:p>
+      <w:pPr>
+        <w:pStyle w:val="2"/>
+        <w:rPr>
+          <w:b/>
+          <w:bCs/>
+        </w:rPr>
+      </w:pPr>
+      <w:r>
+        <w:rPr>
+          <w:b/>
+          <w:bCs/>
+        </w:rPr>
+        <w:t>5.5</w:t>
+      </w:r>
+      <w:r>
+        <w:rPr>
+          <w:b/>
+          <w:bCs/>
+        </w:rPr>
         <w:t>扩充内核</w:t>
+      </w:r>
+    </w:p>
+    <w:p>
+      <w:pPr>
+        <w:pStyle w:val="Normal"/>
+        <w:shd w:fill="FFFFFF" w:val="clear"/>
+        <w:rPr>
+          <w:b/>
+          <w:bCs/>
+        </w:rPr>
+      </w:pPr>
+      <w:r>
+        <w:rPr>
+          <w:b/>
+          <w:bCs/>
+        </w:rPr>
+        <w:t>5.5.1</w:t>
+      </w:r>
+      <w:r>
+        <w:rPr>
+          <w:b/>
+          <w:bCs/>
+        </w:rPr>
+        <w:t>切换堆栈和</w:t>
+      </w:r>
+      <w:r>
+        <w:rPr>
+          <w:b/>
+          <w:bCs/>
+        </w:rPr>
+        <w:t>GDT P204</w:t>
+      </w:r>
+    </w:p>
+    <w:p>
+      <w:pPr>
+        <w:pStyle w:val="Normal"/>
+        <w:shd w:fill="FFFFFF" w:val="clear"/>
+        <w:rPr/>
+      </w:pPr>
+      <w:r>
+        <w:rPr/>
+        <w:tab/>
+      </w:r>
+      <w:r>
+        <w:rPr/>
+        <w:t>把</w:t>
+      </w:r>
+      <w:r>
+        <w:rPr/>
+        <w:t>esp</w:t>
+      </w:r>
+      <w:r>
+        <w:rPr/>
+        <w:t>和</w:t>
+      </w:r>
+      <w:r>
+        <w:rPr/>
+        <w:t>GDT</w:t>
+      </w:r>
+      <w:r>
+        <w:rPr/>
+        <w:t>等内容从</w:t>
+      </w:r>
+      <w:r>
+        <w:rPr/>
+        <w:t>loader</w:t>
+      </w:r>
+      <w:r>
+        <w:rPr/>
+        <w:t>中切换到内核中，可以用</w:t>
+      </w:r>
+      <w:r>
+        <w:rPr/>
+        <w:t>C</w:t>
+      </w:r>
+      <w:r>
+        <w:rPr/>
+        <w:t>语言来实现，编译运行下。</w:t>
+      </w:r>
+    </w:p>
+    <w:p>
+      <w:pPr>
+        <w:pStyle w:val="Normal"/>
+        <w:shd w:fill="FFFFFF" w:val="clear"/>
+        <w:rPr/>
+      </w:pPr>
+      <w:r>
+        <w:rPr/>
+        <w:drawing>
+          <wp:anchor behindDoc="0" distT="0" distB="0" distL="0" distR="0" simplePos="0" locked="0" layoutInCell="1" allowOverlap="1" relativeHeight="52">
+            <wp:simplePos x="0" y="0"/>
+            <wp:positionH relativeFrom="column">
+              <wp:posOffset>457835</wp:posOffset>
+            </wp:positionH>
+            <wp:positionV relativeFrom="paragraph">
+              <wp:posOffset>136525</wp:posOffset>
+            </wp:positionV>
+            <wp:extent cx="5565775" cy="2406650"/>
+            <wp:effectExtent l="0" t="0" r="0" b="0"/>
+            <wp:wrapTopAndBottom/>
+            <wp:docPr id="52" name="Picture" descr=""/>
+            <wp:cNvGraphicFramePr>
+              <a:graphicFrameLocks xmlns:a="http://schemas.openxmlformats.org/drawingml/2006/main" noChangeAspect="1"/>
+            </wp:cNvGraphicFramePr>
+            <a:graphic xmlns:a="http://schemas.openxmlformats.org/drawingml/2006/main">
+              <a:graphicData uri="http://schemas.openxmlformats.org/drawingml/2006/picture">
+                <pic:pic xmlns:pic="http://schemas.openxmlformats.org/drawingml/2006/picture">
+                  <pic:nvPicPr>
+                    <pic:cNvPr id="52" name="Picture" descr=""/>
+                    <pic:cNvPicPr>
+                      <a:picLocks noChangeAspect="1" noChangeArrowheads="1"/>
+                    </pic:cNvPicPr>
+                  </pic:nvPicPr>
+                  <pic:blipFill>
+                    <a:blip r:embed="rId56"/>
+                    <a:stretch>
+                      <a:fillRect/>
+                    </a:stretch>
+                  </pic:blipFill>
+                  <pic:spPr bwMode="auto">
+                    <a:xfrm>
+                      <a:off x="0" y="0"/>
+                      <a:ext cx="5565775" cy="2406650"/>
+                    </a:xfrm>
+                    <a:prstGeom prst="rect">
+                      <a:avLst/>
+                    </a:prstGeom>
+                    <a:noFill/>
+                    <a:ln w="9525">
+                      <a:noFill/>
+                      <a:miter lim="800000"/>
+                      <a:headEnd/>
+                      <a:tailEnd/>
+                    </a:ln>
+                  </pic:spPr>
+                </pic:pic>
+              </a:graphicData>
+            </a:graphic>
+          </wp:anchor>
+        </w:drawing>
+      </w:r>
+    </w:p>
+    <w:p>
+      <w:pPr>
+        <w:pStyle w:val="Normal"/>
+        <w:shd w:fill="FFFFFF" w:val="clear"/>
+        <w:rPr>
+          <w:b/>
+          <w:bCs/>
+        </w:rPr>
+      </w:pPr>
+      <w:r>
+        <w:rPr>
+          <w:b/>
+          <w:bCs/>
+        </w:rPr>
+        <w:t>5.5.2</w:t>
+      </w:r>
+      <w:r>
+        <w:rPr>
+          <w:b/>
+          <w:bCs/>
+        </w:rPr>
+        <w:t>整理我们的文件夹</w:t>
+      </w:r>
+    </w:p>
+    <w:p>
+      <w:pPr>
+        <w:pStyle w:val="Normal"/>
+        <w:shd w:fill="FFFFFF" w:val="clear"/>
+        <w:rPr>
+          <w:b/>
+          <w:bCs/>
+        </w:rPr>
+      </w:pPr>
+      <w:r>
+        <w:rPr>
+          <w:b/>
+          <w:bCs/>
+        </w:rPr>
+        <w:t>5.5.3 Makefile</w:t>
+      </w:r>
+    </w:p>
+    <w:p>
+      <w:pPr>
+        <w:pStyle w:val="Normal"/>
+        <w:shd w:fill="FFFFFF" w:val="clear"/>
+        <w:rPr/>
+      </w:pPr>
+      <w:r>
+        <w:rPr/>
+      </w:r>
+    </w:p>
+    <w:p>
+      <w:pPr>
+        <w:pStyle w:val="Normal"/>
+        <w:shd w:fill="FFFFFF" w:val="clear"/>
+        <w:rPr/>
+      </w:pPr>
+      <w:r>
+        <w:rPr/>
       </w:r>
     </w:p>
     <w:p>

</xml_diff>

<commit_message>
Chapter 5.5.4 configure 8259A irq, test keyboard irq
Signed-off-by: wujian <wujian@smartisan.com>
</commit_message>
<xml_diff>
--- a/自己动手写操作系统笔记.docx
+++ b/自己动手写操作系统笔记.docx
@@ -10157,7 +10157,7 @@
     <w:tbl>
       <w:tblPr>
         <w:jc w:val="left"/>
-        <w:tblInd w:w="0" w:type="dxa"/>
+        <w:tblInd w:w="-2" w:type="dxa"/>
         <w:tblBorders>
           <w:top w:val="single" w:sz="2" w:space="0" w:color="000001"/>
           <w:left w:val="single" w:sz="2" w:space="0" w:color="000001"/>
@@ -20215,7 +20215,7 @@
     <w:tbl>
       <w:tblPr>
         <w:jc w:val="left"/>
-        <w:tblInd w:w="15" w:type="dxa"/>
+        <w:tblInd w:w="12" w:type="dxa"/>
         <w:tblBorders>
           <w:top w:val="single" w:sz="2" w:space="0" w:color="000001"/>
           <w:left w:val="single" w:sz="2" w:space="0" w:color="000001"/>
@@ -20226,7 +20226,7 @@
         </w:tblBorders>
         <w:tblCellMar>
           <w:top w:w="55" w:type="dxa"/>
-          <w:left w:w="0" w:type="dxa"/>
+          <w:left w:w="-2" w:type="dxa"/>
           <w:bottom w:w="55" w:type="dxa"/>
           <w:right w:w="55" w:type="dxa"/>
         </w:tblCellMar>
@@ -20253,7 +20253,7 @@
             </w:tcBorders>
             <w:shd w:fill="FFFFFF" w:val="clear"/>
             <w:tcMar>
-              <w:left w:w="0" w:type="dxa"/>
+              <w:left w:w="-2" w:type="dxa"/>
             </w:tcMar>
           </w:tcPr>
           <w:p>
@@ -20281,7 +20281,7 @@
             </w:tcBorders>
             <w:shd w:fill="FFFFFF" w:val="clear"/>
             <w:tcMar>
-              <w:left w:w="0" w:type="dxa"/>
+              <w:left w:w="-2" w:type="dxa"/>
             </w:tcMar>
           </w:tcPr>
           <w:p>
@@ -20309,7 +20309,7 @@
             </w:tcBorders>
             <w:shd w:fill="FFFFFF" w:val="clear"/>
             <w:tcMar>
-              <w:left w:w="0" w:type="dxa"/>
+              <w:left w:w="-2" w:type="dxa"/>
             </w:tcMar>
           </w:tcPr>
           <w:p>
@@ -20350,7 +20350,7 @@
             </w:tcBorders>
             <w:shd w:fill="FFFFFF" w:val="clear"/>
             <w:tcMar>
-              <w:left w:w="0" w:type="dxa"/>
+              <w:left w:w="-2" w:type="dxa"/>
             </w:tcMar>
           </w:tcPr>
           <w:p>
@@ -20378,7 +20378,7 @@
             </w:tcBorders>
             <w:shd w:fill="FFFFFF" w:val="clear"/>
             <w:tcMar>
-              <w:left w:w="0" w:type="dxa"/>
+              <w:left w:w="-2" w:type="dxa"/>
             </w:tcMar>
           </w:tcPr>
           <w:p>
@@ -20406,7 +20406,7 @@
             </w:tcBorders>
             <w:shd w:fill="FFFFFF" w:val="clear"/>
             <w:tcMar>
-              <w:left w:w="0" w:type="dxa"/>
+              <w:left w:w="-2" w:type="dxa"/>
             </w:tcMar>
           </w:tcPr>
           <w:p>
@@ -20439,7 +20439,7 @@
             </w:tcBorders>
             <w:shd w:fill="FFFFFF" w:val="clear"/>
             <w:tcMar>
-              <w:left w:w="0" w:type="dxa"/>
+              <w:left w:w="-2" w:type="dxa"/>
             </w:tcMar>
           </w:tcPr>
           <w:p>
@@ -20467,7 +20467,7 @@
             </w:tcBorders>
             <w:shd w:fill="FFFFFF" w:val="clear"/>
             <w:tcMar>
-              <w:left w:w="0" w:type="dxa"/>
+              <w:left w:w="-2" w:type="dxa"/>
             </w:tcMar>
           </w:tcPr>
           <w:p>
@@ -20495,7 +20495,7 @@
             </w:tcBorders>
             <w:shd w:fill="FFFFFF" w:val="clear"/>
             <w:tcMar>
-              <w:left w:w="0" w:type="dxa"/>
+              <w:left w:w="-2" w:type="dxa"/>
             </w:tcMar>
           </w:tcPr>
           <w:p>
@@ -20528,7 +20528,7 @@
             </w:tcBorders>
             <w:shd w:fill="FFFFFF" w:val="clear"/>
             <w:tcMar>
-              <w:left w:w="0" w:type="dxa"/>
+              <w:left w:w="-2" w:type="dxa"/>
             </w:tcMar>
           </w:tcPr>
           <w:p>
@@ -20556,7 +20556,7 @@
             </w:tcBorders>
             <w:shd w:fill="FFFFFF" w:val="clear"/>
             <w:tcMar>
-              <w:left w:w="0" w:type="dxa"/>
+              <w:left w:w="-2" w:type="dxa"/>
             </w:tcMar>
           </w:tcPr>
           <w:p>
@@ -20584,7 +20584,7 @@
             </w:tcBorders>
             <w:shd w:fill="FFFFFF" w:val="clear"/>
             <w:tcMar>
-              <w:left w:w="0" w:type="dxa"/>
+              <w:left w:w="-2" w:type="dxa"/>
             </w:tcMar>
           </w:tcPr>
           <w:p>
@@ -20617,7 +20617,7 @@
             </w:tcBorders>
             <w:shd w:fill="FFFFFF" w:val="clear"/>
             <w:tcMar>
-              <w:left w:w="0" w:type="dxa"/>
+              <w:left w:w="-2" w:type="dxa"/>
             </w:tcMar>
           </w:tcPr>
           <w:p>
@@ -20645,7 +20645,7 @@
             </w:tcBorders>
             <w:shd w:fill="FFFFFF" w:val="clear"/>
             <w:tcMar>
-              <w:left w:w="0" w:type="dxa"/>
+              <w:left w:w="-2" w:type="dxa"/>
             </w:tcMar>
           </w:tcPr>
           <w:p>
@@ -20673,7 +20673,7 @@
             </w:tcBorders>
             <w:shd w:fill="FFFFFF" w:val="clear"/>
             <w:tcMar>
-              <w:left w:w="0" w:type="dxa"/>
+              <w:left w:w="-2" w:type="dxa"/>
             </w:tcMar>
           </w:tcPr>
           <w:p>
@@ -20706,7 +20706,7 @@
             </w:tcBorders>
             <w:shd w:fill="FFFFFF" w:val="clear"/>
             <w:tcMar>
-              <w:left w:w="0" w:type="dxa"/>
+              <w:left w:w="-2" w:type="dxa"/>
             </w:tcMar>
           </w:tcPr>
           <w:p>
@@ -20734,7 +20734,7 @@
             </w:tcBorders>
             <w:shd w:fill="FFFFFF" w:val="clear"/>
             <w:tcMar>
-              <w:left w:w="0" w:type="dxa"/>
+              <w:left w:w="-2" w:type="dxa"/>
             </w:tcMar>
           </w:tcPr>
           <w:p>
@@ -20762,7 +20762,7 @@
             </w:tcBorders>
             <w:shd w:fill="FFFFFF" w:val="clear"/>
             <w:tcMar>
-              <w:left w:w="0" w:type="dxa"/>
+              <w:left w:w="-2" w:type="dxa"/>
             </w:tcMar>
           </w:tcPr>
           <w:p>
@@ -36479,7 +36479,7 @@
     <w:tbl>
       <w:tblPr>
         <w:jc w:val="left"/>
-        <w:tblInd w:w="34" w:type="dxa"/>
+        <w:tblInd w:w="32" w:type="dxa"/>
         <w:tblBorders>
           <w:top w:val="single" w:sz="2" w:space="0" w:color="000001"/>
           <w:left w:val="single" w:sz="2" w:space="0" w:color="000001"/>
@@ -36490,13 +36490,13 @@
         </w:tblBorders>
         <w:tblCellMar>
           <w:top w:w="55" w:type="dxa"/>
-          <w:left w:w="27" w:type="dxa"/>
+          <w:left w:w="24" w:type="dxa"/>
           <w:bottom w:w="55" w:type="dxa"/>
           <w:right w:w="55" w:type="dxa"/>
         </w:tblCellMar>
       </w:tblPr>
       <w:tblGrid>
-        <w:gridCol w:w="5099"/>
+        <w:gridCol w:w="5098"/>
         <w:gridCol w:w="5098"/>
       </w:tblGrid>
       <w:tr>
@@ -36505,7 +36505,7 @@
         </w:trPr>
         <w:tc>
           <w:tcPr>
-            <w:tcW w:w="5099" w:type="dxa"/>
+            <w:tcW w:w="5098" w:type="dxa"/>
             <w:tcBorders>
               <w:top w:val="single" w:sz="2" w:space="0" w:color="000001"/>
               <w:left w:val="single" w:sz="2" w:space="0" w:color="000001"/>
@@ -36516,7 +36516,7 @@
             </w:tcBorders>
             <w:shd w:fill="FFFFFF" w:val="clear"/>
             <w:tcMar>
-              <w:left w:w="27" w:type="dxa"/>
+              <w:left w:w="24" w:type="dxa"/>
             </w:tcMar>
           </w:tcPr>
           <w:p>
@@ -36544,7 +36544,7 @@
             </w:tcBorders>
             <w:shd w:fill="FFFFFF" w:val="clear"/>
             <w:tcMar>
-              <w:left w:w="27" w:type="dxa"/>
+              <w:left w:w="24" w:type="dxa"/>
             </w:tcMar>
           </w:tcPr>
           <w:p>
@@ -36566,7 +36566,7 @@
         </w:trPr>
         <w:tc>
           <w:tcPr>
-            <w:tcW w:w="5099" w:type="dxa"/>
+            <w:tcW w:w="5098" w:type="dxa"/>
             <w:tcBorders>
               <w:top w:val="nil"/>
               <w:left w:val="single" w:sz="2" w:space="0" w:color="000001"/>
@@ -36577,7 +36577,7 @@
             </w:tcBorders>
             <w:shd w:fill="FFFFFF" w:val="clear"/>
             <w:tcMar>
-              <w:left w:w="27" w:type="dxa"/>
+              <w:left w:w="24" w:type="dxa"/>
             </w:tcMar>
           </w:tcPr>
           <w:p>
@@ -36604,7 +36604,7 @@
             </w:tcBorders>
             <w:shd w:fill="FFFFFF" w:val="clear"/>
             <w:tcMar>
-              <w:left w:w="27" w:type="dxa"/>
+              <w:left w:w="24" w:type="dxa"/>
             </w:tcMar>
           </w:tcPr>
           <w:p>
@@ -36625,7 +36625,7 @@
         </w:trPr>
         <w:tc>
           <w:tcPr>
-            <w:tcW w:w="5099" w:type="dxa"/>
+            <w:tcW w:w="5098" w:type="dxa"/>
             <w:tcBorders>
               <w:top w:val="nil"/>
               <w:left w:val="single" w:sz="2" w:space="0" w:color="000001"/>
@@ -36636,7 +36636,7 @@
             </w:tcBorders>
             <w:shd w:fill="FFFFFF" w:val="clear"/>
             <w:tcMar>
-              <w:left w:w="27" w:type="dxa"/>
+              <w:left w:w="24" w:type="dxa"/>
             </w:tcMar>
           </w:tcPr>
           <w:p>
@@ -36663,7 +36663,7 @@
             </w:tcBorders>
             <w:shd w:fill="FFFFFF" w:val="clear"/>
             <w:tcMar>
-              <w:left w:w="27" w:type="dxa"/>
+              <w:left w:w="24" w:type="dxa"/>
             </w:tcMar>
           </w:tcPr>
           <w:p>
@@ -36684,7 +36684,7 @@
         </w:trPr>
         <w:tc>
           <w:tcPr>
-            <w:tcW w:w="5099" w:type="dxa"/>
+            <w:tcW w:w="5098" w:type="dxa"/>
             <w:tcBorders>
               <w:top w:val="nil"/>
               <w:left w:val="single" w:sz="2" w:space="0" w:color="000001"/>
@@ -36695,7 +36695,7 @@
             </w:tcBorders>
             <w:shd w:fill="FFFFFF" w:val="clear"/>
             <w:tcMar>
-              <w:left w:w="27" w:type="dxa"/>
+              <w:left w:w="24" w:type="dxa"/>
             </w:tcMar>
           </w:tcPr>
           <w:p>
@@ -36722,7 +36722,7 @@
             </w:tcBorders>
             <w:shd w:fill="FFFFFF" w:val="clear"/>
             <w:tcMar>
-              <w:left w:w="27" w:type="dxa"/>
+              <w:left w:w="24" w:type="dxa"/>
             </w:tcMar>
           </w:tcPr>
           <w:p>
@@ -36743,7 +36743,7 @@
         </w:trPr>
         <w:tc>
           <w:tcPr>
-            <w:tcW w:w="5099" w:type="dxa"/>
+            <w:tcW w:w="5098" w:type="dxa"/>
             <w:tcBorders>
               <w:top w:val="nil"/>
               <w:left w:val="single" w:sz="2" w:space="0" w:color="000001"/>
@@ -36754,7 +36754,7 @@
             </w:tcBorders>
             <w:shd w:fill="FFFFFF" w:val="clear"/>
             <w:tcMar>
-              <w:left w:w="27" w:type="dxa"/>
+              <w:left w:w="24" w:type="dxa"/>
             </w:tcMar>
           </w:tcPr>
           <w:p>
@@ -36781,7 +36781,7 @@
             </w:tcBorders>
             <w:shd w:fill="FFFFFF" w:val="clear"/>
             <w:tcMar>
-              <w:left w:w="27" w:type="dxa"/>
+              <w:left w:w="24" w:type="dxa"/>
             </w:tcMar>
           </w:tcPr>
           <w:p>
@@ -36802,7 +36802,7 @@
         </w:trPr>
         <w:tc>
           <w:tcPr>
-            <w:tcW w:w="5099" w:type="dxa"/>
+            <w:tcW w:w="5098" w:type="dxa"/>
             <w:tcBorders>
               <w:top w:val="nil"/>
               <w:left w:val="single" w:sz="2" w:space="0" w:color="000001"/>
@@ -36813,7 +36813,7 @@
             </w:tcBorders>
             <w:shd w:fill="FFFFFF" w:val="clear"/>
             <w:tcMar>
-              <w:left w:w="27" w:type="dxa"/>
+              <w:left w:w="24" w:type="dxa"/>
             </w:tcMar>
           </w:tcPr>
           <w:p>
@@ -36840,7 +36840,7 @@
             </w:tcBorders>
             <w:shd w:fill="FFFFFF" w:val="clear"/>
             <w:tcMar>
-              <w:left w:w="27" w:type="dxa"/>
+              <w:left w:w="24" w:type="dxa"/>
             </w:tcMar>
           </w:tcPr>
           <w:p>
@@ -36861,7 +36861,7 @@
         </w:trPr>
         <w:tc>
           <w:tcPr>
-            <w:tcW w:w="5099" w:type="dxa"/>
+            <w:tcW w:w="5098" w:type="dxa"/>
             <w:tcBorders>
               <w:top w:val="nil"/>
               <w:left w:val="single" w:sz="2" w:space="0" w:color="000001"/>
@@ -36872,7 +36872,7 @@
             </w:tcBorders>
             <w:shd w:fill="FFFFFF" w:val="clear"/>
             <w:tcMar>
-              <w:left w:w="27" w:type="dxa"/>
+              <w:left w:w="24" w:type="dxa"/>
             </w:tcMar>
           </w:tcPr>
           <w:p>
@@ -36899,7 +36899,7 @@
             </w:tcBorders>
             <w:shd w:fill="FFFFFF" w:val="clear"/>
             <w:tcMar>
-              <w:left w:w="27" w:type="dxa"/>
+              <w:left w:w="24" w:type="dxa"/>
             </w:tcMar>
           </w:tcPr>
           <w:p>
@@ -50672,7 +50672,7 @@
       <w:r>
         <w:rPr/>
         <w:drawing>
-          <wp:anchor behindDoc="0" distT="0" distB="0" distL="0" distR="0" simplePos="0" locked="0" layoutInCell="1" allowOverlap="1" relativeHeight="52">
+          <wp:anchor behindDoc="0" distT="0" distB="0" distL="0" distR="0" simplePos="0" locked="0" layoutInCell="1" allowOverlap="1" relativeHeight="51">
             <wp:simplePos x="0" y="0"/>
             <wp:positionH relativeFrom="column">
               <wp:posOffset>457835</wp:posOffset>
@@ -50753,6 +50753,16 @@
       <w:pPr>
         <w:pStyle w:val="Normal"/>
         <w:shd w:fill="FFFFFF" w:val="clear"/>
+        <w:rPr/>
+      </w:pPr>
+      <w:r>
+        <w:rPr/>
+      </w:r>
+    </w:p>
+    <w:p>
+      <w:pPr>
+        <w:pStyle w:val="Normal"/>
+        <w:shd w:fill="FFFFFF" w:val="clear"/>
         <w:rPr>
           <w:b/>
           <w:bCs/>
@@ -50770,120 +50780,2992 @@
       <w:pPr>
         <w:pStyle w:val="Normal"/>
         <w:shd w:fill="FFFFFF" w:val="clear"/>
-        <w:rPr/>
-      </w:pPr>
-      <w:r>
-        <w:rPr/>
-      </w:r>
-    </w:p>
-    <w:p>
-      <w:pPr>
-        <w:pStyle w:val="Normal"/>
-        <w:shd w:fill="FFFFFF" w:val="clear"/>
-        <w:rPr/>
-      </w:pPr>
-      <w:r>
-        <w:rPr/>
-      </w:r>
-    </w:p>
-    <w:p>
-      <w:pPr>
-        <w:pStyle w:val="Normal"/>
-        <w:shd w:fill="FFFFFF" w:val="clear"/>
-        <w:rPr/>
-      </w:pPr>
-      <w:r>
-        <w:rPr/>
-      </w:r>
-    </w:p>
-    <w:p>
-      <w:pPr>
-        <w:pStyle w:val="Normal"/>
-        <w:shd w:fill="FFFFFF" w:val="clear"/>
-        <w:rPr/>
-      </w:pPr>
-      <w:r>
-        <w:rPr/>
-      </w:r>
-    </w:p>
-    <w:p>
-      <w:pPr>
-        <w:pStyle w:val="Normal"/>
-        <w:shd w:fill="FFFFFF" w:val="clear"/>
-        <w:rPr/>
-      </w:pPr>
-      <w:r>
-        <w:rPr/>
-      </w:r>
-    </w:p>
-    <w:p>
-      <w:pPr>
-        <w:pStyle w:val="Normal"/>
-        <w:shd w:fill="FFFFFF" w:val="clear"/>
-        <w:rPr/>
-      </w:pPr>
-      <w:r>
-        <w:rPr/>
-      </w:r>
-    </w:p>
-    <w:p>
-      <w:pPr>
-        <w:pStyle w:val="Normal"/>
-        <w:shd w:fill="FFFFFF" w:val="clear"/>
-        <w:rPr/>
-      </w:pPr>
-      <w:r>
-        <w:rPr/>
-      </w:r>
-    </w:p>
-    <w:p>
-      <w:pPr>
-        <w:pStyle w:val="Normal"/>
-        <w:shd w:fill="FFFFFF" w:val="clear"/>
-        <w:rPr/>
-      </w:pPr>
-      <w:r>
-        <w:rPr/>
-      </w:r>
-    </w:p>
-    <w:p>
-      <w:pPr>
-        <w:pStyle w:val="Normal"/>
-        <w:shd w:fill="FFFFFF" w:val="clear"/>
-        <w:rPr/>
-      </w:pPr>
-      <w:r>
-        <w:rPr/>
-      </w:r>
-    </w:p>
-    <w:p>
-      <w:pPr>
-        <w:pStyle w:val="Normal"/>
-        <w:shd w:fill="FFFFFF" w:val="clear"/>
-        <w:rPr/>
-      </w:pPr>
-      <w:r>
-        <w:rPr/>
-      </w:r>
-    </w:p>
-    <w:p>
-      <w:pPr>
-        <w:pStyle w:val="Normal"/>
-        <w:shd w:fill="FFFFFF" w:val="clear"/>
-        <w:rPr/>
-      </w:pPr>
-      <w:r>
-        <w:rPr/>
-      </w:r>
-    </w:p>
-    <w:p>
-      <w:pPr>
-        <w:pStyle w:val="Normal"/>
-        <w:shd w:fill="FFFFFF" w:val="clear"/>
-        <w:rPr/>
-      </w:pPr>
-      <w:r>
-        <w:rPr/>
+        <w:rPr>
+          <w:b/>
+          <w:bCs/>
+        </w:rPr>
+      </w:pPr>
+      <w:r>
+        <w:rPr>
+          <w:b/>
+          <w:bCs/>
+        </w:rPr>
+      </w:r>
+    </w:p>
+    <w:p>
+      <w:pPr>
+        <w:pStyle w:val="Normal"/>
+        <w:shd w:fill="FFFFFF" w:val="clear"/>
+        <w:rPr>
+          <w:b/>
+          <w:bCs/>
+        </w:rPr>
+      </w:pPr>
+      <w:r>
+        <w:rPr>
+          <w:b/>
+          <w:bCs/>
+        </w:rPr>
+      </w:r>
+    </w:p>
+    <w:p>
+      <w:pPr>
+        <w:pStyle w:val="Normal"/>
+        <w:shd w:fill="FFFFFF" w:val="clear"/>
+        <w:rPr>
+          <w:b/>
+          <w:bCs/>
+        </w:rPr>
+      </w:pPr>
+      <w:r>
+        <w:rPr>
+          <w:b/>
+          <w:bCs/>
+        </w:rPr>
+      </w:r>
+    </w:p>
+    <w:p>
+      <w:pPr>
+        <w:pStyle w:val="Normal"/>
+        <w:shd w:fill="FFFFFF" w:val="clear"/>
+        <w:rPr>
+          <w:b/>
+          <w:bCs/>
+        </w:rPr>
+      </w:pPr>
+      <w:r>
+        <w:rPr>
+          <w:b/>
+          <w:bCs/>
+        </w:rPr>
+      </w:r>
+    </w:p>
+    <w:p>
+      <w:pPr>
+        <w:pStyle w:val="Normal"/>
+        <w:shd w:fill="FFFFFF" w:val="clear"/>
+        <w:rPr>
+          <w:b/>
+          <w:bCs/>
+        </w:rPr>
+      </w:pPr>
+      <w:r>
+        <w:rPr>
+          <w:b/>
+          <w:bCs/>
+        </w:rPr>
+        <w:t>5.5.4</w:t>
+      </w:r>
+      <w:r>
+        <w:rPr>
+          <w:b/>
+          <w:bCs/>
+        </w:rPr>
+        <w:t>添加中断处理</w:t>
+      </w:r>
+    </w:p>
+    <w:p>
+      <w:pPr>
+        <w:pStyle w:val="Normal"/>
+        <w:shd w:fill="FFFFFF" w:val="clear"/>
+        <w:rPr/>
+      </w:pPr>
+      <w:r>
+        <w:rPr/>
+        <w:tab/>
+      </w:r>
+      <w:r>
+        <w:rPr/>
+        <w:t>设置</w:t>
+      </w:r>
+      <w:r>
+        <w:rPr/>
+        <w:t>8259A</w:t>
+      </w:r>
+      <w:r>
+        <w:rPr/>
+        <w:t>和建立</w:t>
+      </w:r>
+      <w:r>
+        <w:rPr/>
+        <w:t>IDT</w:t>
+      </w:r>
+      <w:r>
+        <w:rPr/>
+        <w:t>，我们先来写一个函数设置</w:t>
+      </w:r>
+      <w:r>
+        <w:rPr/>
+        <w:t>8259A</w:t>
+      </w:r>
+      <w:r>
+        <w:rPr/>
+        <w:t>。</w:t>
+      </w:r>
+    </w:p>
+    <w:p>
+      <w:pPr>
+        <w:pStyle w:val="Normal"/>
+        <w:shd w:fill="FFFFFF" w:val="clear"/>
+        <w:rPr/>
+      </w:pPr>
+      <w:r>
+        <w:rPr/>
+        <w:tab/>
+      </w:r>
+      <w:r>
+        <w:rPr/>
+        <w:t>代码</w:t>
+      </w:r>
+      <w:r>
+        <w:rPr/>
+        <w:t>5-40</w:t>
+      </w:r>
+      <w:r>
+        <w:rPr/>
+        <w:t>，</w:t>
+      </w:r>
+      <w:r>
+        <w:rPr/>
+        <w:t>chapter5/i/kernel/i8259.c</w:t>
+      </w:r>
+    </w:p>
+    <w:p>
+      <w:pPr>
+        <w:pStyle w:val="Normal"/>
+        <w:shd w:fill="DDDDDD" w:val="clear"/>
+        <w:rPr/>
+      </w:pPr>
+      <w:r>
+        <w:rPr/>
+        <w:t>#include "type.h"</w:t>
+      </w:r>
+    </w:p>
+    <w:p>
+      <w:pPr>
+        <w:pStyle w:val="Normal"/>
+        <w:shd w:fill="DDDDDD" w:val="clear"/>
+        <w:rPr/>
+      </w:pPr>
+      <w:r>
+        <w:rPr/>
+        <w:t>#include "const.h"</w:t>
+      </w:r>
+    </w:p>
+    <w:p>
+      <w:pPr>
+        <w:pStyle w:val="Normal"/>
+        <w:shd w:fill="DDDDDD" w:val="clear"/>
+        <w:rPr/>
+      </w:pPr>
+      <w:r>
+        <w:rPr/>
+        <w:t>#include "protect.h"</w:t>
+      </w:r>
+    </w:p>
+    <w:p>
+      <w:pPr>
+        <w:pStyle w:val="Normal"/>
+        <w:shd w:fill="DDDDDD" w:val="clear"/>
+        <w:rPr/>
+      </w:pPr>
+      <w:r>
+        <w:rPr/>
+        <w:t>#include "proto.h"</w:t>
+      </w:r>
+    </w:p>
+    <w:p>
+      <w:pPr>
+        <w:pStyle w:val="Normal"/>
+        <w:shd w:fill="DDDDDD" w:val="clear"/>
+        <w:rPr/>
+      </w:pPr>
+      <w:r>
+        <w:rPr/>
+      </w:r>
+    </w:p>
+    <w:p>
+      <w:pPr>
+        <w:pStyle w:val="Normal"/>
+        <w:shd w:fill="DDDDDD" w:val="clear"/>
+        <w:rPr/>
+      </w:pPr>
+      <w:r>
+        <w:rPr/>
+      </w:r>
+    </w:p>
+    <w:p>
+      <w:pPr>
+        <w:pStyle w:val="Normal"/>
+        <w:shd w:fill="DDDDDD" w:val="clear"/>
+        <w:rPr/>
+      </w:pPr>
+      <w:r>
+        <w:rPr/>
+        <w:t>/*======================================================================*</w:t>
+      </w:r>
+    </w:p>
+    <w:p>
+      <w:pPr>
+        <w:pStyle w:val="Normal"/>
+        <w:shd w:fill="DDDDDD" w:val="clear"/>
+        <w:rPr/>
+      </w:pPr>
+      <w:r>
+        <w:rPr/>
+        <w:t xml:space="preserve">                            </w:t>
+      </w:r>
+      <w:r>
+        <w:rPr/>
+        <w:t>init_8259A</w:t>
+      </w:r>
+    </w:p>
+    <w:p>
+      <w:pPr>
+        <w:pStyle w:val="Normal"/>
+        <w:shd w:fill="DDDDDD" w:val="clear"/>
+        <w:rPr/>
+      </w:pPr>
+      <w:r>
+        <w:rPr/>
+        <w:t xml:space="preserve"> </w:t>
+      </w:r>
+      <w:r>
+        <w:rPr/>
+        <w:t>*======================================================================*/</w:t>
+      </w:r>
+    </w:p>
+    <w:p>
+      <w:pPr>
+        <w:pStyle w:val="Normal"/>
+        <w:shd w:fill="DDDDDD" w:val="clear"/>
+        <w:rPr/>
+      </w:pPr>
+      <w:r>
+        <w:rPr/>
+        <w:t>PUBLIC void init_8259A()</w:t>
+      </w:r>
+    </w:p>
+    <w:p>
+      <w:pPr>
+        <w:pStyle w:val="Normal"/>
+        <w:shd w:fill="DDDDDD" w:val="clear"/>
+        <w:rPr/>
+      </w:pPr>
+      <w:r>
+        <w:rPr/>
+        <w:t>{</w:t>
+      </w:r>
+    </w:p>
+    <w:p>
+      <w:pPr>
+        <w:pStyle w:val="Normal"/>
+        <w:shd w:fill="DDDDDD" w:val="clear"/>
+        <w:rPr/>
+      </w:pPr>
+      <w:r>
+        <w:rPr/>
+        <w:t xml:space="preserve">    </w:t>
+      </w:r>
+      <w:r>
+        <w:rPr/>
+        <w:t>out_byte(INT_M_CTL, 0x11);          // Master 8259, ICW1.</w:t>
+      </w:r>
+    </w:p>
+    <w:p>
+      <w:pPr>
+        <w:pStyle w:val="Normal"/>
+        <w:shd w:fill="DDDDDD" w:val="clear"/>
+        <w:rPr/>
+      </w:pPr>
+      <w:r>
+        <w:rPr/>
+        <w:t xml:space="preserve">    </w:t>
+      </w:r>
+      <w:r>
+        <w:rPr/>
+        <w:t>out_byte(INT_S_CTL, 0x11);          // Slave  8259, ICW1.</w:t>
+      </w:r>
+    </w:p>
+    <w:p>
+      <w:pPr>
+        <w:pStyle w:val="Normal"/>
+        <w:shd w:fill="DDDDDD" w:val="clear"/>
+        <w:rPr/>
+      </w:pPr>
+      <w:r>
+        <w:rPr/>
+        <w:t xml:space="preserve">    </w:t>
+      </w:r>
+      <w:r>
+        <w:rPr/>
+        <w:t xml:space="preserve">out_byte(INT_M_CTLMASK, INT_VECTOR_IRQ0);   // Master 8259, ICW2. </w:t>
+      </w:r>
+      <w:r>
+        <w:rPr/>
+        <w:t xml:space="preserve">设置 </w:t>
+      </w:r>
+      <w:r>
+        <w:rPr/>
+        <w:t>'</w:t>
+      </w:r>
+      <w:r>
+        <w:rPr/>
+        <w:t>主</w:t>
+      </w:r>
+      <w:r>
+        <w:rPr/>
+        <w:t xml:space="preserve">8259' </w:t>
+      </w:r>
+      <w:r>
+        <w:rPr/>
+        <w:t xml:space="preserve">的中断入口地址为 </w:t>
+      </w:r>
+      <w:r>
+        <w:rPr/>
+        <w:t>0x20.</w:t>
+      </w:r>
+    </w:p>
+    <w:p>
+      <w:pPr>
+        <w:pStyle w:val="Normal"/>
+        <w:shd w:fill="DDDDDD" w:val="clear"/>
+        <w:rPr/>
+      </w:pPr>
+      <w:r>
+        <w:rPr/>
+        <w:t xml:space="preserve">    </w:t>
+      </w:r>
+      <w:r>
+        <w:rPr/>
+        <w:t xml:space="preserve">out_byte(INT_S_CTLMASK, INT_VECTOR_IRQ8);   // Slave  8259, ICW2. </w:t>
+      </w:r>
+      <w:r>
+        <w:rPr/>
+        <w:t xml:space="preserve">设置 </w:t>
+      </w:r>
+      <w:r>
+        <w:rPr/>
+        <w:t>'</w:t>
+      </w:r>
+      <w:r>
+        <w:rPr/>
+        <w:t>从</w:t>
+      </w:r>
+      <w:r>
+        <w:rPr/>
+        <w:t xml:space="preserve">8259' </w:t>
+      </w:r>
+      <w:r>
+        <w:rPr/>
+        <w:t xml:space="preserve">的中断入口地址为 </w:t>
+      </w:r>
+      <w:r>
+        <w:rPr/>
+        <w:t>0x28</w:t>
+      </w:r>
+    </w:p>
+    <w:p>
+      <w:pPr>
+        <w:pStyle w:val="Normal"/>
+        <w:shd w:fill="DDDDDD" w:val="clear"/>
+        <w:rPr/>
+      </w:pPr>
+      <w:r>
+        <w:rPr/>
+        <w:t xml:space="preserve">    </w:t>
+      </w:r>
+      <w:r>
+        <w:rPr/>
+        <w:t xml:space="preserve">out_byte(INT_M_CTLMASK, 0x4);           // Master 8259, ICW3. IR2 </w:t>
+      </w:r>
+      <w:r>
+        <w:rPr/>
+        <w:t xml:space="preserve">对应 </w:t>
+      </w:r>
+      <w:r>
+        <w:rPr/>
+        <w:t>'</w:t>
+      </w:r>
+      <w:r>
+        <w:rPr/>
+        <w:t>从</w:t>
+      </w:r>
+      <w:r>
+        <w:rPr/>
+        <w:t>8259'.</w:t>
+      </w:r>
+    </w:p>
+    <w:p>
+      <w:pPr>
+        <w:pStyle w:val="Normal"/>
+        <w:shd w:fill="DDDDDD" w:val="clear"/>
+        <w:rPr/>
+      </w:pPr>
+      <w:r>
+        <w:rPr/>
+        <w:t xml:space="preserve">    </w:t>
+      </w:r>
+      <w:r>
+        <w:rPr/>
+        <w:t xml:space="preserve">out_byte(INT_S_CTLMASK, 0x2);           // Slave  8259, ICW3. </w:t>
+      </w:r>
+      <w:r>
+        <w:rPr/>
+        <w:t xml:space="preserve">对应 </w:t>
+      </w:r>
+      <w:r>
+        <w:rPr/>
+        <w:t>'</w:t>
+      </w:r>
+      <w:r>
+        <w:rPr/>
+        <w:t>主</w:t>
+      </w:r>
+      <w:r>
+        <w:rPr/>
+        <w:t xml:space="preserve">8259' </w:t>
+      </w:r>
+      <w:r>
+        <w:rPr/>
+        <w:t xml:space="preserve">的 </w:t>
+      </w:r>
+      <w:r>
+        <w:rPr/>
+        <w:t>IR2.</w:t>
+      </w:r>
+    </w:p>
+    <w:p>
+      <w:pPr>
+        <w:pStyle w:val="Normal"/>
+        <w:shd w:fill="DDDDDD" w:val="clear"/>
+        <w:rPr/>
+      </w:pPr>
+      <w:r>
+        <w:rPr/>
+        <w:t xml:space="preserve">    </w:t>
+      </w:r>
+      <w:r>
+        <w:rPr/>
+        <w:t>out_byte(INT_M_CTLMASK, 0x1);           // Master 8259, ICW4.</w:t>
+      </w:r>
+    </w:p>
+    <w:p>
+      <w:pPr>
+        <w:pStyle w:val="Normal"/>
+        <w:shd w:fill="DDDDDD" w:val="clear"/>
+        <w:rPr/>
+      </w:pPr>
+      <w:r>
+        <w:rPr/>
+        <w:t xml:space="preserve">    </w:t>
+      </w:r>
+      <w:r>
+        <w:rPr/>
+        <w:t>out_byte(INT_S_CTLMASK, 0x1);           // Slave  8259, ICW4.</w:t>
+      </w:r>
+    </w:p>
+    <w:p>
+      <w:pPr>
+        <w:pStyle w:val="Normal"/>
+        <w:shd w:fill="DDDDDD" w:val="clear"/>
+        <w:rPr/>
+      </w:pPr>
+      <w:r>
+        <w:rPr/>
+      </w:r>
+    </w:p>
+    <w:p>
+      <w:pPr>
+        <w:pStyle w:val="Normal"/>
+        <w:shd w:fill="DDDDDD" w:val="clear"/>
+        <w:rPr/>
+      </w:pPr>
+      <w:r>
+        <w:rPr/>
+        <w:t xml:space="preserve">    </w:t>
+      </w:r>
+      <w:r>
+        <w:rPr/>
+        <w:t xml:space="preserve">out_byte(INT_M_CTLMASK, 0xFD);  // Master 8259, OCW1. </w:t>
+      </w:r>
+    </w:p>
+    <w:p>
+      <w:pPr>
+        <w:pStyle w:val="Normal"/>
+        <w:shd w:fill="DDDDDD" w:val="clear"/>
+        <w:rPr/>
+      </w:pPr>
+      <w:r>
+        <w:rPr/>
+        <w:t xml:space="preserve">    </w:t>
+      </w:r>
+      <w:r>
+        <w:rPr/>
+        <w:t xml:space="preserve">out_byte(INT_S_CTLMASK, 0xFF);  // Slave  8259, OCW1. </w:t>
+      </w:r>
+    </w:p>
+    <w:p>
+      <w:pPr>
+        <w:pStyle w:val="Normal"/>
+        <w:shd w:fill="DDDDDD" w:val="clear"/>
+        <w:rPr/>
+      </w:pPr>
+      <w:r>
+        <w:rPr/>
+        <w:t>}</w:t>
+      </w:r>
+    </w:p>
+    <w:p>
+      <w:pPr>
+        <w:pStyle w:val="Normal"/>
+        <w:shd w:fill="FFFFFF" w:val="clear"/>
+        <w:rPr/>
+      </w:pPr>
+      <w:r>
+        <w:rPr/>
+        <w:tab/>
+      </w:r>
+      <w:r>
+        <w:rPr/>
+        <w:t>我们把初始化</w:t>
+      </w:r>
+      <w:r>
+        <w:rPr/>
+        <w:t>8259A</w:t>
+      </w:r>
+      <w:r>
+        <w:rPr/>
+        <w:t>的函数命名为</w:t>
+      </w:r>
+      <w:r>
+        <w:rPr/>
+        <w:t>init_8259A</w:t>
+      </w:r>
+      <w:r>
+        <w:rPr/>
+        <w:t>，它本质上跟第三章中的代码</w:t>
+      </w:r>
+      <w:r>
+        <w:rPr/>
+        <w:t>3-38</w:t>
+      </w:r>
+      <w:r>
+        <w:rPr/>
+        <w:t>是一样的，只是由汇编代码转换成</w:t>
+      </w:r>
+      <w:r>
+        <w:rPr/>
+        <w:t>C</w:t>
+      </w:r>
+      <w:r>
+        <w:rPr/>
+        <w:t>代码，而且对应的端口被定义成宏。宏定义见代码</w:t>
+      </w:r>
+      <w:r>
+        <w:rPr/>
+        <w:t>5-41</w:t>
+      </w:r>
+      <w:r>
+        <w:rPr/>
+        <w:t>和</w:t>
+      </w:r>
+      <w:r>
+        <w:rPr/>
+        <w:t>5-42</w:t>
+      </w:r>
+      <w:r>
+        <w:rPr/>
+        <w:t>。</w:t>
+      </w:r>
+    </w:p>
+    <w:p>
+      <w:pPr>
+        <w:pStyle w:val="Normal"/>
+        <w:shd w:fill="FFFFFF" w:val="clear"/>
+        <w:rPr/>
+      </w:pPr>
+      <w:r>
+        <w:rPr/>
+        <w:tab/>
+      </w:r>
+      <w:r>
+        <w:rPr/>
+        <w:t>代码</w:t>
+      </w:r>
+      <w:r>
+        <w:rPr/>
+        <w:t>5-41</w:t>
+      </w:r>
+      <w:r>
+        <w:rPr/>
+        <w:t>，</w:t>
+      </w:r>
+      <w:r>
+        <w:rPr/>
+        <w:t>chapter5/i/include/const.h</w:t>
+      </w:r>
+    </w:p>
+    <w:p>
+      <w:pPr>
+        <w:pStyle w:val="Normal"/>
+        <w:shd w:fill="DDDDDD" w:val="clear"/>
+        <w:rPr/>
+      </w:pPr>
+      <w:r>
+        <w:rPr/>
+        <w:t>/* 8259A interrupt controller ports. */</w:t>
+      </w:r>
+    </w:p>
+    <w:p>
+      <w:pPr>
+        <w:pStyle w:val="Normal"/>
+        <w:shd w:fill="DDDDDD" w:val="clear"/>
+        <w:rPr/>
+      </w:pPr>
+      <w:r>
+        <w:rPr/>
+        <w:t>#define INT_M_CTL   0x20    /* I/O port for interrupt controller         &lt;Master&gt; */</w:t>
+      </w:r>
+    </w:p>
+    <w:p>
+      <w:pPr>
+        <w:pStyle w:val="Normal"/>
+        <w:shd w:fill="DDDDDD" w:val="clear"/>
+        <w:rPr/>
+      </w:pPr>
+      <w:r>
+        <w:rPr/>
+        <w:t>#define INT_M_CTLMASK   0x21    /* setting bits in this port disables ints   &lt;Master&gt; */</w:t>
+      </w:r>
+    </w:p>
+    <w:p>
+      <w:pPr>
+        <w:pStyle w:val="Normal"/>
+        <w:shd w:fill="DDDDDD" w:val="clear"/>
+        <w:rPr/>
+      </w:pPr>
+      <w:r>
+        <w:rPr/>
+        <w:t>#define INT_S_CTL   0xA0    /* I/O port for second interrupt controller  &lt;Slave&gt;  */</w:t>
+      </w:r>
+    </w:p>
+    <w:p>
+      <w:pPr>
+        <w:pStyle w:val="Normal"/>
+        <w:shd w:fill="DDDDDD" w:val="clear"/>
+        <w:rPr/>
+      </w:pPr>
+      <w:r>
+        <w:rPr/>
+        <w:t>#define INT_S_CTLMASK   0xA1    /* setting bits in this port disables ints   &lt;Slave&gt;  */</w:t>
+      </w:r>
+    </w:p>
+    <w:p>
+      <w:pPr>
+        <w:pStyle w:val="Normal"/>
+        <w:shd w:fill="FFFFFF" w:val="clear"/>
+        <w:rPr/>
+      </w:pPr>
+      <w:r>
+        <w:rPr/>
+        <w:tab/>
+      </w:r>
+      <w:r>
+        <w:rPr/>
+        <w:t>代码</w:t>
+      </w:r>
+      <w:r>
+        <w:rPr/>
+        <w:t>5-42</w:t>
+      </w:r>
+      <w:r>
+        <w:rPr/>
+        <w:t>，</w:t>
+      </w:r>
+      <w:r>
+        <w:rPr/>
+        <w:t>include/protect.h</w:t>
+      </w:r>
+    </w:p>
+    <w:p>
+      <w:pPr>
+        <w:pStyle w:val="Normal"/>
+        <w:shd w:fill="DDDDDD" w:val="clear"/>
+        <w:rPr/>
+      </w:pPr>
+      <w:r>
+        <w:rPr/>
+        <w:t xml:space="preserve">/* </w:t>
+      </w:r>
+      <w:r>
+        <w:rPr/>
+        <w:t xml:space="preserve">中断向量 </w:t>
+      </w:r>
+      <w:r>
+        <w:rPr/>
+        <w:t>*/</w:t>
+      </w:r>
+    </w:p>
+    <w:p>
+      <w:pPr>
+        <w:pStyle w:val="Normal"/>
+        <w:shd w:fill="DDDDDD" w:val="clear"/>
+        <w:rPr/>
+      </w:pPr>
+      <w:r>
+        <w:rPr/>
+        <w:t>#define INT_VECTOR_IRQ0         0x20</w:t>
+      </w:r>
+    </w:p>
+    <w:p>
+      <w:pPr>
+        <w:pStyle w:val="Normal"/>
+        <w:shd w:fill="DDDDDD" w:val="clear"/>
+        <w:rPr/>
+      </w:pPr>
+      <w:r>
+        <w:rPr/>
+        <w:t>#define INT_VECTOR_IRQ8         0x28</w:t>
+      </w:r>
+    </w:p>
+    <w:p>
+      <w:pPr>
+        <w:pStyle w:val="Normal"/>
+        <w:shd w:fill="FFFFFF" w:val="clear"/>
+        <w:rPr/>
+      </w:pPr>
+      <w:r>
+        <w:rPr/>
+        <w:tab/>
+      </w:r>
+      <w:r>
+        <w:rPr/>
+        <w:t>函数</w:t>
+      </w:r>
+      <w:r>
+        <w:rPr/>
+        <w:t>init_</w:t>
+      </w:r>
+      <w:r>
+        <w:rPr/>
+        <w:t>8259A</w:t>
+      </w:r>
+      <w:r>
+        <w:rPr/>
+        <w:t>中只用到一个函数，就是用来写端口的</w:t>
+      </w:r>
+      <w:r>
+        <w:rPr>
+          <w:b/>
+          <w:bCs/>
+        </w:rPr>
+        <w:t>out_byte</w:t>
+      </w:r>
+      <w:r>
+        <w:rPr/>
+        <w:t>，它的函数体位于</w:t>
+      </w:r>
+      <w:r>
+        <w:rPr/>
+        <w:t>klib.asm</w:t>
+      </w:r>
+      <w:r>
+        <w:rPr/>
+        <w:t>中。其中，不但有</w:t>
+      </w:r>
+      <w:r>
+        <w:rPr/>
+        <w:t>out_byte</w:t>
+      </w:r>
+      <w:r>
+        <w:rPr/>
+        <w:t>，用来对端口进行写操作，还有</w:t>
+      </w:r>
+      <w:r>
+        <w:rPr>
+          <w:b/>
+          <w:bCs/>
+        </w:rPr>
+        <w:t>in_byte</w:t>
+      </w:r>
+      <w:r>
+        <w:rPr/>
+        <w:t>，用来对端口进行读操作。由于端口操作可能需要时间，所以两个函数中都加了点空操作以便有微小的延迟。</w:t>
+      </w:r>
+    </w:p>
+    <w:p>
+      <w:pPr>
+        <w:pStyle w:val="Normal"/>
+        <w:shd w:fill="FFFFFF" w:val="clear"/>
+        <w:rPr/>
+      </w:pPr>
+      <w:r>
+        <w:rPr/>
+        <w:tab/>
+      </w:r>
+      <w:r>
+        <w:rPr/>
+        <w:t>out_byte</w:t>
+      </w:r>
+      <w:r>
+        <w:rPr/>
+        <w:t>和</w:t>
+      </w:r>
+      <w:r>
+        <w:rPr/>
+        <w:t>in_byte</w:t>
+      </w:r>
+      <w:r>
+        <w:rPr/>
+        <w:t>，还有</w:t>
+      </w:r>
+      <w:r>
+        <w:rPr/>
+        <w:t>start.c</w:t>
+      </w:r>
+      <w:r>
+        <w:rPr/>
+        <w:t>中函数</w:t>
+      </w:r>
+      <w:r>
+        <w:rPr/>
+        <w:t>disp_str</w:t>
+      </w:r>
+      <w:r>
+        <w:rPr/>
+        <w:t>的声明也被挪到了里面。</w:t>
+      </w:r>
+    </w:p>
+    <w:p>
+      <w:pPr>
+        <w:pStyle w:val="Normal"/>
+        <w:shd w:fill="DDDDDD" w:val="clear"/>
+        <w:rPr/>
+      </w:pPr>
+      <w:r>
+        <w:rPr/>
+        <w:t>PUBLIC void out_byte(t_port port, t_8 value);</w:t>
+      </w:r>
+    </w:p>
+    <w:p>
+      <w:pPr>
+        <w:pStyle w:val="Normal"/>
+        <w:shd w:fill="DDDDDD" w:val="clear"/>
+        <w:rPr/>
+      </w:pPr>
+      <w:r>
+        <w:rPr/>
+        <w:t>PUBLIC t_8  in_byte(t_port port);</w:t>
+      </w:r>
+    </w:p>
+    <w:p>
+      <w:pPr>
+        <w:pStyle w:val="Normal"/>
+        <w:shd w:fill="DDDDDD" w:val="clear"/>
+        <w:rPr/>
+      </w:pPr>
+      <w:r>
+        <w:rPr/>
+        <w:t>PUBLIC void disp_str(char * info);</w:t>
+      </w:r>
+    </w:p>
+    <w:p>
+      <w:pPr>
+        <w:pStyle w:val="Normal"/>
+        <w:shd w:fill="FFFFFF" w:val="clear"/>
+        <w:rPr/>
+      </w:pPr>
+      <w:r>
+        <w:rPr/>
+        <w:tab/>
+      </w:r>
+      <w:r>
+        <w:rPr/>
+        <w:t>其中又使用了一个新的类型</w:t>
+      </w:r>
+      <w:r>
+        <w:rPr/>
+        <w:t>t_</w:t>
+      </w:r>
+      <w:r>
+        <w:rPr/>
+        <w:t>port</w:t>
+      </w:r>
+      <w:r>
+        <w:rPr/>
+        <w:t>，它的定义在</w:t>
+      </w:r>
+      <w:r>
+        <w:rPr/>
+        <w:t>chapter5/i/include/type.h</w:t>
+      </w:r>
+      <w:r>
+        <w:rPr/>
+        <w:t>中</w:t>
+      </w:r>
+    </w:p>
+    <w:p>
+      <w:pPr>
+        <w:pStyle w:val="Normal"/>
+        <w:shd w:fill="FFFFFF" w:val="clear"/>
+        <w:rPr/>
+      </w:pPr>
+      <w:r>
+        <w:rPr/>
+        <w:tab/>
+      </w:r>
+      <w:r>
+        <w:rPr/>
+        <w:t>代码</w:t>
+      </w:r>
+      <w:r>
+        <w:rPr/>
+        <w:t>5-45</w:t>
+      </w:r>
+    </w:p>
+    <w:p>
+      <w:pPr>
+        <w:pStyle w:val="Normal"/>
+        <w:shd w:fill="DDDDDD" w:val="clear"/>
+        <w:rPr/>
+      </w:pPr>
+      <w:r>
+        <w:rPr/>
+        <w:t>typedef unsigned int        t_port;</w:t>
+      </w:r>
+    </w:p>
+    <w:p>
+      <w:pPr>
+        <w:pStyle w:val="Normal"/>
+        <w:shd w:fill="FFFFFF" w:val="clear"/>
+        <w:rPr/>
+      </w:pPr>
+      <w:r>
+        <w:rPr/>
+      </w:r>
+    </w:p>
+    <w:p>
+      <w:pPr>
+        <w:pStyle w:val="Normal"/>
+        <w:shd w:fill="FFFFFF" w:val="clear"/>
+        <w:rPr/>
+      </w:pPr>
+      <w:r>
+        <w:rPr/>
+      </w:r>
+    </w:p>
+    <w:p>
+      <w:pPr>
+        <w:pStyle w:val="Normal"/>
+        <w:shd w:fill="FFFFFF" w:val="clear"/>
+        <w:rPr/>
+      </w:pPr>
+      <w:r>
+        <w:rPr/>
+        <w:tab/>
+      </w:r>
+      <w:r>
+        <w:rPr/>
+        <w:t>说起</w:t>
+      </w:r>
+      <w:r>
+        <w:rPr/>
+        <w:t>IDT</w:t>
+      </w:r>
+      <w:r>
+        <w:rPr/>
+        <w:t>让我们不能不想起</w:t>
+      </w:r>
+      <w:r>
+        <w:rPr/>
+        <w:t>GDT</w:t>
+      </w:r>
+      <w:r>
+        <w:rPr/>
+        <w:t>，当初初始化它所用的方法，我们同样可以拿过来用。首先修改</w:t>
+      </w:r>
+      <w:r>
+        <w:rPr/>
+        <w:t>start.c</w:t>
+      </w:r>
+      <w:r>
+        <w:rPr/>
+        <w:t>。</w:t>
+      </w:r>
+    </w:p>
+    <w:p>
+      <w:pPr>
+        <w:pStyle w:val="Normal"/>
+        <w:shd w:fill="FFFFFF" w:val="clear"/>
+        <w:rPr/>
+      </w:pPr>
+      <w:r>
+        <w:rPr/>
+        <w:tab/>
+      </w:r>
+      <w:r>
+        <w:rPr/>
+        <w:t>代码</w:t>
+      </w:r>
+      <w:r>
+        <w:rPr/>
+        <w:t>5-47</w:t>
+      </w:r>
+      <w:r>
+        <w:rPr/>
+        <w:t>，</w:t>
+      </w:r>
+      <w:r>
+        <w:rPr/>
+        <w:t>chapter5/i/kernel/start.c</w:t>
+      </w:r>
+    </w:p>
+    <w:p>
+      <w:pPr>
+        <w:pStyle w:val="Normal"/>
+        <w:shd w:fill="DDDDDD" w:val="clear"/>
+        <w:rPr/>
+      </w:pPr>
+      <w:r>
+        <w:rPr/>
+        <w:t>…</w:t>
+      </w:r>
+      <w:r>
+        <w:rPr/>
+        <w:t>...</w:t>
+      </w:r>
+    </w:p>
+    <w:p>
+      <w:pPr>
+        <w:pStyle w:val="Normal"/>
+        <w:shd w:fill="DDDDDD" w:val="clear"/>
+        <w:rPr/>
+      </w:pPr>
+      <w:r>
+        <w:rPr/>
+        <w:t>#include "global.h"</w:t>
+      </w:r>
+    </w:p>
+    <w:p>
+      <w:pPr>
+        <w:pStyle w:val="Normal"/>
+        <w:shd w:fill="DDDDDD" w:val="clear"/>
+        <w:rPr/>
+      </w:pPr>
+      <w:r>
+        <w:rPr/>
+        <w:t>…</w:t>
+      </w:r>
+      <w:r>
+        <w:rPr/>
+        <w:t>...</w:t>
+      </w:r>
+    </w:p>
+    <w:p>
+      <w:pPr>
+        <w:pStyle w:val="Normal"/>
+        <w:shd w:fill="DDDDDD" w:val="clear"/>
+        <w:rPr/>
+      </w:pPr>
+      <w:r>
+        <w:rPr/>
+        <w:t xml:space="preserve">    </w:t>
+      </w:r>
+      <w:r>
+        <w:rPr/>
+        <w:t xml:space="preserve">// idt_ptr[6] </w:t>
+      </w:r>
+      <w:r>
+        <w:rPr/>
+        <w:t xml:space="preserve">共 </w:t>
+      </w:r>
+      <w:r>
+        <w:rPr/>
+        <w:t xml:space="preserve">6 </w:t>
+      </w:r>
+      <w:r>
+        <w:rPr/>
+        <w:t>个字节：</w:t>
+      </w:r>
+      <w:r>
+        <w:rPr/>
+        <w:t>0~15:Limit  16~47:Base</w:t>
+      </w:r>
+      <w:r>
+        <w:rPr/>
+        <w:t xml:space="preserve">。用作 </w:t>
+      </w:r>
+      <w:r>
+        <w:rPr/>
+        <w:t xml:space="preserve">sidt </w:t>
+      </w:r>
+      <w:r>
+        <w:rPr/>
+        <w:t xml:space="preserve">以及 </w:t>
+      </w:r>
+      <w:r>
+        <w:rPr/>
+        <w:t xml:space="preserve">lidt </w:t>
+      </w:r>
+      <w:r>
+        <w:rPr/>
+        <w:t>的参数。</w:t>
+      </w:r>
+      <w:r>
+        <w:rPr/>
+      </w:r>
+    </w:p>
+    <w:p>
+      <w:pPr>
+        <w:pStyle w:val="Normal"/>
+        <w:shd w:fill="DDDDDD" w:val="clear"/>
+        <w:rPr/>
+      </w:pPr>
+      <w:r>
+        <w:rPr/>
+        <w:t xml:space="preserve">    </w:t>
+      </w:r>
+      <w:r>
+        <w:rPr/>
+        <w:t>t_16* p_idt_limit = (t_16*)(&amp;idt_ptr[0]);</w:t>
+      </w:r>
+    </w:p>
+    <w:p>
+      <w:pPr>
+        <w:pStyle w:val="Normal"/>
+        <w:shd w:fill="DDDDDD" w:val="clear"/>
+        <w:rPr/>
+      </w:pPr>
+      <w:r>
+        <w:rPr/>
+        <w:t xml:space="preserve">    </w:t>
+      </w:r>
+      <w:r>
+        <w:rPr/>
+        <w:t>t_32* p_idt_base  = (t_32*)(&amp;idt_ptr[2]);</w:t>
+      </w:r>
+    </w:p>
+    <w:p>
+      <w:pPr>
+        <w:pStyle w:val="Normal"/>
+        <w:shd w:fill="DDDDDD" w:val="clear"/>
+        <w:rPr/>
+      </w:pPr>
+      <w:r>
+        <w:rPr/>
+        <w:t xml:space="preserve">    </w:t>
+      </w:r>
+      <w:r>
+        <w:rPr/>
+        <w:t>*p_idt_limit = IDT_SIZE * sizeof(GATE) - 1;</w:t>
+      </w:r>
+    </w:p>
+    <w:p>
+      <w:pPr>
+        <w:pStyle w:val="Normal"/>
+        <w:shd w:fill="DDDDDD" w:val="clear"/>
+        <w:rPr/>
+      </w:pPr>
+      <w:r>
+        <w:rPr/>
+        <w:t xml:space="preserve">    </w:t>
+      </w:r>
+      <w:r>
+        <w:rPr/>
+        <w:t>*p_idt_base  = (t_32)&amp;idt;</w:t>
+      </w:r>
+    </w:p>
+    <w:p>
+      <w:pPr>
+        <w:pStyle w:val="Normal"/>
+        <w:shd w:fill="DDDDDD" w:val="clear"/>
+        <w:rPr/>
+      </w:pPr>
+      <w:r>
+        <w:rPr/>
+        <w:t>…</w:t>
+      </w:r>
+      <w:r>
+        <w:rPr/>
+        <w:t>...</w:t>
+      </w:r>
+    </w:p>
+    <w:p>
+      <w:pPr>
+        <w:pStyle w:val="Normal"/>
+        <w:shd w:fill="FFFFFF" w:val="clear"/>
+        <w:rPr/>
+      </w:pPr>
+      <w:r>
+        <w:rPr/>
+        <w:tab/>
+      </w:r>
+      <w:r>
+        <w:rPr/>
+        <w:t>代码跟先前初始化</w:t>
+      </w:r>
+      <w:r>
+        <w:rPr/>
+        <w:t>GDT</w:t>
+      </w:r>
+      <w:r>
+        <w:rPr/>
+        <w:t>的部分基本上是一样的，只是所有的</w:t>
+      </w:r>
+      <w:r>
+        <w:rPr/>
+        <w:t>GDT</w:t>
+      </w:r>
+      <w:r>
+        <w:rPr/>
+        <w:t>字眼变成了</w:t>
+      </w:r>
+      <w:r>
+        <w:rPr/>
+        <w:t>IDT</w:t>
+      </w:r>
+      <w:r>
+        <w:rPr/>
+        <w:t>。不过你会发现，原来位于</w:t>
+      </w:r>
+      <w:r>
+        <w:rPr/>
+        <w:t>start.c</w:t>
+      </w:r>
+      <w:r>
+        <w:rPr/>
+        <w:t>开头的</w:t>
+      </w:r>
+      <w:r>
+        <w:rPr/>
+        <w:t>gdt[]</w:t>
+      </w:r>
+      <w:r>
+        <w:rPr/>
+        <w:t>和</w:t>
+      </w:r>
+      <w:r>
+        <w:rPr/>
+        <w:t>gdt_ptr[]</w:t>
+      </w:r>
+      <w:r>
+        <w:rPr/>
+        <w:t>等的声明不在了，取而代之的是对头文件</w:t>
+      </w:r>
+      <w:r>
+        <w:rPr/>
+        <w:t>global.h</w:t>
+      </w:r>
+      <w:r>
+        <w:rPr/>
+        <w:t>的包含。</w:t>
+      </w:r>
+    </w:p>
+    <w:p>
+      <w:pPr>
+        <w:pStyle w:val="Normal"/>
+        <w:shd w:fill="FFFFFF" w:val="clear"/>
+        <w:rPr/>
+      </w:pPr>
+      <w:r>
+        <w:rPr/>
+        <w:tab/>
+      </w:r>
+      <w:r>
+        <w:rPr/>
+        <w:t>s</w:t>
+      </w:r>
+      <w:r>
+        <w:rPr/>
+        <w:t>tart.</w:t>
+      </w:r>
+      <w:r>
+        <w:rPr/>
+        <w:t>c</w:t>
+      </w:r>
+      <w:r>
+        <w:rPr/>
+        <w:t>修改完之后，我们在</w:t>
+      </w:r>
+      <w:r>
+        <w:rPr/>
+        <w:t>kernel.asm</w:t>
+      </w:r>
+      <w:r>
+        <w:rPr/>
+        <w:t>中添加如下两句：</w:t>
+      </w:r>
+    </w:p>
+    <w:p>
+      <w:pPr>
+        <w:pStyle w:val="Normal"/>
+        <w:shd w:fill="FFFFFF" w:val="clear"/>
+        <w:rPr/>
+      </w:pPr>
+      <w:r>
+        <w:rPr/>
+        <w:tab/>
+      </w:r>
+      <w:r>
+        <w:rPr/>
+        <w:t>代码</w:t>
+      </w:r>
+      <w:r>
+        <w:rPr/>
+        <w:t>5-52</w:t>
+      </w:r>
+      <w:r>
+        <w:rPr/>
+        <w:t>，加载</w:t>
+      </w:r>
+      <w:r>
+        <w:rPr/>
+        <w:t>IDT</w:t>
+      </w:r>
+      <w:r>
+        <w:rPr/>
+        <w:t>的语句，</w:t>
+      </w:r>
+      <w:r>
+        <w:rPr/>
+        <w:t>chapter5/i/kernel/kernel.asm</w:t>
+      </w:r>
+    </w:p>
+    <w:p>
+      <w:pPr>
+        <w:pStyle w:val="Normal"/>
+        <w:shd w:fill="DDDDDD" w:val="clear"/>
+        <w:rPr/>
+      </w:pPr>
+      <w:r>
+        <w:rPr/>
+        <w:t>…</w:t>
+      </w:r>
+      <w:r>
+        <w:rPr/>
+        <w:t>...</w:t>
+      </w:r>
+    </w:p>
+    <w:p>
+      <w:pPr>
+        <w:pStyle w:val="Normal"/>
+        <w:shd w:fill="DDDDDD" w:val="clear"/>
+        <w:rPr/>
+      </w:pPr>
+      <w:r>
+        <w:rPr/>
+        <w:t>extern  idt_ptr</w:t>
+      </w:r>
+    </w:p>
+    <w:p>
+      <w:pPr>
+        <w:pStyle w:val="Normal"/>
+        <w:shd w:fill="DDDDDD" w:val="clear"/>
+        <w:rPr/>
+      </w:pPr>
+      <w:r>
+        <w:rPr/>
+        <w:t>…</w:t>
+      </w:r>
+      <w:r>
+        <w:rPr/>
+        <w:t>...</w:t>
+      </w:r>
+    </w:p>
+    <w:p>
+      <w:pPr>
+        <w:pStyle w:val="Normal"/>
+        <w:shd w:fill="DDDDDD" w:val="clear"/>
+        <w:rPr/>
+      </w:pPr>
+      <w:r>
+        <w:rPr/>
+        <w:tab/>
+        <w:t>lidt    [idt_ptr]</w:t>
+      </w:r>
+    </w:p>
+    <w:p>
+      <w:pPr>
+        <w:pStyle w:val="Normal"/>
+        <w:shd w:fill="DDDDDD" w:val="clear"/>
+        <w:rPr/>
+      </w:pPr>
+      <w:r>
+        <w:rPr/>
+        <w:t>…</w:t>
+      </w:r>
+      <w:r>
+        <w:rPr/>
+        <w:t>...</w:t>
+      </w:r>
+    </w:p>
+    <w:p>
+      <w:pPr>
+        <w:pStyle w:val="Normal"/>
+        <w:shd w:fill="FFFFFF" w:val="clear"/>
+        <w:rPr/>
+      </w:pPr>
+      <w:r>
+        <w:rPr/>
+        <w:tab/>
+      </w:r>
+      <w:r>
+        <w:rPr/>
+        <w:t>回顾图</w:t>
+      </w:r>
+      <w:r>
+        <w:rPr/>
+        <w:t>3-44</w:t>
+      </w:r>
+      <w:r>
+        <w:rPr/>
+        <w:t>，从中可以看到，中断或异常发生时</w:t>
+      </w:r>
+      <w:r>
+        <w:rPr/>
+        <w:t>eflags</w:t>
+      </w:r>
+      <w:r>
+        <w:rPr/>
+        <w:t>、</w:t>
+      </w:r>
+      <w:r>
+        <w:rPr/>
+        <w:t>cs</w:t>
+      </w:r>
+      <w:r>
+        <w:rPr/>
+        <w:t>、</w:t>
+      </w:r>
+      <w:r>
+        <w:rPr/>
+        <w:t>eip</w:t>
+      </w:r>
+      <w:r>
+        <w:rPr/>
+        <w:t>已经被压栈，如果有错误码的话，错误码被压栈。所以我们对异常处理的总体思想是，如果有错误码，则直接把向量号压栈，然后执行一个函数</w:t>
+      </w:r>
+      <w:r>
+        <w:rPr/>
+        <w:t>exception_handler</w:t>
+      </w:r>
+      <w:r>
+        <w:rPr/>
+        <w:t>；如果没有错误码，则先在栈中压入一个</w:t>
+      </w:r>
+      <w:r>
+        <w:rPr/>
+        <w:t>0xFFFFFFFF</w:t>
+      </w:r>
+      <w:r>
+        <w:rPr/>
+        <w:t>，再把向量号压栈并随后执行</w:t>
+      </w:r>
+      <w:r>
+        <w:rPr/>
+        <w:t>exception_handler</w:t>
+      </w:r>
+      <w:r>
+        <w:rPr/>
+        <w:t>。</w:t>
+      </w:r>
+    </w:p>
+    <w:p>
+      <w:pPr>
+        <w:pStyle w:val="Normal"/>
+        <w:shd w:fill="DDDDDD" w:val="clear"/>
+        <w:rPr/>
+      </w:pPr>
+      <w:r>
+        <w:rPr/>
+        <w:tab/>
+      </w:r>
+      <w:r>
+        <w:rPr/>
+        <w:t>PUBLIC void exception_handler(int vec_no, int err_code, int eip, int cs, int eflags)</w:t>
+      </w:r>
+    </w:p>
+    <w:p>
+      <w:pPr>
+        <w:pStyle w:val="Normal"/>
+        <w:shd w:fill="FFFFFF" w:val="clear"/>
+        <w:rPr/>
+      </w:pPr>
+      <w:r>
+        <w:rPr/>
+        <w:tab/>
+      </w:r>
+      <w:r>
+        <w:rPr/>
+        <w:t>由于</w:t>
+      </w:r>
+      <w:r>
+        <w:rPr/>
+        <w:t>C</w:t>
+      </w:r>
+      <w:r>
+        <w:rPr/>
+        <w:t xml:space="preserve">调用约定是调用者恢复堆栈，所以不用担心 </w:t>
+      </w:r>
+      <w:r>
+        <w:rPr/>
+        <w:t>exception_handler</w:t>
+      </w:r>
+      <w:r>
+        <w:rPr/>
+        <w:t>会破坏堆栈中的</w:t>
+      </w:r>
+      <w:r>
+        <w:rPr/>
+        <w:t>eip</w:t>
+      </w:r>
+      <w:r>
+        <w:rPr/>
+        <w:t>、</w:t>
+      </w:r>
+      <w:r>
+        <w:rPr/>
+        <w:t>cs</w:t>
+      </w:r>
+      <w:r>
+        <w:rPr/>
+        <w:t>以及</w:t>
+      </w:r>
+      <w:r>
+        <w:rPr/>
+        <w:t>eflags</w:t>
+      </w:r>
+      <w:r>
+        <w:rPr/>
+        <w:t>。</w:t>
+      </w:r>
+    </w:p>
+    <w:p>
+      <w:pPr>
+        <w:pStyle w:val="Normal"/>
+        <w:shd w:fill="FFFFFF" w:val="clear"/>
+        <w:rPr/>
+      </w:pPr>
+      <w:r>
+        <w:rPr/>
+        <w:tab/>
+      </w:r>
+      <w:r>
+        <w:rPr/>
+        <w:t>代码</w:t>
+      </w:r>
+      <w:r>
+        <w:rPr/>
+        <w:t>5-53</w:t>
+      </w:r>
+      <w:r>
+        <w:rPr/>
+        <w:t>，</w:t>
+      </w:r>
+      <w:r>
+        <w:rPr/>
+        <w:t>chapter5/i/kernel/kernel.asm</w:t>
+      </w:r>
+    </w:p>
+    <w:p>
+      <w:pPr>
+        <w:pStyle w:val="Normal"/>
+        <w:shd w:fill="DDDDDD" w:val="clear"/>
+        <w:rPr/>
+      </w:pPr>
+      <w:r>
+        <w:rPr/>
+        <w:t>…</w:t>
+      </w:r>
+      <w:r>
+        <w:rPr/>
+        <w:t>...</w:t>
+      </w:r>
+    </w:p>
+    <w:p>
+      <w:pPr>
+        <w:pStyle w:val="Normal"/>
+        <w:shd w:fill="DDDDDD" w:val="clear"/>
+        <w:rPr/>
+      </w:pPr>
+      <w:r>
+        <w:rPr/>
+        <w:t>global  divide_error</w:t>
+      </w:r>
+    </w:p>
+    <w:p>
+      <w:pPr>
+        <w:pStyle w:val="Normal"/>
+        <w:shd w:fill="DDDDDD" w:val="clear"/>
+        <w:rPr/>
+      </w:pPr>
+      <w:r>
+        <w:rPr/>
+        <w:t>global  single_step_exception</w:t>
+      </w:r>
+    </w:p>
+    <w:p>
+      <w:pPr>
+        <w:pStyle w:val="Normal"/>
+        <w:shd w:fill="DDDDDD" w:val="clear"/>
+        <w:rPr/>
+      </w:pPr>
+      <w:r>
+        <w:rPr/>
+        <w:t>global  nmi</w:t>
+      </w:r>
+    </w:p>
+    <w:p>
+      <w:pPr>
+        <w:pStyle w:val="Normal"/>
+        <w:shd w:fill="DDDDDD" w:val="clear"/>
+        <w:rPr/>
+      </w:pPr>
+      <w:r>
+        <w:rPr/>
+        <w:t>global  breakpoint_exception</w:t>
+      </w:r>
+    </w:p>
+    <w:p>
+      <w:pPr>
+        <w:pStyle w:val="Normal"/>
+        <w:shd w:fill="DDDDDD" w:val="clear"/>
+        <w:rPr/>
+      </w:pPr>
+      <w:r>
+        <w:rPr/>
+        <w:t>global  overflow</w:t>
+      </w:r>
+    </w:p>
+    <w:p>
+      <w:pPr>
+        <w:pStyle w:val="Normal"/>
+        <w:shd w:fill="DDDDDD" w:val="clear"/>
+        <w:rPr/>
+      </w:pPr>
+      <w:r>
+        <w:rPr/>
+        <w:t>global  bounds_check</w:t>
+      </w:r>
+    </w:p>
+    <w:p>
+      <w:pPr>
+        <w:pStyle w:val="Normal"/>
+        <w:shd w:fill="DDDDDD" w:val="clear"/>
+        <w:rPr/>
+      </w:pPr>
+      <w:r>
+        <w:rPr/>
+        <w:t>global  inval_opcode</w:t>
+      </w:r>
+    </w:p>
+    <w:p>
+      <w:pPr>
+        <w:pStyle w:val="Normal"/>
+        <w:shd w:fill="DDDDDD" w:val="clear"/>
+        <w:rPr/>
+      </w:pPr>
+      <w:r>
+        <w:rPr/>
+        <w:t>global  copr_not_available</w:t>
+      </w:r>
+    </w:p>
+    <w:p>
+      <w:pPr>
+        <w:pStyle w:val="Normal"/>
+        <w:shd w:fill="DDDDDD" w:val="clear"/>
+        <w:rPr/>
+      </w:pPr>
+      <w:r>
+        <w:rPr/>
+        <w:t>global  double_fault</w:t>
+      </w:r>
+    </w:p>
+    <w:p>
+      <w:pPr>
+        <w:pStyle w:val="Normal"/>
+        <w:shd w:fill="DDDDDD" w:val="clear"/>
+        <w:rPr/>
+      </w:pPr>
+      <w:r>
+        <w:rPr/>
+        <w:t>global  copr_seg_overrun</w:t>
+      </w:r>
+    </w:p>
+    <w:p>
+      <w:pPr>
+        <w:pStyle w:val="Normal"/>
+        <w:shd w:fill="DDDDDD" w:val="clear"/>
+        <w:rPr/>
+      </w:pPr>
+      <w:r>
+        <w:rPr/>
+        <w:t>global  inval_tss</w:t>
+      </w:r>
+    </w:p>
+    <w:p>
+      <w:pPr>
+        <w:pStyle w:val="Normal"/>
+        <w:shd w:fill="DDDDDD" w:val="clear"/>
+        <w:rPr/>
+      </w:pPr>
+      <w:r>
+        <w:rPr/>
+        <w:t>global  segment_not_present</w:t>
+      </w:r>
+    </w:p>
+    <w:p>
+      <w:pPr>
+        <w:pStyle w:val="Normal"/>
+        <w:shd w:fill="DDDDDD" w:val="clear"/>
+        <w:rPr/>
+      </w:pPr>
+      <w:r>
+        <w:rPr/>
+        <w:t>global  stack_exception</w:t>
+      </w:r>
+    </w:p>
+    <w:p>
+      <w:pPr>
+        <w:pStyle w:val="Normal"/>
+        <w:shd w:fill="DDDDDD" w:val="clear"/>
+        <w:rPr/>
+      </w:pPr>
+      <w:r>
+        <w:rPr/>
+        <w:t>global  general_protection</w:t>
+      </w:r>
+    </w:p>
+    <w:p>
+      <w:pPr>
+        <w:pStyle w:val="Normal"/>
+        <w:shd w:fill="DDDDDD" w:val="clear"/>
+        <w:rPr/>
+      </w:pPr>
+      <w:r>
+        <w:rPr/>
+        <w:t>global  page_fault</w:t>
+      </w:r>
+    </w:p>
+    <w:p>
+      <w:pPr>
+        <w:pStyle w:val="Normal"/>
+        <w:shd w:fill="DDDDDD" w:val="clear"/>
+        <w:rPr/>
+      </w:pPr>
+      <w:r>
+        <w:rPr/>
+        <w:t>global  copr_error</w:t>
+      </w:r>
+    </w:p>
+    <w:p>
+      <w:pPr>
+        <w:pStyle w:val="Normal"/>
+        <w:shd w:fill="DDDDDD" w:val="clear"/>
+        <w:rPr/>
+      </w:pPr>
+      <w:r>
+        <w:rPr/>
+        <w:t>…</w:t>
+      </w:r>
+      <w:r>
+        <w:rPr/>
+        <w:t>...</w:t>
+      </w:r>
+    </w:p>
+    <w:p>
+      <w:pPr>
+        <w:pStyle w:val="Normal"/>
+        <w:shd w:fill="DDDDDD" w:val="clear"/>
+        <w:rPr/>
+      </w:pPr>
+      <w:r>
+        <w:rPr/>
+      </w:r>
+    </w:p>
+    <w:p>
+      <w:pPr>
+        <w:pStyle w:val="Normal"/>
+        <w:shd w:fill="DDDDDD" w:val="clear"/>
+        <w:rPr/>
+      </w:pPr>
+      <w:r>
+        <w:rPr/>
+        <w:t xml:space="preserve">; </w:t>
+      </w:r>
+      <w:r>
+        <w:rPr/>
+        <w:t xml:space="preserve">中断和异常 </w:t>
+      </w:r>
+      <w:r>
+        <w:rPr/>
+        <w:t xml:space="preserve">-- </w:t>
+      </w:r>
+      <w:r>
+        <w:rPr/>
+        <w:t>异常</w:t>
+      </w:r>
+      <w:r>
+        <w:rPr/>
+      </w:r>
+    </w:p>
+    <w:p>
+      <w:pPr>
+        <w:pStyle w:val="Normal"/>
+        <w:shd w:fill="DDDDDD" w:val="clear"/>
+        <w:rPr/>
+      </w:pPr>
+      <w:r>
+        <w:rPr/>
+        <w:t>divide_error:</w:t>
+      </w:r>
+    </w:p>
+    <w:p>
+      <w:pPr>
+        <w:pStyle w:val="Normal"/>
+        <w:shd w:fill="DDDDDD" w:val="clear"/>
+        <w:rPr/>
+      </w:pPr>
+      <w:r>
+        <w:rPr/>
+        <w:t xml:space="preserve">    </w:t>
+      </w:r>
+      <w:r>
+        <w:rPr/>
+        <w:t>push    0xFFFFFFFF  ; no err code</w:t>
+      </w:r>
+    </w:p>
+    <w:p>
+      <w:pPr>
+        <w:pStyle w:val="Normal"/>
+        <w:shd w:fill="DDDDDD" w:val="clear"/>
+        <w:rPr/>
+      </w:pPr>
+      <w:r>
+        <w:rPr/>
+        <w:t xml:space="preserve">    </w:t>
+      </w:r>
+      <w:r>
+        <w:rPr/>
+        <w:t>push    0       ; vector_no = 0</w:t>
+      </w:r>
+    </w:p>
+    <w:p>
+      <w:pPr>
+        <w:pStyle w:val="Normal"/>
+        <w:shd w:fill="DDDDDD" w:val="clear"/>
+        <w:rPr/>
+      </w:pPr>
+      <w:r>
+        <w:rPr/>
+        <w:t xml:space="preserve">    </w:t>
+      </w:r>
+      <w:r>
+        <w:rPr/>
+        <w:t>jmp exception</w:t>
+      </w:r>
+    </w:p>
+    <w:p>
+      <w:pPr>
+        <w:pStyle w:val="Normal"/>
+        <w:shd w:fill="DDDDDD" w:val="clear"/>
+        <w:rPr/>
+      </w:pPr>
+      <w:r>
+        <w:rPr/>
+        <w:t>single_step_exception:</w:t>
+      </w:r>
+    </w:p>
+    <w:p>
+      <w:pPr>
+        <w:pStyle w:val="Normal"/>
+        <w:shd w:fill="DDDDDD" w:val="clear"/>
+        <w:rPr/>
+      </w:pPr>
+      <w:r>
+        <w:rPr/>
+        <w:t xml:space="preserve">    </w:t>
+      </w:r>
+      <w:r>
+        <w:rPr/>
+        <w:t>push    0xFFFFFFFF  ; no err code</w:t>
+      </w:r>
+    </w:p>
+    <w:p>
+      <w:pPr>
+        <w:pStyle w:val="Normal"/>
+        <w:shd w:fill="DDDDDD" w:val="clear"/>
+        <w:rPr/>
+      </w:pPr>
+      <w:r>
+        <w:rPr/>
+        <w:t xml:space="preserve">    </w:t>
+      </w:r>
+      <w:r>
+        <w:rPr/>
+        <w:t>push    1       ; vector_no = 1</w:t>
+      </w:r>
+    </w:p>
+    <w:p>
+      <w:pPr>
+        <w:pStyle w:val="Normal"/>
+        <w:shd w:fill="DDDDDD" w:val="clear"/>
+        <w:rPr/>
+      </w:pPr>
+      <w:r>
+        <w:rPr/>
+        <w:t xml:space="preserve">    </w:t>
+      </w:r>
+      <w:r>
+        <w:rPr/>
+        <w:t>jmp exception</w:t>
+      </w:r>
+    </w:p>
+    <w:p>
+      <w:pPr>
+        <w:pStyle w:val="Normal"/>
+        <w:shd w:fill="DDDDDD" w:val="clear"/>
+        <w:rPr/>
+      </w:pPr>
+      <w:r>
+        <w:rPr/>
+        <w:t>nmi:</w:t>
+      </w:r>
+    </w:p>
+    <w:p>
+      <w:pPr>
+        <w:pStyle w:val="Normal"/>
+        <w:shd w:fill="DDDDDD" w:val="clear"/>
+        <w:rPr/>
+      </w:pPr>
+      <w:r>
+        <w:rPr/>
+        <w:t xml:space="preserve">    </w:t>
+      </w:r>
+      <w:r>
+        <w:rPr/>
+        <w:t>push    0xFFFFFFFF  ; no err code</w:t>
+      </w:r>
+    </w:p>
+    <w:p>
+      <w:pPr>
+        <w:pStyle w:val="Normal"/>
+        <w:shd w:fill="DDDDDD" w:val="clear"/>
+        <w:rPr/>
+      </w:pPr>
+      <w:r>
+        <w:rPr/>
+        <w:t xml:space="preserve">    </w:t>
+      </w:r>
+      <w:r>
+        <w:rPr/>
+        <w:t>push    2       ; vector_no = 2</w:t>
+      </w:r>
+    </w:p>
+    <w:p>
+      <w:pPr>
+        <w:pStyle w:val="Normal"/>
+        <w:shd w:fill="DDDDDD" w:val="clear"/>
+        <w:rPr/>
+      </w:pPr>
+      <w:r>
+        <w:rPr/>
+        <w:t xml:space="preserve">    </w:t>
+      </w:r>
+      <w:r>
+        <w:rPr/>
+        <w:t>jmp exception</w:t>
+      </w:r>
+    </w:p>
+    <w:p>
+      <w:pPr>
+        <w:pStyle w:val="Normal"/>
+        <w:shd w:fill="DDDDDD" w:val="clear"/>
+        <w:rPr/>
+      </w:pPr>
+      <w:r>
+        <w:rPr/>
+        <w:t>breakpoint_exception:</w:t>
+      </w:r>
+    </w:p>
+    <w:p>
+      <w:pPr>
+        <w:pStyle w:val="Normal"/>
+        <w:shd w:fill="DDDDDD" w:val="clear"/>
+        <w:rPr/>
+      </w:pPr>
+      <w:r>
+        <w:rPr/>
+        <w:t xml:space="preserve">    </w:t>
+      </w:r>
+      <w:r>
+        <w:rPr/>
+        <w:t>push    0xFFFFFFFF  ; no err code</w:t>
+      </w:r>
+    </w:p>
+    <w:p>
+      <w:pPr>
+        <w:pStyle w:val="Normal"/>
+        <w:shd w:fill="DDDDDD" w:val="clear"/>
+        <w:rPr/>
+      </w:pPr>
+      <w:r>
+        <w:rPr/>
+        <w:t xml:space="preserve">    </w:t>
+      </w:r>
+      <w:r>
+        <w:rPr/>
+        <w:t>push    3       ; vector_no = 3</w:t>
+      </w:r>
+    </w:p>
+    <w:p>
+      <w:pPr>
+        <w:pStyle w:val="Normal"/>
+        <w:shd w:fill="DDDDDD" w:val="clear"/>
+        <w:rPr/>
+      </w:pPr>
+      <w:r>
+        <w:rPr/>
+        <w:t xml:space="preserve">    </w:t>
+      </w:r>
+      <w:r>
+        <w:rPr/>
+        <w:t>jmp exception</w:t>
+      </w:r>
+    </w:p>
+    <w:p>
+      <w:pPr>
+        <w:pStyle w:val="Normal"/>
+        <w:shd w:fill="DDDDDD" w:val="clear"/>
+        <w:rPr/>
+      </w:pPr>
+      <w:r>
+        <w:rPr/>
+        <w:t>overflow:</w:t>
+      </w:r>
+    </w:p>
+    <w:p>
+      <w:pPr>
+        <w:pStyle w:val="Normal"/>
+        <w:shd w:fill="DDDDDD" w:val="clear"/>
+        <w:rPr/>
+      </w:pPr>
+      <w:r>
+        <w:rPr/>
+        <w:t xml:space="preserve">    </w:t>
+      </w:r>
+      <w:r>
+        <w:rPr/>
+        <w:t>push    0xFFFFFFFF  ; no err code</w:t>
+      </w:r>
+    </w:p>
+    <w:p>
+      <w:pPr>
+        <w:pStyle w:val="Normal"/>
+        <w:shd w:fill="DDDDDD" w:val="clear"/>
+        <w:rPr/>
+      </w:pPr>
+      <w:r>
+        <w:rPr/>
+        <w:t xml:space="preserve">    </w:t>
+      </w:r>
+      <w:r>
+        <w:rPr/>
+        <w:t>push    4       ; vector_no = 4</w:t>
+      </w:r>
+    </w:p>
+    <w:p>
+      <w:pPr>
+        <w:pStyle w:val="Normal"/>
+        <w:shd w:fill="DDDDDD" w:val="clear"/>
+        <w:rPr/>
+      </w:pPr>
+      <w:r>
+        <w:rPr/>
+        <w:t xml:space="preserve">    </w:t>
+      </w:r>
+      <w:r>
+        <w:rPr/>
+        <w:t>jmp exception</w:t>
+      </w:r>
+    </w:p>
+    <w:p>
+      <w:pPr>
+        <w:pStyle w:val="Normal"/>
+        <w:shd w:fill="DDDDDD" w:val="clear"/>
+        <w:rPr/>
+      </w:pPr>
+      <w:r>
+        <w:rPr/>
+        <w:t>bounds_check:</w:t>
+      </w:r>
+    </w:p>
+    <w:p>
+      <w:pPr>
+        <w:pStyle w:val="Normal"/>
+        <w:shd w:fill="DDDDDD" w:val="clear"/>
+        <w:rPr/>
+      </w:pPr>
+      <w:r>
+        <w:rPr/>
+        <w:t xml:space="preserve">    </w:t>
+      </w:r>
+      <w:r>
+        <w:rPr/>
+        <w:t>push    0xFFFFFFFF  ; no err code</w:t>
+      </w:r>
+    </w:p>
+    <w:p>
+      <w:pPr>
+        <w:pStyle w:val="Normal"/>
+        <w:shd w:fill="DDDDDD" w:val="clear"/>
+        <w:rPr/>
+      </w:pPr>
+      <w:r>
+        <w:rPr/>
+        <w:t xml:space="preserve">    </w:t>
+      </w:r>
+      <w:r>
+        <w:rPr/>
+        <w:t>push    5       ; vector_no = 5</w:t>
+      </w:r>
+    </w:p>
+    <w:p>
+      <w:pPr>
+        <w:pStyle w:val="Normal"/>
+        <w:shd w:fill="DDDDDD" w:val="clear"/>
+        <w:rPr/>
+      </w:pPr>
+      <w:r>
+        <w:rPr/>
+        <w:t xml:space="preserve">    </w:t>
+      </w:r>
+      <w:r>
+        <w:rPr/>
+        <w:t>jmp exception</w:t>
+      </w:r>
+    </w:p>
+    <w:p>
+      <w:pPr>
+        <w:pStyle w:val="Normal"/>
+        <w:shd w:fill="DDDDDD" w:val="clear"/>
+        <w:rPr/>
+      </w:pPr>
+      <w:r>
+        <w:rPr/>
+        <w:t>…</w:t>
+      </w:r>
+      <w:r>
+        <w:rPr/>
+        <w:t>...</w:t>
+      </w:r>
+    </w:p>
+    <w:p>
+      <w:pPr>
+        <w:pStyle w:val="Normal"/>
+        <w:shd w:fill="FFFFFF" w:val="clear"/>
+        <w:rPr/>
+      </w:pPr>
+      <w:r>
+        <w:rPr/>
+        <w:tab/>
+      </w:r>
+      <w:r>
+        <w:rPr/>
+        <w:t>我们看到</w:t>
+      </w:r>
+      <w:r>
+        <w:rPr/>
+        <w:t>，在这段代码的最后，栈顶被调整为指向</w:t>
+      </w:r>
+      <w:r>
+        <w:rPr/>
+        <w:t>eip</w:t>
+      </w:r>
+      <w:r>
+        <w:rPr/>
+        <w:t>，堆栈中从顶向下依次是：</w:t>
+      </w:r>
+      <w:r>
+        <w:rPr/>
+        <w:t>eip</w:t>
+      </w:r>
+      <w:r>
+        <w:rPr/>
+        <w:t>、</w:t>
+      </w:r>
+      <w:r>
+        <w:rPr/>
+        <w:t>cs</w:t>
+      </w:r>
+      <w:r>
+        <w:rPr/>
+        <w:t>、</w:t>
+      </w:r>
+    </w:p>
+    <w:p>
+      <w:pPr>
+        <w:pStyle w:val="Normal"/>
+        <w:shd w:fill="FFFFFF" w:val="clear"/>
+        <w:rPr/>
+      </w:pPr>
+      <w:r>
+        <w:rPr/>
+        <w:t>eflags</w:t>
+      </w:r>
+      <w:r>
+        <w:rPr/>
+        <w:t>。</w:t>
+      </w:r>
+    </w:p>
+    <w:p>
+      <w:pPr>
+        <w:pStyle w:val="Normal"/>
+        <w:shd w:fill="FFFFFF" w:val="clear"/>
+        <w:rPr/>
+      </w:pPr>
+      <w:r>
+        <w:rPr/>
+        <w:tab/>
+      </w:r>
+      <w:r>
+        <w:rPr/>
+        <w:t>下面我们就来看一下函数</w:t>
+      </w:r>
+      <w:r>
+        <w:rPr/>
+        <w:t>exception_handler</w:t>
+      </w:r>
+      <w:r>
+        <w:rPr/>
+        <w:t>，它的实现实际上也很简单，首先把屏幕的前</w:t>
+      </w:r>
+      <w:r>
+        <w:rPr/>
+        <w:t>5</w:t>
+      </w:r>
+      <w:r>
+        <w:rPr/>
+        <w:t>行通过打印空格的方式清空，然后把堆栈中的参数打印出来，在</w:t>
+      </w:r>
+      <w:r>
+        <w:rPr/>
+        <w:t>protect.c</w:t>
+      </w:r>
+      <w:r>
+        <w:rPr/>
+        <w:t>中。</w:t>
+      </w:r>
+    </w:p>
+    <w:p>
+      <w:pPr>
+        <w:pStyle w:val="Normal"/>
+        <w:shd w:fill="FFFFFF" w:val="clear"/>
+        <w:rPr/>
+      </w:pPr>
+      <w:r>
+        <w:rPr/>
+        <w:tab/>
+      </w:r>
+      <w:r>
+        <w:rPr/>
+        <w:t>现在我们已经有了异常处理函数</w:t>
+      </w:r>
+      <w:r>
+        <w:rPr/>
+        <w:t>，该是设置</w:t>
+      </w:r>
+      <w:r>
+        <w:rPr/>
+        <w:t>IDT</w:t>
+      </w:r>
+      <w:r>
+        <w:rPr/>
+        <w:t>的时候了。我们把设置</w:t>
+      </w:r>
+      <w:r>
+        <w:rPr/>
+        <w:t>IDT</w:t>
+      </w:r>
+      <w:r>
+        <w:rPr/>
+        <w:t>的代码放进函数</w:t>
+      </w:r>
+      <w:r>
+        <w:rPr/>
+        <w:t>init_prot()</w:t>
+      </w:r>
+      <w:r>
+        <w:rPr/>
+        <w:t>中，它也位于</w:t>
+      </w:r>
+      <w:r>
+        <w:rPr/>
+        <w:t>protect.c</w:t>
+      </w:r>
+      <w:r>
+        <w:rPr/>
+        <w:t>中。</w:t>
+      </w:r>
+    </w:p>
+    <w:p>
+      <w:pPr>
+        <w:pStyle w:val="Normal"/>
+        <w:shd w:fill="FFFFFF" w:val="clear"/>
+        <w:rPr/>
+      </w:pPr>
+      <w:r>
+        <w:rPr/>
+        <w:tab/>
+        <w:t>protect.</w:t>
+      </w:r>
+      <w:r>
+        <w:rPr/>
+        <w:t>c</w:t>
+      </w:r>
+      <w:r>
+        <w:rPr/>
+        <w:t>通篇几乎只调用一个函数，就是</w:t>
+      </w:r>
+      <w:r>
+        <w:rPr/>
+        <w:t>init_idt_desc()</w:t>
+      </w:r>
+      <w:r>
+        <w:rPr/>
+        <w:t>，它用来初始化一个门描述符。</w:t>
+      </w:r>
+    </w:p>
+    <w:p>
+      <w:pPr>
+        <w:pStyle w:val="Normal"/>
+        <w:shd w:fill="DDDDDD" w:val="clear"/>
+        <w:rPr/>
+      </w:pPr>
+      <w:r>
+        <w:rPr/>
+        <w:t>/*======================================================================*</w:t>
+      </w:r>
+    </w:p>
+    <w:p>
+      <w:pPr>
+        <w:pStyle w:val="Normal"/>
+        <w:shd w:fill="DDDDDD" w:val="clear"/>
+        <w:rPr/>
+      </w:pPr>
+      <w:r>
+        <w:rPr/>
+        <w:t xml:space="preserve">                             </w:t>
+      </w:r>
+      <w:r>
+        <w:rPr/>
+        <w:t>init_idt_desc</w:t>
+      </w:r>
+    </w:p>
+    <w:p>
+      <w:pPr>
+        <w:pStyle w:val="Normal"/>
+        <w:shd w:fill="DDDDDD" w:val="clear"/>
+        <w:rPr/>
+      </w:pPr>
+      <w:r>
+        <w:rPr/>
+        <w:t xml:space="preserve"> </w:t>
+      </w:r>
+      <w:r>
+        <w:rPr/>
+        <w:t>*----------------------------------------------------------------------*</w:t>
+      </w:r>
+    </w:p>
+    <w:p>
+      <w:pPr>
+        <w:pStyle w:val="Normal"/>
+        <w:shd w:fill="DDDDDD" w:val="clear"/>
+        <w:rPr/>
+      </w:pPr>
+      <w:r>
+        <w:rPr/>
+        <w:t xml:space="preserve"> </w:t>
+      </w:r>
+      <w:r>
+        <w:rPr/>
+        <w:t xml:space="preserve">初始化 </w:t>
+      </w:r>
+      <w:r>
+        <w:rPr/>
+        <w:t xml:space="preserve">386 </w:t>
+      </w:r>
+      <w:r>
+        <w:rPr/>
+        <w:t>中断门</w:t>
+      </w:r>
+      <w:r>
+        <w:rPr/>
+      </w:r>
+    </w:p>
+    <w:p>
+      <w:pPr>
+        <w:pStyle w:val="Normal"/>
+        <w:shd w:fill="DDDDDD" w:val="clear"/>
+        <w:rPr/>
+      </w:pPr>
+      <w:r>
+        <w:rPr/>
+        <w:t xml:space="preserve"> </w:t>
+      </w:r>
+      <w:r>
+        <w:rPr/>
+        <w:t>*======================================================================*/</w:t>
+      </w:r>
+    </w:p>
+    <w:p>
+      <w:pPr>
+        <w:pStyle w:val="Normal"/>
+        <w:shd w:fill="DDDDDD" w:val="clear"/>
+        <w:rPr/>
+      </w:pPr>
+      <w:r>
+        <w:rPr/>
+        <w:t>PUBLIC void init_idt_desc(unsigned char vector, t_8 desc_type, t_pf_int_handler handler, unsigned char privilege)</w:t>
+      </w:r>
+    </w:p>
+    <w:p>
+      <w:pPr>
+        <w:pStyle w:val="Normal"/>
+        <w:shd w:fill="DDDDDD" w:val="clear"/>
+        <w:rPr/>
+      </w:pPr>
+      <w:r>
+        <w:rPr/>
+        <w:t>{</w:t>
+      </w:r>
+    </w:p>
+    <w:p>
+      <w:pPr>
+        <w:pStyle w:val="Normal"/>
+        <w:shd w:fill="DDDDDD" w:val="clear"/>
+        <w:rPr/>
+      </w:pPr>
+      <w:r>
+        <w:rPr/>
+        <w:t xml:space="preserve">    </w:t>
+      </w:r>
+      <w:r>
+        <w:rPr/>
+        <w:t>GATE *  p_gate  = &amp;idt[vector];</w:t>
+      </w:r>
+    </w:p>
+    <w:p>
+      <w:pPr>
+        <w:pStyle w:val="Normal"/>
+        <w:shd w:fill="DDDDDD" w:val="clear"/>
+        <w:rPr/>
+      </w:pPr>
+      <w:r>
+        <w:rPr/>
+        <w:t xml:space="preserve">    </w:t>
+      </w:r>
+      <w:r>
+        <w:rPr/>
+        <w:t>t_32    base    = (t_32)handler;</w:t>
+      </w:r>
+    </w:p>
+    <w:p>
+      <w:pPr>
+        <w:pStyle w:val="Normal"/>
+        <w:shd w:fill="DDDDDD" w:val="clear"/>
+        <w:rPr/>
+      </w:pPr>
+      <w:r>
+        <w:rPr/>
+        <w:t xml:space="preserve">    </w:t>
+      </w:r>
+      <w:r>
+        <w:rPr/>
+        <w:t>p_gate-&gt;offset_low  = base &amp; 0xFFFF;</w:t>
+      </w:r>
+    </w:p>
+    <w:p>
+      <w:pPr>
+        <w:pStyle w:val="Normal"/>
+        <w:shd w:fill="DDDDDD" w:val="clear"/>
+        <w:rPr/>
+      </w:pPr>
+      <w:r>
+        <w:rPr/>
+        <w:t xml:space="preserve">    </w:t>
+      </w:r>
+      <w:r>
+        <w:rPr/>
+        <w:t>p_gate-&gt;selector    = SELECTOR_KERNEL_CS;</w:t>
+      </w:r>
+    </w:p>
+    <w:p>
+      <w:pPr>
+        <w:pStyle w:val="Normal"/>
+        <w:shd w:fill="DDDDDD" w:val="clear"/>
+        <w:rPr/>
+      </w:pPr>
+      <w:r>
+        <w:rPr/>
+        <w:t xml:space="preserve">    </w:t>
+      </w:r>
+      <w:r>
+        <w:rPr/>
+        <w:t>p_gate-&gt;dcount      = 0;</w:t>
+      </w:r>
+    </w:p>
+    <w:p>
+      <w:pPr>
+        <w:pStyle w:val="Normal"/>
+        <w:shd w:fill="DDDDDD" w:val="clear"/>
+        <w:rPr/>
+      </w:pPr>
+      <w:r>
+        <w:rPr/>
+        <w:t xml:space="preserve">    </w:t>
+      </w:r>
+      <w:r>
+        <w:rPr/>
+        <w:t>p_gate-&gt;attr        = desc_type | (privilege &lt;&lt; 5);</w:t>
+      </w:r>
+    </w:p>
+    <w:p>
+      <w:pPr>
+        <w:pStyle w:val="Normal"/>
+        <w:shd w:fill="DDDDDD" w:val="clear"/>
+        <w:rPr/>
+      </w:pPr>
+      <w:r>
+        <w:rPr/>
+        <w:t xml:space="preserve">    </w:t>
+      </w:r>
+      <w:r>
+        <w:rPr/>
+        <w:t>p_gate-&gt;offset_high = (base &gt;&gt; 16) &amp; 0xFFFF;</w:t>
+      </w:r>
+    </w:p>
+    <w:p>
+      <w:pPr>
+        <w:pStyle w:val="Normal"/>
+        <w:shd w:fill="DDDDDD" w:val="clear"/>
+        <w:rPr/>
+      </w:pPr>
+      <w:r>
+        <w:rPr/>
+        <w:t>}</w:t>
+      </w:r>
+    </w:p>
+    <w:p>
+      <w:pPr>
+        <w:pStyle w:val="Normal"/>
+        <w:shd w:fill="FFFFFF" w:val="clear"/>
+        <w:rPr/>
+      </w:pPr>
+      <w:r>
+        <w:rPr/>
+        <w:tab/>
+      </w:r>
+      <w:r>
+        <w:rPr/>
+        <w:t>在</w:t>
+      </w:r>
+      <w:r>
+        <w:rPr/>
+        <w:t>init_</w:t>
+      </w:r>
+      <w:r>
+        <w:rPr/>
+        <w:t>port()</w:t>
+      </w:r>
+      <w:r>
+        <w:rPr/>
+        <w:t>中，所有描述符都被初始化成中断门。</w:t>
+      </w:r>
+    </w:p>
+    <w:p>
+      <w:pPr>
+        <w:pStyle w:val="Normal"/>
+        <w:shd w:fill="FFFFFF" w:val="clear"/>
+        <w:rPr/>
+      </w:pPr>
+      <w:r>
+        <w:rPr/>
+        <w:tab/>
+      </w:r>
+      <w:r>
+        <w:rPr/>
+        <w:t>我们现在制造一个异常</w:t>
+      </w:r>
+      <w:r>
+        <w:rPr/>
+        <w:t>，</w:t>
+      </w:r>
+      <w:r>
+        <w:rPr/>
+        <w:t>Intel</w:t>
+      </w:r>
+      <w:r>
+        <w:rPr/>
+        <w:t>为我们准备了一个指令叫做</w:t>
+      </w:r>
+      <w:r>
+        <w:rPr/>
+        <w:t>ud2</w:t>
+      </w:r>
+      <w:r>
+        <w:rPr/>
+        <w:t>，能够产生一个</w:t>
+      </w:r>
+      <w:r>
+        <w:rPr/>
+        <w:t>#UD</w:t>
+      </w:r>
+      <w:r>
+        <w:rPr/>
+        <w:t>异常，我们就在</w:t>
+      </w:r>
+      <w:r>
+        <w:rPr/>
+        <w:t>kernel.asm</w:t>
+      </w:r>
+      <w:r>
+        <w:rPr/>
+        <w:t>中添加一条</w:t>
+      </w:r>
+      <w:r>
+        <w:rPr/>
+        <w:t>ud2</w:t>
+      </w:r>
+      <w:r>
+        <w:rPr/>
+        <w:t>指令。</w:t>
+      </w:r>
+    </w:p>
+    <w:p>
+      <w:pPr>
+        <w:pStyle w:val="Normal"/>
+        <w:shd w:fill="FFFFFF" w:val="clear"/>
+        <w:rPr/>
+      </w:pPr>
+      <w:r>
+        <w:rPr/>
+        <w:tab/>
+      </w:r>
+      <w:r>
+        <w:rPr/>
+        <w:t>代码</w:t>
+      </w:r>
+      <w:r>
+        <w:rPr/>
+        <w:t>5-62</w:t>
+      </w:r>
+      <w:r>
+        <w:rPr/>
+        <w:t>，</w:t>
+      </w:r>
+      <w:r>
+        <w:rPr/>
+        <w:t>chapter5/i/kernel/kernel.asm</w:t>
+      </w:r>
+    </w:p>
+    <w:p>
+      <w:pPr>
+        <w:pStyle w:val="Normal"/>
+        <w:shd w:fill="DDDDDD" w:val="clear"/>
+        <w:rPr/>
+      </w:pPr>
+      <w:r>
+        <w:rPr/>
+        <w:t>csinit:     ; “</w:t>
+      </w:r>
+      <w:r>
+        <w:rPr/>
+        <w:t>这个跳转指令强制使用刚刚初始化的结构”——</w:t>
+      </w:r>
+      <w:r>
+        <w:rPr/>
+        <w:t>&lt;&lt;OS:D&amp;I 2nd&gt;&gt; P90.</w:t>
+      </w:r>
+    </w:p>
+    <w:p>
+      <w:pPr>
+        <w:pStyle w:val="Normal"/>
+        <w:shd w:fill="DDDDDD" w:val="clear"/>
+        <w:rPr/>
+      </w:pPr>
+      <w:r>
+        <w:rPr/>
+      </w:r>
+    </w:p>
+    <w:p>
+      <w:pPr>
+        <w:pStyle w:val="Normal"/>
+        <w:shd w:fill="DDDDDD" w:val="clear"/>
+        <w:rPr/>
+      </w:pPr>
+      <w:r>
+        <w:rPr/>
+        <w:t xml:space="preserve">    </w:t>
+      </w:r>
+      <w:r>
+        <w:rPr/>
+        <w:t>;jmp 0x40:0</w:t>
+      </w:r>
+    </w:p>
+    <w:p>
+      <w:pPr>
+        <w:pStyle w:val="Normal"/>
+        <w:shd w:fill="DDDDDD" w:val="clear"/>
+        <w:rPr/>
+      </w:pPr>
+      <w:r>
+        <w:rPr/>
+        <w:t xml:space="preserve">    </w:t>
+      </w:r>
+      <w:r>
+        <w:rPr/>
+        <w:t>;ud2</w:t>
+      </w:r>
+    </w:p>
+    <w:p>
+      <w:pPr>
+        <w:pStyle w:val="Normal"/>
+        <w:shd w:fill="DDDDDD" w:val="clear"/>
+        <w:rPr/>
+      </w:pPr>
+      <w:r>
+        <w:rPr/>
+      </w:r>
+    </w:p>
+    <w:p>
+      <w:pPr>
+        <w:pStyle w:val="Normal"/>
+        <w:shd w:fill="DDDDDD" w:val="clear"/>
+        <w:rPr/>
+      </w:pPr>
+      <w:r>
+        <w:rPr/>
+        <w:t xml:space="preserve">    </w:t>
+      </w:r>
+      <w:r>
+        <w:rPr/>
+        <w:t>sti</w:t>
+      </w:r>
+    </w:p>
+    <w:p>
+      <w:pPr>
+        <w:pStyle w:val="Normal"/>
+        <w:shd w:fill="DDDDDD" w:val="clear"/>
+        <w:rPr/>
+      </w:pPr>
+      <w:r>
+        <w:rPr/>
+      </w:r>
+    </w:p>
+    <w:p>
+      <w:pPr>
+        <w:pStyle w:val="Normal"/>
+        <w:shd w:fill="DDDDDD" w:val="clear"/>
+        <w:rPr/>
+      </w:pPr>
+      <w:r>
+        <w:rPr/>
+        <w:t xml:space="preserve">    </w:t>
+      </w:r>
+      <w:r>
+        <w:rPr/>
+        <w:t>hlt</w:t>
+      </w:r>
+    </w:p>
+    <w:p>
+      <w:pPr>
+        <w:pStyle w:val="Normal"/>
+        <w:shd w:fill="FFFFFF" w:val="clear"/>
+        <w:rPr/>
+      </w:pPr>
+      <w:r>
+        <w:rPr/>
+        <w:tab/>
+      </w:r>
+      <w:r>
+        <w:rPr/>
+        <w:t>由于本文是</w:t>
+      </w:r>
+      <w:r>
+        <w:rPr/>
+        <w:t>64</w:t>
+      </w:r>
+      <w:r>
+        <w:rPr/>
+        <w:t>环境，所以编译出问题，就不进行截图演示了。</w:t>
+      </w:r>
+    </w:p>
+    <w:p>
+      <w:pPr>
+        <w:pStyle w:val="Normal"/>
+        <w:shd w:fill="FFFFFF" w:val="clear"/>
+        <w:rPr/>
+      </w:pPr>
+      <w:r>
+        <w:rPr/>
+        <w:tab/>
+      </w:r>
+      <w:r>
+        <w:rPr/>
+        <w:t>8259A</w:t>
+      </w:r>
+      <w:r>
+        <w:rPr/>
+        <w:t>设置虽然完成了，但是我们要真正使用它。</w:t>
+      </w:r>
+      <w:r>
+        <w:rPr/>
+        <w:t>复习一下图</w:t>
+      </w:r>
+      <w:r>
+        <w:rPr/>
+        <w:t>3-38</w:t>
+      </w:r>
+      <w:r>
+        <w:rPr/>
+        <w:t>，我们知道，两片级联的</w:t>
+      </w:r>
+      <w:r>
+        <w:rPr/>
+        <w:t>8259A</w:t>
+      </w:r>
+      <w:r>
+        <w:rPr/>
+        <w:t>可以挂接</w:t>
+      </w:r>
+      <w:r>
+        <w:rPr/>
+        <w:t>15</w:t>
+      </w:r>
+      <w:r>
+        <w:rPr/>
+        <w:t>个不同的外部设备，我们也理应有</w:t>
+      </w:r>
+      <w:r>
+        <w:rPr/>
+        <w:t>15</w:t>
+      </w:r>
+      <w:r>
+        <w:rPr/>
+        <w:t>个中断处理程序。</w:t>
+      </w:r>
+    </w:p>
+    <w:p>
+      <w:pPr>
+        <w:pStyle w:val="Normal"/>
+        <w:shd w:fill="FFFFFF" w:val="clear"/>
+        <w:rPr/>
+      </w:pPr>
+      <w:r>
+        <w:rPr/>
+        <w:tab/>
+      </w:r>
+      <w:r>
+        <w:rPr/>
+        <w:t>打开键盘中断</w:t>
+      </w:r>
+      <w:r>
+        <w:rPr/>
+        <w:t>，</w:t>
+      </w:r>
+    </w:p>
+    <w:p>
+      <w:pPr>
+        <w:pStyle w:val="Normal"/>
+        <w:shd w:fill="DDDDDD" w:val="clear"/>
+        <w:rPr/>
+      </w:pPr>
+      <w:r>
+        <w:rPr/>
+        <w:t xml:space="preserve">    </w:t>
+      </w:r>
+      <w:r>
+        <w:rPr/>
+        <w:t xml:space="preserve">out_byte(INT_M_CTLMASK, 0xFD);  // Master 8259, OCW1. </w:t>
+      </w:r>
+    </w:p>
+    <w:p>
+      <w:pPr>
+        <w:pStyle w:val="Normal"/>
+        <w:shd w:fill="DDDDDD" w:val="clear"/>
+        <w:rPr/>
+      </w:pPr>
+      <w:r>
+        <w:rPr/>
+        <w:t xml:space="preserve">    </w:t>
+      </w:r>
+      <w:r>
+        <w:rPr/>
+        <w:t>out_byte(INT_S_CTLMASK, 0xFF);  // Slave  8259, OCW1.</w:t>
+      </w:r>
+    </w:p>
+    <w:p>
+      <w:pPr>
+        <w:pStyle w:val="Normal"/>
+        <w:shd w:fill="FFFFFF" w:val="clear"/>
+        <w:rPr/>
+      </w:pPr>
+      <w:r>
+        <w:rPr/>
+        <w:tab/>
+      </w:r>
+      <w:r>
+        <w:rPr/>
+        <w:t>最后</w:t>
+      </w:r>
+      <w:r>
+        <w:rPr/>
+        <w:t>，在</w:t>
+      </w:r>
+      <w:r>
+        <w:rPr/>
+        <w:t>kernel.asm</w:t>
+      </w:r>
+      <w:r>
+        <w:rPr/>
+        <w:t>中添加</w:t>
+      </w:r>
+      <w:r>
+        <w:rPr/>
+        <w:t>sti</w:t>
+      </w:r>
+      <w:r>
+        <w:rPr/>
+        <w:t>指令设置</w:t>
+      </w:r>
+      <w:r>
+        <w:rPr/>
+        <w:t>IF</w:t>
+      </w:r>
+      <w:r>
+        <w:rPr/>
+        <w:t>位。</w:t>
+      </w:r>
+    </w:p>
+    <w:p>
+      <w:pPr>
+        <w:pStyle w:val="Normal"/>
+        <w:shd w:fill="FFFFFF" w:val="clear"/>
+        <w:rPr/>
+      </w:pPr>
+      <w:r>
+        <w:rPr/>
+        <w:tab/>
+      </w:r>
+      <w:r>
+        <w:rPr/>
+        <w:t>运行后</w:t>
+      </w:r>
+      <w:r>
+        <w:rPr/>
+        <w:t>，敲击任意按键，</w:t>
       </w:r>
     </w:p>
     <w:p>
@@ -50895,13 +53777,171 @@
       </w:pPr>
       <w:r>
         <w:rPr/>
-      </w:r>
-    </w:p>
-    <w:p>
-      <w:pPr>
-        <w:pStyle w:val="Normal"/>
-        <w:shd w:fill="FFFFFF" w:val="clear"/>
-        <w:jc w:val="center"/>
+        <w:t>图</w:t>
+        <w:drawing>
+          <wp:anchor behindDoc="0" distT="0" distB="0" distL="0" distR="0" simplePos="0" locked="0" layoutInCell="1" allowOverlap="1" relativeHeight="53">
+            <wp:simplePos x="0" y="0"/>
+            <wp:positionH relativeFrom="column">
+              <wp:posOffset>401955</wp:posOffset>
+            </wp:positionH>
+            <wp:positionV relativeFrom="paragraph">
+              <wp:posOffset>73025</wp:posOffset>
+            </wp:positionV>
+            <wp:extent cx="5772150" cy="2800985"/>
+            <wp:effectExtent l="0" t="0" r="0" b="0"/>
+            <wp:wrapTopAndBottom/>
+            <wp:docPr id="53" name="Picture" descr=""/>
+            <wp:cNvGraphicFramePr>
+              <a:graphicFrameLocks xmlns:a="http://schemas.openxmlformats.org/drawingml/2006/main" noChangeAspect="1"/>
+            </wp:cNvGraphicFramePr>
+            <a:graphic xmlns:a="http://schemas.openxmlformats.org/drawingml/2006/main">
+              <a:graphicData uri="http://schemas.openxmlformats.org/drawingml/2006/picture">
+                <pic:pic xmlns:pic="http://schemas.openxmlformats.org/drawingml/2006/picture">
+                  <pic:nvPicPr>
+                    <pic:cNvPr id="53" name="Picture" descr=""/>
+                    <pic:cNvPicPr>
+                      <a:picLocks noChangeAspect="1" noChangeArrowheads="1"/>
+                    </pic:cNvPicPr>
+                  </pic:nvPicPr>
+                  <pic:blipFill>
+                    <a:blip r:embed="rId57"/>
+                    <a:stretch>
+                      <a:fillRect/>
+                    </a:stretch>
+                  </pic:blipFill>
+                  <pic:spPr bwMode="auto">
+                    <a:xfrm>
+                      <a:off x="0" y="0"/>
+                      <a:ext cx="5772150" cy="2800985"/>
+                    </a:xfrm>
+                    <a:prstGeom prst="rect">
+                      <a:avLst/>
+                    </a:prstGeom>
+                    <a:noFill/>
+                    <a:ln w="9525">
+                      <a:noFill/>
+                      <a:miter lim="800000"/>
+                      <a:headEnd/>
+                      <a:tailEnd/>
+                    </a:ln>
+                  </pic:spPr>
+                </pic:pic>
+              </a:graphicData>
+            </a:graphic>
+          </wp:anchor>
+        </w:drawing>
+      </w:r>
+      <w:r>
+        <w:rPr/>
+        <w:t xml:space="preserve">5-35 </w:t>
+      </w:r>
+      <w:r>
+        <w:rPr/>
+        <w:t>键盘中断发生</w:t>
+      </w:r>
+    </w:p>
+    <w:p>
+      <w:pPr>
+        <w:pStyle w:val="2"/>
+        <w:rPr>
+          <w:b/>
+          <w:bCs/>
+        </w:rPr>
+      </w:pPr>
+      <w:r>
+        <w:rPr>
+          <w:b/>
+          <w:bCs/>
+        </w:rPr>
+        <w:t>5.6</w:t>
+      </w:r>
+      <w:r>
+        <w:rPr>
+          <w:b/>
+          <w:bCs/>
+        </w:rPr>
+        <w:t>小结</w:t>
+      </w:r>
+    </w:p>
+    <w:p>
+      <w:pPr>
+        <w:pStyle w:val="Normal"/>
+        <w:shd w:fill="FFFFFF" w:val="clear"/>
+        <w:rPr/>
+      </w:pPr>
+      <w:r>
+        <w:rPr/>
+        <w:tab/>
+      </w:r>
+      <w:r>
+        <w:rPr/>
+        <w:t>略</w:t>
+      </w:r>
+    </w:p>
+    <w:p>
+      <w:pPr>
+        <w:pStyle w:val="Normal"/>
+        <w:shd w:fill="FFFFFF" w:val="clear"/>
+        <w:rPr/>
+      </w:pPr>
+      <w:r>
+        <w:rPr/>
+      </w:r>
+    </w:p>
+    <w:p>
+      <w:pPr>
+        <w:pStyle w:val="Normal"/>
+        <w:shd w:fill="FFFFFF" w:val="clear"/>
+        <w:rPr/>
+      </w:pPr>
+      <w:r>
+        <w:rPr/>
+      </w:r>
+    </w:p>
+    <w:p>
+      <w:pPr>
+        <w:pStyle w:val="Normal"/>
+        <w:shd w:fill="FFFFFF" w:val="clear"/>
+        <w:rPr/>
+      </w:pPr>
+      <w:r>
+        <w:rPr/>
+      </w:r>
+    </w:p>
+    <w:p>
+      <w:pPr>
+        <w:pStyle w:val="Normal"/>
+        <w:shd w:fill="FFFFFF" w:val="clear"/>
+        <w:rPr/>
+      </w:pPr>
+      <w:r>
+        <w:rPr/>
+      </w:r>
+    </w:p>
+    <w:p>
+      <w:pPr>
+        <w:pStyle w:val="Normal"/>
+        <w:shd w:fill="FFFFFF" w:val="clear"/>
+        <w:rPr/>
+      </w:pPr>
+      <w:r>
+        <w:rPr/>
+      </w:r>
+    </w:p>
+    <w:p>
+      <w:pPr>
+        <w:pStyle w:val="Normal"/>
+        <w:shd w:fill="FFFFFF" w:val="clear"/>
+        <w:rPr/>
+      </w:pPr>
+      <w:r>
+        <w:rPr/>
+      </w:r>
+    </w:p>
+    <w:p>
+      <w:pPr>
+        <w:pStyle w:val="Normal"/>
+        <w:shd w:fill="FFFFFF" w:val="clear"/>
         <w:rPr/>
       </w:pPr>
       <w:r>

</xml_diff>

<commit_message>
Chapter 9.2 progress overview
Signed-off-by: wujian <wujian@smartisan.com>
</commit_message>
<xml_diff>
--- a/自己动手写操作系统笔记.docx
+++ b/自己动手写操作系统笔记.docx
@@ -10157,7 +10157,7 @@
     <w:tbl>
       <w:tblPr>
         <w:jc w:val="left"/>
-        <w:tblInd w:w="-2" w:type="dxa"/>
+        <w:tblInd w:w="-5" w:type="dxa"/>
         <w:tblBorders>
           <w:top w:val="single" w:sz="2" w:space="0" w:color="000001"/>
           <w:left w:val="single" w:sz="2" w:space="0" w:color="000001"/>
@@ -20215,7 +20215,7 @@
     <w:tbl>
       <w:tblPr>
         <w:jc w:val="left"/>
-        <w:tblInd w:w="12" w:type="dxa"/>
+        <w:tblInd w:w="10" w:type="dxa"/>
         <w:tblBorders>
           <w:top w:val="single" w:sz="2" w:space="0" w:color="000001"/>
           <w:left w:val="single" w:sz="2" w:space="0" w:color="000001"/>
@@ -36479,7 +36479,7 @@
     <w:tbl>
       <w:tblPr>
         <w:jc w:val="left"/>
-        <w:tblInd w:w="32" w:type="dxa"/>
+        <w:tblInd w:w="30" w:type="dxa"/>
         <w:tblBorders>
           <w:top w:val="single" w:sz="2" w:space="0" w:color="000001"/>
           <w:left w:val="single" w:sz="2" w:space="0" w:color="000001"/>
@@ -36490,14 +36490,14 @@
         </w:tblBorders>
         <w:tblCellMar>
           <w:top w:w="55" w:type="dxa"/>
-          <w:left w:w="24" w:type="dxa"/>
+          <w:left w:w="21" w:type="dxa"/>
           <w:bottom w:w="55" w:type="dxa"/>
           <w:right w:w="55" w:type="dxa"/>
         </w:tblCellMar>
       </w:tblPr>
       <w:tblGrid>
         <w:gridCol w:w="5098"/>
-        <w:gridCol w:w="5098"/>
+        <w:gridCol w:w="5097"/>
       </w:tblGrid>
       <w:tr>
         <w:trPr>
@@ -36516,7 +36516,7 @@
             </w:tcBorders>
             <w:shd w:fill="FFFFFF" w:val="clear"/>
             <w:tcMar>
-              <w:left w:w="24" w:type="dxa"/>
+              <w:left w:w="21" w:type="dxa"/>
             </w:tcMar>
           </w:tcPr>
           <w:p>
@@ -36533,7 +36533,7 @@
         </w:tc>
         <w:tc>
           <w:tcPr>
-            <w:tcW w:w="5098" w:type="dxa"/>
+            <w:tcW w:w="5097" w:type="dxa"/>
             <w:tcBorders>
               <w:top w:val="single" w:sz="2" w:space="0" w:color="000001"/>
               <w:left w:val="single" w:sz="2" w:space="0" w:color="000001"/>
@@ -36544,7 +36544,7 @@
             </w:tcBorders>
             <w:shd w:fill="FFFFFF" w:val="clear"/>
             <w:tcMar>
-              <w:left w:w="24" w:type="dxa"/>
+              <w:left w:w="21" w:type="dxa"/>
             </w:tcMar>
           </w:tcPr>
           <w:p>
@@ -36577,7 +36577,7 @@
             </w:tcBorders>
             <w:shd w:fill="FFFFFF" w:val="clear"/>
             <w:tcMar>
-              <w:left w:w="24" w:type="dxa"/>
+              <w:left w:w="21" w:type="dxa"/>
             </w:tcMar>
           </w:tcPr>
           <w:p>
@@ -36593,7 +36593,7 @@
         </w:tc>
         <w:tc>
           <w:tcPr>
-            <w:tcW w:w="5098" w:type="dxa"/>
+            <w:tcW w:w="5097" w:type="dxa"/>
             <w:tcBorders>
               <w:top w:val="nil"/>
               <w:left w:val="single" w:sz="2" w:space="0" w:color="000001"/>
@@ -36604,7 +36604,7 @@
             </w:tcBorders>
             <w:shd w:fill="FFFFFF" w:val="clear"/>
             <w:tcMar>
-              <w:left w:w="24" w:type="dxa"/>
+              <w:left w:w="21" w:type="dxa"/>
             </w:tcMar>
           </w:tcPr>
           <w:p>
@@ -36636,7 +36636,7 @@
             </w:tcBorders>
             <w:shd w:fill="FFFFFF" w:val="clear"/>
             <w:tcMar>
-              <w:left w:w="24" w:type="dxa"/>
+              <w:left w:w="21" w:type="dxa"/>
             </w:tcMar>
           </w:tcPr>
           <w:p>
@@ -36652,7 +36652,7 @@
         </w:tc>
         <w:tc>
           <w:tcPr>
-            <w:tcW w:w="5098" w:type="dxa"/>
+            <w:tcW w:w="5097" w:type="dxa"/>
             <w:tcBorders>
               <w:top w:val="nil"/>
               <w:left w:val="single" w:sz="2" w:space="0" w:color="000001"/>
@@ -36663,7 +36663,7 @@
             </w:tcBorders>
             <w:shd w:fill="FFFFFF" w:val="clear"/>
             <w:tcMar>
-              <w:left w:w="24" w:type="dxa"/>
+              <w:left w:w="21" w:type="dxa"/>
             </w:tcMar>
           </w:tcPr>
           <w:p>
@@ -36695,7 +36695,7 @@
             </w:tcBorders>
             <w:shd w:fill="FFFFFF" w:val="clear"/>
             <w:tcMar>
-              <w:left w:w="24" w:type="dxa"/>
+              <w:left w:w="21" w:type="dxa"/>
             </w:tcMar>
           </w:tcPr>
           <w:p>
@@ -36711,7 +36711,7 @@
         </w:tc>
         <w:tc>
           <w:tcPr>
-            <w:tcW w:w="5098" w:type="dxa"/>
+            <w:tcW w:w="5097" w:type="dxa"/>
             <w:tcBorders>
               <w:top w:val="nil"/>
               <w:left w:val="single" w:sz="2" w:space="0" w:color="000001"/>
@@ -36722,7 +36722,7 @@
             </w:tcBorders>
             <w:shd w:fill="FFFFFF" w:val="clear"/>
             <w:tcMar>
-              <w:left w:w="24" w:type="dxa"/>
+              <w:left w:w="21" w:type="dxa"/>
             </w:tcMar>
           </w:tcPr>
           <w:p>
@@ -36754,7 +36754,7 @@
             </w:tcBorders>
             <w:shd w:fill="FFFFFF" w:val="clear"/>
             <w:tcMar>
-              <w:left w:w="24" w:type="dxa"/>
+              <w:left w:w="21" w:type="dxa"/>
             </w:tcMar>
           </w:tcPr>
           <w:p>
@@ -36770,7 +36770,7 @@
         </w:tc>
         <w:tc>
           <w:tcPr>
-            <w:tcW w:w="5098" w:type="dxa"/>
+            <w:tcW w:w="5097" w:type="dxa"/>
             <w:tcBorders>
               <w:top w:val="nil"/>
               <w:left w:val="single" w:sz="2" w:space="0" w:color="000001"/>
@@ -36781,7 +36781,7 @@
             </w:tcBorders>
             <w:shd w:fill="FFFFFF" w:val="clear"/>
             <w:tcMar>
-              <w:left w:w="24" w:type="dxa"/>
+              <w:left w:w="21" w:type="dxa"/>
             </w:tcMar>
           </w:tcPr>
           <w:p>
@@ -36813,7 +36813,7 @@
             </w:tcBorders>
             <w:shd w:fill="FFFFFF" w:val="clear"/>
             <w:tcMar>
-              <w:left w:w="24" w:type="dxa"/>
+              <w:left w:w="21" w:type="dxa"/>
             </w:tcMar>
           </w:tcPr>
           <w:p>
@@ -36829,7 +36829,7 @@
         </w:tc>
         <w:tc>
           <w:tcPr>
-            <w:tcW w:w="5098" w:type="dxa"/>
+            <w:tcW w:w="5097" w:type="dxa"/>
             <w:tcBorders>
               <w:top w:val="nil"/>
               <w:left w:val="single" w:sz="2" w:space="0" w:color="000001"/>
@@ -36840,7 +36840,7 @@
             </w:tcBorders>
             <w:shd w:fill="FFFFFF" w:val="clear"/>
             <w:tcMar>
-              <w:left w:w="24" w:type="dxa"/>
+              <w:left w:w="21" w:type="dxa"/>
             </w:tcMar>
           </w:tcPr>
           <w:p>
@@ -36872,7 +36872,7 @@
             </w:tcBorders>
             <w:shd w:fill="FFFFFF" w:val="clear"/>
             <w:tcMar>
-              <w:left w:w="24" w:type="dxa"/>
+              <w:left w:w="21" w:type="dxa"/>
             </w:tcMar>
           </w:tcPr>
           <w:p>
@@ -36888,7 +36888,7 @@
         </w:tc>
         <w:tc>
           <w:tcPr>
-            <w:tcW w:w="5098" w:type="dxa"/>
+            <w:tcW w:w="5097" w:type="dxa"/>
             <w:tcBorders>
               <w:top w:val="nil"/>
               <w:left w:val="single" w:sz="2" w:space="0" w:color="000001"/>
@@ -36899,7 +36899,7 @@
             </w:tcBorders>
             <w:shd w:fill="FFFFFF" w:val="clear"/>
             <w:tcMar>
-              <w:left w:w="24" w:type="dxa"/>
+              <w:left w:w="21" w:type="dxa"/>
             </w:tcMar>
           </w:tcPr>
           <w:p>
@@ -51545,11 +51545,7 @@
       </w:r>
       <w:r>
         <w:rPr/>
-        <w:t>init_</w:t>
-      </w:r>
-      <w:r>
-        <w:rPr/>
-        <w:t>8259A</w:t>
+        <w:t>init_8259A</w:t>
       </w:r>
       <w:r>
         <w:rPr/>
@@ -51603,9 +51599,6 @@
       <w:r>
         <w:rPr/>
         <w:tab/>
-      </w:r>
-      <w:r>
-        <w:rPr/>
         <w:t>out_byte</w:t>
       </w:r>
       <w:r>
@@ -51686,11 +51679,7 @@
       </w:r>
       <w:r>
         <w:rPr/>
-        <w:t>t_</w:t>
-      </w:r>
-      <w:r>
-        <w:rPr/>
-        <w:t>port</w:t>
+        <w:t>t_port</w:t>
       </w:r>
       <w:r>
         <w:rPr/>
@@ -51912,9 +51901,6 @@
         <w:rPr/>
         <w:t>的参数。</w:t>
       </w:r>
-      <w:r>
-        <w:rPr/>
-      </w:r>
     </w:p>
     <w:p>
       <w:pPr>
@@ -52071,18 +52057,7 @@
       <w:r>
         <w:rPr/>
         <w:tab/>
-      </w:r>
-      <w:r>
-        <w:rPr/>
-        <w:t>s</w:t>
-      </w:r>
-      <w:r>
-        <w:rPr/>
-        <w:t>tart.</w:t>
-      </w:r>
-      <w:r>
-        <w:rPr/>
-        <w:t>c</w:t>
+        <w:t>start.c</w:t>
       </w:r>
       <w:r>
         <w:rPr/>
@@ -52280,9 +52255,6 @@
       <w:r>
         <w:rPr/>
         <w:tab/>
-      </w:r>
-      <w:r>
-        <w:rPr/>
         <w:t>PUBLIC void exception_handler(int vec_no, int err_code, int eip, int cs, int eflags)</w:t>
       </w:r>
     </w:p>
@@ -52606,9 +52578,6 @@
         <w:rPr/>
         <w:t>异常</w:t>
       </w:r>
-      <w:r>
-        <w:rPr/>
-      </w:r>
     </w:p>
     <w:p>
       <w:pPr>
@@ -52973,11 +52942,7 @@
       </w:r>
       <w:r>
         <w:rPr/>
-        <w:t>我们看到</w:t>
-      </w:r>
-      <w:r>
-        <w:rPr/>
-        <w:t>，在这段代码的最后，栈顶被调整为指向</w:t>
+        <w:t>我们看到，在这段代码的最后，栈顶被调整为指向</w:t>
       </w:r>
       <w:r>
         <w:rPr/>
@@ -53070,11 +53035,7 @@
       </w:r>
       <w:r>
         <w:rPr/>
-        <w:t>现在我们已经有了异常处理函数</w:t>
-      </w:r>
-      <w:r>
-        <w:rPr/>
-        <w:t>，该是设置</w:t>
+        <w:t>现在我们已经有了异常处理函数，该是设置</w:t>
       </w:r>
       <w:r>
         <w:rPr/>
@@ -53118,11 +53079,7 @@
       <w:r>
         <w:rPr/>
         <w:tab/>
-        <w:t>protect.</w:t>
-      </w:r>
-      <w:r>
-        <w:rPr/>
-        <w:t>c</w:t>
+        <w:t>protect.c</w:t>
       </w:r>
       <w:r>
         <w:rPr/>
@@ -53200,9 +53157,6 @@
         <w:rPr/>
         <w:t>中断门</w:t>
       </w:r>
-      <w:r>
-        <w:rPr/>
-      </w:r>
     </w:p>
     <w:p>
       <w:pPr>
@@ -53373,11 +53327,7 @@
       </w:r>
       <w:r>
         <w:rPr/>
-        <w:t>init_</w:t>
-      </w:r>
-      <w:r>
-        <w:rPr/>
-        <w:t>port()</w:t>
+        <w:t>init_port()</w:t>
       </w:r>
       <w:r>
         <w:rPr/>
@@ -53396,7 +53346,66 @@
       </w:r>
       <w:r>
         <w:rPr/>
-        <w:t>我们现在制造一个异常</w:t>
+        <w:t>我们现在制造一个异常，</w:t>
+      </w:r>
+      <w:r>
+        <w:rPr/>
+        <w:t>Intel</w:t>
+      </w:r>
+      <w:r>
+        <w:rPr/>
+        <w:t>为我们准备了一个指令叫做</w:t>
+      </w:r>
+      <w:r>
+        <w:rPr/>
+        <w:t>ud2</w:t>
+      </w:r>
+      <w:r>
+        <w:rPr/>
+        <w:t>，能够产生一个</w:t>
+      </w:r>
+      <w:r>
+        <w:rPr/>
+        <w:t>#UD</w:t>
+      </w:r>
+      <w:r>
+        <w:rPr/>
+        <w:t>异常，我们就在</w:t>
+      </w:r>
+      <w:r>
+        <w:rPr/>
+        <w:t>kernel.asm</w:t>
+      </w:r>
+      <w:r>
+        <w:rPr/>
+        <w:t>中添加一条</w:t>
+      </w:r>
+      <w:r>
+        <w:rPr/>
+        <w:t>ud2</w:t>
+      </w:r>
+      <w:r>
+        <w:rPr/>
+        <w:t>指令。</w:t>
+      </w:r>
+    </w:p>
+    <w:p>
+      <w:pPr>
+        <w:pStyle w:val="Normal"/>
+        <w:shd w:fill="FFFFFF" w:val="clear"/>
+        <w:rPr/>
+      </w:pPr>
+      <w:r>
+        <w:rPr/>
+        <w:tab/>
+      </w:r>
+      <w:r>
+        <w:rPr/>
+        <w:t>代码</w:t>
+      </w:r>
+      <w:r>
+        <w:rPr/>
+        <w:t>5-62</w:t>
       </w:r>
       <w:r>
         <w:rPr/>
@@ -53404,27 +53413,247 @@
       </w:r>
       <w:r>
         <w:rPr/>
-        <w:t>Intel</w:t>
-      </w:r>
-      <w:r>
-        <w:rPr/>
-        <w:t>为我们准备了一个指令叫做</w:t>
-      </w:r>
-      <w:r>
-        <w:rPr/>
-        <w:t>ud2</w:t>
-      </w:r>
-      <w:r>
-        <w:rPr/>
-        <w:t>，能够产生一个</w:t>
-      </w:r>
-      <w:r>
-        <w:rPr/>
-        <w:t>#UD</w:t>
-      </w:r>
-      <w:r>
-        <w:rPr/>
-        <w:t>异常，我们就在</w:t>
+        <w:t>chapter5/i/kernel/kernel.asm</w:t>
+      </w:r>
+    </w:p>
+    <w:p>
+      <w:pPr>
+        <w:pStyle w:val="Normal"/>
+        <w:shd w:fill="DDDDDD" w:val="clear"/>
+        <w:rPr/>
+      </w:pPr>
+      <w:r>
+        <w:rPr/>
+        <w:t>csinit:     ; “</w:t>
+      </w:r>
+      <w:r>
+        <w:rPr/>
+        <w:t>这个跳转指令强制使用刚刚初始化的结构”——</w:t>
+      </w:r>
+      <w:r>
+        <w:rPr/>
+        <w:t>&lt;&lt;OS:D&amp;I 2nd&gt;&gt; P90.</w:t>
+      </w:r>
+    </w:p>
+    <w:p>
+      <w:pPr>
+        <w:pStyle w:val="Normal"/>
+        <w:shd w:fill="DDDDDD" w:val="clear"/>
+        <w:rPr/>
+      </w:pPr>
+      <w:r>
+        <w:rPr/>
+      </w:r>
+    </w:p>
+    <w:p>
+      <w:pPr>
+        <w:pStyle w:val="Normal"/>
+        <w:shd w:fill="DDDDDD" w:val="clear"/>
+        <w:rPr/>
+      </w:pPr>
+      <w:r>
+        <w:rPr/>
+        <w:t xml:space="preserve">    </w:t>
+      </w:r>
+      <w:r>
+        <w:rPr/>
+        <w:t>;jmp 0x40:0</w:t>
+      </w:r>
+    </w:p>
+    <w:p>
+      <w:pPr>
+        <w:pStyle w:val="Normal"/>
+        <w:shd w:fill="DDDDDD" w:val="clear"/>
+        <w:rPr/>
+      </w:pPr>
+      <w:r>
+        <w:rPr/>
+        <w:t xml:space="preserve">    </w:t>
+      </w:r>
+      <w:r>
+        <w:rPr/>
+        <w:t>;ud2</w:t>
+      </w:r>
+    </w:p>
+    <w:p>
+      <w:pPr>
+        <w:pStyle w:val="Normal"/>
+        <w:shd w:fill="DDDDDD" w:val="clear"/>
+        <w:rPr/>
+      </w:pPr>
+      <w:r>
+        <w:rPr/>
+      </w:r>
+    </w:p>
+    <w:p>
+      <w:pPr>
+        <w:pStyle w:val="Normal"/>
+        <w:shd w:fill="DDDDDD" w:val="clear"/>
+        <w:rPr/>
+      </w:pPr>
+      <w:r>
+        <w:rPr/>
+        <w:t xml:space="preserve">    </w:t>
+      </w:r>
+      <w:r>
+        <w:rPr/>
+        <w:t>sti</w:t>
+      </w:r>
+    </w:p>
+    <w:p>
+      <w:pPr>
+        <w:pStyle w:val="Normal"/>
+        <w:shd w:fill="DDDDDD" w:val="clear"/>
+        <w:rPr/>
+      </w:pPr>
+      <w:r>
+        <w:rPr/>
+      </w:r>
+    </w:p>
+    <w:p>
+      <w:pPr>
+        <w:pStyle w:val="Normal"/>
+        <w:shd w:fill="DDDDDD" w:val="clear"/>
+        <w:rPr/>
+      </w:pPr>
+      <w:r>
+        <w:rPr/>
+        <w:t xml:space="preserve">    </w:t>
+      </w:r>
+      <w:r>
+        <w:rPr/>
+        <w:t>hlt</w:t>
+      </w:r>
+    </w:p>
+    <w:p>
+      <w:pPr>
+        <w:pStyle w:val="Normal"/>
+        <w:shd w:fill="FFFFFF" w:val="clear"/>
+        <w:rPr/>
+      </w:pPr>
+      <w:r>
+        <w:rPr/>
+        <w:tab/>
+      </w:r>
+      <w:r>
+        <w:rPr/>
+        <w:t>由于本文是</w:t>
+      </w:r>
+      <w:r>
+        <w:rPr/>
+        <w:t>64</w:t>
+      </w:r>
+      <w:r>
+        <w:rPr/>
+        <w:t>环境，所以编译出问题，就不进行截图演示了。</w:t>
+      </w:r>
+    </w:p>
+    <w:p>
+      <w:pPr>
+        <w:pStyle w:val="Normal"/>
+        <w:shd w:fill="FFFFFF" w:val="clear"/>
+        <w:rPr/>
+      </w:pPr>
+      <w:r>
+        <w:rPr/>
+        <w:tab/>
+        <w:t>8259A</w:t>
+      </w:r>
+      <w:r>
+        <w:rPr/>
+        <w:t>设置虽然完成了，但是我们要真正使用它。复习一下图</w:t>
+      </w:r>
+      <w:r>
+        <w:rPr/>
+        <w:t>3-38</w:t>
+      </w:r>
+      <w:r>
+        <w:rPr/>
+        <w:t>，我们知道，两片级联的</w:t>
+      </w:r>
+      <w:r>
+        <w:rPr/>
+        <w:t>8259A</w:t>
+      </w:r>
+      <w:r>
+        <w:rPr/>
+        <w:t>可以挂接</w:t>
+      </w:r>
+      <w:r>
+        <w:rPr/>
+        <w:t>15</w:t>
+      </w:r>
+      <w:r>
+        <w:rPr/>
+        <w:t>个不同的外部设备，我们也理应有</w:t>
+      </w:r>
+      <w:r>
+        <w:rPr/>
+        <w:t>15</w:t>
+      </w:r>
+      <w:r>
+        <w:rPr/>
+        <w:t>个中断处理程序。</w:t>
+      </w:r>
+    </w:p>
+    <w:p>
+      <w:pPr>
+        <w:pStyle w:val="Normal"/>
+        <w:shd w:fill="FFFFFF" w:val="clear"/>
+        <w:rPr/>
+      </w:pPr>
+      <w:r>
+        <w:rPr/>
+        <w:tab/>
+      </w:r>
+      <w:r>
+        <w:rPr/>
+        <w:t>打开键盘中断，</w:t>
+      </w:r>
+    </w:p>
+    <w:p>
+      <w:pPr>
+        <w:pStyle w:val="Normal"/>
+        <w:shd w:fill="DDDDDD" w:val="clear"/>
+        <w:rPr/>
+      </w:pPr>
+      <w:r>
+        <w:rPr/>
+        <w:t xml:space="preserve">    </w:t>
+      </w:r>
+      <w:r>
+        <w:rPr/>
+        <w:t xml:space="preserve">out_byte(INT_M_CTLMASK, 0xFD);  // Master 8259, OCW1. </w:t>
+      </w:r>
+    </w:p>
+    <w:p>
+      <w:pPr>
+        <w:pStyle w:val="Normal"/>
+        <w:shd w:fill="DDDDDD" w:val="clear"/>
+        <w:rPr/>
+      </w:pPr>
+      <w:r>
+        <w:rPr/>
+        <w:t xml:space="preserve">    </w:t>
+      </w:r>
+      <w:r>
+        <w:rPr/>
+        <w:t>out_byte(INT_S_CTLMASK, 0xFF);  // Slave  8259, OCW1.</w:t>
+      </w:r>
+    </w:p>
+    <w:p>
+      <w:pPr>
+        <w:pStyle w:val="Normal"/>
+        <w:shd w:fill="FFFFFF" w:val="clear"/>
+        <w:rPr/>
+      </w:pPr>
+      <w:r>
+        <w:rPr/>
+        <w:tab/>
+      </w:r>
+      <w:r>
+        <w:rPr/>
+        <w:t>最后，在</w:t>
       </w:r>
       <w:r>
         <w:rPr/>
@@ -53432,15 +53661,23 @@
       </w:r>
       <w:r>
         <w:rPr/>
-        <w:t>中添加一条</w:t>
-      </w:r>
-      <w:r>
-        <w:rPr/>
-        <w:t>ud2</w:t>
-      </w:r>
-      <w:r>
-        <w:rPr/>
-        <w:t>指令。</w:t>
+        <w:t>中添加</w:t>
+      </w:r>
+      <w:r>
+        <w:rPr/>
+        <w:t>sti</w:t>
+      </w:r>
+      <w:r>
+        <w:rPr/>
+        <w:t>指令设置</w:t>
+      </w:r>
+      <w:r>
+        <w:rPr/>
+        <w:t>IF</w:t>
+      </w:r>
+      <w:r>
+        <w:rPr/>
+        <w:t>位。</w:t>
       </w:r>
     </w:p>
     <w:p>
@@ -53455,317 +53692,7 @@
       </w:r>
       <w:r>
         <w:rPr/>
-        <w:t>代码</w:t>
-      </w:r>
-      <w:r>
-        <w:rPr/>
-        <w:t>5-62</w:t>
-      </w:r>
-      <w:r>
-        <w:rPr/>
-        <w:t>，</w:t>
-      </w:r>
-      <w:r>
-        <w:rPr/>
-        <w:t>chapter5/i/kernel/kernel.asm</w:t>
-      </w:r>
-    </w:p>
-    <w:p>
-      <w:pPr>
-        <w:pStyle w:val="Normal"/>
-        <w:shd w:fill="DDDDDD" w:val="clear"/>
-        <w:rPr/>
-      </w:pPr>
-      <w:r>
-        <w:rPr/>
-        <w:t>csinit:     ; “</w:t>
-      </w:r>
-      <w:r>
-        <w:rPr/>
-        <w:t>这个跳转指令强制使用刚刚初始化的结构”——</w:t>
-      </w:r>
-      <w:r>
-        <w:rPr/>
-        <w:t>&lt;&lt;OS:D&amp;I 2nd&gt;&gt; P90.</w:t>
-      </w:r>
-    </w:p>
-    <w:p>
-      <w:pPr>
-        <w:pStyle w:val="Normal"/>
-        <w:shd w:fill="DDDDDD" w:val="clear"/>
-        <w:rPr/>
-      </w:pPr>
-      <w:r>
-        <w:rPr/>
-      </w:r>
-    </w:p>
-    <w:p>
-      <w:pPr>
-        <w:pStyle w:val="Normal"/>
-        <w:shd w:fill="DDDDDD" w:val="clear"/>
-        <w:rPr/>
-      </w:pPr>
-      <w:r>
-        <w:rPr/>
-        <w:t xml:space="preserve">    </w:t>
-      </w:r>
-      <w:r>
-        <w:rPr/>
-        <w:t>;jmp 0x40:0</w:t>
-      </w:r>
-    </w:p>
-    <w:p>
-      <w:pPr>
-        <w:pStyle w:val="Normal"/>
-        <w:shd w:fill="DDDDDD" w:val="clear"/>
-        <w:rPr/>
-      </w:pPr>
-      <w:r>
-        <w:rPr/>
-        <w:t xml:space="preserve">    </w:t>
-      </w:r>
-      <w:r>
-        <w:rPr/>
-        <w:t>;ud2</w:t>
-      </w:r>
-    </w:p>
-    <w:p>
-      <w:pPr>
-        <w:pStyle w:val="Normal"/>
-        <w:shd w:fill="DDDDDD" w:val="clear"/>
-        <w:rPr/>
-      </w:pPr>
-      <w:r>
-        <w:rPr/>
-      </w:r>
-    </w:p>
-    <w:p>
-      <w:pPr>
-        <w:pStyle w:val="Normal"/>
-        <w:shd w:fill="DDDDDD" w:val="clear"/>
-        <w:rPr/>
-      </w:pPr>
-      <w:r>
-        <w:rPr/>
-        <w:t xml:space="preserve">    </w:t>
-      </w:r>
-      <w:r>
-        <w:rPr/>
-        <w:t>sti</w:t>
-      </w:r>
-    </w:p>
-    <w:p>
-      <w:pPr>
-        <w:pStyle w:val="Normal"/>
-        <w:shd w:fill="DDDDDD" w:val="clear"/>
-        <w:rPr/>
-      </w:pPr>
-      <w:r>
-        <w:rPr/>
-      </w:r>
-    </w:p>
-    <w:p>
-      <w:pPr>
-        <w:pStyle w:val="Normal"/>
-        <w:shd w:fill="DDDDDD" w:val="clear"/>
-        <w:rPr/>
-      </w:pPr>
-      <w:r>
-        <w:rPr/>
-        <w:t xml:space="preserve">    </w:t>
-      </w:r>
-      <w:r>
-        <w:rPr/>
-        <w:t>hlt</w:t>
-      </w:r>
-    </w:p>
-    <w:p>
-      <w:pPr>
-        <w:pStyle w:val="Normal"/>
-        <w:shd w:fill="FFFFFF" w:val="clear"/>
-        <w:rPr/>
-      </w:pPr>
-      <w:r>
-        <w:rPr/>
-        <w:tab/>
-      </w:r>
-      <w:r>
-        <w:rPr/>
-        <w:t>由于本文是</w:t>
-      </w:r>
-      <w:r>
-        <w:rPr/>
-        <w:t>64</w:t>
-      </w:r>
-      <w:r>
-        <w:rPr/>
-        <w:t>环境，所以编译出问题，就不进行截图演示了。</w:t>
-      </w:r>
-    </w:p>
-    <w:p>
-      <w:pPr>
-        <w:pStyle w:val="Normal"/>
-        <w:shd w:fill="FFFFFF" w:val="clear"/>
-        <w:rPr/>
-      </w:pPr>
-      <w:r>
-        <w:rPr/>
-        <w:tab/>
-      </w:r>
-      <w:r>
-        <w:rPr/>
-        <w:t>8259A</w:t>
-      </w:r>
-      <w:r>
-        <w:rPr/>
-        <w:t>设置虽然完成了，但是我们要真正使用它。</w:t>
-      </w:r>
-      <w:r>
-        <w:rPr/>
-        <w:t>复习一下图</w:t>
-      </w:r>
-      <w:r>
-        <w:rPr/>
-        <w:t>3-38</w:t>
-      </w:r>
-      <w:r>
-        <w:rPr/>
-        <w:t>，我们知道，两片级联的</w:t>
-      </w:r>
-      <w:r>
-        <w:rPr/>
-        <w:t>8259A</w:t>
-      </w:r>
-      <w:r>
-        <w:rPr/>
-        <w:t>可以挂接</w:t>
-      </w:r>
-      <w:r>
-        <w:rPr/>
-        <w:t>15</w:t>
-      </w:r>
-      <w:r>
-        <w:rPr/>
-        <w:t>个不同的外部设备，我们也理应有</w:t>
-      </w:r>
-      <w:r>
-        <w:rPr/>
-        <w:t>15</w:t>
-      </w:r>
-      <w:r>
-        <w:rPr/>
-        <w:t>个中断处理程序。</w:t>
-      </w:r>
-    </w:p>
-    <w:p>
-      <w:pPr>
-        <w:pStyle w:val="Normal"/>
-        <w:shd w:fill="FFFFFF" w:val="clear"/>
-        <w:rPr/>
-      </w:pPr>
-      <w:r>
-        <w:rPr/>
-        <w:tab/>
-      </w:r>
-      <w:r>
-        <w:rPr/>
-        <w:t>打开键盘中断</w:t>
-      </w:r>
-      <w:r>
-        <w:rPr/>
-        <w:t>，</w:t>
-      </w:r>
-    </w:p>
-    <w:p>
-      <w:pPr>
-        <w:pStyle w:val="Normal"/>
-        <w:shd w:fill="DDDDDD" w:val="clear"/>
-        <w:rPr/>
-      </w:pPr>
-      <w:r>
-        <w:rPr/>
-        <w:t xml:space="preserve">    </w:t>
-      </w:r>
-      <w:r>
-        <w:rPr/>
-        <w:t xml:space="preserve">out_byte(INT_M_CTLMASK, 0xFD);  // Master 8259, OCW1. </w:t>
-      </w:r>
-    </w:p>
-    <w:p>
-      <w:pPr>
-        <w:pStyle w:val="Normal"/>
-        <w:shd w:fill="DDDDDD" w:val="clear"/>
-        <w:rPr/>
-      </w:pPr>
-      <w:r>
-        <w:rPr/>
-        <w:t xml:space="preserve">    </w:t>
-      </w:r>
-      <w:r>
-        <w:rPr/>
-        <w:t>out_byte(INT_S_CTLMASK, 0xFF);  // Slave  8259, OCW1.</w:t>
-      </w:r>
-    </w:p>
-    <w:p>
-      <w:pPr>
-        <w:pStyle w:val="Normal"/>
-        <w:shd w:fill="FFFFFF" w:val="clear"/>
-        <w:rPr/>
-      </w:pPr>
-      <w:r>
-        <w:rPr/>
-        <w:tab/>
-      </w:r>
-      <w:r>
-        <w:rPr/>
-        <w:t>最后</w:t>
-      </w:r>
-      <w:r>
-        <w:rPr/>
-        <w:t>，在</w:t>
-      </w:r>
-      <w:r>
-        <w:rPr/>
-        <w:t>kernel.asm</w:t>
-      </w:r>
-      <w:r>
-        <w:rPr/>
-        <w:t>中添加</w:t>
-      </w:r>
-      <w:r>
-        <w:rPr/>
-        <w:t>sti</w:t>
-      </w:r>
-      <w:r>
-        <w:rPr/>
-        <w:t>指令设置</w:t>
-      </w:r>
-      <w:r>
-        <w:rPr/>
-        <w:t>IF</w:t>
-      </w:r>
-      <w:r>
-        <w:rPr/>
-        <w:t>位。</w:t>
-      </w:r>
-    </w:p>
-    <w:p>
-      <w:pPr>
-        <w:pStyle w:val="Normal"/>
-        <w:shd w:fill="FFFFFF" w:val="clear"/>
-        <w:rPr/>
-      </w:pPr>
-      <w:r>
-        <w:rPr/>
-        <w:tab/>
-      </w:r>
-      <w:r>
-        <w:rPr/>
-        <w:t>运行后</w:t>
-      </w:r>
-      <w:r>
-        <w:rPr/>
-        <w:t>，敲击任意按键，</w:t>
+        <w:t>运行后，敲击任意按键，</w:t>
       </w:r>
     </w:p>
     <w:p>
@@ -53778,8 +53705,16 @@
       <w:r>
         <w:rPr/>
         <w:t>图</w:t>
+      </w:r>
+      <w:r>
+        <w:rPr/>
+        <w:t xml:space="preserve">5-35 </w:t>
+      </w:r>
+      <w:r>
+        <w:rPr/>
+        <w:t>键盘中断发生</w:t>
         <w:drawing>
-          <wp:anchor behindDoc="0" distT="0" distB="0" distL="0" distR="0" simplePos="0" locked="0" layoutInCell="1" allowOverlap="1" relativeHeight="53">
+          <wp:anchor behindDoc="0" distT="0" distB="0" distL="0" distR="0" simplePos="0" locked="0" layoutInCell="1" allowOverlap="1" relativeHeight="52">
             <wp:simplePos x="0" y="0"/>
             <wp:positionH relativeFrom="column">
               <wp:posOffset>401955</wp:posOffset>
@@ -53831,14 +53766,6 @@
           </wp:anchor>
         </w:drawing>
       </w:r>
-      <w:r>
-        <w:rPr/>
-        <w:t xml:space="preserve">5-35 </w:t>
-      </w:r>
-      <w:r>
-        <w:rPr/>
-        <w:t>键盘中断发生</w:t>
-      </w:r>
     </w:p>
     <w:p>
       <w:pPr>
@@ -53976,6 +53903,547 @@
       </w:pPr>
       <w:r>
         <w:rPr/>
+      </w:r>
+    </w:p>
+    <w:p>
+      <w:pPr>
+        <w:pStyle w:val="Normal"/>
+        <w:shd w:fill="FFFFFF" w:val="clear"/>
+        <w:rPr/>
+      </w:pPr>
+      <w:r>
+        <w:rPr/>
+      </w:r>
+    </w:p>
+    <w:p>
+      <w:pPr>
+        <w:pStyle w:val="Normal"/>
+        <w:shd w:fill="FFFFFF" w:val="clear"/>
+        <w:rPr/>
+      </w:pPr>
+      <w:r>
+        <w:rPr/>
+      </w:r>
+    </w:p>
+    <w:p>
+      <w:pPr>
+        <w:pStyle w:val="Normal"/>
+        <w:shd w:fill="FFFFFF" w:val="clear"/>
+        <w:rPr/>
+      </w:pPr>
+      <w:r>
+        <w:rPr/>
+      </w:r>
+    </w:p>
+    <w:p>
+      <w:pPr>
+        <w:pStyle w:val="Normal"/>
+        <w:shd w:fill="FFFFFF" w:val="clear"/>
+        <w:rPr/>
+      </w:pPr>
+      <w:r>
+        <w:rPr/>
+      </w:r>
+    </w:p>
+    <w:p>
+      <w:pPr>
+        <w:pStyle w:val="Normal"/>
+        <w:shd w:fill="FFFFFF" w:val="clear"/>
+        <w:rPr/>
+      </w:pPr>
+      <w:r>
+        <w:rPr/>
+      </w:r>
+    </w:p>
+    <w:p>
+      <w:pPr>
+        <w:pStyle w:val="Normal"/>
+        <w:shd w:fill="FFFFFF" w:val="clear"/>
+        <w:rPr/>
+      </w:pPr>
+      <w:r>
+        <w:rPr/>
+      </w:r>
+    </w:p>
+    <w:p>
+      <w:pPr>
+        <w:pStyle w:val="Normal"/>
+        <w:shd w:fill="FFFFFF" w:val="clear"/>
+        <w:rPr/>
+      </w:pPr>
+      <w:r>
+        <w:rPr/>
+      </w:r>
+    </w:p>
+    <w:p>
+      <w:pPr>
+        <w:pStyle w:val="1"/>
+        <w:jc w:val="center"/>
+        <w:rPr>
+          <w:b/>
+          <w:bCs/>
+        </w:rPr>
+      </w:pPr>
+      <w:r>
+        <w:rPr>
+          <w:b/>
+          <w:bCs/>
+        </w:rPr>
+        <w:t>第六章 进程</w:t>
+      </w:r>
+    </w:p>
+    <w:p>
+      <w:pPr>
+        <w:pStyle w:val="2"/>
+        <w:rPr>
+          <w:b/>
+          <w:bCs/>
+        </w:rPr>
+      </w:pPr>
+      <w:r>
+        <w:rPr>
+          <w:b/>
+          <w:bCs/>
+        </w:rPr>
+        <w:tab/>
+      </w:r>
+      <w:r>
+        <w:rPr>
+          <w:b/>
+          <w:bCs/>
+        </w:rPr>
+        <w:t>6.2</w:t>
+      </w:r>
+      <w:r>
+        <w:rPr>
+          <w:b/>
+          <w:bCs/>
+        </w:rPr>
+        <w:t>概述</w:t>
+      </w:r>
+    </w:p>
+    <w:p>
+      <w:pPr>
+        <w:pStyle w:val="Normal"/>
+        <w:shd w:fill="FFFFFF" w:val="clear"/>
+        <w:rPr>
+          <w:b/>
+          <w:bCs/>
+        </w:rPr>
+      </w:pPr>
+      <w:r>
+        <w:rPr>
+          <w:b/>
+          <w:bCs/>
+        </w:rPr>
+        <w:t>6.2.1</w:t>
+        <w:drawing>
+          <wp:anchor behindDoc="0" distT="0" distB="0" distL="0" distR="0" simplePos="0" locked="0" layoutInCell="1" allowOverlap="1" relativeHeight="54">
+            <wp:simplePos x="0" y="0"/>
+            <wp:positionH relativeFrom="column">
+              <wp:align>center</wp:align>
+            </wp:positionH>
+            <wp:positionV relativeFrom="paragraph">
+              <wp:align>top</wp:align>
+            </wp:positionV>
+            <wp:extent cx="2493645" cy="3023235"/>
+            <wp:effectExtent l="0" t="0" r="0" b="0"/>
+            <wp:wrapTopAndBottom/>
+            <wp:docPr id="54" name="Picture" descr=""/>
+            <wp:cNvGraphicFramePr>
+              <a:graphicFrameLocks xmlns:a="http://schemas.openxmlformats.org/drawingml/2006/main" noChangeAspect="1"/>
+            </wp:cNvGraphicFramePr>
+            <a:graphic xmlns:a="http://schemas.openxmlformats.org/drawingml/2006/main">
+              <a:graphicData uri="http://schemas.openxmlformats.org/drawingml/2006/picture">
+                <pic:pic xmlns:pic="http://schemas.openxmlformats.org/drawingml/2006/picture">
+                  <pic:nvPicPr>
+                    <pic:cNvPr id="54" name="Picture" descr=""/>
+                    <pic:cNvPicPr>
+                      <a:picLocks noChangeAspect="1" noChangeArrowheads="1"/>
+                    </pic:cNvPicPr>
+                  </pic:nvPicPr>
+                  <pic:blipFill>
+                    <a:blip r:embed="rId58"/>
+                    <a:stretch>
+                      <a:fillRect/>
+                    </a:stretch>
+                  </pic:blipFill>
+                  <pic:spPr bwMode="auto">
+                    <a:xfrm>
+                      <a:off x="0" y="0"/>
+                      <a:ext cx="2493645" cy="3023235"/>
+                    </a:xfrm>
+                    <a:prstGeom prst="rect">
+                      <a:avLst/>
+                    </a:prstGeom>
+                    <a:noFill/>
+                    <a:ln w="9525">
+                      <a:noFill/>
+                      <a:miter lim="800000"/>
+                      <a:headEnd/>
+                      <a:tailEnd/>
+                    </a:ln>
+                  </pic:spPr>
+                </pic:pic>
+              </a:graphicData>
+            </a:graphic>
+          </wp:anchor>
+        </w:drawing>
+      </w:r>
+      <w:r>
+        <w:rPr>
+          <w:b/>
+          <w:bCs/>
+        </w:rPr>
+        <w:t>进程介绍</w:t>
+      </w:r>
+    </w:p>
+    <w:p>
+      <w:pPr>
+        <w:pStyle w:val="Normal"/>
+        <w:shd w:fill="FFFFFF" w:val="clear"/>
+        <w:rPr/>
+      </w:pPr>
+      <w:r>
+        <w:rPr/>
+        <w:tab/>
+      </w:r>
+      <w:r>
+        <w:rPr/>
+        <w:t>我们先形成一个最简陋的进程，</w:t>
+      </w:r>
+      <w:r>
+        <w:rPr/>
+        <w:t>然后模仿它再写一个，变成两个。我们试着让它们同时运行，并让我们的系统对着它们进行调度，当然，使用的是最简单的调度算法。最后，再试着扩展进程的功能。</w:t>
+      </w:r>
+    </w:p>
+    <w:p>
+      <w:pPr>
+        <w:pStyle w:val="Normal"/>
+        <w:shd w:fill="FFFFFF" w:val="clear"/>
+        <w:rPr>
+          <w:b/>
+          <w:bCs/>
+        </w:rPr>
+      </w:pPr>
+      <w:r>
+        <w:rPr>
+          <w:b/>
+          <w:bCs/>
+        </w:rPr>
+        <w:t>6.2.2</w:t>
+      </w:r>
+      <w:r>
+        <w:rPr>
+          <w:b/>
+          <w:bCs/>
+        </w:rPr>
+        <w:t>未雨绸缪——形成进程的必要考虑</w:t>
+      </w:r>
+    </w:p>
+    <w:p>
+      <w:pPr>
+        <w:pStyle w:val="Normal"/>
+        <w:shd w:fill="FFFFFF" w:val="clear"/>
+        <w:rPr/>
+      </w:pPr>
+      <w:r>
+        <w:rPr/>
+        <w:tab/>
+        <w:t>CPU</w:t>
+      </w:r>
+      <w:r>
+        <w:rPr/>
+        <w:t>大部分情况下只有一个，哪怕我们可以有多个</w:t>
+      </w:r>
+      <w:r>
+        <w:rPr/>
+        <w:t>CPU</w:t>
+      </w:r>
+      <w:r>
+        <w:rPr/>
+        <w:t>，我们也不能每增加一个进程增加一个</w:t>
+      </w:r>
+      <w:r>
+        <w:rPr/>
+        <w:t>CPU</w:t>
+      </w:r>
+      <w:r>
+        <w:rPr/>
+        <w:t>。这就决定了，在同一时刻，总是有“正在运行的”和“正在休息的”进程。所以，对于“正在休息的”进程，我们需要让它在重新醒来时记住自己挂起之前的状态，以便让原来的任务继续执行下去。</w:t>
+      </w:r>
+    </w:p>
+    <w:p>
+      <w:pPr>
+        <w:pStyle w:val="Normal"/>
+        <w:shd w:fill="FFFFFF" w:val="clear"/>
+        <w:rPr/>
+      </w:pPr>
+      <w:r>
+        <w:rPr/>
+        <w:tab/>
+      </w:r>
+      <w:r>
+        <w:rPr/>
+        <w:t>所以，我们需要一个数据结构记录一个进程的状态，在进程要被挂起的时候，进程信息就被写入这个数据结构，等到进程重新启动的时候，这个信息重新被读出来，见图</w:t>
+      </w:r>
+      <w:r>
+        <w:rPr/>
+        <w:t>6-2</w:t>
+      </w:r>
+      <w:r>
+        <w:rPr/>
+        <w:t>。</w:t>
+      </w:r>
+    </w:p>
+    <w:p>
+      <w:pPr>
+        <w:pStyle w:val="Normal"/>
+        <w:shd w:fill="FFFFFF" w:val="clear"/>
+        <w:rPr/>
+      </w:pPr>
+      <w:r>
+        <w:rPr/>
+        <w:tab/>
+        <w:drawing>
+          <wp:anchor behindDoc="0" distT="0" distB="0" distL="0" distR="0" simplePos="0" locked="0" layoutInCell="1" allowOverlap="1" relativeHeight="55">
+            <wp:simplePos x="0" y="0"/>
+            <wp:positionH relativeFrom="column">
+              <wp:align>center</wp:align>
+            </wp:positionH>
+            <wp:positionV relativeFrom="paragraph">
+              <wp:align>top</wp:align>
+            </wp:positionV>
+            <wp:extent cx="4493895" cy="2783840"/>
+            <wp:effectExtent l="0" t="0" r="0" b="0"/>
+            <wp:wrapTopAndBottom/>
+            <wp:docPr id="55" name="Picture" descr=""/>
+            <wp:cNvGraphicFramePr>
+              <a:graphicFrameLocks xmlns:a="http://schemas.openxmlformats.org/drawingml/2006/main" noChangeAspect="1"/>
+            </wp:cNvGraphicFramePr>
+            <a:graphic xmlns:a="http://schemas.openxmlformats.org/drawingml/2006/main">
+              <a:graphicData uri="http://schemas.openxmlformats.org/drawingml/2006/picture">
+                <pic:pic xmlns:pic="http://schemas.openxmlformats.org/drawingml/2006/picture">
+                  <pic:nvPicPr>
+                    <pic:cNvPr id="55" name="Picture" descr=""/>
+                    <pic:cNvPicPr>
+                      <a:picLocks noChangeAspect="1" noChangeArrowheads="1"/>
+                    </pic:cNvPicPr>
+                  </pic:nvPicPr>
+                  <pic:blipFill>
+                    <a:blip r:embed="rId59"/>
+                    <a:stretch>
+                      <a:fillRect/>
+                    </a:stretch>
+                  </pic:blipFill>
+                  <pic:spPr bwMode="auto">
+                    <a:xfrm>
+                      <a:off x="0" y="0"/>
+                      <a:ext cx="4493895" cy="2783840"/>
+                    </a:xfrm>
+                    <a:prstGeom prst="rect">
+                      <a:avLst/>
+                    </a:prstGeom>
+                    <a:noFill/>
+                    <a:ln w="9525">
+                      <a:noFill/>
+                      <a:miter lim="800000"/>
+                      <a:headEnd/>
+                      <a:tailEnd/>
+                    </a:ln>
+                  </pic:spPr>
+                </pic:pic>
+              </a:graphicData>
+            </a:graphic>
+          </wp:anchor>
+        </w:drawing>
+      </w:r>
+      <w:r>
+        <w:rPr/>
+        <w:t>事情其实还要更加复杂些，因为在很多情况下，进程和进程调度是运行在不同的层级上。这里，本着简单的原则，我们让所有任务运行在</w:t>
+      </w:r>
+      <w:r>
+        <w:rPr/>
+        <w:t>ring</w:t>
+      </w:r>
+      <w:r>
+        <w:rPr/>
+        <w:t>1</w:t>
+      </w:r>
+      <w:r>
+        <w:rPr/>
+        <w:t>，而让进程切换运行在</w:t>
+      </w:r>
+      <w:r>
+        <w:rPr/>
+        <w:t>ring0</w:t>
+      </w:r>
+      <w:r>
+        <w:rPr/>
+        <w:t>。</w:t>
+      </w:r>
+    </w:p>
+    <w:p>
+      <w:pPr>
+        <w:pStyle w:val="Normal"/>
+        <w:shd w:fill="FFFFFF" w:val="clear"/>
+        <w:rPr/>
+      </w:pPr>
+      <w:r>
+        <w:rPr/>
+        <w:tab/>
+      </w:r>
+      <w:r>
+        <w:rPr/>
+        <w:t>不过，进程自己是不知道什么时候被挂起，什么时候又被启动的，诱发进程切换的原因不只一种，比较典型的情况是发生了时钟中断。当时钟中断发生时，中断处理程序会将控制权交给进程调度模块。这时，如果系统认为应该进行进程切换，进程切换就发生了，当前进程的状态会被保存起来，队列中的下一个进程将被恢复执行。图</w:t>
+      </w:r>
+      <w:r>
+        <w:rPr/>
+        <w:t>6-3</w:t>
+      </w:r>
+      <w:r>
+        <w:rPr/>
+        <w:t>表示了单</w:t>
+      </w:r>
+      <w:r>
+        <w:rPr/>
+        <w:t>CPU</w:t>
+      </w:r>
+      <w:r>
+        <w:rPr/>
+        <w:t>系统中进程切换的情况，黑色条表示进程处在运行态，白色表示进程处在休息态。在同一时刻，只能有一个进程处在运行态。进程切换的操作者是操作系统的进程调度模块。</w:t>
+      </w:r>
+    </w:p>
+    <w:p>
+      <w:pPr>
+        <w:pStyle w:val="Normal"/>
+        <w:shd w:fill="FFFFFF" w:val="clear"/>
+        <w:rPr/>
+      </w:pPr>
+      <w:r>
+        <w:rPr/>
+        <w:tab/>
+        <w:drawing>
+          <wp:anchor behindDoc="0" distT="0" distB="0" distL="0" distR="0" simplePos="0" locked="0" layoutInCell="1" allowOverlap="1" relativeHeight="56">
+            <wp:simplePos x="0" y="0"/>
+            <wp:positionH relativeFrom="column">
+              <wp:posOffset>407670</wp:posOffset>
+            </wp:positionH>
+            <wp:positionV relativeFrom="paragraph">
+              <wp:posOffset>104140</wp:posOffset>
+            </wp:positionV>
+            <wp:extent cx="5665470" cy="3108960"/>
+            <wp:effectExtent l="0" t="0" r="0" b="0"/>
+            <wp:wrapTopAndBottom/>
+            <wp:docPr id="56" name="Picture" descr=""/>
+            <wp:cNvGraphicFramePr>
+              <a:graphicFrameLocks xmlns:a="http://schemas.openxmlformats.org/drawingml/2006/main" noChangeAspect="1"/>
+            </wp:cNvGraphicFramePr>
+            <a:graphic xmlns:a="http://schemas.openxmlformats.org/drawingml/2006/main">
+              <a:graphicData uri="http://schemas.openxmlformats.org/drawingml/2006/picture">
+                <pic:pic xmlns:pic="http://schemas.openxmlformats.org/drawingml/2006/picture">
+                  <pic:nvPicPr>
+                    <pic:cNvPr id="56" name="Picture" descr=""/>
+                    <pic:cNvPicPr>
+                      <a:picLocks noChangeAspect="1" noChangeArrowheads="1"/>
+                    </pic:cNvPicPr>
+                  </pic:nvPicPr>
+                  <pic:blipFill>
+                    <a:blip r:embed="rId60"/>
+                    <a:stretch>
+                      <a:fillRect/>
+                    </a:stretch>
+                  </pic:blipFill>
+                  <pic:spPr bwMode="auto">
+                    <a:xfrm>
+                      <a:off x="0" y="0"/>
+                      <a:ext cx="5665470" cy="3108960"/>
+                    </a:xfrm>
+                    <a:prstGeom prst="rect">
+                      <a:avLst/>
+                    </a:prstGeom>
+                    <a:noFill/>
+                    <a:ln w="9525">
+                      <a:noFill/>
+                      <a:miter lim="800000"/>
+                      <a:headEnd/>
+                      <a:tailEnd/>
+                    </a:ln>
+                  </pic:spPr>
+                </pic:pic>
+              </a:graphicData>
+            </a:graphic>
+          </wp:anchor>
+        </w:drawing>
+      </w:r>
+      <w:r>
+        <w:rPr/>
+        <w:t>这里要说明的一点是，并非在每一次时钟中断时都一定会发生进程切换，不过为了容易理解和实现。</w:t>
+      </w:r>
+    </w:p>
+    <w:p>
+      <w:pPr>
+        <w:pStyle w:val="Normal"/>
+        <w:shd w:fill="FFFFFF" w:val="clear"/>
+        <w:rPr/>
+      </w:pPr>
+      <w:r>
+        <w:rPr/>
+      </w:r>
+    </w:p>
+    <w:p>
+      <w:pPr>
+        <w:pStyle w:val="Normal"/>
+        <w:shd w:fill="FFFFFF" w:val="clear"/>
+        <w:rPr>
+          <w:b/>
+          <w:bCs/>
+        </w:rPr>
+      </w:pPr>
+      <w:r>
+        <w:rPr>
+          <w:b/>
+          <w:bCs/>
+        </w:rPr>
+        <w:t>6.2.3</w:t>
+      </w:r>
+      <w:r>
+        <w:rPr>
+          <w:b/>
+          <w:bCs/>
+        </w:rPr>
+        <w:t>参考的代码</w:t>
+      </w:r>
+    </w:p>
+    <w:p>
+      <w:pPr>
+        <w:pStyle w:val="Normal"/>
+        <w:shd w:fill="FFFFFF" w:val="clear"/>
+        <w:rPr/>
+      </w:pPr>
+      <w:r>
+        <w:rPr/>
+        <w:tab/>
+      </w:r>
+      <w:r>
+        <w:rPr/>
+        <w:t>我们正在写的操作系统的名字叫做</w:t>
+      </w:r>
+      <w:r>
+        <w:rPr/>
+        <w:t>Tinix</w:t>
+      </w:r>
+      <w:r>
+        <w:rPr/>
+        <w:t>，是</w:t>
+      </w:r>
+      <w:r>
+        <w:rPr/>
+        <w:t>Try+Minix</w:t>
+      </w:r>
+      <w:r>
+        <w:rPr/>
+        <w:t>的组合。</w:t>
       </w:r>
     </w:p>
     <w:p>

</xml_diff>

<commit_message>
Chapter 6.3.1 progress schedule process overview
Signed-off-by: wujian <wujian@smartisan.com>
</commit_message>
<xml_diff>
--- a/自己动手写操作系统笔记.docx
+++ b/自己动手写操作系统笔记.docx
@@ -10157,7 +10157,7 @@
     <w:tbl>
       <w:tblPr>
         <w:jc w:val="left"/>
-        <w:tblInd w:w="-5" w:type="dxa"/>
+        <w:tblInd w:w="-7" w:type="dxa"/>
         <w:tblBorders>
           <w:top w:val="single" w:sz="2" w:space="0" w:color="000001"/>
           <w:left w:val="single" w:sz="2" w:space="0" w:color="000001"/>
@@ -20215,7 +20215,7 @@
     <w:tbl>
       <w:tblPr>
         <w:jc w:val="left"/>
-        <w:tblInd w:w="10" w:type="dxa"/>
+        <w:tblInd w:w="8" w:type="dxa"/>
         <w:tblBorders>
           <w:top w:val="single" w:sz="2" w:space="0" w:color="000001"/>
           <w:left w:val="single" w:sz="2" w:space="0" w:color="000001"/>
@@ -36479,7 +36479,7 @@
     <w:tbl>
       <w:tblPr>
         <w:jc w:val="left"/>
-        <w:tblInd w:w="30" w:type="dxa"/>
+        <w:tblInd w:w="28" w:type="dxa"/>
         <w:tblBorders>
           <w:top w:val="single" w:sz="2" w:space="0" w:color="000001"/>
           <w:left w:val="single" w:sz="2" w:space="0" w:color="000001"/>
@@ -36490,13 +36490,13 @@
         </w:tblBorders>
         <w:tblCellMar>
           <w:top w:w="55" w:type="dxa"/>
-          <w:left w:w="21" w:type="dxa"/>
+          <w:left w:w="18" w:type="dxa"/>
           <w:bottom w:w="55" w:type="dxa"/>
           <w:right w:w="55" w:type="dxa"/>
         </w:tblCellMar>
       </w:tblPr>
       <w:tblGrid>
-        <w:gridCol w:w="5098"/>
+        <w:gridCol w:w="5097"/>
         <w:gridCol w:w="5097"/>
       </w:tblGrid>
       <w:tr>
@@ -36505,7 +36505,7 @@
         </w:trPr>
         <w:tc>
           <w:tcPr>
-            <w:tcW w:w="5098" w:type="dxa"/>
+            <w:tcW w:w="5097" w:type="dxa"/>
             <w:tcBorders>
               <w:top w:val="single" w:sz="2" w:space="0" w:color="000001"/>
               <w:left w:val="single" w:sz="2" w:space="0" w:color="000001"/>
@@ -36516,7 +36516,7 @@
             </w:tcBorders>
             <w:shd w:fill="FFFFFF" w:val="clear"/>
             <w:tcMar>
-              <w:left w:w="21" w:type="dxa"/>
+              <w:left w:w="18" w:type="dxa"/>
             </w:tcMar>
           </w:tcPr>
           <w:p>
@@ -36544,7 +36544,7 @@
             </w:tcBorders>
             <w:shd w:fill="FFFFFF" w:val="clear"/>
             <w:tcMar>
-              <w:left w:w="21" w:type="dxa"/>
+              <w:left w:w="18" w:type="dxa"/>
             </w:tcMar>
           </w:tcPr>
           <w:p>
@@ -36566,7 +36566,7 @@
         </w:trPr>
         <w:tc>
           <w:tcPr>
-            <w:tcW w:w="5098" w:type="dxa"/>
+            <w:tcW w:w="5097" w:type="dxa"/>
             <w:tcBorders>
               <w:top w:val="nil"/>
               <w:left w:val="single" w:sz="2" w:space="0" w:color="000001"/>
@@ -36577,7 +36577,7 @@
             </w:tcBorders>
             <w:shd w:fill="FFFFFF" w:val="clear"/>
             <w:tcMar>
-              <w:left w:w="21" w:type="dxa"/>
+              <w:left w:w="18" w:type="dxa"/>
             </w:tcMar>
           </w:tcPr>
           <w:p>
@@ -36604,7 +36604,7 @@
             </w:tcBorders>
             <w:shd w:fill="FFFFFF" w:val="clear"/>
             <w:tcMar>
-              <w:left w:w="21" w:type="dxa"/>
+              <w:left w:w="18" w:type="dxa"/>
             </w:tcMar>
           </w:tcPr>
           <w:p>
@@ -36625,7 +36625,7 @@
         </w:trPr>
         <w:tc>
           <w:tcPr>
-            <w:tcW w:w="5098" w:type="dxa"/>
+            <w:tcW w:w="5097" w:type="dxa"/>
             <w:tcBorders>
               <w:top w:val="nil"/>
               <w:left w:val="single" w:sz="2" w:space="0" w:color="000001"/>
@@ -36636,7 +36636,7 @@
             </w:tcBorders>
             <w:shd w:fill="FFFFFF" w:val="clear"/>
             <w:tcMar>
-              <w:left w:w="21" w:type="dxa"/>
+              <w:left w:w="18" w:type="dxa"/>
             </w:tcMar>
           </w:tcPr>
           <w:p>
@@ -36663,7 +36663,7 @@
             </w:tcBorders>
             <w:shd w:fill="FFFFFF" w:val="clear"/>
             <w:tcMar>
-              <w:left w:w="21" w:type="dxa"/>
+              <w:left w:w="18" w:type="dxa"/>
             </w:tcMar>
           </w:tcPr>
           <w:p>
@@ -36684,7 +36684,7 @@
         </w:trPr>
         <w:tc>
           <w:tcPr>
-            <w:tcW w:w="5098" w:type="dxa"/>
+            <w:tcW w:w="5097" w:type="dxa"/>
             <w:tcBorders>
               <w:top w:val="nil"/>
               <w:left w:val="single" w:sz="2" w:space="0" w:color="000001"/>
@@ -36695,7 +36695,7 @@
             </w:tcBorders>
             <w:shd w:fill="FFFFFF" w:val="clear"/>
             <w:tcMar>
-              <w:left w:w="21" w:type="dxa"/>
+              <w:left w:w="18" w:type="dxa"/>
             </w:tcMar>
           </w:tcPr>
           <w:p>
@@ -36722,7 +36722,7 @@
             </w:tcBorders>
             <w:shd w:fill="FFFFFF" w:val="clear"/>
             <w:tcMar>
-              <w:left w:w="21" w:type="dxa"/>
+              <w:left w:w="18" w:type="dxa"/>
             </w:tcMar>
           </w:tcPr>
           <w:p>
@@ -36743,7 +36743,7 @@
         </w:trPr>
         <w:tc>
           <w:tcPr>
-            <w:tcW w:w="5098" w:type="dxa"/>
+            <w:tcW w:w="5097" w:type="dxa"/>
             <w:tcBorders>
               <w:top w:val="nil"/>
               <w:left w:val="single" w:sz="2" w:space="0" w:color="000001"/>
@@ -36754,7 +36754,7 @@
             </w:tcBorders>
             <w:shd w:fill="FFFFFF" w:val="clear"/>
             <w:tcMar>
-              <w:left w:w="21" w:type="dxa"/>
+              <w:left w:w="18" w:type="dxa"/>
             </w:tcMar>
           </w:tcPr>
           <w:p>
@@ -36781,7 +36781,7 @@
             </w:tcBorders>
             <w:shd w:fill="FFFFFF" w:val="clear"/>
             <w:tcMar>
-              <w:left w:w="21" w:type="dxa"/>
+              <w:left w:w="18" w:type="dxa"/>
             </w:tcMar>
           </w:tcPr>
           <w:p>
@@ -36802,7 +36802,7 @@
         </w:trPr>
         <w:tc>
           <w:tcPr>
-            <w:tcW w:w="5098" w:type="dxa"/>
+            <w:tcW w:w="5097" w:type="dxa"/>
             <w:tcBorders>
               <w:top w:val="nil"/>
               <w:left w:val="single" w:sz="2" w:space="0" w:color="000001"/>
@@ -36813,7 +36813,7 @@
             </w:tcBorders>
             <w:shd w:fill="FFFFFF" w:val="clear"/>
             <w:tcMar>
-              <w:left w:w="21" w:type="dxa"/>
+              <w:left w:w="18" w:type="dxa"/>
             </w:tcMar>
           </w:tcPr>
           <w:p>
@@ -36840,7 +36840,7 @@
             </w:tcBorders>
             <w:shd w:fill="FFFFFF" w:val="clear"/>
             <w:tcMar>
-              <w:left w:w="21" w:type="dxa"/>
+              <w:left w:w="18" w:type="dxa"/>
             </w:tcMar>
           </w:tcPr>
           <w:p>
@@ -36861,7 +36861,7 @@
         </w:trPr>
         <w:tc>
           <w:tcPr>
-            <w:tcW w:w="5098" w:type="dxa"/>
+            <w:tcW w:w="5097" w:type="dxa"/>
             <w:tcBorders>
               <w:top w:val="nil"/>
               <w:left w:val="single" w:sz="2" w:space="0" w:color="000001"/>
@@ -36872,7 +36872,7 @@
             </w:tcBorders>
             <w:shd w:fill="FFFFFF" w:val="clear"/>
             <w:tcMar>
-              <w:left w:w="21" w:type="dxa"/>
+              <w:left w:w="18" w:type="dxa"/>
             </w:tcMar>
           </w:tcPr>
           <w:p>
@@ -36899,7 +36899,7 @@
             </w:tcBorders>
             <w:shd w:fill="FFFFFF" w:val="clear"/>
             <w:tcMar>
-              <w:left w:w="21" w:type="dxa"/>
+              <w:left w:w="18" w:type="dxa"/>
             </w:tcMar>
           </w:tcPr>
           <w:p>
@@ -54006,39 +54006,40 @@
           <w:bCs/>
         </w:rPr>
         <w:tab/>
+        <w:t>6.2</w:t>
       </w:r>
       <w:r>
         <w:rPr>
           <w:b/>
           <w:bCs/>
         </w:rPr>
-        <w:t>6.2</w:t>
-      </w:r>
-      <w:r>
+        <w:t>概述</w:t>
+      </w:r>
+    </w:p>
+    <w:p>
+      <w:pPr>
+        <w:pStyle w:val="Normal"/>
+        <w:shd w:fill="FFFFFF" w:val="clear"/>
         <w:rPr>
           <w:b/>
           <w:bCs/>
         </w:rPr>
-        <w:t>概述</w:t>
-      </w:r>
-    </w:p>
-    <w:p>
-      <w:pPr>
-        <w:pStyle w:val="Normal"/>
-        <w:shd w:fill="FFFFFF" w:val="clear"/>
+      </w:pPr>
+      <w:r>
         <w:rPr>
           <w:b/>
           <w:bCs/>
         </w:rPr>
-      </w:pPr>
+        <w:t>6.2.1</w:t>
+      </w:r>
       <w:r>
         <w:rPr>
           <w:b/>
           <w:bCs/>
         </w:rPr>
-        <w:t>6.2.1</w:t>
+        <w:t>进程介绍</w:t>
         <w:drawing>
-          <wp:anchor behindDoc="0" distT="0" distB="0" distL="0" distR="0" simplePos="0" locked="0" layoutInCell="1" allowOverlap="1" relativeHeight="54">
+          <wp:anchor behindDoc="0" distT="0" distB="0" distL="0" distR="0" simplePos="0" locked="0" layoutInCell="1" allowOverlap="1" relativeHeight="53">
             <wp:simplePos x="0" y="0"/>
             <wp:positionH relativeFrom="column">
               <wp:align>center</wp:align>
@@ -54090,54 +54091,43 @@
           </wp:anchor>
         </w:drawing>
       </w:r>
-      <w:r>
+    </w:p>
+    <w:p>
+      <w:pPr>
+        <w:pStyle w:val="Normal"/>
+        <w:shd w:fill="FFFFFF" w:val="clear"/>
+        <w:rPr/>
+      </w:pPr>
+      <w:r>
+        <w:rPr/>
+        <w:tab/>
+      </w:r>
+      <w:r>
+        <w:rPr/>
+        <w:t>我们先形成一个最简陋的进程，然后模仿它再写一个，变成两个。我们试着让它们同时运行，并让我们的系统对着它们进行调度，当然，使用的是最简单的调度算法。最后，再试着扩展进程的功能。</w:t>
+      </w:r>
+    </w:p>
+    <w:p>
+      <w:pPr>
+        <w:pStyle w:val="Normal"/>
+        <w:shd w:fill="FFFFFF" w:val="clear"/>
         <w:rPr>
           <w:b/>
           <w:bCs/>
         </w:rPr>
-        <w:t>进程介绍</w:t>
-      </w:r>
-    </w:p>
-    <w:p>
-      <w:pPr>
-        <w:pStyle w:val="Normal"/>
-        <w:shd w:fill="FFFFFF" w:val="clear"/>
-        <w:rPr/>
-      </w:pPr>
-      <w:r>
-        <w:rPr/>
-        <w:tab/>
-      </w:r>
-      <w:r>
-        <w:rPr/>
-        <w:t>我们先形成一个最简陋的进程，</w:t>
-      </w:r>
-      <w:r>
-        <w:rPr/>
-        <w:t>然后模仿它再写一个，变成两个。我们试着让它们同时运行，并让我们的系统对着它们进行调度，当然，使用的是最简单的调度算法。最后，再试着扩展进程的功能。</w:t>
-      </w:r>
-    </w:p>
-    <w:p>
-      <w:pPr>
-        <w:pStyle w:val="Normal"/>
-        <w:shd w:fill="FFFFFF" w:val="clear"/>
+      </w:pPr>
+      <w:r>
         <w:rPr>
           <w:b/>
           <w:bCs/>
         </w:rPr>
-      </w:pPr>
+        <w:t>6.2.2</w:t>
+      </w:r>
       <w:r>
         <w:rPr>
           <w:b/>
           <w:bCs/>
         </w:rPr>
-        <w:t>6.2.2</w:t>
-      </w:r>
-      <w:r>
-        <w:rPr>
-          <w:b/>
-          <w:bCs/>
-        </w:rPr>
         <w:t>未雨绸缪——形成进程的必要考虑</w:t>
       </w:r>
     </w:p>
@@ -54205,8 +54195,28 @@
       <w:r>
         <w:rPr/>
         <w:tab/>
+      </w:r>
+      <w:r>
+        <w:rPr/>
+        <w:t>事情其实还要更加复杂些，因为在很多情况下，进程和进程调度是运行在不同的层级上。这里，本着简单的原则，我们让所有任务运行在</w:t>
+      </w:r>
+      <w:r>
+        <w:rPr/>
+        <w:t>ring1</w:t>
+      </w:r>
+      <w:r>
+        <w:rPr/>
+        <w:t>，而让进程切换运行在</w:t>
+      </w:r>
+      <w:r>
+        <w:rPr/>
+        <w:t>ring0</w:t>
+      </w:r>
+      <w:r>
+        <w:rPr/>
+        <w:t>。</w:t>
         <w:drawing>
-          <wp:anchor behindDoc="0" distT="0" distB="0" distL="0" distR="0" simplePos="0" locked="0" layoutInCell="1" allowOverlap="1" relativeHeight="55">
+          <wp:anchor behindDoc="0" distT="0" distB="0" distL="0" distR="0" simplePos="0" locked="0" layoutInCell="1" allowOverlap="1" relativeHeight="54">
             <wp:simplePos x="0" y="0"/>
             <wp:positionH relativeFrom="column">
               <wp:align>center</wp:align>
@@ -54214,7 +54224,7 @@
             <wp:positionV relativeFrom="paragraph">
               <wp:align>top</wp:align>
             </wp:positionV>
-            <wp:extent cx="4493895" cy="2783840"/>
+            <wp:extent cx="4493895" cy="2783205"/>
             <wp:effectExtent l="0" t="0" r="0" b="0"/>
             <wp:wrapTopAndBottom/>
             <wp:docPr id="55" name="Picture" descr=""/>
@@ -54239,7 +54249,7 @@
                   <pic:spPr bwMode="auto">
                     <a:xfrm>
                       <a:off x="0" y="0"/>
-                      <a:ext cx="4493895" cy="2783840"/>
+                      <a:ext cx="4493895" cy="2783205"/>
                     </a:xfrm>
                     <a:prstGeom prst="rect">
                       <a:avLst/>
@@ -54258,30 +54268,6 @@
           </wp:anchor>
         </w:drawing>
       </w:r>
-      <w:r>
-        <w:rPr/>
-        <w:t>事情其实还要更加复杂些，因为在很多情况下，进程和进程调度是运行在不同的层级上。这里，本着简单的原则，我们让所有任务运行在</w:t>
-      </w:r>
-      <w:r>
-        <w:rPr/>
-        <w:t>ring</w:t>
-      </w:r>
-      <w:r>
-        <w:rPr/>
-        <w:t>1</w:t>
-      </w:r>
-      <w:r>
-        <w:rPr/>
-        <w:t>，而让进程切换运行在</w:t>
-      </w:r>
-      <w:r>
-        <w:rPr/>
-        <w:t>ring0</w:t>
-      </w:r>
-      <w:r>
-        <w:rPr/>
-        <w:t>。</w:t>
-      </w:r>
     </w:p>
     <w:p>
       <w:pPr>
@@ -54323,8 +54309,12 @@
       <w:r>
         <w:rPr/>
         <w:tab/>
+      </w:r>
+      <w:r>
+        <w:rPr/>
+        <w:t>这里要说明的一点是，并非在每一次时钟中断时都一定会发生进程切换，不过为了容易理解和实现。</w:t>
         <w:drawing>
-          <wp:anchor behindDoc="0" distT="0" distB="0" distL="0" distR="0" simplePos="0" locked="0" layoutInCell="1" allowOverlap="1" relativeHeight="56">
+          <wp:anchor behindDoc="0" distT="0" distB="0" distL="0" distR="0" simplePos="0" locked="0" layoutInCell="1" allowOverlap="1" relativeHeight="55">
             <wp:simplePos x="0" y="0"/>
             <wp:positionH relativeFrom="column">
               <wp:posOffset>407670</wp:posOffset>
@@ -54376,10 +54366,6 @@
           </wp:anchor>
         </w:drawing>
       </w:r>
-      <w:r>
-        <w:rPr/>
-        <w:t>这里要说明的一点是，并非在每一次时钟中断时都一定会发生进程切换，不过为了容易理解和实现。</w:t>
-      </w:r>
     </w:p>
     <w:p>
       <w:pPr>
@@ -54448,82 +54434,1277 @@
     </w:p>
     <w:p>
       <w:pPr>
-        <w:pStyle w:val="Normal"/>
-        <w:shd w:fill="FFFFFF" w:val="clear"/>
-        <w:rPr/>
-      </w:pPr>
-      <w:r>
-        <w:rPr/>
-      </w:r>
-    </w:p>
-    <w:p>
-      <w:pPr>
-        <w:pStyle w:val="Normal"/>
-        <w:shd w:fill="FFFFFF" w:val="clear"/>
-        <w:rPr/>
-      </w:pPr>
-      <w:r>
-        <w:rPr/>
-      </w:r>
-    </w:p>
-    <w:p>
-      <w:pPr>
-        <w:pStyle w:val="Normal"/>
-        <w:shd w:fill="FFFFFF" w:val="clear"/>
-        <w:rPr/>
-      </w:pPr>
-      <w:r>
-        <w:rPr/>
-      </w:r>
-    </w:p>
-    <w:p>
-      <w:pPr>
-        <w:pStyle w:val="Normal"/>
-        <w:shd w:fill="FFFFFF" w:val="clear"/>
-        <w:rPr/>
-      </w:pPr>
-      <w:r>
-        <w:rPr/>
-      </w:r>
-    </w:p>
-    <w:p>
-      <w:pPr>
-        <w:pStyle w:val="Normal"/>
-        <w:shd w:fill="FFFFFF" w:val="clear"/>
-        <w:rPr/>
-      </w:pPr>
-      <w:r>
-        <w:rPr/>
-      </w:r>
-    </w:p>
-    <w:p>
-      <w:pPr>
-        <w:pStyle w:val="Normal"/>
-        <w:shd w:fill="FFFFFF" w:val="clear"/>
-        <w:rPr/>
-      </w:pPr>
-      <w:r>
-        <w:rPr/>
-      </w:r>
-    </w:p>
-    <w:p>
-      <w:pPr>
-        <w:pStyle w:val="Normal"/>
-        <w:shd w:fill="FFFFFF" w:val="clear"/>
-        <w:rPr/>
-      </w:pPr>
-      <w:r>
-        <w:rPr/>
-      </w:r>
-    </w:p>
-    <w:p>
-      <w:pPr>
-        <w:pStyle w:val="Normal"/>
-        <w:shd w:fill="FFFFFF" w:val="clear"/>
-        <w:rPr/>
-      </w:pPr>
-      <w:r>
-        <w:rPr/>
+        <w:pStyle w:val="2"/>
+        <w:rPr>
+          <w:b/>
+          <w:bCs/>
+        </w:rPr>
+      </w:pPr>
+      <w:r>
+        <w:rPr>
+          <w:b/>
+          <w:bCs/>
+        </w:rPr>
+        <w:t>6.3</w:t>
+      </w:r>
+      <w:r>
+        <w:rPr>
+          <w:b/>
+          <w:bCs/>
+        </w:rPr>
+        <w:t>最简单的进程</w:t>
+      </w:r>
+    </w:p>
+    <w:p>
+      <w:pPr>
+        <w:pStyle w:val="Normal"/>
+        <w:shd w:fill="FFFFFF" w:val="clear"/>
+        <w:rPr/>
+      </w:pPr>
+      <w:r>
+        <w:rPr/>
+        <w:tab/>
+      </w:r>
+      <w:r>
+        <w:rPr/>
+        <w:t>一个进程正在运行着，这时候时钟中断发生了，特权级从</w:t>
+      </w:r>
+      <w:r>
+        <w:rPr/>
+        <w:t>ring</w:t>
+      </w:r>
+      <w:r>
+        <w:rPr/>
+        <w:t>1</w:t>
+      </w:r>
+      <w:r>
+        <w:rPr/>
+        <w:t>跳到</w:t>
+      </w:r>
+      <w:r>
+        <w:rPr/>
+        <w:t>ring0</w:t>
+      </w:r>
+      <w:r>
+        <w:rPr/>
+        <w:t>，开始执行时钟中断处理程序，中断处理程序这时调用进程调度模块，指定下一个应该运行的进程，当中断处理程序结束时，下一个进程准备就绪并开始运行，特权级又从</w:t>
+      </w:r>
+      <w:r>
+        <w:rPr/>
+        <w:t>ring0</w:t>
+      </w:r>
+      <w:r>
+        <w:rPr/>
+        <w:t>跳回</w:t>
+      </w:r>
+      <w:r>
+        <w:rPr/>
+        <w:t>ring1</w:t>
+      </w:r>
+      <w:r>
+        <w:rPr/>
+        <w:t>，如图</w:t>
+      </w:r>
+      <w:r>
+        <w:rPr/>
+        <w:t>6-4</w:t>
+      </w:r>
+      <w:r>
+        <w:rPr/>
+        <w:t>所示。我们把这个过程按照时间顺序整理如下：</w:t>
+      </w:r>
+    </w:p>
+    <w:p>
+      <w:pPr>
+        <w:pStyle w:val="Normal"/>
+        <w:shd w:fill="FFFFFF" w:val="clear"/>
+        <w:rPr>
+          <w:b/>
+          <w:bCs/>
+        </w:rPr>
+      </w:pPr>
+      <w:r>
+        <w:rPr>
+          <w:b/>
+          <w:bCs/>
+        </w:rPr>
+        <w:drawing>
+          <wp:anchor behindDoc="0" distT="0" distB="0" distL="0" distR="0" simplePos="0" locked="0" layoutInCell="1" allowOverlap="1" relativeHeight="57">
+            <wp:simplePos x="0" y="0"/>
+            <wp:positionH relativeFrom="column">
+              <wp:align>center</wp:align>
+            </wp:positionH>
+            <wp:positionV relativeFrom="paragraph">
+              <wp:align>top</wp:align>
+            </wp:positionV>
+            <wp:extent cx="2609850" cy="3208655"/>
+            <wp:effectExtent l="0" t="0" r="0" b="0"/>
+            <wp:wrapTopAndBottom/>
+            <wp:docPr id="57" name="Picture" descr=""/>
+            <wp:cNvGraphicFramePr>
+              <a:graphicFrameLocks xmlns:a="http://schemas.openxmlformats.org/drawingml/2006/main" noChangeAspect="1"/>
+            </wp:cNvGraphicFramePr>
+            <a:graphic xmlns:a="http://schemas.openxmlformats.org/drawingml/2006/main">
+              <a:graphicData uri="http://schemas.openxmlformats.org/drawingml/2006/picture">
+                <pic:pic xmlns:pic="http://schemas.openxmlformats.org/drawingml/2006/picture">
+                  <pic:nvPicPr>
+                    <pic:cNvPr id="57" name="Picture" descr=""/>
+                    <pic:cNvPicPr>
+                      <a:picLocks noChangeAspect="1" noChangeArrowheads="1"/>
+                    </pic:cNvPicPr>
+                  </pic:nvPicPr>
+                  <pic:blipFill>
+                    <a:blip r:embed="rId61"/>
+                    <a:stretch>
+                      <a:fillRect/>
+                    </a:stretch>
+                  </pic:blipFill>
+                  <pic:spPr bwMode="auto">
+                    <a:xfrm>
+                      <a:off x="0" y="0"/>
+                      <a:ext cx="2609850" cy="3208655"/>
+                    </a:xfrm>
+                    <a:prstGeom prst="rect">
+                      <a:avLst/>
+                    </a:prstGeom>
+                    <a:noFill/>
+                    <a:ln w="9525">
+                      <a:noFill/>
+                      <a:miter lim="800000"/>
+                      <a:headEnd/>
+                      <a:tailEnd/>
+                    </a:ln>
+                  </pic:spPr>
+                </pic:pic>
+              </a:graphicData>
+            </a:graphic>
+          </wp:anchor>
+        </w:drawing>
+      </w:r>
+    </w:p>
+    <w:p>
+      <w:pPr>
+        <w:pStyle w:val="Normal"/>
+        <w:shd w:fill="FFFFFF" w:val="clear"/>
+        <w:rPr/>
+      </w:pPr>
+      <w:r>
+        <w:rPr/>
+        <w:t>(1)</w:t>
+      </w:r>
+      <w:r>
+        <w:rPr/>
+        <w:t>进程</w:t>
+      </w:r>
+      <w:r>
+        <w:rPr/>
+        <w:t>A</w:t>
+      </w:r>
+      <w:r>
+        <w:rPr/>
+        <w:t>运行中。</w:t>
+      </w:r>
+    </w:p>
+    <w:p>
+      <w:pPr>
+        <w:pStyle w:val="Normal"/>
+        <w:shd w:fill="FFFFFF" w:val="clear"/>
+        <w:rPr/>
+      </w:pPr>
+      <w:r>
+        <w:rPr/>
+        <w:t>(2)</w:t>
+      </w:r>
+      <w:r>
+        <w:rPr/>
+        <w:t>时钟中断发生，</w:t>
+      </w:r>
+      <w:r>
+        <w:rPr/>
+        <w:t>ring1-&gt;ring0</w:t>
+      </w:r>
+      <w:r>
+        <w:rPr/>
+        <w:t>，时钟中断处理程序启动。</w:t>
+      </w:r>
+    </w:p>
+    <w:p>
+      <w:pPr>
+        <w:pStyle w:val="Normal"/>
+        <w:shd w:fill="FFFFFF" w:val="clear"/>
+        <w:rPr/>
+      </w:pPr>
+      <w:r>
+        <w:rPr/>
+        <w:t>(3)</w:t>
+      </w:r>
+      <w:r>
+        <w:rPr/>
+        <w:t>进程调度，下一个应运行的进程</w:t>
+      </w:r>
+      <w:r>
+        <w:rPr/>
+        <w:t>(</w:t>
+      </w:r>
+      <w:r>
+        <w:rPr/>
+        <w:t>假设为进程</w:t>
+      </w:r>
+      <w:r>
+        <w:rPr/>
+        <w:t>B)</w:t>
+      </w:r>
+      <w:r>
+        <w:rPr/>
+        <w:t>被指定。</w:t>
+      </w:r>
+    </w:p>
+    <w:p>
+      <w:pPr>
+        <w:pStyle w:val="Normal"/>
+        <w:shd w:fill="FFFFFF" w:val="clear"/>
+        <w:rPr/>
+      </w:pPr>
+      <w:r>
+        <w:rPr/>
+        <w:t>(4)</w:t>
+      </w:r>
+      <w:r>
+        <w:rPr/>
+        <w:t>进程</w:t>
+      </w:r>
+      <w:r>
+        <w:rPr/>
+        <w:t>B</w:t>
+      </w:r>
+      <w:r>
+        <w:rPr/>
+        <w:t>被恢复，</w:t>
+      </w:r>
+      <w:r>
+        <w:rPr/>
+        <w:t>ring0-&gt;ring1</w:t>
+      </w:r>
+      <w:r>
+        <w:rPr/>
+        <w:t>。</w:t>
+      </w:r>
+    </w:p>
+    <w:p>
+      <w:pPr>
+        <w:pStyle w:val="Normal"/>
+        <w:shd w:fill="FFFFFF" w:val="clear"/>
+        <w:rPr/>
+      </w:pPr>
+      <w:r>
+        <w:rPr/>
+        <w:t>(5)</w:t>
+      </w:r>
+      <w:r>
+        <w:rPr/>
+        <w:t>进程</w:t>
+      </w:r>
+      <w:r>
+        <w:rPr/>
+        <w:t>B</w:t>
+      </w:r>
+      <w:r>
+        <w:rPr/>
+        <w:t>运行中。</w:t>
+      </w:r>
+    </w:p>
+    <w:p>
+      <w:pPr>
+        <w:pStyle w:val="Normal"/>
+        <w:shd w:fill="FFFFFF" w:val="clear"/>
+        <w:rPr/>
+      </w:pPr>
+      <w:r>
+        <w:rPr/>
+        <w:tab/>
+      </w:r>
+      <w:r>
+        <w:rPr/>
+        <w:t>要想实现这些功能，我们必须完成的应该有以下几项：</w:t>
+      </w:r>
+    </w:p>
+    <w:p>
+      <w:pPr>
+        <w:pStyle w:val="Normal"/>
+        <w:shd w:fill="FFFFFF" w:val="clear"/>
+        <w:rPr>
+          <w:rFonts w:ascii="Liberation Serif" w:hAnsi="Liberation Serif" w:cs="Droid Sans Fallback"/>
+        </w:rPr>
+      </w:pPr>
+      <w:r>
+        <w:rPr>
+          <w:rFonts w:ascii="Droid Sans Fallback" w:hAnsi="Droid Sans Fallback" w:cs="Droid Sans Fallback" w:eastAsia="Droid Sans Fallback"/>
+        </w:rPr>
+        <w:t>●</w:t>
+      </w:r>
+      <w:r>
+        <w:rPr>
+          <w:rFonts w:ascii="Liberation Serif" w:hAnsi="Liberation Serif" w:cs="Droid Sans Fallback"/>
+        </w:rPr>
+        <w:t xml:space="preserve"> </w:t>
+      </w:r>
+      <w:r>
+        <w:rPr>
+          <w:rFonts w:ascii="Liberation Serif" w:hAnsi="Liberation Serif" w:cs="Droid Sans Fallback"/>
+        </w:rPr>
+        <w:t>时钟中断处理程序</w:t>
+      </w:r>
+    </w:p>
+    <w:p>
+      <w:pPr>
+        <w:pStyle w:val="Normal"/>
+        <w:shd w:fill="FFFFFF" w:val="clear"/>
+        <w:rPr>
+          <w:rFonts w:ascii="Droid Sans Fallback" w:hAnsi="Droid Sans Fallback" w:cs="Droid Sans Fallback" w:eastAsia="Droid Sans Fallback"/>
+        </w:rPr>
+      </w:pPr>
+      <w:r>
+        <w:rPr>
+          <w:rFonts w:ascii="Droid Sans Fallback" w:hAnsi="Droid Sans Fallback" w:cs="Droid Sans Fallback" w:eastAsia="Droid Sans Fallback"/>
+        </w:rPr>
+        <w:t xml:space="preserve">● </w:t>
+      </w:r>
+      <w:r>
+        <w:rPr>
+          <w:rFonts w:ascii="Droid Sans Fallback" w:hAnsi="Droid Sans Fallback" w:cs="Droid Sans Fallback" w:eastAsia="Droid Sans Fallback"/>
+        </w:rPr>
+        <w:t>进程调度模块</w:t>
+      </w:r>
+    </w:p>
+    <w:p>
+      <w:pPr>
+        <w:pStyle w:val="Normal"/>
+        <w:shd w:fill="FFFFFF" w:val="clear"/>
+        <w:rPr>
+          <w:rFonts w:ascii="Droid Sans Fallback" w:hAnsi="Droid Sans Fallback" w:cs="Droid Sans Fallback" w:eastAsia="Droid Sans Fallback"/>
+        </w:rPr>
+      </w:pPr>
+      <w:r>
+        <w:rPr>
+          <w:rFonts w:ascii="Droid Sans Fallback" w:hAnsi="Droid Sans Fallback" w:cs="Droid Sans Fallback" w:eastAsia="Droid Sans Fallback"/>
+        </w:rPr>
+        <w:t xml:space="preserve">● </w:t>
+      </w:r>
+      <w:r>
+        <w:rPr>
+          <w:rFonts w:ascii="Droid Sans Fallback" w:hAnsi="Droid Sans Fallback" w:cs="Droid Sans Fallback" w:eastAsia="Droid Sans Fallback"/>
+        </w:rPr>
+        <w:t>两个进程</w:t>
+      </w:r>
+    </w:p>
+    <w:p>
+      <w:pPr>
+        <w:pStyle w:val="3"/>
+        <w:rPr>
+          <w:b/>
+          <w:bCs/>
+        </w:rPr>
+      </w:pPr>
+      <w:r>
+        <w:rPr>
+          <w:b/>
+          <w:bCs/>
+        </w:rPr>
+        <w:t>6.3.1</w:t>
+      </w:r>
+      <w:r>
+        <w:rPr>
+          <w:b/>
+          <w:bCs/>
+        </w:rPr>
+        <w:t>简单进程的关键技术预测</w:t>
+      </w:r>
+    </w:p>
+    <w:p>
+      <w:pPr>
+        <w:pStyle w:val="Normal"/>
+        <w:shd w:fill="FFFFFF" w:val="clear"/>
+        <w:rPr>
+          <w:b/>
+          <w:bCs/>
+        </w:rPr>
+      </w:pPr>
+      <w:r>
+        <w:rPr>
+          <w:b/>
+          <w:bCs/>
+        </w:rPr>
+        <w:t>6.3.1.1</w:t>
+      </w:r>
+      <w:r>
+        <w:rPr>
+          <w:b/>
+          <w:bCs/>
+        </w:rPr>
+        <w:t>进程的哪些状态需要被保存</w:t>
+      </w:r>
+    </w:p>
+    <w:p>
+      <w:pPr>
+        <w:pStyle w:val="Normal"/>
+        <w:shd w:fill="FFFFFF" w:val="clear"/>
+        <w:rPr/>
+      </w:pPr>
+      <w:r>
+        <w:rPr/>
+        <w:tab/>
+      </w:r>
+      <w:r>
+        <w:rPr/>
+        <w:t>只有可能被改变的才有保存的必要</w:t>
+      </w:r>
+      <w:r>
+        <w:rPr/>
+        <w:t>。我们的进程要运行，不外乎</w:t>
+      </w:r>
+      <w:r>
+        <w:rPr/>
+        <w:t>CPU</w:t>
+      </w:r>
+      <w:r>
+        <w:rPr/>
+        <w:t>和内存在相互协作，而不同进程的内存互不干涉</w:t>
+      </w:r>
+      <w:r>
+        <w:rPr/>
+        <w:t>(</w:t>
+      </w:r>
+      <w:r>
+        <w:rPr/>
+        <w:t>我们考虑最简单的情况，假设内存足够大</w:t>
+      </w:r>
+      <w:r>
+        <w:rPr/>
+        <w:t>)</w:t>
+      </w:r>
+      <w:r>
+        <w:rPr/>
+        <w:t>，但是我们提到过，</w:t>
+      </w:r>
+      <w:r>
+        <w:rPr/>
+        <w:t>CPU</w:t>
+      </w:r>
+      <w:r>
+        <w:rPr/>
+        <w:t>只有一个，不同进程共用一个</w:t>
+      </w:r>
+      <w:r>
+        <w:rPr/>
+        <w:t>CPU</w:t>
+      </w:r>
+      <w:r>
+        <w:rPr/>
+        <w:t>的一套寄存器。所以，我们要把寄存器的值统统保存起来，准备进程被恢复执行时使用。</w:t>
+      </w:r>
+    </w:p>
+    <w:p>
+      <w:pPr>
+        <w:pStyle w:val="Normal"/>
+        <w:shd w:fill="FFFFFF" w:val="clear"/>
+        <w:rPr>
+          <w:b/>
+          <w:bCs/>
+        </w:rPr>
+      </w:pPr>
+      <w:r>
+        <w:rPr>
+          <w:b/>
+          <w:bCs/>
+        </w:rPr>
+        <w:t>6.3.1.2</w:t>
+      </w:r>
+      <w:r>
+        <w:rPr>
+          <w:b/>
+          <w:bCs/>
+        </w:rPr>
+        <w:t>进程的状态需要何时以及怎样被保存</w:t>
+      </w:r>
+    </w:p>
+    <w:p>
+      <w:pPr>
+        <w:pStyle w:val="Normal"/>
+        <w:shd w:fill="FFFFFF" w:val="clear"/>
+        <w:rPr/>
+      </w:pPr>
+      <w:r>
+        <w:rPr/>
+        <w:tab/>
+      </w:r>
+      <w:r>
+        <w:rPr/>
+        <w:t>为了保证进程状态完整</w:t>
+      </w:r>
+      <w:r>
+        <w:rPr/>
+        <w:t>，不被破坏，我们当然希望在进程刚刚被挂起时保存所有寄存器的值。你一定在想，保存寄存器我已经很拿手，</w:t>
+      </w:r>
+      <w:r>
+        <w:rPr/>
+        <w:t>push</w:t>
+      </w:r>
+      <w:r>
+        <w:rPr/>
+        <w:t>就可以了，没错，</w:t>
+      </w:r>
+      <w:r>
+        <w:rPr/>
+        <w:t>push</w:t>
+      </w:r>
+      <w:r>
+        <w:rPr/>
+        <w:t>就够了。不过，</w:t>
+      </w:r>
+      <w:r>
+        <w:rPr/>
+        <w:t>Intel</w:t>
+      </w:r>
+      <w:r>
+        <w:rPr/>
+        <w:t>想得更周到，不但有</w:t>
+      </w:r>
+      <w:r>
+        <w:rPr/>
+        <w:t>push</w:t>
+      </w:r>
+      <w:r>
+        <w:rPr/>
+        <w:t>，更有</w:t>
+      </w:r>
+      <w:r>
+        <w:rPr/>
+        <w:t>pushad</w:t>
+      </w:r>
+      <w:r>
+        <w:rPr/>
+        <w:t>，一条指令可以保存许多寄存器值。而这些代码，我们应该把它写在时钟例程的最顶端，以便中断发生时马上被执行。</w:t>
+      </w:r>
+    </w:p>
+    <w:p>
+      <w:pPr>
+        <w:pStyle w:val="Normal"/>
+        <w:shd w:fill="FFFFFF" w:val="clear"/>
+        <w:rPr>
+          <w:b/>
+          <w:bCs/>
+        </w:rPr>
+      </w:pPr>
+      <w:r>
+        <w:rPr>
+          <w:b/>
+          <w:bCs/>
+        </w:rPr>
+        <w:t>6.3.1.3</w:t>
+      </w:r>
+      <w:r>
+        <w:rPr>
+          <w:b/>
+          <w:bCs/>
+        </w:rPr>
+        <w:t>如何恢复进程</w:t>
+      </w:r>
+      <w:r>
+        <w:rPr>
+          <w:b/>
+          <w:bCs/>
+        </w:rPr>
+        <w:t>B</w:t>
+      </w:r>
+      <w:r>
+        <w:rPr>
+          <w:b/>
+          <w:bCs/>
+        </w:rPr>
+        <w:t>的状态</w:t>
+      </w:r>
+    </w:p>
+    <w:p>
+      <w:pPr>
+        <w:pStyle w:val="Normal"/>
+        <w:shd w:fill="FFFFFF" w:val="clear"/>
+        <w:rPr/>
+      </w:pPr>
+      <w:r>
+        <w:rPr/>
+        <w:tab/>
+      </w:r>
+      <w:r>
+        <w:rPr/>
+        <w:t>不用说，你一定早就想到了，保存是为了恢复，既然保存用的是</w:t>
+      </w:r>
+      <w:r>
+        <w:rPr/>
+        <w:t>push</w:t>
+      </w:r>
+      <w:r>
+        <w:rPr/>
+        <w:t>，恢复一定用</w:t>
+      </w:r>
+      <w:r>
+        <w:rPr/>
+        <w:t>pop</w:t>
+      </w:r>
+      <w:r>
+        <w:rPr/>
+        <w:t>了。等所有寄存器的值都已经被恢复，执行指令</w:t>
+      </w:r>
+      <w:r>
+        <w:rPr/>
+        <w:t>iretd</w:t>
+      </w:r>
+      <w:r>
+        <w:rPr/>
+        <w:t>，就回到了进程</w:t>
+      </w:r>
+      <w:r>
+        <w:rPr/>
+        <w:t>B</w:t>
+      </w:r>
+      <w:r>
+        <w:rPr/>
+        <w:t>。</w:t>
+      </w:r>
+    </w:p>
+    <w:p>
+      <w:pPr>
+        <w:pStyle w:val="Normal"/>
+        <w:shd w:fill="FFFFFF" w:val="clear"/>
+        <w:rPr>
+          <w:b/>
+          <w:bCs/>
+        </w:rPr>
+      </w:pPr>
+      <w:r>
+        <w:rPr>
+          <w:b/>
+          <w:bCs/>
+        </w:rPr>
+        <w:t xml:space="preserve">6.3.1.4 </w:t>
+      </w:r>
+      <w:r>
+        <w:rPr>
+          <w:b/>
+          <w:bCs/>
+        </w:rPr>
+        <w:t>进程表的引入</w:t>
+      </w:r>
+    </w:p>
+    <w:p>
+      <w:pPr>
+        <w:pStyle w:val="Normal"/>
+        <w:shd w:fill="FFFFFF" w:val="clear"/>
+        <w:rPr/>
+      </w:pPr>
+      <w:r>
+        <w:rPr/>
+        <w:tab/>
+      </w:r>
+      <w:r>
+        <w:rPr/>
+        <w:t>对于</w:t>
+      </w:r>
+      <w:r>
+        <w:rPr/>
+        <w:t>“进程状态”，有个专业的称呼，那就是“进程表”。我们通过进程表对进程进行管理。</w:t>
+      </w:r>
+    </w:p>
+    <w:p>
+      <w:pPr>
+        <w:pStyle w:val="Normal"/>
+        <w:shd w:fill="FFFFFF" w:val="clear"/>
+        <w:rPr/>
+      </w:pPr>
+      <w:r>
+        <w:rPr/>
+        <w:tab/>
+      </w:r>
+      <w:r>
+        <w:rPr/>
+        <w:t>从代码编写的这个角度看</w:t>
+      </w:r>
+      <w:r>
+        <w:rPr/>
+        <w:t>，除中断处理的部分内容我们不得不使用汇编之外，我们还是要用</w:t>
+      </w:r>
+      <w:r>
+        <w:rPr/>
+        <w:t>C</w:t>
+      </w:r>
+      <w:r>
+        <w:rPr/>
+        <w:t>来编写大部分进程管理的内容。</w:t>
+      </w:r>
+    </w:p>
+    <w:p>
+      <w:pPr>
+        <w:pStyle w:val="Normal"/>
+        <w:shd w:fill="FFFFFF" w:val="clear"/>
+        <w:rPr/>
+      </w:pPr>
+      <w:r>
+        <w:rPr/>
+        <w:tab/>
+      </w:r>
+      <w:r>
+        <w:rPr/>
+        <w:t>我们会建立一个进程表数组</w:t>
+      </w:r>
+      <w:r>
+        <w:rPr/>
+        <w:t>，进程表是用来描述进程的，所以它必须独立于进程之外。所以，当我们把寄存器值压到进程表内的时候，已经处在进程管理模块中了。</w:t>
+      </w:r>
+    </w:p>
+    <w:p>
+      <w:pPr>
+        <w:pStyle w:val="Normal"/>
+        <w:shd w:fill="FFFFFF" w:val="clear"/>
+        <w:rPr>
+          <w:b/>
+          <w:bCs/>
+        </w:rPr>
+      </w:pPr>
+      <w:r>
+        <w:rPr>
+          <w:b/>
+          <w:bCs/>
+        </w:rPr>
+        <w:t>6.3.1.5</w:t>
+      </w:r>
+      <w:r>
+        <w:rPr>
+          <w:b/>
+          <w:bCs/>
+        </w:rPr>
+        <w:t>进程栈和内核栈</w:t>
+      </w:r>
+    </w:p>
+    <w:p>
+      <w:pPr>
+        <w:pStyle w:val="Normal"/>
+        <w:shd w:fill="FFFFFF" w:val="clear"/>
+        <w:rPr/>
+      </w:pPr>
+      <w:r>
+        <w:rPr/>
+        <w:tab/>
+      </w:r>
+      <w:r>
+        <w:rPr/>
+        <w:t>当寄存器的值已经被保存到进程表内</w:t>
+      </w:r>
+      <w:r>
+        <w:rPr/>
+        <w:t>，进程调度模块就开始执行了。但这时有一个很重要的问题容易被忽视，就是</w:t>
+      </w:r>
+      <w:r>
+        <w:rPr/>
+        <w:t>esp</w:t>
+      </w:r>
+      <w:r>
+        <w:rPr/>
+        <w:t>现在指向何处。</w:t>
+      </w:r>
+    </w:p>
+    <w:p>
+      <w:pPr>
+        <w:pStyle w:val="Normal"/>
+        <w:shd w:fill="FFFFFF" w:val="clear"/>
+        <w:rPr/>
+      </w:pPr>
+      <w:r>
+        <w:rPr/>
+        <w:tab/>
+      </w:r>
+      <w:r>
+        <w:rPr/>
+        <w:t>毫无疑问</w:t>
+      </w:r>
+      <w:r>
+        <w:rPr/>
+        <w:t>，我们在进程调度模块中会用到堆栈，而寄存器被压到进程表之后，</w:t>
+      </w:r>
+      <w:r>
+        <w:rPr/>
+        <w:t>esp</w:t>
+      </w:r>
+      <w:r>
+        <w:rPr/>
+        <w:t>是指向进程表某个位置的。这就有了问题，如果接下来进程任何的堆栈操作，都会破坏掉进程表的值，从而在下一次进程恢复时产生严重的错误。</w:t>
+      </w:r>
+    </w:p>
+    <w:p>
+      <w:pPr>
+        <w:pStyle w:val="Normal"/>
+        <w:shd w:fill="FFFFFF" w:val="clear"/>
+        <w:rPr/>
+      </w:pPr>
+      <w:r>
+        <w:rPr/>
+        <w:tab/>
+      </w:r>
+      <w:r>
+        <w:rPr/>
+        <w:t>为解决这个问题</w:t>
+      </w:r>
+      <w:r>
+        <w:rPr/>
+        <w:t>，避免错误的出现，一定要记得将</w:t>
+      </w:r>
+      <w:r>
+        <w:rPr/>
+        <w:t>esp</w:t>
+      </w:r>
+      <w:r>
+        <w:rPr/>
+        <w:t>指向专门的内核栈区域。这样，在短短的进程切换过程中，</w:t>
+      </w:r>
+      <w:r>
+        <w:rPr/>
+        <w:t>esp</w:t>
+      </w:r>
+      <w:r>
+        <w:rPr/>
+        <w:t>的位置出现在</w:t>
+      </w:r>
+      <w:r>
+        <w:rPr/>
+        <w:t>3</w:t>
+      </w:r>
+      <w:r>
+        <w:rPr/>
+        <w:t>个不同的区域，如图</w:t>
+      </w:r>
+      <w:r>
+        <w:rPr/>
+        <w:t>6-6</w:t>
+      </w:r>
+    </w:p>
+    <w:p>
+      <w:pPr>
+        <w:pStyle w:val="Normal"/>
+        <w:shd w:fill="FFFFFF" w:val="clear"/>
+        <w:rPr>
+          <w:rFonts w:ascii="Droid Sans Fallback" w:hAnsi="Droid Sans Fallback" w:cs="Droid Sans Fallback" w:eastAsia="Droid Sans Fallback"/>
+        </w:rPr>
+      </w:pPr>
+      <w:r>
+        <w:rPr>
+          <w:rFonts w:ascii="Droid Sans Fallback" w:hAnsi="Droid Sans Fallback" w:cs="Droid Sans Fallback" w:eastAsia="Droid Sans Fallback"/>
+        </w:rPr>
+        <w:t xml:space="preserve">● </w:t>
+      </w:r>
+      <w:r>
+        <w:rPr>
+          <w:rFonts w:ascii="Droid Sans Fallback" w:hAnsi="Droid Sans Fallback" w:cs="Droid Sans Fallback" w:eastAsia="Droid Sans Fallback"/>
+        </w:rPr>
+        <w:t>进程栈 —— 进程运行时自身的堆栈</w:t>
+      </w:r>
+    </w:p>
+    <w:p>
+      <w:pPr>
+        <w:pStyle w:val="Normal"/>
+        <w:shd w:fill="FFFFFF" w:val="clear"/>
+        <w:rPr>
+          <w:rFonts w:ascii="Droid Sans Fallback" w:hAnsi="Droid Sans Fallback" w:cs="Droid Sans Fallback" w:eastAsia="Droid Sans Fallback"/>
+        </w:rPr>
+      </w:pPr>
+      <w:r>
+        <w:rPr>
+          <w:rFonts w:ascii="Droid Sans Fallback" w:hAnsi="Droid Sans Fallback" w:cs="Droid Sans Fallback" w:eastAsia="Droid Sans Fallback"/>
+        </w:rPr>
+        <w:t xml:space="preserve">● </w:t>
+      </w:r>
+      <w:r>
+        <w:rPr>
+          <w:rFonts w:ascii="Droid Sans Fallback" w:hAnsi="Droid Sans Fallback" w:cs="Droid Sans Fallback" w:eastAsia="Droid Sans Fallback"/>
+        </w:rPr>
+        <w:t>进程表 —— 存储进程状态信息的数据结构</w:t>
+      </w:r>
+    </w:p>
+    <w:p>
+      <w:pPr>
+        <w:pStyle w:val="Normal"/>
+        <w:shd w:fill="FFFFFF" w:val="clear"/>
+        <w:rPr>
+          <w:rFonts w:ascii="Droid Sans Fallback" w:hAnsi="Droid Sans Fallback" w:cs="Droid Sans Fallback" w:eastAsia="Droid Sans Fallback"/>
+        </w:rPr>
+      </w:pPr>
+      <w:r>
+        <w:rPr>
+          <w:rFonts w:ascii="Droid Sans Fallback" w:hAnsi="Droid Sans Fallback" w:cs="Droid Sans Fallback" w:eastAsia="Droid Sans Fallback"/>
+        </w:rPr>
+        <w:t xml:space="preserve">● </w:t>
+      </w:r>
+      <w:r>
+        <w:rPr>
+          <w:rFonts w:ascii="Droid Sans Fallback" w:hAnsi="Droid Sans Fallback" w:cs="Droid Sans Fallback" w:eastAsia="Droid Sans Fallback"/>
+        </w:rPr>
+        <w:t>内核栈 —— 进程调度模块运行时使用的堆栈</w:t>
+      </w:r>
+    </w:p>
+    <w:p>
+      <w:pPr>
+        <w:pStyle w:val="Normal"/>
+        <w:shd w:fill="FFFFFF" w:val="clear"/>
+        <w:rPr/>
+      </w:pPr>
+      <w:r>
+        <w:rPr/>
+        <w:tab/>
+      </w:r>
+      <w:r>
+        <w:rPr/>
+        <w:t>在具体编写代码的过程中</w:t>
+      </w:r>
+      <w:r>
+        <w:rPr/>
+        <w:t>，一定要清楚当前使用的是哪个堆栈，以免破坏掉不应破坏的数据。</w:t>
+      </w:r>
+    </w:p>
+    <w:p>
+      <w:pPr>
+        <w:pStyle w:val="Normal"/>
+        <w:shd w:fill="FFFFFF" w:val="clear"/>
+        <w:rPr/>
+      </w:pPr>
+      <w:r>
+        <w:rPr/>
+      </w:r>
+    </w:p>
+    <w:p>
+      <w:pPr>
+        <w:pStyle w:val="Normal"/>
+        <w:shd w:fill="FFFFFF" w:val="clear"/>
+        <w:rPr/>
+      </w:pPr>
+      <w:r>
+        <w:rPr/>
+      </w:r>
+    </w:p>
+    <w:p>
+      <w:pPr>
+        <w:pStyle w:val="Normal"/>
+        <w:shd w:fill="FFFFFF" w:val="clear"/>
+        <w:rPr/>
+      </w:pPr>
+      <w:r>
+        <w:rPr/>
+      </w:r>
+    </w:p>
+    <w:p>
+      <w:pPr>
+        <w:pStyle w:val="Normal"/>
+        <w:shd w:fill="FFFFFF" w:val="clear"/>
+        <w:rPr/>
+      </w:pPr>
+      <w:r>
+        <w:rPr/>
+      </w:r>
+    </w:p>
+    <w:p>
+      <w:pPr>
+        <w:pStyle w:val="Normal"/>
+        <w:shd w:fill="FFFFFF" w:val="clear"/>
+        <w:rPr/>
+      </w:pPr>
+      <w:r>
+        <w:rPr/>
+      </w:r>
+    </w:p>
+    <w:p>
+      <w:pPr>
+        <w:pStyle w:val="Normal"/>
+        <w:shd w:fill="FFFFFF" w:val="clear"/>
+        <w:rPr/>
+      </w:pPr>
+      <w:r>
+        <w:rPr/>
+      </w:r>
+    </w:p>
+    <w:p>
+      <w:pPr>
+        <w:pStyle w:val="Normal"/>
+        <w:shd w:fill="FFFFFF" w:val="clear"/>
+        <w:rPr>
+          <w:b/>
+          <w:bCs/>
+        </w:rPr>
+      </w:pPr>
+      <w:r>
+        <w:rPr>
+          <w:b/>
+          <w:bCs/>
+        </w:rPr>
+        <w:t>6.3.1.6</w:t>
+        <w:drawing>
+          <wp:anchor behindDoc="0" distT="0" distB="0" distL="0" distR="0" simplePos="0" locked="0" layoutInCell="1" allowOverlap="1" relativeHeight="58">
+            <wp:simplePos x="0" y="0"/>
+            <wp:positionH relativeFrom="column">
+              <wp:align>center</wp:align>
+            </wp:positionH>
+            <wp:positionV relativeFrom="paragraph">
+              <wp:align>top</wp:align>
+            </wp:positionV>
+            <wp:extent cx="4348480" cy="5264785"/>
+            <wp:effectExtent l="0" t="0" r="0" b="0"/>
+            <wp:wrapTopAndBottom/>
+            <wp:docPr id="58" name="Picture" descr=""/>
+            <wp:cNvGraphicFramePr>
+              <a:graphicFrameLocks xmlns:a="http://schemas.openxmlformats.org/drawingml/2006/main" noChangeAspect="1"/>
+            </wp:cNvGraphicFramePr>
+            <a:graphic xmlns:a="http://schemas.openxmlformats.org/drawingml/2006/main">
+              <a:graphicData uri="http://schemas.openxmlformats.org/drawingml/2006/picture">
+                <pic:pic xmlns:pic="http://schemas.openxmlformats.org/drawingml/2006/picture">
+                  <pic:nvPicPr>
+                    <pic:cNvPr id="58" name="Picture" descr=""/>
+                    <pic:cNvPicPr>
+                      <a:picLocks noChangeAspect="1" noChangeArrowheads="1"/>
+                    </pic:cNvPicPr>
+                  </pic:nvPicPr>
+                  <pic:blipFill>
+                    <a:blip r:embed="rId62"/>
+                    <a:stretch>
+                      <a:fillRect/>
+                    </a:stretch>
+                  </pic:blipFill>
+                  <pic:spPr bwMode="auto">
+                    <a:xfrm>
+                      <a:off x="0" y="0"/>
+                      <a:ext cx="4348480" cy="5264785"/>
+                    </a:xfrm>
+                    <a:prstGeom prst="rect">
+                      <a:avLst/>
+                    </a:prstGeom>
+                    <a:noFill/>
+                    <a:ln w="9525">
+                      <a:noFill/>
+                      <a:miter lim="800000"/>
+                      <a:headEnd/>
+                      <a:tailEnd/>
+                    </a:ln>
+                  </pic:spPr>
+                </pic:pic>
+              </a:graphicData>
+            </a:graphic>
+          </wp:anchor>
+        </w:drawing>
+      </w:r>
+      <w:r>
+        <w:rPr>
+          <w:b/>
+          <w:bCs/>
+        </w:rPr>
+        <w:t>特权级变换</w:t>
+      </w:r>
+      <w:r>
+        <w:rPr>
+          <w:b/>
+          <w:bCs/>
+        </w:rPr>
+        <w:t>: ring1-&gt;ring0</w:t>
+      </w:r>
+    </w:p>
+    <w:p>
+      <w:pPr>
+        <w:pStyle w:val="Normal"/>
+        <w:shd w:fill="FFFFFF" w:val="clear"/>
+        <w:rPr/>
+      </w:pPr>
+      <w:r>
+        <w:rPr/>
+        <w:tab/>
+      </w:r>
+      <w:r>
+        <w:rPr/>
+        <w:t>为每个进程准备好</w:t>
+      </w:r>
+      <w:r>
+        <w:rPr/>
+        <w:t>LDT</w:t>
+      </w:r>
+      <w:r>
+        <w:rPr/>
+        <w:t>。</w:t>
+      </w:r>
+    </w:p>
+    <w:p>
+      <w:pPr>
+        <w:pStyle w:val="Normal"/>
+        <w:shd w:fill="FFFFFF" w:val="clear"/>
+        <w:rPr>
+          <w:b/>
+          <w:bCs/>
+        </w:rPr>
+      </w:pPr>
+      <w:r>
+        <w:rPr>
+          <w:b/>
+          <w:bCs/>
+        </w:rPr>
+        <w:t>6.3.1.7</w:t>
+      </w:r>
+      <w:r>
+        <w:rPr>
+          <w:b/>
+          <w:bCs/>
+        </w:rPr>
+        <w:t>特权级变换</w:t>
+      </w:r>
+      <w:r>
+        <w:rPr>
+          <w:b/>
+          <w:bCs/>
+        </w:rPr>
+        <w:t>: ring0-&gt;ring1</w:t>
+      </w:r>
+    </w:p>
+    <w:p>
+      <w:pPr>
+        <w:pStyle w:val="Normal"/>
+        <w:shd w:fill="FFFFFF" w:val="clear"/>
+        <w:rPr>
+          <w:b w:val="false"/>
+          <w:bCs w:val="false"/>
+        </w:rPr>
+      </w:pPr>
+      <w:r>
+        <w:rPr>
+          <w:b w:val="false"/>
+          <w:bCs w:val="false"/>
+        </w:rPr>
+        <w:tab/>
+      </w:r>
+      <w:r>
+        <w:rPr>
+          <w:b w:val="false"/>
+          <w:bCs w:val="false"/>
+        </w:rPr>
+        <w:t>第一个进程</w:t>
+      </w:r>
+      <w:r>
+        <w:rPr>
+          <w:b w:val="false"/>
+          <w:bCs w:val="false"/>
+        </w:rPr>
+        <w:t>，我们面临一个从</w:t>
+      </w:r>
+      <w:r>
+        <w:rPr>
+          <w:b w:val="false"/>
+          <w:bCs w:val="false"/>
+        </w:rPr>
+        <w:t>ring0</w:t>
+      </w:r>
+      <w:r>
+        <w:rPr>
+          <w:b w:val="false"/>
+          <w:bCs w:val="false"/>
+        </w:rPr>
+        <w:t>到</w:t>
+      </w:r>
+      <w:r>
+        <w:rPr>
+          <w:b w:val="false"/>
+          <w:bCs w:val="false"/>
+        </w:rPr>
+        <w:t>ring1</w:t>
+      </w:r>
+      <w:r>
+        <w:rPr>
+          <w:b w:val="false"/>
+          <w:bCs w:val="false"/>
+        </w:rPr>
+        <w:t>的转移，并启动进程</w:t>
+      </w:r>
+      <w:r>
+        <w:rPr>
+          <w:b w:val="false"/>
+          <w:bCs w:val="false"/>
+        </w:rPr>
+        <w:t>A</w:t>
+      </w:r>
+      <w:r>
+        <w:rPr>
+          <w:b w:val="false"/>
+          <w:bCs w:val="false"/>
+        </w:rPr>
+        <w:t>。这跟我们从进程</w:t>
+      </w:r>
+      <w:r>
+        <w:rPr>
+          <w:b w:val="false"/>
+          <w:bCs w:val="false"/>
+        </w:rPr>
+        <w:t>B</w:t>
+      </w:r>
+      <w:r>
+        <w:rPr>
+          <w:b w:val="false"/>
+          <w:bCs w:val="false"/>
+        </w:rPr>
+        <w:t>恢复的情况很相似，所以我们完全可以在准备就绪之后跳转到中断处理程序的后半部分，“假装”发生了一次时钟中断来启动进程</w:t>
+      </w:r>
+      <w:r>
+        <w:rPr>
+          <w:b w:val="false"/>
+          <w:bCs w:val="false"/>
+        </w:rPr>
+        <w:t>A</w:t>
+      </w:r>
+      <w:r>
+        <w:rPr>
+          <w:b w:val="false"/>
+          <w:bCs w:val="false"/>
+        </w:rPr>
+        <w:t>，利用</w:t>
+      </w:r>
+      <w:r>
+        <w:rPr>
+          <w:b w:val="false"/>
+          <w:bCs w:val="false"/>
+        </w:rPr>
+        <w:t>iretd</w:t>
+      </w:r>
+      <w:r>
+        <w:rPr>
+          <w:b w:val="false"/>
+          <w:bCs w:val="false"/>
+        </w:rPr>
+        <w:t>来实现</w:t>
+      </w:r>
+      <w:r>
+        <w:rPr>
+          <w:b w:val="false"/>
+          <w:bCs w:val="false"/>
+        </w:rPr>
+        <w:t>ring0</w:t>
+      </w:r>
+      <w:r>
+        <w:rPr>
+          <w:b w:val="false"/>
+          <w:bCs w:val="false"/>
+        </w:rPr>
+        <w:t>到</w:t>
+      </w:r>
+      <w:r>
+        <w:rPr>
+          <w:b w:val="false"/>
+          <w:bCs w:val="false"/>
+        </w:rPr>
+        <w:t>ring1</w:t>
+      </w:r>
+      <w:r>
+        <w:rPr>
+          <w:b w:val="false"/>
+          <w:bCs w:val="false"/>
+        </w:rPr>
+        <w:t>的转移。</w:t>
       </w:r>
     </w:p>
     <w:p>

</xml_diff>

<commit_message>
Chapter 6.3.2 One Step —— ring0->rin1
Signed-off-by: wujian <wujian@smartisan.com>
</commit_message>
<xml_diff>
--- a/自己动手写操作系统笔记.docx
+++ b/自己动手写操作系统笔记.docx
@@ -10157,7 +10157,7 @@
     <w:tbl>
       <w:tblPr>
         <w:jc w:val="left"/>
-        <w:tblInd w:w="-7" w:type="dxa"/>
+        <w:tblInd w:w="-9" w:type="dxa"/>
         <w:tblBorders>
           <w:top w:val="single" w:sz="2" w:space="0" w:color="000001"/>
           <w:left w:val="single" w:sz="2" w:space="0" w:color="000001"/>
@@ -20215,7 +20215,7 @@
     <w:tbl>
       <w:tblPr>
         <w:jc w:val="left"/>
-        <w:tblInd w:w="8" w:type="dxa"/>
+        <w:tblInd w:w="6" w:type="dxa"/>
         <w:tblBorders>
           <w:top w:val="single" w:sz="2" w:space="0" w:color="000001"/>
           <w:left w:val="single" w:sz="2" w:space="0" w:color="000001"/>
@@ -36479,7 +36479,7 @@
     <w:tbl>
       <w:tblPr>
         <w:jc w:val="left"/>
-        <w:tblInd w:w="28" w:type="dxa"/>
+        <w:tblInd w:w="25" w:type="dxa"/>
         <w:tblBorders>
           <w:top w:val="single" w:sz="2" w:space="0" w:color="000001"/>
           <w:left w:val="single" w:sz="2" w:space="0" w:color="000001"/>
@@ -36490,7 +36490,7 @@
         </w:tblBorders>
         <w:tblCellMar>
           <w:top w:w="55" w:type="dxa"/>
-          <w:left w:w="18" w:type="dxa"/>
+          <w:left w:w="15" w:type="dxa"/>
           <w:bottom w:w="55" w:type="dxa"/>
           <w:right w:w="55" w:type="dxa"/>
         </w:tblCellMar>
@@ -36516,7 +36516,7 @@
             </w:tcBorders>
             <w:shd w:fill="FFFFFF" w:val="clear"/>
             <w:tcMar>
-              <w:left w:w="18" w:type="dxa"/>
+              <w:left w:w="15" w:type="dxa"/>
             </w:tcMar>
           </w:tcPr>
           <w:p>
@@ -36544,7 +36544,7 @@
             </w:tcBorders>
             <w:shd w:fill="FFFFFF" w:val="clear"/>
             <w:tcMar>
-              <w:left w:w="18" w:type="dxa"/>
+              <w:left w:w="15" w:type="dxa"/>
             </w:tcMar>
           </w:tcPr>
           <w:p>
@@ -36577,7 +36577,7 @@
             </w:tcBorders>
             <w:shd w:fill="FFFFFF" w:val="clear"/>
             <w:tcMar>
-              <w:left w:w="18" w:type="dxa"/>
+              <w:left w:w="15" w:type="dxa"/>
             </w:tcMar>
           </w:tcPr>
           <w:p>
@@ -36604,7 +36604,7 @@
             </w:tcBorders>
             <w:shd w:fill="FFFFFF" w:val="clear"/>
             <w:tcMar>
-              <w:left w:w="18" w:type="dxa"/>
+              <w:left w:w="15" w:type="dxa"/>
             </w:tcMar>
           </w:tcPr>
           <w:p>
@@ -36636,7 +36636,7 @@
             </w:tcBorders>
             <w:shd w:fill="FFFFFF" w:val="clear"/>
             <w:tcMar>
-              <w:left w:w="18" w:type="dxa"/>
+              <w:left w:w="15" w:type="dxa"/>
             </w:tcMar>
           </w:tcPr>
           <w:p>
@@ -36663,7 +36663,7 @@
             </w:tcBorders>
             <w:shd w:fill="FFFFFF" w:val="clear"/>
             <w:tcMar>
-              <w:left w:w="18" w:type="dxa"/>
+              <w:left w:w="15" w:type="dxa"/>
             </w:tcMar>
           </w:tcPr>
           <w:p>
@@ -36695,7 +36695,7 @@
             </w:tcBorders>
             <w:shd w:fill="FFFFFF" w:val="clear"/>
             <w:tcMar>
-              <w:left w:w="18" w:type="dxa"/>
+              <w:left w:w="15" w:type="dxa"/>
             </w:tcMar>
           </w:tcPr>
           <w:p>
@@ -36722,7 +36722,7 @@
             </w:tcBorders>
             <w:shd w:fill="FFFFFF" w:val="clear"/>
             <w:tcMar>
-              <w:left w:w="18" w:type="dxa"/>
+              <w:left w:w="15" w:type="dxa"/>
             </w:tcMar>
           </w:tcPr>
           <w:p>
@@ -36754,7 +36754,7 @@
             </w:tcBorders>
             <w:shd w:fill="FFFFFF" w:val="clear"/>
             <w:tcMar>
-              <w:left w:w="18" w:type="dxa"/>
+              <w:left w:w="15" w:type="dxa"/>
             </w:tcMar>
           </w:tcPr>
           <w:p>
@@ -36781,7 +36781,7 @@
             </w:tcBorders>
             <w:shd w:fill="FFFFFF" w:val="clear"/>
             <w:tcMar>
-              <w:left w:w="18" w:type="dxa"/>
+              <w:left w:w="15" w:type="dxa"/>
             </w:tcMar>
           </w:tcPr>
           <w:p>
@@ -36813,7 +36813,7 @@
             </w:tcBorders>
             <w:shd w:fill="FFFFFF" w:val="clear"/>
             <w:tcMar>
-              <w:left w:w="18" w:type="dxa"/>
+              <w:left w:w="15" w:type="dxa"/>
             </w:tcMar>
           </w:tcPr>
           <w:p>
@@ -36840,7 +36840,7 @@
             </w:tcBorders>
             <w:shd w:fill="FFFFFF" w:val="clear"/>
             <w:tcMar>
-              <w:left w:w="18" w:type="dxa"/>
+              <w:left w:w="15" w:type="dxa"/>
             </w:tcMar>
           </w:tcPr>
           <w:p>
@@ -36872,7 +36872,7 @@
             </w:tcBorders>
             <w:shd w:fill="FFFFFF" w:val="clear"/>
             <w:tcMar>
-              <w:left w:w="18" w:type="dxa"/>
+              <w:left w:w="15" w:type="dxa"/>
             </w:tcMar>
           </w:tcPr>
           <w:p>
@@ -36899,7 +36899,7 @@
             </w:tcBorders>
             <w:shd w:fill="FFFFFF" w:val="clear"/>
             <w:tcMar>
-              <w:left w:w="18" w:type="dxa"/>
+              <w:left w:w="15" w:type="dxa"/>
             </w:tcMar>
           </w:tcPr>
           <w:p>
@@ -54471,11 +54471,7 @@
       </w:r>
       <w:r>
         <w:rPr/>
-        <w:t>ring</w:t>
-      </w:r>
-      <w:r>
-        <w:rPr/>
-        <w:t>1</w:t>
+        <w:t>ring1</w:t>
       </w:r>
       <w:r>
         <w:rPr/>
@@ -54529,7 +54525,7 @@
           <w:bCs/>
         </w:rPr>
         <w:drawing>
-          <wp:anchor behindDoc="0" distT="0" distB="0" distL="0" distR="0" simplePos="0" locked="0" layoutInCell="1" allowOverlap="1" relativeHeight="57">
+          <wp:anchor behindDoc="0" distT="0" distB="0" distL="0" distR="0" simplePos="0" locked="0" layoutInCell="1" allowOverlap="1" relativeHeight="56">
             <wp:simplePos x="0" y="0"/>
             <wp:positionH relativeFrom="column">
               <wp:align>center</wp:align>
@@ -54537,7 +54533,7 @@
             <wp:positionV relativeFrom="paragraph">
               <wp:align>top</wp:align>
             </wp:positionV>
-            <wp:extent cx="2609850" cy="3208655"/>
+            <wp:extent cx="2609850" cy="3208020"/>
             <wp:effectExtent l="0" t="0" r="0" b="0"/>
             <wp:wrapTopAndBottom/>
             <wp:docPr id="57" name="Picture" descr=""/>
@@ -54562,7 +54558,7 @@
                   <pic:spPr bwMode="auto">
                     <a:xfrm>
                       <a:off x="0" y="0"/>
-                      <a:ext cx="2609850" cy="3208655"/>
+                      <a:ext cx="2609850" cy="3208020"/>
                     </a:xfrm>
                     <a:prstGeom prst="rect">
                       <a:avLst/>
@@ -54738,7 +54734,7 @@
       </w:pPr>
       <w:r>
         <w:rPr>
-          <w:rFonts w:ascii="Droid Sans Fallback" w:hAnsi="Droid Sans Fallback" w:cs="Droid Sans Fallback" w:eastAsia="Droid Sans Fallback"/>
+          <w:rFonts w:ascii="Droid Sans Fallback" w:hAnsi="Droid Sans Fallback" w:cs="Droid Sans Fallback"/>
         </w:rPr>
         <w:t>●</w:t>
       </w:r>
@@ -54760,18 +54756,18 @@
         <w:pStyle w:val="Normal"/>
         <w:shd w:fill="FFFFFF" w:val="clear"/>
         <w:rPr>
-          <w:rFonts w:ascii="Droid Sans Fallback" w:hAnsi="Droid Sans Fallback" w:cs="Droid Sans Fallback" w:eastAsia="Droid Sans Fallback"/>
-        </w:rPr>
-      </w:pPr>
-      <w:r>
-        <w:rPr>
-          <w:rFonts w:ascii="Droid Sans Fallback" w:hAnsi="Droid Sans Fallback" w:cs="Droid Sans Fallback" w:eastAsia="Droid Sans Fallback"/>
+          <w:rFonts w:ascii="Droid Sans Fallback" w:hAnsi="Droid Sans Fallback" w:cs="Droid Sans Fallback"/>
+        </w:rPr>
+      </w:pPr>
+      <w:r>
+        <w:rPr>
+          <w:rFonts w:ascii="Droid Sans Fallback" w:hAnsi="Droid Sans Fallback" w:cs="Droid Sans Fallback"/>
         </w:rPr>
         <w:t xml:space="preserve">● </w:t>
       </w:r>
       <w:r>
         <w:rPr>
-          <w:rFonts w:ascii="Droid Sans Fallback" w:hAnsi="Droid Sans Fallback" w:cs="Droid Sans Fallback" w:eastAsia="Droid Sans Fallback"/>
+          <w:rFonts w:ascii="Droid Sans Fallback" w:hAnsi="Droid Sans Fallback" w:cs="Droid Sans Fallback"/>
         </w:rPr>
         <w:t>进程调度模块</w:t>
       </w:r>
@@ -54781,25 +54777,25 @@
         <w:pStyle w:val="Normal"/>
         <w:shd w:fill="FFFFFF" w:val="clear"/>
         <w:rPr>
-          <w:rFonts w:ascii="Droid Sans Fallback" w:hAnsi="Droid Sans Fallback" w:cs="Droid Sans Fallback" w:eastAsia="Droid Sans Fallback"/>
-        </w:rPr>
-      </w:pPr>
-      <w:r>
-        <w:rPr>
-          <w:rFonts w:ascii="Droid Sans Fallback" w:hAnsi="Droid Sans Fallback" w:cs="Droid Sans Fallback" w:eastAsia="Droid Sans Fallback"/>
+          <w:rFonts w:ascii="Droid Sans Fallback" w:hAnsi="Droid Sans Fallback" w:cs="Droid Sans Fallback"/>
+        </w:rPr>
+      </w:pPr>
+      <w:r>
+        <w:rPr>
+          <w:rFonts w:ascii="Droid Sans Fallback" w:hAnsi="Droid Sans Fallback" w:cs="Droid Sans Fallback"/>
         </w:rPr>
         <w:t xml:space="preserve">● </w:t>
       </w:r>
       <w:r>
         <w:rPr>
-          <w:rFonts w:ascii="Droid Sans Fallback" w:hAnsi="Droid Sans Fallback" w:cs="Droid Sans Fallback" w:eastAsia="Droid Sans Fallback"/>
+          <w:rFonts w:ascii="Droid Sans Fallback" w:hAnsi="Droid Sans Fallback" w:cs="Droid Sans Fallback"/>
         </w:rPr>
         <w:t>两个进程</w:t>
       </w:r>
     </w:p>
     <w:p>
       <w:pPr>
-        <w:pStyle w:val="3"/>
+        <w:pStyle w:val="Normal"/>
         <w:rPr>
           <w:b/>
           <w:bCs/>
@@ -54856,11 +54852,7 @@
       </w:r>
       <w:r>
         <w:rPr/>
-        <w:t>只有可能被改变的才有保存的必要</w:t>
-      </w:r>
-      <w:r>
-        <w:rPr/>
-        <w:t>。我们的进程要运行，不外乎</w:t>
+        <w:t>只有可能被改变的才有保存的必要。我们的进程要运行，不外乎</w:t>
       </w:r>
       <w:r>
         <w:rPr/>
@@ -54939,11 +54931,7 @@
       </w:r>
       <w:r>
         <w:rPr/>
-        <w:t>为了保证进程状态完整</w:t>
-      </w:r>
-      <w:r>
-        <w:rPr/>
-        <w:t>，不被破坏，我们当然希望在进程刚刚被挂起时保存所有寄存器的值。你一定在想，保存寄存器我已经很拿手，</w:t>
+        <w:t>为了保证进程状态完整，不被破坏，我们当然希望在进程刚刚被挂起时保存所有寄存器的值。你一定在想，保存寄存器我已经很拿手，</w:t>
       </w:r>
       <w:r>
         <w:rPr/>
@@ -55107,11 +55095,7 @@
       </w:r>
       <w:r>
         <w:rPr/>
-        <w:t>对于</w:t>
-      </w:r>
-      <w:r>
-        <w:rPr/>
-        <w:t>“进程状态”，有个专业的称呼，那就是“进程表”。我们通过进程表对进程进行管理。</w:t>
+        <w:t>对于“进程状态”，有个专业的称呼，那就是“进程表”。我们通过进程表对进程进行管理。</w:t>
       </w:r>
     </w:p>
     <w:p>
@@ -55126,11 +55110,7 @@
       </w:r>
       <w:r>
         <w:rPr/>
-        <w:t>从代码编写的这个角度看</w:t>
-      </w:r>
-      <w:r>
-        <w:rPr/>
-        <w:t>，除中断处理的部分内容我们不得不使用汇编之外，我们还是要用</w:t>
+        <w:t>从代码编写的这个角度看，除中断处理的部分内容我们不得不使用汇编之外，我们还是要用</w:t>
       </w:r>
       <w:r>
         <w:rPr/>
@@ -55153,11 +55133,7 @@
       </w:r>
       <w:r>
         <w:rPr/>
-        <w:t>我们会建立一个进程表数组</w:t>
-      </w:r>
-      <w:r>
-        <w:rPr/>
-        <w:t>，进程表是用来描述进程的，所以它必须独立于进程之外。所以，当我们把寄存器值压到进程表内的时候，已经处在进程管理模块中了。</w:t>
+        <w:t>我们会建立一个进程表数组，进程表是用来描述进程的，所以它必须独立于进程之外。所以，当我们把寄存器值压到进程表内的时候，已经处在进程管理模块中了。</w:t>
       </w:r>
     </w:p>
     <w:p>
@@ -55196,11 +55172,7 @@
       </w:r>
       <w:r>
         <w:rPr/>
-        <w:t>当寄存器的值已经被保存到进程表内</w:t>
-      </w:r>
-      <w:r>
-        <w:rPr/>
-        <w:t>，进程调度模块就开始执行了。但这时有一个很重要的问题容易被忽视，就是</w:t>
+        <w:t>当寄存器的值已经被保存到进程表内，进程调度模块就开始执行了。但这时有一个很重要的问题容易被忽视，就是</w:t>
       </w:r>
       <w:r>
         <w:rPr/>
@@ -55223,11 +55195,7 @@
       </w:r>
       <w:r>
         <w:rPr/>
-        <w:t>毫无疑问</w:t>
-      </w:r>
-      <w:r>
-        <w:rPr/>
-        <w:t>，我们在进程调度模块中会用到堆栈，而寄存器被压到进程表之后，</w:t>
+        <w:t>毫无疑问，我们在进程调度模块中会用到堆栈，而寄存器被压到进程表之后，</w:t>
       </w:r>
       <w:r>
         <w:rPr/>
@@ -55250,11 +55218,7 @@
       </w:r>
       <w:r>
         <w:rPr/>
-        <w:t>为解决这个问题</w:t>
-      </w:r>
-      <w:r>
-        <w:rPr/>
-        <w:t>，避免错误的出现，一定要记得将</w:t>
+        <w:t>为解决这个问题，避免错误的出现，一定要记得将</w:t>
       </w:r>
       <w:r>
         <w:rPr/>
@@ -55290,18 +55254,18 @@
         <w:pStyle w:val="Normal"/>
         <w:shd w:fill="FFFFFF" w:val="clear"/>
         <w:rPr>
-          <w:rFonts w:ascii="Droid Sans Fallback" w:hAnsi="Droid Sans Fallback" w:cs="Droid Sans Fallback" w:eastAsia="Droid Sans Fallback"/>
-        </w:rPr>
-      </w:pPr>
-      <w:r>
-        <w:rPr>
-          <w:rFonts w:ascii="Droid Sans Fallback" w:hAnsi="Droid Sans Fallback" w:cs="Droid Sans Fallback" w:eastAsia="Droid Sans Fallback"/>
+          <w:rFonts w:ascii="Droid Sans Fallback" w:hAnsi="Droid Sans Fallback" w:cs="Droid Sans Fallback"/>
+        </w:rPr>
+      </w:pPr>
+      <w:r>
+        <w:rPr>
+          <w:rFonts w:ascii="Droid Sans Fallback" w:hAnsi="Droid Sans Fallback" w:cs="Droid Sans Fallback"/>
         </w:rPr>
         <w:t xml:space="preserve">● </w:t>
       </w:r>
       <w:r>
         <w:rPr>
-          <w:rFonts w:ascii="Droid Sans Fallback" w:hAnsi="Droid Sans Fallback" w:cs="Droid Sans Fallback" w:eastAsia="Droid Sans Fallback"/>
+          <w:rFonts w:ascii="Droid Sans Fallback" w:hAnsi="Droid Sans Fallback" w:cs="Droid Sans Fallback"/>
         </w:rPr>
         <w:t>进程栈 —— 进程运行时自身的堆栈</w:t>
       </w:r>
@@ -55311,18 +55275,18 @@
         <w:pStyle w:val="Normal"/>
         <w:shd w:fill="FFFFFF" w:val="clear"/>
         <w:rPr>
-          <w:rFonts w:ascii="Droid Sans Fallback" w:hAnsi="Droid Sans Fallback" w:cs="Droid Sans Fallback" w:eastAsia="Droid Sans Fallback"/>
-        </w:rPr>
-      </w:pPr>
-      <w:r>
-        <w:rPr>
-          <w:rFonts w:ascii="Droid Sans Fallback" w:hAnsi="Droid Sans Fallback" w:cs="Droid Sans Fallback" w:eastAsia="Droid Sans Fallback"/>
+          <w:rFonts w:ascii="Droid Sans Fallback" w:hAnsi="Droid Sans Fallback" w:cs="Droid Sans Fallback"/>
+        </w:rPr>
+      </w:pPr>
+      <w:r>
+        <w:rPr>
+          <w:rFonts w:ascii="Droid Sans Fallback" w:hAnsi="Droid Sans Fallback" w:cs="Droid Sans Fallback"/>
         </w:rPr>
         <w:t xml:space="preserve">● </w:t>
       </w:r>
       <w:r>
         <w:rPr>
-          <w:rFonts w:ascii="Droid Sans Fallback" w:hAnsi="Droid Sans Fallback" w:cs="Droid Sans Fallback" w:eastAsia="Droid Sans Fallback"/>
+          <w:rFonts w:ascii="Droid Sans Fallback" w:hAnsi="Droid Sans Fallback" w:cs="Droid Sans Fallback"/>
         </w:rPr>
         <w:t>进程表 —— 存储进程状态信息的数据结构</w:t>
       </w:r>
@@ -55332,18 +55296,18 @@
         <w:pStyle w:val="Normal"/>
         <w:shd w:fill="FFFFFF" w:val="clear"/>
         <w:rPr>
-          <w:rFonts w:ascii="Droid Sans Fallback" w:hAnsi="Droid Sans Fallback" w:cs="Droid Sans Fallback" w:eastAsia="Droid Sans Fallback"/>
-        </w:rPr>
-      </w:pPr>
-      <w:r>
-        <w:rPr>
-          <w:rFonts w:ascii="Droid Sans Fallback" w:hAnsi="Droid Sans Fallback" w:cs="Droid Sans Fallback" w:eastAsia="Droid Sans Fallback"/>
+          <w:rFonts w:ascii="Droid Sans Fallback" w:hAnsi="Droid Sans Fallback" w:cs="Droid Sans Fallback"/>
+        </w:rPr>
+      </w:pPr>
+      <w:r>
+        <w:rPr>
+          <w:rFonts w:ascii="Droid Sans Fallback" w:hAnsi="Droid Sans Fallback" w:cs="Droid Sans Fallback"/>
         </w:rPr>
         <w:t xml:space="preserve">● </w:t>
       </w:r>
       <w:r>
         <w:rPr>
-          <w:rFonts w:ascii="Droid Sans Fallback" w:hAnsi="Droid Sans Fallback" w:cs="Droid Sans Fallback" w:eastAsia="Droid Sans Fallback"/>
+          <w:rFonts w:ascii="Droid Sans Fallback" w:hAnsi="Droid Sans Fallback" w:cs="Droid Sans Fallback"/>
         </w:rPr>
         <w:t>内核栈 —— 进程调度模块运行时使用的堆栈</w:t>
       </w:r>
@@ -55360,11 +55324,7 @@
       </w:r>
       <w:r>
         <w:rPr/>
-        <w:t>在具体编写代码的过程中</w:t>
-      </w:r>
-      <w:r>
-        <w:rPr/>
-        <w:t>，一定要清楚当前使用的是哪个堆栈，以免破坏掉不应破坏的数据。</w:t>
+        <w:t>在具体编写代码的过程中，一定要清楚当前使用的是哪个堆栈，以免破坏掉不应破坏的数据。</w:t>
       </w:r>
     </w:p>
     <w:p>
@@ -55442,8 +55402,22 @@
           <w:bCs/>
         </w:rPr>
         <w:t>6.3.1.6</w:t>
+      </w:r>
+      <w:r>
+        <w:rPr>
+          <w:b/>
+          <w:bCs/>
+        </w:rPr>
+        <w:t>特权级变换</w:t>
+      </w:r>
+      <w:r>
+        <w:rPr>
+          <w:b/>
+          <w:bCs/>
+        </w:rPr>
+        <w:t>: ring1-&gt;ring0</w:t>
         <w:drawing>
-          <wp:anchor behindDoc="0" distT="0" distB="0" distL="0" distR="0" simplePos="0" locked="0" layoutInCell="1" allowOverlap="1" relativeHeight="58">
+          <wp:anchor behindDoc="0" distT="0" distB="0" distL="0" distR="0" simplePos="0" locked="0" layoutInCell="1" allowOverlap="1" relativeHeight="57">
             <wp:simplePos x="0" y="0"/>
             <wp:positionH relativeFrom="column">
               <wp:align>center</wp:align>
@@ -55495,256 +55469,1556 @@
           </wp:anchor>
         </w:drawing>
       </w:r>
-      <w:r>
+    </w:p>
+    <w:p>
+      <w:pPr>
+        <w:pStyle w:val="Normal"/>
+        <w:shd w:fill="FFFFFF" w:val="clear"/>
+        <w:rPr/>
+      </w:pPr>
+      <w:r>
+        <w:rPr/>
+        <w:tab/>
+      </w:r>
+      <w:r>
+        <w:rPr/>
+        <w:t>为每个进程准备好</w:t>
+      </w:r>
+      <w:r>
+        <w:rPr/>
+        <w:t>LDT</w:t>
+      </w:r>
+      <w:r>
+        <w:rPr/>
+        <w:t>。</w:t>
+      </w:r>
+    </w:p>
+    <w:p>
+      <w:pPr>
+        <w:pStyle w:val="Normal"/>
+        <w:shd w:fill="FFFFFF" w:val="clear"/>
         <w:rPr>
           <w:b/>
           <w:bCs/>
         </w:rPr>
-        <w:t>特权级变换</w:t>
-      </w:r>
+      </w:pPr>
       <w:r>
         <w:rPr>
           <w:b/>
           <w:bCs/>
         </w:rPr>
-        <w:t>: ring1-&gt;ring0</w:t>
-      </w:r>
-    </w:p>
-    <w:p>
-      <w:pPr>
-        <w:pStyle w:val="Normal"/>
-        <w:shd w:fill="FFFFFF" w:val="clear"/>
-        <w:rPr/>
-      </w:pPr>
-      <w:r>
-        <w:rPr/>
-        <w:tab/>
-      </w:r>
-      <w:r>
-        <w:rPr/>
-        <w:t>为每个进程准备好</w:t>
-      </w:r>
-      <w:r>
-        <w:rPr/>
-        <w:t>LDT</w:t>
-      </w:r>
-      <w:r>
-        <w:rPr/>
-        <w:t>。</w:t>
-      </w:r>
-    </w:p>
-    <w:p>
-      <w:pPr>
-        <w:pStyle w:val="Normal"/>
-        <w:shd w:fill="FFFFFF" w:val="clear"/>
+        <w:t>6.3.1.7</w:t>
+      </w:r>
+      <w:r>
         <w:rPr>
           <w:b/>
           <w:bCs/>
         </w:rPr>
-      </w:pPr>
+        <w:t>特权级变换</w:t>
+      </w:r>
       <w:r>
         <w:rPr>
           <w:b/>
           <w:bCs/>
         </w:rPr>
-        <w:t>6.3.1.7</w:t>
-      </w:r>
-      <w:r>
+        <w:t>: ring0-&gt;ring1</w:t>
+      </w:r>
+    </w:p>
+    <w:p>
+      <w:pPr>
+        <w:pStyle w:val="Normal"/>
+        <w:shd w:fill="FFFFFF" w:val="clear"/>
+        <w:rPr>
+          <w:b w:val="false"/>
+          <w:bCs w:val="false"/>
+        </w:rPr>
+      </w:pPr>
+      <w:r>
+        <w:rPr>
+          <w:b w:val="false"/>
+          <w:bCs w:val="false"/>
+        </w:rPr>
+        <w:tab/>
+      </w:r>
+      <w:r>
+        <w:rPr>
+          <w:b w:val="false"/>
+          <w:bCs w:val="false"/>
+        </w:rPr>
+        <w:t>第一个进程，我们面临一个从</w:t>
+      </w:r>
+      <w:r>
+        <w:rPr>
+          <w:b w:val="false"/>
+          <w:bCs w:val="false"/>
+        </w:rPr>
+        <w:t>ring0</w:t>
+      </w:r>
+      <w:r>
+        <w:rPr>
+          <w:b w:val="false"/>
+          <w:bCs w:val="false"/>
+        </w:rPr>
+        <w:t>到</w:t>
+      </w:r>
+      <w:r>
+        <w:rPr>
+          <w:b w:val="false"/>
+          <w:bCs w:val="false"/>
+        </w:rPr>
+        <w:t>ring1</w:t>
+      </w:r>
+      <w:r>
+        <w:rPr>
+          <w:b w:val="false"/>
+          <w:bCs w:val="false"/>
+        </w:rPr>
+        <w:t>的转移，并启动进程</w:t>
+      </w:r>
+      <w:r>
+        <w:rPr>
+          <w:b w:val="false"/>
+          <w:bCs w:val="false"/>
+        </w:rPr>
+        <w:t>A</w:t>
+      </w:r>
+      <w:r>
+        <w:rPr>
+          <w:b w:val="false"/>
+          <w:bCs w:val="false"/>
+        </w:rPr>
+        <w:t>。这跟我们从进程</w:t>
+      </w:r>
+      <w:r>
+        <w:rPr>
+          <w:b w:val="false"/>
+          <w:bCs w:val="false"/>
+        </w:rPr>
+        <w:t>B</w:t>
+      </w:r>
+      <w:r>
+        <w:rPr>
+          <w:b w:val="false"/>
+          <w:bCs w:val="false"/>
+        </w:rPr>
+        <w:t>恢复的情况很相似，所以我们完全可以在准备就绪之后跳转到中断处理程序的后半部分，“假装”发生了一次时钟中断来启动进程</w:t>
+      </w:r>
+      <w:r>
+        <w:rPr>
+          <w:b w:val="false"/>
+          <w:bCs w:val="false"/>
+        </w:rPr>
+        <w:t>A</w:t>
+      </w:r>
+      <w:r>
+        <w:rPr>
+          <w:b w:val="false"/>
+          <w:bCs w:val="false"/>
+        </w:rPr>
+        <w:t>，利用</w:t>
+      </w:r>
+      <w:r>
+        <w:rPr>
+          <w:b w:val="false"/>
+          <w:bCs w:val="false"/>
+        </w:rPr>
+        <w:t>iretd</w:t>
+      </w:r>
+      <w:r>
+        <w:rPr>
+          <w:b w:val="false"/>
+          <w:bCs w:val="false"/>
+        </w:rPr>
+        <w:t>来实现</w:t>
+      </w:r>
+      <w:r>
+        <w:rPr>
+          <w:b w:val="false"/>
+          <w:bCs w:val="false"/>
+        </w:rPr>
+        <w:t>ring0</w:t>
+      </w:r>
+      <w:r>
+        <w:rPr>
+          <w:b w:val="false"/>
+          <w:bCs w:val="false"/>
+        </w:rPr>
+        <w:t>到</w:t>
+      </w:r>
+      <w:r>
+        <w:rPr>
+          <w:b w:val="false"/>
+          <w:bCs w:val="false"/>
+        </w:rPr>
+        <w:t>ring1</w:t>
+      </w:r>
+      <w:r>
+        <w:rPr>
+          <w:b w:val="false"/>
+          <w:bCs w:val="false"/>
+        </w:rPr>
+        <w:t>的转移。</w:t>
+      </w:r>
+    </w:p>
+    <w:p>
+      <w:pPr>
+        <w:pStyle w:val="Normal"/>
+        <w:shd w:fill="FFFFFF" w:val="clear"/>
         <w:rPr>
           <w:b/>
           <w:bCs/>
         </w:rPr>
-        <w:t>特权级变换</w:t>
-      </w:r>
+      </w:pPr>
       <w:r>
         <w:rPr>
           <w:b/>
           <w:bCs/>
         </w:rPr>
-        <w:t>: ring0-&gt;ring1</w:t>
-      </w:r>
-    </w:p>
-    <w:p>
-      <w:pPr>
-        <w:pStyle w:val="Normal"/>
-        <w:shd w:fill="FFFFFF" w:val="clear"/>
-        <w:rPr>
-          <w:b w:val="false"/>
-          <w:bCs w:val="false"/>
-        </w:rPr>
-      </w:pPr>
-      <w:r>
-        <w:rPr>
-          <w:b w:val="false"/>
-          <w:bCs w:val="false"/>
-        </w:rPr>
+        <w:t>6.3.2</w:t>
+      </w:r>
+      <w:r>
+        <w:rPr>
+          <w:b/>
+          <w:bCs/>
+        </w:rPr>
+        <w:t>第一步——</w:t>
+      </w:r>
+      <w:r>
+        <w:rPr>
+          <w:b/>
+          <w:bCs/>
+        </w:rPr>
+        <w:t>ring0-&gt;ring1 P247</w:t>
+      </w:r>
+    </w:p>
+    <w:p>
+      <w:pPr>
+        <w:pStyle w:val="Normal"/>
+        <w:shd w:fill="FFFFFF" w:val="clear"/>
+        <w:rPr/>
+      </w:pPr>
+      <w:r>
+        <w:rPr/>
         <w:tab/>
       </w:r>
       <w:r>
-        <w:rPr>
-          <w:b w:val="false"/>
-          <w:bCs w:val="false"/>
-        </w:rPr>
-        <w:t>第一个进程</w:t>
-      </w:r>
-      <w:r>
-        <w:rPr>
-          <w:b w:val="false"/>
-          <w:bCs w:val="false"/>
-        </w:rPr>
-        <w:t>，我们面临一个从</w:t>
-      </w:r>
-      <w:r>
-        <w:rPr>
-          <w:b w:val="false"/>
-          <w:bCs w:val="false"/>
-        </w:rPr>
+        <w:rPr/>
+        <w:t>我们已经看到</w:t>
+      </w:r>
+      <w:r>
+        <w:rPr/>
+        <w:t>，即便是想象中最简单的进程，仍然需要不少的关键技术。我们注意到，在开始第一个进程时，我们打算使用</w:t>
+      </w:r>
+      <w:r>
+        <w:rPr/>
+        <w:t>iretd</w:t>
+      </w:r>
+      <w:r>
+        <w:rPr/>
+        <w:t>来实现由</w:t>
+      </w:r>
+      <w:r>
+        <w:rPr/>
+        <w:t>ring0-&gt;ring1</w:t>
+      </w:r>
+      <w:r>
+        <w:rPr/>
+        <w:t>的转移，一旦转移成功，便可以认为已经在一个进程中运行了。下面就开始这一部分。</w:t>
+      </w:r>
+    </w:p>
+    <w:p>
+      <w:pPr>
+        <w:pStyle w:val="Normal"/>
+        <w:shd w:fill="FFFFFF" w:val="clear"/>
+        <w:rPr/>
+      </w:pPr>
+      <w:r>
+        <w:rPr/>
+        <w:tab/>
+      </w:r>
+      <w:r>
+        <w:rPr/>
+        <w:t>为了对这一部分的实现有一个感性认识</w:t>
+      </w:r>
+      <w:r>
+        <w:rPr/>
+        <w:t>，我们先来看一下第</w:t>
+      </w:r>
+      <w:r>
+        <w:rPr/>
+        <w:t>6</w:t>
+      </w:r>
+      <w:r>
+        <w:rPr/>
+        <w:t>章最终实现的代码</w:t>
+      </w:r>
+      <w:r>
+        <w:rPr/>
+        <w:t>(\chapter6\i)</w:t>
+      </w:r>
+    </w:p>
+    <w:p>
+      <w:pPr>
+        <w:pStyle w:val="Normal"/>
+        <w:shd w:fill="FFFFFF" w:val="clear"/>
+        <w:rPr/>
+      </w:pPr>
+      <w:r>
+        <w:rPr/>
+        <w:t>中</w:t>
+      </w:r>
+      <w:r>
+        <w:rPr/>
+        <w:t>kernel.asm</w:t>
+      </w:r>
+      <w:r>
+        <w:rPr/>
+        <w:t>的一小部分</w:t>
+      </w:r>
+      <w:r>
+        <w:rPr/>
+        <w:t>：</w:t>
+      </w:r>
+    </w:p>
+    <w:p>
+      <w:pPr>
+        <w:pStyle w:val="Normal"/>
+        <w:shd w:fill="FFFFFF" w:val="clear"/>
+        <w:rPr/>
+      </w:pPr>
+      <w:r>
+        <w:rPr/>
+        <w:tab/>
+      </w:r>
+      <w:r>
+        <w:rPr/>
+        <w:t>代码</w:t>
+      </w:r>
+      <w:r>
+        <w:rPr/>
+        <w:t>6-1</w:t>
+      </w:r>
+    </w:p>
+    <w:p>
+      <w:pPr>
+        <w:pStyle w:val="Normal"/>
+        <w:shd w:fill="DDDDDD" w:val="clear"/>
+        <w:rPr/>
+      </w:pPr>
+      <w:r>
+        <w:rPr/>
+        <w:t>restart:</w:t>
+      </w:r>
+    </w:p>
+    <w:p>
+      <w:pPr>
+        <w:pStyle w:val="Normal"/>
+        <w:shd w:fill="DDDDDD" w:val="clear"/>
+        <w:rPr/>
+      </w:pPr>
+      <w:r>
+        <w:rPr/>
+        <w:t xml:space="preserve">    </w:t>
+      </w:r>
+      <w:r>
+        <w:rPr/>
+        <w:t>mov esp, [p_proc_ready]</w:t>
+      </w:r>
+    </w:p>
+    <w:p>
+      <w:pPr>
+        <w:pStyle w:val="Normal"/>
+        <w:shd w:fill="DDDDDD" w:val="clear"/>
+        <w:rPr/>
+      </w:pPr>
+      <w:r>
+        <w:rPr/>
+        <w:t xml:space="preserve">    </w:t>
+      </w:r>
+      <w:r>
+        <w:rPr/>
+        <w:t>lldt    [esp + P_LDT_SEL]</w:t>
+      </w:r>
+    </w:p>
+    <w:p>
+      <w:pPr>
+        <w:pStyle w:val="Normal"/>
+        <w:shd w:fill="DDDDDD" w:val="clear"/>
+        <w:rPr/>
+      </w:pPr>
+      <w:r>
+        <w:rPr/>
+        <w:t xml:space="preserve">    </w:t>
+      </w:r>
+      <w:r>
+        <w:rPr/>
+        <w:t>lea eax, [esp + P_STACKTOP]</w:t>
+      </w:r>
+    </w:p>
+    <w:p>
+      <w:pPr>
+        <w:pStyle w:val="Normal"/>
+        <w:shd w:fill="DDDDDD" w:val="clear"/>
+        <w:rPr/>
+      </w:pPr>
+      <w:r>
+        <w:rPr/>
+        <w:t xml:space="preserve">    </w:t>
+      </w:r>
+      <w:r>
+        <w:rPr/>
+        <w:t>mov dword [tss + TSS3_S_SP0], eax</w:t>
+      </w:r>
+    </w:p>
+    <w:p>
+      <w:pPr>
+        <w:pStyle w:val="Normal"/>
+        <w:shd w:fill="DDDDDD" w:val="clear"/>
+        <w:rPr/>
+      </w:pPr>
+      <w:r>
+        <w:rPr/>
+        <w:t>restart_reenter:</w:t>
+      </w:r>
+    </w:p>
+    <w:p>
+      <w:pPr>
+        <w:pStyle w:val="Normal"/>
+        <w:shd w:fill="DDDDDD" w:val="clear"/>
+        <w:rPr/>
+      </w:pPr>
+      <w:r>
+        <w:rPr/>
+        <w:t xml:space="preserve">    </w:t>
+      </w:r>
+      <w:r>
+        <w:rPr/>
+        <w:t>dec dword [k_reenter]</w:t>
+      </w:r>
+    </w:p>
+    <w:p>
+      <w:pPr>
+        <w:pStyle w:val="Normal"/>
+        <w:shd w:fill="DDDDDD" w:val="clear"/>
+        <w:rPr/>
+      </w:pPr>
+      <w:r>
+        <w:rPr/>
+        <w:t xml:space="preserve">    </w:t>
+      </w:r>
+      <w:r>
+        <w:rPr/>
+        <w:t>pop gs</w:t>
+      </w:r>
+    </w:p>
+    <w:p>
+      <w:pPr>
+        <w:pStyle w:val="Normal"/>
+        <w:shd w:fill="DDDDDD" w:val="clear"/>
+        <w:rPr/>
+      </w:pPr>
+      <w:r>
+        <w:rPr/>
+        <w:t xml:space="preserve">    </w:t>
+      </w:r>
+      <w:r>
+        <w:rPr/>
+        <w:t>pop fs</w:t>
+      </w:r>
+    </w:p>
+    <w:p>
+      <w:pPr>
+        <w:pStyle w:val="Normal"/>
+        <w:shd w:fill="DDDDDD" w:val="clear"/>
+        <w:rPr/>
+      </w:pPr>
+      <w:r>
+        <w:rPr/>
+        <w:t xml:space="preserve">    </w:t>
+      </w:r>
+      <w:r>
+        <w:rPr/>
+        <w:t>pop es</w:t>
+      </w:r>
+    </w:p>
+    <w:p>
+      <w:pPr>
+        <w:pStyle w:val="Normal"/>
+        <w:shd w:fill="DDDDDD" w:val="clear"/>
+        <w:rPr/>
+      </w:pPr>
+      <w:r>
+        <w:rPr/>
+        <w:t xml:space="preserve">    </w:t>
+      </w:r>
+      <w:r>
+        <w:rPr/>
+        <w:t>pop ds</w:t>
+      </w:r>
+    </w:p>
+    <w:p>
+      <w:pPr>
+        <w:pStyle w:val="Normal"/>
+        <w:shd w:fill="DDDDDD" w:val="clear"/>
+        <w:rPr/>
+      </w:pPr>
+      <w:r>
+        <w:rPr/>
+        <w:t xml:space="preserve">    </w:t>
+      </w:r>
+      <w:r>
+        <w:rPr/>
+        <w:t>popad</w:t>
+      </w:r>
+    </w:p>
+    <w:p>
+      <w:pPr>
+        <w:pStyle w:val="Normal"/>
+        <w:shd w:fill="DDDDDD" w:val="clear"/>
+        <w:rPr/>
+      </w:pPr>
+      <w:r>
+        <w:rPr/>
+        <w:t xml:space="preserve">    </w:t>
+      </w:r>
+      <w:r>
+        <w:rPr/>
+        <w:t>add esp, 4</w:t>
+      </w:r>
+    </w:p>
+    <w:p>
+      <w:pPr>
+        <w:pStyle w:val="Normal"/>
+        <w:shd w:fill="DDDDDD" w:val="clear"/>
+        <w:rPr/>
+      </w:pPr>
+      <w:r>
+        <w:rPr/>
+        <w:t xml:space="preserve">    </w:t>
+      </w:r>
+      <w:r>
+        <w:rPr/>
+        <w:t>iretd</w:t>
+      </w:r>
+    </w:p>
+    <w:p>
+      <w:pPr>
+        <w:pStyle w:val="Normal"/>
+        <w:shd w:fill="FFFFFF" w:val="clear"/>
+        <w:rPr/>
+      </w:pPr>
+      <w:r>
+        <w:rPr/>
+        <w:tab/>
+      </w:r>
+      <w:r>
+        <w:rPr/>
+        <w:t>为了容易理解</w:t>
+      </w:r>
+      <w:r>
+        <w:rPr/>
+        <w:t>，先来看一看本章所附的代码的部分内容。因为进程毕竟是个新鲜事物，它涉及若干方面，如果一开始就下手行动，很可能会无所适从。</w:t>
+      </w:r>
+      <w:r>
+        <w:rPr/>
+        <w:br/>
+        <w:tab/>
+      </w:r>
+      <w:r>
+        <w:rPr/>
+        <w:t>在文件夹</w:t>
+      </w:r>
+      <w:r>
+        <w:rPr/>
+        <w:t>\kernel</w:t>
+      </w:r>
+      <w:r>
+        <w:rPr/>
+        <w:t>中，你会发现多了一个</w:t>
+      </w:r>
+      <w:r>
+        <w:rPr/>
+        <w:t>main.c</w:t>
+      </w:r>
+      <w:r>
+        <w:rPr/>
+        <w:t>，里面有一个函数</w:t>
+      </w:r>
+      <w:r>
+        <w:rPr/>
+        <w:t>tinix_main()</w:t>
+      </w:r>
+      <w:r>
+        <w:rPr/>
+        <w:t>，从中可以找到这样一行：</w:t>
+      </w:r>
+    </w:p>
+    <w:p>
+      <w:pPr>
+        <w:pStyle w:val="Normal"/>
+        <w:shd w:fill="DDDDDD" w:val="clear"/>
+        <w:rPr/>
+      </w:pPr>
+      <w:r>
+        <w:rPr/>
+        <w:tab/>
+        <w:t>restart</w:t>
+      </w:r>
+      <w:r>
+        <w:rPr/>
+        <w:t>();</w:t>
+      </w:r>
+    </w:p>
+    <w:p>
+      <w:pPr>
+        <w:pStyle w:val="Normal"/>
+        <w:shd w:fill="FFFFFF" w:val="clear"/>
+        <w:rPr/>
+      </w:pPr>
+      <w:r>
+        <w:rPr/>
+        <w:tab/>
+      </w:r>
+      <w:r>
+        <w:rPr/>
+        <w:t>它调用的便是代码</w:t>
+      </w:r>
+      <w:r>
+        <w:rPr/>
+        <w:t>6-1</w:t>
+      </w:r>
+      <w:r>
+        <w:rPr/>
+        <w:t>这一段，它是进程调度的一部分，同时也是我们的操作系统启动第一个进程时的入口。</w:t>
+      </w:r>
+    </w:p>
+    <w:p>
+      <w:pPr>
+        <w:pStyle w:val="Normal"/>
+        <w:shd w:fill="FFFFFF" w:val="clear"/>
+        <w:rPr/>
+      </w:pPr>
+      <w:r>
+        <w:rPr/>
+        <w:tab/>
+      </w:r>
+      <w:r>
+        <w:rPr/>
+        <w:t>第二行</w:t>
+      </w:r>
+      <w:r>
+        <w:rPr/>
+        <w:t>mov esp, [p_proc_ready]</w:t>
+      </w:r>
+      <w:r>
+        <w:rPr/>
+        <w:t>设置了</w:t>
+      </w:r>
+      <w:r>
+        <w:rPr/>
+        <w:t>esp</w:t>
+      </w:r>
+      <w:r>
+        <w:rPr/>
+        <w:t>的值，而在下方不远处就是若干个</w:t>
+      </w:r>
+      <w:r>
+        <w:rPr/>
+        <w:t>pop</w:t>
+      </w:r>
+      <w:r>
+        <w:rPr/>
+        <w:t>以及一个</w:t>
+      </w:r>
+      <w:r>
+        <w:rPr/>
+        <w:t>popad</w:t>
+      </w:r>
+      <w:r>
+        <w:rPr/>
+        <w:t>指令。结合过去的分析我们不难推断，</w:t>
+      </w:r>
+      <w:r>
+        <w:rPr/>
+        <w:t>p_proc_ready</w:t>
+      </w:r>
+      <w:r>
+        <w:rPr/>
+        <w:t>应该是一个指向进程表的指针，存放的便是下一个要启动进程的进程表的地址。而且。其中的内容必然是以图</w:t>
+      </w:r>
+      <w:r>
+        <w:rPr/>
+        <w:t>6-7</w:t>
+      </w:r>
+      <w:r>
+        <w:rPr/>
+        <w:t>所示的顺序进行存放。</w:t>
+      </w:r>
+    </w:p>
+    <w:p>
+      <w:pPr>
+        <w:pStyle w:val="Normal"/>
+        <w:shd w:fill="FFFFFF" w:val="clear"/>
+        <w:rPr/>
+      </w:pPr>
+      <w:r>
+        <w:rPr/>
+        <w:tab/>
+        <w:drawing>
+          <wp:anchor behindDoc="0" distT="0" distB="0" distL="0" distR="0" simplePos="0" locked="0" layoutInCell="1" allowOverlap="1" relativeHeight="59">
+            <wp:simplePos x="0" y="0"/>
+            <wp:positionH relativeFrom="column">
+              <wp:align>center</wp:align>
+            </wp:positionH>
+            <wp:positionV relativeFrom="paragraph">
+              <wp:align>top</wp:align>
+            </wp:positionV>
+            <wp:extent cx="2282190" cy="2747010"/>
+            <wp:effectExtent l="0" t="0" r="0" b="0"/>
+            <wp:wrapTopAndBottom/>
+            <wp:docPr id="59" name="Picture" descr=""/>
+            <wp:cNvGraphicFramePr>
+              <a:graphicFrameLocks xmlns:a="http://schemas.openxmlformats.org/drawingml/2006/main" noChangeAspect="1"/>
+            </wp:cNvGraphicFramePr>
+            <a:graphic xmlns:a="http://schemas.openxmlformats.org/drawingml/2006/main">
+              <a:graphicData uri="http://schemas.openxmlformats.org/drawingml/2006/picture">
+                <pic:pic xmlns:pic="http://schemas.openxmlformats.org/drawingml/2006/picture">
+                  <pic:nvPicPr>
+                    <pic:cNvPr id="59" name="Picture" descr=""/>
+                    <pic:cNvPicPr>
+                      <a:picLocks noChangeAspect="1" noChangeArrowheads="1"/>
+                    </pic:cNvPicPr>
+                  </pic:nvPicPr>
+                  <pic:blipFill>
+                    <a:blip r:embed="rId63"/>
+                    <a:stretch>
+                      <a:fillRect/>
+                    </a:stretch>
+                  </pic:blipFill>
+                  <pic:spPr bwMode="auto">
+                    <a:xfrm>
+                      <a:off x="0" y="0"/>
+                      <a:ext cx="2282190" cy="2747010"/>
+                    </a:xfrm>
+                    <a:prstGeom prst="rect">
+                      <a:avLst/>
+                    </a:prstGeom>
+                    <a:noFill/>
+                    <a:ln w="9525">
+                      <a:noFill/>
+                      <a:miter lim="800000"/>
+                      <a:headEnd/>
+                      <a:tailEnd/>
+                    </a:ln>
+                  </pic:spPr>
+                </pic:pic>
+              </a:graphicData>
+            </a:graphic>
+          </wp:anchor>
+        </w:drawing>
+      </w:r>
+      <w:r>
+        <w:rPr/>
+        <w:t>这样</w:t>
+      </w:r>
+      <w:r>
+        <w:rPr/>
+        <w:t>，才会使</w:t>
+      </w:r>
+      <w:r>
+        <w:rPr/>
+        <w:t>pop</w:t>
+      </w:r>
+      <w:r>
+        <w:rPr/>
+        <w:t>和</w:t>
+      </w:r>
+      <w:r>
+        <w:rPr/>
+        <w:t>popad</w:t>
+      </w:r>
+      <w:r>
+        <w:rPr/>
+        <w:t>指令执行后各寄存器的内容更新一遍。</w:t>
+      </w:r>
+    </w:p>
+    <w:p>
+      <w:pPr>
+        <w:pStyle w:val="Normal"/>
+        <w:shd w:fill="FFFFFF" w:val="clear"/>
+        <w:rPr/>
+      </w:pPr>
+      <w:r>
+        <w:rPr/>
+        <w:tab/>
+      </w:r>
+      <w:r>
+        <w:rPr/>
+        <w:t>打开代码</w:t>
+      </w:r>
+      <w:r>
+        <w:rPr/>
+        <w:t>，我们发现</w:t>
+      </w:r>
+      <w:r>
+        <w:rPr/>
+        <w:t>p_proc_ready</w:t>
+      </w:r>
+      <w:r>
+        <w:rPr/>
+        <w:t>结构体</w:t>
+      </w:r>
+      <w:r>
+        <w:rPr/>
+        <w:t>(struct s_proc*)</w:t>
+      </w:r>
+      <w:r>
+        <w:rPr/>
+        <w:t>的第一个成员的数据结构如下</w:t>
+      </w:r>
+    </w:p>
+    <w:p>
+      <w:pPr>
+        <w:pStyle w:val="Normal"/>
+        <w:shd w:fill="DDDDDD" w:val="clear"/>
+        <w:rPr/>
+      </w:pPr>
+      <w:r>
+        <w:rPr/>
+        <w:t>typedef struct s_stackframe {   /* proc_ptr points here             ↑ Low           */</w:t>
+      </w:r>
+    </w:p>
+    <w:p>
+      <w:pPr>
+        <w:pStyle w:val="Normal"/>
+        <w:shd w:fill="DDDDDD" w:val="clear"/>
+        <w:rPr/>
+      </w:pPr>
+      <w:r>
+        <w:rPr/>
+        <w:t xml:space="preserve">    </w:t>
+      </w:r>
+      <w:r>
+        <w:rPr/>
+        <w:t>t_32    gs;     /* ┓                        │           */</w:t>
+      </w:r>
+    </w:p>
+    <w:p>
+      <w:pPr>
+        <w:pStyle w:val="Normal"/>
+        <w:shd w:fill="DDDDDD" w:val="clear"/>
+        <w:rPr/>
+      </w:pPr>
+      <w:r>
+        <w:rPr/>
+        <w:t xml:space="preserve">    </w:t>
+      </w:r>
+      <w:r>
+        <w:rPr/>
+        <w:t>t_32    fs;     /* ┃                        │           */</w:t>
+      </w:r>
+    </w:p>
+    <w:p>
+      <w:pPr>
+        <w:pStyle w:val="Normal"/>
+        <w:shd w:fill="DDDDDD" w:val="clear"/>
+        <w:rPr/>
+      </w:pPr>
+      <w:r>
+        <w:rPr/>
+        <w:t xml:space="preserve">    </w:t>
+      </w:r>
+      <w:r>
+        <w:rPr/>
+        <w:t>t_32    es;     /* ┃                        │           */</w:t>
+      </w:r>
+    </w:p>
+    <w:p>
+      <w:pPr>
+        <w:pStyle w:val="Normal"/>
+        <w:shd w:fill="DDDDDD" w:val="clear"/>
+        <w:rPr/>
+      </w:pPr>
+      <w:r>
+        <w:rPr/>
+        <w:t xml:space="preserve">    </w:t>
+      </w:r>
+      <w:r>
+        <w:rPr/>
+        <w:t>t_32    ds;     /* ┃                        │           */</w:t>
+      </w:r>
+    </w:p>
+    <w:p>
+      <w:pPr>
+        <w:pStyle w:val="Normal"/>
+        <w:shd w:fill="DDDDDD" w:val="clear"/>
+        <w:rPr/>
+      </w:pPr>
+      <w:r>
+        <w:rPr/>
+        <w:t xml:space="preserve">    </w:t>
+      </w:r>
+      <w:r>
+        <w:rPr/>
+        <w:t>t_32    edi;        /* ┃                        │           */</w:t>
+      </w:r>
+    </w:p>
+    <w:p>
+      <w:pPr>
+        <w:pStyle w:val="Normal"/>
+        <w:shd w:fill="DDDDDD" w:val="clear"/>
+        <w:rPr/>
+      </w:pPr>
+      <w:r>
+        <w:rPr/>
+        <w:t xml:space="preserve">    </w:t>
+      </w:r>
+      <w:r>
+        <w:rPr/>
+        <w:t>t_32    esi;        /* ┣ pushed by save()               │           */</w:t>
+      </w:r>
+    </w:p>
+    <w:p>
+      <w:pPr>
+        <w:pStyle w:val="Normal"/>
+        <w:shd w:fill="DDDDDD" w:val="clear"/>
+        <w:rPr/>
+      </w:pPr>
+      <w:r>
+        <w:rPr/>
+        <w:t xml:space="preserve">    </w:t>
+      </w:r>
+      <w:r>
+        <w:rPr/>
+        <w:t>t_32    ebp;        /* ┃                        │           */</w:t>
+      </w:r>
+    </w:p>
+    <w:p>
+      <w:pPr>
+        <w:pStyle w:val="Normal"/>
+        <w:shd w:fill="DDDDDD" w:val="clear"/>
+        <w:rPr/>
+      </w:pPr>
+      <w:r>
+        <w:rPr/>
+        <w:t xml:space="preserve">    </w:t>
+      </w:r>
+      <w:r>
+        <w:rPr/>
+        <w:t>t_32    kernel_esp; /* &lt;- 'popad' will ignore it            │           */</w:t>
+      </w:r>
+    </w:p>
+    <w:p>
+      <w:pPr>
+        <w:pStyle w:val="Normal"/>
+        <w:shd w:fill="DDDDDD" w:val="clear"/>
+        <w:rPr/>
+      </w:pPr>
+      <w:r>
+        <w:rPr/>
+        <w:t xml:space="preserve">    </w:t>
+      </w:r>
+      <w:r>
+        <w:rPr/>
+        <w:t>t_32    ebx;        /* ┃                        ↑</w:t>
+      </w:r>
+      <w:r>
+        <w:rPr/>
+        <w:t>栈从高地址往低地址增长</w:t>
+      </w:r>
+      <w:r>
+        <w:rPr/>
+        <w:t>*/</w:t>
+      </w:r>
+    </w:p>
+    <w:p>
+      <w:pPr>
+        <w:pStyle w:val="Normal"/>
+        <w:shd w:fill="DDDDDD" w:val="clear"/>
+        <w:rPr/>
+      </w:pPr>
+      <w:r>
+        <w:rPr/>
+        <w:t xml:space="preserve">    </w:t>
+      </w:r>
+      <w:r>
+        <w:rPr/>
+        <w:t>t_32    edx;        /* ┃                        │           */</w:t>
+      </w:r>
+    </w:p>
+    <w:p>
+      <w:pPr>
+        <w:pStyle w:val="Normal"/>
+        <w:shd w:fill="DDDDDD" w:val="clear"/>
+        <w:rPr/>
+      </w:pPr>
+      <w:r>
+        <w:rPr/>
+        <w:t xml:space="preserve">    </w:t>
+      </w:r>
+      <w:r>
+        <w:rPr/>
+        <w:t>t_32    ecx;        /* ┃                        │           */</w:t>
+      </w:r>
+    </w:p>
+    <w:p>
+      <w:pPr>
+        <w:pStyle w:val="Normal"/>
+        <w:shd w:fill="DDDDDD" w:val="clear"/>
+        <w:rPr/>
+      </w:pPr>
+      <w:r>
+        <w:rPr/>
+        <w:t xml:space="preserve">    </w:t>
+      </w:r>
+      <w:r>
+        <w:rPr/>
+        <w:t>t_32    eax;        /* ┛                        │           */</w:t>
+      </w:r>
+    </w:p>
+    <w:p>
+      <w:pPr>
+        <w:pStyle w:val="Normal"/>
+        <w:shd w:fill="DDDDDD" w:val="clear"/>
+        <w:rPr/>
+      </w:pPr>
+      <w:r>
+        <w:rPr/>
+        <w:t xml:space="preserve">    </w:t>
+      </w:r>
+      <w:r>
+        <w:rPr/>
+        <w:t>t_32    retaddr;    /* return address for assembly code save()  │           */</w:t>
+      </w:r>
+    </w:p>
+    <w:p>
+      <w:pPr>
+        <w:pStyle w:val="Normal"/>
+        <w:shd w:fill="DDDDDD" w:val="clear"/>
+        <w:rPr/>
+      </w:pPr>
+      <w:r>
+        <w:rPr/>
+        <w:t xml:space="preserve">    </w:t>
+      </w:r>
+      <w:r>
+        <w:rPr/>
+        <w:t>t_32    eip;        /*  ┓                       │           */</w:t>
+      </w:r>
+    </w:p>
+    <w:p>
+      <w:pPr>
+        <w:pStyle w:val="Normal"/>
+        <w:shd w:fill="DDDDDD" w:val="clear"/>
+        <w:rPr/>
+      </w:pPr>
+      <w:r>
+        <w:rPr/>
+        <w:t xml:space="preserve">    </w:t>
+      </w:r>
+      <w:r>
+        <w:rPr/>
+        <w:t>t_32    cs;     /*  ┃                       │           */</w:t>
+      </w:r>
+    </w:p>
+    <w:p>
+      <w:pPr>
+        <w:pStyle w:val="Normal"/>
+        <w:shd w:fill="DDDDDD" w:val="clear"/>
+        <w:rPr/>
+      </w:pPr>
+      <w:r>
+        <w:rPr/>
+        <w:t xml:space="preserve">    </w:t>
+      </w:r>
+      <w:r>
+        <w:rPr/>
+        <w:t>t_32    eflags;     /*  ┣ these are pushed by CPU during interrupt  │           */</w:t>
+      </w:r>
+    </w:p>
+    <w:p>
+      <w:pPr>
+        <w:pStyle w:val="Normal"/>
+        <w:shd w:fill="DDDDDD" w:val="clear"/>
+        <w:rPr/>
+      </w:pPr>
+      <w:r>
+        <w:rPr/>
+        <w:t xml:space="preserve">    </w:t>
+      </w:r>
+      <w:r>
+        <w:rPr/>
+        <w:t>t_32    esp;        /*  ┃                       │           */</w:t>
+      </w:r>
+    </w:p>
+    <w:p>
+      <w:pPr>
+        <w:pStyle w:val="Normal"/>
+        <w:shd w:fill="DDDDDD" w:val="clear"/>
+        <w:rPr/>
+      </w:pPr>
+      <w:r>
+        <w:rPr/>
+        <w:t xml:space="preserve">    </w:t>
+      </w:r>
+      <w:r>
+        <w:rPr/>
+        <w:t>t_32    ss;     /*  ┛                       ┷High           */</w:t>
+      </w:r>
+    </w:p>
+    <w:p>
+      <w:pPr>
+        <w:pStyle w:val="Normal"/>
+        <w:shd w:fill="DDDDDD" w:val="clear"/>
+        <w:rPr/>
+      </w:pPr>
+      <w:r>
+        <w:rPr/>
+        <w:t>}STACK_FRAME;</w:t>
+      </w:r>
+    </w:p>
+    <w:p>
+      <w:pPr>
+        <w:pStyle w:val="Normal"/>
+        <w:shd w:fill="FFFFFF" w:val="clear"/>
+        <w:rPr/>
+      </w:pPr>
+      <w:r>
+        <w:rPr/>
+        <w:tab/>
+      </w:r>
+      <w:r>
+        <w:rPr/>
+        <w:t>看来</w:t>
+      </w:r>
+      <w:r>
+        <w:rPr/>
+        <w:t>，它的内容安排与我们的推断完全一致。</w:t>
+      </w:r>
+    </w:p>
+    <w:p>
+      <w:pPr>
+        <w:pStyle w:val="Normal"/>
+        <w:shd w:fill="FFFFFF" w:val="clear"/>
+        <w:rPr/>
+      </w:pPr>
+      <w:r>
+        <w:rPr/>
+      </w:r>
+    </w:p>
+    <w:p>
+      <w:pPr>
+        <w:pStyle w:val="Normal"/>
+        <w:shd w:fill="FFFFFF" w:val="clear"/>
+        <w:rPr/>
+      </w:pPr>
+      <w:r>
+        <w:rPr/>
+        <w:tab/>
+      </w:r>
+      <w:r>
+        <w:rPr/>
+        <w:t>现在我们知道了</w:t>
+      </w:r>
+      <w:r>
+        <w:rPr/>
+        <w:t>，原来进程的状态统统放在了</w:t>
+      </w:r>
+      <w:r>
+        <w:rPr/>
+        <w:t>s_proc</w:t>
+      </w:r>
+      <w:r>
+        <w:rPr/>
+        <w:t>这个结构体中，而且位于前部的是所有相关寄存器的值，</w:t>
+      </w:r>
+      <w:r>
+        <w:rPr/>
+        <w:t>s_proc</w:t>
+      </w:r>
+      <w:r>
+        <w:rPr/>
+        <w:t>这个结构就应该是我们提到过的“进程表”。当要恢复一个进程时，便将</w:t>
+      </w:r>
+      <w:r>
+        <w:rPr/>
+        <w:t>esp</w:t>
+      </w:r>
+      <w:r>
+        <w:rPr/>
+        <w:t>指向这个结构体的开始处，然后运行一系列的</w:t>
+      </w:r>
+      <w:r>
+        <w:rPr/>
+        <w:t>pop</w:t>
+      </w:r>
+      <w:r>
+        <w:rPr/>
+        <w:t>命令将寄存器至弹出。进程表的开始位置如图</w:t>
+      </w:r>
+      <w:r>
+        <w:rPr/>
+        <w:t>6-8</w:t>
+      </w:r>
+      <w:r>
+        <w:rPr/>
+        <w:t>所示。</w:t>
+      </w:r>
+    </w:p>
+    <w:p>
+      <w:pPr>
+        <w:pStyle w:val="Normal"/>
+        <w:shd w:fill="FFFFFF" w:val="clear"/>
+        <w:rPr/>
+      </w:pPr>
+      <w:r>
+        <w:rPr/>
+        <w:tab/>
+        <w:drawing>
+          <wp:anchor behindDoc="0" distT="0" distB="0" distL="0" distR="0" simplePos="0" locked="0" layoutInCell="1" allowOverlap="1" relativeHeight="60">
+            <wp:simplePos x="0" y="0"/>
+            <wp:positionH relativeFrom="column">
+              <wp:align>center</wp:align>
+            </wp:positionH>
+            <wp:positionV relativeFrom="paragraph">
+              <wp:align>top</wp:align>
+            </wp:positionV>
+            <wp:extent cx="2782570" cy="4240530"/>
+            <wp:effectExtent l="0" t="0" r="0" b="0"/>
+            <wp:wrapTopAndBottom/>
+            <wp:docPr id="60" name="Picture" descr=""/>
+            <wp:cNvGraphicFramePr>
+              <a:graphicFrameLocks xmlns:a="http://schemas.openxmlformats.org/drawingml/2006/main" noChangeAspect="1"/>
+            </wp:cNvGraphicFramePr>
+            <a:graphic xmlns:a="http://schemas.openxmlformats.org/drawingml/2006/main">
+              <a:graphicData uri="http://schemas.openxmlformats.org/drawingml/2006/picture">
+                <pic:pic xmlns:pic="http://schemas.openxmlformats.org/drawingml/2006/picture">
+                  <pic:nvPicPr>
+                    <pic:cNvPr id="60" name="Picture" descr=""/>
+                    <pic:cNvPicPr>
+                      <a:picLocks noChangeAspect="1" noChangeArrowheads="1"/>
+                    </pic:cNvPicPr>
+                  </pic:nvPicPr>
+                  <pic:blipFill>
+                    <a:blip r:embed="rId64"/>
+                    <a:stretch>
+                      <a:fillRect/>
+                    </a:stretch>
+                  </pic:blipFill>
+                  <pic:spPr bwMode="auto">
+                    <a:xfrm>
+                      <a:off x="0" y="0"/>
+                      <a:ext cx="2782570" cy="4240530"/>
+                    </a:xfrm>
+                    <a:prstGeom prst="rect">
+                      <a:avLst/>
+                    </a:prstGeom>
+                    <a:noFill/>
+                    <a:ln w="9525">
+                      <a:noFill/>
+                      <a:miter lim="800000"/>
+                      <a:headEnd/>
+                      <a:tailEnd/>
+                    </a:ln>
+                  </pic:spPr>
+                </pic:pic>
+              </a:graphicData>
+            </a:graphic>
+          </wp:anchor>
+        </w:drawing>
+      </w:r>
+      <w:r>
+        <w:rPr/>
+        <w:t>第三行很明显是设置</w:t>
+      </w:r>
+      <w:r>
+        <w:rPr/>
+        <w:t>ldtr</w:t>
+      </w:r>
+      <w:r>
+        <w:rPr/>
+        <w:t>的</w:t>
+      </w:r>
+      <w:r>
+        <w:rPr/>
+        <w:t>，</w:t>
+      </w:r>
+      <w:r>
+        <w:rPr/>
+        <w:t>esp+P_LDT_SET</w:t>
+      </w:r>
+      <w:r>
+        <w:rPr/>
+        <w:t>恰好就是</w:t>
+      </w:r>
+      <w:r>
+        <w:rPr/>
+        <w:t>s_proc</w:t>
+      </w:r>
+      <w:r>
+        <w:rPr/>
+        <w:t>中的成员</w:t>
+      </w:r>
+      <w:r>
+        <w:rPr/>
+        <w:t>ldt_sel</w:t>
+      </w:r>
+      <w:r>
+        <w:rPr/>
+        <w:t>。同时可以猜测，在执行</w:t>
+      </w:r>
+      <w:r>
+        <w:rPr/>
+        <w:t>restart()</w:t>
+      </w:r>
+      <w:r>
+        <w:rPr/>
+        <w:t>之前，在某个地方一定是做了</w:t>
+      </w:r>
+      <w:r>
+        <w:rPr/>
+        <w:t>ldt_sel</w:t>
+      </w:r>
+      <w:r>
+        <w:rPr/>
+        <w:t>的初始化工作，以便</w:t>
+      </w:r>
+      <w:r>
+        <w:rPr/>
+        <w:t>lldt</w:t>
+      </w:r>
+      <w:r>
+        <w:rPr/>
+        <w:t>可以正确执行。对于这一点，我们留到下文中进行验证。</w:t>
+      </w:r>
+    </w:p>
+    <w:p>
+      <w:pPr>
+        <w:pStyle w:val="Normal"/>
+        <w:shd w:fill="FFFFFF" w:val="clear"/>
+        <w:rPr/>
+      </w:pPr>
+      <w:r>
+        <w:rPr/>
+        <w:tab/>
+      </w:r>
+      <w:r>
+        <w:rPr/>
+        <w:t>第</w:t>
+      </w:r>
+      <w:r>
+        <w:rPr/>
+        <w:t>4</w:t>
+      </w:r>
+      <w:r>
+        <w:rPr/>
+        <w:t>、</w:t>
+      </w:r>
+      <w:r>
+        <w:rPr/>
+        <w:t>5</w:t>
+      </w:r>
+      <w:r>
+        <w:rPr/>
+        <w:t>行的作用是将</w:t>
+      </w:r>
+      <w:r>
+        <w:rPr/>
+        <w:t>s_proc</w:t>
+      </w:r>
+      <w:r>
+        <w:rPr/>
+        <w:t>的第一个结构体成员将的末地址赋给</w:t>
+      </w:r>
+      <w:r>
+        <w:rPr/>
+        <w:t>TSS</w:t>
+      </w:r>
+      <w:r>
+        <w:rPr/>
+        <w:t>中的</w:t>
+      </w:r>
+      <w:r>
+        <w:rPr/>
         <w:t>ring0</w:t>
       </w:r>
       <w:r>
-        <w:rPr>
-          <w:b w:val="false"/>
-          <w:bCs w:val="false"/>
-        </w:rPr>
-        <w:t>到</w:t>
-      </w:r>
-      <w:r>
-        <w:rPr>
-          <w:b w:val="false"/>
-          <w:bCs w:val="false"/>
-        </w:rPr>
-        <w:t>ring1</w:t>
-      </w:r>
-      <w:r>
-        <w:rPr>
-          <w:b w:val="false"/>
-          <w:bCs w:val="false"/>
-        </w:rPr>
-        <w:t>的转移，并启动进程</w:t>
-      </w:r>
-      <w:r>
-        <w:rPr>
-          <w:b w:val="false"/>
-          <w:bCs w:val="false"/>
-        </w:rPr>
-        <w:t>A</w:t>
-      </w:r>
-      <w:r>
-        <w:rPr>
-          <w:b w:val="false"/>
-          <w:bCs w:val="false"/>
-        </w:rPr>
-        <w:t>。这跟我们从进程</w:t>
-      </w:r>
-      <w:r>
-        <w:rPr>
-          <w:b w:val="false"/>
-          <w:bCs w:val="false"/>
-        </w:rPr>
-        <w:t>B</w:t>
-      </w:r>
-      <w:r>
-        <w:rPr>
-          <w:b w:val="false"/>
-          <w:bCs w:val="false"/>
-        </w:rPr>
-        <w:t>恢复的情况很相似，所以我们完全可以在准备就绪之后跳转到中断处理程序的后半部分，“假装”发生了一次时钟中断来启动进程</w:t>
-      </w:r>
-      <w:r>
-        <w:rPr>
-          <w:b w:val="false"/>
-          <w:bCs w:val="false"/>
-        </w:rPr>
-        <w:t>A</w:t>
-      </w:r>
-      <w:r>
-        <w:rPr>
-          <w:b w:val="false"/>
-          <w:bCs w:val="false"/>
-        </w:rPr>
-        <w:t>，利用</w:t>
-      </w:r>
-      <w:r>
-        <w:rPr>
-          <w:b w:val="false"/>
-          <w:bCs w:val="false"/>
-        </w:rPr>
+        <w:rPr/>
+        <w:t>堆栈指针域</w:t>
+      </w:r>
+      <w:r>
+        <w:rPr/>
+        <w:t>(esp)</w:t>
+      </w:r>
+      <w:r>
+        <w:rPr/>
+        <w:t>。我们可以想象，在下一次中断发生时，</w:t>
+      </w:r>
+      <w:r>
+        <w:rPr/>
+        <w:t>esp</w:t>
+      </w:r>
+      <w:r>
+        <w:rPr/>
+        <w:t>将变成</w:t>
+      </w:r>
+      <w:r>
+        <w:rPr/>
+        <w:t>regs</w:t>
+      </w:r>
+      <w:r>
+        <w:rPr/>
+        <w:t>的末地址，然后进程</w:t>
+      </w:r>
+      <w:r>
+        <w:rPr/>
+        <w:t>ss</w:t>
+      </w:r>
+      <w:r>
+        <w:rPr/>
+        <w:t>和</w:t>
+      </w:r>
+      <w:r>
+        <w:rPr/>
+        <w:t>esp</w:t>
+      </w:r>
+      <w:r>
+        <w:rPr/>
+        <w:t>两个寄存器值，以及</w:t>
+      </w:r>
+      <w:r>
+        <w:rPr/>
+        <w:t>eflags</w:t>
+      </w:r>
+      <w:r>
+        <w:rPr/>
+        <w:t>，还有</w:t>
+      </w:r>
+      <w:r>
+        <w:rPr/>
+        <w:t>cs</w:t>
+      </w:r>
+      <w:r>
+        <w:rPr/>
+        <w:t>、</w:t>
+      </w:r>
+      <w:r>
+        <w:rPr/>
+        <w:t>eip</w:t>
+      </w:r>
+      <w:r>
+        <w:rPr/>
+        <w:t>这几个寄存器值将依次被压栈，即放到</w:t>
+      </w:r>
+      <w:r>
+        <w:rPr/>
+        <w:t>s_stackframe</w:t>
+      </w:r>
+      <w:r>
+        <w:rPr/>
+        <w:t>这个结构体最后的五个成员中。</w:t>
+      </w:r>
+    </w:p>
+    <w:p>
+      <w:pPr>
+        <w:pStyle w:val="Normal"/>
+        <w:shd w:fill="FFFFFF" w:val="clear"/>
+        <w:rPr/>
+      </w:pPr>
+      <w:r>
+        <w:rPr/>
+        <w:tab/>
+      </w:r>
+      <w:r>
+        <w:rPr/>
+        <w:t>至此</w:t>
+      </w:r>
+      <w:r>
+        <w:rPr/>
+        <w:t>，我们只剩下两行代码没有分析，一行是将</w:t>
+      </w:r>
+      <w:r>
+        <w:rPr/>
+        <w:t>k_reenter</w:t>
+      </w:r>
+      <w:r>
+        <w:rPr/>
+        <w:t>的值减</w:t>
+      </w:r>
+      <w:r>
+        <w:rPr/>
+        <w:t>1</w:t>
+      </w:r>
+      <w:r>
+        <w:rPr/>
+        <w:t>，而另一行则是将</w:t>
+      </w:r>
+      <w:r>
+        <w:rPr/>
+        <w:t>esp</w:t>
+      </w:r>
+      <w:r>
+        <w:rPr/>
+        <w:t>加</w:t>
+      </w:r>
+      <w:r>
+        <w:rPr/>
+        <w:t>4</w:t>
+      </w:r>
+      <w:r>
+        <w:rPr/>
+        <w:t>。</w:t>
+      </w:r>
+      <w:r>
+        <w:rPr/>
+        <w:t>esp</w:t>
+      </w:r>
+      <w:r>
+        <w:rPr/>
+        <w:t>加</w:t>
+      </w:r>
+      <w:r>
+        <w:rPr/>
+        <w:t>4</w:t>
+      </w:r>
+      <w:r>
+        <w:rPr/>
+        <w:t>恰好跳过了</w:t>
+      </w:r>
+      <w:r>
+        <w:rPr/>
+        <w:t>retaddr</w:t>
+      </w:r>
+      <w:r>
+        <w:rPr/>
+        <w:t>这个成员，以便执行</w:t>
+      </w:r>
+      <w:r>
+        <w:rPr/>
         <w:t>iretd</w:t>
       </w:r>
       <w:r>
-        <w:rPr>
-          <w:b w:val="false"/>
-          <w:bCs w:val="false"/>
-        </w:rPr>
-        <w:t>来实现</w:t>
-      </w:r>
-      <w:r>
-        <w:rPr>
-          <w:b w:val="false"/>
-          <w:bCs w:val="false"/>
-        </w:rPr>
-        <w:t>ring0</w:t>
-      </w:r>
-      <w:r>
-        <w:rPr>
-          <w:b w:val="false"/>
-          <w:bCs w:val="false"/>
-        </w:rPr>
-        <w:t>到</w:t>
-      </w:r>
-      <w:r>
-        <w:rPr>
-          <w:b w:val="false"/>
-          <w:bCs w:val="false"/>
-        </w:rPr>
-        <w:t>ring1</w:t>
-      </w:r>
-      <w:r>
-        <w:rPr>
-          <w:b w:val="false"/>
-          <w:bCs w:val="false"/>
-        </w:rPr>
-        <w:t>的转移。</w:t>
-      </w:r>
-    </w:p>
-    <w:p>
-      <w:pPr>
-        <w:pStyle w:val="Normal"/>
-        <w:shd w:fill="FFFFFF" w:val="clear"/>
-        <w:rPr/>
-      </w:pPr>
-      <w:r>
-        <w:rPr/>
-      </w:r>
-    </w:p>
-    <w:p>
-      <w:pPr>
-        <w:pStyle w:val="Normal"/>
-        <w:shd w:fill="FFFFFF" w:val="clear"/>
-        <w:rPr/>
-      </w:pPr>
-      <w:r>
-        <w:rPr/>
-      </w:r>
-    </w:p>
-    <w:p>
-      <w:pPr>
-        <w:pStyle w:val="Normal"/>
-        <w:shd w:fill="FFFFFF" w:val="clear"/>
-        <w:rPr/>
-      </w:pPr>
-      <w:r>
-        <w:rPr/>
-      </w:r>
-    </w:p>
-    <w:p>
-      <w:pPr>
-        <w:pStyle w:val="Normal"/>
-        <w:shd w:fill="FFFFFF" w:val="clear"/>
-        <w:rPr/>
-      </w:pPr>
-      <w:r>
-        <w:rPr/>
+        <w:rPr/>
+        <w:t>这个指令，这两行后面会分析。</w:t>
+      </w:r>
+    </w:p>
+    <w:p>
+      <w:pPr>
+        <w:pStyle w:val="Normal"/>
+        <w:shd w:fill="FFFFFF" w:val="clear"/>
+        <w:rPr/>
+      </w:pPr>
+      <w:r>
+        <w:rPr/>
+        <w:tab/>
+      </w:r>
+      <w:r>
+        <w:rPr/>
+        <w:t>接下来</w:t>
+      </w:r>
+      <w:r>
+        <w:rPr/>
+        <w:t>，我们在有一定程度感性认识上，做以下工作：时钟中断处理程序、进程调度模块和进程体。</w:t>
       </w:r>
     </w:p>
     <w:p>

</xml_diff>

<commit_message>
Chapter 6.3.2.1 interrupt clock process prepare Chapter 6.3.2.2 (1) prepare a small process body
Signed-off-by: wujian <wujian@smartisan.com>
</commit_message>
<xml_diff>
--- a/自己动手写操作系统笔记.docx
+++ b/自己动手写操作系统笔记.docx
@@ -10157,7 +10157,7 @@
     <w:tbl>
       <w:tblPr>
         <w:jc w:val="left"/>
-        <w:tblInd w:w="-9" w:type="dxa"/>
+        <w:tblInd w:w="-11" w:type="dxa"/>
         <w:tblBorders>
           <w:top w:val="single" w:sz="2" w:space="0" w:color="000001"/>
           <w:left w:val="single" w:sz="2" w:space="0" w:color="000001"/>
@@ -20215,7 +20215,7 @@
     <w:tbl>
       <w:tblPr>
         <w:jc w:val="left"/>
-        <w:tblInd w:w="6" w:type="dxa"/>
+        <w:tblInd w:w="4" w:type="dxa"/>
         <w:tblBorders>
           <w:top w:val="single" w:sz="2" w:space="0" w:color="000001"/>
           <w:left w:val="single" w:sz="2" w:space="0" w:color="000001"/>
@@ -36479,7 +36479,7 @@
     <w:tbl>
       <w:tblPr>
         <w:jc w:val="left"/>
-        <w:tblInd w:w="25" w:type="dxa"/>
+        <w:tblInd w:w="23" w:type="dxa"/>
         <w:tblBorders>
           <w:top w:val="single" w:sz="2" w:space="0" w:color="000001"/>
           <w:left w:val="single" w:sz="2" w:space="0" w:color="000001"/>
@@ -36490,7 +36490,7 @@
         </w:tblBorders>
         <w:tblCellMar>
           <w:top w:w="55" w:type="dxa"/>
-          <w:left w:w="15" w:type="dxa"/>
+          <w:left w:w="12" w:type="dxa"/>
           <w:bottom w:w="55" w:type="dxa"/>
           <w:right w:w="55" w:type="dxa"/>
         </w:tblCellMar>
@@ -36516,7 +36516,7 @@
             </w:tcBorders>
             <w:shd w:fill="FFFFFF" w:val="clear"/>
             <w:tcMar>
-              <w:left w:w="15" w:type="dxa"/>
+              <w:left w:w="12" w:type="dxa"/>
             </w:tcMar>
           </w:tcPr>
           <w:p>
@@ -36544,7 +36544,7 @@
             </w:tcBorders>
             <w:shd w:fill="FFFFFF" w:val="clear"/>
             <w:tcMar>
-              <w:left w:w="15" w:type="dxa"/>
+              <w:left w:w="12" w:type="dxa"/>
             </w:tcMar>
           </w:tcPr>
           <w:p>
@@ -36577,7 +36577,7 @@
             </w:tcBorders>
             <w:shd w:fill="FFFFFF" w:val="clear"/>
             <w:tcMar>
-              <w:left w:w="15" w:type="dxa"/>
+              <w:left w:w="12" w:type="dxa"/>
             </w:tcMar>
           </w:tcPr>
           <w:p>
@@ -36604,7 +36604,7 @@
             </w:tcBorders>
             <w:shd w:fill="FFFFFF" w:val="clear"/>
             <w:tcMar>
-              <w:left w:w="15" w:type="dxa"/>
+              <w:left w:w="12" w:type="dxa"/>
             </w:tcMar>
           </w:tcPr>
           <w:p>
@@ -36636,7 +36636,7 @@
             </w:tcBorders>
             <w:shd w:fill="FFFFFF" w:val="clear"/>
             <w:tcMar>
-              <w:left w:w="15" w:type="dxa"/>
+              <w:left w:w="12" w:type="dxa"/>
             </w:tcMar>
           </w:tcPr>
           <w:p>
@@ -36663,7 +36663,7 @@
             </w:tcBorders>
             <w:shd w:fill="FFFFFF" w:val="clear"/>
             <w:tcMar>
-              <w:left w:w="15" w:type="dxa"/>
+              <w:left w:w="12" w:type="dxa"/>
             </w:tcMar>
           </w:tcPr>
           <w:p>
@@ -36695,7 +36695,7 @@
             </w:tcBorders>
             <w:shd w:fill="FFFFFF" w:val="clear"/>
             <w:tcMar>
-              <w:left w:w="15" w:type="dxa"/>
+              <w:left w:w="12" w:type="dxa"/>
             </w:tcMar>
           </w:tcPr>
           <w:p>
@@ -36722,7 +36722,7 @@
             </w:tcBorders>
             <w:shd w:fill="FFFFFF" w:val="clear"/>
             <w:tcMar>
-              <w:left w:w="15" w:type="dxa"/>
+              <w:left w:w="12" w:type="dxa"/>
             </w:tcMar>
           </w:tcPr>
           <w:p>
@@ -36754,7 +36754,7 @@
             </w:tcBorders>
             <w:shd w:fill="FFFFFF" w:val="clear"/>
             <w:tcMar>
-              <w:left w:w="15" w:type="dxa"/>
+              <w:left w:w="12" w:type="dxa"/>
             </w:tcMar>
           </w:tcPr>
           <w:p>
@@ -36781,7 +36781,7 @@
             </w:tcBorders>
             <w:shd w:fill="FFFFFF" w:val="clear"/>
             <w:tcMar>
-              <w:left w:w="15" w:type="dxa"/>
+              <w:left w:w="12" w:type="dxa"/>
             </w:tcMar>
           </w:tcPr>
           <w:p>
@@ -36813,7 +36813,7 @@
             </w:tcBorders>
             <w:shd w:fill="FFFFFF" w:val="clear"/>
             <w:tcMar>
-              <w:left w:w="15" w:type="dxa"/>
+              <w:left w:w="12" w:type="dxa"/>
             </w:tcMar>
           </w:tcPr>
           <w:p>
@@ -36840,7 +36840,7 @@
             </w:tcBorders>
             <w:shd w:fill="FFFFFF" w:val="clear"/>
             <w:tcMar>
-              <w:left w:w="15" w:type="dxa"/>
+              <w:left w:w="12" w:type="dxa"/>
             </w:tcMar>
           </w:tcPr>
           <w:p>
@@ -36872,7 +36872,7 @@
             </w:tcBorders>
             <w:shd w:fill="FFFFFF" w:val="clear"/>
             <w:tcMar>
-              <w:left w:w="15" w:type="dxa"/>
+              <w:left w:w="12" w:type="dxa"/>
             </w:tcMar>
           </w:tcPr>
           <w:p>
@@ -36899,7 +36899,7 @@
             </w:tcBorders>
             <w:shd w:fill="FFFFFF" w:val="clear"/>
             <w:tcMar>
-              <w:left w:w="15" w:type="dxa"/>
+              <w:left w:w="12" w:type="dxa"/>
             </w:tcMar>
           </w:tcPr>
           <w:p>
@@ -55703,11 +55703,7 @@
       </w:r>
       <w:r>
         <w:rPr/>
-        <w:t>我们已经看到</w:t>
-      </w:r>
-      <w:r>
-        <w:rPr/>
-        <w:t>，即便是想象中最简单的进程，仍然需要不少的关键技术。我们注意到，在开始第一个进程时，我们打算使用</w:t>
+        <w:t>我们已经看到，即便是想象中最简单的进程，仍然需要不少的关键技术。我们注意到，在开始第一个进程时，我们打算使用</w:t>
       </w:r>
       <w:r>
         <w:rPr/>
@@ -55738,11 +55734,7 @@
       </w:r>
       <w:r>
         <w:rPr/>
-        <w:t>为了对这一部分的实现有一个感性认识</w:t>
-      </w:r>
-      <w:r>
-        <w:rPr/>
-        <w:t>，我们先来看一下第</w:t>
+        <w:t>为了对这一部分的实现有一个感性认识，我们先来看一下第</w:t>
       </w:r>
       <w:r>
         <w:rPr/>
@@ -55773,11 +55765,7 @@
       </w:r>
       <w:r>
         <w:rPr/>
-        <w:t>的一小部分</w:t>
-      </w:r>
-      <w:r>
-        <w:rPr/>
-        <w:t>：</w:t>
+        <w:t>的一小部分：</w:t>
       </w:r>
     </w:p>
     <w:p>
@@ -56013,11 +56001,7 @@
       </w:r>
       <w:r>
         <w:rPr/>
-        <w:t>为了容易理解</w:t>
-      </w:r>
-      <w:r>
-        <w:rPr/>
-        <w:t>，先来看一看本章所附的代码的部分内容。因为进程毕竟是个新鲜事物，它涉及若干方面，如果一开始就下手行动，很可能会无所适从。</w:t>
+        <w:t>为了容易理解，先来看一看本章所附的代码的部分内容。因为进程毕竟是个新鲜事物，它涉及若干方面，如果一开始就下手行动，很可能会无所适从。</w:t>
       </w:r>
       <w:r>
         <w:rPr/>
@@ -56062,11 +56046,7 @@
       <w:r>
         <w:rPr/>
         <w:tab/>
-        <w:t>restart</w:t>
-      </w:r>
-      <w:r>
-        <w:rPr/>
-        <w:t>();</w:t>
+        <w:t>restart();</w:t>
       </w:r>
     </w:p>
     <w:p>
@@ -56164,8 +56144,28 @@
       <w:r>
         <w:rPr/>
         <w:tab/>
+      </w:r>
+      <w:r>
+        <w:rPr/>
+        <w:t>这样，才会使</w:t>
+      </w:r>
+      <w:r>
+        <w:rPr/>
+        <w:t>pop</w:t>
+      </w:r>
+      <w:r>
+        <w:rPr/>
+        <w:t>和</w:t>
+      </w:r>
+      <w:r>
+        <w:rPr/>
+        <w:t>popad</w:t>
+      </w:r>
+      <w:r>
+        <w:rPr/>
+        <w:t>指令执行后各寄存器的内容更新一遍。</w:t>
         <w:drawing>
-          <wp:anchor behindDoc="0" distT="0" distB="0" distL="0" distR="0" simplePos="0" locked="0" layoutInCell="1" allowOverlap="1" relativeHeight="59">
+          <wp:anchor behindDoc="0" distT="0" distB="0" distL="0" distR="0" simplePos="0" locked="0" layoutInCell="1" allowOverlap="1" relativeHeight="58">
             <wp:simplePos x="0" y="0"/>
             <wp:positionH relativeFrom="column">
               <wp:align>center</wp:align>
@@ -56217,13 +56217,400 @@
           </wp:anchor>
         </w:drawing>
       </w:r>
-      <w:r>
-        <w:rPr/>
-        <w:t>这样</w:t>
-      </w:r>
-      <w:r>
-        <w:rPr/>
-        <w:t>，才会使</w:t>
+    </w:p>
+    <w:p>
+      <w:pPr>
+        <w:pStyle w:val="Normal"/>
+        <w:shd w:fill="FFFFFF" w:val="clear"/>
+        <w:rPr/>
+      </w:pPr>
+      <w:r>
+        <w:rPr/>
+        <w:tab/>
+      </w:r>
+      <w:r>
+        <w:rPr/>
+        <w:t>打开代码，我们发现</w:t>
+      </w:r>
+      <w:r>
+        <w:rPr/>
+        <w:t>p_proc_ready</w:t>
+      </w:r>
+      <w:r>
+        <w:rPr/>
+        <w:t>结构体</w:t>
+      </w:r>
+      <w:r>
+        <w:rPr/>
+        <w:t>(struct s_proc*)</w:t>
+      </w:r>
+      <w:r>
+        <w:rPr/>
+        <w:t>的第一个成员的数据结构如下</w:t>
+      </w:r>
+    </w:p>
+    <w:p>
+      <w:pPr>
+        <w:pStyle w:val="Normal"/>
+        <w:shd w:fill="DDDDDD" w:val="clear"/>
+        <w:rPr/>
+      </w:pPr>
+      <w:r>
+        <w:rPr/>
+        <w:t>typedef struct s_stackframe {   /* proc_ptr points here             ↑ Low           */</w:t>
+      </w:r>
+    </w:p>
+    <w:p>
+      <w:pPr>
+        <w:pStyle w:val="Normal"/>
+        <w:shd w:fill="DDDDDD" w:val="clear"/>
+        <w:rPr/>
+      </w:pPr>
+      <w:r>
+        <w:rPr/>
+        <w:t xml:space="preserve">    </w:t>
+      </w:r>
+      <w:r>
+        <w:rPr/>
+        <w:t>t_32    gs;     /* ┓                        │           */</w:t>
+      </w:r>
+    </w:p>
+    <w:p>
+      <w:pPr>
+        <w:pStyle w:val="Normal"/>
+        <w:shd w:fill="DDDDDD" w:val="clear"/>
+        <w:rPr/>
+      </w:pPr>
+      <w:r>
+        <w:rPr/>
+        <w:t xml:space="preserve">    </w:t>
+      </w:r>
+      <w:r>
+        <w:rPr/>
+        <w:t>t_32    fs;     /* ┃                        │           */</w:t>
+      </w:r>
+    </w:p>
+    <w:p>
+      <w:pPr>
+        <w:pStyle w:val="Normal"/>
+        <w:shd w:fill="DDDDDD" w:val="clear"/>
+        <w:rPr/>
+      </w:pPr>
+      <w:r>
+        <w:rPr/>
+        <w:t xml:space="preserve">    </w:t>
+      </w:r>
+      <w:r>
+        <w:rPr/>
+        <w:t>t_32    es;     /* ┃                        │           */</w:t>
+      </w:r>
+    </w:p>
+    <w:p>
+      <w:pPr>
+        <w:pStyle w:val="Normal"/>
+        <w:shd w:fill="DDDDDD" w:val="clear"/>
+        <w:rPr/>
+      </w:pPr>
+      <w:r>
+        <w:rPr/>
+        <w:t xml:space="preserve">    </w:t>
+      </w:r>
+      <w:r>
+        <w:rPr/>
+        <w:t>t_32    ds;     /* ┃                        │           */</w:t>
+      </w:r>
+    </w:p>
+    <w:p>
+      <w:pPr>
+        <w:pStyle w:val="Normal"/>
+        <w:shd w:fill="DDDDDD" w:val="clear"/>
+        <w:rPr/>
+      </w:pPr>
+      <w:r>
+        <w:rPr/>
+        <w:t xml:space="preserve">    </w:t>
+      </w:r>
+      <w:r>
+        <w:rPr/>
+        <w:t>t_32    edi;        /* ┃                        │           */</w:t>
+      </w:r>
+    </w:p>
+    <w:p>
+      <w:pPr>
+        <w:pStyle w:val="Normal"/>
+        <w:shd w:fill="DDDDDD" w:val="clear"/>
+        <w:rPr/>
+      </w:pPr>
+      <w:r>
+        <w:rPr/>
+        <w:t xml:space="preserve">    </w:t>
+      </w:r>
+      <w:r>
+        <w:rPr/>
+        <w:t>t_32    esi;        /* ┣ pushed by save()               │           */</w:t>
+      </w:r>
+    </w:p>
+    <w:p>
+      <w:pPr>
+        <w:pStyle w:val="Normal"/>
+        <w:shd w:fill="DDDDDD" w:val="clear"/>
+        <w:rPr/>
+      </w:pPr>
+      <w:r>
+        <w:rPr/>
+        <w:t xml:space="preserve">    </w:t>
+      </w:r>
+      <w:r>
+        <w:rPr/>
+        <w:t>t_32    ebp;        /* ┃                        │           */</w:t>
+      </w:r>
+    </w:p>
+    <w:p>
+      <w:pPr>
+        <w:pStyle w:val="Normal"/>
+        <w:shd w:fill="DDDDDD" w:val="clear"/>
+        <w:rPr/>
+      </w:pPr>
+      <w:r>
+        <w:rPr/>
+        <w:t xml:space="preserve">    </w:t>
+      </w:r>
+      <w:r>
+        <w:rPr/>
+        <w:t>t_32    kernel_esp; /* &lt;- 'popad' will ignore it            │           */</w:t>
+      </w:r>
+    </w:p>
+    <w:p>
+      <w:pPr>
+        <w:pStyle w:val="Normal"/>
+        <w:shd w:fill="DDDDDD" w:val="clear"/>
+        <w:rPr/>
+      </w:pPr>
+      <w:r>
+        <w:rPr/>
+        <w:t xml:space="preserve">    </w:t>
+      </w:r>
+      <w:r>
+        <w:rPr/>
+        <w:t>t_32    ebx;        /* ┃                        ↑</w:t>
+      </w:r>
+      <w:r>
+        <w:rPr/>
+        <w:t>栈从高地址往低地址增长</w:t>
+      </w:r>
+      <w:r>
+        <w:rPr/>
+        <w:t>*/</w:t>
+      </w:r>
+    </w:p>
+    <w:p>
+      <w:pPr>
+        <w:pStyle w:val="Normal"/>
+        <w:shd w:fill="DDDDDD" w:val="clear"/>
+        <w:rPr/>
+      </w:pPr>
+      <w:r>
+        <w:rPr/>
+        <w:t xml:space="preserve">    </w:t>
+      </w:r>
+      <w:r>
+        <w:rPr/>
+        <w:t>t_32    edx;        /* ┃                        │           */</w:t>
+      </w:r>
+    </w:p>
+    <w:p>
+      <w:pPr>
+        <w:pStyle w:val="Normal"/>
+        <w:shd w:fill="DDDDDD" w:val="clear"/>
+        <w:rPr/>
+      </w:pPr>
+      <w:r>
+        <w:rPr/>
+        <w:t xml:space="preserve">    </w:t>
+      </w:r>
+      <w:r>
+        <w:rPr/>
+        <w:t>t_32    ecx;        /* ┃                        │           */</w:t>
+      </w:r>
+    </w:p>
+    <w:p>
+      <w:pPr>
+        <w:pStyle w:val="Normal"/>
+        <w:shd w:fill="DDDDDD" w:val="clear"/>
+        <w:rPr/>
+      </w:pPr>
+      <w:r>
+        <w:rPr/>
+        <w:t xml:space="preserve">    </w:t>
+      </w:r>
+      <w:r>
+        <w:rPr/>
+        <w:t>t_32    eax;        /* ┛                        │           */</w:t>
+      </w:r>
+    </w:p>
+    <w:p>
+      <w:pPr>
+        <w:pStyle w:val="Normal"/>
+        <w:shd w:fill="DDDDDD" w:val="clear"/>
+        <w:rPr/>
+      </w:pPr>
+      <w:r>
+        <w:rPr/>
+        <w:t xml:space="preserve">    </w:t>
+      </w:r>
+      <w:r>
+        <w:rPr/>
+        <w:t>t_32    retaddr;    /* return address for assembly code save()  │           */</w:t>
+      </w:r>
+    </w:p>
+    <w:p>
+      <w:pPr>
+        <w:pStyle w:val="Normal"/>
+        <w:shd w:fill="DDDDDD" w:val="clear"/>
+        <w:rPr/>
+      </w:pPr>
+      <w:r>
+        <w:rPr/>
+        <w:t xml:space="preserve">    </w:t>
+      </w:r>
+      <w:r>
+        <w:rPr/>
+        <w:t>t_32    eip;        /*  ┓                       │           */</w:t>
+      </w:r>
+    </w:p>
+    <w:p>
+      <w:pPr>
+        <w:pStyle w:val="Normal"/>
+        <w:shd w:fill="DDDDDD" w:val="clear"/>
+        <w:rPr/>
+      </w:pPr>
+      <w:r>
+        <w:rPr/>
+        <w:t xml:space="preserve">    </w:t>
+      </w:r>
+      <w:r>
+        <w:rPr/>
+        <w:t>t_32    cs;     /*  ┃                       │           */</w:t>
+      </w:r>
+    </w:p>
+    <w:p>
+      <w:pPr>
+        <w:pStyle w:val="Normal"/>
+        <w:shd w:fill="DDDDDD" w:val="clear"/>
+        <w:rPr/>
+      </w:pPr>
+      <w:r>
+        <w:rPr/>
+        <w:t xml:space="preserve">    </w:t>
+      </w:r>
+      <w:r>
+        <w:rPr/>
+        <w:t>t_32    eflags;     /*  ┣ these are pushed by CPU during interrupt  │           */</w:t>
+      </w:r>
+    </w:p>
+    <w:p>
+      <w:pPr>
+        <w:pStyle w:val="Normal"/>
+        <w:shd w:fill="DDDDDD" w:val="clear"/>
+        <w:rPr/>
+      </w:pPr>
+      <w:r>
+        <w:rPr/>
+        <w:t xml:space="preserve">    </w:t>
+      </w:r>
+      <w:r>
+        <w:rPr/>
+        <w:t>t_32    esp;        /*  ┃                       │           */</w:t>
+      </w:r>
+    </w:p>
+    <w:p>
+      <w:pPr>
+        <w:pStyle w:val="Normal"/>
+        <w:shd w:fill="DDDDDD" w:val="clear"/>
+        <w:rPr/>
+      </w:pPr>
+      <w:r>
+        <w:rPr/>
+        <w:t xml:space="preserve">    </w:t>
+      </w:r>
+      <w:r>
+        <w:rPr/>
+        <w:t>t_32    ss;     /*  ┛                       ┷High           */</w:t>
+      </w:r>
+    </w:p>
+    <w:p>
+      <w:pPr>
+        <w:pStyle w:val="Normal"/>
+        <w:shd w:fill="DDDDDD" w:val="clear"/>
+        <w:rPr/>
+      </w:pPr>
+      <w:r>
+        <w:rPr/>
+        <w:t>}STACK_FRAME;</w:t>
+      </w:r>
+    </w:p>
+    <w:p>
+      <w:pPr>
+        <w:pStyle w:val="Normal"/>
+        <w:shd w:fill="FFFFFF" w:val="clear"/>
+        <w:rPr/>
+      </w:pPr>
+      <w:r>
+        <w:rPr/>
+        <w:tab/>
+      </w:r>
+      <w:r>
+        <w:rPr/>
+        <w:t>看来，它的内容安排与我们的推断完全一致。</w:t>
+      </w:r>
+    </w:p>
+    <w:p>
+      <w:pPr>
+        <w:pStyle w:val="Normal"/>
+        <w:shd w:fill="FFFFFF" w:val="clear"/>
+        <w:rPr/>
+      </w:pPr>
+      <w:r>
+        <w:rPr/>
+      </w:r>
+    </w:p>
+    <w:p>
+      <w:pPr>
+        <w:pStyle w:val="Normal"/>
+        <w:shd w:fill="FFFFFF" w:val="clear"/>
+        <w:rPr/>
+      </w:pPr>
+      <w:r>
+        <w:rPr/>
+        <w:tab/>
+      </w:r>
+      <w:r>
+        <w:rPr/>
+        <w:t>现在我们知道了，原来进程的状态统统放在了</w:t>
+      </w:r>
+      <w:r>
+        <w:rPr/>
+        <w:t>s_proc</w:t>
+      </w:r>
+      <w:r>
+        <w:rPr/>
+        <w:t>这个结构体中，而且位于前部的是所有相关寄存器的值，</w:t>
+      </w:r>
+      <w:r>
+        <w:rPr/>
+        <w:t>s_proc</w:t>
+      </w:r>
+      <w:r>
+        <w:rPr/>
+        <w:t>这个结构就应该是我们提到过的“进程表”。当要恢复一个进程时，便将</w:t>
+      </w:r>
+      <w:r>
+        <w:rPr/>
+        <w:t>esp</w:t>
+      </w:r>
+      <w:r>
+        <w:rPr/>
+        <w:t>指向这个结构体的开始处，然后运行一系列的</w:t>
       </w:r>
       <w:r>
         <w:rPr/>
@@ -56231,15 +56618,15 @@
       </w:r>
       <w:r>
         <w:rPr/>
-        <w:t>和</w:t>
-      </w:r>
-      <w:r>
-        <w:rPr/>
-        <w:t>popad</w:t>
-      </w:r>
-      <w:r>
-        <w:rPr/>
-        <w:t>指令执行后各寄存器的内容更新一遍。</w:t>
+        <w:t>命令将寄存器至弹出。进程表的开始位置如图</w:t>
+      </w:r>
+      <w:r>
+        <w:rPr/>
+        <w:t>6-8</w:t>
+      </w:r>
+      <w:r>
+        <w:rPr/>
+        <w:t>所示。</w:t>
       </w:r>
     </w:p>
     <w:p>
@@ -56254,375 +56641,23 @@
       </w:r>
       <w:r>
         <w:rPr/>
-        <w:t>打开代码</w:t>
-      </w:r>
-      <w:r>
-        <w:rPr/>
-        <w:t>，我们发现</w:t>
-      </w:r>
-      <w:r>
-        <w:rPr/>
-        <w:t>p_proc_ready</w:t>
-      </w:r>
-      <w:r>
-        <w:rPr/>
-        <w:t>结构体</w:t>
-      </w:r>
-      <w:r>
-        <w:rPr/>
-        <w:t>(struct s_proc*)</w:t>
-      </w:r>
-      <w:r>
-        <w:rPr/>
-        <w:t>的第一个成员的数据结构如下</w:t>
-      </w:r>
-    </w:p>
-    <w:p>
-      <w:pPr>
-        <w:pStyle w:val="Normal"/>
-        <w:shd w:fill="DDDDDD" w:val="clear"/>
-        <w:rPr/>
-      </w:pPr>
-      <w:r>
-        <w:rPr/>
-        <w:t>typedef struct s_stackframe {   /* proc_ptr points here             ↑ Low           */</w:t>
-      </w:r>
-    </w:p>
-    <w:p>
-      <w:pPr>
-        <w:pStyle w:val="Normal"/>
-        <w:shd w:fill="DDDDDD" w:val="clear"/>
-        <w:rPr/>
-      </w:pPr>
-      <w:r>
-        <w:rPr/>
-        <w:t xml:space="preserve">    </w:t>
-      </w:r>
-      <w:r>
-        <w:rPr/>
-        <w:t>t_32    gs;     /* ┓                        │           */</w:t>
-      </w:r>
-    </w:p>
-    <w:p>
-      <w:pPr>
-        <w:pStyle w:val="Normal"/>
-        <w:shd w:fill="DDDDDD" w:val="clear"/>
-        <w:rPr/>
-      </w:pPr>
-      <w:r>
-        <w:rPr/>
-        <w:t xml:space="preserve">    </w:t>
-      </w:r>
-      <w:r>
-        <w:rPr/>
-        <w:t>t_32    fs;     /* ┃                        │           */</w:t>
-      </w:r>
-    </w:p>
-    <w:p>
-      <w:pPr>
-        <w:pStyle w:val="Normal"/>
-        <w:shd w:fill="DDDDDD" w:val="clear"/>
-        <w:rPr/>
-      </w:pPr>
-      <w:r>
-        <w:rPr/>
-        <w:t xml:space="preserve">    </w:t>
-      </w:r>
-      <w:r>
-        <w:rPr/>
-        <w:t>t_32    es;     /* ┃                        │           */</w:t>
-      </w:r>
-    </w:p>
-    <w:p>
-      <w:pPr>
-        <w:pStyle w:val="Normal"/>
-        <w:shd w:fill="DDDDDD" w:val="clear"/>
-        <w:rPr/>
-      </w:pPr>
-      <w:r>
-        <w:rPr/>
-        <w:t xml:space="preserve">    </w:t>
-      </w:r>
-      <w:r>
-        <w:rPr/>
-        <w:t>t_32    ds;     /* ┃                        │           */</w:t>
-      </w:r>
-    </w:p>
-    <w:p>
-      <w:pPr>
-        <w:pStyle w:val="Normal"/>
-        <w:shd w:fill="DDDDDD" w:val="clear"/>
-        <w:rPr/>
-      </w:pPr>
-      <w:r>
-        <w:rPr/>
-        <w:t xml:space="preserve">    </w:t>
-      </w:r>
-      <w:r>
-        <w:rPr/>
-        <w:t>t_32    edi;        /* ┃                        │           */</w:t>
-      </w:r>
-    </w:p>
-    <w:p>
-      <w:pPr>
-        <w:pStyle w:val="Normal"/>
-        <w:shd w:fill="DDDDDD" w:val="clear"/>
-        <w:rPr/>
-      </w:pPr>
-      <w:r>
-        <w:rPr/>
-        <w:t xml:space="preserve">    </w:t>
-      </w:r>
-      <w:r>
-        <w:rPr/>
-        <w:t>t_32    esi;        /* ┣ pushed by save()               │           */</w:t>
-      </w:r>
-    </w:p>
-    <w:p>
-      <w:pPr>
-        <w:pStyle w:val="Normal"/>
-        <w:shd w:fill="DDDDDD" w:val="clear"/>
-        <w:rPr/>
-      </w:pPr>
-      <w:r>
-        <w:rPr/>
-        <w:t xml:space="preserve">    </w:t>
-      </w:r>
-      <w:r>
-        <w:rPr/>
-        <w:t>t_32    ebp;        /* ┃                        │           */</w:t>
-      </w:r>
-    </w:p>
-    <w:p>
-      <w:pPr>
-        <w:pStyle w:val="Normal"/>
-        <w:shd w:fill="DDDDDD" w:val="clear"/>
-        <w:rPr/>
-      </w:pPr>
-      <w:r>
-        <w:rPr/>
-        <w:t xml:space="preserve">    </w:t>
-      </w:r>
-      <w:r>
-        <w:rPr/>
-        <w:t>t_32    kernel_esp; /* &lt;- 'popad' will ignore it            │           */</w:t>
-      </w:r>
-    </w:p>
-    <w:p>
-      <w:pPr>
-        <w:pStyle w:val="Normal"/>
-        <w:shd w:fill="DDDDDD" w:val="clear"/>
-        <w:rPr/>
-      </w:pPr>
-      <w:r>
-        <w:rPr/>
-        <w:t xml:space="preserve">    </w:t>
-      </w:r>
-      <w:r>
-        <w:rPr/>
-        <w:t>t_32    ebx;        /* ┃                        ↑</w:t>
-      </w:r>
-      <w:r>
-        <w:rPr/>
-        <w:t>栈从高地址往低地址增长</w:t>
-      </w:r>
-      <w:r>
-        <w:rPr/>
-        <w:t>*/</w:t>
-      </w:r>
-    </w:p>
-    <w:p>
-      <w:pPr>
-        <w:pStyle w:val="Normal"/>
-        <w:shd w:fill="DDDDDD" w:val="clear"/>
-        <w:rPr/>
-      </w:pPr>
-      <w:r>
-        <w:rPr/>
-        <w:t xml:space="preserve">    </w:t>
-      </w:r>
-      <w:r>
-        <w:rPr/>
-        <w:t>t_32    edx;        /* ┃                        │           */</w:t>
-      </w:r>
-    </w:p>
-    <w:p>
-      <w:pPr>
-        <w:pStyle w:val="Normal"/>
-        <w:shd w:fill="DDDDDD" w:val="clear"/>
-        <w:rPr/>
-      </w:pPr>
-      <w:r>
-        <w:rPr/>
-        <w:t xml:space="preserve">    </w:t>
-      </w:r>
-      <w:r>
-        <w:rPr/>
-        <w:t>t_32    ecx;        /* ┃                        │           */</w:t>
-      </w:r>
-    </w:p>
-    <w:p>
-      <w:pPr>
-        <w:pStyle w:val="Normal"/>
-        <w:shd w:fill="DDDDDD" w:val="clear"/>
-        <w:rPr/>
-      </w:pPr>
-      <w:r>
-        <w:rPr/>
-        <w:t xml:space="preserve">    </w:t>
-      </w:r>
-      <w:r>
-        <w:rPr/>
-        <w:t>t_32    eax;        /* ┛                        │           */</w:t>
-      </w:r>
-    </w:p>
-    <w:p>
-      <w:pPr>
-        <w:pStyle w:val="Normal"/>
-        <w:shd w:fill="DDDDDD" w:val="clear"/>
-        <w:rPr/>
-      </w:pPr>
-      <w:r>
-        <w:rPr/>
-        <w:t xml:space="preserve">    </w:t>
-      </w:r>
-      <w:r>
-        <w:rPr/>
-        <w:t>t_32    retaddr;    /* return address for assembly code save()  │           */</w:t>
-      </w:r>
-    </w:p>
-    <w:p>
-      <w:pPr>
-        <w:pStyle w:val="Normal"/>
-        <w:shd w:fill="DDDDDD" w:val="clear"/>
-        <w:rPr/>
-      </w:pPr>
-      <w:r>
-        <w:rPr/>
-        <w:t xml:space="preserve">    </w:t>
-      </w:r>
-      <w:r>
-        <w:rPr/>
-        <w:t>t_32    eip;        /*  ┓                       │           */</w:t>
-      </w:r>
-    </w:p>
-    <w:p>
-      <w:pPr>
-        <w:pStyle w:val="Normal"/>
-        <w:shd w:fill="DDDDDD" w:val="clear"/>
-        <w:rPr/>
-      </w:pPr>
-      <w:r>
-        <w:rPr/>
-        <w:t xml:space="preserve">    </w:t>
-      </w:r>
-      <w:r>
-        <w:rPr/>
-        <w:t>t_32    cs;     /*  ┃                       │           */</w:t>
-      </w:r>
-    </w:p>
-    <w:p>
-      <w:pPr>
-        <w:pStyle w:val="Normal"/>
-        <w:shd w:fill="DDDDDD" w:val="clear"/>
-        <w:rPr/>
-      </w:pPr>
-      <w:r>
-        <w:rPr/>
-        <w:t xml:space="preserve">    </w:t>
-      </w:r>
-      <w:r>
-        <w:rPr/>
-        <w:t>t_32    eflags;     /*  ┣ these are pushed by CPU during interrupt  │           */</w:t>
-      </w:r>
-    </w:p>
-    <w:p>
-      <w:pPr>
-        <w:pStyle w:val="Normal"/>
-        <w:shd w:fill="DDDDDD" w:val="clear"/>
-        <w:rPr/>
-      </w:pPr>
-      <w:r>
-        <w:rPr/>
-        <w:t xml:space="preserve">    </w:t>
-      </w:r>
-      <w:r>
-        <w:rPr/>
-        <w:t>t_32    esp;        /*  ┃                       │           */</w:t>
-      </w:r>
-    </w:p>
-    <w:p>
-      <w:pPr>
-        <w:pStyle w:val="Normal"/>
-        <w:shd w:fill="DDDDDD" w:val="clear"/>
-        <w:rPr/>
-      </w:pPr>
-      <w:r>
-        <w:rPr/>
-        <w:t xml:space="preserve">    </w:t>
-      </w:r>
-      <w:r>
-        <w:rPr/>
-        <w:t>t_32    ss;     /*  ┛                       ┷High           */</w:t>
-      </w:r>
-    </w:p>
-    <w:p>
-      <w:pPr>
-        <w:pStyle w:val="Normal"/>
-        <w:shd w:fill="DDDDDD" w:val="clear"/>
-        <w:rPr/>
-      </w:pPr>
-      <w:r>
-        <w:rPr/>
-        <w:t>}STACK_FRAME;</w:t>
-      </w:r>
-    </w:p>
-    <w:p>
-      <w:pPr>
-        <w:pStyle w:val="Normal"/>
-        <w:shd w:fill="FFFFFF" w:val="clear"/>
-        <w:rPr/>
-      </w:pPr>
-      <w:r>
-        <w:rPr/>
-        <w:tab/>
-      </w:r>
-      <w:r>
-        <w:rPr/>
-        <w:t>看来</w:t>
-      </w:r>
-      <w:r>
-        <w:rPr/>
-        <w:t>，它的内容安排与我们的推断完全一致。</w:t>
-      </w:r>
-    </w:p>
-    <w:p>
-      <w:pPr>
-        <w:pStyle w:val="Normal"/>
-        <w:shd w:fill="FFFFFF" w:val="clear"/>
-        <w:rPr/>
-      </w:pPr>
-      <w:r>
-        <w:rPr/>
-      </w:r>
-    </w:p>
-    <w:p>
-      <w:pPr>
-        <w:pStyle w:val="Normal"/>
-        <w:shd w:fill="FFFFFF" w:val="clear"/>
-        <w:rPr/>
-      </w:pPr>
-      <w:r>
-        <w:rPr/>
-        <w:tab/>
-      </w:r>
-      <w:r>
-        <w:rPr/>
-        <w:t>现在我们知道了</w:t>
-      </w:r>
-      <w:r>
-        <w:rPr/>
-        <w:t>，原来进程的状态统统放在了</w:t>
+        <w:t>第三行很明显是设置</w:t>
+      </w:r>
+      <w:r>
+        <w:rPr/>
+        <w:t>ldtr</w:t>
+      </w:r>
+      <w:r>
+        <w:rPr/>
+        <w:t>的，</w:t>
+      </w:r>
+      <w:r>
+        <w:rPr/>
+        <w:t>esp+P_LDT_SET</w:t>
+      </w:r>
+      <w:r>
+        <w:rPr/>
+        <w:t>恰好就是</w:t>
       </w:r>
       <w:r>
         <w:rPr/>
@@ -56630,52 +56665,41 @@
       </w:r>
       <w:r>
         <w:rPr/>
-        <w:t>这个结构体中，而且位于前部的是所有相关寄存器的值，</w:t>
-      </w:r>
-      <w:r>
-        <w:rPr/>
-        <w:t>s_proc</w:t>
-      </w:r>
-      <w:r>
-        <w:rPr/>
-        <w:t>这个结构就应该是我们提到过的“进程表”。当要恢复一个进程时，便将</w:t>
-      </w:r>
-      <w:r>
-        <w:rPr/>
-        <w:t>esp</w:t>
-      </w:r>
-      <w:r>
-        <w:rPr/>
-        <w:t>指向这个结构体的开始处，然后运行一系列的</w:t>
-      </w:r>
-      <w:r>
-        <w:rPr/>
-        <w:t>pop</w:t>
-      </w:r>
-      <w:r>
-        <w:rPr/>
-        <w:t>命令将寄存器至弹出。进程表的开始位置如图</w:t>
-      </w:r>
-      <w:r>
-        <w:rPr/>
-        <w:t>6-8</w:t>
-      </w:r>
-      <w:r>
-        <w:rPr/>
-        <w:t>所示。</w:t>
-      </w:r>
-    </w:p>
-    <w:p>
-      <w:pPr>
-        <w:pStyle w:val="Normal"/>
-        <w:shd w:fill="FFFFFF" w:val="clear"/>
-        <w:rPr/>
-      </w:pPr>
-      <w:r>
-        <w:rPr/>
-        <w:tab/>
+        <w:t>中的成员</w:t>
+      </w:r>
+      <w:r>
+        <w:rPr/>
+        <w:t>ldt_sel</w:t>
+      </w:r>
+      <w:r>
+        <w:rPr/>
+        <w:t>。同时可以猜测，在执行</w:t>
+      </w:r>
+      <w:r>
+        <w:rPr/>
+        <w:t>restart()</w:t>
+      </w:r>
+      <w:r>
+        <w:rPr/>
+        <w:t>之前，在某个地方一定是做了</w:t>
+      </w:r>
+      <w:r>
+        <w:rPr/>
+        <w:t>ldt_sel</w:t>
+      </w:r>
+      <w:r>
+        <w:rPr/>
+        <w:t>的初始化工作，以便</w:t>
+      </w:r>
+      <w:r>
+        <w:rPr/>
+        <w:t>lldt</w:t>
+      </w:r>
+      <w:r>
+        <w:rPr/>
+        <w:t>可以正确执行。对于这一点，我们留到下文中进行验证。</w:t>
         <w:drawing>
-          <wp:anchor behindDoc="0" distT="0" distB="0" distL="0" distR="0" simplePos="0" locked="0" layoutInCell="1" allowOverlap="1" relativeHeight="60">
+          <wp:anchor behindDoc="0" distT="0" distB="0" distL="0" distR="0" simplePos="0" locked="0" layoutInCell="1" allowOverlap="1" relativeHeight="59">
             <wp:simplePos x="0" y="0"/>
             <wp:positionH relativeFrom="column">
               <wp:align>center</wp:align>
@@ -56727,9 +56751,513 @@
           </wp:anchor>
         </w:drawing>
       </w:r>
-      <w:r>
-        <w:rPr/>
-        <w:t>第三行很明显是设置</w:t>
+    </w:p>
+    <w:p>
+      <w:pPr>
+        <w:pStyle w:val="Normal"/>
+        <w:shd w:fill="FFFFFF" w:val="clear"/>
+        <w:rPr/>
+      </w:pPr>
+      <w:r>
+        <w:rPr/>
+        <w:tab/>
+      </w:r>
+      <w:r>
+        <w:rPr/>
+        <w:t>第</w:t>
+      </w:r>
+      <w:r>
+        <w:rPr/>
+        <w:t>4</w:t>
+      </w:r>
+      <w:r>
+        <w:rPr/>
+        <w:t>、</w:t>
+      </w:r>
+      <w:r>
+        <w:rPr/>
+        <w:t>5</w:t>
+      </w:r>
+      <w:r>
+        <w:rPr/>
+        <w:t>行的作用是将</w:t>
+      </w:r>
+      <w:r>
+        <w:rPr/>
+        <w:t>s_proc</w:t>
+      </w:r>
+      <w:r>
+        <w:rPr/>
+        <w:t>的第一个结构体成员将的末地址赋给</w:t>
+      </w:r>
+      <w:r>
+        <w:rPr/>
+        <w:t>TSS</w:t>
+      </w:r>
+      <w:r>
+        <w:rPr/>
+        <w:t>中的</w:t>
+      </w:r>
+      <w:r>
+        <w:rPr/>
+        <w:t>ring0</w:t>
+      </w:r>
+      <w:r>
+        <w:rPr/>
+        <w:t>堆栈指针域</w:t>
+      </w:r>
+      <w:r>
+        <w:rPr/>
+        <w:t>(esp)</w:t>
+      </w:r>
+      <w:r>
+        <w:rPr/>
+        <w:t>。我们可以想象，在下一次中断发生时，</w:t>
+      </w:r>
+      <w:r>
+        <w:rPr/>
+        <w:t>esp</w:t>
+      </w:r>
+      <w:r>
+        <w:rPr/>
+        <w:t>将变成</w:t>
+      </w:r>
+      <w:r>
+        <w:rPr/>
+        <w:t>regs</w:t>
+      </w:r>
+      <w:r>
+        <w:rPr/>
+        <w:t>的末地址，然后进程</w:t>
+      </w:r>
+      <w:r>
+        <w:rPr/>
+        <w:t>ss</w:t>
+      </w:r>
+      <w:r>
+        <w:rPr/>
+        <w:t>和</w:t>
+      </w:r>
+      <w:r>
+        <w:rPr/>
+        <w:t>esp</w:t>
+      </w:r>
+      <w:r>
+        <w:rPr/>
+        <w:t>两个寄存器值，以及</w:t>
+      </w:r>
+      <w:r>
+        <w:rPr/>
+        <w:t>eflags</w:t>
+      </w:r>
+      <w:r>
+        <w:rPr/>
+        <w:t>，还有</w:t>
+      </w:r>
+      <w:r>
+        <w:rPr/>
+        <w:t>cs</w:t>
+      </w:r>
+      <w:r>
+        <w:rPr/>
+        <w:t>、</w:t>
+      </w:r>
+      <w:r>
+        <w:rPr/>
+        <w:t>eip</w:t>
+      </w:r>
+      <w:r>
+        <w:rPr/>
+        <w:t>这几个寄存器值将依次被压栈，即放到</w:t>
+      </w:r>
+      <w:r>
+        <w:rPr/>
+        <w:t>s_stackframe</w:t>
+      </w:r>
+      <w:r>
+        <w:rPr/>
+        <w:t>这个结构体最后的五个成员中。</w:t>
+      </w:r>
+    </w:p>
+    <w:p>
+      <w:pPr>
+        <w:pStyle w:val="Normal"/>
+        <w:shd w:fill="FFFFFF" w:val="clear"/>
+        <w:rPr/>
+      </w:pPr>
+      <w:r>
+        <w:rPr/>
+        <w:tab/>
+      </w:r>
+      <w:r>
+        <w:rPr/>
+        <w:t>至此，我们只剩下两行代码没有分析，一行是将</w:t>
+      </w:r>
+      <w:r>
+        <w:rPr/>
+        <w:t>k_reenter</w:t>
+      </w:r>
+      <w:r>
+        <w:rPr/>
+        <w:t>的值减</w:t>
+      </w:r>
+      <w:r>
+        <w:rPr/>
+        <w:t>1</w:t>
+      </w:r>
+      <w:r>
+        <w:rPr/>
+        <w:t>，而另一行则是将</w:t>
+      </w:r>
+      <w:r>
+        <w:rPr/>
+        <w:t>esp</w:t>
+      </w:r>
+      <w:r>
+        <w:rPr/>
+        <w:t>加</w:t>
+      </w:r>
+      <w:r>
+        <w:rPr/>
+        <w:t>4</w:t>
+      </w:r>
+      <w:r>
+        <w:rPr/>
+        <w:t>。</w:t>
+      </w:r>
+      <w:r>
+        <w:rPr/>
+        <w:t>esp</w:t>
+      </w:r>
+      <w:r>
+        <w:rPr/>
+        <w:t>加</w:t>
+      </w:r>
+      <w:r>
+        <w:rPr/>
+        <w:t>4</w:t>
+      </w:r>
+      <w:r>
+        <w:rPr/>
+        <w:t>恰好跳过了</w:t>
+      </w:r>
+      <w:r>
+        <w:rPr/>
+        <w:t>retaddr</w:t>
+      </w:r>
+      <w:r>
+        <w:rPr/>
+        <w:t>这个成员，以便执行</w:t>
+      </w:r>
+      <w:r>
+        <w:rPr/>
+        <w:t>iretd</w:t>
+      </w:r>
+      <w:r>
+        <w:rPr/>
+        <w:t>这个指令，这两行后面会分析。</w:t>
+      </w:r>
+    </w:p>
+    <w:p>
+      <w:pPr>
+        <w:pStyle w:val="Normal"/>
+        <w:shd w:fill="FFFFFF" w:val="clear"/>
+        <w:rPr/>
+      </w:pPr>
+      <w:r>
+        <w:rPr/>
+        <w:tab/>
+      </w:r>
+      <w:r>
+        <w:rPr/>
+        <w:t>接下来，我们在有一定程度感性认识上，做以下工作：时钟中断处理程序、进程调度模块和进程体。</w:t>
+      </w:r>
+    </w:p>
+    <w:p>
+      <w:pPr>
+        <w:pStyle w:val="Normal"/>
+        <w:shd w:fill="FFFFFF" w:val="clear"/>
+        <w:rPr/>
+      </w:pPr>
+      <w:r>
+        <w:rPr/>
+      </w:r>
+    </w:p>
+    <w:p>
+      <w:pPr>
+        <w:pStyle w:val="Normal"/>
+        <w:shd w:fill="FFFFFF" w:val="clear"/>
+        <w:rPr>
+          <w:b/>
+          <w:bCs/>
+        </w:rPr>
+      </w:pPr>
+      <w:r>
+        <w:rPr>
+          <w:b/>
+          <w:bCs/>
+        </w:rPr>
+        <w:t>6.3.2.1</w:t>
+      </w:r>
+      <w:r>
+        <w:rPr>
+          <w:b/>
+          <w:bCs/>
+        </w:rPr>
+        <w:t>时钟中断处理程序</w:t>
+      </w:r>
+    </w:p>
+    <w:p>
+      <w:pPr>
+        <w:pStyle w:val="Normal"/>
+        <w:shd w:fill="FFFFFF" w:val="clear"/>
+        <w:rPr/>
+      </w:pPr>
+      <w:r>
+        <w:rPr/>
+        <w:tab/>
+      </w:r>
+      <w:r>
+        <w:rPr/>
+        <w:t>先来做最简单的。完善的时钟中断处理未必会很简单，但前面说过，我们打算且只打算实现由</w:t>
+      </w:r>
+      <w:r>
+        <w:rPr/>
+        <w:t>ring</w:t>
+      </w:r>
+      <w:r>
+        <w:rPr/>
+        <w:t>0</w:t>
+      </w:r>
+      <w:r>
+        <w:rPr/>
+        <w:t>到</w:t>
+      </w:r>
+      <w:r>
+        <w:rPr/>
+        <w:t>ring1</w:t>
+      </w:r>
+      <w:r>
+        <w:rPr/>
+        <w:t>的转移，做到这一点用一个</w:t>
+      </w:r>
+      <w:r>
+        <w:rPr/>
+        <w:t>iretd</w:t>
+      </w:r>
+      <w:r>
+        <w:rPr/>
+        <w:t>指令就够了。此时并不需要关于进程调度的任何内容，所以时钟中断处理程序在这一步并不重要，我们完全可以做得最简单。</w:t>
+      </w:r>
+    </w:p>
+    <w:p>
+      <w:pPr>
+        <w:pStyle w:val="Normal"/>
+        <w:shd w:fill="FFFFFF" w:val="clear"/>
+        <w:rPr/>
+      </w:pPr>
+      <w:r>
+        <w:rPr/>
+        <w:tab/>
+      </w:r>
+      <w:r>
+        <w:rPr/>
+        <w:t>目前中断例程中什么也不做，直接返回，必要的时候会丰富它。</w:t>
+      </w:r>
+    </w:p>
+    <w:p>
+      <w:pPr>
+        <w:pStyle w:val="Normal"/>
+        <w:shd w:fill="FFFFFF" w:val="clear"/>
+        <w:rPr>
+          <w:b/>
+          <w:bCs/>
+        </w:rPr>
+      </w:pPr>
+      <w:r>
+        <w:rPr>
+          <w:b/>
+          <w:bCs/>
+        </w:rPr>
+        <w:t>6.3.2.2</w:t>
+      </w:r>
+      <w:r>
+        <w:rPr>
+          <w:b/>
+          <w:bCs/>
+        </w:rPr>
+        <w:t>化整为零：进程表、进程体、</w:t>
+      </w:r>
+      <w:r>
+        <w:rPr>
+          <w:b/>
+          <w:bCs/>
+        </w:rPr>
+        <w:t>GDT</w:t>
+      </w:r>
+      <w:r>
+        <w:rPr>
+          <w:b/>
+          <w:bCs/>
+        </w:rPr>
+        <w:t>、</w:t>
+      </w:r>
+      <w:r>
+        <w:rPr>
+          <w:b/>
+          <w:bCs/>
+        </w:rPr>
+        <w:t>TSS</w:t>
+      </w:r>
+    </w:p>
+    <w:p>
+      <w:pPr>
+        <w:pStyle w:val="Normal"/>
+        <w:shd w:fill="FFFFFF" w:val="clear"/>
+        <w:rPr/>
+      </w:pPr>
+      <w:r>
+        <w:rPr/>
+        <w:tab/>
+      </w:r>
+      <w:r>
+        <w:rPr/>
+        <w:t>将寄存器初始化，</w:t>
+      </w:r>
+      <w:r>
+        <w:rPr/>
+        <w:t>cs</w:t>
+      </w:r>
+      <w:r>
+        <w:rPr/>
+        <w:t>、</w:t>
+      </w:r>
+      <w:r>
+        <w:rPr/>
+        <w:t>ds</w:t>
+      </w:r>
+      <w:r>
+        <w:rPr/>
+        <w:t>、</w:t>
+      </w:r>
+      <w:r>
+        <w:rPr/>
+        <w:t>es</w:t>
+      </w:r>
+      <w:r>
+        <w:rPr/>
+        <w:t>、</w:t>
+      </w:r>
+      <w:r>
+        <w:rPr/>
+        <w:t>fs</w:t>
+      </w:r>
+      <w:r>
+        <w:rPr/>
+        <w:t>、</w:t>
+      </w:r>
+      <w:r>
+        <w:rPr/>
+        <w:t>gs</w:t>
+      </w:r>
+      <w:r>
+        <w:rPr/>
+        <w:t>、</w:t>
+      </w:r>
+      <w:r>
+        <w:rPr/>
+        <w:t>ss</w:t>
+      </w:r>
+      <w:r>
+        <w:rPr/>
+        <w:t>、</w:t>
+      </w:r>
+      <w:r>
+        <w:rPr/>
+        <w:t>esp</w:t>
+      </w:r>
+      <w:r>
+        <w:rPr/>
+        <w:t>、</w:t>
+      </w:r>
+      <w:r>
+        <w:rPr/>
+        <w:t>eip</w:t>
+      </w:r>
+      <w:r>
+        <w:rPr/>
+        <w:t>、</w:t>
+      </w:r>
+      <w:r>
+        <w:rPr/>
+        <w:t>eflags</w:t>
+      </w:r>
+      <w:r>
+        <w:rPr/>
+        <w:t>。</w:t>
+      </w:r>
+    </w:p>
+    <w:p>
+      <w:pPr>
+        <w:pStyle w:val="Normal"/>
+        <w:shd w:fill="FFFFFF" w:val="clear"/>
+        <w:rPr/>
+      </w:pPr>
+      <w:r>
+        <w:rPr/>
+        <w:tab/>
+      </w:r>
+      <w:r>
+        <w:rPr/>
+        <w:t>注意，这里的</w:t>
+      </w:r>
+      <w:r>
+        <w:rPr/>
+        <w:t>cs</w:t>
+      </w:r>
+      <w:r>
+        <w:rPr/>
+        <w:t>、</w:t>
+      </w:r>
+      <w:r>
+        <w:rPr/>
+        <w:t>ds</w:t>
+      </w:r>
+      <w:r>
+        <w:rPr/>
+        <w:t>等段寄存器对应的将是</w:t>
+      </w:r>
+      <w:r>
+        <w:rPr/>
+        <w:t>LDT</w:t>
+      </w:r>
+      <w:r>
+        <w:rPr/>
+        <w:t>，而不再是</w:t>
+      </w:r>
+      <w:r>
+        <w:rPr/>
+        <w:t>GDT</w:t>
+      </w:r>
+      <w:r>
+        <w:rPr/>
+        <w:t>的描述符。所以我们的另一个任务是初始化局部描述符表。可以把它放置在进程表中，从逻辑上看，由于</w:t>
+      </w:r>
+      <w:r>
+        <w:rPr/>
+        <w:t>LDT</w:t>
+      </w:r>
+      <w:r>
+        <w:rPr/>
+        <w:t>是进程的一部分，所以这样安排也是合理的。同时，我们还必须在</w:t>
+      </w:r>
+      <w:r>
+        <w:rPr/>
+        <w:t>GDT</w:t>
+      </w:r>
+      <w:r>
+        <w:rPr/>
+        <w:t>中增加相应的描述符，并在合适的时间将相应的选择子加载给</w:t>
       </w:r>
       <w:r>
         <w:rPr/>
@@ -56737,59 +57265,58 @@
       </w:r>
       <w:r>
         <w:rPr/>
+        <w:t>。</w:t>
+      </w:r>
+    </w:p>
+    <w:p>
+      <w:pPr>
+        <w:pStyle w:val="Normal"/>
+        <w:shd w:fill="FFFFFF" w:val="clear"/>
+        <w:rPr/>
+      </w:pPr>
+      <w:r>
+        <w:rPr/>
+        <w:tab/>
+      </w:r>
+      <w:r>
+        <w:rPr/>
+        <w:t>初始化任务状态段</w:t>
+      </w:r>
+      <w:r>
+        <w:rPr/>
+        <w:t>TSS</w:t>
+      </w:r>
+      <w:r>
+        <w:rPr/>
+        <w:t>，然后初始化里面的</w:t>
+      </w:r>
+      <w:r>
+        <w:rPr/>
+        <w:t>ring</w:t>
+      </w:r>
+      <w:r>
+        <w:rPr/>
+        <w:t>0</w:t>
+      </w:r>
+      <w:r>
+        <w:rPr/>
         <w:t>的</w:t>
       </w:r>
       <w:r>
         <w:rPr/>
-        <w:t>，</w:t>
-      </w:r>
-      <w:r>
-        <w:rPr/>
-        <w:t>esp+P_LDT_SET</w:t>
-      </w:r>
-      <w:r>
-        <w:rPr/>
-        <w:t>恰好就是</w:t>
-      </w:r>
-      <w:r>
-        <w:rPr/>
-        <w:t>s_proc</w:t>
-      </w:r>
-      <w:r>
-        <w:rPr/>
-        <w:t>中的成员</w:t>
-      </w:r>
-      <w:r>
-        <w:rPr/>
-        <w:t>ldt_sel</w:t>
-      </w:r>
-      <w:r>
-        <w:rPr/>
-        <w:t>。同时可以猜测，在执行</w:t>
-      </w:r>
-      <w:r>
-        <w:rPr/>
-        <w:t>restart()</w:t>
-      </w:r>
-      <w:r>
-        <w:rPr/>
-        <w:t>之前，在某个地方一定是做了</w:t>
-      </w:r>
-      <w:r>
-        <w:rPr/>
-        <w:t>ldt_sel</w:t>
-      </w:r>
-      <w:r>
-        <w:rPr/>
-        <w:t>的初始化工作，以便</w:t>
-      </w:r>
-      <w:r>
-        <w:rPr/>
-        <w:t>lldt</w:t>
-      </w:r>
-      <w:r>
-        <w:rPr/>
-        <w:t>可以正确执行。对于这一点，我们留到下文中进行验证。</w:t>
+        <w:t>ss</w:t>
+      </w:r>
+      <w:r>
+        <w:rPr/>
+        <w:t>和</w:t>
+      </w:r>
+      <w:r>
+        <w:rPr/>
+        <w:t>esp</w:t>
+      </w:r>
+      <w:r>
+        <w:rPr/>
+        <w:t>。</w:t>
       </w:r>
     </w:p>
     <w:p>
@@ -56804,15 +57331,976 @@
       </w:r>
       <w:r>
         <w:rPr/>
-        <w:t>第</w:t>
-      </w:r>
-      <w:r>
-        <w:rPr/>
-        <w:t>4</w:t>
-      </w:r>
-      <w:r>
-        <w:rPr/>
-        <w:t>、</w:t>
+        <w:t>在第一个进程正式开始之前，我们的准备工作已经做得差不多了，其核心内容便是一个进程表以及与之相关的</w:t>
+      </w:r>
+      <w:r>
+        <w:rPr/>
+        <w:t>TSS</w:t>
+      </w:r>
+      <w:r>
+        <w:rPr/>
+        <w:t>等内容。他们之间的对应关系如图</w:t>
+      </w:r>
+      <w:r>
+        <w:rPr/>
+        <w:t>6-9</w:t>
+      </w:r>
+      <w:r>
+        <w:rPr/>
+        <w:t>所示。</w:t>
+      </w:r>
+    </w:p>
+    <w:p>
+      <w:pPr>
+        <w:pStyle w:val="Normal"/>
+        <w:shd w:fill="FFFFFF" w:val="clear"/>
+        <w:rPr/>
+      </w:pPr>
+      <w:r>
+        <w:rPr/>
+        <w:drawing>
+          <wp:anchor behindDoc="0" distT="0" distB="0" distL="0" distR="0" simplePos="0" locked="0" layoutInCell="1" allowOverlap="1" relativeHeight="61">
+            <wp:simplePos x="0" y="0"/>
+            <wp:positionH relativeFrom="column">
+              <wp:align>center</wp:align>
+            </wp:positionH>
+            <wp:positionV relativeFrom="paragraph">
+              <wp:align>top</wp:align>
+            </wp:positionV>
+            <wp:extent cx="4419600" cy="8029575"/>
+            <wp:effectExtent l="0" t="0" r="0" b="0"/>
+            <wp:wrapSquare wrapText="largest"/>
+            <wp:docPr id="61" name="Picture" descr=""/>
+            <wp:cNvGraphicFramePr>
+              <a:graphicFrameLocks xmlns:a="http://schemas.openxmlformats.org/drawingml/2006/main" noChangeAspect="1"/>
+            </wp:cNvGraphicFramePr>
+            <a:graphic xmlns:a="http://schemas.openxmlformats.org/drawingml/2006/main">
+              <a:graphicData uri="http://schemas.openxmlformats.org/drawingml/2006/picture">
+                <pic:pic xmlns:pic="http://schemas.openxmlformats.org/drawingml/2006/picture">
+                  <pic:nvPicPr>
+                    <pic:cNvPr id="61" name="Picture" descr=""/>
+                    <pic:cNvPicPr>
+                      <a:picLocks noChangeAspect="1" noChangeArrowheads="1"/>
+                    </pic:cNvPicPr>
+                  </pic:nvPicPr>
+                  <pic:blipFill>
+                    <a:blip r:embed="rId65"/>
+                    <a:stretch>
+                      <a:fillRect/>
+                    </a:stretch>
+                  </pic:blipFill>
+                  <pic:spPr bwMode="auto">
+                    <a:xfrm>
+                      <a:off x="0" y="0"/>
+                      <a:ext cx="4419600" cy="8029575"/>
+                    </a:xfrm>
+                    <a:prstGeom prst="rect">
+                      <a:avLst/>
+                    </a:prstGeom>
+                    <a:noFill/>
+                    <a:ln w="9525">
+                      <a:noFill/>
+                      <a:miter lim="800000"/>
+                      <a:headEnd/>
+                      <a:tailEnd/>
+                    </a:ln>
+                  </pic:spPr>
+                </pic:pic>
+              </a:graphicData>
+            </a:graphic>
+          </wp:anchor>
+        </w:drawing>
+      </w:r>
+    </w:p>
+    <w:p>
+      <w:pPr>
+        <w:pStyle w:val="Normal"/>
+        <w:shd w:fill="FFFFFF" w:val="clear"/>
+        <w:rPr/>
+      </w:pPr>
+      <w:r>
+        <w:rPr/>
+      </w:r>
+    </w:p>
+    <w:p>
+      <w:pPr>
+        <w:pStyle w:val="Normal"/>
+        <w:shd w:fill="FFFFFF" w:val="clear"/>
+        <w:rPr/>
+      </w:pPr>
+      <w:r>
+        <w:rPr/>
+      </w:r>
+    </w:p>
+    <w:p>
+      <w:pPr>
+        <w:pStyle w:val="Normal"/>
+        <w:shd w:fill="FFFFFF" w:val="clear"/>
+        <w:rPr/>
+      </w:pPr>
+      <w:r>
+        <w:rPr/>
+      </w:r>
+    </w:p>
+    <w:p>
+      <w:pPr>
+        <w:pStyle w:val="Normal"/>
+        <w:shd w:fill="FFFFFF" w:val="clear"/>
+        <w:rPr/>
+      </w:pPr>
+      <w:r>
+        <w:rPr/>
+      </w:r>
+    </w:p>
+    <w:p>
+      <w:pPr>
+        <w:pStyle w:val="Normal"/>
+        <w:shd w:fill="FFFFFF" w:val="clear"/>
+        <w:rPr/>
+      </w:pPr>
+      <w:r>
+        <w:rPr/>
+      </w:r>
+    </w:p>
+    <w:p>
+      <w:pPr>
+        <w:pStyle w:val="Normal"/>
+        <w:shd w:fill="FFFFFF" w:val="clear"/>
+        <w:rPr/>
+      </w:pPr>
+      <w:r>
+        <w:rPr/>
+      </w:r>
+    </w:p>
+    <w:p>
+      <w:pPr>
+        <w:pStyle w:val="Normal"/>
+        <w:shd w:fill="FFFFFF" w:val="clear"/>
+        <w:rPr/>
+      </w:pPr>
+      <w:r>
+        <w:rPr/>
+      </w:r>
+    </w:p>
+    <w:p>
+      <w:pPr>
+        <w:pStyle w:val="Normal"/>
+        <w:shd w:fill="FFFFFF" w:val="clear"/>
+        <w:rPr/>
+      </w:pPr>
+      <w:r>
+        <w:rPr/>
+      </w:r>
+    </w:p>
+    <w:p>
+      <w:pPr>
+        <w:pStyle w:val="Normal"/>
+        <w:shd w:fill="FFFFFF" w:val="clear"/>
+        <w:rPr/>
+      </w:pPr>
+      <w:r>
+        <w:rPr/>
+      </w:r>
+    </w:p>
+    <w:p>
+      <w:pPr>
+        <w:pStyle w:val="Normal"/>
+        <w:shd w:fill="FFFFFF" w:val="clear"/>
+        <w:rPr/>
+      </w:pPr>
+      <w:r>
+        <w:rPr/>
+      </w:r>
+    </w:p>
+    <w:p>
+      <w:pPr>
+        <w:pStyle w:val="Normal"/>
+        <w:shd w:fill="FFFFFF" w:val="clear"/>
+        <w:rPr/>
+      </w:pPr>
+      <w:r>
+        <w:rPr/>
+      </w:r>
+    </w:p>
+    <w:p>
+      <w:pPr>
+        <w:pStyle w:val="Normal"/>
+        <w:shd w:fill="FFFFFF" w:val="clear"/>
+        <w:rPr/>
+      </w:pPr>
+      <w:r>
+        <w:rPr/>
+      </w:r>
+    </w:p>
+    <w:p>
+      <w:pPr>
+        <w:pStyle w:val="Normal"/>
+        <w:shd w:fill="FFFFFF" w:val="clear"/>
+        <w:rPr/>
+      </w:pPr>
+      <w:r>
+        <w:rPr/>
+      </w:r>
+    </w:p>
+    <w:p>
+      <w:pPr>
+        <w:pStyle w:val="Normal"/>
+        <w:shd w:fill="FFFFFF" w:val="clear"/>
+        <w:rPr/>
+      </w:pPr>
+      <w:r>
+        <w:rPr/>
+      </w:r>
+    </w:p>
+    <w:p>
+      <w:pPr>
+        <w:pStyle w:val="Normal"/>
+        <w:shd w:fill="FFFFFF" w:val="clear"/>
+        <w:rPr/>
+      </w:pPr>
+      <w:r>
+        <w:rPr/>
+      </w:r>
+    </w:p>
+    <w:p>
+      <w:pPr>
+        <w:pStyle w:val="Normal"/>
+        <w:shd w:fill="FFFFFF" w:val="clear"/>
+        <w:rPr/>
+      </w:pPr>
+      <w:r>
+        <w:rPr/>
+      </w:r>
+    </w:p>
+    <w:p>
+      <w:pPr>
+        <w:pStyle w:val="Normal"/>
+        <w:shd w:fill="FFFFFF" w:val="clear"/>
+        <w:rPr/>
+      </w:pPr>
+      <w:r>
+        <w:rPr/>
+      </w:r>
+    </w:p>
+    <w:p>
+      <w:pPr>
+        <w:pStyle w:val="Normal"/>
+        <w:shd w:fill="FFFFFF" w:val="clear"/>
+        <w:rPr/>
+      </w:pPr>
+      <w:r>
+        <w:rPr/>
+      </w:r>
+    </w:p>
+    <w:p>
+      <w:pPr>
+        <w:pStyle w:val="Normal"/>
+        <w:shd w:fill="FFFFFF" w:val="clear"/>
+        <w:rPr/>
+      </w:pPr>
+      <w:r>
+        <w:rPr/>
+      </w:r>
+    </w:p>
+    <w:p>
+      <w:pPr>
+        <w:pStyle w:val="Normal"/>
+        <w:shd w:fill="FFFFFF" w:val="clear"/>
+        <w:rPr/>
+      </w:pPr>
+      <w:r>
+        <w:rPr/>
+      </w:r>
+    </w:p>
+    <w:p>
+      <w:pPr>
+        <w:pStyle w:val="Normal"/>
+        <w:shd w:fill="FFFFFF" w:val="clear"/>
+        <w:rPr/>
+      </w:pPr>
+      <w:r>
+        <w:rPr/>
+      </w:r>
+    </w:p>
+    <w:p>
+      <w:pPr>
+        <w:pStyle w:val="Normal"/>
+        <w:shd w:fill="FFFFFF" w:val="clear"/>
+        <w:rPr/>
+      </w:pPr>
+      <w:r>
+        <w:rPr/>
+      </w:r>
+    </w:p>
+    <w:p>
+      <w:pPr>
+        <w:pStyle w:val="Normal"/>
+        <w:shd w:fill="FFFFFF" w:val="clear"/>
+        <w:rPr/>
+      </w:pPr>
+      <w:r>
+        <w:rPr/>
+      </w:r>
+    </w:p>
+    <w:p>
+      <w:pPr>
+        <w:pStyle w:val="Normal"/>
+        <w:shd w:fill="FFFFFF" w:val="clear"/>
+        <w:rPr/>
+      </w:pPr>
+      <w:r>
+        <w:rPr/>
+      </w:r>
+    </w:p>
+    <w:p>
+      <w:pPr>
+        <w:pStyle w:val="Normal"/>
+        <w:shd w:fill="FFFFFF" w:val="clear"/>
+        <w:rPr/>
+      </w:pPr>
+      <w:r>
+        <w:rPr/>
+      </w:r>
+    </w:p>
+    <w:p>
+      <w:pPr>
+        <w:pStyle w:val="Normal"/>
+        <w:shd w:fill="FFFFFF" w:val="clear"/>
+        <w:rPr/>
+      </w:pPr>
+      <w:r>
+        <w:rPr/>
+      </w:r>
+    </w:p>
+    <w:p>
+      <w:pPr>
+        <w:pStyle w:val="Normal"/>
+        <w:shd w:fill="FFFFFF" w:val="clear"/>
+        <w:rPr/>
+      </w:pPr>
+      <w:r>
+        <w:rPr/>
+      </w:r>
+    </w:p>
+    <w:p>
+      <w:pPr>
+        <w:pStyle w:val="Normal"/>
+        <w:shd w:fill="FFFFFF" w:val="clear"/>
+        <w:rPr/>
+      </w:pPr>
+      <w:r>
+        <w:rPr/>
+      </w:r>
+    </w:p>
+    <w:p>
+      <w:pPr>
+        <w:pStyle w:val="Normal"/>
+        <w:shd w:fill="FFFFFF" w:val="clear"/>
+        <w:rPr/>
+      </w:pPr>
+      <w:r>
+        <w:rPr/>
+      </w:r>
+    </w:p>
+    <w:p>
+      <w:pPr>
+        <w:pStyle w:val="Normal"/>
+        <w:shd w:fill="FFFFFF" w:val="clear"/>
+        <w:rPr/>
+      </w:pPr>
+      <w:r>
+        <w:rPr/>
+      </w:r>
+    </w:p>
+    <w:p>
+      <w:pPr>
+        <w:pStyle w:val="Normal"/>
+        <w:shd w:fill="FFFFFF" w:val="clear"/>
+        <w:rPr/>
+      </w:pPr>
+      <w:r>
+        <w:rPr/>
+      </w:r>
+    </w:p>
+    <w:p>
+      <w:pPr>
+        <w:pStyle w:val="Normal"/>
+        <w:shd w:fill="FFFFFF" w:val="clear"/>
+        <w:rPr/>
+      </w:pPr>
+      <w:r>
+        <w:rPr/>
+      </w:r>
+    </w:p>
+    <w:p>
+      <w:pPr>
+        <w:pStyle w:val="Normal"/>
+        <w:shd w:fill="FFFFFF" w:val="clear"/>
+        <w:rPr/>
+      </w:pPr>
+      <w:r>
+        <w:rPr/>
+      </w:r>
+    </w:p>
+    <w:p>
+      <w:pPr>
+        <w:pStyle w:val="Normal"/>
+        <w:shd w:fill="FFFFFF" w:val="clear"/>
+        <w:rPr/>
+      </w:pPr>
+      <w:r>
+        <w:rPr/>
+      </w:r>
+    </w:p>
+    <w:p>
+      <w:pPr>
+        <w:pStyle w:val="Normal"/>
+        <w:shd w:fill="FFFFFF" w:val="clear"/>
+        <w:rPr/>
+      </w:pPr>
+      <w:r>
+        <w:rPr/>
+      </w:r>
+    </w:p>
+    <w:p>
+      <w:pPr>
+        <w:pStyle w:val="Normal"/>
+        <w:shd w:fill="FFFFFF" w:val="clear"/>
+        <w:rPr/>
+      </w:pPr>
+      <w:r>
+        <w:rPr/>
+      </w:r>
+    </w:p>
+    <w:p>
+      <w:pPr>
+        <w:pStyle w:val="Normal"/>
+        <w:shd w:fill="FFFFFF" w:val="clear"/>
+        <w:rPr/>
+      </w:pPr>
+      <w:r>
+        <w:rPr/>
+      </w:r>
+    </w:p>
+    <w:p>
+      <w:pPr>
+        <w:pStyle w:val="Normal"/>
+        <w:shd w:fill="FFFFFF" w:val="clear"/>
+        <w:rPr/>
+      </w:pPr>
+      <w:r>
+        <w:rPr/>
+      </w:r>
+    </w:p>
+    <w:p>
+      <w:pPr>
+        <w:pStyle w:val="Normal"/>
+        <w:shd w:fill="FFFFFF" w:val="clear"/>
+        <w:rPr/>
+      </w:pPr>
+      <w:r>
+        <w:rPr/>
+      </w:r>
+    </w:p>
+    <w:p>
+      <w:pPr>
+        <w:pStyle w:val="Normal"/>
+        <w:shd w:fill="FFFFFF" w:val="clear"/>
+        <w:rPr/>
+      </w:pPr>
+      <w:r>
+        <w:rPr/>
+      </w:r>
+    </w:p>
+    <w:p>
+      <w:pPr>
+        <w:pStyle w:val="Normal"/>
+        <w:shd w:fill="FFFFFF" w:val="clear"/>
+        <w:rPr/>
+      </w:pPr>
+      <w:r>
+        <w:rPr/>
+      </w:r>
+    </w:p>
+    <w:p>
+      <w:pPr>
+        <w:pStyle w:val="Normal"/>
+        <w:shd w:fill="FFFFFF" w:val="clear"/>
+        <w:rPr/>
+      </w:pPr>
+      <w:r>
+        <w:rPr/>
+      </w:r>
+    </w:p>
+    <w:p>
+      <w:pPr>
+        <w:pStyle w:val="Normal"/>
+        <w:shd w:fill="FFFFFF" w:val="clear"/>
+        <w:rPr/>
+      </w:pPr>
+      <w:r>
+        <w:rPr/>
+      </w:r>
+    </w:p>
+    <w:p>
+      <w:pPr>
+        <w:pStyle w:val="Normal"/>
+        <w:shd w:fill="FFFFFF" w:val="clear"/>
+        <w:rPr/>
+      </w:pPr>
+      <w:r>
+        <w:rPr/>
+      </w:r>
+    </w:p>
+    <w:p>
+      <w:pPr>
+        <w:pStyle w:val="Normal"/>
+        <w:shd w:fill="FFFFFF" w:val="clear"/>
+        <w:rPr/>
+      </w:pPr>
+      <w:r>
+        <w:rPr/>
+      </w:r>
+    </w:p>
+    <w:p>
+      <w:pPr>
+        <w:pStyle w:val="Normal"/>
+        <w:shd w:fill="FFFFFF" w:val="clear"/>
+        <w:rPr/>
+      </w:pPr>
+      <w:r>
+        <w:rPr/>
+        <w:tab/>
+      </w:r>
+      <w:r>
+        <w:rPr/>
+        <w:t>图中四个部分，进程表、进程体、</w:t>
+      </w:r>
+      <w:r>
+        <w:rPr/>
+        <w:t>GDT</w:t>
+      </w:r>
+      <w:r>
+        <w:rPr/>
+        <w:t>和</w:t>
+      </w:r>
+      <w:r>
+        <w:rPr/>
+        <w:t>TSS</w:t>
+      </w:r>
+      <w:r>
+        <w:rPr/>
+        <w:t>。它们之间的关系大致为：</w:t>
+      </w:r>
+    </w:p>
+    <w:p>
+      <w:pPr>
+        <w:pStyle w:val="Normal"/>
+        <w:shd w:fill="FFFFFF" w:val="clear"/>
+        <w:rPr>
+          <w:rFonts w:ascii="Droid Sans Fallback" w:hAnsi="Droid Sans Fallback" w:cs="Droid Sans Fallback" w:eastAsia="Droid Sans Fallback"/>
+        </w:rPr>
+      </w:pPr>
+      <w:r>
+        <w:rPr>
+          <w:rFonts w:eastAsia="Droid Sans Fallback" w:cs="Droid Sans Fallback" w:ascii="Droid Sans Fallback" w:hAnsi="Droid Sans Fallback"/>
+        </w:rPr>
+        <w:tab/>
+        <w:t xml:space="preserve">● </w:t>
+      </w:r>
+      <w:r>
+        <w:rPr>
+          <w:rFonts w:ascii="Droid Sans Fallback" w:hAnsi="Droid Sans Fallback" w:cs="Droid Sans Fallback" w:eastAsia="Droid Sans Fallback"/>
+        </w:rPr>
+        <w:t>进程表和</w:t>
+      </w:r>
+      <w:r>
+        <w:rPr>
+          <w:rFonts w:eastAsia="Droid Sans Fallback" w:cs="Droid Sans Fallback" w:ascii="Droid Sans Fallback" w:hAnsi="Droid Sans Fallback"/>
+        </w:rPr>
+        <w:t>GDT</w:t>
+      </w:r>
+      <w:r>
+        <w:rPr>
+          <w:rFonts w:ascii="Droid Sans Fallback" w:hAnsi="Droid Sans Fallback" w:cs="Droid Sans Fallback" w:eastAsia="Droid Sans Fallback"/>
+        </w:rPr>
+        <w:t>。进程表内的</w:t>
+      </w:r>
+      <w:r>
+        <w:rPr>
+          <w:rFonts w:eastAsia="Droid Sans Fallback" w:cs="Droid Sans Fallback" w:ascii="Droid Sans Fallback" w:hAnsi="Droid Sans Fallback"/>
+        </w:rPr>
+        <w:t>LDT Selector</w:t>
+      </w:r>
+      <w:r>
+        <w:rPr>
+          <w:rFonts w:ascii="Droid Sans Fallback" w:hAnsi="Droid Sans Fallback" w:cs="Droid Sans Fallback" w:eastAsia="Droid Sans Fallback"/>
+        </w:rPr>
+        <w:t>对应</w:t>
+      </w:r>
+      <w:r>
+        <w:rPr>
+          <w:rFonts w:eastAsia="Droid Sans Fallback" w:cs="Droid Sans Fallback" w:ascii="Droid Sans Fallback" w:hAnsi="Droid Sans Fallback"/>
+        </w:rPr>
+        <w:t>GDT</w:t>
+      </w:r>
+      <w:r>
+        <w:rPr>
+          <w:rFonts w:ascii="Droid Sans Fallback" w:hAnsi="Droid Sans Fallback" w:cs="Droid Sans Fallback" w:eastAsia="Droid Sans Fallback"/>
+        </w:rPr>
+        <w:t>中的一个描述符，而这个描述符所指向的内存空间就存在于进程表内。</w:t>
+      </w:r>
+    </w:p>
+    <w:p>
+      <w:pPr>
+        <w:pStyle w:val="Normal"/>
+        <w:shd w:fill="FFFFFF" w:val="clear"/>
+        <w:rPr>
+          <w:rFonts w:ascii="Droid Sans Fallback" w:hAnsi="Droid Sans Fallback" w:cs="Droid Sans Fallback" w:eastAsia="Droid Sans Fallback"/>
+        </w:rPr>
+      </w:pPr>
+      <w:r>
+        <w:rPr/>
+        <w:tab/>
+      </w:r>
+      <w:r>
+        <w:rPr>
+          <w:rFonts w:eastAsia="Droid Sans Fallback" w:cs="Droid Sans Fallback" w:ascii="Droid Sans Fallback" w:hAnsi="Droid Sans Fallback"/>
+        </w:rPr>
+        <w:t xml:space="preserve">● </w:t>
+      </w:r>
+      <w:r>
+        <w:rPr>
+          <w:rFonts w:ascii="Droid Sans Fallback" w:hAnsi="Droid Sans Fallback" w:cs="Droid Sans Fallback" w:eastAsia="Droid Sans Fallback"/>
+        </w:rPr>
+        <w:t>进程表和进程。进程表是进程的描述，进程运行过程中如果被中断，各个寄存器的值都会被保存进进程表中。但是，在我们的第一个进程开始之前，并不需要初始化太多内容，只需要知道进程的入口地址就足够了。另外，由于程序免不了用到堆栈，而堆栈是不受程序本身控制的，所以还需要先指定</w:t>
+      </w:r>
+      <w:r>
+        <w:rPr>
+          <w:rFonts w:eastAsia="Droid Sans Fallback" w:cs="Droid Sans Fallback" w:ascii="Droid Sans Fallback" w:hAnsi="Droid Sans Fallback"/>
+        </w:rPr>
+        <w:t>esp</w:t>
+      </w:r>
+      <w:r>
+        <w:rPr>
+          <w:rFonts w:ascii="Droid Sans Fallback" w:hAnsi="Droid Sans Fallback" w:cs="Droid Sans Fallback" w:eastAsia="Droid Sans Fallback"/>
+        </w:rPr>
+        <w:t>。</w:t>
+      </w:r>
+    </w:p>
+    <w:p>
+      <w:pPr>
+        <w:pStyle w:val="Normal"/>
+        <w:shd w:fill="FFFFFF" w:val="clear"/>
+        <w:rPr>
+          <w:rFonts w:ascii="Droid Sans Fallback" w:hAnsi="Droid Sans Fallback" w:cs="Droid Sans Fallback" w:eastAsia="Droid Sans Fallback"/>
+        </w:rPr>
+      </w:pPr>
+      <w:r>
+        <w:rPr>
+          <w:rFonts w:eastAsia="Droid Sans Fallback" w:cs="Droid Sans Fallback" w:ascii="Droid Sans Fallback" w:hAnsi="Droid Sans Fallback"/>
+        </w:rPr>
+        <w:tab/>
+        <w:t>● GDT</w:t>
+      </w:r>
+      <w:r>
+        <w:rPr>
+          <w:rFonts w:ascii="Droid Sans Fallback" w:hAnsi="Droid Sans Fallback" w:cs="Droid Sans Fallback" w:eastAsia="Droid Sans Fallback"/>
+        </w:rPr>
+        <w:t>和</w:t>
+      </w:r>
+      <w:r>
+        <w:rPr>
+          <w:rFonts w:eastAsia="Droid Sans Fallback" w:cs="Droid Sans Fallback" w:ascii="Droid Sans Fallback" w:hAnsi="Droid Sans Fallback"/>
+        </w:rPr>
+        <w:t>TSS</w:t>
+      </w:r>
+      <w:r>
+        <w:rPr>
+          <w:rFonts w:ascii="Droid Sans Fallback" w:hAnsi="Droid Sans Fallback" w:cs="Droid Sans Fallback" w:eastAsia="Droid Sans Fallback"/>
+        </w:rPr>
+        <w:t>。</w:t>
+      </w:r>
+      <w:r>
+        <w:rPr>
+          <w:rFonts w:eastAsia="Droid Sans Fallback" w:cs="Droid Sans Fallback" w:ascii="Droid Sans Fallback" w:hAnsi="Droid Sans Fallback"/>
+        </w:rPr>
+        <w:t>GDT</w:t>
+      </w:r>
+      <w:r>
+        <w:rPr>
+          <w:rFonts w:ascii="Droid Sans Fallback" w:hAnsi="Droid Sans Fallback" w:cs="Droid Sans Fallback" w:eastAsia="Droid Sans Fallback"/>
+        </w:rPr>
+        <w:t>中需要有一个描述符来对应</w:t>
+      </w:r>
+      <w:r>
+        <w:rPr>
+          <w:rFonts w:eastAsia="Droid Sans Fallback" w:cs="Droid Sans Fallback" w:ascii="Droid Sans Fallback" w:hAnsi="Droid Sans Fallback"/>
+        </w:rPr>
+        <w:t>TSS</w:t>
+      </w:r>
+      <w:r>
+        <w:rPr>
+          <w:rFonts w:ascii="Droid Sans Fallback" w:hAnsi="Droid Sans Fallback" w:cs="Droid Sans Fallback" w:eastAsia="Droid Sans Fallback"/>
+        </w:rPr>
+        <w:t>，需要事先初始化这个描述符。</w:t>
+      </w:r>
+    </w:p>
+    <w:p>
+      <w:pPr>
+        <w:pStyle w:val="Normal"/>
+        <w:shd w:fill="FFFFFF" w:val="clear"/>
+        <w:rPr>
+          <w:b/>
+          <w:bCs/>
+        </w:rPr>
+      </w:pPr>
+      <w:r>
+        <w:rPr>
+          <w:b/>
+          <w:bCs/>
+        </w:rPr>
+        <w:tab/>
+      </w:r>
+      <w:r>
+        <w:rPr>
+          <w:b/>
+          <w:bCs/>
+        </w:rPr>
+        <w:t>1.</w:t>
+      </w:r>
+      <w:r>
+        <w:rPr>
+          <w:b/>
+          <w:bCs/>
+        </w:rPr>
+        <w:t>准备一个小的进程体</w:t>
+      </w:r>
+    </w:p>
+    <w:p>
+      <w:pPr>
+        <w:pStyle w:val="Normal"/>
+        <w:shd w:fill="FFFFFF" w:val="clear"/>
+        <w:rPr/>
+      </w:pPr>
+      <w:r>
+        <w:rPr/>
+        <w:tab/>
+      </w:r>
+      <w:r>
+        <w:rPr/>
+        <w:t>虽然你身上穿着经过无数道工序做出的华丽衣装，但是若想遮蔽风寒的话，一张兽皮其实已经足够了。同样，我们知道以后会有无所不能的进程，但此刻，并不需要，我们只需要一个极小的进程执行体，它只有不到</w:t>
+      </w:r>
+      <w:r>
+        <w:rPr/>
+        <w:t>10</w:t>
+      </w:r>
+      <w:r>
+        <w:rPr/>
+        <w:t>行：</w:t>
+      </w:r>
+    </w:p>
+    <w:p>
+      <w:pPr>
+        <w:pStyle w:val="Normal"/>
+        <w:shd w:fill="DDDDDD" w:val="clear"/>
+        <w:rPr/>
+      </w:pPr>
+      <w:r>
+        <w:rPr/>
+        <w:t>void TestA()</w:t>
+      </w:r>
+    </w:p>
+    <w:p>
+      <w:pPr>
+        <w:pStyle w:val="Normal"/>
+        <w:shd w:fill="DDDDDD" w:val="clear"/>
+        <w:rPr/>
+      </w:pPr>
+      <w:r>
+        <w:rPr/>
+        <w:t>{</w:t>
+      </w:r>
+    </w:p>
+    <w:p>
+      <w:pPr>
+        <w:pStyle w:val="Normal"/>
+        <w:shd w:fill="DDDDDD" w:val="clear"/>
+        <w:rPr/>
+      </w:pPr>
+      <w:r>
+        <w:rPr/>
+        <w:t xml:space="preserve">    </w:t>
+      </w:r>
+      <w:r>
+        <w:rPr/>
+        <w:t>int i = 0;</w:t>
+      </w:r>
+    </w:p>
+    <w:p>
+      <w:pPr>
+        <w:pStyle w:val="Normal"/>
+        <w:shd w:fill="DDDDDD" w:val="clear"/>
+        <w:rPr/>
+      </w:pPr>
+      <w:r>
+        <w:rPr/>
+        <w:t xml:space="preserve">    </w:t>
+      </w:r>
+      <w:r>
+        <w:rPr/>
+        <w:t>while(1){</w:t>
+      </w:r>
+    </w:p>
+    <w:p>
+      <w:pPr>
+        <w:pStyle w:val="Normal"/>
+        <w:shd w:fill="DDDDDD" w:val="clear"/>
+        <w:rPr/>
+      </w:pPr>
+      <w:r>
+        <w:rPr/>
+        <w:t xml:space="preserve">        </w:t>
+      </w:r>
+      <w:r>
+        <w:rPr/>
+        <w:t>disp_str("A");</w:t>
+      </w:r>
+    </w:p>
+    <w:p>
+      <w:pPr>
+        <w:pStyle w:val="Normal"/>
+        <w:shd w:fill="DDDDDD" w:val="clear"/>
+        <w:rPr/>
+      </w:pPr>
+      <w:r>
+        <w:rPr/>
+        <w:t xml:space="preserve">        </w:t>
+      </w:r>
+      <w:r>
+        <w:rPr/>
+        <w:t>disp_int(i++);</w:t>
+      </w:r>
+    </w:p>
+    <w:p>
+      <w:pPr>
+        <w:pStyle w:val="Normal"/>
+        <w:shd w:fill="DDDDDD" w:val="clear"/>
+        <w:rPr/>
+      </w:pPr>
+      <w:r>
+        <w:rPr/>
+        <w:t xml:space="preserve">        </w:t>
+      </w:r>
+      <w:r>
+        <w:rPr/>
+        <w:t>disp_str(".");</w:t>
+      </w:r>
+    </w:p>
+    <w:p>
+      <w:pPr>
+        <w:pStyle w:val="Normal"/>
+        <w:shd w:fill="DDDDDD" w:val="clear"/>
+        <w:rPr/>
+      </w:pPr>
+      <w:r>
+        <w:rPr/>
+        <w:t xml:space="preserve">        </w:t>
+      </w:r>
+      <w:r>
+        <w:rPr/>
+        <w:t>delay(1);</w:t>
+      </w:r>
+    </w:p>
+    <w:p>
+      <w:pPr>
+        <w:pStyle w:val="Normal"/>
+        <w:shd w:fill="DDDDDD" w:val="clear"/>
+        <w:rPr/>
+      </w:pPr>
+      <w:r>
+        <w:rPr/>
+        <w:t xml:space="preserve">    </w:t>
+      </w:r>
+      <w:r>
+        <w:rPr/>
+        <w:t>}</w:t>
+      </w:r>
+    </w:p>
+    <w:p>
+      <w:pPr>
+        <w:pStyle w:val="Normal"/>
+        <w:shd w:fill="DDDDDD" w:val="clear"/>
+        <w:rPr/>
+      </w:pPr>
+      <w:r>
+        <w:rPr/>
+        <w:t>}</w:t>
+      </w:r>
+    </w:p>
+    <w:p>
+      <w:pPr>
+        <w:pStyle w:val="Normal"/>
+        <w:shd w:fill="FFFFFF" w:val="clear"/>
+        <w:rPr/>
+      </w:pPr>
+      <w:r>
+        <w:rPr/>
+        <w:tab/>
+      </w:r>
+      <w:r>
+        <w:rPr/>
+        <w:t>看到这个“进程”，你会说，这是个函数。是的，不但是个函数，而且是个及其简单的函数，但已经可以满足它作为一个进程执行体的功能。在它执行时会不停地循环，每循环一次就打印一个字符和一个数字，并且稍停片刻。</w:t>
+      </w:r>
+    </w:p>
+    <w:p>
+      <w:pPr>
+        <w:pStyle w:val="Normal"/>
+        <w:shd w:fill="FFFFFF" w:val="clear"/>
+        <w:rPr/>
+      </w:pPr>
+      <w:r>
+        <w:rPr/>
+        <w:tab/>
+      </w:r>
+      <w:r>
+        <w:rPr/>
+        <w:t>我们希望进程开始运行时能看到屏幕上打印出源源不断的</w:t>
+      </w:r>
+      <w:r>
+        <w:rPr/>
+        <w:t>A——</w:t>
+      </w:r>
+      <w:r>
+        <w:rPr/>
+        <w:t>那无疑将是激动人心的时刻。</w:t>
+      </w:r>
+    </w:p>
+    <w:p>
+      <w:pPr>
+        <w:pStyle w:val="Normal"/>
+        <w:shd w:fill="FFFFFF" w:val="clear"/>
+        <w:rPr/>
+      </w:pPr>
+      <w:r>
+        <w:rPr/>
+        <w:tab/>
+      </w:r>
+      <w:r>
+        <w:rPr/>
+        <w:t>注意，这段代码被放置在</w:t>
+      </w:r>
+      <w:r>
+        <w:rPr/>
+        <w:t>mian.</w:t>
+      </w:r>
+      <w:r>
+        <w:rPr/>
+        <w:t>c</w:t>
+      </w:r>
+      <w:r>
+        <w:rPr/>
+        <w:t>这个文件中。我们上文提到过，这是个新建立的文件，在第</w:t>
       </w:r>
       <w:r>
         <w:rPr/>
@@ -56820,103 +58308,55 @@
       </w:r>
       <w:r>
         <w:rPr/>
-        <w:t>行的作用是将</w:t>
-      </w:r>
-      <w:r>
-        <w:rPr/>
-        <w:t>s_proc</w:t>
-      </w:r>
-      <w:r>
-        <w:rPr/>
-        <w:t>的第一个结构体成员将的末地址赋给</w:t>
-      </w:r>
-      <w:r>
-        <w:rPr/>
-        <w:t>TSS</w:t>
-      </w:r>
-      <w:r>
-        <w:rPr/>
-        <w:t>中的</w:t>
-      </w:r>
-      <w:r>
-        <w:rPr/>
-        <w:t>ring0</w:t>
-      </w:r>
-      <w:r>
-        <w:rPr/>
-        <w:t>堆栈指针域</w:t>
-      </w:r>
-      <w:r>
-        <w:rPr/>
-        <w:t>(esp)</w:t>
-      </w:r>
-      <w:r>
-        <w:rPr/>
-        <w:t>。我们可以想象，在下一次中断发生时，</w:t>
-      </w:r>
-      <w:r>
-        <w:rPr/>
-        <w:t>esp</w:t>
-      </w:r>
-      <w:r>
-        <w:rPr/>
-        <w:t>将变成</w:t>
-      </w:r>
-      <w:r>
-        <w:rPr/>
-        <w:t>regs</w:t>
-      </w:r>
-      <w:r>
-        <w:rPr/>
-        <w:t>的末地址，然后进程</w:t>
-      </w:r>
-      <w:r>
-        <w:rPr/>
-        <w:t>ss</w:t>
-      </w:r>
-      <w:r>
-        <w:rPr/>
-        <w:t>和</w:t>
-      </w:r>
-      <w:r>
-        <w:rPr/>
-        <w:t>esp</w:t>
-      </w:r>
-      <w:r>
-        <w:rPr/>
-        <w:t>两个寄存器值，以及</w:t>
-      </w:r>
-      <w:r>
-        <w:rPr/>
-        <w:t>eflags</w:t>
-      </w:r>
-      <w:r>
-        <w:rPr/>
-        <w:t>，还有</w:t>
-      </w:r>
-      <w:r>
-        <w:rPr/>
-        <w:t>cs</w:t>
-      </w:r>
-      <w:r>
-        <w:rPr/>
-        <w:t>、</w:t>
-      </w:r>
-      <w:r>
-        <w:rPr/>
-        <w:t>eip</w:t>
-      </w:r>
-      <w:r>
-        <w:rPr/>
-        <w:t>这几个寄存器值将依次被压栈，即放到</w:t>
-      </w:r>
-      <w:r>
-        <w:rPr/>
-        <w:t>s_stackframe</w:t>
-      </w:r>
-      <w:r>
-        <w:rPr/>
-        <w:t>这个结构体最后的五个成员中。</w:t>
+        <w:t>章的最后，我们调用指令</w:t>
+      </w:r>
+      <w:r>
+        <w:rPr/>
+        <w:t>sti</w:t>
+      </w:r>
+      <w:r>
+        <w:rPr/>
+        <w:t>打开中断之后就用</w:t>
+      </w:r>
+      <w:r>
+        <w:rPr/>
+        <w:t>hlt</w:t>
+      </w:r>
+      <w:r>
+        <w:rPr/>
+        <w:t>指令让程序停止以等待中断的发生。显然，在本章中，我们将最终让进程运行起来，而不能仅仅停在那里，所以程序需要继续进行下去。我们将</w:t>
+      </w:r>
+      <w:r>
+        <w:rPr/>
+        <w:t>hlt</w:t>
+      </w:r>
+      <w:r>
+        <w:rPr/>
+        <w:t>注释掉，并让程序跳转到</w:t>
+      </w:r>
+      <w:r>
+        <w:rPr/>
+        <w:t>tinix_main()</w:t>
+      </w:r>
+      <w:r>
+        <w:rPr/>
+        <w:t>这个函数中，见代码</w:t>
+      </w:r>
+      <w:r>
+        <w:rPr/>
+        <w:t>6-5</w:t>
+      </w:r>
+      <w:r>
+        <w:rPr/>
+        <w:t>，这个函数放在</w:t>
+      </w:r>
+      <w:r>
+        <w:rPr/>
+        <w:t>main.c</w:t>
+      </w:r>
+      <w:r>
+        <w:rPr/>
+        <w:t>中，目前除了显示一行字符之外并不完成其他工作。不过，由于在完成进程的编写之前，要让程序停在这里，所以我们用一个死循环作为它的结束。</w:t>
       </w:r>
     </w:p>
     <w:p>
@@ -56931,75 +58371,84 @@
       </w:r>
       <w:r>
         <w:rPr/>
-        <w:t>至此</w:t>
-      </w:r>
-      <w:r>
-        <w:rPr/>
-        <w:t>，我们只剩下两行代码没有分析，一行是将</w:t>
-      </w:r>
-      <w:r>
-        <w:rPr/>
-        <w:t>k_reenter</w:t>
-      </w:r>
-      <w:r>
-        <w:rPr/>
-        <w:t>的值减</w:t>
-      </w:r>
-      <w:r>
-        <w:rPr/>
-        <w:t>1</w:t>
-      </w:r>
-      <w:r>
-        <w:rPr/>
-        <w:t>，而另一行则是将</w:t>
-      </w:r>
-      <w:r>
-        <w:rPr/>
-        <w:t>esp</w:t>
-      </w:r>
-      <w:r>
-        <w:rPr/>
-        <w:t>加</w:t>
-      </w:r>
-      <w:r>
-        <w:rPr/>
-        <w:t>4</w:t>
-      </w:r>
-      <w:r>
-        <w:rPr/>
-        <w:t>。</w:t>
-      </w:r>
-      <w:r>
-        <w:rPr/>
-        <w:t>esp</w:t>
-      </w:r>
-      <w:r>
-        <w:rPr/>
-        <w:t>加</w:t>
-      </w:r>
-      <w:r>
-        <w:rPr/>
-        <w:t>4</w:t>
-      </w:r>
-      <w:r>
-        <w:rPr/>
-        <w:t>恰好跳过了</w:t>
-      </w:r>
-      <w:r>
-        <w:rPr/>
-        <w:t>retaddr</w:t>
-      </w:r>
-      <w:r>
-        <w:rPr/>
-        <w:t>这个成员，以便执行</w:t>
-      </w:r>
-      <w:r>
-        <w:rPr/>
-        <w:t>iretd</w:t>
-      </w:r>
-      <w:r>
-        <w:rPr/>
-        <w:t>这个指令，这两行后面会分析。</w:t>
+        <w:t>代码</w:t>
+      </w:r>
+      <w:r>
+        <w:rPr/>
+        <w:t>6-4</w:t>
+      </w:r>
+    </w:p>
+    <w:p>
+      <w:pPr>
+        <w:pStyle w:val="Normal"/>
+        <w:shd w:fill="DDDDDD" w:val="clear"/>
+        <w:rPr/>
+      </w:pPr>
+      <w:r>
+        <w:rPr/>
+        <w:t>PUBLIC int tinix_main()</w:t>
+      </w:r>
+    </w:p>
+    <w:p>
+      <w:pPr>
+        <w:pStyle w:val="Normal"/>
+        <w:shd w:fill="DDDDDD" w:val="clear"/>
+        <w:rPr/>
+      </w:pPr>
+      <w:r>
+        <w:rPr/>
+        <w:t>{</w:t>
+      </w:r>
+    </w:p>
+    <w:p>
+      <w:pPr>
+        <w:pStyle w:val="Normal"/>
+        <w:shd w:fill="DDDDDD" w:val="clear"/>
+        <w:rPr/>
+      </w:pPr>
+      <w:r>
+        <w:rPr/>
+        <w:t xml:space="preserve">    </w:t>
+      </w:r>
+      <w:r>
+        <w:rPr/>
+        <w:t>disp_str("-----\"tinix_main\" begins-----\n");</w:t>
+      </w:r>
+    </w:p>
+    <w:p>
+      <w:pPr>
+        <w:pStyle w:val="Normal"/>
+        <w:shd w:fill="DDDDDD" w:val="clear"/>
+        <w:rPr/>
+      </w:pPr>
+      <w:r>
+        <w:rPr/>
+      </w:r>
+    </w:p>
+    <w:p>
+      <w:pPr>
+        <w:pStyle w:val="Normal"/>
+        <w:shd w:fill="DDDDDD" w:val="clear"/>
+        <w:rPr/>
+      </w:pPr>
+      <w:r>
+        <w:rPr/>
+        <w:t xml:space="preserve">    </w:t>
+      </w:r>
+      <w:r>
+        <w:rPr/>
+        <w:t>while(1){}</w:t>
+      </w:r>
+    </w:p>
+    <w:p>
+      <w:pPr>
+        <w:pStyle w:val="Normal"/>
+        <w:shd w:fill="DDDDDD" w:val="clear"/>
+        <w:rPr/>
+      </w:pPr>
+      <w:r>
+        <w:rPr/>
+        <w:t>}</w:t>
       </w:r>
     </w:p>
     <w:p>
@@ -57014,341 +58463,200 @@
       </w:r>
       <w:r>
         <w:rPr/>
-        <w:t>接下来</w:t>
-      </w:r>
-      <w:r>
-        <w:rPr/>
-        <w:t>，我们在有一定程度感性认识上，做以下工作：时钟中断处理程序、进程调度模块和进程体。</w:t>
-      </w:r>
-    </w:p>
-    <w:p>
-      <w:pPr>
-        <w:pStyle w:val="Normal"/>
-        <w:shd w:fill="FFFFFF" w:val="clear"/>
-        <w:rPr/>
-      </w:pPr>
-      <w:r>
-        <w:rPr/>
-      </w:r>
-    </w:p>
-    <w:p>
-      <w:pPr>
-        <w:pStyle w:val="Normal"/>
-        <w:shd w:fill="FFFFFF" w:val="clear"/>
-        <w:rPr/>
-      </w:pPr>
-      <w:r>
-        <w:rPr/>
-      </w:r>
-    </w:p>
-    <w:p>
-      <w:pPr>
-        <w:pStyle w:val="Normal"/>
-        <w:shd w:fill="FFFFFF" w:val="clear"/>
-        <w:rPr/>
-      </w:pPr>
-      <w:r>
-        <w:rPr/>
-      </w:r>
-    </w:p>
-    <w:p>
-      <w:pPr>
-        <w:pStyle w:val="Normal"/>
-        <w:shd w:fill="FFFFFF" w:val="clear"/>
-        <w:rPr/>
-      </w:pPr>
-      <w:r>
-        <w:rPr/>
-      </w:r>
-    </w:p>
-    <w:p>
-      <w:pPr>
-        <w:pStyle w:val="Normal"/>
-        <w:shd w:fill="FFFFFF" w:val="clear"/>
-        <w:rPr/>
-      </w:pPr>
-      <w:r>
-        <w:rPr/>
-      </w:r>
-    </w:p>
-    <w:p>
-      <w:pPr>
-        <w:pStyle w:val="Normal"/>
-        <w:shd w:fill="FFFFFF" w:val="clear"/>
-        <w:rPr/>
-      </w:pPr>
-      <w:r>
-        <w:rPr/>
-      </w:r>
-    </w:p>
-    <w:p>
-      <w:pPr>
-        <w:pStyle w:val="Normal"/>
-        <w:shd w:fill="FFFFFF" w:val="clear"/>
-        <w:rPr/>
-      </w:pPr>
-      <w:r>
-        <w:rPr/>
-      </w:r>
-    </w:p>
-    <w:p>
-      <w:pPr>
-        <w:pStyle w:val="Normal"/>
-        <w:shd w:fill="FFFFFF" w:val="clear"/>
-        <w:rPr/>
-      </w:pPr>
-      <w:r>
-        <w:rPr/>
-      </w:r>
-    </w:p>
-    <w:p>
-      <w:pPr>
-        <w:pStyle w:val="Normal"/>
-        <w:shd w:fill="FFFFFF" w:val="clear"/>
-        <w:rPr/>
-      </w:pPr>
-      <w:r>
-        <w:rPr/>
-      </w:r>
-    </w:p>
-    <w:p>
-      <w:pPr>
-        <w:pStyle w:val="Normal"/>
-        <w:shd w:fill="FFFFFF" w:val="clear"/>
-        <w:rPr/>
-      </w:pPr>
-      <w:r>
-        <w:rPr/>
-      </w:r>
-    </w:p>
-    <w:p>
-      <w:pPr>
-        <w:pStyle w:val="Normal"/>
-        <w:shd w:fill="FFFFFF" w:val="clear"/>
-        <w:rPr/>
-      </w:pPr>
-      <w:r>
-        <w:rPr/>
-      </w:r>
-    </w:p>
-    <w:p>
-      <w:pPr>
-        <w:pStyle w:val="Normal"/>
-        <w:shd w:fill="FFFFFF" w:val="clear"/>
-        <w:rPr/>
-      </w:pPr>
-      <w:r>
-        <w:rPr/>
-      </w:r>
-    </w:p>
-    <w:p>
-      <w:pPr>
-        <w:pStyle w:val="Normal"/>
-        <w:shd w:fill="FFFFFF" w:val="clear"/>
-        <w:rPr/>
-      </w:pPr>
-      <w:r>
-        <w:rPr/>
-      </w:r>
-    </w:p>
-    <w:p>
-      <w:pPr>
-        <w:pStyle w:val="Normal"/>
-        <w:shd w:fill="FFFFFF" w:val="clear"/>
-        <w:rPr/>
-      </w:pPr>
-      <w:r>
-        <w:rPr/>
-      </w:r>
-    </w:p>
-    <w:p>
-      <w:pPr>
-        <w:pStyle w:val="Normal"/>
-        <w:shd w:fill="FFFFFF" w:val="clear"/>
-        <w:rPr/>
-      </w:pPr>
-      <w:r>
-        <w:rPr/>
-      </w:r>
-    </w:p>
-    <w:p>
-      <w:pPr>
-        <w:pStyle w:val="Normal"/>
-        <w:shd w:fill="FFFFFF" w:val="clear"/>
-        <w:rPr/>
-      </w:pPr>
-      <w:r>
-        <w:rPr/>
-      </w:r>
-    </w:p>
-    <w:p>
-      <w:pPr>
-        <w:pStyle w:val="Normal"/>
-        <w:shd w:fill="FFFFFF" w:val="clear"/>
-        <w:rPr/>
-      </w:pPr>
-      <w:r>
-        <w:rPr/>
-      </w:r>
-    </w:p>
-    <w:p>
-      <w:pPr>
-        <w:pStyle w:val="Normal"/>
-        <w:shd w:fill="FFFFFF" w:val="clear"/>
-        <w:rPr/>
-      </w:pPr>
-      <w:r>
-        <w:rPr/>
-      </w:r>
-    </w:p>
-    <w:p>
-      <w:pPr>
-        <w:pStyle w:val="Normal"/>
-        <w:shd w:fill="FFFFFF" w:val="clear"/>
-        <w:rPr/>
-      </w:pPr>
-      <w:r>
-        <w:rPr/>
-      </w:r>
-    </w:p>
-    <w:p>
-      <w:pPr>
-        <w:pStyle w:val="Normal"/>
-        <w:shd w:fill="FFFFFF" w:val="clear"/>
-        <w:rPr/>
-      </w:pPr>
-      <w:r>
-        <w:rPr/>
-      </w:r>
-    </w:p>
-    <w:p>
-      <w:pPr>
-        <w:pStyle w:val="Normal"/>
-        <w:shd w:fill="FFFFFF" w:val="clear"/>
-        <w:rPr/>
-      </w:pPr>
-      <w:r>
-        <w:rPr/>
-      </w:r>
-    </w:p>
-    <w:p>
-      <w:pPr>
-        <w:pStyle w:val="Normal"/>
-        <w:shd w:fill="FFFFFF" w:val="clear"/>
-        <w:rPr/>
-      </w:pPr>
-      <w:r>
-        <w:rPr/>
-      </w:r>
-    </w:p>
-    <w:p>
-      <w:pPr>
-        <w:pStyle w:val="Normal"/>
-        <w:shd w:fill="FFFFFF" w:val="clear"/>
-        <w:rPr/>
-      </w:pPr>
-      <w:r>
-        <w:rPr/>
-      </w:r>
-    </w:p>
-    <w:p>
-      <w:pPr>
-        <w:pStyle w:val="Normal"/>
-        <w:shd w:fill="FFFFFF" w:val="clear"/>
-        <w:rPr/>
-      </w:pPr>
-      <w:r>
-        <w:rPr/>
-      </w:r>
-    </w:p>
-    <w:p>
-      <w:pPr>
-        <w:pStyle w:val="Normal"/>
-        <w:shd w:fill="FFFFFF" w:val="clear"/>
-        <w:rPr/>
-      </w:pPr>
-      <w:r>
-        <w:rPr/>
-      </w:r>
-    </w:p>
-    <w:p>
-      <w:pPr>
-        <w:pStyle w:val="Normal"/>
-        <w:shd w:fill="FFFFFF" w:val="clear"/>
-        <w:rPr/>
-      </w:pPr>
-      <w:r>
-        <w:rPr/>
-      </w:r>
-    </w:p>
-    <w:p>
-      <w:pPr>
-        <w:pStyle w:val="Normal"/>
-        <w:shd w:fill="FFFFFF" w:val="clear"/>
-        <w:rPr/>
-      </w:pPr>
-      <w:r>
-        <w:rPr/>
-      </w:r>
-    </w:p>
-    <w:p>
-      <w:pPr>
-        <w:pStyle w:val="Normal"/>
-        <w:shd w:fill="FFFFFF" w:val="clear"/>
-        <w:rPr/>
-      </w:pPr>
-      <w:r>
-        <w:rPr/>
-      </w:r>
-    </w:p>
-    <w:p>
-      <w:pPr>
-        <w:pStyle w:val="Normal"/>
-        <w:shd w:fill="FFFFFF" w:val="clear"/>
-        <w:rPr/>
-      </w:pPr>
-      <w:r>
-        <w:rPr/>
-      </w:r>
-    </w:p>
-    <w:p>
-      <w:pPr>
-        <w:pStyle w:val="Normal"/>
-        <w:shd w:fill="FFFFFF" w:val="clear"/>
-        <w:rPr/>
-      </w:pPr>
-      <w:r>
-        <w:rPr/>
-      </w:r>
-    </w:p>
-    <w:p>
-      <w:pPr>
-        <w:pStyle w:val="Normal"/>
-        <w:shd w:fill="FFFFFF" w:val="clear"/>
-        <w:rPr/>
-      </w:pPr>
-      <w:r>
-        <w:rPr/>
-      </w:r>
-    </w:p>
-    <w:p>
-      <w:pPr>
-        <w:pStyle w:val="Normal"/>
-        <w:shd w:fill="FFFFFF" w:val="clear"/>
-        <w:rPr/>
-      </w:pPr>
-      <w:r>
-        <w:rPr/>
-      </w:r>
-    </w:p>
-    <w:p>
-      <w:pPr>
-        <w:pStyle w:val="Normal"/>
-        <w:shd w:fill="FFFFFF" w:val="clear"/>
-        <w:rPr/>
-      </w:pPr>
-      <w:r>
-        <w:rPr/>
+        <w:t>代码</w:t>
+      </w:r>
+      <w:r>
+        <w:rPr/>
+        <w:t>6-5</w:t>
+      </w:r>
+    </w:p>
+    <w:p>
+      <w:pPr>
+        <w:pStyle w:val="Normal"/>
+        <w:shd w:fill="DDDDDD" w:val="clear"/>
+        <w:rPr/>
+      </w:pPr>
+      <w:r>
+        <w:rPr/>
+        <w:t>csinit:     ; “</w:t>
+      </w:r>
+      <w:r>
+        <w:rPr/>
+        <w:t>这个跳转指令强制使用刚刚初始化的结构”——</w:t>
+      </w:r>
+      <w:r>
+        <w:rPr/>
+        <w:t>&lt;&lt;OS:D&amp;I 2nd&gt;&gt; P90.</w:t>
+      </w:r>
+    </w:p>
+    <w:p>
+      <w:pPr>
+        <w:pStyle w:val="Normal"/>
+        <w:shd w:fill="DDDDDD" w:val="clear"/>
+        <w:rPr/>
+      </w:pPr>
+      <w:r>
+        <w:rPr/>
+      </w:r>
+    </w:p>
+    <w:p>
+      <w:pPr>
+        <w:pStyle w:val="Normal"/>
+        <w:shd w:fill="DDDDDD" w:val="clear"/>
+        <w:rPr/>
+      </w:pPr>
+      <w:r>
+        <w:rPr/>
+        <w:t xml:space="preserve">    </w:t>
+      </w:r>
+      <w:r>
+        <w:rPr/>
+        <w:t>;jmp 0x40:0</w:t>
+      </w:r>
+    </w:p>
+    <w:p>
+      <w:pPr>
+        <w:pStyle w:val="Normal"/>
+        <w:shd w:fill="DDDDDD" w:val="clear"/>
+        <w:rPr/>
+      </w:pPr>
+      <w:r>
+        <w:rPr/>
+        <w:t xml:space="preserve">    </w:t>
+      </w:r>
+      <w:r>
+        <w:rPr/>
+        <w:t>;ud2</w:t>
+      </w:r>
+    </w:p>
+    <w:p>
+      <w:pPr>
+        <w:pStyle w:val="Normal"/>
+        <w:shd w:fill="DDDDDD" w:val="clear"/>
+        <w:rPr/>
+      </w:pPr>
+      <w:r>
+        <w:rPr/>
+      </w:r>
+    </w:p>
+    <w:p>
+      <w:pPr>
+        <w:pStyle w:val="Normal"/>
+        <w:shd w:fill="DDDDDD" w:val="clear"/>
+        <w:rPr/>
+      </w:pPr>
+      <w:r>
+        <w:rPr/>
+        <w:t xml:space="preserve">    </w:t>
+      </w:r>
+      <w:r>
+        <w:rPr/>
+        <w:t>;sti</w:t>
+      </w:r>
+    </w:p>
+    <w:p>
+      <w:pPr>
+        <w:pStyle w:val="Normal"/>
+        <w:shd w:fill="DDDDDD" w:val="clear"/>
+        <w:rPr/>
+      </w:pPr>
+      <w:r>
+        <w:rPr/>
+      </w:r>
+    </w:p>
+    <w:p>
+      <w:pPr>
+        <w:pStyle w:val="Normal"/>
+        <w:shd w:fill="DDDDDD" w:val="clear"/>
+        <w:rPr/>
+      </w:pPr>
+      <w:r>
+        <w:rPr/>
+        <w:t xml:space="preserve">    </w:t>
+      </w:r>
+      <w:r>
+        <w:rPr/>
+        <w:t>xor eax, eax</w:t>
+      </w:r>
+    </w:p>
+    <w:p>
+      <w:pPr>
+        <w:pStyle w:val="Normal"/>
+        <w:shd w:fill="DDDDDD" w:val="clear"/>
+        <w:rPr/>
+      </w:pPr>
+      <w:r>
+        <w:rPr/>
+        <w:t xml:space="preserve">    </w:t>
+      </w:r>
+      <w:r>
+        <w:rPr/>
+        <w:t>mov ax, SELECTOR_TSS</w:t>
+      </w:r>
+    </w:p>
+    <w:p>
+      <w:pPr>
+        <w:pStyle w:val="Normal"/>
+        <w:shd w:fill="DDDDDD" w:val="clear"/>
+        <w:rPr/>
+      </w:pPr>
+      <w:r>
+        <w:rPr/>
+        <w:t xml:space="preserve">    </w:t>
+      </w:r>
+      <w:r>
+        <w:rPr/>
+        <w:t>ltr ax</w:t>
+      </w:r>
+    </w:p>
+    <w:p>
+      <w:pPr>
+        <w:pStyle w:val="Normal"/>
+        <w:shd w:fill="DDDDDD" w:val="clear"/>
+        <w:rPr/>
+      </w:pPr>
+      <w:r>
+        <w:rPr/>
+      </w:r>
+    </w:p>
+    <w:p>
+      <w:pPr>
+        <w:pStyle w:val="Normal"/>
+        <w:shd w:fill="DDDDDD" w:val="clear"/>
+        <w:rPr/>
+      </w:pPr>
+      <w:r>
+        <w:rPr/>
+        <w:t xml:space="preserve">    </w:t>
+      </w:r>
+      <w:r>
+        <w:rPr/>
+        <w:t>jmp tinix_main</w:t>
+      </w:r>
+    </w:p>
+    <w:p>
+      <w:pPr>
+        <w:pStyle w:val="Normal"/>
+        <w:shd w:fill="DDDDDD" w:val="clear"/>
+        <w:rPr/>
+      </w:pPr>
+      <w:r>
+        <w:rPr/>
+      </w:r>
+    </w:p>
+    <w:p>
+      <w:pPr>
+        <w:pStyle w:val="Normal"/>
+        <w:shd w:fill="DDDDDD" w:val="clear"/>
+        <w:rPr/>
+      </w:pPr>
+      <w:r>
+        <w:rPr/>
+        <w:t xml:space="preserve">    </w:t>
+      </w:r>
+      <w:r>
+        <w:rPr/>
+        <w:t>;hlt</w:t>
       </w:r>
     </w:p>
     <w:p>

</xml_diff>

<commit_message>
Chapter 6.3.2.2 (2) init a proc table
Signed-off-by: wujian <wujian@smartisan.com>
</commit_message>
<xml_diff>
--- a/自己动手写操作系统笔记.docx
+++ b/自己动手写操作系统笔记.docx
@@ -10157,7 +10157,7 @@
     <w:tbl>
       <w:tblPr>
         <w:jc w:val="left"/>
-        <w:tblInd w:w="-11" w:type="dxa"/>
+        <w:tblInd w:w="-13" w:type="dxa"/>
         <w:tblBorders>
           <w:top w:val="single" w:sz="2" w:space="0" w:color="000001"/>
           <w:left w:val="single" w:sz="2" w:space="0" w:color="000001"/>
@@ -20215,7 +20215,7 @@
     <w:tbl>
       <w:tblPr>
         <w:jc w:val="left"/>
-        <w:tblInd w:w="4" w:type="dxa"/>
+        <w:tblInd w:w="2" w:type="dxa"/>
         <w:tblBorders>
           <w:top w:val="single" w:sz="2" w:space="0" w:color="000001"/>
           <w:left w:val="single" w:sz="2" w:space="0" w:color="000001"/>
@@ -36479,7 +36479,7 @@
     <w:tbl>
       <w:tblPr>
         <w:jc w:val="left"/>
-        <w:tblInd w:w="23" w:type="dxa"/>
+        <w:tblInd w:w="21" w:type="dxa"/>
         <w:tblBorders>
           <w:top w:val="single" w:sz="2" w:space="0" w:color="000001"/>
           <w:left w:val="single" w:sz="2" w:space="0" w:color="000001"/>
@@ -36490,7 +36490,7 @@
         </w:tblBorders>
         <w:tblCellMar>
           <w:top w:w="55" w:type="dxa"/>
-          <w:left w:w="12" w:type="dxa"/>
+          <w:left w:w="9" w:type="dxa"/>
           <w:bottom w:w="55" w:type="dxa"/>
           <w:right w:w="55" w:type="dxa"/>
         </w:tblCellMar>
@@ -36516,7 +36516,7 @@
             </w:tcBorders>
             <w:shd w:fill="FFFFFF" w:val="clear"/>
             <w:tcMar>
-              <w:left w:w="12" w:type="dxa"/>
+              <w:left w:w="9" w:type="dxa"/>
             </w:tcMar>
           </w:tcPr>
           <w:p>
@@ -36544,7 +36544,7 @@
             </w:tcBorders>
             <w:shd w:fill="FFFFFF" w:val="clear"/>
             <w:tcMar>
-              <w:left w:w="12" w:type="dxa"/>
+              <w:left w:w="9" w:type="dxa"/>
             </w:tcMar>
           </w:tcPr>
           <w:p>
@@ -36577,7 +36577,7 @@
             </w:tcBorders>
             <w:shd w:fill="FFFFFF" w:val="clear"/>
             <w:tcMar>
-              <w:left w:w="12" w:type="dxa"/>
+              <w:left w:w="9" w:type="dxa"/>
             </w:tcMar>
           </w:tcPr>
           <w:p>
@@ -36604,7 +36604,7 @@
             </w:tcBorders>
             <w:shd w:fill="FFFFFF" w:val="clear"/>
             <w:tcMar>
-              <w:left w:w="12" w:type="dxa"/>
+              <w:left w:w="9" w:type="dxa"/>
             </w:tcMar>
           </w:tcPr>
           <w:p>
@@ -36636,7 +36636,7 @@
             </w:tcBorders>
             <w:shd w:fill="FFFFFF" w:val="clear"/>
             <w:tcMar>
-              <w:left w:w="12" w:type="dxa"/>
+              <w:left w:w="9" w:type="dxa"/>
             </w:tcMar>
           </w:tcPr>
           <w:p>
@@ -36663,7 +36663,7 @@
             </w:tcBorders>
             <w:shd w:fill="FFFFFF" w:val="clear"/>
             <w:tcMar>
-              <w:left w:w="12" w:type="dxa"/>
+              <w:left w:w="9" w:type="dxa"/>
             </w:tcMar>
           </w:tcPr>
           <w:p>
@@ -36695,7 +36695,7 @@
             </w:tcBorders>
             <w:shd w:fill="FFFFFF" w:val="clear"/>
             <w:tcMar>
-              <w:left w:w="12" w:type="dxa"/>
+              <w:left w:w="9" w:type="dxa"/>
             </w:tcMar>
           </w:tcPr>
           <w:p>
@@ -36722,7 +36722,7 @@
             </w:tcBorders>
             <w:shd w:fill="FFFFFF" w:val="clear"/>
             <w:tcMar>
-              <w:left w:w="12" w:type="dxa"/>
+              <w:left w:w="9" w:type="dxa"/>
             </w:tcMar>
           </w:tcPr>
           <w:p>
@@ -36754,7 +36754,7 @@
             </w:tcBorders>
             <w:shd w:fill="FFFFFF" w:val="clear"/>
             <w:tcMar>
-              <w:left w:w="12" w:type="dxa"/>
+              <w:left w:w="9" w:type="dxa"/>
             </w:tcMar>
           </w:tcPr>
           <w:p>
@@ -36781,7 +36781,7 @@
             </w:tcBorders>
             <w:shd w:fill="FFFFFF" w:val="clear"/>
             <w:tcMar>
-              <w:left w:w="12" w:type="dxa"/>
+              <w:left w:w="9" w:type="dxa"/>
             </w:tcMar>
           </w:tcPr>
           <w:p>
@@ -36813,7 +36813,7 @@
             </w:tcBorders>
             <w:shd w:fill="FFFFFF" w:val="clear"/>
             <w:tcMar>
-              <w:left w:w="12" w:type="dxa"/>
+              <w:left w:w="9" w:type="dxa"/>
             </w:tcMar>
           </w:tcPr>
           <w:p>
@@ -36840,7 +36840,7 @@
             </w:tcBorders>
             <w:shd w:fill="FFFFFF" w:val="clear"/>
             <w:tcMar>
-              <w:left w:w="12" w:type="dxa"/>
+              <w:left w:w="9" w:type="dxa"/>
             </w:tcMar>
           </w:tcPr>
           <w:p>
@@ -36872,7 +36872,7 @@
             </w:tcBorders>
             <w:shd w:fill="FFFFFF" w:val="clear"/>
             <w:tcMar>
-              <w:left w:w="12" w:type="dxa"/>
+              <w:left w:w="9" w:type="dxa"/>
             </w:tcMar>
           </w:tcPr>
           <w:p>
@@ -36899,7 +36899,7 @@
             </w:tcBorders>
             <w:shd w:fill="FFFFFF" w:val="clear"/>
             <w:tcMar>
-              <w:left w:w="12" w:type="dxa"/>
+              <w:left w:w="9" w:type="dxa"/>
             </w:tcMar>
           </w:tcPr>
           <w:p>
@@ -57023,11 +57023,7 @@
       </w:r>
       <w:r>
         <w:rPr/>
-        <w:t>ring</w:t>
-      </w:r>
-      <w:r>
-        <w:rPr/>
-        <w:t>0</w:t>
+        <w:t>ring0</w:t>
       </w:r>
       <w:r>
         <w:rPr/>
@@ -57292,11 +57288,7 @@
       </w:r>
       <w:r>
         <w:rPr/>
-        <w:t>ring</w:t>
-      </w:r>
-      <w:r>
-        <w:rPr/>
-        <w:t>0</w:t>
+        <w:t>ring0</w:t>
       </w:r>
       <w:r>
         <w:rPr/>
@@ -57359,7 +57351,7 @@
       <w:r>
         <w:rPr/>
         <w:drawing>
-          <wp:anchor behindDoc="0" distT="0" distB="0" distL="0" distR="0" simplePos="0" locked="0" layoutInCell="1" allowOverlap="1" relativeHeight="61">
+          <wp:anchor behindDoc="0" distT="0" distB="0" distL="0" distR="0" simplePos="0" locked="0" layoutInCell="1" allowOverlap="1" relativeHeight="60">
             <wp:simplePos x="0" y="0"/>
             <wp:positionH relativeFrom="column">
               <wp:align>center</wp:align>
@@ -57898,7 +57890,7 @@
         <w:pStyle w:val="Normal"/>
         <w:shd w:fill="FFFFFF" w:val="clear"/>
         <w:rPr>
-          <w:rFonts w:ascii="Droid Sans Fallback" w:hAnsi="Droid Sans Fallback" w:cs="Droid Sans Fallback" w:eastAsia="Droid Sans Fallback"/>
+          <w:rFonts w:ascii="Droid Sans Fallback" w:hAnsi="Droid Sans Fallback" w:cs="Droid Sans Fallback"/>
         </w:rPr>
       </w:pPr>
       <w:r>
@@ -57910,7 +57902,7 @@
       </w:r>
       <w:r>
         <w:rPr>
-          <w:rFonts w:ascii="Droid Sans Fallback" w:hAnsi="Droid Sans Fallback" w:cs="Droid Sans Fallback" w:eastAsia="Droid Sans Fallback"/>
+          <w:rFonts w:ascii="Droid Sans Fallback" w:hAnsi="Droid Sans Fallback" w:cs="Droid Sans Fallback"/>
         </w:rPr>
         <w:t>进程表和</w:t>
       </w:r>
@@ -57922,7 +57914,7 @@
       </w:r>
       <w:r>
         <w:rPr>
-          <w:rFonts w:ascii="Droid Sans Fallback" w:hAnsi="Droid Sans Fallback" w:cs="Droid Sans Fallback" w:eastAsia="Droid Sans Fallback"/>
+          <w:rFonts w:ascii="Droid Sans Fallback" w:hAnsi="Droid Sans Fallback" w:cs="Droid Sans Fallback"/>
         </w:rPr>
         <w:t>。进程表内的</w:t>
       </w:r>
@@ -57934,7 +57926,7 @@
       </w:r>
       <w:r>
         <w:rPr>
-          <w:rFonts w:ascii="Droid Sans Fallback" w:hAnsi="Droid Sans Fallback" w:cs="Droid Sans Fallback" w:eastAsia="Droid Sans Fallback"/>
+          <w:rFonts w:ascii="Droid Sans Fallback" w:hAnsi="Droid Sans Fallback" w:cs="Droid Sans Fallback"/>
         </w:rPr>
         <w:t>对应</w:t>
       </w:r>
@@ -57946,7 +57938,7 @@
       </w:r>
       <w:r>
         <w:rPr>
-          <w:rFonts w:ascii="Droid Sans Fallback" w:hAnsi="Droid Sans Fallback" w:cs="Droid Sans Fallback" w:eastAsia="Droid Sans Fallback"/>
+          <w:rFonts w:ascii="Droid Sans Fallback" w:hAnsi="Droid Sans Fallback" w:cs="Droid Sans Fallback"/>
         </w:rPr>
         <w:t>中的一个描述符，而这个描述符所指向的内存空间就存在于进程表内。</w:t>
       </w:r>
@@ -57956,7 +57948,7 @@
         <w:pStyle w:val="Normal"/>
         <w:shd w:fill="FFFFFF" w:val="clear"/>
         <w:rPr>
-          <w:rFonts w:ascii="Droid Sans Fallback" w:hAnsi="Droid Sans Fallback" w:cs="Droid Sans Fallback" w:eastAsia="Droid Sans Fallback"/>
+          <w:rFonts w:ascii="Droid Sans Fallback" w:hAnsi="Droid Sans Fallback" w:cs="Droid Sans Fallback"/>
         </w:rPr>
       </w:pPr>
       <w:r>
@@ -57971,7 +57963,7 @@
       </w:r>
       <w:r>
         <w:rPr>
-          <w:rFonts w:ascii="Droid Sans Fallback" w:hAnsi="Droid Sans Fallback" w:cs="Droid Sans Fallback" w:eastAsia="Droid Sans Fallback"/>
+          <w:rFonts w:ascii="Droid Sans Fallback" w:hAnsi="Droid Sans Fallback" w:cs="Droid Sans Fallback"/>
         </w:rPr>
         <w:t>进程表和进程。进程表是进程的描述，进程运行过程中如果被中断，各个寄存器的值都会被保存进进程表中。但是，在我们的第一个进程开始之前，并不需要初始化太多内容，只需要知道进程的入口地址就足够了。另外，由于程序免不了用到堆栈，而堆栈是不受程序本身控制的，所以还需要先指定</w:t>
       </w:r>
@@ -57983,7 +57975,7 @@
       </w:r>
       <w:r>
         <w:rPr>
-          <w:rFonts w:ascii="Droid Sans Fallback" w:hAnsi="Droid Sans Fallback" w:cs="Droid Sans Fallback" w:eastAsia="Droid Sans Fallback"/>
+          <w:rFonts w:ascii="Droid Sans Fallback" w:hAnsi="Droid Sans Fallback" w:cs="Droid Sans Fallback"/>
         </w:rPr>
         <w:t>。</w:t>
       </w:r>
@@ -57993,7 +57985,7 @@
         <w:pStyle w:val="Normal"/>
         <w:shd w:fill="FFFFFF" w:val="clear"/>
         <w:rPr>
-          <w:rFonts w:ascii="Droid Sans Fallback" w:hAnsi="Droid Sans Fallback" w:cs="Droid Sans Fallback" w:eastAsia="Droid Sans Fallback"/>
+          <w:rFonts w:ascii="Droid Sans Fallback" w:hAnsi="Droid Sans Fallback" w:cs="Droid Sans Fallback"/>
         </w:rPr>
       </w:pPr>
       <w:r>
@@ -58005,7 +57997,7 @@
       </w:r>
       <w:r>
         <w:rPr>
-          <w:rFonts w:ascii="Droid Sans Fallback" w:hAnsi="Droid Sans Fallback" w:cs="Droid Sans Fallback" w:eastAsia="Droid Sans Fallback"/>
+          <w:rFonts w:ascii="Droid Sans Fallback" w:hAnsi="Droid Sans Fallback" w:cs="Droid Sans Fallback"/>
         </w:rPr>
         <w:t>和</w:t>
       </w:r>
@@ -58017,7 +58009,7 @@
       </w:r>
       <w:r>
         <w:rPr>
-          <w:rFonts w:ascii="Droid Sans Fallback" w:hAnsi="Droid Sans Fallback" w:cs="Droid Sans Fallback" w:eastAsia="Droid Sans Fallback"/>
+          <w:rFonts w:ascii="Droid Sans Fallback" w:hAnsi="Droid Sans Fallback" w:cs="Droid Sans Fallback"/>
         </w:rPr>
         <w:t>。</w:t>
       </w:r>
@@ -58029,7 +58021,7 @@
       </w:r>
       <w:r>
         <w:rPr>
-          <w:rFonts w:ascii="Droid Sans Fallback" w:hAnsi="Droid Sans Fallback" w:cs="Droid Sans Fallback" w:eastAsia="Droid Sans Fallback"/>
+          <w:rFonts w:ascii="Droid Sans Fallback" w:hAnsi="Droid Sans Fallback" w:cs="Droid Sans Fallback"/>
         </w:rPr>
         <w:t>中需要有一个描述符来对应</w:t>
       </w:r>
@@ -58041,7 +58033,7 @@
       </w:r>
       <w:r>
         <w:rPr>
-          <w:rFonts w:ascii="Droid Sans Fallback" w:hAnsi="Droid Sans Fallback" w:cs="Droid Sans Fallback" w:eastAsia="Droid Sans Fallback"/>
+          <w:rFonts w:ascii="Droid Sans Fallback" w:hAnsi="Droid Sans Fallback" w:cs="Droid Sans Fallback"/>
         </w:rPr>
         <w:t>，需要事先初始化这个描述符。</w:t>
       </w:r>
@@ -58061,54 +58053,1249 @@
           <w:bCs/>
         </w:rPr>
         <w:tab/>
+        <w:t>1.</w:t>
       </w:r>
       <w:r>
         <w:rPr>
           <w:b/>
           <w:bCs/>
         </w:rPr>
-        <w:t>1.</w:t>
-      </w:r>
-      <w:r>
+        <w:t>准备一个小的进程体</w:t>
+      </w:r>
+    </w:p>
+    <w:p>
+      <w:pPr>
+        <w:pStyle w:val="Normal"/>
+        <w:shd w:fill="FFFFFF" w:val="clear"/>
+        <w:rPr/>
+      </w:pPr>
+      <w:r>
+        <w:rPr/>
+        <w:tab/>
+      </w:r>
+      <w:r>
+        <w:rPr/>
+        <w:t>虽然你身上穿着经过无数道工序做出的华丽衣装，但是若想遮蔽风寒的话，一张兽皮其实已经足够了。同样，我们知道以后会有无所不能的进程，但此刻，并不需要，我们只需要一个极小的进程执行体，它只有不到</w:t>
+      </w:r>
+      <w:r>
+        <w:rPr/>
+        <w:t>10</w:t>
+      </w:r>
+      <w:r>
+        <w:rPr/>
+        <w:t>行：</w:t>
+      </w:r>
+    </w:p>
+    <w:p>
+      <w:pPr>
+        <w:pStyle w:val="Normal"/>
+        <w:shd w:fill="DDDDDD" w:val="clear"/>
+        <w:rPr/>
+      </w:pPr>
+      <w:r>
+        <w:rPr/>
+        <w:t>void TestA()</w:t>
+      </w:r>
+    </w:p>
+    <w:p>
+      <w:pPr>
+        <w:pStyle w:val="Normal"/>
+        <w:shd w:fill="DDDDDD" w:val="clear"/>
+        <w:rPr/>
+      </w:pPr>
+      <w:r>
+        <w:rPr/>
+        <w:t>{</w:t>
+      </w:r>
+    </w:p>
+    <w:p>
+      <w:pPr>
+        <w:pStyle w:val="Normal"/>
+        <w:shd w:fill="DDDDDD" w:val="clear"/>
+        <w:rPr/>
+      </w:pPr>
+      <w:r>
+        <w:rPr/>
+        <w:t xml:space="preserve">    </w:t>
+      </w:r>
+      <w:r>
+        <w:rPr/>
+        <w:t>int i = 0;</w:t>
+      </w:r>
+    </w:p>
+    <w:p>
+      <w:pPr>
+        <w:pStyle w:val="Normal"/>
+        <w:shd w:fill="DDDDDD" w:val="clear"/>
+        <w:rPr/>
+      </w:pPr>
+      <w:r>
+        <w:rPr/>
+        <w:t xml:space="preserve">    </w:t>
+      </w:r>
+      <w:r>
+        <w:rPr/>
+        <w:t>while(1){</w:t>
+      </w:r>
+    </w:p>
+    <w:p>
+      <w:pPr>
+        <w:pStyle w:val="Normal"/>
+        <w:shd w:fill="DDDDDD" w:val="clear"/>
+        <w:rPr/>
+      </w:pPr>
+      <w:r>
+        <w:rPr/>
+        <w:t xml:space="preserve">        </w:t>
+      </w:r>
+      <w:r>
+        <w:rPr/>
+        <w:t>disp_str("A");</w:t>
+      </w:r>
+    </w:p>
+    <w:p>
+      <w:pPr>
+        <w:pStyle w:val="Normal"/>
+        <w:shd w:fill="DDDDDD" w:val="clear"/>
+        <w:rPr/>
+      </w:pPr>
+      <w:r>
+        <w:rPr/>
+        <w:t xml:space="preserve">        </w:t>
+      </w:r>
+      <w:r>
+        <w:rPr/>
+        <w:t>disp_int(i++);</w:t>
+      </w:r>
+    </w:p>
+    <w:p>
+      <w:pPr>
+        <w:pStyle w:val="Normal"/>
+        <w:shd w:fill="DDDDDD" w:val="clear"/>
+        <w:rPr/>
+      </w:pPr>
+      <w:r>
+        <w:rPr/>
+        <w:t xml:space="preserve">        </w:t>
+      </w:r>
+      <w:r>
+        <w:rPr/>
+        <w:t>disp_str(".");</w:t>
+      </w:r>
+    </w:p>
+    <w:p>
+      <w:pPr>
+        <w:pStyle w:val="Normal"/>
+        <w:shd w:fill="DDDDDD" w:val="clear"/>
+        <w:rPr/>
+      </w:pPr>
+      <w:r>
+        <w:rPr/>
+        <w:t xml:space="preserve">        </w:t>
+      </w:r>
+      <w:r>
+        <w:rPr/>
+        <w:t>delay(1);</w:t>
+      </w:r>
+    </w:p>
+    <w:p>
+      <w:pPr>
+        <w:pStyle w:val="Normal"/>
+        <w:shd w:fill="DDDDDD" w:val="clear"/>
+        <w:rPr/>
+      </w:pPr>
+      <w:r>
+        <w:rPr/>
+        <w:t xml:space="preserve">    </w:t>
+      </w:r>
+      <w:r>
+        <w:rPr/>
+        <w:t>}</w:t>
+      </w:r>
+    </w:p>
+    <w:p>
+      <w:pPr>
+        <w:pStyle w:val="Normal"/>
+        <w:shd w:fill="DDDDDD" w:val="clear"/>
+        <w:rPr/>
+      </w:pPr>
+      <w:r>
+        <w:rPr/>
+        <w:t>}</w:t>
+      </w:r>
+    </w:p>
+    <w:p>
+      <w:pPr>
+        <w:pStyle w:val="Normal"/>
+        <w:shd w:fill="FFFFFF" w:val="clear"/>
+        <w:rPr/>
+      </w:pPr>
+      <w:r>
+        <w:rPr/>
+        <w:tab/>
+      </w:r>
+      <w:r>
+        <w:rPr/>
+        <w:t>看到这个“进程”，你会说，这是个函数。是的，不但是个函数，而且是个及其简单的函数，但已经可以满足它作为一个进程执行体的功能。在它执行时会不停地循环，每循环一次就打印一个字符和一个数字，并且稍停片刻。</w:t>
+      </w:r>
+    </w:p>
+    <w:p>
+      <w:pPr>
+        <w:pStyle w:val="Normal"/>
+        <w:shd w:fill="FFFFFF" w:val="clear"/>
+        <w:rPr/>
+      </w:pPr>
+      <w:r>
+        <w:rPr/>
+        <w:tab/>
+      </w:r>
+      <w:r>
+        <w:rPr/>
+        <w:t>我们希望进程开始运行时能看到屏幕上打印出源源不断的</w:t>
+      </w:r>
+      <w:r>
+        <w:rPr/>
+        <w:t>A——</w:t>
+      </w:r>
+      <w:r>
+        <w:rPr/>
+        <w:t>那无疑将是激动人心的时刻。</w:t>
+      </w:r>
+    </w:p>
+    <w:p>
+      <w:pPr>
+        <w:pStyle w:val="Normal"/>
+        <w:shd w:fill="FFFFFF" w:val="clear"/>
+        <w:rPr/>
+      </w:pPr>
+      <w:r>
+        <w:rPr/>
+        <w:tab/>
+      </w:r>
+      <w:r>
+        <w:rPr/>
+        <w:t>注意，这段代码被放置在</w:t>
+      </w:r>
+      <w:r>
+        <w:rPr/>
+        <w:t>mian.c</w:t>
+      </w:r>
+      <w:r>
+        <w:rPr/>
+        <w:t>这个文件中。我们上文提到过，这是个新建立的文件，在第</w:t>
+      </w:r>
+      <w:r>
+        <w:rPr/>
+        <w:t>5</w:t>
+      </w:r>
+      <w:r>
+        <w:rPr/>
+        <w:t>章的最后，我们调用指令</w:t>
+      </w:r>
+      <w:r>
+        <w:rPr/>
+        <w:t>sti</w:t>
+      </w:r>
+      <w:r>
+        <w:rPr/>
+        <w:t>打开中断之后就用</w:t>
+      </w:r>
+      <w:r>
+        <w:rPr/>
+        <w:t>hlt</w:t>
+      </w:r>
+      <w:r>
+        <w:rPr/>
+        <w:t>指令让程序停止以等待中断的发生。显然，在本章中，我们将最终让进程运行起来，而不能仅仅停在那里，所以程序需要继续进行下去。我们将</w:t>
+      </w:r>
+      <w:r>
+        <w:rPr/>
+        <w:t>hlt</w:t>
+      </w:r>
+      <w:r>
+        <w:rPr/>
+        <w:t>注释掉，并让程序跳转到</w:t>
+      </w:r>
+      <w:r>
+        <w:rPr/>
+        <w:t>tinix_main()</w:t>
+      </w:r>
+      <w:r>
+        <w:rPr/>
+        <w:t>这个函数中，见代码</w:t>
+      </w:r>
+      <w:r>
+        <w:rPr/>
+        <w:t>6-5</w:t>
+      </w:r>
+      <w:r>
+        <w:rPr/>
+        <w:t>，这个函数放在</w:t>
+      </w:r>
+      <w:r>
+        <w:rPr/>
+        <w:t>main.c</w:t>
+      </w:r>
+      <w:r>
+        <w:rPr/>
+        <w:t>中，目前除了显示一行字符之外并不完成其他工作。不过，由于在完成进程的编写之前，要让程序停在这里，所以我们用一个死循环作为它的结束。</w:t>
+      </w:r>
+    </w:p>
+    <w:p>
+      <w:pPr>
+        <w:pStyle w:val="Normal"/>
+        <w:shd w:fill="FFFFFF" w:val="clear"/>
+        <w:rPr/>
+      </w:pPr>
+      <w:r>
+        <w:rPr/>
+        <w:tab/>
+      </w:r>
+      <w:r>
+        <w:rPr/>
+        <w:t>代码</w:t>
+      </w:r>
+      <w:r>
+        <w:rPr/>
+        <w:t>6-4</w:t>
+      </w:r>
+    </w:p>
+    <w:p>
+      <w:pPr>
+        <w:pStyle w:val="Normal"/>
+        <w:shd w:fill="DDDDDD" w:val="clear"/>
+        <w:rPr/>
+      </w:pPr>
+      <w:r>
+        <w:rPr/>
+        <w:t>PUBLIC int tinix_main()</w:t>
+      </w:r>
+    </w:p>
+    <w:p>
+      <w:pPr>
+        <w:pStyle w:val="Normal"/>
+        <w:shd w:fill="DDDDDD" w:val="clear"/>
+        <w:rPr/>
+      </w:pPr>
+      <w:r>
+        <w:rPr/>
+        <w:t>{</w:t>
+      </w:r>
+    </w:p>
+    <w:p>
+      <w:pPr>
+        <w:pStyle w:val="Normal"/>
+        <w:shd w:fill="DDDDDD" w:val="clear"/>
+        <w:rPr/>
+      </w:pPr>
+      <w:r>
+        <w:rPr/>
+        <w:t xml:space="preserve">    </w:t>
+      </w:r>
+      <w:r>
+        <w:rPr/>
+        <w:t>disp_str("-----\"tinix_main\" begins-----\n");</w:t>
+      </w:r>
+    </w:p>
+    <w:p>
+      <w:pPr>
+        <w:pStyle w:val="Normal"/>
+        <w:shd w:fill="DDDDDD" w:val="clear"/>
+        <w:rPr/>
+      </w:pPr>
+      <w:r>
+        <w:rPr/>
+      </w:r>
+    </w:p>
+    <w:p>
+      <w:pPr>
+        <w:pStyle w:val="Normal"/>
+        <w:shd w:fill="DDDDDD" w:val="clear"/>
+        <w:rPr/>
+      </w:pPr>
+      <w:r>
+        <w:rPr/>
+        <w:t xml:space="preserve">    </w:t>
+      </w:r>
+      <w:r>
+        <w:rPr/>
+        <w:t>while(1){}</w:t>
+      </w:r>
+    </w:p>
+    <w:p>
+      <w:pPr>
+        <w:pStyle w:val="Normal"/>
+        <w:shd w:fill="DDDDDD" w:val="clear"/>
+        <w:rPr/>
+      </w:pPr>
+      <w:r>
+        <w:rPr/>
+        <w:t>}</w:t>
+      </w:r>
+    </w:p>
+    <w:p>
+      <w:pPr>
+        <w:pStyle w:val="Normal"/>
+        <w:shd w:fill="FFFFFF" w:val="clear"/>
+        <w:rPr/>
+      </w:pPr>
+      <w:r>
+        <w:rPr/>
+        <w:tab/>
+      </w:r>
+      <w:r>
+        <w:rPr/>
+        <w:t>代码</w:t>
+      </w:r>
+      <w:r>
+        <w:rPr/>
+        <w:t>6-5</w:t>
+      </w:r>
+    </w:p>
+    <w:p>
+      <w:pPr>
+        <w:pStyle w:val="Normal"/>
+        <w:shd w:fill="DDDDDD" w:val="clear"/>
+        <w:rPr/>
+      </w:pPr>
+      <w:r>
+        <w:rPr/>
+        <w:t>csinit:     ; “</w:t>
+      </w:r>
+      <w:r>
+        <w:rPr/>
+        <w:t>这个跳转指令强制使用刚刚初始化的结构”——</w:t>
+      </w:r>
+      <w:r>
+        <w:rPr/>
+        <w:t>&lt;&lt;OS:D&amp;I 2nd&gt;&gt; P90.</w:t>
+      </w:r>
+    </w:p>
+    <w:p>
+      <w:pPr>
+        <w:pStyle w:val="Normal"/>
+        <w:shd w:fill="DDDDDD" w:val="clear"/>
+        <w:rPr/>
+      </w:pPr>
+      <w:r>
+        <w:rPr/>
+      </w:r>
+    </w:p>
+    <w:p>
+      <w:pPr>
+        <w:pStyle w:val="Normal"/>
+        <w:shd w:fill="DDDDDD" w:val="clear"/>
+        <w:rPr/>
+      </w:pPr>
+      <w:r>
+        <w:rPr/>
+        <w:t xml:space="preserve">    </w:t>
+      </w:r>
+      <w:r>
+        <w:rPr/>
+        <w:t>;jmp 0x40:0</w:t>
+      </w:r>
+    </w:p>
+    <w:p>
+      <w:pPr>
+        <w:pStyle w:val="Normal"/>
+        <w:shd w:fill="DDDDDD" w:val="clear"/>
+        <w:rPr/>
+      </w:pPr>
+      <w:r>
+        <w:rPr/>
+        <w:t xml:space="preserve">    </w:t>
+      </w:r>
+      <w:r>
+        <w:rPr/>
+        <w:t>;ud2</w:t>
+      </w:r>
+    </w:p>
+    <w:p>
+      <w:pPr>
+        <w:pStyle w:val="Normal"/>
+        <w:shd w:fill="DDDDDD" w:val="clear"/>
+        <w:rPr/>
+      </w:pPr>
+      <w:r>
+        <w:rPr/>
+      </w:r>
+    </w:p>
+    <w:p>
+      <w:pPr>
+        <w:pStyle w:val="Normal"/>
+        <w:shd w:fill="DDDDDD" w:val="clear"/>
+        <w:rPr/>
+      </w:pPr>
+      <w:r>
+        <w:rPr/>
+        <w:t xml:space="preserve">    </w:t>
+      </w:r>
+      <w:r>
+        <w:rPr/>
+        <w:t>;sti</w:t>
+      </w:r>
+    </w:p>
+    <w:p>
+      <w:pPr>
+        <w:pStyle w:val="Normal"/>
+        <w:shd w:fill="DDDDDD" w:val="clear"/>
+        <w:rPr/>
+      </w:pPr>
+      <w:r>
+        <w:rPr/>
+      </w:r>
+    </w:p>
+    <w:p>
+      <w:pPr>
+        <w:pStyle w:val="Normal"/>
+        <w:shd w:fill="DDDDDD" w:val="clear"/>
+        <w:rPr/>
+      </w:pPr>
+      <w:r>
+        <w:rPr/>
+        <w:t xml:space="preserve">    </w:t>
+      </w:r>
+      <w:r>
+        <w:rPr/>
+        <w:t>xor eax, eax</w:t>
+      </w:r>
+    </w:p>
+    <w:p>
+      <w:pPr>
+        <w:pStyle w:val="Normal"/>
+        <w:shd w:fill="DDDDDD" w:val="clear"/>
+        <w:rPr/>
+      </w:pPr>
+      <w:r>
+        <w:rPr/>
+        <w:t xml:space="preserve">    </w:t>
+      </w:r>
+      <w:r>
+        <w:rPr/>
+        <w:t>mov ax, SELECTOR_TSS</w:t>
+      </w:r>
+    </w:p>
+    <w:p>
+      <w:pPr>
+        <w:pStyle w:val="Normal"/>
+        <w:shd w:fill="DDDDDD" w:val="clear"/>
+        <w:rPr/>
+      </w:pPr>
+      <w:r>
+        <w:rPr/>
+        <w:t xml:space="preserve">    </w:t>
+      </w:r>
+      <w:r>
+        <w:rPr/>
+        <w:t>ltr ax</w:t>
+      </w:r>
+    </w:p>
+    <w:p>
+      <w:pPr>
+        <w:pStyle w:val="Normal"/>
+        <w:shd w:fill="DDDDDD" w:val="clear"/>
+        <w:rPr/>
+      </w:pPr>
+      <w:r>
+        <w:rPr/>
+      </w:r>
+    </w:p>
+    <w:p>
+      <w:pPr>
+        <w:pStyle w:val="Normal"/>
+        <w:shd w:fill="DDDDDD" w:val="clear"/>
+        <w:rPr/>
+      </w:pPr>
+      <w:r>
+        <w:rPr/>
+        <w:t xml:space="preserve">    </w:t>
+      </w:r>
+      <w:r>
+        <w:rPr/>
+        <w:t>jmp tinix_main</w:t>
+      </w:r>
+    </w:p>
+    <w:p>
+      <w:pPr>
+        <w:pStyle w:val="Normal"/>
+        <w:shd w:fill="DDDDDD" w:val="clear"/>
+        <w:rPr/>
+      </w:pPr>
+      <w:r>
+        <w:rPr/>
+      </w:r>
+    </w:p>
+    <w:p>
+      <w:pPr>
+        <w:pStyle w:val="Normal"/>
+        <w:shd w:fill="DDDDDD" w:val="clear"/>
+        <w:rPr/>
+      </w:pPr>
+      <w:r>
+        <w:rPr/>
+        <w:t xml:space="preserve">    </w:t>
+      </w:r>
+      <w:r>
+        <w:rPr/>
+        <w:t>;hlt</w:t>
+      </w:r>
+    </w:p>
+    <w:p>
+      <w:pPr>
+        <w:pStyle w:val="Normal"/>
+        <w:shd w:fill="FFFFFF" w:val="clear"/>
+        <w:rPr/>
+      </w:pPr>
+      <w:r>
+        <w:rPr/>
+      </w:r>
+    </w:p>
+    <w:p>
+      <w:pPr>
+        <w:pStyle w:val="Normal"/>
+        <w:shd w:fill="FFFFFF" w:val="clear"/>
         <w:rPr>
           <w:b/>
           <w:bCs/>
         </w:rPr>
-        <w:t>准备一个小的进程体</w:t>
-      </w:r>
-    </w:p>
-    <w:p>
-      <w:pPr>
-        <w:pStyle w:val="Normal"/>
-        <w:shd w:fill="FFFFFF" w:val="clear"/>
-        <w:rPr/>
-      </w:pPr>
-      <w:r>
-        <w:rPr/>
+      </w:pPr>
+      <w:r>
+        <w:rPr>
+          <w:b/>
+          <w:bCs/>
+        </w:rPr>
         <w:tab/>
-      </w:r>
-      <w:r>
-        <w:rPr/>
-        <w:t>虽然你身上穿着经过无数道工序做出的华丽衣装，但是若想遮蔽风寒的话，一张兽皮其实已经足够了。同样，我们知道以后会有无所不能的进程，但此刻，并不需要，我们只需要一个极小的进程执行体，它只有不到</w:t>
-      </w:r>
-      <w:r>
-        <w:rPr/>
-        <w:t>10</w:t>
-      </w:r>
-      <w:r>
-        <w:rPr/>
-        <w:t>行：</w:t>
-      </w:r>
-    </w:p>
-    <w:p>
-      <w:pPr>
-        <w:pStyle w:val="Normal"/>
-        <w:shd w:fill="DDDDDD" w:val="clear"/>
-        <w:rPr/>
-      </w:pPr>
-      <w:r>
-        <w:rPr/>
-        <w:t>void TestA()</w:t>
+        <w:t>2.</w:t>
+      </w:r>
+      <w:r>
+        <w:rPr>
+          <w:b/>
+          <w:bCs/>
+        </w:rPr>
+        <w:t>初始化进程表</w:t>
+      </w:r>
+    </w:p>
+    <w:p>
+      <w:pPr>
+        <w:pStyle w:val="Normal"/>
+        <w:shd w:fill="FFFFFF" w:val="clear"/>
+        <w:rPr/>
+      </w:pPr>
+      <w:r>
+        <w:rPr/>
+        <w:tab/>
+      </w:r>
+      <w:r>
+        <w:rPr/>
+        <w:t>代码结构体的定义见</w:t>
+      </w:r>
+      <w:r>
+        <w:rPr/>
+        <w:t>6-8</w:t>
+      </w:r>
+      <w:r>
+        <w:rPr/>
+        <w:t>，结构体</w:t>
+      </w:r>
+      <w:r>
+        <w:rPr/>
+        <w:t>STACK_FRAME</w:t>
+      </w:r>
+      <w:r>
+        <w:rPr/>
+        <w:t>的定义见</w:t>
+      </w:r>
+      <w:r>
+        <w:rPr/>
+        <w:t>6-7</w:t>
+      </w:r>
+      <w:r>
+        <w:rPr/>
+        <w:t>。</w:t>
+      </w:r>
+    </w:p>
+    <w:p>
+      <w:pPr>
+        <w:pStyle w:val="Normal"/>
+        <w:shd w:fill="FFFFFF" w:val="clear"/>
+        <w:rPr/>
+      </w:pPr>
+      <w:r>
+        <w:rPr/>
+        <w:tab/>
+      </w:r>
+      <w:r>
+        <w:rPr/>
+        <w:t>代码</w:t>
+      </w:r>
+      <w:r>
+        <w:rPr/>
+        <w:t>6-7</w:t>
+      </w:r>
+    </w:p>
+    <w:p>
+      <w:pPr>
+        <w:pStyle w:val="Normal"/>
+        <w:shd w:fill="DDDDDD" w:val="clear"/>
+        <w:rPr/>
+      </w:pPr>
+      <w:r>
+        <w:rPr/>
+        <w:t>typedef struct s_stackframe {   /* proc_ptr points here             ↑ Low           */</w:t>
+      </w:r>
+    </w:p>
+    <w:p>
+      <w:pPr>
+        <w:pStyle w:val="Normal"/>
+        <w:shd w:fill="DDDDDD" w:val="clear"/>
+        <w:rPr/>
+      </w:pPr>
+      <w:r>
+        <w:rPr/>
+        <w:t xml:space="preserve">    </w:t>
+      </w:r>
+      <w:r>
+        <w:rPr/>
+        <w:t>t_32    gs;     /* ┓                        │           */</w:t>
+      </w:r>
+    </w:p>
+    <w:p>
+      <w:pPr>
+        <w:pStyle w:val="Normal"/>
+        <w:shd w:fill="DDDDDD" w:val="clear"/>
+        <w:rPr/>
+      </w:pPr>
+      <w:r>
+        <w:rPr/>
+        <w:t xml:space="preserve">    </w:t>
+      </w:r>
+      <w:r>
+        <w:rPr/>
+        <w:t>t_32    fs;     /* ┃                        │           */</w:t>
+      </w:r>
+    </w:p>
+    <w:p>
+      <w:pPr>
+        <w:pStyle w:val="Normal"/>
+        <w:shd w:fill="DDDDDD" w:val="clear"/>
+        <w:rPr/>
+      </w:pPr>
+      <w:r>
+        <w:rPr/>
+        <w:t xml:space="preserve">    </w:t>
+      </w:r>
+      <w:r>
+        <w:rPr/>
+        <w:t>t_32    es;     /* ┃                        │           */</w:t>
+      </w:r>
+    </w:p>
+    <w:p>
+      <w:pPr>
+        <w:pStyle w:val="Normal"/>
+        <w:shd w:fill="DDDDDD" w:val="clear"/>
+        <w:rPr/>
+      </w:pPr>
+      <w:r>
+        <w:rPr/>
+        <w:t xml:space="preserve">    </w:t>
+      </w:r>
+      <w:r>
+        <w:rPr/>
+        <w:t>t_32    ds;     /* ┃                        │           */</w:t>
+      </w:r>
+    </w:p>
+    <w:p>
+      <w:pPr>
+        <w:pStyle w:val="Normal"/>
+        <w:shd w:fill="DDDDDD" w:val="clear"/>
+        <w:rPr/>
+      </w:pPr>
+      <w:r>
+        <w:rPr/>
+        <w:t xml:space="preserve">    </w:t>
+      </w:r>
+      <w:r>
+        <w:rPr/>
+        <w:t>t_32    edi;        /* ┃                        │           */</w:t>
+      </w:r>
+    </w:p>
+    <w:p>
+      <w:pPr>
+        <w:pStyle w:val="Normal"/>
+        <w:shd w:fill="DDDDDD" w:val="clear"/>
+        <w:rPr/>
+      </w:pPr>
+      <w:r>
+        <w:rPr/>
+        <w:t xml:space="preserve">    </w:t>
+      </w:r>
+      <w:r>
+        <w:rPr/>
+        <w:t>t_32    esi;        /* ┣ pushed by save()               │           */</w:t>
+      </w:r>
+    </w:p>
+    <w:p>
+      <w:pPr>
+        <w:pStyle w:val="Normal"/>
+        <w:shd w:fill="DDDDDD" w:val="clear"/>
+        <w:rPr/>
+      </w:pPr>
+      <w:r>
+        <w:rPr/>
+        <w:t xml:space="preserve">    </w:t>
+      </w:r>
+      <w:r>
+        <w:rPr/>
+        <w:t>t_32    ebp;        /* ┃                        │           */</w:t>
+      </w:r>
+    </w:p>
+    <w:p>
+      <w:pPr>
+        <w:pStyle w:val="Normal"/>
+        <w:shd w:fill="DDDDDD" w:val="clear"/>
+        <w:rPr/>
+      </w:pPr>
+      <w:r>
+        <w:rPr/>
+        <w:t xml:space="preserve">    </w:t>
+      </w:r>
+      <w:r>
+        <w:rPr/>
+        <w:t>t_32    kernel_esp; /* &lt;- 'popad' will ignore it            │           */</w:t>
+      </w:r>
+    </w:p>
+    <w:p>
+      <w:pPr>
+        <w:pStyle w:val="Normal"/>
+        <w:shd w:fill="DDDDDD" w:val="clear"/>
+        <w:rPr/>
+      </w:pPr>
+      <w:r>
+        <w:rPr/>
+        <w:t xml:space="preserve">    </w:t>
+      </w:r>
+      <w:r>
+        <w:rPr/>
+        <w:t>t_32    ebx;        /* ┃                        ↑</w:t>
+      </w:r>
+      <w:r>
+        <w:rPr/>
+        <w:t>栈从高地址往低地址增长</w:t>
+      </w:r>
+      <w:r>
+        <w:rPr/>
+        <w:t>*/</w:t>
+      </w:r>
+    </w:p>
+    <w:p>
+      <w:pPr>
+        <w:pStyle w:val="Normal"/>
+        <w:shd w:fill="DDDDDD" w:val="clear"/>
+        <w:rPr/>
+      </w:pPr>
+      <w:r>
+        <w:rPr/>
+        <w:t xml:space="preserve">    </w:t>
+      </w:r>
+      <w:r>
+        <w:rPr/>
+        <w:t>t_32    edx;        /* ┃                        │           */</w:t>
+      </w:r>
+    </w:p>
+    <w:p>
+      <w:pPr>
+        <w:pStyle w:val="Normal"/>
+        <w:shd w:fill="DDDDDD" w:val="clear"/>
+        <w:rPr/>
+      </w:pPr>
+      <w:r>
+        <w:rPr/>
+        <w:t xml:space="preserve">    </w:t>
+      </w:r>
+      <w:r>
+        <w:rPr/>
+        <w:t>t_32    ecx;        /* ┃                        │           */</w:t>
+      </w:r>
+    </w:p>
+    <w:p>
+      <w:pPr>
+        <w:pStyle w:val="Normal"/>
+        <w:shd w:fill="DDDDDD" w:val="clear"/>
+        <w:rPr/>
+      </w:pPr>
+      <w:r>
+        <w:rPr/>
+        <w:t xml:space="preserve">    </w:t>
+      </w:r>
+      <w:r>
+        <w:rPr/>
+        <w:t>t_32    eax;        /* ┛                        │           */</w:t>
+      </w:r>
+    </w:p>
+    <w:p>
+      <w:pPr>
+        <w:pStyle w:val="Normal"/>
+        <w:shd w:fill="DDDDDD" w:val="clear"/>
+        <w:rPr/>
+      </w:pPr>
+      <w:r>
+        <w:rPr/>
+        <w:t xml:space="preserve">    </w:t>
+      </w:r>
+      <w:r>
+        <w:rPr/>
+        <w:t>t_32    retaddr;    /* return address for assembly code save()  │           */</w:t>
+      </w:r>
+    </w:p>
+    <w:p>
+      <w:pPr>
+        <w:pStyle w:val="Normal"/>
+        <w:shd w:fill="DDDDDD" w:val="clear"/>
+        <w:rPr/>
+      </w:pPr>
+      <w:r>
+        <w:rPr/>
+        <w:t xml:space="preserve">    </w:t>
+      </w:r>
+      <w:r>
+        <w:rPr/>
+        <w:t>t_32    eip;        /*  ┓                       │           */</w:t>
+      </w:r>
+    </w:p>
+    <w:p>
+      <w:pPr>
+        <w:pStyle w:val="Normal"/>
+        <w:shd w:fill="DDDDDD" w:val="clear"/>
+        <w:rPr/>
+      </w:pPr>
+      <w:r>
+        <w:rPr/>
+        <w:t xml:space="preserve">    </w:t>
+      </w:r>
+      <w:r>
+        <w:rPr/>
+        <w:t>t_32    cs;     /*  ┃                       │           */</w:t>
+      </w:r>
+    </w:p>
+    <w:p>
+      <w:pPr>
+        <w:pStyle w:val="Normal"/>
+        <w:shd w:fill="DDDDDD" w:val="clear"/>
+        <w:rPr/>
+      </w:pPr>
+      <w:r>
+        <w:rPr/>
+        <w:t xml:space="preserve">    </w:t>
+      </w:r>
+      <w:r>
+        <w:rPr/>
+        <w:t>t_32    eflags;     /*  ┣ these are pushed by CPU during interrupt  │           */</w:t>
+      </w:r>
+    </w:p>
+    <w:p>
+      <w:pPr>
+        <w:pStyle w:val="Normal"/>
+        <w:shd w:fill="DDDDDD" w:val="clear"/>
+        <w:rPr/>
+      </w:pPr>
+      <w:r>
+        <w:rPr/>
+        <w:t xml:space="preserve">    </w:t>
+      </w:r>
+      <w:r>
+        <w:rPr/>
+        <w:t>t_32    esp;        /*  ┃                       │           */</w:t>
+      </w:r>
+    </w:p>
+    <w:p>
+      <w:pPr>
+        <w:pStyle w:val="Normal"/>
+        <w:shd w:fill="DDDDDD" w:val="clear"/>
+        <w:rPr/>
+      </w:pPr>
+      <w:r>
+        <w:rPr/>
+        <w:t xml:space="preserve">    </w:t>
+      </w:r>
+      <w:r>
+        <w:rPr/>
+        <w:t>t_32    ss;     /*  ┛                       ┷High           */</w:t>
+      </w:r>
+    </w:p>
+    <w:p>
+      <w:pPr>
+        <w:pStyle w:val="Normal"/>
+        <w:shd w:fill="DDDDDD" w:val="clear"/>
+        <w:rPr/>
+      </w:pPr>
+      <w:r>
+        <w:rPr/>
+        <w:t>}STACK_FRAME;</w:t>
+      </w:r>
+    </w:p>
+    <w:p>
+      <w:pPr>
+        <w:pStyle w:val="Normal"/>
+        <w:shd w:fill="FFFFFF" w:val="clear"/>
+        <w:rPr/>
+      </w:pPr>
+      <w:r>
+        <w:rPr/>
+        <w:tab/>
+      </w:r>
+      <w:r>
+        <w:rPr/>
+        <w:t>代码</w:t>
+      </w:r>
+      <w:r>
+        <w:rPr/>
+        <w:t>6-8</w:t>
+      </w:r>
+    </w:p>
+    <w:p>
+      <w:pPr>
+        <w:pStyle w:val="Normal"/>
+        <w:shd w:fill="DDDDDD" w:val="clear"/>
+        <w:rPr/>
+      </w:pPr>
+      <w:r>
+        <w:rPr/>
+        <w:t>typedef struct s_proc {</w:t>
+      </w:r>
+    </w:p>
+    <w:p>
+      <w:pPr>
+        <w:pStyle w:val="Normal"/>
+        <w:shd w:fill="DDDDDD" w:val="clear"/>
+        <w:rPr/>
+      </w:pPr>
+      <w:r>
+        <w:rPr/>
+        <w:t xml:space="preserve">    </w:t>
+      </w:r>
+      <w:r>
+        <w:rPr/>
+        <w:t>STACK_FRAME         regs;           /* process' registers saved in stack frame */</w:t>
+      </w:r>
+    </w:p>
+    <w:p>
+      <w:pPr>
+        <w:pStyle w:val="Normal"/>
+        <w:shd w:fill="DDDDDD" w:val="clear"/>
+        <w:rPr/>
+      </w:pPr>
+      <w:r>
+        <w:rPr/>
+      </w:r>
+    </w:p>
+    <w:p>
+      <w:pPr>
+        <w:pStyle w:val="Normal"/>
+        <w:shd w:fill="DDDDDD" w:val="clear"/>
+        <w:rPr/>
+      </w:pPr>
+      <w:r>
+        <w:rPr/>
+        <w:t xml:space="preserve">    </w:t>
+      </w:r>
+      <w:r>
+        <w:rPr/>
+        <w:t>t_16                ldt_sel;        /* selector in gdt giving ldt base and limit*/</w:t>
+      </w:r>
+    </w:p>
+    <w:p>
+      <w:pPr>
+        <w:pStyle w:val="Normal"/>
+        <w:shd w:fill="DDDDDD" w:val="clear"/>
+        <w:rPr/>
+      </w:pPr>
+      <w:r>
+        <w:rPr/>
+        <w:t xml:space="preserve">    </w:t>
+      </w:r>
+      <w:r>
+        <w:rPr/>
+        <w:t>DESCRIPTOR          ldts[LDT_SIZE];     /* local descriptors for code and data */</w:t>
+      </w:r>
+    </w:p>
+    <w:p>
+      <w:pPr>
+        <w:pStyle w:val="Normal"/>
+        <w:shd w:fill="DDDDDD" w:val="clear"/>
+        <w:rPr/>
+      </w:pPr>
+      <w:r>
+        <w:rPr/>
+        <w:t xml:space="preserve">                                </w:t>
+      </w:r>
+      <w:r>
+        <w:rPr/>
+        <w:t>/* 2 is LDT_SIZE - avoid include protect.h */</w:t>
+      </w:r>
+    </w:p>
+    <w:p>
+      <w:pPr>
+        <w:pStyle w:val="Normal"/>
+        <w:shd w:fill="DDDDDD" w:val="clear"/>
+        <w:rPr/>
+      </w:pPr>
+      <w:r>
+        <w:rPr/>
+        <w:t xml:space="preserve">    </w:t>
+      </w:r>
+      <w:r>
+        <w:rPr/>
+        <w:t>t_32                pid;            /* process id passed in from MM */</w:t>
+      </w:r>
+    </w:p>
+    <w:p>
+      <w:pPr>
+        <w:pStyle w:val="Normal"/>
+        <w:shd w:fill="DDDDDD" w:val="clear"/>
+        <w:rPr/>
+      </w:pPr>
+      <w:r>
+        <w:rPr/>
+        <w:t xml:space="preserve">    </w:t>
+      </w:r>
+      <w:r>
+        <w:rPr/>
+        <w:t>char                p_name[16];     /* name of the process */</w:t>
+      </w:r>
+    </w:p>
+    <w:p>
+      <w:pPr>
+        <w:pStyle w:val="Normal"/>
+        <w:shd w:fill="DDDDDD" w:val="clear"/>
+        <w:rPr/>
+      </w:pPr>
+      <w:r>
+        <w:rPr/>
+        <w:t>}PROCESS;</w:t>
+      </w:r>
+    </w:p>
+    <w:p>
+      <w:pPr>
+        <w:pStyle w:val="Normal"/>
+        <w:shd w:fill="FFFFFF" w:val="clear"/>
+        <w:rPr/>
+      </w:pPr>
+      <w:r>
+        <w:rPr/>
+        <w:tab/>
+      </w:r>
+      <w:r>
+        <w:rPr/>
+        <w:t>现在</w:t>
+      </w:r>
+      <w:r>
+        <w:rPr/>
+        <w:t>，结构体的定义有了，我们在</w:t>
+      </w:r>
+      <w:r>
+        <w:rPr/>
+        <w:t>global.c</w:t>
+      </w:r>
+      <w:r>
+        <w:rPr/>
+        <w:t>中声明一个进程表：</w:t>
+      </w:r>
+    </w:p>
+    <w:p>
+      <w:pPr>
+        <w:pStyle w:val="Normal"/>
+        <w:shd w:fill="DDDDDD" w:val="clear"/>
+        <w:rPr/>
+      </w:pPr>
+      <w:r>
+        <w:rPr/>
+        <w:t>PUBLIC  PROCESS         proc_table[NR_TASKS];</w:t>
+      </w:r>
+    </w:p>
+    <w:p>
+      <w:pPr>
+        <w:pStyle w:val="Normal"/>
+        <w:shd w:fill="FFFFFF" w:val="clear"/>
+        <w:rPr/>
+      </w:pPr>
+      <w:r>
+        <w:rPr/>
+        <w:tab/>
+      </w:r>
+      <w:r>
+        <w:rPr/>
+        <w:t>其中</w:t>
+      </w:r>
+      <w:r>
+        <w:rPr/>
+        <w:t>，</w:t>
+      </w:r>
+      <w:r>
+        <w:rPr/>
+        <w:t>NR_TASKS</w:t>
+      </w:r>
+      <w:r>
+        <w:rPr/>
+        <w:t>定义了最大允许进程，我们把它设为</w:t>
+      </w:r>
+      <w:r>
+        <w:rPr/>
+        <w:t>1</w:t>
+      </w:r>
+      <w:r>
+        <w:rPr/>
+        <w:t>。虽然目前只试验一个进程的运行，但为了以后的扩展，我们还是声明了一个数组而不是单独一个变量，当</w:t>
+      </w:r>
+      <w:r>
+        <w:rPr/>
+        <w:t>NR_TASK</w:t>
+      </w:r>
+      <w:r>
+        <w:rPr/>
+        <w:t>为</w:t>
+      </w:r>
+      <w:r>
+        <w:rPr/>
+        <w:t>1</w:t>
+      </w:r>
+      <w:r>
+        <w:rPr/>
+        <w:t>的时候数组和变量是一样的。</w:t>
+      </w:r>
+    </w:p>
+    <w:p>
+      <w:pPr>
+        <w:pStyle w:val="Normal"/>
+        <w:shd w:fill="FFFFFF" w:val="clear"/>
+        <w:rPr/>
+      </w:pPr>
+      <w:r>
+        <w:rPr/>
+        <w:tab/>
+      </w:r>
+      <w:r>
+        <w:rPr/>
+        <w:t>代码</w:t>
+      </w:r>
+      <w:r>
+        <w:rPr/>
+        <w:t>6-9</w:t>
+      </w:r>
+      <w:r>
+        <w:rPr/>
+        <w:t>，初始化进程表</w:t>
+      </w:r>
+    </w:p>
+    <w:p>
+      <w:pPr>
+        <w:pStyle w:val="Normal"/>
+        <w:shd w:fill="DDDDDD" w:val="clear"/>
+        <w:rPr/>
+      </w:pPr>
+      <w:r>
+        <w:rPr/>
+        <w:t>PUBLIC int tinix_main()</w:t>
       </w:r>
     </w:p>
     <w:p>
@@ -58134,94 +59321,325 @@
       </w:r>
       <w:r>
         <w:rPr/>
-        <w:t>int i = 0;</w:t>
-      </w:r>
-    </w:p>
-    <w:p>
-      <w:pPr>
-        <w:pStyle w:val="Normal"/>
-        <w:shd w:fill="DDDDDD" w:val="clear"/>
-        <w:rPr/>
-      </w:pPr>
-      <w:r>
-        <w:rPr/>
-        <w:t xml:space="preserve">    </w:t>
-      </w:r>
-      <w:r>
-        <w:rPr/>
-        <w:t>while(1){</w:t>
-      </w:r>
-    </w:p>
-    <w:p>
-      <w:pPr>
-        <w:pStyle w:val="Normal"/>
-        <w:shd w:fill="DDDDDD" w:val="clear"/>
-        <w:rPr/>
-      </w:pPr>
-      <w:r>
-        <w:rPr/>
-        <w:t xml:space="preserve">        </w:t>
-      </w:r>
-      <w:r>
-        <w:rPr/>
-        <w:t>disp_str("A");</w:t>
-      </w:r>
-    </w:p>
-    <w:p>
-      <w:pPr>
-        <w:pStyle w:val="Normal"/>
-        <w:shd w:fill="DDDDDD" w:val="clear"/>
-        <w:rPr/>
-      </w:pPr>
-      <w:r>
-        <w:rPr/>
-        <w:t xml:space="preserve">        </w:t>
-      </w:r>
-      <w:r>
-        <w:rPr/>
-        <w:t>disp_int(i++);</w:t>
-      </w:r>
-    </w:p>
-    <w:p>
-      <w:pPr>
-        <w:pStyle w:val="Normal"/>
-        <w:shd w:fill="DDDDDD" w:val="clear"/>
-        <w:rPr/>
-      </w:pPr>
-      <w:r>
-        <w:rPr/>
-        <w:t xml:space="preserve">        </w:t>
-      </w:r>
-      <w:r>
-        <w:rPr/>
-        <w:t>disp_str(".");</w:t>
-      </w:r>
-    </w:p>
-    <w:p>
-      <w:pPr>
-        <w:pStyle w:val="Normal"/>
-        <w:shd w:fill="DDDDDD" w:val="clear"/>
-        <w:rPr/>
-      </w:pPr>
-      <w:r>
-        <w:rPr/>
-        <w:t xml:space="preserve">        </w:t>
-      </w:r>
-      <w:r>
-        <w:rPr/>
-        <w:t>delay(1);</w:t>
-      </w:r>
-    </w:p>
-    <w:p>
-      <w:pPr>
-        <w:pStyle w:val="Normal"/>
-        <w:shd w:fill="DDDDDD" w:val="clear"/>
-        <w:rPr/>
-      </w:pPr>
-      <w:r>
-        <w:rPr/>
-        <w:t xml:space="preserve">    </w:t>
-      </w:r>
+        <w:t>disp_str("-----\"tinix_main\" begins-----\n");</w:t>
+      </w:r>
+    </w:p>
+    <w:p>
+      <w:pPr>
+        <w:pStyle w:val="Normal"/>
+        <w:shd w:fill="DDDDDD" w:val="clear"/>
+        <w:rPr/>
+      </w:pPr>
+      <w:r>
+        <w:rPr/>
+      </w:r>
+    </w:p>
+    <w:p>
+      <w:pPr>
+        <w:pStyle w:val="Normal"/>
+        <w:shd w:fill="DDDDDD" w:val="clear"/>
+        <w:rPr/>
+      </w:pPr>
+      <w:r>
+        <w:rPr/>
+        <w:t xml:space="preserve">    </w:t>
+      </w:r>
+      <w:r>
+        <w:rPr/>
+        <w:t>PROCESS* p_proc = proc_table;</w:t>
+      </w:r>
+    </w:p>
+    <w:p>
+      <w:pPr>
+        <w:pStyle w:val="Normal"/>
+        <w:shd w:fill="DDDDDD" w:val="clear"/>
+        <w:rPr/>
+      </w:pPr>
+      <w:r>
+        <w:rPr/>
+        <w:t xml:space="preserve">    </w:t>
+      </w:r>
+      <w:r>
+        <w:rPr/>
+        <w:t>p_proc-&gt;ldt_sel = SELECTOR_LDT_FIRST;</w:t>
+      </w:r>
+    </w:p>
+    <w:p>
+      <w:pPr>
+        <w:pStyle w:val="Normal"/>
+        <w:shd w:fill="DDDDDD" w:val="clear"/>
+        <w:rPr/>
+      </w:pPr>
+      <w:r>
+        <w:rPr/>
+        <w:t xml:space="preserve">    </w:t>
+      </w:r>
+      <w:r>
+        <w:rPr/>
+        <w:t>memcpy(&amp;p_proc-&gt;ldts[0], &amp;gdt[SELECTOR_KERNEL_CS &gt;&gt; 3], sizeof(DESCRIPTOR));</w:t>
+      </w:r>
+    </w:p>
+    <w:p>
+      <w:pPr>
+        <w:pStyle w:val="Normal"/>
+        <w:shd w:fill="DDDDDD" w:val="clear"/>
+        <w:rPr/>
+      </w:pPr>
+      <w:r>
+        <w:rPr/>
+        <w:t xml:space="preserve">    </w:t>
+      </w:r>
+      <w:r>
+        <w:rPr/>
+        <w:t>p_proc-&gt;ldts[0].attr1 = DA_C | PRIVILEGE_TASK &lt;&lt; 5; // change the DPL</w:t>
+      </w:r>
+    </w:p>
+    <w:p>
+      <w:pPr>
+        <w:pStyle w:val="Normal"/>
+        <w:shd w:fill="DDDDDD" w:val="clear"/>
+        <w:rPr/>
+      </w:pPr>
+      <w:r>
+        <w:rPr/>
+        <w:t xml:space="preserve">    </w:t>
+      </w:r>
+      <w:r>
+        <w:rPr/>
+        <w:t>memcpy(&amp;p_proc-&gt;ldts[1], &amp;gdt[SELECTOR_KERNEL_DS &gt;&gt; 3], sizeof(DESCRIPTOR));</w:t>
+      </w:r>
+    </w:p>
+    <w:p>
+      <w:pPr>
+        <w:pStyle w:val="Normal"/>
+        <w:shd w:fill="DDDDDD" w:val="clear"/>
+        <w:rPr/>
+      </w:pPr>
+      <w:r>
+        <w:rPr/>
+        <w:t xml:space="preserve">    </w:t>
+      </w:r>
+      <w:r>
+        <w:rPr/>
+        <w:t>p_proc-&gt;ldts[1].attr1 = DA_DRW | PRIVILEGE_TASK &lt;&lt; 5;   // change the DPL</w:t>
+      </w:r>
+    </w:p>
+    <w:p>
+      <w:pPr>
+        <w:pStyle w:val="Normal"/>
+        <w:shd w:fill="DDDDDD" w:val="clear"/>
+        <w:rPr/>
+      </w:pPr>
+      <w:r>
+        <w:rPr/>
+        <w:t xml:space="preserve">    </w:t>
+      </w:r>
+      <w:r>
+        <w:rPr/>
+        <w:t>p_proc-&gt;regs.cs     = ((8 * 0) &amp; SA_RPL_MASK &amp; SA_TI_MASK) | SA_TIL | RPL_TASK;</w:t>
+      </w:r>
+    </w:p>
+    <w:p>
+      <w:pPr>
+        <w:pStyle w:val="Normal"/>
+        <w:shd w:fill="DDDDDD" w:val="clear"/>
+        <w:rPr/>
+      </w:pPr>
+      <w:r>
+        <w:rPr/>
+        <w:t xml:space="preserve">    </w:t>
+      </w:r>
+      <w:r>
+        <w:rPr/>
+        <w:t>p_proc-&gt;regs.ds     = ((8 * 1) &amp; SA_RPL_MASK &amp; SA_TI_MASK) | SA_TIL | RPL_TASK;</w:t>
+      </w:r>
+    </w:p>
+    <w:p>
+      <w:pPr>
+        <w:pStyle w:val="Normal"/>
+        <w:shd w:fill="DDDDDD" w:val="clear"/>
+        <w:rPr/>
+      </w:pPr>
+      <w:r>
+        <w:rPr/>
+        <w:t xml:space="preserve">    </w:t>
+      </w:r>
+      <w:r>
+        <w:rPr/>
+        <w:t>p_proc-&gt;regs.es     = ((8 * 1) &amp; SA_RPL_MASK &amp; SA_TI_MASK) | SA_TIL | RPL_TASK;</w:t>
+      </w:r>
+    </w:p>
+    <w:p>
+      <w:pPr>
+        <w:pStyle w:val="Normal"/>
+        <w:shd w:fill="DDDDDD" w:val="clear"/>
+        <w:rPr/>
+      </w:pPr>
+      <w:r>
+        <w:rPr/>
+        <w:t xml:space="preserve">    </w:t>
+      </w:r>
+      <w:r>
+        <w:rPr/>
+        <w:t>p_proc-&gt;regs.fs     = ((8 * 1) &amp; SA_RPL_MASK &amp; SA_TI_MASK) | SA_TIL | RPL_TASK;</w:t>
+      </w:r>
+    </w:p>
+    <w:p>
+      <w:pPr>
+        <w:pStyle w:val="Normal"/>
+        <w:shd w:fill="DDDDDD" w:val="clear"/>
+        <w:rPr/>
+      </w:pPr>
+      <w:r>
+        <w:rPr/>
+        <w:t xml:space="preserve">    </w:t>
+      </w:r>
+      <w:r>
+        <w:rPr/>
+        <w:t>p_proc-&gt;regs.ss     = ((8 * 1) &amp; SA_RPL_MASK &amp; SA_TI_MASK) | SA_TIL | RPL_TASK;</w:t>
+      </w:r>
+    </w:p>
+    <w:p>
+      <w:pPr>
+        <w:pStyle w:val="Normal"/>
+        <w:shd w:fill="DDDDDD" w:val="clear"/>
+        <w:rPr/>
+      </w:pPr>
+      <w:r>
+        <w:rPr/>
+        <w:t xml:space="preserve">    </w:t>
+      </w:r>
+      <w:r>
+        <w:rPr/>
+        <w:t>p_proc-&gt;regs.gs     = (SELECTOR_KERNEL_GS &amp; SA_RPL_MASK) | RPL_TASK;</w:t>
+      </w:r>
+    </w:p>
+    <w:p>
+      <w:pPr>
+        <w:pStyle w:val="Normal"/>
+        <w:shd w:fill="DDDDDD" w:val="clear"/>
+        <w:rPr/>
+      </w:pPr>
+      <w:r>
+        <w:rPr/>
+        <w:t xml:space="preserve">    </w:t>
+      </w:r>
+      <w:r>
+        <w:rPr/>
+        <w:t>p_proc-&gt;regs.eip    = (t_32)TestA;</w:t>
+      </w:r>
+    </w:p>
+    <w:p>
+      <w:pPr>
+        <w:pStyle w:val="Normal"/>
+        <w:shd w:fill="DDDDDD" w:val="clear"/>
+        <w:rPr/>
+      </w:pPr>
+      <w:r>
+        <w:rPr/>
+        <w:t xml:space="preserve">    </w:t>
+      </w:r>
+      <w:r>
+        <w:rPr/>
+        <w:t>p_proc-&gt;regs.esp    = (t_32) task_stack + STACK_SIZE_TOTAL;</w:t>
+      </w:r>
+    </w:p>
+    <w:p>
+      <w:pPr>
+        <w:pStyle w:val="Normal"/>
+        <w:shd w:fill="DDDDDD" w:val="clear"/>
+        <w:rPr/>
+      </w:pPr>
+      <w:r>
+        <w:rPr/>
+        <w:t xml:space="preserve">    </w:t>
+      </w:r>
+      <w:r>
+        <w:rPr/>
+        <w:t>p_proc-&gt;regs.eflags = 0x1202;   // IF=1, IOPL=1, bit 2 is always 1.</w:t>
+      </w:r>
+    </w:p>
+    <w:p>
+      <w:pPr>
+        <w:pStyle w:val="Normal"/>
+        <w:shd w:fill="DDDDDD" w:val="clear"/>
+        <w:rPr/>
+      </w:pPr>
+      <w:r>
+        <w:rPr/>
+      </w:r>
+    </w:p>
+    <w:p>
+      <w:pPr>
+        <w:pStyle w:val="Normal"/>
+        <w:shd w:fill="DDDDDD" w:val="clear"/>
+        <w:rPr/>
+      </w:pPr>
+      <w:r>
+        <w:rPr/>
+        <w:t xml:space="preserve">    </w:t>
+      </w:r>
+      <w:r>
+        <w:rPr/>
+        <w:t>p_proc_ready    = proc_table;</w:t>
+      </w:r>
+    </w:p>
+    <w:p>
+      <w:pPr>
+        <w:pStyle w:val="Normal"/>
+        <w:shd w:fill="DDDDDD" w:val="clear"/>
+        <w:rPr/>
+      </w:pPr>
+      <w:r>
+        <w:rPr/>
+        <w:t xml:space="preserve">    </w:t>
+      </w:r>
+      <w:r>
+        <w:rPr/>
+        <w:t>restart();</w:t>
+      </w:r>
+    </w:p>
+    <w:p>
+      <w:pPr>
+        <w:pStyle w:val="Normal"/>
+        <w:shd w:fill="DDDDDD" w:val="clear"/>
+        <w:rPr/>
+      </w:pPr>
+      <w:r>
+        <w:rPr/>
+      </w:r>
+    </w:p>
+    <w:p>
+      <w:pPr>
+        <w:pStyle w:val="Normal"/>
+        <w:shd w:fill="DDDDDD" w:val="clear"/>
+        <w:rPr/>
+      </w:pPr>
+      <w:r>
+        <w:rPr/>
+      </w:r>
+    </w:p>
+    <w:p>
+      <w:pPr>
+        <w:pStyle w:val="Normal"/>
+        <w:shd w:fill="DDDDDD" w:val="clear"/>
+        <w:rPr/>
+      </w:pPr>
+      <w:r>
+        <w:rPr/>
+        <w:t xml:space="preserve">    </w:t>
+      </w:r>
+      <w:r>
+        <w:rPr/>
+        <w:t>while(1){}</w:t>
+      </w:r>
+    </w:p>
+    <w:p>
+      <w:pPr>
+        <w:pStyle w:val="Normal"/>
+        <w:shd w:fill="DDDDDD" w:val="clear"/>
+        <w:rPr/>
+      </w:pPr>
       <w:r>
         <w:rPr/>
         <w:t>}</w:t>
@@ -58230,17 +59648,6 @@
     <w:p>
       <w:pPr>
         <w:pStyle w:val="Normal"/>
-        <w:shd w:fill="DDDDDD" w:val="clear"/>
-        <w:rPr/>
-      </w:pPr>
-      <w:r>
-        <w:rPr/>
-        <w:t>}</w:t>
-      </w:r>
-    </w:p>
-    <w:p>
-      <w:pPr>
-        <w:pStyle w:val="Normal"/>
         <w:shd w:fill="FFFFFF" w:val="clear"/>
         <w:rPr/>
       </w:pPr>
@@ -58250,7 +59657,31 @@
       </w:r>
       <w:r>
         <w:rPr/>
-        <w:t>看到这个“进程”，你会说，这是个函数。是的，不但是个函数，而且是个及其简单的函数，但已经可以满足它作为一个进程执行体的功能。在它执行时会不停地循环，每循环一次就打印一个字符和一个数字，并且稍停片刻。</w:t>
+        <w:t>进程表初始化的主要有</w:t>
+      </w:r>
+      <w:r>
+        <w:rPr/>
+        <w:t>3</w:t>
+      </w:r>
+      <w:r>
+        <w:rPr/>
+        <w:t>个部分：寄存器、</w:t>
+      </w:r>
+      <w:r>
+        <w:rPr/>
+        <w:t>LDT Selector</w:t>
+      </w:r>
+      <w:r>
+        <w:rPr/>
+        <w:t>和</w:t>
+      </w:r>
+      <w:r>
+        <w:rPr/>
+        <w:t>LDT</w:t>
+      </w:r>
+      <w:r>
+        <w:rPr/>
+        <w:t>。</w:t>
       </w:r>
     </w:p>
     <w:p>
@@ -58265,15 +59696,43 @@
       </w:r>
       <w:r>
         <w:rPr/>
-        <w:t>我们希望进程开始运行时能看到屏幕上打印出源源不断的</w:t>
-      </w:r>
-      <w:r>
-        <w:rPr/>
-        <w:t>A——</w:t>
-      </w:r>
-      <w:r>
-        <w:rPr/>
-        <w:t>那无疑将是激动人心的时刻。</w:t>
+        <w:t>LDT Selector</w:t>
+      </w:r>
+      <w:r>
+        <w:rPr/>
+        <w:t xml:space="preserve">被赋值为 </w:t>
+      </w:r>
+      <w:r>
+        <w:rPr/>
+        <w:t>SELECTOR_LDT_FIRST</w:t>
+      </w:r>
+      <w:r>
+        <w:rPr/>
+        <w:t>，这个宏定义在代码</w:t>
+      </w:r>
+      <w:r>
+        <w:rPr/>
+        <w:t>6-10</w:t>
+      </w:r>
+      <w:r>
+        <w:rPr/>
+        <w:t>中。</w:t>
+      </w:r>
+      <w:r>
+        <w:rPr/>
+        <w:t>LDT</w:t>
+      </w:r>
+      <w:r>
+        <w:rPr/>
+        <w:t>里面共有两个描述符，为简化起见，分别被初始化成内核代码段和内核数据段，只是改变了一下</w:t>
+      </w:r>
+      <w:r>
+        <w:rPr/>
+        <w:t>DPL</w:t>
+      </w:r>
+      <w:r>
+        <w:rPr/>
+        <w:t>以让其运行在低的特权级下。</w:t>
       </w:r>
     </w:p>
     <w:p>
@@ -58285,78 +59744,115 @@
       <w:r>
         <w:rPr/>
         <w:tab/>
-      </w:r>
-      <w:r>
-        <w:rPr/>
-        <w:t>注意，这段代码被放置在</w:t>
-      </w:r>
-      <w:r>
-        <w:rPr/>
-        <w:t>mian.</w:t>
-      </w:r>
-      <w:r>
-        <w:rPr/>
-        <w:t>c</w:t>
-      </w:r>
-      <w:r>
-        <w:rPr/>
-        <w:t>这个文件中。我们上文提到过，这是个新建立的文件，在第</w:t>
-      </w:r>
-      <w:r>
-        <w:rPr/>
-        <w:t>5</w:t>
-      </w:r>
-      <w:r>
-        <w:rPr/>
-        <w:t>章的最后，我们调用指令</w:t>
-      </w:r>
-      <w:r>
-        <w:rPr/>
-        <w:t>sti</w:t>
-      </w:r>
-      <w:r>
-        <w:rPr/>
-        <w:t>打开中断之后就用</w:t>
-      </w:r>
-      <w:r>
-        <w:rPr/>
-        <w:t>hlt</w:t>
-      </w:r>
-      <w:r>
-        <w:rPr/>
-        <w:t>指令让程序停止以等待中断的发生。显然，在本章中，我们将最终让进程运行起来，而不能仅仅停在那里，所以程序需要继续进行下去。我们将</w:t>
-      </w:r>
-      <w:r>
-        <w:rPr/>
-        <w:t>hlt</w:t>
-      </w:r>
-      <w:r>
-        <w:rPr/>
-        <w:t>注释掉，并让程序跳转到</w:t>
-      </w:r>
-      <w:r>
-        <w:rPr/>
-        <w:t>tinix_main()</w:t>
-      </w:r>
-      <w:r>
-        <w:rPr/>
-        <w:t>这个函数中，见代码</w:t>
-      </w:r>
-      <w:r>
-        <w:rPr/>
-        <w:t>6-5</w:t>
-      </w:r>
-      <w:r>
-        <w:rPr/>
-        <w:t>，这个函数放在</w:t>
-      </w:r>
-      <w:r>
-        <w:rPr/>
-        <w:t>main.c</w:t>
-      </w:r>
-      <w:r>
-        <w:rPr/>
-        <w:t>中，目前除了显示一行字符之外并不完成其他工作。不过，由于在完成进程的编写之前，要让程序停在这里，所以我们用一个死循环作为它的结束。</w:t>
+        <w:t>cs</w:t>
+      </w:r>
+      <w:r>
+        <w:rPr/>
+        <w:t>指向</w:t>
+      </w:r>
+      <w:r>
+        <w:rPr/>
+        <w:t>LDT</w:t>
+      </w:r>
+      <w:r>
+        <w:rPr/>
+        <w:t>中的第一个描述符，</w:t>
+      </w:r>
+      <w:r>
+        <w:rPr/>
+        <w:t>ds</w:t>
+      </w:r>
+      <w:r>
+        <w:rPr/>
+        <w:t>、</w:t>
+      </w:r>
+      <w:r>
+        <w:rPr/>
+        <w:t>es</w:t>
+      </w:r>
+      <w:r>
+        <w:rPr/>
+        <w:t>、</w:t>
+      </w:r>
+      <w:r>
+        <w:rPr/>
+        <w:t>fs</w:t>
+      </w:r>
+      <w:r>
+        <w:rPr/>
+        <w:t>、</w:t>
+      </w:r>
+      <w:r>
+        <w:rPr/>
+        <w:t>ss</w:t>
+      </w:r>
+      <w:r>
+        <w:rPr/>
+        <w:t>都设为指向</w:t>
+      </w:r>
+      <w:r>
+        <w:rPr/>
+        <w:t>LDT</w:t>
+      </w:r>
+      <w:r>
+        <w:rPr/>
+        <w:t>中，</w:t>
+      </w:r>
+      <w:r>
+        <w:rPr/>
+        <w:t>ds</w:t>
+      </w:r>
+      <w:r>
+        <w:rPr/>
+        <w:t>、</w:t>
+      </w:r>
+      <w:r>
+        <w:rPr/>
+        <w:t>es</w:t>
+      </w:r>
+      <w:r>
+        <w:rPr/>
+        <w:t>、</w:t>
+      </w:r>
+      <w:r>
+        <w:rPr/>
+        <w:t>fs</w:t>
+      </w:r>
+      <w:r>
+        <w:rPr/>
+        <w:t>、</w:t>
+      </w:r>
+      <w:r>
+        <w:rPr/>
+        <w:t>ss</w:t>
+      </w:r>
+      <w:r>
+        <w:rPr/>
+        <w:t>都设为指向</w:t>
+      </w:r>
+      <w:r>
+        <w:rPr/>
+        <w:t>LDT</w:t>
+      </w:r>
+      <w:r>
+        <w:rPr/>
+        <w:t>中的第二个描述符，</w:t>
+      </w:r>
+      <w:r>
+        <w:rPr/>
+        <w:t>gs</w:t>
+      </w:r>
+      <w:r>
+        <w:rPr/>
+        <w:t>仍然指向显存，只是其</w:t>
+      </w:r>
+      <w:r>
+        <w:rPr/>
+        <w:t>RPL</w:t>
+      </w:r>
+      <w:r>
+        <w:rPr/>
+        <w:t>发生改变。</w:t>
       </w:r>
     </w:p>
     <w:p>
@@ -58371,84 +59867,1090 @@
       </w:r>
       <w:r>
         <w:rPr/>
+        <w:t>接下来</w:t>
+      </w:r>
+      <w:r>
+        <w:rPr/>
+        <w:t>，</w:t>
+      </w:r>
+      <w:r>
+        <w:rPr/>
+        <w:t>eip</w:t>
+      </w:r>
+      <w:r>
+        <w:rPr/>
+        <w:t>指向</w:t>
+      </w:r>
+      <w:r>
+        <w:rPr/>
+        <w:t>TestA</w:t>
+      </w:r>
+      <w:r>
+        <w:rPr/>
+        <w:t>，这表明进程将从</w:t>
+      </w:r>
+      <w:r>
+        <w:rPr/>
+        <w:t>TestA</w:t>
+      </w:r>
+      <w:r>
+        <w:rPr/>
+        <w:t>的入口地址开始运行。另外，</w:t>
+      </w:r>
+      <w:r>
+        <w:rPr/>
+        <w:t>esp</w:t>
+      </w:r>
+      <w:r>
+        <w:rPr/>
+        <w:t>指向了单独的栈，栈的大小为</w:t>
+      </w:r>
+      <w:r>
+        <w:rPr/>
+        <w:t>STACK_SIZE_TOTAL</w:t>
+      </w:r>
+      <w:r>
+        <w:rPr/>
+        <w:t>。</w:t>
+      </w:r>
+    </w:p>
+    <w:p>
+      <w:pPr>
+        <w:pStyle w:val="Normal"/>
+        <w:shd w:fill="FFFFFF" w:val="clear"/>
+        <w:rPr/>
+      </w:pPr>
+      <w:r>
+        <w:rPr/>
+        <w:tab/>
+      </w:r>
+      <w:r>
+        <w:rPr/>
+        <w:t>最后一行是设置</w:t>
+      </w:r>
+      <w:r>
+        <w:rPr/>
+        <w:t>eflags</w:t>
+      </w:r>
+      <w:r>
+        <w:rPr/>
+        <w:t>，结合图</w:t>
+      </w:r>
+      <w:r>
+        <w:rPr/>
+        <w:t>3-45</w:t>
+      </w:r>
+      <w:r>
+        <w:rPr/>
+        <w:t>，</w:t>
+      </w:r>
+      <w:r>
+        <w:rPr/>
+        <w:t>0x1202</w:t>
+      </w:r>
+      <w:r>
+        <w:rPr/>
+        <w:t>恰好设置了</w:t>
+      </w:r>
+      <w:r>
+        <w:rPr/>
+        <w:t>IF</w:t>
+      </w:r>
+      <w:r>
+        <w:rPr/>
+        <w:t>位并把</w:t>
+      </w:r>
+      <w:r>
+        <w:rPr/>
+        <w:t>IOPL</w:t>
+      </w:r>
+      <w:r>
+        <w:rPr/>
+        <w:t>设为</w:t>
+      </w:r>
+      <w:r>
+        <w:rPr/>
+        <w:t>1</w:t>
+      </w:r>
+      <w:r>
+        <w:rPr/>
+        <w:t>。这样，进程就可以使用</w:t>
+      </w:r>
+      <w:r>
+        <w:rPr/>
+        <w:t>I/O</w:t>
+      </w:r>
+      <w:r>
+        <w:rPr/>
+        <w:t>指令，并且中断会在</w:t>
+      </w:r>
+      <w:r>
+        <w:rPr/>
+        <w:t>iretd</w:t>
+      </w:r>
+      <w:r>
+        <w:rPr/>
+        <w:t>执行时被打开。</w:t>
+      </w:r>
+    </w:p>
+    <w:p>
+      <w:pPr>
+        <w:pStyle w:val="Normal"/>
+        <w:shd w:fill="FFFFFF" w:val="clear"/>
+        <w:rPr/>
+      </w:pPr>
+      <w:r>
+        <w:rPr/>
+        <w:tab/>
+      </w:r>
+      <w:r>
+        <w:rPr/>
+        <w:t>代码中用到的宏大部分定义在</w:t>
+      </w:r>
+      <w:r>
+        <w:rPr/>
+        <w:t>protect.h</w:t>
+      </w:r>
+      <w:r>
+        <w:rPr/>
+        <w:t>中，见代码</w:t>
+      </w:r>
+      <w:r>
+        <w:rPr/>
+        <w:t>6-10</w:t>
+      </w:r>
+    </w:p>
+    <w:p>
+      <w:pPr>
+        <w:pStyle w:val="Normal"/>
+        <w:shd w:fill="DDDDDD" w:val="clear"/>
+        <w:rPr/>
+      </w:pPr>
+      <w:r>
+        <w:rPr/>
+        <w:t>/* GDT */</w:t>
+      </w:r>
+    </w:p>
+    <w:p>
+      <w:pPr>
+        <w:pStyle w:val="Normal"/>
+        <w:shd w:fill="DDDDDD" w:val="clear"/>
+        <w:rPr/>
+      </w:pPr>
+      <w:r>
+        <w:rPr/>
+        <w:t xml:space="preserve">/* </w:t>
+      </w:r>
+      <w:r>
+        <w:rPr/>
+        <w:t xml:space="preserve">描述符索引 </w:t>
+      </w:r>
+      <w:r>
+        <w:rPr/>
+        <w:t>*/</w:t>
+      </w:r>
+    </w:p>
+    <w:p>
+      <w:pPr>
+        <w:pStyle w:val="Normal"/>
+        <w:shd w:fill="DDDDDD" w:val="clear"/>
+        <w:rPr/>
+      </w:pPr>
+      <w:r>
+        <w:rPr/>
+        <w:t>#define INDEX_DUMMY     0   // ┓</w:t>
+      </w:r>
+    </w:p>
+    <w:p>
+      <w:pPr>
+        <w:pStyle w:val="Normal"/>
+        <w:shd w:fill="DDDDDD" w:val="clear"/>
+        <w:rPr/>
+      </w:pPr>
+      <w:r>
+        <w:rPr/>
+        <w:t xml:space="preserve">#define INDEX_FLAT_C        1   // ┣ LOADER </w:t>
+      </w:r>
+      <w:r>
+        <w:rPr/>
+        <w:t>里面已经确定了的</w:t>
+      </w:r>
+      <w:r>
+        <w:rPr/>
+        <w:t>.</w:t>
+      </w:r>
+    </w:p>
+    <w:p>
+      <w:pPr>
+        <w:pStyle w:val="Normal"/>
+        <w:shd w:fill="DDDDDD" w:val="clear"/>
+        <w:rPr/>
+      </w:pPr>
+      <w:r>
+        <w:rPr/>
+        <w:t>#define INDEX_FLAT_RW       2   // ┃</w:t>
+      </w:r>
+    </w:p>
+    <w:p>
+      <w:pPr>
+        <w:pStyle w:val="Normal"/>
+        <w:shd w:fill="DDDDDD" w:val="clear"/>
+        <w:rPr/>
+      </w:pPr>
+      <w:r>
+        <w:rPr/>
+        <w:t>#define INDEX_VIDEO     3   // ┛</w:t>
+      </w:r>
+    </w:p>
+    <w:p>
+      <w:pPr>
+        <w:pStyle w:val="Normal"/>
+        <w:shd w:fill="DDDDDD" w:val="clear"/>
+        <w:rPr/>
+      </w:pPr>
+      <w:r>
+        <w:rPr/>
+        <w:t>#define INDEX_TSS       4</w:t>
+      </w:r>
+    </w:p>
+    <w:p>
+      <w:pPr>
+        <w:pStyle w:val="Normal"/>
+        <w:shd w:fill="DDDDDD" w:val="clear"/>
+        <w:rPr/>
+      </w:pPr>
+      <w:r>
+        <w:rPr/>
+        <w:t>#define INDEX_LDT_FIRST     5</w:t>
+      </w:r>
+    </w:p>
+    <w:p>
+      <w:pPr>
+        <w:pStyle w:val="Normal"/>
+        <w:shd w:fill="DDDDDD" w:val="clear"/>
+        <w:rPr/>
+      </w:pPr>
+      <w:r>
+        <w:rPr/>
+        <w:t xml:space="preserve">/* </w:t>
+      </w:r>
+      <w:r>
+        <w:rPr/>
+        <w:t xml:space="preserve">选择子 </w:t>
+      </w:r>
+      <w:r>
+        <w:rPr/>
+        <w:t>*/</w:t>
+      </w:r>
+    </w:p>
+    <w:p>
+      <w:pPr>
+        <w:pStyle w:val="Normal"/>
+        <w:shd w:fill="DDDDDD" w:val="clear"/>
+        <w:rPr/>
+      </w:pPr>
+      <w:r>
+        <w:rPr/>
+        <w:t>#define SELECTOR_DUMMY         0        // ┓</w:t>
+      </w:r>
+    </w:p>
+    <w:p>
+      <w:pPr>
+        <w:pStyle w:val="Normal"/>
+        <w:shd w:fill="DDDDDD" w:val="clear"/>
+        <w:rPr/>
+      </w:pPr>
+      <w:r>
+        <w:rPr/>
+        <w:t xml:space="preserve">#define SELECTOR_FLAT_C     0x08        // ┣ LOADER </w:t>
+      </w:r>
+      <w:r>
+        <w:rPr/>
+        <w:t>里面已经确定了的</w:t>
+      </w:r>
+      <w:r>
+        <w:rPr/>
+        <w:t>.</w:t>
+      </w:r>
+    </w:p>
+    <w:p>
+      <w:pPr>
+        <w:pStyle w:val="Normal"/>
+        <w:shd w:fill="DDDDDD" w:val="clear"/>
+        <w:rPr/>
+      </w:pPr>
+      <w:r>
+        <w:rPr/>
+        <w:t>#define SELECTOR_FLAT_RW    0x10        // ┃</w:t>
+      </w:r>
+    </w:p>
+    <w:p>
+      <w:pPr>
+        <w:pStyle w:val="Normal"/>
+        <w:shd w:fill="DDDDDD" w:val="clear"/>
+        <w:rPr/>
+      </w:pPr>
+      <w:r>
+        <w:rPr/>
+        <w:t>#define SELECTOR_VIDEO      (0x18+3)    // ┛&lt;-- RPL=3</w:t>
+      </w:r>
+    </w:p>
+    <w:p>
+      <w:pPr>
+        <w:pStyle w:val="Normal"/>
+        <w:shd w:fill="DDDDDD" w:val="clear"/>
+        <w:rPr/>
+      </w:pPr>
+      <w:r>
+        <w:rPr/>
+        <w:t xml:space="preserve">#define SELECTOR_TSS        0x20        // TSS. </w:t>
+      </w:r>
+      <w:r>
+        <w:rPr/>
+        <w:t xml:space="preserve">从外层跳到内存时 </w:t>
+      </w:r>
+      <w:r>
+        <w:rPr/>
+        <w:t xml:space="preserve">SS </w:t>
+      </w:r>
+      <w:r>
+        <w:rPr/>
+        <w:t xml:space="preserve">和 </w:t>
+      </w:r>
+      <w:r>
+        <w:rPr/>
+        <w:t xml:space="preserve">ESP </w:t>
+      </w:r>
+      <w:r>
+        <w:rPr/>
+        <w:t>的值从里面获得</w:t>
+      </w:r>
+      <w:r>
+        <w:rPr/>
+        <w:t>.</w:t>
+      </w:r>
+    </w:p>
+    <w:p>
+      <w:pPr>
+        <w:pStyle w:val="Normal"/>
+        <w:shd w:fill="DDDDDD" w:val="clear"/>
+        <w:rPr/>
+      </w:pPr>
+      <w:r>
+        <w:rPr/>
+        <w:t>#define SELECTOR_LDT_FIRST  0x28</w:t>
+      </w:r>
+    </w:p>
+    <w:p>
+      <w:pPr>
+        <w:pStyle w:val="Normal"/>
+        <w:shd w:fill="DDDDDD" w:val="clear"/>
+        <w:rPr/>
+      </w:pPr>
+      <w:r>
+        <w:rPr/>
+      </w:r>
+    </w:p>
+    <w:p>
+      <w:pPr>
+        <w:pStyle w:val="Normal"/>
+        <w:shd w:fill="DDDDDD" w:val="clear"/>
+        <w:rPr/>
+      </w:pPr>
+      <w:r>
+        <w:rPr/>
+        <w:t>#define SELECTOR_KERNEL_CS  SELECTOR_FLAT_C</w:t>
+      </w:r>
+    </w:p>
+    <w:p>
+      <w:pPr>
+        <w:pStyle w:val="Normal"/>
+        <w:shd w:fill="DDDDDD" w:val="clear"/>
+        <w:rPr/>
+      </w:pPr>
+      <w:r>
+        <w:rPr/>
+        <w:t>#define SELECTOR_KERNEL_DS  SELECTOR_FLAT_RW</w:t>
+      </w:r>
+    </w:p>
+    <w:p>
+      <w:pPr>
+        <w:pStyle w:val="Normal"/>
+        <w:shd w:fill="DDDDDD" w:val="clear"/>
+        <w:rPr/>
+      </w:pPr>
+      <w:r>
+        <w:rPr/>
+        <w:t>#define SELECTOR_KERNEL_GS  SELECTOR_VIDEO</w:t>
+      </w:r>
+    </w:p>
+    <w:p>
+      <w:pPr>
+        <w:pStyle w:val="Normal"/>
+        <w:shd w:fill="DDDDDD" w:val="clear"/>
+        <w:rPr/>
+      </w:pPr>
+      <w:r>
+        <w:rPr/>
+      </w:r>
+    </w:p>
+    <w:p>
+      <w:pPr>
+        <w:pStyle w:val="Normal"/>
+        <w:shd w:fill="DDDDDD" w:val="clear"/>
+        <w:rPr/>
+      </w:pPr>
+      <w:r>
+        <w:rPr/>
+        <w:t xml:space="preserve">/* </w:t>
+      </w:r>
+      <w:r>
+        <w:rPr/>
+        <w:t xml:space="preserve">每个任务有一个单独的 </w:t>
+      </w:r>
+      <w:r>
+        <w:rPr/>
+        <w:t xml:space="preserve">LDT, </w:t>
+      </w:r>
+      <w:r>
+        <w:rPr/>
+        <w:t xml:space="preserve">每个 </w:t>
+      </w:r>
+      <w:r>
+        <w:rPr/>
+        <w:t xml:space="preserve">LDT </w:t>
+      </w:r>
+      <w:r>
+        <w:rPr/>
+        <w:t>中的描述符个数</w:t>
+      </w:r>
+      <w:r>
+        <w:rPr/>
+        <w:t>: */</w:t>
+      </w:r>
+    </w:p>
+    <w:p>
+      <w:pPr>
+        <w:pStyle w:val="Normal"/>
+        <w:shd w:fill="DDDDDD" w:val="clear"/>
+        <w:rPr/>
+      </w:pPr>
+      <w:r>
+        <w:rPr/>
+        <w:t>#define LDT_SIZE        2</w:t>
+      </w:r>
+    </w:p>
+    <w:p>
+      <w:pPr>
+        <w:pStyle w:val="Normal"/>
+        <w:shd w:fill="DDDDDD" w:val="clear"/>
+        <w:rPr/>
+      </w:pPr>
+      <w:r>
+        <w:rPr/>
+      </w:r>
+    </w:p>
+    <w:p>
+      <w:pPr>
+        <w:pStyle w:val="Normal"/>
+        <w:shd w:fill="DDDDDD" w:val="clear"/>
+        <w:rPr/>
+      </w:pPr>
+      <w:r>
+        <w:rPr/>
+        <w:t xml:space="preserve">/* </w:t>
+      </w:r>
+      <w:r>
+        <w:rPr/>
+        <w:t xml:space="preserve">描述符类型值说明 </w:t>
+      </w:r>
+      <w:r>
+        <w:rPr/>
+        <w:t>*/</w:t>
+      </w:r>
+    </w:p>
+    <w:p>
+      <w:pPr>
+        <w:pStyle w:val="Normal"/>
+        <w:shd w:fill="DDDDDD" w:val="clear"/>
+        <w:rPr/>
+      </w:pPr>
+      <w:r>
+        <w:rPr/>
+        <w:t xml:space="preserve">#define DA_32           0x4000  /* 32 </w:t>
+      </w:r>
+      <w:r>
+        <w:rPr/>
+        <w:t xml:space="preserve">位段              </w:t>
+      </w:r>
+      <w:r>
+        <w:rPr/>
+        <w:t>*/</w:t>
+      </w:r>
+    </w:p>
+    <w:p>
+      <w:pPr>
+        <w:pStyle w:val="Normal"/>
+        <w:shd w:fill="DDDDDD" w:val="clear"/>
+        <w:rPr/>
+      </w:pPr>
+      <w:r>
+        <w:rPr/>
+        <w:t xml:space="preserve">#define DA_LIMIT_4K     0x8000  /* </w:t>
+      </w:r>
+      <w:r>
+        <w:rPr/>
+        <w:t xml:space="preserve">段界限粒度为 </w:t>
+      </w:r>
+      <w:r>
+        <w:rPr/>
+        <w:t xml:space="preserve">4K </w:t>
+      </w:r>
+      <w:r>
+        <w:rPr/>
+        <w:t xml:space="preserve">字节         </w:t>
+      </w:r>
+      <w:r>
+        <w:rPr/>
+        <w:t>*/</w:t>
+      </w:r>
+    </w:p>
+    <w:p>
+      <w:pPr>
+        <w:pStyle w:val="Normal"/>
+        <w:shd w:fill="DDDDDD" w:val="clear"/>
+        <w:rPr/>
+      </w:pPr>
+      <w:r>
+        <w:rPr/>
+        <w:t>#define DA_DPL0         0x00    /* DPL = 0              */</w:t>
+      </w:r>
+    </w:p>
+    <w:p>
+      <w:pPr>
+        <w:pStyle w:val="Normal"/>
+        <w:shd w:fill="DDDDDD" w:val="clear"/>
+        <w:rPr/>
+      </w:pPr>
+      <w:r>
+        <w:rPr/>
+        <w:t>#define DA_DPL1         0x20    /* DPL = 1              */</w:t>
+      </w:r>
+    </w:p>
+    <w:p>
+      <w:pPr>
+        <w:pStyle w:val="Normal"/>
+        <w:shd w:fill="DDDDDD" w:val="clear"/>
+        <w:rPr/>
+      </w:pPr>
+      <w:r>
+        <w:rPr/>
+        <w:t>#define DA_DPL2         0x40    /* DPL = 2              */</w:t>
+      </w:r>
+    </w:p>
+    <w:p>
+      <w:pPr>
+        <w:pStyle w:val="Normal"/>
+        <w:shd w:fill="DDDDDD" w:val="clear"/>
+        <w:rPr/>
+      </w:pPr>
+      <w:r>
+        <w:rPr/>
+        <w:t>#define DA_DPL3         0x60    /* DPL = 3              */</w:t>
+      </w:r>
+    </w:p>
+    <w:p>
+      <w:pPr>
+        <w:pStyle w:val="Normal"/>
+        <w:shd w:fill="DDDDDD" w:val="clear"/>
+        <w:rPr/>
+      </w:pPr>
+      <w:r>
+        <w:rPr/>
+        <w:t xml:space="preserve">/* </w:t>
+      </w:r>
+      <w:r>
+        <w:rPr/>
+        <w:t xml:space="preserve">存储段描述符类型值说明 </w:t>
+      </w:r>
+      <w:r>
+        <w:rPr/>
+        <w:t>*/</w:t>
+      </w:r>
+    </w:p>
+    <w:p>
+      <w:pPr>
+        <w:pStyle w:val="Normal"/>
+        <w:shd w:fill="DDDDDD" w:val="clear"/>
+        <w:rPr/>
+      </w:pPr>
+      <w:r>
+        <w:rPr/>
+        <w:t xml:space="preserve">#define DA_DR           0x90    /* </w:t>
+      </w:r>
+      <w:r>
+        <w:rPr/>
+        <w:t xml:space="preserve">存在的只读数据段类型值       </w:t>
+      </w:r>
+      <w:r>
+        <w:rPr/>
+        <w:t>*/</w:t>
+      </w:r>
+    </w:p>
+    <w:p>
+      <w:pPr>
+        <w:pStyle w:val="Normal"/>
+        <w:shd w:fill="DDDDDD" w:val="clear"/>
+        <w:rPr/>
+      </w:pPr>
+      <w:r>
+        <w:rPr/>
+        <w:t xml:space="preserve">#define DA_DRW          0x92    /* </w:t>
+      </w:r>
+      <w:r>
+        <w:rPr/>
+        <w:t xml:space="preserve">存在的可读写数据段属性值     </w:t>
+      </w:r>
+      <w:r>
+        <w:rPr/>
+        <w:t>*/</w:t>
+      </w:r>
+    </w:p>
+    <w:p>
+      <w:pPr>
+        <w:pStyle w:val="Normal"/>
+        <w:shd w:fill="DDDDDD" w:val="clear"/>
+        <w:rPr/>
+      </w:pPr>
+      <w:r>
+        <w:rPr/>
+        <w:t xml:space="preserve">#define DA_DRWA         0x93    /* </w:t>
+      </w:r>
+      <w:r>
+        <w:rPr/>
+        <w:t xml:space="preserve">存在的已访问可读写数据段类型值   </w:t>
+      </w:r>
+      <w:r>
+        <w:rPr/>
+        <w:t>*/</w:t>
+      </w:r>
+    </w:p>
+    <w:p>
+      <w:pPr>
+        <w:pStyle w:val="Normal"/>
+        <w:shd w:fill="DDDDDD" w:val="clear"/>
+        <w:rPr/>
+      </w:pPr>
+      <w:r>
+        <w:rPr/>
+        <w:t xml:space="preserve">#define DA_C            0x98    /* </w:t>
+      </w:r>
+      <w:r>
+        <w:rPr/>
+        <w:t xml:space="preserve">存在的只执行代码段属性值     </w:t>
+      </w:r>
+      <w:r>
+        <w:rPr/>
+        <w:t>*/</w:t>
+      </w:r>
+    </w:p>
+    <w:p>
+      <w:pPr>
+        <w:pStyle w:val="Normal"/>
+        <w:shd w:fill="DDDDDD" w:val="clear"/>
+        <w:rPr/>
+      </w:pPr>
+      <w:r>
+        <w:rPr/>
+        <w:t xml:space="preserve">#define DA_CR           0x9A    /* </w:t>
+      </w:r>
+      <w:r>
+        <w:rPr/>
+        <w:t xml:space="preserve">存在的可执行可读代码段属性值     </w:t>
+      </w:r>
+      <w:r>
+        <w:rPr/>
+        <w:t>*/</w:t>
+      </w:r>
+    </w:p>
+    <w:p>
+      <w:pPr>
+        <w:pStyle w:val="Normal"/>
+        <w:shd w:fill="DDDDDD" w:val="clear"/>
+        <w:rPr/>
+      </w:pPr>
+      <w:r>
+        <w:rPr/>
+        <w:t xml:space="preserve">#define DA_CCO          0x9C    /* </w:t>
+      </w:r>
+      <w:r>
+        <w:rPr/>
+        <w:t xml:space="preserve">存在的只执行一致代码段属性值     </w:t>
+      </w:r>
+      <w:r>
+        <w:rPr/>
+        <w:t>*/</w:t>
+      </w:r>
+    </w:p>
+    <w:p>
+      <w:pPr>
+        <w:pStyle w:val="Normal"/>
+        <w:shd w:fill="DDDDDD" w:val="clear"/>
+        <w:rPr/>
+      </w:pPr>
+      <w:r>
+        <w:rPr/>
+        <w:t xml:space="preserve">#define DA_CCOR         0x9E    /* </w:t>
+      </w:r>
+      <w:r>
+        <w:rPr/>
+        <w:t xml:space="preserve">存在的可执行可读一致代码段属性值 </w:t>
+      </w:r>
+      <w:r>
+        <w:rPr/>
+        <w:t>*/</w:t>
+      </w:r>
+    </w:p>
+    <w:p>
+      <w:pPr>
+        <w:pStyle w:val="Normal"/>
+        <w:shd w:fill="DDDDDD" w:val="clear"/>
+        <w:rPr/>
+      </w:pPr>
+      <w:r>
+        <w:rPr/>
+        <w:t xml:space="preserve">/* </w:t>
+      </w:r>
+      <w:r>
+        <w:rPr/>
+        <w:t xml:space="preserve">系统段描述符类型值说明 </w:t>
+      </w:r>
+      <w:r>
+        <w:rPr/>
+        <w:t>*/</w:t>
+      </w:r>
+    </w:p>
+    <w:p>
+      <w:pPr>
+        <w:pStyle w:val="Normal"/>
+        <w:shd w:fill="DDDDDD" w:val="clear"/>
+        <w:rPr/>
+      </w:pPr>
+      <w:r>
+        <w:rPr/>
+        <w:t xml:space="preserve">#define DA_LDT          0x82    /* </w:t>
+      </w:r>
+      <w:r>
+        <w:rPr/>
+        <w:t xml:space="preserve">局部描述符表段类型值         </w:t>
+      </w:r>
+      <w:r>
+        <w:rPr/>
+        <w:t>*/</w:t>
+      </w:r>
+    </w:p>
+    <w:p>
+      <w:pPr>
+        <w:pStyle w:val="Normal"/>
+        <w:shd w:fill="DDDDDD" w:val="clear"/>
+        <w:rPr/>
+      </w:pPr>
+      <w:r>
+        <w:rPr/>
+        <w:t xml:space="preserve">#define DA_TaskGate     0x85    /* </w:t>
+      </w:r>
+      <w:r>
+        <w:rPr/>
+        <w:t xml:space="preserve">任务门类型值             </w:t>
+      </w:r>
+      <w:r>
+        <w:rPr/>
+        <w:t>*/</w:t>
+      </w:r>
+    </w:p>
+    <w:p>
+      <w:pPr>
+        <w:pStyle w:val="Normal"/>
+        <w:shd w:fill="DDDDDD" w:val="clear"/>
+        <w:rPr/>
+      </w:pPr>
+      <w:r>
+        <w:rPr/>
+        <w:t xml:space="preserve">#define DA_386TSS       0x89    /* </w:t>
+      </w:r>
+      <w:r>
+        <w:rPr/>
+        <w:t xml:space="preserve">可用 </w:t>
+      </w:r>
+      <w:r>
+        <w:rPr/>
+        <w:t xml:space="preserve">386 </w:t>
+      </w:r>
+      <w:r>
+        <w:rPr/>
+        <w:t xml:space="preserve">任务状态段类型值        </w:t>
+      </w:r>
+      <w:r>
+        <w:rPr/>
+        <w:t>*/</w:t>
+      </w:r>
+    </w:p>
+    <w:p>
+      <w:pPr>
+        <w:pStyle w:val="Normal"/>
+        <w:shd w:fill="DDDDDD" w:val="clear"/>
+        <w:rPr/>
+      </w:pPr>
+      <w:r>
+        <w:rPr/>
+        <w:t xml:space="preserve">#define DA_386CGate     0x8C    /* 386 </w:t>
+      </w:r>
+      <w:r>
+        <w:rPr/>
+        <w:t xml:space="preserve">调用门类型值         </w:t>
+      </w:r>
+      <w:r>
+        <w:rPr/>
+        <w:t>*/</w:t>
+      </w:r>
+    </w:p>
+    <w:p>
+      <w:pPr>
+        <w:pStyle w:val="Normal"/>
+        <w:shd w:fill="DDDDDD" w:val="clear"/>
+        <w:rPr/>
+      </w:pPr>
+      <w:r>
+        <w:rPr/>
+        <w:t xml:space="preserve">#define DA_386IGate     0x8E    /* 386 </w:t>
+      </w:r>
+      <w:r>
+        <w:rPr/>
+        <w:t xml:space="preserve">中断门类型值         </w:t>
+      </w:r>
+      <w:r>
+        <w:rPr/>
+        <w:t>*/</w:t>
+      </w:r>
+    </w:p>
+    <w:p>
+      <w:pPr>
+        <w:pStyle w:val="Normal"/>
+        <w:shd w:fill="DDDDDD" w:val="clear"/>
+        <w:rPr/>
+      </w:pPr>
+      <w:r>
+        <w:rPr/>
+        <w:t xml:space="preserve">#define DA_386TGate     0x8F    /* 386 </w:t>
+      </w:r>
+      <w:r>
+        <w:rPr/>
+        <w:t xml:space="preserve">陷阱门类型值         </w:t>
+      </w:r>
+      <w:r>
+        <w:rPr/>
+        <w:t>*/</w:t>
+      </w:r>
+    </w:p>
+    <w:p>
+      <w:pPr>
+        <w:pStyle w:val="Normal"/>
+        <w:shd w:fill="DDDDDD" w:val="clear"/>
+        <w:rPr/>
+      </w:pPr>
+      <w:r>
+        <w:rPr/>
+      </w:r>
+    </w:p>
+    <w:p>
+      <w:pPr>
+        <w:pStyle w:val="Normal"/>
+        <w:shd w:fill="DDDDDD" w:val="clear"/>
+        <w:rPr/>
+      </w:pPr>
+      <w:r>
+        <w:rPr/>
+        <w:t xml:space="preserve">/* </w:t>
+      </w:r>
+      <w:r>
+        <w:rPr/>
+        <w:t xml:space="preserve">选择子类型值说明 </w:t>
+      </w:r>
+      <w:r>
+        <w:rPr/>
+        <w:t>*/</w:t>
+      </w:r>
+    </w:p>
+    <w:p>
+      <w:pPr>
+        <w:pStyle w:val="Normal"/>
+        <w:shd w:fill="DDDDDD" w:val="clear"/>
+        <w:rPr/>
+      </w:pPr>
+      <w:r>
+        <w:rPr/>
+        <w:t xml:space="preserve">/* </w:t>
+      </w:r>
+      <w:r>
+        <w:rPr/>
+        <w:t>其中</w:t>
+      </w:r>
+      <w:r>
+        <w:rPr/>
+        <w:t>, SA_ : Selector Attribute */</w:t>
+      </w:r>
+    </w:p>
+    <w:p>
+      <w:pPr>
+        <w:pStyle w:val="Normal"/>
+        <w:shd w:fill="DDDDDD" w:val="clear"/>
+        <w:rPr/>
+      </w:pPr>
+      <w:r>
+        <w:rPr/>
+        <w:t>#define SA_RPL_MASK 0xFFFC</w:t>
+      </w:r>
+    </w:p>
+    <w:p>
+      <w:pPr>
+        <w:pStyle w:val="Normal"/>
+        <w:shd w:fill="DDDDDD" w:val="clear"/>
+        <w:rPr/>
+      </w:pPr>
+      <w:r>
+        <w:rPr/>
+        <w:t>#define SA_RPL0     0</w:t>
+      </w:r>
+    </w:p>
+    <w:p>
+      <w:pPr>
+        <w:pStyle w:val="Normal"/>
+        <w:shd w:fill="DDDDDD" w:val="clear"/>
+        <w:rPr/>
+      </w:pPr>
+      <w:r>
+        <w:rPr/>
+        <w:t>#define SA_RPL1     1</w:t>
+      </w:r>
+    </w:p>
+    <w:p>
+      <w:pPr>
+        <w:pStyle w:val="Normal"/>
+        <w:shd w:fill="DDDDDD" w:val="clear"/>
+        <w:rPr/>
+      </w:pPr>
+      <w:r>
+        <w:rPr/>
+        <w:t>#define SA_RPL2     2</w:t>
+      </w:r>
+    </w:p>
+    <w:p>
+      <w:pPr>
+        <w:pStyle w:val="Normal"/>
+        <w:shd w:fill="DDDDDD" w:val="clear"/>
+        <w:rPr/>
+      </w:pPr>
+      <w:r>
+        <w:rPr/>
+        <w:t>#define SA_RPL3     3</w:t>
+      </w:r>
+    </w:p>
+    <w:p>
+      <w:pPr>
+        <w:pStyle w:val="Normal"/>
+        <w:shd w:fill="DDDDDD" w:val="clear"/>
+        <w:rPr/>
+      </w:pPr>
+      <w:r>
+        <w:rPr/>
+      </w:r>
+    </w:p>
+    <w:p>
+      <w:pPr>
+        <w:pStyle w:val="Normal"/>
+        <w:shd w:fill="DDDDDD" w:val="clear"/>
+        <w:rPr/>
+      </w:pPr>
+      <w:r>
+        <w:rPr/>
+        <w:t>#define SA_TI_MASK  0xFFFB</w:t>
+      </w:r>
+    </w:p>
+    <w:p>
+      <w:pPr>
+        <w:pStyle w:val="Normal"/>
+        <w:shd w:fill="DDDDDD" w:val="clear"/>
+        <w:rPr/>
+      </w:pPr>
+      <w:r>
+        <w:rPr/>
+        <w:t>#define SA_TIG      0</w:t>
+      </w:r>
+    </w:p>
+    <w:p>
+      <w:pPr>
+        <w:pStyle w:val="Normal"/>
+        <w:shd w:fill="DDDDDD" w:val="clear"/>
+        <w:rPr/>
+      </w:pPr>
+      <w:r>
+        <w:rPr/>
+        <w:t>#define SA_TIL      4</w:t>
+      </w:r>
+    </w:p>
+    <w:p>
+      <w:pPr>
+        <w:pStyle w:val="Normal"/>
+        <w:shd w:fill="FFFFFF" w:val="clear"/>
+        <w:rPr/>
+      </w:pPr>
+      <w:r>
+        <w:rPr/>
+        <w:tab/>
+      </w:r>
+      <w:r>
+        <w:rPr/>
         <w:t>代码</w:t>
       </w:r>
       <w:r>
         <w:rPr/>
-        <w:t>6-4</w:t>
-      </w:r>
-    </w:p>
-    <w:p>
-      <w:pPr>
-        <w:pStyle w:val="Normal"/>
-        <w:shd w:fill="DDDDDD" w:val="clear"/>
-        <w:rPr/>
-      </w:pPr>
-      <w:r>
-        <w:rPr/>
-        <w:t>PUBLIC int tinix_main()</w:t>
-      </w:r>
-    </w:p>
-    <w:p>
-      <w:pPr>
-        <w:pStyle w:val="Normal"/>
-        <w:shd w:fill="DDDDDD" w:val="clear"/>
-        <w:rPr/>
-      </w:pPr>
-      <w:r>
-        <w:rPr/>
-        <w:t>{</w:t>
-      </w:r>
-    </w:p>
-    <w:p>
-      <w:pPr>
-        <w:pStyle w:val="Normal"/>
-        <w:shd w:fill="DDDDDD" w:val="clear"/>
-        <w:rPr/>
-      </w:pPr>
-      <w:r>
-        <w:rPr/>
-        <w:t xml:space="preserve">    </w:t>
-      </w:r>
-      <w:r>
-        <w:rPr/>
-        <w:t>disp_str("-----\"tinix_main\" begins-----\n");</w:t>
-      </w:r>
-    </w:p>
-    <w:p>
-      <w:pPr>
-        <w:pStyle w:val="Normal"/>
-        <w:shd w:fill="DDDDDD" w:val="clear"/>
-        <w:rPr/>
-      </w:pPr>
-      <w:r>
-        <w:rPr/>
-      </w:r>
-    </w:p>
-    <w:p>
-      <w:pPr>
-        <w:pStyle w:val="Normal"/>
-        <w:shd w:fill="DDDDDD" w:val="clear"/>
-        <w:rPr/>
-      </w:pPr>
-      <w:r>
-        <w:rPr/>
-        <w:t xml:space="preserve">    </w:t>
-      </w:r>
-      <w:r>
-        <w:rPr/>
-        <w:t>while(1){}</w:t>
-      </w:r>
-    </w:p>
-    <w:p>
-      <w:pPr>
-        <w:pStyle w:val="Normal"/>
-        <w:shd w:fill="DDDDDD" w:val="clear"/>
-        <w:rPr/>
-      </w:pPr>
-      <w:r>
-        <w:rPr/>
-        <w:t>}</w:t>
+        <w:t>6-10</w:t>
+      </w:r>
+      <w:r>
+        <w:rPr/>
+        <w:t>不但定义了</w:t>
+      </w:r>
+      <w:r>
+        <w:rPr/>
+        <w:t>SELECTOR_LDT_FIRST</w:t>
+      </w:r>
+      <w:r>
+        <w:rPr/>
+        <w:t>，而且定义了</w:t>
+      </w:r>
+      <w:r>
+        <w:rPr/>
+        <w:t>SELECTOR_TSS</w:t>
+      </w:r>
+      <w:r>
+        <w:rPr/>
+        <w:t>，因为从图</w:t>
+      </w:r>
+      <w:r>
+        <w:rPr/>
+        <w:t>6-9</w:t>
+      </w:r>
+      <w:r>
+        <w:rPr/>
+        <w:t>中可知，我们还需要一个用来使用</w:t>
+      </w:r>
+      <w:r>
+        <w:rPr/>
+        <w:t>TSS</w:t>
+      </w:r>
+      <w:r>
+        <w:rPr/>
+        <w:t>的描述符。</w:t>
       </w:r>
     </w:p>
     <w:p>
@@ -58463,200 +60965,72 @@
       </w:r>
       <w:r>
         <w:rPr/>
-        <w:t>代码</w:t>
-      </w:r>
-      <w:r>
-        <w:rPr/>
-        <w:t>6-5</w:t>
-      </w:r>
-    </w:p>
-    <w:p>
-      <w:pPr>
-        <w:pStyle w:val="Normal"/>
-        <w:shd w:fill="DDDDDD" w:val="clear"/>
-        <w:rPr/>
-      </w:pPr>
-      <w:r>
-        <w:rPr/>
-        <w:t>csinit:     ; “</w:t>
-      </w:r>
-      <w:r>
-        <w:rPr/>
-        <w:t>这个跳转指令强制使用刚刚初始化的结构”——</w:t>
-      </w:r>
-      <w:r>
-        <w:rPr/>
-        <w:t>&lt;&lt;OS:D&amp;I 2nd&gt;&gt; P90.</w:t>
-      </w:r>
-    </w:p>
-    <w:p>
-      <w:pPr>
-        <w:pStyle w:val="Normal"/>
-        <w:shd w:fill="DDDDDD" w:val="clear"/>
-        <w:rPr/>
-      </w:pPr>
-      <w:r>
-        <w:rPr/>
-      </w:r>
-    </w:p>
-    <w:p>
-      <w:pPr>
-        <w:pStyle w:val="Normal"/>
-        <w:shd w:fill="DDDDDD" w:val="clear"/>
-        <w:rPr/>
-      </w:pPr>
-      <w:r>
-        <w:rPr/>
-        <w:t xml:space="preserve">    </w:t>
-      </w:r>
-      <w:r>
-        <w:rPr/>
-        <w:t>;jmp 0x40:0</w:t>
-      </w:r>
-    </w:p>
-    <w:p>
-      <w:pPr>
-        <w:pStyle w:val="Normal"/>
-        <w:shd w:fill="DDDDDD" w:val="clear"/>
-        <w:rPr/>
-      </w:pPr>
-      <w:r>
-        <w:rPr/>
-        <w:t xml:space="preserve">    </w:t>
-      </w:r>
-      <w:r>
-        <w:rPr/>
-        <w:t>;ud2</w:t>
-      </w:r>
-    </w:p>
-    <w:p>
-      <w:pPr>
-        <w:pStyle w:val="Normal"/>
-        <w:shd w:fill="DDDDDD" w:val="clear"/>
-        <w:rPr/>
-      </w:pPr>
-      <w:r>
-        <w:rPr/>
-      </w:r>
-    </w:p>
-    <w:p>
-      <w:pPr>
-        <w:pStyle w:val="Normal"/>
-        <w:shd w:fill="DDDDDD" w:val="clear"/>
-        <w:rPr/>
-      </w:pPr>
-      <w:r>
-        <w:rPr/>
-        <w:t xml:space="preserve">    </w:t>
-      </w:r>
-      <w:r>
-        <w:rPr/>
-        <w:t>;sti</w:t>
-      </w:r>
-    </w:p>
-    <w:p>
-      <w:pPr>
-        <w:pStyle w:val="Normal"/>
-        <w:shd w:fill="DDDDDD" w:val="clear"/>
-        <w:rPr/>
-      </w:pPr>
-      <w:r>
-        <w:rPr/>
-      </w:r>
-    </w:p>
-    <w:p>
-      <w:pPr>
-        <w:pStyle w:val="Normal"/>
-        <w:shd w:fill="DDDDDD" w:val="clear"/>
-        <w:rPr/>
-      </w:pPr>
-      <w:r>
-        <w:rPr/>
-        <w:t xml:space="preserve">    </w:t>
-      </w:r>
-      <w:r>
-        <w:rPr/>
-        <w:t>xor eax, eax</w:t>
-      </w:r>
-    </w:p>
-    <w:p>
-      <w:pPr>
-        <w:pStyle w:val="Normal"/>
-        <w:shd w:fill="DDDDDD" w:val="clear"/>
-        <w:rPr/>
-      </w:pPr>
-      <w:r>
-        <w:rPr/>
-        <w:t xml:space="preserve">    </w:t>
-      </w:r>
-      <w:r>
-        <w:rPr/>
-        <w:t>mov ax, SELECTOR_TSS</w:t>
-      </w:r>
-    </w:p>
-    <w:p>
-      <w:pPr>
-        <w:pStyle w:val="Normal"/>
-        <w:shd w:fill="DDDDDD" w:val="clear"/>
-        <w:rPr/>
-      </w:pPr>
-      <w:r>
-        <w:rPr/>
-        <w:t xml:space="preserve">    </w:t>
-      </w:r>
-      <w:r>
-        <w:rPr/>
-        <w:t>ltr ax</w:t>
-      </w:r>
-    </w:p>
-    <w:p>
-      <w:pPr>
-        <w:pStyle w:val="Normal"/>
-        <w:shd w:fill="DDDDDD" w:val="clear"/>
-        <w:rPr/>
-      </w:pPr>
-      <w:r>
-        <w:rPr/>
-      </w:r>
-    </w:p>
-    <w:p>
-      <w:pPr>
-        <w:pStyle w:val="Normal"/>
-        <w:shd w:fill="DDDDDD" w:val="clear"/>
-        <w:rPr/>
-      </w:pPr>
-      <w:r>
-        <w:rPr/>
-        <w:t xml:space="preserve">    </w:t>
-      </w:r>
-      <w:r>
-        <w:rPr/>
-        <w:t>jmp tinix_main</w:t>
-      </w:r>
-    </w:p>
-    <w:p>
-      <w:pPr>
-        <w:pStyle w:val="Normal"/>
-        <w:shd w:fill="DDDDDD" w:val="clear"/>
-        <w:rPr/>
-      </w:pPr>
-      <w:r>
-        <w:rPr/>
-      </w:r>
-    </w:p>
-    <w:p>
-      <w:pPr>
-        <w:pStyle w:val="Normal"/>
-        <w:shd w:fill="DDDDDD" w:val="clear"/>
-        <w:rPr/>
-      </w:pPr>
-      <w:r>
-        <w:rPr/>
-        <w:t xml:space="preserve">    </w:t>
-      </w:r>
-      <w:r>
-        <w:rPr/>
-        <w:t>;hlt</w:t>
+        <w:t>这里</w:t>
+      </w:r>
+      <w:r>
+        <w:rPr/>
+        <w:t>，一定要记得</w:t>
+      </w:r>
+      <w:r>
+        <w:rPr/>
+        <w:t>LDT</w:t>
+      </w:r>
+      <w:r>
+        <w:rPr/>
+        <w:t>跟</w:t>
+      </w:r>
+      <w:r>
+        <w:rPr/>
+        <w:t>GDT</w:t>
+      </w:r>
+      <w:r>
+        <w:rPr/>
+        <w:t>是联系在一起的，别忘了填充</w:t>
+      </w:r>
+      <w:r>
+        <w:rPr/>
+        <w:t>GDT</w:t>
+      </w:r>
+      <w:r>
+        <w:rPr/>
+        <w:t>中进程的</w:t>
+      </w:r>
+      <w:r>
+        <w:rPr/>
+        <w:t>LDT</w:t>
+      </w:r>
+      <w:r>
+        <w:rPr/>
+        <w:t>的描述符：</w:t>
+      </w:r>
+    </w:p>
+    <w:p>
+      <w:pPr>
+        <w:pStyle w:val="Normal"/>
+        <w:shd w:fill="FFFFFF" w:val="clear"/>
+        <w:rPr/>
+      </w:pPr>
+      <w:r>
+        <w:rPr/>
+        <w:t>init_</w:t>
+      </w:r>
+      <w:r>
+        <w:rPr/>
+        <w:t>descriptor</w:t>
+      </w:r>
+      <w:r>
+        <w:rPr/>
+        <w:t>函数。</w:t>
+      </w:r>
+    </w:p>
+    <w:p>
+      <w:pPr>
+        <w:pStyle w:val="Normal"/>
+        <w:shd w:fill="FFFFFF" w:val="clear"/>
+        <w:rPr/>
+      </w:pPr>
+      <w:r>
+        <w:rPr/>
       </w:r>
     </w:p>
     <w:p>

</xml_diff>

<commit_message>
Chapter 6.3.2.2 (3) TSS and GDT
Signed-off-by: wujian <wujian@smartisan.com>
</commit_message>
<xml_diff>
--- a/自己动手写操作系统笔记.docx
+++ b/自己动手写操作系统笔记.docx
@@ -10157,7 +10157,7 @@
     <w:tbl>
       <w:tblPr>
         <w:jc w:val="left"/>
-        <w:tblInd w:w="-13" w:type="dxa"/>
+        <w:tblInd w:w="-15" w:type="dxa"/>
         <w:tblBorders>
           <w:top w:val="single" w:sz="2" w:space="0" w:color="000001"/>
           <w:left w:val="single" w:sz="2" w:space="0" w:color="000001"/>
@@ -20215,7 +20215,7 @@
     <w:tbl>
       <w:tblPr>
         <w:jc w:val="left"/>
-        <w:tblInd w:w="2" w:type="dxa"/>
+        <w:tblInd w:w="0" w:type="dxa"/>
         <w:tblBorders>
           <w:top w:val="single" w:sz="2" w:space="0" w:color="000001"/>
           <w:left w:val="single" w:sz="2" w:space="0" w:color="000001"/>
@@ -36479,7 +36479,7 @@
     <w:tbl>
       <w:tblPr>
         <w:jc w:val="left"/>
-        <w:tblInd w:w="21" w:type="dxa"/>
+        <w:tblInd w:w="19" w:type="dxa"/>
         <w:tblBorders>
           <w:top w:val="single" w:sz="2" w:space="0" w:color="000001"/>
           <w:left w:val="single" w:sz="2" w:space="0" w:color="000001"/>
@@ -36490,7 +36490,7 @@
         </w:tblBorders>
         <w:tblCellMar>
           <w:top w:w="55" w:type="dxa"/>
-          <w:left w:w="9" w:type="dxa"/>
+          <w:left w:w="6" w:type="dxa"/>
           <w:bottom w:w="55" w:type="dxa"/>
           <w:right w:w="55" w:type="dxa"/>
         </w:tblCellMar>
@@ -36516,7 +36516,7 @@
             </w:tcBorders>
             <w:shd w:fill="FFFFFF" w:val="clear"/>
             <w:tcMar>
-              <w:left w:w="9" w:type="dxa"/>
+              <w:left w:w="6" w:type="dxa"/>
             </w:tcMar>
           </w:tcPr>
           <w:p>
@@ -36544,7 +36544,7 @@
             </w:tcBorders>
             <w:shd w:fill="FFFFFF" w:val="clear"/>
             <w:tcMar>
-              <w:left w:w="9" w:type="dxa"/>
+              <w:left w:w="6" w:type="dxa"/>
             </w:tcMar>
           </w:tcPr>
           <w:p>
@@ -36577,7 +36577,7 @@
             </w:tcBorders>
             <w:shd w:fill="FFFFFF" w:val="clear"/>
             <w:tcMar>
-              <w:left w:w="9" w:type="dxa"/>
+              <w:left w:w="6" w:type="dxa"/>
             </w:tcMar>
           </w:tcPr>
           <w:p>
@@ -36604,7 +36604,7 @@
             </w:tcBorders>
             <w:shd w:fill="FFFFFF" w:val="clear"/>
             <w:tcMar>
-              <w:left w:w="9" w:type="dxa"/>
+              <w:left w:w="6" w:type="dxa"/>
             </w:tcMar>
           </w:tcPr>
           <w:p>
@@ -36636,7 +36636,7 @@
             </w:tcBorders>
             <w:shd w:fill="FFFFFF" w:val="clear"/>
             <w:tcMar>
-              <w:left w:w="9" w:type="dxa"/>
+              <w:left w:w="6" w:type="dxa"/>
             </w:tcMar>
           </w:tcPr>
           <w:p>
@@ -36663,7 +36663,7 @@
             </w:tcBorders>
             <w:shd w:fill="FFFFFF" w:val="clear"/>
             <w:tcMar>
-              <w:left w:w="9" w:type="dxa"/>
+              <w:left w:w="6" w:type="dxa"/>
             </w:tcMar>
           </w:tcPr>
           <w:p>
@@ -36695,7 +36695,7 @@
             </w:tcBorders>
             <w:shd w:fill="FFFFFF" w:val="clear"/>
             <w:tcMar>
-              <w:left w:w="9" w:type="dxa"/>
+              <w:left w:w="6" w:type="dxa"/>
             </w:tcMar>
           </w:tcPr>
           <w:p>
@@ -36722,7 +36722,7 @@
             </w:tcBorders>
             <w:shd w:fill="FFFFFF" w:val="clear"/>
             <w:tcMar>
-              <w:left w:w="9" w:type="dxa"/>
+              <w:left w:w="6" w:type="dxa"/>
             </w:tcMar>
           </w:tcPr>
           <w:p>
@@ -36754,7 +36754,7 @@
             </w:tcBorders>
             <w:shd w:fill="FFFFFF" w:val="clear"/>
             <w:tcMar>
-              <w:left w:w="9" w:type="dxa"/>
+              <w:left w:w="6" w:type="dxa"/>
             </w:tcMar>
           </w:tcPr>
           <w:p>
@@ -36781,7 +36781,7 @@
             </w:tcBorders>
             <w:shd w:fill="FFFFFF" w:val="clear"/>
             <w:tcMar>
-              <w:left w:w="9" w:type="dxa"/>
+              <w:left w:w="6" w:type="dxa"/>
             </w:tcMar>
           </w:tcPr>
           <w:p>
@@ -36813,7 +36813,7 @@
             </w:tcBorders>
             <w:shd w:fill="FFFFFF" w:val="clear"/>
             <w:tcMar>
-              <w:left w:w="9" w:type="dxa"/>
+              <w:left w:w="6" w:type="dxa"/>
             </w:tcMar>
           </w:tcPr>
           <w:p>
@@ -36840,7 +36840,7 @@
             </w:tcBorders>
             <w:shd w:fill="FFFFFF" w:val="clear"/>
             <w:tcMar>
-              <w:left w:w="9" w:type="dxa"/>
+              <w:left w:w="6" w:type="dxa"/>
             </w:tcMar>
           </w:tcPr>
           <w:p>
@@ -36872,7 +36872,7 @@
             </w:tcBorders>
             <w:shd w:fill="FFFFFF" w:val="clear"/>
             <w:tcMar>
-              <w:left w:w="9" w:type="dxa"/>
+              <w:left w:w="6" w:type="dxa"/>
             </w:tcMar>
           </w:tcPr>
           <w:p>
@@ -36899,7 +36899,7 @@
             </w:tcBorders>
             <w:shd w:fill="FFFFFF" w:val="clear"/>
             <w:tcMar>
-              <w:left w:w="9" w:type="dxa"/>
+              <w:left w:w="6" w:type="dxa"/>
             </w:tcMar>
           </w:tcPr>
           <w:p>
@@ -59187,11 +59187,7 @@
       </w:r>
       <w:r>
         <w:rPr/>
-        <w:t>现在</w:t>
-      </w:r>
-      <w:r>
-        <w:rPr/>
-        <w:t>，结构体的定义有了，我们在</w:t>
+        <w:t>现在，结构体的定义有了，我们在</w:t>
       </w:r>
       <w:r>
         <w:rPr/>
@@ -59225,11 +59221,7 @@
       </w:r>
       <w:r>
         <w:rPr/>
-        <w:t>其中</w:t>
-      </w:r>
-      <w:r>
-        <w:rPr/>
-        <w:t>，</w:t>
+        <w:t>其中，</w:t>
       </w:r>
       <w:r>
         <w:rPr/>
@@ -59693,9 +59685,6 @@
       <w:r>
         <w:rPr/>
         <w:tab/>
-      </w:r>
-      <w:r>
-        <w:rPr/>
         <w:t>LDT Selector</w:t>
       </w:r>
       <w:r>
@@ -59867,7 +59856,74 @@
       </w:r>
       <w:r>
         <w:rPr/>
-        <w:t>接下来</w:t>
+        <w:t>接下来，</w:t>
+      </w:r>
+      <w:r>
+        <w:rPr/>
+        <w:t>eip</w:t>
+      </w:r>
+      <w:r>
+        <w:rPr/>
+        <w:t>指向</w:t>
+      </w:r>
+      <w:r>
+        <w:rPr/>
+        <w:t>TestA</w:t>
+      </w:r>
+      <w:r>
+        <w:rPr/>
+        <w:t>，这表明进程将从</w:t>
+      </w:r>
+      <w:r>
+        <w:rPr/>
+        <w:t>TestA</w:t>
+      </w:r>
+      <w:r>
+        <w:rPr/>
+        <w:t>的入口地址开始运行。另外，</w:t>
+      </w:r>
+      <w:r>
+        <w:rPr/>
+        <w:t>esp</w:t>
+      </w:r>
+      <w:r>
+        <w:rPr/>
+        <w:t>指向了单独的栈，栈的大小为</w:t>
+      </w:r>
+      <w:r>
+        <w:rPr/>
+        <w:t>STACK_SIZE_TOTAL</w:t>
+      </w:r>
+      <w:r>
+        <w:rPr/>
+        <w:t>。</w:t>
+      </w:r>
+    </w:p>
+    <w:p>
+      <w:pPr>
+        <w:pStyle w:val="Normal"/>
+        <w:shd w:fill="FFFFFF" w:val="clear"/>
+        <w:rPr/>
+      </w:pPr>
+      <w:r>
+        <w:rPr/>
+        <w:tab/>
+      </w:r>
+      <w:r>
+        <w:rPr/>
+        <w:t>最后一行是设置</w:t>
+      </w:r>
+      <w:r>
+        <w:rPr/>
+        <w:t>eflags</w:t>
+      </w:r>
+      <w:r>
+        <w:rPr/>
+        <w:t>，结合图</w:t>
+      </w:r>
+      <w:r>
+        <w:rPr/>
+        <w:t>3-45</w:t>
       </w:r>
       <w:r>
         <w:rPr/>
@@ -59875,39 +59931,1614 @@
       </w:r>
       <w:r>
         <w:rPr/>
-        <w:t>eip</w:t>
-      </w:r>
-      <w:r>
-        <w:rPr/>
-        <w:t>指向</w:t>
-      </w:r>
-      <w:r>
-        <w:rPr/>
-        <w:t>TestA</w:t>
-      </w:r>
-      <w:r>
-        <w:rPr/>
-        <w:t>，这表明进程将从</w:t>
-      </w:r>
-      <w:r>
-        <w:rPr/>
-        <w:t>TestA</w:t>
-      </w:r>
-      <w:r>
-        <w:rPr/>
-        <w:t>的入口地址开始运行。另外，</w:t>
-      </w:r>
-      <w:r>
-        <w:rPr/>
-        <w:t>esp</w:t>
-      </w:r>
-      <w:r>
-        <w:rPr/>
-        <w:t>指向了单独的栈，栈的大小为</w:t>
-      </w:r>
-      <w:r>
-        <w:rPr/>
-        <w:t>STACK_SIZE_TOTAL</w:t>
+        <w:t>0x1202</w:t>
+      </w:r>
+      <w:r>
+        <w:rPr/>
+        <w:t>恰好设置了</w:t>
+      </w:r>
+      <w:r>
+        <w:rPr/>
+        <w:t>IF</w:t>
+      </w:r>
+      <w:r>
+        <w:rPr/>
+        <w:t>位并把</w:t>
+      </w:r>
+      <w:r>
+        <w:rPr/>
+        <w:t>IOPL</w:t>
+      </w:r>
+      <w:r>
+        <w:rPr/>
+        <w:t>设为</w:t>
+      </w:r>
+      <w:r>
+        <w:rPr/>
+        <w:t>1</w:t>
+      </w:r>
+      <w:r>
+        <w:rPr/>
+        <w:t>。这样，进程就可以使用</w:t>
+      </w:r>
+      <w:r>
+        <w:rPr/>
+        <w:t>I/O</w:t>
+      </w:r>
+      <w:r>
+        <w:rPr/>
+        <w:t>指令，并且中断会在</w:t>
+      </w:r>
+      <w:r>
+        <w:rPr/>
+        <w:t>iretd</w:t>
+      </w:r>
+      <w:r>
+        <w:rPr/>
+        <w:t>执行时被打开。</w:t>
+      </w:r>
+    </w:p>
+    <w:p>
+      <w:pPr>
+        <w:pStyle w:val="Normal"/>
+        <w:shd w:fill="FFFFFF" w:val="clear"/>
+        <w:rPr/>
+      </w:pPr>
+      <w:r>
+        <w:rPr/>
+        <w:tab/>
+      </w:r>
+      <w:r>
+        <w:rPr/>
+        <w:t>代码中用到的宏大部分定义在</w:t>
+      </w:r>
+      <w:r>
+        <w:rPr/>
+        <w:t>protect.h</w:t>
+      </w:r>
+      <w:r>
+        <w:rPr/>
+        <w:t>中，见代码</w:t>
+      </w:r>
+      <w:r>
+        <w:rPr/>
+        <w:t>6-10</w:t>
+      </w:r>
+    </w:p>
+    <w:p>
+      <w:pPr>
+        <w:pStyle w:val="Normal"/>
+        <w:shd w:fill="DDDDDD" w:val="clear"/>
+        <w:rPr/>
+      </w:pPr>
+      <w:r>
+        <w:rPr/>
+        <w:t>/* GDT */</w:t>
+      </w:r>
+    </w:p>
+    <w:p>
+      <w:pPr>
+        <w:pStyle w:val="Normal"/>
+        <w:shd w:fill="DDDDDD" w:val="clear"/>
+        <w:rPr/>
+      </w:pPr>
+      <w:r>
+        <w:rPr/>
+        <w:t xml:space="preserve">/* </w:t>
+      </w:r>
+      <w:r>
+        <w:rPr/>
+        <w:t xml:space="preserve">描述符索引 </w:t>
+      </w:r>
+      <w:r>
+        <w:rPr/>
+        <w:t>*/</w:t>
+      </w:r>
+    </w:p>
+    <w:p>
+      <w:pPr>
+        <w:pStyle w:val="Normal"/>
+        <w:shd w:fill="DDDDDD" w:val="clear"/>
+        <w:rPr/>
+      </w:pPr>
+      <w:r>
+        <w:rPr/>
+        <w:t>#define INDEX_DUMMY     0   // ┓</w:t>
+      </w:r>
+    </w:p>
+    <w:p>
+      <w:pPr>
+        <w:pStyle w:val="Normal"/>
+        <w:shd w:fill="DDDDDD" w:val="clear"/>
+        <w:rPr/>
+      </w:pPr>
+      <w:r>
+        <w:rPr/>
+        <w:t xml:space="preserve">#define INDEX_FLAT_C        1   // ┣ LOADER </w:t>
+      </w:r>
+      <w:r>
+        <w:rPr/>
+        <w:t>里面已经确定了的</w:t>
+      </w:r>
+      <w:r>
+        <w:rPr/>
+        <w:t>.</w:t>
+      </w:r>
+    </w:p>
+    <w:p>
+      <w:pPr>
+        <w:pStyle w:val="Normal"/>
+        <w:shd w:fill="DDDDDD" w:val="clear"/>
+        <w:rPr/>
+      </w:pPr>
+      <w:r>
+        <w:rPr/>
+        <w:t>#define INDEX_FLAT_RW       2   // ┃</w:t>
+      </w:r>
+    </w:p>
+    <w:p>
+      <w:pPr>
+        <w:pStyle w:val="Normal"/>
+        <w:shd w:fill="DDDDDD" w:val="clear"/>
+        <w:rPr/>
+      </w:pPr>
+      <w:r>
+        <w:rPr/>
+        <w:t>#define INDEX_VIDEO     3   // ┛</w:t>
+      </w:r>
+    </w:p>
+    <w:p>
+      <w:pPr>
+        <w:pStyle w:val="Normal"/>
+        <w:shd w:fill="DDDDDD" w:val="clear"/>
+        <w:rPr/>
+      </w:pPr>
+      <w:r>
+        <w:rPr/>
+        <w:t>#define INDEX_TSS       4</w:t>
+      </w:r>
+    </w:p>
+    <w:p>
+      <w:pPr>
+        <w:pStyle w:val="Normal"/>
+        <w:shd w:fill="DDDDDD" w:val="clear"/>
+        <w:rPr/>
+      </w:pPr>
+      <w:r>
+        <w:rPr/>
+        <w:t>#define INDEX_LDT_FIRST     5</w:t>
+      </w:r>
+    </w:p>
+    <w:p>
+      <w:pPr>
+        <w:pStyle w:val="Normal"/>
+        <w:shd w:fill="DDDDDD" w:val="clear"/>
+        <w:rPr/>
+      </w:pPr>
+      <w:r>
+        <w:rPr/>
+        <w:t xml:space="preserve">/* </w:t>
+      </w:r>
+      <w:r>
+        <w:rPr/>
+        <w:t xml:space="preserve">选择子 </w:t>
+      </w:r>
+      <w:r>
+        <w:rPr/>
+        <w:t>*/</w:t>
+      </w:r>
+    </w:p>
+    <w:p>
+      <w:pPr>
+        <w:pStyle w:val="Normal"/>
+        <w:shd w:fill="DDDDDD" w:val="clear"/>
+        <w:rPr/>
+      </w:pPr>
+      <w:r>
+        <w:rPr/>
+        <w:t>#define SELECTOR_DUMMY         0        // ┓</w:t>
+      </w:r>
+    </w:p>
+    <w:p>
+      <w:pPr>
+        <w:pStyle w:val="Normal"/>
+        <w:shd w:fill="DDDDDD" w:val="clear"/>
+        <w:rPr/>
+      </w:pPr>
+      <w:r>
+        <w:rPr/>
+        <w:t xml:space="preserve">#define SELECTOR_FLAT_C     0x08        // ┣ LOADER </w:t>
+      </w:r>
+      <w:r>
+        <w:rPr/>
+        <w:t>里面已经确定了的</w:t>
+      </w:r>
+      <w:r>
+        <w:rPr/>
+        <w:t>.</w:t>
+      </w:r>
+    </w:p>
+    <w:p>
+      <w:pPr>
+        <w:pStyle w:val="Normal"/>
+        <w:shd w:fill="DDDDDD" w:val="clear"/>
+        <w:rPr/>
+      </w:pPr>
+      <w:r>
+        <w:rPr/>
+        <w:t>#define SELECTOR_FLAT_RW    0x10        // ┃</w:t>
+      </w:r>
+    </w:p>
+    <w:p>
+      <w:pPr>
+        <w:pStyle w:val="Normal"/>
+        <w:shd w:fill="DDDDDD" w:val="clear"/>
+        <w:rPr/>
+      </w:pPr>
+      <w:r>
+        <w:rPr/>
+        <w:t>#define SELECTOR_VIDEO      (0x18+3)    // ┛&lt;-- RPL=3</w:t>
+      </w:r>
+    </w:p>
+    <w:p>
+      <w:pPr>
+        <w:pStyle w:val="Normal"/>
+        <w:shd w:fill="DDDDDD" w:val="clear"/>
+        <w:rPr/>
+      </w:pPr>
+      <w:r>
+        <w:rPr/>
+        <w:t xml:space="preserve">#define SELECTOR_TSS        0x20        // TSS. </w:t>
+      </w:r>
+      <w:r>
+        <w:rPr/>
+        <w:t xml:space="preserve">从外层跳到内存时 </w:t>
+      </w:r>
+      <w:r>
+        <w:rPr/>
+        <w:t xml:space="preserve">SS </w:t>
+      </w:r>
+      <w:r>
+        <w:rPr/>
+        <w:t xml:space="preserve">和 </w:t>
+      </w:r>
+      <w:r>
+        <w:rPr/>
+        <w:t xml:space="preserve">ESP </w:t>
+      </w:r>
+      <w:r>
+        <w:rPr/>
+        <w:t>的值从里面获得</w:t>
+      </w:r>
+      <w:r>
+        <w:rPr/>
+        <w:t>.</w:t>
+      </w:r>
+    </w:p>
+    <w:p>
+      <w:pPr>
+        <w:pStyle w:val="Normal"/>
+        <w:shd w:fill="DDDDDD" w:val="clear"/>
+        <w:rPr/>
+      </w:pPr>
+      <w:r>
+        <w:rPr/>
+        <w:t>#define SELECTOR_LDT_FIRST  0x28</w:t>
+      </w:r>
+    </w:p>
+    <w:p>
+      <w:pPr>
+        <w:pStyle w:val="Normal"/>
+        <w:shd w:fill="DDDDDD" w:val="clear"/>
+        <w:rPr/>
+      </w:pPr>
+      <w:r>
+        <w:rPr/>
+      </w:r>
+    </w:p>
+    <w:p>
+      <w:pPr>
+        <w:pStyle w:val="Normal"/>
+        <w:shd w:fill="DDDDDD" w:val="clear"/>
+        <w:rPr/>
+      </w:pPr>
+      <w:r>
+        <w:rPr/>
+        <w:t>#define SELECTOR_KERNEL_CS  SELECTOR_FLAT_C</w:t>
+      </w:r>
+    </w:p>
+    <w:p>
+      <w:pPr>
+        <w:pStyle w:val="Normal"/>
+        <w:shd w:fill="DDDDDD" w:val="clear"/>
+        <w:rPr/>
+      </w:pPr>
+      <w:r>
+        <w:rPr/>
+        <w:t>#define SELECTOR_KERNEL_DS  SELECTOR_FLAT_RW</w:t>
+      </w:r>
+    </w:p>
+    <w:p>
+      <w:pPr>
+        <w:pStyle w:val="Normal"/>
+        <w:shd w:fill="DDDDDD" w:val="clear"/>
+        <w:rPr/>
+      </w:pPr>
+      <w:r>
+        <w:rPr/>
+        <w:t>#define SELECTOR_KERNEL_GS  SELECTOR_VIDEO</w:t>
+      </w:r>
+    </w:p>
+    <w:p>
+      <w:pPr>
+        <w:pStyle w:val="Normal"/>
+        <w:shd w:fill="DDDDDD" w:val="clear"/>
+        <w:rPr/>
+      </w:pPr>
+      <w:r>
+        <w:rPr/>
+      </w:r>
+    </w:p>
+    <w:p>
+      <w:pPr>
+        <w:pStyle w:val="Normal"/>
+        <w:shd w:fill="DDDDDD" w:val="clear"/>
+        <w:rPr/>
+      </w:pPr>
+      <w:r>
+        <w:rPr/>
+        <w:t xml:space="preserve">/* </w:t>
+      </w:r>
+      <w:r>
+        <w:rPr/>
+        <w:t xml:space="preserve">每个任务有一个单独的 </w:t>
+      </w:r>
+      <w:r>
+        <w:rPr/>
+        <w:t xml:space="preserve">LDT, </w:t>
+      </w:r>
+      <w:r>
+        <w:rPr/>
+        <w:t xml:space="preserve">每个 </w:t>
+      </w:r>
+      <w:r>
+        <w:rPr/>
+        <w:t xml:space="preserve">LDT </w:t>
+      </w:r>
+      <w:r>
+        <w:rPr/>
+        <w:t>中的描述符个数</w:t>
+      </w:r>
+      <w:r>
+        <w:rPr/>
+        <w:t>: */</w:t>
+      </w:r>
+    </w:p>
+    <w:p>
+      <w:pPr>
+        <w:pStyle w:val="Normal"/>
+        <w:shd w:fill="DDDDDD" w:val="clear"/>
+        <w:rPr/>
+      </w:pPr>
+      <w:r>
+        <w:rPr/>
+        <w:t>#define LDT_SIZE        2</w:t>
+      </w:r>
+    </w:p>
+    <w:p>
+      <w:pPr>
+        <w:pStyle w:val="Normal"/>
+        <w:shd w:fill="DDDDDD" w:val="clear"/>
+        <w:rPr/>
+      </w:pPr>
+      <w:r>
+        <w:rPr/>
+      </w:r>
+    </w:p>
+    <w:p>
+      <w:pPr>
+        <w:pStyle w:val="Normal"/>
+        <w:shd w:fill="DDDDDD" w:val="clear"/>
+        <w:rPr/>
+      </w:pPr>
+      <w:r>
+        <w:rPr/>
+        <w:t xml:space="preserve">/* </w:t>
+      </w:r>
+      <w:r>
+        <w:rPr/>
+        <w:t xml:space="preserve">描述符类型值说明 </w:t>
+      </w:r>
+      <w:r>
+        <w:rPr/>
+        <w:t>*/</w:t>
+      </w:r>
+    </w:p>
+    <w:p>
+      <w:pPr>
+        <w:pStyle w:val="Normal"/>
+        <w:shd w:fill="DDDDDD" w:val="clear"/>
+        <w:rPr/>
+      </w:pPr>
+      <w:r>
+        <w:rPr/>
+        <w:t xml:space="preserve">#define DA_32           0x4000  /* 32 </w:t>
+      </w:r>
+      <w:r>
+        <w:rPr/>
+        <w:t xml:space="preserve">位段              </w:t>
+      </w:r>
+      <w:r>
+        <w:rPr/>
+        <w:t>*/</w:t>
+      </w:r>
+    </w:p>
+    <w:p>
+      <w:pPr>
+        <w:pStyle w:val="Normal"/>
+        <w:shd w:fill="DDDDDD" w:val="clear"/>
+        <w:rPr/>
+      </w:pPr>
+      <w:r>
+        <w:rPr/>
+        <w:t xml:space="preserve">#define DA_LIMIT_4K     0x8000  /* </w:t>
+      </w:r>
+      <w:r>
+        <w:rPr/>
+        <w:t xml:space="preserve">段界限粒度为 </w:t>
+      </w:r>
+      <w:r>
+        <w:rPr/>
+        <w:t xml:space="preserve">4K </w:t>
+      </w:r>
+      <w:r>
+        <w:rPr/>
+        <w:t xml:space="preserve">字节         </w:t>
+      </w:r>
+      <w:r>
+        <w:rPr/>
+        <w:t>*/</w:t>
+      </w:r>
+    </w:p>
+    <w:p>
+      <w:pPr>
+        <w:pStyle w:val="Normal"/>
+        <w:shd w:fill="DDDDDD" w:val="clear"/>
+        <w:rPr/>
+      </w:pPr>
+      <w:r>
+        <w:rPr/>
+        <w:t>#define DA_DPL0         0x00    /* DPL = 0              */</w:t>
+      </w:r>
+    </w:p>
+    <w:p>
+      <w:pPr>
+        <w:pStyle w:val="Normal"/>
+        <w:shd w:fill="DDDDDD" w:val="clear"/>
+        <w:rPr/>
+      </w:pPr>
+      <w:r>
+        <w:rPr/>
+        <w:t>#define DA_DPL1         0x20    /* DPL = 1              */</w:t>
+      </w:r>
+    </w:p>
+    <w:p>
+      <w:pPr>
+        <w:pStyle w:val="Normal"/>
+        <w:shd w:fill="DDDDDD" w:val="clear"/>
+        <w:rPr/>
+      </w:pPr>
+      <w:r>
+        <w:rPr/>
+        <w:t>#define DA_DPL2         0x40    /* DPL = 2              */</w:t>
+      </w:r>
+    </w:p>
+    <w:p>
+      <w:pPr>
+        <w:pStyle w:val="Normal"/>
+        <w:shd w:fill="DDDDDD" w:val="clear"/>
+        <w:rPr/>
+      </w:pPr>
+      <w:r>
+        <w:rPr/>
+        <w:t>#define DA_DPL3         0x60    /* DPL = 3              */</w:t>
+      </w:r>
+    </w:p>
+    <w:p>
+      <w:pPr>
+        <w:pStyle w:val="Normal"/>
+        <w:shd w:fill="DDDDDD" w:val="clear"/>
+        <w:rPr/>
+      </w:pPr>
+      <w:r>
+        <w:rPr/>
+        <w:t xml:space="preserve">/* </w:t>
+      </w:r>
+      <w:r>
+        <w:rPr/>
+        <w:t xml:space="preserve">存储段描述符类型值说明 </w:t>
+      </w:r>
+      <w:r>
+        <w:rPr/>
+        <w:t>*/</w:t>
+      </w:r>
+    </w:p>
+    <w:p>
+      <w:pPr>
+        <w:pStyle w:val="Normal"/>
+        <w:shd w:fill="DDDDDD" w:val="clear"/>
+        <w:rPr/>
+      </w:pPr>
+      <w:r>
+        <w:rPr/>
+        <w:t xml:space="preserve">#define DA_DR           0x90    /* </w:t>
+      </w:r>
+      <w:r>
+        <w:rPr/>
+        <w:t xml:space="preserve">存在的只读数据段类型值       </w:t>
+      </w:r>
+      <w:r>
+        <w:rPr/>
+        <w:t>*/</w:t>
+      </w:r>
+    </w:p>
+    <w:p>
+      <w:pPr>
+        <w:pStyle w:val="Normal"/>
+        <w:shd w:fill="DDDDDD" w:val="clear"/>
+        <w:rPr/>
+      </w:pPr>
+      <w:r>
+        <w:rPr/>
+        <w:t xml:space="preserve">#define DA_DRW          0x92    /* </w:t>
+      </w:r>
+      <w:r>
+        <w:rPr/>
+        <w:t xml:space="preserve">存在的可读写数据段属性值     </w:t>
+      </w:r>
+      <w:r>
+        <w:rPr/>
+        <w:t>*/</w:t>
+      </w:r>
+    </w:p>
+    <w:p>
+      <w:pPr>
+        <w:pStyle w:val="Normal"/>
+        <w:shd w:fill="DDDDDD" w:val="clear"/>
+        <w:rPr/>
+      </w:pPr>
+      <w:r>
+        <w:rPr/>
+        <w:t xml:space="preserve">#define DA_DRWA         0x93    /* </w:t>
+      </w:r>
+      <w:r>
+        <w:rPr/>
+        <w:t xml:space="preserve">存在的已访问可读写数据段类型值   </w:t>
+      </w:r>
+      <w:r>
+        <w:rPr/>
+        <w:t>*/</w:t>
+      </w:r>
+    </w:p>
+    <w:p>
+      <w:pPr>
+        <w:pStyle w:val="Normal"/>
+        <w:shd w:fill="DDDDDD" w:val="clear"/>
+        <w:rPr/>
+      </w:pPr>
+      <w:r>
+        <w:rPr/>
+        <w:t xml:space="preserve">#define DA_C            0x98    /* </w:t>
+      </w:r>
+      <w:r>
+        <w:rPr/>
+        <w:t xml:space="preserve">存在的只执行代码段属性值     </w:t>
+      </w:r>
+      <w:r>
+        <w:rPr/>
+        <w:t>*/</w:t>
+      </w:r>
+    </w:p>
+    <w:p>
+      <w:pPr>
+        <w:pStyle w:val="Normal"/>
+        <w:shd w:fill="DDDDDD" w:val="clear"/>
+        <w:rPr/>
+      </w:pPr>
+      <w:r>
+        <w:rPr/>
+        <w:t xml:space="preserve">#define DA_CR           0x9A    /* </w:t>
+      </w:r>
+      <w:r>
+        <w:rPr/>
+        <w:t xml:space="preserve">存在的可执行可读代码段属性值     </w:t>
+      </w:r>
+      <w:r>
+        <w:rPr/>
+        <w:t>*/</w:t>
+      </w:r>
+    </w:p>
+    <w:p>
+      <w:pPr>
+        <w:pStyle w:val="Normal"/>
+        <w:shd w:fill="DDDDDD" w:val="clear"/>
+        <w:rPr/>
+      </w:pPr>
+      <w:r>
+        <w:rPr/>
+        <w:t xml:space="preserve">#define DA_CCO          0x9C    /* </w:t>
+      </w:r>
+      <w:r>
+        <w:rPr/>
+        <w:t xml:space="preserve">存在的只执行一致代码段属性值     </w:t>
+      </w:r>
+      <w:r>
+        <w:rPr/>
+        <w:t>*/</w:t>
+      </w:r>
+    </w:p>
+    <w:p>
+      <w:pPr>
+        <w:pStyle w:val="Normal"/>
+        <w:shd w:fill="DDDDDD" w:val="clear"/>
+        <w:rPr/>
+      </w:pPr>
+      <w:r>
+        <w:rPr/>
+        <w:t xml:space="preserve">#define DA_CCOR         0x9E    /* </w:t>
+      </w:r>
+      <w:r>
+        <w:rPr/>
+        <w:t xml:space="preserve">存在的可执行可读一致代码段属性值 </w:t>
+      </w:r>
+      <w:r>
+        <w:rPr/>
+        <w:t>*/</w:t>
+      </w:r>
+    </w:p>
+    <w:p>
+      <w:pPr>
+        <w:pStyle w:val="Normal"/>
+        <w:shd w:fill="DDDDDD" w:val="clear"/>
+        <w:rPr/>
+      </w:pPr>
+      <w:r>
+        <w:rPr/>
+        <w:t xml:space="preserve">/* </w:t>
+      </w:r>
+      <w:r>
+        <w:rPr/>
+        <w:t xml:space="preserve">系统段描述符类型值说明 </w:t>
+      </w:r>
+      <w:r>
+        <w:rPr/>
+        <w:t>*/</w:t>
+      </w:r>
+    </w:p>
+    <w:p>
+      <w:pPr>
+        <w:pStyle w:val="Normal"/>
+        <w:shd w:fill="DDDDDD" w:val="clear"/>
+        <w:rPr/>
+      </w:pPr>
+      <w:r>
+        <w:rPr/>
+        <w:t xml:space="preserve">#define DA_LDT          0x82    /* </w:t>
+      </w:r>
+      <w:r>
+        <w:rPr/>
+        <w:t xml:space="preserve">局部描述符表段类型值         </w:t>
+      </w:r>
+      <w:r>
+        <w:rPr/>
+        <w:t>*/</w:t>
+      </w:r>
+    </w:p>
+    <w:p>
+      <w:pPr>
+        <w:pStyle w:val="Normal"/>
+        <w:shd w:fill="DDDDDD" w:val="clear"/>
+        <w:rPr/>
+      </w:pPr>
+      <w:r>
+        <w:rPr/>
+        <w:t xml:space="preserve">#define DA_TaskGate     0x85    /* </w:t>
+      </w:r>
+      <w:r>
+        <w:rPr/>
+        <w:t xml:space="preserve">任务门类型值             </w:t>
+      </w:r>
+      <w:r>
+        <w:rPr/>
+        <w:t>*/</w:t>
+      </w:r>
+    </w:p>
+    <w:p>
+      <w:pPr>
+        <w:pStyle w:val="Normal"/>
+        <w:shd w:fill="DDDDDD" w:val="clear"/>
+        <w:rPr/>
+      </w:pPr>
+      <w:r>
+        <w:rPr/>
+        <w:t xml:space="preserve">#define DA_386TSS       0x89    /* </w:t>
+      </w:r>
+      <w:r>
+        <w:rPr/>
+        <w:t xml:space="preserve">可用 </w:t>
+      </w:r>
+      <w:r>
+        <w:rPr/>
+        <w:t xml:space="preserve">386 </w:t>
+      </w:r>
+      <w:r>
+        <w:rPr/>
+        <w:t xml:space="preserve">任务状态段类型值        </w:t>
+      </w:r>
+      <w:r>
+        <w:rPr/>
+        <w:t>*/</w:t>
+      </w:r>
+    </w:p>
+    <w:p>
+      <w:pPr>
+        <w:pStyle w:val="Normal"/>
+        <w:shd w:fill="DDDDDD" w:val="clear"/>
+        <w:rPr/>
+      </w:pPr>
+      <w:r>
+        <w:rPr/>
+        <w:t xml:space="preserve">#define DA_386CGate     0x8C    /* 386 </w:t>
+      </w:r>
+      <w:r>
+        <w:rPr/>
+        <w:t xml:space="preserve">调用门类型值         </w:t>
+      </w:r>
+      <w:r>
+        <w:rPr/>
+        <w:t>*/</w:t>
+      </w:r>
+    </w:p>
+    <w:p>
+      <w:pPr>
+        <w:pStyle w:val="Normal"/>
+        <w:shd w:fill="DDDDDD" w:val="clear"/>
+        <w:rPr/>
+      </w:pPr>
+      <w:r>
+        <w:rPr/>
+        <w:t xml:space="preserve">#define DA_386IGate     0x8E    /* 386 </w:t>
+      </w:r>
+      <w:r>
+        <w:rPr/>
+        <w:t xml:space="preserve">中断门类型值         </w:t>
+      </w:r>
+      <w:r>
+        <w:rPr/>
+        <w:t>*/</w:t>
+      </w:r>
+    </w:p>
+    <w:p>
+      <w:pPr>
+        <w:pStyle w:val="Normal"/>
+        <w:shd w:fill="DDDDDD" w:val="clear"/>
+        <w:rPr/>
+      </w:pPr>
+      <w:r>
+        <w:rPr/>
+        <w:t xml:space="preserve">#define DA_386TGate     0x8F    /* 386 </w:t>
+      </w:r>
+      <w:r>
+        <w:rPr/>
+        <w:t xml:space="preserve">陷阱门类型值         </w:t>
+      </w:r>
+      <w:r>
+        <w:rPr/>
+        <w:t>*/</w:t>
+      </w:r>
+    </w:p>
+    <w:p>
+      <w:pPr>
+        <w:pStyle w:val="Normal"/>
+        <w:shd w:fill="DDDDDD" w:val="clear"/>
+        <w:rPr/>
+      </w:pPr>
+      <w:r>
+        <w:rPr/>
+      </w:r>
+    </w:p>
+    <w:p>
+      <w:pPr>
+        <w:pStyle w:val="Normal"/>
+        <w:shd w:fill="DDDDDD" w:val="clear"/>
+        <w:rPr/>
+      </w:pPr>
+      <w:r>
+        <w:rPr/>
+        <w:t xml:space="preserve">/* </w:t>
+      </w:r>
+      <w:r>
+        <w:rPr/>
+        <w:t xml:space="preserve">选择子类型值说明 </w:t>
+      </w:r>
+      <w:r>
+        <w:rPr/>
+        <w:t>*/</w:t>
+      </w:r>
+    </w:p>
+    <w:p>
+      <w:pPr>
+        <w:pStyle w:val="Normal"/>
+        <w:shd w:fill="DDDDDD" w:val="clear"/>
+        <w:rPr/>
+      </w:pPr>
+      <w:r>
+        <w:rPr/>
+        <w:t xml:space="preserve">/* </w:t>
+      </w:r>
+      <w:r>
+        <w:rPr/>
+        <w:t>其中</w:t>
+      </w:r>
+      <w:r>
+        <w:rPr/>
+        <w:t>, SA_ : Selector Attribute */</w:t>
+      </w:r>
+    </w:p>
+    <w:p>
+      <w:pPr>
+        <w:pStyle w:val="Normal"/>
+        <w:shd w:fill="DDDDDD" w:val="clear"/>
+        <w:rPr/>
+      </w:pPr>
+      <w:r>
+        <w:rPr/>
+        <w:t>#define SA_RPL_MASK 0xFFFC</w:t>
+      </w:r>
+    </w:p>
+    <w:p>
+      <w:pPr>
+        <w:pStyle w:val="Normal"/>
+        <w:shd w:fill="DDDDDD" w:val="clear"/>
+        <w:rPr/>
+      </w:pPr>
+      <w:r>
+        <w:rPr/>
+        <w:t>#define SA_RPL0     0</w:t>
+      </w:r>
+    </w:p>
+    <w:p>
+      <w:pPr>
+        <w:pStyle w:val="Normal"/>
+        <w:shd w:fill="DDDDDD" w:val="clear"/>
+        <w:rPr/>
+      </w:pPr>
+      <w:r>
+        <w:rPr/>
+        <w:t>#define SA_RPL1     1</w:t>
+      </w:r>
+    </w:p>
+    <w:p>
+      <w:pPr>
+        <w:pStyle w:val="Normal"/>
+        <w:shd w:fill="DDDDDD" w:val="clear"/>
+        <w:rPr/>
+      </w:pPr>
+      <w:r>
+        <w:rPr/>
+        <w:t>#define SA_RPL2     2</w:t>
+      </w:r>
+    </w:p>
+    <w:p>
+      <w:pPr>
+        <w:pStyle w:val="Normal"/>
+        <w:shd w:fill="DDDDDD" w:val="clear"/>
+        <w:rPr/>
+      </w:pPr>
+      <w:r>
+        <w:rPr/>
+        <w:t>#define SA_RPL3     3</w:t>
+      </w:r>
+    </w:p>
+    <w:p>
+      <w:pPr>
+        <w:pStyle w:val="Normal"/>
+        <w:shd w:fill="DDDDDD" w:val="clear"/>
+        <w:rPr/>
+      </w:pPr>
+      <w:r>
+        <w:rPr/>
+      </w:r>
+    </w:p>
+    <w:p>
+      <w:pPr>
+        <w:pStyle w:val="Normal"/>
+        <w:shd w:fill="DDDDDD" w:val="clear"/>
+        <w:rPr/>
+      </w:pPr>
+      <w:r>
+        <w:rPr/>
+        <w:t>#define SA_TI_MASK  0xFFFB</w:t>
+      </w:r>
+    </w:p>
+    <w:p>
+      <w:pPr>
+        <w:pStyle w:val="Normal"/>
+        <w:shd w:fill="DDDDDD" w:val="clear"/>
+        <w:rPr/>
+      </w:pPr>
+      <w:r>
+        <w:rPr/>
+        <w:t>#define SA_TIG      0</w:t>
+      </w:r>
+    </w:p>
+    <w:p>
+      <w:pPr>
+        <w:pStyle w:val="Normal"/>
+        <w:shd w:fill="DDDDDD" w:val="clear"/>
+        <w:rPr/>
+      </w:pPr>
+      <w:r>
+        <w:rPr/>
+        <w:t>#define SA_TIL      4</w:t>
+      </w:r>
+    </w:p>
+    <w:p>
+      <w:pPr>
+        <w:pStyle w:val="Normal"/>
+        <w:shd w:fill="FFFFFF" w:val="clear"/>
+        <w:rPr/>
+      </w:pPr>
+      <w:r>
+        <w:rPr/>
+        <w:tab/>
+      </w:r>
+      <w:r>
+        <w:rPr/>
+        <w:t>代码</w:t>
+      </w:r>
+      <w:r>
+        <w:rPr/>
+        <w:t>6-10</w:t>
+      </w:r>
+      <w:r>
+        <w:rPr/>
+        <w:t>不但定义了</w:t>
+      </w:r>
+      <w:r>
+        <w:rPr/>
+        <w:t>SELECTOR_LDT_FIRST</w:t>
+      </w:r>
+      <w:r>
+        <w:rPr/>
+        <w:t>，而且定义了</w:t>
+      </w:r>
+      <w:r>
+        <w:rPr/>
+        <w:t>SELECTOR_TSS</w:t>
+      </w:r>
+      <w:r>
+        <w:rPr/>
+        <w:t>，因为从图</w:t>
+      </w:r>
+      <w:r>
+        <w:rPr/>
+        <w:t>6-9</w:t>
+      </w:r>
+      <w:r>
+        <w:rPr/>
+        <w:t>中可知，我们还需要一个用来使用</w:t>
+      </w:r>
+      <w:r>
+        <w:rPr/>
+        <w:t>TSS</w:t>
+      </w:r>
+      <w:r>
+        <w:rPr/>
+        <w:t>的描述符。</w:t>
+      </w:r>
+    </w:p>
+    <w:p>
+      <w:pPr>
+        <w:pStyle w:val="Normal"/>
+        <w:shd w:fill="FFFFFF" w:val="clear"/>
+        <w:rPr/>
+      </w:pPr>
+      <w:r>
+        <w:rPr/>
+        <w:tab/>
+      </w:r>
+      <w:r>
+        <w:rPr/>
+        <w:t>这里，一定要记得</w:t>
+      </w:r>
+      <w:r>
+        <w:rPr/>
+        <w:t>LDT</w:t>
+      </w:r>
+      <w:r>
+        <w:rPr/>
+        <w:t>跟</w:t>
+      </w:r>
+      <w:r>
+        <w:rPr/>
+        <w:t>GDT</w:t>
+      </w:r>
+      <w:r>
+        <w:rPr/>
+        <w:t>是联系在一起的，别忘了填充</w:t>
+      </w:r>
+      <w:r>
+        <w:rPr/>
+        <w:t>GDT</w:t>
+      </w:r>
+      <w:r>
+        <w:rPr/>
+        <w:t>中进程的</w:t>
+      </w:r>
+      <w:r>
+        <w:rPr/>
+        <w:t>LDT</w:t>
+      </w:r>
+      <w:r>
+        <w:rPr/>
+        <w:t>的描述符：</w:t>
+      </w:r>
+    </w:p>
+    <w:p>
+      <w:pPr>
+        <w:pStyle w:val="Normal"/>
+        <w:shd w:fill="FFFFFF" w:val="clear"/>
+        <w:rPr/>
+      </w:pPr>
+      <w:r>
+        <w:rPr/>
+        <w:t>init_descriptor</w:t>
+      </w:r>
+      <w:r>
+        <w:rPr/>
+        <w:t>函数。</w:t>
+      </w:r>
+    </w:p>
+    <w:p>
+      <w:pPr>
+        <w:pStyle w:val="Normal"/>
+        <w:shd w:fill="FFFFFF" w:val="clear"/>
+        <w:rPr>
+          <w:b/>
+          <w:bCs/>
+        </w:rPr>
+      </w:pPr>
+      <w:r>
+        <w:rPr>
+          <w:b/>
+          <w:bCs/>
+        </w:rPr>
+        <w:tab/>
+        <w:t>3. GDT</w:t>
+      </w:r>
+      <w:r>
+        <w:rPr>
+          <w:b/>
+          <w:bCs/>
+        </w:rPr>
+        <w:t>和</w:t>
+      </w:r>
+      <w:r>
+        <w:rPr>
+          <w:b/>
+          <w:bCs/>
+        </w:rPr>
+        <w:t>TSS</w:t>
+      </w:r>
+    </w:p>
+    <w:p>
+      <w:pPr>
+        <w:pStyle w:val="Normal"/>
+        <w:shd w:fill="FFFFFF" w:val="clear"/>
+        <w:rPr/>
+      </w:pPr>
+      <w:r>
+        <w:rPr/>
+        <w:tab/>
+      </w:r>
+      <w:r>
+        <w:rPr/>
+        <w:t>现在，再看一下图</w:t>
+      </w:r>
+      <w:r>
+        <w:rPr/>
+        <w:t>6-9</w:t>
+      </w:r>
+      <w:r>
+        <w:rPr/>
+        <w:t>，会发现剩下的没有初始化的只有</w:t>
+      </w:r>
+      <w:r>
+        <w:rPr/>
+        <w:t>TSS(</w:t>
+      </w:r>
+      <w:r>
+        <w:rPr/>
+        <w:t>定义请见代码</w:t>
+      </w:r>
+      <w:r>
+        <w:rPr/>
+        <w:t>6-16)</w:t>
+      </w:r>
+      <w:r>
+        <w:rPr/>
+        <w:t>和它对应的描述符了。让我们来到</w:t>
+      </w:r>
+      <w:r>
+        <w:rPr/>
+        <w:t>init_port()</w:t>
+      </w:r>
+      <w:r>
+        <w:rPr/>
+        <w:t>，填充</w:t>
+      </w:r>
+      <w:r>
+        <w:rPr/>
+        <w:t>TSS</w:t>
+      </w:r>
+      <w:r>
+        <w:rPr/>
+        <w:t>以及对应的描述符：</w:t>
+      </w:r>
+    </w:p>
+    <w:p>
+      <w:pPr>
+        <w:pStyle w:val="Normal"/>
+        <w:shd w:fill="DDDDDD" w:val="clear"/>
+        <w:rPr/>
+      </w:pPr>
+      <w:r>
+        <w:rPr/>
+        <w:t xml:space="preserve">    </w:t>
+      </w:r>
+      <w:r>
+        <w:rPr/>
+        <w:t xml:space="preserve">/* </w:t>
+      </w:r>
+      <w:r>
+        <w:rPr/>
+        <w:t xml:space="preserve">填充 </w:t>
+      </w:r>
+      <w:r>
+        <w:rPr/>
+        <w:t xml:space="preserve">GDT </w:t>
+      </w:r>
+      <w:r>
+        <w:rPr/>
+        <w:t xml:space="preserve">中 </w:t>
+      </w:r>
+      <w:r>
+        <w:rPr/>
+        <w:t xml:space="preserve">TSS </w:t>
+      </w:r>
+      <w:r>
+        <w:rPr/>
+        <w:t xml:space="preserve">这个描述符 </w:t>
+      </w:r>
+      <w:r>
+        <w:rPr/>
+        <w:t>*/</w:t>
+      </w:r>
+    </w:p>
+    <w:p>
+      <w:pPr>
+        <w:pStyle w:val="Normal"/>
+        <w:shd w:fill="DDDDDD" w:val="clear"/>
+        <w:rPr/>
+      </w:pPr>
+      <w:r>
+        <w:rPr/>
+        <w:t xml:space="preserve">    </w:t>
+      </w:r>
+      <w:r>
+        <w:rPr/>
+        <w:t>memset(&amp;tss, 0, sizeof(tss));</w:t>
+      </w:r>
+    </w:p>
+    <w:p>
+      <w:pPr>
+        <w:pStyle w:val="Normal"/>
+        <w:shd w:fill="DDDDDD" w:val="clear"/>
+        <w:rPr/>
+      </w:pPr>
+      <w:r>
+        <w:rPr/>
+        <w:t xml:space="preserve">    </w:t>
+      </w:r>
+      <w:r>
+        <w:rPr/>
+        <w:t>tss.ss0     = SELECTOR_KERNEL_DS;</w:t>
+      </w:r>
+    </w:p>
+    <w:p>
+      <w:pPr>
+        <w:pStyle w:val="Normal"/>
+        <w:shd w:fill="DDDDDD" w:val="clear"/>
+        <w:rPr/>
+      </w:pPr>
+      <w:r>
+        <w:rPr/>
+        <w:t xml:space="preserve">    </w:t>
+      </w:r>
+      <w:r>
+        <w:rPr/>
+        <w:t>init_descriptor(&amp;gdt[INDEX_TSS],</w:t>
+      </w:r>
+    </w:p>
+    <w:p>
+      <w:pPr>
+        <w:pStyle w:val="Normal"/>
+        <w:shd w:fill="DDDDDD" w:val="clear"/>
+        <w:rPr/>
+      </w:pPr>
+      <w:r>
+        <w:rPr/>
+        <w:t xml:space="preserve">            </w:t>
+      </w:r>
+      <w:r>
+        <w:rPr/>
+        <w:t>vir2phys(seg2phys(SELECTOR_KERNEL_DS), &amp;tss),</w:t>
+      </w:r>
+    </w:p>
+    <w:p>
+      <w:pPr>
+        <w:pStyle w:val="Normal"/>
+        <w:shd w:fill="DDDDDD" w:val="clear"/>
+        <w:rPr/>
+      </w:pPr>
+      <w:r>
+        <w:rPr/>
+        <w:t xml:space="preserve">            </w:t>
+      </w:r>
+      <w:r>
+        <w:rPr/>
+        <w:t>sizeof(tss) - 1,</w:t>
+      </w:r>
+    </w:p>
+    <w:p>
+      <w:pPr>
+        <w:pStyle w:val="Normal"/>
+        <w:shd w:fill="DDDDDD" w:val="clear"/>
+        <w:rPr/>
+      </w:pPr>
+      <w:r>
+        <w:rPr/>
+        <w:t xml:space="preserve">            </w:t>
+      </w:r>
+      <w:r>
+        <w:rPr/>
+        <w:t>DA_386TSS);</w:t>
+      </w:r>
+    </w:p>
+    <w:p>
+      <w:pPr>
+        <w:pStyle w:val="Normal"/>
+        <w:shd w:fill="FFFFFF" w:val="clear"/>
+        <w:rPr/>
+      </w:pPr>
+      <w:r>
+        <w:rPr/>
+        <w:tab/>
+      </w:r>
+      <w:r>
+        <w:rPr/>
+        <w:t>代码</w:t>
+      </w:r>
+      <w:r>
+        <w:rPr/>
+        <w:t>6-15</w:t>
+      </w:r>
+      <w:r>
+        <w:rPr/>
+        <w:t>，加载</w:t>
+      </w:r>
+      <w:r>
+        <w:rPr/>
+        <w:t>tr</w:t>
+      </w:r>
+    </w:p>
+    <w:p>
+      <w:pPr>
+        <w:pStyle w:val="Normal"/>
+        <w:shd w:fill="DDDDDD" w:val="clear"/>
+        <w:rPr/>
+      </w:pPr>
+      <w:r>
+        <w:rPr/>
+        <w:t xml:space="preserve">    </w:t>
+      </w:r>
+      <w:r>
+        <w:rPr/>
+        <w:t>xor eax, eax</w:t>
+      </w:r>
+    </w:p>
+    <w:p>
+      <w:pPr>
+        <w:pStyle w:val="Normal"/>
+        <w:shd w:fill="DDDDDD" w:val="clear"/>
+        <w:rPr/>
+      </w:pPr>
+      <w:r>
+        <w:rPr/>
+        <w:t xml:space="preserve">    </w:t>
+      </w:r>
+      <w:r>
+        <w:rPr/>
+        <w:t>mov ax, SELECTOR_TSS</w:t>
+      </w:r>
+    </w:p>
+    <w:p>
+      <w:pPr>
+        <w:pStyle w:val="Normal"/>
+        <w:shd w:fill="DDDDDD" w:val="clear"/>
+        <w:rPr/>
+      </w:pPr>
+      <w:r>
+        <w:rPr/>
+        <w:t xml:space="preserve">    </w:t>
+      </w:r>
+      <w:r>
+        <w:rPr/>
+        <w:t>ltr ax</w:t>
+      </w:r>
+    </w:p>
+    <w:p>
+      <w:pPr>
+        <w:pStyle w:val="Normal"/>
+        <w:shd w:fill="DDDDDD" w:val="clear"/>
+        <w:rPr/>
+      </w:pPr>
+      <w:r>
+        <w:rPr/>
+      </w:r>
+    </w:p>
+    <w:p>
+      <w:pPr>
+        <w:pStyle w:val="Normal"/>
+        <w:shd w:fill="DDDDDD" w:val="clear"/>
+        <w:rPr/>
+      </w:pPr>
+      <w:r>
+        <w:rPr/>
+        <w:t xml:space="preserve">    </w:t>
+      </w:r>
+      <w:r>
+        <w:rPr/>
+        <w:t>jmp tinix_main</w:t>
+      </w:r>
+    </w:p>
+    <w:p>
+      <w:pPr>
+        <w:pStyle w:val="Normal"/>
+        <w:shd w:fill="FFFFFF" w:val="clear"/>
+        <w:rPr/>
+      </w:pPr>
+      <w:r>
+        <w:rPr/>
+        <w:tab/>
+      </w:r>
+    </w:p>
+    <w:p>
+      <w:pPr>
+        <w:pStyle w:val="Normal"/>
+        <w:shd w:fill="FFFFFF" w:val="clear"/>
+        <w:rPr/>
+      </w:pPr>
+      <w:r>
+        <w:rPr/>
+      </w:r>
+    </w:p>
+    <w:p>
+      <w:pPr>
+        <w:pStyle w:val="Normal"/>
+        <w:shd w:fill="FFFFFF" w:val="clear"/>
+        <w:rPr/>
+      </w:pPr>
+      <w:r>
+        <w:rPr/>
+      </w:r>
+    </w:p>
+    <w:p>
+      <w:pPr>
+        <w:pStyle w:val="Normal"/>
+        <w:shd w:fill="FFFFFF" w:val="clear"/>
+        <w:rPr/>
+      </w:pPr>
+      <w:r>
+        <w:rPr/>
+        <w:tab/>
+      </w:r>
+      <w:r>
+        <w:rPr/>
+        <w:t>代码</w:t>
+      </w:r>
+      <w:r>
+        <w:rPr/>
+        <w:t>6-16</w:t>
+      </w:r>
+      <w:r>
+        <w:rPr/>
+        <w:t>，结构体</w:t>
+      </w:r>
+      <w:r>
+        <w:rPr/>
+        <w:t>TSS</w:t>
+      </w:r>
+    </w:p>
+    <w:p>
+      <w:pPr>
+        <w:pStyle w:val="Normal"/>
+        <w:shd w:fill="DDDDDD" w:val="clear"/>
+        <w:rPr/>
+      </w:pPr>
+      <w:r>
+        <w:rPr/>
+        <w:t>typedef struct s_tss {</w:t>
+      </w:r>
+    </w:p>
+    <w:p>
+      <w:pPr>
+        <w:pStyle w:val="Normal"/>
+        <w:shd w:fill="DDDDDD" w:val="clear"/>
+        <w:rPr/>
+      </w:pPr>
+      <w:r>
+        <w:rPr/>
+        <w:t xml:space="preserve">    </w:t>
+      </w:r>
+      <w:r>
+        <w:rPr/>
+        <w:t>t_32    backlink;</w:t>
+      </w:r>
+    </w:p>
+    <w:p>
+      <w:pPr>
+        <w:pStyle w:val="Normal"/>
+        <w:shd w:fill="DDDDDD" w:val="clear"/>
+        <w:rPr/>
+      </w:pPr>
+      <w:r>
+        <w:rPr/>
+        <w:t>...</w:t>
+      </w:r>
+    </w:p>
+    <w:p>
+      <w:pPr>
+        <w:pStyle w:val="Normal"/>
+        <w:shd w:fill="DDDDDD" w:val="clear"/>
+        <w:rPr/>
+      </w:pPr>
+      <w:r>
+        <w:rPr/>
+        <w:t xml:space="preserve">    </w:t>
+      </w:r>
+      <w:r>
+        <w:rPr/>
+        <w:t>t_16    iobase; /* I/O</w:t>
+      </w:r>
+      <w:r>
+        <w:rPr/>
+        <w:t>位图基址大于或等于</w:t>
+      </w:r>
+      <w:r>
+        <w:rPr/>
+        <w:t>TSS</w:t>
+      </w:r>
+      <w:r>
+        <w:rPr/>
+        <w:t>段界限，就表示没有</w:t>
+      </w:r>
+      <w:r>
+        <w:rPr/>
+        <w:t>I/O</w:t>
+      </w:r>
+      <w:r>
+        <w:rPr/>
+        <w:t xml:space="preserve">许可位图 </w:t>
+      </w:r>
+      <w:r>
+        <w:rPr/>
+        <w:t>*/</w:t>
+      </w:r>
+    </w:p>
+    <w:p>
+      <w:pPr>
+        <w:pStyle w:val="Normal"/>
+        <w:shd w:fill="DDDDDD" w:val="clear"/>
+        <w:rPr/>
+      </w:pPr>
+      <w:r>
+        <w:rPr/>
+        <w:t xml:space="preserve">    </w:t>
+      </w:r>
+      <w:r>
+        <w:rPr/>
+        <w:t>/*t_8   iomap[2];*/</w:t>
+      </w:r>
+    </w:p>
+    <w:p>
+      <w:pPr>
+        <w:pStyle w:val="Normal"/>
+        <w:shd w:fill="DDDDDD" w:val="clear"/>
+        <w:rPr/>
+      </w:pPr>
+      <w:r>
+        <w:rPr/>
+        <w:t>}TSS;</w:t>
+      </w:r>
+    </w:p>
+    <w:p>
+      <w:pPr>
+        <w:pStyle w:val="Normal"/>
+        <w:shd w:fill="FFFFFF" w:val="clear"/>
+        <w:rPr>
+          <w:b/>
+          <w:bCs/>
+        </w:rPr>
+      </w:pPr>
+      <w:r>
+        <w:rPr>
+          <w:b/>
+          <w:bCs/>
+        </w:rPr>
+      </w:r>
+    </w:p>
+    <w:p>
+      <w:pPr>
+        <w:pStyle w:val="Normal"/>
+        <w:shd w:fill="FFFFFF" w:val="clear"/>
+        <w:rPr>
+          <w:b/>
+          <w:bCs/>
+        </w:rPr>
+      </w:pPr>
+      <w:r>
+        <w:rPr>
+          <w:b/>
+          <w:bCs/>
+        </w:rPr>
+        <w:t>6.3.2.3 iretd</w:t>
+      </w:r>
+    </w:p>
+    <w:p>
+      <w:pPr>
+        <w:pStyle w:val="Normal"/>
+        <w:shd w:fill="FFFFFF" w:val="clear"/>
+        <w:rPr/>
+      </w:pPr>
+      <w:r>
+        <w:rPr/>
+        <w:tab/>
+      </w:r>
+      <w:r>
+        <w:rPr/>
+        <w:t>代码</w:t>
+      </w:r>
+      <w:r>
+        <w:rPr/>
+        <w:t>6-1</w:t>
+      </w:r>
+      <w:r>
+        <w:rPr/>
+        <w:t>，我们对</w:t>
+      </w:r>
+      <w:r>
+        <w:rPr/>
+        <w:t>restart</w:t>
+      </w:r>
+      <w:r>
+        <w:rPr/>
+        <w:t>进行了分析，先参考着做一个简化版本的</w:t>
+      </w:r>
+      <w:r>
+        <w:rPr/>
+        <w:t>restart</w:t>
       </w:r>
       <w:r>
         <w:rPr/>
@@ -59926,71 +61557,19 @@
       </w:r>
       <w:r>
         <w:rPr/>
-        <w:t>最后一行是设置</w:t>
-      </w:r>
-      <w:r>
-        <w:rPr/>
-        <w:t>eflags</w:t>
-      </w:r>
-      <w:r>
-        <w:rPr/>
-        <w:t>，结合图</w:t>
-      </w:r>
-      <w:r>
-        <w:rPr/>
-        <w:t>3-45</w:t>
-      </w:r>
-      <w:r>
-        <w:rPr/>
-        <w:t>，</w:t>
-      </w:r>
-      <w:r>
-        <w:rPr/>
-        <w:t>0x1202</w:t>
-      </w:r>
-      <w:r>
-        <w:rPr/>
-        <w:t>恰好设置了</w:t>
-      </w:r>
-      <w:r>
-        <w:rPr/>
-        <w:t>IF</w:t>
-      </w:r>
-      <w:r>
-        <w:rPr/>
-        <w:t>位并把</w:t>
-      </w:r>
-      <w:r>
-        <w:rPr/>
-        <w:t>IOPL</w:t>
-      </w:r>
-      <w:r>
-        <w:rPr/>
-        <w:t>设为</w:t>
-      </w:r>
-      <w:r>
-        <w:rPr/>
-        <w:t>1</w:t>
-      </w:r>
-      <w:r>
-        <w:rPr/>
-        <w:t>。这样，进程就可以使用</w:t>
-      </w:r>
-      <w:r>
-        <w:rPr/>
-        <w:t>I/O</w:t>
-      </w:r>
-      <w:r>
-        <w:rPr/>
-        <w:t>指令，并且中断会在</w:t>
-      </w:r>
-      <w:r>
-        <w:rPr/>
-        <w:t>iretd</w:t>
-      </w:r>
-      <w:r>
-        <w:rPr/>
-        <w:t>执行时被打开。</w:t>
+        <w:t>如果</w:t>
+      </w:r>
+      <w:r>
+        <w:rPr/>
+        <w:t>，我们正在制造一把枪，那么现在大部分的工作已经完成，只剩下扳机了。是的，扳机。让我们回到</w:t>
+      </w:r>
+      <w:r>
+        <w:rPr/>
+        <w:t>tinix_main()</w:t>
+      </w:r>
+      <w:r>
+        <w:rPr/>
+        <w:t>，添加以下代码：</w:t>
       </w:r>
     </w:p>
     <w:p>
@@ -60005,897 +61584,69 @@
       </w:r>
       <w:r>
         <w:rPr/>
-        <w:t>代码中用到的宏大部分定义在</w:t>
-      </w:r>
-      <w:r>
-        <w:rPr/>
-        <w:t>protect.h</w:t>
-      </w:r>
-      <w:r>
-        <w:rPr/>
-        <w:t>中，见代码</w:t>
-      </w:r>
-      <w:r>
-        <w:rPr/>
-        <w:t>6-10</w:t>
-      </w:r>
-    </w:p>
-    <w:p>
-      <w:pPr>
-        <w:pStyle w:val="Normal"/>
-        <w:shd w:fill="DDDDDD" w:val="clear"/>
-        <w:rPr/>
-      </w:pPr>
-      <w:r>
-        <w:rPr/>
-        <w:t>/* GDT */</w:t>
-      </w:r>
-    </w:p>
-    <w:p>
-      <w:pPr>
-        <w:pStyle w:val="Normal"/>
-        <w:shd w:fill="DDDDDD" w:val="clear"/>
-        <w:rPr/>
-      </w:pPr>
-      <w:r>
-        <w:rPr/>
-        <w:t xml:space="preserve">/* </w:t>
-      </w:r>
-      <w:r>
-        <w:rPr/>
-        <w:t xml:space="preserve">描述符索引 </w:t>
-      </w:r>
-      <w:r>
-        <w:rPr/>
-        <w:t>*/</w:t>
-      </w:r>
-    </w:p>
-    <w:p>
-      <w:pPr>
-        <w:pStyle w:val="Normal"/>
-        <w:shd w:fill="DDDDDD" w:val="clear"/>
-        <w:rPr/>
-      </w:pPr>
-      <w:r>
-        <w:rPr/>
-        <w:t>#define INDEX_DUMMY     0   // ┓</w:t>
-      </w:r>
-    </w:p>
-    <w:p>
-      <w:pPr>
-        <w:pStyle w:val="Normal"/>
-        <w:shd w:fill="DDDDDD" w:val="clear"/>
-        <w:rPr/>
-      </w:pPr>
-      <w:r>
-        <w:rPr/>
-        <w:t xml:space="preserve">#define INDEX_FLAT_C        1   // ┣ LOADER </w:t>
-      </w:r>
-      <w:r>
-        <w:rPr/>
-        <w:t>里面已经确定了的</w:t>
-      </w:r>
-      <w:r>
-        <w:rPr/>
-        <w:t>.</w:t>
-      </w:r>
-    </w:p>
-    <w:p>
-      <w:pPr>
-        <w:pStyle w:val="Normal"/>
-        <w:shd w:fill="DDDDDD" w:val="clear"/>
-        <w:rPr/>
-      </w:pPr>
-      <w:r>
-        <w:rPr/>
-        <w:t>#define INDEX_FLAT_RW       2   // ┃</w:t>
-      </w:r>
-    </w:p>
-    <w:p>
-      <w:pPr>
-        <w:pStyle w:val="Normal"/>
-        <w:shd w:fill="DDDDDD" w:val="clear"/>
-        <w:rPr/>
-      </w:pPr>
-      <w:r>
-        <w:rPr/>
-        <w:t>#define INDEX_VIDEO     3   // ┛</w:t>
-      </w:r>
-    </w:p>
-    <w:p>
-      <w:pPr>
-        <w:pStyle w:val="Normal"/>
-        <w:shd w:fill="DDDDDD" w:val="clear"/>
-        <w:rPr/>
-      </w:pPr>
-      <w:r>
-        <w:rPr/>
-        <w:t>#define INDEX_TSS       4</w:t>
-      </w:r>
-    </w:p>
-    <w:p>
-      <w:pPr>
-        <w:pStyle w:val="Normal"/>
-        <w:shd w:fill="DDDDDD" w:val="clear"/>
-        <w:rPr/>
-      </w:pPr>
-      <w:r>
-        <w:rPr/>
-        <w:t>#define INDEX_LDT_FIRST     5</w:t>
-      </w:r>
-    </w:p>
-    <w:p>
-      <w:pPr>
-        <w:pStyle w:val="Normal"/>
-        <w:shd w:fill="DDDDDD" w:val="clear"/>
-        <w:rPr/>
-      </w:pPr>
-      <w:r>
-        <w:rPr/>
-        <w:t xml:space="preserve">/* </w:t>
-      </w:r>
-      <w:r>
-        <w:rPr/>
-        <w:t xml:space="preserve">选择子 </w:t>
-      </w:r>
-      <w:r>
-        <w:rPr/>
-        <w:t>*/</w:t>
-      </w:r>
-    </w:p>
-    <w:p>
-      <w:pPr>
-        <w:pStyle w:val="Normal"/>
-        <w:shd w:fill="DDDDDD" w:val="clear"/>
-        <w:rPr/>
-      </w:pPr>
-      <w:r>
-        <w:rPr/>
-        <w:t>#define SELECTOR_DUMMY         0        // ┓</w:t>
-      </w:r>
-    </w:p>
-    <w:p>
-      <w:pPr>
-        <w:pStyle w:val="Normal"/>
-        <w:shd w:fill="DDDDDD" w:val="clear"/>
-        <w:rPr/>
-      </w:pPr>
-      <w:r>
-        <w:rPr/>
-        <w:t xml:space="preserve">#define SELECTOR_FLAT_C     0x08        // ┣ LOADER </w:t>
-      </w:r>
-      <w:r>
-        <w:rPr/>
-        <w:t>里面已经确定了的</w:t>
-      </w:r>
-      <w:r>
-        <w:rPr/>
-        <w:t>.</w:t>
-      </w:r>
-    </w:p>
-    <w:p>
-      <w:pPr>
-        <w:pStyle w:val="Normal"/>
-        <w:shd w:fill="DDDDDD" w:val="clear"/>
-        <w:rPr/>
-      </w:pPr>
-      <w:r>
-        <w:rPr/>
-        <w:t>#define SELECTOR_FLAT_RW    0x10        // ┃</w:t>
-      </w:r>
-    </w:p>
-    <w:p>
-      <w:pPr>
-        <w:pStyle w:val="Normal"/>
-        <w:shd w:fill="DDDDDD" w:val="clear"/>
-        <w:rPr/>
-      </w:pPr>
-      <w:r>
-        <w:rPr/>
-        <w:t>#define SELECTOR_VIDEO      (0x18+3)    // ┛&lt;-- RPL=3</w:t>
-      </w:r>
-    </w:p>
-    <w:p>
-      <w:pPr>
-        <w:pStyle w:val="Normal"/>
-        <w:shd w:fill="DDDDDD" w:val="clear"/>
-        <w:rPr/>
-      </w:pPr>
-      <w:r>
-        <w:rPr/>
-        <w:t xml:space="preserve">#define SELECTOR_TSS        0x20        // TSS. </w:t>
-      </w:r>
-      <w:r>
-        <w:rPr/>
-        <w:t xml:space="preserve">从外层跳到内存时 </w:t>
-      </w:r>
-      <w:r>
-        <w:rPr/>
-        <w:t xml:space="preserve">SS </w:t>
-      </w:r>
-      <w:r>
-        <w:rPr/>
-        <w:t xml:space="preserve">和 </w:t>
-      </w:r>
-      <w:r>
-        <w:rPr/>
-        <w:t xml:space="preserve">ESP </w:t>
-      </w:r>
-      <w:r>
-        <w:rPr/>
-        <w:t>的值从里面获得</w:t>
-      </w:r>
-      <w:r>
-        <w:rPr/>
-        <w:t>.</w:t>
-      </w:r>
-    </w:p>
-    <w:p>
-      <w:pPr>
-        <w:pStyle w:val="Normal"/>
-        <w:shd w:fill="DDDDDD" w:val="clear"/>
-        <w:rPr/>
-      </w:pPr>
-      <w:r>
-        <w:rPr/>
-        <w:t>#define SELECTOR_LDT_FIRST  0x28</w:t>
-      </w:r>
-    </w:p>
-    <w:p>
-      <w:pPr>
-        <w:pStyle w:val="Normal"/>
-        <w:shd w:fill="DDDDDD" w:val="clear"/>
-        <w:rPr/>
-      </w:pPr>
-      <w:r>
-        <w:rPr/>
-      </w:r>
-    </w:p>
-    <w:p>
-      <w:pPr>
-        <w:pStyle w:val="Normal"/>
-        <w:shd w:fill="DDDDDD" w:val="clear"/>
-        <w:rPr/>
-      </w:pPr>
-      <w:r>
-        <w:rPr/>
-        <w:t>#define SELECTOR_KERNEL_CS  SELECTOR_FLAT_C</w:t>
-      </w:r>
-    </w:p>
-    <w:p>
-      <w:pPr>
-        <w:pStyle w:val="Normal"/>
-        <w:shd w:fill="DDDDDD" w:val="clear"/>
-        <w:rPr/>
-      </w:pPr>
-      <w:r>
-        <w:rPr/>
-        <w:t>#define SELECTOR_KERNEL_DS  SELECTOR_FLAT_RW</w:t>
-      </w:r>
-    </w:p>
-    <w:p>
-      <w:pPr>
-        <w:pStyle w:val="Normal"/>
-        <w:shd w:fill="DDDDDD" w:val="clear"/>
-        <w:rPr/>
-      </w:pPr>
-      <w:r>
-        <w:rPr/>
-        <w:t>#define SELECTOR_KERNEL_GS  SELECTOR_VIDEO</w:t>
-      </w:r>
-    </w:p>
-    <w:p>
-      <w:pPr>
-        <w:pStyle w:val="Normal"/>
-        <w:shd w:fill="DDDDDD" w:val="clear"/>
-        <w:rPr/>
-      </w:pPr>
-      <w:r>
-        <w:rPr/>
-      </w:r>
-    </w:p>
-    <w:p>
-      <w:pPr>
-        <w:pStyle w:val="Normal"/>
-        <w:shd w:fill="DDDDDD" w:val="clear"/>
-        <w:rPr/>
-      </w:pPr>
-      <w:r>
-        <w:rPr/>
-        <w:t xml:space="preserve">/* </w:t>
-      </w:r>
-      <w:r>
-        <w:rPr/>
-        <w:t xml:space="preserve">每个任务有一个单独的 </w:t>
-      </w:r>
-      <w:r>
-        <w:rPr/>
-        <w:t xml:space="preserve">LDT, </w:t>
-      </w:r>
-      <w:r>
-        <w:rPr/>
-        <w:t xml:space="preserve">每个 </w:t>
-      </w:r>
-      <w:r>
-        <w:rPr/>
-        <w:t xml:space="preserve">LDT </w:t>
-      </w:r>
-      <w:r>
-        <w:rPr/>
-        <w:t>中的描述符个数</w:t>
-      </w:r>
-      <w:r>
-        <w:rPr/>
-        <w:t>: */</w:t>
-      </w:r>
-    </w:p>
-    <w:p>
-      <w:pPr>
-        <w:pStyle w:val="Normal"/>
-        <w:shd w:fill="DDDDDD" w:val="clear"/>
-        <w:rPr/>
-      </w:pPr>
-      <w:r>
-        <w:rPr/>
-        <w:t>#define LDT_SIZE        2</w:t>
-      </w:r>
-    </w:p>
-    <w:p>
-      <w:pPr>
-        <w:pStyle w:val="Normal"/>
-        <w:shd w:fill="DDDDDD" w:val="clear"/>
-        <w:rPr/>
-      </w:pPr>
-      <w:r>
-        <w:rPr/>
-      </w:r>
-    </w:p>
-    <w:p>
-      <w:pPr>
-        <w:pStyle w:val="Normal"/>
-        <w:shd w:fill="DDDDDD" w:val="clear"/>
-        <w:rPr/>
-      </w:pPr>
-      <w:r>
-        <w:rPr/>
-        <w:t xml:space="preserve">/* </w:t>
-      </w:r>
-      <w:r>
-        <w:rPr/>
-        <w:t xml:space="preserve">描述符类型值说明 </w:t>
-      </w:r>
-      <w:r>
-        <w:rPr/>
-        <w:t>*/</w:t>
-      </w:r>
-    </w:p>
-    <w:p>
-      <w:pPr>
-        <w:pStyle w:val="Normal"/>
-        <w:shd w:fill="DDDDDD" w:val="clear"/>
-        <w:rPr/>
-      </w:pPr>
-      <w:r>
-        <w:rPr/>
-        <w:t xml:space="preserve">#define DA_32           0x4000  /* 32 </w:t>
-      </w:r>
-      <w:r>
-        <w:rPr/>
-        <w:t xml:space="preserve">位段              </w:t>
-      </w:r>
-      <w:r>
-        <w:rPr/>
-        <w:t>*/</w:t>
-      </w:r>
-    </w:p>
-    <w:p>
-      <w:pPr>
-        <w:pStyle w:val="Normal"/>
-        <w:shd w:fill="DDDDDD" w:val="clear"/>
-        <w:rPr/>
-      </w:pPr>
-      <w:r>
-        <w:rPr/>
-        <w:t xml:space="preserve">#define DA_LIMIT_4K     0x8000  /* </w:t>
-      </w:r>
-      <w:r>
-        <w:rPr/>
-        <w:t xml:space="preserve">段界限粒度为 </w:t>
-      </w:r>
-      <w:r>
-        <w:rPr/>
-        <w:t xml:space="preserve">4K </w:t>
-      </w:r>
-      <w:r>
-        <w:rPr/>
-        <w:t xml:space="preserve">字节         </w:t>
-      </w:r>
-      <w:r>
-        <w:rPr/>
-        <w:t>*/</w:t>
-      </w:r>
-    </w:p>
-    <w:p>
-      <w:pPr>
-        <w:pStyle w:val="Normal"/>
-        <w:shd w:fill="DDDDDD" w:val="clear"/>
-        <w:rPr/>
-      </w:pPr>
-      <w:r>
-        <w:rPr/>
-        <w:t>#define DA_DPL0         0x00    /* DPL = 0              */</w:t>
-      </w:r>
-    </w:p>
-    <w:p>
-      <w:pPr>
-        <w:pStyle w:val="Normal"/>
-        <w:shd w:fill="DDDDDD" w:val="clear"/>
-        <w:rPr/>
-      </w:pPr>
-      <w:r>
-        <w:rPr/>
-        <w:t>#define DA_DPL1         0x20    /* DPL = 1              */</w:t>
-      </w:r>
-    </w:p>
-    <w:p>
-      <w:pPr>
-        <w:pStyle w:val="Normal"/>
-        <w:shd w:fill="DDDDDD" w:val="clear"/>
-        <w:rPr/>
-      </w:pPr>
-      <w:r>
-        <w:rPr/>
-        <w:t>#define DA_DPL2         0x40    /* DPL = 2              */</w:t>
-      </w:r>
-    </w:p>
-    <w:p>
-      <w:pPr>
-        <w:pStyle w:val="Normal"/>
-        <w:shd w:fill="DDDDDD" w:val="clear"/>
-        <w:rPr/>
-      </w:pPr>
-      <w:r>
-        <w:rPr/>
-        <w:t>#define DA_DPL3         0x60    /* DPL = 3              */</w:t>
-      </w:r>
-    </w:p>
-    <w:p>
-      <w:pPr>
-        <w:pStyle w:val="Normal"/>
-        <w:shd w:fill="DDDDDD" w:val="clear"/>
-        <w:rPr/>
-      </w:pPr>
-      <w:r>
-        <w:rPr/>
-        <w:t xml:space="preserve">/* </w:t>
-      </w:r>
-      <w:r>
-        <w:rPr/>
-        <w:t xml:space="preserve">存储段描述符类型值说明 </w:t>
-      </w:r>
-      <w:r>
-        <w:rPr/>
-        <w:t>*/</w:t>
-      </w:r>
-    </w:p>
-    <w:p>
-      <w:pPr>
-        <w:pStyle w:val="Normal"/>
-        <w:shd w:fill="DDDDDD" w:val="clear"/>
-        <w:rPr/>
-      </w:pPr>
-      <w:r>
-        <w:rPr/>
-        <w:t xml:space="preserve">#define DA_DR           0x90    /* </w:t>
-      </w:r>
-      <w:r>
-        <w:rPr/>
-        <w:t xml:space="preserve">存在的只读数据段类型值       </w:t>
-      </w:r>
-      <w:r>
-        <w:rPr/>
-        <w:t>*/</w:t>
-      </w:r>
-    </w:p>
-    <w:p>
-      <w:pPr>
-        <w:pStyle w:val="Normal"/>
-        <w:shd w:fill="DDDDDD" w:val="clear"/>
-        <w:rPr/>
-      </w:pPr>
-      <w:r>
-        <w:rPr/>
-        <w:t xml:space="preserve">#define DA_DRW          0x92    /* </w:t>
-      </w:r>
-      <w:r>
-        <w:rPr/>
-        <w:t xml:space="preserve">存在的可读写数据段属性值     </w:t>
-      </w:r>
-      <w:r>
-        <w:rPr/>
-        <w:t>*/</w:t>
-      </w:r>
-    </w:p>
-    <w:p>
-      <w:pPr>
-        <w:pStyle w:val="Normal"/>
-        <w:shd w:fill="DDDDDD" w:val="clear"/>
-        <w:rPr/>
-      </w:pPr>
-      <w:r>
-        <w:rPr/>
-        <w:t xml:space="preserve">#define DA_DRWA         0x93    /* </w:t>
-      </w:r>
-      <w:r>
-        <w:rPr/>
-        <w:t xml:space="preserve">存在的已访问可读写数据段类型值   </w:t>
-      </w:r>
-      <w:r>
-        <w:rPr/>
-        <w:t>*/</w:t>
-      </w:r>
-    </w:p>
-    <w:p>
-      <w:pPr>
-        <w:pStyle w:val="Normal"/>
-        <w:shd w:fill="DDDDDD" w:val="clear"/>
-        <w:rPr/>
-      </w:pPr>
-      <w:r>
-        <w:rPr/>
-        <w:t xml:space="preserve">#define DA_C            0x98    /* </w:t>
-      </w:r>
-      <w:r>
-        <w:rPr/>
-        <w:t xml:space="preserve">存在的只执行代码段属性值     </w:t>
-      </w:r>
-      <w:r>
-        <w:rPr/>
-        <w:t>*/</w:t>
-      </w:r>
-    </w:p>
-    <w:p>
-      <w:pPr>
-        <w:pStyle w:val="Normal"/>
-        <w:shd w:fill="DDDDDD" w:val="clear"/>
-        <w:rPr/>
-      </w:pPr>
-      <w:r>
-        <w:rPr/>
-        <w:t xml:space="preserve">#define DA_CR           0x9A    /* </w:t>
-      </w:r>
-      <w:r>
-        <w:rPr/>
-        <w:t xml:space="preserve">存在的可执行可读代码段属性值     </w:t>
-      </w:r>
-      <w:r>
-        <w:rPr/>
-        <w:t>*/</w:t>
-      </w:r>
-    </w:p>
-    <w:p>
-      <w:pPr>
-        <w:pStyle w:val="Normal"/>
-        <w:shd w:fill="DDDDDD" w:val="clear"/>
-        <w:rPr/>
-      </w:pPr>
-      <w:r>
-        <w:rPr/>
-        <w:t xml:space="preserve">#define DA_CCO          0x9C    /* </w:t>
-      </w:r>
-      <w:r>
-        <w:rPr/>
-        <w:t xml:space="preserve">存在的只执行一致代码段属性值     </w:t>
-      </w:r>
-      <w:r>
-        <w:rPr/>
-        <w:t>*/</w:t>
-      </w:r>
-    </w:p>
-    <w:p>
-      <w:pPr>
-        <w:pStyle w:val="Normal"/>
-        <w:shd w:fill="DDDDDD" w:val="clear"/>
-        <w:rPr/>
-      </w:pPr>
-      <w:r>
-        <w:rPr/>
-        <w:t xml:space="preserve">#define DA_CCOR         0x9E    /* </w:t>
-      </w:r>
-      <w:r>
-        <w:rPr/>
-        <w:t xml:space="preserve">存在的可执行可读一致代码段属性值 </w:t>
-      </w:r>
-      <w:r>
-        <w:rPr/>
-        <w:t>*/</w:t>
-      </w:r>
-    </w:p>
-    <w:p>
-      <w:pPr>
-        <w:pStyle w:val="Normal"/>
-        <w:shd w:fill="DDDDDD" w:val="clear"/>
-        <w:rPr/>
-      </w:pPr>
-      <w:r>
-        <w:rPr/>
-        <w:t xml:space="preserve">/* </w:t>
-      </w:r>
-      <w:r>
-        <w:rPr/>
-        <w:t xml:space="preserve">系统段描述符类型值说明 </w:t>
-      </w:r>
-      <w:r>
-        <w:rPr/>
-        <w:t>*/</w:t>
-      </w:r>
-    </w:p>
-    <w:p>
-      <w:pPr>
-        <w:pStyle w:val="Normal"/>
-        <w:shd w:fill="DDDDDD" w:val="clear"/>
-        <w:rPr/>
-      </w:pPr>
-      <w:r>
-        <w:rPr/>
-        <w:t xml:space="preserve">#define DA_LDT          0x82    /* </w:t>
-      </w:r>
-      <w:r>
-        <w:rPr/>
-        <w:t xml:space="preserve">局部描述符表段类型值         </w:t>
-      </w:r>
-      <w:r>
-        <w:rPr/>
-        <w:t>*/</w:t>
-      </w:r>
-    </w:p>
-    <w:p>
-      <w:pPr>
-        <w:pStyle w:val="Normal"/>
-        <w:shd w:fill="DDDDDD" w:val="clear"/>
-        <w:rPr/>
-      </w:pPr>
-      <w:r>
-        <w:rPr/>
-        <w:t xml:space="preserve">#define DA_TaskGate     0x85    /* </w:t>
-      </w:r>
-      <w:r>
-        <w:rPr/>
-        <w:t xml:space="preserve">任务门类型值             </w:t>
-      </w:r>
-      <w:r>
-        <w:rPr/>
-        <w:t>*/</w:t>
-      </w:r>
-    </w:p>
-    <w:p>
-      <w:pPr>
-        <w:pStyle w:val="Normal"/>
-        <w:shd w:fill="DDDDDD" w:val="clear"/>
-        <w:rPr/>
-      </w:pPr>
-      <w:r>
-        <w:rPr/>
-        <w:t xml:space="preserve">#define DA_386TSS       0x89    /* </w:t>
-      </w:r>
-      <w:r>
-        <w:rPr/>
-        <w:t xml:space="preserve">可用 </w:t>
-      </w:r>
-      <w:r>
-        <w:rPr/>
-        <w:t xml:space="preserve">386 </w:t>
-      </w:r>
-      <w:r>
-        <w:rPr/>
-        <w:t xml:space="preserve">任务状态段类型值        </w:t>
-      </w:r>
-      <w:r>
-        <w:rPr/>
-        <w:t>*/</w:t>
-      </w:r>
-    </w:p>
-    <w:p>
-      <w:pPr>
-        <w:pStyle w:val="Normal"/>
-        <w:shd w:fill="DDDDDD" w:val="clear"/>
-        <w:rPr/>
-      </w:pPr>
-      <w:r>
-        <w:rPr/>
-        <w:t xml:space="preserve">#define DA_386CGate     0x8C    /* 386 </w:t>
-      </w:r>
-      <w:r>
-        <w:rPr/>
-        <w:t xml:space="preserve">调用门类型值         </w:t>
-      </w:r>
-      <w:r>
-        <w:rPr/>
-        <w:t>*/</w:t>
-      </w:r>
-    </w:p>
-    <w:p>
-      <w:pPr>
-        <w:pStyle w:val="Normal"/>
-        <w:shd w:fill="DDDDDD" w:val="clear"/>
-        <w:rPr/>
-      </w:pPr>
-      <w:r>
-        <w:rPr/>
-        <w:t xml:space="preserve">#define DA_386IGate     0x8E    /* 386 </w:t>
-      </w:r>
-      <w:r>
-        <w:rPr/>
-        <w:t xml:space="preserve">中断门类型值         </w:t>
-      </w:r>
-      <w:r>
-        <w:rPr/>
-        <w:t>*/</w:t>
-      </w:r>
-    </w:p>
-    <w:p>
-      <w:pPr>
-        <w:pStyle w:val="Normal"/>
-        <w:shd w:fill="DDDDDD" w:val="clear"/>
-        <w:rPr/>
-      </w:pPr>
-      <w:r>
-        <w:rPr/>
-        <w:t xml:space="preserve">#define DA_386TGate     0x8F    /* 386 </w:t>
-      </w:r>
-      <w:r>
-        <w:rPr/>
-        <w:t xml:space="preserve">陷阱门类型值         </w:t>
-      </w:r>
-      <w:r>
-        <w:rPr/>
-        <w:t>*/</w:t>
-      </w:r>
-    </w:p>
-    <w:p>
-      <w:pPr>
-        <w:pStyle w:val="Normal"/>
-        <w:shd w:fill="DDDDDD" w:val="clear"/>
-        <w:rPr/>
-      </w:pPr>
-      <w:r>
-        <w:rPr/>
-      </w:r>
-    </w:p>
-    <w:p>
-      <w:pPr>
-        <w:pStyle w:val="Normal"/>
-        <w:shd w:fill="DDDDDD" w:val="clear"/>
-        <w:rPr/>
-      </w:pPr>
-      <w:r>
-        <w:rPr/>
-        <w:t xml:space="preserve">/* </w:t>
-      </w:r>
-      <w:r>
-        <w:rPr/>
-        <w:t xml:space="preserve">选择子类型值说明 </w:t>
-      </w:r>
-      <w:r>
-        <w:rPr/>
-        <w:t>*/</w:t>
-      </w:r>
-    </w:p>
-    <w:p>
-      <w:pPr>
-        <w:pStyle w:val="Normal"/>
-        <w:shd w:fill="DDDDDD" w:val="clear"/>
-        <w:rPr/>
-      </w:pPr>
-      <w:r>
-        <w:rPr/>
-        <w:t xml:space="preserve">/* </w:t>
-      </w:r>
-      <w:r>
-        <w:rPr/>
-        <w:t>其中</w:t>
-      </w:r>
-      <w:r>
-        <w:rPr/>
-        <w:t>, SA_ : Selector Attribute */</w:t>
-      </w:r>
-    </w:p>
-    <w:p>
-      <w:pPr>
-        <w:pStyle w:val="Normal"/>
-        <w:shd w:fill="DDDDDD" w:val="clear"/>
-        <w:rPr/>
-      </w:pPr>
-      <w:r>
-        <w:rPr/>
-        <w:t>#define SA_RPL_MASK 0xFFFC</w:t>
-      </w:r>
-    </w:p>
-    <w:p>
-      <w:pPr>
-        <w:pStyle w:val="Normal"/>
-        <w:shd w:fill="DDDDDD" w:val="clear"/>
-        <w:rPr/>
-      </w:pPr>
-      <w:r>
-        <w:rPr/>
-        <w:t>#define SA_RPL0     0</w:t>
-      </w:r>
-    </w:p>
-    <w:p>
-      <w:pPr>
-        <w:pStyle w:val="Normal"/>
-        <w:shd w:fill="DDDDDD" w:val="clear"/>
-        <w:rPr/>
-      </w:pPr>
-      <w:r>
-        <w:rPr/>
-        <w:t>#define SA_RPL1     1</w:t>
-      </w:r>
-    </w:p>
-    <w:p>
-      <w:pPr>
-        <w:pStyle w:val="Normal"/>
-        <w:shd w:fill="DDDDDD" w:val="clear"/>
-        <w:rPr/>
-      </w:pPr>
-      <w:r>
-        <w:rPr/>
-        <w:t>#define SA_RPL2     2</w:t>
-      </w:r>
-    </w:p>
-    <w:p>
-      <w:pPr>
-        <w:pStyle w:val="Normal"/>
-        <w:shd w:fill="DDDDDD" w:val="clear"/>
-        <w:rPr/>
-      </w:pPr>
-      <w:r>
-        <w:rPr/>
-        <w:t>#define SA_RPL3     3</w:t>
-      </w:r>
-    </w:p>
-    <w:p>
-      <w:pPr>
-        <w:pStyle w:val="Normal"/>
-        <w:shd w:fill="DDDDDD" w:val="clear"/>
-        <w:rPr/>
-      </w:pPr>
-      <w:r>
-        <w:rPr/>
-      </w:r>
-    </w:p>
-    <w:p>
-      <w:pPr>
-        <w:pStyle w:val="Normal"/>
-        <w:shd w:fill="DDDDDD" w:val="clear"/>
-        <w:rPr/>
-      </w:pPr>
-      <w:r>
-        <w:rPr/>
-        <w:t>#define SA_TI_MASK  0xFFFB</w:t>
-      </w:r>
-    </w:p>
-    <w:p>
-      <w:pPr>
-        <w:pStyle w:val="Normal"/>
-        <w:shd w:fill="DDDDDD" w:val="clear"/>
-        <w:rPr/>
-      </w:pPr>
-      <w:r>
-        <w:rPr/>
-        <w:t>#define SA_TIG      0</w:t>
-      </w:r>
-    </w:p>
-    <w:p>
-      <w:pPr>
-        <w:pStyle w:val="Normal"/>
-        <w:shd w:fill="DDDDDD" w:val="clear"/>
-        <w:rPr/>
-      </w:pPr>
-      <w:r>
-        <w:rPr/>
-        <w:t>#define SA_TIL      4</w:t>
+        <w:t>代码</w:t>
+      </w:r>
+      <w:r>
+        <w:rPr/>
+        <w:t>6-19</w:t>
+      </w:r>
+      <w:r>
+        <w:rPr/>
+        <w:t>，扳机</w:t>
+      </w:r>
+    </w:p>
+    <w:p>
+      <w:pPr>
+        <w:pStyle w:val="Normal"/>
+        <w:shd w:fill="DDDDDD" w:val="clear"/>
+        <w:rPr/>
+      </w:pPr>
+      <w:r>
+        <w:rPr/>
+        <w:t xml:space="preserve">    </w:t>
+      </w:r>
+      <w:r>
+        <w:rPr/>
+        <w:t>p_proc_ready    = proc_table;</w:t>
+      </w:r>
+    </w:p>
+    <w:p>
+      <w:pPr>
+        <w:pStyle w:val="Normal"/>
+        <w:shd w:fill="DDDDDD" w:val="clear"/>
+        <w:rPr/>
+      </w:pPr>
+      <w:r>
+        <w:rPr/>
+        <w:t xml:space="preserve">    </w:t>
+      </w:r>
+      <w:r>
+        <w:rPr/>
+        <w:t>restart();</w:t>
+      </w:r>
+    </w:p>
+    <w:p>
+      <w:pPr>
+        <w:pStyle w:val="Normal"/>
+        <w:shd w:fill="FFFFFF" w:val="clear"/>
+        <w:rPr>
+          <w:b/>
+          <w:bCs/>
+        </w:rPr>
+      </w:pPr>
+      <w:r>
+        <w:rPr>
+          <w:b/>
+          <w:bCs/>
+        </w:rPr>
+        <w:t>6.3.2.4</w:t>
+      </w:r>
+      <w:r>
+        <w:rPr>
+          <w:b/>
+          <w:bCs/>
+        </w:rPr>
+        <w:t>进程启动</w:t>
       </w:r>
     </w:p>
     <w:p>
@@ -60910,47 +61661,31 @@
       </w:r>
       <w:r>
         <w:rPr/>
-        <w:t>代码</w:t>
-      </w:r>
-      <w:r>
-        <w:rPr/>
-        <w:t>6-10</w:t>
-      </w:r>
-      <w:r>
-        <w:rPr/>
-        <w:t>不但定义了</w:t>
-      </w:r>
-      <w:r>
-        <w:rPr/>
-        <w:t>SELECTOR_LDT_FIRST</w:t>
-      </w:r>
-      <w:r>
-        <w:rPr/>
-        <w:t>，而且定义了</w:t>
-      </w:r>
-      <w:r>
-        <w:rPr/>
-        <w:t>SELECTOR_TSS</w:t>
-      </w:r>
-      <w:r>
-        <w:rPr/>
-        <w:t>，因为从图</w:t>
-      </w:r>
-      <w:r>
-        <w:rPr/>
-        <w:t>6-9</w:t>
-      </w:r>
-      <w:r>
-        <w:rPr/>
-        <w:t>中可知，我们还需要一个用来使用</w:t>
-      </w:r>
-      <w:r>
-        <w:rPr/>
-        <w:t>TSS</w:t>
-      </w:r>
-      <w:r>
-        <w:rPr/>
-        <w:t>的描述符。</w:t>
+        <w:t>截图，略</w:t>
+      </w:r>
+    </w:p>
+    <w:p>
+      <w:pPr>
+        <w:pStyle w:val="Normal"/>
+        <w:shd w:fill="FFFFFF" w:val="clear"/>
+        <w:rPr>
+          <w:b/>
+          <w:bCs/>
+        </w:rPr>
+      </w:pPr>
+      <w:r>
+        <w:rPr>
+          <w:b/>
+          <w:bCs/>
+        </w:rPr>
+        <w:t>6.3.2.5</w:t>
+      </w:r>
+      <w:r>
+        <w:rPr>
+          <w:b/>
+          <w:bCs/>
+        </w:rPr>
+        <w:t>第一个进程回顾</w:t>
       </w:r>
     </w:p>
     <w:p>
@@ -60965,252 +61700,195 @@
       </w:r>
       <w:r>
         <w:rPr/>
-        <w:t>这里</w:t>
-      </w:r>
-      <w:r>
-        <w:rPr/>
-        <w:t>，一定要记得</w:t>
-      </w:r>
-      <w:r>
-        <w:rPr/>
-        <w:t>LDT</w:t>
-      </w:r>
-      <w:r>
-        <w:rPr/>
-        <w:t>跟</w:t>
-      </w:r>
-      <w:r>
-        <w:rPr/>
-        <w:t>GDT</w:t>
-      </w:r>
-      <w:r>
-        <w:rPr/>
-        <w:t>是联系在一起的，别忘了填充</w:t>
-      </w:r>
-      <w:r>
-        <w:rPr/>
-        <w:t>GDT</w:t>
-      </w:r>
-      <w:r>
-        <w:rPr/>
-        <w:t>中进程的</w:t>
-      </w:r>
-      <w:r>
-        <w:rPr/>
-        <w:t>LDT</w:t>
-      </w:r>
-      <w:r>
-        <w:rPr/>
-        <w:t>的描述符：</w:t>
-      </w:r>
-    </w:p>
-    <w:p>
-      <w:pPr>
-        <w:pStyle w:val="Normal"/>
-        <w:shd w:fill="FFFFFF" w:val="clear"/>
-        <w:rPr/>
-      </w:pPr>
-      <w:r>
-        <w:rPr/>
-        <w:t>init_</w:t>
-      </w:r>
-      <w:r>
-        <w:rPr/>
-        <w:t>descriptor</w:t>
-      </w:r>
-      <w:r>
-        <w:rPr/>
-        <w:t>函数。</w:t>
-      </w:r>
-    </w:p>
-    <w:p>
-      <w:pPr>
-        <w:pStyle w:val="Normal"/>
-        <w:shd w:fill="FFFFFF" w:val="clear"/>
-        <w:rPr/>
-      </w:pPr>
-      <w:r>
-        <w:rPr/>
-      </w:r>
-    </w:p>
-    <w:p>
-      <w:pPr>
-        <w:pStyle w:val="Normal"/>
-        <w:shd w:fill="FFFFFF" w:val="clear"/>
-        <w:rPr/>
-      </w:pPr>
-      <w:r>
-        <w:rPr/>
-      </w:r>
-    </w:p>
-    <w:p>
-      <w:pPr>
-        <w:pStyle w:val="Normal"/>
-        <w:shd w:fill="FFFFFF" w:val="clear"/>
-        <w:rPr/>
-      </w:pPr>
-      <w:r>
-        <w:rPr/>
-      </w:r>
-    </w:p>
-    <w:p>
-      <w:pPr>
-        <w:pStyle w:val="Normal"/>
-        <w:shd w:fill="FFFFFF" w:val="clear"/>
-        <w:rPr/>
-      </w:pPr>
-      <w:r>
-        <w:rPr/>
-      </w:r>
-    </w:p>
-    <w:p>
-      <w:pPr>
-        <w:pStyle w:val="Normal"/>
-        <w:shd w:fill="FFFFFF" w:val="clear"/>
-        <w:rPr/>
-      </w:pPr>
-      <w:r>
-        <w:rPr/>
-      </w:r>
-    </w:p>
-    <w:p>
-      <w:pPr>
-        <w:pStyle w:val="Normal"/>
-        <w:shd w:fill="FFFFFF" w:val="clear"/>
-        <w:rPr/>
-      </w:pPr>
-      <w:r>
-        <w:rPr/>
-      </w:r>
-    </w:p>
-    <w:p>
-      <w:pPr>
-        <w:pStyle w:val="Normal"/>
-        <w:shd w:fill="FFFFFF" w:val="clear"/>
-        <w:rPr/>
-      </w:pPr>
-      <w:r>
-        <w:rPr/>
-      </w:r>
-    </w:p>
-    <w:p>
-      <w:pPr>
-        <w:pStyle w:val="Normal"/>
-        <w:shd w:fill="FFFFFF" w:val="clear"/>
-        <w:rPr/>
-      </w:pPr>
-      <w:r>
-        <w:rPr/>
-      </w:r>
-    </w:p>
-    <w:p>
-      <w:pPr>
-        <w:pStyle w:val="Normal"/>
-        <w:shd w:fill="FFFFFF" w:val="clear"/>
-        <w:rPr/>
-      </w:pPr>
-      <w:r>
-        <w:rPr/>
-      </w:r>
-    </w:p>
-    <w:p>
-      <w:pPr>
-        <w:pStyle w:val="Normal"/>
-        <w:shd w:fill="FFFFFF" w:val="clear"/>
-        <w:rPr/>
-      </w:pPr>
-      <w:r>
-        <w:rPr/>
-      </w:r>
-    </w:p>
-    <w:p>
-      <w:pPr>
-        <w:pStyle w:val="Normal"/>
-        <w:shd w:fill="FFFFFF" w:val="clear"/>
-        <w:rPr/>
-      </w:pPr>
-      <w:r>
-        <w:rPr/>
-      </w:r>
-    </w:p>
-    <w:p>
-      <w:pPr>
-        <w:pStyle w:val="Normal"/>
-        <w:shd w:fill="FFFFFF" w:val="clear"/>
-        <w:rPr/>
-      </w:pPr>
-      <w:r>
-        <w:rPr/>
-      </w:r>
-    </w:p>
-    <w:p>
-      <w:pPr>
-        <w:pStyle w:val="Normal"/>
-        <w:shd w:fill="FFFFFF" w:val="clear"/>
-        <w:rPr/>
-      </w:pPr>
-      <w:r>
-        <w:rPr/>
-      </w:r>
-    </w:p>
-    <w:p>
-      <w:pPr>
-        <w:pStyle w:val="Normal"/>
-        <w:shd w:fill="FFFFFF" w:val="clear"/>
-        <w:rPr/>
-      </w:pPr>
-      <w:r>
-        <w:rPr/>
-      </w:r>
-    </w:p>
-    <w:p>
-      <w:pPr>
-        <w:pStyle w:val="Normal"/>
-        <w:shd w:fill="FFFFFF" w:val="clear"/>
-        <w:rPr/>
-      </w:pPr>
-      <w:r>
-        <w:rPr/>
-      </w:r>
-    </w:p>
-    <w:p>
-      <w:pPr>
-        <w:pStyle w:val="Normal"/>
-        <w:shd w:fill="FFFFFF" w:val="clear"/>
-        <w:rPr/>
-      </w:pPr>
-      <w:r>
-        <w:rPr/>
-      </w:r>
-    </w:p>
-    <w:p>
-      <w:pPr>
-        <w:pStyle w:val="Normal"/>
-        <w:shd w:fill="FFFFFF" w:val="clear"/>
-        <w:rPr/>
-      </w:pPr>
-      <w:r>
-        <w:rPr/>
-      </w:r>
-    </w:p>
-    <w:p>
-      <w:pPr>
-        <w:pStyle w:val="Normal"/>
-        <w:shd w:fill="FFFFFF" w:val="clear"/>
-        <w:rPr/>
-      </w:pPr>
-      <w:r>
-        <w:rPr/>
-      </w:r>
-    </w:p>
-    <w:p>
-      <w:pPr>
-        <w:pStyle w:val="Normal"/>
-        <w:shd w:fill="FFFFFF" w:val="clear"/>
-        <w:rPr/>
-      </w:pPr>
-      <w:r>
-        <w:rPr/>
+        <w:t>在</w:t>
+      </w:r>
+      <w:r>
+        <w:rPr/>
+        <w:t>6.3.2</w:t>
+      </w:r>
+      <w:r>
+        <w:rPr/>
+        <w:t>中，进程表并没有担当起保存和恢复的作用，没有进程调度，中断也仅仅是开始的时候发生了一次。如图</w:t>
+      </w:r>
+      <w:r>
+        <w:rPr/>
+        <w:t>6-13</w:t>
+      </w:r>
+      <w:r>
+        <w:rPr/>
+        <w:t>所示，不过我们第一步完成了</w:t>
+      </w:r>
+      <w:r>
+        <w:rPr/>
+        <w:t>ring0</w:t>
+      </w:r>
+      <w:r>
+        <w:rPr/>
+        <w:t>到</w:t>
+      </w:r>
+      <w:r>
+        <w:rPr/>
+        <w:t>ring1</w:t>
+      </w:r>
+      <w:r>
+        <w:rPr/>
+        <w:t>的跳转，下面打开进程调度的大门。</w:t>
+      </w:r>
+    </w:p>
+    <w:p>
+      <w:pPr>
+        <w:pStyle w:val="Normal"/>
+        <w:shd w:fill="FFFFFF" w:val="clear"/>
+        <w:rPr/>
+      </w:pPr>
+      <w:r>
+        <w:rPr/>
+        <w:drawing>
+          <wp:anchor behindDoc="0" distT="0" distB="0" distL="0" distR="0" simplePos="0" locked="0" layoutInCell="1" allowOverlap="1" relativeHeight="62">
+            <wp:simplePos x="0" y="0"/>
+            <wp:positionH relativeFrom="column">
+              <wp:posOffset>1518285</wp:posOffset>
+            </wp:positionH>
+            <wp:positionV relativeFrom="paragraph">
+              <wp:posOffset>102870</wp:posOffset>
+            </wp:positionV>
+            <wp:extent cx="3201670" cy="4051935"/>
+            <wp:effectExtent l="0" t="0" r="0" b="0"/>
+            <wp:wrapTopAndBottom/>
+            <wp:docPr id="62" name="Picture" descr=""/>
+            <wp:cNvGraphicFramePr>
+              <a:graphicFrameLocks xmlns:a="http://schemas.openxmlformats.org/drawingml/2006/main" noChangeAspect="1"/>
+            </wp:cNvGraphicFramePr>
+            <a:graphic xmlns:a="http://schemas.openxmlformats.org/drawingml/2006/main">
+              <a:graphicData uri="http://schemas.openxmlformats.org/drawingml/2006/picture">
+                <pic:pic xmlns:pic="http://schemas.openxmlformats.org/drawingml/2006/picture">
+                  <pic:nvPicPr>
+                    <pic:cNvPr id="62" name="Picture" descr=""/>
+                    <pic:cNvPicPr>
+                      <a:picLocks noChangeAspect="1" noChangeArrowheads="1"/>
+                    </pic:cNvPicPr>
+                  </pic:nvPicPr>
+                  <pic:blipFill>
+                    <a:blip r:embed="rId66"/>
+                    <a:stretch>
+                      <a:fillRect/>
+                    </a:stretch>
+                  </pic:blipFill>
+                  <pic:spPr bwMode="auto">
+                    <a:xfrm>
+                      <a:off x="0" y="0"/>
+                      <a:ext cx="3201670" cy="4051935"/>
+                    </a:xfrm>
+                    <a:prstGeom prst="rect">
+                      <a:avLst/>
+                    </a:prstGeom>
+                    <a:noFill/>
+                    <a:ln w="9525">
+                      <a:noFill/>
+                      <a:miter lim="800000"/>
+                      <a:headEnd/>
+                      <a:tailEnd/>
+                    </a:ln>
+                  </pic:spPr>
+                </pic:pic>
+              </a:graphicData>
+            </a:graphic>
+          </wp:anchor>
+        </w:drawing>
+      </w:r>
+    </w:p>
+    <w:p>
+      <w:pPr>
+        <w:pStyle w:val="Normal"/>
+        <w:shd w:fill="FFFFFF" w:val="clear"/>
+        <w:rPr/>
+      </w:pPr>
+      <w:r>
+        <w:rPr/>
+      </w:r>
+    </w:p>
+    <w:p>
+      <w:pPr>
+        <w:pStyle w:val="Normal"/>
+        <w:shd w:fill="FFFFFF" w:val="clear"/>
+        <w:rPr/>
+      </w:pPr>
+      <w:r>
+        <w:rPr/>
+      </w:r>
+    </w:p>
+    <w:p>
+      <w:pPr>
+        <w:pStyle w:val="Normal"/>
+        <w:shd w:fill="FFFFFF" w:val="clear"/>
+        <w:rPr/>
+      </w:pPr>
+      <w:r>
+        <w:rPr/>
+      </w:r>
+    </w:p>
+    <w:p>
+      <w:pPr>
+        <w:pStyle w:val="Normal"/>
+        <w:shd w:fill="FFFFFF" w:val="clear"/>
+        <w:rPr/>
+      </w:pPr>
+      <w:r>
+        <w:rPr/>
+      </w:r>
+    </w:p>
+    <w:p>
+      <w:pPr>
+        <w:pStyle w:val="Normal"/>
+        <w:shd w:fill="FFFFFF" w:val="clear"/>
+        <w:rPr/>
+      </w:pPr>
+      <w:r>
+        <w:rPr/>
+      </w:r>
+    </w:p>
+    <w:p>
+      <w:pPr>
+        <w:pStyle w:val="Normal"/>
+        <w:shd w:fill="FFFFFF" w:val="clear"/>
+        <w:rPr/>
+      </w:pPr>
+      <w:r>
+        <w:rPr/>
+      </w:r>
+    </w:p>
+    <w:p>
+      <w:pPr>
+        <w:pStyle w:val="Normal"/>
+        <w:shd w:fill="FFFFFF" w:val="clear"/>
+        <w:rPr/>
+      </w:pPr>
+      <w:r>
+        <w:rPr/>
+      </w:r>
+    </w:p>
+    <w:p>
+      <w:pPr>
+        <w:pStyle w:val="Normal"/>
+        <w:shd w:fill="FFFFFF" w:val="clear"/>
+        <w:rPr>
+          <w:b/>
+          <w:bCs/>
+        </w:rPr>
+      </w:pPr>
+      <w:r>
+        <w:rPr>
+          <w:b/>
+          <w:bCs/>
+        </w:rPr>
+        <w:t xml:space="preserve">6.3.3 </w:t>
+      </w:r>
+      <w:r>
+        <w:rPr>
+          <w:b/>
+          <w:bCs/>
+        </w:rPr>
+        <w:t>第二步——丰富中断处理程序</w:t>
       </w:r>
     </w:p>
     <w:p>

</xml_diff>

<commit_message>
Chapter 6.3.3 riching interrupt
Signed-off-by: wujian <wujian@smartisan.com>
</commit_message>
<xml_diff>
--- a/自己动手写操作系统笔记.docx
+++ b/自己动手写操作系统笔记.docx
@@ -10157,7 +10157,7 @@
     <w:tbl>
       <w:tblPr>
         <w:jc w:val="left"/>
-        <w:tblInd w:w="-15" w:type="dxa"/>
+        <w:tblInd w:w="-17" w:type="dxa"/>
         <w:tblBorders>
           <w:top w:val="single" w:sz="2" w:space="0" w:color="000001"/>
           <w:left w:val="single" w:sz="2" w:space="0" w:color="000001"/>
@@ -20215,7 +20215,7 @@
     <w:tbl>
       <w:tblPr>
         <w:jc w:val="left"/>
-        <w:tblInd w:w="0" w:type="dxa"/>
+        <w:tblInd w:w="-2" w:type="dxa"/>
         <w:tblBorders>
           <w:top w:val="single" w:sz="2" w:space="0" w:color="000001"/>
           <w:left w:val="single" w:sz="2" w:space="0" w:color="000001"/>
@@ -36479,7 +36479,7 @@
     <w:tbl>
       <w:tblPr>
         <w:jc w:val="left"/>
-        <w:tblInd w:w="19" w:type="dxa"/>
+        <w:tblInd w:w="17" w:type="dxa"/>
         <w:tblBorders>
           <w:top w:val="single" w:sz="2" w:space="0" w:color="000001"/>
           <w:left w:val="single" w:sz="2" w:space="0" w:color="000001"/>
@@ -36490,7 +36490,7 @@
         </w:tblBorders>
         <w:tblCellMar>
           <w:top w:w="55" w:type="dxa"/>
-          <w:left w:w="6" w:type="dxa"/>
+          <w:left w:w="3" w:type="dxa"/>
           <w:bottom w:w="55" w:type="dxa"/>
           <w:right w:w="55" w:type="dxa"/>
         </w:tblCellMar>
@@ -36516,7 +36516,7 @@
             </w:tcBorders>
             <w:shd w:fill="FFFFFF" w:val="clear"/>
             <w:tcMar>
-              <w:left w:w="6" w:type="dxa"/>
+              <w:left w:w="3" w:type="dxa"/>
             </w:tcMar>
           </w:tcPr>
           <w:p>
@@ -36544,7 +36544,7 @@
             </w:tcBorders>
             <w:shd w:fill="FFFFFF" w:val="clear"/>
             <w:tcMar>
-              <w:left w:w="6" w:type="dxa"/>
+              <w:left w:w="3" w:type="dxa"/>
             </w:tcMar>
           </w:tcPr>
           <w:p>
@@ -36577,7 +36577,7 @@
             </w:tcBorders>
             <w:shd w:fill="FFFFFF" w:val="clear"/>
             <w:tcMar>
-              <w:left w:w="6" w:type="dxa"/>
+              <w:left w:w="3" w:type="dxa"/>
             </w:tcMar>
           </w:tcPr>
           <w:p>
@@ -36604,7 +36604,7 @@
             </w:tcBorders>
             <w:shd w:fill="FFFFFF" w:val="clear"/>
             <w:tcMar>
-              <w:left w:w="6" w:type="dxa"/>
+              <w:left w:w="3" w:type="dxa"/>
             </w:tcMar>
           </w:tcPr>
           <w:p>
@@ -36636,7 +36636,7 @@
             </w:tcBorders>
             <w:shd w:fill="FFFFFF" w:val="clear"/>
             <w:tcMar>
-              <w:left w:w="6" w:type="dxa"/>
+              <w:left w:w="3" w:type="dxa"/>
             </w:tcMar>
           </w:tcPr>
           <w:p>
@@ -36663,7 +36663,7 @@
             </w:tcBorders>
             <w:shd w:fill="FFFFFF" w:val="clear"/>
             <w:tcMar>
-              <w:left w:w="6" w:type="dxa"/>
+              <w:left w:w="3" w:type="dxa"/>
             </w:tcMar>
           </w:tcPr>
           <w:p>
@@ -36695,7 +36695,7 @@
             </w:tcBorders>
             <w:shd w:fill="FFFFFF" w:val="clear"/>
             <w:tcMar>
-              <w:left w:w="6" w:type="dxa"/>
+              <w:left w:w="3" w:type="dxa"/>
             </w:tcMar>
           </w:tcPr>
           <w:p>
@@ -36722,7 +36722,7 @@
             </w:tcBorders>
             <w:shd w:fill="FFFFFF" w:val="clear"/>
             <w:tcMar>
-              <w:left w:w="6" w:type="dxa"/>
+              <w:left w:w="3" w:type="dxa"/>
             </w:tcMar>
           </w:tcPr>
           <w:p>
@@ -36754,7 +36754,7 @@
             </w:tcBorders>
             <w:shd w:fill="FFFFFF" w:val="clear"/>
             <w:tcMar>
-              <w:left w:w="6" w:type="dxa"/>
+              <w:left w:w="3" w:type="dxa"/>
             </w:tcMar>
           </w:tcPr>
           <w:p>
@@ -36781,7 +36781,7 @@
             </w:tcBorders>
             <w:shd w:fill="FFFFFF" w:val="clear"/>
             <w:tcMar>
-              <w:left w:w="6" w:type="dxa"/>
+              <w:left w:w="3" w:type="dxa"/>
             </w:tcMar>
           </w:tcPr>
           <w:p>
@@ -36813,7 +36813,7 @@
             </w:tcBorders>
             <w:shd w:fill="FFFFFF" w:val="clear"/>
             <w:tcMar>
-              <w:left w:w="6" w:type="dxa"/>
+              <w:left w:w="3" w:type="dxa"/>
             </w:tcMar>
           </w:tcPr>
           <w:p>
@@ -36840,7 +36840,7 @@
             </w:tcBorders>
             <w:shd w:fill="FFFFFF" w:val="clear"/>
             <w:tcMar>
-              <w:left w:w="6" w:type="dxa"/>
+              <w:left w:w="3" w:type="dxa"/>
             </w:tcMar>
           </w:tcPr>
           <w:p>
@@ -36872,7 +36872,7 @@
             </w:tcBorders>
             <w:shd w:fill="FFFFFF" w:val="clear"/>
             <w:tcMar>
-              <w:left w:w="6" w:type="dxa"/>
+              <w:left w:w="3" w:type="dxa"/>
             </w:tcMar>
           </w:tcPr>
           <w:p>
@@ -36899,7 +36899,7 @@
             </w:tcBorders>
             <w:shd w:fill="FFFFFF" w:val="clear"/>
             <w:tcMar>
-              <w:left w:w="6" w:type="dxa"/>
+              <w:left w:w="3" w:type="dxa"/>
             </w:tcMar>
           </w:tcPr>
           <w:p>
@@ -61557,11 +61557,7 @@
       </w:r>
       <w:r>
         <w:rPr/>
-        <w:t>如果</w:t>
-      </w:r>
-      <w:r>
-        <w:rPr/>
-        <w:t>，我们正在制造一把枪，那么现在大部分的工作已经完成，只剩下扳机了。是的，扳机。让我们回到</w:t>
+        <w:t>如果，我们正在制造一把枪，那么现在大部分的工作已经完成，只剩下扳机了。是的，扳机。让我们回到</w:t>
       </w:r>
       <w:r>
         <w:rPr/>
@@ -61744,7 +61740,7 @@
       <w:r>
         <w:rPr/>
         <w:drawing>
-          <wp:anchor behindDoc="0" distT="0" distB="0" distL="0" distR="0" simplePos="0" locked="0" layoutInCell="1" allowOverlap="1" relativeHeight="62">
+          <wp:anchor behindDoc="0" distT="0" distB="0" distL="0" distR="0" simplePos="0" locked="0" layoutInCell="1" allowOverlap="1" relativeHeight="61">
             <wp:simplePos x="0" y="0"/>
             <wp:positionH relativeFrom="column">
               <wp:posOffset>1518285</wp:posOffset>
@@ -61888,7 +61884,1614 @@
           <w:b/>
           <w:bCs/>
         </w:rPr>
-        <w:t>第二步——丰富中断处理程序</w:t>
+        <w:t xml:space="preserve">第二步——丰富中断处理程序 </w:t>
+      </w:r>
+      <w:r>
+        <w:rPr>
+          <w:b/>
+          <w:bCs/>
+        </w:rPr>
+        <w:t>P263</w:t>
+      </w:r>
+    </w:p>
+    <w:p>
+      <w:pPr>
+        <w:pStyle w:val="Normal"/>
+        <w:shd w:fill="FFFFFF" w:val="clear"/>
+        <w:rPr>
+          <w:b/>
+          <w:bCs/>
+        </w:rPr>
+      </w:pPr>
+      <w:r>
+        <w:rPr>
+          <w:b/>
+          <w:bCs/>
+        </w:rPr>
+        <w:t>6.3.3.1</w:t>
+      </w:r>
+      <w:r>
+        <w:rPr>
+          <w:b/>
+          <w:bCs/>
+        </w:rPr>
+        <w:t>让时钟中断开始起作用</w:t>
+      </w:r>
+    </w:p>
+    <w:p>
+      <w:pPr>
+        <w:pStyle w:val="Normal"/>
+        <w:shd w:fill="FFFFFF" w:val="clear"/>
+        <w:rPr/>
+      </w:pPr>
+      <w:r>
+        <w:rPr/>
+        <w:tab/>
+      </w:r>
+      <w:r>
+        <w:rPr/>
+        <w:t>打开时钟中断，添加改变屏幕第</w:t>
+      </w:r>
+      <w:r>
+        <w:rPr/>
+        <w:t>0</w:t>
+      </w:r>
+      <w:r>
+        <w:rPr/>
+        <w:t>行第</w:t>
+      </w:r>
+      <w:r>
+        <w:rPr/>
+        <w:t>0</w:t>
+      </w:r>
+      <w:r>
+        <w:rPr/>
+        <w:t>列的字符功能。</w:t>
+      </w:r>
+    </w:p>
+    <w:p>
+      <w:pPr>
+        <w:pStyle w:val="Normal"/>
+        <w:shd w:fill="FFFFFF" w:val="clear"/>
+        <w:rPr>
+          <w:b/>
+          <w:bCs/>
+        </w:rPr>
+      </w:pPr>
+      <w:r>
+        <w:rPr>
+          <w:b/>
+          <w:bCs/>
+        </w:rPr>
+        <w:t>6.3.3.2</w:t>
+      </w:r>
+      <w:r>
+        <w:rPr>
+          <w:b/>
+          <w:bCs/>
+        </w:rPr>
+        <w:t>现场的保护与恢复</w:t>
+      </w:r>
+    </w:p>
+    <w:p>
+      <w:pPr>
+        <w:pStyle w:val="Normal"/>
+        <w:shd w:fill="FFFFFF" w:val="clear"/>
+        <w:rPr/>
+      </w:pPr>
+      <w:r>
+        <w:rPr/>
+        <w:tab/>
+      </w:r>
+      <w:r>
+        <w:rPr/>
+        <w:t>代码</w:t>
+      </w:r>
+      <w:r>
+        <w:rPr/>
+        <w:t>6-23</w:t>
+      </w:r>
+    </w:p>
+    <w:p>
+      <w:pPr>
+        <w:pStyle w:val="Normal"/>
+        <w:shd w:fill="DDDDDD" w:val="clear"/>
+        <w:rPr/>
+      </w:pPr>
+      <w:r>
+        <w:rPr/>
+        <w:t>ALIGN   16</w:t>
+      </w:r>
+    </w:p>
+    <w:p>
+      <w:pPr>
+        <w:pStyle w:val="Normal"/>
+        <w:shd w:fill="DDDDDD" w:val="clear"/>
+        <w:rPr/>
+      </w:pPr>
+      <w:r>
+        <w:rPr/>
+        <w:t>hwint00:        ; Interrupt routine for irq 0 (the clock).</w:t>
+      </w:r>
+    </w:p>
+    <w:p>
+      <w:pPr>
+        <w:pStyle w:val="Normal"/>
+        <w:shd w:fill="DDDDDD" w:val="clear"/>
+        <w:rPr/>
+      </w:pPr>
+      <w:r>
+        <w:rPr/>
+        <w:t xml:space="preserve">    </w:t>
+      </w:r>
+      <w:r>
+        <w:rPr/>
+        <w:t>sub esp, 4</w:t>
+      </w:r>
+    </w:p>
+    <w:p>
+      <w:pPr>
+        <w:pStyle w:val="Normal"/>
+        <w:shd w:fill="DDDDDD" w:val="clear"/>
+        <w:rPr/>
+      </w:pPr>
+      <w:r>
+        <w:rPr/>
+        <w:t xml:space="preserve">    </w:t>
+      </w:r>
+      <w:r>
+        <w:rPr/>
+        <w:t>pushad      ; ┓</w:t>
+      </w:r>
+    </w:p>
+    <w:p>
+      <w:pPr>
+        <w:pStyle w:val="Normal"/>
+        <w:shd w:fill="DDDDDD" w:val="clear"/>
+        <w:rPr/>
+      </w:pPr>
+      <w:r>
+        <w:rPr/>
+        <w:t xml:space="preserve">    </w:t>
+      </w:r>
+      <w:r>
+        <w:rPr/>
+        <w:t>push    ds  ; ┃</w:t>
+      </w:r>
+    </w:p>
+    <w:p>
+      <w:pPr>
+        <w:pStyle w:val="Normal"/>
+        <w:shd w:fill="DDDDDD" w:val="clear"/>
+        <w:rPr/>
+      </w:pPr>
+      <w:r>
+        <w:rPr/>
+        <w:t xml:space="preserve">    </w:t>
+      </w:r>
+      <w:r>
+        <w:rPr/>
+        <w:t xml:space="preserve">push    es  ; ┣ </w:t>
+      </w:r>
+      <w:r>
+        <w:rPr/>
+        <w:t>保存原寄存器值</w:t>
+      </w:r>
+      <w:r>
+        <w:rPr/>
+      </w:r>
+    </w:p>
+    <w:p>
+      <w:pPr>
+        <w:pStyle w:val="Normal"/>
+        <w:shd w:fill="DDDDDD" w:val="clear"/>
+        <w:rPr/>
+      </w:pPr>
+      <w:r>
+        <w:rPr/>
+        <w:t xml:space="preserve">    </w:t>
+      </w:r>
+      <w:r>
+        <w:rPr/>
+        <w:t>push    fs  ; ┃</w:t>
+      </w:r>
+    </w:p>
+    <w:p>
+      <w:pPr>
+        <w:pStyle w:val="Normal"/>
+        <w:shd w:fill="DDDDDD" w:val="clear"/>
+        <w:rPr/>
+      </w:pPr>
+      <w:r>
+        <w:rPr/>
+        <w:t xml:space="preserve">    </w:t>
+      </w:r>
+      <w:r>
+        <w:rPr/>
+        <w:t>push    gs  ; ┛</w:t>
+      </w:r>
+    </w:p>
+    <w:p>
+      <w:pPr>
+        <w:pStyle w:val="Normal"/>
+        <w:shd w:fill="DDDDDD" w:val="clear"/>
+        <w:rPr/>
+      </w:pPr>
+      <w:r>
+        <w:rPr/>
+        <w:t xml:space="preserve">    </w:t>
+      </w:r>
+      <w:r>
+        <w:rPr/>
+        <w:t>mov dx, ss</w:t>
+      </w:r>
+    </w:p>
+    <w:p>
+      <w:pPr>
+        <w:pStyle w:val="Normal"/>
+        <w:shd w:fill="DDDDDD" w:val="clear"/>
+        <w:rPr/>
+      </w:pPr>
+      <w:r>
+        <w:rPr/>
+        <w:t xml:space="preserve">    </w:t>
+      </w:r>
+      <w:r>
+        <w:rPr/>
+        <w:t>mov ds, dx</w:t>
+      </w:r>
+    </w:p>
+    <w:p>
+      <w:pPr>
+        <w:pStyle w:val="Normal"/>
+        <w:shd w:fill="DDDDDD" w:val="clear"/>
+        <w:rPr/>
+      </w:pPr>
+      <w:r>
+        <w:rPr/>
+        <w:t xml:space="preserve">    </w:t>
+      </w:r>
+      <w:r>
+        <w:rPr/>
+        <w:t>mov es, dx</w:t>
+      </w:r>
+    </w:p>
+    <w:p>
+      <w:pPr>
+        <w:pStyle w:val="Normal"/>
+        <w:shd w:fill="DDDDDD" w:val="clear"/>
+        <w:rPr/>
+      </w:pPr>
+      <w:r>
+        <w:rPr/>
+      </w:r>
+    </w:p>
+    <w:p>
+      <w:pPr>
+        <w:pStyle w:val="Normal"/>
+        <w:shd w:fill="DDDDDD" w:val="clear"/>
+        <w:rPr/>
+      </w:pPr>
+      <w:r>
+        <w:rPr/>
+        <w:t xml:space="preserve">    </w:t>
+      </w:r>
+      <w:r>
+        <w:rPr/>
+        <w:t xml:space="preserve">mov esp, StackTop   ; </w:t>
+      </w:r>
+      <w:r>
+        <w:rPr/>
+        <w:t>切到内核栈</w:t>
+      </w:r>
+      <w:r>
+        <w:rPr/>
+      </w:r>
+    </w:p>
+    <w:p>
+      <w:pPr>
+        <w:pStyle w:val="Normal"/>
+        <w:shd w:fill="DDDDDD" w:val="clear"/>
+        <w:rPr/>
+      </w:pPr>
+      <w:r>
+        <w:rPr/>
+      </w:r>
+    </w:p>
+    <w:p>
+      <w:pPr>
+        <w:pStyle w:val="Normal"/>
+        <w:shd w:fill="DDDDDD" w:val="clear"/>
+        <w:rPr/>
+      </w:pPr>
+      <w:r>
+        <w:rPr/>
+        <w:t xml:space="preserve">    </w:t>
+      </w:r>
+      <w:r>
+        <w:rPr/>
+        <w:t xml:space="preserve">inc byte [gs:0] ; </w:t>
+      </w:r>
+      <w:r>
+        <w:rPr/>
+        <w:t xml:space="preserve">改变屏幕第 </w:t>
+      </w:r>
+      <w:r>
+        <w:rPr/>
+        <w:t xml:space="preserve">0 </w:t>
+      </w:r>
+      <w:r>
+        <w:rPr/>
+        <w:t>行</w:t>
+      </w:r>
+      <w:r>
+        <w:rPr/>
+        <w:t xml:space="preserve">, </w:t>
+      </w:r>
+      <w:r>
+        <w:rPr/>
+        <w:t xml:space="preserve">第 </w:t>
+      </w:r>
+      <w:r>
+        <w:rPr/>
+        <w:t xml:space="preserve">0 </w:t>
+      </w:r>
+      <w:r>
+        <w:rPr/>
+        <w:t>列的字符</w:t>
+      </w:r>
+      <w:r>
+        <w:rPr/>
+      </w:r>
+    </w:p>
+    <w:p>
+      <w:pPr>
+        <w:pStyle w:val="Normal"/>
+        <w:shd w:fill="DDDDDD" w:val="clear"/>
+        <w:rPr/>
+      </w:pPr>
+      <w:r>
+        <w:rPr/>
+      </w:r>
+    </w:p>
+    <w:p>
+      <w:pPr>
+        <w:pStyle w:val="Normal"/>
+        <w:shd w:fill="DDDDDD" w:val="clear"/>
+        <w:rPr/>
+      </w:pPr>
+      <w:r>
+        <w:rPr/>
+        <w:t xml:space="preserve">    </w:t>
+      </w:r>
+      <w:r>
+        <w:rPr/>
+        <w:t>mov al, EOI     ; ┓reenable master 8259</w:t>
+      </w:r>
+    </w:p>
+    <w:p>
+      <w:pPr>
+        <w:pStyle w:val="Normal"/>
+        <w:shd w:fill="DDDDDD" w:val="clear"/>
+        <w:rPr/>
+      </w:pPr>
+      <w:r>
+        <w:rPr/>
+        <w:t xml:space="preserve">    </w:t>
+      </w:r>
+      <w:r>
+        <w:rPr/>
+        <w:t>out INT_M_CTL, al   ; ┛</w:t>
+      </w:r>
+    </w:p>
+    <w:p>
+      <w:pPr>
+        <w:pStyle w:val="Normal"/>
+        <w:shd w:fill="DDDDDD" w:val="clear"/>
+        <w:rPr/>
+      </w:pPr>
+      <w:r>
+        <w:rPr/>
+      </w:r>
+    </w:p>
+    <w:p>
+      <w:pPr>
+        <w:pStyle w:val="Normal"/>
+        <w:shd w:fill="DDDDDD" w:val="clear"/>
+        <w:rPr/>
+      </w:pPr>
+      <w:r>
+        <w:rPr/>
+        <w:t xml:space="preserve">    </w:t>
+      </w:r>
+      <w:r>
+        <w:rPr/>
+        <w:t>push    clock_int_msg</w:t>
+      </w:r>
+    </w:p>
+    <w:p>
+      <w:pPr>
+        <w:pStyle w:val="Normal"/>
+        <w:shd w:fill="DDDDDD" w:val="clear"/>
+        <w:rPr/>
+      </w:pPr>
+      <w:r>
+        <w:rPr/>
+        <w:t xml:space="preserve">    </w:t>
+      </w:r>
+      <w:r>
+        <w:rPr/>
+        <w:t>call    disp_str</w:t>
+      </w:r>
+    </w:p>
+    <w:p>
+      <w:pPr>
+        <w:pStyle w:val="Normal"/>
+        <w:shd w:fill="DDDDDD" w:val="clear"/>
+        <w:rPr/>
+      </w:pPr>
+      <w:r>
+        <w:rPr/>
+        <w:t xml:space="preserve">    </w:t>
+      </w:r>
+      <w:r>
+        <w:rPr/>
+        <w:t>add esp, 4</w:t>
+      </w:r>
+    </w:p>
+    <w:p>
+      <w:pPr>
+        <w:pStyle w:val="Normal"/>
+        <w:shd w:fill="DDDDDD" w:val="clear"/>
+        <w:rPr/>
+      </w:pPr>
+      <w:r>
+        <w:rPr/>
+      </w:r>
+    </w:p>
+    <w:p>
+      <w:pPr>
+        <w:pStyle w:val="Normal"/>
+        <w:shd w:fill="DDDDDD" w:val="clear"/>
+        <w:rPr/>
+      </w:pPr>
+      <w:r>
+        <w:rPr/>
+        <w:t xml:space="preserve">    </w:t>
+      </w:r>
+      <w:r>
+        <w:rPr/>
+        <w:t xml:space="preserve">mov esp, [p_proc_ready] ; </w:t>
+      </w:r>
+      <w:r>
+        <w:rPr/>
+        <w:t>离开内核栈</w:t>
+      </w:r>
+      <w:r>
+        <w:rPr/>
+        <w:t>;</w:t>
+      </w:r>
+    </w:p>
+    <w:p>
+      <w:pPr>
+        <w:pStyle w:val="Normal"/>
+        <w:shd w:fill="DDDDDD" w:val="clear"/>
+        <w:rPr/>
+      </w:pPr>
+      <w:r>
+        <w:rPr/>
+      </w:r>
+    </w:p>
+    <w:p>
+      <w:pPr>
+        <w:pStyle w:val="Normal"/>
+        <w:shd w:fill="DDDDDD" w:val="clear"/>
+        <w:rPr/>
+      </w:pPr>
+      <w:r>
+        <w:rPr/>
+        <w:t xml:space="preserve">    </w:t>
+      </w:r>
+      <w:r>
+        <w:rPr/>
+        <w:t>lea eax, [esp + P_STACKTOP]</w:t>
+      </w:r>
+    </w:p>
+    <w:p>
+      <w:pPr>
+        <w:pStyle w:val="Normal"/>
+        <w:shd w:fill="DDDDDD" w:val="clear"/>
+        <w:rPr/>
+      </w:pPr>
+      <w:r>
+        <w:rPr/>
+        <w:t xml:space="preserve">    </w:t>
+      </w:r>
+      <w:r>
+        <w:rPr/>
+        <w:t>mov dword [tss + TSS3_S_SP0], eax</w:t>
+      </w:r>
+    </w:p>
+    <w:p>
+      <w:pPr>
+        <w:pStyle w:val="Normal"/>
+        <w:shd w:fill="DDDDDD" w:val="clear"/>
+        <w:rPr/>
+      </w:pPr>
+      <w:r>
+        <w:rPr/>
+      </w:r>
+    </w:p>
+    <w:p>
+      <w:pPr>
+        <w:pStyle w:val="Normal"/>
+        <w:shd w:fill="DDDDDD" w:val="clear"/>
+        <w:rPr/>
+      </w:pPr>
+      <w:r>
+        <w:rPr/>
+        <w:t xml:space="preserve">    </w:t>
+      </w:r>
+      <w:r>
+        <w:rPr/>
+        <w:t>pop gs  ; ┓</w:t>
+      </w:r>
+    </w:p>
+    <w:p>
+      <w:pPr>
+        <w:pStyle w:val="Normal"/>
+        <w:shd w:fill="DDDDDD" w:val="clear"/>
+        <w:rPr/>
+      </w:pPr>
+      <w:r>
+        <w:rPr/>
+        <w:t xml:space="preserve">    </w:t>
+      </w:r>
+      <w:r>
+        <w:rPr/>
+        <w:t>pop fs  ; ┃</w:t>
+      </w:r>
+    </w:p>
+    <w:p>
+      <w:pPr>
+        <w:pStyle w:val="Normal"/>
+        <w:shd w:fill="DDDDDD" w:val="clear"/>
+        <w:rPr/>
+      </w:pPr>
+      <w:r>
+        <w:rPr/>
+        <w:t xml:space="preserve">    </w:t>
+      </w:r>
+      <w:r>
+        <w:rPr/>
+        <w:t xml:space="preserve">pop es  ; ┣ </w:t>
+      </w:r>
+      <w:r>
+        <w:rPr/>
+        <w:t>恢复原寄存器值</w:t>
+      </w:r>
+      <w:r>
+        <w:rPr/>
+      </w:r>
+    </w:p>
+    <w:p>
+      <w:pPr>
+        <w:pStyle w:val="Normal"/>
+        <w:shd w:fill="DDDDDD" w:val="clear"/>
+        <w:rPr/>
+      </w:pPr>
+      <w:r>
+        <w:rPr/>
+        <w:t xml:space="preserve">    </w:t>
+      </w:r>
+      <w:r>
+        <w:rPr/>
+        <w:t>pop ds  ; ┃</w:t>
+      </w:r>
+    </w:p>
+    <w:p>
+      <w:pPr>
+        <w:pStyle w:val="Normal"/>
+        <w:shd w:fill="DDDDDD" w:val="clear"/>
+        <w:rPr/>
+      </w:pPr>
+      <w:r>
+        <w:rPr/>
+        <w:t xml:space="preserve">    </w:t>
+      </w:r>
+      <w:r>
+        <w:rPr/>
+        <w:t>popad       ; ┛</w:t>
+      </w:r>
+    </w:p>
+    <w:p>
+      <w:pPr>
+        <w:pStyle w:val="Normal"/>
+        <w:shd w:fill="DDDDDD" w:val="clear"/>
+        <w:rPr/>
+      </w:pPr>
+      <w:r>
+        <w:rPr/>
+        <w:t xml:space="preserve">    </w:t>
+      </w:r>
+      <w:r>
+        <w:rPr/>
+        <w:t>add esp, 4</w:t>
+      </w:r>
+    </w:p>
+    <w:p>
+      <w:pPr>
+        <w:pStyle w:val="Normal"/>
+        <w:shd w:fill="DDDDDD" w:val="clear"/>
+        <w:rPr/>
+      </w:pPr>
+      <w:r>
+        <w:rPr/>
+      </w:r>
+    </w:p>
+    <w:p>
+      <w:pPr>
+        <w:pStyle w:val="Normal"/>
+        <w:shd w:fill="DDDDDD" w:val="clear"/>
+        <w:rPr/>
+      </w:pPr>
+      <w:r>
+        <w:rPr/>
+        <w:t xml:space="preserve">    </w:t>
+      </w:r>
+      <w:r>
+        <w:rPr/>
+        <w:t>iretd</w:t>
+      </w:r>
+    </w:p>
+    <w:p>
+      <w:pPr>
+        <w:pStyle w:val="Normal"/>
+        <w:shd w:fill="FFFFFF" w:val="clear"/>
+        <w:rPr/>
+      </w:pPr>
+      <w:r>
+        <w:rPr/>
+      </w:r>
+    </w:p>
+    <w:p>
+      <w:pPr>
+        <w:pStyle w:val="Normal"/>
+        <w:shd w:fill="FFFFFF" w:val="clear"/>
+        <w:rPr>
+          <w:b/>
+          <w:bCs/>
+        </w:rPr>
+      </w:pPr>
+      <w:r>
+        <w:rPr>
+          <w:b/>
+          <w:bCs/>
+        </w:rPr>
+        <w:t>6.3.3.3</w:t>
+      </w:r>
+      <w:r>
+        <w:rPr>
+          <w:b/>
+          <w:bCs/>
+        </w:rPr>
+        <w:t>赋值</w:t>
+      </w:r>
+      <w:r>
+        <w:rPr>
+          <w:b/>
+          <w:bCs/>
+        </w:rPr>
+        <w:t>tss.esp0</w:t>
+      </w:r>
+    </w:p>
+    <w:p>
+      <w:pPr>
+        <w:pStyle w:val="Normal"/>
+        <w:shd w:fill="FFFFFF" w:val="clear"/>
+        <w:rPr/>
+      </w:pPr>
+      <w:r>
+        <w:rPr/>
+        <w:tab/>
+        <w:t>ring1</w:t>
+      </w:r>
+      <w:r>
+        <w:rPr/>
+        <w:t>和</w:t>
+      </w:r>
+      <w:r>
+        <w:rPr/>
+        <w:t>ring0</w:t>
+      </w:r>
+      <w:r>
+        <w:rPr/>
+        <w:t>之间的切换，会有</w:t>
+      </w:r>
+      <w:r>
+        <w:rPr/>
+        <w:t>ss</w:t>
+      </w:r>
+      <w:r>
+        <w:rPr/>
+        <w:t>和</w:t>
+      </w:r>
+      <w:r>
+        <w:rPr/>
+        <w:t>esp</w:t>
+      </w:r>
+      <w:r>
+        <w:rPr/>
+        <w:t>的参与，在初始化时，对</w:t>
+      </w:r>
+      <w:r>
+        <w:rPr/>
+        <w:t>ring0</w:t>
+      </w:r>
+      <w:r>
+        <w:rPr/>
+        <w:t>的</w:t>
+      </w:r>
+      <w:r>
+        <w:rPr/>
+        <w:t>ss</w:t>
+      </w:r>
+      <w:r>
+        <w:rPr/>
+        <w:t>赋了值</w:t>
+      </w:r>
+    </w:p>
+    <w:p>
+      <w:pPr>
+        <w:pStyle w:val="Normal"/>
+        <w:shd w:fill="DDDDDD" w:val="clear"/>
+        <w:rPr/>
+      </w:pPr>
+      <w:r>
+        <w:rPr/>
+        <w:t>tss.ss0     = SELECTOR_KERNEL_DS;</w:t>
+      </w:r>
+    </w:p>
+    <w:p>
+      <w:pPr>
+        <w:pStyle w:val="Normal"/>
+        <w:shd w:fill="FFFFFF" w:val="clear"/>
+        <w:rPr/>
+      </w:pPr>
+      <w:r>
+        <w:rPr/>
+        <w:tab/>
+      </w:r>
+      <w:r>
+        <w:rPr/>
+        <w:t>当下一次</w:t>
+      </w:r>
+      <w:r>
+        <w:rPr/>
+        <w:t>ring</w:t>
+      </w:r>
+      <w:r>
+        <w:rPr/>
+        <w:t>1-&gt;ring0</w:t>
+      </w:r>
+      <w:r>
+        <w:rPr/>
+        <w:t>时，在</w:t>
+      </w:r>
+      <w:r>
+        <w:rPr/>
+        <w:t>iretd</w:t>
+      </w:r>
+      <w:r>
+        <w:rPr/>
+        <w:t>返回之前要保证</w:t>
+      </w:r>
+      <w:r>
+        <w:rPr/>
+        <w:t>tss.esp0</w:t>
+      </w:r>
+      <w:r>
+        <w:rPr/>
+        <w:t>是正确的。也就是说在进程</w:t>
+      </w:r>
+      <w:r>
+        <w:rPr/>
+        <w:t>A</w:t>
+      </w:r>
+      <w:r>
+        <w:rPr/>
+        <w:t>将要运行时，我们要将</w:t>
+      </w:r>
+      <w:r>
+        <w:rPr/>
+        <w:t>tss.esp0</w:t>
+      </w:r>
+      <w:r>
+        <w:rPr/>
+        <w:t>设置正确。</w:t>
+      </w:r>
+    </w:p>
+    <w:p>
+      <w:pPr>
+        <w:pStyle w:val="Normal"/>
+        <w:shd w:fill="FFFFFF" w:val="clear"/>
+        <w:rPr/>
+      </w:pPr>
+      <w:r>
+        <w:rPr/>
+      </w:r>
+    </w:p>
+    <w:p>
+      <w:pPr>
+        <w:pStyle w:val="Normal"/>
+        <w:shd w:fill="FFFFFF" w:val="clear"/>
+        <w:rPr/>
+      </w:pPr>
+      <w:r>
+        <w:rPr/>
+      </w:r>
+    </w:p>
+    <w:p>
+      <w:pPr>
+        <w:pStyle w:val="Normal"/>
+        <w:shd w:fill="FFFFFF" w:val="clear"/>
+        <w:rPr/>
+      </w:pPr>
+      <w:r>
+        <w:rPr/>
+      </w:r>
+    </w:p>
+    <w:p>
+      <w:pPr>
+        <w:pStyle w:val="Normal"/>
+        <w:shd w:fill="FFFFFF" w:val="clear"/>
+        <w:rPr/>
+      </w:pPr>
+      <w:r>
+        <w:rPr/>
+      </w:r>
+    </w:p>
+    <w:p>
+      <w:pPr>
+        <w:pStyle w:val="Normal"/>
+        <w:shd w:fill="FFFFFF" w:val="clear"/>
+        <w:rPr/>
+      </w:pPr>
+      <w:r>
+        <w:rPr/>
+      </w:r>
+    </w:p>
+    <w:p>
+      <w:pPr>
+        <w:pStyle w:val="Normal"/>
+        <w:shd w:fill="FFFFFF" w:val="clear"/>
+        <w:rPr>
+          <w:b/>
+          <w:bCs/>
+        </w:rPr>
+      </w:pPr>
+      <w:r>
+        <w:rPr>
+          <w:b/>
+          <w:bCs/>
+        </w:rPr>
+        <w:t>6.3.3.4</w:t>
+      </w:r>
+      <w:r>
+        <w:rPr>
+          <w:b/>
+          <w:bCs/>
+        </w:rPr>
+        <w:t>内核栈</w:t>
+      </w:r>
+    </w:p>
+    <w:p>
+      <w:pPr>
+        <w:pStyle w:val="Normal"/>
+        <w:shd w:fill="FFFFFF" w:val="clear"/>
+        <w:rPr/>
+      </w:pPr>
+      <w:r>
+        <w:rPr/>
+        <w:tab/>
+      </w:r>
+      <w:r>
+        <w:rPr/>
+        <w:t>当进行复杂的进程调度程序时</w:t>
+      </w:r>
+      <w:r>
+        <w:rPr/>
+        <w:t>，我们要将</w:t>
+      </w:r>
+      <w:r>
+        <w:rPr/>
+        <w:t>esp</w:t>
+      </w:r>
+      <w:r>
+        <w:rPr/>
+        <w:t>切换到内核栈</w:t>
+      </w:r>
+    </w:p>
+    <w:p>
+      <w:pPr>
+        <w:pStyle w:val="Normal"/>
+        <w:shd w:fill="DDDDDD" w:val="clear"/>
+        <w:rPr/>
+      </w:pPr>
+      <w:r>
+        <w:rPr/>
+        <w:t>ALIGN   16</w:t>
+      </w:r>
+    </w:p>
+    <w:p>
+      <w:pPr>
+        <w:pStyle w:val="Normal"/>
+        <w:shd w:fill="DDDDDD" w:val="clear"/>
+        <w:rPr/>
+      </w:pPr>
+      <w:r>
+        <w:rPr/>
+        <w:t>hwint00:        ; Interrupt routine for irq 0 (the clock).</w:t>
+      </w:r>
+    </w:p>
+    <w:p>
+      <w:pPr>
+        <w:pStyle w:val="Normal"/>
+        <w:shd w:fill="DDDDDD" w:val="clear"/>
+        <w:rPr/>
+      </w:pPr>
+      <w:r>
+        <w:rPr/>
+        <w:t xml:space="preserve">    </w:t>
+      </w:r>
+      <w:r>
+        <w:rPr/>
+        <w:t>sub esp, 4</w:t>
+      </w:r>
+    </w:p>
+    <w:p>
+      <w:pPr>
+        <w:pStyle w:val="Normal"/>
+        <w:shd w:fill="DDDDDD" w:val="clear"/>
+        <w:rPr/>
+      </w:pPr>
+      <w:r>
+        <w:rPr/>
+        <w:t xml:space="preserve">    </w:t>
+      </w:r>
+      <w:r>
+        <w:rPr/>
+        <w:t>pushad      ; ┓</w:t>
+      </w:r>
+    </w:p>
+    <w:p>
+      <w:pPr>
+        <w:pStyle w:val="Normal"/>
+        <w:shd w:fill="DDDDDD" w:val="clear"/>
+        <w:rPr/>
+      </w:pPr>
+      <w:r>
+        <w:rPr/>
+        <w:t xml:space="preserve">    </w:t>
+      </w:r>
+      <w:r>
+        <w:rPr/>
+        <w:t>push    ds  ; ┃</w:t>
+      </w:r>
+    </w:p>
+    <w:p>
+      <w:pPr>
+        <w:pStyle w:val="Normal"/>
+        <w:shd w:fill="DDDDDD" w:val="clear"/>
+        <w:rPr/>
+      </w:pPr>
+      <w:r>
+        <w:rPr/>
+        <w:t xml:space="preserve">    </w:t>
+      </w:r>
+      <w:r>
+        <w:rPr/>
+        <w:t xml:space="preserve">push    es  ; ┣ </w:t>
+      </w:r>
+      <w:r>
+        <w:rPr/>
+        <w:t>保存原寄存器值</w:t>
+      </w:r>
+      <w:r>
+        <w:rPr/>
+      </w:r>
+    </w:p>
+    <w:p>
+      <w:pPr>
+        <w:pStyle w:val="Normal"/>
+        <w:shd w:fill="DDDDDD" w:val="clear"/>
+        <w:rPr/>
+      </w:pPr>
+      <w:r>
+        <w:rPr/>
+        <w:t xml:space="preserve">    </w:t>
+      </w:r>
+      <w:r>
+        <w:rPr/>
+        <w:t>push    fs  ; ┃</w:t>
+      </w:r>
+    </w:p>
+    <w:p>
+      <w:pPr>
+        <w:pStyle w:val="Normal"/>
+        <w:shd w:fill="DDDDDD" w:val="clear"/>
+        <w:rPr/>
+      </w:pPr>
+      <w:r>
+        <w:rPr/>
+        <w:t xml:space="preserve">    </w:t>
+      </w:r>
+      <w:r>
+        <w:rPr/>
+        <w:t>push    gs  ; ┛</w:t>
+      </w:r>
+    </w:p>
+    <w:p>
+      <w:pPr>
+        <w:pStyle w:val="Normal"/>
+        <w:shd w:fill="DDDDDD" w:val="clear"/>
+        <w:rPr/>
+      </w:pPr>
+      <w:r>
+        <w:rPr/>
+        <w:t xml:space="preserve">    </w:t>
+      </w:r>
+      <w:r>
+        <w:rPr/>
+        <w:t>mov dx, ss</w:t>
+      </w:r>
+    </w:p>
+    <w:p>
+      <w:pPr>
+        <w:pStyle w:val="Normal"/>
+        <w:shd w:fill="DDDDDD" w:val="clear"/>
+        <w:rPr/>
+      </w:pPr>
+      <w:r>
+        <w:rPr/>
+        <w:t xml:space="preserve">    </w:t>
+      </w:r>
+      <w:r>
+        <w:rPr/>
+        <w:t>mov ds, dx</w:t>
+      </w:r>
+    </w:p>
+    <w:p>
+      <w:pPr>
+        <w:pStyle w:val="Normal"/>
+        <w:shd w:fill="DDDDDD" w:val="clear"/>
+        <w:rPr/>
+      </w:pPr>
+      <w:r>
+        <w:rPr/>
+        <w:t xml:space="preserve">    </w:t>
+      </w:r>
+      <w:r>
+        <w:rPr/>
+        <w:t>mov es, dx</w:t>
+      </w:r>
+    </w:p>
+    <w:p>
+      <w:pPr>
+        <w:pStyle w:val="Normal"/>
+        <w:shd w:fill="DDDDDD" w:val="clear"/>
+        <w:rPr/>
+      </w:pPr>
+      <w:r>
+        <w:rPr/>
+      </w:r>
+    </w:p>
+    <w:p>
+      <w:pPr>
+        <w:pStyle w:val="Normal"/>
+        <w:shd w:fill="DDDDDD" w:val="clear"/>
+        <w:rPr/>
+      </w:pPr>
+      <w:r>
+        <w:rPr/>
+        <w:t xml:space="preserve">   </w:t>
+      </w:r>
+      <w:r>
+        <w:rPr>
+          <w:shd w:fill="999999" w:val="clear"/>
+        </w:rPr>
+        <w:t xml:space="preserve"> </w:t>
+      </w:r>
+      <w:r>
+        <w:rPr>
+          <w:shd w:fill="999999" w:val="clear"/>
+        </w:rPr>
+        <w:t xml:space="preserve">mov esp, StackTop   ; </w:t>
+      </w:r>
+      <w:r>
+        <w:rPr>
+          <w:shd w:fill="999999" w:val="clear"/>
+        </w:rPr>
+        <w:t>切到内核栈</w:t>
+      </w:r>
+      <w:r>
+        <w:rPr/>
+      </w:r>
+    </w:p>
+    <w:p>
+      <w:pPr>
+        <w:pStyle w:val="Normal"/>
+        <w:shd w:fill="DDDDDD" w:val="clear"/>
+        <w:rPr/>
+      </w:pPr>
+      <w:r>
+        <w:rPr/>
+      </w:r>
+    </w:p>
+    <w:p>
+      <w:pPr>
+        <w:pStyle w:val="Normal"/>
+        <w:shd w:fill="DDDDDD" w:val="clear"/>
+        <w:rPr/>
+      </w:pPr>
+      <w:r>
+        <w:rPr/>
+        <w:t xml:space="preserve">    </w:t>
+      </w:r>
+      <w:r>
+        <w:rPr/>
+        <w:t xml:space="preserve">inc byte [gs:0] ; </w:t>
+      </w:r>
+      <w:r>
+        <w:rPr/>
+        <w:t xml:space="preserve">改变屏幕第 </w:t>
+      </w:r>
+      <w:r>
+        <w:rPr/>
+        <w:t xml:space="preserve">0 </w:t>
+      </w:r>
+      <w:r>
+        <w:rPr/>
+        <w:t>行</w:t>
+      </w:r>
+      <w:r>
+        <w:rPr/>
+        <w:t xml:space="preserve">, </w:t>
+      </w:r>
+      <w:r>
+        <w:rPr/>
+        <w:t xml:space="preserve">第 </w:t>
+      </w:r>
+      <w:r>
+        <w:rPr/>
+        <w:t xml:space="preserve">0 </w:t>
+      </w:r>
+      <w:r>
+        <w:rPr/>
+        <w:t>列的字符</w:t>
+      </w:r>
+      <w:r>
+        <w:rPr/>
+      </w:r>
+    </w:p>
+    <w:p>
+      <w:pPr>
+        <w:pStyle w:val="Normal"/>
+        <w:shd w:fill="DDDDDD" w:val="clear"/>
+        <w:rPr/>
+      </w:pPr>
+      <w:r>
+        <w:rPr/>
+      </w:r>
+    </w:p>
+    <w:p>
+      <w:pPr>
+        <w:pStyle w:val="Normal"/>
+        <w:shd w:fill="DDDDDD" w:val="clear"/>
+        <w:rPr/>
+      </w:pPr>
+      <w:r>
+        <w:rPr/>
+        <w:t xml:space="preserve">    </w:t>
+      </w:r>
+      <w:r>
+        <w:rPr/>
+        <w:t>mov al, EOI     ; ┓reenable master 8259</w:t>
+      </w:r>
+    </w:p>
+    <w:p>
+      <w:pPr>
+        <w:pStyle w:val="Normal"/>
+        <w:shd w:fill="DDDDDD" w:val="clear"/>
+        <w:rPr/>
+      </w:pPr>
+      <w:r>
+        <w:rPr/>
+        <w:t xml:space="preserve">    </w:t>
+      </w:r>
+      <w:r>
+        <w:rPr/>
+        <w:t>out INT_M_CTL, al   ; ┛</w:t>
+      </w:r>
+    </w:p>
+    <w:p>
+      <w:pPr>
+        <w:pStyle w:val="Normal"/>
+        <w:shd w:fill="DDDDDD" w:val="clear"/>
+        <w:rPr/>
+      </w:pPr>
+      <w:r>
+        <w:rPr/>
+      </w:r>
+    </w:p>
+    <w:p>
+      <w:pPr>
+        <w:pStyle w:val="Normal"/>
+        <w:shd w:fill="DDDDDD" w:val="clear"/>
+        <w:rPr/>
+      </w:pPr>
+      <w:r>
+        <w:rPr/>
+        <w:t xml:space="preserve">    </w:t>
+      </w:r>
+      <w:r>
+        <w:rPr/>
+        <w:t>push    clock_int_msg</w:t>
+      </w:r>
+    </w:p>
+    <w:p>
+      <w:pPr>
+        <w:pStyle w:val="Normal"/>
+        <w:shd w:fill="DDDDDD" w:val="clear"/>
+        <w:rPr/>
+      </w:pPr>
+      <w:r>
+        <w:rPr/>
+        <w:t xml:space="preserve">    </w:t>
+      </w:r>
+      <w:r>
+        <w:rPr/>
+        <w:t>call    disp_str</w:t>
+      </w:r>
+    </w:p>
+    <w:p>
+      <w:pPr>
+        <w:pStyle w:val="Normal"/>
+        <w:shd w:fill="DDDDDD" w:val="clear"/>
+        <w:rPr/>
+      </w:pPr>
+      <w:r>
+        <w:rPr/>
+        <w:t xml:space="preserve">    </w:t>
+      </w:r>
+      <w:r>
+        <w:rPr/>
+        <w:t>add esp, 4</w:t>
+      </w:r>
+    </w:p>
+    <w:p>
+      <w:pPr>
+        <w:pStyle w:val="Normal"/>
+        <w:shd w:fill="DDDDDD" w:val="clear"/>
+        <w:rPr/>
+      </w:pPr>
+      <w:r>
+        <w:rPr/>
+      </w:r>
+    </w:p>
+    <w:p>
+      <w:pPr>
+        <w:pStyle w:val="Normal"/>
+        <w:shd w:fill="DDDDDD" w:val="clear"/>
+        <w:rPr>
+          <w:shd w:fill="999999" w:val="clear"/>
+        </w:rPr>
+      </w:pPr>
+      <w:r>
+        <w:rPr/>
+        <w:t xml:space="preserve">    </w:t>
+      </w:r>
+      <w:r>
+        <w:rPr>
+          <w:shd w:fill="999999" w:val="clear"/>
+        </w:rPr>
+        <w:t xml:space="preserve">mov esp, [p_proc_ready] ; </w:t>
+      </w:r>
+      <w:r>
+        <w:rPr>
+          <w:shd w:fill="999999" w:val="clear"/>
+        </w:rPr>
+        <w:t>离开内核栈</w:t>
+      </w:r>
+      <w:r>
+        <w:rPr>
+          <w:shd w:fill="999999" w:val="clear"/>
+        </w:rPr>
+        <w:t>;</w:t>
+      </w:r>
+    </w:p>
+    <w:p>
+      <w:pPr>
+        <w:pStyle w:val="Normal"/>
+        <w:shd w:fill="DDDDDD" w:val="clear"/>
+        <w:rPr/>
+      </w:pPr>
+      <w:r>
+        <w:rPr/>
+      </w:r>
+    </w:p>
+    <w:p>
+      <w:pPr>
+        <w:pStyle w:val="Normal"/>
+        <w:shd w:fill="DDDDDD" w:val="clear"/>
+        <w:rPr/>
+      </w:pPr>
+      <w:r>
+        <w:rPr/>
+        <w:t xml:space="preserve">    </w:t>
+      </w:r>
+      <w:r>
+        <w:rPr/>
+        <w:t>lea eax, [esp + P_STACKTOP]</w:t>
+      </w:r>
+    </w:p>
+    <w:p>
+      <w:pPr>
+        <w:pStyle w:val="Normal"/>
+        <w:shd w:fill="DDDDDD" w:val="clear"/>
+        <w:rPr/>
+      </w:pPr>
+      <w:r>
+        <w:rPr/>
+        <w:t xml:space="preserve">    </w:t>
+      </w:r>
+      <w:r>
+        <w:rPr/>
+        <w:t>mov dword [tss + TSS3_S_SP0], eax</w:t>
+      </w:r>
+    </w:p>
+    <w:p>
+      <w:pPr>
+        <w:pStyle w:val="Normal"/>
+        <w:shd w:fill="FFFFFF" w:val="clear"/>
+        <w:rPr/>
+      </w:pPr>
+      <w:r>
+        <w:rPr/>
+      </w:r>
+    </w:p>
+    <w:p>
+      <w:pPr>
+        <w:pStyle w:val="Normal"/>
+        <w:shd w:fill="FFFFFF" w:val="clear"/>
+        <w:rPr>
+          <w:b/>
+          <w:bCs/>
+        </w:rPr>
+      </w:pPr>
+      <w:r>
+        <w:rPr>
+          <w:b/>
+          <w:bCs/>
+        </w:rPr>
+        <w:t>6.3.3.5</w:t>
+      </w:r>
+      <w:r>
+        <w:rPr>
+          <w:b/>
+          <w:bCs/>
+        </w:rPr>
+        <w:t>中断重入</w:t>
+      </w:r>
+    </w:p>
+    <w:p>
+      <w:pPr>
+        <w:pStyle w:val="Normal"/>
+        <w:shd w:fill="FFFFFF" w:val="clear"/>
+        <w:rPr/>
+      </w:pPr>
+      <w:r>
+        <w:rPr/>
+        <w:tab/>
+      </w:r>
+      <w:r>
+        <w:rPr/>
+        <w:t>通过设置全局变量，处理中断嵌套问题</w:t>
+      </w:r>
+      <w:r>
+        <w:rPr/>
+        <w:t>。</w:t>
+      </w:r>
+    </w:p>
+    <w:p>
+      <w:pPr>
+        <w:pStyle w:val="Normal"/>
+        <w:shd w:fill="FFFFFF" w:val="clear"/>
+        <w:rPr/>
+      </w:pPr>
+      <w:r>
+        <w:rPr/>
+      </w:r>
+    </w:p>
+    <w:p>
+      <w:pPr>
+        <w:pStyle w:val="Normal"/>
+        <w:shd w:fill="FFFFFF" w:val="clear"/>
+        <w:rPr>
+          <w:b/>
+          <w:bCs/>
+        </w:rPr>
+      </w:pPr>
+      <w:r>
+        <w:rPr>
+          <w:b/>
+          <w:bCs/>
+        </w:rPr>
+        <w:t>6.3.4</w:t>
+      </w:r>
+      <w:r>
+        <w:rPr>
+          <w:b/>
+          <w:bCs/>
+        </w:rPr>
+        <w:t xml:space="preserve">进程体设计技巧 </w:t>
+      </w:r>
+      <w:r>
+        <w:rPr>
+          <w:b/>
+          <w:bCs/>
+        </w:rPr>
+        <w:t>P274</w:t>
+      </w:r>
+    </w:p>
+    <w:p>
+      <w:pPr>
+        <w:pStyle w:val="Normal"/>
+        <w:shd w:fill="FFFFFF" w:val="clear"/>
+        <w:rPr/>
+      </w:pPr>
+      <w:r>
+        <w:rPr/>
+      </w:r>
+    </w:p>
+    <w:p>
+      <w:pPr>
+        <w:pStyle w:val="Normal"/>
+        <w:shd w:fill="FFFFFF" w:val="clear"/>
+        <w:rPr/>
+      </w:pPr>
+      <w:r>
+        <w:rPr/>
+      </w:r>
+    </w:p>
+    <w:p>
+      <w:pPr>
+        <w:pStyle w:val="Normal"/>
+        <w:shd w:fill="FFFFFF" w:val="clear"/>
+        <w:rPr/>
+      </w:pPr>
+      <w:r>
+        <w:rPr/>
+      </w:r>
+    </w:p>
+    <w:p>
+      <w:pPr>
+        <w:pStyle w:val="Normal"/>
+        <w:shd w:fill="FFFFFF" w:val="clear"/>
+        <w:rPr/>
+      </w:pPr>
+      <w:r>
+        <w:rPr/>
+      </w:r>
+    </w:p>
+    <w:p>
+      <w:pPr>
+        <w:pStyle w:val="Normal"/>
+        <w:shd w:fill="FFFFFF" w:val="clear"/>
+        <w:rPr/>
+      </w:pPr>
+      <w:r>
+        <w:rPr/>
+      </w:r>
+    </w:p>
+    <w:p>
+      <w:pPr>
+        <w:pStyle w:val="Normal"/>
+        <w:shd w:fill="FFFFFF" w:val="clear"/>
+        <w:rPr/>
+      </w:pPr>
+      <w:r>
+        <w:rPr/>
+      </w:r>
+    </w:p>
+    <w:p>
+      <w:pPr>
+        <w:pStyle w:val="Normal"/>
+        <w:shd w:fill="FFFFFF" w:val="clear"/>
+        <w:rPr/>
+      </w:pPr>
+      <w:r>
+        <w:rPr/>
+      </w:r>
+    </w:p>
+    <w:p>
+      <w:pPr>
+        <w:pStyle w:val="Normal"/>
+        <w:shd w:fill="FFFFFF" w:val="clear"/>
+        <w:rPr/>
+      </w:pPr>
+      <w:r>
+        <w:rPr/>
+      </w:r>
+    </w:p>
+    <w:p>
+      <w:pPr>
+        <w:pStyle w:val="Normal"/>
+        <w:shd w:fill="FFFFFF" w:val="clear"/>
+        <w:rPr/>
+      </w:pPr>
+      <w:r>
+        <w:rPr/>
+      </w:r>
+    </w:p>
+    <w:p>
+      <w:pPr>
+        <w:pStyle w:val="Normal"/>
+        <w:shd w:fill="FFFFFF" w:val="clear"/>
+        <w:rPr/>
+      </w:pPr>
+      <w:r>
+        <w:rPr/>
+      </w:r>
+    </w:p>
+    <w:p>
+      <w:pPr>
+        <w:pStyle w:val="Normal"/>
+        <w:shd w:fill="FFFFFF" w:val="clear"/>
+        <w:rPr/>
+      </w:pPr>
+      <w:r>
+        <w:rPr/>
+      </w:r>
+    </w:p>
+    <w:p>
+      <w:pPr>
+        <w:pStyle w:val="Normal"/>
+        <w:shd w:fill="FFFFFF" w:val="clear"/>
+        <w:rPr/>
+      </w:pPr>
+      <w:r>
+        <w:rPr/>
+      </w:r>
+    </w:p>
+    <w:p>
+      <w:pPr>
+        <w:pStyle w:val="Normal"/>
+        <w:shd w:fill="FFFFFF" w:val="clear"/>
+        <w:rPr/>
+      </w:pPr>
+      <w:r>
+        <w:rPr/>
+      </w:r>
+    </w:p>
+    <w:p>
+      <w:pPr>
+        <w:pStyle w:val="Normal"/>
+        <w:shd w:fill="FFFFFF" w:val="clear"/>
+        <w:rPr/>
+      </w:pPr>
+      <w:r>
+        <w:rPr/>
+      </w:r>
+    </w:p>
+    <w:p>
+      <w:pPr>
+        <w:pStyle w:val="Normal"/>
+        <w:shd w:fill="FFFFFF" w:val="clear"/>
+        <w:rPr/>
+      </w:pPr>
+      <w:r>
+        <w:rPr/>
       </w:r>
     </w:p>
     <w:p>

</xml_diff>

<commit_message>
Chapter 6.3.4 Process design skills
Signed-off-by: wujian <wujian@smartisan.com>
</commit_message>
<xml_diff>
--- a/自己动手写操作系统笔记.docx
+++ b/自己动手写操作系统笔记.docx
@@ -10157,7 +10157,7 @@
     <w:tbl>
       <w:tblPr>
         <w:jc w:val="left"/>
-        <w:tblInd w:w="-17" w:type="dxa"/>
+        <w:tblInd w:w="-22" w:type="dxa"/>
         <w:tblBorders>
           <w:top w:val="single" w:sz="2" w:space="0" w:color="000001"/>
           <w:left w:val="single" w:sz="2" w:space="0" w:color="000001"/>
@@ -20215,7 +20215,7 @@
     <w:tbl>
       <w:tblPr>
         <w:jc w:val="left"/>
-        <w:tblInd w:w="-2" w:type="dxa"/>
+        <w:tblInd w:w="-7" w:type="dxa"/>
         <w:tblBorders>
           <w:top w:val="single" w:sz="2" w:space="0" w:color="000001"/>
           <w:left w:val="single" w:sz="2" w:space="0" w:color="000001"/>
@@ -36479,7 +36479,7 @@
     <w:tbl>
       <w:tblPr>
         <w:jc w:val="left"/>
-        <w:tblInd w:w="17" w:type="dxa"/>
+        <w:tblInd w:w="12" w:type="dxa"/>
         <w:tblBorders>
           <w:top w:val="single" w:sz="2" w:space="0" w:color="000001"/>
           <w:left w:val="single" w:sz="2" w:space="0" w:color="000001"/>
@@ -36490,7 +36490,7 @@
         </w:tblBorders>
         <w:tblCellMar>
           <w:top w:w="55" w:type="dxa"/>
-          <w:left w:w="3" w:type="dxa"/>
+          <w:left w:w="-2" w:type="dxa"/>
           <w:bottom w:w="55" w:type="dxa"/>
           <w:right w:w="55" w:type="dxa"/>
         </w:tblCellMar>
@@ -36516,7 +36516,7 @@
             </w:tcBorders>
             <w:shd w:fill="FFFFFF" w:val="clear"/>
             <w:tcMar>
-              <w:left w:w="3" w:type="dxa"/>
+              <w:left w:w="-2" w:type="dxa"/>
             </w:tcMar>
           </w:tcPr>
           <w:p>
@@ -36544,7 +36544,7 @@
             </w:tcBorders>
             <w:shd w:fill="FFFFFF" w:val="clear"/>
             <w:tcMar>
-              <w:left w:w="3" w:type="dxa"/>
+              <w:left w:w="-2" w:type="dxa"/>
             </w:tcMar>
           </w:tcPr>
           <w:p>
@@ -36577,7 +36577,7 @@
             </w:tcBorders>
             <w:shd w:fill="FFFFFF" w:val="clear"/>
             <w:tcMar>
-              <w:left w:w="3" w:type="dxa"/>
+              <w:left w:w="-2" w:type="dxa"/>
             </w:tcMar>
           </w:tcPr>
           <w:p>
@@ -36604,7 +36604,7 @@
             </w:tcBorders>
             <w:shd w:fill="FFFFFF" w:val="clear"/>
             <w:tcMar>
-              <w:left w:w="3" w:type="dxa"/>
+              <w:left w:w="-2" w:type="dxa"/>
             </w:tcMar>
           </w:tcPr>
           <w:p>
@@ -36636,7 +36636,7 @@
             </w:tcBorders>
             <w:shd w:fill="FFFFFF" w:val="clear"/>
             <w:tcMar>
-              <w:left w:w="3" w:type="dxa"/>
+              <w:left w:w="-2" w:type="dxa"/>
             </w:tcMar>
           </w:tcPr>
           <w:p>
@@ -36663,7 +36663,7 @@
             </w:tcBorders>
             <w:shd w:fill="FFFFFF" w:val="clear"/>
             <w:tcMar>
-              <w:left w:w="3" w:type="dxa"/>
+              <w:left w:w="-2" w:type="dxa"/>
             </w:tcMar>
           </w:tcPr>
           <w:p>
@@ -36695,7 +36695,7 @@
             </w:tcBorders>
             <w:shd w:fill="FFFFFF" w:val="clear"/>
             <w:tcMar>
-              <w:left w:w="3" w:type="dxa"/>
+              <w:left w:w="-2" w:type="dxa"/>
             </w:tcMar>
           </w:tcPr>
           <w:p>
@@ -36722,7 +36722,7 @@
             </w:tcBorders>
             <w:shd w:fill="FFFFFF" w:val="clear"/>
             <w:tcMar>
-              <w:left w:w="3" w:type="dxa"/>
+              <w:left w:w="-2" w:type="dxa"/>
             </w:tcMar>
           </w:tcPr>
           <w:p>
@@ -36754,7 +36754,7 @@
             </w:tcBorders>
             <w:shd w:fill="FFFFFF" w:val="clear"/>
             <w:tcMar>
-              <w:left w:w="3" w:type="dxa"/>
+              <w:left w:w="-2" w:type="dxa"/>
             </w:tcMar>
           </w:tcPr>
           <w:p>
@@ -36781,7 +36781,7 @@
             </w:tcBorders>
             <w:shd w:fill="FFFFFF" w:val="clear"/>
             <w:tcMar>
-              <w:left w:w="3" w:type="dxa"/>
+              <w:left w:w="-2" w:type="dxa"/>
             </w:tcMar>
           </w:tcPr>
           <w:p>
@@ -36813,7 +36813,7 @@
             </w:tcBorders>
             <w:shd w:fill="FFFFFF" w:val="clear"/>
             <w:tcMar>
-              <w:left w:w="3" w:type="dxa"/>
+              <w:left w:w="-2" w:type="dxa"/>
             </w:tcMar>
           </w:tcPr>
           <w:p>
@@ -36840,7 +36840,7 @@
             </w:tcBorders>
             <w:shd w:fill="FFFFFF" w:val="clear"/>
             <w:tcMar>
-              <w:left w:w="3" w:type="dxa"/>
+              <w:left w:w="-2" w:type="dxa"/>
             </w:tcMar>
           </w:tcPr>
           <w:p>
@@ -36872,7 +36872,7 @@
             </w:tcBorders>
             <w:shd w:fill="FFFFFF" w:val="clear"/>
             <w:tcMar>
-              <w:left w:w="3" w:type="dxa"/>
+              <w:left w:w="-2" w:type="dxa"/>
             </w:tcMar>
           </w:tcPr>
           <w:p>
@@ -36899,7 +36899,7 @@
             </w:tcBorders>
             <w:shd w:fill="FFFFFF" w:val="clear"/>
             <w:tcMar>
-              <w:left w:w="3" w:type="dxa"/>
+              <w:left w:w="-2" w:type="dxa"/>
             </w:tcMar>
           </w:tcPr>
           <w:p>
@@ -62077,9 +62077,6 @@
         <w:rPr/>
         <w:t>保存原寄存器值</w:t>
       </w:r>
-      <w:r>
-        <w:rPr/>
-      </w:r>
     </w:p>
     <w:p>
       <w:pPr>
@@ -62184,9 +62181,6 @@
         <w:rPr/>
         <w:t>切到内核栈</w:t>
       </w:r>
-      <w:r>
-        <w:rPr/>
-      </w:r>
     </w:p>
     <w:p>
       <w:pPr>
@@ -62240,9 +62234,6 @@
         <w:rPr/>
         <w:t>列的字符</w:t>
       </w:r>
-      <w:r>
-        <w:rPr/>
-      </w:r>
     </w:p>
     <w:p>
       <w:pPr>
@@ -62469,9 +62460,6 @@
       <w:r>
         <w:rPr/>
         <w:t>恢复原寄存器值</w:t>
-      </w:r>
-      <w:r>
-        <w:rPr/>
       </w:r>
     </w:p>
     <w:p>
@@ -62668,11 +62656,7 @@
       </w:r>
       <w:r>
         <w:rPr/>
-        <w:t>ring</w:t>
-      </w:r>
-      <w:r>
-        <w:rPr/>
-        <w:t>1-&gt;ring0</w:t>
+        <w:t>ring1-&gt;ring0</w:t>
       </w:r>
       <w:r>
         <w:rPr/>
@@ -62797,11 +62781,7 @@
       </w:r>
       <w:r>
         <w:rPr/>
-        <w:t>当进行复杂的进程调度程序时</w:t>
-      </w:r>
-      <w:r>
-        <w:rPr/>
-        <w:t>，我们要将</w:t>
+        <w:t>当进行复杂的进程调度程序时，我们要将</w:t>
       </w:r>
       <w:r>
         <w:rPr/>
@@ -62897,9 +62877,6 @@
         <w:rPr/>
         <w:t>保存原寄存器值</w:t>
       </w:r>
-      <w:r>
-        <w:rPr/>
-      </w:r>
     </w:p>
     <w:p>
       <w:pPr>
@@ -62990,7 +62967,9 @@
       <w:pPr>
         <w:pStyle w:val="Normal"/>
         <w:shd w:fill="DDDDDD" w:val="clear"/>
-        <w:rPr/>
+        <w:rPr>
+          <w:shd w:fill="999999" w:val="clear"/>
+        </w:rPr>
       </w:pPr>
       <w:r>
         <w:rPr/>
@@ -63014,9 +62993,6 @@
         </w:rPr>
         <w:t>切到内核栈</w:t>
       </w:r>
-      <w:r>
-        <w:rPr/>
-      </w:r>
     </w:p>
     <w:p>
       <w:pPr>
@@ -63069,9 +63045,6 @@
       <w:r>
         <w:rPr/>
         <w:t>列的字符</w:t>
-      </w:r>
-      <w:r>
-        <w:rPr/>
       </w:r>
     </w:p>
     <w:p>
@@ -63296,11 +63269,7 @@
       </w:r>
       <w:r>
         <w:rPr/>
-        <w:t>通过设置全局变量，处理中断嵌套问题</w:t>
-      </w:r>
-      <w:r>
-        <w:rPr/>
-        <w:t>。</w:t>
+        <w:t>通过设置全局变量，处理中断嵌套问题。</w:t>
       </w:r>
     </w:p>
     <w:p>
@@ -63347,31 +63316,191 @@
     <w:p>
       <w:pPr>
         <w:pStyle w:val="Normal"/>
-        <w:shd w:fill="FFFFFF" w:val="clear"/>
-        <w:rPr/>
-      </w:pPr>
-      <w:r>
-        <w:rPr/>
-      </w:r>
-    </w:p>
-    <w:p>
-      <w:pPr>
-        <w:pStyle w:val="Normal"/>
-        <w:shd w:fill="FFFFFF" w:val="clear"/>
-        <w:rPr/>
-      </w:pPr>
-      <w:r>
-        <w:rPr/>
-      </w:r>
-    </w:p>
-    <w:p>
-      <w:pPr>
-        <w:pStyle w:val="Normal"/>
-        <w:shd w:fill="FFFFFF" w:val="clear"/>
-        <w:rPr/>
-      </w:pPr>
-      <w:r>
-        <w:rPr/>
+        <w:shd w:fill="DDDDDD" w:val="clear"/>
+        <w:rPr/>
+      </w:pPr>
+      <w:r>
+        <w:rPr/>
+        <w:t>void TestA()</w:t>
+      </w:r>
+    </w:p>
+    <w:p>
+      <w:pPr>
+        <w:pStyle w:val="Normal"/>
+        <w:shd w:fill="DDDDDD" w:val="clear"/>
+        <w:rPr/>
+      </w:pPr>
+      <w:r>
+        <w:rPr/>
+        <w:t>{</w:t>
+      </w:r>
+    </w:p>
+    <w:p>
+      <w:pPr>
+        <w:pStyle w:val="Normal"/>
+        <w:shd w:fill="DDDDDD" w:val="clear"/>
+        <w:rPr/>
+      </w:pPr>
+      <w:r>
+        <w:rPr/>
+        <w:t xml:space="preserve">    </w:t>
+      </w:r>
+      <w:r>
+        <w:rPr/>
+        <w:t>int i = 0;</w:t>
+      </w:r>
+    </w:p>
+    <w:p>
+      <w:pPr>
+        <w:pStyle w:val="Normal"/>
+        <w:shd w:fill="DDDDDD" w:val="clear"/>
+        <w:rPr/>
+      </w:pPr>
+      <w:r>
+        <w:rPr/>
+        <w:t xml:space="preserve">    </w:t>
+      </w:r>
+      <w:r>
+        <w:rPr/>
+        <w:t>while(1){</w:t>
+      </w:r>
+    </w:p>
+    <w:p>
+      <w:pPr>
+        <w:pStyle w:val="Normal"/>
+        <w:shd w:fill="DDDDDD" w:val="clear"/>
+        <w:rPr/>
+      </w:pPr>
+      <w:r>
+        <w:rPr/>
+        <w:t xml:space="preserve">        </w:t>
+      </w:r>
+      <w:r>
+        <w:rPr/>
+        <w:t>disp_str("A");</w:t>
+      </w:r>
+    </w:p>
+    <w:p>
+      <w:pPr>
+        <w:pStyle w:val="Normal"/>
+        <w:shd w:fill="DDDDDD" w:val="clear"/>
+        <w:rPr/>
+      </w:pPr>
+      <w:r>
+        <w:rPr/>
+        <w:t xml:space="preserve">        </w:t>
+      </w:r>
+      <w:r>
+        <w:rPr/>
+        <w:t>disp_int(i++);</w:t>
+      </w:r>
+    </w:p>
+    <w:p>
+      <w:pPr>
+        <w:pStyle w:val="Normal"/>
+        <w:shd w:fill="DDDDDD" w:val="clear"/>
+        <w:rPr/>
+      </w:pPr>
+      <w:r>
+        <w:rPr/>
+        <w:t xml:space="preserve">        </w:t>
+      </w:r>
+      <w:r>
+        <w:rPr/>
+        <w:t>disp_str(".");</w:t>
+      </w:r>
+    </w:p>
+    <w:p>
+      <w:pPr>
+        <w:pStyle w:val="Normal"/>
+        <w:shd w:fill="DDDDDD" w:val="clear"/>
+        <w:rPr/>
+      </w:pPr>
+      <w:r>
+        <w:rPr/>
+        <w:t xml:space="preserve">        </w:t>
+      </w:r>
+      <w:r>
+        <w:rPr/>
+        <w:t>delay(1);</w:t>
+      </w:r>
+    </w:p>
+    <w:p>
+      <w:pPr>
+        <w:pStyle w:val="Normal"/>
+        <w:shd w:fill="DDDDDD" w:val="clear"/>
+        <w:rPr/>
+      </w:pPr>
+      <w:r>
+        <w:rPr/>
+        <w:t xml:space="preserve">    </w:t>
+      </w:r>
+      <w:r>
+        <w:rPr/>
+        <w:t>}</w:t>
+      </w:r>
+    </w:p>
+    <w:p>
+      <w:pPr>
+        <w:pStyle w:val="Normal"/>
+        <w:shd w:fill="DDDDDD" w:val="clear"/>
+        <w:rPr/>
+      </w:pPr>
+      <w:r>
+        <w:rPr/>
+        <w:t>}</w:t>
+      </w:r>
+    </w:p>
+    <w:p>
+      <w:pPr>
+        <w:pStyle w:val="Normal"/>
+        <w:shd w:fill="FFFFFF" w:val="clear"/>
+        <w:rPr/>
+      </w:pPr>
+      <w:r>
+        <w:rPr/>
+        <w:tab/>
+      </w:r>
+      <w:r>
+        <w:rPr/>
+        <w:t>进程体这样设计，而不是简单的打印固定字符，为了确认进程确实成功恢复了。</w:t>
+      </w:r>
+    </w:p>
+    <w:p>
+      <w:pPr>
+        <w:pStyle w:val="2"/>
+        <w:rPr>
+          <w:b/>
+          <w:bCs/>
+        </w:rPr>
+      </w:pPr>
+      <w:r>
+        <w:rPr>
+          <w:b/>
+          <w:bCs/>
+        </w:rPr>
+        <w:t>6.4</w:t>
+      </w:r>
+      <w:r>
+        <w:rPr>
+          <w:b/>
+          <w:bCs/>
+        </w:rPr>
+        <w:t xml:space="preserve">多进程 </w:t>
+      </w:r>
+      <w:r>
+        <w:rPr>
+          <w:b/>
+          <w:bCs/>
+        </w:rPr>
+        <w:t>P</w:t>
+      </w:r>
+      <w:r>
+        <w:rPr>
+          <w:b/>
+          <w:bCs/>
+        </w:rPr>
+        <w:t>276</w:t>
       </w:r>
     </w:p>
     <w:p>

</xml_diff>

<commit_message>
Chapter 6.4.1~6.4.4 add another process, init and manage two process process tables
Signed-off-by: wujian <wujian@smartisan.com>
</commit_message>
<xml_diff>
--- a/自己动手写操作系统笔记.docx
+++ b/自己动手写操作系统笔记.docx
@@ -10157,7 +10157,7 @@
     <w:tbl>
       <w:tblPr>
         <w:jc w:val="left"/>
-        <w:tblInd w:w="-22" w:type="dxa"/>
+        <w:tblInd w:w="-26" w:type="dxa"/>
         <w:tblBorders>
           <w:top w:val="single" w:sz="2" w:space="0" w:color="000001"/>
           <w:left w:val="single" w:sz="2" w:space="0" w:color="000001"/>
@@ -20215,7 +20215,7 @@
     <w:tbl>
       <w:tblPr>
         <w:jc w:val="left"/>
-        <w:tblInd w:w="-7" w:type="dxa"/>
+        <w:tblInd w:w="-11" w:type="dxa"/>
         <w:tblBorders>
           <w:top w:val="single" w:sz="2" w:space="0" w:color="000001"/>
           <w:left w:val="single" w:sz="2" w:space="0" w:color="000001"/>
@@ -36479,7 +36479,7 @@
     <w:tbl>
       <w:tblPr>
         <w:jc w:val="left"/>
-        <w:tblInd w:w="12" w:type="dxa"/>
+        <w:tblInd w:w="8" w:type="dxa"/>
         <w:tblBorders>
           <w:top w:val="single" w:sz="2" w:space="0" w:color="000001"/>
           <w:left w:val="single" w:sz="2" w:space="0" w:color="000001"/>
@@ -63493,24 +63493,1556 @@
           <w:b/>
           <w:bCs/>
         </w:rPr>
-        <w:t>P</w:t>
-      </w:r>
-      <w:r>
+        <w:t>P276</w:t>
+      </w:r>
+    </w:p>
+    <w:p>
+      <w:pPr>
+        <w:pStyle w:val="Normal"/>
+        <w:shd w:fill="FFFFFF" w:val="clear"/>
+        <w:rPr/>
+      </w:pPr>
+      <w:r>
+        <w:rPr/>
+        <w:tab/>
+      </w:r>
+      <w:r>
+        <w:rPr/>
+        <w:t>到目前为止，我们的功能功能是，一个进程，然后被中断，再恢复，即两种状态，运行和睡眠。我们已经具备了多个进程的能力，只需要让其中一个进程处在运行态，其余进程处在睡眠态就可以了。</w:t>
+      </w:r>
+    </w:p>
+    <w:p>
+      <w:pPr>
+        <w:pStyle w:val="Normal"/>
+        <w:shd w:fill="FFFFFF" w:val="clear"/>
+        <w:rPr/>
+      </w:pPr>
+      <w:r>
+        <w:rPr/>
+        <w:tab/>
+      </w:r>
+      <w:r>
+        <w:rPr/>
+        <w:t>那么，现在我们就来试一试实现多个进程。</w:t>
+      </w:r>
+    </w:p>
+    <w:p>
+      <w:pPr>
+        <w:pStyle w:val="Normal"/>
+        <w:shd w:fill="FFFFFF" w:val="clear"/>
+        <w:rPr/>
+      </w:pPr>
+      <w:r>
+        <w:rPr/>
+      </w:r>
+    </w:p>
+    <w:p>
+      <w:pPr>
+        <w:pStyle w:val="Normal"/>
+        <w:shd w:fill="FFFFFF" w:val="clear"/>
         <w:rPr>
           <w:b/>
           <w:bCs/>
         </w:rPr>
-        <w:t>276</w:t>
-      </w:r>
-    </w:p>
-    <w:p>
-      <w:pPr>
-        <w:pStyle w:val="Normal"/>
-        <w:shd w:fill="FFFFFF" w:val="clear"/>
-        <w:rPr/>
-      </w:pPr>
-      <w:r>
-        <w:rPr/>
+      </w:pPr>
+      <w:r>
+        <w:rPr>
+          <w:b/>
+          <w:bCs/>
+        </w:rPr>
+        <w:t>6.4.1</w:t>
+      </w:r>
+      <w:r>
+        <w:rPr>
+          <w:b/>
+          <w:bCs/>
+        </w:rPr>
+        <w:t>添加一个进程体</w:t>
+      </w:r>
+    </w:p>
+    <w:p>
+      <w:pPr>
+        <w:pStyle w:val="Normal"/>
+        <w:shd w:fill="FFFFFF" w:val="clear"/>
+        <w:rPr/>
+      </w:pPr>
+      <w:r>
+        <w:rPr/>
+        <w:tab/>
+      </w:r>
+      <w:r>
+        <w:rPr/>
+        <w:t>代码</w:t>
+      </w:r>
+      <w:r>
+        <w:rPr/>
+        <w:t>6-32</w:t>
+      </w:r>
+      <w:r>
+        <w:rPr/>
+        <w:t>，进程</w:t>
+      </w:r>
+      <w:r>
+        <w:rPr/>
+        <w:t>B</w:t>
+      </w:r>
+    </w:p>
+    <w:p>
+      <w:pPr>
+        <w:pStyle w:val="Normal"/>
+        <w:shd w:fill="DDDDDD" w:val="clear"/>
+        <w:rPr/>
+      </w:pPr>
+      <w:r>
+        <w:rPr/>
+        <w:t>void TestB()</w:t>
+      </w:r>
+    </w:p>
+    <w:p>
+      <w:pPr>
+        <w:pStyle w:val="Normal"/>
+        <w:shd w:fill="DDDDDD" w:val="clear"/>
+        <w:rPr/>
+      </w:pPr>
+      <w:r>
+        <w:rPr/>
+        <w:t>{</w:t>
+      </w:r>
+    </w:p>
+    <w:p>
+      <w:pPr>
+        <w:pStyle w:val="Normal"/>
+        <w:shd w:fill="DDDDDD" w:val="clear"/>
+        <w:rPr/>
+      </w:pPr>
+      <w:r>
+        <w:rPr/>
+        <w:t xml:space="preserve">    </w:t>
+      </w:r>
+      <w:r>
+        <w:rPr/>
+        <w:t>int i = 0x1000;</w:t>
+      </w:r>
+    </w:p>
+    <w:p>
+      <w:pPr>
+        <w:pStyle w:val="Normal"/>
+        <w:shd w:fill="DDDDDD" w:val="clear"/>
+        <w:rPr/>
+      </w:pPr>
+      <w:r>
+        <w:rPr/>
+        <w:t xml:space="preserve">    </w:t>
+      </w:r>
+      <w:r>
+        <w:rPr/>
+        <w:t>while(1){</w:t>
+      </w:r>
+    </w:p>
+    <w:p>
+      <w:pPr>
+        <w:pStyle w:val="Normal"/>
+        <w:shd w:fill="DDDDDD" w:val="clear"/>
+        <w:rPr/>
+      </w:pPr>
+      <w:r>
+        <w:rPr/>
+        <w:t xml:space="preserve">        </w:t>
+      </w:r>
+      <w:r>
+        <w:rPr/>
+        <w:t>disp_str("B");</w:t>
+      </w:r>
+    </w:p>
+    <w:p>
+      <w:pPr>
+        <w:pStyle w:val="Normal"/>
+        <w:shd w:fill="DDDDDD" w:val="clear"/>
+        <w:rPr/>
+      </w:pPr>
+      <w:r>
+        <w:rPr/>
+        <w:t xml:space="preserve">        </w:t>
+      </w:r>
+      <w:r>
+        <w:rPr/>
+        <w:t>disp_int(i++);</w:t>
+      </w:r>
+    </w:p>
+    <w:p>
+      <w:pPr>
+        <w:pStyle w:val="Normal"/>
+        <w:shd w:fill="DDDDDD" w:val="clear"/>
+        <w:rPr/>
+      </w:pPr>
+      <w:r>
+        <w:rPr/>
+        <w:t xml:space="preserve">        </w:t>
+      </w:r>
+      <w:r>
+        <w:rPr/>
+        <w:t>disp_str(".");</w:t>
+      </w:r>
+    </w:p>
+    <w:p>
+      <w:pPr>
+        <w:pStyle w:val="Normal"/>
+        <w:shd w:fill="DDDDDD" w:val="clear"/>
+        <w:rPr/>
+      </w:pPr>
+      <w:r>
+        <w:rPr/>
+        <w:t xml:space="preserve">        </w:t>
+      </w:r>
+      <w:r>
+        <w:rPr/>
+        <w:t>delay(1);</w:t>
+      </w:r>
+    </w:p>
+    <w:p>
+      <w:pPr>
+        <w:pStyle w:val="Normal"/>
+        <w:shd w:fill="DDDDDD" w:val="clear"/>
+        <w:rPr/>
+      </w:pPr>
+      <w:r>
+        <w:rPr/>
+        <w:t xml:space="preserve">    </w:t>
+      </w:r>
+      <w:r>
+        <w:rPr/>
+        <w:t>}</w:t>
+      </w:r>
+    </w:p>
+    <w:p>
+      <w:pPr>
+        <w:pStyle w:val="Normal"/>
+        <w:shd w:fill="DDDDDD" w:val="clear"/>
+        <w:rPr/>
+      </w:pPr>
+      <w:r>
+        <w:rPr/>
+        <w:t>}</w:t>
+      </w:r>
+    </w:p>
+    <w:p>
+      <w:pPr>
+        <w:pStyle w:val="Normal"/>
+        <w:shd w:fill="FFFFFF" w:val="clear"/>
+        <w:rPr>
+          <w:b/>
+          <w:bCs/>
+        </w:rPr>
+      </w:pPr>
+      <w:r>
+        <w:rPr>
+          <w:b/>
+          <w:bCs/>
+        </w:rPr>
+      </w:r>
+    </w:p>
+    <w:p>
+      <w:pPr>
+        <w:pStyle w:val="Normal"/>
+        <w:shd w:fill="FFFFFF" w:val="clear"/>
+        <w:rPr>
+          <w:b/>
+          <w:bCs/>
+        </w:rPr>
+      </w:pPr>
+      <w:r>
+        <w:rPr>
+          <w:b/>
+          <w:bCs/>
+        </w:rPr>
+        <w:t>6.4.2</w:t>
+      </w:r>
+      <w:r>
+        <w:rPr>
+          <w:b/>
+          <w:bCs/>
+        </w:rPr>
+        <w:t>相关变量和宏</w:t>
+      </w:r>
+    </w:p>
+    <w:p>
+      <w:pPr>
+        <w:pStyle w:val="Normal"/>
+        <w:shd w:fill="FFFFFF" w:val="clear"/>
+        <w:rPr/>
+      </w:pPr>
+      <w:r>
+        <w:rPr/>
+        <w:tab/>
+      </w:r>
+      <w:r>
+        <w:rPr/>
+        <w:t>增加</w:t>
+      </w:r>
+      <w:r>
+        <w:rPr/>
+        <w:t>B</w:t>
+      </w:r>
+      <w:r>
+        <w:rPr/>
+        <w:t>进程，需要将</w:t>
+      </w:r>
+      <w:r>
+        <w:rPr/>
+        <w:t>A</w:t>
+      </w:r>
+      <w:r>
+        <w:rPr/>
+        <w:t>进程的代码复制一份，但是这么做不妥，我们需要数据结构。</w:t>
+      </w:r>
+    </w:p>
+    <w:p>
+      <w:pPr>
+        <w:pStyle w:val="Normal"/>
+        <w:shd w:fill="FFFFFF" w:val="clear"/>
+        <w:rPr/>
+      </w:pPr>
+      <w:r>
+        <w:rPr/>
+        <w:tab/>
+      </w:r>
+      <w:r>
+        <w:rPr/>
+        <w:t>代码</w:t>
+      </w:r>
+      <w:r>
+        <w:rPr/>
+        <w:t>6-33</w:t>
+      </w:r>
+      <w:r>
+        <w:rPr/>
+        <w:t>，首先在</w:t>
+      </w:r>
+      <w:r>
+        <w:rPr/>
+        <w:t>proc.h</w:t>
+      </w:r>
+      <w:r>
+        <w:rPr/>
+        <w:t>中声明一个数组类型：</w:t>
+      </w:r>
+    </w:p>
+    <w:p>
+      <w:pPr>
+        <w:pStyle w:val="Normal"/>
+        <w:shd w:fill="DDDDDD" w:val="clear"/>
+        <w:rPr/>
+      </w:pPr>
+      <w:r>
+        <w:rPr/>
+        <w:t>typedef struct s_task {</w:t>
+      </w:r>
+    </w:p>
+    <w:p>
+      <w:pPr>
+        <w:pStyle w:val="Normal"/>
+        <w:shd w:fill="DDDDDD" w:val="clear"/>
+        <w:rPr/>
+      </w:pPr>
+      <w:r>
+        <w:rPr/>
+        <w:t xml:space="preserve">    </w:t>
+      </w:r>
+      <w:r>
+        <w:rPr/>
+        <w:t>t_pf_task   initial_eip;</w:t>
+      </w:r>
+    </w:p>
+    <w:p>
+      <w:pPr>
+        <w:pStyle w:val="Normal"/>
+        <w:shd w:fill="DDDDDD" w:val="clear"/>
+        <w:rPr/>
+      </w:pPr>
+      <w:r>
+        <w:rPr/>
+        <w:t xml:space="preserve">    </w:t>
+      </w:r>
+      <w:r>
+        <w:rPr/>
+        <w:t>int     stacksize;</w:t>
+      </w:r>
+    </w:p>
+    <w:p>
+      <w:pPr>
+        <w:pStyle w:val="Normal"/>
+        <w:shd w:fill="DDDDDD" w:val="clear"/>
+        <w:rPr/>
+      </w:pPr>
+      <w:r>
+        <w:rPr/>
+        <w:t xml:space="preserve">    </w:t>
+      </w:r>
+      <w:r>
+        <w:rPr/>
+        <w:t>char        name[32];</w:t>
+      </w:r>
+    </w:p>
+    <w:p>
+      <w:pPr>
+        <w:pStyle w:val="Normal"/>
+        <w:shd w:fill="DDDDDD" w:val="clear"/>
+        <w:rPr/>
+      </w:pPr>
+      <w:r>
+        <w:rPr/>
+        <w:t>}TASK;</w:t>
+      </w:r>
+    </w:p>
+    <w:p>
+      <w:pPr>
+        <w:pStyle w:val="Normal"/>
+        <w:shd w:fill="FFFFFF" w:val="clear"/>
+        <w:rPr/>
+      </w:pPr>
+      <w:r>
+        <w:rPr/>
+        <w:tab/>
+      </w:r>
+      <w:r>
+        <w:rPr/>
+        <w:t xml:space="preserve">其中， </w:t>
+      </w:r>
+      <w:r>
+        <w:rPr/>
+        <w:t>t_pf_task</w:t>
+      </w:r>
+      <w:r>
+        <w:rPr/>
+        <w:t>是这样定义的，在</w:t>
+      </w:r>
+      <w:r>
+        <w:rPr/>
+        <w:t>type.h</w:t>
+      </w:r>
+      <w:r>
+        <w:rPr/>
+        <w:t>中：</w:t>
+      </w:r>
+    </w:p>
+    <w:p>
+      <w:pPr>
+        <w:pStyle w:val="Normal"/>
+        <w:shd w:fill="DDDDDD" w:val="clear"/>
+        <w:rPr/>
+      </w:pPr>
+      <w:r>
+        <w:rPr/>
+        <w:t>typedef void    (*t_pf_task)        ();</w:t>
+      </w:r>
+    </w:p>
+    <w:p>
+      <w:pPr>
+        <w:pStyle w:val="Normal"/>
+        <w:shd w:fill="FFFFFF" w:val="clear"/>
+        <w:rPr/>
+      </w:pPr>
+      <w:r>
+        <w:rPr/>
+        <w:tab/>
+      </w:r>
+      <w:r>
+        <w:rPr/>
+        <w:t>下面，我们在</w:t>
+      </w:r>
+      <w:r>
+        <w:rPr/>
+        <w:t>global.c</w:t>
+      </w:r>
+      <w:r>
+        <w:rPr/>
+        <w:t>中增加这样一个定义：</w:t>
+      </w:r>
+    </w:p>
+    <w:p>
+      <w:pPr>
+        <w:pStyle w:val="Normal"/>
+        <w:shd w:fill="DDDDDD" w:val="clear"/>
+        <w:rPr/>
+      </w:pPr>
+      <w:r>
+        <w:rPr/>
+        <w:t>PUBLIC  TASK    task_table[NR_TASKS] = {{TestA, STACK_SIZE_TESTA, "TestA"},</w:t>
+      </w:r>
+    </w:p>
+    <w:p>
+      <w:pPr>
+        <w:pStyle w:val="Normal"/>
+        <w:shd w:fill="DDDDDD" w:val="clear"/>
+        <w:rPr/>
+      </w:pPr>
+      <w:r>
+        <w:rPr/>
+        <w:t xml:space="preserve">                    </w:t>
+      </w:r>
+      <w:r>
+        <w:rPr/>
+        <w:t>{TestB, STACK_SIZE_TESTB, "TestB"},</w:t>
+      </w:r>
+    </w:p>
+    <w:p>
+      <w:pPr>
+        <w:pStyle w:val="Normal"/>
+        <w:shd w:fill="FFFFFF" w:val="clear"/>
+        <w:rPr/>
+      </w:pPr>
+      <w:r>
+        <w:rPr/>
+        <w:tab/>
+      </w:r>
+      <w:r>
+        <w:rPr/>
+        <w:t>NR_TASKS</w:t>
+      </w:r>
+      <w:r>
+        <w:rPr/>
+        <w:t>改成</w:t>
+      </w:r>
+      <w:r>
+        <w:rPr/>
+        <w:t>2</w:t>
+      </w:r>
+    </w:p>
+    <w:p>
+      <w:pPr>
+        <w:pStyle w:val="Normal"/>
+        <w:shd w:fill="DDDDDD" w:val="clear"/>
+        <w:rPr/>
+      </w:pPr>
+      <w:r>
+        <w:rPr/>
+        <w:t>#define NR_TASKS</w:t>
+        <w:tab/>
+        <w:tab/>
+        <w:t>2</w:t>
+      </w:r>
+    </w:p>
+    <w:p>
+      <w:pPr>
+        <w:pStyle w:val="Normal"/>
+        <w:shd w:fill="FFFFFF" w:val="clear"/>
+        <w:rPr/>
+      </w:pPr>
+      <w:r>
+        <w:rPr/>
+        <w:tab/>
+      </w:r>
+      <w:r>
+        <w:rPr/>
+        <w:t>代码</w:t>
+      </w:r>
+      <w:r>
+        <w:rPr/>
+        <w:t>6-35</w:t>
+      </w:r>
+      <w:r>
+        <w:rPr/>
+        <w:t>，进程栈大小定义：</w:t>
+      </w:r>
+    </w:p>
+    <w:p>
+      <w:pPr>
+        <w:pStyle w:val="Normal"/>
+        <w:shd w:fill="DDDDDD" w:val="clear"/>
+        <w:rPr/>
+      </w:pPr>
+      <w:r>
+        <w:rPr/>
+        <w:t>#define STACK_SIZE_TESTB    0x8000</w:t>
+      </w:r>
+    </w:p>
+    <w:p>
+      <w:pPr>
+        <w:pStyle w:val="Normal"/>
+        <w:shd w:fill="DDDDDD" w:val="clear"/>
+        <w:rPr/>
+      </w:pPr>
+      <w:r>
+        <w:rPr/>
+        <w:t>#define STACK_SIZE_TOTAL    (STACK_SIZE_TESTA + \</w:t>
+      </w:r>
+    </w:p>
+    <w:p>
+      <w:pPr>
+        <w:pStyle w:val="Normal"/>
+        <w:shd w:fill="DDDDDD" w:val="clear"/>
+        <w:rPr/>
+      </w:pPr>
+      <w:r>
+        <w:rPr/>
+        <w:t xml:space="preserve">                </w:t>
+      </w:r>
+      <w:r>
+        <w:rPr/>
+        <w:t>STACK_SIZE_TESTB</w:t>
+      </w:r>
+    </w:p>
+    <w:p>
+      <w:pPr>
+        <w:pStyle w:val="Normal"/>
+        <w:shd w:fill="FFFFFF" w:val="clear"/>
+        <w:rPr/>
+      </w:pPr>
+      <w:r>
+        <w:rPr/>
+      </w:r>
+    </w:p>
+    <w:p>
+      <w:pPr>
+        <w:pStyle w:val="Normal"/>
+        <w:shd w:fill="FFFFFF" w:val="clear"/>
+        <w:rPr>
+          <w:b/>
+          <w:bCs/>
+        </w:rPr>
+      </w:pPr>
+      <w:r>
+        <w:rPr>
+          <w:b/>
+          <w:bCs/>
+        </w:rPr>
+        <w:t>6.4.3</w:t>
+      </w:r>
+      <w:r>
+        <w:rPr>
+          <w:b/>
+          <w:bCs/>
+        </w:rPr>
+        <w:t>进程表初始化代码扩充</w:t>
+      </w:r>
+    </w:p>
+    <w:p>
+      <w:pPr>
+        <w:pStyle w:val="Normal"/>
+        <w:shd w:fill="DDDDDD" w:val="clear"/>
+        <w:rPr>
+          <w:shd w:fill="999999" w:val="clear"/>
+        </w:rPr>
+      </w:pPr>
+      <w:r>
+        <w:rPr/>
+        <w:t xml:space="preserve">    </w:t>
+      </w:r>
+      <w:r>
+        <w:rPr>
+          <w:shd w:fill="999999" w:val="clear"/>
+        </w:rPr>
+        <w:t>TASK*       p_task      = task_table;</w:t>
+      </w:r>
+    </w:p>
+    <w:p>
+      <w:pPr>
+        <w:pStyle w:val="Normal"/>
+        <w:shd w:fill="DDDDDD" w:val="clear"/>
+        <w:rPr>
+          <w:shd w:fill="999999" w:val="clear"/>
+        </w:rPr>
+      </w:pPr>
+      <w:r>
+        <w:rPr/>
+        <w:t xml:space="preserve">    </w:t>
+      </w:r>
+      <w:r>
+        <w:rPr>
+          <w:shd w:fill="999999" w:val="clear"/>
+        </w:rPr>
+        <w:t>PROCESS*    p_proc      = proc_table;</w:t>
+      </w:r>
+    </w:p>
+    <w:p>
+      <w:pPr>
+        <w:pStyle w:val="Normal"/>
+        <w:shd w:fill="DDDDDD" w:val="clear"/>
+        <w:rPr>
+          <w:shd w:fill="999999" w:val="clear"/>
+        </w:rPr>
+      </w:pPr>
+      <w:r>
+        <w:rPr/>
+        <w:t xml:space="preserve">    </w:t>
+      </w:r>
+      <w:r>
+        <w:rPr>
+          <w:shd w:fill="999999" w:val="clear"/>
+        </w:rPr>
+        <w:t>char*       p_task_stack    = task_stack + STACK_SIZE_TOTAL;</w:t>
+      </w:r>
+    </w:p>
+    <w:p>
+      <w:pPr>
+        <w:pStyle w:val="Normal"/>
+        <w:shd w:fill="DDDDDD" w:val="clear"/>
+        <w:rPr>
+          <w:shd w:fill="999999" w:val="clear"/>
+        </w:rPr>
+      </w:pPr>
+      <w:r>
+        <w:rPr/>
+        <w:t xml:space="preserve">    </w:t>
+      </w:r>
+      <w:r>
+        <w:rPr>
+          <w:shd w:fill="999999" w:val="clear"/>
+        </w:rPr>
+        <w:t>t_16        selector_ldt    = SELECTOR_LDT_FIRST;</w:t>
+      </w:r>
+    </w:p>
+    <w:p>
+      <w:pPr>
+        <w:pStyle w:val="Normal"/>
+        <w:shd w:fill="DDDDDD" w:val="clear"/>
+        <w:rPr>
+          <w:shd w:fill="999999" w:val="clear"/>
+        </w:rPr>
+      </w:pPr>
+      <w:r>
+        <w:rPr/>
+        <w:t xml:space="preserve">    </w:t>
+      </w:r>
+      <w:r>
+        <w:rPr>
+          <w:shd w:fill="999999" w:val="clear"/>
+        </w:rPr>
+        <w:t>int i;</w:t>
+      </w:r>
+    </w:p>
+    <w:p>
+      <w:pPr>
+        <w:pStyle w:val="Normal"/>
+        <w:shd w:fill="DDDDDD" w:val="clear"/>
+        <w:rPr>
+          <w:shd w:fill="999999" w:val="clear"/>
+        </w:rPr>
+      </w:pPr>
+      <w:r>
+        <w:rPr/>
+        <w:t xml:space="preserve">    </w:t>
+      </w:r>
+      <w:r>
+        <w:rPr>
+          <w:shd w:fill="999999" w:val="clear"/>
+        </w:rPr>
+        <w:t>for(i=0;i&lt;NR_TASKS;i++){</w:t>
+      </w:r>
+    </w:p>
+    <w:p>
+      <w:pPr>
+        <w:pStyle w:val="Normal"/>
+        <w:shd w:fill="DDDDDD" w:val="clear"/>
+        <w:rPr>
+          <w:shd w:fill="999999" w:val="clear"/>
+        </w:rPr>
+      </w:pPr>
+      <w:r>
+        <w:rPr/>
+        <w:t xml:space="preserve">        </w:t>
+      </w:r>
+      <w:r>
+        <w:rPr>
+          <w:shd w:fill="999999" w:val="clear"/>
+        </w:rPr>
+        <w:t>strcpy(p_proc-&gt;p_name, p_task-&gt;name);   // name of the process</w:t>
+      </w:r>
+    </w:p>
+    <w:p>
+      <w:pPr>
+        <w:pStyle w:val="Normal"/>
+        <w:shd w:fill="DDDDDD" w:val="clear"/>
+        <w:rPr>
+          <w:shd w:fill="999999" w:val="clear"/>
+        </w:rPr>
+      </w:pPr>
+      <w:r>
+        <w:rPr/>
+        <w:t xml:space="preserve">        </w:t>
+      </w:r>
+      <w:r>
+        <w:rPr>
+          <w:shd w:fill="999999" w:val="clear"/>
+        </w:rPr>
+        <w:t>p_proc-&gt;pid = i;            // pid</w:t>
+      </w:r>
+    </w:p>
+    <w:p>
+      <w:pPr>
+        <w:pStyle w:val="Normal"/>
+        <w:shd w:fill="DDDDDD" w:val="clear"/>
+        <w:rPr/>
+      </w:pPr>
+      <w:r>
+        <w:rPr/>
+      </w:r>
+    </w:p>
+    <w:p>
+      <w:pPr>
+        <w:pStyle w:val="Normal"/>
+        <w:shd w:fill="DDDDDD" w:val="clear"/>
+        <w:rPr>
+          <w:shd w:fill="999999" w:val="clear"/>
+        </w:rPr>
+      </w:pPr>
+      <w:r>
+        <w:rPr/>
+        <w:t xml:space="preserve">        </w:t>
+      </w:r>
+      <w:r>
+        <w:rPr>
+          <w:shd w:fill="999999" w:val="clear"/>
+        </w:rPr>
+        <w:t>p_proc-&gt;ldt_sel = selector_ldt;</w:t>
+      </w:r>
+    </w:p>
+    <w:p>
+      <w:pPr>
+        <w:pStyle w:val="Normal"/>
+        <w:shd w:fill="DDDDDD" w:val="clear"/>
+        <w:rPr/>
+      </w:pPr>
+      <w:r>
+        <w:rPr/>
+        <w:t xml:space="preserve">        </w:t>
+      </w:r>
+      <w:r>
+        <w:rPr/>
+        <w:t>memcpy(&amp;p_proc-&gt;ldts[0], &amp;gdt[SELECTOR_KERNEL_CS &gt;&gt; 3], sizeof(DESCRIPTOR));</w:t>
+      </w:r>
+    </w:p>
+    <w:p>
+      <w:pPr>
+        <w:pStyle w:val="Normal"/>
+        <w:shd w:fill="DDDDDD" w:val="clear"/>
+        <w:rPr/>
+      </w:pPr>
+      <w:r>
+        <w:rPr/>
+        <w:t xml:space="preserve">        </w:t>
+      </w:r>
+      <w:r>
+        <w:rPr/>
+        <w:t>p_proc-&gt;ldts[0].attr1 = DA_C | PRIVILEGE_TASK &lt;&lt; 5; // change the DPL</w:t>
+      </w:r>
+    </w:p>
+    <w:p>
+      <w:pPr>
+        <w:pStyle w:val="Normal"/>
+        <w:shd w:fill="DDDDDD" w:val="clear"/>
+        <w:rPr/>
+      </w:pPr>
+      <w:r>
+        <w:rPr/>
+        <w:t xml:space="preserve">        </w:t>
+      </w:r>
+      <w:r>
+        <w:rPr/>
+        <w:t>memcpy(&amp;p_proc-&gt;ldts[1], &amp;gdt[SELECTOR_KERNEL_DS &gt;&gt; 3], sizeof(DESCRIPTOR));</w:t>
+      </w:r>
+    </w:p>
+    <w:p>
+      <w:pPr>
+        <w:pStyle w:val="Normal"/>
+        <w:shd w:fill="DDDDDD" w:val="clear"/>
+        <w:rPr/>
+      </w:pPr>
+      <w:r>
+        <w:rPr/>
+        <w:t xml:space="preserve">        </w:t>
+      </w:r>
+      <w:r>
+        <w:rPr/>
+        <w:t>p_proc-&gt;ldts[1].attr1 = DA_DRW | PRIVILEGE_TASK &lt;&lt; 5;   // change the DPL</w:t>
+      </w:r>
+    </w:p>
+    <w:p>
+      <w:pPr>
+        <w:pStyle w:val="Normal"/>
+        <w:shd w:fill="DDDDDD" w:val="clear"/>
+        <w:rPr/>
+      </w:pPr>
+      <w:r>
+        <w:rPr/>
+        <w:t xml:space="preserve">        </w:t>
+      </w:r>
+      <w:r>
+        <w:rPr/>
+        <w:t>p_proc-&gt;regs.cs     = ((8 * 0) &amp; SA_RPL_MASK &amp; SA_TI_MASK) | SA_TIL | RPL_TASK;</w:t>
+      </w:r>
+    </w:p>
+    <w:p>
+      <w:pPr>
+        <w:pStyle w:val="Normal"/>
+        <w:shd w:fill="DDDDDD" w:val="clear"/>
+        <w:rPr/>
+      </w:pPr>
+      <w:r>
+        <w:rPr/>
+        <w:t xml:space="preserve">        </w:t>
+      </w:r>
+      <w:r>
+        <w:rPr/>
+        <w:t>p_proc-&gt;regs.ds     = ((8 * 1) &amp; SA_RPL_MASK &amp; SA_TI_MASK) | SA_TIL | RPL_TASK;</w:t>
+      </w:r>
+    </w:p>
+    <w:p>
+      <w:pPr>
+        <w:pStyle w:val="Normal"/>
+        <w:shd w:fill="DDDDDD" w:val="clear"/>
+        <w:rPr/>
+      </w:pPr>
+      <w:r>
+        <w:rPr/>
+        <w:t xml:space="preserve">        </w:t>
+      </w:r>
+      <w:r>
+        <w:rPr/>
+        <w:t>p_proc-&gt;regs.es     = ((8 * 1) &amp; SA_RPL_MASK &amp; SA_TI_MASK) | SA_TIL | RPL_TASK;</w:t>
+      </w:r>
+    </w:p>
+    <w:p>
+      <w:pPr>
+        <w:pStyle w:val="Normal"/>
+        <w:shd w:fill="DDDDDD" w:val="clear"/>
+        <w:rPr/>
+      </w:pPr>
+      <w:r>
+        <w:rPr/>
+        <w:t xml:space="preserve">        </w:t>
+      </w:r>
+      <w:r>
+        <w:rPr/>
+        <w:t>p_proc-&gt;regs.fs     = ((8 * 1) &amp; SA_RPL_MASK &amp; SA_TI_MASK) | SA_TIL | RPL_TASK;</w:t>
+      </w:r>
+    </w:p>
+    <w:p>
+      <w:pPr>
+        <w:pStyle w:val="Normal"/>
+        <w:shd w:fill="DDDDDD" w:val="clear"/>
+        <w:rPr/>
+      </w:pPr>
+      <w:r>
+        <w:rPr/>
+        <w:t xml:space="preserve">        </w:t>
+      </w:r>
+      <w:r>
+        <w:rPr/>
+        <w:t>p_proc-&gt;regs.ss     = ((8 * 1) &amp; SA_RPL_MASK &amp; SA_TI_MASK) | SA_TIL | RPL_TASK;</w:t>
+      </w:r>
+    </w:p>
+    <w:p>
+      <w:pPr>
+        <w:pStyle w:val="Normal"/>
+        <w:shd w:fill="DDDDDD" w:val="clear"/>
+        <w:rPr/>
+      </w:pPr>
+      <w:r>
+        <w:rPr/>
+        <w:t xml:space="preserve">        </w:t>
+      </w:r>
+      <w:r>
+        <w:rPr/>
+        <w:t>p_proc-&gt;regs.gs     = (SELECTOR_KERNEL_GS &amp; SA_RPL_MASK) | RPL_TASK;</w:t>
+      </w:r>
+    </w:p>
+    <w:p>
+      <w:pPr>
+        <w:pStyle w:val="Normal"/>
+        <w:shd w:fill="DDDDDD" w:val="clear"/>
+        <w:rPr>
+          <w:shd w:fill="999999" w:val="clear"/>
+        </w:rPr>
+      </w:pPr>
+      <w:r>
+        <w:rPr/>
+        <w:t xml:space="preserve">        </w:t>
+      </w:r>
+      <w:r>
+        <w:rPr/>
+        <w:t xml:space="preserve">p_proc-&gt;regs.eip    = </w:t>
+      </w:r>
+      <w:r>
+        <w:rPr>
+          <w:shd w:fill="999999" w:val="clear"/>
+        </w:rPr>
+        <w:t>(t_32)p_task-&gt;initial_eip;</w:t>
+      </w:r>
+    </w:p>
+    <w:p>
+      <w:pPr>
+        <w:pStyle w:val="Normal"/>
+        <w:shd w:fill="DDDDDD" w:val="clear"/>
+        <w:rPr>
+          <w:shd w:fill="999999" w:val="clear"/>
+        </w:rPr>
+      </w:pPr>
+      <w:r>
+        <w:rPr/>
+        <w:t xml:space="preserve">        </w:t>
+      </w:r>
+      <w:r>
+        <w:rPr/>
+        <w:t xml:space="preserve">p_proc-&gt;regs.esp    = </w:t>
+      </w:r>
+      <w:r>
+        <w:rPr>
+          <w:shd w:fill="999999" w:val="clear"/>
+        </w:rPr>
+        <w:t>(t_32)p_task_stack;</w:t>
+      </w:r>
+    </w:p>
+    <w:p>
+      <w:pPr>
+        <w:pStyle w:val="Normal"/>
+        <w:shd w:fill="DDDDDD" w:val="clear"/>
+        <w:rPr/>
+      </w:pPr>
+      <w:r>
+        <w:rPr/>
+        <w:t xml:space="preserve">        </w:t>
+      </w:r>
+      <w:r>
+        <w:rPr/>
+        <w:t>p_proc-&gt;regs.eflags = 0x1202;   // IF=1, IOPL=1, bit 2 is always 1.</w:t>
+      </w:r>
+    </w:p>
+    <w:p>
+      <w:pPr>
+        <w:pStyle w:val="Normal"/>
+        <w:shd w:fill="DDDDDD" w:val="clear"/>
+        <w:rPr/>
+      </w:pPr>
+      <w:r>
+        <w:rPr/>
+      </w:r>
+    </w:p>
+    <w:p>
+      <w:pPr>
+        <w:pStyle w:val="Normal"/>
+        <w:shd w:fill="DDDDDD" w:val="clear"/>
+        <w:rPr>
+          <w:shd w:fill="999999" w:val="clear"/>
+        </w:rPr>
+      </w:pPr>
+      <w:r>
+        <w:rPr/>
+        <w:t xml:space="preserve">        </w:t>
+      </w:r>
+      <w:r>
+        <w:rPr>
+          <w:shd w:fill="999999" w:val="clear"/>
+        </w:rPr>
+        <w:t>p_task_stack -= p_task-&gt;stacksize;</w:t>
+      </w:r>
+    </w:p>
+    <w:p>
+      <w:pPr>
+        <w:pStyle w:val="Normal"/>
+        <w:shd w:fill="DDDDDD" w:val="clear"/>
+        <w:rPr>
+          <w:shd w:fill="999999" w:val="clear"/>
+        </w:rPr>
+      </w:pPr>
+      <w:r>
+        <w:rPr/>
+        <w:t xml:space="preserve">        </w:t>
+      </w:r>
+      <w:r>
+        <w:rPr>
+          <w:shd w:fill="999999" w:val="clear"/>
+        </w:rPr>
+        <w:t>p_proc++;</w:t>
+      </w:r>
+    </w:p>
+    <w:p>
+      <w:pPr>
+        <w:pStyle w:val="Normal"/>
+        <w:shd w:fill="DDDDDD" w:val="clear"/>
+        <w:rPr>
+          <w:shd w:fill="999999" w:val="clear"/>
+        </w:rPr>
+      </w:pPr>
+      <w:r>
+        <w:rPr/>
+        <w:t xml:space="preserve">        </w:t>
+      </w:r>
+      <w:r>
+        <w:rPr>
+          <w:shd w:fill="999999" w:val="clear"/>
+        </w:rPr>
+        <w:t>p_task++;</w:t>
+      </w:r>
+    </w:p>
+    <w:p>
+      <w:pPr>
+        <w:pStyle w:val="Normal"/>
+        <w:shd w:fill="DDDDDD" w:val="clear"/>
+        <w:rPr>
+          <w:shd w:fill="999999" w:val="clear"/>
+        </w:rPr>
+      </w:pPr>
+      <w:r>
+        <w:rPr/>
+        <w:t xml:space="preserve">        </w:t>
+      </w:r>
+      <w:r>
+        <w:rPr>
+          <w:shd w:fill="999999" w:val="clear"/>
+        </w:rPr>
+        <w:t>selector_ldt += 1 &lt;&lt; 3;</w:t>
+      </w:r>
+    </w:p>
+    <w:p>
+      <w:pPr>
+        <w:pStyle w:val="Normal"/>
+        <w:shd w:fill="DDDDDD" w:val="clear"/>
+        <w:rPr/>
+      </w:pPr>
+      <w:r>
+        <w:rPr/>
+        <w:t xml:space="preserve">    </w:t>
+      </w:r>
+      <w:r>
+        <w:rPr/>
+        <w:t>}</w:t>
+      </w:r>
+    </w:p>
+    <w:p>
+      <w:pPr>
+        <w:pStyle w:val="Normal"/>
+        <w:shd w:fill="DDDDDD" w:val="clear"/>
+        <w:rPr/>
+      </w:pPr>
+      <w:r>
+        <w:rPr/>
+      </w:r>
+    </w:p>
+    <w:p>
+      <w:pPr>
+        <w:pStyle w:val="Normal"/>
+        <w:shd w:fill="DDDDDD" w:val="clear"/>
+        <w:rPr/>
+      </w:pPr>
+      <w:r>
+        <w:rPr/>
+        <w:t xml:space="preserve">    </w:t>
+      </w:r>
+      <w:r>
+        <w:rPr/>
+        <w:t>k_reenter = -1;</w:t>
+      </w:r>
+    </w:p>
+    <w:p>
+      <w:pPr>
+        <w:pStyle w:val="Normal"/>
+        <w:shd w:fill="FFFFFF" w:val="clear"/>
+        <w:rPr/>
+      </w:pPr>
+      <w:r>
+        <w:rPr/>
+        <w:tab/>
+      </w:r>
+      <w:r>
+        <w:rPr/>
+        <w:t>由于堆栈是从高地址往低地址生长的</w:t>
+      </w:r>
+      <w:r>
+        <w:rPr/>
+        <w:t>，所以在给每一个进程分配地址空间的时候也是从高地址往低地址进行。</w:t>
+      </w:r>
+    </w:p>
+    <w:p>
+      <w:pPr>
+        <w:pStyle w:val="Normal"/>
+        <w:shd w:fill="FFFFFF" w:val="clear"/>
+        <w:rPr/>
+      </w:pPr>
+      <w:r>
+        <w:rPr/>
+        <w:tab/>
+      </w:r>
+      <w:r>
+        <w:rPr/>
+        <w:t>在这里</w:t>
+      </w:r>
+      <w:r>
+        <w:rPr/>
+        <w:t>，我们为每一个进程都在</w:t>
+      </w:r>
+      <w:r>
+        <w:rPr/>
+        <w:t>GDT</w:t>
+      </w:r>
+      <w:r>
+        <w:rPr/>
+        <w:t>中分配一个描述符用来对应进程的</w:t>
+      </w:r>
+      <w:r>
+        <w:rPr/>
+        <w:t>LDT</w:t>
+      </w:r>
+      <w:r>
+        <w:rPr/>
+        <w:t>。</w:t>
+      </w:r>
+    </w:p>
+    <w:p>
+      <w:pPr>
+        <w:pStyle w:val="Normal"/>
+        <w:shd w:fill="FFFFFF" w:val="clear"/>
+        <w:rPr/>
+      </w:pPr>
+      <w:r>
+        <w:rPr/>
+        <w:tab/>
+      </w:r>
+      <w:r>
+        <w:rPr/>
+        <w:t>此外</w:t>
+      </w:r>
+      <w:r>
+        <w:rPr/>
+        <w:t>，</w:t>
+      </w:r>
+      <w:r>
+        <w:rPr/>
+        <w:t>p_proc-&gt;p_name</w:t>
+      </w:r>
+      <w:r>
+        <w:rPr/>
+        <w:t>，</w:t>
+      </w:r>
+      <w:r>
+        <w:rPr/>
+        <w:t>p_proc-&gt;pid</w:t>
+      </w:r>
+      <w:r>
+        <w:rPr/>
+        <w:t>是锦上添花的事情，没有什么实际作用。</w:t>
+      </w:r>
+    </w:p>
+    <w:p>
+      <w:pPr>
+        <w:pStyle w:val="Normal"/>
+        <w:shd w:fill="FFFFFF" w:val="clear"/>
+        <w:rPr/>
+      </w:pPr>
+      <w:r>
+        <w:rPr/>
+      </w:r>
+    </w:p>
+    <w:p>
+      <w:pPr>
+        <w:pStyle w:val="Normal"/>
+        <w:shd w:fill="FFFFFF" w:val="clear"/>
+        <w:rPr>
+          <w:b/>
+          <w:bCs/>
+        </w:rPr>
+      </w:pPr>
+      <w:r>
+        <w:rPr>
+          <w:b/>
+          <w:bCs/>
+        </w:rPr>
+        <w:t>6.4.4 LDT</w:t>
+      </w:r>
+    </w:p>
+    <w:p>
+      <w:pPr>
+        <w:pStyle w:val="Normal"/>
+        <w:shd w:fill="FFFFFF" w:val="clear"/>
+        <w:rPr/>
+      </w:pPr>
+      <w:r>
+        <w:rPr/>
+        <w:tab/>
+      </w:r>
+      <w:r>
+        <w:rPr/>
+        <w:t>代码</w:t>
+      </w:r>
+      <w:r>
+        <w:rPr/>
+        <w:t>6-37</w:t>
+      </w:r>
+      <w:r>
+        <w:rPr/>
+        <w:t>，</w:t>
+      </w:r>
+      <w:r>
+        <w:rPr/>
+        <w:t>为每一个</w:t>
+      </w:r>
+      <w:r>
+        <w:rPr/>
+        <w:t>LDT</w:t>
+      </w:r>
+      <w:r>
+        <w:rPr/>
+        <w:t>进行赋值，</w:t>
+      </w:r>
+      <w:r>
+        <w:rPr/>
+        <w:t>chapter6/d/kernel/protect.c</w:t>
+      </w:r>
+    </w:p>
+    <w:p>
+      <w:pPr>
+        <w:pStyle w:val="Normal"/>
+        <w:shd w:fill="DDDDDD" w:val="clear"/>
+        <w:rPr/>
+      </w:pPr>
+      <w:r>
+        <w:rPr/>
+        <w:t xml:space="preserve">    </w:t>
+      </w:r>
+      <w:r>
+        <w:rPr/>
+        <w:t>int i;</w:t>
+      </w:r>
+    </w:p>
+    <w:p>
+      <w:pPr>
+        <w:pStyle w:val="Normal"/>
+        <w:shd w:fill="DDDDDD" w:val="clear"/>
+        <w:rPr/>
+      </w:pPr>
+      <w:r>
+        <w:rPr/>
+        <w:t xml:space="preserve">    </w:t>
+      </w:r>
+      <w:r>
+        <w:rPr/>
+        <w:t>PROCESS* p_proc = proc_table;</w:t>
+      </w:r>
+    </w:p>
+    <w:p>
+      <w:pPr>
+        <w:pStyle w:val="Normal"/>
+        <w:shd w:fill="DDDDDD" w:val="clear"/>
+        <w:rPr/>
+      </w:pPr>
+      <w:r>
+        <w:rPr/>
+        <w:t xml:space="preserve">    </w:t>
+      </w:r>
+      <w:r>
+        <w:rPr/>
+        <w:t>t_16 selector_ldt = INDEX_LDT_FIRST &lt;&lt; 3;</w:t>
+      </w:r>
+    </w:p>
+    <w:p>
+      <w:pPr>
+        <w:pStyle w:val="Normal"/>
+        <w:shd w:fill="DDDDDD" w:val="clear"/>
+        <w:rPr/>
+      </w:pPr>
+      <w:r>
+        <w:rPr/>
+        <w:t xml:space="preserve">    </w:t>
+      </w:r>
+      <w:r>
+        <w:rPr/>
+        <w:t>for(i=0;i&lt;NR_TASKS;i++){</w:t>
+      </w:r>
+    </w:p>
+    <w:p>
+      <w:pPr>
+        <w:pStyle w:val="Normal"/>
+        <w:shd w:fill="DDDDDD" w:val="clear"/>
+        <w:rPr/>
+      </w:pPr>
+      <w:r>
+        <w:rPr/>
+        <w:t xml:space="preserve">        </w:t>
+      </w:r>
+      <w:r>
+        <w:rPr/>
+        <w:t>init_descriptor(&amp;gdt[selector_ldt&gt;&gt;3],</w:t>
+      </w:r>
+    </w:p>
+    <w:p>
+      <w:pPr>
+        <w:pStyle w:val="Normal"/>
+        <w:shd w:fill="DDDDDD" w:val="clear"/>
+        <w:rPr/>
+      </w:pPr>
+      <w:r>
+        <w:rPr/>
+        <w:t xml:space="preserve">                </w:t>
+      </w:r>
+      <w:r>
+        <w:rPr/>
+        <w:t>vir2phys(seg2phys(SELECTOR_KERNEL_DS), proc_table[i].ldts),</w:t>
+      </w:r>
+    </w:p>
+    <w:p>
+      <w:pPr>
+        <w:pStyle w:val="Normal"/>
+        <w:shd w:fill="DDDDDD" w:val="clear"/>
+        <w:rPr/>
+      </w:pPr>
+      <w:r>
+        <w:rPr/>
+        <w:t xml:space="preserve">                </w:t>
+      </w:r>
+      <w:r>
+        <w:rPr/>
+        <w:t>LDT_SIZE * sizeof(DESCRIPTOR) - 1,</w:t>
+      </w:r>
+    </w:p>
+    <w:p>
+      <w:pPr>
+        <w:pStyle w:val="Normal"/>
+        <w:shd w:fill="DDDDDD" w:val="clear"/>
+        <w:rPr/>
+      </w:pPr>
+      <w:r>
+        <w:rPr/>
+        <w:t xml:space="preserve">                </w:t>
+      </w:r>
+      <w:r>
+        <w:rPr/>
+        <w:t>DA_LDT);</w:t>
+      </w:r>
+    </w:p>
+    <w:p>
+      <w:pPr>
+        <w:pStyle w:val="Normal"/>
+        <w:shd w:fill="DDDDDD" w:val="clear"/>
+        <w:rPr/>
+      </w:pPr>
+      <w:r>
+        <w:rPr/>
+        <w:t xml:space="preserve">        </w:t>
+      </w:r>
+      <w:r>
+        <w:rPr/>
+        <w:t>p_proc++;</w:t>
+      </w:r>
+    </w:p>
+    <w:p>
+      <w:pPr>
+        <w:pStyle w:val="Normal"/>
+        <w:shd w:fill="DDDDDD" w:val="clear"/>
+        <w:rPr/>
+      </w:pPr>
+      <w:r>
+        <w:rPr/>
+        <w:t xml:space="preserve">        </w:t>
+      </w:r>
+      <w:r>
+        <w:rPr/>
+        <w:t>selector_ldt += 1 &lt;&lt; 3;</w:t>
+      </w:r>
+    </w:p>
+    <w:p>
+      <w:pPr>
+        <w:pStyle w:val="Normal"/>
+        <w:shd w:fill="DDDDDD" w:val="clear"/>
+        <w:rPr/>
+      </w:pPr>
+      <w:r>
+        <w:rPr/>
+        <w:t xml:space="preserve">    </w:t>
+      </w:r>
+      <w:r>
+        <w:rPr/>
+        <w:t>}</w:t>
+      </w:r>
+    </w:p>
+    <w:p>
+      <w:pPr>
+        <w:pStyle w:val="Normal"/>
+        <w:shd w:fill="FFFFFF" w:val="clear"/>
+        <w:rPr/>
+      </w:pPr>
+      <w:r>
+        <w:rPr/>
+        <w:tab/>
+      </w:r>
+      <w:r>
+        <w:rPr/>
+        <w:t>进程切换时</w:t>
+      </w:r>
+      <w:r>
+        <w:rPr/>
+        <w:t>，需要重新加载</w:t>
+      </w:r>
+      <w:r>
+        <w:rPr/>
+        <w:t>ldt</w:t>
+      </w:r>
+    </w:p>
+    <w:p>
+      <w:pPr>
+        <w:pStyle w:val="Normal"/>
+        <w:shd w:fill="DDDDDD" w:val="clear"/>
+        <w:rPr/>
+      </w:pPr>
+      <w:r>
+        <w:rPr/>
+        <w:t xml:space="preserve">    </w:t>
+      </w:r>
+      <w:r>
+        <w:rPr/>
+        <w:t xml:space="preserve">mov esp, [p_proc_ready] ; </w:t>
+      </w:r>
+      <w:r>
+        <w:rPr/>
+        <w:t>离开内核栈</w:t>
+      </w:r>
+      <w:r>
+        <w:rPr/>
+        <w:t>;</w:t>
+      </w:r>
+    </w:p>
+    <w:p>
+      <w:pPr>
+        <w:pStyle w:val="Normal"/>
+        <w:shd w:fill="DDDDDD" w:val="clear"/>
+        <w:rPr/>
+      </w:pPr>
+      <w:r>
+        <w:rPr/>
+        <w:t xml:space="preserve">    </w:t>
+      </w:r>
+      <w:r>
+        <w:rPr/>
+        <w:t>lldt    [esp + P_LDT_SEL]</w:t>
+      </w:r>
+    </w:p>
+    <w:p>
+      <w:pPr>
+        <w:pStyle w:val="Normal"/>
+        <w:shd w:fill="DDDDDD" w:val="clear"/>
+        <w:rPr/>
+      </w:pPr>
+      <w:r>
+        <w:rPr/>
+        <w:t xml:space="preserve">    </w:t>
+      </w:r>
+      <w:r>
+        <w:rPr/>
+        <w:t>lea eax, [esp + P_STACKTOP]</w:t>
+      </w:r>
+    </w:p>
+    <w:p>
+      <w:pPr>
+        <w:pStyle w:val="Normal"/>
+        <w:shd w:fill="DDDDDD" w:val="clear"/>
+        <w:rPr/>
+      </w:pPr>
+      <w:r>
+        <w:rPr/>
+        <w:t xml:space="preserve">    </w:t>
+      </w:r>
+      <w:r>
+        <w:rPr/>
+        <w:t>mov dword [tss + TSS3_S_SP0], eax</w:t>
       </w:r>
     </w:p>
     <w:p>

</xml_diff>

<commit_message>
Chapter 6.4.5 switch processABCD in clock interrupt
Signed-off-by: wujian <wujian@smartisan.com>
</commit_message>
<xml_diff>
--- a/自己动手写操作系统笔记.docx
+++ b/自己动手写操作系统笔记.docx
@@ -10157,7 +10157,7 @@
     <w:tbl>
       <w:tblPr>
         <w:jc w:val="left"/>
-        <w:tblInd w:w="-26" w:type="dxa"/>
+        <w:tblInd w:w="-28" w:type="dxa"/>
         <w:tblBorders>
           <w:top w:val="single" w:sz="2" w:space="0" w:color="000001"/>
           <w:left w:val="single" w:sz="2" w:space="0" w:color="000001"/>
@@ -20215,7 +20215,7 @@
     <w:tbl>
       <w:tblPr>
         <w:jc w:val="left"/>
-        <w:tblInd w:w="-11" w:type="dxa"/>
+        <w:tblInd w:w="-13" w:type="dxa"/>
         <w:tblBorders>
           <w:top w:val="single" w:sz="2" w:space="0" w:color="000001"/>
           <w:left w:val="single" w:sz="2" w:space="0" w:color="000001"/>
@@ -36479,7 +36479,7 @@
     <w:tbl>
       <w:tblPr>
         <w:jc w:val="left"/>
-        <w:tblInd w:w="8" w:type="dxa"/>
+        <w:tblInd w:w="6" w:type="dxa"/>
         <w:tblBorders>
           <w:top w:val="single" w:sz="2" w:space="0" w:color="000001"/>
           <w:left w:val="single" w:sz="2" w:space="0" w:color="000001"/>
@@ -63994,9 +63994,6 @@
       <w:r>
         <w:rPr/>
         <w:tab/>
-      </w:r>
-      <w:r>
-        <w:rPr/>
         <w:t>NR_TASKS</w:t>
       </w:r>
       <w:r>
@@ -64646,11 +64643,7 @@
       </w:r>
       <w:r>
         <w:rPr/>
-        <w:t>由于堆栈是从高地址往低地址生长的</w:t>
-      </w:r>
-      <w:r>
-        <w:rPr/>
-        <w:t>，所以在给每一个进程分配地址空间的时候也是从高地址往低地址进行。</w:t>
+        <w:t>由于堆栈是从高地址往低地址生长的，所以在给每一个进程分配地址空间的时候也是从高地址往低地址进行。</w:t>
       </w:r>
     </w:p>
     <w:p>
@@ -64665,11 +64658,7 @@
       </w:r>
       <w:r>
         <w:rPr/>
-        <w:t>在这里</w:t>
-      </w:r>
-      <w:r>
-        <w:rPr/>
-        <w:t>，我们为每一个进程都在</w:t>
+        <w:t>在这里，我们为每一个进程都在</w:t>
       </w:r>
       <w:r>
         <w:rPr/>
@@ -64700,11 +64689,7 @@
       </w:r>
       <w:r>
         <w:rPr/>
-        <w:t>此外</w:t>
-      </w:r>
-      <w:r>
-        <w:rPr/>
-        <w:t>，</w:t>
+        <w:t>此外，</w:t>
       </w:r>
       <w:r>
         <w:rPr/>
@@ -64770,11 +64755,7 @@
       </w:r>
       <w:r>
         <w:rPr/>
-        <w:t>，</w:t>
-      </w:r>
-      <w:r>
-        <w:rPr/>
-        <w:t>为每一个</w:t>
+        <w:t>，为每一个</w:t>
       </w:r>
       <w:r>
         <w:rPr/>
@@ -64966,11 +64947,7 @@
       </w:r>
       <w:r>
         <w:rPr/>
-        <w:t>进程切换时</w:t>
-      </w:r>
-      <w:r>
-        <w:rPr/>
-        <w:t>，需要重新加载</w:t>
+        <w:t>进程切换时，需要重新加载</w:t>
       </w:r>
       <w:r>
         <w:rPr/>
@@ -65059,70 +65036,635 @@
       <w:pPr>
         <w:pStyle w:val="Normal"/>
         <w:shd w:fill="FFFFFF" w:val="clear"/>
-        <w:rPr/>
-      </w:pPr>
-      <w:r>
-        <w:rPr/>
-      </w:r>
-    </w:p>
-    <w:p>
-      <w:pPr>
-        <w:pStyle w:val="Normal"/>
-        <w:shd w:fill="FFFFFF" w:val="clear"/>
-        <w:rPr/>
-      </w:pPr>
-      <w:r>
-        <w:rPr/>
-      </w:r>
-    </w:p>
-    <w:p>
-      <w:pPr>
-        <w:pStyle w:val="Normal"/>
-        <w:shd w:fill="FFFFFF" w:val="clear"/>
-        <w:rPr/>
-      </w:pPr>
-      <w:r>
-        <w:rPr/>
-      </w:r>
-    </w:p>
-    <w:p>
-      <w:pPr>
-        <w:pStyle w:val="Normal"/>
-        <w:shd w:fill="FFFFFF" w:val="clear"/>
-        <w:rPr/>
-      </w:pPr>
-      <w:r>
-        <w:rPr/>
-      </w:r>
-    </w:p>
-    <w:p>
-      <w:pPr>
-        <w:pStyle w:val="Normal"/>
-        <w:shd w:fill="FFFFFF" w:val="clear"/>
-        <w:rPr/>
-      </w:pPr>
-      <w:r>
-        <w:rPr/>
-      </w:r>
-    </w:p>
-    <w:p>
-      <w:pPr>
-        <w:pStyle w:val="Normal"/>
-        <w:shd w:fill="FFFFFF" w:val="clear"/>
-        <w:rPr/>
-      </w:pPr>
-      <w:r>
-        <w:rPr/>
-      </w:r>
-    </w:p>
-    <w:p>
-      <w:pPr>
-        <w:pStyle w:val="Normal"/>
-        <w:shd w:fill="FFFFFF" w:val="clear"/>
-        <w:rPr/>
-      </w:pPr>
-      <w:r>
-        <w:rPr/>
+        <w:rPr>
+          <w:b/>
+          <w:bCs/>
+        </w:rPr>
+      </w:pPr>
+      <w:r>
+        <w:rPr>
+          <w:b/>
+          <w:bCs/>
+        </w:rPr>
+        <w:t>6.4.5</w:t>
+      </w:r>
+      <w:r>
+        <w:rPr>
+          <w:b/>
+          <w:bCs/>
+        </w:rPr>
+        <w:t xml:space="preserve">修改中断处理程序 </w:t>
+      </w:r>
+      <w:r>
+        <w:rPr>
+          <w:b/>
+          <w:bCs/>
+        </w:rPr>
+        <w:t>P281</w:t>
+      </w:r>
+    </w:p>
+    <w:p>
+      <w:pPr>
+        <w:pStyle w:val="Normal"/>
+        <w:shd w:fill="FFFFFF" w:val="clear"/>
+        <w:rPr/>
+      </w:pPr>
+      <w:r>
+        <w:rPr/>
+        <w:tab/>
+      </w:r>
+      <w:r>
+        <w:rPr/>
+        <w:t>如果现在运行程序的话，也只是对进程</w:t>
+      </w:r>
+      <w:r>
+        <w:rPr/>
+        <w:t>A</w:t>
+      </w:r>
+      <w:r>
+        <w:rPr/>
+        <w:t>进行休眠和恢复。我们需要修改时钟中断处理程序，该程序位于</w:t>
+      </w:r>
+      <w:r>
+        <w:rPr/>
+        <w:t>kernel.</w:t>
+      </w:r>
+      <w:r>
+        <w:rPr/>
+        <w:t>asm</w:t>
+      </w:r>
+      <w:r>
+        <w:rPr/>
+        <w:t>中。</w:t>
+      </w:r>
+    </w:p>
+    <w:p>
+      <w:pPr>
+        <w:pStyle w:val="Normal"/>
+        <w:shd w:fill="FFFFFF" w:val="clear"/>
+        <w:rPr/>
+      </w:pPr>
+      <w:r>
+        <w:rPr/>
+        <w:tab/>
+      </w:r>
+      <w:r>
+        <w:rPr/>
+        <w:t>回忆一下，一个进程如何由“睡眠”状态变成“运行”状态？无非是将</w:t>
+      </w:r>
+      <w:r>
+        <w:rPr/>
+        <w:t>esp</w:t>
+      </w:r>
+      <w:r>
+        <w:rPr/>
+        <w:t>指向进程表项的开始处，然后在执行</w:t>
+      </w:r>
+      <w:r>
+        <w:rPr/>
+        <w:t>lldt</w:t>
+      </w:r>
+      <w:r>
+        <w:rPr/>
+        <w:t>之后经历一系列</w:t>
+      </w:r>
+      <w:r>
+        <w:rPr/>
+        <w:t>pop</w:t>
+      </w:r>
+      <w:r>
+        <w:rPr/>
+        <w:t>指令恢复各个寄存器的值。一切信息都包含在进程表中，所系，要想恢复不同的进程，只需要将</w:t>
+      </w:r>
+      <w:r>
+        <w:rPr/>
+        <w:t>esp</w:t>
+      </w:r>
+      <w:r>
+        <w:rPr/>
+        <w:t>指向不同的进程表就可以了。</w:t>
+      </w:r>
+    </w:p>
+    <w:p>
+      <w:pPr>
+        <w:pStyle w:val="Normal"/>
+        <w:shd w:fill="FFFFFF" w:val="clear"/>
+        <w:rPr/>
+      </w:pPr>
+      <w:r>
+        <w:rPr/>
+        <w:tab/>
+      </w:r>
+      <w:r>
+        <w:rPr/>
+        <w:t>在离开内核栈的时候，有一个语句是为</w:t>
+      </w:r>
+      <w:r>
+        <w:rPr/>
+        <w:t>esp</w:t>
+      </w:r>
+      <w:r>
+        <w:rPr/>
+        <w:t>赋值的：</w:t>
+      </w:r>
+    </w:p>
+    <w:p>
+      <w:pPr>
+        <w:pStyle w:val="Normal"/>
+        <w:shd w:fill="DDDDDD" w:val="clear"/>
+        <w:rPr/>
+      </w:pPr>
+      <w:r>
+        <w:rPr/>
+        <w:t xml:space="preserve">mov esp, [p_proc_ready] ; </w:t>
+      </w:r>
+      <w:r>
+        <w:rPr/>
+        <w:t>离开内核栈</w:t>
+      </w:r>
+      <w:r>
+        <w:rPr/>
+        <w:t>;</w:t>
+      </w:r>
+    </w:p>
+    <w:p>
+      <w:pPr>
+        <w:pStyle w:val="Normal"/>
+        <w:shd w:fill="FFFFFF" w:val="clear"/>
+        <w:rPr/>
+      </w:pPr>
+      <w:r>
+        <w:rPr/>
+        <w:tab/>
+      </w:r>
+      <w:r>
+        <w:rPr/>
+        <w:t xml:space="preserve">全局变量 </w:t>
+      </w:r>
+      <w:r>
+        <w:rPr/>
+        <w:t>p_proc_ready</w:t>
+      </w:r>
+      <w:r>
+        <w:rPr/>
+        <w:t>是指向进程表结构的指针，我们只需要在这一句执行之前把它赋予不同的值就可以了。</w:t>
+      </w:r>
+    </w:p>
+    <w:p>
+      <w:pPr>
+        <w:pStyle w:val="Normal"/>
+        <w:shd w:fill="FFFFFF" w:val="clear"/>
+        <w:rPr/>
+      </w:pPr>
+      <w:r>
+        <w:rPr/>
+        <w:tab/>
+      </w:r>
+      <w:r>
+        <w:rPr/>
+        <w:t>我们参照</w:t>
+      </w:r>
+      <w:r>
+        <w:rPr/>
+        <w:t>Minix</w:t>
+      </w:r>
+      <w:r>
+        <w:rPr/>
+        <w:t>创建一个</w:t>
+      </w:r>
+      <w:r>
+        <w:rPr/>
+        <w:t>clock.</w:t>
+      </w:r>
+      <w:r>
+        <w:rPr/>
+        <w:t>c</w:t>
+      </w:r>
+    </w:p>
+    <w:p>
+      <w:pPr>
+        <w:pStyle w:val="Normal"/>
+        <w:shd w:fill="DDDDDD" w:val="clear"/>
+        <w:rPr/>
+      </w:pPr>
+      <w:r>
+        <w:rPr/>
+        <w:t>PUBLIC void clock_handler(int irq)</w:t>
+      </w:r>
+    </w:p>
+    <w:p>
+      <w:pPr>
+        <w:pStyle w:val="Normal"/>
+        <w:shd w:fill="DDDDDD" w:val="clear"/>
+        <w:rPr/>
+      </w:pPr>
+      <w:r>
+        <w:rPr/>
+        <w:t>{</w:t>
+      </w:r>
+    </w:p>
+    <w:p>
+      <w:pPr>
+        <w:pStyle w:val="Normal"/>
+        <w:shd w:fill="DDDDDD" w:val="clear"/>
+        <w:rPr/>
+      </w:pPr>
+      <w:r>
+        <w:rPr/>
+        <w:t xml:space="preserve">    </w:t>
+      </w:r>
+      <w:r>
+        <w:rPr/>
+        <w:t>disp_str("#");</w:t>
+      </w:r>
+    </w:p>
+    <w:p>
+      <w:pPr>
+        <w:pStyle w:val="Normal"/>
+        <w:shd w:fill="DDDDDD" w:val="clear"/>
+        <w:rPr/>
+      </w:pPr>
+      <w:r>
+        <w:rPr/>
+      </w:r>
+    </w:p>
+    <w:p>
+      <w:pPr>
+        <w:pStyle w:val="Normal"/>
+        <w:shd w:fill="DDDDDD" w:val="clear"/>
+        <w:rPr/>
+      </w:pPr>
+      <w:r>
+        <w:rPr/>
+        <w:t xml:space="preserve">    </w:t>
+      </w:r>
+      <w:r>
+        <w:rPr/>
+        <w:t>p_proc_ready++;</w:t>
+      </w:r>
+    </w:p>
+    <w:p>
+      <w:pPr>
+        <w:pStyle w:val="Normal"/>
+        <w:shd w:fill="DDDDDD" w:val="clear"/>
+        <w:rPr/>
+      </w:pPr>
+      <w:r>
+        <w:rPr/>
+      </w:r>
+    </w:p>
+    <w:p>
+      <w:pPr>
+        <w:pStyle w:val="Normal"/>
+        <w:shd w:fill="DDDDDD" w:val="clear"/>
+        <w:rPr/>
+      </w:pPr>
+      <w:r>
+        <w:rPr/>
+        <w:t xml:space="preserve">    </w:t>
+      </w:r>
+      <w:r>
+        <w:rPr/>
+        <w:t>if (p_proc_ready &gt;= proc_table + NR_TASKS) {</w:t>
+      </w:r>
+    </w:p>
+    <w:p>
+      <w:pPr>
+        <w:pStyle w:val="Normal"/>
+        <w:shd w:fill="DDDDDD" w:val="clear"/>
+        <w:rPr/>
+      </w:pPr>
+      <w:r>
+        <w:rPr/>
+        <w:t xml:space="preserve">        </w:t>
+      </w:r>
+      <w:r>
+        <w:rPr/>
+        <w:t>p_proc_ready = proc_table;</w:t>
+      </w:r>
+    </w:p>
+    <w:p>
+      <w:pPr>
+        <w:pStyle w:val="Normal"/>
+        <w:shd w:fill="DDDDDD" w:val="clear"/>
+        <w:rPr/>
+      </w:pPr>
+      <w:r>
+        <w:rPr/>
+        <w:t xml:space="preserve">    </w:t>
+      </w:r>
+      <w:r>
+        <w:rPr/>
+        <w:t>}</w:t>
+      </w:r>
+    </w:p>
+    <w:p>
+      <w:pPr>
+        <w:pStyle w:val="Normal"/>
+        <w:shd w:fill="DDDDDD" w:val="clear"/>
+        <w:rPr/>
+      </w:pPr>
+      <w:r>
+        <w:rPr/>
+        <w:t>}</w:t>
+      </w:r>
+    </w:p>
+    <w:p>
+      <w:pPr>
+        <w:pStyle w:val="Normal"/>
+        <w:shd w:fill="FFFFFF" w:val="clear"/>
+        <w:rPr/>
+      </w:pPr>
+      <w:r>
+        <w:rPr/>
+        <w:tab/>
+      </w:r>
+      <w:r>
+        <w:rPr/>
+        <w:t>在时钟中断例程中，调用一下</w:t>
+      </w:r>
+      <w:r>
+        <w:rPr/>
+        <w:t>clock_</w:t>
+      </w:r>
+      <w:r>
+        <w:rPr/>
+        <w:t>handler</w:t>
+      </w:r>
+      <w:r>
+        <w:rPr/>
+        <w:t>，每次让</w:t>
+      </w:r>
+      <w:r>
+        <w:rPr/>
+        <w:t>p_proc_ready</w:t>
+      </w:r>
+      <w:r>
+        <w:rPr/>
+        <w:t>指向进程表中的下一个表项，如果切换前已经到达进程表结尾则回到第一个表项。</w:t>
+      </w:r>
+    </w:p>
+    <w:p>
+      <w:pPr>
+        <w:pStyle w:val="Normal"/>
+        <w:shd w:fill="DDDDDD" w:val="clear"/>
+        <w:rPr/>
+      </w:pPr>
+      <w:r>
+        <w:rPr/>
+        <w:t xml:space="preserve">    </w:t>
+      </w:r>
+      <w:r>
+        <w:rPr/>
+        <w:t xml:space="preserve">mov esp, StackTop       ; </w:t>
+      </w:r>
+      <w:r>
+        <w:rPr/>
+        <w:t>切到内核栈</w:t>
+      </w:r>
+      <w:r>
+        <w:rPr/>
+      </w:r>
+    </w:p>
+    <w:p>
+      <w:pPr>
+        <w:pStyle w:val="Normal"/>
+        <w:shd w:fill="DDDDDD" w:val="clear"/>
+        <w:rPr/>
+      </w:pPr>
+      <w:r>
+        <w:rPr/>
+      </w:r>
+    </w:p>
+    <w:p>
+      <w:pPr>
+        <w:pStyle w:val="Normal"/>
+        <w:shd w:fill="DDDDDD" w:val="clear"/>
+        <w:rPr/>
+      </w:pPr>
+      <w:r>
+        <w:rPr/>
+        <w:t xml:space="preserve">    </w:t>
+      </w:r>
+      <w:r>
+        <w:rPr/>
+        <w:t>sti</w:t>
+      </w:r>
+    </w:p>
+    <w:p>
+      <w:pPr>
+        <w:pStyle w:val="Normal"/>
+        <w:shd w:fill="DDDDDD" w:val="clear"/>
+        <w:rPr/>
+      </w:pPr>
+      <w:r>
+        <w:rPr/>
+      </w:r>
+    </w:p>
+    <w:p>
+      <w:pPr>
+        <w:pStyle w:val="Normal"/>
+        <w:shd w:fill="DDDDDD" w:val="clear"/>
+        <w:rPr/>
+      </w:pPr>
+      <w:r>
+        <w:rPr/>
+        <w:t xml:space="preserve">    </w:t>
+      </w:r>
+      <w:r>
+        <w:rPr/>
+        <w:t>push    0</w:t>
+      </w:r>
+    </w:p>
+    <w:p>
+      <w:pPr>
+        <w:pStyle w:val="Normal"/>
+        <w:shd w:fill="DDDDDD" w:val="clear"/>
+        <w:rPr/>
+      </w:pPr>
+      <w:r>
+        <w:rPr/>
+        <w:t xml:space="preserve">    </w:t>
+      </w:r>
+      <w:r>
+        <w:rPr/>
+        <w:t>call    clock_handler</w:t>
+      </w:r>
+    </w:p>
+    <w:p>
+      <w:pPr>
+        <w:pStyle w:val="Normal"/>
+        <w:shd w:fill="DDDDDD" w:val="clear"/>
+        <w:rPr/>
+      </w:pPr>
+      <w:r>
+        <w:rPr/>
+        <w:t xml:space="preserve">    </w:t>
+      </w:r>
+      <w:r>
+        <w:rPr/>
+        <w:t>add esp, 4</w:t>
+      </w:r>
+    </w:p>
+    <w:p>
+      <w:pPr>
+        <w:pStyle w:val="Normal"/>
+        <w:shd w:fill="DDDDDD" w:val="clear"/>
+        <w:rPr/>
+      </w:pPr>
+      <w:r>
+        <w:rPr/>
+      </w:r>
+    </w:p>
+    <w:p>
+      <w:pPr>
+        <w:pStyle w:val="Normal"/>
+        <w:shd w:fill="DDDDDD" w:val="clear"/>
+        <w:rPr/>
+      </w:pPr>
+      <w:r>
+        <w:rPr/>
+        <w:t xml:space="preserve">    </w:t>
+      </w:r>
+      <w:r>
+        <w:rPr/>
+        <w:t>cli</w:t>
+      </w:r>
+    </w:p>
+    <w:p>
+      <w:pPr>
+        <w:pStyle w:val="Normal"/>
+        <w:shd w:fill="DDDDDD" w:val="clear"/>
+        <w:rPr/>
+      </w:pPr>
+      <w:r>
+        <w:rPr/>
+      </w:r>
+    </w:p>
+    <w:p>
+      <w:pPr>
+        <w:pStyle w:val="Normal"/>
+        <w:shd w:fill="DDDDDD" w:val="clear"/>
+        <w:rPr/>
+      </w:pPr>
+      <w:r>
+        <w:rPr/>
+        <w:t xml:space="preserve">    </w:t>
+      </w:r>
+      <w:r>
+        <w:rPr/>
+        <w:t xml:space="preserve">mov esp, [p_proc_ready] ; </w:t>
+      </w:r>
+      <w:r>
+        <w:rPr/>
+        <w:t>离开内核栈</w:t>
+      </w:r>
+      <w:r>
+        <w:rPr/>
+        <w:t>;</w:t>
+      </w:r>
+    </w:p>
+    <w:p>
+      <w:pPr>
+        <w:pStyle w:val="Normal"/>
+        <w:shd w:fill="FFFFFF" w:val="clear"/>
+        <w:rPr/>
+      </w:pPr>
+      <w:r>
+        <w:rPr/>
+      </w:r>
+    </w:p>
+    <w:p>
+      <w:pPr>
+        <w:pStyle w:val="Normal"/>
+        <w:shd w:fill="FFFFFF" w:val="clear"/>
+        <w:rPr/>
+      </w:pPr>
+      <w:r>
+        <w:rPr/>
+        <w:drawing>
+          <wp:anchor behindDoc="0" distT="0" distB="0" distL="0" distR="0" simplePos="0" locked="0" layoutInCell="1" allowOverlap="1" relativeHeight="63">
+            <wp:simplePos x="0" y="0"/>
+            <wp:positionH relativeFrom="column">
+              <wp:align>center</wp:align>
+            </wp:positionH>
+            <wp:positionV relativeFrom="paragraph">
+              <wp:align>top</wp:align>
+            </wp:positionV>
+            <wp:extent cx="5728970" cy="3996690"/>
+            <wp:effectExtent l="0" t="0" r="0" b="0"/>
+            <wp:wrapTopAndBottom/>
+            <wp:docPr id="63" name="Picture" descr=""/>
+            <wp:cNvGraphicFramePr>
+              <a:graphicFrameLocks xmlns:a="http://schemas.openxmlformats.org/drawingml/2006/main" noChangeAspect="1"/>
+            </wp:cNvGraphicFramePr>
+            <a:graphic xmlns:a="http://schemas.openxmlformats.org/drawingml/2006/main">
+              <a:graphicData uri="http://schemas.openxmlformats.org/drawingml/2006/picture">
+                <pic:pic xmlns:pic="http://schemas.openxmlformats.org/drawingml/2006/picture">
+                  <pic:nvPicPr>
+                    <pic:cNvPr id="63" name="Picture" descr=""/>
+                    <pic:cNvPicPr>
+                      <a:picLocks noChangeAspect="1" noChangeArrowheads="1"/>
+                    </pic:cNvPicPr>
+                  </pic:nvPicPr>
+                  <pic:blipFill>
+                    <a:blip r:embed="rId67"/>
+                    <a:stretch>
+                      <a:fillRect/>
+                    </a:stretch>
+                  </pic:blipFill>
+                  <pic:spPr bwMode="auto">
+                    <a:xfrm>
+                      <a:off x="0" y="0"/>
+                      <a:ext cx="5728970" cy="3996690"/>
+                    </a:xfrm>
+                    <a:prstGeom prst="rect">
+                      <a:avLst/>
+                    </a:prstGeom>
+                    <a:noFill/>
+                    <a:ln w="9525">
+                      <a:noFill/>
+                      <a:miter lim="800000"/>
+                      <a:headEnd/>
+                      <a:tailEnd/>
+                    </a:ln>
+                  </pic:spPr>
+                </pic:pic>
+              </a:graphicData>
+            </a:graphic>
+          </wp:anchor>
+        </w:drawing>
+      </w:r>
+    </w:p>
+    <w:p>
+      <w:pPr>
+        <w:pStyle w:val="Normal"/>
+        <w:shd w:fill="FFFFFF" w:val="clear"/>
+        <w:rPr>
+          <w:b/>
+          <w:bCs/>
+        </w:rPr>
+      </w:pPr>
+      <w:r>
+        <w:rPr>
+          <w:b/>
+          <w:bCs/>
+        </w:rPr>
+        <w:t xml:space="preserve">6.4.6 </w:t>
+      </w:r>
+      <w:r>
+        <w:rPr>
+          <w:b/>
+          <w:bCs/>
+        </w:rPr>
+        <w:t xml:space="preserve">添加一个任务的步骤总结 </w:t>
+      </w:r>
+      <w:r>
+        <w:rPr>
+          <w:b/>
+          <w:bCs/>
+        </w:rPr>
+        <w:t>P283</w:t>
       </w:r>
     </w:p>
     <w:p>

</xml_diff>

<commit_message>
Chapter6.4.6: summary add new process
Signed-off-by: wujian <wujian@smartisan.com>
</commit_message>
<xml_diff>
--- a/自己动手写操作系统笔记.docx
+++ b/自己动手写操作系统笔记.docx
@@ -10157,7 +10157,7 @@
     <w:tbl>
       <w:tblPr>
         <w:jc w:val="left"/>
-        <w:tblInd w:w="-28" w:type="dxa"/>
+        <w:tblInd w:w="-30" w:type="dxa"/>
         <w:tblBorders>
           <w:top w:val="single" w:sz="2" w:space="0" w:color="000001"/>
           <w:left w:val="single" w:sz="2" w:space="0" w:color="000001"/>
@@ -20215,7 +20215,7 @@
     <w:tbl>
       <w:tblPr>
         <w:jc w:val="left"/>
-        <w:tblInd w:w="-13" w:type="dxa"/>
+        <w:tblInd w:w="-15" w:type="dxa"/>
         <w:tblBorders>
           <w:top w:val="single" w:sz="2" w:space="0" w:color="000001"/>
           <w:left w:val="single" w:sz="2" w:space="0" w:color="000001"/>
@@ -36479,7 +36479,7 @@
     <w:tbl>
       <w:tblPr>
         <w:jc w:val="left"/>
-        <w:tblInd w:w="6" w:type="dxa"/>
+        <w:tblInd w:w="4" w:type="dxa"/>
         <w:tblBorders>
           <w:top w:val="single" w:sz="2" w:space="0" w:color="000001"/>
           <w:left w:val="single" w:sz="2" w:space="0" w:color="000001"/>
@@ -65087,11 +65087,7 @@
       </w:r>
       <w:r>
         <w:rPr/>
-        <w:t>kernel.</w:t>
-      </w:r>
-      <w:r>
-        <w:rPr/>
-        <w:t>asm</w:t>
+        <w:t>kernel.asm</w:t>
       </w:r>
       <w:r>
         <w:rPr/>
@@ -65234,11 +65230,7 @@
       </w:r>
       <w:r>
         <w:rPr/>
-        <w:t>clock.</w:t>
-      </w:r>
-      <w:r>
-        <w:rPr/>
-        <w:t>c</w:t>
+        <w:t>clock.c</w:t>
       </w:r>
     </w:p>
     <w:p>
@@ -65385,11 +65377,7 @@
       </w:r>
       <w:r>
         <w:rPr/>
-        <w:t>clock_</w:t>
-      </w:r>
-      <w:r>
-        <w:rPr/>
-        <w:t>handler</w:t>
+        <w:t>clock_handler</w:t>
       </w:r>
       <w:r>
         <w:rPr/>
@@ -65422,9 +65410,6 @@
         <w:rPr/>
         <w:t>切到内核栈</w:t>
       </w:r>
-      <w:r>
-        <w:rPr/>
-      </w:r>
     </w:p>
     <w:p>
       <w:pPr>
@@ -65583,7 +65568,7 @@
       <w:r>
         <w:rPr/>
         <w:drawing>
-          <wp:anchor behindDoc="0" distT="0" distB="0" distL="0" distR="0" simplePos="0" locked="0" layoutInCell="1" allowOverlap="1" relativeHeight="63">
+          <wp:anchor behindDoc="0" distT="0" distB="0" distL="0" distR="0" simplePos="0" locked="0" layoutInCell="1" allowOverlap="1" relativeHeight="62">
             <wp:simplePos x="0" y="0"/>
             <wp:positionH relativeFrom="column">
               <wp:align>center</wp:align>
@@ -65591,7 +65576,7 @@
             <wp:positionV relativeFrom="paragraph">
               <wp:align>top</wp:align>
             </wp:positionV>
-            <wp:extent cx="5728970" cy="3996690"/>
+            <wp:extent cx="5728970" cy="3996055"/>
             <wp:effectExtent l="0" t="0" r="0" b="0"/>
             <wp:wrapTopAndBottom/>
             <wp:docPr id="63" name="Picture" descr=""/>
@@ -65616,7 +65601,7 @@
                   <pic:spPr bwMode="auto">
                     <a:xfrm>
                       <a:off x="0" y="0"/>
-                      <a:ext cx="5728970" cy="3996690"/>
+                      <a:ext cx="5728970" cy="3996055"/>
                     </a:xfrm>
                     <a:prstGeom prst="rect">
                       <a:avLst/>
@@ -65665,6 +65650,639 @@
           <w:bCs/>
         </w:rPr>
         <w:t>P283</w:t>
+      </w:r>
+    </w:p>
+    <w:p>
+      <w:pPr>
+        <w:pStyle w:val="Normal"/>
+        <w:shd w:fill="FFFFFF" w:val="clear"/>
+        <w:rPr/>
+      </w:pPr>
+      <w:r>
+        <w:rPr/>
+        <w:tab/>
+      </w:r>
+      <w:r>
+        <w:rPr/>
+        <w:t>添加一个进程体：</w:t>
+      </w:r>
+    </w:p>
+    <w:p>
+      <w:pPr>
+        <w:pStyle w:val="Normal"/>
+        <w:shd w:fill="DDDDDD" w:val="clear"/>
+        <w:rPr/>
+      </w:pPr>
+      <w:r>
+        <w:rPr/>
+        <w:t>void TestC()</w:t>
+      </w:r>
+    </w:p>
+    <w:p>
+      <w:pPr>
+        <w:pStyle w:val="Normal"/>
+        <w:shd w:fill="DDDDDD" w:val="clear"/>
+        <w:rPr/>
+      </w:pPr>
+      <w:r>
+        <w:rPr/>
+        <w:t>{</w:t>
+      </w:r>
+    </w:p>
+    <w:p>
+      <w:pPr>
+        <w:pStyle w:val="Normal"/>
+        <w:shd w:fill="DDDDDD" w:val="clear"/>
+        <w:rPr/>
+      </w:pPr>
+      <w:r>
+        <w:rPr/>
+        <w:t xml:space="preserve">    </w:t>
+      </w:r>
+      <w:r>
+        <w:rPr/>
+        <w:t>int i = 0x2000;</w:t>
+      </w:r>
+    </w:p>
+    <w:p>
+      <w:pPr>
+        <w:pStyle w:val="Normal"/>
+        <w:shd w:fill="DDDDDD" w:val="clear"/>
+        <w:rPr/>
+      </w:pPr>
+      <w:r>
+        <w:rPr/>
+        <w:t xml:space="preserve">    </w:t>
+      </w:r>
+      <w:r>
+        <w:rPr/>
+        <w:t>while(1){</w:t>
+      </w:r>
+    </w:p>
+    <w:p>
+      <w:pPr>
+        <w:pStyle w:val="Normal"/>
+        <w:shd w:fill="DDDDDD" w:val="clear"/>
+        <w:rPr/>
+      </w:pPr>
+      <w:r>
+        <w:rPr/>
+        <w:t xml:space="preserve">        </w:t>
+      </w:r>
+      <w:r>
+        <w:rPr/>
+        <w:t>disp_str("C");</w:t>
+      </w:r>
+    </w:p>
+    <w:p>
+      <w:pPr>
+        <w:pStyle w:val="Normal"/>
+        <w:shd w:fill="DDDDDD" w:val="clear"/>
+        <w:rPr/>
+      </w:pPr>
+      <w:r>
+        <w:rPr/>
+        <w:t xml:space="preserve">        </w:t>
+      </w:r>
+      <w:r>
+        <w:rPr/>
+        <w:t>disp_int(i++);</w:t>
+      </w:r>
+    </w:p>
+    <w:p>
+      <w:pPr>
+        <w:pStyle w:val="Normal"/>
+        <w:shd w:fill="DDDDDD" w:val="clear"/>
+        <w:rPr/>
+      </w:pPr>
+      <w:r>
+        <w:rPr/>
+        <w:t xml:space="preserve">        </w:t>
+      </w:r>
+      <w:r>
+        <w:rPr/>
+        <w:t>disp_str(".");</w:t>
+      </w:r>
+    </w:p>
+    <w:p>
+      <w:pPr>
+        <w:pStyle w:val="Normal"/>
+        <w:shd w:fill="DDDDDD" w:val="clear"/>
+        <w:rPr/>
+      </w:pPr>
+      <w:r>
+        <w:rPr/>
+        <w:t xml:space="preserve">        </w:t>
+      </w:r>
+      <w:r>
+        <w:rPr/>
+        <w:t>delay(1);</w:t>
+      </w:r>
+    </w:p>
+    <w:p>
+      <w:pPr>
+        <w:pStyle w:val="Normal"/>
+        <w:shd w:fill="DDDDDD" w:val="clear"/>
+        <w:rPr/>
+      </w:pPr>
+      <w:r>
+        <w:rPr/>
+        <w:t xml:space="preserve">    </w:t>
+      </w:r>
+      <w:r>
+        <w:rPr/>
+        <w:t>}</w:t>
+      </w:r>
+    </w:p>
+    <w:p>
+      <w:pPr>
+        <w:pStyle w:val="Normal"/>
+        <w:shd w:fill="DDDDDD" w:val="clear"/>
+        <w:rPr/>
+      </w:pPr>
+      <w:r>
+        <w:rPr/>
+        <w:t>}</w:t>
+      </w:r>
+    </w:p>
+    <w:p>
+      <w:pPr>
+        <w:pStyle w:val="Normal"/>
+        <w:shd w:fill="FFFFFF" w:val="clear"/>
+        <w:rPr/>
+      </w:pPr>
+      <w:r>
+        <w:rPr/>
+        <w:tab/>
+      </w:r>
+      <w:r>
+        <w:rPr/>
+        <w:t>在</w:t>
+      </w:r>
+      <w:r>
+        <w:rPr/>
+        <w:t>task_</w:t>
+      </w:r>
+      <w:r>
+        <w:rPr/>
+        <w:t>table</w:t>
+      </w:r>
+      <w:r>
+        <w:rPr/>
+        <w:t>中添加一个进程</w:t>
+      </w:r>
+      <w:r>
+        <w:rPr/>
+        <w:t>:</w:t>
+      </w:r>
+    </w:p>
+    <w:p>
+      <w:pPr>
+        <w:pStyle w:val="Normal"/>
+        <w:shd w:fill="DDDDDD" w:val="clear"/>
+        <w:rPr/>
+      </w:pPr>
+      <w:r>
+        <w:rPr/>
+        <w:t>PUBLIC  TASK    task_table[NR_TASKS] = {{TestA, STACK_SIZE_TESTA, "TestA"},</w:t>
+      </w:r>
+    </w:p>
+    <w:p>
+      <w:pPr>
+        <w:pStyle w:val="Normal"/>
+        <w:shd w:fill="DDDDDD" w:val="clear"/>
+        <w:rPr/>
+      </w:pPr>
+      <w:r>
+        <w:rPr/>
+        <w:t xml:space="preserve">                    </w:t>
+      </w:r>
+      <w:r>
+        <w:rPr/>
+        <w:t>{TestB, STACK_SIZE_TESTB, "TestB"},</w:t>
+      </w:r>
+    </w:p>
+    <w:p>
+      <w:pPr>
+        <w:pStyle w:val="Normal"/>
+        <w:shd w:fill="DDDDDD" w:val="clear"/>
+        <w:rPr/>
+      </w:pPr>
+      <w:r>
+        <w:rPr/>
+        <w:t xml:space="preserve">                    </w:t>
+      </w:r>
+      <w:r>
+        <w:rPr/>
+        <w:t>{TestC, STACK_SIZE_TESTC, "TestC"}};</w:t>
+      </w:r>
+    </w:p>
+    <w:p>
+      <w:pPr>
+        <w:pStyle w:val="Normal"/>
+        <w:shd w:fill="FFFFFF" w:val="clear"/>
+        <w:rPr/>
+      </w:pPr>
+      <w:r>
+        <w:rPr/>
+        <w:tab/>
+      </w:r>
+      <w:r>
+        <w:rPr/>
+        <w:t>然后在</w:t>
+      </w:r>
+      <w:r>
+        <w:rPr/>
+        <w:t>proc.</w:t>
+      </w:r>
+      <w:r>
+        <w:rPr/>
+        <w:t>h</w:t>
+      </w:r>
+      <w:r>
+        <w:rPr/>
+        <w:t>中修改</w:t>
+      </w:r>
+      <w:r>
+        <w:rPr/>
+        <w:t>NR_TASKS</w:t>
+      </w:r>
+      <w:r>
+        <w:rPr/>
+        <w:t>的值：</w:t>
+      </w:r>
+    </w:p>
+    <w:p>
+      <w:pPr>
+        <w:pStyle w:val="Normal"/>
+        <w:shd w:fill="DDDDDD" w:val="clear"/>
+        <w:rPr/>
+      </w:pPr>
+      <w:r>
+        <w:rPr/>
+        <w:t>#define NR_TASKS</w:t>
+        <w:tab/>
+        <w:tab/>
+        <w:t>3</w:t>
+      </w:r>
+    </w:p>
+    <w:p>
+      <w:pPr>
+        <w:pStyle w:val="Normal"/>
+        <w:shd w:fill="FFFFFF" w:val="clear"/>
+        <w:rPr/>
+      </w:pPr>
+      <w:r>
+        <w:rPr/>
+        <w:tab/>
+      </w:r>
+      <w:r>
+        <w:rPr/>
+        <w:t>分配任务堆栈</w:t>
+      </w:r>
+      <w:r>
+        <w:rPr/>
+        <w:t>：</w:t>
+      </w:r>
+    </w:p>
+    <w:p>
+      <w:pPr>
+        <w:pStyle w:val="Normal"/>
+        <w:shd w:fill="DDDDDD" w:val="clear"/>
+        <w:rPr/>
+      </w:pPr>
+      <w:r>
+        <w:rPr/>
+        <w:t>#define STACK_SIZE_TESTA    0x8000</w:t>
+      </w:r>
+    </w:p>
+    <w:p>
+      <w:pPr>
+        <w:pStyle w:val="Normal"/>
+        <w:shd w:fill="DDDDDD" w:val="clear"/>
+        <w:rPr/>
+      </w:pPr>
+      <w:r>
+        <w:rPr/>
+        <w:t>#define STACK_SIZE_TESTB    0x8000</w:t>
+      </w:r>
+    </w:p>
+    <w:p>
+      <w:pPr>
+        <w:pStyle w:val="Normal"/>
+        <w:shd w:fill="DDDDDD" w:val="clear"/>
+        <w:rPr/>
+      </w:pPr>
+      <w:r>
+        <w:rPr/>
+        <w:t>#define STACK_SIZE_TESTC    0x8000</w:t>
+      </w:r>
+    </w:p>
+    <w:p>
+      <w:pPr>
+        <w:pStyle w:val="Normal"/>
+        <w:shd w:fill="DDDDDD" w:val="clear"/>
+        <w:rPr/>
+      </w:pPr>
+      <w:r>
+        <w:rPr/>
+      </w:r>
+    </w:p>
+    <w:p>
+      <w:pPr>
+        <w:pStyle w:val="Normal"/>
+        <w:shd w:fill="DDDDDD" w:val="clear"/>
+        <w:rPr/>
+      </w:pPr>
+      <w:r>
+        <w:rPr/>
+        <w:t>#define STACK_SIZE_TOTAL    (STACK_SIZE_TESTA + \</w:t>
+      </w:r>
+    </w:p>
+    <w:p>
+      <w:pPr>
+        <w:pStyle w:val="Normal"/>
+        <w:shd w:fill="DDDDDD" w:val="clear"/>
+        <w:rPr/>
+      </w:pPr>
+      <w:r>
+        <w:rPr/>
+        <w:t xml:space="preserve">                </w:t>
+      </w:r>
+      <w:r>
+        <w:rPr/>
+        <w:t>STACK_SIZE_TESTB + \</w:t>
+      </w:r>
+    </w:p>
+    <w:p>
+      <w:pPr>
+        <w:pStyle w:val="Normal"/>
+        <w:shd w:fill="DDDDDD" w:val="clear"/>
+        <w:rPr/>
+      </w:pPr>
+      <w:r>
+        <w:rPr/>
+        <w:t xml:space="preserve">                </w:t>
+      </w:r>
+      <w:r>
+        <w:rPr/>
+        <w:t>STACK_SIZE_TESTC)</w:t>
+      </w:r>
+    </w:p>
+    <w:p>
+      <w:pPr>
+        <w:pStyle w:val="Normal"/>
+        <w:shd w:fill="FFFFFF" w:val="clear"/>
+        <w:rPr/>
+      </w:pPr>
+      <w:r>
+        <w:rPr/>
+        <w:tab/>
+      </w:r>
+      <w:r>
+        <w:rPr/>
+        <w:t>在</w:t>
+      </w:r>
+      <w:r>
+        <w:rPr/>
+        <w:t>proto.</w:t>
+      </w:r>
+      <w:r>
+        <w:rPr/>
+        <w:t>h</w:t>
+      </w:r>
+      <w:r>
+        <w:rPr/>
+        <w:t>中添加函数声明：</w:t>
+      </w:r>
+    </w:p>
+    <w:p>
+      <w:pPr>
+        <w:pStyle w:val="Normal"/>
+        <w:shd w:fill="DDDDDD" w:val="clear"/>
+        <w:rPr/>
+      </w:pPr>
+      <w:r>
+        <w:rPr/>
+        <w:t>void TestC();</w:t>
+      </w:r>
+    </w:p>
+    <w:p>
+      <w:pPr>
+        <w:pStyle w:val="Normal"/>
+        <w:shd w:fill="FFFFFF" w:val="clear"/>
+        <w:rPr/>
+      </w:pPr>
+      <w:r>
+        <w:rPr/>
+        <w:tab/>
+      </w:r>
+      <w:r>
+        <w:rPr/>
+        <w:t>make</w:t>
+      </w:r>
+      <w:r>
+        <w:rPr/>
+        <w:t>，运行，最后再总结一下</w:t>
+      </w:r>
+    </w:p>
+    <w:p>
+      <w:pPr>
+        <w:pStyle w:val="Normal"/>
+        <w:shd w:fill="FFFFFF" w:val="clear"/>
+        <w:rPr/>
+      </w:pPr>
+      <w:r>
+        <w:rPr/>
+        <w:t xml:space="preserve">(1) </w:t>
+      </w:r>
+      <w:r>
+        <w:rPr/>
+        <w:t>在</w:t>
+      </w:r>
+      <w:r>
+        <w:rPr/>
+        <w:t>task_table</w:t>
+      </w:r>
+      <w:r>
+        <w:rPr/>
+        <w:t>中增加一项</w:t>
+      </w:r>
+      <w:r>
+        <w:rPr/>
+        <w:t>(global.c)</w:t>
+      </w:r>
+      <w:r>
+        <w:rPr/>
+        <w:t>。</w:t>
+      </w:r>
+    </w:p>
+    <w:p>
+      <w:pPr>
+        <w:pStyle w:val="Normal"/>
+        <w:shd w:fill="FFFFFF" w:val="clear"/>
+        <w:rPr/>
+      </w:pPr>
+      <w:r>
+        <w:rPr/>
+        <w:t xml:space="preserve">(2) </w:t>
+      </w:r>
+      <w:r>
+        <w:rPr/>
+        <w:t>让</w:t>
+      </w:r>
+      <w:r>
+        <w:rPr/>
+        <w:t>NR_TASK</w:t>
+      </w:r>
+      <w:r>
+        <w:rPr/>
+        <w:t>加</w:t>
+      </w:r>
+      <w:r>
+        <w:rPr/>
+        <w:t>1(</w:t>
+      </w:r>
+      <w:bookmarkStart w:id="6" w:name="__DdeLink__9976_580779637"/>
+      <w:r>
+        <w:rPr/>
+        <w:t>proc.h</w:t>
+      </w:r>
+      <w:bookmarkEnd w:id="6"/>
+      <w:r>
+        <w:rPr/>
+        <w:t>)</w:t>
+      </w:r>
+      <w:r>
+        <w:rPr/>
+        <w:t>。</w:t>
+      </w:r>
+    </w:p>
+    <w:p>
+      <w:pPr>
+        <w:pStyle w:val="Normal"/>
+        <w:shd w:fill="FFFFFF" w:val="clear"/>
+        <w:rPr/>
+      </w:pPr>
+      <w:r>
+        <w:rPr/>
+        <w:t xml:space="preserve">(3) </w:t>
+      </w:r>
+      <w:r>
+        <w:rPr/>
+        <w:t>定义任务堆栈</w:t>
+      </w:r>
+      <w:r>
+        <w:rPr/>
+        <w:t>(proc.h)</w:t>
+      </w:r>
+      <w:r>
+        <w:rPr/>
+        <w:t>。</w:t>
+      </w:r>
+    </w:p>
+    <w:p>
+      <w:pPr>
+        <w:pStyle w:val="Normal"/>
+        <w:shd w:fill="FFFFFF" w:val="clear"/>
+        <w:rPr/>
+      </w:pPr>
+      <w:r>
+        <w:rPr/>
+        <w:t xml:space="preserve">(4) </w:t>
+      </w:r>
+      <w:r>
+        <w:rPr/>
+        <w:t>修改</w:t>
+      </w:r>
+      <w:r>
+        <w:rPr/>
+        <w:t>STACK_SIZE_TOTAL(proc.h)</w:t>
+      </w:r>
+      <w:r>
+        <w:rPr/>
+        <w:t>。</w:t>
+      </w:r>
+    </w:p>
+    <w:p>
+      <w:pPr>
+        <w:pStyle w:val="Normal"/>
+        <w:shd w:fill="FFFFFF" w:val="clear"/>
+        <w:rPr/>
+      </w:pPr>
+      <w:r>
+        <w:rPr/>
+        <w:t xml:space="preserve">(5) </w:t>
+      </w:r>
+      <w:r>
+        <w:rPr/>
+        <w:t>添加新任务执行体的函数声明</w:t>
+      </w:r>
+      <w:r>
+        <w:rPr/>
+        <w:t>(proto.h)</w:t>
+      </w:r>
+      <w:r>
+        <w:rPr/>
+        <w:t>。</w:t>
+      </w:r>
+    </w:p>
+    <w:p>
+      <w:pPr>
+        <w:pStyle w:val="Normal"/>
+        <w:shd w:fill="FFFFFF" w:val="clear"/>
+        <w:rPr/>
+      </w:pPr>
+      <w:r>
+        <w:rPr/>
+      </w:r>
+    </w:p>
+    <w:p>
+      <w:pPr>
+        <w:pStyle w:val="Normal"/>
+        <w:shd w:fill="FFFFFF" w:val="clear"/>
+        <w:rPr>
+          <w:b/>
+          <w:bCs/>
+        </w:rPr>
+      </w:pPr>
+      <w:r>
+        <w:rPr>
+          <w:b/>
+          <w:bCs/>
+        </w:rPr>
+        <w:t>6.4.7</w:t>
+      </w:r>
+      <w:r>
+        <w:rPr>
+          <w:b/>
+          <w:bCs/>
+        </w:rPr>
+        <w:t>号外：</w:t>
+      </w:r>
+      <w:r>
+        <w:rPr>
+          <w:b/>
+          <w:bCs/>
+        </w:rPr>
+        <w:t>Minix</w:t>
+      </w:r>
+      <w:r>
+        <w:rPr>
+          <w:b/>
+          <w:bCs/>
+        </w:rPr>
+        <w:t>的中断处理</w:t>
+      </w:r>
+    </w:p>
+    <w:p>
+      <w:pPr>
+        <w:pStyle w:val="Normal"/>
+        <w:shd w:fill="FFFFFF" w:val="clear"/>
+        <w:rPr/>
+      </w:pPr>
+      <w:r>
+        <w:rPr/>
       </w:r>
     </w:p>
     <w:p>

</xml_diff>

<commit_message>
Chapter 6.5.1 simple sys call
Signed-off-by: wujian <wujian@smartisan.com>
</commit_message>
<xml_diff>
--- a/自己动手写操作系统笔记.docx
+++ b/自己动手写操作系统笔记.docx
@@ -10157,7 +10157,7 @@
     <w:tbl>
       <w:tblPr>
         <w:jc w:val="left"/>
-        <w:tblInd w:w="-32" w:type="dxa"/>
+        <w:tblInd w:w="-36" w:type="dxa"/>
         <w:tblBorders>
           <w:top w:val="single" w:sz="2" w:space="0" w:color="000001"/>
           <w:left w:val="single" w:sz="2" w:space="0" w:color="000001"/>
@@ -20215,7 +20215,7 @@
     <w:tbl>
       <w:tblPr>
         <w:jc w:val="left"/>
-        <w:tblInd w:w="-17" w:type="dxa"/>
+        <w:tblInd w:w="-22" w:type="dxa"/>
         <w:tblBorders>
           <w:top w:val="single" w:sz="2" w:space="0" w:color="000001"/>
           <w:left w:val="single" w:sz="2" w:space="0" w:color="000001"/>
@@ -36479,7 +36479,7 @@
     <w:tbl>
       <w:tblPr>
         <w:jc w:val="left"/>
-        <w:tblInd w:w="2" w:type="dxa"/>
+        <w:tblInd w:w="-2" w:type="dxa"/>
         <w:tblBorders>
           <w:top w:val="single" w:sz="2" w:space="0" w:color="000001"/>
           <w:left w:val="single" w:sz="2" w:space="0" w:color="000001"/>
@@ -66304,7 +66304,7 @@
       <w:r>
         <w:rPr/>
         <w:drawing>
-          <wp:anchor behindDoc="0" distT="0" distB="0" distL="0" distR="0" simplePos="0" locked="0" layoutInCell="1" allowOverlap="1" relativeHeight="64">
+          <wp:anchor behindDoc="0" distT="0" distB="0" distL="0" distR="0" simplePos="0" locked="0" layoutInCell="1" allowOverlap="1" relativeHeight="63">
             <wp:simplePos x="0" y="0"/>
             <wp:positionH relativeFrom="column">
               <wp:align>center</wp:align>
@@ -66574,94 +66574,1238 @@
           <w:b/>
           <w:bCs/>
         </w:rPr>
-        <w:t>P</w:t>
-      </w:r>
-      <w:r>
+        <w:t>P300</w:t>
+      </w:r>
+    </w:p>
+    <w:p>
+      <w:pPr>
+        <w:pStyle w:val="Normal"/>
+        <w:shd w:fill="FFFFFF" w:val="clear"/>
+        <w:rPr/>
+      </w:pPr>
+      <w:r>
+        <w:rPr/>
+        <w:tab/>
+      </w:r>
+      <w:r>
+        <w:rPr/>
+        <w:t>通过系统调用，让操作系统帮助应用程序完成一些事情，当然涉及到特权级变换。</w:t>
+      </w:r>
+    </w:p>
+    <w:p>
+      <w:pPr>
+        <w:pStyle w:val="Normal"/>
+        <w:shd w:fill="FFFFFF" w:val="clear"/>
         <w:rPr>
           <w:b/>
           <w:bCs/>
         </w:rPr>
-        <w:t>300</w:t>
-      </w:r>
-    </w:p>
-    <w:p>
-      <w:pPr>
-        <w:pStyle w:val="Normal"/>
-        <w:shd w:fill="FFFFFF" w:val="clear"/>
-        <w:rPr/>
-      </w:pPr>
-      <w:r>
-        <w:rPr/>
-      </w:r>
-    </w:p>
-    <w:p>
-      <w:pPr>
-        <w:pStyle w:val="Normal"/>
-        <w:shd w:fill="FFFFFF" w:val="clear"/>
-        <w:rPr/>
-      </w:pPr>
-      <w:r>
-        <w:rPr/>
-      </w:r>
-    </w:p>
-    <w:p>
-      <w:pPr>
-        <w:pStyle w:val="Normal"/>
-        <w:shd w:fill="FFFFFF" w:val="clear"/>
-        <w:rPr/>
-      </w:pPr>
-      <w:r>
-        <w:rPr/>
-      </w:r>
-    </w:p>
-    <w:p>
-      <w:pPr>
-        <w:pStyle w:val="Normal"/>
-        <w:shd w:fill="FFFFFF" w:val="clear"/>
-        <w:rPr/>
-      </w:pPr>
-      <w:r>
-        <w:rPr/>
-      </w:r>
-    </w:p>
-    <w:p>
-      <w:pPr>
-        <w:pStyle w:val="Normal"/>
-        <w:shd w:fill="FFFFFF" w:val="clear"/>
-        <w:rPr/>
-      </w:pPr>
-      <w:r>
-        <w:rPr/>
-      </w:r>
-    </w:p>
-    <w:p>
-      <w:pPr>
-        <w:pStyle w:val="Normal"/>
-        <w:shd w:fill="FFFFFF" w:val="clear"/>
-        <w:rPr/>
-      </w:pPr>
-      <w:r>
-        <w:rPr/>
-      </w:r>
-    </w:p>
-    <w:p>
-      <w:pPr>
-        <w:pStyle w:val="Normal"/>
-        <w:shd w:fill="FFFFFF" w:val="clear"/>
-        <w:rPr/>
-      </w:pPr>
-      <w:r>
-        <w:rPr/>
-      </w:r>
-    </w:p>
-    <w:p>
-      <w:pPr>
-        <w:pStyle w:val="Normal"/>
-        <w:shd w:fill="FFFFFF" w:val="clear"/>
-        <w:rPr/>
-      </w:pPr>
-      <w:r>
-        <w:rPr/>
+      </w:pPr>
+      <w:r>
+        <w:rPr>
+          <w:b/>
+          <w:bCs/>
+        </w:rPr>
+        <w:t>6.5.1</w:t>
+      </w:r>
+      <w:r>
+        <w:rPr>
+          <w:b/>
+          <w:bCs/>
+        </w:rPr>
+        <w:t>实现一个简单的系统调用</w:t>
+      </w:r>
+    </w:p>
+    <w:p>
+      <w:pPr>
+        <w:pStyle w:val="Normal"/>
+        <w:shd w:fill="FFFFFF" w:val="clear"/>
+        <w:rPr/>
+      </w:pPr>
+      <w:r>
+        <w:rPr/>
+        <w:tab/>
+      </w:r>
+      <w:r>
+        <w:rPr/>
+        <w:t>我们实现一个函数</w:t>
+      </w:r>
+      <w:r>
+        <w:rPr/>
+        <w:t>int get_ticks()</w:t>
+      </w:r>
+      <w:r>
+        <w:rPr/>
+        <w:t>的函数作为例子来说明。我们用它来得到总共发生多少次时钟中断。</w:t>
+      </w:r>
+    </w:p>
+    <w:p>
+      <w:pPr>
+        <w:pStyle w:val="Normal"/>
+        <w:shd w:fill="FFFFFF" w:val="clear"/>
+        <w:rPr/>
+      </w:pPr>
+      <w:r>
+        <w:rPr/>
+        <w:tab/>
+      </w:r>
+      <w:r>
+        <w:rPr/>
+        <w:t>现在，假设进程</w:t>
+      </w:r>
+      <w:r>
+        <w:rPr/>
+        <w:t>P</w:t>
+      </w:r>
+      <w:r>
+        <w:rPr/>
+        <w:t>想得到当前的</w:t>
+      </w:r>
+      <w:r>
+        <w:rPr/>
+        <w:t>ticks</w:t>
+      </w:r>
+      <w:r>
+        <w:rPr/>
+        <w:t>，就问操作系统：“</w:t>
+      </w:r>
+      <w:r>
+        <w:rPr/>
+        <w:t>OS</w:t>
+      </w:r>
+      <w:r>
+        <w:rPr/>
+        <w:t>先生，请问当前</w:t>
+      </w:r>
+      <w:r>
+        <w:rPr/>
+        <w:t>ticks</w:t>
+      </w:r>
+      <w:r>
+        <w:rPr/>
+        <w:t>是多少？”然后</w:t>
+      </w:r>
+      <w:r>
+        <w:rPr/>
+        <w:t>OS</w:t>
+      </w:r>
+      <w:r>
+        <w:rPr/>
+        <w:t>先生低头在自己的记录本中查找了一下，然后告诉</w:t>
+      </w:r>
+      <w:r>
+        <w:rPr/>
+        <w:t>P</w:t>
+      </w:r>
+      <w:r>
+        <w:rPr/>
+        <w:t>：“当前的</w:t>
+      </w:r>
+      <w:r>
+        <w:rPr/>
+        <w:t>ticks</w:t>
+      </w:r>
+      <w:r>
+        <w:rPr/>
+        <w:t>是</w:t>
+      </w:r>
+      <w:r>
+        <w:rPr/>
+        <w:t>1234</w:t>
+      </w:r>
+      <w:r>
+        <w:rPr/>
+        <w:t>。”</w:t>
+      </w:r>
+    </w:p>
+    <w:p>
+      <w:pPr>
+        <w:pStyle w:val="Normal"/>
+        <w:shd w:fill="FFFFFF" w:val="clear"/>
+        <w:rPr/>
+      </w:pPr>
+      <w:r>
+        <w:rPr/>
+        <w:tab/>
+      </w:r>
+      <w:r>
+        <w:rPr/>
+        <w:t>根据这段形象的对话，读者肯定已经知道系统调用的过程是怎样的了。首先是“问”，就是告诉操作系统自己要什么；然后是操作系统“找”，即处理；最后是“回答”，也就是把结果返回给进程。</w:t>
+      </w:r>
+    </w:p>
+    <w:p>
+      <w:pPr>
+        <w:pStyle w:val="Normal"/>
+        <w:shd w:fill="FFFFFF" w:val="clear"/>
+        <w:rPr/>
+      </w:pPr>
+      <w:r>
+        <w:rPr/>
+        <w:tab/>
+      </w:r>
+      <w:r>
+        <w:rPr/>
+        <w:t>下面就按照这个顺序，实现我们的第一个系统调用：</w:t>
+      </w:r>
+      <w:r>
+        <w:rPr/>
+        <w:t>get_ticks</w:t>
+      </w:r>
+      <w:r>
+        <w:rPr/>
+        <w:t>。</w:t>
+      </w:r>
+    </w:p>
+    <w:p>
+      <w:pPr>
+        <w:pStyle w:val="Normal"/>
+        <w:shd w:fill="FFFFFF" w:val="clear"/>
+        <w:rPr/>
+      </w:pPr>
+      <w:r>
+        <w:rPr/>
+        <w:tab/>
+      </w:r>
+      <w:r>
+        <w:rPr/>
+        <w:t>使用堆栈不是明智的，不如寄存器来的干脆利落。</w:t>
+      </w:r>
+    </w:p>
+    <w:p>
+      <w:pPr>
+        <w:pStyle w:val="Normal"/>
+        <w:shd w:fill="FFFFFF" w:val="clear"/>
+        <w:rPr/>
+      </w:pPr>
+      <w:r>
+        <w:rPr/>
+        <w:tab/>
+      </w:r>
+      <w:r>
+        <w:rPr/>
+        <w:t>代码</w:t>
+      </w:r>
+      <w:r>
+        <w:rPr/>
+        <w:t>6-62</w:t>
+      </w:r>
+      <w:r>
+        <w:rPr/>
+        <w:t>，</w:t>
+      </w:r>
+      <w:r>
+        <w:rPr/>
+        <w:t>chapter6/g/kernel/syscall.asm</w:t>
+      </w:r>
+    </w:p>
+    <w:p>
+      <w:pPr>
+        <w:pStyle w:val="Normal"/>
+        <w:shd w:fill="DDDDDD" w:val="clear"/>
+        <w:rPr/>
+      </w:pPr>
+      <w:r>
+        <w:rPr/>
+        <w:t xml:space="preserve">_NR_get_ticks       equ 0   ; </w:t>
+      </w:r>
+      <w:r>
+        <w:rPr/>
+        <w:t xml:space="preserve">要跟 </w:t>
+      </w:r>
+      <w:r>
+        <w:rPr/>
+        <w:t xml:space="preserve">global.c </w:t>
+      </w:r>
+      <w:r>
+        <w:rPr/>
+        <w:t xml:space="preserve">中 </w:t>
+      </w:r>
+      <w:r>
+        <w:rPr/>
+        <w:t xml:space="preserve">sys_call_table </w:t>
+      </w:r>
+      <w:r>
+        <w:rPr/>
+        <w:t>的定义相对应！</w:t>
+      </w:r>
+    </w:p>
+    <w:p>
+      <w:pPr>
+        <w:pStyle w:val="Normal"/>
+        <w:shd w:fill="DDDDDD" w:val="clear"/>
+        <w:rPr/>
+      </w:pPr>
+      <w:r>
+        <w:rPr/>
+        <w:t>INT_VECTOR_SYS_CALL equ 0x90</w:t>
+      </w:r>
+    </w:p>
+    <w:p>
+      <w:pPr>
+        <w:pStyle w:val="Normal"/>
+        <w:shd w:fill="DDDDDD" w:val="clear"/>
+        <w:rPr/>
+      </w:pPr>
+      <w:r>
+        <w:rPr/>
+      </w:r>
+    </w:p>
+    <w:p>
+      <w:pPr>
+        <w:pStyle w:val="Normal"/>
+        <w:shd w:fill="DDDDDD" w:val="clear"/>
+        <w:rPr/>
+      </w:pPr>
+      <w:r>
+        <w:rPr/>
+      </w:r>
+    </w:p>
+    <w:p>
+      <w:pPr>
+        <w:pStyle w:val="Normal"/>
+        <w:shd w:fill="DDDDDD" w:val="clear"/>
+        <w:rPr/>
+      </w:pPr>
+      <w:r>
+        <w:rPr/>
+        <w:t xml:space="preserve">; </w:t>
+      </w:r>
+      <w:r>
+        <w:rPr/>
+        <w:t>导出符号</w:t>
+      </w:r>
+    </w:p>
+    <w:p>
+      <w:pPr>
+        <w:pStyle w:val="Normal"/>
+        <w:shd w:fill="DDDDDD" w:val="clear"/>
+        <w:rPr/>
+      </w:pPr>
+      <w:r>
+        <w:rPr/>
+        <w:t>global  get_ticks</w:t>
+      </w:r>
+    </w:p>
+    <w:p>
+      <w:pPr>
+        <w:pStyle w:val="Normal"/>
+        <w:shd w:fill="DDDDDD" w:val="clear"/>
+        <w:rPr/>
+      </w:pPr>
+      <w:r>
+        <w:rPr/>
+      </w:r>
+    </w:p>
+    <w:p>
+      <w:pPr>
+        <w:pStyle w:val="Normal"/>
+        <w:shd w:fill="DDDDDD" w:val="clear"/>
+        <w:rPr/>
+      </w:pPr>
+      <w:r>
+        <w:rPr/>
+      </w:r>
+    </w:p>
+    <w:p>
+      <w:pPr>
+        <w:pStyle w:val="Normal"/>
+        <w:shd w:fill="DDDDDD" w:val="clear"/>
+        <w:rPr/>
+      </w:pPr>
+      <w:r>
+        <w:rPr/>
+        <w:t>bits 32</w:t>
+      </w:r>
+    </w:p>
+    <w:p>
+      <w:pPr>
+        <w:pStyle w:val="Normal"/>
+        <w:shd w:fill="DDDDDD" w:val="clear"/>
+        <w:rPr/>
+      </w:pPr>
+      <w:r>
+        <w:rPr/>
+        <w:t>[section .text]</w:t>
+      </w:r>
+    </w:p>
+    <w:p>
+      <w:pPr>
+        <w:pStyle w:val="Normal"/>
+        <w:shd w:fill="DDDDDD" w:val="clear"/>
+        <w:rPr/>
+      </w:pPr>
+      <w:r>
+        <w:rPr/>
+      </w:r>
+    </w:p>
+    <w:p>
+      <w:pPr>
+        <w:pStyle w:val="Normal"/>
+        <w:shd w:fill="DDDDDD" w:val="clear"/>
+        <w:rPr/>
+      </w:pPr>
+      <w:r>
+        <w:rPr/>
+        <w:t>; ====================================================================================</w:t>
+      </w:r>
+    </w:p>
+    <w:p>
+      <w:pPr>
+        <w:pStyle w:val="Normal"/>
+        <w:shd w:fill="DDDDDD" w:val="clear"/>
+        <w:rPr/>
+      </w:pPr>
+      <w:r>
+        <w:rPr/>
+        <w:t>;                                    get_ticks</w:t>
+      </w:r>
+    </w:p>
+    <w:p>
+      <w:pPr>
+        <w:pStyle w:val="Normal"/>
+        <w:shd w:fill="DDDDDD" w:val="clear"/>
+        <w:rPr/>
+      </w:pPr>
+      <w:r>
+        <w:rPr/>
+        <w:t>; ====================================================================================</w:t>
+      </w:r>
+    </w:p>
+    <w:p>
+      <w:pPr>
+        <w:pStyle w:val="Normal"/>
+        <w:shd w:fill="DDDDDD" w:val="clear"/>
+        <w:rPr/>
+      </w:pPr>
+      <w:r>
+        <w:rPr/>
+        <w:t>get_ticks:</w:t>
+      </w:r>
+    </w:p>
+    <w:p>
+      <w:pPr>
+        <w:pStyle w:val="Normal"/>
+        <w:shd w:fill="DDDDDD" w:val="clear"/>
+        <w:rPr/>
+      </w:pPr>
+      <w:r>
+        <w:rPr/>
+        <w:t xml:space="preserve">    </w:t>
+      </w:r>
+      <w:r>
+        <w:rPr/>
+        <w:t>mov eax, _NR_get_ticks</w:t>
+      </w:r>
+    </w:p>
+    <w:p>
+      <w:pPr>
+        <w:pStyle w:val="Normal"/>
+        <w:shd w:fill="DDDDDD" w:val="clear"/>
+        <w:rPr/>
+      </w:pPr>
+      <w:r>
+        <w:rPr/>
+        <w:t xml:space="preserve">    </w:t>
+      </w:r>
+      <w:r>
+        <w:rPr/>
+        <w:t>int INT_VECTOR_SYS_CALL</w:t>
+      </w:r>
+    </w:p>
+    <w:p>
+      <w:pPr>
+        <w:pStyle w:val="Normal"/>
+        <w:shd w:fill="DDDDDD" w:val="clear"/>
+        <w:rPr/>
+      </w:pPr>
+      <w:r>
+        <w:rPr/>
+        <w:t xml:space="preserve">    </w:t>
+      </w:r>
+      <w:r>
+        <w:rPr/>
+        <w:t>ret</w:t>
+      </w:r>
+    </w:p>
+    <w:p>
+      <w:pPr>
+        <w:pStyle w:val="Normal"/>
+        <w:shd w:fill="FFFFFF" w:val="clear"/>
+        <w:rPr/>
+      </w:pPr>
+      <w:r>
+        <w:rPr/>
+        <w:tab/>
+      </w:r>
+      <w:r>
+        <w:rPr/>
+        <w:t>首先将</w:t>
+      </w:r>
+      <w:r>
+        <w:rPr/>
+        <w:t>eax</w:t>
+      </w:r>
+      <w:r>
+        <w:rPr/>
+        <w:t>的值赋为</w:t>
+      </w:r>
+      <w:r>
+        <w:rPr/>
+        <w:t>_NR_get_ticks</w:t>
+      </w:r>
+      <w:r>
+        <w:rPr/>
+        <w:t>，这样，在中断处理程序中，</w:t>
+      </w:r>
+      <w:r>
+        <w:rPr/>
+        <w:t>OS</w:t>
+      </w:r>
+      <w:r>
+        <w:rPr/>
+        <w:t>先生看到</w:t>
+      </w:r>
+      <w:r>
+        <w:rPr/>
+        <w:t>eax</w:t>
+      </w:r>
+      <w:r>
+        <w:rPr/>
+        <w:t>的值是</w:t>
+      </w:r>
+      <w:r>
+        <w:rPr/>
+        <w:t>_NR_get_ticks</w:t>
+      </w:r>
+      <w:r>
+        <w:rPr/>
+        <w:t>，就知道问题是“请问当前的</w:t>
+      </w:r>
+      <w:r>
+        <w:rPr/>
+        <w:t>ticks</w:t>
+      </w:r>
+      <w:r>
+        <w:rPr/>
+        <w:t>是多少”。</w:t>
+      </w:r>
+    </w:p>
+    <w:p>
+      <w:pPr>
+        <w:pStyle w:val="Normal"/>
+        <w:shd w:fill="FFFFFF" w:val="clear"/>
+        <w:rPr/>
+      </w:pPr>
+      <w:r>
+        <w:rPr/>
+        <w:tab/>
+      </w:r>
+      <w:r>
+        <w:rPr/>
+        <w:t>这里将系统调用对应的中断号设为</w:t>
+      </w:r>
+      <w:r>
+        <w:rPr/>
+        <w:t>0x90,</w:t>
+      </w:r>
+      <w:r>
+        <w:rPr/>
+        <w:t>它只要不和原来的中断号重复即可，</w:t>
+      </w:r>
+      <w:r>
+        <w:rPr/>
+        <w:t>Linux</w:t>
+      </w:r>
+      <w:r>
+        <w:rPr/>
+        <w:t>相应的中断号是</w:t>
+      </w:r>
+      <w:r>
+        <w:rPr/>
+        <w:t>0x80</w:t>
+      </w:r>
+      <w:r>
+        <w:rPr/>
+        <w:t>。</w:t>
+      </w:r>
+    </w:p>
+    <w:p>
+      <w:pPr>
+        <w:pStyle w:val="Normal"/>
+        <w:shd w:fill="FFFFFF" w:val="clear"/>
+        <w:rPr/>
+      </w:pPr>
+      <w:r>
+        <w:rPr/>
+        <w:tab/>
+      </w:r>
+      <w:r>
+        <w:rPr/>
+        <w:t>马上来定义</w:t>
+      </w:r>
+      <w:r>
+        <w:rPr/>
+        <w:t>INT_VECTOR_SYS_CALL</w:t>
+      </w:r>
+      <w:r>
+        <w:rPr/>
+        <w:t>对应的中断门，在</w:t>
+      </w:r>
+      <w:r>
+        <w:rPr/>
+        <w:t>protect.c</w:t>
+      </w:r>
+      <w:r>
+        <w:rPr/>
+        <w:t>的</w:t>
+      </w:r>
+      <w:r>
+        <w:rPr/>
+        <w:t>init_prot()</w:t>
+      </w:r>
+      <w:r>
+        <w:rPr/>
+        <w:t>中，紧跟初始化其他中断门的语句：</w:t>
+      </w:r>
+    </w:p>
+    <w:p>
+      <w:pPr>
+        <w:pStyle w:val="Normal"/>
+        <w:shd w:fill="DDDDDD" w:val="clear"/>
+        <w:rPr/>
+      </w:pPr>
+      <w:r>
+        <w:rPr/>
+        <w:t>init_idt_desc(INT_VECTOR_SYS_CALL,  DA_386IGate, sys_call,          PRIVILEGE_USER);</w:t>
+      </w:r>
+    </w:p>
+    <w:p>
+      <w:pPr>
+        <w:pStyle w:val="Normal"/>
+        <w:shd w:fill="FFFFFF" w:val="clear"/>
+        <w:rPr/>
+      </w:pPr>
+      <w:r>
+        <w:rPr/>
+        <w:tab/>
+        <w:t xml:space="preserve"> INT_VECTOR_SYS_CALL</w:t>
+      </w:r>
+      <w:r>
+        <w:rPr/>
+        <w:t>号中断对应的中断例程是</w:t>
+      </w:r>
+      <w:r>
+        <w:rPr/>
+        <w:t>sys_call</w:t>
+      </w:r>
+      <w:r>
+        <w:rPr/>
+        <w:t>。我们先实现保存现场，模仿</w:t>
+      </w:r>
+      <w:r>
+        <w:rPr/>
+        <w:t>hwint_master</w:t>
+      </w:r>
+      <w:r>
+        <w:rPr/>
+        <w:t>宏来做，但是需要用</w:t>
+      </w:r>
+      <w:r>
+        <w:rPr/>
+        <w:t>esi</w:t>
+      </w:r>
+      <w:r>
+        <w:rPr/>
+        <w:t>来保存，应为</w:t>
+      </w:r>
+      <w:r>
+        <w:rPr/>
+        <w:t>eax</w:t>
+      </w:r>
+      <w:r>
+        <w:rPr/>
+        <w:t>存放</w:t>
+      </w:r>
+      <w:r>
+        <w:rPr/>
+        <w:t>P</w:t>
+      </w:r>
+      <w:r>
+        <w:rPr/>
+        <w:t>先生</w:t>
+      </w:r>
+      <w:r>
+        <w:rPr/>
+        <w:t>OS</w:t>
+      </w:r>
+      <w:r>
+        <w:rPr/>
+        <w:t>先生的问题。</w:t>
+      </w:r>
+    </w:p>
+    <w:p>
+      <w:pPr>
+        <w:pStyle w:val="Normal"/>
+        <w:shd w:fill="FFFFFF" w:val="clear"/>
+        <w:rPr/>
+      </w:pPr>
+      <w:r>
+        <w:rPr/>
+        <w:tab/>
+      </w:r>
+      <w:r>
+        <w:rPr/>
+        <w:t>现在可以写</w:t>
+      </w:r>
+      <w:r>
+        <w:rPr/>
+        <w:t>sys_call</w:t>
+      </w:r>
+      <w:r>
+        <w:rPr/>
+        <w:t>了，请看代码</w:t>
+      </w:r>
+      <w:r>
+        <w:rPr/>
+        <w:t>6-64</w:t>
+      </w:r>
+      <w:r>
+        <w:rPr/>
+        <w:t>，</w:t>
+      </w:r>
+      <w:r>
+        <w:rPr/>
+        <w:t>call [sys_call_table+eax*4]</w:t>
+      </w:r>
+      <w:r>
+        <w:rPr/>
+        <w:t>，即调用</w:t>
+      </w:r>
+      <w:r>
+        <w:rPr/>
+        <w:t>sys_call_table[eax]</w:t>
+      </w:r>
+    </w:p>
+    <w:p>
+      <w:pPr>
+        <w:pStyle w:val="Normal"/>
+        <w:shd w:fill="FFFFFF" w:val="clear"/>
+        <w:rPr/>
+      </w:pPr>
+      <w:r>
+        <w:rPr/>
+        <w:t>与</w:t>
+      </w:r>
+      <w:r>
+        <w:rPr/>
+        <w:t>irq_table</w:t>
+      </w:r>
+      <w:r>
+        <w:rPr/>
+        <w:t>类似，</w:t>
+      </w:r>
+      <w:r>
+        <w:rPr/>
+        <w:t>sys_call_table</w:t>
+      </w:r>
+      <w:r>
+        <w:rPr/>
+        <w:t>是一个函数指针数组，每一个成员都指向一个函数，用以处理相应的系统调用。</w:t>
+      </w:r>
+    </w:p>
+    <w:p>
+      <w:pPr>
+        <w:pStyle w:val="Normal"/>
+        <w:shd w:fill="FFFFFF" w:val="clear"/>
+        <w:rPr/>
+      </w:pPr>
+      <w:r>
+        <w:rPr/>
+        <w:tab/>
+      </w:r>
+      <w:r>
+        <w:rPr/>
+        <w:t>代码</w:t>
+      </w:r>
+      <w:r>
+        <w:rPr/>
+        <w:t>6-64</w:t>
+      </w:r>
+      <w:r>
+        <w:rPr/>
+        <w:t>，</w:t>
+      </w:r>
+      <w:r>
+        <w:rPr/>
+        <w:t>chapter6/g/kernel/kernel.asm</w:t>
+      </w:r>
+    </w:p>
+    <w:p>
+      <w:pPr>
+        <w:pStyle w:val="Normal"/>
+        <w:shd w:fill="DDDDDD" w:val="clear"/>
+        <w:rPr/>
+      </w:pPr>
+      <w:r>
+        <w:rPr/>
+        <w:t>sys_call:</w:t>
+      </w:r>
+    </w:p>
+    <w:p>
+      <w:pPr>
+        <w:pStyle w:val="Normal"/>
+        <w:shd w:fill="DDDDDD" w:val="clear"/>
+        <w:rPr/>
+      </w:pPr>
+      <w:r>
+        <w:rPr/>
+        <w:t xml:space="preserve">    </w:t>
+      </w:r>
+      <w:r>
+        <w:rPr/>
+        <w:t>call    save</w:t>
+      </w:r>
+    </w:p>
+    <w:p>
+      <w:pPr>
+        <w:pStyle w:val="Normal"/>
+        <w:shd w:fill="DDDDDD" w:val="clear"/>
+        <w:rPr/>
+      </w:pPr>
+      <w:r>
+        <w:rPr/>
+      </w:r>
+    </w:p>
+    <w:p>
+      <w:pPr>
+        <w:pStyle w:val="Normal"/>
+        <w:shd w:fill="DDDDDD" w:val="clear"/>
+        <w:rPr/>
+      </w:pPr>
+      <w:r>
+        <w:rPr/>
+        <w:t xml:space="preserve">    </w:t>
+      </w:r>
+      <w:r>
+        <w:rPr/>
+        <w:t>sti</w:t>
+      </w:r>
+    </w:p>
+    <w:p>
+      <w:pPr>
+        <w:pStyle w:val="Normal"/>
+        <w:shd w:fill="DDDDDD" w:val="clear"/>
+        <w:rPr/>
+      </w:pPr>
+      <w:r>
+        <w:rPr/>
+      </w:r>
+    </w:p>
+    <w:p>
+      <w:pPr>
+        <w:pStyle w:val="Normal"/>
+        <w:shd w:fill="DDDDDD" w:val="clear"/>
+        <w:rPr/>
+      </w:pPr>
+      <w:r>
+        <w:rPr/>
+        <w:t xml:space="preserve">    </w:t>
+      </w:r>
+      <w:r>
+        <w:rPr/>
+        <w:t>call    [sys_call_table + eax * 4]</w:t>
+      </w:r>
+    </w:p>
+    <w:p>
+      <w:pPr>
+        <w:pStyle w:val="Normal"/>
+        <w:shd w:fill="DDDDDD" w:val="clear"/>
+        <w:rPr/>
+      </w:pPr>
+      <w:r>
+        <w:rPr/>
+        <w:t xml:space="preserve">    </w:t>
+      </w:r>
+      <w:r>
+        <w:rPr/>
+        <w:t>mov [esi + EAXREG - P_STACKBASE], eax ;</w:t>
+      </w:r>
+      <w:r>
+        <w:rPr/>
+        <w:t>返回值放在进程表中</w:t>
+      </w:r>
+      <w:r>
+        <w:rPr/>
+        <w:t>eax</w:t>
+      </w:r>
+      <w:r>
+        <w:rPr/>
+        <w:t>的位置</w:t>
+      </w:r>
+    </w:p>
+    <w:p>
+      <w:pPr>
+        <w:pStyle w:val="Normal"/>
+        <w:shd w:fill="DDDDDD" w:val="clear"/>
+        <w:rPr/>
+      </w:pPr>
+      <w:r>
+        <w:rPr/>
+      </w:r>
+    </w:p>
+    <w:p>
+      <w:pPr>
+        <w:pStyle w:val="Normal"/>
+        <w:shd w:fill="DDDDDD" w:val="clear"/>
+        <w:rPr/>
+      </w:pPr>
+      <w:r>
+        <w:rPr/>
+        <w:t xml:space="preserve">    </w:t>
+      </w:r>
+      <w:r>
+        <w:rPr/>
+        <w:t>cli</w:t>
+      </w:r>
+    </w:p>
+    <w:p>
+      <w:pPr>
+        <w:pStyle w:val="Normal"/>
+        <w:shd w:fill="DDDDDD" w:val="clear"/>
+        <w:rPr/>
+      </w:pPr>
+      <w:r>
+        <w:rPr/>
+      </w:r>
+    </w:p>
+    <w:p>
+      <w:pPr>
+        <w:pStyle w:val="Normal"/>
+        <w:shd w:fill="DDDDDD" w:val="clear"/>
+        <w:rPr/>
+      </w:pPr>
+      <w:r>
+        <w:rPr/>
+        <w:t xml:space="preserve">    </w:t>
+      </w:r>
+      <w:r>
+        <w:rPr/>
+        <w:t>ret</w:t>
+      </w:r>
+    </w:p>
+    <w:p>
+      <w:pPr>
+        <w:pStyle w:val="Normal"/>
+        <w:shd w:fill="FFFFFF" w:val="clear"/>
+        <w:rPr/>
+      </w:pPr>
+      <w:r>
+        <w:rPr/>
+        <w:tab/>
+        <w:t>sys_call_table</w:t>
+      </w:r>
+      <w:r>
+        <w:rPr/>
+        <w:t>的定义在</w:t>
+      </w:r>
+      <w:r>
+        <w:rPr/>
+        <w:t>global.c</w:t>
+      </w:r>
+      <w:r>
+        <w:rPr/>
+        <w:t>中，实际上目前它只有一个成员：</w:t>
+      </w:r>
+    </w:p>
+    <w:p>
+      <w:pPr>
+        <w:pStyle w:val="Normal"/>
+        <w:shd w:fill="DDDDDD" w:val="clear"/>
+        <w:rPr/>
+      </w:pPr>
+      <w:r>
+        <w:rPr/>
+        <w:t>PUBLIC  t_sys_call      sys_call_table[NR_SYS_CALL] = {sys_get_ticks};</w:t>
+      </w:r>
+    </w:p>
+    <w:p>
+      <w:pPr>
+        <w:pStyle w:val="Normal"/>
+        <w:shd w:fill="FFFFFF" w:val="clear"/>
+        <w:rPr/>
+      </w:pPr>
+      <w:r>
+        <w:rPr/>
+        <w:tab/>
+        <w:t>chapter6/g/kernel/clock.c</w:t>
+      </w:r>
+    </w:p>
+    <w:p>
+      <w:pPr>
+        <w:pStyle w:val="Normal"/>
+        <w:shd w:fill="DDDDDD" w:val="clear"/>
+        <w:rPr/>
+      </w:pPr>
+      <w:r>
+        <w:rPr/>
+        <w:t>PUBLIC void clock_handler(int irq)</w:t>
+      </w:r>
+    </w:p>
+    <w:p>
+      <w:pPr>
+        <w:pStyle w:val="Normal"/>
+        <w:shd w:fill="DDDDDD" w:val="clear"/>
+        <w:rPr/>
+      </w:pPr>
+      <w:r>
+        <w:rPr/>
+        <w:t>{</w:t>
+      </w:r>
+    </w:p>
+    <w:p>
+      <w:pPr>
+        <w:pStyle w:val="Normal"/>
+        <w:shd w:fill="DDDDDD" w:val="clear"/>
+        <w:rPr/>
+      </w:pPr>
+      <w:r>
+        <w:rPr/>
+        <w:t xml:space="preserve">    </w:t>
+      </w:r>
+      <w:r>
+        <w:rPr/>
+        <w:t>disp_str("#");</w:t>
+      </w:r>
+    </w:p>
+    <w:p>
+      <w:pPr>
+        <w:pStyle w:val="Normal"/>
+        <w:shd w:fill="DDDDDD" w:val="clear"/>
+        <w:rPr/>
+      </w:pPr>
+      <w:r>
+        <w:rPr/>
+        <w:t xml:space="preserve">    </w:t>
+      </w:r>
+      <w:r>
+        <w:rPr/>
+        <w:t>ticks++;</w:t>
+      </w:r>
+    </w:p>
+    <w:p>
+      <w:pPr>
+        <w:pStyle w:val="Normal"/>
+        <w:shd w:fill="DDDDDD" w:val="clear"/>
+        <w:rPr/>
+      </w:pPr>
+      <w:r>
+        <w:rPr/>
+      </w:r>
+    </w:p>
+    <w:p>
+      <w:pPr>
+        <w:pStyle w:val="Normal"/>
+        <w:shd w:fill="DDDDDD" w:val="clear"/>
+        <w:rPr/>
+      </w:pPr>
+      <w:r>
+        <w:rPr/>
+        <w:t xml:space="preserve">    </w:t>
+      </w:r>
+      <w:r>
+        <w:rPr/>
+        <w:t>if (k_reenter != 0) {</w:t>
+      </w:r>
+    </w:p>
+    <w:p>
+      <w:pPr>
+        <w:pStyle w:val="Normal"/>
+        <w:shd w:fill="DDDDDD" w:val="clear"/>
+        <w:rPr/>
+      </w:pPr>
+      <w:r>
+        <w:rPr/>
+        <w:t xml:space="preserve">        </w:t>
+      </w:r>
+      <w:r>
+        <w:rPr/>
+        <w:t>disp_str("!");</w:t>
+      </w:r>
+    </w:p>
+    <w:p>
+      <w:pPr>
+        <w:pStyle w:val="Normal"/>
+        <w:shd w:fill="DDDDDD" w:val="clear"/>
+        <w:rPr/>
+      </w:pPr>
+      <w:r>
+        <w:rPr/>
+        <w:t xml:space="preserve">        </w:t>
+      </w:r>
+      <w:r>
+        <w:rPr/>
+        <w:t>return;</w:t>
+      </w:r>
+    </w:p>
+    <w:p>
+      <w:pPr>
+        <w:pStyle w:val="Normal"/>
+        <w:shd w:fill="DDDDDD" w:val="clear"/>
+        <w:rPr/>
+      </w:pPr>
+      <w:r>
+        <w:rPr/>
+        <w:t xml:space="preserve">    </w:t>
+      </w:r>
+      <w:r>
+        <w:rPr/>
+        <w:t>}</w:t>
+      </w:r>
+    </w:p>
+    <w:p>
+      <w:pPr>
+        <w:pStyle w:val="Normal"/>
+        <w:shd w:fill="DDDDDD" w:val="clear"/>
+        <w:rPr/>
+      </w:pPr>
+      <w:r>
+        <w:rPr/>
+      </w:r>
+    </w:p>
+    <w:p>
+      <w:pPr>
+        <w:pStyle w:val="Normal"/>
+        <w:shd w:fill="DDDDDD" w:val="clear"/>
+        <w:rPr/>
+      </w:pPr>
+      <w:r>
+        <w:rPr/>
+        <w:t xml:space="preserve">    </w:t>
+      </w:r>
+      <w:r>
+        <w:rPr/>
+        <w:t>p_proc_ready++;</w:t>
+      </w:r>
+    </w:p>
+    <w:p>
+      <w:pPr>
+        <w:pStyle w:val="Normal"/>
+        <w:shd w:fill="DDDDDD" w:val="clear"/>
+        <w:rPr/>
+      </w:pPr>
+      <w:r>
+        <w:rPr/>
+      </w:r>
+    </w:p>
+    <w:p>
+      <w:pPr>
+        <w:pStyle w:val="Normal"/>
+        <w:shd w:fill="DDDDDD" w:val="clear"/>
+        <w:rPr/>
+      </w:pPr>
+      <w:r>
+        <w:rPr/>
+        <w:t xml:space="preserve">    </w:t>
+      </w:r>
+      <w:r>
+        <w:rPr/>
+        <w:t>if (p_proc_ready &gt;= proc_table + NR_TASKS) {</w:t>
+      </w:r>
+    </w:p>
+    <w:p>
+      <w:pPr>
+        <w:pStyle w:val="Normal"/>
+        <w:shd w:fill="DDDDDD" w:val="clear"/>
+        <w:rPr/>
+      </w:pPr>
+      <w:r>
+        <w:rPr/>
+        <w:t xml:space="preserve">        </w:t>
+      </w:r>
+      <w:r>
+        <w:rPr/>
+        <w:t>p_proc_ready = proc_table;</w:t>
+      </w:r>
+    </w:p>
+    <w:p>
+      <w:pPr>
+        <w:pStyle w:val="Normal"/>
+        <w:shd w:fill="DDDDDD" w:val="clear"/>
+        <w:rPr/>
+      </w:pPr>
+      <w:r>
+        <w:rPr/>
+        <w:t xml:space="preserve">    </w:t>
+      </w:r>
+      <w:r>
+        <w:rPr/>
+        <w:t>}</w:t>
+      </w:r>
+    </w:p>
+    <w:p>
+      <w:pPr>
+        <w:pStyle w:val="Normal"/>
+        <w:shd w:fill="DDDDDD" w:val="clear"/>
+        <w:rPr/>
+      </w:pPr>
+      <w:r>
+        <w:rPr/>
+        <w:t>}</w:t>
+      </w:r>
+    </w:p>
+    <w:p>
+      <w:pPr>
+        <w:pStyle w:val="Normal"/>
+        <w:shd w:fill="FFFFFF" w:val="clear"/>
+        <w:rPr/>
+      </w:pPr>
+      <w:r>
+        <w:rPr/>
+        <w:tab/>
+      </w:r>
+      <w:r>
+        <w:rPr/>
+        <w:t>添加函数声明后，在</w:t>
+      </w:r>
+      <w:r>
+        <w:rPr/>
+        <w:t>TestA</w:t>
+      </w:r>
+      <w:r>
+        <w:rPr/>
+        <w:t>中可以调用了，</w:t>
+      </w:r>
+      <w:r>
+        <w:rPr/>
+        <w:t>get_ticks()</w:t>
+      </w:r>
+      <w:r>
+        <w:rPr/>
+        <w:t>。</w:t>
+      </w:r>
+    </w:p>
+    <w:p>
+      <w:pPr>
+        <w:pStyle w:val="Normal"/>
+        <w:shd w:fill="FFFFFF" w:val="clear"/>
+        <w:rPr>
+          <w:b/>
+          <w:bCs/>
+        </w:rPr>
+      </w:pPr>
+      <w:r>
+        <w:rPr>
+          <w:b/>
+          <w:bCs/>
+        </w:rPr>
+        <w:t>6.5.2 get_ticks</w:t>
+      </w:r>
+      <w:r>
+        <w:rPr>
+          <w:b/>
+          <w:bCs/>
+        </w:rPr>
+        <w:t>的应用</w:t>
       </w:r>
     </w:p>
     <w:p>

</xml_diff>

<commit_message>
Chapter 6.6 process priority
Signed-off-by: wujian <wujian@smartisan.com>
</commit_message>
<xml_diff>
--- a/自己动手写操作系统笔记.docx
+++ b/自己动手写操作系统笔记.docx
@@ -10157,7 +10157,7 @@
     <w:tbl>
       <w:tblPr>
         <w:jc w:val="left"/>
-        <w:tblInd w:w="-36" w:type="dxa"/>
+        <w:tblInd w:w="-39" w:type="dxa"/>
         <w:tblBorders>
           <w:top w:val="single" w:sz="2" w:space="0" w:color="000001"/>
           <w:left w:val="single" w:sz="2" w:space="0" w:color="000001"/>
@@ -20215,7 +20215,7 @@
     <w:tbl>
       <w:tblPr>
         <w:jc w:val="left"/>
-        <w:tblInd w:w="-22" w:type="dxa"/>
+        <w:tblInd w:w="-24" w:type="dxa"/>
         <w:tblBorders>
           <w:top w:val="single" w:sz="2" w:space="0" w:color="000001"/>
           <w:left w:val="single" w:sz="2" w:space="0" w:color="000001"/>
@@ -36479,7 +36479,7 @@
     <w:tbl>
       <w:tblPr>
         <w:jc w:val="left"/>
-        <w:tblInd w:w="-2" w:type="dxa"/>
+        <w:tblInd w:w="-5" w:type="dxa"/>
         <w:tblBorders>
           <w:top w:val="single" w:sz="2" w:space="0" w:color="000001"/>
           <w:left w:val="single" w:sz="2" w:space="0" w:color="000001"/>
@@ -67805,27 +67805,595 @@
           <w:b/>
           <w:bCs/>
         </w:rPr>
-        <w:t>的应用</w:t>
-      </w:r>
-    </w:p>
-    <w:p>
-      <w:pPr>
-        <w:pStyle w:val="Normal"/>
-        <w:shd w:fill="FFFFFF" w:val="clear"/>
-        <w:rPr/>
-      </w:pPr>
-      <w:r>
-        <w:rPr/>
-      </w:r>
-    </w:p>
-    <w:p>
-      <w:pPr>
-        <w:pStyle w:val="Normal"/>
-        <w:shd w:fill="FFFFFF" w:val="clear"/>
-        <w:rPr/>
-      </w:pPr>
-      <w:r>
-        <w:rPr/>
+        <w:t xml:space="preserve">的应用 </w:t>
+      </w:r>
+      <w:r>
+        <w:rPr>
+          <w:b/>
+          <w:bCs/>
+        </w:rPr>
+        <w:t>P306</w:t>
+      </w:r>
+    </w:p>
+    <w:p>
+      <w:pPr>
+        <w:pStyle w:val="Normal"/>
+        <w:shd w:fill="FFFFFF" w:val="clear"/>
+        <w:rPr/>
+      </w:pPr>
+      <w:r>
+        <w:rPr/>
+        <w:tab/>
+      </w:r>
+      <w:r>
+        <w:rPr/>
+        <w:t>改进</w:t>
+      </w:r>
+      <w:r>
+        <w:rPr/>
+        <w:t>get_ticks</w:t>
+      </w:r>
+      <w:r>
+        <w:rPr/>
+        <w:t>，让其达到延时</w:t>
+      </w:r>
+      <w:r>
+        <w:rPr/>
+        <w:t>10ms</w:t>
+      </w:r>
+      <w:r>
+        <w:rPr/>
+        <w:t>功能。</w:t>
+      </w:r>
+    </w:p>
+    <w:p>
+      <w:pPr>
+        <w:pStyle w:val="2"/>
+        <w:rPr>
+          <w:b/>
+          <w:bCs/>
+        </w:rPr>
+      </w:pPr>
+      <w:r>
+        <w:rPr>
+          <w:b/>
+          <w:bCs/>
+        </w:rPr>
+        <w:t>6.6</w:t>
+      </w:r>
+      <w:r>
+        <w:rPr>
+          <w:b/>
+          <w:bCs/>
+        </w:rPr>
+        <w:t>进程调度</w:t>
+      </w:r>
+    </w:p>
+    <w:p>
+      <w:pPr>
+        <w:pStyle w:val="Normal"/>
+        <w:shd w:fill="FFFFFF" w:val="clear"/>
+        <w:rPr>
+          <w:b/>
+          <w:bCs/>
+        </w:rPr>
+      </w:pPr>
+      <w:r>
+        <w:rPr>
+          <w:b/>
+          <w:bCs/>
+        </w:rPr>
+        <w:t>6.6.1</w:t>
+      </w:r>
+      <w:r>
+        <w:rPr>
+          <w:b/>
+          <w:bCs/>
+        </w:rPr>
+        <w:t>避免对称——进程的节奏感</w:t>
+      </w:r>
+    </w:p>
+    <w:p>
+      <w:pPr>
+        <w:pStyle w:val="Normal"/>
+        <w:shd w:fill="FFFFFF" w:val="clear"/>
+        <w:rPr/>
+      </w:pPr>
+      <w:r>
+        <w:rPr/>
+        <w:tab/>
+      </w:r>
+      <w:r>
+        <w:rPr/>
+        <w:t>我们可以通过修改</w:t>
+      </w:r>
+      <w:r>
+        <w:rPr/>
+        <w:t>3</w:t>
+      </w:r>
+      <w:r>
+        <w:rPr/>
+        <w:t>个进程各自</w:t>
+      </w:r>
+      <w:r>
+        <w:rPr/>
+        <w:t>delay</w:t>
+      </w:r>
+      <w:r>
+        <w:rPr/>
+        <w:t>的时间来达到“时间片”的效果，但是这不能说明进程就有了优先级，我们需要把这种</w:t>
+      </w:r>
+      <w:r>
+        <w:rPr/>
+        <w:t>ticks</w:t>
+      </w:r>
+      <w:r>
+        <w:rPr/>
+        <w:t>移植到进程调度的程序中，对进程表的成员加入一个变量，来表示他的运行周期。</w:t>
+      </w:r>
+    </w:p>
+    <w:p>
+      <w:pPr>
+        <w:pStyle w:val="Normal"/>
+        <w:shd w:fill="FFFFFF" w:val="clear"/>
+        <w:rPr/>
+      </w:pPr>
+      <w:r>
+        <w:rPr/>
+        <w:tab/>
+      </w:r>
+      <w:r>
+        <w:rPr/>
+        <w:t>代码</w:t>
+      </w:r>
+      <w:r>
+        <w:rPr/>
+        <w:t>6-75</w:t>
+      </w:r>
+      <w:r>
+        <w:rPr/>
+        <w:t>，为进程表添加新的成员</w:t>
+      </w:r>
+      <w:r>
+        <w:rPr/>
+        <w:t>ticks, priority</w:t>
+      </w:r>
+    </w:p>
+    <w:p>
+      <w:pPr>
+        <w:pStyle w:val="Normal"/>
+        <w:shd w:fill="DDDDDD" w:val="clear"/>
+        <w:rPr/>
+      </w:pPr>
+      <w:r>
+        <w:rPr/>
+        <w:t>typedef struct s_proc {</w:t>
+      </w:r>
+    </w:p>
+    <w:p>
+      <w:pPr>
+        <w:pStyle w:val="Normal"/>
+        <w:shd w:fill="DDDDDD" w:val="clear"/>
+        <w:rPr/>
+      </w:pPr>
+      <w:r>
+        <w:rPr/>
+        <w:t xml:space="preserve">    </w:t>
+      </w:r>
+      <w:r>
+        <w:rPr/>
+        <w:t>STACK_FRAME         regs;           /* process' registers saved in stack frame */</w:t>
+      </w:r>
+    </w:p>
+    <w:p>
+      <w:pPr>
+        <w:pStyle w:val="Normal"/>
+        <w:shd w:fill="DDDDDD" w:val="clear"/>
+        <w:rPr/>
+      </w:pPr>
+      <w:r>
+        <w:rPr/>
+      </w:r>
+    </w:p>
+    <w:p>
+      <w:pPr>
+        <w:pStyle w:val="Normal"/>
+        <w:shd w:fill="DDDDDD" w:val="clear"/>
+        <w:rPr/>
+      </w:pPr>
+      <w:r>
+        <w:rPr/>
+        <w:t xml:space="preserve">    </w:t>
+      </w:r>
+      <w:r>
+        <w:rPr/>
+        <w:t>t_16                ldt_sel;        /* selector in gdt giving ldt base and limit*/</w:t>
+      </w:r>
+    </w:p>
+    <w:p>
+      <w:pPr>
+        <w:pStyle w:val="Normal"/>
+        <w:shd w:fill="DDDDDD" w:val="clear"/>
+        <w:rPr/>
+      </w:pPr>
+      <w:r>
+        <w:rPr/>
+        <w:t xml:space="preserve">    </w:t>
+      </w:r>
+      <w:r>
+        <w:rPr/>
+        <w:t>DESCRIPTOR          ldts[LDT_SIZE];     /* local descriptors for code and data */</w:t>
+      </w:r>
+    </w:p>
+    <w:p>
+      <w:pPr>
+        <w:pStyle w:val="Normal"/>
+        <w:shd w:fill="DDDDDD" w:val="clear"/>
+        <w:rPr/>
+      </w:pPr>
+      <w:r>
+        <w:rPr/>
+        <w:t xml:space="preserve">                                </w:t>
+      </w:r>
+      <w:r>
+        <w:rPr/>
+        <w:t>/* 2 is LDT_SIZE - avoid include protect.h */</w:t>
+      </w:r>
+    </w:p>
+    <w:p>
+      <w:pPr>
+        <w:pStyle w:val="Normal"/>
+        <w:shd w:fill="DDDDDD" w:val="clear"/>
+        <w:rPr/>
+      </w:pPr>
+      <w:r>
+        <w:rPr/>
+        <w:t xml:space="preserve">    </w:t>
+      </w:r>
+      <w:r>
+        <w:rPr/>
+        <w:t>int             ticks;          /* remained ticks */</w:t>
+      </w:r>
+    </w:p>
+    <w:p>
+      <w:pPr>
+        <w:pStyle w:val="Normal"/>
+        <w:shd w:fill="DDDDDD" w:val="clear"/>
+        <w:rPr/>
+      </w:pPr>
+      <w:r>
+        <w:rPr/>
+        <w:t xml:space="preserve">    </w:t>
+      </w:r>
+      <w:r>
+        <w:rPr/>
+        <w:t>int             priority;</w:t>
+      </w:r>
+    </w:p>
+    <w:p>
+      <w:pPr>
+        <w:pStyle w:val="Normal"/>
+        <w:shd w:fill="DDDDDD" w:val="clear"/>
+        <w:rPr/>
+      </w:pPr>
+      <w:r>
+        <w:rPr/>
+        <w:t xml:space="preserve">    </w:t>
+      </w:r>
+      <w:r>
+        <w:rPr/>
+        <w:t>t_32                pid;            /* process id passed in from MM */</w:t>
+      </w:r>
+    </w:p>
+    <w:p>
+      <w:pPr>
+        <w:pStyle w:val="Normal"/>
+        <w:shd w:fill="DDDDDD" w:val="clear"/>
+        <w:rPr/>
+      </w:pPr>
+      <w:r>
+        <w:rPr/>
+        <w:t xml:space="preserve">    </w:t>
+      </w:r>
+      <w:r>
+        <w:rPr/>
+        <w:t>char                name[16];       /* name of the process */</w:t>
+      </w:r>
+    </w:p>
+    <w:p>
+      <w:pPr>
+        <w:pStyle w:val="Normal"/>
+        <w:shd w:fill="DDDDDD" w:val="clear"/>
+        <w:rPr/>
+      </w:pPr>
+      <w:r>
+        <w:rPr/>
+        <w:t>}PROCESS;</w:t>
+      </w:r>
+    </w:p>
+    <w:p>
+      <w:pPr>
+        <w:pStyle w:val="Normal"/>
+        <w:shd w:fill="FFFFFF" w:val="clear"/>
+        <w:rPr/>
+      </w:pPr>
+      <w:r>
+        <w:rPr/>
+        <w:tab/>
+        <w:t>ticks</w:t>
+      </w:r>
+      <w:r>
+        <w:rPr/>
+        <w:t>是递减的</w:t>
+      </w:r>
+      <w:r>
+        <w:rPr/>
+        <w:t>，从某个初值到</w:t>
+      </w:r>
+      <w:r>
+        <w:rPr/>
+        <w:t>0</w:t>
+      </w:r>
+      <w:r>
+        <w:rPr/>
+        <w:t>，</w:t>
+      </w:r>
+      <w:r>
+        <w:rPr/>
+        <w:t>priority</w:t>
+      </w:r>
+      <w:r>
+        <w:rPr/>
+        <w:t>是记录初值的，当</w:t>
+      </w:r>
+      <w:r>
+        <w:rPr/>
+        <w:t>ticks=0</w:t>
+      </w:r>
+      <w:r>
+        <w:rPr/>
+        <w:t>，重新赋值。</w:t>
+      </w:r>
+    </w:p>
+    <w:p>
+      <w:pPr>
+        <w:pStyle w:val="Normal"/>
+        <w:shd w:fill="FFFFFF" w:val="clear"/>
+        <w:rPr/>
+      </w:pPr>
+      <w:r>
+        <w:rPr/>
+        <w:tab/>
+      </w:r>
+      <w:r>
+        <w:rPr/>
+        <w:t>代码</w:t>
+      </w:r>
+      <w:r>
+        <w:rPr/>
+        <w:t>6-76</w:t>
+      </w:r>
+      <w:r>
+        <w:rPr/>
+        <w:t>，</w:t>
+      </w:r>
+      <w:r>
+        <w:rPr/>
+        <w:t>ticks</w:t>
+      </w:r>
+      <w:r>
+        <w:rPr/>
+        <w:t>和</w:t>
+      </w:r>
+      <w:r>
+        <w:rPr/>
+        <w:t>proiority</w:t>
+      </w:r>
+      <w:r>
+        <w:rPr/>
+        <w:t>初始化，</w:t>
+      </w:r>
+      <w:r>
+        <w:rPr/>
+        <w:t>chapter6/i/kernel/main.c</w:t>
+      </w:r>
+    </w:p>
+    <w:p>
+      <w:pPr>
+        <w:pStyle w:val="Normal"/>
+        <w:shd w:fill="DDDDDD" w:val="clear"/>
+        <w:rPr/>
+      </w:pPr>
+      <w:r>
+        <w:rPr/>
+        <w:t xml:space="preserve">    </w:t>
+      </w:r>
+      <w:r>
+        <w:rPr/>
+        <w:t>proc_table[0].ticks = proc_table[0].priority = 15;</w:t>
+      </w:r>
+    </w:p>
+    <w:p>
+      <w:pPr>
+        <w:pStyle w:val="Normal"/>
+        <w:shd w:fill="DDDDDD" w:val="clear"/>
+        <w:rPr/>
+      </w:pPr>
+      <w:r>
+        <w:rPr/>
+        <w:t xml:space="preserve">    </w:t>
+      </w:r>
+      <w:r>
+        <w:rPr/>
+        <w:t>proc_table[1].ticks = proc_table[1].priority =  5;</w:t>
+      </w:r>
+    </w:p>
+    <w:p>
+      <w:pPr>
+        <w:pStyle w:val="Normal"/>
+        <w:shd w:fill="DDDDDD" w:val="clear"/>
+        <w:rPr/>
+      </w:pPr>
+      <w:r>
+        <w:rPr/>
+        <w:t xml:space="preserve">    </w:t>
+      </w:r>
+      <w:r>
+        <w:rPr/>
+        <w:t>proc_table[2].ticks = proc_table[2].priority =  3;</w:t>
+      </w:r>
+    </w:p>
+    <w:p>
+      <w:pPr>
+        <w:pStyle w:val="Normal"/>
+        <w:shd w:fill="FFFFFF" w:val="clear"/>
+        <w:rPr/>
+      </w:pPr>
+      <w:r>
+        <w:rPr/>
+        <w:tab/>
+      </w:r>
+      <w:r>
+        <w:rPr/>
+        <w:t>对于进程调度</w:t>
+      </w:r>
+      <w:r>
+        <w:rPr/>
+        <w:t>，每一个进程获得一个运行周期，</w:t>
+      </w:r>
+      <w:r>
+        <w:rPr/>
+        <w:t>ticks-1</w:t>
+      </w:r>
+      <w:r>
+        <w:rPr/>
+        <w:t>，当减到</w:t>
+      </w:r>
+      <w:r>
+        <w:rPr/>
+        <w:t>0</w:t>
+      </w:r>
+      <w:r>
+        <w:rPr/>
+        <w:t>时，此进程就不再获得执行的机会，直到所有进程的变量都减到</w:t>
+      </w:r>
+      <w:r>
+        <w:rPr/>
+        <w:t>0</w:t>
+      </w:r>
+      <w:r>
+        <w:rPr/>
+        <w:t>为止。我们独单写一个函数，叫做</w:t>
+      </w:r>
+      <w:r>
+        <w:rPr/>
+        <w:t>schedule</w:t>
+      </w:r>
+      <w:r>
+        <w:rPr/>
+        <w:t>，放在</w:t>
+      </w:r>
+      <w:r>
+        <w:rPr/>
+        <w:t>proc.c</w:t>
+      </w:r>
+      <w:r>
+        <w:rPr/>
+        <w:t>中，代码略。</w:t>
+      </w:r>
+    </w:p>
+    <w:p>
+      <w:pPr>
+        <w:pStyle w:val="Normal"/>
+        <w:shd w:fill="FFFFFF" w:val="clear"/>
+        <w:rPr/>
+      </w:pPr>
+      <w:r>
+        <w:rPr/>
+        <w:tab/>
+      </w:r>
+      <w:r>
+        <w:rPr/>
+        <w:t>然后始终中断调用</w:t>
+      </w:r>
+      <w:r>
+        <w:rPr/>
+        <w:t>schedule</w:t>
+      </w:r>
+      <w:r>
+        <w:rPr/>
+        <w:t>。</w:t>
+      </w:r>
+    </w:p>
+    <w:p>
+      <w:pPr>
+        <w:pStyle w:val="Normal"/>
+        <w:shd w:fill="FFFFFF" w:val="clear"/>
+        <w:rPr>
+          <w:b/>
+          <w:bCs/>
+        </w:rPr>
+      </w:pPr>
+      <w:r>
+        <w:rPr>
+          <w:b/>
+          <w:bCs/>
+        </w:rPr>
+        <w:t>6.6.2</w:t>
+      </w:r>
+      <w:r>
+        <w:rPr>
+          <w:b/>
+          <w:bCs/>
+        </w:rPr>
+        <w:t>优先级调度总结</w:t>
+      </w:r>
+    </w:p>
+    <w:p>
+      <w:pPr>
+        <w:pStyle w:val="Normal"/>
+        <w:shd w:fill="FFFFFF" w:val="clear"/>
+        <w:rPr>
+          <w:b w:val="false"/>
+          <w:bCs w:val="false"/>
+        </w:rPr>
+      </w:pPr>
+      <w:r>
+        <w:rPr>
+          <w:b/>
+          <w:bCs/>
+        </w:rPr>
+        <w:tab/>
+      </w:r>
+      <w:r>
+        <w:rPr>
+          <w:b w:val="false"/>
+          <w:bCs w:val="false"/>
+        </w:rPr>
+        <w:t>略</w:t>
+      </w:r>
+    </w:p>
+    <w:p>
+      <w:pPr>
+        <w:pStyle w:val="1"/>
+        <w:rPr>
+          <w:b/>
+          <w:bCs/>
+        </w:rPr>
+      </w:pPr>
+      <w:r>
+        <w:rPr>
+          <w:b/>
+          <w:bCs/>
+        </w:rPr>
+        <w:t xml:space="preserve">第七章 输入输出系统 </w:t>
+      </w:r>
+      <w:r>
+        <w:rPr>
+          <w:b/>
+          <w:bCs/>
+        </w:rPr>
+        <w:t>P322</w:t>
       </w:r>
     </w:p>
     <w:p>

</xml_diff>